<commit_message>
add:Se agrega tabla y datos del Scrum Master al EndOfLine.docx en rama dvelasquez-2024226
</commit_message>
<xml_diff>
--- a/EndOfLine.docx
+++ b/EndOfLine.docx
@@ -648,6 +648,440 @@
         </w:sectPr>
       </w:pPr>
     </w:p>
+    <w:tbl>
+      <w:tblPr>
+        <w:tblStyle w:val="Tablaconcuadrcula"/>
+        <w:tblW w:w="0" w:type="auto"/>
+        <w:tblLook w:val="04A0" w:firstRow="1" w:lastRow="0" w:firstColumn="1" w:lastColumn="0" w:noHBand="0" w:noVBand="1"/>
+      </w:tblPr>
+      <w:tblGrid>
+        <w:gridCol w:w="5395"/>
+        <w:gridCol w:w="5395"/>
+      </w:tblGrid>
+      <w:tr>
+        <w:tc>
+          <w:tcPr>
+            <w:tcW w:w="5395" w:type="dxa"/>
+          </w:tcPr>
+          <w:p>
+            <w:pPr>
+              <w:jc w:val="center"/>
+              <w:rPr>
+                <w:rFonts w:ascii="Arial" w:eastAsiaTheme="minorHAnsi" w:hAnsi="Arial" w:cs="Arial"/>
+                <w:b/>
+                <w:sz w:val="24"/>
+                <w:lang w:val="es-ES"/>
+              </w:rPr>
+            </w:pPr>
+            <w:r>
+              <w:rPr>
+                <w:rFonts w:ascii="Arial" w:eastAsiaTheme="minorHAnsi" w:hAnsi="Arial" w:cs="Arial"/>
+                <w:b/>
+                <w:sz w:val="24"/>
+              </w:rPr>
+              <w:lastRenderedPageBreak/>
+              <w:t xml:space="preserve">Nombre </w:t>
+            </w:r>
+            <w:r>
+              <w:rPr>
+                <w:rFonts w:ascii="Arial" w:eastAsiaTheme="minorHAnsi" w:hAnsi="Arial" w:cs="Arial"/>
+                <w:b/>
+                <w:sz w:val="24"/>
+                <w:lang w:val="es-ES"/>
+              </w:rPr>
+              <w:t>Completo</w:t>
+            </w:r>
+          </w:p>
+        </w:tc>
+        <w:tc>
+          <w:tcPr>
+            <w:tcW w:w="5395" w:type="dxa"/>
+          </w:tcPr>
+          <w:p>
+            <w:pPr>
+              <w:jc w:val="center"/>
+              <w:rPr>
+                <w:rFonts w:ascii="Arial" w:eastAsiaTheme="minorHAnsi" w:hAnsi="Arial" w:cs="Arial"/>
+                <w:b/>
+                <w:sz w:val="24"/>
+              </w:rPr>
+            </w:pPr>
+            <w:r>
+              <w:rPr>
+                <w:rFonts w:ascii="Arial" w:eastAsiaTheme="minorHAnsi" w:hAnsi="Arial" w:cs="Arial"/>
+                <w:b/>
+                <w:sz w:val="24"/>
+              </w:rPr>
+              <w:t>Puesto</w:t>
+            </w:r>
+          </w:p>
+        </w:tc>
+      </w:tr>
+      <w:tr>
+        <w:tc>
+          <w:tcPr>
+            <w:tcW w:w="5395" w:type="dxa"/>
+          </w:tcPr>
+          <w:p>
+            <w:pPr>
+              <w:jc w:val="center"/>
+              <w:rPr>
+                <w:rFonts w:ascii="Arial" w:eastAsiaTheme="minorHAnsi" w:hAnsi="Arial" w:cs="Arial"/>
+                <w:sz w:val="24"/>
+                <w:lang w:val="es-ES"/>
+              </w:rPr>
+            </w:pPr>
+            <w:r>
+              <w:rPr>
+                <w:rFonts w:ascii="Arial" w:eastAsiaTheme="minorHAnsi" w:hAnsi="Arial" w:cs="Arial"/>
+                <w:sz w:val="24"/>
+              </w:rPr>
+              <w:t>Diego Alejandro Vel</w:t>
+            </w:r>
+            <w:r>
+              <w:rPr>
+                <w:rFonts w:ascii="Arial" w:eastAsiaTheme="minorHAnsi" w:hAnsi="Arial" w:cs="Arial"/>
+                <w:sz w:val="24"/>
+                <w:lang w:val="es-ES"/>
+              </w:rPr>
+              <w:t>ásquez Cuté</w:t>
+            </w:r>
+          </w:p>
+        </w:tc>
+        <w:tc>
+          <w:tcPr>
+            <w:tcW w:w="5395" w:type="dxa"/>
+          </w:tcPr>
+          <w:p>
+            <w:pPr>
+              <w:jc w:val="center"/>
+              <w:rPr>
+                <w:rFonts w:ascii="Arial" w:eastAsiaTheme="minorHAnsi" w:hAnsi="Arial" w:cs="Arial"/>
+                <w:sz w:val="24"/>
+              </w:rPr>
+            </w:pPr>
+            <w:proofErr w:type="spellStart"/>
+            <w:r>
+              <w:rPr>
+                <w:rFonts w:ascii="Arial" w:eastAsiaTheme="minorHAnsi" w:hAnsi="Arial" w:cs="Arial"/>
+                <w:sz w:val="24"/>
+              </w:rPr>
+              <w:t>Scrum</w:t>
+            </w:r>
+            <w:proofErr w:type="spellEnd"/>
+            <w:r>
+              <w:rPr>
+                <w:rFonts w:ascii="Arial" w:eastAsiaTheme="minorHAnsi" w:hAnsi="Arial" w:cs="Arial"/>
+                <w:sz w:val="24"/>
+              </w:rPr>
+              <w:t xml:space="preserve"> Master</w:t>
+            </w:r>
+            <w:bookmarkStart w:id="0" w:name="_GoBack"/>
+            <w:bookmarkEnd w:id="0"/>
+          </w:p>
+        </w:tc>
+      </w:tr>
+      <w:tr>
+        <w:tc>
+          <w:tcPr>
+            <w:tcW w:w="5395" w:type="dxa"/>
+          </w:tcPr>
+          <w:p>
+            <w:pPr>
+              <w:jc w:val="center"/>
+              <w:rPr>
+                <w:rFonts w:ascii="Arial" w:eastAsiaTheme="minorHAnsi" w:hAnsi="Arial" w:cs="Arial"/>
+                <w:sz w:val="24"/>
+              </w:rPr>
+            </w:pPr>
+          </w:p>
+        </w:tc>
+        <w:tc>
+          <w:tcPr>
+            <w:tcW w:w="5395" w:type="dxa"/>
+          </w:tcPr>
+          <w:p>
+            <w:pPr>
+              <w:jc w:val="center"/>
+              <w:rPr>
+                <w:rFonts w:ascii="Arial" w:eastAsiaTheme="minorHAnsi" w:hAnsi="Arial" w:cs="Arial"/>
+                <w:sz w:val="24"/>
+              </w:rPr>
+            </w:pPr>
+          </w:p>
+        </w:tc>
+      </w:tr>
+      <w:tr>
+        <w:tc>
+          <w:tcPr>
+            <w:tcW w:w="5395" w:type="dxa"/>
+          </w:tcPr>
+          <w:p>
+            <w:pPr>
+              <w:jc w:val="center"/>
+              <w:rPr>
+                <w:rFonts w:ascii="Arial" w:eastAsiaTheme="minorHAnsi" w:hAnsi="Arial" w:cs="Arial"/>
+                <w:sz w:val="24"/>
+              </w:rPr>
+            </w:pPr>
+          </w:p>
+        </w:tc>
+        <w:tc>
+          <w:tcPr>
+            <w:tcW w:w="5395" w:type="dxa"/>
+          </w:tcPr>
+          <w:p>
+            <w:pPr>
+              <w:jc w:val="center"/>
+              <w:rPr>
+                <w:rFonts w:ascii="Arial" w:eastAsiaTheme="minorHAnsi" w:hAnsi="Arial" w:cs="Arial"/>
+                <w:sz w:val="24"/>
+              </w:rPr>
+            </w:pPr>
+          </w:p>
+        </w:tc>
+      </w:tr>
+      <w:tr>
+        <w:tc>
+          <w:tcPr>
+            <w:tcW w:w="5395" w:type="dxa"/>
+          </w:tcPr>
+          <w:p>
+            <w:pPr>
+              <w:jc w:val="center"/>
+              <w:rPr>
+                <w:rFonts w:ascii="Arial" w:eastAsiaTheme="minorHAnsi" w:hAnsi="Arial" w:cs="Arial"/>
+                <w:sz w:val="24"/>
+              </w:rPr>
+            </w:pPr>
+          </w:p>
+        </w:tc>
+        <w:tc>
+          <w:tcPr>
+            <w:tcW w:w="5395" w:type="dxa"/>
+          </w:tcPr>
+          <w:p>
+            <w:pPr>
+              <w:jc w:val="center"/>
+              <w:rPr>
+                <w:rFonts w:ascii="Arial" w:eastAsiaTheme="minorHAnsi" w:hAnsi="Arial" w:cs="Arial"/>
+                <w:sz w:val="24"/>
+              </w:rPr>
+            </w:pPr>
+          </w:p>
+        </w:tc>
+      </w:tr>
+      <w:tr>
+        <w:tc>
+          <w:tcPr>
+            <w:tcW w:w="5395" w:type="dxa"/>
+          </w:tcPr>
+          <w:p>
+            <w:pPr>
+              <w:jc w:val="center"/>
+              <w:rPr>
+                <w:rFonts w:ascii="Arial" w:eastAsiaTheme="minorHAnsi" w:hAnsi="Arial" w:cs="Arial"/>
+                <w:sz w:val="24"/>
+              </w:rPr>
+            </w:pPr>
+          </w:p>
+        </w:tc>
+        <w:tc>
+          <w:tcPr>
+            <w:tcW w:w="5395" w:type="dxa"/>
+          </w:tcPr>
+          <w:p>
+            <w:pPr>
+              <w:jc w:val="center"/>
+              <w:rPr>
+                <w:rFonts w:ascii="Arial" w:eastAsiaTheme="minorHAnsi" w:hAnsi="Arial" w:cs="Arial"/>
+                <w:sz w:val="24"/>
+              </w:rPr>
+            </w:pPr>
+          </w:p>
+        </w:tc>
+      </w:tr>
+      <w:tr>
+        <w:tc>
+          <w:tcPr>
+            <w:tcW w:w="5395" w:type="dxa"/>
+          </w:tcPr>
+          <w:p>
+            <w:pPr>
+              <w:jc w:val="center"/>
+              <w:rPr>
+                <w:rFonts w:ascii="Arial" w:eastAsiaTheme="minorHAnsi" w:hAnsi="Arial" w:cs="Arial"/>
+                <w:sz w:val="24"/>
+              </w:rPr>
+            </w:pPr>
+          </w:p>
+        </w:tc>
+        <w:tc>
+          <w:tcPr>
+            <w:tcW w:w="5395" w:type="dxa"/>
+          </w:tcPr>
+          <w:p>
+            <w:pPr>
+              <w:jc w:val="center"/>
+              <w:rPr>
+                <w:rFonts w:ascii="Arial" w:eastAsiaTheme="minorHAnsi" w:hAnsi="Arial" w:cs="Arial"/>
+                <w:sz w:val="24"/>
+              </w:rPr>
+            </w:pPr>
+          </w:p>
+        </w:tc>
+      </w:tr>
+      <w:tr>
+        <w:tc>
+          <w:tcPr>
+            <w:tcW w:w="5395" w:type="dxa"/>
+          </w:tcPr>
+          <w:p>
+            <w:pPr>
+              <w:jc w:val="center"/>
+              <w:rPr>
+                <w:rFonts w:ascii="Arial" w:eastAsiaTheme="minorHAnsi" w:hAnsi="Arial" w:cs="Arial"/>
+                <w:sz w:val="24"/>
+              </w:rPr>
+            </w:pPr>
+          </w:p>
+        </w:tc>
+        <w:tc>
+          <w:tcPr>
+            <w:tcW w:w="5395" w:type="dxa"/>
+          </w:tcPr>
+          <w:p>
+            <w:pPr>
+              <w:jc w:val="center"/>
+              <w:rPr>
+                <w:rFonts w:ascii="Arial" w:eastAsiaTheme="minorHAnsi" w:hAnsi="Arial" w:cs="Arial"/>
+                <w:sz w:val="24"/>
+              </w:rPr>
+            </w:pPr>
+          </w:p>
+        </w:tc>
+      </w:tr>
+      <w:tr>
+        <w:tc>
+          <w:tcPr>
+            <w:tcW w:w="5395" w:type="dxa"/>
+          </w:tcPr>
+          <w:p>
+            <w:pPr>
+              <w:jc w:val="center"/>
+              <w:rPr>
+                <w:rFonts w:ascii="Arial" w:eastAsiaTheme="minorHAnsi" w:hAnsi="Arial" w:cs="Arial"/>
+                <w:sz w:val="24"/>
+              </w:rPr>
+            </w:pPr>
+          </w:p>
+        </w:tc>
+        <w:tc>
+          <w:tcPr>
+            <w:tcW w:w="5395" w:type="dxa"/>
+          </w:tcPr>
+          <w:p>
+            <w:pPr>
+              <w:jc w:val="center"/>
+              <w:rPr>
+                <w:rFonts w:ascii="Arial" w:eastAsiaTheme="minorHAnsi" w:hAnsi="Arial" w:cs="Arial"/>
+                <w:sz w:val="24"/>
+              </w:rPr>
+            </w:pPr>
+          </w:p>
+        </w:tc>
+      </w:tr>
+      <w:tr>
+        <w:tc>
+          <w:tcPr>
+            <w:tcW w:w="5395" w:type="dxa"/>
+          </w:tcPr>
+          <w:p>
+            <w:pPr>
+              <w:jc w:val="center"/>
+              <w:rPr>
+                <w:rFonts w:ascii="Arial" w:eastAsiaTheme="minorHAnsi" w:hAnsi="Arial" w:cs="Arial"/>
+                <w:sz w:val="24"/>
+              </w:rPr>
+            </w:pPr>
+          </w:p>
+        </w:tc>
+        <w:tc>
+          <w:tcPr>
+            <w:tcW w:w="5395" w:type="dxa"/>
+          </w:tcPr>
+          <w:p>
+            <w:pPr>
+              <w:jc w:val="center"/>
+              <w:rPr>
+                <w:rFonts w:ascii="Arial" w:eastAsiaTheme="minorHAnsi" w:hAnsi="Arial" w:cs="Arial"/>
+                <w:sz w:val="24"/>
+              </w:rPr>
+            </w:pPr>
+          </w:p>
+        </w:tc>
+      </w:tr>
+      <w:tr>
+        <w:tc>
+          <w:tcPr>
+            <w:tcW w:w="5395" w:type="dxa"/>
+          </w:tcPr>
+          <w:p>
+            <w:pPr>
+              <w:jc w:val="center"/>
+              <w:rPr>
+                <w:rFonts w:ascii="Arial" w:eastAsiaTheme="minorHAnsi" w:hAnsi="Arial" w:cs="Arial"/>
+                <w:sz w:val="24"/>
+              </w:rPr>
+            </w:pPr>
+          </w:p>
+        </w:tc>
+        <w:tc>
+          <w:tcPr>
+            <w:tcW w:w="5395" w:type="dxa"/>
+          </w:tcPr>
+          <w:p>
+            <w:pPr>
+              <w:jc w:val="center"/>
+              <w:rPr>
+                <w:rFonts w:ascii="Arial" w:eastAsiaTheme="minorHAnsi" w:hAnsi="Arial" w:cs="Arial"/>
+                <w:sz w:val="24"/>
+              </w:rPr>
+            </w:pPr>
+          </w:p>
+        </w:tc>
+      </w:tr>
+      <w:tr>
+        <w:tc>
+          <w:tcPr>
+            <w:tcW w:w="5395" w:type="dxa"/>
+          </w:tcPr>
+          <w:p>
+            <w:pPr>
+              <w:jc w:val="center"/>
+              <w:rPr>
+                <w:rFonts w:ascii="Arial" w:eastAsiaTheme="minorHAnsi" w:hAnsi="Arial" w:cs="Arial"/>
+                <w:sz w:val="24"/>
+              </w:rPr>
+            </w:pPr>
+          </w:p>
+        </w:tc>
+        <w:tc>
+          <w:tcPr>
+            <w:tcW w:w="5395" w:type="dxa"/>
+          </w:tcPr>
+          <w:p>
+            <w:pPr>
+              <w:jc w:val="center"/>
+              <w:rPr>
+                <w:rFonts w:ascii="Arial" w:eastAsiaTheme="minorHAnsi" w:hAnsi="Arial" w:cs="Arial"/>
+                <w:sz w:val="24"/>
+              </w:rPr>
+            </w:pPr>
+          </w:p>
+        </w:tc>
+      </w:tr>
+    </w:tbl>
     <w:p>
       <w:pPr>
         <w:jc w:val="center"/>
@@ -656,8 +1090,6 @@
           <w:sz w:val="24"/>
         </w:rPr>
       </w:pPr>
-      <w:bookmarkStart w:id="0" w:name="_GoBack"/>
-      <w:bookmarkEnd w:id="0"/>
     </w:p>
     <w:sectPr>
       <w:pgSz w:w="12240" w:h="15840"/>

</xml_diff>

<commit_message>
add: Se agrego datos de programador en EndOfLine.docx en la rama dmonterroso-2021543
</commit_message>
<xml_diff>
--- a/EndOfLine.docx
+++ b/EndOfLine.docx
@@ -1,6 +1,6 @@
 
 <file path=word/document.xml><?xml version="1.0" encoding="utf-8"?>
-<w:document xmlns:wpc="http://schemas.microsoft.com/office/word/2010/wordprocessingCanvas" xmlns:cx="http://schemas.microsoft.com/office/drawing/2014/chartex" xmlns:mc="http://schemas.openxmlformats.org/markup-compatibility/2006" xmlns:o="urn:schemas-microsoft-com:office:office" xmlns:r="http://schemas.openxmlformats.org/officeDocument/2006/relationships" xmlns:m="http://schemas.openxmlformats.org/officeDocument/2006/math" xmlns:v="urn:schemas-microsoft-com:vml" xmlns:wp14="http://schemas.microsoft.com/office/word/2010/wordprocessingDrawing" xmlns:wp="http://schemas.openxmlformats.org/drawingml/2006/wordprocessingDrawing" xmlns:w10="urn:schemas-microsoft-com:office:word" xmlns:w="http://schemas.openxmlformats.org/wordprocessingml/2006/main" xmlns:w14="http://schemas.microsoft.com/office/word/2010/wordml" xmlns:w15="http://schemas.microsoft.com/office/word/2012/wordml" xmlns:w16se="http://schemas.microsoft.com/office/word/2015/wordml/symex" xmlns:wpg="http://schemas.microsoft.com/office/word/2010/wordprocessingGroup" xmlns:wpi="http://schemas.microsoft.com/office/word/2010/wordprocessingInk" xmlns:wne="http://schemas.microsoft.com/office/word/2006/wordml" xmlns:wps="http://schemas.microsoft.com/office/word/2010/wordprocessingShape" mc:Ignorable="w14 w15 w16se wp14">
+<w:document xmlns:wpc="http://schemas.microsoft.com/office/word/2010/wordprocessingCanvas" xmlns:cx="http://schemas.microsoft.com/office/drawing/2014/chartex" xmlns:cx1="http://schemas.microsoft.com/office/drawing/2015/9/8/chartex" xmlns:cx2="http://schemas.microsoft.com/office/drawing/2015/10/21/chartex" xmlns:cx3="http://schemas.microsoft.com/office/drawing/2016/5/9/chartex" xmlns:cx4="http://schemas.microsoft.com/office/drawing/2016/5/10/chartex" xmlns:cx5="http://schemas.microsoft.com/office/drawing/2016/5/11/chartex" xmlns:cx6="http://schemas.microsoft.com/office/drawing/2016/5/12/chartex" xmlns:cx7="http://schemas.microsoft.com/office/drawing/2016/5/13/chartex" xmlns:cx8="http://schemas.microsoft.com/office/drawing/2016/5/14/chartex" xmlns:mc="http://schemas.openxmlformats.org/markup-compatibility/2006" xmlns:aink="http://schemas.microsoft.com/office/drawing/2016/ink" xmlns:am3d="http://schemas.microsoft.com/office/drawing/2017/model3d" xmlns:o="urn:schemas-microsoft-com:office:office" xmlns:oel="http://schemas.microsoft.com/office/2019/extlst" xmlns:r="http://schemas.openxmlformats.org/officeDocument/2006/relationships" xmlns:m="http://schemas.openxmlformats.org/officeDocument/2006/math" xmlns:v="urn:schemas-microsoft-com:vml" xmlns:wp14="http://schemas.microsoft.com/office/word/2010/wordprocessingDrawing" xmlns:wp="http://schemas.openxmlformats.org/drawingml/2006/wordprocessingDrawing" xmlns:w10="urn:schemas-microsoft-com:office:word" xmlns:w="http://schemas.openxmlformats.org/wordprocessingml/2006/main" xmlns:w14="http://schemas.microsoft.com/office/word/2010/wordml" xmlns:w15="http://schemas.microsoft.com/office/word/2012/wordml" xmlns:w16cex="http://schemas.microsoft.com/office/word/2018/wordml/cex" xmlns:w16cid="http://schemas.microsoft.com/office/word/2016/wordml/cid" xmlns:w16="http://schemas.microsoft.com/office/word/2018/wordml" xmlns:w16du="http://schemas.microsoft.com/office/word/2023/wordml/word16du" xmlns:w16sdtdh="http://schemas.microsoft.com/office/word/2020/wordml/sdtdatahash" xmlns:w16sdtfl="http://schemas.microsoft.com/office/word/2024/wordml/sdtformatlock" xmlns:w16se="http://schemas.microsoft.com/office/word/2015/wordml/symex" xmlns:wpg="http://schemas.microsoft.com/office/word/2010/wordprocessingGroup" xmlns:wpi="http://schemas.microsoft.com/office/word/2010/wordprocessingInk" xmlns:wne="http://schemas.microsoft.com/office/word/2006/wordml" xmlns:wps="http://schemas.microsoft.com/office/word/2010/wordprocessingShape" mc:Ignorable="w14 w15 w16se w16cid w16 w16cex w16sdtdh w16sdtfl w16du wp14">
   <w:body>
     <w:p>
       <w:pPr>
@@ -278,7 +278,6 @@
           <w:rFonts w:ascii="Arial" w:hAnsi="Arial" w:cs="Arial"/>
         </w:rPr>
       </w:pPr>
-      <w:proofErr w:type="spellStart"/>
       <w:r>
         <w:rPr>
           <w:rStyle w:val="oypena"/>
@@ -286,17 +285,7 @@
           <w:color w:val="000000"/>
           <w:sz w:val="40"/>
         </w:rPr>
-        <w:t>End</w:t>
-      </w:r>
-      <w:proofErr w:type="spellEnd"/>
-      <w:r>
-        <w:rPr>
-          <w:rStyle w:val="oypena"/>
-          <w:rFonts w:ascii="Arial" w:hAnsi="Arial" w:cs="Arial"/>
-          <w:color w:val="000000"/>
-          <w:sz w:val="40"/>
-        </w:rPr>
-        <w:t xml:space="preserve"> of Line</w:t>
+        <w:t>End of Line</w:t>
       </w:r>
     </w:p>
     <w:p>
@@ -648,6 +637,443 @@
         </w:sectPr>
       </w:pPr>
     </w:p>
+    <w:tbl>
+      <w:tblPr>
+        <w:tblStyle w:val="Tablaconcuadrcula"/>
+        <w:tblW w:w="0" w:type="auto"/>
+        <w:tblLook w:val="04A0" w:firstRow="1" w:lastRow="0" w:firstColumn="1" w:lastColumn="0" w:noHBand="0" w:noVBand="1"/>
+      </w:tblPr>
+      <w:tblGrid>
+        <w:gridCol w:w="5395"/>
+        <w:gridCol w:w="5395"/>
+      </w:tblGrid>
+      <w:tr>
+        <w:tc>
+          <w:tcPr>
+            <w:tcW w:w="5395" w:type="dxa"/>
+          </w:tcPr>
+          <w:p>
+            <w:pPr>
+              <w:jc w:val="center"/>
+              <w:rPr>
+                <w:rFonts w:ascii="Arial" w:eastAsiaTheme="minorHAnsi" w:hAnsi="Arial" w:cs="Arial"/>
+                <w:b/>
+                <w:sz w:val="24"/>
+                <w:lang w:val="es-ES"/>
+              </w:rPr>
+            </w:pPr>
+            <w:r>
+              <w:rPr>
+                <w:rFonts w:ascii="Arial" w:eastAsiaTheme="minorHAnsi" w:hAnsi="Arial" w:cs="Arial"/>
+                <w:b/>
+                <w:sz w:val="24"/>
+              </w:rPr>
+              <w:lastRenderedPageBreak/>
+              <w:t xml:space="preserve">Nombre </w:t>
+            </w:r>
+            <w:r>
+              <w:rPr>
+                <w:rFonts w:ascii="Arial" w:eastAsiaTheme="minorHAnsi" w:hAnsi="Arial" w:cs="Arial"/>
+                <w:b/>
+                <w:sz w:val="24"/>
+                <w:lang w:val="es-ES"/>
+              </w:rPr>
+              <w:t>Completo</w:t>
+            </w:r>
+          </w:p>
+        </w:tc>
+        <w:tc>
+          <w:tcPr>
+            <w:tcW w:w="5395" w:type="dxa"/>
+          </w:tcPr>
+          <w:p>
+            <w:pPr>
+              <w:jc w:val="center"/>
+              <w:rPr>
+                <w:rFonts w:ascii="Arial" w:eastAsiaTheme="minorHAnsi" w:hAnsi="Arial" w:cs="Arial"/>
+                <w:b/>
+                <w:sz w:val="24"/>
+              </w:rPr>
+            </w:pPr>
+            <w:r>
+              <w:rPr>
+                <w:rFonts w:ascii="Arial" w:eastAsiaTheme="minorHAnsi" w:hAnsi="Arial" w:cs="Arial"/>
+                <w:b/>
+                <w:sz w:val="24"/>
+              </w:rPr>
+              <w:t>Puesto</w:t>
+            </w:r>
+          </w:p>
+        </w:tc>
+      </w:tr>
+      <w:tr>
+        <w:tc>
+          <w:tcPr>
+            <w:tcW w:w="5395" w:type="dxa"/>
+          </w:tcPr>
+          <w:p>
+            <w:pPr>
+              <w:jc w:val="center"/>
+              <w:rPr>
+                <w:rFonts w:ascii="Arial" w:eastAsiaTheme="minorHAnsi" w:hAnsi="Arial" w:cs="Arial"/>
+                <w:sz w:val="24"/>
+                <w:lang w:val="es-ES"/>
+              </w:rPr>
+            </w:pPr>
+            <w:r>
+              <w:rPr>
+                <w:rFonts w:ascii="Arial" w:eastAsiaTheme="minorHAnsi" w:hAnsi="Arial" w:cs="Arial"/>
+                <w:sz w:val="24"/>
+              </w:rPr>
+              <w:t>Diego Alejandro Vel</w:t>
+            </w:r>
+            <w:r>
+              <w:rPr>
+                <w:rFonts w:ascii="Arial" w:eastAsiaTheme="minorHAnsi" w:hAnsi="Arial" w:cs="Arial"/>
+                <w:sz w:val="24"/>
+                <w:lang w:val="es-ES"/>
+              </w:rPr>
+              <w:t>ásquez Cuté</w:t>
+            </w:r>
+          </w:p>
+        </w:tc>
+        <w:tc>
+          <w:tcPr>
+            <w:tcW w:w="5395" w:type="dxa"/>
+          </w:tcPr>
+          <w:p>
+            <w:pPr>
+              <w:jc w:val="center"/>
+              <w:rPr>
+                <w:rFonts w:ascii="Arial" w:eastAsiaTheme="minorHAnsi" w:hAnsi="Arial" w:cs="Arial"/>
+                <w:sz w:val="24"/>
+              </w:rPr>
+            </w:pPr>
+            <w:r>
+              <w:rPr>
+                <w:rFonts w:ascii="Arial" w:eastAsiaTheme="minorHAnsi" w:hAnsi="Arial" w:cs="Arial"/>
+                <w:sz w:val="24"/>
+              </w:rPr>
+              <w:t>Scrum Master</w:t>
+            </w:r>
+          </w:p>
+        </w:tc>
+      </w:tr>
+      <w:tr>
+        <w:tc>
+          <w:tcPr>
+            <w:tcW w:w="5395" w:type="dxa"/>
+          </w:tcPr>
+          <w:p>
+            <w:pPr>
+              <w:jc w:val="center"/>
+              <w:rPr>
+                <w:rFonts w:ascii="Arial" w:eastAsiaTheme="minorHAnsi" w:hAnsi="Arial" w:cs="Arial"/>
+                <w:sz w:val="24"/>
+              </w:rPr>
+            </w:pPr>
+            <w:r>
+              <w:rPr>
+                <w:rFonts w:ascii="Arial" w:eastAsiaTheme="minorHAnsi" w:hAnsi="Arial" w:cs="Arial"/>
+                <w:sz w:val="24"/>
+              </w:rPr>
+              <w:t>Diego Alejandro Monterroso Domínguez</w:t>
+            </w:r>
+          </w:p>
+        </w:tc>
+        <w:tc>
+          <w:tcPr>
+            <w:tcW w:w="5395" w:type="dxa"/>
+          </w:tcPr>
+          <w:p>
+            <w:pPr>
+              <w:jc w:val="center"/>
+              <w:rPr>
+                <w:rFonts w:ascii="Arial" w:eastAsiaTheme="minorHAnsi" w:hAnsi="Arial" w:cs="Arial"/>
+                <w:sz w:val="24"/>
+              </w:rPr>
+            </w:pPr>
+            <w:r>
+              <w:rPr>
+                <w:rFonts w:ascii="Arial" w:eastAsiaTheme="minorHAnsi" w:hAnsi="Arial" w:cs="Arial"/>
+                <w:sz w:val="24"/>
+              </w:rPr>
+              <w:t>Programador</w:t>
+            </w:r>
+          </w:p>
+        </w:tc>
+      </w:tr>
+      <w:tr>
+        <w:tc>
+          <w:tcPr>
+            <w:tcW w:w="5395" w:type="dxa"/>
+          </w:tcPr>
+          <w:p>
+            <w:pPr>
+              <w:jc w:val="center"/>
+              <w:rPr>
+                <w:rFonts w:ascii="Arial" w:eastAsiaTheme="minorHAnsi" w:hAnsi="Arial" w:cs="Arial"/>
+                <w:sz w:val="24"/>
+              </w:rPr>
+            </w:pPr>
+          </w:p>
+        </w:tc>
+        <w:tc>
+          <w:tcPr>
+            <w:tcW w:w="5395" w:type="dxa"/>
+          </w:tcPr>
+          <w:p>
+            <w:pPr>
+              <w:jc w:val="center"/>
+              <w:rPr>
+                <w:rFonts w:ascii="Arial" w:eastAsiaTheme="minorHAnsi" w:hAnsi="Arial" w:cs="Arial"/>
+                <w:sz w:val="24"/>
+              </w:rPr>
+            </w:pPr>
+          </w:p>
+        </w:tc>
+      </w:tr>
+      <w:tr>
+        <w:tc>
+          <w:tcPr>
+            <w:tcW w:w="5395" w:type="dxa"/>
+          </w:tcPr>
+          <w:p>
+            <w:pPr>
+              <w:jc w:val="center"/>
+              <w:rPr>
+                <w:rFonts w:ascii="Arial" w:eastAsiaTheme="minorHAnsi" w:hAnsi="Arial" w:cs="Arial"/>
+                <w:sz w:val="24"/>
+              </w:rPr>
+            </w:pPr>
+          </w:p>
+        </w:tc>
+        <w:tc>
+          <w:tcPr>
+            <w:tcW w:w="5395" w:type="dxa"/>
+          </w:tcPr>
+          <w:p>
+            <w:pPr>
+              <w:jc w:val="center"/>
+              <w:rPr>
+                <w:rFonts w:ascii="Arial" w:eastAsiaTheme="minorHAnsi" w:hAnsi="Arial" w:cs="Arial"/>
+                <w:sz w:val="24"/>
+              </w:rPr>
+            </w:pPr>
+          </w:p>
+        </w:tc>
+      </w:tr>
+      <w:tr>
+        <w:tc>
+          <w:tcPr>
+            <w:tcW w:w="5395" w:type="dxa"/>
+          </w:tcPr>
+          <w:p>
+            <w:pPr>
+              <w:jc w:val="center"/>
+              <w:rPr>
+                <w:rFonts w:ascii="Arial" w:eastAsiaTheme="minorHAnsi" w:hAnsi="Arial" w:cs="Arial"/>
+                <w:sz w:val="24"/>
+              </w:rPr>
+            </w:pPr>
+          </w:p>
+        </w:tc>
+        <w:tc>
+          <w:tcPr>
+            <w:tcW w:w="5395" w:type="dxa"/>
+          </w:tcPr>
+          <w:p>
+            <w:pPr>
+              <w:jc w:val="center"/>
+              <w:rPr>
+                <w:rFonts w:ascii="Arial" w:eastAsiaTheme="minorHAnsi" w:hAnsi="Arial" w:cs="Arial"/>
+                <w:sz w:val="24"/>
+              </w:rPr>
+            </w:pPr>
+          </w:p>
+        </w:tc>
+      </w:tr>
+      <w:tr>
+        <w:tc>
+          <w:tcPr>
+            <w:tcW w:w="5395" w:type="dxa"/>
+          </w:tcPr>
+          <w:p>
+            <w:pPr>
+              <w:jc w:val="center"/>
+              <w:rPr>
+                <w:rFonts w:ascii="Arial" w:eastAsiaTheme="minorHAnsi" w:hAnsi="Arial" w:cs="Arial"/>
+                <w:sz w:val="24"/>
+              </w:rPr>
+            </w:pPr>
+          </w:p>
+        </w:tc>
+        <w:tc>
+          <w:tcPr>
+            <w:tcW w:w="5395" w:type="dxa"/>
+          </w:tcPr>
+          <w:p>
+            <w:pPr>
+              <w:jc w:val="center"/>
+              <w:rPr>
+                <w:rFonts w:ascii="Arial" w:eastAsiaTheme="minorHAnsi" w:hAnsi="Arial" w:cs="Arial"/>
+                <w:sz w:val="24"/>
+              </w:rPr>
+            </w:pPr>
+          </w:p>
+        </w:tc>
+      </w:tr>
+      <w:tr>
+        <w:tc>
+          <w:tcPr>
+            <w:tcW w:w="5395" w:type="dxa"/>
+          </w:tcPr>
+          <w:p>
+            <w:pPr>
+              <w:jc w:val="center"/>
+              <w:rPr>
+                <w:rFonts w:ascii="Arial" w:eastAsiaTheme="minorHAnsi" w:hAnsi="Arial" w:cs="Arial"/>
+                <w:sz w:val="24"/>
+              </w:rPr>
+            </w:pPr>
+          </w:p>
+        </w:tc>
+        <w:tc>
+          <w:tcPr>
+            <w:tcW w:w="5395" w:type="dxa"/>
+          </w:tcPr>
+          <w:p>
+            <w:pPr>
+              <w:jc w:val="center"/>
+              <w:rPr>
+                <w:rFonts w:ascii="Arial" w:eastAsiaTheme="minorHAnsi" w:hAnsi="Arial" w:cs="Arial"/>
+                <w:sz w:val="24"/>
+              </w:rPr>
+            </w:pPr>
+          </w:p>
+        </w:tc>
+      </w:tr>
+      <w:tr>
+        <w:tc>
+          <w:tcPr>
+            <w:tcW w:w="5395" w:type="dxa"/>
+          </w:tcPr>
+          <w:p>
+            <w:pPr>
+              <w:jc w:val="center"/>
+              <w:rPr>
+                <w:rFonts w:ascii="Arial" w:eastAsiaTheme="minorHAnsi" w:hAnsi="Arial" w:cs="Arial"/>
+                <w:sz w:val="24"/>
+              </w:rPr>
+            </w:pPr>
+          </w:p>
+        </w:tc>
+        <w:tc>
+          <w:tcPr>
+            <w:tcW w:w="5395" w:type="dxa"/>
+          </w:tcPr>
+          <w:p>
+            <w:pPr>
+              <w:jc w:val="center"/>
+              <w:rPr>
+                <w:rFonts w:ascii="Arial" w:eastAsiaTheme="minorHAnsi" w:hAnsi="Arial" w:cs="Arial"/>
+                <w:sz w:val="24"/>
+              </w:rPr>
+            </w:pPr>
+          </w:p>
+        </w:tc>
+      </w:tr>
+      <w:tr>
+        <w:tc>
+          <w:tcPr>
+            <w:tcW w:w="5395" w:type="dxa"/>
+          </w:tcPr>
+          <w:p>
+            <w:pPr>
+              <w:jc w:val="center"/>
+              <w:rPr>
+                <w:rFonts w:ascii="Arial" w:eastAsiaTheme="minorHAnsi" w:hAnsi="Arial" w:cs="Arial"/>
+                <w:sz w:val="24"/>
+              </w:rPr>
+            </w:pPr>
+          </w:p>
+        </w:tc>
+        <w:tc>
+          <w:tcPr>
+            <w:tcW w:w="5395" w:type="dxa"/>
+          </w:tcPr>
+          <w:p>
+            <w:pPr>
+              <w:jc w:val="center"/>
+              <w:rPr>
+                <w:rFonts w:ascii="Arial" w:eastAsiaTheme="minorHAnsi" w:hAnsi="Arial" w:cs="Arial"/>
+                <w:sz w:val="24"/>
+              </w:rPr>
+            </w:pPr>
+          </w:p>
+        </w:tc>
+      </w:tr>
+      <w:tr>
+        <w:tc>
+          <w:tcPr>
+            <w:tcW w:w="5395" w:type="dxa"/>
+          </w:tcPr>
+          <w:p>
+            <w:pPr>
+              <w:jc w:val="center"/>
+              <w:rPr>
+                <w:rFonts w:ascii="Arial" w:eastAsiaTheme="minorHAnsi" w:hAnsi="Arial" w:cs="Arial"/>
+                <w:sz w:val="24"/>
+              </w:rPr>
+            </w:pPr>
+          </w:p>
+        </w:tc>
+        <w:tc>
+          <w:tcPr>
+            <w:tcW w:w="5395" w:type="dxa"/>
+          </w:tcPr>
+          <w:p>
+            <w:pPr>
+              <w:jc w:val="center"/>
+              <w:rPr>
+                <w:rFonts w:ascii="Arial" w:eastAsiaTheme="minorHAnsi" w:hAnsi="Arial" w:cs="Arial"/>
+                <w:sz w:val="24"/>
+              </w:rPr>
+            </w:pPr>
+          </w:p>
+        </w:tc>
+      </w:tr>
+      <w:tr>
+        <w:tc>
+          <w:tcPr>
+            <w:tcW w:w="5395" w:type="dxa"/>
+          </w:tcPr>
+          <w:p>
+            <w:pPr>
+              <w:jc w:val="center"/>
+              <w:rPr>
+                <w:rFonts w:ascii="Arial" w:eastAsiaTheme="minorHAnsi" w:hAnsi="Arial" w:cs="Arial"/>
+                <w:sz w:val="24"/>
+              </w:rPr>
+            </w:pPr>
+          </w:p>
+        </w:tc>
+        <w:tc>
+          <w:tcPr>
+            <w:tcW w:w="5395" w:type="dxa"/>
+          </w:tcPr>
+          <w:p>
+            <w:pPr>
+              <w:jc w:val="center"/>
+              <w:rPr>
+                <w:rFonts w:ascii="Arial" w:eastAsiaTheme="minorHAnsi" w:hAnsi="Arial" w:cs="Arial"/>
+                <w:sz w:val="24"/>
+              </w:rPr>
+            </w:pPr>
+          </w:p>
+        </w:tc>
+      </w:tr>
+    </w:tbl>
     <w:p>
       <w:pPr>
         <w:jc w:val="center"/>
@@ -656,8 +1082,6 @@
           <w:sz w:val="24"/>
         </w:rPr>
       </w:pPr>
-      <w:bookmarkStart w:id="0" w:name="_GoBack"/>
-      <w:bookmarkEnd w:id="0"/>
     </w:p>
     <w:sectPr>
       <w:pgSz w:w="12240" w:h="15840"/>
@@ -669,30 +1093,8 @@
 </w:document>
 </file>
 
-<file path=word/commentsExtensible.xml><?xml version="1.0" encoding="utf-8"?>
-<w16cex:commentsExtensible xmlns:wpc="http://schemas.microsoft.com/office/word/2010/wordprocessingCanvas" xmlns:cx="http://schemas.microsoft.com/office/drawing/2014/chartex" xmlns:cx1="http://schemas.microsoft.com/office/drawing/2015/9/8/chartex" xmlns:cx2="http://schemas.microsoft.com/office/drawing/2015/10/21/chartex" xmlns:cx3="http://schemas.microsoft.com/office/drawing/2016/5/9/chartex" xmlns:cx4="http://schemas.microsoft.com/office/drawing/2016/5/10/chartex" xmlns:cx5="http://schemas.microsoft.com/office/drawing/2016/5/11/chartex" xmlns:cx6="http://schemas.microsoft.com/office/drawing/2016/5/12/chartex" xmlns:cx7="http://schemas.microsoft.com/office/drawing/2016/5/13/chartex" xmlns:cx8="http://schemas.microsoft.com/office/drawing/2016/5/14/chartex" xmlns:mc="http://schemas.openxmlformats.org/markup-compatibility/2006" xmlns:aink="http://schemas.microsoft.com/office/drawing/2016/ink" xmlns:am3d="http://schemas.microsoft.com/office/drawing/2017/model3d" xmlns:o="urn:schemas-microsoft-com:office:office" xmlns:r="http://schemas.openxmlformats.org/officeDocument/2006/relationships" xmlns:m="http://schemas.openxmlformats.org/officeDocument/2006/math" xmlns:v="urn:schemas-microsoft-com:vml" xmlns:wp14="http://schemas.microsoft.com/office/word/2010/wordprocessingDrawing" xmlns:wp="http://schemas.openxmlformats.org/drawingml/2006/wordprocessingDrawing" xmlns:w10="urn:schemas-microsoft-com:office:word" xmlns:w="http://schemas.openxmlformats.org/wordprocessingml/2006/main" xmlns:w14="http://schemas.microsoft.com/office/word/2010/wordml" xmlns:w15="http://schemas.microsoft.com/office/word/2012/wordml" xmlns:w16cex="http://schemas.microsoft.com/office/word/2018/wordml/cex" xmlns:w16cid="http://schemas.microsoft.com/office/word/2016/wordml/cid" xmlns:w16="http://schemas.microsoft.com/office/word/2018/wordml" xmlns:w16sdtdh="http://schemas.microsoft.com/office/word/2020/wordml/sdtdatahash" xmlns:w16se="http://schemas.microsoft.com/office/word/2015/wordml/symex" xmlns:wpg="http://schemas.microsoft.com/office/word/2010/wordprocessingGroup" xmlns:wpi="http://schemas.microsoft.com/office/word/2010/wordprocessingInk" xmlns:wne="http://schemas.microsoft.com/office/word/2006/wordml" xmlns:wps="http://schemas.microsoft.com/office/word/2010/wordprocessingShape" mc:Ignorable="w14 w15 w16se w16cid w16 w16cex w16sdtdh wp14">
-  <w16cex:commentExtensible w16cex:durableId="290E6085" w16cex:dateUtc="2023-11-27T06:25:00Z"/>
-  <w16cex:commentExtensible w16cex:durableId="290E606C" w16cex:dateUtc="2023-11-27T06:25:00Z"/>
-  <w16cex:commentExtensible w16cex:durableId="290E6055" w16cex:dateUtc="2023-11-27T06:24:00Z"/>
-  <w16cex:commentExtensible w16cex:durableId="290E6014" w16cex:dateUtc="2023-11-27T06:23:00Z"/>
-  <w16cex:commentExtensible w16cex:durableId="290E6023" w16cex:dateUtc="2023-11-27T06:24:00Z"/>
-  <w16cex:commentExtensible w16cex:durableId="290E6041" w16cex:dateUtc="2023-11-27T06:24:00Z"/>
-</w16cex:commentsExtensible>
-</file>
-
-<file path=word/commentsIds.xml><?xml version="1.0" encoding="utf-8"?>
-<w16cid:commentsIds xmlns:wpc="http://schemas.microsoft.com/office/word/2010/wordprocessingCanvas" xmlns:cx="http://schemas.microsoft.com/office/drawing/2014/chartex" xmlns:cx1="http://schemas.microsoft.com/office/drawing/2015/9/8/chartex" xmlns:cx2="http://schemas.microsoft.com/office/drawing/2015/10/21/chartex" xmlns:cx3="http://schemas.microsoft.com/office/drawing/2016/5/9/chartex" xmlns:cx4="http://schemas.microsoft.com/office/drawing/2016/5/10/chartex" xmlns:cx5="http://schemas.microsoft.com/office/drawing/2016/5/11/chartex" xmlns:cx6="http://schemas.microsoft.com/office/drawing/2016/5/12/chartex" xmlns:cx7="http://schemas.microsoft.com/office/drawing/2016/5/13/chartex" xmlns:cx8="http://schemas.microsoft.com/office/drawing/2016/5/14/chartex" xmlns:mc="http://schemas.openxmlformats.org/markup-compatibility/2006" xmlns:aink="http://schemas.microsoft.com/office/drawing/2016/ink" xmlns:am3d="http://schemas.microsoft.com/office/drawing/2017/model3d" xmlns:o="urn:schemas-microsoft-com:office:office" xmlns:r="http://schemas.openxmlformats.org/officeDocument/2006/relationships" xmlns:m="http://schemas.openxmlformats.org/officeDocument/2006/math" xmlns:v="urn:schemas-microsoft-com:vml" xmlns:wp14="http://schemas.microsoft.com/office/word/2010/wordprocessingDrawing" xmlns:wp="http://schemas.openxmlformats.org/drawingml/2006/wordprocessingDrawing" xmlns:w10="urn:schemas-microsoft-com:office:word" xmlns:w="http://schemas.openxmlformats.org/wordprocessingml/2006/main" xmlns:w14="http://schemas.microsoft.com/office/word/2010/wordml" xmlns:w15="http://schemas.microsoft.com/office/word/2012/wordml" xmlns:w16cex="http://schemas.microsoft.com/office/word/2018/wordml/cex" xmlns:w16cid="http://schemas.microsoft.com/office/word/2016/wordml/cid" xmlns:w16="http://schemas.microsoft.com/office/word/2018/wordml" xmlns:w16sdtdh="http://schemas.microsoft.com/office/word/2020/wordml/sdtdatahash" xmlns:w16se="http://schemas.microsoft.com/office/word/2015/wordml/symex" xmlns:wpg="http://schemas.microsoft.com/office/word/2010/wordprocessingGroup" xmlns:wpi="http://schemas.microsoft.com/office/word/2010/wordprocessingInk" xmlns:wne="http://schemas.microsoft.com/office/word/2006/wordml" xmlns:wps="http://schemas.microsoft.com/office/word/2010/wordprocessingShape" mc:Ignorable="w14 w15 w16se w16cid w16 w16cex w16sdtdh wp14">
-  <w16cid:commentId w16cid:paraId="34D7B734" w16cid:durableId="290E6085"/>
-  <w16cid:commentId w16cid:paraId="1AF62A36" w16cid:durableId="290E606C"/>
-  <w16cid:commentId w16cid:paraId="580B016D" w16cid:durableId="290E6055"/>
-  <w16cid:commentId w16cid:paraId="29875FAE" w16cid:durableId="290E6014"/>
-  <w16cid:commentId w16cid:paraId="7BA1931D" w16cid:durableId="290E6023"/>
-  <w16cid:commentId w16cid:paraId="00D7F781" w16cid:durableId="290E6041"/>
-</w16cid:commentsIds>
-</file>
-
 <file path=word/styles.xml><?xml version="1.0" encoding="utf-8"?>
-<w:styles xmlns:mc="http://schemas.openxmlformats.org/markup-compatibility/2006" xmlns:r="http://schemas.openxmlformats.org/officeDocument/2006/relationships" xmlns:w="http://schemas.openxmlformats.org/wordprocessingml/2006/main" xmlns:w14="http://schemas.microsoft.com/office/word/2010/wordml" xmlns:w15="http://schemas.microsoft.com/office/word/2012/wordml" xmlns:w16se="http://schemas.microsoft.com/office/word/2015/wordml/symex" mc:Ignorable="w14 w15 w16se">
+<w:styles xmlns:mc="http://schemas.openxmlformats.org/markup-compatibility/2006" xmlns:r="http://schemas.openxmlformats.org/officeDocument/2006/relationships" xmlns:w="http://schemas.openxmlformats.org/wordprocessingml/2006/main" xmlns:w14="http://schemas.microsoft.com/office/word/2010/wordml" xmlns:w15="http://schemas.microsoft.com/office/word/2012/wordml" xmlns:w16cex="http://schemas.microsoft.com/office/word/2018/wordml/cex" xmlns:w16cid="http://schemas.microsoft.com/office/word/2016/wordml/cid" xmlns:w16="http://schemas.microsoft.com/office/word/2018/wordml" xmlns:w16du="http://schemas.microsoft.com/office/word/2023/wordml/word16du" xmlns:w16sdtdh="http://schemas.microsoft.com/office/word/2020/wordml/sdtdatahash" xmlns:w16sdtfl="http://schemas.microsoft.com/office/word/2024/wordml/sdtformatlock" xmlns:w16se="http://schemas.microsoft.com/office/word/2015/wordml/symex" mc:Ignorable="w14 w15 w16se w16cid w16 w16cex w16sdtdh w16sdtfl w16du">
   <w:docDefaults>
     <w:rPrDefault>
       <w:rPr>
@@ -708,7 +1110,7 @@
       </w:pPr>
     </w:pPrDefault>
   </w:docDefaults>
-  <w:latentStyles w:defLockedState="0" w:defUIPriority="99" w:defSemiHidden="0" w:defUnhideWhenUsed="0" w:defQFormat="0" w:count="371">
+  <w:latentStyles w:defLockedState="0" w:defUIPriority="99" w:defSemiHidden="0" w:defUnhideWhenUsed="0" w:defQFormat="0" w:count="376">
     <w:lsdException w:name="Normal" w:uiPriority="0" w:qFormat="1"/>
     <w:lsdException w:name="heading 1" w:uiPriority="9" w:qFormat="1"/>
     <w:lsdException w:name="heading 2" w:semiHidden="1" w:uiPriority="9" w:unhideWhenUsed="1" w:qFormat="1"/>
@@ -1080,6 +1482,11 @@
     <w:lsdException w:name="List Table 5 Dark Accent 6" w:uiPriority="50"/>
     <w:lsdException w:name="List Table 6 Colorful Accent 6" w:uiPriority="51"/>
     <w:lsdException w:name="List Table 7 Colorful Accent 6" w:uiPriority="52"/>
+    <w:lsdException w:name="Mention" w:semiHidden="1" w:unhideWhenUsed="1"/>
+    <w:lsdException w:name="Smart Hyperlink" w:semiHidden="1" w:unhideWhenUsed="1"/>
+    <w:lsdException w:name="Hashtag" w:semiHidden="1" w:unhideWhenUsed="1"/>
+    <w:lsdException w:name="Unresolved Mention" w:semiHidden="1" w:unhideWhenUsed="1"/>
+    <w:lsdException w:name="Smart Link" w:semiHidden="1" w:unhideWhenUsed="1"/>
   </w:latentStyles>
   <w:style w:type="paragraph" w:default="1" w:styleId="Normal">
     <w:name w:val="Normal"/>

</xml_diff>

<commit_message>
add: Se agrego datos de programador en EndOfLine.docx en la rama rmarroquin-2024231
</commit_message>
<xml_diff>
--- a/EndOfLine.docx
+++ b/EndOfLine.docx
@@ -1,6 +1,6 @@
 
 <file path=word/document.xml><?xml version="1.0" encoding="utf-8"?>
-<w:document xmlns:wpc="http://schemas.microsoft.com/office/word/2010/wordprocessingCanvas" xmlns:cx="http://schemas.microsoft.com/office/drawing/2014/chartex" xmlns:mc="http://schemas.openxmlformats.org/markup-compatibility/2006" xmlns:o="urn:schemas-microsoft-com:office:office" xmlns:r="http://schemas.openxmlformats.org/officeDocument/2006/relationships" xmlns:m="http://schemas.openxmlformats.org/officeDocument/2006/math" xmlns:v="urn:schemas-microsoft-com:vml" xmlns:wp14="http://schemas.microsoft.com/office/word/2010/wordprocessingDrawing" xmlns:wp="http://schemas.openxmlformats.org/drawingml/2006/wordprocessingDrawing" xmlns:w10="urn:schemas-microsoft-com:office:word" xmlns:w="http://schemas.openxmlformats.org/wordprocessingml/2006/main" xmlns:w14="http://schemas.microsoft.com/office/word/2010/wordml" xmlns:w15="http://schemas.microsoft.com/office/word/2012/wordml" xmlns:w16se="http://schemas.microsoft.com/office/word/2015/wordml/symex" xmlns:wpg="http://schemas.microsoft.com/office/word/2010/wordprocessingGroup" xmlns:wpi="http://schemas.microsoft.com/office/word/2010/wordprocessingInk" xmlns:wne="http://schemas.microsoft.com/office/word/2006/wordml" xmlns:wps="http://schemas.microsoft.com/office/word/2010/wordprocessingShape" mc:Ignorable="w14 w15 w16se wp14">
+<w:document xmlns:wpc="http://schemas.microsoft.com/office/word/2010/wordprocessingCanvas" xmlns:cx="http://schemas.microsoft.com/office/drawing/2014/chartex" xmlns:cx1="http://schemas.microsoft.com/office/drawing/2015/9/8/chartex" xmlns:cx2="http://schemas.microsoft.com/office/drawing/2015/10/21/chartex" xmlns:cx3="http://schemas.microsoft.com/office/drawing/2016/5/9/chartex" xmlns:cx4="http://schemas.microsoft.com/office/drawing/2016/5/10/chartex" xmlns:cx5="http://schemas.microsoft.com/office/drawing/2016/5/11/chartex" xmlns:cx6="http://schemas.microsoft.com/office/drawing/2016/5/12/chartex" xmlns:cx7="http://schemas.microsoft.com/office/drawing/2016/5/13/chartex" xmlns:cx8="http://schemas.microsoft.com/office/drawing/2016/5/14/chartex" xmlns:mc="http://schemas.openxmlformats.org/markup-compatibility/2006" xmlns:aink="http://schemas.microsoft.com/office/drawing/2016/ink" xmlns:am3d="http://schemas.microsoft.com/office/drawing/2017/model3d" xmlns:o="urn:schemas-microsoft-com:office:office" xmlns:oel="http://schemas.microsoft.com/office/2019/extlst" xmlns:r="http://schemas.openxmlformats.org/officeDocument/2006/relationships" xmlns:m="http://schemas.openxmlformats.org/officeDocument/2006/math" xmlns:v="urn:schemas-microsoft-com:vml" xmlns:wp14="http://schemas.microsoft.com/office/word/2010/wordprocessingDrawing" xmlns:wp="http://schemas.openxmlformats.org/drawingml/2006/wordprocessingDrawing" xmlns:w10="urn:schemas-microsoft-com:office:word" xmlns:w="http://schemas.openxmlformats.org/wordprocessingml/2006/main" xmlns:w14="http://schemas.microsoft.com/office/word/2010/wordml" xmlns:w15="http://schemas.microsoft.com/office/word/2012/wordml" xmlns:w16cex="http://schemas.microsoft.com/office/word/2018/wordml/cex" xmlns:w16cid="http://schemas.microsoft.com/office/word/2016/wordml/cid" xmlns:w16="http://schemas.microsoft.com/office/word/2018/wordml" xmlns:w16du="http://schemas.microsoft.com/office/word/2023/wordml/word16du" xmlns:w16sdtdh="http://schemas.microsoft.com/office/word/2020/wordml/sdtdatahash" xmlns:w16se="http://schemas.microsoft.com/office/word/2015/wordml/symex" xmlns:wpg="http://schemas.microsoft.com/office/word/2010/wordprocessingGroup" xmlns:wpi="http://schemas.microsoft.com/office/word/2010/wordprocessingInk" xmlns:wne="http://schemas.microsoft.com/office/word/2006/wordml" xmlns:wps="http://schemas.microsoft.com/office/word/2010/wordprocessingShape" mc:Ignorable="w14 w15 w16se w16cid w16 w16cex w16sdtdh w16du wp14">
   <w:body>
     <w:p>
       <w:pPr>
@@ -278,7 +278,6 @@
           <w:rFonts w:ascii="Arial" w:hAnsi="Arial" w:cs="Arial"/>
         </w:rPr>
       </w:pPr>
-      <w:proofErr w:type="spellStart"/>
       <w:r>
         <w:rPr>
           <w:rStyle w:val="oypena"/>
@@ -286,17 +285,7 @@
           <w:color w:val="000000"/>
           <w:sz w:val="40"/>
         </w:rPr>
-        <w:t>End</w:t>
-      </w:r>
-      <w:proofErr w:type="spellEnd"/>
-      <w:r>
-        <w:rPr>
-          <w:rStyle w:val="oypena"/>
-          <w:rFonts w:ascii="Arial" w:hAnsi="Arial" w:cs="Arial"/>
-          <w:color w:val="000000"/>
-          <w:sz w:val="40"/>
-        </w:rPr>
-        <w:t xml:space="preserve"> of Line</w:t>
+        <w:t>End of Line</w:t>
       </w:r>
     </w:p>
     <w:p>
@@ -648,6 +637,457 @@
         </w:sectPr>
       </w:pPr>
     </w:p>
+    <w:tbl>
+      <w:tblPr>
+        <w:tblStyle w:val="Tablaconcuadrcula"/>
+        <w:tblW w:w="0" w:type="auto"/>
+        <w:tblLook w:val="04A0" w:firstRow="1" w:lastRow="0" w:firstColumn="1" w:lastColumn="0" w:noHBand="0" w:noVBand="1"/>
+      </w:tblPr>
+      <w:tblGrid>
+        <w:gridCol w:w="5395"/>
+        <w:gridCol w:w="5395"/>
+      </w:tblGrid>
+      <w:tr>
+        <w:tc>
+          <w:tcPr>
+            <w:tcW w:w="5395" w:type="dxa"/>
+          </w:tcPr>
+          <w:p>
+            <w:pPr>
+              <w:jc w:val="center"/>
+              <w:rPr>
+                <w:rFonts w:ascii="Arial" w:eastAsiaTheme="minorHAnsi" w:hAnsi="Arial" w:cs="Arial"/>
+                <w:b/>
+                <w:sz w:val="24"/>
+                <w:lang w:val="es-ES"/>
+              </w:rPr>
+            </w:pPr>
+            <w:r>
+              <w:rPr>
+                <w:rFonts w:ascii="Arial" w:eastAsiaTheme="minorHAnsi" w:hAnsi="Arial" w:cs="Arial"/>
+                <w:b/>
+                <w:sz w:val="24"/>
+              </w:rPr>
+              <w:lastRenderedPageBreak/>
+              <w:t xml:space="preserve">Nombre </w:t>
+            </w:r>
+            <w:r>
+              <w:rPr>
+                <w:rFonts w:ascii="Arial" w:eastAsiaTheme="minorHAnsi" w:hAnsi="Arial" w:cs="Arial"/>
+                <w:b/>
+                <w:sz w:val="24"/>
+                <w:lang w:val="es-ES"/>
+              </w:rPr>
+              <w:t>Completo</w:t>
+            </w:r>
+          </w:p>
+        </w:tc>
+        <w:tc>
+          <w:tcPr>
+            <w:tcW w:w="5395" w:type="dxa"/>
+          </w:tcPr>
+          <w:p>
+            <w:pPr>
+              <w:jc w:val="center"/>
+              <w:rPr>
+                <w:rFonts w:ascii="Arial" w:eastAsiaTheme="minorHAnsi" w:hAnsi="Arial" w:cs="Arial"/>
+                <w:b/>
+                <w:sz w:val="24"/>
+              </w:rPr>
+            </w:pPr>
+            <w:r>
+              <w:rPr>
+                <w:rFonts w:ascii="Arial" w:eastAsiaTheme="minorHAnsi" w:hAnsi="Arial" w:cs="Arial"/>
+                <w:b/>
+                <w:sz w:val="24"/>
+              </w:rPr>
+              <w:t>Puesto</w:t>
+            </w:r>
+          </w:p>
+        </w:tc>
+      </w:tr>
+      <w:tr>
+        <w:tc>
+          <w:tcPr>
+            <w:tcW w:w="5395" w:type="dxa"/>
+          </w:tcPr>
+          <w:p>
+            <w:pPr>
+              <w:jc w:val="center"/>
+              <w:rPr>
+                <w:rFonts w:ascii="Arial" w:eastAsiaTheme="minorHAnsi" w:hAnsi="Arial" w:cs="Arial"/>
+                <w:sz w:val="24"/>
+                <w:lang w:val="es-ES"/>
+              </w:rPr>
+            </w:pPr>
+            <w:r>
+              <w:rPr>
+                <w:rFonts w:ascii="Arial" w:eastAsiaTheme="minorHAnsi" w:hAnsi="Arial" w:cs="Arial"/>
+                <w:sz w:val="24"/>
+              </w:rPr>
+              <w:t>Diego Alejandro Vel</w:t>
+            </w:r>
+            <w:r>
+              <w:rPr>
+                <w:rFonts w:ascii="Arial" w:eastAsiaTheme="minorHAnsi" w:hAnsi="Arial" w:cs="Arial"/>
+                <w:sz w:val="24"/>
+                <w:lang w:val="es-ES"/>
+              </w:rPr>
+              <w:t>ásquez Cuté</w:t>
+            </w:r>
+          </w:p>
+        </w:tc>
+        <w:tc>
+          <w:tcPr>
+            <w:tcW w:w="5395" w:type="dxa"/>
+          </w:tcPr>
+          <w:p>
+            <w:pPr>
+              <w:jc w:val="center"/>
+              <w:rPr>
+                <w:rFonts w:ascii="Arial" w:eastAsiaTheme="minorHAnsi" w:hAnsi="Arial" w:cs="Arial"/>
+                <w:sz w:val="24"/>
+              </w:rPr>
+            </w:pPr>
+            <w:r>
+              <w:rPr>
+                <w:rFonts w:ascii="Arial" w:eastAsiaTheme="minorHAnsi" w:hAnsi="Arial" w:cs="Arial"/>
+                <w:sz w:val="24"/>
+              </w:rPr>
+              <w:t>Scrum Master</w:t>
+            </w:r>
+          </w:p>
+        </w:tc>
+      </w:tr>
+      <w:tr>
+        <w:tc>
+          <w:tcPr>
+            <w:tcW w:w="5395" w:type="dxa"/>
+          </w:tcPr>
+          <w:p>
+            <w:pPr>
+              <w:jc w:val="center"/>
+              <w:rPr>
+                <w:rFonts w:ascii="Arial" w:eastAsiaTheme="minorHAnsi" w:hAnsi="Arial" w:cs="Arial"/>
+                <w:sz w:val="24"/>
+              </w:rPr>
+            </w:pPr>
+            <w:r>
+              <w:rPr>
+                <w:rFonts w:ascii="Arial" w:eastAsiaTheme="minorHAnsi" w:hAnsi="Arial" w:cs="Arial"/>
+                <w:sz w:val="24"/>
+              </w:rPr>
+              <w:t>Diego Alejandro Monterroso Domínguez</w:t>
+            </w:r>
+          </w:p>
+        </w:tc>
+        <w:tc>
+          <w:tcPr>
+            <w:tcW w:w="5395" w:type="dxa"/>
+          </w:tcPr>
+          <w:p>
+            <w:pPr>
+              <w:jc w:val="center"/>
+              <w:rPr>
+                <w:rFonts w:ascii="Arial" w:eastAsiaTheme="minorHAnsi" w:hAnsi="Arial" w:cs="Arial"/>
+                <w:sz w:val="24"/>
+              </w:rPr>
+            </w:pPr>
+            <w:r>
+              <w:rPr>
+                <w:rFonts w:ascii="Arial" w:eastAsiaTheme="minorHAnsi" w:hAnsi="Arial" w:cs="Arial"/>
+                <w:sz w:val="24"/>
+              </w:rPr>
+              <w:t>Programador</w:t>
+            </w:r>
+          </w:p>
+        </w:tc>
+      </w:tr>
+      <w:tr>
+        <w:tc>
+          <w:tcPr>
+            <w:tcW w:w="5395" w:type="dxa"/>
+          </w:tcPr>
+          <w:p>
+            <w:pPr>
+              <w:jc w:val="center"/>
+              <w:rPr>
+                <w:rFonts w:ascii="Arial" w:eastAsiaTheme="minorHAnsi" w:hAnsi="Arial" w:cs="Arial"/>
+                <w:sz w:val="24"/>
+              </w:rPr>
+            </w:pPr>
+            <w:r>
+              <w:rPr>
+                <w:rFonts w:ascii="Arial" w:eastAsiaTheme="minorHAnsi" w:hAnsi="Arial" w:cs="Arial"/>
+                <w:sz w:val="24"/>
+              </w:rPr>
+              <w:t>Ricardo Andre Marroquin Lopez</w:t>
+            </w:r>
+          </w:p>
+        </w:tc>
+        <w:tc>
+          <w:tcPr>
+            <w:tcW w:w="5395" w:type="dxa"/>
+          </w:tcPr>
+          <w:p>
+            <w:pPr>
+              <w:jc w:val="center"/>
+              <w:rPr>
+                <w:rFonts w:ascii="Arial" w:eastAsiaTheme="minorHAnsi" w:hAnsi="Arial" w:cs="Arial"/>
+                <w:sz w:val="24"/>
+              </w:rPr>
+            </w:pPr>
+            <w:r>
+              <w:rPr>
+                <w:rFonts w:ascii="Arial" w:eastAsiaTheme="minorHAnsi" w:hAnsi="Arial" w:cs="Arial"/>
+                <w:sz w:val="24"/>
+              </w:rPr>
+              <w:t>Programador</w:t>
+            </w:r>
+          </w:p>
+        </w:tc>
+      </w:tr>
+      <w:tr>
+        <w:tc>
+          <w:tcPr>
+            <w:tcW w:w="5395" w:type="dxa"/>
+          </w:tcPr>
+          <w:p>
+            <w:pPr>
+              <w:jc w:val="center"/>
+              <w:rPr>
+                <w:rFonts w:ascii="Arial" w:eastAsiaTheme="minorHAnsi" w:hAnsi="Arial" w:cs="Arial"/>
+                <w:sz w:val="24"/>
+              </w:rPr>
+            </w:pPr>
+          </w:p>
+        </w:tc>
+        <w:tc>
+          <w:tcPr>
+            <w:tcW w:w="5395" w:type="dxa"/>
+          </w:tcPr>
+          <w:p>
+            <w:pPr>
+              <w:jc w:val="center"/>
+              <w:rPr>
+                <w:rFonts w:ascii="Arial" w:eastAsiaTheme="minorHAnsi" w:hAnsi="Arial" w:cs="Arial"/>
+                <w:sz w:val="24"/>
+              </w:rPr>
+            </w:pPr>
+          </w:p>
+        </w:tc>
+      </w:tr>
+      <w:tr>
+        <w:tc>
+          <w:tcPr>
+            <w:tcW w:w="5395" w:type="dxa"/>
+          </w:tcPr>
+          <w:p>
+            <w:pPr>
+              <w:jc w:val="center"/>
+              <w:rPr>
+                <w:rFonts w:ascii="Arial" w:eastAsiaTheme="minorHAnsi" w:hAnsi="Arial" w:cs="Arial"/>
+                <w:sz w:val="24"/>
+              </w:rPr>
+            </w:pPr>
+          </w:p>
+        </w:tc>
+        <w:tc>
+          <w:tcPr>
+            <w:tcW w:w="5395" w:type="dxa"/>
+          </w:tcPr>
+          <w:p>
+            <w:pPr>
+              <w:jc w:val="center"/>
+              <w:rPr>
+                <w:rFonts w:ascii="Arial" w:eastAsiaTheme="minorHAnsi" w:hAnsi="Arial" w:cs="Arial"/>
+                <w:sz w:val="24"/>
+              </w:rPr>
+            </w:pPr>
+          </w:p>
+        </w:tc>
+      </w:tr>
+      <w:tr>
+        <w:tc>
+          <w:tcPr>
+            <w:tcW w:w="5395" w:type="dxa"/>
+          </w:tcPr>
+          <w:p>
+            <w:pPr>
+              <w:jc w:val="center"/>
+              <w:rPr>
+                <w:rFonts w:ascii="Arial" w:eastAsiaTheme="minorHAnsi" w:hAnsi="Arial" w:cs="Arial"/>
+                <w:sz w:val="24"/>
+              </w:rPr>
+            </w:pPr>
+          </w:p>
+        </w:tc>
+        <w:tc>
+          <w:tcPr>
+            <w:tcW w:w="5395" w:type="dxa"/>
+          </w:tcPr>
+          <w:p>
+            <w:pPr>
+              <w:jc w:val="center"/>
+              <w:rPr>
+                <w:rFonts w:ascii="Arial" w:eastAsiaTheme="minorHAnsi" w:hAnsi="Arial" w:cs="Arial"/>
+                <w:sz w:val="24"/>
+              </w:rPr>
+            </w:pPr>
+          </w:p>
+        </w:tc>
+      </w:tr>
+      <w:tr>
+        <w:tc>
+          <w:tcPr>
+            <w:tcW w:w="5395" w:type="dxa"/>
+          </w:tcPr>
+          <w:p>
+            <w:pPr>
+              <w:jc w:val="center"/>
+              <w:rPr>
+                <w:rFonts w:ascii="Arial" w:eastAsiaTheme="minorHAnsi" w:hAnsi="Arial" w:cs="Arial"/>
+                <w:sz w:val="24"/>
+              </w:rPr>
+            </w:pPr>
+          </w:p>
+        </w:tc>
+        <w:tc>
+          <w:tcPr>
+            <w:tcW w:w="5395" w:type="dxa"/>
+          </w:tcPr>
+          <w:p>
+            <w:pPr>
+              <w:jc w:val="center"/>
+              <w:rPr>
+                <w:rFonts w:ascii="Arial" w:eastAsiaTheme="minorHAnsi" w:hAnsi="Arial" w:cs="Arial"/>
+                <w:sz w:val="24"/>
+              </w:rPr>
+            </w:pPr>
+          </w:p>
+        </w:tc>
+      </w:tr>
+      <w:tr>
+        <w:tc>
+          <w:tcPr>
+            <w:tcW w:w="5395" w:type="dxa"/>
+          </w:tcPr>
+          <w:p>
+            <w:pPr>
+              <w:jc w:val="center"/>
+              <w:rPr>
+                <w:rFonts w:ascii="Arial" w:eastAsiaTheme="minorHAnsi" w:hAnsi="Arial" w:cs="Arial"/>
+                <w:sz w:val="24"/>
+              </w:rPr>
+            </w:pPr>
+          </w:p>
+        </w:tc>
+        <w:tc>
+          <w:tcPr>
+            <w:tcW w:w="5395" w:type="dxa"/>
+          </w:tcPr>
+          <w:p>
+            <w:pPr>
+              <w:jc w:val="center"/>
+              <w:rPr>
+                <w:rFonts w:ascii="Arial" w:eastAsiaTheme="minorHAnsi" w:hAnsi="Arial" w:cs="Arial"/>
+                <w:sz w:val="24"/>
+              </w:rPr>
+            </w:pPr>
+          </w:p>
+        </w:tc>
+      </w:tr>
+      <w:tr>
+        <w:tc>
+          <w:tcPr>
+            <w:tcW w:w="5395" w:type="dxa"/>
+          </w:tcPr>
+          <w:p>
+            <w:pPr>
+              <w:jc w:val="center"/>
+              <w:rPr>
+                <w:rFonts w:ascii="Arial" w:eastAsiaTheme="minorHAnsi" w:hAnsi="Arial" w:cs="Arial"/>
+                <w:sz w:val="24"/>
+              </w:rPr>
+            </w:pPr>
+          </w:p>
+        </w:tc>
+        <w:tc>
+          <w:tcPr>
+            <w:tcW w:w="5395" w:type="dxa"/>
+          </w:tcPr>
+          <w:p>
+            <w:pPr>
+              <w:jc w:val="center"/>
+              <w:rPr>
+                <w:rFonts w:ascii="Arial" w:eastAsiaTheme="minorHAnsi" w:hAnsi="Arial" w:cs="Arial"/>
+                <w:sz w:val="24"/>
+              </w:rPr>
+            </w:pPr>
+          </w:p>
+        </w:tc>
+      </w:tr>
+      <w:tr>
+        <w:tc>
+          <w:tcPr>
+            <w:tcW w:w="5395" w:type="dxa"/>
+          </w:tcPr>
+          <w:p>
+            <w:pPr>
+              <w:jc w:val="center"/>
+              <w:rPr>
+                <w:rFonts w:ascii="Arial" w:eastAsiaTheme="minorHAnsi" w:hAnsi="Arial" w:cs="Arial"/>
+                <w:sz w:val="24"/>
+              </w:rPr>
+            </w:pPr>
+          </w:p>
+        </w:tc>
+        <w:tc>
+          <w:tcPr>
+            <w:tcW w:w="5395" w:type="dxa"/>
+          </w:tcPr>
+          <w:p>
+            <w:pPr>
+              <w:jc w:val="center"/>
+              <w:rPr>
+                <w:rFonts w:ascii="Arial" w:eastAsiaTheme="minorHAnsi" w:hAnsi="Arial" w:cs="Arial"/>
+                <w:sz w:val="24"/>
+              </w:rPr>
+            </w:pPr>
+          </w:p>
+        </w:tc>
+      </w:tr>
+      <w:tr>
+        <w:tc>
+          <w:tcPr>
+            <w:tcW w:w="5395" w:type="dxa"/>
+          </w:tcPr>
+          <w:p>
+            <w:pPr>
+              <w:jc w:val="center"/>
+              <w:rPr>
+                <w:rFonts w:ascii="Arial" w:eastAsiaTheme="minorHAnsi" w:hAnsi="Arial" w:cs="Arial"/>
+                <w:sz w:val="24"/>
+              </w:rPr>
+            </w:pPr>
+          </w:p>
+        </w:tc>
+        <w:tc>
+          <w:tcPr>
+            <w:tcW w:w="5395" w:type="dxa"/>
+          </w:tcPr>
+          <w:p>
+            <w:pPr>
+              <w:jc w:val="center"/>
+              <w:rPr>
+                <w:rFonts w:ascii="Arial" w:eastAsiaTheme="minorHAnsi" w:hAnsi="Arial" w:cs="Arial"/>
+                <w:sz w:val="24"/>
+              </w:rPr>
+            </w:pPr>
+          </w:p>
+        </w:tc>
+      </w:tr>
+    </w:tbl>
     <w:p>
       <w:pPr>
         <w:jc w:val="center"/>
@@ -656,8 +1096,6 @@
           <w:sz w:val="24"/>
         </w:rPr>
       </w:pPr>
-      <w:bookmarkStart w:id="0" w:name="_GoBack"/>
-      <w:bookmarkEnd w:id="0"/>
     </w:p>
     <w:sectPr>
       <w:pgSz w:w="12240" w:h="15840"/>
@@ -669,30 +1107,8 @@
 </w:document>
 </file>
 
-<file path=word/commentsExtensible.xml><?xml version="1.0" encoding="utf-8"?>
-<w16cex:commentsExtensible xmlns:wpc="http://schemas.microsoft.com/office/word/2010/wordprocessingCanvas" xmlns:cx="http://schemas.microsoft.com/office/drawing/2014/chartex" xmlns:cx1="http://schemas.microsoft.com/office/drawing/2015/9/8/chartex" xmlns:cx2="http://schemas.microsoft.com/office/drawing/2015/10/21/chartex" xmlns:cx3="http://schemas.microsoft.com/office/drawing/2016/5/9/chartex" xmlns:cx4="http://schemas.microsoft.com/office/drawing/2016/5/10/chartex" xmlns:cx5="http://schemas.microsoft.com/office/drawing/2016/5/11/chartex" xmlns:cx6="http://schemas.microsoft.com/office/drawing/2016/5/12/chartex" xmlns:cx7="http://schemas.microsoft.com/office/drawing/2016/5/13/chartex" xmlns:cx8="http://schemas.microsoft.com/office/drawing/2016/5/14/chartex" xmlns:mc="http://schemas.openxmlformats.org/markup-compatibility/2006" xmlns:aink="http://schemas.microsoft.com/office/drawing/2016/ink" xmlns:am3d="http://schemas.microsoft.com/office/drawing/2017/model3d" xmlns:o="urn:schemas-microsoft-com:office:office" xmlns:r="http://schemas.openxmlformats.org/officeDocument/2006/relationships" xmlns:m="http://schemas.openxmlformats.org/officeDocument/2006/math" xmlns:v="urn:schemas-microsoft-com:vml" xmlns:wp14="http://schemas.microsoft.com/office/word/2010/wordprocessingDrawing" xmlns:wp="http://schemas.openxmlformats.org/drawingml/2006/wordprocessingDrawing" xmlns:w10="urn:schemas-microsoft-com:office:word" xmlns:w="http://schemas.openxmlformats.org/wordprocessingml/2006/main" xmlns:w14="http://schemas.microsoft.com/office/word/2010/wordml" xmlns:w15="http://schemas.microsoft.com/office/word/2012/wordml" xmlns:w16cex="http://schemas.microsoft.com/office/word/2018/wordml/cex" xmlns:w16cid="http://schemas.microsoft.com/office/word/2016/wordml/cid" xmlns:w16="http://schemas.microsoft.com/office/word/2018/wordml" xmlns:w16sdtdh="http://schemas.microsoft.com/office/word/2020/wordml/sdtdatahash" xmlns:w16se="http://schemas.microsoft.com/office/word/2015/wordml/symex" xmlns:wpg="http://schemas.microsoft.com/office/word/2010/wordprocessingGroup" xmlns:wpi="http://schemas.microsoft.com/office/word/2010/wordprocessingInk" xmlns:wne="http://schemas.microsoft.com/office/word/2006/wordml" xmlns:wps="http://schemas.microsoft.com/office/word/2010/wordprocessingShape" mc:Ignorable="w14 w15 w16se w16cid w16 w16cex w16sdtdh wp14">
-  <w16cex:commentExtensible w16cex:durableId="290E6085" w16cex:dateUtc="2023-11-27T06:25:00Z"/>
-  <w16cex:commentExtensible w16cex:durableId="290E606C" w16cex:dateUtc="2023-11-27T06:25:00Z"/>
-  <w16cex:commentExtensible w16cex:durableId="290E6055" w16cex:dateUtc="2023-11-27T06:24:00Z"/>
-  <w16cex:commentExtensible w16cex:durableId="290E6014" w16cex:dateUtc="2023-11-27T06:23:00Z"/>
-  <w16cex:commentExtensible w16cex:durableId="290E6023" w16cex:dateUtc="2023-11-27T06:24:00Z"/>
-  <w16cex:commentExtensible w16cex:durableId="290E6041" w16cex:dateUtc="2023-11-27T06:24:00Z"/>
-</w16cex:commentsExtensible>
-</file>
-
-<file path=word/commentsIds.xml><?xml version="1.0" encoding="utf-8"?>
-<w16cid:commentsIds xmlns:wpc="http://schemas.microsoft.com/office/word/2010/wordprocessingCanvas" xmlns:cx="http://schemas.microsoft.com/office/drawing/2014/chartex" xmlns:cx1="http://schemas.microsoft.com/office/drawing/2015/9/8/chartex" xmlns:cx2="http://schemas.microsoft.com/office/drawing/2015/10/21/chartex" xmlns:cx3="http://schemas.microsoft.com/office/drawing/2016/5/9/chartex" xmlns:cx4="http://schemas.microsoft.com/office/drawing/2016/5/10/chartex" xmlns:cx5="http://schemas.microsoft.com/office/drawing/2016/5/11/chartex" xmlns:cx6="http://schemas.microsoft.com/office/drawing/2016/5/12/chartex" xmlns:cx7="http://schemas.microsoft.com/office/drawing/2016/5/13/chartex" xmlns:cx8="http://schemas.microsoft.com/office/drawing/2016/5/14/chartex" xmlns:mc="http://schemas.openxmlformats.org/markup-compatibility/2006" xmlns:aink="http://schemas.microsoft.com/office/drawing/2016/ink" xmlns:am3d="http://schemas.microsoft.com/office/drawing/2017/model3d" xmlns:o="urn:schemas-microsoft-com:office:office" xmlns:r="http://schemas.openxmlformats.org/officeDocument/2006/relationships" xmlns:m="http://schemas.openxmlformats.org/officeDocument/2006/math" xmlns:v="urn:schemas-microsoft-com:vml" xmlns:wp14="http://schemas.microsoft.com/office/word/2010/wordprocessingDrawing" xmlns:wp="http://schemas.openxmlformats.org/drawingml/2006/wordprocessingDrawing" xmlns:w10="urn:schemas-microsoft-com:office:word" xmlns:w="http://schemas.openxmlformats.org/wordprocessingml/2006/main" xmlns:w14="http://schemas.microsoft.com/office/word/2010/wordml" xmlns:w15="http://schemas.microsoft.com/office/word/2012/wordml" xmlns:w16cex="http://schemas.microsoft.com/office/word/2018/wordml/cex" xmlns:w16cid="http://schemas.microsoft.com/office/word/2016/wordml/cid" xmlns:w16="http://schemas.microsoft.com/office/word/2018/wordml" xmlns:w16sdtdh="http://schemas.microsoft.com/office/word/2020/wordml/sdtdatahash" xmlns:w16se="http://schemas.microsoft.com/office/word/2015/wordml/symex" xmlns:wpg="http://schemas.microsoft.com/office/word/2010/wordprocessingGroup" xmlns:wpi="http://schemas.microsoft.com/office/word/2010/wordprocessingInk" xmlns:wne="http://schemas.microsoft.com/office/word/2006/wordml" xmlns:wps="http://schemas.microsoft.com/office/word/2010/wordprocessingShape" mc:Ignorable="w14 w15 w16se w16cid w16 w16cex w16sdtdh wp14">
-  <w16cid:commentId w16cid:paraId="34D7B734" w16cid:durableId="290E6085"/>
-  <w16cid:commentId w16cid:paraId="1AF62A36" w16cid:durableId="290E606C"/>
-  <w16cid:commentId w16cid:paraId="580B016D" w16cid:durableId="290E6055"/>
-  <w16cid:commentId w16cid:paraId="29875FAE" w16cid:durableId="290E6014"/>
-  <w16cid:commentId w16cid:paraId="7BA1931D" w16cid:durableId="290E6023"/>
-  <w16cid:commentId w16cid:paraId="00D7F781" w16cid:durableId="290E6041"/>
-</w16cid:commentsIds>
-</file>
-
 <file path=word/styles.xml><?xml version="1.0" encoding="utf-8"?>
-<w:styles xmlns:mc="http://schemas.openxmlformats.org/markup-compatibility/2006" xmlns:r="http://schemas.openxmlformats.org/officeDocument/2006/relationships" xmlns:w="http://schemas.openxmlformats.org/wordprocessingml/2006/main" xmlns:w14="http://schemas.microsoft.com/office/word/2010/wordml" xmlns:w15="http://schemas.microsoft.com/office/word/2012/wordml" xmlns:w16se="http://schemas.microsoft.com/office/word/2015/wordml/symex" mc:Ignorable="w14 w15 w16se">
+<w:styles xmlns:mc="http://schemas.openxmlformats.org/markup-compatibility/2006" xmlns:r="http://schemas.openxmlformats.org/officeDocument/2006/relationships" xmlns:w="http://schemas.openxmlformats.org/wordprocessingml/2006/main" xmlns:w14="http://schemas.microsoft.com/office/word/2010/wordml" xmlns:w15="http://schemas.microsoft.com/office/word/2012/wordml" xmlns:w16cex="http://schemas.microsoft.com/office/word/2018/wordml/cex" xmlns:w16cid="http://schemas.microsoft.com/office/word/2016/wordml/cid" xmlns:w16="http://schemas.microsoft.com/office/word/2018/wordml" xmlns:w16du="http://schemas.microsoft.com/office/word/2023/wordml/word16du" xmlns:w16sdtdh="http://schemas.microsoft.com/office/word/2020/wordml/sdtdatahash" xmlns:w16se="http://schemas.microsoft.com/office/word/2015/wordml/symex" mc:Ignorable="w14 w15 w16se w16cid w16 w16cex w16sdtdh w16du">
   <w:docDefaults>
     <w:rPrDefault>
       <w:rPr>
@@ -708,7 +1124,7 @@
       </w:pPr>
     </w:pPrDefault>
   </w:docDefaults>
-  <w:latentStyles w:defLockedState="0" w:defUIPriority="99" w:defSemiHidden="0" w:defUnhideWhenUsed="0" w:defQFormat="0" w:count="371">
+  <w:latentStyles w:defLockedState="0" w:defUIPriority="99" w:defSemiHidden="0" w:defUnhideWhenUsed="0" w:defQFormat="0" w:count="376">
     <w:lsdException w:name="Normal" w:uiPriority="0" w:qFormat="1"/>
     <w:lsdException w:name="heading 1" w:uiPriority="9" w:qFormat="1"/>
     <w:lsdException w:name="heading 2" w:semiHidden="1" w:uiPriority="9" w:unhideWhenUsed="1" w:qFormat="1"/>
@@ -1080,6 +1496,11 @@
     <w:lsdException w:name="List Table 5 Dark Accent 6" w:uiPriority="50"/>
     <w:lsdException w:name="List Table 6 Colorful Accent 6" w:uiPriority="51"/>
     <w:lsdException w:name="List Table 7 Colorful Accent 6" w:uiPriority="52"/>
+    <w:lsdException w:name="Mention" w:semiHidden="1" w:unhideWhenUsed="1"/>
+    <w:lsdException w:name="Smart Hyperlink" w:semiHidden="1" w:unhideWhenUsed="1"/>
+    <w:lsdException w:name="Hashtag" w:semiHidden="1" w:unhideWhenUsed="1"/>
+    <w:lsdException w:name="Unresolved Mention" w:semiHidden="1" w:unhideWhenUsed="1"/>
+    <w:lsdException w:name="Smart Link" w:semiHidden="1" w:unhideWhenUsed="1"/>
   </w:latentStyles>
   <w:style w:type="paragraph" w:default="1" w:styleId="Normal">
     <w:name w:val="Normal"/>

</xml_diff>

<commit_message>
Agrego nombre y puesto de rgodinez-2024247 en archivo EndOfLine.docx
</commit_message>
<xml_diff>
--- a/EndOfLine.docx
+++ b/EndOfLine.docx
@@ -1,6 +1,6 @@
 
 <file path=word/document.xml><?xml version="1.0" encoding="utf-8"?>
-<w:document xmlns:wpc="http://schemas.microsoft.com/office/word/2010/wordprocessingCanvas" xmlns:cx="http://schemas.microsoft.com/office/drawing/2014/chartex" xmlns:mc="http://schemas.openxmlformats.org/markup-compatibility/2006" xmlns:o="urn:schemas-microsoft-com:office:office" xmlns:r="http://schemas.openxmlformats.org/officeDocument/2006/relationships" xmlns:m="http://schemas.openxmlformats.org/officeDocument/2006/math" xmlns:v="urn:schemas-microsoft-com:vml" xmlns:wp14="http://schemas.microsoft.com/office/word/2010/wordprocessingDrawing" xmlns:wp="http://schemas.openxmlformats.org/drawingml/2006/wordprocessingDrawing" xmlns:w10="urn:schemas-microsoft-com:office:word" xmlns:w="http://schemas.openxmlformats.org/wordprocessingml/2006/main" xmlns:w14="http://schemas.microsoft.com/office/word/2010/wordml" xmlns:w15="http://schemas.microsoft.com/office/word/2012/wordml" xmlns:w16se="http://schemas.microsoft.com/office/word/2015/wordml/symex" xmlns:wpg="http://schemas.microsoft.com/office/word/2010/wordprocessingGroup" xmlns:wpi="http://schemas.microsoft.com/office/word/2010/wordprocessingInk" xmlns:wne="http://schemas.microsoft.com/office/word/2006/wordml" xmlns:wps="http://schemas.microsoft.com/office/word/2010/wordprocessingShape" mc:Ignorable="w14 w15 w16se wp14">
+<w:document xmlns:wpc="http://schemas.microsoft.com/office/word/2010/wordprocessingCanvas" xmlns:cx="http://schemas.microsoft.com/office/drawing/2014/chartex" xmlns:cx1="http://schemas.microsoft.com/office/drawing/2015/9/8/chartex" xmlns:cx2="http://schemas.microsoft.com/office/drawing/2015/10/21/chartex" xmlns:cx3="http://schemas.microsoft.com/office/drawing/2016/5/9/chartex" xmlns:cx4="http://schemas.microsoft.com/office/drawing/2016/5/10/chartex" xmlns:cx5="http://schemas.microsoft.com/office/drawing/2016/5/11/chartex" xmlns:cx6="http://schemas.microsoft.com/office/drawing/2016/5/12/chartex" xmlns:cx7="http://schemas.microsoft.com/office/drawing/2016/5/13/chartex" xmlns:cx8="http://schemas.microsoft.com/office/drawing/2016/5/14/chartex" xmlns:mc="http://schemas.openxmlformats.org/markup-compatibility/2006" xmlns:aink="http://schemas.microsoft.com/office/drawing/2016/ink" xmlns:am3d="http://schemas.microsoft.com/office/drawing/2017/model3d" xmlns:o="urn:schemas-microsoft-com:office:office" xmlns:oel="http://schemas.microsoft.com/office/2019/extlst" xmlns:r="http://schemas.openxmlformats.org/officeDocument/2006/relationships" xmlns:m="http://schemas.openxmlformats.org/officeDocument/2006/math" xmlns:v="urn:schemas-microsoft-com:vml" xmlns:wp14="http://schemas.microsoft.com/office/word/2010/wordprocessingDrawing" xmlns:wp="http://schemas.openxmlformats.org/drawingml/2006/wordprocessingDrawing" xmlns:w10="urn:schemas-microsoft-com:office:word" xmlns:w="http://schemas.openxmlformats.org/wordprocessingml/2006/main" xmlns:w14="http://schemas.microsoft.com/office/word/2010/wordml" xmlns:w15="http://schemas.microsoft.com/office/word/2012/wordml" xmlns:w16cex="http://schemas.microsoft.com/office/word/2018/wordml/cex" xmlns:w16cid="http://schemas.microsoft.com/office/word/2016/wordml/cid" xmlns:w16="http://schemas.microsoft.com/office/word/2018/wordml" xmlns:w16du="http://schemas.microsoft.com/office/word/2023/wordml/word16du" xmlns:w16sdtdh="http://schemas.microsoft.com/office/word/2020/wordml/sdtdatahash" xmlns:w16sdtfl="http://schemas.microsoft.com/office/word/2024/wordml/sdtformatlock" xmlns:w16se="http://schemas.microsoft.com/office/word/2015/wordml/symex" xmlns:wpg="http://schemas.microsoft.com/office/word/2010/wordprocessingGroup" xmlns:wpi="http://schemas.microsoft.com/office/word/2010/wordprocessingInk" xmlns:wne="http://schemas.microsoft.com/office/word/2006/wordml" xmlns:wps="http://schemas.microsoft.com/office/word/2010/wordprocessingShape" mc:Ignorable="w14 w15 w16se w16cid w16 w16cex w16sdtdh w16sdtfl w16du wp14">
   <w:body>
     <w:p>
       <w:pPr>
@@ -278,7 +278,6 @@
           <w:rFonts w:ascii="Arial" w:hAnsi="Arial" w:cs="Arial"/>
         </w:rPr>
       </w:pPr>
-      <w:proofErr w:type="spellStart"/>
       <w:r>
         <w:rPr>
           <w:rStyle w:val="oypena"/>
@@ -286,17 +285,7 @@
           <w:color w:val="000000"/>
           <w:sz w:val="40"/>
         </w:rPr>
-        <w:t>End</w:t>
-      </w:r>
-      <w:proofErr w:type="spellEnd"/>
-      <w:r>
-        <w:rPr>
-          <w:rStyle w:val="oypena"/>
-          <w:rFonts w:ascii="Arial" w:hAnsi="Arial" w:cs="Arial"/>
-          <w:color w:val="000000"/>
-          <w:sz w:val="40"/>
-        </w:rPr>
-        <w:t xml:space="preserve"> of Line</w:t>
+        <w:t>End of Line</w:t>
       </w:r>
     </w:p>
     <w:p>
@@ -648,6 +637,472 @@
         </w:sectPr>
       </w:pPr>
     </w:p>
+    <w:tbl>
+      <w:tblPr>
+        <w:tblStyle w:val="Tablaconcuadrcula"/>
+        <w:tblW w:w="0" w:type="auto"/>
+        <w:tblLook w:val="04A0" w:firstRow="1" w:lastRow="0" w:firstColumn="1" w:lastColumn="0" w:noHBand="0" w:noVBand="1"/>
+      </w:tblPr>
+      <w:tblGrid>
+        <w:gridCol w:w="5395"/>
+        <w:gridCol w:w="5395"/>
+      </w:tblGrid>
+      <w:tr>
+        <w:tc>
+          <w:tcPr>
+            <w:tcW w:w="5395" w:type="dxa"/>
+          </w:tcPr>
+          <w:p>
+            <w:pPr>
+              <w:jc w:val="center"/>
+              <w:rPr>
+                <w:rFonts w:ascii="Arial" w:eastAsiaTheme="minorHAnsi" w:hAnsi="Arial" w:cs="Arial"/>
+                <w:b/>
+                <w:sz w:val="24"/>
+                <w:lang w:val="es-ES"/>
+              </w:rPr>
+            </w:pPr>
+            <w:r>
+              <w:rPr>
+                <w:rFonts w:ascii="Arial" w:eastAsiaTheme="minorHAnsi" w:hAnsi="Arial" w:cs="Arial"/>
+                <w:b/>
+                <w:sz w:val="24"/>
+              </w:rPr>
+              <w:lastRenderedPageBreak/>
+              <w:t xml:space="preserve">Nombre </w:t>
+            </w:r>
+            <w:r>
+              <w:rPr>
+                <w:rFonts w:ascii="Arial" w:eastAsiaTheme="minorHAnsi" w:hAnsi="Arial" w:cs="Arial"/>
+                <w:b/>
+                <w:sz w:val="24"/>
+                <w:lang w:val="es-ES"/>
+              </w:rPr>
+              <w:t>Completo</w:t>
+            </w:r>
+          </w:p>
+        </w:tc>
+        <w:tc>
+          <w:tcPr>
+            <w:tcW w:w="5395" w:type="dxa"/>
+          </w:tcPr>
+          <w:p>
+            <w:pPr>
+              <w:jc w:val="center"/>
+              <w:rPr>
+                <w:rFonts w:ascii="Arial" w:eastAsiaTheme="minorHAnsi" w:hAnsi="Arial" w:cs="Arial"/>
+                <w:b/>
+                <w:sz w:val="24"/>
+              </w:rPr>
+            </w:pPr>
+            <w:r>
+              <w:rPr>
+                <w:rFonts w:ascii="Arial" w:eastAsiaTheme="minorHAnsi" w:hAnsi="Arial" w:cs="Arial"/>
+                <w:b/>
+                <w:sz w:val="24"/>
+              </w:rPr>
+              <w:t>Puesto</w:t>
+            </w:r>
+          </w:p>
+        </w:tc>
+      </w:tr>
+      <w:tr>
+        <w:tc>
+          <w:tcPr>
+            <w:tcW w:w="5395" w:type="dxa"/>
+          </w:tcPr>
+          <w:p>
+            <w:pPr>
+              <w:jc w:val="center"/>
+              <w:rPr>
+                <w:rFonts w:ascii="Arial" w:eastAsiaTheme="minorHAnsi" w:hAnsi="Arial" w:cs="Arial"/>
+                <w:sz w:val="24"/>
+                <w:lang w:val="es-ES"/>
+              </w:rPr>
+            </w:pPr>
+            <w:r>
+              <w:rPr>
+                <w:rFonts w:ascii="Arial" w:eastAsiaTheme="minorHAnsi" w:hAnsi="Arial" w:cs="Arial"/>
+                <w:sz w:val="24"/>
+              </w:rPr>
+              <w:t>Diego Alejandro Vel</w:t>
+            </w:r>
+            <w:r>
+              <w:rPr>
+                <w:rFonts w:ascii="Arial" w:eastAsiaTheme="minorHAnsi" w:hAnsi="Arial" w:cs="Arial"/>
+                <w:sz w:val="24"/>
+                <w:lang w:val="es-ES"/>
+              </w:rPr>
+              <w:t>ásquez Cuté</w:t>
+            </w:r>
+          </w:p>
+        </w:tc>
+        <w:tc>
+          <w:tcPr>
+            <w:tcW w:w="5395" w:type="dxa"/>
+          </w:tcPr>
+          <w:p>
+            <w:pPr>
+              <w:jc w:val="center"/>
+              <w:rPr>
+                <w:rFonts w:ascii="Arial" w:eastAsiaTheme="minorHAnsi" w:hAnsi="Arial" w:cs="Arial"/>
+                <w:sz w:val="24"/>
+              </w:rPr>
+            </w:pPr>
+            <w:r>
+              <w:rPr>
+                <w:rFonts w:ascii="Arial" w:eastAsiaTheme="minorHAnsi" w:hAnsi="Arial" w:cs="Arial"/>
+                <w:sz w:val="24"/>
+              </w:rPr>
+              <w:t>Scrum Master</w:t>
+            </w:r>
+          </w:p>
+        </w:tc>
+      </w:tr>
+      <w:tr>
+        <w:tc>
+          <w:tcPr>
+            <w:tcW w:w="5395" w:type="dxa"/>
+          </w:tcPr>
+          <w:p>
+            <w:pPr>
+              <w:jc w:val="center"/>
+              <w:rPr>
+                <w:rFonts w:ascii="Arial" w:eastAsiaTheme="minorHAnsi" w:hAnsi="Arial" w:cs="Arial"/>
+                <w:sz w:val="24"/>
+              </w:rPr>
+            </w:pPr>
+            <w:r>
+              <w:rPr>
+                <w:rFonts w:ascii="Arial" w:eastAsiaTheme="minorHAnsi" w:hAnsi="Arial" w:cs="Arial"/>
+                <w:sz w:val="24"/>
+              </w:rPr>
+              <w:t>Diego Alejandro Monterroso Domínguez</w:t>
+            </w:r>
+          </w:p>
+        </w:tc>
+        <w:tc>
+          <w:tcPr>
+            <w:tcW w:w="5395" w:type="dxa"/>
+          </w:tcPr>
+          <w:p>
+            <w:pPr>
+              <w:jc w:val="center"/>
+              <w:rPr>
+                <w:rFonts w:ascii="Arial" w:eastAsiaTheme="minorHAnsi" w:hAnsi="Arial" w:cs="Arial"/>
+                <w:sz w:val="24"/>
+              </w:rPr>
+            </w:pPr>
+            <w:r>
+              <w:rPr>
+                <w:rFonts w:ascii="Arial" w:eastAsiaTheme="minorHAnsi" w:hAnsi="Arial" w:cs="Arial"/>
+                <w:sz w:val="24"/>
+              </w:rPr>
+              <w:t>Programador</w:t>
+            </w:r>
+          </w:p>
+        </w:tc>
+      </w:tr>
+      <w:tr>
+        <w:tc>
+          <w:tcPr>
+            <w:tcW w:w="5395" w:type="dxa"/>
+          </w:tcPr>
+          <w:p>
+            <w:pPr>
+              <w:jc w:val="center"/>
+              <w:rPr>
+                <w:rFonts w:ascii="Arial" w:eastAsiaTheme="minorHAnsi" w:hAnsi="Arial" w:cs="Arial"/>
+                <w:sz w:val="24"/>
+              </w:rPr>
+            </w:pPr>
+            <w:r>
+              <w:rPr>
+                <w:rFonts w:ascii="Arial" w:eastAsiaTheme="minorHAnsi" w:hAnsi="Arial" w:cs="Arial"/>
+                <w:sz w:val="24"/>
+              </w:rPr>
+              <w:t>Ricardo Andre Marroquin Lopez</w:t>
+            </w:r>
+          </w:p>
+        </w:tc>
+        <w:tc>
+          <w:tcPr>
+            <w:tcW w:w="5395" w:type="dxa"/>
+          </w:tcPr>
+          <w:p>
+            <w:pPr>
+              <w:jc w:val="center"/>
+              <w:rPr>
+                <w:rFonts w:ascii="Arial" w:eastAsiaTheme="minorHAnsi" w:hAnsi="Arial" w:cs="Arial"/>
+                <w:sz w:val="24"/>
+              </w:rPr>
+            </w:pPr>
+            <w:r>
+              <w:rPr>
+                <w:rFonts w:ascii="Arial" w:eastAsiaTheme="minorHAnsi" w:hAnsi="Arial" w:cs="Arial"/>
+                <w:sz w:val="24"/>
+              </w:rPr>
+              <w:t>Programador</w:t>
+            </w:r>
+          </w:p>
+        </w:tc>
+      </w:tr>
+      <w:tr>
+        <w:tc>
+          <w:tcPr>
+            <w:tcW w:w="5395" w:type="dxa"/>
+          </w:tcPr>
+          <w:p>
+            <w:pPr>
+              <w:jc w:val="center"/>
+              <w:rPr>
+                <w:rFonts w:ascii="Arial" w:eastAsiaTheme="minorHAnsi" w:hAnsi="Arial" w:cs="Arial"/>
+                <w:sz w:val="24"/>
+              </w:rPr>
+            </w:pPr>
+            <w:r>
+              <w:rPr>
+                <w:rFonts w:ascii="Arial" w:eastAsiaTheme="minorHAnsi" w:hAnsi="Arial" w:cs="Arial"/>
+                <w:sz w:val="24"/>
+              </w:rPr>
+              <w:t>Rigoberto Godinez Fajardo</w:t>
+            </w:r>
+          </w:p>
+        </w:tc>
+        <w:tc>
+          <w:tcPr>
+            <w:tcW w:w="5395" w:type="dxa"/>
+          </w:tcPr>
+          <w:p>
+            <w:pPr>
+              <w:jc w:val="center"/>
+              <w:rPr>
+                <w:rFonts w:ascii="Arial" w:eastAsiaTheme="minorHAnsi" w:hAnsi="Arial" w:cs="Arial"/>
+                <w:sz w:val="24"/>
+                <w:u w:val="single"/>
+              </w:rPr>
+            </w:pPr>
+            <w:r>
+              <w:rPr>
+                <w:rFonts w:ascii="Arial" w:eastAsiaTheme="minorHAnsi" w:hAnsi="Arial" w:cs="Arial"/>
+                <w:sz w:val="24"/>
+              </w:rPr>
+              <w:t>Programador</w:t>
+            </w:r>
+          </w:p>
+        </w:tc>
+      </w:tr>
+      <w:tr>
+        <w:tc>
+          <w:tcPr>
+            <w:tcW w:w="5395" w:type="dxa"/>
+          </w:tcPr>
+          <w:p>
+            <w:pPr>
+              <w:jc w:val="center"/>
+              <w:rPr>
+                <w:rFonts w:ascii="Arial" w:eastAsiaTheme="minorHAnsi" w:hAnsi="Arial" w:cs="Arial"/>
+                <w:sz w:val="24"/>
+              </w:rPr>
+            </w:pPr>
+          </w:p>
+        </w:tc>
+        <w:tc>
+          <w:tcPr>
+            <w:tcW w:w="5395" w:type="dxa"/>
+          </w:tcPr>
+          <w:p>
+            <w:pPr>
+              <w:jc w:val="center"/>
+              <w:rPr>
+                <w:rFonts w:ascii="Arial" w:eastAsiaTheme="minorHAnsi" w:hAnsi="Arial" w:cs="Arial"/>
+                <w:sz w:val="24"/>
+              </w:rPr>
+            </w:pPr>
+          </w:p>
+        </w:tc>
+      </w:tr>
+      <w:tr>
+        <w:tc>
+          <w:tcPr>
+            <w:tcW w:w="5395" w:type="dxa"/>
+          </w:tcPr>
+          <w:p>
+            <w:pPr>
+              <w:jc w:val="center"/>
+              <w:rPr>
+                <w:rFonts w:ascii="Arial" w:eastAsiaTheme="minorHAnsi" w:hAnsi="Arial" w:cs="Arial"/>
+                <w:sz w:val="24"/>
+              </w:rPr>
+            </w:pPr>
+          </w:p>
+        </w:tc>
+        <w:tc>
+          <w:tcPr>
+            <w:tcW w:w="5395" w:type="dxa"/>
+          </w:tcPr>
+          <w:p>
+            <w:pPr>
+              <w:jc w:val="center"/>
+              <w:rPr>
+                <w:rFonts w:ascii="Arial" w:eastAsiaTheme="minorHAnsi" w:hAnsi="Arial" w:cs="Arial"/>
+                <w:sz w:val="24"/>
+              </w:rPr>
+            </w:pPr>
+          </w:p>
+        </w:tc>
+      </w:tr>
+      <w:tr>
+        <w:tc>
+          <w:tcPr>
+            <w:tcW w:w="5395" w:type="dxa"/>
+          </w:tcPr>
+          <w:p>
+            <w:pPr>
+              <w:jc w:val="center"/>
+              <w:rPr>
+                <w:rFonts w:ascii="Arial" w:eastAsiaTheme="minorHAnsi" w:hAnsi="Arial" w:cs="Arial"/>
+                <w:sz w:val="24"/>
+              </w:rPr>
+            </w:pPr>
+          </w:p>
+        </w:tc>
+        <w:tc>
+          <w:tcPr>
+            <w:tcW w:w="5395" w:type="dxa"/>
+          </w:tcPr>
+          <w:p>
+            <w:pPr>
+              <w:jc w:val="center"/>
+              <w:rPr>
+                <w:rFonts w:ascii="Arial" w:eastAsiaTheme="minorHAnsi" w:hAnsi="Arial" w:cs="Arial"/>
+                <w:sz w:val="24"/>
+              </w:rPr>
+            </w:pPr>
+          </w:p>
+        </w:tc>
+      </w:tr>
+      <w:tr>
+        <w:tc>
+          <w:tcPr>
+            <w:tcW w:w="5395" w:type="dxa"/>
+          </w:tcPr>
+          <w:p>
+            <w:pPr>
+              <w:jc w:val="center"/>
+              <w:rPr>
+                <w:rFonts w:ascii="Arial" w:eastAsiaTheme="minorHAnsi" w:hAnsi="Arial" w:cs="Arial"/>
+                <w:sz w:val="24"/>
+              </w:rPr>
+            </w:pPr>
+          </w:p>
+        </w:tc>
+        <w:tc>
+          <w:tcPr>
+            <w:tcW w:w="5395" w:type="dxa"/>
+          </w:tcPr>
+          <w:p>
+            <w:pPr>
+              <w:jc w:val="center"/>
+              <w:rPr>
+                <w:rFonts w:ascii="Arial" w:eastAsiaTheme="minorHAnsi" w:hAnsi="Arial" w:cs="Arial"/>
+                <w:sz w:val="24"/>
+              </w:rPr>
+            </w:pPr>
+          </w:p>
+        </w:tc>
+      </w:tr>
+      <w:tr>
+        <w:tc>
+          <w:tcPr>
+            <w:tcW w:w="5395" w:type="dxa"/>
+          </w:tcPr>
+          <w:p>
+            <w:pPr>
+              <w:jc w:val="center"/>
+              <w:rPr>
+                <w:rFonts w:ascii="Arial" w:eastAsiaTheme="minorHAnsi" w:hAnsi="Arial" w:cs="Arial"/>
+                <w:sz w:val="24"/>
+              </w:rPr>
+            </w:pPr>
+          </w:p>
+        </w:tc>
+        <w:tc>
+          <w:tcPr>
+            <w:tcW w:w="5395" w:type="dxa"/>
+          </w:tcPr>
+          <w:p>
+            <w:pPr>
+              <w:jc w:val="center"/>
+              <w:rPr>
+                <w:rFonts w:ascii="Arial" w:eastAsiaTheme="minorHAnsi" w:hAnsi="Arial" w:cs="Arial"/>
+                <w:sz w:val="24"/>
+              </w:rPr>
+            </w:pPr>
+          </w:p>
+        </w:tc>
+      </w:tr>
+      <w:tr>
+        <w:tc>
+          <w:tcPr>
+            <w:tcW w:w="5395" w:type="dxa"/>
+          </w:tcPr>
+          <w:p>
+            <w:pPr>
+              <w:jc w:val="center"/>
+              <w:rPr>
+                <w:rFonts w:ascii="Arial" w:eastAsiaTheme="minorHAnsi" w:hAnsi="Arial" w:cs="Arial"/>
+                <w:sz w:val="24"/>
+              </w:rPr>
+            </w:pPr>
+          </w:p>
+        </w:tc>
+        <w:tc>
+          <w:tcPr>
+            <w:tcW w:w="5395" w:type="dxa"/>
+          </w:tcPr>
+          <w:p>
+            <w:pPr>
+              <w:jc w:val="center"/>
+              <w:rPr>
+                <w:rFonts w:ascii="Arial" w:eastAsiaTheme="minorHAnsi" w:hAnsi="Arial" w:cs="Arial"/>
+                <w:sz w:val="24"/>
+              </w:rPr>
+            </w:pPr>
+          </w:p>
+        </w:tc>
+      </w:tr>
+      <w:tr>
+        <w:tc>
+          <w:tcPr>
+            <w:tcW w:w="5395" w:type="dxa"/>
+          </w:tcPr>
+          <w:p>
+            <w:pPr>
+              <w:jc w:val="center"/>
+              <w:rPr>
+                <w:rFonts w:ascii="Arial" w:eastAsiaTheme="minorHAnsi" w:hAnsi="Arial" w:cs="Arial"/>
+                <w:sz w:val="24"/>
+              </w:rPr>
+            </w:pPr>
+          </w:p>
+        </w:tc>
+        <w:tc>
+          <w:tcPr>
+            <w:tcW w:w="5395" w:type="dxa"/>
+          </w:tcPr>
+          <w:p>
+            <w:pPr>
+              <w:jc w:val="center"/>
+              <w:rPr>
+                <w:rFonts w:ascii="Arial" w:eastAsiaTheme="minorHAnsi" w:hAnsi="Arial" w:cs="Arial"/>
+                <w:sz w:val="24"/>
+              </w:rPr>
+            </w:pPr>
+          </w:p>
+        </w:tc>
+      </w:tr>
+    </w:tbl>
     <w:p>
       <w:pPr>
         <w:jc w:val="center"/>
@@ -656,8 +1111,6 @@
           <w:sz w:val="24"/>
         </w:rPr>
       </w:pPr>
-      <w:bookmarkStart w:id="0" w:name="_GoBack"/>
-      <w:bookmarkEnd w:id="0"/>
     </w:p>
     <w:sectPr>
       <w:pgSz w:w="12240" w:h="15840"/>
@@ -669,30 +1122,8 @@
 </w:document>
 </file>
 
-<file path=word/commentsExtensible.xml><?xml version="1.0" encoding="utf-8"?>
-<w16cex:commentsExtensible xmlns:wpc="http://schemas.microsoft.com/office/word/2010/wordprocessingCanvas" xmlns:cx="http://schemas.microsoft.com/office/drawing/2014/chartex" xmlns:cx1="http://schemas.microsoft.com/office/drawing/2015/9/8/chartex" xmlns:cx2="http://schemas.microsoft.com/office/drawing/2015/10/21/chartex" xmlns:cx3="http://schemas.microsoft.com/office/drawing/2016/5/9/chartex" xmlns:cx4="http://schemas.microsoft.com/office/drawing/2016/5/10/chartex" xmlns:cx5="http://schemas.microsoft.com/office/drawing/2016/5/11/chartex" xmlns:cx6="http://schemas.microsoft.com/office/drawing/2016/5/12/chartex" xmlns:cx7="http://schemas.microsoft.com/office/drawing/2016/5/13/chartex" xmlns:cx8="http://schemas.microsoft.com/office/drawing/2016/5/14/chartex" xmlns:mc="http://schemas.openxmlformats.org/markup-compatibility/2006" xmlns:aink="http://schemas.microsoft.com/office/drawing/2016/ink" xmlns:am3d="http://schemas.microsoft.com/office/drawing/2017/model3d" xmlns:o="urn:schemas-microsoft-com:office:office" xmlns:r="http://schemas.openxmlformats.org/officeDocument/2006/relationships" xmlns:m="http://schemas.openxmlformats.org/officeDocument/2006/math" xmlns:v="urn:schemas-microsoft-com:vml" xmlns:wp14="http://schemas.microsoft.com/office/word/2010/wordprocessingDrawing" xmlns:wp="http://schemas.openxmlformats.org/drawingml/2006/wordprocessingDrawing" xmlns:w10="urn:schemas-microsoft-com:office:word" xmlns:w="http://schemas.openxmlformats.org/wordprocessingml/2006/main" xmlns:w14="http://schemas.microsoft.com/office/word/2010/wordml" xmlns:w15="http://schemas.microsoft.com/office/word/2012/wordml" xmlns:w16cex="http://schemas.microsoft.com/office/word/2018/wordml/cex" xmlns:w16cid="http://schemas.microsoft.com/office/word/2016/wordml/cid" xmlns:w16="http://schemas.microsoft.com/office/word/2018/wordml" xmlns:w16sdtdh="http://schemas.microsoft.com/office/word/2020/wordml/sdtdatahash" xmlns:w16se="http://schemas.microsoft.com/office/word/2015/wordml/symex" xmlns:wpg="http://schemas.microsoft.com/office/word/2010/wordprocessingGroup" xmlns:wpi="http://schemas.microsoft.com/office/word/2010/wordprocessingInk" xmlns:wne="http://schemas.microsoft.com/office/word/2006/wordml" xmlns:wps="http://schemas.microsoft.com/office/word/2010/wordprocessingShape" mc:Ignorable="w14 w15 w16se w16cid w16 w16cex w16sdtdh wp14">
-  <w16cex:commentExtensible w16cex:durableId="290E6085" w16cex:dateUtc="2023-11-27T06:25:00Z"/>
-  <w16cex:commentExtensible w16cex:durableId="290E606C" w16cex:dateUtc="2023-11-27T06:25:00Z"/>
-  <w16cex:commentExtensible w16cex:durableId="290E6055" w16cex:dateUtc="2023-11-27T06:24:00Z"/>
-  <w16cex:commentExtensible w16cex:durableId="290E6014" w16cex:dateUtc="2023-11-27T06:23:00Z"/>
-  <w16cex:commentExtensible w16cex:durableId="290E6023" w16cex:dateUtc="2023-11-27T06:24:00Z"/>
-  <w16cex:commentExtensible w16cex:durableId="290E6041" w16cex:dateUtc="2023-11-27T06:24:00Z"/>
-</w16cex:commentsExtensible>
-</file>
-
-<file path=word/commentsIds.xml><?xml version="1.0" encoding="utf-8"?>
-<w16cid:commentsIds xmlns:wpc="http://schemas.microsoft.com/office/word/2010/wordprocessingCanvas" xmlns:cx="http://schemas.microsoft.com/office/drawing/2014/chartex" xmlns:cx1="http://schemas.microsoft.com/office/drawing/2015/9/8/chartex" xmlns:cx2="http://schemas.microsoft.com/office/drawing/2015/10/21/chartex" xmlns:cx3="http://schemas.microsoft.com/office/drawing/2016/5/9/chartex" xmlns:cx4="http://schemas.microsoft.com/office/drawing/2016/5/10/chartex" xmlns:cx5="http://schemas.microsoft.com/office/drawing/2016/5/11/chartex" xmlns:cx6="http://schemas.microsoft.com/office/drawing/2016/5/12/chartex" xmlns:cx7="http://schemas.microsoft.com/office/drawing/2016/5/13/chartex" xmlns:cx8="http://schemas.microsoft.com/office/drawing/2016/5/14/chartex" xmlns:mc="http://schemas.openxmlformats.org/markup-compatibility/2006" xmlns:aink="http://schemas.microsoft.com/office/drawing/2016/ink" xmlns:am3d="http://schemas.microsoft.com/office/drawing/2017/model3d" xmlns:o="urn:schemas-microsoft-com:office:office" xmlns:r="http://schemas.openxmlformats.org/officeDocument/2006/relationships" xmlns:m="http://schemas.openxmlformats.org/officeDocument/2006/math" xmlns:v="urn:schemas-microsoft-com:vml" xmlns:wp14="http://schemas.microsoft.com/office/word/2010/wordprocessingDrawing" xmlns:wp="http://schemas.openxmlformats.org/drawingml/2006/wordprocessingDrawing" xmlns:w10="urn:schemas-microsoft-com:office:word" xmlns:w="http://schemas.openxmlformats.org/wordprocessingml/2006/main" xmlns:w14="http://schemas.microsoft.com/office/word/2010/wordml" xmlns:w15="http://schemas.microsoft.com/office/word/2012/wordml" xmlns:w16cex="http://schemas.microsoft.com/office/word/2018/wordml/cex" xmlns:w16cid="http://schemas.microsoft.com/office/word/2016/wordml/cid" xmlns:w16="http://schemas.microsoft.com/office/word/2018/wordml" xmlns:w16sdtdh="http://schemas.microsoft.com/office/word/2020/wordml/sdtdatahash" xmlns:w16se="http://schemas.microsoft.com/office/word/2015/wordml/symex" xmlns:wpg="http://schemas.microsoft.com/office/word/2010/wordprocessingGroup" xmlns:wpi="http://schemas.microsoft.com/office/word/2010/wordprocessingInk" xmlns:wne="http://schemas.microsoft.com/office/word/2006/wordml" xmlns:wps="http://schemas.microsoft.com/office/word/2010/wordprocessingShape" mc:Ignorable="w14 w15 w16se w16cid w16 w16cex w16sdtdh wp14">
-  <w16cid:commentId w16cid:paraId="34D7B734" w16cid:durableId="290E6085"/>
-  <w16cid:commentId w16cid:paraId="1AF62A36" w16cid:durableId="290E606C"/>
-  <w16cid:commentId w16cid:paraId="580B016D" w16cid:durableId="290E6055"/>
-  <w16cid:commentId w16cid:paraId="29875FAE" w16cid:durableId="290E6014"/>
-  <w16cid:commentId w16cid:paraId="7BA1931D" w16cid:durableId="290E6023"/>
-  <w16cid:commentId w16cid:paraId="00D7F781" w16cid:durableId="290E6041"/>
-</w16cid:commentsIds>
-</file>
-
 <file path=word/styles.xml><?xml version="1.0" encoding="utf-8"?>
-<w:styles xmlns:mc="http://schemas.openxmlformats.org/markup-compatibility/2006" xmlns:r="http://schemas.openxmlformats.org/officeDocument/2006/relationships" xmlns:w="http://schemas.openxmlformats.org/wordprocessingml/2006/main" xmlns:w14="http://schemas.microsoft.com/office/word/2010/wordml" xmlns:w15="http://schemas.microsoft.com/office/word/2012/wordml" xmlns:w16se="http://schemas.microsoft.com/office/word/2015/wordml/symex" mc:Ignorable="w14 w15 w16se">
+<w:styles xmlns:mc="http://schemas.openxmlformats.org/markup-compatibility/2006" xmlns:r="http://schemas.openxmlformats.org/officeDocument/2006/relationships" xmlns:w="http://schemas.openxmlformats.org/wordprocessingml/2006/main" xmlns:w14="http://schemas.microsoft.com/office/word/2010/wordml" xmlns:w15="http://schemas.microsoft.com/office/word/2012/wordml" xmlns:w16cex="http://schemas.microsoft.com/office/word/2018/wordml/cex" xmlns:w16cid="http://schemas.microsoft.com/office/word/2016/wordml/cid" xmlns:w16="http://schemas.microsoft.com/office/word/2018/wordml" xmlns:w16du="http://schemas.microsoft.com/office/word/2023/wordml/word16du" xmlns:w16sdtdh="http://schemas.microsoft.com/office/word/2020/wordml/sdtdatahash" xmlns:w16sdtfl="http://schemas.microsoft.com/office/word/2024/wordml/sdtformatlock" xmlns:w16se="http://schemas.microsoft.com/office/word/2015/wordml/symex" mc:Ignorable="w14 w15 w16se w16cid w16 w16cex w16sdtdh w16sdtfl w16du">
   <w:docDefaults>
     <w:rPrDefault>
       <w:rPr>
@@ -708,7 +1139,7 @@
       </w:pPr>
     </w:pPrDefault>
   </w:docDefaults>
-  <w:latentStyles w:defLockedState="0" w:defUIPriority="99" w:defSemiHidden="0" w:defUnhideWhenUsed="0" w:defQFormat="0" w:count="371">
+  <w:latentStyles w:defLockedState="0" w:defUIPriority="99" w:defSemiHidden="0" w:defUnhideWhenUsed="0" w:defQFormat="0" w:count="376">
     <w:lsdException w:name="Normal" w:uiPriority="0" w:qFormat="1"/>
     <w:lsdException w:name="heading 1" w:uiPriority="9" w:qFormat="1"/>
     <w:lsdException w:name="heading 2" w:semiHidden="1" w:uiPriority="9" w:unhideWhenUsed="1" w:qFormat="1"/>
@@ -1080,6 +1511,11 @@
     <w:lsdException w:name="List Table 5 Dark Accent 6" w:uiPriority="50"/>
     <w:lsdException w:name="List Table 6 Colorful Accent 6" w:uiPriority="51"/>
     <w:lsdException w:name="List Table 7 Colorful Accent 6" w:uiPriority="52"/>
+    <w:lsdException w:name="Mention" w:semiHidden="1" w:unhideWhenUsed="1"/>
+    <w:lsdException w:name="Smart Hyperlink" w:semiHidden="1" w:unhideWhenUsed="1"/>
+    <w:lsdException w:name="Hashtag" w:semiHidden="1" w:unhideWhenUsed="1"/>
+    <w:lsdException w:name="Unresolved Mention" w:semiHidden="1" w:unhideWhenUsed="1"/>
+    <w:lsdException w:name="Smart Link" w:semiHidden="1" w:unhideWhenUsed="1"/>
   </w:latentStyles>
   <w:style w:type="paragraph" w:default="1" w:styleId="Normal">
     <w:name w:val="Normal"/>

</xml_diff>

<commit_message>
add: Se agrego datos del programador en EndOfLine.docx en la rama dlucas-2024332
</commit_message>
<xml_diff>
--- a/EndOfLine.docx
+++ b/EndOfLine.docx
@@ -1,6 +1,6 @@
 
 <file path=word/document.xml><?xml version="1.0" encoding="utf-8"?>
-<w:document xmlns:wpc="http://schemas.microsoft.com/office/word/2010/wordprocessingCanvas" xmlns:cx="http://schemas.microsoft.com/office/drawing/2014/chartex" xmlns:mc="http://schemas.openxmlformats.org/markup-compatibility/2006" xmlns:o="urn:schemas-microsoft-com:office:office" xmlns:r="http://schemas.openxmlformats.org/officeDocument/2006/relationships" xmlns:m="http://schemas.openxmlformats.org/officeDocument/2006/math" xmlns:v="urn:schemas-microsoft-com:vml" xmlns:wp14="http://schemas.microsoft.com/office/word/2010/wordprocessingDrawing" xmlns:wp="http://schemas.openxmlformats.org/drawingml/2006/wordprocessingDrawing" xmlns:w10="urn:schemas-microsoft-com:office:word" xmlns:w="http://schemas.openxmlformats.org/wordprocessingml/2006/main" xmlns:w14="http://schemas.microsoft.com/office/word/2010/wordml" xmlns:w15="http://schemas.microsoft.com/office/word/2012/wordml" xmlns:w16se="http://schemas.microsoft.com/office/word/2015/wordml/symex" xmlns:wpg="http://schemas.microsoft.com/office/word/2010/wordprocessingGroup" xmlns:wpi="http://schemas.microsoft.com/office/word/2010/wordprocessingInk" xmlns:wne="http://schemas.microsoft.com/office/word/2006/wordml" xmlns:wps="http://schemas.microsoft.com/office/word/2010/wordprocessingShape" mc:Ignorable="w14 w15 w16se wp14">
+<w:document xmlns:wpc="http://schemas.microsoft.com/office/word/2010/wordprocessingCanvas" xmlns:cx="http://schemas.microsoft.com/office/drawing/2014/chartex" xmlns:cx1="http://schemas.microsoft.com/office/drawing/2015/9/8/chartex" xmlns:cx2="http://schemas.microsoft.com/office/drawing/2015/10/21/chartex" xmlns:cx3="http://schemas.microsoft.com/office/drawing/2016/5/9/chartex" xmlns:cx4="http://schemas.microsoft.com/office/drawing/2016/5/10/chartex" xmlns:cx5="http://schemas.microsoft.com/office/drawing/2016/5/11/chartex" xmlns:cx6="http://schemas.microsoft.com/office/drawing/2016/5/12/chartex" xmlns:cx7="http://schemas.microsoft.com/office/drawing/2016/5/13/chartex" xmlns:cx8="http://schemas.microsoft.com/office/drawing/2016/5/14/chartex" xmlns:mc="http://schemas.openxmlformats.org/markup-compatibility/2006" xmlns:aink="http://schemas.microsoft.com/office/drawing/2016/ink" xmlns:am3d="http://schemas.microsoft.com/office/drawing/2017/model3d" xmlns:o="urn:schemas-microsoft-com:office:office" xmlns:oel="http://schemas.microsoft.com/office/2019/extlst" xmlns:r="http://schemas.openxmlformats.org/officeDocument/2006/relationships" xmlns:m="http://schemas.openxmlformats.org/officeDocument/2006/math" xmlns:v="urn:schemas-microsoft-com:vml" xmlns:wp14="http://schemas.microsoft.com/office/word/2010/wordprocessingDrawing" xmlns:wp="http://schemas.openxmlformats.org/drawingml/2006/wordprocessingDrawing" xmlns:w10="urn:schemas-microsoft-com:office:word" xmlns:w="http://schemas.openxmlformats.org/wordprocessingml/2006/main" xmlns:w14="http://schemas.microsoft.com/office/word/2010/wordml" xmlns:w15="http://schemas.microsoft.com/office/word/2012/wordml" xmlns:w16cex="http://schemas.microsoft.com/office/word/2018/wordml/cex" xmlns:w16cid="http://schemas.microsoft.com/office/word/2016/wordml/cid" xmlns:w16="http://schemas.microsoft.com/office/word/2018/wordml" xmlns:w16du="http://schemas.microsoft.com/office/word/2023/wordml/word16du" xmlns:w16sdtdh="http://schemas.microsoft.com/office/word/2020/wordml/sdtdatahash" xmlns:w16sdtfl="http://schemas.microsoft.com/office/word/2024/wordml/sdtformatlock" xmlns:w16se="http://schemas.microsoft.com/office/word/2015/wordml/symex" xmlns:wpg="http://schemas.microsoft.com/office/word/2010/wordprocessingGroup" xmlns:wpi="http://schemas.microsoft.com/office/word/2010/wordprocessingInk" xmlns:wne="http://schemas.microsoft.com/office/word/2006/wordml" xmlns:wps="http://schemas.microsoft.com/office/word/2010/wordprocessingShape" mc:Ignorable="w14 w15 w16se w16cid w16 w16cex w16sdtdh w16sdtfl w16du wp14">
   <w:body>
     <w:p>
       <w:pPr>
@@ -146,6 +146,7 @@
         <w:jc w:val="center"/>
         <w:rPr>
           <w:rFonts w:ascii="Arial" w:hAnsi="Arial" w:cs="Arial"/>
+          <w:u w:val="single"/>
         </w:rPr>
       </w:pPr>
     </w:p>
@@ -296,7 +297,27 @@
           <w:color w:val="000000"/>
           <w:sz w:val="40"/>
         </w:rPr>
-        <w:t xml:space="preserve"> of Line</w:t>
+        <w:t xml:space="preserve"> </w:t>
+      </w:r>
+      <w:proofErr w:type="spellStart"/>
+      <w:r>
+        <w:rPr>
+          <w:rStyle w:val="oypena"/>
+          <w:rFonts w:ascii="Arial" w:hAnsi="Arial" w:cs="Arial"/>
+          <w:color w:val="000000"/>
+          <w:sz w:val="40"/>
+        </w:rPr>
+        <w:t>of</w:t>
+      </w:r>
+      <w:proofErr w:type="spellEnd"/>
+      <w:r>
+        <w:rPr>
+          <w:rStyle w:val="oypena"/>
+          <w:rFonts w:ascii="Arial" w:hAnsi="Arial" w:cs="Arial"/>
+          <w:color w:val="000000"/>
+          <w:sz w:val="40"/>
+        </w:rPr>
+        <w:t xml:space="preserve"> Line</w:t>
       </w:r>
     </w:p>
     <w:p>
@@ -507,7 +528,16 @@
           <w:b/>
           <w:sz w:val="24"/>
         </w:rPr>
-        <w:t>Diego Alejandro Vel</w:t>
+        <w:t xml:space="preserve">Diego Alejandro </w:t>
+      </w:r>
+      <w:proofErr w:type="spellStart"/>
+      <w:r>
+        <w:rPr>
+          <w:rFonts w:ascii="Arial" w:hAnsi="Arial" w:cs="Arial"/>
+          <w:b/>
+          <w:sz w:val="24"/>
+        </w:rPr>
+        <w:t>Vel</w:t>
       </w:r>
       <w:r>
         <w:rPr>
@@ -516,8 +546,29 @@
           <w:sz w:val="24"/>
           <w:lang w:val="es-ES"/>
         </w:rPr>
-        <w:t>ásquez Cuté</w:t>
-      </w:r>
+        <w:t>ásquez</w:t>
+      </w:r>
+      <w:proofErr w:type="spellEnd"/>
+      <w:r>
+        <w:rPr>
+          <w:rFonts w:ascii="Arial" w:hAnsi="Arial" w:cs="Arial"/>
+          <w:b/>
+          <w:sz w:val="24"/>
+          <w:lang w:val="es-ES"/>
+        </w:rPr>
+        <w:t xml:space="preserve"> </w:t>
+      </w:r>
+      <w:proofErr w:type="spellStart"/>
+      <w:r>
+        <w:rPr>
+          <w:rFonts w:ascii="Arial" w:hAnsi="Arial" w:cs="Arial"/>
+          <w:b/>
+          <w:sz w:val="24"/>
+          <w:lang w:val="es-ES"/>
+        </w:rPr>
+        <w:t>Cuté</w:t>
+      </w:r>
+      <w:proofErr w:type="spellEnd"/>
     </w:p>
     <w:p>
       <w:pPr>
@@ -648,6 +699,595 @@
         </w:sectPr>
       </w:pPr>
     </w:p>
+    <w:tbl>
+      <w:tblPr>
+        <w:tblStyle w:val="Tablaconcuadrcula"/>
+        <w:tblW w:w="0" w:type="auto"/>
+        <w:tblLook w:val="04A0" w:firstRow="1" w:lastRow="0" w:firstColumn="1" w:lastColumn="0" w:noHBand="0" w:noVBand="1"/>
+      </w:tblPr>
+      <w:tblGrid>
+        <w:gridCol w:w="5395"/>
+        <w:gridCol w:w="5395"/>
+      </w:tblGrid>
+      <w:tr>
+        <w:tc>
+          <w:tcPr>
+            <w:tcW w:w="5395" w:type="dxa"/>
+          </w:tcPr>
+          <w:p>
+            <w:pPr>
+              <w:jc w:val="center"/>
+              <w:rPr>
+                <w:rFonts w:ascii="Arial" w:eastAsiaTheme="minorHAnsi" w:hAnsi="Arial" w:cs="Arial"/>
+                <w:b/>
+                <w:sz w:val="24"/>
+                <w:lang w:val="es-ES"/>
+              </w:rPr>
+            </w:pPr>
+            <w:r>
+              <w:rPr>
+                <w:rFonts w:ascii="Arial" w:eastAsiaTheme="minorHAnsi" w:hAnsi="Arial" w:cs="Arial"/>
+                <w:b/>
+                <w:sz w:val="24"/>
+              </w:rPr>
+              <w:lastRenderedPageBreak/>
+              <w:t xml:space="preserve">Nombre </w:t>
+            </w:r>
+            <w:r>
+              <w:rPr>
+                <w:rFonts w:ascii="Arial" w:eastAsiaTheme="minorHAnsi" w:hAnsi="Arial" w:cs="Arial"/>
+                <w:b/>
+                <w:sz w:val="24"/>
+                <w:lang w:val="es-ES"/>
+              </w:rPr>
+              <w:t>Completo</w:t>
+            </w:r>
+          </w:p>
+        </w:tc>
+        <w:tc>
+          <w:tcPr>
+            <w:tcW w:w="5395" w:type="dxa"/>
+          </w:tcPr>
+          <w:p>
+            <w:pPr>
+              <w:jc w:val="center"/>
+              <w:rPr>
+                <w:rFonts w:ascii="Arial" w:eastAsiaTheme="minorHAnsi" w:hAnsi="Arial" w:cs="Arial"/>
+                <w:b/>
+                <w:sz w:val="24"/>
+              </w:rPr>
+            </w:pPr>
+            <w:r>
+              <w:rPr>
+                <w:rFonts w:ascii="Arial" w:eastAsiaTheme="minorHAnsi" w:hAnsi="Arial" w:cs="Arial"/>
+                <w:b/>
+                <w:sz w:val="24"/>
+              </w:rPr>
+              <w:t>Puesto</w:t>
+            </w:r>
+          </w:p>
+        </w:tc>
+      </w:tr>
+      <w:tr>
+        <w:tc>
+          <w:tcPr>
+            <w:tcW w:w="5395" w:type="dxa"/>
+          </w:tcPr>
+          <w:p>
+            <w:pPr>
+              <w:jc w:val="center"/>
+              <w:rPr>
+                <w:rFonts w:ascii="Arial" w:eastAsiaTheme="minorHAnsi" w:hAnsi="Arial" w:cs="Arial"/>
+                <w:sz w:val="24"/>
+                <w:lang w:val="es-ES"/>
+              </w:rPr>
+            </w:pPr>
+            <w:r>
+              <w:rPr>
+                <w:rFonts w:ascii="Arial" w:eastAsiaTheme="minorHAnsi" w:hAnsi="Arial" w:cs="Arial"/>
+                <w:sz w:val="24"/>
+              </w:rPr>
+              <w:t xml:space="preserve">Diego Alejandro </w:t>
+            </w:r>
+            <w:proofErr w:type="spellStart"/>
+            <w:r>
+              <w:rPr>
+                <w:rFonts w:ascii="Arial" w:eastAsiaTheme="minorHAnsi" w:hAnsi="Arial" w:cs="Arial"/>
+                <w:sz w:val="24"/>
+              </w:rPr>
+              <w:t>Vel</w:t>
+            </w:r>
+            <w:r>
+              <w:rPr>
+                <w:rFonts w:ascii="Arial" w:eastAsiaTheme="minorHAnsi" w:hAnsi="Arial" w:cs="Arial"/>
+                <w:sz w:val="24"/>
+                <w:lang w:val="es-ES"/>
+              </w:rPr>
+              <w:t>ásquez</w:t>
+            </w:r>
+            <w:proofErr w:type="spellEnd"/>
+            <w:r>
+              <w:rPr>
+                <w:rFonts w:ascii="Arial" w:eastAsiaTheme="minorHAnsi" w:hAnsi="Arial" w:cs="Arial"/>
+                <w:sz w:val="24"/>
+                <w:lang w:val="es-ES"/>
+              </w:rPr>
+              <w:t xml:space="preserve"> </w:t>
+            </w:r>
+            <w:proofErr w:type="spellStart"/>
+            <w:r>
+              <w:rPr>
+                <w:rFonts w:ascii="Arial" w:eastAsiaTheme="minorHAnsi" w:hAnsi="Arial" w:cs="Arial"/>
+                <w:sz w:val="24"/>
+                <w:lang w:val="es-ES"/>
+              </w:rPr>
+              <w:t>Cuté</w:t>
+            </w:r>
+            <w:proofErr w:type="spellEnd"/>
+          </w:p>
+        </w:tc>
+        <w:tc>
+          <w:tcPr>
+            <w:tcW w:w="5395" w:type="dxa"/>
+          </w:tcPr>
+          <w:p>
+            <w:pPr>
+              <w:jc w:val="center"/>
+              <w:rPr>
+                <w:rFonts w:ascii="Arial" w:eastAsiaTheme="minorHAnsi" w:hAnsi="Arial" w:cs="Arial"/>
+                <w:sz w:val="24"/>
+              </w:rPr>
+            </w:pPr>
+            <w:r>
+              <w:rPr>
+                <w:rFonts w:ascii="Arial" w:eastAsiaTheme="minorHAnsi" w:hAnsi="Arial" w:cs="Arial"/>
+                <w:sz w:val="24"/>
+              </w:rPr>
+              <w:t xml:space="preserve">Scrum </w:t>
+            </w:r>
+            <w:proofErr w:type="gramStart"/>
+            <w:r>
+              <w:rPr>
+                <w:rFonts w:ascii="Arial" w:eastAsiaTheme="minorHAnsi" w:hAnsi="Arial" w:cs="Arial"/>
+                <w:sz w:val="24"/>
+              </w:rPr>
+              <w:t>Master</w:t>
+            </w:r>
+            <w:proofErr w:type="gramEnd"/>
+          </w:p>
+        </w:tc>
+      </w:tr>
+      <w:tr>
+        <w:tc>
+          <w:tcPr>
+            <w:tcW w:w="5395" w:type="dxa"/>
+          </w:tcPr>
+          <w:p>
+            <w:pPr>
+              <w:jc w:val="center"/>
+              <w:rPr>
+                <w:rFonts w:ascii="Arial" w:eastAsiaTheme="minorHAnsi" w:hAnsi="Arial" w:cs="Arial"/>
+                <w:sz w:val="24"/>
+              </w:rPr>
+            </w:pPr>
+            <w:r>
+              <w:rPr>
+                <w:rFonts w:ascii="Arial" w:eastAsiaTheme="minorHAnsi" w:hAnsi="Arial" w:cs="Arial"/>
+                <w:sz w:val="24"/>
+              </w:rPr>
+              <w:t>Diego Alejandro Monterroso Domínguez</w:t>
+            </w:r>
+          </w:p>
+        </w:tc>
+        <w:tc>
+          <w:tcPr>
+            <w:tcW w:w="5395" w:type="dxa"/>
+          </w:tcPr>
+          <w:p>
+            <w:pPr>
+              <w:jc w:val="center"/>
+              <w:rPr>
+                <w:rFonts w:ascii="Arial" w:eastAsiaTheme="minorHAnsi" w:hAnsi="Arial" w:cs="Arial"/>
+                <w:sz w:val="24"/>
+              </w:rPr>
+            </w:pPr>
+            <w:r>
+              <w:rPr>
+                <w:rFonts w:ascii="Arial" w:eastAsiaTheme="minorHAnsi" w:hAnsi="Arial" w:cs="Arial"/>
+                <w:sz w:val="24"/>
+              </w:rPr>
+              <w:t>Programador</w:t>
+            </w:r>
+          </w:p>
+        </w:tc>
+      </w:tr>
+      <w:tr>
+        <w:tc>
+          <w:tcPr>
+            <w:tcW w:w="5395" w:type="dxa"/>
+          </w:tcPr>
+          <w:p>
+            <w:pPr>
+              <w:jc w:val="center"/>
+              <w:rPr>
+                <w:rFonts w:ascii="Arial" w:eastAsiaTheme="minorHAnsi" w:hAnsi="Arial" w:cs="Arial"/>
+                <w:sz w:val="24"/>
+              </w:rPr>
+            </w:pPr>
+            <w:r>
+              <w:rPr>
+                <w:rFonts w:ascii="Arial" w:eastAsiaTheme="minorHAnsi" w:hAnsi="Arial" w:cs="Arial"/>
+                <w:sz w:val="24"/>
+              </w:rPr>
+              <w:t xml:space="preserve">Ricardo </w:t>
+            </w:r>
+            <w:proofErr w:type="spellStart"/>
+            <w:r>
+              <w:rPr>
+                <w:rFonts w:ascii="Arial" w:eastAsiaTheme="minorHAnsi" w:hAnsi="Arial" w:cs="Arial"/>
+                <w:sz w:val="24"/>
+              </w:rPr>
+              <w:t>Andre</w:t>
+            </w:r>
+            <w:proofErr w:type="spellEnd"/>
+            <w:r>
+              <w:rPr>
+                <w:rFonts w:ascii="Arial" w:eastAsiaTheme="minorHAnsi" w:hAnsi="Arial" w:cs="Arial"/>
+                <w:sz w:val="24"/>
+              </w:rPr>
+              <w:t xml:space="preserve"> </w:t>
+            </w:r>
+            <w:proofErr w:type="spellStart"/>
+            <w:r>
+              <w:rPr>
+                <w:rFonts w:ascii="Arial" w:eastAsiaTheme="minorHAnsi" w:hAnsi="Arial" w:cs="Arial"/>
+                <w:sz w:val="24"/>
+              </w:rPr>
+              <w:t>Marroquin</w:t>
+            </w:r>
+            <w:proofErr w:type="spellEnd"/>
+            <w:r>
+              <w:rPr>
+                <w:rFonts w:ascii="Arial" w:eastAsiaTheme="minorHAnsi" w:hAnsi="Arial" w:cs="Arial"/>
+                <w:sz w:val="24"/>
+              </w:rPr>
+              <w:t xml:space="preserve"> </w:t>
+            </w:r>
+            <w:proofErr w:type="spellStart"/>
+            <w:r>
+              <w:rPr>
+                <w:rFonts w:ascii="Arial" w:eastAsiaTheme="minorHAnsi" w:hAnsi="Arial" w:cs="Arial"/>
+                <w:sz w:val="24"/>
+              </w:rPr>
+              <w:t>Lopez</w:t>
+            </w:r>
+            <w:proofErr w:type="spellEnd"/>
+          </w:p>
+        </w:tc>
+        <w:tc>
+          <w:tcPr>
+            <w:tcW w:w="5395" w:type="dxa"/>
+          </w:tcPr>
+          <w:p>
+            <w:pPr>
+              <w:jc w:val="center"/>
+              <w:rPr>
+                <w:rFonts w:ascii="Arial" w:eastAsiaTheme="minorHAnsi" w:hAnsi="Arial" w:cs="Arial"/>
+                <w:sz w:val="24"/>
+              </w:rPr>
+            </w:pPr>
+            <w:r>
+              <w:rPr>
+                <w:rFonts w:ascii="Arial" w:eastAsiaTheme="minorHAnsi" w:hAnsi="Arial" w:cs="Arial"/>
+                <w:sz w:val="24"/>
+              </w:rPr>
+              <w:t>Programador</w:t>
+            </w:r>
+          </w:p>
+        </w:tc>
+      </w:tr>
+      <w:tr>
+        <w:tc>
+          <w:tcPr>
+            <w:tcW w:w="5395" w:type="dxa"/>
+          </w:tcPr>
+          <w:p>
+            <w:pPr>
+              <w:jc w:val="center"/>
+              <w:rPr>
+                <w:rFonts w:ascii="Arial" w:eastAsiaTheme="minorHAnsi" w:hAnsi="Arial" w:cs="Arial"/>
+                <w:sz w:val="24"/>
+              </w:rPr>
+            </w:pPr>
+            <w:r>
+              <w:rPr>
+                <w:rFonts w:ascii="Arial" w:eastAsiaTheme="minorHAnsi" w:hAnsi="Arial" w:cs="Arial"/>
+                <w:sz w:val="24"/>
+              </w:rPr>
+              <w:t xml:space="preserve">Rigoberto </w:t>
+            </w:r>
+            <w:proofErr w:type="spellStart"/>
+            <w:r>
+              <w:rPr>
+                <w:rFonts w:ascii="Arial" w:eastAsiaTheme="minorHAnsi" w:hAnsi="Arial" w:cs="Arial"/>
+                <w:sz w:val="24"/>
+              </w:rPr>
+              <w:t>Godinez</w:t>
+            </w:r>
+            <w:proofErr w:type="spellEnd"/>
+            <w:r>
+              <w:rPr>
+                <w:rFonts w:ascii="Arial" w:eastAsiaTheme="minorHAnsi" w:hAnsi="Arial" w:cs="Arial"/>
+                <w:sz w:val="24"/>
+              </w:rPr>
+              <w:t xml:space="preserve"> Fajardo</w:t>
+            </w:r>
+          </w:p>
+        </w:tc>
+        <w:tc>
+          <w:tcPr>
+            <w:tcW w:w="5395" w:type="dxa"/>
+          </w:tcPr>
+          <w:p>
+            <w:pPr>
+              <w:jc w:val="center"/>
+              <w:rPr>
+                <w:rFonts w:ascii="Arial" w:eastAsiaTheme="minorHAnsi" w:hAnsi="Arial" w:cs="Arial"/>
+                <w:sz w:val="24"/>
+                <w:u w:val="single"/>
+              </w:rPr>
+            </w:pPr>
+            <w:r>
+              <w:rPr>
+                <w:rFonts w:ascii="Arial" w:eastAsiaTheme="minorHAnsi" w:hAnsi="Arial" w:cs="Arial"/>
+                <w:sz w:val="24"/>
+              </w:rPr>
+              <w:t>Programador</w:t>
+            </w:r>
+          </w:p>
+        </w:tc>
+      </w:tr>
+      <w:tr>
+        <w:tc>
+          <w:tcPr>
+            <w:tcW w:w="5395" w:type="dxa"/>
+          </w:tcPr>
+          <w:p>
+            <w:pPr>
+              <w:jc w:val="center"/>
+              <w:rPr>
+                <w:rFonts w:ascii="Arial" w:eastAsiaTheme="minorHAnsi" w:hAnsi="Arial" w:cs="Arial"/>
+                <w:sz w:val="24"/>
+              </w:rPr>
+            </w:pPr>
+            <w:r>
+              <w:rPr>
+                <w:rFonts w:ascii="Arial" w:eastAsiaTheme="minorHAnsi" w:hAnsi="Arial" w:cs="Arial"/>
+                <w:sz w:val="24"/>
+              </w:rPr>
+              <w:t xml:space="preserve">Dany </w:t>
+            </w:r>
+            <w:proofErr w:type="spellStart"/>
+            <w:r>
+              <w:rPr>
+                <w:rFonts w:ascii="Arial" w:eastAsiaTheme="minorHAnsi" w:hAnsi="Arial" w:cs="Arial"/>
+                <w:sz w:val="24"/>
+              </w:rPr>
+              <w:t>Ixbalanqué</w:t>
+            </w:r>
+            <w:proofErr w:type="spellEnd"/>
+            <w:r>
+              <w:rPr>
+                <w:rFonts w:ascii="Arial" w:eastAsiaTheme="minorHAnsi" w:hAnsi="Arial" w:cs="Arial"/>
+                <w:sz w:val="24"/>
+              </w:rPr>
+              <w:t xml:space="preserve"> Lucas Vicente</w:t>
+            </w:r>
+          </w:p>
+        </w:tc>
+        <w:tc>
+          <w:tcPr>
+            <w:tcW w:w="5395" w:type="dxa"/>
+          </w:tcPr>
+          <w:p>
+            <w:pPr>
+              <w:jc w:val="center"/>
+              <w:rPr>
+                <w:rFonts w:ascii="Arial" w:eastAsiaTheme="minorHAnsi" w:hAnsi="Arial" w:cs="Arial"/>
+                <w:sz w:val="24"/>
+              </w:rPr>
+            </w:pPr>
+            <w:r>
+              <w:rPr>
+                <w:rFonts w:ascii="Arial" w:eastAsiaTheme="minorHAnsi" w:hAnsi="Arial" w:cs="Arial"/>
+                <w:sz w:val="24"/>
+              </w:rPr>
+              <w:t>Programador</w:t>
+            </w:r>
+          </w:p>
+        </w:tc>
+      </w:tr>
+      <w:tr>
+        <w:tc>
+          <w:tcPr>
+            <w:tcW w:w="5395" w:type="dxa"/>
+          </w:tcPr>
+          <w:p>
+            <w:pPr>
+              <w:jc w:val="center"/>
+              <w:rPr>
+                <w:rFonts w:ascii="Arial" w:eastAsiaTheme="minorHAnsi" w:hAnsi="Arial" w:cs="Arial"/>
+                <w:sz w:val="24"/>
+              </w:rPr>
+            </w:pPr>
+          </w:p>
+        </w:tc>
+        <w:tc>
+          <w:tcPr>
+            <w:tcW w:w="5395" w:type="dxa"/>
+          </w:tcPr>
+          <w:p>
+            <w:pPr>
+              <w:jc w:val="center"/>
+              <w:rPr>
+                <w:rFonts w:ascii="Arial" w:eastAsiaTheme="minorHAnsi" w:hAnsi="Arial" w:cs="Arial"/>
+                <w:sz w:val="24"/>
+              </w:rPr>
+            </w:pPr>
+          </w:p>
+        </w:tc>
+      </w:tr>
+      <w:tr>
+        <w:tc>
+          <w:tcPr>
+            <w:tcW w:w="5395" w:type="dxa"/>
+          </w:tcPr>
+          <w:p>
+            <w:pPr>
+              <w:jc w:val="center"/>
+              <w:rPr>
+                <w:rFonts w:ascii="Arial" w:eastAsiaTheme="minorHAnsi" w:hAnsi="Arial" w:cs="Arial"/>
+                <w:sz w:val="24"/>
+              </w:rPr>
+            </w:pPr>
+          </w:p>
+        </w:tc>
+        <w:tc>
+          <w:tcPr>
+            <w:tcW w:w="5395" w:type="dxa"/>
+          </w:tcPr>
+          <w:p>
+            <w:pPr>
+              <w:jc w:val="center"/>
+              <w:rPr>
+                <w:rFonts w:ascii="Arial" w:eastAsiaTheme="minorHAnsi" w:hAnsi="Arial" w:cs="Arial"/>
+                <w:sz w:val="24"/>
+              </w:rPr>
+            </w:pPr>
+          </w:p>
+        </w:tc>
+      </w:tr>
+      <w:tr>
+        <w:tc>
+          <w:tcPr>
+            <w:tcW w:w="5395" w:type="dxa"/>
+          </w:tcPr>
+          <w:p>
+            <w:pPr>
+              <w:jc w:val="center"/>
+              <w:rPr>
+                <w:rFonts w:ascii="Arial" w:eastAsiaTheme="minorHAnsi" w:hAnsi="Arial" w:cs="Arial"/>
+                <w:sz w:val="24"/>
+              </w:rPr>
+            </w:pPr>
+          </w:p>
+        </w:tc>
+        <w:tc>
+          <w:tcPr>
+            <w:tcW w:w="5395" w:type="dxa"/>
+          </w:tcPr>
+          <w:p>
+            <w:pPr>
+              <w:jc w:val="center"/>
+              <w:rPr>
+                <w:rFonts w:ascii="Arial" w:eastAsiaTheme="minorHAnsi" w:hAnsi="Arial" w:cs="Arial"/>
+                <w:sz w:val="24"/>
+              </w:rPr>
+            </w:pPr>
+          </w:p>
+        </w:tc>
+      </w:tr>
+      <w:tr>
+        <w:tc>
+          <w:tcPr>
+            <w:tcW w:w="5395" w:type="dxa"/>
+          </w:tcPr>
+          <w:p>
+            <w:pPr>
+              <w:jc w:val="center"/>
+              <w:rPr>
+                <w:rFonts w:ascii="Arial" w:eastAsiaTheme="minorHAnsi" w:hAnsi="Arial" w:cs="Arial"/>
+                <w:sz w:val="24"/>
+              </w:rPr>
+            </w:pPr>
+          </w:p>
+        </w:tc>
+        <w:tc>
+          <w:tcPr>
+            <w:tcW w:w="5395" w:type="dxa"/>
+          </w:tcPr>
+          <w:p>
+            <w:pPr>
+              <w:jc w:val="center"/>
+              <w:rPr>
+                <w:rFonts w:ascii="Arial" w:eastAsiaTheme="minorHAnsi" w:hAnsi="Arial" w:cs="Arial"/>
+                <w:sz w:val="24"/>
+              </w:rPr>
+            </w:pPr>
+          </w:p>
+        </w:tc>
+      </w:tr>
+      <w:tr>
+        <w:tc>
+          <w:tcPr>
+            <w:tcW w:w="5395" w:type="dxa"/>
+          </w:tcPr>
+          <w:p>
+            <w:pPr>
+              <w:jc w:val="center"/>
+              <w:rPr>
+                <w:rFonts w:ascii="Arial" w:eastAsiaTheme="minorHAnsi" w:hAnsi="Arial" w:cs="Arial"/>
+                <w:sz w:val="24"/>
+              </w:rPr>
+            </w:pPr>
+          </w:p>
+        </w:tc>
+        <w:tc>
+          <w:tcPr>
+            <w:tcW w:w="5395" w:type="dxa"/>
+          </w:tcPr>
+          <w:p>
+            <w:pPr>
+              <w:jc w:val="center"/>
+              <w:rPr>
+                <w:rFonts w:ascii="Arial" w:eastAsiaTheme="minorHAnsi" w:hAnsi="Arial" w:cs="Arial"/>
+                <w:sz w:val="24"/>
+              </w:rPr>
+            </w:pPr>
+          </w:p>
+        </w:tc>
+      </w:tr>
+      <w:tr>
+        <w:tc>
+          <w:tcPr>
+            <w:tcW w:w="5395" w:type="dxa"/>
+          </w:tcPr>
+          <w:p>
+            <w:pPr>
+              <w:jc w:val="center"/>
+              <w:rPr>
+                <w:rFonts w:ascii="Arial" w:eastAsiaTheme="minorHAnsi" w:hAnsi="Arial" w:cs="Arial"/>
+                <w:sz w:val="24"/>
+              </w:rPr>
+            </w:pPr>
+          </w:p>
+        </w:tc>
+        <w:tc>
+          <w:tcPr>
+            <w:tcW w:w="5395" w:type="dxa"/>
+          </w:tcPr>
+          <w:p>
+            <w:pPr>
+              <w:jc w:val="center"/>
+              <w:rPr>
+                <w:rFonts w:ascii="Arial" w:eastAsiaTheme="minorHAnsi" w:hAnsi="Arial" w:cs="Arial"/>
+                <w:sz w:val="24"/>
+              </w:rPr>
+            </w:pPr>
+          </w:p>
+        </w:tc>
+      </w:tr>
+    </w:tbl>
     <w:p>
       <w:pPr>
         <w:jc w:val="center"/>
@@ -656,8 +1296,6 @@
           <w:sz w:val="24"/>
         </w:rPr>
       </w:pPr>
-      <w:bookmarkStart w:id="0" w:name="_GoBack"/>
-      <w:bookmarkEnd w:id="0"/>
     </w:p>
     <w:sectPr>
       <w:pgSz w:w="12240" w:h="15840"/>
@@ -669,30 +1307,8 @@
 </w:document>
 </file>
 
-<file path=word/commentsExtensible.xml><?xml version="1.0" encoding="utf-8"?>
-<w16cex:commentsExtensible xmlns:wpc="http://schemas.microsoft.com/office/word/2010/wordprocessingCanvas" xmlns:cx="http://schemas.microsoft.com/office/drawing/2014/chartex" xmlns:cx1="http://schemas.microsoft.com/office/drawing/2015/9/8/chartex" xmlns:cx2="http://schemas.microsoft.com/office/drawing/2015/10/21/chartex" xmlns:cx3="http://schemas.microsoft.com/office/drawing/2016/5/9/chartex" xmlns:cx4="http://schemas.microsoft.com/office/drawing/2016/5/10/chartex" xmlns:cx5="http://schemas.microsoft.com/office/drawing/2016/5/11/chartex" xmlns:cx6="http://schemas.microsoft.com/office/drawing/2016/5/12/chartex" xmlns:cx7="http://schemas.microsoft.com/office/drawing/2016/5/13/chartex" xmlns:cx8="http://schemas.microsoft.com/office/drawing/2016/5/14/chartex" xmlns:mc="http://schemas.openxmlformats.org/markup-compatibility/2006" xmlns:aink="http://schemas.microsoft.com/office/drawing/2016/ink" xmlns:am3d="http://schemas.microsoft.com/office/drawing/2017/model3d" xmlns:o="urn:schemas-microsoft-com:office:office" xmlns:r="http://schemas.openxmlformats.org/officeDocument/2006/relationships" xmlns:m="http://schemas.openxmlformats.org/officeDocument/2006/math" xmlns:v="urn:schemas-microsoft-com:vml" xmlns:wp14="http://schemas.microsoft.com/office/word/2010/wordprocessingDrawing" xmlns:wp="http://schemas.openxmlformats.org/drawingml/2006/wordprocessingDrawing" xmlns:w10="urn:schemas-microsoft-com:office:word" xmlns:w="http://schemas.openxmlformats.org/wordprocessingml/2006/main" xmlns:w14="http://schemas.microsoft.com/office/word/2010/wordml" xmlns:w15="http://schemas.microsoft.com/office/word/2012/wordml" xmlns:w16cex="http://schemas.microsoft.com/office/word/2018/wordml/cex" xmlns:w16cid="http://schemas.microsoft.com/office/word/2016/wordml/cid" xmlns:w16="http://schemas.microsoft.com/office/word/2018/wordml" xmlns:w16sdtdh="http://schemas.microsoft.com/office/word/2020/wordml/sdtdatahash" xmlns:w16se="http://schemas.microsoft.com/office/word/2015/wordml/symex" xmlns:wpg="http://schemas.microsoft.com/office/word/2010/wordprocessingGroup" xmlns:wpi="http://schemas.microsoft.com/office/word/2010/wordprocessingInk" xmlns:wne="http://schemas.microsoft.com/office/word/2006/wordml" xmlns:wps="http://schemas.microsoft.com/office/word/2010/wordprocessingShape" mc:Ignorable="w14 w15 w16se w16cid w16 w16cex w16sdtdh wp14">
-  <w16cex:commentExtensible w16cex:durableId="290E6085" w16cex:dateUtc="2023-11-27T06:25:00Z"/>
-  <w16cex:commentExtensible w16cex:durableId="290E606C" w16cex:dateUtc="2023-11-27T06:25:00Z"/>
-  <w16cex:commentExtensible w16cex:durableId="290E6055" w16cex:dateUtc="2023-11-27T06:24:00Z"/>
-  <w16cex:commentExtensible w16cex:durableId="290E6014" w16cex:dateUtc="2023-11-27T06:23:00Z"/>
-  <w16cex:commentExtensible w16cex:durableId="290E6023" w16cex:dateUtc="2023-11-27T06:24:00Z"/>
-  <w16cex:commentExtensible w16cex:durableId="290E6041" w16cex:dateUtc="2023-11-27T06:24:00Z"/>
-</w16cex:commentsExtensible>
-</file>
-
-<file path=word/commentsIds.xml><?xml version="1.0" encoding="utf-8"?>
-<w16cid:commentsIds xmlns:wpc="http://schemas.microsoft.com/office/word/2010/wordprocessingCanvas" xmlns:cx="http://schemas.microsoft.com/office/drawing/2014/chartex" xmlns:cx1="http://schemas.microsoft.com/office/drawing/2015/9/8/chartex" xmlns:cx2="http://schemas.microsoft.com/office/drawing/2015/10/21/chartex" xmlns:cx3="http://schemas.microsoft.com/office/drawing/2016/5/9/chartex" xmlns:cx4="http://schemas.microsoft.com/office/drawing/2016/5/10/chartex" xmlns:cx5="http://schemas.microsoft.com/office/drawing/2016/5/11/chartex" xmlns:cx6="http://schemas.microsoft.com/office/drawing/2016/5/12/chartex" xmlns:cx7="http://schemas.microsoft.com/office/drawing/2016/5/13/chartex" xmlns:cx8="http://schemas.microsoft.com/office/drawing/2016/5/14/chartex" xmlns:mc="http://schemas.openxmlformats.org/markup-compatibility/2006" xmlns:aink="http://schemas.microsoft.com/office/drawing/2016/ink" xmlns:am3d="http://schemas.microsoft.com/office/drawing/2017/model3d" xmlns:o="urn:schemas-microsoft-com:office:office" xmlns:r="http://schemas.openxmlformats.org/officeDocument/2006/relationships" xmlns:m="http://schemas.openxmlformats.org/officeDocument/2006/math" xmlns:v="urn:schemas-microsoft-com:vml" xmlns:wp14="http://schemas.microsoft.com/office/word/2010/wordprocessingDrawing" xmlns:wp="http://schemas.openxmlformats.org/drawingml/2006/wordprocessingDrawing" xmlns:w10="urn:schemas-microsoft-com:office:word" xmlns:w="http://schemas.openxmlformats.org/wordprocessingml/2006/main" xmlns:w14="http://schemas.microsoft.com/office/word/2010/wordml" xmlns:w15="http://schemas.microsoft.com/office/word/2012/wordml" xmlns:w16cex="http://schemas.microsoft.com/office/word/2018/wordml/cex" xmlns:w16cid="http://schemas.microsoft.com/office/word/2016/wordml/cid" xmlns:w16="http://schemas.microsoft.com/office/word/2018/wordml" xmlns:w16sdtdh="http://schemas.microsoft.com/office/word/2020/wordml/sdtdatahash" xmlns:w16se="http://schemas.microsoft.com/office/word/2015/wordml/symex" xmlns:wpg="http://schemas.microsoft.com/office/word/2010/wordprocessingGroup" xmlns:wpi="http://schemas.microsoft.com/office/word/2010/wordprocessingInk" xmlns:wne="http://schemas.microsoft.com/office/word/2006/wordml" xmlns:wps="http://schemas.microsoft.com/office/word/2010/wordprocessingShape" mc:Ignorable="w14 w15 w16se w16cid w16 w16cex w16sdtdh wp14">
-  <w16cid:commentId w16cid:paraId="34D7B734" w16cid:durableId="290E6085"/>
-  <w16cid:commentId w16cid:paraId="1AF62A36" w16cid:durableId="290E606C"/>
-  <w16cid:commentId w16cid:paraId="580B016D" w16cid:durableId="290E6055"/>
-  <w16cid:commentId w16cid:paraId="29875FAE" w16cid:durableId="290E6014"/>
-  <w16cid:commentId w16cid:paraId="7BA1931D" w16cid:durableId="290E6023"/>
-  <w16cid:commentId w16cid:paraId="00D7F781" w16cid:durableId="290E6041"/>
-</w16cid:commentsIds>
-</file>
-
 <file path=word/styles.xml><?xml version="1.0" encoding="utf-8"?>
-<w:styles xmlns:mc="http://schemas.openxmlformats.org/markup-compatibility/2006" xmlns:r="http://schemas.openxmlformats.org/officeDocument/2006/relationships" xmlns:w="http://schemas.openxmlformats.org/wordprocessingml/2006/main" xmlns:w14="http://schemas.microsoft.com/office/word/2010/wordml" xmlns:w15="http://schemas.microsoft.com/office/word/2012/wordml" xmlns:w16se="http://schemas.microsoft.com/office/word/2015/wordml/symex" mc:Ignorable="w14 w15 w16se">
+<w:styles xmlns:mc="http://schemas.openxmlformats.org/markup-compatibility/2006" xmlns:r="http://schemas.openxmlformats.org/officeDocument/2006/relationships" xmlns:w="http://schemas.openxmlformats.org/wordprocessingml/2006/main" xmlns:w14="http://schemas.microsoft.com/office/word/2010/wordml" xmlns:w15="http://schemas.microsoft.com/office/word/2012/wordml" xmlns:w16cex="http://schemas.microsoft.com/office/word/2018/wordml/cex" xmlns:w16cid="http://schemas.microsoft.com/office/word/2016/wordml/cid" xmlns:w16="http://schemas.microsoft.com/office/word/2018/wordml" xmlns:w16du="http://schemas.microsoft.com/office/word/2023/wordml/word16du" xmlns:w16sdtdh="http://schemas.microsoft.com/office/word/2020/wordml/sdtdatahash" xmlns:w16sdtfl="http://schemas.microsoft.com/office/word/2024/wordml/sdtformatlock" xmlns:w16se="http://schemas.microsoft.com/office/word/2015/wordml/symex" mc:Ignorable="w14 w15 w16se w16cid w16 w16cex w16sdtdh w16sdtfl w16du">
   <w:docDefaults>
     <w:rPrDefault>
       <w:rPr>
@@ -708,7 +1324,7 @@
       </w:pPr>
     </w:pPrDefault>
   </w:docDefaults>
-  <w:latentStyles w:defLockedState="0" w:defUIPriority="99" w:defSemiHidden="0" w:defUnhideWhenUsed="0" w:defQFormat="0" w:count="371">
+  <w:latentStyles w:defLockedState="0" w:defUIPriority="99" w:defSemiHidden="0" w:defUnhideWhenUsed="0" w:defQFormat="0" w:count="376">
     <w:lsdException w:name="Normal" w:uiPriority="0" w:qFormat="1"/>
     <w:lsdException w:name="heading 1" w:uiPriority="9" w:qFormat="1"/>
     <w:lsdException w:name="heading 2" w:semiHidden="1" w:uiPriority="9" w:unhideWhenUsed="1" w:qFormat="1"/>
@@ -1080,6 +1696,11 @@
     <w:lsdException w:name="List Table 5 Dark Accent 6" w:uiPriority="50"/>
     <w:lsdException w:name="List Table 6 Colorful Accent 6" w:uiPriority="51"/>
     <w:lsdException w:name="List Table 7 Colorful Accent 6" w:uiPriority="52"/>
+    <w:lsdException w:name="Mention" w:semiHidden="1" w:unhideWhenUsed="1"/>
+    <w:lsdException w:name="Smart Hyperlink" w:semiHidden="1" w:unhideWhenUsed="1"/>
+    <w:lsdException w:name="Hashtag" w:semiHidden="1" w:unhideWhenUsed="1"/>
+    <w:lsdException w:name="Unresolved Mention" w:semiHidden="1" w:unhideWhenUsed="1"/>
+    <w:lsdException w:name="Smart Link" w:semiHidden="1" w:unhideWhenUsed="1"/>
   </w:latentStyles>
   <w:style w:type="paragraph" w:default="1" w:styleId="Normal">
     <w:name w:val="Normal"/>

</xml_diff>

<commit_message>
add: Se agrego datos del programador en EndOfLine.docx en la rama odiaz-2024248
</commit_message>
<xml_diff>
--- a/EndOfLine.docx
+++ b/EndOfLine.docx
@@ -1,6 +1,6 @@
 
 <file path=word/document.xml><?xml version="1.0" encoding="utf-8"?>
-<w:document xmlns:wpc="http://schemas.microsoft.com/office/word/2010/wordprocessingCanvas" xmlns:cx="http://schemas.microsoft.com/office/drawing/2014/chartex" xmlns:mc="http://schemas.openxmlformats.org/markup-compatibility/2006" xmlns:o="urn:schemas-microsoft-com:office:office" xmlns:r="http://schemas.openxmlformats.org/officeDocument/2006/relationships" xmlns:m="http://schemas.openxmlformats.org/officeDocument/2006/math" xmlns:v="urn:schemas-microsoft-com:vml" xmlns:wp14="http://schemas.microsoft.com/office/word/2010/wordprocessingDrawing" xmlns:wp="http://schemas.openxmlformats.org/drawingml/2006/wordprocessingDrawing" xmlns:w10="urn:schemas-microsoft-com:office:word" xmlns:w="http://schemas.openxmlformats.org/wordprocessingml/2006/main" xmlns:w14="http://schemas.microsoft.com/office/word/2010/wordml" xmlns:w15="http://schemas.microsoft.com/office/word/2012/wordml" xmlns:w16se="http://schemas.microsoft.com/office/word/2015/wordml/symex" xmlns:wpg="http://schemas.microsoft.com/office/word/2010/wordprocessingGroup" xmlns:wpi="http://schemas.microsoft.com/office/word/2010/wordprocessingInk" xmlns:wne="http://schemas.microsoft.com/office/word/2006/wordml" xmlns:wps="http://schemas.microsoft.com/office/word/2010/wordprocessingShape" mc:Ignorable="w14 w15 w16se wp14">
+<w:document xmlns:wpc="http://schemas.microsoft.com/office/word/2010/wordprocessingCanvas" xmlns:cx="http://schemas.microsoft.com/office/drawing/2014/chartex" xmlns:cx1="http://schemas.microsoft.com/office/drawing/2015/9/8/chartex" xmlns:cx2="http://schemas.microsoft.com/office/drawing/2015/10/21/chartex" xmlns:cx3="http://schemas.microsoft.com/office/drawing/2016/5/9/chartex" xmlns:cx4="http://schemas.microsoft.com/office/drawing/2016/5/10/chartex" xmlns:cx5="http://schemas.microsoft.com/office/drawing/2016/5/11/chartex" xmlns:cx6="http://schemas.microsoft.com/office/drawing/2016/5/12/chartex" xmlns:cx7="http://schemas.microsoft.com/office/drawing/2016/5/13/chartex" xmlns:cx8="http://schemas.microsoft.com/office/drawing/2016/5/14/chartex" xmlns:mc="http://schemas.openxmlformats.org/markup-compatibility/2006" xmlns:aink="http://schemas.microsoft.com/office/drawing/2016/ink" xmlns:am3d="http://schemas.microsoft.com/office/drawing/2017/model3d" xmlns:o="urn:schemas-microsoft-com:office:office" xmlns:oel="http://schemas.microsoft.com/office/2019/extlst" xmlns:r="http://schemas.openxmlformats.org/officeDocument/2006/relationships" xmlns:m="http://schemas.openxmlformats.org/officeDocument/2006/math" xmlns:v="urn:schemas-microsoft-com:vml" xmlns:wp14="http://schemas.microsoft.com/office/word/2010/wordprocessingDrawing" xmlns:wp="http://schemas.openxmlformats.org/drawingml/2006/wordprocessingDrawing" xmlns:w10="urn:schemas-microsoft-com:office:word" xmlns:w="http://schemas.openxmlformats.org/wordprocessingml/2006/main" xmlns:w14="http://schemas.microsoft.com/office/word/2010/wordml" xmlns:w15="http://schemas.microsoft.com/office/word/2012/wordml" xmlns:w16cex="http://schemas.microsoft.com/office/word/2018/wordml/cex" xmlns:w16cid="http://schemas.microsoft.com/office/word/2016/wordml/cid" xmlns:w16="http://schemas.microsoft.com/office/word/2018/wordml" xmlns:w16du="http://schemas.microsoft.com/office/word/2023/wordml/word16du" xmlns:w16sdtdh="http://schemas.microsoft.com/office/word/2020/wordml/sdtdatahash" xmlns:w16sdtfl="http://schemas.microsoft.com/office/word/2024/wordml/sdtformatlock" xmlns:w16se="http://schemas.microsoft.com/office/word/2015/wordml/symex" xmlns:wpg="http://schemas.microsoft.com/office/word/2010/wordprocessingGroup" xmlns:wpi="http://schemas.microsoft.com/office/word/2010/wordprocessingInk" xmlns:wne="http://schemas.microsoft.com/office/word/2006/wordml" xmlns:wps="http://schemas.microsoft.com/office/word/2010/wordprocessingShape" mc:Ignorable="w14 w15 w16se w16cid w16 w16cex w16sdtdh w16sdtfl w16du wp14">
   <w:body>
     <w:p>
       <w:pPr>
@@ -146,139 +146,139 @@
         <w:jc w:val="center"/>
         <w:rPr>
           <w:rFonts w:ascii="Arial" w:hAnsi="Arial" w:cs="Arial"/>
-        </w:rPr>
-      </w:pPr>
-    </w:p>
-    <w:p>
-      <w:pPr>
-        <w:pStyle w:val="Sinespaciado"/>
-        <w:spacing w:line="276" w:lineRule="auto"/>
-        <w:jc w:val="center"/>
-        <w:rPr>
-          <w:rFonts w:ascii="Arial" w:hAnsi="Arial" w:cs="Arial"/>
-        </w:rPr>
-      </w:pPr>
-    </w:p>
-    <w:p>
-      <w:pPr>
-        <w:pStyle w:val="Sinespaciado"/>
-        <w:spacing w:line="276" w:lineRule="auto"/>
-        <w:jc w:val="center"/>
-        <w:rPr>
-          <w:rFonts w:ascii="Arial" w:hAnsi="Arial" w:cs="Arial"/>
-        </w:rPr>
-      </w:pPr>
-    </w:p>
-    <w:p>
-      <w:pPr>
-        <w:pStyle w:val="Sinespaciado"/>
-        <w:spacing w:line="276" w:lineRule="auto"/>
-        <w:jc w:val="center"/>
-        <w:rPr>
-          <w:rFonts w:ascii="Arial" w:hAnsi="Arial" w:cs="Arial"/>
-        </w:rPr>
-      </w:pPr>
-    </w:p>
-    <w:p>
-      <w:pPr>
-        <w:pStyle w:val="Sinespaciado"/>
-        <w:spacing w:line="276" w:lineRule="auto"/>
-        <w:jc w:val="center"/>
-        <w:rPr>
-          <w:rFonts w:ascii="Arial" w:hAnsi="Arial" w:cs="Arial"/>
-        </w:rPr>
-      </w:pPr>
-    </w:p>
-    <w:p>
-      <w:pPr>
-        <w:pStyle w:val="Sinespaciado"/>
-        <w:spacing w:line="276" w:lineRule="auto"/>
-        <w:jc w:val="center"/>
-        <w:rPr>
-          <w:rFonts w:ascii="Arial" w:hAnsi="Arial" w:cs="Arial"/>
-        </w:rPr>
-      </w:pPr>
-    </w:p>
-    <w:p>
-      <w:pPr>
-        <w:pStyle w:val="Sinespaciado"/>
-        <w:spacing w:line="276" w:lineRule="auto"/>
-        <w:jc w:val="center"/>
-        <w:rPr>
-          <w:rFonts w:ascii="Arial" w:hAnsi="Arial" w:cs="Arial"/>
-        </w:rPr>
-      </w:pPr>
-    </w:p>
-    <w:p>
-      <w:pPr>
-        <w:pStyle w:val="Sinespaciado"/>
-        <w:spacing w:line="276" w:lineRule="auto"/>
-        <w:jc w:val="center"/>
-        <w:rPr>
-          <w:rFonts w:ascii="Arial" w:hAnsi="Arial" w:cs="Arial"/>
-        </w:rPr>
-      </w:pPr>
-    </w:p>
-    <w:p>
-      <w:pPr>
-        <w:pStyle w:val="Sinespaciado"/>
-        <w:spacing w:line="276" w:lineRule="auto"/>
-        <w:jc w:val="center"/>
-        <w:rPr>
-          <w:rFonts w:ascii="Arial" w:hAnsi="Arial" w:cs="Arial"/>
-        </w:rPr>
-      </w:pPr>
-    </w:p>
-    <w:p>
-      <w:pPr>
-        <w:pStyle w:val="Sinespaciado"/>
-        <w:spacing w:line="276" w:lineRule="auto"/>
-        <w:jc w:val="center"/>
-        <w:rPr>
-          <w:rFonts w:ascii="Arial" w:hAnsi="Arial" w:cs="Arial"/>
-        </w:rPr>
-      </w:pPr>
-    </w:p>
-    <w:p>
-      <w:pPr>
-        <w:pStyle w:val="Sinespaciado"/>
-        <w:spacing w:line="276" w:lineRule="auto"/>
-        <w:jc w:val="center"/>
-        <w:rPr>
-          <w:rFonts w:ascii="Arial" w:hAnsi="Arial" w:cs="Arial"/>
-        </w:rPr>
-      </w:pPr>
-    </w:p>
-    <w:p>
-      <w:pPr>
-        <w:pStyle w:val="Sinespaciado"/>
-        <w:spacing w:line="276" w:lineRule="auto"/>
-        <w:jc w:val="center"/>
-        <w:rPr>
-          <w:rFonts w:ascii="Arial" w:hAnsi="Arial" w:cs="Arial"/>
-        </w:rPr>
-      </w:pPr>
-    </w:p>
-    <w:p>
-      <w:pPr>
-        <w:pStyle w:val="Sinespaciado"/>
-        <w:spacing w:line="276" w:lineRule="auto"/>
-        <w:jc w:val="center"/>
-        <w:rPr>
-          <w:rFonts w:ascii="Arial" w:hAnsi="Arial" w:cs="Arial"/>
-        </w:rPr>
-      </w:pPr>
-    </w:p>
-    <w:p>
-      <w:pPr>
-        <w:pStyle w:val="Sinespaciado"/>
-        <w:spacing w:line="276" w:lineRule="auto"/>
-        <w:jc w:val="center"/>
-        <w:rPr>
-          <w:rFonts w:ascii="Arial" w:hAnsi="Arial" w:cs="Arial"/>
-        </w:rPr>
-      </w:pPr>
-      <w:proofErr w:type="spellStart"/>
+          <w:u w:val="single"/>
+        </w:rPr>
+      </w:pPr>
+    </w:p>
+    <w:p>
+      <w:pPr>
+        <w:pStyle w:val="Sinespaciado"/>
+        <w:spacing w:line="276" w:lineRule="auto"/>
+        <w:jc w:val="center"/>
+        <w:rPr>
+          <w:rFonts w:ascii="Arial" w:hAnsi="Arial" w:cs="Arial"/>
+        </w:rPr>
+      </w:pPr>
+    </w:p>
+    <w:p>
+      <w:pPr>
+        <w:pStyle w:val="Sinespaciado"/>
+        <w:spacing w:line="276" w:lineRule="auto"/>
+        <w:jc w:val="center"/>
+        <w:rPr>
+          <w:rFonts w:ascii="Arial" w:hAnsi="Arial" w:cs="Arial"/>
+        </w:rPr>
+      </w:pPr>
+    </w:p>
+    <w:p>
+      <w:pPr>
+        <w:pStyle w:val="Sinespaciado"/>
+        <w:spacing w:line="276" w:lineRule="auto"/>
+        <w:jc w:val="center"/>
+        <w:rPr>
+          <w:rFonts w:ascii="Arial" w:hAnsi="Arial" w:cs="Arial"/>
+        </w:rPr>
+      </w:pPr>
+    </w:p>
+    <w:p>
+      <w:pPr>
+        <w:pStyle w:val="Sinespaciado"/>
+        <w:spacing w:line="276" w:lineRule="auto"/>
+        <w:jc w:val="center"/>
+        <w:rPr>
+          <w:rFonts w:ascii="Arial" w:hAnsi="Arial" w:cs="Arial"/>
+        </w:rPr>
+      </w:pPr>
+    </w:p>
+    <w:p>
+      <w:pPr>
+        <w:pStyle w:val="Sinespaciado"/>
+        <w:spacing w:line="276" w:lineRule="auto"/>
+        <w:jc w:val="center"/>
+        <w:rPr>
+          <w:rFonts w:ascii="Arial" w:hAnsi="Arial" w:cs="Arial"/>
+        </w:rPr>
+      </w:pPr>
+    </w:p>
+    <w:p>
+      <w:pPr>
+        <w:pStyle w:val="Sinespaciado"/>
+        <w:spacing w:line="276" w:lineRule="auto"/>
+        <w:jc w:val="center"/>
+        <w:rPr>
+          <w:rFonts w:ascii="Arial" w:hAnsi="Arial" w:cs="Arial"/>
+        </w:rPr>
+      </w:pPr>
+    </w:p>
+    <w:p>
+      <w:pPr>
+        <w:pStyle w:val="Sinespaciado"/>
+        <w:spacing w:line="276" w:lineRule="auto"/>
+        <w:jc w:val="center"/>
+        <w:rPr>
+          <w:rFonts w:ascii="Arial" w:hAnsi="Arial" w:cs="Arial"/>
+        </w:rPr>
+      </w:pPr>
+    </w:p>
+    <w:p>
+      <w:pPr>
+        <w:pStyle w:val="Sinespaciado"/>
+        <w:spacing w:line="276" w:lineRule="auto"/>
+        <w:jc w:val="center"/>
+        <w:rPr>
+          <w:rFonts w:ascii="Arial" w:hAnsi="Arial" w:cs="Arial"/>
+        </w:rPr>
+      </w:pPr>
+    </w:p>
+    <w:p>
+      <w:pPr>
+        <w:pStyle w:val="Sinespaciado"/>
+        <w:spacing w:line="276" w:lineRule="auto"/>
+        <w:jc w:val="center"/>
+        <w:rPr>
+          <w:rFonts w:ascii="Arial" w:hAnsi="Arial" w:cs="Arial"/>
+        </w:rPr>
+      </w:pPr>
+    </w:p>
+    <w:p>
+      <w:pPr>
+        <w:pStyle w:val="Sinespaciado"/>
+        <w:spacing w:line="276" w:lineRule="auto"/>
+        <w:jc w:val="center"/>
+        <w:rPr>
+          <w:rFonts w:ascii="Arial" w:hAnsi="Arial" w:cs="Arial"/>
+        </w:rPr>
+      </w:pPr>
+    </w:p>
+    <w:p>
+      <w:pPr>
+        <w:pStyle w:val="Sinespaciado"/>
+        <w:spacing w:line="276" w:lineRule="auto"/>
+        <w:jc w:val="center"/>
+        <w:rPr>
+          <w:rFonts w:ascii="Arial" w:hAnsi="Arial" w:cs="Arial"/>
+        </w:rPr>
+      </w:pPr>
+    </w:p>
+    <w:p>
+      <w:pPr>
+        <w:pStyle w:val="Sinespaciado"/>
+        <w:spacing w:line="276" w:lineRule="auto"/>
+        <w:jc w:val="center"/>
+        <w:rPr>
+          <w:rFonts w:ascii="Arial" w:hAnsi="Arial" w:cs="Arial"/>
+        </w:rPr>
+      </w:pPr>
+    </w:p>
+    <w:p>
+      <w:pPr>
+        <w:pStyle w:val="Sinespaciado"/>
+        <w:spacing w:line="276" w:lineRule="auto"/>
+        <w:jc w:val="center"/>
+        <w:rPr>
+          <w:rFonts w:ascii="Arial" w:hAnsi="Arial" w:cs="Arial"/>
+        </w:rPr>
+      </w:pPr>
       <w:r>
         <w:rPr>
           <w:rStyle w:val="oypena"/>
@@ -286,17 +286,7 @@
           <w:color w:val="000000"/>
           <w:sz w:val="40"/>
         </w:rPr>
-        <w:t>End</w:t>
-      </w:r>
-      <w:proofErr w:type="spellEnd"/>
-      <w:r>
-        <w:rPr>
-          <w:rStyle w:val="oypena"/>
-          <w:rFonts w:ascii="Arial" w:hAnsi="Arial" w:cs="Arial"/>
-          <w:color w:val="000000"/>
-          <w:sz w:val="40"/>
-        </w:rPr>
-        <w:t xml:space="preserve"> of Line</w:t>
+        <w:t>End of Line</w:t>
       </w:r>
     </w:p>
     <w:p>
@@ -648,6 +638,500 @@
         </w:sectPr>
       </w:pPr>
     </w:p>
+    <w:tbl>
+      <w:tblPr>
+        <w:tblStyle w:val="Tablaconcuadrcula"/>
+        <w:tblW w:w="0" w:type="auto"/>
+        <w:tblLook w:val="04A0" w:firstRow="1" w:lastRow="0" w:firstColumn="1" w:lastColumn="0" w:noHBand="0" w:noVBand="1"/>
+      </w:tblPr>
+      <w:tblGrid>
+        <w:gridCol w:w="5395"/>
+        <w:gridCol w:w="5395"/>
+      </w:tblGrid>
+      <w:tr>
+        <w:tc>
+          <w:tcPr>
+            <w:tcW w:w="5395" w:type="dxa"/>
+          </w:tcPr>
+          <w:p>
+            <w:pPr>
+              <w:jc w:val="center"/>
+              <w:rPr>
+                <w:rFonts w:ascii="Arial" w:eastAsiaTheme="minorHAnsi" w:hAnsi="Arial" w:cs="Arial"/>
+                <w:b/>
+                <w:sz w:val="24"/>
+                <w:lang w:val="es-ES"/>
+              </w:rPr>
+            </w:pPr>
+            <w:r>
+              <w:rPr>
+                <w:rFonts w:ascii="Arial" w:eastAsiaTheme="minorHAnsi" w:hAnsi="Arial" w:cs="Arial"/>
+                <w:b/>
+                <w:sz w:val="24"/>
+              </w:rPr>
+              <w:lastRenderedPageBreak/>
+              <w:t xml:space="preserve">Nombre </w:t>
+            </w:r>
+            <w:r>
+              <w:rPr>
+                <w:rFonts w:ascii="Arial" w:eastAsiaTheme="minorHAnsi" w:hAnsi="Arial" w:cs="Arial"/>
+                <w:b/>
+                <w:sz w:val="24"/>
+                <w:lang w:val="es-ES"/>
+              </w:rPr>
+              <w:t>Completo</w:t>
+            </w:r>
+          </w:p>
+        </w:tc>
+        <w:tc>
+          <w:tcPr>
+            <w:tcW w:w="5395" w:type="dxa"/>
+          </w:tcPr>
+          <w:p>
+            <w:pPr>
+              <w:jc w:val="center"/>
+              <w:rPr>
+                <w:rFonts w:ascii="Arial" w:eastAsiaTheme="minorHAnsi" w:hAnsi="Arial" w:cs="Arial"/>
+                <w:b/>
+                <w:sz w:val="24"/>
+              </w:rPr>
+            </w:pPr>
+            <w:r>
+              <w:rPr>
+                <w:rFonts w:ascii="Arial" w:eastAsiaTheme="minorHAnsi" w:hAnsi="Arial" w:cs="Arial"/>
+                <w:b/>
+                <w:sz w:val="24"/>
+              </w:rPr>
+              <w:t>Puesto</w:t>
+            </w:r>
+          </w:p>
+        </w:tc>
+      </w:tr>
+      <w:tr>
+        <w:tc>
+          <w:tcPr>
+            <w:tcW w:w="5395" w:type="dxa"/>
+          </w:tcPr>
+          <w:p>
+            <w:pPr>
+              <w:jc w:val="center"/>
+              <w:rPr>
+                <w:rFonts w:ascii="Arial" w:eastAsiaTheme="minorHAnsi" w:hAnsi="Arial" w:cs="Arial"/>
+                <w:sz w:val="24"/>
+                <w:lang w:val="es-ES"/>
+              </w:rPr>
+            </w:pPr>
+            <w:r>
+              <w:rPr>
+                <w:rFonts w:ascii="Arial" w:eastAsiaTheme="minorHAnsi" w:hAnsi="Arial" w:cs="Arial"/>
+                <w:sz w:val="24"/>
+              </w:rPr>
+              <w:t>Diego Alejandro Vel</w:t>
+            </w:r>
+            <w:r>
+              <w:rPr>
+                <w:rFonts w:ascii="Arial" w:eastAsiaTheme="minorHAnsi" w:hAnsi="Arial" w:cs="Arial"/>
+                <w:sz w:val="24"/>
+                <w:lang w:val="es-ES"/>
+              </w:rPr>
+              <w:t>ásquez Cuté</w:t>
+            </w:r>
+          </w:p>
+        </w:tc>
+        <w:tc>
+          <w:tcPr>
+            <w:tcW w:w="5395" w:type="dxa"/>
+          </w:tcPr>
+          <w:p>
+            <w:pPr>
+              <w:jc w:val="center"/>
+              <w:rPr>
+                <w:rFonts w:ascii="Arial" w:eastAsiaTheme="minorHAnsi" w:hAnsi="Arial" w:cs="Arial"/>
+                <w:sz w:val="24"/>
+              </w:rPr>
+            </w:pPr>
+            <w:r>
+              <w:rPr>
+                <w:rFonts w:ascii="Arial" w:eastAsiaTheme="minorHAnsi" w:hAnsi="Arial" w:cs="Arial"/>
+                <w:sz w:val="24"/>
+              </w:rPr>
+              <w:t>Scrum Master</w:t>
+            </w:r>
+          </w:p>
+        </w:tc>
+      </w:tr>
+      <w:tr>
+        <w:tc>
+          <w:tcPr>
+            <w:tcW w:w="5395" w:type="dxa"/>
+          </w:tcPr>
+          <w:p>
+            <w:pPr>
+              <w:jc w:val="center"/>
+              <w:rPr>
+                <w:rFonts w:ascii="Arial" w:eastAsiaTheme="minorHAnsi" w:hAnsi="Arial" w:cs="Arial"/>
+                <w:sz w:val="24"/>
+              </w:rPr>
+            </w:pPr>
+            <w:r>
+              <w:rPr>
+                <w:rFonts w:ascii="Arial" w:eastAsiaTheme="minorHAnsi" w:hAnsi="Arial" w:cs="Arial"/>
+                <w:sz w:val="24"/>
+              </w:rPr>
+              <w:t>Diego Alejandro Monterroso Domínguez</w:t>
+            </w:r>
+          </w:p>
+        </w:tc>
+        <w:tc>
+          <w:tcPr>
+            <w:tcW w:w="5395" w:type="dxa"/>
+          </w:tcPr>
+          <w:p>
+            <w:pPr>
+              <w:jc w:val="center"/>
+              <w:rPr>
+                <w:rFonts w:ascii="Arial" w:eastAsiaTheme="minorHAnsi" w:hAnsi="Arial" w:cs="Arial"/>
+                <w:sz w:val="24"/>
+              </w:rPr>
+            </w:pPr>
+            <w:r>
+              <w:rPr>
+                <w:rFonts w:ascii="Arial" w:eastAsiaTheme="minorHAnsi" w:hAnsi="Arial" w:cs="Arial"/>
+                <w:sz w:val="24"/>
+              </w:rPr>
+              <w:t>Programador</w:t>
+            </w:r>
+          </w:p>
+        </w:tc>
+      </w:tr>
+      <w:tr>
+        <w:tc>
+          <w:tcPr>
+            <w:tcW w:w="5395" w:type="dxa"/>
+          </w:tcPr>
+          <w:p>
+            <w:pPr>
+              <w:jc w:val="center"/>
+              <w:rPr>
+                <w:rFonts w:ascii="Arial" w:eastAsiaTheme="minorHAnsi" w:hAnsi="Arial" w:cs="Arial"/>
+                <w:sz w:val="24"/>
+              </w:rPr>
+            </w:pPr>
+            <w:r>
+              <w:rPr>
+                <w:rFonts w:ascii="Arial" w:eastAsiaTheme="minorHAnsi" w:hAnsi="Arial" w:cs="Arial"/>
+                <w:sz w:val="24"/>
+              </w:rPr>
+              <w:t>Ricardo Andre Marroquin Lopez</w:t>
+            </w:r>
+          </w:p>
+        </w:tc>
+        <w:tc>
+          <w:tcPr>
+            <w:tcW w:w="5395" w:type="dxa"/>
+          </w:tcPr>
+          <w:p>
+            <w:pPr>
+              <w:jc w:val="center"/>
+              <w:rPr>
+                <w:rFonts w:ascii="Arial" w:eastAsiaTheme="minorHAnsi" w:hAnsi="Arial" w:cs="Arial"/>
+                <w:sz w:val="24"/>
+              </w:rPr>
+            </w:pPr>
+            <w:r>
+              <w:rPr>
+                <w:rFonts w:ascii="Arial" w:eastAsiaTheme="minorHAnsi" w:hAnsi="Arial" w:cs="Arial"/>
+                <w:sz w:val="24"/>
+              </w:rPr>
+              <w:t>Programador</w:t>
+            </w:r>
+          </w:p>
+        </w:tc>
+      </w:tr>
+      <w:tr>
+        <w:tc>
+          <w:tcPr>
+            <w:tcW w:w="5395" w:type="dxa"/>
+          </w:tcPr>
+          <w:p>
+            <w:pPr>
+              <w:jc w:val="center"/>
+              <w:rPr>
+                <w:rFonts w:ascii="Arial" w:eastAsiaTheme="minorHAnsi" w:hAnsi="Arial" w:cs="Arial"/>
+                <w:sz w:val="24"/>
+              </w:rPr>
+            </w:pPr>
+            <w:r>
+              <w:rPr>
+                <w:rFonts w:ascii="Arial" w:eastAsiaTheme="minorHAnsi" w:hAnsi="Arial" w:cs="Arial"/>
+                <w:sz w:val="24"/>
+              </w:rPr>
+              <w:t>Rigoberto Godinez Fajardo</w:t>
+            </w:r>
+          </w:p>
+        </w:tc>
+        <w:tc>
+          <w:tcPr>
+            <w:tcW w:w="5395" w:type="dxa"/>
+          </w:tcPr>
+          <w:p>
+            <w:pPr>
+              <w:jc w:val="center"/>
+              <w:rPr>
+                <w:rFonts w:ascii="Arial" w:eastAsiaTheme="minorHAnsi" w:hAnsi="Arial" w:cs="Arial"/>
+                <w:sz w:val="24"/>
+                <w:u w:val="single"/>
+              </w:rPr>
+            </w:pPr>
+            <w:r>
+              <w:rPr>
+                <w:rFonts w:ascii="Arial" w:eastAsiaTheme="minorHAnsi" w:hAnsi="Arial" w:cs="Arial"/>
+                <w:sz w:val="24"/>
+              </w:rPr>
+              <w:t>Programador</w:t>
+            </w:r>
+          </w:p>
+        </w:tc>
+      </w:tr>
+      <w:tr>
+        <w:tc>
+          <w:tcPr>
+            <w:tcW w:w="5395" w:type="dxa"/>
+          </w:tcPr>
+          <w:p>
+            <w:pPr>
+              <w:jc w:val="center"/>
+              <w:rPr>
+                <w:rFonts w:ascii="Arial" w:eastAsiaTheme="minorHAnsi" w:hAnsi="Arial" w:cs="Arial"/>
+                <w:sz w:val="24"/>
+              </w:rPr>
+            </w:pPr>
+            <w:r>
+              <w:rPr>
+                <w:rFonts w:ascii="Arial" w:eastAsiaTheme="minorHAnsi" w:hAnsi="Arial" w:cs="Arial"/>
+                <w:sz w:val="24"/>
+              </w:rPr>
+              <w:t>Dany Ixbalanqué Lucas Vicente</w:t>
+            </w:r>
+          </w:p>
+        </w:tc>
+        <w:tc>
+          <w:tcPr>
+            <w:tcW w:w="5395" w:type="dxa"/>
+          </w:tcPr>
+          <w:p>
+            <w:pPr>
+              <w:jc w:val="center"/>
+              <w:rPr>
+                <w:rFonts w:ascii="Arial" w:eastAsiaTheme="minorHAnsi" w:hAnsi="Arial" w:cs="Arial"/>
+                <w:sz w:val="24"/>
+              </w:rPr>
+            </w:pPr>
+            <w:r>
+              <w:rPr>
+                <w:rFonts w:ascii="Arial" w:eastAsiaTheme="minorHAnsi" w:hAnsi="Arial" w:cs="Arial"/>
+                <w:sz w:val="24"/>
+              </w:rPr>
+              <w:t>Programador</w:t>
+            </w:r>
+          </w:p>
+        </w:tc>
+      </w:tr>
+      <w:tr>
+        <w:tc>
+          <w:tcPr>
+            <w:tcW w:w="5395" w:type="dxa"/>
+          </w:tcPr>
+          <w:p>
+            <w:pPr>
+              <w:jc w:val="center"/>
+              <w:rPr>
+                <w:rFonts w:ascii="Arial" w:eastAsiaTheme="minorHAnsi" w:hAnsi="Arial" w:cs="Arial"/>
+                <w:sz w:val="24"/>
+              </w:rPr>
+            </w:pPr>
+            <w:r>
+              <w:rPr>
+                <w:rFonts w:ascii="Arial" w:eastAsiaTheme="minorHAnsi" w:hAnsi="Arial" w:cs="Arial"/>
+                <w:sz w:val="24"/>
+              </w:rPr>
+              <w:t>Otto Raul Diaz Batres</w:t>
+            </w:r>
+          </w:p>
+        </w:tc>
+        <w:tc>
+          <w:tcPr>
+            <w:tcW w:w="5395" w:type="dxa"/>
+          </w:tcPr>
+          <w:p>
+            <w:pPr>
+              <w:jc w:val="center"/>
+              <w:rPr>
+                <w:rFonts w:ascii="Arial" w:eastAsiaTheme="minorHAnsi" w:hAnsi="Arial" w:cs="Arial"/>
+                <w:sz w:val="24"/>
+              </w:rPr>
+            </w:pPr>
+            <w:r>
+              <w:rPr>
+                <w:rFonts w:ascii="Arial" w:eastAsiaTheme="minorHAnsi" w:hAnsi="Arial" w:cs="Arial"/>
+                <w:sz w:val="24"/>
+              </w:rPr>
+              <w:t>Programador</w:t>
+            </w:r>
+          </w:p>
+        </w:tc>
+      </w:tr>
+      <w:tr>
+        <w:tc>
+          <w:tcPr>
+            <w:tcW w:w="5395" w:type="dxa"/>
+          </w:tcPr>
+          <w:p>
+            <w:pPr>
+              <w:jc w:val="center"/>
+              <w:rPr>
+                <w:rFonts w:ascii="Arial" w:eastAsiaTheme="minorHAnsi" w:hAnsi="Arial" w:cs="Arial"/>
+                <w:sz w:val="24"/>
+              </w:rPr>
+            </w:pPr>
+          </w:p>
+        </w:tc>
+        <w:tc>
+          <w:tcPr>
+            <w:tcW w:w="5395" w:type="dxa"/>
+          </w:tcPr>
+          <w:p>
+            <w:pPr>
+              <w:jc w:val="center"/>
+              <w:rPr>
+                <w:rFonts w:ascii="Arial" w:eastAsiaTheme="minorHAnsi" w:hAnsi="Arial" w:cs="Arial"/>
+                <w:sz w:val="24"/>
+              </w:rPr>
+            </w:pPr>
+          </w:p>
+        </w:tc>
+      </w:tr>
+      <w:tr>
+        <w:tc>
+          <w:tcPr>
+            <w:tcW w:w="5395" w:type="dxa"/>
+          </w:tcPr>
+          <w:p>
+            <w:pPr>
+              <w:jc w:val="center"/>
+              <w:rPr>
+                <w:rFonts w:ascii="Arial" w:eastAsiaTheme="minorHAnsi" w:hAnsi="Arial" w:cs="Arial"/>
+                <w:sz w:val="24"/>
+              </w:rPr>
+            </w:pPr>
+          </w:p>
+        </w:tc>
+        <w:tc>
+          <w:tcPr>
+            <w:tcW w:w="5395" w:type="dxa"/>
+          </w:tcPr>
+          <w:p>
+            <w:pPr>
+              <w:jc w:val="center"/>
+              <w:rPr>
+                <w:rFonts w:ascii="Arial" w:eastAsiaTheme="minorHAnsi" w:hAnsi="Arial" w:cs="Arial"/>
+                <w:sz w:val="24"/>
+              </w:rPr>
+            </w:pPr>
+          </w:p>
+        </w:tc>
+      </w:tr>
+      <w:tr>
+        <w:tc>
+          <w:tcPr>
+            <w:tcW w:w="5395" w:type="dxa"/>
+          </w:tcPr>
+          <w:p>
+            <w:pPr>
+              <w:jc w:val="center"/>
+              <w:rPr>
+                <w:rFonts w:ascii="Arial" w:eastAsiaTheme="minorHAnsi" w:hAnsi="Arial" w:cs="Arial"/>
+                <w:sz w:val="24"/>
+              </w:rPr>
+            </w:pPr>
+          </w:p>
+        </w:tc>
+        <w:tc>
+          <w:tcPr>
+            <w:tcW w:w="5395" w:type="dxa"/>
+          </w:tcPr>
+          <w:p>
+            <w:pPr>
+              <w:jc w:val="center"/>
+              <w:rPr>
+                <w:rFonts w:ascii="Arial" w:eastAsiaTheme="minorHAnsi" w:hAnsi="Arial" w:cs="Arial"/>
+                <w:sz w:val="24"/>
+              </w:rPr>
+            </w:pPr>
+          </w:p>
+        </w:tc>
+      </w:tr>
+      <w:tr>
+        <w:tc>
+          <w:tcPr>
+            <w:tcW w:w="5395" w:type="dxa"/>
+          </w:tcPr>
+          <w:p>
+            <w:pPr>
+              <w:jc w:val="center"/>
+              <w:rPr>
+                <w:rFonts w:ascii="Arial" w:eastAsiaTheme="minorHAnsi" w:hAnsi="Arial" w:cs="Arial"/>
+                <w:sz w:val="24"/>
+              </w:rPr>
+            </w:pPr>
+          </w:p>
+        </w:tc>
+        <w:tc>
+          <w:tcPr>
+            <w:tcW w:w="5395" w:type="dxa"/>
+          </w:tcPr>
+          <w:p>
+            <w:pPr>
+              <w:jc w:val="center"/>
+              <w:rPr>
+                <w:rFonts w:ascii="Arial" w:eastAsiaTheme="minorHAnsi" w:hAnsi="Arial" w:cs="Arial"/>
+                <w:sz w:val="24"/>
+              </w:rPr>
+            </w:pPr>
+          </w:p>
+        </w:tc>
+      </w:tr>
+      <w:tr>
+        <w:tc>
+          <w:tcPr>
+            <w:tcW w:w="5395" w:type="dxa"/>
+          </w:tcPr>
+          <w:p>
+            <w:pPr>
+              <w:jc w:val="center"/>
+              <w:rPr>
+                <w:rFonts w:ascii="Arial" w:eastAsiaTheme="minorHAnsi" w:hAnsi="Arial" w:cs="Arial"/>
+                <w:sz w:val="24"/>
+              </w:rPr>
+            </w:pPr>
+          </w:p>
+        </w:tc>
+        <w:tc>
+          <w:tcPr>
+            <w:tcW w:w="5395" w:type="dxa"/>
+          </w:tcPr>
+          <w:p>
+            <w:pPr>
+              <w:jc w:val="center"/>
+              <w:rPr>
+                <w:rFonts w:ascii="Arial" w:eastAsiaTheme="minorHAnsi" w:hAnsi="Arial" w:cs="Arial"/>
+                <w:sz w:val="24"/>
+              </w:rPr>
+            </w:pPr>
+          </w:p>
+        </w:tc>
+      </w:tr>
+    </w:tbl>
     <w:p>
       <w:pPr>
         <w:jc w:val="center"/>
@@ -656,8 +1140,6 @@
           <w:sz w:val="24"/>
         </w:rPr>
       </w:pPr>
-      <w:bookmarkStart w:id="0" w:name="_GoBack"/>
-      <w:bookmarkEnd w:id="0"/>
     </w:p>
     <w:sectPr>
       <w:pgSz w:w="12240" w:h="15840"/>
@@ -669,30 +1151,8 @@
 </w:document>
 </file>
 
-<file path=word/commentsExtensible.xml><?xml version="1.0" encoding="utf-8"?>
-<w16cex:commentsExtensible xmlns:wpc="http://schemas.microsoft.com/office/word/2010/wordprocessingCanvas" xmlns:cx="http://schemas.microsoft.com/office/drawing/2014/chartex" xmlns:cx1="http://schemas.microsoft.com/office/drawing/2015/9/8/chartex" xmlns:cx2="http://schemas.microsoft.com/office/drawing/2015/10/21/chartex" xmlns:cx3="http://schemas.microsoft.com/office/drawing/2016/5/9/chartex" xmlns:cx4="http://schemas.microsoft.com/office/drawing/2016/5/10/chartex" xmlns:cx5="http://schemas.microsoft.com/office/drawing/2016/5/11/chartex" xmlns:cx6="http://schemas.microsoft.com/office/drawing/2016/5/12/chartex" xmlns:cx7="http://schemas.microsoft.com/office/drawing/2016/5/13/chartex" xmlns:cx8="http://schemas.microsoft.com/office/drawing/2016/5/14/chartex" xmlns:mc="http://schemas.openxmlformats.org/markup-compatibility/2006" xmlns:aink="http://schemas.microsoft.com/office/drawing/2016/ink" xmlns:am3d="http://schemas.microsoft.com/office/drawing/2017/model3d" xmlns:o="urn:schemas-microsoft-com:office:office" xmlns:r="http://schemas.openxmlformats.org/officeDocument/2006/relationships" xmlns:m="http://schemas.openxmlformats.org/officeDocument/2006/math" xmlns:v="urn:schemas-microsoft-com:vml" xmlns:wp14="http://schemas.microsoft.com/office/word/2010/wordprocessingDrawing" xmlns:wp="http://schemas.openxmlformats.org/drawingml/2006/wordprocessingDrawing" xmlns:w10="urn:schemas-microsoft-com:office:word" xmlns:w="http://schemas.openxmlformats.org/wordprocessingml/2006/main" xmlns:w14="http://schemas.microsoft.com/office/word/2010/wordml" xmlns:w15="http://schemas.microsoft.com/office/word/2012/wordml" xmlns:w16cex="http://schemas.microsoft.com/office/word/2018/wordml/cex" xmlns:w16cid="http://schemas.microsoft.com/office/word/2016/wordml/cid" xmlns:w16="http://schemas.microsoft.com/office/word/2018/wordml" xmlns:w16sdtdh="http://schemas.microsoft.com/office/word/2020/wordml/sdtdatahash" xmlns:w16se="http://schemas.microsoft.com/office/word/2015/wordml/symex" xmlns:wpg="http://schemas.microsoft.com/office/word/2010/wordprocessingGroup" xmlns:wpi="http://schemas.microsoft.com/office/word/2010/wordprocessingInk" xmlns:wne="http://schemas.microsoft.com/office/word/2006/wordml" xmlns:wps="http://schemas.microsoft.com/office/word/2010/wordprocessingShape" mc:Ignorable="w14 w15 w16se w16cid w16 w16cex w16sdtdh wp14">
-  <w16cex:commentExtensible w16cex:durableId="290E6085" w16cex:dateUtc="2023-11-27T06:25:00Z"/>
-  <w16cex:commentExtensible w16cex:durableId="290E606C" w16cex:dateUtc="2023-11-27T06:25:00Z"/>
-  <w16cex:commentExtensible w16cex:durableId="290E6055" w16cex:dateUtc="2023-11-27T06:24:00Z"/>
-  <w16cex:commentExtensible w16cex:durableId="290E6014" w16cex:dateUtc="2023-11-27T06:23:00Z"/>
-  <w16cex:commentExtensible w16cex:durableId="290E6023" w16cex:dateUtc="2023-11-27T06:24:00Z"/>
-  <w16cex:commentExtensible w16cex:durableId="290E6041" w16cex:dateUtc="2023-11-27T06:24:00Z"/>
-</w16cex:commentsExtensible>
-</file>
-
-<file path=word/commentsIds.xml><?xml version="1.0" encoding="utf-8"?>
-<w16cid:commentsIds xmlns:wpc="http://schemas.microsoft.com/office/word/2010/wordprocessingCanvas" xmlns:cx="http://schemas.microsoft.com/office/drawing/2014/chartex" xmlns:cx1="http://schemas.microsoft.com/office/drawing/2015/9/8/chartex" xmlns:cx2="http://schemas.microsoft.com/office/drawing/2015/10/21/chartex" xmlns:cx3="http://schemas.microsoft.com/office/drawing/2016/5/9/chartex" xmlns:cx4="http://schemas.microsoft.com/office/drawing/2016/5/10/chartex" xmlns:cx5="http://schemas.microsoft.com/office/drawing/2016/5/11/chartex" xmlns:cx6="http://schemas.microsoft.com/office/drawing/2016/5/12/chartex" xmlns:cx7="http://schemas.microsoft.com/office/drawing/2016/5/13/chartex" xmlns:cx8="http://schemas.microsoft.com/office/drawing/2016/5/14/chartex" xmlns:mc="http://schemas.openxmlformats.org/markup-compatibility/2006" xmlns:aink="http://schemas.microsoft.com/office/drawing/2016/ink" xmlns:am3d="http://schemas.microsoft.com/office/drawing/2017/model3d" xmlns:o="urn:schemas-microsoft-com:office:office" xmlns:r="http://schemas.openxmlformats.org/officeDocument/2006/relationships" xmlns:m="http://schemas.openxmlformats.org/officeDocument/2006/math" xmlns:v="urn:schemas-microsoft-com:vml" xmlns:wp14="http://schemas.microsoft.com/office/word/2010/wordprocessingDrawing" xmlns:wp="http://schemas.openxmlformats.org/drawingml/2006/wordprocessingDrawing" xmlns:w10="urn:schemas-microsoft-com:office:word" xmlns:w="http://schemas.openxmlformats.org/wordprocessingml/2006/main" xmlns:w14="http://schemas.microsoft.com/office/word/2010/wordml" xmlns:w15="http://schemas.microsoft.com/office/word/2012/wordml" xmlns:w16cex="http://schemas.microsoft.com/office/word/2018/wordml/cex" xmlns:w16cid="http://schemas.microsoft.com/office/word/2016/wordml/cid" xmlns:w16="http://schemas.microsoft.com/office/word/2018/wordml" xmlns:w16sdtdh="http://schemas.microsoft.com/office/word/2020/wordml/sdtdatahash" xmlns:w16se="http://schemas.microsoft.com/office/word/2015/wordml/symex" xmlns:wpg="http://schemas.microsoft.com/office/word/2010/wordprocessingGroup" xmlns:wpi="http://schemas.microsoft.com/office/word/2010/wordprocessingInk" xmlns:wne="http://schemas.microsoft.com/office/word/2006/wordml" xmlns:wps="http://schemas.microsoft.com/office/word/2010/wordprocessingShape" mc:Ignorable="w14 w15 w16se w16cid w16 w16cex w16sdtdh wp14">
-  <w16cid:commentId w16cid:paraId="34D7B734" w16cid:durableId="290E6085"/>
-  <w16cid:commentId w16cid:paraId="1AF62A36" w16cid:durableId="290E606C"/>
-  <w16cid:commentId w16cid:paraId="580B016D" w16cid:durableId="290E6055"/>
-  <w16cid:commentId w16cid:paraId="29875FAE" w16cid:durableId="290E6014"/>
-  <w16cid:commentId w16cid:paraId="7BA1931D" w16cid:durableId="290E6023"/>
-  <w16cid:commentId w16cid:paraId="00D7F781" w16cid:durableId="290E6041"/>
-</w16cid:commentsIds>
-</file>
-
 <file path=word/styles.xml><?xml version="1.0" encoding="utf-8"?>
-<w:styles xmlns:mc="http://schemas.openxmlformats.org/markup-compatibility/2006" xmlns:r="http://schemas.openxmlformats.org/officeDocument/2006/relationships" xmlns:w="http://schemas.openxmlformats.org/wordprocessingml/2006/main" xmlns:w14="http://schemas.microsoft.com/office/word/2010/wordml" xmlns:w15="http://schemas.microsoft.com/office/word/2012/wordml" xmlns:w16se="http://schemas.microsoft.com/office/word/2015/wordml/symex" mc:Ignorable="w14 w15 w16se">
+<w:styles xmlns:mc="http://schemas.openxmlformats.org/markup-compatibility/2006" xmlns:r="http://schemas.openxmlformats.org/officeDocument/2006/relationships" xmlns:w="http://schemas.openxmlformats.org/wordprocessingml/2006/main" xmlns:w14="http://schemas.microsoft.com/office/word/2010/wordml" xmlns:w15="http://schemas.microsoft.com/office/word/2012/wordml" xmlns:w16cex="http://schemas.microsoft.com/office/word/2018/wordml/cex" xmlns:w16cid="http://schemas.microsoft.com/office/word/2016/wordml/cid" xmlns:w16="http://schemas.microsoft.com/office/word/2018/wordml" xmlns:w16du="http://schemas.microsoft.com/office/word/2023/wordml/word16du" xmlns:w16sdtdh="http://schemas.microsoft.com/office/word/2020/wordml/sdtdatahash" xmlns:w16sdtfl="http://schemas.microsoft.com/office/word/2024/wordml/sdtformatlock" xmlns:w16se="http://schemas.microsoft.com/office/word/2015/wordml/symex" mc:Ignorable="w14 w15 w16se w16cid w16 w16cex w16sdtdh w16sdtfl w16du">
   <w:docDefaults>
     <w:rPrDefault>
       <w:rPr>
@@ -708,7 +1168,7 @@
       </w:pPr>
     </w:pPrDefault>
   </w:docDefaults>
-  <w:latentStyles w:defLockedState="0" w:defUIPriority="99" w:defSemiHidden="0" w:defUnhideWhenUsed="0" w:defQFormat="0" w:count="371">
+  <w:latentStyles w:defLockedState="0" w:defUIPriority="99" w:defSemiHidden="0" w:defUnhideWhenUsed="0" w:defQFormat="0" w:count="376">
     <w:lsdException w:name="Normal" w:uiPriority="0" w:qFormat="1"/>
     <w:lsdException w:name="heading 1" w:uiPriority="9" w:qFormat="1"/>
     <w:lsdException w:name="heading 2" w:semiHidden="1" w:uiPriority="9" w:unhideWhenUsed="1" w:qFormat="1"/>
@@ -1080,6 +1540,11 @@
     <w:lsdException w:name="List Table 5 Dark Accent 6" w:uiPriority="50"/>
     <w:lsdException w:name="List Table 6 Colorful Accent 6" w:uiPriority="51"/>
     <w:lsdException w:name="List Table 7 Colorful Accent 6" w:uiPriority="52"/>
+    <w:lsdException w:name="Mention" w:semiHidden="1" w:unhideWhenUsed="1"/>
+    <w:lsdException w:name="Smart Hyperlink" w:semiHidden="1" w:unhideWhenUsed="1"/>
+    <w:lsdException w:name="Hashtag" w:semiHidden="1" w:unhideWhenUsed="1"/>
+    <w:lsdException w:name="Unresolved Mention" w:semiHidden="1" w:unhideWhenUsed="1"/>
+    <w:lsdException w:name="Smart Link" w:semiHidden="1" w:unhideWhenUsed="1"/>
   </w:latentStyles>
   <w:style w:type="paragraph" w:default="1" w:styleId="Normal">
     <w:name w:val="Normal"/>

</xml_diff>

<commit_message>
add: Se agrega dato del programados Carlos Navarro en archivo EndOfLine.docx
</commit_message>
<xml_diff>
--- a/EndOfLine.docx
+++ b/EndOfLine.docx
@@ -1,6 +1,6 @@
 
 <file path=word/document.xml><?xml version="1.0" encoding="utf-8"?>
-<w:document xmlns:wpc="http://schemas.microsoft.com/office/word/2010/wordprocessingCanvas" xmlns:cx="http://schemas.microsoft.com/office/drawing/2014/chartex" xmlns:mc="http://schemas.openxmlformats.org/markup-compatibility/2006" xmlns:o="urn:schemas-microsoft-com:office:office" xmlns:r="http://schemas.openxmlformats.org/officeDocument/2006/relationships" xmlns:m="http://schemas.openxmlformats.org/officeDocument/2006/math" xmlns:v="urn:schemas-microsoft-com:vml" xmlns:wp14="http://schemas.microsoft.com/office/word/2010/wordprocessingDrawing" xmlns:wp="http://schemas.openxmlformats.org/drawingml/2006/wordprocessingDrawing" xmlns:w10="urn:schemas-microsoft-com:office:word" xmlns:w="http://schemas.openxmlformats.org/wordprocessingml/2006/main" xmlns:w14="http://schemas.microsoft.com/office/word/2010/wordml" xmlns:w15="http://schemas.microsoft.com/office/word/2012/wordml" xmlns:w16se="http://schemas.microsoft.com/office/word/2015/wordml/symex" xmlns:wpg="http://schemas.microsoft.com/office/word/2010/wordprocessingGroup" xmlns:wpi="http://schemas.microsoft.com/office/word/2010/wordprocessingInk" xmlns:wne="http://schemas.microsoft.com/office/word/2006/wordml" xmlns:wps="http://schemas.microsoft.com/office/word/2010/wordprocessingShape" mc:Ignorable="w14 w15 w16se wp14">
+<w:document xmlns:wpc="http://schemas.microsoft.com/office/word/2010/wordprocessingCanvas" xmlns:cx="http://schemas.microsoft.com/office/drawing/2014/chartex" xmlns:cx1="http://schemas.microsoft.com/office/drawing/2015/9/8/chartex" xmlns:cx2="http://schemas.microsoft.com/office/drawing/2015/10/21/chartex" xmlns:cx3="http://schemas.microsoft.com/office/drawing/2016/5/9/chartex" xmlns:cx4="http://schemas.microsoft.com/office/drawing/2016/5/10/chartex" xmlns:cx5="http://schemas.microsoft.com/office/drawing/2016/5/11/chartex" xmlns:cx6="http://schemas.microsoft.com/office/drawing/2016/5/12/chartex" xmlns:cx7="http://schemas.microsoft.com/office/drawing/2016/5/13/chartex" xmlns:cx8="http://schemas.microsoft.com/office/drawing/2016/5/14/chartex" xmlns:mc="http://schemas.openxmlformats.org/markup-compatibility/2006" xmlns:aink="http://schemas.microsoft.com/office/drawing/2016/ink" xmlns:am3d="http://schemas.microsoft.com/office/drawing/2017/model3d" xmlns:o="urn:schemas-microsoft-com:office:office" xmlns:r="http://schemas.openxmlformats.org/officeDocument/2006/relationships" xmlns:m="http://schemas.openxmlformats.org/officeDocument/2006/math" xmlns:v="urn:schemas-microsoft-com:vml" xmlns:wp14="http://schemas.microsoft.com/office/word/2010/wordprocessingDrawing" xmlns:wp="http://schemas.openxmlformats.org/drawingml/2006/wordprocessingDrawing" xmlns:w10="urn:schemas-microsoft-com:office:word" xmlns:w="http://schemas.openxmlformats.org/wordprocessingml/2006/main" xmlns:w14="http://schemas.microsoft.com/office/word/2010/wordml" xmlns:w15="http://schemas.microsoft.com/office/word/2012/wordml" xmlns:w16cex="http://schemas.microsoft.com/office/word/2018/wordml/cex" xmlns:w16cid="http://schemas.microsoft.com/office/word/2016/wordml/cid" xmlns:w16="http://schemas.microsoft.com/office/word/2018/wordml" xmlns:w16sdtdh="http://schemas.microsoft.com/office/word/2020/wordml/sdtdatahash" xmlns:w16se="http://schemas.microsoft.com/office/word/2015/wordml/symex" xmlns:wpg="http://schemas.microsoft.com/office/word/2010/wordprocessingGroup" xmlns:wpi="http://schemas.microsoft.com/office/word/2010/wordprocessingInk" xmlns:wne="http://schemas.microsoft.com/office/word/2006/wordml" xmlns:wps="http://schemas.microsoft.com/office/word/2010/wordprocessingShape" mc:Ignorable="w14 w15 w16se w16cid w16 w16cex w16sdtdh wp14">
   <w:body>
     <w:p>
       <w:pPr>
@@ -146,139 +146,139 @@
         <w:jc w:val="center"/>
         <w:rPr>
           <w:rFonts w:ascii="Arial" w:hAnsi="Arial" w:cs="Arial"/>
-        </w:rPr>
-      </w:pPr>
-    </w:p>
-    <w:p>
-      <w:pPr>
-        <w:pStyle w:val="Sinespaciado"/>
-        <w:spacing w:line="276" w:lineRule="auto"/>
-        <w:jc w:val="center"/>
-        <w:rPr>
-          <w:rFonts w:ascii="Arial" w:hAnsi="Arial" w:cs="Arial"/>
-        </w:rPr>
-      </w:pPr>
-    </w:p>
-    <w:p>
-      <w:pPr>
-        <w:pStyle w:val="Sinespaciado"/>
-        <w:spacing w:line="276" w:lineRule="auto"/>
-        <w:jc w:val="center"/>
-        <w:rPr>
-          <w:rFonts w:ascii="Arial" w:hAnsi="Arial" w:cs="Arial"/>
-        </w:rPr>
-      </w:pPr>
-    </w:p>
-    <w:p>
-      <w:pPr>
-        <w:pStyle w:val="Sinespaciado"/>
-        <w:spacing w:line="276" w:lineRule="auto"/>
-        <w:jc w:val="center"/>
-        <w:rPr>
-          <w:rFonts w:ascii="Arial" w:hAnsi="Arial" w:cs="Arial"/>
-        </w:rPr>
-      </w:pPr>
-    </w:p>
-    <w:p>
-      <w:pPr>
-        <w:pStyle w:val="Sinespaciado"/>
-        <w:spacing w:line="276" w:lineRule="auto"/>
-        <w:jc w:val="center"/>
-        <w:rPr>
-          <w:rFonts w:ascii="Arial" w:hAnsi="Arial" w:cs="Arial"/>
-        </w:rPr>
-      </w:pPr>
-    </w:p>
-    <w:p>
-      <w:pPr>
-        <w:pStyle w:val="Sinespaciado"/>
-        <w:spacing w:line="276" w:lineRule="auto"/>
-        <w:jc w:val="center"/>
-        <w:rPr>
-          <w:rFonts w:ascii="Arial" w:hAnsi="Arial" w:cs="Arial"/>
-        </w:rPr>
-      </w:pPr>
-    </w:p>
-    <w:p>
-      <w:pPr>
-        <w:pStyle w:val="Sinespaciado"/>
-        <w:spacing w:line="276" w:lineRule="auto"/>
-        <w:jc w:val="center"/>
-        <w:rPr>
-          <w:rFonts w:ascii="Arial" w:hAnsi="Arial" w:cs="Arial"/>
-        </w:rPr>
-      </w:pPr>
-    </w:p>
-    <w:p>
-      <w:pPr>
-        <w:pStyle w:val="Sinespaciado"/>
-        <w:spacing w:line="276" w:lineRule="auto"/>
-        <w:jc w:val="center"/>
-        <w:rPr>
-          <w:rFonts w:ascii="Arial" w:hAnsi="Arial" w:cs="Arial"/>
-        </w:rPr>
-      </w:pPr>
-    </w:p>
-    <w:p>
-      <w:pPr>
-        <w:pStyle w:val="Sinespaciado"/>
-        <w:spacing w:line="276" w:lineRule="auto"/>
-        <w:jc w:val="center"/>
-        <w:rPr>
-          <w:rFonts w:ascii="Arial" w:hAnsi="Arial" w:cs="Arial"/>
-        </w:rPr>
-      </w:pPr>
-    </w:p>
-    <w:p>
-      <w:pPr>
-        <w:pStyle w:val="Sinespaciado"/>
-        <w:spacing w:line="276" w:lineRule="auto"/>
-        <w:jc w:val="center"/>
-        <w:rPr>
-          <w:rFonts w:ascii="Arial" w:hAnsi="Arial" w:cs="Arial"/>
-        </w:rPr>
-      </w:pPr>
-    </w:p>
-    <w:p>
-      <w:pPr>
-        <w:pStyle w:val="Sinespaciado"/>
-        <w:spacing w:line="276" w:lineRule="auto"/>
-        <w:jc w:val="center"/>
-        <w:rPr>
-          <w:rFonts w:ascii="Arial" w:hAnsi="Arial" w:cs="Arial"/>
-        </w:rPr>
-      </w:pPr>
-    </w:p>
-    <w:p>
-      <w:pPr>
-        <w:pStyle w:val="Sinespaciado"/>
-        <w:spacing w:line="276" w:lineRule="auto"/>
-        <w:jc w:val="center"/>
-        <w:rPr>
-          <w:rFonts w:ascii="Arial" w:hAnsi="Arial" w:cs="Arial"/>
-        </w:rPr>
-      </w:pPr>
-    </w:p>
-    <w:p>
-      <w:pPr>
-        <w:pStyle w:val="Sinespaciado"/>
-        <w:spacing w:line="276" w:lineRule="auto"/>
-        <w:jc w:val="center"/>
-        <w:rPr>
-          <w:rFonts w:ascii="Arial" w:hAnsi="Arial" w:cs="Arial"/>
-        </w:rPr>
-      </w:pPr>
-    </w:p>
-    <w:p>
-      <w:pPr>
-        <w:pStyle w:val="Sinespaciado"/>
-        <w:spacing w:line="276" w:lineRule="auto"/>
-        <w:jc w:val="center"/>
-        <w:rPr>
-          <w:rFonts w:ascii="Arial" w:hAnsi="Arial" w:cs="Arial"/>
-        </w:rPr>
-      </w:pPr>
-      <w:proofErr w:type="spellStart"/>
+          <w:u w:val="single"/>
+        </w:rPr>
+      </w:pPr>
+    </w:p>
+    <w:p>
+      <w:pPr>
+        <w:pStyle w:val="Sinespaciado"/>
+        <w:spacing w:line="276" w:lineRule="auto"/>
+        <w:jc w:val="center"/>
+        <w:rPr>
+          <w:rFonts w:ascii="Arial" w:hAnsi="Arial" w:cs="Arial"/>
+        </w:rPr>
+      </w:pPr>
+    </w:p>
+    <w:p>
+      <w:pPr>
+        <w:pStyle w:val="Sinespaciado"/>
+        <w:spacing w:line="276" w:lineRule="auto"/>
+        <w:jc w:val="center"/>
+        <w:rPr>
+          <w:rFonts w:ascii="Arial" w:hAnsi="Arial" w:cs="Arial"/>
+        </w:rPr>
+      </w:pPr>
+    </w:p>
+    <w:p>
+      <w:pPr>
+        <w:pStyle w:val="Sinespaciado"/>
+        <w:spacing w:line="276" w:lineRule="auto"/>
+        <w:jc w:val="center"/>
+        <w:rPr>
+          <w:rFonts w:ascii="Arial" w:hAnsi="Arial" w:cs="Arial"/>
+        </w:rPr>
+      </w:pPr>
+    </w:p>
+    <w:p>
+      <w:pPr>
+        <w:pStyle w:val="Sinespaciado"/>
+        <w:spacing w:line="276" w:lineRule="auto"/>
+        <w:jc w:val="center"/>
+        <w:rPr>
+          <w:rFonts w:ascii="Arial" w:hAnsi="Arial" w:cs="Arial"/>
+        </w:rPr>
+      </w:pPr>
+    </w:p>
+    <w:p>
+      <w:pPr>
+        <w:pStyle w:val="Sinespaciado"/>
+        <w:spacing w:line="276" w:lineRule="auto"/>
+        <w:jc w:val="center"/>
+        <w:rPr>
+          <w:rFonts w:ascii="Arial" w:hAnsi="Arial" w:cs="Arial"/>
+        </w:rPr>
+      </w:pPr>
+    </w:p>
+    <w:p>
+      <w:pPr>
+        <w:pStyle w:val="Sinespaciado"/>
+        <w:spacing w:line="276" w:lineRule="auto"/>
+        <w:jc w:val="center"/>
+        <w:rPr>
+          <w:rFonts w:ascii="Arial" w:hAnsi="Arial" w:cs="Arial"/>
+        </w:rPr>
+      </w:pPr>
+    </w:p>
+    <w:p>
+      <w:pPr>
+        <w:pStyle w:val="Sinespaciado"/>
+        <w:spacing w:line="276" w:lineRule="auto"/>
+        <w:jc w:val="center"/>
+        <w:rPr>
+          <w:rFonts w:ascii="Arial" w:hAnsi="Arial" w:cs="Arial"/>
+        </w:rPr>
+      </w:pPr>
+    </w:p>
+    <w:p>
+      <w:pPr>
+        <w:pStyle w:val="Sinespaciado"/>
+        <w:spacing w:line="276" w:lineRule="auto"/>
+        <w:jc w:val="center"/>
+        <w:rPr>
+          <w:rFonts w:ascii="Arial" w:hAnsi="Arial" w:cs="Arial"/>
+        </w:rPr>
+      </w:pPr>
+    </w:p>
+    <w:p>
+      <w:pPr>
+        <w:pStyle w:val="Sinespaciado"/>
+        <w:spacing w:line="276" w:lineRule="auto"/>
+        <w:jc w:val="center"/>
+        <w:rPr>
+          <w:rFonts w:ascii="Arial" w:hAnsi="Arial" w:cs="Arial"/>
+        </w:rPr>
+      </w:pPr>
+    </w:p>
+    <w:p>
+      <w:pPr>
+        <w:pStyle w:val="Sinespaciado"/>
+        <w:spacing w:line="276" w:lineRule="auto"/>
+        <w:jc w:val="center"/>
+        <w:rPr>
+          <w:rFonts w:ascii="Arial" w:hAnsi="Arial" w:cs="Arial"/>
+        </w:rPr>
+      </w:pPr>
+    </w:p>
+    <w:p>
+      <w:pPr>
+        <w:pStyle w:val="Sinespaciado"/>
+        <w:spacing w:line="276" w:lineRule="auto"/>
+        <w:jc w:val="center"/>
+        <w:rPr>
+          <w:rFonts w:ascii="Arial" w:hAnsi="Arial" w:cs="Arial"/>
+        </w:rPr>
+      </w:pPr>
+    </w:p>
+    <w:p>
+      <w:pPr>
+        <w:pStyle w:val="Sinespaciado"/>
+        <w:spacing w:line="276" w:lineRule="auto"/>
+        <w:jc w:val="center"/>
+        <w:rPr>
+          <w:rFonts w:ascii="Arial" w:hAnsi="Arial" w:cs="Arial"/>
+        </w:rPr>
+      </w:pPr>
+    </w:p>
+    <w:p>
+      <w:pPr>
+        <w:pStyle w:val="Sinespaciado"/>
+        <w:spacing w:line="276" w:lineRule="auto"/>
+        <w:jc w:val="center"/>
+        <w:rPr>
+          <w:rFonts w:ascii="Arial" w:hAnsi="Arial" w:cs="Arial"/>
+        </w:rPr>
+      </w:pPr>
       <w:r>
         <w:rPr>
           <w:rStyle w:val="oypena"/>
@@ -286,17 +286,7 @@
           <w:color w:val="000000"/>
           <w:sz w:val="40"/>
         </w:rPr>
-        <w:t>End</w:t>
-      </w:r>
-      <w:proofErr w:type="spellEnd"/>
-      <w:r>
-        <w:rPr>
-          <w:rStyle w:val="oypena"/>
-          <w:rFonts w:ascii="Arial" w:hAnsi="Arial" w:cs="Arial"/>
-          <w:color w:val="000000"/>
-          <w:sz w:val="40"/>
-        </w:rPr>
-        <w:t xml:space="preserve"> of Line</w:t>
+        <w:t>End of Line</w:t>
       </w:r>
     </w:p>
     <w:p>
@@ -648,6 +638,514 @@
         </w:sectPr>
       </w:pPr>
     </w:p>
+    <w:tbl>
+      <w:tblPr>
+        <w:tblStyle w:val="Tablaconcuadrcula"/>
+        <w:tblW w:w="0" w:type="auto"/>
+        <w:tblLook w:val="04A0" w:firstRow="1" w:lastRow="0" w:firstColumn="1" w:lastColumn="0" w:noHBand="0" w:noVBand="1"/>
+      </w:tblPr>
+      <w:tblGrid>
+        <w:gridCol w:w="5395"/>
+        <w:gridCol w:w="5395"/>
+      </w:tblGrid>
+      <w:tr>
+        <w:tc>
+          <w:tcPr>
+            <w:tcW w:w="5395" w:type="dxa"/>
+          </w:tcPr>
+          <w:p>
+            <w:pPr>
+              <w:jc w:val="center"/>
+              <w:rPr>
+                <w:rFonts w:ascii="Arial" w:eastAsiaTheme="minorHAnsi" w:hAnsi="Arial" w:cs="Arial"/>
+                <w:b/>
+                <w:sz w:val="24"/>
+                <w:lang w:val="es-ES"/>
+              </w:rPr>
+            </w:pPr>
+            <w:r>
+              <w:rPr>
+                <w:rFonts w:ascii="Arial" w:eastAsiaTheme="minorHAnsi" w:hAnsi="Arial" w:cs="Arial"/>
+                <w:b/>
+                <w:sz w:val="24"/>
+              </w:rPr>
+              <w:lastRenderedPageBreak/>
+              <w:t xml:space="preserve">Nombre </w:t>
+            </w:r>
+            <w:r>
+              <w:rPr>
+                <w:rFonts w:ascii="Arial" w:eastAsiaTheme="minorHAnsi" w:hAnsi="Arial" w:cs="Arial"/>
+                <w:b/>
+                <w:sz w:val="24"/>
+                <w:lang w:val="es-ES"/>
+              </w:rPr>
+              <w:t>Completo</w:t>
+            </w:r>
+          </w:p>
+        </w:tc>
+        <w:tc>
+          <w:tcPr>
+            <w:tcW w:w="5395" w:type="dxa"/>
+          </w:tcPr>
+          <w:p>
+            <w:pPr>
+              <w:jc w:val="center"/>
+              <w:rPr>
+                <w:rFonts w:ascii="Arial" w:eastAsiaTheme="minorHAnsi" w:hAnsi="Arial" w:cs="Arial"/>
+                <w:b/>
+                <w:sz w:val="24"/>
+              </w:rPr>
+            </w:pPr>
+            <w:r>
+              <w:rPr>
+                <w:rFonts w:ascii="Arial" w:eastAsiaTheme="minorHAnsi" w:hAnsi="Arial" w:cs="Arial"/>
+                <w:b/>
+                <w:sz w:val="24"/>
+              </w:rPr>
+              <w:t>Puesto</w:t>
+            </w:r>
+          </w:p>
+        </w:tc>
+      </w:tr>
+      <w:tr>
+        <w:tc>
+          <w:tcPr>
+            <w:tcW w:w="5395" w:type="dxa"/>
+          </w:tcPr>
+          <w:p>
+            <w:pPr>
+              <w:jc w:val="center"/>
+              <w:rPr>
+                <w:rFonts w:ascii="Arial" w:eastAsiaTheme="minorHAnsi" w:hAnsi="Arial" w:cs="Arial"/>
+                <w:sz w:val="24"/>
+                <w:lang w:val="es-ES"/>
+              </w:rPr>
+            </w:pPr>
+            <w:r>
+              <w:rPr>
+                <w:rFonts w:ascii="Arial" w:eastAsiaTheme="minorHAnsi" w:hAnsi="Arial" w:cs="Arial"/>
+                <w:sz w:val="24"/>
+              </w:rPr>
+              <w:t>Diego Alejandro Vel</w:t>
+            </w:r>
+            <w:r>
+              <w:rPr>
+                <w:rFonts w:ascii="Arial" w:eastAsiaTheme="minorHAnsi" w:hAnsi="Arial" w:cs="Arial"/>
+                <w:sz w:val="24"/>
+                <w:lang w:val="es-ES"/>
+              </w:rPr>
+              <w:t>ásquez Cuté</w:t>
+            </w:r>
+          </w:p>
+        </w:tc>
+        <w:tc>
+          <w:tcPr>
+            <w:tcW w:w="5395" w:type="dxa"/>
+          </w:tcPr>
+          <w:p>
+            <w:pPr>
+              <w:jc w:val="center"/>
+              <w:rPr>
+                <w:rFonts w:ascii="Arial" w:eastAsiaTheme="minorHAnsi" w:hAnsi="Arial" w:cs="Arial"/>
+                <w:sz w:val="24"/>
+              </w:rPr>
+            </w:pPr>
+            <w:r>
+              <w:rPr>
+                <w:rFonts w:ascii="Arial" w:eastAsiaTheme="minorHAnsi" w:hAnsi="Arial" w:cs="Arial"/>
+                <w:sz w:val="24"/>
+              </w:rPr>
+              <w:t>Scrum Master</w:t>
+            </w:r>
+          </w:p>
+        </w:tc>
+      </w:tr>
+      <w:tr>
+        <w:tc>
+          <w:tcPr>
+            <w:tcW w:w="5395" w:type="dxa"/>
+          </w:tcPr>
+          <w:p>
+            <w:pPr>
+              <w:jc w:val="center"/>
+              <w:rPr>
+                <w:rFonts w:ascii="Arial" w:eastAsiaTheme="minorHAnsi" w:hAnsi="Arial" w:cs="Arial"/>
+                <w:sz w:val="24"/>
+              </w:rPr>
+            </w:pPr>
+            <w:r>
+              <w:rPr>
+                <w:rFonts w:ascii="Arial" w:eastAsiaTheme="minorHAnsi" w:hAnsi="Arial" w:cs="Arial"/>
+                <w:sz w:val="24"/>
+              </w:rPr>
+              <w:t>Diego Alejandro Monterroso Domínguez</w:t>
+            </w:r>
+          </w:p>
+        </w:tc>
+        <w:tc>
+          <w:tcPr>
+            <w:tcW w:w="5395" w:type="dxa"/>
+          </w:tcPr>
+          <w:p>
+            <w:pPr>
+              <w:jc w:val="center"/>
+              <w:rPr>
+                <w:rFonts w:ascii="Arial" w:eastAsiaTheme="minorHAnsi" w:hAnsi="Arial" w:cs="Arial"/>
+                <w:sz w:val="24"/>
+              </w:rPr>
+            </w:pPr>
+            <w:r>
+              <w:rPr>
+                <w:rFonts w:ascii="Arial" w:eastAsiaTheme="minorHAnsi" w:hAnsi="Arial" w:cs="Arial"/>
+                <w:sz w:val="24"/>
+              </w:rPr>
+              <w:t>Programador</w:t>
+            </w:r>
+          </w:p>
+        </w:tc>
+      </w:tr>
+      <w:tr>
+        <w:tc>
+          <w:tcPr>
+            <w:tcW w:w="5395" w:type="dxa"/>
+          </w:tcPr>
+          <w:p>
+            <w:pPr>
+              <w:jc w:val="center"/>
+              <w:rPr>
+                <w:rFonts w:ascii="Arial" w:eastAsiaTheme="minorHAnsi" w:hAnsi="Arial" w:cs="Arial"/>
+                <w:sz w:val="24"/>
+              </w:rPr>
+            </w:pPr>
+            <w:r>
+              <w:rPr>
+                <w:rFonts w:ascii="Arial" w:eastAsiaTheme="minorHAnsi" w:hAnsi="Arial" w:cs="Arial"/>
+                <w:sz w:val="24"/>
+              </w:rPr>
+              <w:t>Ricardo Andre Marroquin Lopez</w:t>
+            </w:r>
+          </w:p>
+        </w:tc>
+        <w:tc>
+          <w:tcPr>
+            <w:tcW w:w="5395" w:type="dxa"/>
+          </w:tcPr>
+          <w:p>
+            <w:pPr>
+              <w:jc w:val="center"/>
+              <w:rPr>
+                <w:rFonts w:ascii="Arial" w:eastAsiaTheme="minorHAnsi" w:hAnsi="Arial" w:cs="Arial"/>
+                <w:sz w:val="24"/>
+              </w:rPr>
+            </w:pPr>
+            <w:r>
+              <w:rPr>
+                <w:rFonts w:ascii="Arial" w:eastAsiaTheme="minorHAnsi" w:hAnsi="Arial" w:cs="Arial"/>
+                <w:sz w:val="24"/>
+              </w:rPr>
+              <w:t>Programador</w:t>
+            </w:r>
+          </w:p>
+        </w:tc>
+      </w:tr>
+      <w:tr>
+        <w:tc>
+          <w:tcPr>
+            <w:tcW w:w="5395" w:type="dxa"/>
+          </w:tcPr>
+          <w:p>
+            <w:pPr>
+              <w:jc w:val="center"/>
+              <w:rPr>
+                <w:rFonts w:ascii="Arial" w:eastAsiaTheme="minorHAnsi" w:hAnsi="Arial" w:cs="Arial"/>
+                <w:sz w:val="24"/>
+              </w:rPr>
+            </w:pPr>
+            <w:r>
+              <w:rPr>
+                <w:rFonts w:ascii="Arial" w:eastAsiaTheme="minorHAnsi" w:hAnsi="Arial" w:cs="Arial"/>
+                <w:sz w:val="24"/>
+              </w:rPr>
+              <w:t>Rigoberto Godinez Fajardo</w:t>
+            </w:r>
+          </w:p>
+        </w:tc>
+        <w:tc>
+          <w:tcPr>
+            <w:tcW w:w="5395" w:type="dxa"/>
+          </w:tcPr>
+          <w:p>
+            <w:pPr>
+              <w:jc w:val="center"/>
+              <w:rPr>
+                <w:rFonts w:ascii="Arial" w:eastAsiaTheme="minorHAnsi" w:hAnsi="Arial" w:cs="Arial"/>
+                <w:sz w:val="24"/>
+                <w:u w:val="single"/>
+              </w:rPr>
+            </w:pPr>
+            <w:r>
+              <w:rPr>
+                <w:rFonts w:ascii="Arial" w:eastAsiaTheme="minorHAnsi" w:hAnsi="Arial" w:cs="Arial"/>
+                <w:sz w:val="24"/>
+              </w:rPr>
+              <w:t>Programador</w:t>
+            </w:r>
+          </w:p>
+        </w:tc>
+      </w:tr>
+      <w:tr>
+        <w:tc>
+          <w:tcPr>
+            <w:tcW w:w="5395" w:type="dxa"/>
+          </w:tcPr>
+          <w:p>
+            <w:pPr>
+              <w:jc w:val="center"/>
+              <w:rPr>
+                <w:rFonts w:ascii="Arial" w:eastAsiaTheme="minorHAnsi" w:hAnsi="Arial" w:cs="Arial"/>
+                <w:sz w:val="24"/>
+              </w:rPr>
+            </w:pPr>
+            <w:r>
+              <w:rPr>
+                <w:rFonts w:ascii="Arial" w:eastAsiaTheme="minorHAnsi" w:hAnsi="Arial" w:cs="Arial"/>
+                <w:sz w:val="24"/>
+              </w:rPr>
+              <w:t>Dany Ixbalanqué Lucas Vicente</w:t>
+            </w:r>
+          </w:p>
+        </w:tc>
+        <w:tc>
+          <w:tcPr>
+            <w:tcW w:w="5395" w:type="dxa"/>
+          </w:tcPr>
+          <w:p>
+            <w:pPr>
+              <w:jc w:val="center"/>
+              <w:rPr>
+                <w:rFonts w:ascii="Arial" w:eastAsiaTheme="minorHAnsi" w:hAnsi="Arial" w:cs="Arial"/>
+                <w:sz w:val="24"/>
+              </w:rPr>
+            </w:pPr>
+            <w:r>
+              <w:rPr>
+                <w:rFonts w:ascii="Arial" w:eastAsiaTheme="minorHAnsi" w:hAnsi="Arial" w:cs="Arial"/>
+                <w:sz w:val="24"/>
+              </w:rPr>
+              <w:t>Programador</w:t>
+            </w:r>
+          </w:p>
+        </w:tc>
+      </w:tr>
+      <w:tr>
+        <w:tc>
+          <w:tcPr>
+            <w:tcW w:w="5395" w:type="dxa"/>
+          </w:tcPr>
+          <w:p>
+            <w:pPr>
+              <w:jc w:val="center"/>
+              <w:rPr>
+                <w:rFonts w:ascii="Arial" w:eastAsiaTheme="minorHAnsi" w:hAnsi="Arial" w:cs="Arial"/>
+                <w:sz w:val="24"/>
+              </w:rPr>
+            </w:pPr>
+            <w:r>
+              <w:rPr>
+                <w:rFonts w:ascii="Arial" w:eastAsiaTheme="minorHAnsi" w:hAnsi="Arial" w:cs="Arial"/>
+                <w:sz w:val="24"/>
+              </w:rPr>
+              <w:t>Otto Raul Diaz Batres</w:t>
+            </w:r>
+          </w:p>
+        </w:tc>
+        <w:tc>
+          <w:tcPr>
+            <w:tcW w:w="5395" w:type="dxa"/>
+          </w:tcPr>
+          <w:p>
+            <w:pPr>
+              <w:jc w:val="center"/>
+              <w:rPr>
+                <w:rFonts w:ascii="Arial" w:eastAsiaTheme="minorHAnsi" w:hAnsi="Arial" w:cs="Arial"/>
+                <w:sz w:val="24"/>
+              </w:rPr>
+            </w:pPr>
+            <w:r>
+              <w:rPr>
+                <w:rFonts w:ascii="Arial" w:eastAsiaTheme="minorHAnsi" w:hAnsi="Arial" w:cs="Arial"/>
+                <w:sz w:val="24"/>
+              </w:rPr>
+              <w:t>Programador</w:t>
+            </w:r>
+          </w:p>
+        </w:tc>
+      </w:tr>
+      <w:tr>
+        <w:tc>
+          <w:tcPr>
+            <w:tcW w:w="5395" w:type="dxa"/>
+          </w:tcPr>
+          <w:p>
+            <w:pPr>
+              <w:jc w:val="center"/>
+              <w:rPr>
+                <w:rFonts w:ascii="Arial" w:eastAsiaTheme="minorHAnsi" w:hAnsi="Arial" w:cs="Arial"/>
+                <w:sz w:val="24"/>
+              </w:rPr>
+            </w:pPr>
+            <w:r>
+              <w:rPr>
+                <w:rFonts w:ascii="Arial" w:eastAsiaTheme="minorHAnsi" w:hAnsi="Arial" w:cs="Arial"/>
+                <w:sz w:val="24"/>
+              </w:rPr>
+              <w:t xml:space="preserve">Carlos Emilio Navarro Sifontes </w:t>
+            </w:r>
+          </w:p>
+        </w:tc>
+        <w:tc>
+          <w:tcPr>
+            <w:tcW w:w="5395" w:type="dxa"/>
+          </w:tcPr>
+          <w:p>
+            <w:pPr>
+              <w:jc w:val="center"/>
+              <w:rPr>
+                <w:rFonts w:ascii="Arial" w:eastAsiaTheme="minorHAnsi" w:hAnsi="Arial" w:cs="Arial"/>
+                <w:sz w:val="24"/>
+              </w:rPr>
+            </w:pPr>
+            <w:r>
+              <w:rPr>
+                <w:rFonts w:ascii="Arial" w:eastAsiaTheme="minorHAnsi" w:hAnsi="Arial" w:cs="Arial"/>
+                <w:sz w:val="24"/>
+              </w:rPr>
+              <w:t>Programador</w:t>
+            </w:r>
+          </w:p>
+        </w:tc>
+      </w:tr>
+      <w:tr>
+        <w:tc>
+          <w:tcPr>
+            <w:tcW w:w="5395" w:type="dxa"/>
+          </w:tcPr>
+          <w:p>
+            <w:pPr>
+              <w:jc w:val="center"/>
+              <w:rPr>
+                <w:rFonts w:ascii="Arial" w:eastAsiaTheme="minorHAnsi" w:hAnsi="Arial" w:cs="Arial"/>
+                <w:sz w:val="24"/>
+              </w:rPr>
+            </w:pPr>
+          </w:p>
+        </w:tc>
+        <w:tc>
+          <w:tcPr>
+            <w:tcW w:w="5395" w:type="dxa"/>
+          </w:tcPr>
+          <w:p>
+            <w:pPr>
+              <w:jc w:val="center"/>
+              <w:rPr>
+                <w:rFonts w:ascii="Arial" w:eastAsiaTheme="minorHAnsi" w:hAnsi="Arial" w:cs="Arial"/>
+                <w:sz w:val="24"/>
+              </w:rPr>
+            </w:pPr>
+          </w:p>
+        </w:tc>
+      </w:tr>
+      <w:tr>
+        <w:tc>
+          <w:tcPr>
+            <w:tcW w:w="5395" w:type="dxa"/>
+          </w:tcPr>
+          <w:p>
+            <w:pPr>
+              <w:jc w:val="center"/>
+              <w:rPr>
+                <w:rFonts w:ascii="Arial" w:eastAsiaTheme="minorHAnsi" w:hAnsi="Arial" w:cs="Arial"/>
+                <w:sz w:val="24"/>
+              </w:rPr>
+            </w:pPr>
+          </w:p>
+        </w:tc>
+        <w:tc>
+          <w:tcPr>
+            <w:tcW w:w="5395" w:type="dxa"/>
+          </w:tcPr>
+          <w:p>
+            <w:pPr>
+              <w:jc w:val="center"/>
+              <w:rPr>
+                <w:rFonts w:ascii="Arial" w:eastAsiaTheme="minorHAnsi" w:hAnsi="Arial" w:cs="Arial"/>
+                <w:sz w:val="24"/>
+              </w:rPr>
+            </w:pPr>
+          </w:p>
+        </w:tc>
+      </w:tr>
+      <w:tr>
+        <w:tc>
+          <w:tcPr>
+            <w:tcW w:w="5395" w:type="dxa"/>
+          </w:tcPr>
+          <w:p>
+            <w:pPr>
+              <w:jc w:val="center"/>
+              <w:rPr>
+                <w:rFonts w:ascii="Arial" w:eastAsiaTheme="minorHAnsi" w:hAnsi="Arial" w:cs="Arial"/>
+                <w:sz w:val="24"/>
+              </w:rPr>
+            </w:pPr>
+          </w:p>
+        </w:tc>
+        <w:tc>
+          <w:tcPr>
+            <w:tcW w:w="5395" w:type="dxa"/>
+          </w:tcPr>
+          <w:p>
+            <w:pPr>
+              <w:jc w:val="center"/>
+              <w:rPr>
+                <w:rFonts w:ascii="Arial" w:eastAsiaTheme="minorHAnsi" w:hAnsi="Arial" w:cs="Arial"/>
+                <w:sz w:val="24"/>
+              </w:rPr>
+            </w:pPr>
+          </w:p>
+        </w:tc>
+      </w:tr>
+      <w:tr>
+        <w:tc>
+          <w:tcPr>
+            <w:tcW w:w="5395" w:type="dxa"/>
+          </w:tcPr>
+          <w:p>
+            <w:pPr>
+              <w:jc w:val="center"/>
+              <w:rPr>
+                <w:rFonts w:ascii="Arial" w:eastAsiaTheme="minorHAnsi" w:hAnsi="Arial" w:cs="Arial"/>
+                <w:sz w:val="24"/>
+              </w:rPr>
+            </w:pPr>
+          </w:p>
+        </w:tc>
+        <w:tc>
+          <w:tcPr>
+            <w:tcW w:w="5395" w:type="dxa"/>
+          </w:tcPr>
+          <w:p>
+            <w:pPr>
+              <w:jc w:val="center"/>
+              <w:rPr>
+                <w:rFonts w:ascii="Arial" w:eastAsiaTheme="minorHAnsi" w:hAnsi="Arial" w:cs="Arial"/>
+                <w:sz w:val="24"/>
+              </w:rPr>
+            </w:pPr>
+          </w:p>
+        </w:tc>
+      </w:tr>
+    </w:tbl>
     <w:p>
       <w:pPr>
         <w:jc w:val="center"/>
@@ -656,8 +1154,6 @@
           <w:sz w:val="24"/>
         </w:rPr>
       </w:pPr>
-      <w:bookmarkStart w:id="0" w:name="_GoBack"/>
-      <w:bookmarkEnd w:id="0"/>
     </w:p>
     <w:sectPr>
       <w:pgSz w:w="12240" w:h="15840"/>
@@ -669,30 +1165,8 @@
 </w:document>
 </file>
 
-<file path=word/commentsExtensible.xml><?xml version="1.0" encoding="utf-8"?>
-<w16cex:commentsExtensible xmlns:wpc="http://schemas.microsoft.com/office/word/2010/wordprocessingCanvas" xmlns:cx="http://schemas.microsoft.com/office/drawing/2014/chartex" xmlns:cx1="http://schemas.microsoft.com/office/drawing/2015/9/8/chartex" xmlns:cx2="http://schemas.microsoft.com/office/drawing/2015/10/21/chartex" xmlns:cx3="http://schemas.microsoft.com/office/drawing/2016/5/9/chartex" xmlns:cx4="http://schemas.microsoft.com/office/drawing/2016/5/10/chartex" xmlns:cx5="http://schemas.microsoft.com/office/drawing/2016/5/11/chartex" xmlns:cx6="http://schemas.microsoft.com/office/drawing/2016/5/12/chartex" xmlns:cx7="http://schemas.microsoft.com/office/drawing/2016/5/13/chartex" xmlns:cx8="http://schemas.microsoft.com/office/drawing/2016/5/14/chartex" xmlns:mc="http://schemas.openxmlformats.org/markup-compatibility/2006" xmlns:aink="http://schemas.microsoft.com/office/drawing/2016/ink" xmlns:am3d="http://schemas.microsoft.com/office/drawing/2017/model3d" xmlns:o="urn:schemas-microsoft-com:office:office" xmlns:r="http://schemas.openxmlformats.org/officeDocument/2006/relationships" xmlns:m="http://schemas.openxmlformats.org/officeDocument/2006/math" xmlns:v="urn:schemas-microsoft-com:vml" xmlns:wp14="http://schemas.microsoft.com/office/word/2010/wordprocessingDrawing" xmlns:wp="http://schemas.openxmlformats.org/drawingml/2006/wordprocessingDrawing" xmlns:w10="urn:schemas-microsoft-com:office:word" xmlns:w="http://schemas.openxmlformats.org/wordprocessingml/2006/main" xmlns:w14="http://schemas.microsoft.com/office/word/2010/wordml" xmlns:w15="http://schemas.microsoft.com/office/word/2012/wordml" xmlns:w16cex="http://schemas.microsoft.com/office/word/2018/wordml/cex" xmlns:w16cid="http://schemas.microsoft.com/office/word/2016/wordml/cid" xmlns:w16="http://schemas.microsoft.com/office/word/2018/wordml" xmlns:w16sdtdh="http://schemas.microsoft.com/office/word/2020/wordml/sdtdatahash" xmlns:w16se="http://schemas.microsoft.com/office/word/2015/wordml/symex" xmlns:wpg="http://schemas.microsoft.com/office/word/2010/wordprocessingGroup" xmlns:wpi="http://schemas.microsoft.com/office/word/2010/wordprocessingInk" xmlns:wne="http://schemas.microsoft.com/office/word/2006/wordml" xmlns:wps="http://schemas.microsoft.com/office/word/2010/wordprocessingShape" mc:Ignorable="w14 w15 w16se w16cid w16 w16cex w16sdtdh wp14">
-  <w16cex:commentExtensible w16cex:durableId="290E6085" w16cex:dateUtc="2023-11-27T06:25:00Z"/>
-  <w16cex:commentExtensible w16cex:durableId="290E606C" w16cex:dateUtc="2023-11-27T06:25:00Z"/>
-  <w16cex:commentExtensible w16cex:durableId="290E6055" w16cex:dateUtc="2023-11-27T06:24:00Z"/>
-  <w16cex:commentExtensible w16cex:durableId="290E6014" w16cex:dateUtc="2023-11-27T06:23:00Z"/>
-  <w16cex:commentExtensible w16cex:durableId="290E6023" w16cex:dateUtc="2023-11-27T06:24:00Z"/>
-  <w16cex:commentExtensible w16cex:durableId="290E6041" w16cex:dateUtc="2023-11-27T06:24:00Z"/>
-</w16cex:commentsExtensible>
-</file>
-
-<file path=word/commentsIds.xml><?xml version="1.0" encoding="utf-8"?>
-<w16cid:commentsIds xmlns:wpc="http://schemas.microsoft.com/office/word/2010/wordprocessingCanvas" xmlns:cx="http://schemas.microsoft.com/office/drawing/2014/chartex" xmlns:cx1="http://schemas.microsoft.com/office/drawing/2015/9/8/chartex" xmlns:cx2="http://schemas.microsoft.com/office/drawing/2015/10/21/chartex" xmlns:cx3="http://schemas.microsoft.com/office/drawing/2016/5/9/chartex" xmlns:cx4="http://schemas.microsoft.com/office/drawing/2016/5/10/chartex" xmlns:cx5="http://schemas.microsoft.com/office/drawing/2016/5/11/chartex" xmlns:cx6="http://schemas.microsoft.com/office/drawing/2016/5/12/chartex" xmlns:cx7="http://schemas.microsoft.com/office/drawing/2016/5/13/chartex" xmlns:cx8="http://schemas.microsoft.com/office/drawing/2016/5/14/chartex" xmlns:mc="http://schemas.openxmlformats.org/markup-compatibility/2006" xmlns:aink="http://schemas.microsoft.com/office/drawing/2016/ink" xmlns:am3d="http://schemas.microsoft.com/office/drawing/2017/model3d" xmlns:o="urn:schemas-microsoft-com:office:office" xmlns:r="http://schemas.openxmlformats.org/officeDocument/2006/relationships" xmlns:m="http://schemas.openxmlformats.org/officeDocument/2006/math" xmlns:v="urn:schemas-microsoft-com:vml" xmlns:wp14="http://schemas.microsoft.com/office/word/2010/wordprocessingDrawing" xmlns:wp="http://schemas.openxmlformats.org/drawingml/2006/wordprocessingDrawing" xmlns:w10="urn:schemas-microsoft-com:office:word" xmlns:w="http://schemas.openxmlformats.org/wordprocessingml/2006/main" xmlns:w14="http://schemas.microsoft.com/office/word/2010/wordml" xmlns:w15="http://schemas.microsoft.com/office/word/2012/wordml" xmlns:w16cex="http://schemas.microsoft.com/office/word/2018/wordml/cex" xmlns:w16cid="http://schemas.microsoft.com/office/word/2016/wordml/cid" xmlns:w16="http://schemas.microsoft.com/office/word/2018/wordml" xmlns:w16sdtdh="http://schemas.microsoft.com/office/word/2020/wordml/sdtdatahash" xmlns:w16se="http://schemas.microsoft.com/office/word/2015/wordml/symex" xmlns:wpg="http://schemas.microsoft.com/office/word/2010/wordprocessingGroup" xmlns:wpi="http://schemas.microsoft.com/office/word/2010/wordprocessingInk" xmlns:wne="http://schemas.microsoft.com/office/word/2006/wordml" xmlns:wps="http://schemas.microsoft.com/office/word/2010/wordprocessingShape" mc:Ignorable="w14 w15 w16se w16cid w16 w16cex w16sdtdh wp14">
-  <w16cid:commentId w16cid:paraId="34D7B734" w16cid:durableId="290E6085"/>
-  <w16cid:commentId w16cid:paraId="1AF62A36" w16cid:durableId="290E606C"/>
-  <w16cid:commentId w16cid:paraId="580B016D" w16cid:durableId="290E6055"/>
-  <w16cid:commentId w16cid:paraId="29875FAE" w16cid:durableId="290E6014"/>
-  <w16cid:commentId w16cid:paraId="7BA1931D" w16cid:durableId="290E6023"/>
-  <w16cid:commentId w16cid:paraId="00D7F781" w16cid:durableId="290E6041"/>
-</w16cid:commentsIds>
-</file>
-
 <file path=word/styles.xml><?xml version="1.0" encoding="utf-8"?>
-<w:styles xmlns:mc="http://schemas.openxmlformats.org/markup-compatibility/2006" xmlns:r="http://schemas.openxmlformats.org/officeDocument/2006/relationships" xmlns:w="http://schemas.openxmlformats.org/wordprocessingml/2006/main" xmlns:w14="http://schemas.microsoft.com/office/word/2010/wordml" xmlns:w15="http://schemas.microsoft.com/office/word/2012/wordml" xmlns:w16se="http://schemas.microsoft.com/office/word/2015/wordml/symex" mc:Ignorable="w14 w15 w16se">
+<w:styles xmlns:mc="http://schemas.openxmlformats.org/markup-compatibility/2006" xmlns:r="http://schemas.openxmlformats.org/officeDocument/2006/relationships" xmlns:w="http://schemas.openxmlformats.org/wordprocessingml/2006/main" xmlns:w14="http://schemas.microsoft.com/office/word/2010/wordml" xmlns:w15="http://schemas.microsoft.com/office/word/2012/wordml" xmlns:w16cex="http://schemas.microsoft.com/office/word/2018/wordml/cex" xmlns:w16cid="http://schemas.microsoft.com/office/word/2016/wordml/cid" xmlns:w16="http://schemas.microsoft.com/office/word/2018/wordml" xmlns:w16sdtdh="http://schemas.microsoft.com/office/word/2020/wordml/sdtdatahash" xmlns:w16se="http://schemas.microsoft.com/office/word/2015/wordml/symex" mc:Ignorable="w14 w15 w16se w16cid w16 w16cex w16sdtdh">
   <w:docDefaults>
     <w:rPrDefault>
       <w:rPr>
@@ -708,7 +1182,7 @@
       </w:pPr>
     </w:pPrDefault>
   </w:docDefaults>
-  <w:latentStyles w:defLockedState="0" w:defUIPriority="99" w:defSemiHidden="0" w:defUnhideWhenUsed="0" w:defQFormat="0" w:count="371">
+  <w:latentStyles w:defLockedState="0" w:defUIPriority="99" w:defSemiHidden="0" w:defUnhideWhenUsed="0" w:defQFormat="0" w:count="376">
     <w:lsdException w:name="Normal" w:uiPriority="0" w:qFormat="1"/>
     <w:lsdException w:name="heading 1" w:uiPriority="9" w:qFormat="1"/>
     <w:lsdException w:name="heading 2" w:semiHidden="1" w:uiPriority="9" w:unhideWhenUsed="1" w:qFormat="1"/>
@@ -1080,6 +1554,11 @@
     <w:lsdException w:name="List Table 5 Dark Accent 6" w:uiPriority="50"/>
     <w:lsdException w:name="List Table 6 Colorful Accent 6" w:uiPriority="51"/>
     <w:lsdException w:name="List Table 7 Colorful Accent 6" w:uiPriority="52"/>
+    <w:lsdException w:name="Mention" w:semiHidden="1" w:unhideWhenUsed="1"/>
+    <w:lsdException w:name="Smart Hyperlink" w:semiHidden="1" w:unhideWhenUsed="1"/>
+    <w:lsdException w:name="Hashtag" w:semiHidden="1" w:unhideWhenUsed="1"/>
+    <w:lsdException w:name="Unresolved Mention" w:semiHidden="1" w:unhideWhenUsed="1"/>
+    <w:lsdException w:name="Smart Link" w:semiHidden="1" w:unhideWhenUsed="1"/>
   </w:latentStyles>
   <w:style w:type="paragraph" w:default="1" w:styleId="Normal">
     <w:name w:val="Normal"/>

</xml_diff>

<commit_message>
add: Se agrego datos del programador en EndOfLine.docx en la rama itiguila-2024295
</commit_message>
<xml_diff>
--- a/EndOfLine.docx
+++ b/EndOfLine.docx
@@ -1,6 +1,6 @@
 
 <file path=word/document.xml><?xml version="1.0" encoding="utf-8"?>
-<w:document xmlns:wpc="http://schemas.microsoft.com/office/word/2010/wordprocessingCanvas" xmlns:cx="http://schemas.microsoft.com/office/drawing/2014/chartex" xmlns:mc="http://schemas.openxmlformats.org/markup-compatibility/2006" xmlns:o="urn:schemas-microsoft-com:office:office" xmlns:r="http://schemas.openxmlformats.org/officeDocument/2006/relationships" xmlns:m="http://schemas.openxmlformats.org/officeDocument/2006/math" xmlns:v="urn:schemas-microsoft-com:vml" xmlns:wp14="http://schemas.microsoft.com/office/word/2010/wordprocessingDrawing" xmlns:wp="http://schemas.openxmlformats.org/drawingml/2006/wordprocessingDrawing" xmlns:w10="urn:schemas-microsoft-com:office:word" xmlns:w="http://schemas.openxmlformats.org/wordprocessingml/2006/main" xmlns:w14="http://schemas.microsoft.com/office/word/2010/wordml" xmlns:w15="http://schemas.microsoft.com/office/word/2012/wordml" xmlns:w16se="http://schemas.microsoft.com/office/word/2015/wordml/symex" xmlns:wpg="http://schemas.microsoft.com/office/word/2010/wordprocessingGroup" xmlns:wpi="http://schemas.microsoft.com/office/word/2010/wordprocessingInk" xmlns:wne="http://schemas.microsoft.com/office/word/2006/wordml" xmlns:wps="http://schemas.microsoft.com/office/word/2010/wordprocessingShape" mc:Ignorable="w14 w15 w16se wp14">
+<w:document xmlns:wpc="http://schemas.microsoft.com/office/word/2010/wordprocessingCanvas" xmlns:cx="http://schemas.microsoft.com/office/drawing/2014/chartex" xmlns:cx1="http://schemas.microsoft.com/office/drawing/2015/9/8/chartex" xmlns:cx2="http://schemas.microsoft.com/office/drawing/2015/10/21/chartex" xmlns:cx3="http://schemas.microsoft.com/office/drawing/2016/5/9/chartex" xmlns:cx4="http://schemas.microsoft.com/office/drawing/2016/5/10/chartex" xmlns:cx5="http://schemas.microsoft.com/office/drawing/2016/5/11/chartex" xmlns:cx6="http://schemas.microsoft.com/office/drawing/2016/5/12/chartex" xmlns:cx7="http://schemas.microsoft.com/office/drawing/2016/5/13/chartex" xmlns:cx8="http://schemas.microsoft.com/office/drawing/2016/5/14/chartex" xmlns:mc="http://schemas.openxmlformats.org/markup-compatibility/2006" xmlns:aink="http://schemas.microsoft.com/office/drawing/2016/ink" xmlns:am3d="http://schemas.microsoft.com/office/drawing/2017/model3d" xmlns:o="urn:schemas-microsoft-com:office:office" xmlns:oel="http://schemas.microsoft.com/office/2019/extlst" xmlns:r="http://schemas.openxmlformats.org/officeDocument/2006/relationships" xmlns:m="http://schemas.openxmlformats.org/officeDocument/2006/math" xmlns:v="urn:schemas-microsoft-com:vml" xmlns:wp14="http://schemas.microsoft.com/office/word/2010/wordprocessingDrawing" xmlns:wp="http://schemas.openxmlformats.org/drawingml/2006/wordprocessingDrawing" xmlns:w10="urn:schemas-microsoft-com:office:word" xmlns:w="http://schemas.openxmlformats.org/wordprocessingml/2006/main" xmlns:w14="http://schemas.microsoft.com/office/word/2010/wordml" xmlns:w15="http://schemas.microsoft.com/office/word/2012/wordml" xmlns:w16cex="http://schemas.microsoft.com/office/word/2018/wordml/cex" xmlns:w16cid="http://schemas.microsoft.com/office/word/2016/wordml/cid" xmlns:w16="http://schemas.microsoft.com/office/word/2018/wordml" xmlns:w16sdtdh="http://schemas.microsoft.com/office/word/2020/wordml/sdtdatahash" xmlns:w16se="http://schemas.microsoft.com/office/word/2015/wordml/symex" xmlns:wpg="http://schemas.microsoft.com/office/word/2010/wordprocessingGroup" xmlns:wpi="http://schemas.microsoft.com/office/word/2010/wordprocessingInk" xmlns:wne="http://schemas.microsoft.com/office/word/2006/wordml" xmlns:wps="http://schemas.microsoft.com/office/word/2010/wordprocessingShape" mc:Ignorable="w14 w15 w16se w16cid w16 w16cex w16sdtdh wp14">
   <w:body>
     <w:p>
       <w:pPr>
@@ -146,6 +146,7 @@
         <w:jc w:val="center"/>
         <w:rPr>
           <w:rFonts w:ascii="Arial" w:hAnsi="Arial" w:cs="Arial"/>
+          <w:u w:val="single"/>
         </w:rPr>
       </w:pPr>
     </w:p>
@@ -296,7 +297,27 @@
           <w:color w:val="000000"/>
           <w:sz w:val="40"/>
         </w:rPr>
-        <w:t xml:space="preserve"> of Line</w:t>
+        <w:t xml:space="preserve"> </w:t>
+      </w:r>
+      <w:proofErr w:type="spellStart"/>
+      <w:r>
+        <w:rPr>
+          <w:rStyle w:val="oypena"/>
+          <w:rFonts w:ascii="Arial" w:hAnsi="Arial" w:cs="Arial"/>
+          <w:color w:val="000000"/>
+          <w:sz w:val="40"/>
+        </w:rPr>
+        <w:t>of</w:t>
+      </w:r>
+      <w:proofErr w:type="spellEnd"/>
+      <w:r>
+        <w:rPr>
+          <w:rStyle w:val="oypena"/>
+          <w:rFonts w:ascii="Arial" w:hAnsi="Arial" w:cs="Arial"/>
+          <w:color w:val="000000"/>
+          <w:sz w:val="40"/>
+        </w:rPr>
+        <w:t xml:space="preserve"> Line</w:t>
       </w:r>
     </w:p>
     <w:p>
@@ -507,7 +528,16 @@
           <w:b/>
           <w:sz w:val="24"/>
         </w:rPr>
-        <w:t>Diego Alejandro Vel</w:t>
+        <w:t xml:space="preserve">Diego Alejandro </w:t>
+      </w:r>
+      <w:proofErr w:type="spellStart"/>
+      <w:r>
+        <w:rPr>
+          <w:rFonts w:ascii="Arial" w:hAnsi="Arial" w:cs="Arial"/>
+          <w:b/>
+          <w:sz w:val="24"/>
+        </w:rPr>
+        <w:t>Vel</w:t>
       </w:r>
       <w:r>
         <w:rPr>
@@ -516,8 +546,29 @@
           <w:sz w:val="24"/>
           <w:lang w:val="es-ES"/>
         </w:rPr>
-        <w:t>ásquez Cuté</w:t>
-      </w:r>
+        <w:t>ásquez</w:t>
+      </w:r>
+      <w:proofErr w:type="spellEnd"/>
+      <w:r>
+        <w:rPr>
+          <w:rFonts w:ascii="Arial" w:hAnsi="Arial" w:cs="Arial"/>
+          <w:b/>
+          <w:sz w:val="24"/>
+          <w:lang w:val="es-ES"/>
+        </w:rPr>
+        <w:t xml:space="preserve"> </w:t>
+      </w:r>
+      <w:proofErr w:type="spellStart"/>
+      <w:r>
+        <w:rPr>
+          <w:rFonts w:ascii="Arial" w:hAnsi="Arial" w:cs="Arial"/>
+          <w:b/>
+          <w:sz w:val="24"/>
+          <w:lang w:val="es-ES"/>
+        </w:rPr>
+        <w:t>Cuté</w:t>
+      </w:r>
+      <w:proofErr w:type="spellEnd"/>
     </w:p>
     <w:p>
       <w:pPr>
@@ -648,6 +699,660 @@
         </w:sectPr>
       </w:pPr>
     </w:p>
+    <w:tbl>
+      <w:tblPr>
+        <w:tblStyle w:val="Tablaconcuadrcula"/>
+        <w:tblW w:w="0" w:type="auto"/>
+        <w:tblLook w:val="04A0" w:firstRow="1" w:lastRow="0" w:firstColumn="1" w:lastColumn="0" w:noHBand="0" w:noVBand="1"/>
+      </w:tblPr>
+      <w:tblGrid>
+        <w:gridCol w:w="5395"/>
+        <w:gridCol w:w="5395"/>
+      </w:tblGrid>
+      <w:tr>
+        <w:tc>
+          <w:tcPr>
+            <w:tcW w:w="5395" w:type="dxa"/>
+          </w:tcPr>
+          <w:p>
+            <w:pPr>
+              <w:jc w:val="center"/>
+              <w:rPr>
+                <w:rFonts w:ascii="Arial" w:eastAsiaTheme="minorHAnsi" w:hAnsi="Arial" w:cs="Arial"/>
+                <w:b/>
+                <w:sz w:val="24"/>
+                <w:lang w:val="es-ES"/>
+              </w:rPr>
+            </w:pPr>
+            <w:r>
+              <w:rPr>
+                <w:rFonts w:ascii="Arial" w:eastAsiaTheme="minorHAnsi" w:hAnsi="Arial" w:cs="Arial"/>
+                <w:b/>
+                <w:sz w:val="24"/>
+              </w:rPr>
+              <w:lastRenderedPageBreak/>
+              <w:t xml:space="preserve">Nombre </w:t>
+            </w:r>
+            <w:r>
+              <w:rPr>
+                <w:rFonts w:ascii="Arial" w:eastAsiaTheme="minorHAnsi" w:hAnsi="Arial" w:cs="Arial"/>
+                <w:b/>
+                <w:sz w:val="24"/>
+                <w:lang w:val="es-ES"/>
+              </w:rPr>
+              <w:t>Completo</w:t>
+            </w:r>
+          </w:p>
+        </w:tc>
+        <w:tc>
+          <w:tcPr>
+            <w:tcW w:w="5395" w:type="dxa"/>
+          </w:tcPr>
+          <w:p>
+            <w:pPr>
+              <w:jc w:val="center"/>
+              <w:rPr>
+                <w:rFonts w:ascii="Arial" w:eastAsiaTheme="minorHAnsi" w:hAnsi="Arial" w:cs="Arial"/>
+                <w:b/>
+                <w:sz w:val="24"/>
+              </w:rPr>
+            </w:pPr>
+            <w:r>
+              <w:rPr>
+                <w:rFonts w:ascii="Arial" w:eastAsiaTheme="minorHAnsi" w:hAnsi="Arial" w:cs="Arial"/>
+                <w:b/>
+                <w:sz w:val="24"/>
+              </w:rPr>
+              <w:t>Puesto</w:t>
+            </w:r>
+          </w:p>
+        </w:tc>
+      </w:tr>
+      <w:tr>
+        <w:tc>
+          <w:tcPr>
+            <w:tcW w:w="5395" w:type="dxa"/>
+          </w:tcPr>
+          <w:p>
+            <w:pPr>
+              <w:jc w:val="center"/>
+              <w:rPr>
+                <w:rFonts w:ascii="Arial" w:eastAsiaTheme="minorHAnsi" w:hAnsi="Arial" w:cs="Arial"/>
+                <w:sz w:val="24"/>
+                <w:lang w:val="es-ES"/>
+              </w:rPr>
+            </w:pPr>
+            <w:r>
+              <w:rPr>
+                <w:rFonts w:ascii="Arial" w:eastAsiaTheme="minorHAnsi" w:hAnsi="Arial" w:cs="Arial"/>
+                <w:sz w:val="24"/>
+              </w:rPr>
+              <w:t xml:space="preserve">Diego Alejandro </w:t>
+            </w:r>
+            <w:proofErr w:type="spellStart"/>
+            <w:r>
+              <w:rPr>
+                <w:rFonts w:ascii="Arial" w:eastAsiaTheme="minorHAnsi" w:hAnsi="Arial" w:cs="Arial"/>
+                <w:sz w:val="24"/>
+              </w:rPr>
+              <w:t>Vel</w:t>
+            </w:r>
+            <w:r>
+              <w:rPr>
+                <w:rFonts w:ascii="Arial" w:eastAsiaTheme="minorHAnsi" w:hAnsi="Arial" w:cs="Arial"/>
+                <w:sz w:val="24"/>
+                <w:lang w:val="es-ES"/>
+              </w:rPr>
+              <w:t>ásquez</w:t>
+            </w:r>
+            <w:proofErr w:type="spellEnd"/>
+            <w:r>
+              <w:rPr>
+                <w:rFonts w:ascii="Arial" w:eastAsiaTheme="minorHAnsi" w:hAnsi="Arial" w:cs="Arial"/>
+                <w:sz w:val="24"/>
+                <w:lang w:val="es-ES"/>
+              </w:rPr>
+              <w:t xml:space="preserve"> </w:t>
+            </w:r>
+            <w:proofErr w:type="spellStart"/>
+            <w:r>
+              <w:rPr>
+                <w:rFonts w:ascii="Arial" w:eastAsiaTheme="minorHAnsi" w:hAnsi="Arial" w:cs="Arial"/>
+                <w:sz w:val="24"/>
+                <w:lang w:val="es-ES"/>
+              </w:rPr>
+              <w:t>Cuté</w:t>
+            </w:r>
+            <w:proofErr w:type="spellEnd"/>
+          </w:p>
+        </w:tc>
+        <w:tc>
+          <w:tcPr>
+            <w:tcW w:w="5395" w:type="dxa"/>
+          </w:tcPr>
+          <w:p>
+            <w:pPr>
+              <w:jc w:val="center"/>
+              <w:rPr>
+                <w:rFonts w:ascii="Arial" w:eastAsiaTheme="minorHAnsi" w:hAnsi="Arial" w:cs="Arial"/>
+                <w:sz w:val="24"/>
+              </w:rPr>
+            </w:pPr>
+            <w:r>
+              <w:rPr>
+                <w:rFonts w:ascii="Arial" w:eastAsiaTheme="minorHAnsi" w:hAnsi="Arial" w:cs="Arial"/>
+                <w:sz w:val="24"/>
+              </w:rPr>
+              <w:t>Scrum Master</w:t>
+            </w:r>
+          </w:p>
+        </w:tc>
+      </w:tr>
+      <w:tr>
+        <w:tc>
+          <w:tcPr>
+            <w:tcW w:w="5395" w:type="dxa"/>
+          </w:tcPr>
+          <w:p>
+            <w:pPr>
+              <w:jc w:val="center"/>
+              <w:rPr>
+                <w:rFonts w:ascii="Arial" w:eastAsiaTheme="minorHAnsi" w:hAnsi="Arial" w:cs="Arial"/>
+                <w:sz w:val="24"/>
+              </w:rPr>
+            </w:pPr>
+            <w:r>
+              <w:rPr>
+                <w:rFonts w:ascii="Arial" w:eastAsiaTheme="minorHAnsi" w:hAnsi="Arial" w:cs="Arial"/>
+                <w:sz w:val="24"/>
+              </w:rPr>
+              <w:t>Diego Alejandro Monterroso Domínguez</w:t>
+            </w:r>
+          </w:p>
+        </w:tc>
+        <w:tc>
+          <w:tcPr>
+            <w:tcW w:w="5395" w:type="dxa"/>
+          </w:tcPr>
+          <w:p>
+            <w:pPr>
+              <w:jc w:val="center"/>
+              <w:rPr>
+                <w:rFonts w:ascii="Arial" w:eastAsiaTheme="minorHAnsi" w:hAnsi="Arial" w:cs="Arial"/>
+                <w:sz w:val="24"/>
+              </w:rPr>
+            </w:pPr>
+            <w:r>
+              <w:rPr>
+                <w:rFonts w:ascii="Arial" w:eastAsiaTheme="minorHAnsi" w:hAnsi="Arial" w:cs="Arial"/>
+                <w:sz w:val="24"/>
+              </w:rPr>
+              <w:t>Programador</w:t>
+            </w:r>
+          </w:p>
+        </w:tc>
+      </w:tr>
+      <w:tr>
+        <w:tc>
+          <w:tcPr>
+            <w:tcW w:w="5395" w:type="dxa"/>
+          </w:tcPr>
+          <w:p>
+            <w:pPr>
+              <w:jc w:val="center"/>
+              <w:rPr>
+                <w:rFonts w:ascii="Arial" w:eastAsiaTheme="minorHAnsi" w:hAnsi="Arial" w:cs="Arial"/>
+                <w:sz w:val="24"/>
+              </w:rPr>
+            </w:pPr>
+            <w:r>
+              <w:rPr>
+                <w:rFonts w:ascii="Arial" w:eastAsiaTheme="minorHAnsi" w:hAnsi="Arial" w:cs="Arial"/>
+                <w:sz w:val="24"/>
+              </w:rPr>
+              <w:t xml:space="preserve">Ricardo </w:t>
+            </w:r>
+            <w:proofErr w:type="spellStart"/>
+            <w:r>
+              <w:rPr>
+                <w:rFonts w:ascii="Arial" w:eastAsiaTheme="minorHAnsi" w:hAnsi="Arial" w:cs="Arial"/>
+                <w:sz w:val="24"/>
+              </w:rPr>
+              <w:t>Andre</w:t>
+            </w:r>
+            <w:proofErr w:type="spellEnd"/>
+            <w:r>
+              <w:rPr>
+                <w:rFonts w:ascii="Arial" w:eastAsiaTheme="minorHAnsi" w:hAnsi="Arial" w:cs="Arial"/>
+                <w:sz w:val="24"/>
+              </w:rPr>
+              <w:t xml:space="preserve"> </w:t>
+            </w:r>
+            <w:proofErr w:type="spellStart"/>
+            <w:r>
+              <w:rPr>
+                <w:rFonts w:ascii="Arial" w:eastAsiaTheme="minorHAnsi" w:hAnsi="Arial" w:cs="Arial"/>
+                <w:sz w:val="24"/>
+              </w:rPr>
+              <w:t>Marroquin</w:t>
+            </w:r>
+            <w:proofErr w:type="spellEnd"/>
+            <w:r>
+              <w:rPr>
+                <w:rFonts w:ascii="Arial" w:eastAsiaTheme="minorHAnsi" w:hAnsi="Arial" w:cs="Arial"/>
+                <w:sz w:val="24"/>
+              </w:rPr>
+              <w:t xml:space="preserve"> </w:t>
+            </w:r>
+            <w:proofErr w:type="spellStart"/>
+            <w:r>
+              <w:rPr>
+                <w:rFonts w:ascii="Arial" w:eastAsiaTheme="minorHAnsi" w:hAnsi="Arial" w:cs="Arial"/>
+                <w:sz w:val="24"/>
+              </w:rPr>
+              <w:t>Lopez</w:t>
+            </w:r>
+            <w:proofErr w:type="spellEnd"/>
+          </w:p>
+        </w:tc>
+        <w:tc>
+          <w:tcPr>
+            <w:tcW w:w="5395" w:type="dxa"/>
+          </w:tcPr>
+          <w:p>
+            <w:pPr>
+              <w:jc w:val="center"/>
+              <w:rPr>
+                <w:rFonts w:ascii="Arial" w:eastAsiaTheme="minorHAnsi" w:hAnsi="Arial" w:cs="Arial"/>
+                <w:sz w:val="24"/>
+              </w:rPr>
+            </w:pPr>
+            <w:r>
+              <w:rPr>
+                <w:rFonts w:ascii="Arial" w:eastAsiaTheme="minorHAnsi" w:hAnsi="Arial" w:cs="Arial"/>
+                <w:sz w:val="24"/>
+              </w:rPr>
+              <w:t>Programador</w:t>
+            </w:r>
+          </w:p>
+        </w:tc>
+      </w:tr>
+      <w:tr>
+        <w:tc>
+          <w:tcPr>
+            <w:tcW w:w="5395" w:type="dxa"/>
+          </w:tcPr>
+          <w:p>
+            <w:pPr>
+              <w:jc w:val="center"/>
+              <w:rPr>
+                <w:rFonts w:ascii="Arial" w:eastAsiaTheme="minorHAnsi" w:hAnsi="Arial" w:cs="Arial"/>
+                <w:sz w:val="24"/>
+              </w:rPr>
+            </w:pPr>
+            <w:r>
+              <w:rPr>
+                <w:rFonts w:ascii="Arial" w:eastAsiaTheme="minorHAnsi" w:hAnsi="Arial" w:cs="Arial"/>
+                <w:sz w:val="24"/>
+              </w:rPr>
+              <w:t xml:space="preserve">Rigoberto </w:t>
+            </w:r>
+            <w:proofErr w:type="spellStart"/>
+            <w:r>
+              <w:rPr>
+                <w:rFonts w:ascii="Arial" w:eastAsiaTheme="minorHAnsi" w:hAnsi="Arial" w:cs="Arial"/>
+                <w:sz w:val="24"/>
+              </w:rPr>
+              <w:t>Godinez</w:t>
+            </w:r>
+            <w:proofErr w:type="spellEnd"/>
+            <w:r>
+              <w:rPr>
+                <w:rFonts w:ascii="Arial" w:eastAsiaTheme="minorHAnsi" w:hAnsi="Arial" w:cs="Arial"/>
+                <w:sz w:val="24"/>
+              </w:rPr>
+              <w:t xml:space="preserve"> Fajardo</w:t>
+            </w:r>
+          </w:p>
+        </w:tc>
+        <w:tc>
+          <w:tcPr>
+            <w:tcW w:w="5395" w:type="dxa"/>
+          </w:tcPr>
+          <w:p>
+            <w:pPr>
+              <w:jc w:val="center"/>
+              <w:rPr>
+                <w:rFonts w:ascii="Arial" w:eastAsiaTheme="minorHAnsi" w:hAnsi="Arial" w:cs="Arial"/>
+                <w:sz w:val="24"/>
+                <w:u w:val="single"/>
+              </w:rPr>
+            </w:pPr>
+            <w:r>
+              <w:rPr>
+                <w:rFonts w:ascii="Arial" w:eastAsiaTheme="minorHAnsi" w:hAnsi="Arial" w:cs="Arial"/>
+                <w:sz w:val="24"/>
+              </w:rPr>
+              <w:t>Programador</w:t>
+            </w:r>
+          </w:p>
+        </w:tc>
+      </w:tr>
+      <w:tr>
+        <w:tc>
+          <w:tcPr>
+            <w:tcW w:w="5395" w:type="dxa"/>
+          </w:tcPr>
+          <w:p>
+            <w:pPr>
+              <w:jc w:val="center"/>
+              <w:rPr>
+                <w:rFonts w:ascii="Arial" w:eastAsiaTheme="minorHAnsi" w:hAnsi="Arial" w:cs="Arial"/>
+                <w:sz w:val="24"/>
+              </w:rPr>
+            </w:pPr>
+            <w:r>
+              <w:rPr>
+                <w:rFonts w:ascii="Arial" w:eastAsiaTheme="minorHAnsi" w:hAnsi="Arial" w:cs="Arial"/>
+                <w:sz w:val="24"/>
+              </w:rPr>
+              <w:t xml:space="preserve">Dany </w:t>
+            </w:r>
+            <w:proofErr w:type="spellStart"/>
+            <w:r>
+              <w:rPr>
+                <w:rFonts w:ascii="Arial" w:eastAsiaTheme="minorHAnsi" w:hAnsi="Arial" w:cs="Arial"/>
+                <w:sz w:val="24"/>
+              </w:rPr>
+              <w:t>Ixbalanqué</w:t>
+            </w:r>
+            <w:proofErr w:type="spellEnd"/>
+            <w:r>
+              <w:rPr>
+                <w:rFonts w:ascii="Arial" w:eastAsiaTheme="minorHAnsi" w:hAnsi="Arial" w:cs="Arial"/>
+                <w:sz w:val="24"/>
+              </w:rPr>
+              <w:t xml:space="preserve"> Lucas Vicente</w:t>
+            </w:r>
+          </w:p>
+        </w:tc>
+        <w:tc>
+          <w:tcPr>
+            <w:tcW w:w="5395" w:type="dxa"/>
+          </w:tcPr>
+          <w:p>
+            <w:pPr>
+              <w:jc w:val="center"/>
+              <w:rPr>
+                <w:rFonts w:ascii="Arial" w:eastAsiaTheme="minorHAnsi" w:hAnsi="Arial" w:cs="Arial"/>
+                <w:sz w:val="24"/>
+              </w:rPr>
+            </w:pPr>
+            <w:r>
+              <w:rPr>
+                <w:rFonts w:ascii="Arial" w:eastAsiaTheme="minorHAnsi" w:hAnsi="Arial" w:cs="Arial"/>
+                <w:sz w:val="24"/>
+              </w:rPr>
+              <w:t>Programador</w:t>
+            </w:r>
+          </w:p>
+        </w:tc>
+      </w:tr>
+      <w:tr>
+        <w:tc>
+          <w:tcPr>
+            <w:tcW w:w="5395" w:type="dxa"/>
+          </w:tcPr>
+          <w:p>
+            <w:pPr>
+              <w:jc w:val="center"/>
+              <w:rPr>
+                <w:rFonts w:ascii="Arial" w:eastAsiaTheme="minorHAnsi" w:hAnsi="Arial" w:cs="Arial"/>
+                <w:sz w:val="24"/>
+              </w:rPr>
+            </w:pPr>
+            <w:r>
+              <w:rPr>
+                <w:rFonts w:ascii="Arial" w:eastAsiaTheme="minorHAnsi" w:hAnsi="Arial" w:cs="Arial"/>
+                <w:sz w:val="24"/>
+              </w:rPr>
+              <w:t xml:space="preserve">Otto </w:t>
+            </w:r>
+            <w:proofErr w:type="spellStart"/>
+            <w:r>
+              <w:rPr>
+                <w:rFonts w:ascii="Arial" w:eastAsiaTheme="minorHAnsi" w:hAnsi="Arial" w:cs="Arial"/>
+                <w:sz w:val="24"/>
+              </w:rPr>
+              <w:t>Raul</w:t>
+            </w:r>
+            <w:proofErr w:type="spellEnd"/>
+            <w:r>
+              <w:rPr>
+                <w:rFonts w:ascii="Arial" w:eastAsiaTheme="minorHAnsi" w:hAnsi="Arial" w:cs="Arial"/>
+                <w:sz w:val="24"/>
+              </w:rPr>
+              <w:t xml:space="preserve"> Diaz Batres</w:t>
+            </w:r>
+          </w:p>
+        </w:tc>
+        <w:tc>
+          <w:tcPr>
+            <w:tcW w:w="5395" w:type="dxa"/>
+          </w:tcPr>
+          <w:p>
+            <w:pPr>
+              <w:jc w:val="center"/>
+              <w:rPr>
+                <w:rFonts w:ascii="Arial" w:eastAsiaTheme="minorHAnsi" w:hAnsi="Arial" w:cs="Arial"/>
+                <w:sz w:val="24"/>
+              </w:rPr>
+            </w:pPr>
+            <w:r>
+              <w:rPr>
+                <w:rFonts w:ascii="Arial" w:eastAsiaTheme="minorHAnsi" w:hAnsi="Arial" w:cs="Arial"/>
+                <w:sz w:val="24"/>
+              </w:rPr>
+              <w:t>Programador</w:t>
+            </w:r>
+          </w:p>
+        </w:tc>
+      </w:tr>
+      <w:tr>
+        <w:tc>
+          <w:tcPr>
+            <w:tcW w:w="5395" w:type="dxa"/>
+          </w:tcPr>
+          <w:p>
+            <w:pPr>
+              <w:jc w:val="center"/>
+              <w:rPr>
+                <w:rFonts w:ascii="Arial" w:eastAsiaTheme="minorHAnsi" w:hAnsi="Arial" w:cs="Arial"/>
+                <w:sz w:val="24"/>
+              </w:rPr>
+            </w:pPr>
+            <w:r>
+              <w:rPr>
+                <w:rFonts w:ascii="Arial" w:eastAsiaTheme="minorHAnsi" w:hAnsi="Arial" w:cs="Arial"/>
+                <w:sz w:val="24"/>
+              </w:rPr>
+              <w:t xml:space="preserve">Carlos Emilio Navarro Sifontes </w:t>
+            </w:r>
+          </w:p>
+        </w:tc>
+        <w:tc>
+          <w:tcPr>
+            <w:tcW w:w="5395" w:type="dxa"/>
+          </w:tcPr>
+          <w:p>
+            <w:pPr>
+              <w:jc w:val="center"/>
+              <w:rPr>
+                <w:rFonts w:ascii="Arial" w:eastAsiaTheme="minorHAnsi" w:hAnsi="Arial" w:cs="Arial"/>
+                <w:sz w:val="24"/>
+              </w:rPr>
+            </w:pPr>
+            <w:r>
+              <w:rPr>
+                <w:rFonts w:ascii="Arial" w:eastAsiaTheme="minorHAnsi" w:hAnsi="Arial" w:cs="Arial"/>
+                <w:sz w:val="24"/>
+              </w:rPr>
+              <w:t>Programador</w:t>
+            </w:r>
+          </w:p>
+        </w:tc>
+      </w:tr>
+      <w:tr>
+        <w:tc>
+          <w:tcPr>
+            <w:tcW w:w="5395" w:type="dxa"/>
+          </w:tcPr>
+          <w:p>
+            <w:pPr>
+              <w:jc w:val="center"/>
+              <w:rPr>
+                <w:rFonts w:ascii="Arial" w:eastAsiaTheme="minorHAnsi" w:hAnsi="Arial" w:cs="Arial"/>
+                <w:sz w:val="24"/>
+              </w:rPr>
+            </w:pPr>
+            <w:r>
+              <w:rPr>
+                <w:rFonts w:ascii="Arial" w:eastAsiaTheme="minorHAnsi" w:hAnsi="Arial" w:cs="Arial"/>
+                <w:sz w:val="24"/>
+              </w:rPr>
+              <w:t xml:space="preserve">Isaac </w:t>
+            </w:r>
+            <w:proofErr w:type="spellStart"/>
+            <w:r>
+              <w:rPr>
+                <w:rFonts w:ascii="Arial" w:eastAsiaTheme="minorHAnsi" w:hAnsi="Arial" w:cs="Arial"/>
+                <w:sz w:val="24"/>
+              </w:rPr>
+              <w:t>Tiguilá</w:t>
+            </w:r>
+            <w:proofErr w:type="spellEnd"/>
+            <w:r>
+              <w:rPr>
+                <w:rFonts w:ascii="Arial" w:eastAsiaTheme="minorHAnsi" w:hAnsi="Arial" w:cs="Arial"/>
+                <w:sz w:val="24"/>
+              </w:rPr>
+              <w:t xml:space="preserve"> Véliz</w:t>
+            </w:r>
+          </w:p>
+        </w:tc>
+        <w:tc>
+          <w:tcPr>
+            <w:tcW w:w="5395" w:type="dxa"/>
+          </w:tcPr>
+          <w:p>
+            <w:pPr>
+              <w:jc w:val="center"/>
+              <w:rPr>
+                <w:rFonts w:ascii="Arial" w:eastAsiaTheme="minorHAnsi" w:hAnsi="Arial" w:cs="Arial"/>
+                <w:sz w:val="24"/>
+              </w:rPr>
+            </w:pPr>
+            <w:r>
+              <w:rPr>
+                <w:rFonts w:ascii="Arial" w:eastAsiaTheme="minorHAnsi" w:hAnsi="Arial" w:cs="Arial"/>
+                <w:sz w:val="24"/>
+              </w:rPr>
+              <w:t>Programador</w:t>
+            </w:r>
+          </w:p>
+        </w:tc>
+      </w:tr>
+      <w:tr>
+        <w:tc>
+          <w:tcPr>
+            <w:tcW w:w="5395" w:type="dxa"/>
+          </w:tcPr>
+          <w:p>
+            <w:pPr>
+              <w:jc w:val="center"/>
+              <w:rPr>
+                <w:rFonts w:ascii="Arial" w:eastAsiaTheme="minorHAnsi" w:hAnsi="Arial" w:cs="Arial"/>
+                <w:sz w:val="24"/>
+              </w:rPr>
+            </w:pPr>
+          </w:p>
+        </w:tc>
+        <w:tc>
+          <w:tcPr>
+            <w:tcW w:w="5395" w:type="dxa"/>
+          </w:tcPr>
+          <w:p>
+            <w:pPr>
+              <w:jc w:val="center"/>
+              <w:rPr>
+                <w:rFonts w:ascii="Arial" w:eastAsiaTheme="minorHAnsi" w:hAnsi="Arial" w:cs="Arial"/>
+                <w:sz w:val="24"/>
+              </w:rPr>
+            </w:pPr>
+          </w:p>
+        </w:tc>
+      </w:tr>
+      <w:tr>
+        <w:tc>
+          <w:tcPr>
+            <w:tcW w:w="5395" w:type="dxa"/>
+          </w:tcPr>
+          <w:p>
+            <w:pPr>
+              <w:jc w:val="center"/>
+              <w:rPr>
+                <w:rFonts w:ascii="Arial" w:eastAsiaTheme="minorHAnsi" w:hAnsi="Arial" w:cs="Arial"/>
+                <w:sz w:val="24"/>
+              </w:rPr>
+            </w:pPr>
+          </w:p>
+        </w:tc>
+        <w:tc>
+          <w:tcPr>
+            <w:tcW w:w="5395" w:type="dxa"/>
+          </w:tcPr>
+          <w:p>
+            <w:pPr>
+              <w:jc w:val="center"/>
+              <w:rPr>
+                <w:rFonts w:ascii="Arial" w:eastAsiaTheme="minorHAnsi" w:hAnsi="Arial" w:cs="Arial"/>
+                <w:sz w:val="24"/>
+              </w:rPr>
+            </w:pPr>
+          </w:p>
+        </w:tc>
+      </w:tr>
+      <w:tr>
+        <w:tc>
+          <w:tcPr>
+            <w:tcW w:w="5395" w:type="dxa"/>
+          </w:tcPr>
+          <w:p>
+            <w:pPr>
+              <w:jc w:val="center"/>
+              <w:rPr>
+                <w:rFonts w:ascii="Arial" w:eastAsiaTheme="minorHAnsi" w:hAnsi="Arial" w:cs="Arial"/>
+                <w:sz w:val="24"/>
+              </w:rPr>
+            </w:pPr>
+          </w:p>
+        </w:tc>
+        <w:tc>
+          <w:tcPr>
+            <w:tcW w:w="5395" w:type="dxa"/>
+          </w:tcPr>
+          <w:p>
+            <w:pPr>
+              <w:jc w:val="center"/>
+              <w:rPr>
+                <w:rFonts w:ascii="Arial" w:eastAsiaTheme="minorHAnsi" w:hAnsi="Arial" w:cs="Arial"/>
+                <w:sz w:val="24"/>
+              </w:rPr>
+            </w:pPr>
+          </w:p>
+        </w:tc>
+      </w:tr>
+    </w:tbl>
     <w:p>
       <w:pPr>
         <w:jc w:val="center"/>
@@ -656,8 +1361,6 @@
           <w:sz w:val="24"/>
         </w:rPr>
       </w:pPr>
-      <w:bookmarkStart w:id="0" w:name="_GoBack"/>
-      <w:bookmarkEnd w:id="0"/>
     </w:p>
     <w:sectPr>
       <w:pgSz w:w="12240" w:h="15840"/>
@@ -669,30 +1372,8 @@
 </w:document>
 </file>
 
-<file path=word/commentsExtensible.xml><?xml version="1.0" encoding="utf-8"?>
-<w16cex:commentsExtensible xmlns:wpc="http://schemas.microsoft.com/office/word/2010/wordprocessingCanvas" xmlns:cx="http://schemas.microsoft.com/office/drawing/2014/chartex" xmlns:cx1="http://schemas.microsoft.com/office/drawing/2015/9/8/chartex" xmlns:cx2="http://schemas.microsoft.com/office/drawing/2015/10/21/chartex" xmlns:cx3="http://schemas.microsoft.com/office/drawing/2016/5/9/chartex" xmlns:cx4="http://schemas.microsoft.com/office/drawing/2016/5/10/chartex" xmlns:cx5="http://schemas.microsoft.com/office/drawing/2016/5/11/chartex" xmlns:cx6="http://schemas.microsoft.com/office/drawing/2016/5/12/chartex" xmlns:cx7="http://schemas.microsoft.com/office/drawing/2016/5/13/chartex" xmlns:cx8="http://schemas.microsoft.com/office/drawing/2016/5/14/chartex" xmlns:mc="http://schemas.openxmlformats.org/markup-compatibility/2006" xmlns:aink="http://schemas.microsoft.com/office/drawing/2016/ink" xmlns:am3d="http://schemas.microsoft.com/office/drawing/2017/model3d" xmlns:o="urn:schemas-microsoft-com:office:office" xmlns:r="http://schemas.openxmlformats.org/officeDocument/2006/relationships" xmlns:m="http://schemas.openxmlformats.org/officeDocument/2006/math" xmlns:v="urn:schemas-microsoft-com:vml" xmlns:wp14="http://schemas.microsoft.com/office/word/2010/wordprocessingDrawing" xmlns:wp="http://schemas.openxmlformats.org/drawingml/2006/wordprocessingDrawing" xmlns:w10="urn:schemas-microsoft-com:office:word" xmlns:w="http://schemas.openxmlformats.org/wordprocessingml/2006/main" xmlns:w14="http://schemas.microsoft.com/office/word/2010/wordml" xmlns:w15="http://schemas.microsoft.com/office/word/2012/wordml" xmlns:w16cex="http://schemas.microsoft.com/office/word/2018/wordml/cex" xmlns:w16cid="http://schemas.microsoft.com/office/word/2016/wordml/cid" xmlns:w16="http://schemas.microsoft.com/office/word/2018/wordml" xmlns:w16sdtdh="http://schemas.microsoft.com/office/word/2020/wordml/sdtdatahash" xmlns:w16se="http://schemas.microsoft.com/office/word/2015/wordml/symex" xmlns:wpg="http://schemas.microsoft.com/office/word/2010/wordprocessingGroup" xmlns:wpi="http://schemas.microsoft.com/office/word/2010/wordprocessingInk" xmlns:wne="http://schemas.microsoft.com/office/word/2006/wordml" xmlns:wps="http://schemas.microsoft.com/office/word/2010/wordprocessingShape" mc:Ignorable="w14 w15 w16se w16cid w16 w16cex w16sdtdh wp14">
-  <w16cex:commentExtensible w16cex:durableId="290E6085" w16cex:dateUtc="2023-11-27T06:25:00Z"/>
-  <w16cex:commentExtensible w16cex:durableId="290E606C" w16cex:dateUtc="2023-11-27T06:25:00Z"/>
-  <w16cex:commentExtensible w16cex:durableId="290E6055" w16cex:dateUtc="2023-11-27T06:24:00Z"/>
-  <w16cex:commentExtensible w16cex:durableId="290E6014" w16cex:dateUtc="2023-11-27T06:23:00Z"/>
-  <w16cex:commentExtensible w16cex:durableId="290E6023" w16cex:dateUtc="2023-11-27T06:24:00Z"/>
-  <w16cex:commentExtensible w16cex:durableId="290E6041" w16cex:dateUtc="2023-11-27T06:24:00Z"/>
-</w16cex:commentsExtensible>
-</file>
-
-<file path=word/commentsIds.xml><?xml version="1.0" encoding="utf-8"?>
-<w16cid:commentsIds xmlns:wpc="http://schemas.microsoft.com/office/word/2010/wordprocessingCanvas" xmlns:cx="http://schemas.microsoft.com/office/drawing/2014/chartex" xmlns:cx1="http://schemas.microsoft.com/office/drawing/2015/9/8/chartex" xmlns:cx2="http://schemas.microsoft.com/office/drawing/2015/10/21/chartex" xmlns:cx3="http://schemas.microsoft.com/office/drawing/2016/5/9/chartex" xmlns:cx4="http://schemas.microsoft.com/office/drawing/2016/5/10/chartex" xmlns:cx5="http://schemas.microsoft.com/office/drawing/2016/5/11/chartex" xmlns:cx6="http://schemas.microsoft.com/office/drawing/2016/5/12/chartex" xmlns:cx7="http://schemas.microsoft.com/office/drawing/2016/5/13/chartex" xmlns:cx8="http://schemas.microsoft.com/office/drawing/2016/5/14/chartex" xmlns:mc="http://schemas.openxmlformats.org/markup-compatibility/2006" xmlns:aink="http://schemas.microsoft.com/office/drawing/2016/ink" xmlns:am3d="http://schemas.microsoft.com/office/drawing/2017/model3d" xmlns:o="urn:schemas-microsoft-com:office:office" xmlns:r="http://schemas.openxmlformats.org/officeDocument/2006/relationships" xmlns:m="http://schemas.openxmlformats.org/officeDocument/2006/math" xmlns:v="urn:schemas-microsoft-com:vml" xmlns:wp14="http://schemas.microsoft.com/office/word/2010/wordprocessingDrawing" xmlns:wp="http://schemas.openxmlformats.org/drawingml/2006/wordprocessingDrawing" xmlns:w10="urn:schemas-microsoft-com:office:word" xmlns:w="http://schemas.openxmlformats.org/wordprocessingml/2006/main" xmlns:w14="http://schemas.microsoft.com/office/word/2010/wordml" xmlns:w15="http://schemas.microsoft.com/office/word/2012/wordml" xmlns:w16cex="http://schemas.microsoft.com/office/word/2018/wordml/cex" xmlns:w16cid="http://schemas.microsoft.com/office/word/2016/wordml/cid" xmlns:w16="http://schemas.microsoft.com/office/word/2018/wordml" xmlns:w16sdtdh="http://schemas.microsoft.com/office/word/2020/wordml/sdtdatahash" xmlns:w16se="http://schemas.microsoft.com/office/word/2015/wordml/symex" xmlns:wpg="http://schemas.microsoft.com/office/word/2010/wordprocessingGroup" xmlns:wpi="http://schemas.microsoft.com/office/word/2010/wordprocessingInk" xmlns:wne="http://schemas.microsoft.com/office/word/2006/wordml" xmlns:wps="http://schemas.microsoft.com/office/word/2010/wordprocessingShape" mc:Ignorable="w14 w15 w16se w16cid w16 w16cex w16sdtdh wp14">
-  <w16cid:commentId w16cid:paraId="34D7B734" w16cid:durableId="290E6085"/>
-  <w16cid:commentId w16cid:paraId="1AF62A36" w16cid:durableId="290E606C"/>
-  <w16cid:commentId w16cid:paraId="580B016D" w16cid:durableId="290E6055"/>
-  <w16cid:commentId w16cid:paraId="29875FAE" w16cid:durableId="290E6014"/>
-  <w16cid:commentId w16cid:paraId="7BA1931D" w16cid:durableId="290E6023"/>
-  <w16cid:commentId w16cid:paraId="00D7F781" w16cid:durableId="290E6041"/>
-</w16cid:commentsIds>
-</file>
-
 <file path=word/styles.xml><?xml version="1.0" encoding="utf-8"?>
-<w:styles xmlns:mc="http://schemas.openxmlformats.org/markup-compatibility/2006" xmlns:r="http://schemas.openxmlformats.org/officeDocument/2006/relationships" xmlns:w="http://schemas.openxmlformats.org/wordprocessingml/2006/main" xmlns:w14="http://schemas.microsoft.com/office/word/2010/wordml" xmlns:w15="http://schemas.microsoft.com/office/word/2012/wordml" xmlns:w16se="http://schemas.microsoft.com/office/word/2015/wordml/symex" mc:Ignorable="w14 w15 w16se">
+<w:styles xmlns:mc="http://schemas.openxmlformats.org/markup-compatibility/2006" xmlns:r="http://schemas.openxmlformats.org/officeDocument/2006/relationships" xmlns:w="http://schemas.openxmlformats.org/wordprocessingml/2006/main" xmlns:w14="http://schemas.microsoft.com/office/word/2010/wordml" xmlns:w15="http://schemas.microsoft.com/office/word/2012/wordml" xmlns:w16cex="http://schemas.microsoft.com/office/word/2018/wordml/cex" xmlns:w16cid="http://schemas.microsoft.com/office/word/2016/wordml/cid" xmlns:w16="http://schemas.microsoft.com/office/word/2018/wordml" xmlns:w16sdtdh="http://schemas.microsoft.com/office/word/2020/wordml/sdtdatahash" xmlns:w16se="http://schemas.microsoft.com/office/word/2015/wordml/symex" mc:Ignorable="w14 w15 w16se w16cid w16 w16cex w16sdtdh">
   <w:docDefaults>
     <w:rPrDefault>
       <w:rPr>
@@ -708,7 +1389,7 @@
       </w:pPr>
     </w:pPrDefault>
   </w:docDefaults>
-  <w:latentStyles w:defLockedState="0" w:defUIPriority="99" w:defSemiHidden="0" w:defUnhideWhenUsed="0" w:defQFormat="0" w:count="371">
+  <w:latentStyles w:defLockedState="0" w:defUIPriority="99" w:defSemiHidden="0" w:defUnhideWhenUsed="0" w:defQFormat="0" w:count="376">
     <w:lsdException w:name="Normal" w:uiPriority="0" w:qFormat="1"/>
     <w:lsdException w:name="heading 1" w:uiPriority="9" w:qFormat="1"/>
     <w:lsdException w:name="heading 2" w:semiHidden="1" w:uiPriority="9" w:unhideWhenUsed="1" w:qFormat="1"/>
@@ -1080,6 +1761,11 @@
     <w:lsdException w:name="List Table 5 Dark Accent 6" w:uiPriority="50"/>
     <w:lsdException w:name="List Table 6 Colorful Accent 6" w:uiPriority="51"/>
     <w:lsdException w:name="List Table 7 Colorful Accent 6" w:uiPriority="52"/>
+    <w:lsdException w:name="Mention" w:semiHidden="1" w:unhideWhenUsed="1"/>
+    <w:lsdException w:name="Smart Hyperlink" w:semiHidden="1" w:unhideWhenUsed="1"/>
+    <w:lsdException w:name="Hashtag" w:semiHidden="1" w:unhideWhenUsed="1"/>
+    <w:lsdException w:name="Unresolved Mention" w:semiHidden="1" w:unhideWhenUsed="1"/>
+    <w:lsdException w:name="Smart Link" w:semiHidden="1" w:unhideWhenUsed="1"/>
   </w:latentStyles>
   <w:style w:type="paragraph" w:default="1" w:styleId="Normal">
     <w:name w:val="Normal"/>

</xml_diff>

<commit_message>
add: Se agrego datos del programador EndOfLine.docx en la rama jsajche-2024380
</commit_message>
<xml_diff>
--- a/EndOfLine.docx
+++ b/EndOfLine.docx
@@ -1,6 +1,6 @@
 
 <file path=word/document.xml><?xml version="1.0" encoding="utf-8"?>
-<w:document xmlns:wpc="http://schemas.microsoft.com/office/word/2010/wordprocessingCanvas" xmlns:cx="http://schemas.microsoft.com/office/drawing/2014/chartex" xmlns:mc="http://schemas.openxmlformats.org/markup-compatibility/2006" xmlns:o="urn:schemas-microsoft-com:office:office" xmlns:r="http://schemas.openxmlformats.org/officeDocument/2006/relationships" xmlns:m="http://schemas.openxmlformats.org/officeDocument/2006/math" xmlns:v="urn:schemas-microsoft-com:vml" xmlns:wp14="http://schemas.microsoft.com/office/word/2010/wordprocessingDrawing" xmlns:wp="http://schemas.openxmlformats.org/drawingml/2006/wordprocessingDrawing" xmlns:w10="urn:schemas-microsoft-com:office:word" xmlns:w="http://schemas.openxmlformats.org/wordprocessingml/2006/main" xmlns:w14="http://schemas.microsoft.com/office/word/2010/wordml" xmlns:w15="http://schemas.microsoft.com/office/word/2012/wordml" xmlns:w16se="http://schemas.microsoft.com/office/word/2015/wordml/symex" xmlns:wpg="http://schemas.microsoft.com/office/word/2010/wordprocessingGroup" xmlns:wpi="http://schemas.microsoft.com/office/word/2010/wordprocessingInk" xmlns:wne="http://schemas.microsoft.com/office/word/2006/wordml" xmlns:wps="http://schemas.microsoft.com/office/word/2010/wordprocessingShape" mc:Ignorable="w14 w15 w16se wp14">
+<w:document xmlns:wpc="http://schemas.microsoft.com/office/word/2010/wordprocessingCanvas" xmlns:cx="http://schemas.microsoft.com/office/drawing/2014/chartex" xmlns:cx1="http://schemas.microsoft.com/office/drawing/2015/9/8/chartex" xmlns:cx2="http://schemas.microsoft.com/office/drawing/2015/10/21/chartex" xmlns:cx3="http://schemas.microsoft.com/office/drawing/2016/5/9/chartex" xmlns:cx4="http://schemas.microsoft.com/office/drawing/2016/5/10/chartex" xmlns:cx5="http://schemas.microsoft.com/office/drawing/2016/5/11/chartex" xmlns:cx6="http://schemas.microsoft.com/office/drawing/2016/5/12/chartex" xmlns:cx7="http://schemas.microsoft.com/office/drawing/2016/5/13/chartex" xmlns:cx8="http://schemas.microsoft.com/office/drawing/2016/5/14/chartex" xmlns:mc="http://schemas.openxmlformats.org/markup-compatibility/2006" xmlns:aink="http://schemas.microsoft.com/office/drawing/2016/ink" xmlns:am3d="http://schemas.microsoft.com/office/drawing/2017/model3d" xmlns:o="urn:schemas-microsoft-com:office:office" xmlns:oel="http://schemas.microsoft.com/office/2019/extlst" xmlns:r="http://schemas.openxmlformats.org/officeDocument/2006/relationships" xmlns:m="http://schemas.openxmlformats.org/officeDocument/2006/math" xmlns:v="urn:schemas-microsoft-com:vml" xmlns:wp14="http://schemas.microsoft.com/office/word/2010/wordprocessingDrawing" xmlns:wp="http://schemas.openxmlformats.org/drawingml/2006/wordprocessingDrawing" xmlns:w10="urn:schemas-microsoft-com:office:word" xmlns:w="http://schemas.openxmlformats.org/wordprocessingml/2006/main" xmlns:w14="http://schemas.microsoft.com/office/word/2010/wordml" xmlns:w15="http://schemas.microsoft.com/office/word/2012/wordml" xmlns:w16cex="http://schemas.microsoft.com/office/word/2018/wordml/cex" xmlns:w16cid="http://schemas.microsoft.com/office/word/2016/wordml/cid" xmlns:w16="http://schemas.microsoft.com/office/word/2018/wordml" xmlns:w16sdtdh="http://schemas.microsoft.com/office/word/2020/wordml/sdtdatahash" xmlns:w16se="http://schemas.microsoft.com/office/word/2015/wordml/symex" xmlns:wpg="http://schemas.microsoft.com/office/word/2010/wordprocessingGroup" xmlns:wpi="http://schemas.microsoft.com/office/word/2010/wordprocessingInk" xmlns:wne="http://schemas.microsoft.com/office/word/2006/wordml" xmlns:wps="http://schemas.microsoft.com/office/word/2010/wordprocessingShape" xmlns:a="http://schemas.openxmlformats.org/drawingml/2006/main" xmlns:pic="http://schemas.openxmlformats.org/drawingml/2006/picture" xmlns:a14="http://schemas.microsoft.com/office/drawing/2010/main" mc:Ignorable="w14 w15 w16se w16cid w16 w16cex w16sdtdh wp14">
   <w:body>
     <w:p>
       <w:pPr>
@@ -146,6 +146,7 @@
         <w:jc w:val="center"/>
         <w:rPr>
           <w:rFonts w:ascii="Arial" w:hAnsi="Arial" w:cs="Arial"/>
+          <w:u w:val="single"/>
         </w:rPr>
       </w:pPr>
     </w:p>
@@ -296,7 +297,27 @@
           <w:color w:val="000000"/>
           <w:sz w:val="40"/>
         </w:rPr>
-        <w:t xml:space="preserve"> of Line</w:t>
+        <w:t xml:space="preserve"> </w:t>
+      </w:r>
+      <w:proofErr w:type="spellStart"/>
+      <w:r>
+        <w:rPr>
+          <w:rStyle w:val="oypena"/>
+          <w:rFonts w:ascii="Arial" w:hAnsi="Arial" w:cs="Arial"/>
+          <w:color w:val="000000"/>
+          <w:sz w:val="40"/>
+        </w:rPr>
+        <w:t>of</w:t>
+      </w:r>
+      <w:proofErr w:type="spellEnd"/>
+      <w:r>
+        <w:rPr>
+          <w:rStyle w:val="oypena"/>
+          <w:rFonts w:ascii="Arial" w:hAnsi="Arial" w:cs="Arial"/>
+          <w:color w:val="000000"/>
+          <w:sz w:val="40"/>
+        </w:rPr>
+        <w:t xml:space="preserve"> Line</w:t>
       </w:r>
     </w:p>
     <w:p>
@@ -507,7 +528,16 @@
           <w:b/>
           <w:sz w:val="24"/>
         </w:rPr>
-        <w:t>Diego Alejandro Vel</w:t>
+        <w:t xml:space="preserve">Diego Alejandro </w:t>
+      </w:r>
+      <w:proofErr w:type="spellStart"/>
+      <w:r>
+        <w:rPr>
+          <w:rFonts w:ascii="Arial" w:hAnsi="Arial" w:cs="Arial"/>
+          <w:b/>
+          <w:sz w:val="24"/>
+        </w:rPr>
+        <w:t>Vel</w:t>
       </w:r>
       <w:r>
         <w:rPr>
@@ -516,8 +546,29 @@
           <w:sz w:val="24"/>
           <w:lang w:val="es-ES"/>
         </w:rPr>
-        <w:t>ásquez Cuté</w:t>
-      </w:r>
+        <w:t>ásquez</w:t>
+      </w:r>
+      <w:proofErr w:type="spellEnd"/>
+      <w:r>
+        <w:rPr>
+          <w:rFonts w:ascii="Arial" w:hAnsi="Arial" w:cs="Arial"/>
+          <w:b/>
+          <w:sz w:val="24"/>
+          <w:lang w:val="es-ES"/>
+        </w:rPr>
+        <w:t xml:space="preserve"> </w:t>
+      </w:r>
+      <w:proofErr w:type="spellStart"/>
+      <w:r>
+        <w:rPr>
+          <w:rFonts w:ascii="Arial" w:hAnsi="Arial" w:cs="Arial"/>
+          <w:b/>
+          <w:sz w:val="24"/>
+          <w:lang w:val="es-ES"/>
+        </w:rPr>
+        <w:t>Cuté</w:t>
+      </w:r>
+      <w:proofErr w:type="spellEnd"/>
     </w:p>
     <w:p>
       <w:pPr>
@@ -637,30 +688,724 @@
     <w:p>
       <w:pPr>
         <w:rPr>
-          <w:rFonts w:ascii="Arial" w:eastAsiaTheme="minorHAnsi" w:hAnsi="Arial" w:cs="Arial"/>
+          <w:rFonts w:ascii="Arial" w:hAnsi="Arial" w:cs="Arial" w:eastAsiaTheme="minorHAnsi"/>
           <w:sz w:val="24"/>
         </w:rPr>
         <w:sectPr>
-          <w:pgSz w:w="12240" w:h="15840"/>
+          <w:pgSz w:w="12240" w:h="15840" w:orient="portrait"/>
           <w:pgMar w:top="720" w:right="720" w:bottom="720" w:left="720" w:header="708" w:footer="708" w:gutter="0"/>
           <w:cols w:space="708"/>
           <w:docGrid w:linePitch="360"/>
         </w:sectPr>
       </w:pPr>
     </w:p>
-    <w:p>
-      <w:pPr>
-        <w:jc w:val="center"/>
-        <w:rPr>
-          <w:rFonts w:ascii="Arial" w:eastAsiaTheme="minorHAnsi" w:hAnsi="Arial" w:cs="Arial"/>
+    <w:tbl>
+      <w:tblPr>
+        <w:tblStyle w:val="Tablaconcuadrcula"/>
+        <w:tblW w:w="0" w:type="auto"/>
+        <w:tblLook w:val="04A0" w:firstRow="1" w:lastRow="0" w:firstColumn="1" w:lastColumn="0" w:noHBand="0" w:noVBand="1"/>
+      </w:tblPr>
+      <w:tblGrid>
+        <w:gridCol w:w="5395"/>
+        <w:gridCol w:w="5395"/>
+      </w:tblGrid>
+      <w:tr>
+        <w:tc>
+          <w:tcPr>
+            <w:tcW w:w="5395" w:type="dxa"/>
+            <w:tcMar/>
+          </w:tcPr>
+          <w:p>
+            <w:pPr>
+              <w:jc w:val="center"/>
+              <w:rPr>
+                <w:rFonts w:ascii="Arial" w:hAnsi="Arial" w:cs="Arial" w:eastAsiaTheme="minorHAnsi"/>
+                <w:b/>
+                <w:sz w:val="24"/>
+                <w:lang w:val="es-ES"/>
+              </w:rPr>
+            </w:pPr>
+            <w:r>
+              <w:rPr>
+                <w:rFonts w:ascii="Arial" w:hAnsi="Arial" w:cs="Arial" w:eastAsiaTheme="minorHAnsi"/>
+                <w:b/>
+                <w:sz w:val="24"/>
+              </w:rPr>
+              <w:lastRenderedPageBreak/>
+              <w:t xml:space="preserve">Nombre </w:t>
+            </w:r>
+            <w:r>
+              <w:rPr>
+                <w:rFonts w:ascii="Arial" w:hAnsi="Arial" w:cs="Arial" w:eastAsiaTheme="minorHAnsi"/>
+                <w:b/>
+                <w:sz w:val="24"/>
+                <w:lang w:val="es-ES"/>
+              </w:rPr>
+              <w:t>Completo</w:t>
+            </w:r>
+          </w:p>
+        </w:tc>
+        <w:tc>
+          <w:tcPr>
+            <w:tcW w:w="5395" w:type="dxa"/>
+            <w:tcMar/>
+          </w:tcPr>
+          <w:p>
+            <w:pPr>
+              <w:jc w:val="center"/>
+              <w:rPr>
+                <w:rFonts w:ascii="Arial" w:hAnsi="Arial" w:cs="Arial" w:eastAsiaTheme="minorHAnsi"/>
+                <w:b/>
+                <w:sz w:val="24"/>
+              </w:rPr>
+            </w:pPr>
+            <w:r>
+              <w:rPr>
+                <w:rFonts w:ascii="Arial" w:hAnsi="Arial" w:cs="Arial" w:eastAsiaTheme="minorHAnsi"/>
+                <w:b/>
+                <w:sz w:val="24"/>
+              </w:rPr>
+              <w:t>Puesto</w:t>
+            </w:r>
+          </w:p>
+        </w:tc>
+      </w:tr>
+      <w:tr>
+        <w:tc>
+          <w:tcPr>
+            <w:tcW w:w="5395" w:type="dxa"/>
+            <w:tcMar/>
+          </w:tcPr>
+          <w:p>
+            <w:pPr>
+              <w:jc w:val="center"/>
+              <w:rPr>
+                <w:rFonts w:ascii="Arial" w:hAnsi="Arial" w:cs="Arial" w:eastAsiaTheme="minorHAnsi"/>
+                <w:sz w:val="24"/>
+                <w:lang w:val="es-ES"/>
+              </w:rPr>
+            </w:pPr>
+            <w:r>
+              <w:rPr>
+                <w:rFonts w:ascii="Arial" w:hAnsi="Arial" w:cs="Arial" w:eastAsiaTheme="minorHAnsi"/>
+                <w:sz w:val="24"/>
+              </w:rPr>
+              <w:t xml:space="preserve">Diego Alejandro </w:t>
+            </w:r>
+            <w:proofErr w:type="spellStart"/>
+            <w:r>
+              <w:rPr>
+                <w:rFonts w:ascii="Arial" w:hAnsi="Arial" w:cs="Arial" w:eastAsiaTheme="minorHAnsi"/>
+                <w:sz w:val="24"/>
+              </w:rPr>
+              <w:t>Vel</w:t>
+            </w:r>
+            <w:r>
+              <w:rPr>
+                <w:rFonts w:ascii="Arial" w:hAnsi="Arial" w:cs="Arial" w:eastAsiaTheme="minorHAnsi"/>
+                <w:sz w:val="24"/>
+                <w:lang w:val="es-ES"/>
+              </w:rPr>
+              <w:t>ásquez</w:t>
+            </w:r>
+            <w:proofErr w:type="spellEnd"/>
+            <w:r>
+              <w:rPr>
+                <w:rFonts w:ascii="Arial" w:hAnsi="Arial" w:cs="Arial" w:eastAsiaTheme="minorHAnsi"/>
+                <w:sz w:val="24"/>
+                <w:lang w:val="es-ES"/>
+              </w:rPr>
+              <w:t xml:space="preserve"> </w:t>
+            </w:r>
+            <w:proofErr w:type="spellStart"/>
+            <w:r>
+              <w:rPr>
+                <w:rFonts w:ascii="Arial" w:hAnsi="Arial" w:cs="Arial" w:eastAsiaTheme="minorHAnsi"/>
+                <w:sz w:val="24"/>
+                <w:lang w:val="es-ES"/>
+              </w:rPr>
+              <w:t>Cuté</w:t>
+            </w:r>
+            <w:proofErr w:type="spellEnd"/>
+          </w:p>
+        </w:tc>
+        <w:tc>
+          <w:tcPr>
+            <w:tcW w:w="5395" w:type="dxa"/>
+            <w:tcMar/>
+          </w:tcPr>
+          <w:p>
+            <w:pPr>
+              <w:jc w:val="center"/>
+              <w:rPr>
+                <w:rFonts w:ascii="Arial" w:hAnsi="Arial" w:cs="Arial" w:eastAsiaTheme="minorHAnsi"/>
+                <w:sz w:val="24"/>
+              </w:rPr>
+            </w:pPr>
+            <w:r>
+              <w:rPr>
+                <w:rFonts w:ascii="Arial" w:hAnsi="Arial" w:cs="Arial" w:eastAsiaTheme="minorHAnsi"/>
+                <w:sz w:val="24"/>
+              </w:rPr>
+              <w:t>Scrum Master</w:t>
+            </w:r>
+          </w:p>
+        </w:tc>
+      </w:tr>
+      <w:tr>
+        <w:tc>
+          <w:tcPr>
+            <w:tcW w:w="5395" w:type="dxa"/>
+            <w:tcMar/>
+          </w:tcPr>
+          <w:p>
+            <w:pPr>
+              <w:jc w:val="center"/>
+              <w:rPr>
+                <w:rFonts w:ascii="Arial" w:hAnsi="Arial" w:cs="Arial" w:eastAsiaTheme="minorHAnsi"/>
+                <w:sz w:val="24"/>
+              </w:rPr>
+            </w:pPr>
+            <w:r>
+              <w:rPr>
+                <w:rFonts w:ascii="Arial" w:hAnsi="Arial" w:cs="Arial" w:eastAsiaTheme="minorHAnsi"/>
+                <w:sz w:val="24"/>
+              </w:rPr>
+              <w:t>Diego Alejandro Monterroso Domínguez</w:t>
+            </w:r>
+          </w:p>
+        </w:tc>
+        <w:tc>
+          <w:tcPr>
+            <w:tcW w:w="5395" w:type="dxa"/>
+            <w:tcMar/>
+          </w:tcPr>
+          <w:p>
+            <w:pPr>
+              <w:jc w:val="center"/>
+              <w:rPr>
+                <w:rFonts w:ascii="Arial" w:hAnsi="Arial" w:cs="Arial" w:eastAsiaTheme="minorHAnsi"/>
+                <w:sz w:val="24"/>
+              </w:rPr>
+            </w:pPr>
+            <w:r>
+              <w:rPr>
+                <w:rFonts w:ascii="Arial" w:hAnsi="Arial" w:cs="Arial" w:eastAsiaTheme="minorHAnsi"/>
+                <w:sz w:val="24"/>
+              </w:rPr>
+              <w:t>Programador</w:t>
+            </w:r>
+          </w:p>
+        </w:tc>
+      </w:tr>
+      <w:tr>
+        <w:tc>
+          <w:tcPr>
+            <w:tcW w:w="5395" w:type="dxa"/>
+            <w:tcMar/>
+          </w:tcPr>
+          <w:p>
+            <w:pPr>
+              <w:jc w:val="center"/>
+              <w:rPr>
+                <w:rFonts w:ascii="Arial" w:hAnsi="Arial" w:cs="Arial" w:eastAsiaTheme="minorHAnsi"/>
+                <w:sz w:val="24"/>
+              </w:rPr>
+            </w:pPr>
+            <w:r>
+              <w:rPr>
+                <w:rFonts w:ascii="Arial" w:hAnsi="Arial" w:cs="Arial" w:eastAsiaTheme="minorHAnsi"/>
+                <w:sz w:val="24"/>
+              </w:rPr>
+              <w:t xml:space="preserve">Ricardo </w:t>
+            </w:r>
+            <w:proofErr w:type="spellStart"/>
+            <w:r>
+              <w:rPr>
+                <w:rFonts w:ascii="Arial" w:hAnsi="Arial" w:cs="Arial" w:eastAsiaTheme="minorHAnsi"/>
+                <w:sz w:val="24"/>
+              </w:rPr>
+              <w:t>Andre</w:t>
+            </w:r>
+            <w:proofErr w:type="spellEnd"/>
+            <w:r>
+              <w:rPr>
+                <w:rFonts w:ascii="Arial" w:hAnsi="Arial" w:cs="Arial" w:eastAsiaTheme="minorHAnsi"/>
+                <w:sz w:val="24"/>
+              </w:rPr>
+              <w:t xml:space="preserve"> </w:t>
+            </w:r>
+            <w:proofErr w:type="spellStart"/>
+            <w:r>
+              <w:rPr>
+                <w:rFonts w:ascii="Arial" w:hAnsi="Arial" w:cs="Arial" w:eastAsiaTheme="minorHAnsi"/>
+                <w:sz w:val="24"/>
+              </w:rPr>
+              <w:t>Marroquin</w:t>
+            </w:r>
+            <w:proofErr w:type="spellEnd"/>
+            <w:r>
+              <w:rPr>
+                <w:rFonts w:ascii="Arial" w:hAnsi="Arial" w:cs="Arial" w:eastAsiaTheme="minorHAnsi"/>
+                <w:sz w:val="24"/>
+              </w:rPr>
+              <w:t xml:space="preserve"> </w:t>
+            </w:r>
+            <w:proofErr w:type="spellStart"/>
+            <w:r>
+              <w:rPr>
+                <w:rFonts w:ascii="Arial" w:hAnsi="Arial" w:cs="Arial" w:eastAsiaTheme="minorHAnsi"/>
+                <w:sz w:val="24"/>
+              </w:rPr>
+              <w:t>Lopez</w:t>
+            </w:r>
+            <w:proofErr w:type="spellEnd"/>
+          </w:p>
+        </w:tc>
+        <w:tc>
+          <w:tcPr>
+            <w:tcW w:w="5395" w:type="dxa"/>
+            <w:tcMar/>
+          </w:tcPr>
+          <w:p>
+            <w:pPr>
+              <w:jc w:val="center"/>
+              <w:rPr>
+                <w:rFonts w:ascii="Arial" w:hAnsi="Arial" w:cs="Arial" w:eastAsiaTheme="minorHAnsi"/>
+                <w:sz w:val="24"/>
+              </w:rPr>
+            </w:pPr>
+            <w:r>
+              <w:rPr>
+                <w:rFonts w:ascii="Arial" w:hAnsi="Arial" w:cs="Arial" w:eastAsiaTheme="minorHAnsi"/>
+                <w:sz w:val="24"/>
+              </w:rPr>
+              <w:t>Programador</w:t>
+            </w:r>
+          </w:p>
+        </w:tc>
+      </w:tr>
+      <w:tr>
+        <w:tc>
+          <w:tcPr>
+            <w:tcW w:w="5395" w:type="dxa"/>
+            <w:tcMar/>
+          </w:tcPr>
+          <w:p>
+            <w:pPr>
+              <w:jc w:val="center"/>
+              <w:rPr>
+                <w:rFonts w:ascii="Arial" w:hAnsi="Arial" w:cs="Arial" w:eastAsiaTheme="minorHAnsi"/>
+                <w:sz w:val="24"/>
+              </w:rPr>
+            </w:pPr>
+            <w:r>
+              <w:rPr>
+                <w:rFonts w:ascii="Arial" w:hAnsi="Arial" w:cs="Arial" w:eastAsiaTheme="minorHAnsi"/>
+                <w:sz w:val="24"/>
+              </w:rPr>
+              <w:t xml:space="preserve">Rigoberto </w:t>
+            </w:r>
+            <w:proofErr w:type="spellStart"/>
+            <w:r>
+              <w:rPr>
+                <w:rFonts w:ascii="Arial" w:hAnsi="Arial" w:cs="Arial" w:eastAsiaTheme="minorHAnsi"/>
+                <w:sz w:val="24"/>
+              </w:rPr>
+              <w:t>Godinez</w:t>
+            </w:r>
+            <w:proofErr w:type="spellEnd"/>
+            <w:r>
+              <w:rPr>
+                <w:rFonts w:ascii="Arial" w:hAnsi="Arial" w:cs="Arial" w:eastAsiaTheme="minorHAnsi"/>
+                <w:sz w:val="24"/>
+              </w:rPr>
+              <w:t xml:space="preserve"> Fajardo</w:t>
+            </w:r>
+          </w:p>
+        </w:tc>
+        <w:tc>
+          <w:tcPr>
+            <w:tcW w:w="5395" w:type="dxa"/>
+            <w:tcMar/>
+          </w:tcPr>
+          <w:p>
+            <w:pPr>
+              <w:jc w:val="center"/>
+              <w:rPr>
+                <w:rFonts w:ascii="Arial" w:hAnsi="Arial" w:cs="Arial" w:eastAsiaTheme="minorHAnsi"/>
+                <w:sz w:val="24"/>
+                <w:u w:val="single"/>
+              </w:rPr>
+            </w:pPr>
+            <w:r>
+              <w:rPr>
+                <w:rFonts w:ascii="Arial" w:hAnsi="Arial" w:cs="Arial" w:eastAsiaTheme="minorHAnsi"/>
+                <w:sz w:val="24"/>
+              </w:rPr>
+              <w:t>Programador</w:t>
+            </w:r>
+          </w:p>
+        </w:tc>
+      </w:tr>
+      <w:tr>
+        <w:tc>
+          <w:tcPr>
+            <w:tcW w:w="5395" w:type="dxa"/>
+            <w:tcMar/>
+          </w:tcPr>
+          <w:p>
+            <w:pPr>
+              <w:jc w:val="center"/>
+              <w:rPr>
+                <w:rFonts w:ascii="Arial" w:hAnsi="Arial" w:cs="Arial" w:eastAsiaTheme="minorHAnsi"/>
+                <w:sz w:val="24"/>
+              </w:rPr>
+            </w:pPr>
+            <w:r>
+              <w:rPr>
+                <w:rFonts w:ascii="Arial" w:hAnsi="Arial" w:cs="Arial" w:eastAsiaTheme="minorHAnsi"/>
+                <w:sz w:val="24"/>
+              </w:rPr>
+              <w:t xml:space="preserve">Dany </w:t>
+            </w:r>
+            <w:proofErr w:type="spellStart"/>
+            <w:r>
+              <w:rPr>
+                <w:rFonts w:ascii="Arial" w:hAnsi="Arial" w:cs="Arial" w:eastAsiaTheme="minorHAnsi"/>
+                <w:sz w:val="24"/>
+              </w:rPr>
+              <w:t>Ixbalanqué</w:t>
+            </w:r>
+            <w:proofErr w:type="spellEnd"/>
+            <w:r>
+              <w:rPr>
+                <w:rFonts w:ascii="Arial" w:hAnsi="Arial" w:cs="Arial" w:eastAsiaTheme="minorHAnsi"/>
+                <w:sz w:val="24"/>
+              </w:rPr>
+              <w:t xml:space="preserve"> Lucas Vicente</w:t>
+            </w:r>
+          </w:p>
+        </w:tc>
+        <w:tc>
+          <w:tcPr>
+            <w:tcW w:w="5395" w:type="dxa"/>
+            <w:tcMar/>
+          </w:tcPr>
+          <w:p>
+            <w:pPr>
+              <w:jc w:val="center"/>
+              <w:rPr>
+                <w:rFonts w:ascii="Arial" w:hAnsi="Arial" w:cs="Arial" w:eastAsiaTheme="minorHAnsi"/>
+                <w:sz w:val="24"/>
+              </w:rPr>
+            </w:pPr>
+            <w:r>
+              <w:rPr>
+                <w:rFonts w:ascii="Arial" w:hAnsi="Arial" w:cs="Arial" w:eastAsiaTheme="minorHAnsi"/>
+                <w:sz w:val="24"/>
+              </w:rPr>
+              <w:t>Programador</w:t>
+            </w:r>
+          </w:p>
+        </w:tc>
+      </w:tr>
+      <w:tr>
+        <w:tc>
+          <w:tcPr>
+            <w:tcW w:w="5395" w:type="dxa"/>
+            <w:tcMar/>
+          </w:tcPr>
+          <w:p>
+            <w:pPr>
+              <w:jc w:val="center"/>
+              <w:rPr>
+                <w:rFonts w:ascii="Arial" w:hAnsi="Arial" w:cs="Arial" w:eastAsiaTheme="minorHAnsi"/>
+                <w:sz w:val="24"/>
+              </w:rPr>
+            </w:pPr>
+            <w:r>
+              <w:rPr>
+                <w:rFonts w:ascii="Arial" w:hAnsi="Arial" w:cs="Arial" w:eastAsiaTheme="minorHAnsi"/>
+                <w:sz w:val="24"/>
+              </w:rPr>
+              <w:t xml:space="preserve">Otto </w:t>
+            </w:r>
+            <w:proofErr w:type="spellStart"/>
+            <w:r>
+              <w:rPr>
+                <w:rFonts w:ascii="Arial" w:hAnsi="Arial" w:cs="Arial" w:eastAsiaTheme="minorHAnsi"/>
+                <w:sz w:val="24"/>
+              </w:rPr>
+              <w:t>Raul</w:t>
+            </w:r>
+            <w:proofErr w:type="spellEnd"/>
+            <w:r>
+              <w:rPr>
+                <w:rFonts w:ascii="Arial" w:hAnsi="Arial" w:cs="Arial" w:eastAsiaTheme="minorHAnsi"/>
+                <w:sz w:val="24"/>
+              </w:rPr>
+              <w:t xml:space="preserve"> Diaz Batres</w:t>
+            </w:r>
+          </w:p>
+        </w:tc>
+        <w:tc>
+          <w:tcPr>
+            <w:tcW w:w="5395" w:type="dxa"/>
+            <w:tcMar/>
+          </w:tcPr>
+          <w:p>
+            <w:pPr>
+              <w:jc w:val="center"/>
+              <w:rPr>
+                <w:rFonts w:ascii="Arial" w:hAnsi="Arial" w:cs="Arial" w:eastAsiaTheme="minorHAnsi"/>
+                <w:sz w:val="24"/>
+              </w:rPr>
+            </w:pPr>
+            <w:r>
+              <w:rPr>
+                <w:rFonts w:ascii="Arial" w:hAnsi="Arial" w:cs="Arial" w:eastAsiaTheme="minorHAnsi"/>
+                <w:sz w:val="24"/>
+              </w:rPr>
+              <w:t>Programador</w:t>
+            </w:r>
+          </w:p>
+        </w:tc>
+      </w:tr>
+      <w:tr>
+        <w:tc>
+          <w:tcPr>
+            <w:tcW w:w="5395" w:type="dxa"/>
+            <w:tcMar/>
+          </w:tcPr>
+          <w:p>
+            <w:pPr>
+              <w:jc w:val="center"/>
+              <w:rPr>
+                <w:rFonts w:ascii="Arial" w:hAnsi="Arial" w:cs="Arial" w:eastAsiaTheme="minorHAnsi"/>
+                <w:sz w:val="24"/>
+              </w:rPr>
+            </w:pPr>
+            <w:r>
+              <w:rPr>
+                <w:rFonts w:ascii="Arial" w:hAnsi="Arial" w:cs="Arial" w:eastAsiaTheme="minorHAnsi"/>
+                <w:sz w:val="24"/>
+              </w:rPr>
+              <w:t xml:space="preserve">Carlos Emilio Navarro Sifontes </w:t>
+            </w:r>
+          </w:p>
+        </w:tc>
+        <w:tc>
+          <w:tcPr>
+            <w:tcW w:w="5395" w:type="dxa"/>
+            <w:tcMar/>
+          </w:tcPr>
+          <w:p>
+            <w:pPr>
+              <w:jc w:val="center"/>
+              <w:rPr>
+                <w:rFonts w:ascii="Arial" w:hAnsi="Arial" w:cs="Arial" w:eastAsiaTheme="minorHAnsi"/>
+                <w:sz w:val="24"/>
+              </w:rPr>
+            </w:pPr>
+            <w:r>
+              <w:rPr>
+                <w:rFonts w:ascii="Arial" w:hAnsi="Arial" w:cs="Arial" w:eastAsiaTheme="minorHAnsi"/>
+                <w:sz w:val="24"/>
+              </w:rPr>
+              <w:t>Programador</w:t>
+            </w:r>
+          </w:p>
+        </w:tc>
+      </w:tr>
+      <w:tr>
+        <w:tc>
+          <w:tcPr>
+            <w:tcW w:w="5395" w:type="dxa"/>
+            <w:tcMar/>
+          </w:tcPr>
+          <w:p>
+            <w:pPr>
+              <w:jc w:val="center"/>
+              <w:rPr>
+                <w:rFonts w:ascii="Arial" w:hAnsi="Arial" w:cs="Arial" w:eastAsiaTheme="minorHAnsi"/>
+                <w:sz w:val="24"/>
+              </w:rPr>
+            </w:pPr>
+            <w:r>
+              <w:rPr>
+                <w:rFonts w:ascii="Arial" w:hAnsi="Arial" w:cs="Arial" w:eastAsiaTheme="minorHAnsi"/>
+                <w:sz w:val="24"/>
+              </w:rPr>
+              <w:t xml:space="preserve">Isaac </w:t>
+            </w:r>
+            <w:proofErr w:type="spellStart"/>
+            <w:r>
+              <w:rPr>
+                <w:rFonts w:ascii="Arial" w:hAnsi="Arial" w:cs="Arial" w:eastAsiaTheme="minorHAnsi"/>
+                <w:sz w:val="24"/>
+              </w:rPr>
+              <w:t>Tiguilá</w:t>
+            </w:r>
+            <w:proofErr w:type="spellEnd"/>
+            <w:r>
+              <w:rPr>
+                <w:rFonts w:ascii="Arial" w:hAnsi="Arial" w:cs="Arial" w:eastAsiaTheme="minorHAnsi"/>
+                <w:sz w:val="24"/>
+              </w:rPr>
+              <w:t xml:space="preserve"> Véliz</w:t>
+            </w:r>
+          </w:p>
+        </w:tc>
+        <w:tc>
+          <w:tcPr>
+            <w:tcW w:w="5395" w:type="dxa"/>
+            <w:tcMar/>
+          </w:tcPr>
+          <w:p>
+            <w:pPr>
+              <w:jc w:val="center"/>
+              <w:rPr>
+                <w:rFonts w:ascii="Arial" w:hAnsi="Arial" w:cs="Arial" w:eastAsiaTheme="minorHAnsi"/>
+                <w:sz w:val="24"/>
+              </w:rPr>
+            </w:pPr>
+            <w:r>
+              <w:rPr>
+                <w:rFonts w:ascii="Arial" w:hAnsi="Arial" w:cs="Arial" w:eastAsiaTheme="minorHAnsi"/>
+                <w:sz w:val="24"/>
+              </w:rPr>
+              <w:t>Programador</w:t>
+            </w:r>
+          </w:p>
+        </w:tc>
+      </w:tr>
+      <w:tr>
+        <w:tc>
+          <w:tcPr>
+            <w:tcW w:w="5395" w:type="dxa"/>
+            <w:tcMar/>
+          </w:tcPr>
+          <w:p>
+            <w:pPr>
+              <w:jc w:val="center"/>
+              <w:rPr>
+                <w:rFonts w:ascii="Arial" w:hAnsi="Arial" w:eastAsia="Calibri" w:cs="Arial" w:eastAsiaTheme="minorAscii"/>
+                <w:sz w:val="24"/>
+                <w:szCs w:val="24"/>
+              </w:rPr>
+            </w:pPr>
+            <w:r>
+              <w:rPr>
+                <w:rFonts w:ascii="Arial" w:hAnsi="Arial" w:eastAsia="Calibri" w:cs="Arial" w:eastAsiaTheme="minorAscii"/>
+                <w:sz w:val="24"/>
+                <w:szCs w:val="24"/>
+              </w:rPr>
+              <w:t>Josue David Sajche Boror</w:t>
+            </w:r>
+          </w:p>
+        </w:tc>
+        <w:tc>
+          <w:tcPr>
+            <w:tcW w:w="5395" w:type="dxa"/>
+            <w:tcMar/>
+          </w:tcPr>
+          <w:p>
+            <w:pPr>
+              <w:jc w:val="center"/>
+              <w:rPr>
+                <w:rFonts w:ascii="Arial" w:hAnsi="Arial" w:eastAsia="Calibri" w:cs="Arial" w:eastAsiaTheme="minorAscii"/>
+                <w:sz w:val="24"/>
+                <w:szCs w:val="24"/>
+              </w:rPr>
+            </w:pPr>
+            <w:r>
+              <w:rPr>
+                <w:rFonts w:ascii="Arial" w:hAnsi="Arial" w:eastAsia="Calibri" w:cs="Arial" w:eastAsiaTheme="minorAscii"/>
+                <w:sz w:val="24"/>
+                <w:szCs w:val="24"/>
+              </w:rPr>
+              <w:t xml:space="preserve">Programador </w:t>
+            </w:r>
+          </w:p>
+        </w:tc>
+      </w:tr>
+      <w:tr>
+        <w:tc>
+          <w:tcPr>
+            <w:tcW w:w="5395" w:type="dxa"/>
+            <w:tcMar/>
+          </w:tcPr>
+          <w:p>
+            <w:pPr>
+              <w:jc w:val="center"/>
+              <w:rPr>
+                <w:rFonts w:ascii="Arial" w:hAnsi="Arial" w:cs="Arial" w:eastAsiaTheme="minorHAnsi"/>
+                <w:sz w:val="24"/>
+              </w:rPr>
+            </w:pPr>
+          </w:p>
+        </w:tc>
+        <w:tc>
+          <w:tcPr>
+            <w:tcW w:w="5395" w:type="dxa"/>
+            <w:tcMar/>
+          </w:tcPr>
+          <w:p>
+            <w:pPr>
+              <w:jc w:val="center"/>
+              <w:rPr>
+                <w:rFonts w:ascii="Arial" w:hAnsi="Arial" w:cs="Arial" w:eastAsiaTheme="minorHAnsi"/>
+                <w:sz w:val="24"/>
+              </w:rPr>
+            </w:pPr>
+          </w:p>
+        </w:tc>
+      </w:tr>
+      <w:tr>
+        <w:tc>
+          <w:tcPr>
+            <w:tcW w:w="5395" w:type="dxa"/>
+            <w:tcMar/>
+          </w:tcPr>
+          <w:p>
+            <w:pPr>
+              <w:jc w:val="center"/>
+              <w:rPr>
+                <w:rFonts w:ascii="Arial" w:hAnsi="Arial" w:cs="Arial" w:eastAsiaTheme="minorHAnsi"/>
+                <w:sz w:val="24"/>
+              </w:rPr>
+            </w:pPr>
+          </w:p>
+        </w:tc>
+        <w:tc>
+          <w:tcPr>
+            <w:tcW w:w="5395" w:type="dxa"/>
+            <w:tcMar/>
+          </w:tcPr>
+          <w:p>
+            <w:pPr>
+              <w:jc w:val="center"/>
+              <w:rPr>
+                <w:rFonts w:ascii="Arial" w:hAnsi="Arial" w:cs="Arial" w:eastAsiaTheme="minorHAnsi"/>
+                <w:sz w:val="24"/>
+              </w:rPr>
+            </w:pPr>
+          </w:p>
+        </w:tc>
+      </w:tr>
+    </w:tbl>
+    <w:p>
+      <w:pPr>
+        <w:jc w:val="center"/>
+        <w:rPr>
+          <w:rFonts w:ascii="Arial" w:hAnsi="Arial" w:cs="Arial" w:eastAsiaTheme="minorHAnsi"/>
           <w:sz w:val="24"/>
         </w:rPr>
       </w:pPr>
-      <w:bookmarkStart w:id="0" w:name="_GoBack"/>
-      <w:bookmarkEnd w:id="0"/>
     </w:p>
     <w:sectPr>
-      <w:pgSz w:w="12240" w:h="15840"/>
+      <w:pgSz w:w="12240" w:h="15840" w:orient="portrait"/>
       <w:pgMar w:top="720" w:right="720" w:bottom="720" w:left="720" w:header="708" w:footer="708" w:gutter="0"/>
       <w:cols w:space="708"/>
       <w:docGrid w:linePitch="360"/>
@@ -669,34 +1414,12 @@
 </w:document>
 </file>
 
-<file path=word/commentsExtensible.xml><?xml version="1.0" encoding="utf-8"?>
-<w16cex:commentsExtensible xmlns:wpc="http://schemas.microsoft.com/office/word/2010/wordprocessingCanvas" xmlns:cx="http://schemas.microsoft.com/office/drawing/2014/chartex" xmlns:cx1="http://schemas.microsoft.com/office/drawing/2015/9/8/chartex" xmlns:cx2="http://schemas.microsoft.com/office/drawing/2015/10/21/chartex" xmlns:cx3="http://schemas.microsoft.com/office/drawing/2016/5/9/chartex" xmlns:cx4="http://schemas.microsoft.com/office/drawing/2016/5/10/chartex" xmlns:cx5="http://schemas.microsoft.com/office/drawing/2016/5/11/chartex" xmlns:cx6="http://schemas.microsoft.com/office/drawing/2016/5/12/chartex" xmlns:cx7="http://schemas.microsoft.com/office/drawing/2016/5/13/chartex" xmlns:cx8="http://schemas.microsoft.com/office/drawing/2016/5/14/chartex" xmlns:mc="http://schemas.openxmlformats.org/markup-compatibility/2006" xmlns:aink="http://schemas.microsoft.com/office/drawing/2016/ink" xmlns:am3d="http://schemas.microsoft.com/office/drawing/2017/model3d" xmlns:o="urn:schemas-microsoft-com:office:office" xmlns:r="http://schemas.openxmlformats.org/officeDocument/2006/relationships" xmlns:m="http://schemas.openxmlformats.org/officeDocument/2006/math" xmlns:v="urn:schemas-microsoft-com:vml" xmlns:wp14="http://schemas.microsoft.com/office/word/2010/wordprocessingDrawing" xmlns:wp="http://schemas.openxmlformats.org/drawingml/2006/wordprocessingDrawing" xmlns:w10="urn:schemas-microsoft-com:office:word" xmlns:w="http://schemas.openxmlformats.org/wordprocessingml/2006/main" xmlns:w14="http://schemas.microsoft.com/office/word/2010/wordml" xmlns:w15="http://schemas.microsoft.com/office/word/2012/wordml" xmlns:w16cex="http://schemas.microsoft.com/office/word/2018/wordml/cex" xmlns:w16cid="http://schemas.microsoft.com/office/word/2016/wordml/cid" xmlns:w16="http://schemas.microsoft.com/office/word/2018/wordml" xmlns:w16sdtdh="http://schemas.microsoft.com/office/word/2020/wordml/sdtdatahash" xmlns:w16se="http://schemas.microsoft.com/office/word/2015/wordml/symex" xmlns:wpg="http://schemas.microsoft.com/office/word/2010/wordprocessingGroup" xmlns:wpi="http://schemas.microsoft.com/office/word/2010/wordprocessingInk" xmlns:wne="http://schemas.microsoft.com/office/word/2006/wordml" xmlns:wps="http://schemas.microsoft.com/office/word/2010/wordprocessingShape" mc:Ignorable="w14 w15 w16se w16cid w16 w16cex w16sdtdh wp14">
-  <w16cex:commentExtensible w16cex:durableId="290E6085" w16cex:dateUtc="2023-11-27T06:25:00Z"/>
-  <w16cex:commentExtensible w16cex:durableId="290E606C" w16cex:dateUtc="2023-11-27T06:25:00Z"/>
-  <w16cex:commentExtensible w16cex:durableId="290E6055" w16cex:dateUtc="2023-11-27T06:24:00Z"/>
-  <w16cex:commentExtensible w16cex:durableId="290E6014" w16cex:dateUtc="2023-11-27T06:23:00Z"/>
-  <w16cex:commentExtensible w16cex:durableId="290E6023" w16cex:dateUtc="2023-11-27T06:24:00Z"/>
-  <w16cex:commentExtensible w16cex:durableId="290E6041" w16cex:dateUtc="2023-11-27T06:24:00Z"/>
-</w16cex:commentsExtensible>
-</file>
-
-<file path=word/commentsIds.xml><?xml version="1.0" encoding="utf-8"?>
-<w16cid:commentsIds xmlns:wpc="http://schemas.microsoft.com/office/word/2010/wordprocessingCanvas" xmlns:cx="http://schemas.microsoft.com/office/drawing/2014/chartex" xmlns:cx1="http://schemas.microsoft.com/office/drawing/2015/9/8/chartex" xmlns:cx2="http://schemas.microsoft.com/office/drawing/2015/10/21/chartex" xmlns:cx3="http://schemas.microsoft.com/office/drawing/2016/5/9/chartex" xmlns:cx4="http://schemas.microsoft.com/office/drawing/2016/5/10/chartex" xmlns:cx5="http://schemas.microsoft.com/office/drawing/2016/5/11/chartex" xmlns:cx6="http://schemas.microsoft.com/office/drawing/2016/5/12/chartex" xmlns:cx7="http://schemas.microsoft.com/office/drawing/2016/5/13/chartex" xmlns:cx8="http://schemas.microsoft.com/office/drawing/2016/5/14/chartex" xmlns:mc="http://schemas.openxmlformats.org/markup-compatibility/2006" xmlns:aink="http://schemas.microsoft.com/office/drawing/2016/ink" xmlns:am3d="http://schemas.microsoft.com/office/drawing/2017/model3d" xmlns:o="urn:schemas-microsoft-com:office:office" xmlns:r="http://schemas.openxmlformats.org/officeDocument/2006/relationships" xmlns:m="http://schemas.openxmlformats.org/officeDocument/2006/math" xmlns:v="urn:schemas-microsoft-com:vml" xmlns:wp14="http://schemas.microsoft.com/office/word/2010/wordprocessingDrawing" xmlns:wp="http://schemas.openxmlformats.org/drawingml/2006/wordprocessingDrawing" xmlns:w10="urn:schemas-microsoft-com:office:word" xmlns:w="http://schemas.openxmlformats.org/wordprocessingml/2006/main" xmlns:w14="http://schemas.microsoft.com/office/word/2010/wordml" xmlns:w15="http://schemas.microsoft.com/office/word/2012/wordml" xmlns:w16cex="http://schemas.microsoft.com/office/word/2018/wordml/cex" xmlns:w16cid="http://schemas.microsoft.com/office/word/2016/wordml/cid" xmlns:w16="http://schemas.microsoft.com/office/word/2018/wordml" xmlns:w16sdtdh="http://schemas.microsoft.com/office/word/2020/wordml/sdtdatahash" xmlns:w16se="http://schemas.microsoft.com/office/word/2015/wordml/symex" xmlns:wpg="http://schemas.microsoft.com/office/word/2010/wordprocessingGroup" xmlns:wpi="http://schemas.microsoft.com/office/word/2010/wordprocessingInk" xmlns:wne="http://schemas.microsoft.com/office/word/2006/wordml" xmlns:wps="http://schemas.microsoft.com/office/word/2010/wordprocessingShape" mc:Ignorable="w14 w15 w16se w16cid w16 w16cex w16sdtdh wp14">
-  <w16cid:commentId w16cid:paraId="34D7B734" w16cid:durableId="290E6085"/>
-  <w16cid:commentId w16cid:paraId="1AF62A36" w16cid:durableId="290E606C"/>
-  <w16cid:commentId w16cid:paraId="580B016D" w16cid:durableId="290E6055"/>
-  <w16cid:commentId w16cid:paraId="29875FAE" w16cid:durableId="290E6014"/>
-  <w16cid:commentId w16cid:paraId="7BA1931D" w16cid:durableId="290E6023"/>
-  <w16cid:commentId w16cid:paraId="00D7F781" w16cid:durableId="290E6041"/>
-</w16cid:commentsIds>
-</file>
-
 <file path=word/styles.xml><?xml version="1.0" encoding="utf-8"?>
-<w:styles xmlns:mc="http://schemas.openxmlformats.org/markup-compatibility/2006" xmlns:r="http://schemas.openxmlformats.org/officeDocument/2006/relationships" xmlns:w="http://schemas.openxmlformats.org/wordprocessingml/2006/main" xmlns:w14="http://schemas.microsoft.com/office/word/2010/wordml" xmlns:w15="http://schemas.microsoft.com/office/word/2012/wordml" xmlns:w16se="http://schemas.microsoft.com/office/word/2015/wordml/symex" mc:Ignorable="w14 w15 w16se">
+<w:styles xmlns:mc="http://schemas.openxmlformats.org/markup-compatibility/2006" xmlns:r="http://schemas.openxmlformats.org/officeDocument/2006/relationships" xmlns:w="http://schemas.openxmlformats.org/wordprocessingml/2006/main" xmlns:w14="http://schemas.microsoft.com/office/word/2010/wordml" xmlns:w15="http://schemas.microsoft.com/office/word/2012/wordml" xmlns:w16cex="http://schemas.microsoft.com/office/word/2018/wordml/cex" xmlns:w16cid="http://schemas.microsoft.com/office/word/2016/wordml/cid" xmlns:w16="http://schemas.microsoft.com/office/word/2018/wordml" xmlns:w16sdtdh="http://schemas.microsoft.com/office/word/2020/wordml/sdtdatahash" xmlns:w16se="http://schemas.microsoft.com/office/word/2015/wordml/symex" mc:Ignorable="w14 w15 w16se w16cid w16 w16cex w16sdtdh">
   <w:docDefaults>
     <w:rPrDefault>
       <w:rPr>
-        <w:rFonts w:asciiTheme="minorHAnsi" w:eastAsiaTheme="minorHAnsi" w:hAnsiTheme="minorHAnsi" w:cstheme="minorBidi"/>
+        <w:rFonts w:asciiTheme="minorHAnsi" w:hAnsiTheme="minorHAnsi" w:eastAsiaTheme="minorHAnsi" w:cstheme="minorBidi"/>
         <w:sz w:val="22"/>
         <w:szCs w:val="22"/>
         <w:lang w:val="es-GT" w:eastAsia="en-US" w:bidi="ar-SA"/>
@@ -708,17 +1431,17 @@
       </w:pPr>
     </w:pPrDefault>
   </w:docDefaults>
-  <w:latentStyles w:defLockedState="0" w:defUIPriority="99" w:defSemiHidden="0" w:defUnhideWhenUsed="0" w:defQFormat="0" w:count="371">
+  <w:latentStyles w:defLockedState="0" w:defUIPriority="99" w:defSemiHidden="0" w:defUnhideWhenUsed="0" w:defQFormat="0" w:count="376">
     <w:lsdException w:name="Normal" w:uiPriority="0" w:qFormat="1"/>
     <w:lsdException w:name="heading 1" w:uiPriority="9" w:qFormat="1"/>
-    <w:lsdException w:name="heading 2" w:semiHidden="1" w:uiPriority="9" w:unhideWhenUsed="1" w:qFormat="1"/>
-    <w:lsdException w:name="heading 3" w:semiHidden="1" w:uiPriority="9" w:unhideWhenUsed="1" w:qFormat="1"/>
-    <w:lsdException w:name="heading 4" w:semiHidden="1" w:uiPriority="9" w:unhideWhenUsed="1" w:qFormat="1"/>
-    <w:lsdException w:name="heading 5" w:semiHidden="1" w:uiPriority="9" w:unhideWhenUsed="1" w:qFormat="1"/>
-    <w:lsdException w:name="heading 6" w:semiHidden="1" w:uiPriority="9" w:unhideWhenUsed="1" w:qFormat="1"/>
-    <w:lsdException w:name="heading 7" w:semiHidden="1" w:uiPriority="9" w:unhideWhenUsed="1" w:qFormat="1"/>
-    <w:lsdException w:name="heading 8" w:semiHidden="1" w:uiPriority="9" w:unhideWhenUsed="1" w:qFormat="1"/>
-    <w:lsdException w:name="heading 9" w:semiHidden="1" w:uiPriority="9" w:unhideWhenUsed="1" w:qFormat="1"/>
+    <w:lsdException w:name="heading 2" w:uiPriority="9" w:semiHidden="1" w:unhideWhenUsed="1" w:qFormat="1"/>
+    <w:lsdException w:name="heading 3" w:uiPriority="9" w:semiHidden="1" w:unhideWhenUsed="1" w:qFormat="1"/>
+    <w:lsdException w:name="heading 4" w:uiPriority="9" w:semiHidden="1" w:unhideWhenUsed="1" w:qFormat="1"/>
+    <w:lsdException w:name="heading 5" w:uiPriority="9" w:semiHidden="1" w:unhideWhenUsed="1" w:qFormat="1"/>
+    <w:lsdException w:name="heading 6" w:uiPriority="9" w:semiHidden="1" w:unhideWhenUsed="1" w:qFormat="1"/>
+    <w:lsdException w:name="heading 7" w:uiPriority="9" w:semiHidden="1" w:unhideWhenUsed="1" w:qFormat="1"/>
+    <w:lsdException w:name="heading 8" w:uiPriority="9" w:semiHidden="1" w:unhideWhenUsed="1" w:qFormat="1"/>
+    <w:lsdException w:name="heading 9" w:uiPriority="9" w:semiHidden="1" w:unhideWhenUsed="1" w:qFormat="1"/>
     <w:lsdException w:name="index 1" w:semiHidden="1" w:unhideWhenUsed="1"/>
     <w:lsdException w:name="index 2" w:semiHidden="1" w:unhideWhenUsed="1"/>
     <w:lsdException w:name="index 3" w:semiHidden="1" w:unhideWhenUsed="1"/>
@@ -728,22 +1451,22 @@
     <w:lsdException w:name="index 7" w:semiHidden="1" w:unhideWhenUsed="1"/>
     <w:lsdException w:name="index 8" w:semiHidden="1" w:unhideWhenUsed="1"/>
     <w:lsdException w:name="index 9" w:semiHidden="1" w:unhideWhenUsed="1"/>
-    <w:lsdException w:name="toc 1" w:semiHidden="1" w:uiPriority="39" w:unhideWhenUsed="1"/>
-    <w:lsdException w:name="toc 2" w:semiHidden="1" w:uiPriority="39" w:unhideWhenUsed="1"/>
-    <w:lsdException w:name="toc 3" w:semiHidden="1" w:uiPriority="39" w:unhideWhenUsed="1"/>
-    <w:lsdException w:name="toc 4" w:semiHidden="1" w:uiPriority="39" w:unhideWhenUsed="1"/>
-    <w:lsdException w:name="toc 5" w:semiHidden="1" w:uiPriority="39" w:unhideWhenUsed="1"/>
-    <w:lsdException w:name="toc 6" w:semiHidden="1" w:uiPriority="39" w:unhideWhenUsed="1"/>
-    <w:lsdException w:name="toc 7" w:semiHidden="1" w:uiPriority="39" w:unhideWhenUsed="1"/>
-    <w:lsdException w:name="toc 8" w:semiHidden="1" w:uiPriority="39" w:unhideWhenUsed="1"/>
-    <w:lsdException w:name="toc 9" w:semiHidden="1" w:uiPriority="39" w:unhideWhenUsed="1"/>
+    <w:lsdException w:name="toc 1" w:uiPriority="39" w:semiHidden="1" w:unhideWhenUsed="1"/>
+    <w:lsdException w:name="toc 2" w:uiPriority="39" w:semiHidden="1" w:unhideWhenUsed="1"/>
+    <w:lsdException w:name="toc 3" w:uiPriority="39" w:semiHidden="1" w:unhideWhenUsed="1"/>
+    <w:lsdException w:name="toc 4" w:uiPriority="39" w:semiHidden="1" w:unhideWhenUsed="1"/>
+    <w:lsdException w:name="toc 5" w:uiPriority="39" w:semiHidden="1" w:unhideWhenUsed="1"/>
+    <w:lsdException w:name="toc 6" w:uiPriority="39" w:semiHidden="1" w:unhideWhenUsed="1"/>
+    <w:lsdException w:name="toc 7" w:uiPriority="39" w:semiHidden="1" w:unhideWhenUsed="1"/>
+    <w:lsdException w:name="toc 8" w:uiPriority="39" w:semiHidden="1" w:unhideWhenUsed="1"/>
+    <w:lsdException w:name="toc 9" w:uiPriority="39" w:semiHidden="1" w:unhideWhenUsed="1"/>
     <w:lsdException w:name="Normal Indent" w:semiHidden="1" w:unhideWhenUsed="1"/>
     <w:lsdException w:name="footnote text" w:semiHidden="1" w:unhideWhenUsed="1"/>
     <w:lsdException w:name="annotation text" w:semiHidden="1" w:unhideWhenUsed="1"/>
     <w:lsdException w:name="header" w:semiHidden="1" w:unhideWhenUsed="1"/>
     <w:lsdException w:name="footer" w:semiHidden="1" w:unhideWhenUsed="1"/>
     <w:lsdException w:name="index heading" w:semiHidden="1" w:unhideWhenUsed="1"/>
-    <w:lsdException w:name="caption" w:semiHidden="1" w:uiPriority="35" w:unhideWhenUsed="1" w:qFormat="1"/>
+    <w:lsdException w:name="caption" w:uiPriority="35" w:semiHidden="1" w:unhideWhenUsed="1" w:qFormat="1"/>
     <w:lsdException w:name="table of figures" w:semiHidden="1" w:unhideWhenUsed="1"/>
     <w:lsdException w:name="envelope address" w:semiHidden="1" w:unhideWhenUsed="1"/>
     <w:lsdException w:name="envelope return" w:semiHidden="1" w:unhideWhenUsed="1"/>
@@ -774,7 +1497,7 @@
     <w:lsdException w:name="Title" w:uiPriority="10" w:qFormat="1"/>
     <w:lsdException w:name="Closing" w:semiHidden="1" w:unhideWhenUsed="1"/>
     <w:lsdException w:name="Signature" w:semiHidden="1" w:unhideWhenUsed="1"/>
-    <w:lsdException w:name="Default Paragraph Font" w:semiHidden="1" w:uiPriority="1" w:unhideWhenUsed="1"/>
+    <w:lsdException w:name="Default Paragraph Font" w:uiPriority="1" w:semiHidden="1" w:unhideWhenUsed="1"/>
     <w:lsdException w:name="Body Text" w:semiHidden="1" w:unhideWhenUsed="1"/>
     <w:lsdException w:name="Body Text Indent" w:semiHidden="1" w:unhideWhenUsed="1"/>
     <w:lsdException w:name="List Continue" w:semiHidden="1" w:unhideWhenUsed="1"/>
@@ -974,8 +1697,8 @@
     <w:lsdException w:name="Subtle Reference" w:uiPriority="31" w:qFormat="1"/>
     <w:lsdException w:name="Intense Reference" w:uiPriority="32" w:qFormat="1"/>
     <w:lsdException w:name="Book Title" w:uiPriority="33" w:qFormat="1"/>
-    <w:lsdException w:name="Bibliography" w:semiHidden="1" w:uiPriority="37" w:unhideWhenUsed="1"/>
-    <w:lsdException w:name="TOC Heading" w:semiHidden="1" w:uiPriority="39" w:unhideWhenUsed="1" w:qFormat="1"/>
+    <w:lsdException w:name="Bibliography" w:uiPriority="37" w:semiHidden="1" w:unhideWhenUsed="1"/>
+    <w:lsdException w:name="TOC Heading" w:uiPriority="39" w:semiHidden="1" w:unhideWhenUsed="1" w:qFormat="1"/>
     <w:lsdException w:name="Plain Table 1" w:uiPriority="41"/>
     <w:lsdException w:name="Plain Table 2" w:uiPriority="42"/>
     <w:lsdException w:name="Plain Table 3" w:uiPriority="43"/>
@@ -1080,8 +1803,13 @@
     <w:lsdException w:name="List Table 5 Dark Accent 6" w:uiPriority="50"/>
     <w:lsdException w:name="List Table 6 Colorful Accent 6" w:uiPriority="51"/>
     <w:lsdException w:name="List Table 7 Colorful Accent 6" w:uiPriority="52"/>
+    <w:lsdException w:name="Mention" w:semiHidden="1" w:unhideWhenUsed="1"/>
+    <w:lsdException w:name="Smart Hyperlink" w:semiHidden="1" w:unhideWhenUsed="1"/>
+    <w:lsdException w:name="Hashtag" w:semiHidden="1" w:unhideWhenUsed="1"/>
+    <w:lsdException w:name="Unresolved Mention" w:semiHidden="1" w:unhideWhenUsed="1"/>
+    <w:lsdException w:name="Smart Link" w:semiHidden="1" w:unhideWhenUsed="1"/>
   </w:latentStyles>
-  <w:style w:type="paragraph" w:default="1" w:styleId="Normal">
+  <w:style w:type="paragraph" w:styleId="Normal" w:default="1">
     <w:name w:val="Normal"/>
     <w:qFormat/>
     <w:rsid w:val="007B480D"/>
@@ -1089,13 +1817,13 @@
       <w:rFonts w:eastAsia="MS Mincho"/>
     </w:rPr>
   </w:style>
-  <w:style w:type="character" w:default="1" w:styleId="Fuentedeprrafopredeter">
+  <w:style w:type="character" w:styleId="Fuentedeprrafopredeter" w:default="1">
     <w:name w:val="Default Paragraph Font"/>
     <w:uiPriority w:val="1"/>
     <w:semiHidden/>
     <w:unhideWhenUsed/>
   </w:style>
-  <w:style w:type="table" w:default="1" w:styleId="Tablanormal">
+  <w:style w:type="table" w:styleId="Tablanormal" w:default="1">
     <w:name w:val="Normal Table"/>
     <w:uiPriority w:val="99"/>
     <w:semiHidden/>
@@ -1110,7 +1838,7 @@
       </w:tblCellMar>
     </w:tblPr>
   </w:style>
-  <w:style w:type="numbering" w:default="1" w:styleId="Sinlista">
+  <w:style w:type="numbering" w:styleId="Sinlista" w:default="1">
     <w:name w:val="No List"/>
     <w:uiPriority w:val="99"/>
     <w:semiHidden/>
@@ -1153,7 +1881,7 @@
       <w:szCs w:val="20"/>
     </w:rPr>
   </w:style>
-  <w:style w:type="character" w:customStyle="1" w:styleId="TextocomentarioCar">
+  <w:style w:type="character" w:styleId="TextocomentarioCar" w:customStyle="1">
     <w:name w:val="Texto comentario Car"/>
     <w:basedOn w:val="Fuentedeprrafopredeter"/>
     <w:link w:val="Textocomentario"/>
@@ -1180,7 +1908,7 @@
       <w:bCs/>
     </w:rPr>
   </w:style>
-  <w:style w:type="character" w:customStyle="1" w:styleId="AsuntodelcomentarioCar">
+  <w:style w:type="character" w:styleId="AsuntodelcomentarioCar" w:customStyle="1">
     <w:name w:val="Asunto del comentario Car"/>
     <w:basedOn w:val="TextocomentarioCar"/>
     <w:link w:val="Asuntodelcomentario"/>
@@ -1212,7 +1940,7 @@
       <w:szCs w:val="18"/>
     </w:rPr>
   </w:style>
-  <w:style w:type="character" w:customStyle="1" w:styleId="TextodegloboCar">
+  <w:style w:type="character" w:styleId="TextodegloboCar" w:customStyle="1">
     <w:name w:val="Texto de globo Car"/>
     <w:basedOn w:val="Fuentedeprrafopredeter"/>
     <w:link w:val="Textodeglobo"/>
@@ -1220,12 +1948,12 @@
     <w:semiHidden/>
     <w:rsid w:val="0005271C"/>
     <w:rPr>
-      <w:rFonts w:ascii="Segoe UI" w:eastAsia="MS Mincho" w:hAnsi="Segoe UI" w:cs="Segoe UI"/>
+      <w:rFonts w:ascii="Segoe UI" w:hAnsi="Segoe UI" w:eastAsia="MS Mincho" w:cs="Segoe UI"/>
       <w:sz w:val="18"/>
       <w:szCs w:val="18"/>
     </w:rPr>
   </w:style>
-  <w:style w:type="character" w:customStyle="1" w:styleId="oypena">
+  <w:style w:type="character" w:styleId="oypena" w:customStyle="1">
     <w:name w:val="oypena"/>
     <w:basedOn w:val="Fuentedeprrafopredeter"/>
     <w:rsid w:val="003F5629"/>
@@ -1240,12 +1968,12 @@
     </w:pPr>
     <w:tblPr>
       <w:tblBorders>
-        <w:top w:val="single" w:sz="4" w:space="0" w:color="auto"/>
-        <w:left w:val="single" w:sz="4" w:space="0" w:color="auto"/>
-        <w:bottom w:val="single" w:sz="4" w:space="0" w:color="auto"/>
-        <w:right w:val="single" w:sz="4" w:space="0" w:color="auto"/>
-        <w:insideH w:val="single" w:sz="4" w:space="0" w:color="auto"/>
-        <w:insideV w:val="single" w:sz="4" w:space="0" w:color="auto"/>
+        <w:top w:val="single" w:color="auto" w:sz="4" w:space="0"/>
+        <w:left w:val="single" w:color="auto" w:sz="4" w:space="0"/>
+        <w:bottom w:val="single" w:color="auto" w:sz="4" w:space="0"/>
+        <w:right w:val="single" w:color="auto" w:sz="4" w:space="0"/>
+        <w:insideH w:val="single" w:color="auto" w:sz="4" w:space="0"/>
+        <w:insideV w:val="single" w:color="auto" w:sz="4" w:space="0"/>
       </w:tblBorders>
     </w:tblPr>
   </w:style>
@@ -1253,7 +1981,7 @@
 </file>
 
 <file path=word/theme/theme1.xml><?xml version="1.0" encoding="utf-8"?>
-<a:theme xmlns:a="http://schemas.openxmlformats.org/drawingml/2006/main" name="Tema de Office">
+<a:theme xmlns:a="http://schemas.openxmlformats.org/drawingml/2006/main" xmlns:thm15="http://schemas.microsoft.com/office/thememl/2012/main" name="Tema de Office">
   <a:themeElements>
     <a:clrScheme name="Office">
       <a:dk1>

</xml_diff>

<commit_message>
add: Se agrego datos del programador EndOfLine.docx en la rama fmilian-2024356
</commit_message>
<xml_diff>
--- a/EndOfLine.docx
+++ b/EndOfLine.docx
@@ -1,6 +1,6 @@
 
 <file path=word/document.xml><?xml version="1.0" encoding="utf-8"?>
-<w:document xmlns:wpc="http://schemas.microsoft.com/office/word/2010/wordprocessingCanvas" xmlns:cx="http://schemas.microsoft.com/office/drawing/2014/chartex" xmlns:mc="http://schemas.openxmlformats.org/markup-compatibility/2006" xmlns:o="urn:schemas-microsoft-com:office:office" xmlns:r="http://schemas.openxmlformats.org/officeDocument/2006/relationships" xmlns:m="http://schemas.openxmlformats.org/officeDocument/2006/math" xmlns:v="urn:schemas-microsoft-com:vml" xmlns:wp14="http://schemas.microsoft.com/office/word/2010/wordprocessingDrawing" xmlns:wp="http://schemas.openxmlformats.org/drawingml/2006/wordprocessingDrawing" xmlns:w10="urn:schemas-microsoft-com:office:word" xmlns:w="http://schemas.openxmlformats.org/wordprocessingml/2006/main" xmlns:w14="http://schemas.microsoft.com/office/word/2010/wordml" xmlns:w15="http://schemas.microsoft.com/office/word/2012/wordml" xmlns:w16se="http://schemas.microsoft.com/office/word/2015/wordml/symex" xmlns:wpg="http://schemas.microsoft.com/office/word/2010/wordprocessingGroup" xmlns:wpi="http://schemas.microsoft.com/office/word/2010/wordprocessingInk" xmlns:wne="http://schemas.microsoft.com/office/word/2006/wordml" xmlns:wps="http://schemas.microsoft.com/office/word/2010/wordprocessingShape" mc:Ignorable="w14 w15 w16se wp14">
+<w:document xmlns:wpc="http://schemas.microsoft.com/office/word/2010/wordprocessingCanvas" xmlns:mc="http://schemas.openxmlformats.org/markup-compatibility/2006" xmlns:o="urn:schemas-microsoft-com:office:office" xmlns:r="http://schemas.openxmlformats.org/officeDocument/2006/relationships" xmlns:m="http://schemas.openxmlformats.org/officeDocument/2006/math" xmlns:v="urn:schemas-microsoft-com:vml" xmlns:wp14="http://schemas.microsoft.com/office/word/2010/wordprocessingDrawing" xmlns:wp="http://schemas.openxmlformats.org/drawingml/2006/wordprocessingDrawing" xmlns:w10="urn:schemas-microsoft-com:office:word" xmlns:w="http://schemas.openxmlformats.org/wordprocessingml/2006/main" xmlns:w14="http://schemas.microsoft.com/office/word/2010/wordml" xmlns:w15="http://schemas.microsoft.com/office/word/2012/wordml" xmlns:wpg="http://schemas.microsoft.com/office/word/2010/wordprocessingGroup" xmlns:wpi="http://schemas.microsoft.com/office/word/2010/wordprocessingInk" xmlns:wne="http://schemas.microsoft.com/office/word/2006/wordml" xmlns:wps="http://schemas.microsoft.com/office/word/2010/wordprocessingShape" mc:Ignorable="w14 w15 wp14">
   <w:body>
     <w:p>
       <w:pPr>
@@ -16,7 +16,7 @@
           <w:rFonts w:ascii="Arial" w:hAnsi="Arial" w:cs="Arial"/>
           <w:b/>
           <w:noProof/>
-          <w:lang w:val="es-ES" w:eastAsia="es-ES"/>
+          <w:lang w:val="es-MX" w:eastAsia="es-MX"/>
         </w:rPr>
         <w:drawing>
           <wp:inline distT="0" distB="0" distL="0" distR="0" wp14:anchorId="61DA3BD1" wp14:editId="0C35A376">
@@ -146,6 +146,7 @@
         <w:jc w:val="center"/>
         <w:rPr>
           <w:rFonts w:ascii="Arial" w:hAnsi="Arial" w:cs="Arial"/>
+          <w:u w:val="single"/>
         </w:rPr>
       </w:pPr>
     </w:p>
@@ -507,7 +508,16 @@
           <w:b/>
           <w:sz w:val="24"/>
         </w:rPr>
-        <w:t>Diego Alejandro Vel</w:t>
+        <w:t xml:space="preserve">Diego Alejandro </w:t>
+      </w:r>
+      <w:proofErr w:type="spellStart"/>
+      <w:r>
+        <w:rPr>
+          <w:rFonts w:ascii="Arial" w:hAnsi="Arial" w:cs="Arial"/>
+          <w:b/>
+          <w:sz w:val="24"/>
+        </w:rPr>
+        <w:t>Vel</w:t>
       </w:r>
       <w:r>
         <w:rPr>
@@ -516,8 +526,29 @@
           <w:sz w:val="24"/>
           <w:lang w:val="es-ES"/>
         </w:rPr>
-        <w:t>ásquez Cuté</w:t>
+        <w:t>ásquez</w:t>
       </w:r>
+      <w:proofErr w:type="spellEnd"/>
+      <w:r>
+        <w:rPr>
+          <w:rFonts w:ascii="Arial" w:hAnsi="Arial" w:cs="Arial"/>
+          <w:b/>
+          <w:sz w:val="24"/>
+          <w:lang w:val="es-ES"/>
+        </w:rPr>
+        <w:t xml:space="preserve"> </w:t>
+      </w:r>
+      <w:proofErr w:type="spellStart"/>
+      <w:r>
+        <w:rPr>
+          <w:rFonts w:ascii="Arial" w:hAnsi="Arial" w:cs="Arial"/>
+          <w:b/>
+          <w:sz w:val="24"/>
+          <w:lang w:val="es-ES"/>
+        </w:rPr>
+        <w:t>Cuté</w:t>
+      </w:r>
+      <w:proofErr w:type="spellEnd"/>
     </w:p>
     <w:p>
       <w:pPr>
@@ -648,6 +679,823 @@
         </w:sectPr>
       </w:pPr>
     </w:p>
+    <w:tbl>
+      <w:tblPr>
+        <w:tblStyle w:val="Tablaconcuadrcula"/>
+        <w:tblW w:w="0" w:type="auto"/>
+        <w:tblLook w:val="04A0" w:firstRow="1" w:lastRow="0" w:firstColumn="1" w:lastColumn="0" w:noHBand="0" w:noVBand="1"/>
+      </w:tblPr>
+      <w:tblGrid>
+        <w:gridCol w:w="5395"/>
+        <w:gridCol w:w="5395"/>
+      </w:tblGrid>
+      <w:tr>
+        <w:tc>
+          <w:tcPr>
+            <w:tcW w:w="5395" w:type="dxa"/>
+          </w:tcPr>
+          <w:p>
+            <w:pPr>
+              <w:jc w:val="center"/>
+              <w:rPr>
+                <w:rFonts w:ascii="Arial" w:eastAsiaTheme="minorHAnsi" w:hAnsi="Arial" w:cs="Arial"/>
+                <w:b/>
+                <w:sz w:val="24"/>
+                <w:lang w:val="es-ES"/>
+              </w:rPr>
+            </w:pPr>
+            <w:r>
+              <w:rPr>
+                <w:rFonts w:ascii="Arial" w:eastAsiaTheme="minorHAnsi" w:hAnsi="Arial" w:cs="Arial"/>
+                <w:b/>
+                <w:sz w:val="24"/>
+              </w:rPr>
+              <w:lastRenderedPageBreak/>
+              <w:t xml:space="preserve">Nombre </w:t>
+            </w:r>
+            <w:r>
+              <w:rPr>
+                <w:rFonts w:ascii="Arial" w:eastAsiaTheme="minorHAnsi" w:hAnsi="Arial" w:cs="Arial"/>
+                <w:b/>
+                <w:sz w:val="24"/>
+                <w:lang w:val="es-ES"/>
+              </w:rPr>
+              <w:t>Completo</w:t>
+            </w:r>
+          </w:p>
+        </w:tc>
+        <w:tc>
+          <w:tcPr>
+            <w:tcW w:w="5395" w:type="dxa"/>
+          </w:tcPr>
+          <w:p>
+            <w:pPr>
+              <w:jc w:val="center"/>
+              <w:rPr>
+                <w:rFonts w:ascii="Arial" w:eastAsiaTheme="minorHAnsi" w:hAnsi="Arial" w:cs="Arial"/>
+                <w:b/>
+                <w:sz w:val="24"/>
+              </w:rPr>
+            </w:pPr>
+            <w:r>
+              <w:rPr>
+                <w:rFonts w:ascii="Arial" w:eastAsiaTheme="minorHAnsi" w:hAnsi="Arial" w:cs="Arial"/>
+                <w:b/>
+                <w:sz w:val="24"/>
+              </w:rPr>
+              <w:t>Puesto</w:t>
+            </w:r>
+          </w:p>
+        </w:tc>
+      </w:tr>
+      <w:tr>
+        <w:tc>
+          <w:tcPr>
+            <w:tcW w:w="5395" w:type="dxa"/>
+          </w:tcPr>
+          <w:p>
+            <w:pPr>
+              <w:jc w:val="center"/>
+              <w:rPr>
+                <w:rFonts w:ascii="Arial" w:eastAsiaTheme="minorHAnsi" w:hAnsi="Arial" w:cs="Arial"/>
+                <w:sz w:val="24"/>
+                <w:lang w:val="es-ES"/>
+              </w:rPr>
+            </w:pPr>
+            <w:r>
+              <w:rPr>
+                <w:rFonts w:ascii="Arial" w:eastAsiaTheme="minorHAnsi" w:hAnsi="Arial" w:cs="Arial"/>
+                <w:sz w:val="24"/>
+              </w:rPr>
+              <w:t xml:space="preserve">Diego Alejandro </w:t>
+            </w:r>
+            <w:proofErr w:type="spellStart"/>
+            <w:r>
+              <w:rPr>
+                <w:rFonts w:ascii="Arial" w:eastAsiaTheme="minorHAnsi" w:hAnsi="Arial" w:cs="Arial"/>
+                <w:sz w:val="24"/>
+              </w:rPr>
+              <w:t>Vel</w:t>
+            </w:r>
+            <w:r>
+              <w:rPr>
+                <w:rFonts w:ascii="Arial" w:eastAsiaTheme="minorHAnsi" w:hAnsi="Arial" w:cs="Arial"/>
+                <w:sz w:val="24"/>
+                <w:lang w:val="es-ES"/>
+              </w:rPr>
+              <w:t>ásquez</w:t>
+            </w:r>
+            <w:proofErr w:type="spellEnd"/>
+            <w:r>
+              <w:rPr>
+                <w:rFonts w:ascii="Arial" w:eastAsiaTheme="minorHAnsi" w:hAnsi="Arial" w:cs="Arial"/>
+                <w:sz w:val="24"/>
+                <w:lang w:val="es-ES"/>
+              </w:rPr>
+              <w:t xml:space="preserve"> </w:t>
+            </w:r>
+            <w:proofErr w:type="spellStart"/>
+            <w:r>
+              <w:rPr>
+                <w:rFonts w:ascii="Arial" w:eastAsiaTheme="minorHAnsi" w:hAnsi="Arial" w:cs="Arial"/>
+                <w:sz w:val="24"/>
+                <w:lang w:val="es-ES"/>
+              </w:rPr>
+              <w:t>Cuté</w:t>
+            </w:r>
+            <w:proofErr w:type="spellEnd"/>
+          </w:p>
+        </w:tc>
+        <w:tc>
+          <w:tcPr>
+            <w:tcW w:w="5395" w:type="dxa"/>
+          </w:tcPr>
+          <w:p>
+            <w:pPr>
+              <w:jc w:val="center"/>
+              <w:rPr>
+                <w:rFonts w:ascii="Arial" w:eastAsiaTheme="minorHAnsi" w:hAnsi="Arial" w:cs="Arial"/>
+                <w:sz w:val="24"/>
+              </w:rPr>
+            </w:pPr>
+            <w:proofErr w:type="spellStart"/>
+            <w:r>
+              <w:rPr>
+                <w:rFonts w:ascii="Arial" w:eastAsiaTheme="minorHAnsi" w:hAnsi="Arial" w:cs="Arial"/>
+                <w:sz w:val="24"/>
+              </w:rPr>
+              <w:t>Scrum</w:t>
+            </w:r>
+            <w:proofErr w:type="spellEnd"/>
+            <w:r>
+              <w:rPr>
+                <w:rFonts w:ascii="Arial" w:eastAsiaTheme="minorHAnsi" w:hAnsi="Arial" w:cs="Arial"/>
+                <w:sz w:val="24"/>
+              </w:rPr>
+              <w:t xml:space="preserve"> Master</w:t>
+            </w:r>
+          </w:p>
+        </w:tc>
+      </w:tr>
+      <w:tr>
+        <w:tc>
+          <w:tcPr>
+            <w:tcW w:w="5395" w:type="dxa"/>
+          </w:tcPr>
+          <w:p>
+            <w:pPr>
+              <w:jc w:val="center"/>
+              <w:rPr>
+                <w:rFonts w:ascii="Arial" w:eastAsiaTheme="minorHAnsi" w:hAnsi="Arial" w:cs="Arial"/>
+                <w:sz w:val="24"/>
+              </w:rPr>
+            </w:pPr>
+            <w:r>
+              <w:rPr>
+                <w:rFonts w:ascii="Arial" w:eastAsiaTheme="minorHAnsi" w:hAnsi="Arial" w:cs="Arial"/>
+                <w:sz w:val="24"/>
+              </w:rPr>
+              <w:t xml:space="preserve">Diego Alejandro </w:t>
+            </w:r>
+            <w:proofErr w:type="spellStart"/>
+            <w:r>
+              <w:rPr>
+                <w:rFonts w:ascii="Arial" w:eastAsiaTheme="minorHAnsi" w:hAnsi="Arial" w:cs="Arial"/>
+                <w:sz w:val="24"/>
+              </w:rPr>
+              <w:t>Monterroso</w:t>
+            </w:r>
+            <w:proofErr w:type="spellEnd"/>
+            <w:r>
+              <w:rPr>
+                <w:rFonts w:ascii="Arial" w:eastAsiaTheme="minorHAnsi" w:hAnsi="Arial" w:cs="Arial"/>
+                <w:sz w:val="24"/>
+              </w:rPr>
+              <w:t xml:space="preserve"> Domínguez</w:t>
+            </w:r>
+          </w:p>
+        </w:tc>
+        <w:tc>
+          <w:tcPr>
+            <w:tcW w:w="5395" w:type="dxa"/>
+          </w:tcPr>
+          <w:p>
+            <w:pPr>
+              <w:jc w:val="center"/>
+              <w:rPr>
+                <w:rFonts w:ascii="Arial" w:eastAsiaTheme="minorHAnsi" w:hAnsi="Arial" w:cs="Arial"/>
+                <w:sz w:val="24"/>
+              </w:rPr>
+            </w:pPr>
+            <w:r>
+              <w:rPr>
+                <w:rFonts w:ascii="Arial" w:eastAsiaTheme="minorHAnsi" w:hAnsi="Arial" w:cs="Arial"/>
+                <w:sz w:val="24"/>
+              </w:rPr>
+              <w:t>Programador</w:t>
+            </w:r>
+          </w:p>
+        </w:tc>
+      </w:tr>
+      <w:tr>
+        <w:tc>
+          <w:tcPr>
+            <w:tcW w:w="5395" w:type="dxa"/>
+          </w:tcPr>
+          <w:p>
+            <w:pPr>
+              <w:jc w:val="center"/>
+              <w:rPr>
+                <w:rFonts w:ascii="Arial" w:eastAsiaTheme="minorHAnsi" w:hAnsi="Arial" w:cs="Arial"/>
+                <w:sz w:val="24"/>
+              </w:rPr>
+            </w:pPr>
+            <w:r>
+              <w:rPr>
+                <w:rFonts w:ascii="Arial" w:eastAsiaTheme="minorHAnsi" w:hAnsi="Arial" w:cs="Arial"/>
+                <w:sz w:val="24"/>
+              </w:rPr>
+              <w:t xml:space="preserve">Ricardo </w:t>
+            </w:r>
+            <w:proofErr w:type="spellStart"/>
+            <w:r>
+              <w:rPr>
+                <w:rFonts w:ascii="Arial" w:eastAsiaTheme="minorHAnsi" w:hAnsi="Arial" w:cs="Arial"/>
+                <w:sz w:val="24"/>
+              </w:rPr>
+              <w:t>Andre</w:t>
+            </w:r>
+            <w:proofErr w:type="spellEnd"/>
+            <w:r>
+              <w:rPr>
+                <w:rFonts w:ascii="Arial" w:eastAsiaTheme="minorHAnsi" w:hAnsi="Arial" w:cs="Arial"/>
+                <w:sz w:val="24"/>
+              </w:rPr>
+              <w:t xml:space="preserve"> </w:t>
+            </w:r>
+            <w:proofErr w:type="spellStart"/>
+            <w:r>
+              <w:rPr>
+                <w:rFonts w:ascii="Arial" w:eastAsiaTheme="minorHAnsi" w:hAnsi="Arial" w:cs="Arial"/>
+                <w:sz w:val="24"/>
+              </w:rPr>
+              <w:t>Marroquin</w:t>
+            </w:r>
+            <w:proofErr w:type="spellEnd"/>
+            <w:r>
+              <w:rPr>
+                <w:rFonts w:ascii="Arial" w:eastAsiaTheme="minorHAnsi" w:hAnsi="Arial" w:cs="Arial"/>
+                <w:sz w:val="24"/>
+              </w:rPr>
+              <w:t xml:space="preserve"> </w:t>
+            </w:r>
+            <w:proofErr w:type="spellStart"/>
+            <w:r>
+              <w:rPr>
+                <w:rFonts w:ascii="Arial" w:eastAsiaTheme="minorHAnsi" w:hAnsi="Arial" w:cs="Arial"/>
+                <w:sz w:val="24"/>
+              </w:rPr>
+              <w:t>Lopez</w:t>
+            </w:r>
+            <w:proofErr w:type="spellEnd"/>
+          </w:p>
+        </w:tc>
+        <w:tc>
+          <w:tcPr>
+            <w:tcW w:w="5395" w:type="dxa"/>
+          </w:tcPr>
+          <w:p>
+            <w:pPr>
+              <w:jc w:val="center"/>
+              <w:rPr>
+                <w:rFonts w:ascii="Arial" w:eastAsiaTheme="minorHAnsi" w:hAnsi="Arial" w:cs="Arial"/>
+                <w:sz w:val="24"/>
+              </w:rPr>
+            </w:pPr>
+            <w:r>
+              <w:rPr>
+                <w:rFonts w:ascii="Arial" w:eastAsiaTheme="minorHAnsi" w:hAnsi="Arial" w:cs="Arial"/>
+                <w:sz w:val="24"/>
+              </w:rPr>
+              <w:t>Programador</w:t>
+            </w:r>
+          </w:p>
+        </w:tc>
+      </w:tr>
+      <w:tr>
+        <w:tc>
+          <w:tcPr>
+            <w:tcW w:w="5395" w:type="dxa"/>
+          </w:tcPr>
+          <w:p>
+            <w:pPr>
+              <w:jc w:val="center"/>
+              <w:rPr>
+                <w:rFonts w:ascii="Arial" w:eastAsiaTheme="minorHAnsi" w:hAnsi="Arial" w:cs="Arial"/>
+                <w:sz w:val="24"/>
+              </w:rPr>
+            </w:pPr>
+            <w:r>
+              <w:rPr>
+                <w:rFonts w:ascii="Arial" w:eastAsiaTheme="minorHAnsi" w:hAnsi="Arial" w:cs="Arial"/>
+                <w:sz w:val="24"/>
+              </w:rPr>
+              <w:t xml:space="preserve">Rigoberto </w:t>
+            </w:r>
+            <w:proofErr w:type="spellStart"/>
+            <w:r>
+              <w:rPr>
+                <w:rFonts w:ascii="Arial" w:eastAsiaTheme="minorHAnsi" w:hAnsi="Arial" w:cs="Arial"/>
+                <w:sz w:val="24"/>
+              </w:rPr>
+              <w:t>Godinez</w:t>
+            </w:r>
+            <w:proofErr w:type="spellEnd"/>
+            <w:r>
+              <w:rPr>
+                <w:rFonts w:ascii="Arial" w:eastAsiaTheme="minorHAnsi" w:hAnsi="Arial" w:cs="Arial"/>
+                <w:sz w:val="24"/>
+              </w:rPr>
+              <w:t xml:space="preserve"> Fajardo</w:t>
+            </w:r>
+          </w:p>
+        </w:tc>
+        <w:tc>
+          <w:tcPr>
+            <w:tcW w:w="5395" w:type="dxa"/>
+          </w:tcPr>
+          <w:p>
+            <w:pPr>
+              <w:jc w:val="center"/>
+              <w:rPr>
+                <w:rFonts w:ascii="Arial" w:eastAsiaTheme="minorHAnsi" w:hAnsi="Arial" w:cs="Arial"/>
+                <w:sz w:val="24"/>
+                <w:u w:val="single"/>
+              </w:rPr>
+            </w:pPr>
+            <w:r>
+              <w:rPr>
+                <w:rFonts w:ascii="Arial" w:eastAsiaTheme="minorHAnsi" w:hAnsi="Arial" w:cs="Arial"/>
+                <w:sz w:val="24"/>
+              </w:rPr>
+              <w:t>Programador</w:t>
+            </w:r>
+          </w:p>
+        </w:tc>
+      </w:tr>
+      <w:tr>
+        <w:tc>
+          <w:tcPr>
+            <w:tcW w:w="5395" w:type="dxa"/>
+          </w:tcPr>
+          <w:p>
+            <w:pPr>
+              <w:jc w:val="center"/>
+              <w:rPr>
+                <w:rFonts w:ascii="Arial" w:eastAsiaTheme="minorHAnsi" w:hAnsi="Arial" w:cs="Arial"/>
+                <w:sz w:val="24"/>
+              </w:rPr>
+            </w:pPr>
+            <w:r>
+              <w:rPr>
+                <w:rFonts w:ascii="Arial" w:eastAsiaTheme="minorHAnsi" w:hAnsi="Arial" w:cs="Arial"/>
+                <w:sz w:val="24"/>
+              </w:rPr>
+              <w:t xml:space="preserve">Dany </w:t>
+            </w:r>
+            <w:proofErr w:type="spellStart"/>
+            <w:r>
+              <w:rPr>
+                <w:rFonts w:ascii="Arial" w:eastAsiaTheme="minorHAnsi" w:hAnsi="Arial" w:cs="Arial"/>
+                <w:sz w:val="24"/>
+              </w:rPr>
+              <w:t>Ixbalanqué</w:t>
+            </w:r>
+            <w:proofErr w:type="spellEnd"/>
+            <w:r>
+              <w:rPr>
+                <w:rFonts w:ascii="Arial" w:eastAsiaTheme="minorHAnsi" w:hAnsi="Arial" w:cs="Arial"/>
+                <w:sz w:val="24"/>
+              </w:rPr>
+              <w:t xml:space="preserve"> Lucas Vicente</w:t>
+            </w:r>
+          </w:p>
+        </w:tc>
+        <w:tc>
+          <w:tcPr>
+            <w:tcW w:w="5395" w:type="dxa"/>
+          </w:tcPr>
+          <w:p>
+            <w:pPr>
+              <w:jc w:val="center"/>
+              <w:rPr>
+                <w:rFonts w:ascii="Arial" w:eastAsiaTheme="minorHAnsi" w:hAnsi="Arial" w:cs="Arial"/>
+                <w:sz w:val="24"/>
+              </w:rPr>
+            </w:pPr>
+            <w:r>
+              <w:rPr>
+                <w:rFonts w:ascii="Arial" w:eastAsiaTheme="minorHAnsi" w:hAnsi="Arial" w:cs="Arial"/>
+                <w:sz w:val="24"/>
+              </w:rPr>
+              <w:t>Programador</w:t>
+            </w:r>
+          </w:p>
+        </w:tc>
+      </w:tr>
+      <w:tr>
+        <w:tc>
+          <w:tcPr>
+            <w:tcW w:w="5395" w:type="dxa"/>
+          </w:tcPr>
+          <w:p>
+            <w:pPr>
+              <w:jc w:val="center"/>
+              <w:rPr>
+                <w:rFonts w:ascii="Arial" w:eastAsiaTheme="minorHAnsi" w:hAnsi="Arial" w:cs="Arial"/>
+                <w:sz w:val="24"/>
+              </w:rPr>
+            </w:pPr>
+            <w:r>
+              <w:rPr>
+                <w:rFonts w:ascii="Arial" w:eastAsiaTheme="minorHAnsi" w:hAnsi="Arial" w:cs="Arial"/>
+                <w:sz w:val="24"/>
+              </w:rPr>
+              <w:t xml:space="preserve">Otto </w:t>
+            </w:r>
+            <w:proofErr w:type="spellStart"/>
+            <w:r>
+              <w:rPr>
+                <w:rFonts w:ascii="Arial" w:eastAsiaTheme="minorHAnsi" w:hAnsi="Arial" w:cs="Arial"/>
+                <w:sz w:val="24"/>
+              </w:rPr>
+              <w:t>Raul</w:t>
+            </w:r>
+            <w:proofErr w:type="spellEnd"/>
+            <w:r>
+              <w:rPr>
+                <w:rFonts w:ascii="Arial" w:eastAsiaTheme="minorHAnsi" w:hAnsi="Arial" w:cs="Arial"/>
+                <w:sz w:val="24"/>
+              </w:rPr>
+              <w:t xml:space="preserve"> </w:t>
+            </w:r>
+            <w:proofErr w:type="spellStart"/>
+            <w:r>
+              <w:rPr>
+                <w:rFonts w:ascii="Arial" w:eastAsiaTheme="minorHAnsi" w:hAnsi="Arial" w:cs="Arial"/>
+                <w:sz w:val="24"/>
+              </w:rPr>
+              <w:t>Diaz</w:t>
+            </w:r>
+            <w:proofErr w:type="spellEnd"/>
+            <w:r>
+              <w:rPr>
+                <w:rFonts w:ascii="Arial" w:eastAsiaTheme="minorHAnsi" w:hAnsi="Arial" w:cs="Arial"/>
+                <w:sz w:val="24"/>
+              </w:rPr>
+              <w:t xml:space="preserve"> Batres</w:t>
+            </w:r>
+          </w:p>
+        </w:tc>
+        <w:tc>
+          <w:tcPr>
+            <w:tcW w:w="5395" w:type="dxa"/>
+          </w:tcPr>
+          <w:p>
+            <w:pPr>
+              <w:jc w:val="center"/>
+              <w:rPr>
+                <w:rFonts w:ascii="Arial" w:eastAsiaTheme="minorHAnsi" w:hAnsi="Arial" w:cs="Arial"/>
+                <w:sz w:val="24"/>
+              </w:rPr>
+            </w:pPr>
+            <w:r>
+              <w:rPr>
+                <w:rFonts w:ascii="Arial" w:eastAsiaTheme="minorHAnsi" w:hAnsi="Arial" w:cs="Arial"/>
+                <w:sz w:val="24"/>
+              </w:rPr>
+              <w:t>Programador</w:t>
+            </w:r>
+          </w:p>
+        </w:tc>
+      </w:tr>
+      <w:tr>
+        <w:tc>
+          <w:tcPr>
+            <w:tcW w:w="5395" w:type="dxa"/>
+          </w:tcPr>
+          <w:p>
+            <w:pPr>
+              <w:jc w:val="center"/>
+              <w:rPr>
+                <w:rFonts w:ascii="Arial" w:eastAsiaTheme="minorHAnsi" w:hAnsi="Arial" w:cs="Arial"/>
+                <w:sz w:val="24"/>
+              </w:rPr>
+            </w:pPr>
+            <w:r>
+              <w:rPr>
+                <w:rFonts w:ascii="Arial" w:eastAsiaTheme="minorHAnsi" w:hAnsi="Arial" w:cs="Arial"/>
+                <w:sz w:val="24"/>
+              </w:rPr>
+              <w:t xml:space="preserve">Carlos Emilio Navarro </w:t>
+            </w:r>
+            <w:proofErr w:type="spellStart"/>
+            <w:r>
+              <w:rPr>
+                <w:rFonts w:ascii="Arial" w:eastAsiaTheme="minorHAnsi" w:hAnsi="Arial" w:cs="Arial"/>
+                <w:sz w:val="24"/>
+              </w:rPr>
+              <w:t>Sifontes</w:t>
+            </w:r>
+            <w:proofErr w:type="spellEnd"/>
+            <w:r>
+              <w:rPr>
+                <w:rFonts w:ascii="Arial" w:eastAsiaTheme="minorHAnsi" w:hAnsi="Arial" w:cs="Arial"/>
+                <w:sz w:val="24"/>
+              </w:rPr>
+              <w:t xml:space="preserve"> </w:t>
+            </w:r>
+          </w:p>
+        </w:tc>
+        <w:tc>
+          <w:tcPr>
+            <w:tcW w:w="5395" w:type="dxa"/>
+          </w:tcPr>
+          <w:p>
+            <w:pPr>
+              <w:jc w:val="center"/>
+              <w:rPr>
+                <w:rFonts w:ascii="Arial" w:eastAsiaTheme="minorHAnsi" w:hAnsi="Arial" w:cs="Arial"/>
+                <w:sz w:val="24"/>
+              </w:rPr>
+            </w:pPr>
+            <w:r>
+              <w:rPr>
+                <w:rFonts w:ascii="Arial" w:eastAsiaTheme="minorHAnsi" w:hAnsi="Arial" w:cs="Arial"/>
+                <w:sz w:val="24"/>
+              </w:rPr>
+              <w:t>Programador</w:t>
+            </w:r>
+          </w:p>
+        </w:tc>
+      </w:tr>
+      <w:tr>
+        <w:tc>
+          <w:tcPr>
+            <w:tcW w:w="5395" w:type="dxa"/>
+          </w:tcPr>
+          <w:p>
+            <w:pPr>
+              <w:jc w:val="center"/>
+              <w:rPr>
+                <w:rFonts w:ascii="Arial" w:eastAsiaTheme="minorHAnsi" w:hAnsi="Arial" w:cs="Arial"/>
+                <w:sz w:val="24"/>
+              </w:rPr>
+            </w:pPr>
+            <w:r>
+              <w:rPr>
+                <w:rFonts w:ascii="Arial" w:eastAsiaTheme="minorHAnsi" w:hAnsi="Arial" w:cs="Arial"/>
+                <w:sz w:val="24"/>
+              </w:rPr>
+              <w:t xml:space="preserve">Isaac </w:t>
+            </w:r>
+            <w:proofErr w:type="spellStart"/>
+            <w:r>
+              <w:rPr>
+                <w:rFonts w:ascii="Arial" w:eastAsiaTheme="minorHAnsi" w:hAnsi="Arial" w:cs="Arial"/>
+                <w:sz w:val="24"/>
+              </w:rPr>
+              <w:t>Tiguilá</w:t>
+            </w:r>
+            <w:proofErr w:type="spellEnd"/>
+            <w:r>
+              <w:rPr>
+                <w:rFonts w:ascii="Arial" w:eastAsiaTheme="minorHAnsi" w:hAnsi="Arial" w:cs="Arial"/>
+                <w:sz w:val="24"/>
+              </w:rPr>
+              <w:t xml:space="preserve"> </w:t>
+            </w:r>
+            <w:proofErr w:type="spellStart"/>
+            <w:r>
+              <w:rPr>
+                <w:rFonts w:ascii="Arial" w:eastAsiaTheme="minorHAnsi" w:hAnsi="Arial" w:cs="Arial"/>
+                <w:sz w:val="24"/>
+              </w:rPr>
+              <w:t>Véliz</w:t>
+            </w:r>
+            <w:proofErr w:type="spellEnd"/>
+          </w:p>
+        </w:tc>
+        <w:tc>
+          <w:tcPr>
+            <w:tcW w:w="5395" w:type="dxa"/>
+          </w:tcPr>
+          <w:p>
+            <w:pPr>
+              <w:jc w:val="center"/>
+              <w:rPr>
+                <w:rFonts w:ascii="Arial" w:eastAsiaTheme="minorHAnsi" w:hAnsi="Arial" w:cs="Arial"/>
+                <w:sz w:val="24"/>
+              </w:rPr>
+            </w:pPr>
+            <w:r>
+              <w:rPr>
+                <w:rFonts w:ascii="Arial" w:eastAsiaTheme="minorHAnsi" w:hAnsi="Arial" w:cs="Arial"/>
+                <w:sz w:val="24"/>
+              </w:rPr>
+              <w:t>Programador</w:t>
+            </w:r>
+          </w:p>
+        </w:tc>
+      </w:tr>
+      <w:tr>
+        <w:tc>
+          <w:tcPr>
+            <w:tcW w:w="5395" w:type="dxa"/>
+          </w:tcPr>
+          <w:p>
+            <w:pPr>
+              <w:jc w:val="center"/>
+              <w:rPr>
+                <w:rFonts w:ascii="Arial" w:eastAsiaTheme="minorEastAsia" w:hAnsi="Arial" w:cs="Arial"/>
+                <w:sz w:val="24"/>
+                <w:szCs w:val="24"/>
+              </w:rPr>
+            </w:pPr>
+            <w:proofErr w:type="spellStart"/>
+            <w:r>
+              <w:rPr>
+                <w:rFonts w:ascii="Arial" w:eastAsiaTheme="minorEastAsia" w:hAnsi="Arial" w:cs="Arial"/>
+                <w:sz w:val="24"/>
+                <w:szCs w:val="24"/>
+              </w:rPr>
+              <w:t>Josue</w:t>
+            </w:r>
+            <w:proofErr w:type="spellEnd"/>
+            <w:r>
+              <w:rPr>
+                <w:rFonts w:ascii="Arial" w:eastAsiaTheme="minorEastAsia" w:hAnsi="Arial" w:cs="Arial"/>
+                <w:sz w:val="24"/>
+                <w:szCs w:val="24"/>
+              </w:rPr>
+              <w:t xml:space="preserve"> David </w:t>
+            </w:r>
+            <w:proofErr w:type="spellStart"/>
+            <w:r>
+              <w:rPr>
+                <w:rFonts w:ascii="Arial" w:eastAsiaTheme="minorEastAsia" w:hAnsi="Arial" w:cs="Arial"/>
+                <w:sz w:val="24"/>
+                <w:szCs w:val="24"/>
+              </w:rPr>
+              <w:t>Sajche</w:t>
+            </w:r>
+            <w:proofErr w:type="spellEnd"/>
+            <w:r>
+              <w:rPr>
+                <w:rFonts w:ascii="Arial" w:eastAsiaTheme="minorEastAsia" w:hAnsi="Arial" w:cs="Arial"/>
+                <w:sz w:val="24"/>
+                <w:szCs w:val="24"/>
+              </w:rPr>
+              <w:t xml:space="preserve"> </w:t>
+            </w:r>
+            <w:proofErr w:type="spellStart"/>
+            <w:r>
+              <w:rPr>
+                <w:rFonts w:ascii="Arial" w:eastAsiaTheme="minorEastAsia" w:hAnsi="Arial" w:cs="Arial"/>
+                <w:sz w:val="24"/>
+                <w:szCs w:val="24"/>
+              </w:rPr>
+              <w:t>Boror</w:t>
+            </w:r>
+            <w:proofErr w:type="spellEnd"/>
+          </w:p>
+        </w:tc>
+        <w:tc>
+          <w:tcPr>
+            <w:tcW w:w="5395" w:type="dxa"/>
+          </w:tcPr>
+          <w:p>
+            <w:pPr>
+              <w:jc w:val="center"/>
+              <w:rPr>
+                <w:rFonts w:ascii="Arial" w:eastAsiaTheme="minorEastAsia" w:hAnsi="Arial" w:cs="Arial"/>
+                <w:sz w:val="24"/>
+                <w:szCs w:val="24"/>
+              </w:rPr>
+            </w:pPr>
+            <w:r>
+              <w:rPr>
+                <w:rFonts w:ascii="Arial" w:eastAsiaTheme="minorEastAsia" w:hAnsi="Arial" w:cs="Arial"/>
+                <w:sz w:val="24"/>
+                <w:szCs w:val="24"/>
+              </w:rPr>
+              <w:t xml:space="preserve">Programador </w:t>
+            </w:r>
+          </w:p>
+        </w:tc>
+      </w:tr>
+      <w:tr>
+        <w:tc>
+          <w:tcPr>
+            <w:tcW w:w="5395" w:type="dxa"/>
+          </w:tcPr>
+          <w:p>
+            <w:pPr>
+              <w:jc w:val="center"/>
+              <w:rPr>
+                <w:rFonts w:ascii="Arial" w:eastAsiaTheme="minorHAnsi" w:hAnsi="Arial" w:cs="Arial"/>
+                <w:sz w:val="24"/>
+              </w:rPr>
+            </w:pPr>
+            <w:r>
+              <w:rPr>
+                <w:rFonts w:ascii="Arial" w:eastAsiaTheme="minorHAnsi" w:hAnsi="Arial" w:cs="Arial"/>
+                <w:sz w:val="24"/>
+              </w:rPr>
+              <w:t xml:space="preserve">Francisco Emanuel </w:t>
+            </w:r>
+            <w:proofErr w:type="spellStart"/>
+            <w:r>
+              <w:rPr>
+                <w:rFonts w:ascii="Arial" w:eastAsiaTheme="minorHAnsi" w:hAnsi="Arial" w:cs="Arial"/>
+                <w:sz w:val="24"/>
+              </w:rPr>
+              <w:t>Milian</w:t>
+            </w:r>
+            <w:proofErr w:type="spellEnd"/>
+            <w:r>
+              <w:rPr>
+                <w:rFonts w:ascii="Arial" w:eastAsiaTheme="minorHAnsi" w:hAnsi="Arial" w:cs="Arial"/>
+                <w:sz w:val="24"/>
+              </w:rPr>
+              <w:t xml:space="preserve"> </w:t>
+            </w:r>
+            <w:proofErr w:type="spellStart"/>
+            <w:r>
+              <w:rPr>
+                <w:rFonts w:ascii="Arial" w:eastAsiaTheme="minorHAnsi" w:hAnsi="Arial" w:cs="Arial"/>
+                <w:sz w:val="24"/>
+              </w:rPr>
+              <w:t>Gonzalez</w:t>
+            </w:r>
+            <w:proofErr w:type="spellEnd"/>
+          </w:p>
+        </w:tc>
+        <w:tc>
+          <w:tcPr>
+            <w:tcW w:w="5395" w:type="dxa"/>
+          </w:tcPr>
+          <w:p>
+            <w:pPr>
+              <w:jc w:val="center"/>
+              <w:rPr>
+                <w:rFonts w:ascii="Arial" w:eastAsiaTheme="minorHAnsi" w:hAnsi="Arial" w:cs="Arial"/>
+                <w:sz w:val="24"/>
+              </w:rPr>
+            </w:pPr>
+            <w:r>
+              <w:rPr>
+                <w:rFonts w:ascii="Arial" w:eastAsiaTheme="minorHAnsi" w:hAnsi="Arial" w:cs="Arial"/>
+                <w:sz w:val="24"/>
+              </w:rPr>
+              <w:t>Programador</w:t>
+            </w:r>
+            <w:bookmarkStart w:id="0" w:name="_GoBack"/>
+            <w:bookmarkEnd w:id="0"/>
+          </w:p>
+        </w:tc>
+      </w:tr>
+      <w:tr>
+        <w:tc>
+          <w:tcPr>
+            <w:tcW w:w="5395" w:type="dxa"/>
+          </w:tcPr>
+          <w:p>
+            <w:pPr>
+              <w:jc w:val="center"/>
+              <w:rPr>
+                <w:rFonts w:ascii="Arial" w:eastAsiaTheme="minorHAnsi" w:hAnsi="Arial" w:cs="Arial"/>
+                <w:sz w:val="24"/>
+              </w:rPr>
+            </w:pPr>
+          </w:p>
+        </w:tc>
+        <w:tc>
+          <w:tcPr>
+            <w:tcW w:w="5395" w:type="dxa"/>
+          </w:tcPr>
+          <w:p>
+            <w:pPr>
+              <w:jc w:val="center"/>
+              <w:rPr>
+                <w:rFonts w:ascii="Arial" w:eastAsiaTheme="minorHAnsi" w:hAnsi="Arial" w:cs="Arial"/>
+                <w:sz w:val="24"/>
+              </w:rPr>
+            </w:pPr>
+          </w:p>
+        </w:tc>
+      </w:tr>
+    </w:tbl>
     <w:p>
       <w:pPr>
         <w:jc w:val="center"/>
@@ -656,8 +1504,6 @@
           <w:sz w:val="24"/>
         </w:rPr>
       </w:pPr>
-      <w:bookmarkStart w:id="0" w:name="_GoBack"/>
-      <w:bookmarkEnd w:id="0"/>
     </w:p>
     <w:sectPr>
       <w:pgSz w:w="12240" w:h="15840"/>
@@ -669,30 +1515,8 @@
 </w:document>
 </file>
 
-<file path=word/commentsExtensible.xml><?xml version="1.0" encoding="utf-8"?>
-<w16cex:commentsExtensible xmlns:wpc="http://schemas.microsoft.com/office/word/2010/wordprocessingCanvas" xmlns:cx="http://schemas.microsoft.com/office/drawing/2014/chartex" xmlns:cx1="http://schemas.microsoft.com/office/drawing/2015/9/8/chartex" xmlns:cx2="http://schemas.microsoft.com/office/drawing/2015/10/21/chartex" xmlns:cx3="http://schemas.microsoft.com/office/drawing/2016/5/9/chartex" xmlns:cx4="http://schemas.microsoft.com/office/drawing/2016/5/10/chartex" xmlns:cx5="http://schemas.microsoft.com/office/drawing/2016/5/11/chartex" xmlns:cx6="http://schemas.microsoft.com/office/drawing/2016/5/12/chartex" xmlns:cx7="http://schemas.microsoft.com/office/drawing/2016/5/13/chartex" xmlns:cx8="http://schemas.microsoft.com/office/drawing/2016/5/14/chartex" xmlns:mc="http://schemas.openxmlformats.org/markup-compatibility/2006" xmlns:aink="http://schemas.microsoft.com/office/drawing/2016/ink" xmlns:am3d="http://schemas.microsoft.com/office/drawing/2017/model3d" xmlns:o="urn:schemas-microsoft-com:office:office" xmlns:r="http://schemas.openxmlformats.org/officeDocument/2006/relationships" xmlns:m="http://schemas.openxmlformats.org/officeDocument/2006/math" xmlns:v="urn:schemas-microsoft-com:vml" xmlns:wp14="http://schemas.microsoft.com/office/word/2010/wordprocessingDrawing" xmlns:wp="http://schemas.openxmlformats.org/drawingml/2006/wordprocessingDrawing" xmlns:w10="urn:schemas-microsoft-com:office:word" xmlns:w="http://schemas.openxmlformats.org/wordprocessingml/2006/main" xmlns:w14="http://schemas.microsoft.com/office/word/2010/wordml" xmlns:w15="http://schemas.microsoft.com/office/word/2012/wordml" xmlns:w16cex="http://schemas.microsoft.com/office/word/2018/wordml/cex" xmlns:w16cid="http://schemas.microsoft.com/office/word/2016/wordml/cid" xmlns:w16="http://schemas.microsoft.com/office/word/2018/wordml" xmlns:w16sdtdh="http://schemas.microsoft.com/office/word/2020/wordml/sdtdatahash" xmlns:w16se="http://schemas.microsoft.com/office/word/2015/wordml/symex" xmlns:wpg="http://schemas.microsoft.com/office/word/2010/wordprocessingGroup" xmlns:wpi="http://schemas.microsoft.com/office/word/2010/wordprocessingInk" xmlns:wne="http://schemas.microsoft.com/office/word/2006/wordml" xmlns:wps="http://schemas.microsoft.com/office/word/2010/wordprocessingShape" mc:Ignorable="w14 w15 w16se w16cid w16 w16cex w16sdtdh wp14">
-  <w16cex:commentExtensible w16cex:durableId="290E6085" w16cex:dateUtc="2023-11-27T06:25:00Z"/>
-  <w16cex:commentExtensible w16cex:durableId="290E606C" w16cex:dateUtc="2023-11-27T06:25:00Z"/>
-  <w16cex:commentExtensible w16cex:durableId="290E6055" w16cex:dateUtc="2023-11-27T06:24:00Z"/>
-  <w16cex:commentExtensible w16cex:durableId="290E6014" w16cex:dateUtc="2023-11-27T06:23:00Z"/>
-  <w16cex:commentExtensible w16cex:durableId="290E6023" w16cex:dateUtc="2023-11-27T06:24:00Z"/>
-  <w16cex:commentExtensible w16cex:durableId="290E6041" w16cex:dateUtc="2023-11-27T06:24:00Z"/>
-</w16cex:commentsExtensible>
-</file>
-
-<file path=word/commentsIds.xml><?xml version="1.0" encoding="utf-8"?>
-<w16cid:commentsIds xmlns:wpc="http://schemas.microsoft.com/office/word/2010/wordprocessingCanvas" xmlns:cx="http://schemas.microsoft.com/office/drawing/2014/chartex" xmlns:cx1="http://schemas.microsoft.com/office/drawing/2015/9/8/chartex" xmlns:cx2="http://schemas.microsoft.com/office/drawing/2015/10/21/chartex" xmlns:cx3="http://schemas.microsoft.com/office/drawing/2016/5/9/chartex" xmlns:cx4="http://schemas.microsoft.com/office/drawing/2016/5/10/chartex" xmlns:cx5="http://schemas.microsoft.com/office/drawing/2016/5/11/chartex" xmlns:cx6="http://schemas.microsoft.com/office/drawing/2016/5/12/chartex" xmlns:cx7="http://schemas.microsoft.com/office/drawing/2016/5/13/chartex" xmlns:cx8="http://schemas.microsoft.com/office/drawing/2016/5/14/chartex" xmlns:mc="http://schemas.openxmlformats.org/markup-compatibility/2006" xmlns:aink="http://schemas.microsoft.com/office/drawing/2016/ink" xmlns:am3d="http://schemas.microsoft.com/office/drawing/2017/model3d" xmlns:o="urn:schemas-microsoft-com:office:office" xmlns:r="http://schemas.openxmlformats.org/officeDocument/2006/relationships" xmlns:m="http://schemas.openxmlformats.org/officeDocument/2006/math" xmlns:v="urn:schemas-microsoft-com:vml" xmlns:wp14="http://schemas.microsoft.com/office/word/2010/wordprocessingDrawing" xmlns:wp="http://schemas.openxmlformats.org/drawingml/2006/wordprocessingDrawing" xmlns:w10="urn:schemas-microsoft-com:office:word" xmlns:w="http://schemas.openxmlformats.org/wordprocessingml/2006/main" xmlns:w14="http://schemas.microsoft.com/office/word/2010/wordml" xmlns:w15="http://schemas.microsoft.com/office/word/2012/wordml" xmlns:w16cex="http://schemas.microsoft.com/office/word/2018/wordml/cex" xmlns:w16cid="http://schemas.microsoft.com/office/word/2016/wordml/cid" xmlns:w16="http://schemas.microsoft.com/office/word/2018/wordml" xmlns:w16sdtdh="http://schemas.microsoft.com/office/word/2020/wordml/sdtdatahash" xmlns:w16se="http://schemas.microsoft.com/office/word/2015/wordml/symex" xmlns:wpg="http://schemas.microsoft.com/office/word/2010/wordprocessingGroup" xmlns:wpi="http://schemas.microsoft.com/office/word/2010/wordprocessingInk" xmlns:wne="http://schemas.microsoft.com/office/word/2006/wordml" xmlns:wps="http://schemas.microsoft.com/office/word/2010/wordprocessingShape" mc:Ignorable="w14 w15 w16se w16cid w16 w16cex w16sdtdh wp14">
-  <w16cid:commentId w16cid:paraId="34D7B734" w16cid:durableId="290E6085"/>
-  <w16cid:commentId w16cid:paraId="1AF62A36" w16cid:durableId="290E606C"/>
-  <w16cid:commentId w16cid:paraId="580B016D" w16cid:durableId="290E6055"/>
-  <w16cid:commentId w16cid:paraId="29875FAE" w16cid:durableId="290E6014"/>
-  <w16cid:commentId w16cid:paraId="7BA1931D" w16cid:durableId="290E6023"/>
-  <w16cid:commentId w16cid:paraId="00D7F781" w16cid:durableId="290E6041"/>
-</w16cid:commentsIds>
-</file>
-
 <file path=word/styles.xml><?xml version="1.0" encoding="utf-8"?>
-<w:styles xmlns:mc="http://schemas.openxmlformats.org/markup-compatibility/2006" xmlns:r="http://schemas.openxmlformats.org/officeDocument/2006/relationships" xmlns:w="http://schemas.openxmlformats.org/wordprocessingml/2006/main" xmlns:w14="http://schemas.microsoft.com/office/word/2010/wordml" xmlns:w15="http://schemas.microsoft.com/office/word/2012/wordml" xmlns:w16se="http://schemas.microsoft.com/office/word/2015/wordml/symex" mc:Ignorable="w14 w15 w16se">
+<w:styles xmlns:mc="http://schemas.openxmlformats.org/markup-compatibility/2006" xmlns:r="http://schemas.openxmlformats.org/officeDocument/2006/relationships" xmlns:w="http://schemas.openxmlformats.org/wordprocessingml/2006/main" xmlns:w14="http://schemas.microsoft.com/office/word/2010/wordml" xmlns:w15="http://schemas.microsoft.com/office/word/2012/wordml" mc:Ignorable="w14 w15">
   <w:docDefaults>
     <w:rPrDefault>
       <w:rPr>
@@ -1239,6 +2063,7 @@
       <w:spacing w:after="0" w:line="240" w:lineRule="auto"/>
     </w:pPr>
     <w:tblPr>
+      <w:tblInd w:w="0" w:type="dxa"/>
       <w:tblBorders>
         <w:top w:val="single" w:sz="4" w:space="0" w:color="auto"/>
         <w:left w:val="single" w:sz="4" w:space="0" w:color="auto"/>
@@ -1247,6 +2072,12 @@
         <w:insideH w:val="single" w:sz="4" w:space="0" w:color="auto"/>
         <w:insideV w:val="single" w:sz="4" w:space="0" w:color="auto"/>
       </w:tblBorders>
+      <w:tblCellMar>
+        <w:top w:w="0" w:type="dxa"/>
+        <w:left w:w="108" w:type="dxa"/>
+        <w:bottom w:w="0" w:type="dxa"/>
+        <w:right w:w="108" w:type="dxa"/>
+      </w:tblCellMar>
     </w:tblPr>
   </w:style>
 </w:styles>

</xml_diff>

<commit_message>
add:Se agrego datos del programador EndOfLine.docx en la rama lalay-2024315
</commit_message>
<xml_diff>
--- a/EndOfLine.docx
+++ b/EndOfLine.docx
@@ -1,6 +1,6 @@
 
 <file path=word/document.xml><?xml version="1.0" encoding="utf-8"?>
-<w:document xmlns:wpc="http://schemas.microsoft.com/office/word/2010/wordprocessingCanvas" xmlns:cx="http://schemas.microsoft.com/office/drawing/2014/chartex" xmlns:mc="http://schemas.openxmlformats.org/markup-compatibility/2006" xmlns:o="urn:schemas-microsoft-com:office:office" xmlns:r="http://schemas.openxmlformats.org/officeDocument/2006/relationships" xmlns:m="http://schemas.openxmlformats.org/officeDocument/2006/math" xmlns:v="urn:schemas-microsoft-com:vml" xmlns:wp14="http://schemas.microsoft.com/office/word/2010/wordprocessingDrawing" xmlns:wp="http://schemas.openxmlformats.org/drawingml/2006/wordprocessingDrawing" xmlns:w10="urn:schemas-microsoft-com:office:word" xmlns:w="http://schemas.openxmlformats.org/wordprocessingml/2006/main" xmlns:w14="http://schemas.microsoft.com/office/word/2010/wordml" xmlns:w15="http://schemas.microsoft.com/office/word/2012/wordml" xmlns:w16se="http://schemas.microsoft.com/office/word/2015/wordml/symex" xmlns:wpg="http://schemas.microsoft.com/office/word/2010/wordprocessingGroup" xmlns:wpi="http://schemas.microsoft.com/office/word/2010/wordprocessingInk" xmlns:wne="http://schemas.microsoft.com/office/word/2006/wordml" xmlns:wps="http://schemas.microsoft.com/office/word/2010/wordprocessingShape" mc:Ignorable="w14 w15 w16se wp14">
+<w:document xmlns:wpc="http://schemas.microsoft.com/office/word/2010/wordprocessingCanvas" xmlns:mc="http://schemas.openxmlformats.org/markup-compatibility/2006" xmlns:o="urn:schemas-microsoft-com:office:office" xmlns:r="http://schemas.openxmlformats.org/officeDocument/2006/relationships" xmlns:m="http://schemas.openxmlformats.org/officeDocument/2006/math" xmlns:v="urn:schemas-microsoft-com:vml" xmlns:wp14="http://schemas.microsoft.com/office/word/2010/wordprocessingDrawing" xmlns:wp="http://schemas.openxmlformats.org/drawingml/2006/wordprocessingDrawing" xmlns:w10="urn:schemas-microsoft-com:office:word" xmlns:w="http://schemas.openxmlformats.org/wordprocessingml/2006/main" xmlns:w14="http://schemas.microsoft.com/office/word/2010/wordml" xmlns:w15="http://schemas.microsoft.com/office/word/2012/wordml" xmlns:wpg="http://schemas.microsoft.com/office/word/2010/wordprocessingGroup" xmlns:wpi="http://schemas.microsoft.com/office/word/2010/wordprocessingInk" xmlns:wne="http://schemas.microsoft.com/office/word/2006/wordml" xmlns:wps="http://schemas.microsoft.com/office/word/2010/wordprocessingShape" mc:Ignorable="w14 w15 wp14">
   <w:body>
     <w:p>
       <w:pPr>
@@ -16,7 +16,7 @@
           <w:rFonts w:ascii="Arial" w:hAnsi="Arial" w:cs="Arial"/>
           <w:b/>
           <w:noProof/>
-          <w:lang w:val="es-ES" w:eastAsia="es-ES"/>
+          <w:lang w:val="es-MX" w:eastAsia="es-MX"/>
         </w:rPr>
         <w:drawing>
           <wp:inline distT="0" distB="0" distL="0" distR="0" wp14:anchorId="61DA3BD1" wp14:editId="0C35A376">
@@ -146,6 +146,7 @@
         <w:jc w:val="center"/>
         <w:rPr>
           <w:rFonts w:ascii="Arial" w:hAnsi="Arial" w:cs="Arial"/>
+          <w:u w:val="single"/>
         </w:rPr>
       </w:pPr>
     </w:p>
@@ -507,7 +508,16 @@
           <w:b/>
           <w:sz w:val="24"/>
         </w:rPr>
-        <w:t>Diego Alejandro Vel</w:t>
+        <w:t xml:space="preserve">Diego Alejandro </w:t>
+      </w:r>
+      <w:proofErr w:type="spellStart"/>
+      <w:r>
+        <w:rPr>
+          <w:rFonts w:ascii="Arial" w:hAnsi="Arial" w:cs="Arial"/>
+          <w:b/>
+          <w:sz w:val="24"/>
+        </w:rPr>
+        <w:t>Vel</w:t>
       </w:r>
       <w:r>
         <w:rPr>
@@ -516,8 +526,29 @@
           <w:sz w:val="24"/>
           <w:lang w:val="es-ES"/>
         </w:rPr>
-        <w:t>ásquez Cuté</w:t>
+        <w:t>ásquez</w:t>
       </w:r>
+      <w:proofErr w:type="spellEnd"/>
+      <w:r>
+        <w:rPr>
+          <w:rFonts w:ascii="Arial" w:hAnsi="Arial" w:cs="Arial"/>
+          <w:b/>
+          <w:sz w:val="24"/>
+          <w:lang w:val="es-ES"/>
+        </w:rPr>
+        <w:t xml:space="preserve"> </w:t>
+      </w:r>
+      <w:proofErr w:type="spellStart"/>
+      <w:r>
+        <w:rPr>
+          <w:rFonts w:ascii="Arial" w:hAnsi="Arial" w:cs="Arial"/>
+          <w:b/>
+          <w:sz w:val="24"/>
+          <w:lang w:val="es-ES"/>
+        </w:rPr>
+        <w:t>Cuté</w:t>
+      </w:r>
+      <w:proofErr w:type="spellEnd"/>
     </w:p>
     <w:p>
       <w:pPr>
@@ -648,6 +679,823 @@
         </w:sectPr>
       </w:pPr>
     </w:p>
+    <w:tbl>
+      <w:tblPr>
+        <w:tblStyle w:val="Tablaconcuadrcula"/>
+        <w:tblW w:w="0" w:type="auto"/>
+        <w:tblLook w:val="04A0" w:firstRow="1" w:lastRow="0" w:firstColumn="1" w:lastColumn="0" w:noHBand="0" w:noVBand="1"/>
+      </w:tblPr>
+      <w:tblGrid>
+        <w:gridCol w:w="5395"/>
+        <w:gridCol w:w="5395"/>
+      </w:tblGrid>
+      <w:tr>
+        <w:tc>
+          <w:tcPr>
+            <w:tcW w:w="5395" w:type="dxa"/>
+          </w:tcPr>
+          <w:p>
+            <w:pPr>
+              <w:jc w:val="center"/>
+              <w:rPr>
+                <w:rFonts w:ascii="Arial" w:eastAsiaTheme="minorHAnsi" w:hAnsi="Arial" w:cs="Arial"/>
+                <w:b/>
+                <w:sz w:val="24"/>
+                <w:lang w:val="es-ES"/>
+              </w:rPr>
+            </w:pPr>
+            <w:r>
+              <w:rPr>
+                <w:rFonts w:ascii="Arial" w:eastAsiaTheme="minorHAnsi" w:hAnsi="Arial" w:cs="Arial"/>
+                <w:b/>
+                <w:sz w:val="24"/>
+              </w:rPr>
+              <w:lastRenderedPageBreak/>
+              <w:t xml:space="preserve">Nombre </w:t>
+            </w:r>
+            <w:r>
+              <w:rPr>
+                <w:rFonts w:ascii="Arial" w:eastAsiaTheme="minorHAnsi" w:hAnsi="Arial" w:cs="Arial"/>
+                <w:b/>
+                <w:sz w:val="24"/>
+                <w:lang w:val="es-ES"/>
+              </w:rPr>
+              <w:t>Completo</w:t>
+            </w:r>
+          </w:p>
+        </w:tc>
+        <w:tc>
+          <w:tcPr>
+            <w:tcW w:w="5395" w:type="dxa"/>
+          </w:tcPr>
+          <w:p>
+            <w:pPr>
+              <w:jc w:val="center"/>
+              <w:rPr>
+                <w:rFonts w:ascii="Arial" w:eastAsiaTheme="minorHAnsi" w:hAnsi="Arial" w:cs="Arial"/>
+                <w:b/>
+                <w:sz w:val="24"/>
+              </w:rPr>
+            </w:pPr>
+            <w:r>
+              <w:rPr>
+                <w:rFonts w:ascii="Arial" w:eastAsiaTheme="minorHAnsi" w:hAnsi="Arial" w:cs="Arial"/>
+                <w:b/>
+                <w:sz w:val="24"/>
+              </w:rPr>
+              <w:t>Puesto</w:t>
+            </w:r>
+          </w:p>
+        </w:tc>
+      </w:tr>
+      <w:tr>
+        <w:tc>
+          <w:tcPr>
+            <w:tcW w:w="5395" w:type="dxa"/>
+          </w:tcPr>
+          <w:p>
+            <w:pPr>
+              <w:jc w:val="center"/>
+              <w:rPr>
+                <w:rFonts w:ascii="Arial" w:eastAsiaTheme="minorHAnsi" w:hAnsi="Arial" w:cs="Arial"/>
+                <w:sz w:val="24"/>
+                <w:lang w:val="es-ES"/>
+              </w:rPr>
+            </w:pPr>
+            <w:r>
+              <w:rPr>
+                <w:rFonts w:ascii="Arial" w:eastAsiaTheme="minorHAnsi" w:hAnsi="Arial" w:cs="Arial"/>
+                <w:sz w:val="24"/>
+              </w:rPr>
+              <w:t xml:space="preserve">Diego Alejandro </w:t>
+            </w:r>
+            <w:proofErr w:type="spellStart"/>
+            <w:r>
+              <w:rPr>
+                <w:rFonts w:ascii="Arial" w:eastAsiaTheme="minorHAnsi" w:hAnsi="Arial" w:cs="Arial"/>
+                <w:sz w:val="24"/>
+              </w:rPr>
+              <w:t>Vel</w:t>
+            </w:r>
+            <w:r>
+              <w:rPr>
+                <w:rFonts w:ascii="Arial" w:eastAsiaTheme="minorHAnsi" w:hAnsi="Arial" w:cs="Arial"/>
+                <w:sz w:val="24"/>
+                <w:lang w:val="es-ES"/>
+              </w:rPr>
+              <w:t>ásquez</w:t>
+            </w:r>
+            <w:proofErr w:type="spellEnd"/>
+            <w:r>
+              <w:rPr>
+                <w:rFonts w:ascii="Arial" w:eastAsiaTheme="minorHAnsi" w:hAnsi="Arial" w:cs="Arial"/>
+                <w:sz w:val="24"/>
+                <w:lang w:val="es-ES"/>
+              </w:rPr>
+              <w:t xml:space="preserve"> </w:t>
+            </w:r>
+            <w:proofErr w:type="spellStart"/>
+            <w:r>
+              <w:rPr>
+                <w:rFonts w:ascii="Arial" w:eastAsiaTheme="minorHAnsi" w:hAnsi="Arial" w:cs="Arial"/>
+                <w:sz w:val="24"/>
+                <w:lang w:val="es-ES"/>
+              </w:rPr>
+              <w:t>Cuté</w:t>
+            </w:r>
+            <w:proofErr w:type="spellEnd"/>
+          </w:p>
+        </w:tc>
+        <w:tc>
+          <w:tcPr>
+            <w:tcW w:w="5395" w:type="dxa"/>
+          </w:tcPr>
+          <w:p>
+            <w:pPr>
+              <w:jc w:val="center"/>
+              <w:rPr>
+                <w:rFonts w:ascii="Arial" w:eastAsiaTheme="minorHAnsi" w:hAnsi="Arial" w:cs="Arial"/>
+                <w:sz w:val="24"/>
+              </w:rPr>
+            </w:pPr>
+            <w:proofErr w:type="spellStart"/>
+            <w:r>
+              <w:rPr>
+                <w:rFonts w:ascii="Arial" w:eastAsiaTheme="minorHAnsi" w:hAnsi="Arial" w:cs="Arial"/>
+                <w:sz w:val="24"/>
+              </w:rPr>
+              <w:t>Scrum</w:t>
+            </w:r>
+            <w:proofErr w:type="spellEnd"/>
+            <w:r>
+              <w:rPr>
+                <w:rFonts w:ascii="Arial" w:eastAsiaTheme="minorHAnsi" w:hAnsi="Arial" w:cs="Arial"/>
+                <w:sz w:val="24"/>
+              </w:rPr>
+              <w:t xml:space="preserve"> Master</w:t>
+            </w:r>
+          </w:p>
+        </w:tc>
+      </w:tr>
+      <w:tr>
+        <w:tc>
+          <w:tcPr>
+            <w:tcW w:w="5395" w:type="dxa"/>
+          </w:tcPr>
+          <w:p>
+            <w:pPr>
+              <w:jc w:val="center"/>
+              <w:rPr>
+                <w:rFonts w:ascii="Arial" w:eastAsiaTheme="minorHAnsi" w:hAnsi="Arial" w:cs="Arial"/>
+                <w:sz w:val="24"/>
+              </w:rPr>
+            </w:pPr>
+            <w:r>
+              <w:rPr>
+                <w:rFonts w:ascii="Arial" w:eastAsiaTheme="minorHAnsi" w:hAnsi="Arial" w:cs="Arial"/>
+                <w:sz w:val="24"/>
+              </w:rPr>
+              <w:t xml:space="preserve">Diego Alejandro </w:t>
+            </w:r>
+            <w:proofErr w:type="spellStart"/>
+            <w:r>
+              <w:rPr>
+                <w:rFonts w:ascii="Arial" w:eastAsiaTheme="minorHAnsi" w:hAnsi="Arial" w:cs="Arial"/>
+                <w:sz w:val="24"/>
+              </w:rPr>
+              <w:t>Monterroso</w:t>
+            </w:r>
+            <w:proofErr w:type="spellEnd"/>
+            <w:r>
+              <w:rPr>
+                <w:rFonts w:ascii="Arial" w:eastAsiaTheme="minorHAnsi" w:hAnsi="Arial" w:cs="Arial"/>
+                <w:sz w:val="24"/>
+              </w:rPr>
+              <w:t xml:space="preserve"> Domínguez</w:t>
+            </w:r>
+          </w:p>
+        </w:tc>
+        <w:tc>
+          <w:tcPr>
+            <w:tcW w:w="5395" w:type="dxa"/>
+          </w:tcPr>
+          <w:p>
+            <w:pPr>
+              <w:jc w:val="center"/>
+              <w:rPr>
+                <w:rFonts w:ascii="Arial" w:eastAsiaTheme="minorHAnsi" w:hAnsi="Arial" w:cs="Arial"/>
+                <w:sz w:val="24"/>
+              </w:rPr>
+            </w:pPr>
+            <w:r>
+              <w:rPr>
+                <w:rFonts w:ascii="Arial" w:eastAsiaTheme="minorHAnsi" w:hAnsi="Arial" w:cs="Arial"/>
+                <w:sz w:val="24"/>
+              </w:rPr>
+              <w:t>Programador</w:t>
+            </w:r>
+          </w:p>
+        </w:tc>
+      </w:tr>
+      <w:tr>
+        <w:tc>
+          <w:tcPr>
+            <w:tcW w:w="5395" w:type="dxa"/>
+          </w:tcPr>
+          <w:p>
+            <w:pPr>
+              <w:jc w:val="center"/>
+              <w:rPr>
+                <w:rFonts w:ascii="Arial" w:eastAsiaTheme="minorHAnsi" w:hAnsi="Arial" w:cs="Arial"/>
+                <w:sz w:val="24"/>
+              </w:rPr>
+            </w:pPr>
+            <w:r>
+              <w:rPr>
+                <w:rFonts w:ascii="Arial" w:eastAsiaTheme="minorHAnsi" w:hAnsi="Arial" w:cs="Arial"/>
+                <w:sz w:val="24"/>
+              </w:rPr>
+              <w:t xml:space="preserve">Ricardo </w:t>
+            </w:r>
+            <w:proofErr w:type="spellStart"/>
+            <w:r>
+              <w:rPr>
+                <w:rFonts w:ascii="Arial" w:eastAsiaTheme="minorHAnsi" w:hAnsi="Arial" w:cs="Arial"/>
+                <w:sz w:val="24"/>
+              </w:rPr>
+              <w:t>Andre</w:t>
+            </w:r>
+            <w:proofErr w:type="spellEnd"/>
+            <w:r>
+              <w:rPr>
+                <w:rFonts w:ascii="Arial" w:eastAsiaTheme="minorHAnsi" w:hAnsi="Arial" w:cs="Arial"/>
+                <w:sz w:val="24"/>
+              </w:rPr>
+              <w:t xml:space="preserve"> </w:t>
+            </w:r>
+            <w:proofErr w:type="spellStart"/>
+            <w:r>
+              <w:rPr>
+                <w:rFonts w:ascii="Arial" w:eastAsiaTheme="minorHAnsi" w:hAnsi="Arial" w:cs="Arial"/>
+                <w:sz w:val="24"/>
+              </w:rPr>
+              <w:t>Marroquin</w:t>
+            </w:r>
+            <w:proofErr w:type="spellEnd"/>
+            <w:r>
+              <w:rPr>
+                <w:rFonts w:ascii="Arial" w:eastAsiaTheme="minorHAnsi" w:hAnsi="Arial" w:cs="Arial"/>
+                <w:sz w:val="24"/>
+              </w:rPr>
+              <w:t xml:space="preserve"> </w:t>
+            </w:r>
+            <w:proofErr w:type="spellStart"/>
+            <w:r>
+              <w:rPr>
+                <w:rFonts w:ascii="Arial" w:eastAsiaTheme="minorHAnsi" w:hAnsi="Arial" w:cs="Arial"/>
+                <w:sz w:val="24"/>
+              </w:rPr>
+              <w:t>Lopez</w:t>
+            </w:r>
+            <w:proofErr w:type="spellEnd"/>
+          </w:p>
+        </w:tc>
+        <w:tc>
+          <w:tcPr>
+            <w:tcW w:w="5395" w:type="dxa"/>
+          </w:tcPr>
+          <w:p>
+            <w:pPr>
+              <w:jc w:val="center"/>
+              <w:rPr>
+                <w:rFonts w:ascii="Arial" w:eastAsiaTheme="minorHAnsi" w:hAnsi="Arial" w:cs="Arial"/>
+                <w:sz w:val="24"/>
+              </w:rPr>
+            </w:pPr>
+            <w:r>
+              <w:rPr>
+                <w:rFonts w:ascii="Arial" w:eastAsiaTheme="minorHAnsi" w:hAnsi="Arial" w:cs="Arial"/>
+                <w:sz w:val="24"/>
+              </w:rPr>
+              <w:t>Programador</w:t>
+            </w:r>
+          </w:p>
+        </w:tc>
+      </w:tr>
+      <w:tr>
+        <w:tc>
+          <w:tcPr>
+            <w:tcW w:w="5395" w:type="dxa"/>
+          </w:tcPr>
+          <w:p>
+            <w:pPr>
+              <w:jc w:val="center"/>
+              <w:rPr>
+                <w:rFonts w:ascii="Arial" w:eastAsiaTheme="minorHAnsi" w:hAnsi="Arial" w:cs="Arial"/>
+                <w:sz w:val="24"/>
+              </w:rPr>
+            </w:pPr>
+            <w:r>
+              <w:rPr>
+                <w:rFonts w:ascii="Arial" w:eastAsiaTheme="minorHAnsi" w:hAnsi="Arial" w:cs="Arial"/>
+                <w:sz w:val="24"/>
+              </w:rPr>
+              <w:t xml:space="preserve">Rigoberto </w:t>
+            </w:r>
+            <w:proofErr w:type="spellStart"/>
+            <w:r>
+              <w:rPr>
+                <w:rFonts w:ascii="Arial" w:eastAsiaTheme="minorHAnsi" w:hAnsi="Arial" w:cs="Arial"/>
+                <w:sz w:val="24"/>
+              </w:rPr>
+              <w:t>Godinez</w:t>
+            </w:r>
+            <w:proofErr w:type="spellEnd"/>
+            <w:r>
+              <w:rPr>
+                <w:rFonts w:ascii="Arial" w:eastAsiaTheme="minorHAnsi" w:hAnsi="Arial" w:cs="Arial"/>
+                <w:sz w:val="24"/>
+              </w:rPr>
+              <w:t xml:space="preserve"> Fajardo</w:t>
+            </w:r>
+          </w:p>
+        </w:tc>
+        <w:tc>
+          <w:tcPr>
+            <w:tcW w:w="5395" w:type="dxa"/>
+          </w:tcPr>
+          <w:p>
+            <w:pPr>
+              <w:jc w:val="center"/>
+              <w:rPr>
+                <w:rFonts w:ascii="Arial" w:eastAsiaTheme="minorHAnsi" w:hAnsi="Arial" w:cs="Arial"/>
+                <w:sz w:val="24"/>
+                <w:u w:val="single"/>
+              </w:rPr>
+            </w:pPr>
+            <w:r>
+              <w:rPr>
+                <w:rFonts w:ascii="Arial" w:eastAsiaTheme="minorHAnsi" w:hAnsi="Arial" w:cs="Arial"/>
+                <w:sz w:val="24"/>
+              </w:rPr>
+              <w:t>Programador</w:t>
+            </w:r>
+          </w:p>
+        </w:tc>
+      </w:tr>
+      <w:tr>
+        <w:tc>
+          <w:tcPr>
+            <w:tcW w:w="5395" w:type="dxa"/>
+          </w:tcPr>
+          <w:p>
+            <w:pPr>
+              <w:jc w:val="center"/>
+              <w:rPr>
+                <w:rFonts w:ascii="Arial" w:eastAsiaTheme="minorHAnsi" w:hAnsi="Arial" w:cs="Arial"/>
+                <w:sz w:val="24"/>
+              </w:rPr>
+            </w:pPr>
+            <w:r>
+              <w:rPr>
+                <w:rFonts w:ascii="Arial" w:eastAsiaTheme="minorHAnsi" w:hAnsi="Arial" w:cs="Arial"/>
+                <w:sz w:val="24"/>
+              </w:rPr>
+              <w:t xml:space="preserve">Dany </w:t>
+            </w:r>
+            <w:proofErr w:type="spellStart"/>
+            <w:r>
+              <w:rPr>
+                <w:rFonts w:ascii="Arial" w:eastAsiaTheme="minorHAnsi" w:hAnsi="Arial" w:cs="Arial"/>
+                <w:sz w:val="24"/>
+              </w:rPr>
+              <w:t>Ixbalanqué</w:t>
+            </w:r>
+            <w:proofErr w:type="spellEnd"/>
+            <w:r>
+              <w:rPr>
+                <w:rFonts w:ascii="Arial" w:eastAsiaTheme="minorHAnsi" w:hAnsi="Arial" w:cs="Arial"/>
+                <w:sz w:val="24"/>
+              </w:rPr>
+              <w:t xml:space="preserve"> Lucas Vicente</w:t>
+            </w:r>
+          </w:p>
+        </w:tc>
+        <w:tc>
+          <w:tcPr>
+            <w:tcW w:w="5395" w:type="dxa"/>
+          </w:tcPr>
+          <w:p>
+            <w:pPr>
+              <w:jc w:val="center"/>
+              <w:rPr>
+                <w:rFonts w:ascii="Arial" w:eastAsiaTheme="minorHAnsi" w:hAnsi="Arial" w:cs="Arial"/>
+                <w:sz w:val="24"/>
+              </w:rPr>
+            </w:pPr>
+            <w:r>
+              <w:rPr>
+                <w:rFonts w:ascii="Arial" w:eastAsiaTheme="minorHAnsi" w:hAnsi="Arial" w:cs="Arial"/>
+                <w:sz w:val="24"/>
+              </w:rPr>
+              <w:t>Programador</w:t>
+            </w:r>
+          </w:p>
+        </w:tc>
+      </w:tr>
+      <w:tr>
+        <w:tc>
+          <w:tcPr>
+            <w:tcW w:w="5395" w:type="dxa"/>
+          </w:tcPr>
+          <w:p>
+            <w:pPr>
+              <w:jc w:val="center"/>
+              <w:rPr>
+                <w:rFonts w:ascii="Arial" w:eastAsiaTheme="minorHAnsi" w:hAnsi="Arial" w:cs="Arial"/>
+                <w:sz w:val="24"/>
+              </w:rPr>
+            </w:pPr>
+            <w:r>
+              <w:rPr>
+                <w:rFonts w:ascii="Arial" w:eastAsiaTheme="minorHAnsi" w:hAnsi="Arial" w:cs="Arial"/>
+                <w:sz w:val="24"/>
+              </w:rPr>
+              <w:t xml:space="preserve">Otto </w:t>
+            </w:r>
+            <w:proofErr w:type="spellStart"/>
+            <w:r>
+              <w:rPr>
+                <w:rFonts w:ascii="Arial" w:eastAsiaTheme="minorHAnsi" w:hAnsi="Arial" w:cs="Arial"/>
+                <w:sz w:val="24"/>
+              </w:rPr>
+              <w:t>Raul</w:t>
+            </w:r>
+            <w:proofErr w:type="spellEnd"/>
+            <w:r>
+              <w:rPr>
+                <w:rFonts w:ascii="Arial" w:eastAsiaTheme="minorHAnsi" w:hAnsi="Arial" w:cs="Arial"/>
+                <w:sz w:val="24"/>
+              </w:rPr>
+              <w:t xml:space="preserve"> </w:t>
+            </w:r>
+            <w:proofErr w:type="spellStart"/>
+            <w:r>
+              <w:rPr>
+                <w:rFonts w:ascii="Arial" w:eastAsiaTheme="minorHAnsi" w:hAnsi="Arial" w:cs="Arial"/>
+                <w:sz w:val="24"/>
+              </w:rPr>
+              <w:t>Diaz</w:t>
+            </w:r>
+            <w:proofErr w:type="spellEnd"/>
+            <w:r>
+              <w:rPr>
+                <w:rFonts w:ascii="Arial" w:eastAsiaTheme="minorHAnsi" w:hAnsi="Arial" w:cs="Arial"/>
+                <w:sz w:val="24"/>
+              </w:rPr>
+              <w:t xml:space="preserve"> Batres</w:t>
+            </w:r>
+          </w:p>
+        </w:tc>
+        <w:tc>
+          <w:tcPr>
+            <w:tcW w:w="5395" w:type="dxa"/>
+          </w:tcPr>
+          <w:p>
+            <w:pPr>
+              <w:jc w:val="center"/>
+              <w:rPr>
+                <w:rFonts w:ascii="Arial" w:eastAsiaTheme="minorHAnsi" w:hAnsi="Arial" w:cs="Arial"/>
+                <w:sz w:val="24"/>
+              </w:rPr>
+            </w:pPr>
+            <w:r>
+              <w:rPr>
+                <w:rFonts w:ascii="Arial" w:eastAsiaTheme="minorHAnsi" w:hAnsi="Arial" w:cs="Arial"/>
+                <w:sz w:val="24"/>
+              </w:rPr>
+              <w:t>Programador</w:t>
+            </w:r>
+          </w:p>
+        </w:tc>
+      </w:tr>
+      <w:tr>
+        <w:tc>
+          <w:tcPr>
+            <w:tcW w:w="5395" w:type="dxa"/>
+          </w:tcPr>
+          <w:p>
+            <w:pPr>
+              <w:jc w:val="center"/>
+              <w:rPr>
+                <w:rFonts w:ascii="Arial" w:eastAsiaTheme="minorHAnsi" w:hAnsi="Arial" w:cs="Arial"/>
+                <w:sz w:val="24"/>
+              </w:rPr>
+            </w:pPr>
+            <w:r>
+              <w:rPr>
+                <w:rFonts w:ascii="Arial" w:eastAsiaTheme="minorHAnsi" w:hAnsi="Arial" w:cs="Arial"/>
+                <w:sz w:val="24"/>
+              </w:rPr>
+              <w:t xml:space="preserve">Carlos Emilio Navarro </w:t>
+            </w:r>
+            <w:proofErr w:type="spellStart"/>
+            <w:r>
+              <w:rPr>
+                <w:rFonts w:ascii="Arial" w:eastAsiaTheme="minorHAnsi" w:hAnsi="Arial" w:cs="Arial"/>
+                <w:sz w:val="24"/>
+              </w:rPr>
+              <w:t>Sifontes</w:t>
+            </w:r>
+            <w:proofErr w:type="spellEnd"/>
+            <w:r>
+              <w:rPr>
+                <w:rFonts w:ascii="Arial" w:eastAsiaTheme="minorHAnsi" w:hAnsi="Arial" w:cs="Arial"/>
+                <w:sz w:val="24"/>
+              </w:rPr>
+              <w:t xml:space="preserve"> </w:t>
+            </w:r>
+          </w:p>
+        </w:tc>
+        <w:tc>
+          <w:tcPr>
+            <w:tcW w:w="5395" w:type="dxa"/>
+          </w:tcPr>
+          <w:p>
+            <w:pPr>
+              <w:jc w:val="center"/>
+              <w:rPr>
+                <w:rFonts w:ascii="Arial" w:eastAsiaTheme="minorHAnsi" w:hAnsi="Arial" w:cs="Arial"/>
+                <w:sz w:val="24"/>
+              </w:rPr>
+            </w:pPr>
+            <w:r>
+              <w:rPr>
+                <w:rFonts w:ascii="Arial" w:eastAsiaTheme="minorHAnsi" w:hAnsi="Arial" w:cs="Arial"/>
+                <w:sz w:val="24"/>
+              </w:rPr>
+              <w:t>Programador</w:t>
+            </w:r>
+          </w:p>
+        </w:tc>
+      </w:tr>
+      <w:tr>
+        <w:tc>
+          <w:tcPr>
+            <w:tcW w:w="5395" w:type="dxa"/>
+          </w:tcPr>
+          <w:p>
+            <w:pPr>
+              <w:jc w:val="center"/>
+              <w:rPr>
+                <w:rFonts w:ascii="Arial" w:eastAsiaTheme="minorHAnsi" w:hAnsi="Arial" w:cs="Arial"/>
+                <w:sz w:val="24"/>
+              </w:rPr>
+            </w:pPr>
+            <w:r>
+              <w:rPr>
+                <w:rFonts w:ascii="Arial" w:eastAsiaTheme="minorHAnsi" w:hAnsi="Arial" w:cs="Arial"/>
+                <w:sz w:val="24"/>
+              </w:rPr>
+              <w:t xml:space="preserve">Isaac </w:t>
+            </w:r>
+            <w:proofErr w:type="spellStart"/>
+            <w:r>
+              <w:rPr>
+                <w:rFonts w:ascii="Arial" w:eastAsiaTheme="minorHAnsi" w:hAnsi="Arial" w:cs="Arial"/>
+                <w:sz w:val="24"/>
+              </w:rPr>
+              <w:t>Tiguilá</w:t>
+            </w:r>
+            <w:proofErr w:type="spellEnd"/>
+            <w:r>
+              <w:rPr>
+                <w:rFonts w:ascii="Arial" w:eastAsiaTheme="minorHAnsi" w:hAnsi="Arial" w:cs="Arial"/>
+                <w:sz w:val="24"/>
+              </w:rPr>
+              <w:t xml:space="preserve"> </w:t>
+            </w:r>
+            <w:proofErr w:type="spellStart"/>
+            <w:r>
+              <w:rPr>
+                <w:rFonts w:ascii="Arial" w:eastAsiaTheme="minorHAnsi" w:hAnsi="Arial" w:cs="Arial"/>
+                <w:sz w:val="24"/>
+              </w:rPr>
+              <w:t>Véliz</w:t>
+            </w:r>
+            <w:proofErr w:type="spellEnd"/>
+          </w:p>
+        </w:tc>
+        <w:tc>
+          <w:tcPr>
+            <w:tcW w:w="5395" w:type="dxa"/>
+          </w:tcPr>
+          <w:p>
+            <w:pPr>
+              <w:jc w:val="center"/>
+              <w:rPr>
+                <w:rFonts w:ascii="Arial" w:eastAsiaTheme="minorHAnsi" w:hAnsi="Arial" w:cs="Arial"/>
+                <w:sz w:val="24"/>
+              </w:rPr>
+            </w:pPr>
+            <w:r>
+              <w:rPr>
+                <w:rFonts w:ascii="Arial" w:eastAsiaTheme="minorHAnsi" w:hAnsi="Arial" w:cs="Arial"/>
+                <w:sz w:val="24"/>
+              </w:rPr>
+              <w:t>Programador</w:t>
+            </w:r>
+          </w:p>
+        </w:tc>
+      </w:tr>
+      <w:tr>
+        <w:tc>
+          <w:tcPr>
+            <w:tcW w:w="5395" w:type="dxa"/>
+          </w:tcPr>
+          <w:p>
+            <w:pPr>
+              <w:jc w:val="center"/>
+              <w:rPr>
+                <w:rFonts w:ascii="Arial" w:eastAsiaTheme="minorEastAsia" w:hAnsi="Arial" w:cs="Arial"/>
+                <w:sz w:val="24"/>
+                <w:szCs w:val="24"/>
+              </w:rPr>
+            </w:pPr>
+            <w:proofErr w:type="spellStart"/>
+            <w:r>
+              <w:rPr>
+                <w:rFonts w:ascii="Arial" w:eastAsiaTheme="minorEastAsia" w:hAnsi="Arial" w:cs="Arial"/>
+                <w:sz w:val="24"/>
+                <w:szCs w:val="24"/>
+              </w:rPr>
+              <w:t>Josue</w:t>
+            </w:r>
+            <w:proofErr w:type="spellEnd"/>
+            <w:r>
+              <w:rPr>
+                <w:rFonts w:ascii="Arial" w:eastAsiaTheme="minorEastAsia" w:hAnsi="Arial" w:cs="Arial"/>
+                <w:sz w:val="24"/>
+                <w:szCs w:val="24"/>
+              </w:rPr>
+              <w:t xml:space="preserve"> David </w:t>
+            </w:r>
+            <w:proofErr w:type="spellStart"/>
+            <w:r>
+              <w:rPr>
+                <w:rFonts w:ascii="Arial" w:eastAsiaTheme="minorEastAsia" w:hAnsi="Arial" w:cs="Arial"/>
+                <w:sz w:val="24"/>
+                <w:szCs w:val="24"/>
+              </w:rPr>
+              <w:t>Sajche</w:t>
+            </w:r>
+            <w:proofErr w:type="spellEnd"/>
+            <w:r>
+              <w:rPr>
+                <w:rFonts w:ascii="Arial" w:eastAsiaTheme="minorEastAsia" w:hAnsi="Arial" w:cs="Arial"/>
+                <w:sz w:val="24"/>
+                <w:szCs w:val="24"/>
+              </w:rPr>
+              <w:t xml:space="preserve"> </w:t>
+            </w:r>
+            <w:proofErr w:type="spellStart"/>
+            <w:r>
+              <w:rPr>
+                <w:rFonts w:ascii="Arial" w:eastAsiaTheme="minorEastAsia" w:hAnsi="Arial" w:cs="Arial"/>
+                <w:sz w:val="24"/>
+                <w:szCs w:val="24"/>
+              </w:rPr>
+              <w:t>Boror</w:t>
+            </w:r>
+            <w:proofErr w:type="spellEnd"/>
+          </w:p>
+        </w:tc>
+        <w:tc>
+          <w:tcPr>
+            <w:tcW w:w="5395" w:type="dxa"/>
+          </w:tcPr>
+          <w:p>
+            <w:pPr>
+              <w:jc w:val="center"/>
+              <w:rPr>
+                <w:rFonts w:ascii="Arial" w:eastAsiaTheme="minorEastAsia" w:hAnsi="Arial" w:cs="Arial"/>
+                <w:sz w:val="24"/>
+                <w:szCs w:val="24"/>
+              </w:rPr>
+            </w:pPr>
+            <w:r>
+              <w:rPr>
+                <w:rFonts w:ascii="Arial" w:eastAsiaTheme="minorEastAsia" w:hAnsi="Arial" w:cs="Arial"/>
+                <w:sz w:val="24"/>
+                <w:szCs w:val="24"/>
+              </w:rPr>
+              <w:t xml:space="preserve">Programador </w:t>
+            </w:r>
+          </w:p>
+        </w:tc>
+      </w:tr>
+      <w:tr>
+        <w:tc>
+          <w:tcPr>
+            <w:tcW w:w="5395" w:type="dxa"/>
+          </w:tcPr>
+          <w:p>
+            <w:pPr>
+              <w:jc w:val="center"/>
+              <w:rPr>
+                <w:rFonts w:ascii="Arial" w:eastAsiaTheme="minorHAnsi" w:hAnsi="Arial" w:cs="Arial"/>
+                <w:sz w:val="24"/>
+              </w:rPr>
+            </w:pPr>
+            <w:r>
+              <w:rPr>
+                <w:rFonts w:ascii="Arial" w:eastAsiaTheme="minorHAnsi" w:hAnsi="Arial" w:cs="Arial"/>
+                <w:sz w:val="24"/>
+              </w:rPr>
+              <w:t xml:space="preserve">Francisco Emanuel </w:t>
+            </w:r>
+            <w:proofErr w:type="spellStart"/>
+            <w:r>
+              <w:rPr>
+                <w:rFonts w:ascii="Arial" w:eastAsiaTheme="minorHAnsi" w:hAnsi="Arial" w:cs="Arial"/>
+                <w:sz w:val="24"/>
+              </w:rPr>
+              <w:t>Milian</w:t>
+            </w:r>
+            <w:proofErr w:type="spellEnd"/>
+            <w:r>
+              <w:rPr>
+                <w:rFonts w:ascii="Arial" w:eastAsiaTheme="minorHAnsi" w:hAnsi="Arial" w:cs="Arial"/>
+                <w:sz w:val="24"/>
+              </w:rPr>
+              <w:t xml:space="preserve"> </w:t>
+            </w:r>
+            <w:proofErr w:type="spellStart"/>
+            <w:r>
+              <w:rPr>
+                <w:rFonts w:ascii="Arial" w:eastAsiaTheme="minorHAnsi" w:hAnsi="Arial" w:cs="Arial"/>
+                <w:sz w:val="24"/>
+              </w:rPr>
+              <w:t>Gonzalez</w:t>
+            </w:r>
+            <w:proofErr w:type="spellEnd"/>
+          </w:p>
+        </w:tc>
+        <w:tc>
+          <w:tcPr>
+            <w:tcW w:w="5395" w:type="dxa"/>
+          </w:tcPr>
+          <w:p>
+            <w:pPr>
+              <w:jc w:val="center"/>
+              <w:rPr>
+                <w:rFonts w:ascii="Arial" w:eastAsiaTheme="minorHAnsi" w:hAnsi="Arial" w:cs="Arial"/>
+                <w:sz w:val="24"/>
+              </w:rPr>
+            </w:pPr>
+            <w:r>
+              <w:rPr>
+                <w:rFonts w:ascii="Arial" w:eastAsiaTheme="minorHAnsi" w:hAnsi="Arial" w:cs="Arial"/>
+                <w:sz w:val="24"/>
+              </w:rPr>
+              <w:t>Programador</w:t>
+            </w:r>
+            <w:bookmarkStart w:id="0" w:name="_GoBack"/>
+            <w:bookmarkEnd w:id="0"/>
+          </w:p>
+        </w:tc>
+      </w:tr>
+      <w:tr>
+        <w:tc>
+          <w:tcPr>
+            <w:tcW w:w="5395" w:type="dxa"/>
+          </w:tcPr>
+          <w:p>
+            <w:pPr>
+              <w:jc w:val="center"/>
+              <w:rPr>
+                <w:rFonts w:ascii="Arial" w:eastAsiaTheme="minorHAnsi" w:hAnsi="Arial" w:cs="Arial"/>
+                <w:sz w:val="24"/>
+              </w:rPr>
+            </w:pPr>
+          </w:p>
+        </w:tc>
+        <w:tc>
+          <w:tcPr>
+            <w:tcW w:w="5395" w:type="dxa"/>
+          </w:tcPr>
+          <w:p>
+            <w:pPr>
+              <w:jc w:val="center"/>
+              <w:rPr>
+                <w:rFonts w:ascii="Arial" w:eastAsiaTheme="minorHAnsi" w:hAnsi="Arial" w:cs="Arial"/>
+                <w:sz w:val="24"/>
+              </w:rPr>
+            </w:pPr>
+          </w:p>
+        </w:tc>
+      </w:tr>
+    </w:tbl>
     <w:p>
       <w:pPr>
         <w:jc w:val="center"/>
@@ -656,8 +1504,6 @@
           <w:sz w:val="24"/>
         </w:rPr>
       </w:pPr>
-      <w:bookmarkStart w:id="0" w:name="_GoBack"/>
-      <w:bookmarkEnd w:id="0"/>
     </w:p>
     <w:sectPr>
       <w:pgSz w:w="12240" w:h="15840"/>
@@ -669,30 +1515,8 @@
 </w:document>
 </file>
 
-<file path=word/commentsExtensible.xml><?xml version="1.0" encoding="utf-8"?>
-<w16cex:commentsExtensible xmlns:wpc="http://schemas.microsoft.com/office/word/2010/wordprocessingCanvas" xmlns:cx="http://schemas.microsoft.com/office/drawing/2014/chartex" xmlns:cx1="http://schemas.microsoft.com/office/drawing/2015/9/8/chartex" xmlns:cx2="http://schemas.microsoft.com/office/drawing/2015/10/21/chartex" xmlns:cx3="http://schemas.microsoft.com/office/drawing/2016/5/9/chartex" xmlns:cx4="http://schemas.microsoft.com/office/drawing/2016/5/10/chartex" xmlns:cx5="http://schemas.microsoft.com/office/drawing/2016/5/11/chartex" xmlns:cx6="http://schemas.microsoft.com/office/drawing/2016/5/12/chartex" xmlns:cx7="http://schemas.microsoft.com/office/drawing/2016/5/13/chartex" xmlns:cx8="http://schemas.microsoft.com/office/drawing/2016/5/14/chartex" xmlns:mc="http://schemas.openxmlformats.org/markup-compatibility/2006" xmlns:aink="http://schemas.microsoft.com/office/drawing/2016/ink" xmlns:am3d="http://schemas.microsoft.com/office/drawing/2017/model3d" xmlns:o="urn:schemas-microsoft-com:office:office" xmlns:r="http://schemas.openxmlformats.org/officeDocument/2006/relationships" xmlns:m="http://schemas.openxmlformats.org/officeDocument/2006/math" xmlns:v="urn:schemas-microsoft-com:vml" xmlns:wp14="http://schemas.microsoft.com/office/word/2010/wordprocessingDrawing" xmlns:wp="http://schemas.openxmlformats.org/drawingml/2006/wordprocessingDrawing" xmlns:w10="urn:schemas-microsoft-com:office:word" xmlns:w="http://schemas.openxmlformats.org/wordprocessingml/2006/main" xmlns:w14="http://schemas.microsoft.com/office/word/2010/wordml" xmlns:w15="http://schemas.microsoft.com/office/word/2012/wordml" xmlns:w16cex="http://schemas.microsoft.com/office/word/2018/wordml/cex" xmlns:w16cid="http://schemas.microsoft.com/office/word/2016/wordml/cid" xmlns:w16="http://schemas.microsoft.com/office/word/2018/wordml" xmlns:w16sdtdh="http://schemas.microsoft.com/office/word/2020/wordml/sdtdatahash" xmlns:w16se="http://schemas.microsoft.com/office/word/2015/wordml/symex" xmlns:wpg="http://schemas.microsoft.com/office/word/2010/wordprocessingGroup" xmlns:wpi="http://schemas.microsoft.com/office/word/2010/wordprocessingInk" xmlns:wne="http://schemas.microsoft.com/office/word/2006/wordml" xmlns:wps="http://schemas.microsoft.com/office/word/2010/wordprocessingShape" mc:Ignorable="w14 w15 w16se w16cid w16 w16cex w16sdtdh wp14">
-  <w16cex:commentExtensible w16cex:durableId="290E6085" w16cex:dateUtc="2023-11-27T06:25:00Z"/>
-  <w16cex:commentExtensible w16cex:durableId="290E606C" w16cex:dateUtc="2023-11-27T06:25:00Z"/>
-  <w16cex:commentExtensible w16cex:durableId="290E6055" w16cex:dateUtc="2023-11-27T06:24:00Z"/>
-  <w16cex:commentExtensible w16cex:durableId="290E6014" w16cex:dateUtc="2023-11-27T06:23:00Z"/>
-  <w16cex:commentExtensible w16cex:durableId="290E6023" w16cex:dateUtc="2023-11-27T06:24:00Z"/>
-  <w16cex:commentExtensible w16cex:durableId="290E6041" w16cex:dateUtc="2023-11-27T06:24:00Z"/>
-</w16cex:commentsExtensible>
-</file>
-
-<file path=word/commentsIds.xml><?xml version="1.0" encoding="utf-8"?>
-<w16cid:commentsIds xmlns:wpc="http://schemas.microsoft.com/office/word/2010/wordprocessingCanvas" xmlns:cx="http://schemas.microsoft.com/office/drawing/2014/chartex" xmlns:cx1="http://schemas.microsoft.com/office/drawing/2015/9/8/chartex" xmlns:cx2="http://schemas.microsoft.com/office/drawing/2015/10/21/chartex" xmlns:cx3="http://schemas.microsoft.com/office/drawing/2016/5/9/chartex" xmlns:cx4="http://schemas.microsoft.com/office/drawing/2016/5/10/chartex" xmlns:cx5="http://schemas.microsoft.com/office/drawing/2016/5/11/chartex" xmlns:cx6="http://schemas.microsoft.com/office/drawing/2016/5/12/chartex" xmlns:cx7="http://schemas.microsoft.com/office/drawing/2016/5/13/chartex" xmlns:cx8="http://schemas.microsoft.com/office/drawing/2016/5/14/chartex" xmlns:mc="http://schemas.openxmlformats.org/markup-compatibility/2006" xmlns:aink="http://schemas.microsoft.com/office/drawing/2016/ink" xmlns:am3d="http://schemas.microsoft.com/office/drawing/2017/model3d" xmlns:o="urn:schemas-microsoft-com:office:office" xmlns:r="http://schemas.openxmlformats.org/officeDocument/2006/relationships" xmlns:m="http://schemas.openxmlformats.org/officeDocument/2006/math" xmlns:v="urn:schemas-microsoft-com:vml" xmlns:wp14="http://schemas.microsoft.com/office/word/2010/wordprocessingDrawing" xmlns:wp="http://schemas.openxmlformats.org/drawingml/2006/wordprocessingDrawing" xmlns:w10="urn:schemas-microsoft-com:office:word" xmlns:w="http://schemas.openxmlformats.org/wordprocessingml/2006/main" xmlns:w14="http://schemas.microsoft.com/office/word/2010/wordml" xmlns:w15="http://schemas.microsoft.com/office/word/2012/wordml" xmlns:w16cex="http://schemas.microsoft.com/office/word/2018/wordml/cex" xmlns:w16cid="http://schemas.microsoft.com/office/word/2016/wordml/cid" xmlns:w16="http://schemas.microsoft.com/office/word/2018/wordml" xmlns:w16sdtdh="http://schemas.microsoft.com/office/word/2020/wordml/sdtdatahash" xmlns:w16se="http://schemas.microsoft.com/office/word/2015/wordml/symex" xmlns:wpg="http://schemas.microsoft.com/office/word/2010/wordprocessingGroup" xmlns:wpi="http://schemas.microsoft.com/office/word/2010/wordprocessingInk" xmlns:wne="http://schemas.microsoft.com/office/word/2006/wordml" xmlns:wps="http://schemas.microsoft.com/office/word/2010/wordprocessingShape" mc:Ignorable="w14 w15 w16se w16cid w16 w16cex w16sdtdh wp14">
-  <w16cid:commentId w16cid:paraId="34D7B734" w16cid:durableId="290E6085"/>
-  <w16cid:commentId w16cid:paraId="1AF62A36" w16cid:durableId="290E606C"/>
-  <w16cid:commentId w16cid:paraId="580B016D" w16cid:durableId="290E6055"/>
-  <w16cid:commentId w16cid:paraId="29875FAE" w16cid:durableId="290E6014"/>
-  <w16cid:commentId w16cid:paraId="7BA1931D" w16cid:durableId="290E6023"/>
-  <w16cid:commentId w16cid:paraId="00D7F781" w16cid:durableId="290E6041"/>
-</w16cid:commentsIds>
-</file>
-
 <file path=word/styles.xml><?xml version="1.0" encoding="utf-8"?>
-<w:styles xmlns:mc="http://schemas.openxmlformats.org/markup-compatibility/2006" xmlns:r="http://schemas.openxmlformats.org/officeDocument/2006/relationships" xmlns:w="http://schemas.openxmlformats.org/wordprocessingml/2006/main" xmlns:w14="http://schemas.microsoft.com/office/word/2010/wordml" xmlns:w15="http://schemas.microsoft.com/office/word/2012/wordml" xmlns:w16se="http://schemas.microsoft.com/office/word/2015/wordml/symex" mc:Ignorable="w14 w15 w16se">
+<w:styles xmlns:mc="http://schemas.openxmlformats.org/markup-compatibility/2006" xmlns:r="http://schemas.openxmlformats.org/officeDocument/2006/relationships" xmlns:w="http://schemas.openxmlformats.org/wordprocessingml/2006/main" xmlns:w14="http://schemas.microsoft.com/office/word/2010/wordml" xmlns:w15="http://schemas.microsoft.com/office/word/2012/wordml" mc:Ignorable="w14 w15">
   <w:docDefaults>
     <w:rPrDefault>
       <w:rPr>
@@ -1239,6 +2063,7 @@
       <w:spacing w:after="0" w:line="240" w:lineRule="auto"/>
     </w:pPr>
     <w:tblPr>
+      <w:tblInd w:w="0" w:type="dxa"/>
       <w:tblBorders>
         <w:top w:val="single" w:sz="4" w:space="0" w:color="auto"/>
         <w:left w:val="single" w:sz="4" w:space="0" w:color="auto"/>
@@ -1247,6 +2072,12 @@
         <w:insideH w:val="single" w:sz="4" w:space="0" w:color="auto"/>
         <w:insideV w:val="single" w:sz="4" w:space="0" w:color="auto"/>
       </w:tblBorders>
+      <w:tblCellMar>
+        <w:top w:w="0" w:type="dxa"/>
+        <w:left w:w="108" w:type="dxa"/>
+        <w:bottom w:w="0" w:type="dxa"/>
+        <w:right w:w="108" w:type="dxa"/>
+      </w:tblCellMar>
     </w:tblPr>
   </w:style>
 </w:styles>

</xml_diff>

<commit_message>
add:Se agrego datos del Programador en EndOfLine.docx en la rama dlopez-2024347
</commit_message>
<xml_diff>
--- a/EndOfLine.docx
+++ b/EndOfLine.docx
@@ -146,6 +146,7 @@
         <w:jc w:val="center"/>
         <w:rPr>
           <w:rFonts w:ascii="Arial" w:hAnsi="Arial" w:cs="Arial"/>
+          <w:u w:val="single"/>
         </w:rPr>
       </w:pPr>
     </w:p>
@@ -507,7 +508,16 @@
           <w:b/>
           <w:sz w:val="24"/>
         </w:rPr>
-        <w:t>Diego Alejandro Vel</w:t>
+        <w:t xml:space="preserve">Diego Alejandro </w:t>
+      </w:r>
+      <w:proofErr w:type="spellStart"/>
+      <w:r>
+        <w:rPr>
+          <w:rFonts w:ascii="Arial" w:hAnsi="Arial" w:cs="Arial"/>
+          <w:b/>
+          <w:sz w:val="24"/>
+        </w:rPr>
+        <w:t>Vel</w:t>
       </w:r>
       <w:r>
         <w:rPr>
@@ -516,8 +526,29 @@
           <w:sz w:val="24"/>
           <w:lang w:val="es-ES"/>
         </w:rPr>
-        <w:t>ásquez Cuté</w:t>
+        <w:t>ásquez</w:t>
       </w:r>
+      <w:proofErr w:type="spellEnd"/>
+      <w:r>
+        <w:rPr>
+          <w:rFonts w:ascii="Arial" w:hAnsi="Arial" w:cs="Arial"/>
+          <w:b/>
+          <w:sz w:val="24"/>
+          <w:lang w:val="es-ES"/>
+        </w:rPr>
+        <w:t xml:space="preserve"> </w:t>
+      </w:r>
+      <w:proofErr w:type="spellStart"/>
+      <w:r>
+        <w:rPr>
+          <w:rFonts w:ascii="Arial" w:hAnsi="Arial" w:cs="Arial"/>
+          <w:b/>
+          <w:sz w:val="24"/>
+          <w:lang w:val="es-ES"/>
+        </w:rPr>
+        <w:t>Cuté</w:t>
+      </w:r>
+      <w:proofErr w:type="spellEnd"/>
     </w:p>
     <w:p>
       <w:pPr>
@@ -648,6 +679,874 @@
         </w:sectPr>
       </w:pPr>
     </w:p>
+    <w:tbl>
+      <w:tblPr>
+        <w:tblStyle w:val="Tablaconcuadrcula"/>
+        <w:tblW w:w="0" w:type="auto"/>
+        <w:tblLook w:val="04A0" w:firstRow="1" w:lastRow="0" w:firstColumn="1" w:lastColumn="0" w:noHBand="0" w:noVBand="1"/>
+      </w:tblPr>
+      <w:tblGrid>
+        <w:gridCol w:w="5395"/>
+        <w:gridCol w:w="5395"/>
+      </w:tblGrid>
+      <w:tr>
+        <w:tc>
+          <w:tcPr>
+            <w:tcW w:w="5395" w:type="dxa"/>
+          </w:tcPr>
+          <w:p>
+            <w:pPr>
+              <w:jc w:val="center"/>
+              <w:rPr>
+                <w:rFonts w:ascii="Arial" w:eastAsiaTheme="minorHAnsi" w:hAnsi="Arial" w:cs="Arial"/>
+                <w:b/>
+                <w:sz w:val="24"/>
+                <w:lang w:val="es-ES"/>
+              </w:rPr>
+            </w:pPr>
+            <w:r>
+              <w:rPr>
+                <w:rFonts w:ascii="Arial" w:eastAsiaTheme="minorHAnsi" w:hAnsi="Arial" w:cs="Arial"/>
+                <w:b/>
+                <w:sz w:val="24"/>
+              </w:rPr>
+              <w:lastRenderedPageBreak/>
+              <w:t xml:space="preserve">Nombre </w:t>
+            </w:r>
+            <w:r>
+              <w:rPr>
+                <w:rFonts w:ascii="Arial" w:eastAsiaTheme="minorHAnsi" w:hAnsi="Arial" w:cs="Arial"/>
+                <w:b/>
+                <w:sz w:val="24"/>
+                <w:lang w:val="es-ES"/>
+              </w:rPr>
+              <w:t>Completo</w:t>
+            </w:r>
+          </w:p>
+        </w:tc>
+        <w:tc>
+          <w:tcPr>
+            <w:tcW w:w="5395" w:type="dxa"/>
+          </w:tcPr>
+          <w:p>
+            <w:pPr>
+              <w:jc w:val="center"/>
+              <w:rPr>
+                <w:rFonts w:ascii="Arial" w:eastAsiaTheme="minorHAnsi" w:hAnsi="Arial" w:cs="Arial"/>
+                <w:b/>
+                <w:sz w:val="24"/>
+              </w:rPr>
+            </w:pPr>
+            <w:r>
+              <w:rPr>
+                <w:rFonts w:ascii="Arial" w:eastAsiaTheme="minorHAnsi" w:hAnsi="Arial" w:cs="Arial"/>
+                <w:b/>
+                <w:sz w:val="24"/>
+              </w:rPr>
+              <w:t>Puesto</w:t>
+            </w:r>
+          </w:p>
+        </w:tc>
+      </w:tr>
+      <w:tr>
+        <w:tc>
+          <w:tcPr>
+            <w:tcW w:w="5395" w:type="dxa"/>
+          </w:tcPr>
+          <w:p>
+            <w:pPr>
+              <w:jc w:val="center"/>
+              <w:rPr>
+                <w:rFonts w:ascii="Arial" w:eastAsiaTheme="minorHAnsi" w:hAnsi="Arial" w:cs="Arial"/>
+                <w:sz w:val="24"/>
+                <w:lang w:val="es-ES"/>
+              </w:rPr>
+            </w:pPr>
+            <w:r>
+              <w:rPr>
+                <w:rFonts w:ascii="Arial" w:eastAsiaTheme="minorHAnsi" w:hAnsi="Arial" w:cs="Arial"/>
+                <w:sz w:val="24"/>
+              </w:rPr>
+              <w:t xml:space="preserve">Diego Alejandro </w:t>
+            </w:r>
+            <w:proofErr w:type="spellStart"/>
+            <w:r>
+              <w:rPr>
+                <w:rFonts w:ascii="Arial" w:eastAsiaTheme="minorHAnsi" w:hAnsi="Arial" w:cs="Arial"/>
+                <w:sz w:val="24"/>
+              </w:rPr>
+              <w:t>Vel</w:t>
+            </w:r>
+            <w:r>
+              <w:rPr>
+                <w:rFonts w:ascii="Arial" w:eastAsiaTheme="minorHAnsi" w:hAnsi="Arial" w:cs="Arial"/>
+                <w:sz w:val="24"/>
+                <w:lang w:val="es-ES"/>
+              </w:rPr>
+              <w:t>ásquez</w:t>
+            </w:r>
+            <w:proofErr w:type="spellEnd"/>
+            <w:r>
+              <w:rPr>
+                <w:rFonts w:ascii="Arial" w:eastAsiaTheme="minorHAnsi" w:hAnsi="Arial" w:cs="Arial"/>
+                <w:sz w:val="24"/>
+                <w:lang w:val="es-ES"/>
+              </w:rPr>
+              <w:t xml:space="preserve"> </w:t>
+            </w:r>
+            <w:proofErr w:type="spellStart"/>
+            <w:r>
+              <w:rPr>
+                <w:rFonts w:ascii="Arial" w:eastAsiaTheme="minorHAnsi" w:hAnsi="Arial" w:cs="Arial"/>
+                <w:sz w:val="24"/>
+                <w:lang w:val="es-ES"/>
+              </w:rPr>
+              <w:t>Cuté</w:t>
+            </w:r>
+            <w:proofErr w:type="spellEnd"/>
+          </w:p>
+        </w:tc>
+        <w:tc>
+          <w:tcPr>
+            <w:tcW w:w="5395" w:type="dxa"/>
+          </w:tcPr>
+          <w:p>
+            <w:pPr>
+              <w:jc w:val="center"/>
+              <w:rPr>
+                <w:rFonts w:ascii="Arial" w:eastAsiaTheme="minorHAnsi" w:hAnsi="Arial" w:cs="Arial"/>
+                <w:sz w:val="24"/>
+              </w:rPr>
+            </w:pPr>
+            <w:proofErr w:type="spellStart"/>
+            <w:r>
+              <w:rPr>
+                <w:rFonts w:ascii="Arial" w:eastAsiaTheme="minorHAnsi" w:hAnsi="Arial" w:cs="Arial"/>
+                <w:sz w:val="24"/>
+              </w:rPr>
+              <w:t>Scrum</w:t>
+            </w:r>
+            <w:proofErr w:type="spellEnd"/>
+            <w:r>
+              <w:rPr>
+                <w:rFonts w:ascii="Arial" w:eastAsiaTheme="minorHAnsi" w:hAnsi="Arial" w:cs="Arial"/>
+                <w:sz w:val="24"/>
+              </w:rPr>
+              <w:t xml:space="preserve"> Master</w:t>
+            </w:r>
+          </w:p>
+        </w:tc>
+      </w:tr>
+      <w:tr>
+        <w:tc>
+          <w:tcPr>
+            <w:tcW w:w="5395" w:type="dxa"/>
+          </w:tcPr>
+          <w:p>
+            <w:pPr>
+              <w:jc w:val="center"/>
+              <w:rPr>
+                <w:rFonts w:ascii="Arial" w:eastAsiaTheme="minorHAnsi" w:hAnsi="Arial" w:cs="Arial"/>
+                <w:sz w:val="24"/>
+              </w:rPr>
+            </w:pPr>
+            <w:r>
+              <w:rPr>
+                <w:rFonts w:ascii="Arial" w:eastAsiaTheme="minorHAnsi" w:hAnsi="Arial" w:cs="Arial"/>
+                <w:sz w:val="24"/>
+              </w:rPr>
+              <w:t>Diego Alejandro Monterroso Domínguez</w:t>
+            </w:r>
+          </w:p>
+        </w:tc>
+        <w:tc>
+          <w:tcPr>
+            <w:tcW w:w="5395" w:type="dxa"/>
+          </w:tcPr>
+          <w:p>
+            <w:pPr>
+              <w:jc w:val="center"/>
+              <w:rPr>
+                <w:rFonts w:ascii="Arial" w:eastAsiaTheme="minorHAnsi" w:hAnsi="Arial" w:cs="Arial"/>
+                <w:sz w:val="24"/>
+              </w:rPr>
+            </w:pPr>
+            <w:r>
+              <w:rPr>
+                <w:rFonts w:ascii="Arial" w:eastAsiaTheme="minorHAnsi" w:hAnsi="Arial" w:cs="Arial"/>
+                <w:sz w:val="24"/>
+              </w:rPr>
+              <w:t>Programador</w:t>
+            </w:r>
+          </w:p>
+        </w:tc>
+      </w:tr>
+      <w:tr>
+        <w:tc>
+          <w:tcPr>
+            <w:tcW w:w="5395" w:type="dxa"/>
+          </w:tcPr>
+          <w:p>
+            <w:pPr>
+              <w:jc w:val="center"/>
+              <w:rPr>
+                <w:rFonts w:ascii="Arial" w:eastAsiaTheme="minorHAnsi" w:hAnsi="Arial" w:cs="Arial"/>
+                <w:sz w:val="24"/>
+              </w:rPr>
+            </w:pPr>
+            <w:r>
+              <w:rPr>
+                <w:rFonts w:ascii="Arial" w:eastAsiaTheme="minorHAnsi" w:hAnsi="Arial" w:cs="Arial"/>
+                <w:sz w:val="24"/>
+              </w:rPr>
+              <w:t xml:space="preserve">Ricardo </w:t>
+            </w:r>
+            <w:proofErr w:type="spellStart"/>
+            <w:r>
+              <w:rPr>
+                <w:rFonts w:ascii="Arial" w:eastAsiaTheme="minorHAnsi" w:hAnsi="Arial" w:cs="Arial"/>
+                <w:sz w:val="24"/>
+              </w:rPr>
+              <w:t>Andre</w:t>
+            </w:r>
+            <w:proofErr w:type="spellEnd"/>
+            <w:r>
+              <w:rPr>
+                <w:rFonts w:ascii="Arial" w:eastAsiaTheme="minorHAnsi" w:hAnsi="Arial" w:cs="Arial"/>
+                <w:sz w:val="24"/>
+              </w:rPr>
+              <w:t xml:space="preserve"> </w:t>
+            </w:r>
+            <w:proofErr w:type="spellStart"/>
+            <w:r>
+              <w:rPr>
+                <w:rFonts w:ascii="Arial" w:eastAsiaTheme="minorHAnsi" w:hAnsi="Arial" w:cs="Arial"/>
+                <w:sz w:val="24"/>
+              </w:rPr>
+              <w:t>Marroquin</w:t>
+            </w:r>
+            <w:proofErr w:type="spellEnd"/>
+            <w:r>
+              <w:rPr>
+                <w:rFonts w:ascii="Arial" w:eastAsiaTheme="minorHAnsi" w:hAnsi="Arial" w:cs="Arial"/>
+                <w:sz w:val="24"/>
+              </w:rPr>
+              <w:t xml:space="preserve"> </w:t>
+            </w:r>
+            <w:proofErr w:type="spellStart"/>
+            <w:r>
+              <w:rPr>
+                <w:rFonts w:ascii="Arial" w:eastAsiaTheme="minorHAnsi" w:hAnsi="Arial" w:cs="Arial"/>
+                <w:sz w:val="24"/>
+              </w:rPr>
+              <w:t>Lopez</w:t>
+            </w:r>
+            <w:proofErr w:type="spellEnd"/>
+          </w:p>
+        </w:tc>
+        <w:tc>
+          <w:tcPr>
+            <w:tcW w:w="5395" w:type="dxa"/>
+          </w:tcPr>
+          <w:p>
+            <w:pPr>
+              <w:jc w:val="center"/>
+              <w:rPr>
+                <w:rFonts w:ascii="Arial" w:eastAsiaTheme="minorHAnsi" w:hAnsi="Arial" w:cs="Arial"/>
+                <w:sz w:val="24"/>
+              </w:rPr>
+            </w:pPr>
+            <w:r>
+              <w:rPr>
+                <w:rFonts w:ascii="Arial" w:eastAsiaTheme="minorHAnsi" w:hAnsi="Arial" w:cs="Arial"/>
+                <w:sz w:val="24"/>
+              </w:rPr>
+              <w:t>Programador</w:t>
+            </w:r>
+          </w:p>
+        </w:tc>
+      </w:tr>
+      <w:tr>
+        <w:tc>
+          <w:tcPr>
+            <w:tcW w:w="5395" w:type="dxa"/>
+          </w:tcPr>
+          <w:p>
+            <w:pPr>
+              <w:jc w:val="center"/>
+              <w:rPr>
+                <w:rFonts w:ascii="Arial" w:eastAsiaTheme="minorHAnsi" w:hAnsi="Arial" w:cs="Arial"/>
+                <w:sz w:val="24"/>
+              </w:rPr>
+            </w:pPr>
+            <w:r>
+              <w:rPr>
+                <w:rFonts w:ascii="Arial" w:eastAsiaTheme="minorHAnsi" w:hAnsi="Arial" w:cs="Arial"/>
+                <w:sz w:val="24"/>
+              </w:rPr>
+              <w:t xml:space="preserve">Rigoberto </w:t>
+            </w:r>
+            <w:proofErr w:type="spellStart"/>
+            <w:r>
+              <w:rPr>
+                <w:rFonts w:ascii="Arial" w:eastAsiaTheme="minorHAnsi" w:hAnsi="Arial" w:cs="Arial"/>
+                <w:sz w:val="24"/>
+              </w:rPr>
+              <w:t>Godinez</w:t>
+            </w:r>
+            <w:proofErr w:type="spellEnd"/>
+            <w:r>
+              <w:rPr>
+                <w:rFonts w:ascii="Arial" w:eastAsiaTheme="minorHAnsi" w:hAnsi="Arial" w:cs="Arial"/>
+                <w:sz w:val="24"/>
+              </w:rPr>
+              <w:t xml:space="preserve"> Fajardo</w:t>
+            </w:r>
+          </w:p>
+        </w:tc>
+        <w:tc>
+          <w:tcPr>
+            <w:tcW w:w="5395" w:type="dxa"/>
+          </w:tcPr>
+          <w:p>
+            <w:pPr>
+              <w:jc w:val="center"/>
+              <w:rPr>
+                <w:rFonts w:ascii="Arial" w:eastAsiaTheme="minorHAnsi" w:hAnsi="Arial" w:cs="Arial"/>
+                <w:sz w:val="24"/>
+                <w:u w:val="single"/>
+              </w:rPr>
+            </w:pPr>
+            <w:r>
+              <w:rPr>
+                <w:rFonts w:ascii="Arial" w:eastAsiaTheme="minorHAnsi" w:hAnsi="Arial" w:cs="Arial"/>
+                <w:sz w:val="24"/>
+              </w:rPr>
+              <w:t>Programador</w:t>
+            </w:r>
+          </w:p>
+        </w:tc>
+      </w:tr>
+      <w:tr>
+        <w:tc>
+          <w:tcPr>
+            <w:tcW w:w="5395" w:type="dxa"/>
+          </w:tcPr>
+          <w:p>
+            <w:pPr>
+              <w:jc w:val="center"/>
+              <w:rPr>
+                <w:rFonts w:ascii="Arial" w:eastAsiaTheme="minorHAnsi" w:hAnsi="Arial" w:cs="Arial"/>
+                <w:sz w:val="24"/>
+              </w:rPr>
+            </w:pPr>
+            <w:r>
+              <w:rPr>
+                <w:rFonts w:ascii="Arial" w:eastAsiaTheme="minorHAnsi" w:hAnsi="Arial" w:cs="Arial"/>
+                <w:sz w:val="24"/>
+              </w:rPr>
+              <w:t xml:space="preserve">Dany </w:t>
+            </w:r>
+            <w:proofErr w:type="spellStart"/>
+            <w:r>
+              <w:rPr>
+                <w:rFonts w:ascii="Arial" w:eastAsiaTheme="minorHAnsi" w:hAnsi="Arial" w:cs="Arial"/>
+                <w:sz w:val="24"/>
+              </w:rPr>
+              <w:t>Ixbalanqué</w:t>
+            </w:r>
+            <w:proofErr w:type="spellEnd"/>
+            <w:r>
+              <w:rPr>
+                <w:rFonts w:ascii="Arial" w:eastAsiaTheme="minorHAnsi" w:hAnsi="Arial" w:cs="Arial"/>
+                <w:sz w:val="24"/>
+              </w:rPr>
+              <w:t xml:space="preserve"> Lucas Vicente</w:t>
+            </w:r>
+          </w:p>
+        </w:tc>
+        <w:tc>
+          <w:tcPr>
+            <w:tcW w:w="5395" w:type="dxa"/>
+          </w:tcPr>
+          <w:p>
+            <w:pPr>
+              <w:jc w:val="center"/>
+              <w:rPr>
+                <w:rFonts w:ascii="Arial" w:eastAsiaTheme="minorHAnsi" w:hAnsi="Arial" w:cs="Arial"/>
+                <w:sz w:val="24"/>
+              </w:rPr>
+            </w:pPr>
+            <w:r>
+              <w:rPr>
+                <w:rFonts w:ascii="Arial" w:eastAsiaTheme="minorHAnsi" w:hAnsi="Arial" w:cs="Arial"/>
+                <w:sz w:val="24"/>
+              </w:rPr>
+              <w:t>Programador</w:t>
+            </w:r>
+          </w:p>
+        </w:tc>
+      </w:tr>
+      <w:tr>
+        <w:tc>
+          <w:tcPr>
+            <w:tcW w:w="5395" w:type="dxa"/>
+          </w:tcPr>
+          <w:p>
+            <w:pPr>
+              <w:jc w:val="center"/>
+              <w:rPr>
+                <w:rFonts w:ascii="Arial" w:eastAsiaTheme="minorHAnsi" w:hAnsi="Arial" w:cs="Arial"/>
+                <w:sz w:val="24"/>
+              </w:rPr>
+            </w:pPr>
+            <w:r>
+              <w:rPr>
+                <w:rFonts w:ascii="Arial" w:eastAsiaTheme="minorHAnsi" w:hAnsi="Arial" w:cs="Arial"/>
+                <w:sz w:val="24"/>
+              </w:rPr>
+              <w:t xml:space="preserve">Otto </w:t>
+            </w:r>
+            <w:proofErr w:type="spellStart"/>
+            <w:r>
+              <w:rPr>
+                <w:rFonts w:ascii="Arial" w:eastAsiaTheme="minorHAnsi" w:hAnsi="Arial" w:cs="Arial"/>
+                <w:sz w:val="24"/>
+              </w:rPr>
+              <w:t>Raul</w:t>
+            </w:r>
+            <w:proofErr w:type="spellEnd"/>
+            <w:r>
+              <w:rPr>
+                <w:rFonts w:ascii="Arial" w:eastAsiaTheme="minorHAnsi" w:hAnsi="Arial" w:cs="Arial"/>
+                <w:sz w:val="24"/>
+              </w:rPr>
+              <w:t xml:space="preserve"> </w:t>
+            </w:r>
+            <w:proofErr w:type="spellStart"/>
+            <w:r>
+              <w:rPr>
+                <w:rFonts w:ascii="Arial" w:eastAsiaTheme="minorHAnsi" w:hAnsi="Arial" w:cs="Arial"/>
+                <w:sz w:val="24"/>
+              </w:rPr>
+              <w:t>Diaz</w:t>
+            </w:r>
+            <w:proofErr w:type="spellEnd"/>
+            <w:r>
+              <w:rPr>
+                <w:rFonts w:ascii="Arial" w:eastAsiaTheme="minorHAnsi" w:hAnsi="Arial" w:cs="Arial"/>
+                <w:sz w:val="24"/>
+              </w:rPr>
+              <w:t xml:space="preserve"> Batres</w:t>
+            </w:r>
+          </w:p>
+        </w:tc>
+        <w:tc>
+          <w:tcPr>
+            <w:tcW w:w="5395" w:type="dxa"/>
+          </w:tcPr>
+          <w:p>
+            <w:pPr>
+              <w:jc w:val="center"/>
+              <w:rPr>
+                <w:rFonts w:ascii="Arial" w:eastAsiaTheme="minorHAnsi" w:hAnsi="Arial" w:cs="Arial"/>
+                <w:sz w:val="24"/>
+              </w:rPr>
+            </w:pPr>
+            <w:r>
+              <w:rPr>
+                <w:rFonts w:ascii="Arial" w:eastAsiaTheme="minorHAnsi" w:hAnsi="Arial" w:cs="Arial"/>
+                <w:sz w:val="24"/>
+              </w:rPr>
+              <w:t>Programador</w:t>
+            </w:r>
+          </w:p>
+        </w:tc>
+      </w:tr>
+      <w:tr>
+        <w:tc>
+          <w:tcPr>
+            <w:tcW w:w="5395" w:type="dxa"/>
+          </w:tcPr>
+          <w:p>
+            <w:pPr>
+              <w:jc w:val="center"/>
+              <w:rPr>
+                <w:rFonts w:ascii="Arial" w:eastAsiaTheme="minorHAnsi" w:hAnsi="Arial" w:cs="Arial"/>
+                <w:sz w:val="24"/>
+              </w:rPr>
+            </w:pPr>
+            <w:r>
+              <w:rPr>
+                <w:rFonts w:ascii="Arial" w:eastAsiaTheme="minorHAnsi" w:hAnsi="Arial" w:cs="Arial"/>
+                <w:sz w:val="24"/>
+              </w:rPr>
+              <w:t xml:space="preserve">Carlos Emilio Navarro Sifontes </w:t>
+            </w:r>
+          </w:p>
+        </w:tc>
+        <w:tc>
+          <w:tcPr>
+            <w:tcW w:w="5395" w:type="dxa"/>
+          </w:tcPr>
+          <w:p>
+            <w:pPr>
+              <w:jc w:val="center"/>
+              <w:rPr>
+                <w:rFonts w:ascii="Arial" w:eastAsiaTheme="minorHAnsi" w:hAnsi="Arial" w:cs="Arial"/>
+                <w:sz w:val="24"/>
+              </w:rPr>
+            </w:pPr>
+            <w:r>
+              <w:rPr>
+                <w:rFonts w:ascii="Arial" w:eastAsiaTheme="minorHAnsi" w:hAnsi="Arial" w:cs="Arial"/>
+                <w:sz w:val="24"/>
+              </w:rPr>
+              <w:t>Programador</w:t>
+            </w:r>
+          </w:p>
+        </w:tc>
+      </w:tr>
+      <w:tr>
+        <w:tc>
+          <w:tcPr>
+            <w:tcW w:w="5395" w:type="dxa"/>
+          </w:tcPr>
+          <w:p>
+            <w:pPr>
+              <w:jc w:val="center"/>
+              <w:rPr>
+                <w:rFonts w:ascii="Arial" w:eastAsiaTheme="minorHAnsi" w:hAnsi="Arial" w:cs="Arial"/>
+                <w:sz w:val="24"/>
+              </w:rPr>
+            </w:pPr>
+            <w:r>
+              <w:rPr>
+                <w:rFonts w:ascii="Arial" w:eastAsiaTheme="minorHAnsi" w:hAnsi="Arial" w:cs="Arial"/>
+                <w:sz w:val="24"/>
+              </w:rPr>
+              <w:t xml:space="preserve">Isaac </w:t>
+            </w:r>
+            <w:proofErr w:type="spellStart"/>
+            <w:r>
+              <w:rPr>
+                <w:rFonts w:ascii="Arial" w:eastAsiaTheme="minorHAnsi" w:hAnsi="Arial" w:cs="Arial"/>
+                <w:sz w:val="24"/>
+              </w:rPr>
+              <w:t>Tiguilá</w:t>
+            </w:r>
+            <w:proofErr w:type="spellEnd"/>
+            <w:r>
+              <w:rPr>
+                <w:rFonts w:ascii="Arial" w:eastAsiaTheme="minorHAnsi" w:hAnsi="Arial" w:cs="Arial"/>
+                <w:sz w:val="24"/>
+              </w:rPr>
+              <w:t xml:space="preserve"> </w:t>
+            </w:r>
+            <w:proofErr w:type="spellStart"/>
+            <w:r>
+              <w:rPr>
+                <w:rFonts w:ascii="Arial" w:eastAsiaTheme="minorHAnsi" w:hAnsi="Arial" w:cs="Arial"/>
+                <w:sz w:val="24"/>
+              </w:rPr>
+              <w:t>Véliz</w:t>
+            </w:r>
+            <w:proofErr w:type="spellEnd"/>
+          </w:p>
+        </w:tc>
+        <w:tc>
+          <w:tcPr>
+            <w:tcW w:w="5395" w:type="dxa"/>
+          </w:tcPr>
+          <w:p>
+            <w:pPr>
+              <w:jc w:val="center"/>
+              <w:rPr>
+                <w:rFonts w:ascii="Arial" w:eastAsiaTheme="minorHAnsi" w:hAnsi="Arial" w:cs="Arial"/>
+                <w:sz w:val="24"/>
+              </w:rPr>
+            </w:pPr>
+            <w:r>
+              <w:rPr>
+                <w:rFonts w:ascii="Arial" w:eastAsiaTheme="minorHAnsi" w:hAnsi="Arial" w:cs="Arial"/>
+                <w:sz w:val="24"/>
+              </w:rPr>
+              <w:t>Programador</w:t>
+            </w:r>
+          </w:p>
+        </w:tc>
+      </w:tr>
+      <w:tr>
+        <w:tc>
+          <w:tcPr>
+            <w:tcW w:w="5395" w:type="dxa"/>
+          </w:tcPr>
+          <w:p>
+            <w:pPr>
+              <w:jc w:val="center"/>
+              <w:rPr>
+                <w:rFonts w:ascii="Arial" w:eastAsiaTheme="minorEastAsia" w:hAnsi="Arial" w:cs="Arial"/>
+                <w:sz w:val="24"/>
+                <w:szCs w:val="24"/>
+              </w:rPr>
+            </w:pPr>
+            <w:proofErr w:type="spellStart"/>
+            <w:r>
+              <w:rPr>
+                <w:rFonts w:ascii="Arial" w:eastAsiaTheme="minorEastAsia" w:hAnsi="Arial" w:cs="Arial"/>
+                <w:sz w:val="24"/>
+                <w:szCs w:val="24"/>
+              </w:rPr>
+              <w:t>Josue</w:t>
+            </w:r>
+            <w:proofErr w:type="spellEnd"/>
+            <w:r>
+              <w:rPr>
+                <w:rFonts w:ascii="Arial" w:eastAsiaTheme="minorEastAsia" w:hAnsi="Arial" w:cs="Arial"/>
+                <w:sz w:val="24"/>
+                <w:szCs w:val="24"/>
+              </w:rPr>
+              <w:t xml:space="preserve"> David </w:t>
+            </w:r>
+            <w:proofErr w:type="spellStart"/>
+            <w:r>
+              <w:rPr>
+                <w:rFonts w:ascii="Arial" w:eastAsiaTheme="minorEastAsia" w:hAnsi="Arial" w:cs="Arial"/>
+                <w:sz w:val="24"/>
+                <w:szCs w:val="24"/>
+              </w:rPr>
+              <w:t>Sajche</w:t>
+            </w:r>
+            <w:proofErr w:type="spellEnd"/>
+            <w:r>
+              <w:rPr>
+                <w:rFonts w:ascii="Arial" w:eastAsiaTheme="minorEastAsia" w:hAnsi="Arial" w:cs="Arial"/>
+                <w:sz w:val="24"/>
+                <w:szCs w:val="24"/>
+              </w:rPr>
+              <w:t xml:space="preserve"> </w:t>
+            </w:r>
+            <w:proofErr w:type="spellStart"/>
+            <w:r>
+              <w:rPr>
+                <w:rFonts w:ascii="Arial" w:eastAsiaTheme="minorEastAsia" w:hAnsi="Arial" w:cs="Arial"/>
+                <w:sz w:val="24"/>
+                <w:szCs w:val="24"/>
+              </w:rPr>
+              <w:t>Boror</w:t>
+            </w:r>
+            <w:proofErr w:type="spellEnd"/>
+          </w:p>
+        </w:tc>
+        <w:tc>
+          <w:tcPr>
+            <w:tcW w:w="5395" w:type="dxa"/>
+          </w:tcPr>
+          <w:p>
+            <w:pPr>
+              <w:jc w:val="center"/>
+              <w:rPr>
+                <w:rFonts w:ascii="Arial" w:eastAsiaTheme="minorEastAsia" w:hAnsi="Arial" w:cs="Arial"/>
+                <w:sz w:val="24"/>
+                <w:szCs w:val="24"/>
+              </w:rPr>
+            </w:pPr>
+            <w:r>
+              <w:rPr>
+                <w:rFonts w:ascii="Arial" w:eastAsiaTheme="minorEastAsia" w:hAnsi="Arial" w:cs="Arial"/>
+                <w:sz w:val="24"/>
+                <w:szCs w:val="24"/>
+              </w:rPr>
+              <w:t xml:space="preserve">Programador </w:t>
+            </w:r>
+          </w:p>
+        </w:tc>
+      </w:tr>
+      <w:tr>
+        <w:tc>
+          <w:tcPr>
+            <w:tcW w:w="5395" w:type="dxa"/>
+          </w:tcPr>
+          <w:p>
+            <w:pPr>
+              <w:jc w:val="center"/>
+              <w:rPr>
+                <w:rFonts w:ascii="Arial" w:eastAsiaTheme="minorHAnsi" w:hAnsi="Arial" w:cs="Arial"/>
+                <w:sz w:val="24"/>
+              </w:rPr>
+            </w:pPr>
+            <w:r>
+              <w:rPr>
+                <w:rFonts w:ascii="Arial" w:eastAsiaTheme="minorHAnsi" w:hAnsi="Arial" w:cs="Arial"/>
+                <w:sz w:val="24"/>
+              </w:rPr>
+              <w:t xml:space="preserve">Francisco Emanuel </w:t>
+            </w:r>
+            <w:proofErr w:type="spellStart"/>
+            <w:r>
+              <w:rPr>
+                <w:rFonts w:ascii="Arial" w:eastAsiaTheme="minorHAnsi" w:hAnsi="Arial" w:cs="Arial"/>
+                <w:sz w:val="24"/>
+              </w:rPr>
+              <w:t>Milian</w:t>
+            </w:r>
+            <w:proofErr w:type="spellEnd"/>
+            <w:r>
+              <w:rPr>
+                <w:rFonts w:ascii="Arial" w:eastAsiaTheme="minorHAnsi" w:hAnsi="Arial" w:cs="Arial"/>
+                <w:sz w:val="24"/>
+              </w:rPr>
+              <w:t xml:space="preserve"> </w:t>
+            </w:r>
+            <w:proofErr w:type="spellStart"/>
+            <w:r>
+              <w:rPr>
+                <w:rFonts w:ascii="Arial" w:eastAsiaTheme="minorHAnsi" w:hAnsi="Arial" w:cs="Arial"/>
+                <w:sz w:val="24"/>
+              </w:rPr>
+              <w:t>Gonzalez</w:t>
+            </w:r>
+            <w:proofErr w:type="spellEnd"/>
+          </w:p>
+        </w:tc>
+        <w:tc>
+          <w:tcPr>
+            <w:tcW w:w="5395" w:type="dxa"/>
+          </w:tcPr>
+          <w:p>
+            <w:pPr>
+              <w:jc w:val="center"/>
+              <w:rPr>
+                <w:rFonts w:ascii="Arial" w:eastAsiaTheme="minorHAnsi" w:hAnsi="Arial" w:cs="Arial"/>
+                <w:sz w:val="24"/>
+              </w:rPr>
+            </w:pPr>
+            <w:r>
+              <w:rPr>
+                <w:rFonts w:ascii="Arial" w:eastAsiaTheme="minorHAnsi" w:hAnsi="Arial" w:cs="Arial"/>
+                <w:sz w:val="24"/>
+              </w:rPr>
+              <w:t>Programador</w:t>
+            </w:r>
+          </w:p>
+        </w:tc>
+      </w:tr>
+      <w:tr>
+        <w:tc>
+          <w:tcPr>
+            <w:tcW w:w="5395" w:type="dxa"/>
+          </w:tcPr>
+          <w:p>
+            <w:pPr>
+              <w:jc w:val="center"/>
+              <w:rPr>
+                <w:rFonts w:ascii="Arial" w:eastAsiaTheme="minorHAnsi" w:hAnsi="Arial" w:cs="Arial"/>
+                <w:sz w:val="24"/>
+              </w:rPr>
+            </w:pPr>
+            <w:r>
+              <w:rPr>
+                <w:rFonts w:ascii="Arial" w:eastAsiaTheme="minorHAnsi" w:hAnsi="Arial" w:cs="Arial"/>
+                <w:sz w:val="24"/>
+              </w:rPr>
+              <w:t xml:space="preserve">Luis Pedro </w:t>
+            </w:r>
+            <w:proofErr w:type="spellStart"/>
+            <w:r>
+              <w:rPr>
+                <w:rFonts w:ascii="Arial" w:eastAsiaTheme="minorHAnsi" w:hAnsi="Arial" w:cs="Arial"/>
+                <w:sz w:val="24"/>
+              </w:rPr>
+              <w:t>Alay</w:t>
+            </w:r>
+            <w:proofErr w:type="spellEnd"/>
+            <w:r>
+              <w:rPr>
+                <w:rFonts w:ascii="Arial" w:eastAsiaTheme="minorHAnsi" w:hAnsi="Arial" w:cs="Arial"/>
+                <w:sz w:val="24"/>
+              </w:rPr>
+              <w:t xml:space="preserve"> López</w:t>
+            </w:r>
+          </w:p>
+        </w:tc>
+        <w:tc>
+          <w:tcPr>
+            <w:tcW w:w="5395" w:type="dxa"/>
+          </w:tcPr>
+          <w:p>
+            <w:pPr>
+              <w:jc w:val="center"/>
+              <w:rPr>
+                <w:rFonts w:ascii="Arial" w:eastAsiaTheme="minorHAnsi" w:hAnsi="Arial" w:cs="Arial"/>
+                <w:sz w:val="24"/>
+              </w:rPr>
+            </w:pPr>
+            <w:r>
+              <w:rPr>
+                <w:rFonts w:ascii="Arial" w:eastAsiaTheme="minorHAnsi" w:hAnsi="Arial" w:cs="Arial"/>
+                <w:sz w:val="24"/>
+              </w:rPr>
+              <w:t>Programador</w:t>
+            </w:r>
+          </w:p>
+        </w:tc>
+      </w:tr>
+      <w:tr>
+        <w:tc>
+          <w:tcPr>
+            <w:tcW w:w="5395" w:type="dxa"/>
+          </w:tcPr>
+          <w:p>
+            <w:pPr>
+              <w:jc w:val="center"/>
+              <w:rPr>
+                <w:rFonts w:ascii="Arial" w:eastAsiaTheme="minorHAnsi" w:hAnsi="Arial" w:cs="Arial"/>
+                <w:sz w:val="24"/>
+              </w:rPr>
+            </w:pPr>
+            <w:r>
+              <w:rPr>
+                <w:rFonts w:ascii="Arial" w:eastAsiaTheme="minorHAnsi" w:hAnsi="Arial" w:cs="Arial"/>
+                <w:sz w:val="24"/>
+              </w:rPr>
+              <w:t xml:space="preserve">David Francisco López </w:t>
+            </w:r>
+            <w:proofErr w:type="spellStart"/>
+            <w:r>
+              <w:rPr>
+                <w:rFonts w:ascii="Arial" w:eastAsiaTheme="minorHAnsi" w:hAnsi="Arial" w:cs="Arial"/>
+                <w:sz w:val="24"/>
+              </w:rPr>
+              <w:t>Sicá</w:t>
+            </w:r>
+            <w:proofErr w:type="spellEnd"/>
+          </w:p>
+        </w:tc>
+        <w:tc>
+          <w:tcPr>
+            <w:tcW w:w="5395" w:type="dxa"/>
+          </w:tcPr>
+          <w:p>
+            <w:pPr>
+              <w:jc w:val="center"/>
+              <w:rPr>
+                <w:rFonts w:ascii="Arial" w:eastAsiaTheme="minorHAnsi" w:hAnsi="Arial" w:cs="Arial"/>
+                <w:sz w:val="24"/>
+              </w:rPr>
+            </w:pPr>
+            <w:r>
+              <w:rPr>
+                <w:rFonts w:ascii="Arial" w:eastAsiaTheme="minorHAnsi" w:hAnsi="Arial" w:cs="Arial"/>
+                <w:sz w:val="24"/>
+              </w:rPr>
+              <w:t>Programador</w:t>
+            </w:r>
+            <w:bookmarkStart w:id="0" w:name="_GoBack"/>
+            <w:bookmarkEnd w:id="0"/>
+          </w:p>
+        </w:tc>
+      </w:tr>
+    </w:tbl>
     <w:p>
       <w:pPr>
         <w:jc w:val="center"/>
@@ -656,8 +1555,6 @@
           <w:sz w:val="24"/>
         </w:rPr>
       </w:pPr>
-      <w:bookmarkStart w:id="0" w:name="_GoBack"/>
-      <w:bookmarkEnd w:id="0"/>
     </w:p>
     <w:sectPr>
       <w:pgSz w:w="12240" w:h="15840"/>
@@ -667,28 +1564,6 @@
     </w:sectPr>
   </w:body>
 </w:document>
-</file>
-
-<file path=word/commentsExtensible.xml><?xml version="1.0" encoding="utf-8"?>
-<w16cex:commentsExtensible xmlns:wpc="http://schemas.microsoft.com/office/word/2010/wordprocessingCanvas" xmlns:cx="http://schemas.microsoft.com/office/drawing/2014/chartex" xmlns:cx1="http://schemas.microsoft.com/office/drawing/2015/9/8/chartex" xmlns:cx2="http://schemas.microsoft.com/office/drawing/2015/10/21/chartex" xmlns:cx3="http://schemas.microsoft.com/office/drawing/2016/5/9/chartex" xmlns:cx4="http://schemas.microsoft.com/office/drawing/2016/5/10/chartex" xmlns:cx5="http://schemas.microsoft.com/office/drawing/2016/5/11/chartex" xmlns:cx6="http://schemas.microsoft.com/office/drawing/2016/5/12/chartex" xmlns:cx7="http://schemas.microsoft.com/office/drawing/2016/5/13/chartex" xmlns:cx8="http://schemas.microsoft.com/office/drawing/2016/5/14/chartex" xmlns:mc="http://schemas.openxmlformats.org/markup-compatibility/2006" xmlns:aink="http://schemas.microsoft.com/office/drawing/2016/ink" xmlns:am3d="http://schemas.microsoft.com/office/drawing/2017/model3d" xmlns:o="urn:schemas-microsoft-com:office:office" xmlns:r="http://schemas.openxmlformats.org/officeDocument/2006/relationships" xmlns:m="http://schemas.openxmlformats.org/officeDocument/2006/math" xmlns:v="urn:schemas-microsoft-com:vml" xmlns:wp14="http://schemas.microsoft.com/office/word/2010/wordprocessingDrawing" xmlns:wp="http://schemas.openxmlformats.org/drawingml/2006/wordprocessingDrawing" xmlns:w10="urn:schemas-microsoft-com:office:word" xmlns:w="http://schemas.openxmlformats.org/wordprocessingml/2006/main" xmlns:w14="http://schemas.microsoft.com/office/word/2010/wordml" xmlns:w15="http://schemas.microsoft.com/office/word/2012/wordml" xmlns:w16cex="http://schemas.microsoft.com/office/word/2018/wordml/cex" xmlns:w16cid="http://schemas.microsoft.com/office/word/2016/wordml/cid" xmlns:w16="http://schemas.microsoft.com/office/word/2018/wordml" xmlns:w16sdtdh="http://schemas.microsoft.com/office/word/2020/wordml/sdtdatahash" xmlns:w16se="http://schemas.microsoft.com/office/word/2015/wordml/symex" xmlns:wpg="http://schemas.microsoft.com/office/word/2010/wordprocessingGroup" xmlns:wpi="http://schemas.microsoft.com/office/word/2010/wordprocessingInk" xmlns:wne="http://schemas.microsoft.com/office/word/2006/wordml" xmlns:wps="http://schemas.microsoft.com/office/word/2010/wordprocessingShape" mc:Ignorable="w14 w15 w16se w16cid w16 w16cex w16sdtdh wp14">
-  <w16cex:commentExtensible w16cex:durableId="290E6085" w16cex:dateUtc="2023-11-27T06:25:00Z"/>
-  <w16cex:commentExtensible w16cex:durableId="290E606C" w16cex:dateUtc="2023-11-27T06:25:00Z"/>
-  <w16cex:commentExtensible w16cex:durableId="290E6055" w16cex:dateUtc="2023-11-27T06:24:00Z"/>
-  <w16cex:commentExtensible w16cex:durableId="290E6014" w16cex:dateUtc="2023-11-27T06:23:00Z"/>
-  <w16cex:commentExtensible w16cex:durableId="290E6023" w16cex:dateUtc="2023-11-27T06:24:00Z"/>
-  <w16cex:commentExtensible w16cex:durableId="290E6041" w16cex:dateUtc="2023-11-27T06:24:00Z"/>
-</w16cex:commentsExtensible>
-</file>
-
-<file path=word/commentsIds.xml><?xml version="1.0" encoding="utf-8"?>
-<w16cid:commentsIds xmlns:wpc="http://schemas.microsoft.com/office/word/2010/wordprocessingCanvas" xmlns:cx="http://schemas.microsoft.com/office/drawing/2014/chartex" xmlns:cx1="http://schemas.microsoft.com/office/drawing/2015/9/8/chartex" xmlns:cx2="http://schemas.microsoft.com/office/drawing/2015/10/21/chartex" xmlns:cx3="http://schemas.microsoft.com/office/drawing/2016/5/9/chartex" xmlns:cx4="http://schemas.microsoft.com/office/drawing/2016/5/10/chartex" xmlns:cx5="http://schemas.microsoft.com/office/drawing/2016/5/11/chartex" xmlns:cx6="http://schemas.microsoft.com/office/drawing/2016/5/12/chartex" xmlns:cx7="http://schemas.microsoft.com/office/drawing/2016/5/13/chartex" xmlns:cx8="http://schemas.microsoft.com/office/drawing/2016/5/14/chartex" xmlns:mc="http://schemas.openxmlformats.org/markup-compatibility/2006" xmlns:aink="http://schemas.microsoft.com/office/drawing/2016/ink" xmlns:am3d="http://schemas.microsoft.com/office/drawing/2017/model3d" xmlns:o="urn:schemas-microsoft-com:office:office" xmlns:r="http://schemas.openxmlformats.org/officeDocument/2006/relationships" xmlns:m="http://schemas.openxmlformats.org/officeDocument/2006/math" xmlns:v="urn:schemas-microsoft-com:vml" xmlns:wp14="http://schemas.microsoft.com/office/word/2010/wordprocessingDrawing" xmlns:wp="http://schemas.openxmlformats.org/drawingml/2006/wordprocessingDrawing" xmlns:w10="urn:schemas-microsoft-com:office:word" xmlns:w="http://schemas.openxmlformats.org/wordprocessingml/2006/main" xmlns:w14="http://schemas.microsoft.com/office/word/2010/wordml" xmlns:w15="http://schemas.microsoft.com/office/word/2012/wordml" xmlns:w16cex="http://schemas.microsoft.com/office/word/2018/wordml/cex" xmlns:w16cid="http://schemas.microsoft.com/office/word/2016/wordml/cid" xmlns:w16="http://schemas.microsoft.com/office/word/2018/wordml" xmlns:w16sdtdh="http://schemas.microsoft.com/office/word/2020/wordml/sdtdatahash" xmlns:w16se="http://schemas.microsoft.com/office/word/2015/wordml/symex" xmlns:wpg="http://schemas.microsoft.com/office/word/2010/wordprocessingGroup" xmlns:wpi="http://schemas.microsoft.com/office/word/2010/wordprocessingInk" xmlns:wne="http://schemas.microsoft.com/office/word/2006/wordml" xmlns:wps="http://schemas.microsoft.com/office/word/2010/wordprocessingShape" mc:Ignorable="w14 w15 w16se w16cid w16 w16cex w16sdtdh wp14">
-  <w16cid:commentId w16cid:paraId="34D7B734" w16cid:durableId="290E6085"/>
-  <w16cid:commentId w16cid:paraId="1AF62A36" w16cid:durableId="290E606C"/>
-  <w16cid:commentId w16cid:paraId="580B016D" w16cid:durableId="290E6055"/>
-  <w16cid:commentId w16cid:paraId="29875FAE" w16cid:durableId="290E6014"/>
-  <w16cid:commentId w16cid:paraId="7BA1931D" w16cid:durableId="290E6023"/>
-  <w16cid:commentId w16cid:paraId="00D7F781" w16cid:durableId="290E6041"/>
-</w16cid:commentsIds>
 </file>
 
 <file path=word/styles.xml><?xml version="1.0" encoding="utf-8"?>

</xml_diff>

<commit_message>
add:Se agrrgo HUDV-001 al archivo EndOfLine.docx en la rama dvelaquez-2024226
</commit_message>
<xml_diff>
--- a/EndOfLine.docx
+++ b/EndOfLine.docx
@@ -146,6 +146,7 @@
         <w:jc w:val="center"/>
         <w:rPr>
           <w:rFonts w:ascii="Arial" w:hAnsi="Arial" w:cs="Arial"/>
+          <w:u w:val="single"/>
         </w:rPr>
       </w:pPr>
     </w:p>
@@ -655,8 +656,8 @@
         <w:tblLook w:val="04A0" w:firstRow="1" w:lastRow="0" w:firstColumn="1" w:lastColumn="0" w:noHBand="0" w:noVBand="1"/>
       </w:tblPr>
       <w:tblGrid>
-        <w:gridCol w:w="5395"/>
-        <w:gridCol w:w="5395"/>
+        <w:gridCol w:w="4392"/>
+        <w:gridCol w:w="4436"/>
       </w:tblGrid>
       <w:tr>
         <w:tc>
@@ -776,8 +777,6 @@
               </w:rPr>
               <w:t xml:space="preserve"> Master</w:t>
             </w:r>
-            <w:bookmarkStart w:id="0" w:name="_GoBack"/>
-            <w:bookmarkEnd w:id="0"/>
           </w:p>
         </w:tc>
       </w:tr>
@@ -794,6 +793,13 @@
                 <w:sz w:val="24"/>
               </w:rPr>
             </w:pPr>
+            <w:r>
+              <w:rPr>
+                <w:rFonts w:ascii="Arial" w:eastAsiaTheme="minorHAnsi" w:hAnsi="Arial" w:cs="Arial"/>
+                <w:sz w:val="24"/>
+              </w:rPr>
+              <w:t>Diego Alejandro Monterroso Domínguez</w:t>
+            </w:r>
           </w:p>
         </w:tc>
         <w:tc>
@@ -808,6 +814,13 @@
                 <w:sz w:val="24"/>
               </w:rPr>
             </w:pPr>
+            <w:r>
+              <w:rPr>
+                <w:rFonts w:ascii="Arial" w:eastAsiaTheme="minorHAnsi" w:hAnsi="Arial" w:cs="Arial"/>
+                <w:sz w:val="24"/>
+              </w:rPr>
+              <w:t>Programador</w:t>
+            </w:r>
           </w:p>
         </w:tc>
       </w:tr>
@@ -824,6 +837,54 @@
                 <w:sz w:val="24"/>
               </w:rPr>
             </w:pPr>
+            <w:r>
+              <w:rPr>
+                <w:rFonts w:ascii="Arial" w:eastAsiaTheme="minorHAnsi" w:hAnsi="Arial" w:cs="Arial"/>
+                <w:sz w:val="24"/>
+              </w:rPr>
+              <w:t xml:space="preserve">Ricardo </w:t>
+            </w:r>
+            <w:proofErr w:type="spellStart"/>
+            <w:r>
+              <w:rPr>
+                <w:rFonts w:ascii="Arial" w:eastAsiaTheme="minorHAnsi" w:hAnsi="Arial" w:cs="Arial"/>
+                <w:sz w:val="24"/>
+              </w:rPr>
+              <w:t>Andre</w:t>
+            </w:r>
+            <w:proofErr w:type="spellEnd"/>
+            <w:r>
+              <w:rPr>
+                <w:rFonts w:ascii="Arial" w:eastAsiaTheme="minorHAnsi" w:hAnsi="Arial" w:cs="Arial"/>
+                <w:sz w:val="24"/>
+              </w:rPr>
+              <w:t xml:space="preserve"> </w:t>
+            </w:r>
+            <w:proofErr w:type="spellStart"/>
+            <w:r>
+              <w:rPr>
+                <w:rFonts w:ascii="Arial" w:eastAsiaTheme="minorHAnsi" w:hAnsi="Arial" w:cs="Arial"/>
+                <w:sz w:val="24"/>
+              </w:rPr>
+              <w:t>Marroquin</w:t>
+            </w:r>
+            <w:proofErr w:type="spellEnd"/>
+            <w:r>
+              <w:rPr>
+                <w:rFonts w:ascii="Arial" w:eastAsiaTheme="minorHAnsi" w:hAnsi="Arial" w:cs="Arial"/>
+                <w:sz w:val="24"/>
+              </w:rPr>
+              <w:t xml:space="preserve"> </w:t>
+            </w:r>
+            <w:proofErr w:type="spellStart"/>
+            <w:r>
+              <w:rPr>
+                <w:rFonts w:ascii="Arial" w:eastAsiaTheme="minorHAnsi" w:hAnsi="Arial" w:cs="Arial"/>
+                <w:sz w:val="24"/>
+              </w:rPr>
+              <w:t>Lopez</w:t>
+            </w:r>
+            <w:proofErr w:type="spellEnd"/>
           </w:p>
         </w:tc>
         <w:tc>
@@ -838,6 +899,13 @@
                 <w:sz w:val="24"/>
               </w:rPr>
             </w:pPr>
+            <w:r>
+              <w:rPr>
+                <w:rFonts w:ascii="Arial" w:eastAsiaTheme="minorHAnsi" w:hAnsi="Arial" w:cs="Arial"/>
+                <w:sz w:val="24"/>
+              </w:rPr>
+              <w:t>Programador</w:t>
+            </w:r>
           </w:p>
         </w:tc>
       </w:tr>
@@ -854,6 +922,29 @@
                 <w:sz w:val="24"/>
               </w:rPr>
             </w:pPr>
+            <w:r>
+              <w:rPr>
+                <w:rFonts w:ascii="Arial" w:eastAsiaTheme="minorHAnsi" w:hAnsi="Arial" w:cs="Arial"/>
+                <w:sz w:val="24"/>
+              </w:rPr>
+              <w:t xml:space="preserve">Rigoberto </w:t>
+            </w:r>
+            <w:proofErr w:type="spellStart"/>
+            <w:r>
+              <w:rPr>
+                <w:rFonts w:ascii="Arial" w:eastAsiaTheme="minorHAnsi" w:hAnsi="Arial" w:cs="Arial"/>
+                <w:sz w:val="24"/>
+              </w:rPr>
+              <w:t>Godinez</w:t>
+            </w:r>
+            <w:proofErr w:type="spellEnd"/>
+            <w:r>
+              <w:rPr>
+                <w:rFonts w:ascii="Arial" w:eastAsiaTheme="minorHAnsi" w:hAnsi="Arial" w:cs="Arial"/>
+                <w:sz w:val="24"/>
+              </w:rPr>
+              <w:t xml:space="preserve"> Fajardo</w:t>
+            </w:r>
           </w:p>
         </w:tc>
         <w:tc>
@@ -866,8 +957,16 @@
               <w:rPr>
                 <w:rFonts w:ascii="Arial" w:eastAsiaTheme="minorHAnsi" w:hAnsi="Arial" w:cs="Arial"/>
                 <w:sz w:val="24"/>
+                <w:u w:val="single"/>
               </w:rPr>
             </w:pPr>
+            <w:r>
+              <w:rPr>
+                <w:rFonts w:ascii="Arial" w:eastAsiaTheme="minorHAnsi" w:hAnsi="Arial" w:cs="Arial"/>
+                <w:sz w:val="24"/>
+              </w:rPr>
+              <w:t>Programador</w:t>
+            </w:r>
           </w:p>
         </w:tc>
       </w:tr>
@@ -884,6 +983,29 @@
                 <w:sz w:val="24"/>
               </w:rPr>
             </w:pPr>
+            <w:r>
+              <w:rPr>
+                <w:rFonts w:ascii="Arial" w:eastAsiaTheme="minorHAnsi" w:hAnsi="Arial" w:cs="Arial"/>
+                <w:sz w:val="24"/>
+              </w:rPr>
+              <w:t xml:space="preserve">Dany </w:t>
+            </w:r>
+            <w:proofErr w:type="spellStart"/>
+            <w:r>
+              <w:rPr>
+                <w:rFonts w:ascii="Arial" w:eastAsiaTheme="minorHAnsi" w:hAnsi="Arial" w:cs="Arial"/>
+                <w:sz w:val="24"/>
+              </w:rPr>
+              <w:t>Ixbalanqué</w:t>
+            </w:r>
+            <w:proofErr w:type="spellEnd"/>
+            <w:r>
+              <w:rPr>
+                <w:rFonts w:ascii="Arial" w:eastAsiaTheme="minorHAnsi" w:hAnsi="Arial" w:cs="Arial"/>
+                <w:sz w:val="24"/>
+              </w:rPr>
+              <w:t xml:space="preserve"> Lucas Vicente</w:t>
+            </w:r>
           </w:p>
         </w:tc>
         <w:tc>
@@ -898,6 +1020,13 @@
                 <w:sz w:val="24"/>
               </w:rPr>
             </w:pPr>
+            <w:r>
+              <w:rPr>
+                <w:rFonts w:ascii="Arial" w:eastAsiaTheme="minorHAnsi" w:hAnsi="Arial" w:cs="Arial"/>
+                <w:sz w:val="24"/>
+              </w:rPr>
+              <w:t>Programador</w:t>
+            </w:r>
           </w:p>
         </w:tc>
       </w:tr>
@@ -914,6 +1043,45 @@
                 <w:sz w:val="24"/>
               </w:rPr>
             </w:pPr>
+            <w:r>
+              <w:rPr>
+                <w:rFonts w:ascii="Arial" w:eastAsiaTheme="minorHAnsi" w:hAnsi="Arial" w:cs="Arial"/>
+                <w:sz w:val="24"/>
+              </w:rPr>
+              <w:t xml:space="preserve">Otto </w:t>
+            </w:r>
+            <w:proofErr w:type="spellStart"/>
+            <w:r>
+              <w:rPr>
+                <w:rFonts w:ascii="Arial" w:eastAsiaTheme="minorHAnsi" w:hAnsi="Arial" w:cs="Arial"/>
+                <w:sz w:val="24"/>
+              </w:rPr>
+              <w:t>Raul</w:t>
+            </w:r>
+            <w:proofErr w:type="spellEnd"/>
+            <w:r>
+              <w:rPr>
+                <w:rFonts w:ascii="Arial" w:eastAsiaTheme="minorHAnsi" w:hAnsi="Arial" w:cs="Arial"/>
+                <w:sz w:val="24"/>
+              </w:rPr>
+              <w:t xml:space="preserve"> </w:t>
+            </w:r>
+            <w:proofErr w:type="spellStart"/>
+            <w:r>
+              <w:rPr>
+                <w:rFonts w:ascii="Arial" w:eastAsiaTheme="minorHAnsi" w:hAnsi="Arial" w:cs="Arial"/>
+                <w:sz w:val="24"/>
+              </w:rPr>
+              <w:t>Diaz</w:t>
+            </w:r>
+            <w:proofErr w:type="spellEnd"/>
+            <w:r>
+              <w:rPr>
+                <w:rFonts w:ascii="Arial" w:eastAsiaTheme="minorHAnsi" w:hAnsi="Arial" w:cs="Arial"/>
+                <w:sz w:val="24"/>
+              </w:rPr>
+              <w:t xml:space="preserve"> Batres</w:t>
+            </w:r>
           </w:p>
         </w:tc>
         <w:tc>
@@ -928,6 +1096,13 @@
                 <w:sz w:val="24"/>
               </w:rPr>
             </w:pPr>
+            <w:r>
+              <w:rPr>
+                <w:rFonts w:ascii="Arial" w:eastAsiaTheme="minorHAnsi" w:hAnsi="Arial" w:cs="Arial"/>
+                <w:sz w:val="24"/>
+              </w:rPr>
+              <w:t>Programador</w:t>
+            </w:r>
           </w:p>
         </w:tc>
       </w:tr>
@@ -944,6 +1119,13 @@
                 <w:sz w:val="24"/>
               </w:rPr>
             </w:pPr>
+            <w:r>
+              <w:rPr>
+                <w:rFonts w:ascii="Arial" w:eastAsiaTheme="minorHAnsi" w:hAnsi="Arial" w:cs="Arial"/>
+                <w:sz w:val="24"/>
+              </w:rPr>
+              <w:t xml:space="preserve">Carlos Emilio Navarro Sifontes </w:t>
+            </w:r>
           </w:p>
         </w:tc>
         <w:tc>
@@ -958,6 +1140,13 @@
                 <w:sz w:val="24"/>
               </w:rPr>
             </w:pPr>
+            <w:r>
+              <w:rPr>
+                <w:rFonts w:ascii="Arial" w:eastAsiaTheme="minorHAnsi" w:hAnsi="Arial" w:cs="Arial"/>
+                <w:sz w:val="24"/>
+              </w:rPr>
+              <w:t>Programador</w:t>
+            </w:r>
           </w:p>
         </w:tc>
       </w:tr>
@@ -974,6 +1163,38 @@
                 <w:sz w:val="24"/>
               </w:rPr>
             </w:pPr>
+            <w:r>
+              <w:rPr>
+                <w:rFonts w:ascii="Arial" w:eastAsiaTheme="minorHAnsi" w:hAnsi="Arial" w:cs="Arial"/>
+                <w:sz w:val="24"/>
+              </w:rPr>
+              <w:t xml:space="preserve">Isaac </w:t>
+            </w:r>
+            <w:proofErr w:type="spellStart"/>
+            <w:r>
+              <w:rPr>
+                <w:rFonts w:ascii="Arial" w:eastAsiaTheme="minorHAnsi" w:hAnsi="Arial" w:cs="Arial"/>
+                <w:sz w:val="24"/>
+              </w:rPr>
+              <w:t>Tiguilá</w:t>
+            </w:r>
+            <w:proofErr w:type="spellEnd"/>
+            <w:r>
+              <w:rPr>
+                <w:rFonts w:ascii="Arial" w:eastAsiaTheme="minorHAnsi" w:hAnsi="Arial" w:cs="Arial"/>
+                <w:sz w:val="24"/>
+              </w:rPr>
+              <w:t xml:space="preserve"> </w:t>
+            </w:r>
+            <w:proofErr w:type="spellStart"/>
+            <w:r>
+              <w:rPr>
+                <w:rFonts w:ascii="Arial" w:eastAsiaTheme="minorHAnsi" w:hAnsi="Arial" w:cs="Arial"/>
+                <w:sz w:val="24"/>
+              </w:rPr>
+              <w:t>Véliz</w:t>
+            </w:r>
+            <w:proofErr w:type="spellEnd"/>
           </w:p>
         </w:tc>
         <w:tc>
@@ -988,6 +1209,13 @@
                 <w:sz w:val="24"/>
               </w:rPr>
             </w:pPr>
+            <w:r>
+              <w:rPr>
+                <w:rFonts w:ascii="Arial" w:eastAsiaTheme="minorHAnsi" w:hAnsi="Arial" w:cs="Arial"/>
+                <w:sz w:val="24"/>
+              </w:rPr>
+              <w:t>Programador</w:t>
+            </w:r>
           </w:p>
         </w:tc>
       </w:tr>
@@ -1000,10 +1228,57 @@
             <w:pPr>
               <w:jc w:val="center"/>
               <w:rPr>
-                <w:rFonts w:ascii="Arial" w:eastAsiaTheme="minorHAnsi" w:hAnsi="Arial" w:cs="Arial"/>
-                <w:sz w:val="24"/>
+                <w:rFonts w:ascii="Arial" w:eastAsiaTheme="minorEastAsia" w:hAnsi="Arial" w:cs="Arial"/>
+                <w:sz w:val="24"/>
+                <w:szCs w:val="24"/>
               </w:rPr>
             </w:pPr>
+            <w:proofErr w:type="spellStart"/>
+            <w:r>
+              <w:rPr>
+                <w:rFonts w:ascii="Arial" w:eastAsiaTheme="minorEastAsia" w:hAnsi="Arial" w:cs="Arial"/>
+                <w:sz w:val="24"/>
+                <w:szCs w:val="24"/>
+              </w:rPr>
+              <w:t>Josue</w:t>
+            </w:r>
+            <w:proofErr w:type="spellEnd"/>
+            <w:r>
+              <w:rPr>
+                <w:rFonts w:ascii="Arial" w:eastAsiaTheme="minorEastAsia" w:hAnsi="Arial" w:cs="Arial"/>
+                <w:sz w:val="24"/>
+                <w:szCs w:val="24"/>
+              </w:rPr>
+              <w:t xml:space="preserve"> David </w:t>
+            </w:r>
+            <w:proofErr w:type="spellStart"/>
+            <w:r>
+              <w:rPr>
+                <w:rFonts w:ascii="Arial" w:eastAsiaTheme="minorEastAsia" w:hAnsi="Arial" w:cs="Arial"/>
+                <w:sz w:val="24"/>
+                <w:szCs w:val="24"/>
+              </w:rPr>
+              <w:t>Sajche</w:t>
+            </w:r>
+            <w:proofErr w:type="spellEnd"/>
+            <w:r>
+              <w:rPr>
+                <w:rFonts w:ascii="Arial" w:eastAsiaTheme="minorEastAsia" w:hAnsi="Arial" w:cs="Arial"/>
+                <w:sz w:val="24"/>
+                <w:szCs w:val="24"/>
+              </w:rPr>
+              <w:t xml:space="preserve"> </w:t>
+            </w:r>
+            <w:proofErr w:type="spellStart"/>
+            <w:r>
+              <w:rPr>
+                <w:rFonts w:ascii="Arial" w:eastAsiaTheme="minorEastAsia" w:hAnsi="Arial" w:cs="Arial"/>
+                <w:sz w:val="24"/>
+                <w:szCs w:val="24"/>
+              </w:rPr>
+              <w:t>Boror</w:t>
+            </w:r>
+            <w:proofErr w:type="spellEnd"/>
           </w:p>
         </w:tc>
         <w:tc>
@@ -1014,10 +1289,19 @@
             <w:pPr>
               <w:jc w:val="center"/>
               <w:rPr>
-                <w:rFonts w:ascii="Arial" w:eastAsiaTheme="minorHAnsi" w:hAnsi="Arial" w:cs="Arial"/>
-                <w:sz w:val="24"/>
+                <w:rFonts w:ascii="Arial" w:eastAsiaTheme="minorEastAsia" w:hAnsi="Arial" w:cs="Arial"/>
+                <w:sz w:val="24"/>
+                <w:szCs w:val="24"/>
               </w:rPr>
             </w:pPr>
+            <w:r>
+              <w:rPr>
+                <w:rFonts w:ascii="Arial" w:eastAsiaTheme="minorEastAsia" w:hAnsi="Arial" w:cs="Arial"/>
+                <w:sz w:val="24"/>
+                <w:szCs w:val="24"/>
+              </w:rPr>
+              <w:t xml:space="preserve">Programador </w:t>
+            </w:r>
           </w:p>
         </w:tc>
       </w:tr>
@@ -1034,6 +1318,38 @@
                 <w:sz w:val="24"/>
               </w:rPr>
             </w:pPr>
+            <w:r>
+              <w:rPr>
+                <w:rFonts w:ascii="Arial" w:eastAsiaTheme="minorHAnsi" w:hAnsi="Arial" w:cs="Arial"/>
+                <w:sz w:val="24"/>
+              </w:rPr>
+              <w:t xml:space="preserve">Francisco Emanuel </w:t>
+            </w:r>
+            <w:proofErr w:type="spellStart"/>
+            <w:r>
+              <w:rPr>
+                <w:rFonts w:ascii="Arial" w:eastAsiaTheme="minorHAnsi" w:hAnsi="Arial" w:cs="Arial"/>
+                <w:sz w:val="24"/>
+              </w:rPr>
+              <w:t>Milian</w:t>
+            </w:r>
+            <w:proofErr w:type="spellEnd"/>
+            <w:r>
+              <w:rPr>
+                <w:rFonts w:ascii="Arial" w:eastAsiaTheme="minorHAnsi" w:hAnsi="Arial" w:cs="Arial"/>
+                <w:sz w:val="24"/>
+              </w:rPr>
+              <w:t xml:space="preserve"> </w:t>
+            </w:r>
+            <w:proofErr w:type="spellStart"/>
+            <w:r>
+              <w:rPr>
+                <w:rFonts w:ascii="Arial" w:eastAsiaTheme="minorHAnsi" w:hAnsi="Arial" w:cs="Arial"/>
+                <w:sz w:val="24"/>
+              </w:rPr>
+              <w:t>Gonzalez</w:t>
+            </w:r>
+            <w:proofErr w:type="spellEnd"/>
           </w:p>
         </w:tc>
         <w:tc>
@@ -1048,6 +1364,13 @@
                 <w:sz w:val="24"/>
               </w:rPr>
             </w:pPr>
+            <w:r>
+              <w:rPr>
+                <w:rFonts w:ascii="Arial" w:eastAsiaTheme="minorHAnsi" w:hAnsi="Arial" w:cs="Arial"/>
+                <w:sz w:val="24"/>
+              </w:rPr>
+              <w:t>Programador</w:t>
+            </w:r>
           </w:p>
         </w:tc>
       </w:tr>
@@ -1064,6 +1387,29 @@
                 <w:sz w:val="24"/>
               </w:rPr>
             </w:pPr>
+            <w:r>
+              <w:rPr>
+                <w:rFonts w:ascii="Arial" w:eastAsiaTheme="minorHAnsi" w:hAnsi="Arial" w:cs="Arial"/>
+                <w:sz w:val="24"/>
+              </w:rPr>
+              <w:t xml:space="preserve">Luis Pedro </w:t>
+            </w:r>
+            <w:proofErr w:type="spellStart"/>
+            <w:r>
+              <w:rPr>
+                <w:rFonts w:ascii="Arial" w:eastAsiaTheme="minorHAnsi" w:hAnsi="Arial" w:cs="Arial"/>
+                <w:sz w:val="24"/>
+              </w:rPr>
+              <w:t>Alay</w:t>
+            </w:r>
+            <w:proofErr w:type="spellEnd"/>
+            <w:r>
+              <w:rPr>
+                <w:rFonts w:ascii="Arial" w:eastAsiaTheme="minorHAnsi" w:hAnsi="Arial" w:cs="Arial"/>
+                <w:sz w:val="24"/>
+              </w:rPr>
+              <w:t xml:space="preserve"> López</w:t>
+            </w:r>
           </w:p>
         </w:tc>
         <w:tc>
@@ -1078,6 +1424,66 @@
                 <w:sz w:val="24"/>
               </w:rPr>
             </w:pPr>
+            <w:r>
+              <w:rPr>
+                <w:rFonts w:ascii="Arial" w:eastAsiaTheme="minorHAnsi" w:hAnsi="Arial" w:cs="Arial"/>
+                <w:sz w:val="24"/>
+              </w:rPr>
+              <w:t>Programador</w:t>
+            </w:r>
+          </w:p>
+        </w:tc>
+      </w:tr>
+      <w:tr>
+        <w:tc>
+          <w:tcPr>
+            <w:tcW w:w="5395" w:type="dxa"/>
+          </w:tcPr>
+          <w:p>
+            <w:pPr>
+              <w:jc w:val="center"/>
+              <w:rPr>
+                <w:rFonts w:ascii="Arial" w:eastAsiaTheme="minorHAnsi" w:hAnsi="Arial" w:cs="Arial"/>
+                <w:sz w:val="24"/>
+              </w:rPr>
+            </w:pPr>
+            <w:r>
+              <w:rPr>
+                <w:rFonts w:ascii="Arial" w:eastAsiaTheme="minorHAnsi" w:hAnsi="Arial" w:cs="Arial"/>
+                <w:sz w:val="24"/>
+              </w:rPr>
+              <w:t xml:space="preserve">David Francisco López </w:t>
+            </w:r>
+            <w:proofErr w:type="spellStart"/>
+            <w:r>
+              <w:rPr>
+                <w:rFonts w:ascii="Arial" w:eastAsiaTheme="minorHAnsi" w:hAnsi="Arial" w:cs="Arial"/>
+                <w:sz w:val="24"/>
+              </w:rPr>
+              <w:t>Sicá</w:t>
+            </w:r>
+            <w:proofErr w:type="spellEnd"/>
+          </w:p>
+        </w:tc>
+        <w:tc>
+          <w:tcPr>
+            <w:tcW w:w="5395" w:type="dxa"/>
+          </w:tcPr>
+          <w:p>
+            <w:pPr>
+              <w:jc w:val="center"/>
+              <w:rPr>
+                <w:rFonts w:ascii="Arial" w:eastAsiaTheme="minorHAnsi" w:hAnsi="Arial" w:cs="Arial"/>
+                <w:sz w:val="24"/>
+              </w:rPr>
+            </w:pPr>
+            <w:r>
+              <w:rPr>
+                <w:rFonts w:ascii="Arial" w:eastAsiaTheme="minorHAnsi" w:hAnsi="Arial" w:cs="Arial"/>
+                <w:sz w:val="24"/>
+              </w:rPr>
+              <w:t>Programador</w:t>
+            </w:r>
           </w:p>
         </w:tc>
       </w:tr>
@@ -1091,36 +1497,231 @@
         </w:rPr>
       </w:pPr>
     </w:p>
+    <w:p>
+      <w:pPr>
+        <w:jc w:val="center"/>
+        <w:rPr>
+          <w:rFonts w:ascii="Arial" w:eastAsiaTheme="minorHAnsi" w:hAnsi="Arial" w:cs="Arial"/>
+          <w:sz w:val="24"/>
+        </w:rPr>
+      </w:pPr>
+    </w:p>
+    <w:p>
+      <w:pPr>
+        <w:jc w:val="center"/>
+        <w:rPr>
+          <w:rFonts w:ascii="Arial" w:eastAsiaTheme="minorHAnsi" w:hAnsi="Arial" w:cs="Arial"/>
+          <w:sz w:val="24"/>
+        </w:rPr>
+      </w:pPr>
+    </w:p>
+    <w:p>
+      <w:pPr>
+        <w:jc w:val="center"/>
+        <w:rPr>
+          <w:rFonts w:ascii="Arial" w:eastAsiaTheme="minorHAnsi" w:hAnsi="Arial" w:cs="Arial"/>
+          <w:sz w:val="24"/>
+        </w:rPr>
+      </w:pPr>
+    </w:p>
+    <w:p>
+      <w:pPr>
+        <w:jc w:val="center"/>
+        <w:rPr>
+          <w:rFonts w:ascii="Arial" w:eastAsiaTheme="minorHAnsi" w:hAnsi="Arial" w:cs="Arial"/>
+          <w:sz w:val="24"/>
+        </w:rPr>
+      </w:pPr>
+    </w:p>
+    <w:p>
+      <w:pPr>
+        <w:jc w:val="center"/>
+        <w:rPr>
+          <w:rFonts w:ascii="Arial" w:eastAsiaTheme="minorHAnsi" w:hAnsi="Arial" w:cs="Arial"/>
+          <w:sz w:val="24"/>
+        </w:rPr>
+      </w:pPr>
+    </w:p>
+    <w:p>
+      <w:pPr>
+        <w:jc w:val="center"/>
+        <w:rPr>
+          <w:rFonts w:ascii="Arial" w:eastAsiaTheme="minorHAnsi" w:hAnsi="Arial" w:cs="Arial"/>
+          <w:sz w:val="24"/>
+        </w:rPr>
+      </w:pPr>
+    </w:p>
+    <w:p>
+      <w:pPr>
+        <w:jc w:val="center"/>
+        <w:rPr>
+          <w:rFonts w:ascii="Arial" w:eastAsiaTheme="minorHAnsi" w:hAnsi="Arial" w:cs="Arial"/>
+          <w:sz w:val="24"/>
+        </w:rPr>
+      </w:pPr>
+    </w:p>
+    <w:p>
+      <w:pPr>
+        <w:jc w:val="center"/>
+        <w:rPr>
+          <w:rFonts w:ascii="Arial" w:eastAsiaTheme="minorHAnsi" w:hAnsi="Arial" w:cs="Arial"/>
+          <w:sz w:val="24"/>
+        </w:rPr>
+      </w:pPr>
+    </w:p>
+    <w:p>
+      <w:pPr>
+        <w:jc w:val="center"/>
+        <w:rPr>
+          <w:rFonts w:ascii="Arial" w:eastAsiaTheme="minorHAnsi" w:hAnsi="Arial" w:cs="Arial"/>
+          <w:sz w:val="24"/>
+        </w:rPr>
+      </w:pPr>
+    </w:p>
+    <w:p>
+      <w:pPr>
+        <w:jc w:val="center"/>
+        <w:rPr>
+          <w:rFonts w:ascii="Arial" w:eastAsiaTheme="minorHAnsi" w:hAnsi="Arial" w:cs="Arial"/>
+          <w:sz w:val="24"/>
+        </w:rPr>
+      </w:pPr>
+    </w:p>
+    <w:p>
+      <w:pPr>
+        <w:jc w:val="center"/>
+        <w:rPr>
+          <w:rFonts w:ascii="Arial" w:eastAsiaTheme="minorHAnsi" w:hAnsi="Arial" w:cs="Arial"/>
+          <w:sz w:val="24"/>
+        </w:rPr>
+      </w:pPr>
+    </w:p>
+    <w:p>
+      <w:pPr>
+        <w:jc w:val="center"/>
+        <w:rPr>
+          <w:rFonts w:ascii="Arial" w:eastAsiaTheme="minorHAnsi" w:hAnsi="Arial" w:cs="Arial"/>
+          <w:sz w:val="24"/>
+        </w:rPr>
+      </w:pPr>
+    </w:p>
+    <w:p>
+      <w:pPr>
+        <w:jc w:val="center"/>
+        <w:rPr>
+          <w:rFonts w:ascii="Arial" w:eastAsiaTheme="minorHAnsi" w:hAnsi="Arial" w:cs="Arial"/>
+          <w:sz w:val="24"/>
+        </w:rPr>
+      </w:pPr>
+    </w:p>
+    <w:p>
+      <w:pPr>
+        <w:jc w:val="center"/>
+        <w:rPr>
+          <w:rFonts w:ascii="Arial" w:eastAsiaTheme="minorHAnsi" w:hAnsi="Arial" w:cs="Arial"/>
+          <w:sz w:val="24"/>
+        </w:rPr>
+      </w:pPr>
+    </w:p>
+    <w:p>
+      <w:pPr>
+        <w:jc w:val="center"/>
+        <w:rPr>
+          <w:rFonts w:ascii="Arial" w:eastAsiaTheme="minorHAnsi" w:hAnsi="Arial" w:cs="Arial"/>
+          <w:sz w:val="24"/>
+        </w:rPr>
+      </w:pPr>
+    </w:p>
+    <w:p>
+      <w:pPr>
+        <w:jc w:val="center"/>
+        <w:rPr>
+          <w:rFonts w:ascii="Arial" w:eastAsiaTheme="minorHAnsi" w:hAnsi="Arial" w:cs="Arial"/>
+          <w:sz w:val="24"/>
+        </w:rPr>
+      </w:pPr>
+    </w:p>
+    <w:p>
+      <w:pPr>
+        <w:jc w:val="center"/>
+        <w:rPr>
+          <w:rFonts w:ascii="Arial" w:eastAsiaTheme="minorHAnsi" w:hAnsi="Arial" w:cs="Arial"/>
+          <w:sz w:val="24"/>
+        </w:rPr>
+      </w:pPr>
+    </w:p>
+    <w:p>
+      <w:pPr>
+        <w:jc w:val="center"/>
+        <w:rPr>
+          <w:rFonts w:ascii="Arial" w:eastAsiaTheme="minorHAnsi" w:hAnsi="Arial" w:cs="Arial"/>
+          <w:sz w:val="24"/>
+        </w:rPr>
+      </w:pPr>
+    </w:p>
+    <w:p>
+      <w:pPr>
+        <w:jc w:val="center"/>
+        <w:rPr>
+          <w:rFonts w:ascii="Arial" w:eastAsiaTheme="minorHAnsi" w:hAnsi="Arial" w:cs="Arial"/>
+          <w:b/>
+          <w:sz w:val="40"/>
+        </w:rPr>
+      </w:pPr>
+      <w:r>
+        <w:rPr>
+          <w:rFonts w:ascii="Arial" w:eastAsiaTheme="minorHAnsi" w:hAnsi="Arial" w:cs="Arial"/>
+          <w:b/>
+          <w:sz w:val="40"/>
+        </w:rPr>
+        <w:lastRenderedPageBreak/>
+        <w:t>Historias De Usuario</w:t>
+      </w:r>
+    </w:p>
+    <w:p>
+      <w:r>
+        <w:t>HUDV</w:t>
+      </w:r>
+      <w:r>
+        <w:t xml:space="preserve">-001 </w:t>
+      </w:r>
+      <w:r>
+        <w:t>Consulta de fecha</w:t>
+      </w:r>
+    </w:p>
+    <w:p>
+      <w:r>
+        <w:t>Cómo: Cliente</w:t>
+      </w:r>
+    </w:p>
+    <w:p>
+      <w:r>
+        <w:t>Quiero: Consultar la fecha de emisión de mis facturas</w:t>
+      </w:r>
+    </w:p>
+    <w:p>
+      <w:r>
+        <w:t>Para: Saber cuándo se realizó cada compra o servicio</w:t>
+      </w:r>
+    </w:p>
+    <w:p>
+      <w:pPr>
+        <w:rPr>
+          <w:rFonts w:ascii="Arial" w:eastAsiaTheme="minorHAnsi" w:hAnsi="Arial" w:cs="Arial"/>
+          <w:sz w:val="28"/>
+        </w:rPr>
+      </w:pPr>
+      <w:bookmarkStart w:id="0" w:name="_GoBack"/>
+      <w:bookmarkEnd w:id="0"/>
+    </w:p>
     <w:sectPr>
       <w:pgSz w:w="12240" w:h="15840"/>
-      <w:pgMar w:top="720" w:right="720" w:bottom="720" w:left="720" w:header="708" w:footer="708" w:gutter="0"/>
+      <w:pgMar w:top="1417" w:right="1701" w:bottom="1417" w:left="1701" w:header="708" w:footer="708" w:gutter="0"/>
       <w:cols w:space="708"/>
       <w:docGrid w:linePitch="360"/>
     </w:sectPr>
   </w:body>
 </w:document>
-</file>
-
-<file path=word/commentsExtensible.xml><?xml version="1.0" encoding="utf-8"?>
-<w16cex:commentsExtensible xmlns:wpc="http://schemas.microsoft.com/office/word/2010/wordprocessingCanvas" xmlns:cx="http://schemas.microsoft.com/office/drawing/2014/chartex" xmlns:cx1="http://schemas.microsoft.com/office/drawing/2015/9/8/chartex" xmlns:cx2="http://schemas.microsoft.com/office/drawing/2015/10/21/chartex" xmlns:cx3="http://schemas.microsoft.com/office/drawing/2016/5/9/chartex" xmlns:cx4="http://schemas.microsoft.com/office/drawing/2016/5/10/chartex" xmlns:cx5="http://schemas.microsoft.com/office/drawing/2016/5/11/chartex" xmlns:cx6="http://schemas.microsoft.com/office/drawing/2016/5/12/chartex" xmlns:cx7="http://schemas.microsoft.com/office/drawing/2016/5/13/chartex" xmlns:cx8="http://schemas.microsoft.com/office/drawing/2016/5/14/chartex" xmlns:mc="http://schemas.openxmlformats.org/markup-compatibility/2006" xmlns:aink="http://schemas.microsoft.com/office/drawing/2016/ink" xmlns:am3d="http://schemas.microsoft.com/office/drawing/2017/model3d" xmlns:o="urn:schemas-microsoft-com:office:office" xmlns:r="http://schemas.openxmlformats.org/officeDocument/2006/relationships" xmlns:m="http://schemas.openxmlformats.org/officeDocument/2006/math" xmlns:v="urn:schemas-microsoft-com:vml" xmlns:wp14="http://schemas.microsoft.com/office/word/2010/wordprocessingDrawing" xmlns:wp="http://schemas.openxmlformats.org/drawingml/2006/wordprocessingDrawing" xmlns:w10="urn:schemas-microsoft-com:office:word" xmlns:w="http://schemas.openxmlformats.org/wordprocessingml/2006/main" xmlns:w14="http://schemas.microsoft.com/office/word/2010/wordml" xmlns:w15="http://schemas.microsoft.com/office/word/2012/wordml" xmlns:w16cex="http://schemas.microsoft.com/office/word/2018/wordml/cex" xmlns:w16cid="http://schemas.microsoft.com/office/word/2016/wordml/cid" xmlns:w16="http://schemas.microsoft.com/office/word/2018/wordml" xmlns:w16sdtdh="http://schemas.microsoft.com/office/word/2020/wordml/sdtdatahash" xmlns:w16se="http://schemas.microsoft.com/office/word/2015/wordml/symex" xmlns:wpg="http://schemas.microsoft.com/office/word/2010/wordprocessingGroup" xmlns:wpi="http://schemas.microsoft.com/office/word/2010/wordprocessingInk" xmlns:wne="http://schemas.microsoft.com/office/word/2006/wordml" xmlns:wps="http://schemas.microsoft.com/office/word/2010/wordprocessingShape" mc:Ignorable="w14 w15 w16se w16cid w16 w16cex w16sdtdh wp14">
-  <w16cex:commentExtensible w16cex:durableId="290E6085" w16cex:dateUtc="2023-11-27T06:25:00Z"/>
-  <w16cex:commentExtensible w16cex:durableId="290E606C" w16cex:dateUtc="2023-11-27T06:25:00Z"/>
-  <w16cex:commentExtensible w16cex:durableId="290E6055" w16cex:dateUtc="2023-11-27T06:24:00Z"/>
-  <w16cex:commentExtensible w16cex:durableId="290E6014" w16cex:dateUtc="2023-11-27T06:23:00Z"/>
-  <w16cex:commentExtensible w16cex:durableId="290E6023" w16cex:dateUtc="2023-11-27T06:24:00Z"/>
-  <w16cex:commentExtensible w16cex:durableId="290E6041" w16cex:dateUtc="2023-11-27T06:24:00Z"/>
-</w16cex:commentsExtensible>
-</file>
-
-<file path=word/commentsIds.xml><?xml version="1.0" encoding="utf-8"?>
-<w16cid:commentsIds xmlns:wpc="http://schemas.microsoft.com/office/word/2010/wordprocessingCanvas" xmlns:cx="http://schemas.microsoft.com/office/drawing/2014/chartex" xmlns:cx1="http://schemas.microsoft.com/office/drawing/2015/9/8/chartex" xmlns:cx2="http://schemas.microsoft.com/office/drawing/2015/10/21/chartex" xmlns:cx3="http://schemas.microsoft.com/office/drawing/2016/5/9/chartex" xmlns:cx4="http://schemas.microsoft.com/office/drawing/2016/5/10/chartex" xmlns:cx5="http://schemas.microsoft.com/office/drawing/2016/5/11/chartex" xmlns:cx6="http://schemas.microsoft.com/office/drawing/2016/5/12/chartex" xmlns:cx7="http://schemas.microsoft.com/office/drawing/2016/5/13/chartex" xmlns:cx8="http://schemas.microsoft.com/office/drawing/2016/5/14/chartex" xmlns:mc="http://schemas.openxmlformats.org/markup-compatibility/2006" xmlns:aink="http://schemas.microsoft.com/office/drawing/2016/ink" xmlns:am3d="http://schemas.microsoft.com/office/drawing/2017/model3d" xmlns:o="urn:schemas-microsoft-com:office:office" xmlns:r="http://schemas.openxmlformats.org/officeDocument/2006/relationships" xmlns:m="http://schemas.openxmlformats.org/officeDocument/2006/math" xmlns:v="urn:schemas-microsoft-com:vml" xmlns:wp14="http://schemas.microsoft.com/office/word/2010/wordprocessingDrawing" xmlns:wp="http://schemas.openxmlformats.org/drawingml/2006/wordprocessingDrawing" xmlns:w10="urn:schemas-microsoft-com:office:word" xmlns:w="http://schemas.openxmlformats.org/wordprocessingml/2006/main" xmlns:w14="http://schemas.microsoft.com/office/word/2010/wordml" xmlns:w15="http://schemas.microsoft.com/office/word/2012/wordml" xmlns:w16cex="http://schemas.microsoft.com/office/word/2018/wordml/cex" xmlns:w16cid="http://schemas.microsoft.com/office/word/2016/wordml/cid" xmlns:w16="http://schemas.microsoft.com/office/word/2018/wordml" xmlns:w16sdtdh="http://schemas.microsoft.com/office/word/2020/wordml/sdtdatahash" xmlns:w16se="http://schemas.microsoft.com/office/word/2015/wordml/symex" xmlns:wpg="http://schemas.microsoft.com/office/word/2010/wordprocessingGroup" xmlns:wpi="http://schemas.microsoft.com/office/word/2010/wordprocessingInk" xmlns:wne="http://schemas.microsoft.com/office/word/2006/wordml" xmlns:wps="http://schemas.microsoft.com/office/word/2010/wordprocessingShape" mc:Ignorable="w14 w15 w16se w16cid w16 w16cex w16sdtdh wp14">
-  <w16cid:commentId w16cid:paraId="34D7B734" w16cid:durableId="290E6085"/>
-  <w16cid:commentId w16cid:paraId="1AF62A36" w16cid:durableId="290E606C"/>
-  <w16cid:commentId w16cid:paraId="580B016D" w16cid:durableId="290E6055"/>
-  <w16cid:commentId w16cid:paraId="29875FAE" w16cid:durableId="290E6014"/>
-  <w16cid:commentId w16cid:paraId="7BA1931D" w16cid:durableId="290E6023"/>
-  <w16cid:commentId w16cid:paraId="00D7F781" w16cid:durableId="290E6041"/>
-</w16cid:commentsIds>
 </file>
 
 <file path=word/styles.xml><?xml version="1.0" encoding="utf-8"?>

</xml_diff>

<commit_message>
add:Se agrego HUDV-002 al archivo EndOfLine.docx en la rama dvelaquez-2024226
</commit_message>
<xml_diff>
--- a/EndOfLine.docx
+++ b/EndOfLine.docx
@@ -1702,6 +1702,32 @@
     <w:p>
       <w:r>
         <w:t>Para: Saber cuándo se realizó cada compra o servicio</w:t>
+      </w:r>
+    </w:p>
+    <w:p>
+      <w:r>
+        <w:t>HUDV-002</w:t>
+      </w:r>
+      <w:r>
+        <w:t xml:space="preserve"> </w:t>
+      </w:r>
+      <w:r>
+        <w:t>Total de una factura</w:t>
+      </w:r>
+    </w:p>
+    <w:p>
+      <w:r>
+        <w:t>Cómo: Administrador</w:t>
+      </w:r>
+    </w:p>
+    <w:p>
+      <w:r>
+        <w:t>Quiero: Ver el total de cada factura registrada</w:t>
+      </w:r>
+    </w:p>
+    <w:p>
+      <w:r>
+        <w:t>Para: Llevar el control exacto de los ingresos</w:t>
       </w:r>
     </w:p>
     <w:p>

</xml_diff>

<commit_message>
add:Se agrego HUDV-003 al archivo EndOfLine.docx en la rama dvelaquez-2024226
</commit_message>
<xml_diff>
--- a/EndOfLine.docx
+++ b/EndOfLine.docx
@@ -1728,6 +1728,26 @@
     <w:p>
       <w:r>
         <w:t>Para: Llevar el control exacto de los ingresos</w:t>
+      </w:r>
+    </w:p>
+    <w:p>
+      <w:r>
+        <w:t>HUDV-003 Consulta de método de pago</w:t>
+      </w:r>
+    </w:p>
+    <w:p>
+      <w:r>
+        <w:t>Cómo: Administrador</w:t>
+      </w:r>
+    </w:p>
+    <w:p>
+      <w:r>
+        <w:t>Quiero: Filtrar las facturas por método de pago</w:t>
+      </w:r>
+    </w:p>
+    <w:p>
+      <w:r>
+        <w:t>Para: Analizar cuántas se realizaron en efectivo, tarjeta u otros</w:t>
       </w:r>
     </w:p>
     <w:p>

</xml_diff>

<commit_message>
add:Se agrego HUDM-004 al archivo EndOfLine.docx en la rama dmonterroso-2021543
</commit_message>
<xml_diff>
--- a/EndOfLine.docx
+++ b/EndOfLine.docx
@@ -146,6 +146,7 @@
         <w:jc w:val="center"/>
         <w:rPr>
           <w:rFonts w:ascii="Arial" w:hAnsi="Arial" w:cs="Arial"/>
+          <w:u w:val="single"/>
         </w:rPr>
       </w:pPr>
     </w:p>
@@ -644,8 +645,8 @@
         <w:tblLook w:val="04A0" w:firstRow="1" w:lastRow="0" w:firstColumn="1" w:lastColumn="0" w:noHBand="0" w:noVBand="1"/>
       </w:tblPr>
       <w:tblGrid>
-        <w:gridCol w:w="5395"/>
-        <w:gridCol w:w="5395"/>
+        <w:gridCol w:w="4392"/>
+        <w:gridCol w:w="4436"/>
       </w:tblGrid>
       <w:tr>
         <w:tc>
@@ -816,20 +817,34 @@
                 <w:sz w:val="24"/>
               </w:rPr>
             </w:pPr>
-          </w:p>
-        </w:tc>
-        <w:tc>
-          <w:tcPr>
-            <w:tcW w:w="5395" w:type="dxa"/>
-          </w:tcPr>
-          <w:p>
-            <w:pPr>
-              <w:jc w:val="center"/>
-              <w:rPr>
-                <w:rFonts w:ascii="Arial" w:eastAsiaTheme="minorHAnsi" w:hAnsi="Arial" w:cs="Arial"/>
-                <w:sz w:val="24"/>
-              </w:rPr>
-            </w:pPr>
+            <w:r>
+              <w:rPr>
+                <w:rFonts w:ascii="Arial" w:eastAsiaTheme="minorHAnsi" w:hAnsi="Arial" w:cs="Arial"/>
+                <w:sz w:val="24"/>
+              </w:rPr>
+              <w:t>Ricardo Andre Marroquin Lopez</w:t>
+            </w:r>
+          </w:p>
+        </w:tc>
+        <w:tc>
+          <w:tcPr>
+            <w:tcW w:w="5395" w:type="dxa"/>
+          </w:tcPr>
+          <w:p>
+            <w:pPr>
+              <w:jc w:val="center"/>
+              <w:rPr>
+                <w:rFonts w:ascii="Arial" w:eastAsiaTheme="minorHAnsi" w:hAnsi="Arial" w:cs="Arial"/>
+                <w:sz w:val="24"/>
+              </w:rPr>
+            </w:pPr>
+            <w:r>
+              <w:rPr>
+                <w:rFonts w:ascii="Arial" w:eastAsiaTheme="minorHAnsi" w:hAnsi="Arial" w:cs="Arial"/>
+                <w:sz w:val="24"/>
+              </w:rPr>
+              <w:t>Programador</w:t>
+            </w:r>
           </w:p>
         </w:tc>
       </w:tr>
@@ -846,20 +861,35 @@
                 <w:sz w:val="24"/>
               </w:rPr>
             </w:pPr>
-          </w:p>
-        </w:tc>
-        <w:tc>
-          <w:tcPr>
-            <w:tcW w:w="5395" w:type="dxa"/>
-          </w:tcPr>
-          <w:p>
-            <w:pPr>
-              <w:jc w:val="center"/>
-              <w:rPr>
-                <w:rFonts w:ascii="Arial" w:eastAsiaTheme="minorHAnsi" w:hAnsi="Arial" w:cs="Arial"/>
-                <w:sz w:val="24"/>
-              </w:rPr>
-            </w:pPr>
+            <w:r>
+              <w:rPr>
+                <w:rFonts w:ascii="Arial" w:eastAsiaTheme="minorHAnsi" w:hAnsi="Arial" w:cs="Arial"/>
+                <w:sz w:val="24"/>
+              </w:rPr>
+              <w:t>Rigoberto Godinez Fajardo</w:t>
+            </w:r>
+          </w:p>
+        </w:tc>
+        <w:tc>
+          <w:tcPr>
+            <w:tcW w:w="5395" w:type="dxa"/>
+          </w:tcPr>
+          <w:p>
+            <w:pPr>
+              <w:jc w:val="center"/>
+              <w:rPr>
+                <w:rFonts w:ascii="Arial" w:eastAsiaTheme="minorHAnsi" w:hAnsi="Arial" w:cs="Arial"/>
+                <w:sz w:val="24"/>
+                <w:u w:val="single"/>
+              </w:rPr>
+            </w:pPr>
+            <w:r>
+              <w:rPr>
+                <w:rFonts w:ascii="Arial" w:eastAsiaTheme="minorHAnsi" w:hAnsi="Arial" w:cs="Arial"/>
+                <w:sz w:val="24"/>
+              </w:rPr>
+              <w:t>Programador</w:t>
+            </w:r>
           </w:p>
         </w:tc>
       </w:tr>
@@ -876,20 +906,34 @@
                 <w:sz w:val="24"/>
               </w:rPr>
             </w:pPr>
-          </w:p>
-        </w:tc>
-        <w:tc>
-          <w:tcPr>
-            <w:tcW w:w="5395" w:type="dxa"/>
-          </w:tcPr>
-          <w:p>
-            <w:pPr>
-              <w:jc w:val="center"/>
-              <w:rPr>
-                <w:rFonts w:ascii="Arial" w:eastAsiaTheme="minorHAnsi" w:hAnsi="Arial" w:cs="Arial"/>
-                <w:sz w:val="24"/>
-              </w:rPr>
-            </w:pPr>
+            <w:r>
+              <w:rPr>
+                <w:rFonts w:ascii="Arial" w:eastAsiaTheme="minorHAnsi" w:hAnsi="Arial" w:cs="Arial"/>
+                <w:sz w:val="24"/>
+              </w:rPr>
+              <w:t>Dany Ixbalanqué Lucas Vicente</w:t>
+            </w:r>
+          </w:p>
+        </w:tc>
+        <w:tc>
+          <w:tcPr>
+            <w:tcW w:w="5395" w:type="dxa"/>
+          </w:tcPr>
+          <w:p>
+            <w:pPr>
+              <w:jc w:val="center"/>
+              <w:rPr>
+                <w:rFonts w:ascii="Arial" w:eastAsiaTheme="minorHAnsi" w:hAnsi="Arial" w:cs="Arial"/>
+                <w:sz w:val="24"/>
+              </w:rPr>
+            </w:pPr>
+            <w:r>
+              <w:rPr>
+                <w:rFonts w:ascii="Arial" w:eastAsiaTheme="minorHAnsi" w:hAnsi="Arial" w:cs="Arial"/>
+                <w:sz w:val="24"/>
+              </w:rPr>
+              <w:t>Programador</w:t>
+            </w:r>
           </w:p>
         </w:tc>
       </w:tr>
@@ -906,20 +950,34 @@
                 <w:sz w:val="24"/>
               </w:rPr>
             </w:pPr>
-          </w:p>
-        </w:tc>
-        <w:tc>
-          <w:tcPr>
-            <w:tcW w:w="5395" w:type="dxa"/>
-          </w:tcPr>
-          <w:p>
-            <w:pPr>
-              <w:jc w:val="center"/>
-              <w:rPr>
-                <w:rFonts w:ascii="Arial" w:eastAsiaTheme="minorHAnsi" w:hAnsi="Arial" w:cs="Arial"/>
-                <w:sz w:val="24"/>
-              </w:rPr>
-            </w:pPr>
+            <w:r>
+              <w:rPr>
+                <w:rFonts w:ascii="Arial" w:eastAsiaTheme="minorHAnsi" w:hAnsi="Arial" w:cs="Arial"/>
+                <w:sz w:val="24"/>
+              </w:rPr>
+              <w:t>Otto Raul Diaz Batres</w:t>
+            </w:r>
+          </w:p>
+        </w:tc>
+        <w:tc>
+          <w:tcPr>
+            <w:tcW w:w="5395" w:type="dxa"/>
+          </w:tcPr>
+          <w:p>
+            <w:pPr>
+              <w:jc w:val="center"/>
+              <w:rPr>
+                <w:rFonts w:ascii="Arial" w:eastAsiaTheme="minorHAnsi" w:hAnsi="Arial" w:cs="Arial"/>
+                <w:sz w:val="24"/>
+              </w:rPr>
+            </w:pPr>
+            <w:r>
+              <w:rPr>
+                <w:rFonts w:ascii="Arial" w:eastAsiaTheme="minorHAnsi" w:hAnsi="Arial" w:cs="Arial"/>
+                <w:sz w:val="24"/>
+              </w:rPr>
+              <w:t>Programador</w:t>
+            </w:r>
           </w:p>
         </w:tc>
       </w:tr>
@@ -936,20 +994,34 @@
                 <w:sz w:val="24"/>
               </w:rPr>
             </w:pPr>
-          </w:p>
-        </w:tc>
-        <w:tc>
-          <w:tcPr>
-            <w:tcW w:w="5395" w:type="dxa"/>
-          </w:tcPr>
-          <w:p>
-            <w:pPr>
-              <w:jc w:val="center"/>
-              <w:rPr>
-                <w:rFonts w:ascii="Arial" w:eastAsiaTheme="minorHAnsi" w:hAnsi="Arial" w:cs="Arial"/>
-                <w:sz w:val="24"/>
-              </w:rPr>
-            </w:pPr>
+            <w:r>
+              <w:rPr>
+                <w:rFonts w:ascii="Arial" w:eastAsiaTheme="minorHAnsi" w:hAnsi="Arial" w:cs="Arial"/>
+                <w:sz w:val="24"/>
+              </w:rPr>
+              <w:t xml:space="preserve">Carlos Emilio Navarro Sifontes </w:t>
+            </w:r>
+          </w:p>
+        </w:tc>
+        <w:tc>
+          <w:tcPr>
+            <w:tcW w:w="5395" w:type="dxa"/>
+          </w:tcPr>
+          <w:p>
+            <w:pPr>
+              <w:jc w:val="center"/>
+              <w:rPr>
+                <w:rFonts w:ascii="Arial" w:eastAsiaTheme="minorHAnsi" w:hAnsi="Arial" w:cs="Arial"/>
+                <w:sz w:val="24"/>
+              </w:rPr>
+            </w:pPr>
+            <w:r>
+              <w:rPr>
+                <w:rFonts w:ascii="Arial" w:eastAsiaTheme="minorHAnsi" w:hAnsi="Arial" w:cs="Arial"/>
+                <w:sz w:val="24"/>
+              </w:rPr>
+              <w:t>Programador</w:t>
+            </w:r>
           </w:p>
         </w:tc>
       </w:tr>
@@ -966,20 +1038,34 @@
                 <w:sz w:val="24"/>
               </w:rPr>
             </w:pPr>
-          </w:p>
-        </w:tc>
-        <w:tc>
-          <w:tcPr>
-            <w:tcW w:w="5395" w:type="dxa"/>
-          </w:tcPr>
-          <w:p>
-            <w:pPr>
-              <w:jc w:val="center"/>
-              <w:rPr>
-                <w:rFonts w:ascii="Arial" w:eastAsiaTheme="minorHAnsi" w:hAnsi="Arial" w:cs="Arial"/>
-                <w:sz w:val="24"/>
-              </w:rPr>
-            </w:pPr>
+            <w:r>
+              <w:rPr>
+                <w:rFonts w:ascii="Arial" w:eastAsiaTheme="minorHAnsi" w:hAnsi="Arial" w:cs="Arial"/>
+                <w:sz w:val="24"/>
+              </w:rPr>
+              <w:t>Isaac Tiguilá Véliz</w:t>
+            </w:r>
+          </w:p>
+        </w:tc>
+        <w:tc>
+          <w:tcPr>
+            <w:tcW w:w="5395" w:type="dxa"/>
+          </w:tcPr>
+          <w:p>
+            <w:pPr>
+              <w:jc w:val="center"/>
+              <w:rPr>
+                <w:rFonts w:ascii="Arial" w:eastAsiaTheme="minorHAnsi" w:hAnsi="Arial" w:cs="Arial"/>
+                <w:sz w:val="24"/>
+              </w:rPr>
+            </w:pPr>
+            <w:r>
+              <w:rPr>
+                <w:rFonts w:ascii="Arial" w:eastAsiaTheme="minorHAnsi" w:hAnsi="Arial" w:cs="Arial"/>
+                <w:sz w:val="24"/>
+              </w:rPr>
+              <w:t>Programador</w:t>
+            </w:r>
           </w:p>
         </w:tc>
       </w:tr>
@@ -992,24 +1078,42 @@
             <w:pPr>
               <w:jc w:val="center"/>
               <w:rPr>
-                <w:rFonts w:ascii="Arial" w:eastAsiaTheme="minorHAnsi" w:hAnsi="Arial" w:cs="Arial"/>
-                <w:sz w:val="24"/>
-              </w:rPr>
-            </w:pPr>
-          </w:p>
-        </w:tc>
-        <w:tc>
-          <w:tcPr>
-            <w:tcW w:w="5395" w:type="dxa"/>
-          </w:tcPr>
-          <w:p>
-            <w:pPr>
-              <w:jc w:val="center"/>
-              <w:rPr>
-                <w:rFonts w:ascii="Arial" w:eastAsiaTheme="minorHAnsi" w:hAnsi="Arial" w:cs="Arial"/>
-                <w:sz w:val="24"/>
-              </w:rPr>
-            </w:pPr>
+                <w:rFonts w:ascii="Arial" w:eastAsiaTheme="minorEastAsia" w:hAnsi="Arial" w:cs="Arial"/>
+                <w:sz w:val="24"/>
+                <w:szCs w:val="24"/>
+              </w:rPr>
+            </w:pPr>
+            <w:r>
+              <w:rPr>
+                <w:rFonts w:ascii="Arial" w:eastAsiaTheme="minorEastAsia" w:hAnsi="Arial" w:cs="Arial"/>
+                <w:sz w:val="24"/>
+                <w:szCs w:val="24"/>
+              </w:rPr>
+              <w:t>Josue David Sajche Boror</w:t>
+            </w:r>
+          </w:p>
+        </w:tc>
+        <w:tc>
+          <w:tcPr>
+            <w:tcW w:w="5395" w:type="dxa"/>
+          </w:tcPr>
+          <w:p>
+            <w:pPr>
+              <w:jc w:val="center"/>
+              <w:rPr>
+                <w:rFonts w:ascii="Arial" w:eastAsiaTheme="minorEastAsia" w:hAnsi="Arial" w:cs="Arial"/>
+                <w:sz w:val="24"/>
+                <w:szCs w:val="24"/>
+              </w:rPr>
+            </w:pPr>
+            <w:r>
+              <w:rPr>
+                <w:rFonts w:ascii="Arial" w:eastAsiaTheme="minorEastAsia" w:hAnsi="Arial" w:cs="Arial"/>
+                <w:sz w:val="24"/>
+                <w:szCs w:val="24"/>
+              </w:rPr>
+              <w:t xml:space="preserve">Programador </w:t>
+            </w:r>
           </w:p>
         </w:tc>
       </w:tr>
@@ -1026,20 +1130,34 @@
                 <w:sz w:val="24"/>
               </w:rPr>
             </w:pPr>
-          </w:p>
-        </w:tc>
-        <w:tc>
-          <w:tcPr>
-            <w:tcW w:w="5395" w:type="dxa"/>
-          </w:tcPr>
-          <w:p>
-            <w:pPr>
-              <w:jc w:val="center"/>
-              <w:rPr>
-                <w:rFonts w:ascii="Arial" w:eastAsiaTheme="minorHAnsi" w:hAnsi="Arial" w:cs="Arial"/>
-                <w:sz w:val="24"/>
-              </w:rPr>
-            </w:pPr>
+            <w:r>
+              <w:rPr>
+                <w:rFonts w:ascii="Arial" w:eastAsiaTheme="minorHAnsi" w:hAnsi="Arial" w:cs="Arial"/>
+                <w:sz w:val="24"/>
+              </w:rPr>
+              <w:t>Francisco Emanuel Milian Gonzalez</w:t>
+            </w:r>
+          </w:p>
+        </w:tc>
+        <w:tc>
+          <w:tcPr>
+            <w:tcW w:w="5395" w:type="dxa"/>
+          </w:tcPr>
+          <w:p>
+            <w:pPr>
+              <w:jc w:val="center"/>
+              <w:rPr>
+                <w:rFonts w:ascii="Arial" w:eastAsiaTheme="minorHAnsi" w:hAnsi="Arial" w:cs="Arial"/>
+                <w:sz w:val="24"/>
+              </w:rPr>
+            </w:pPr>
+            <w:r>
+              <w:rPr>
+                <w:rFonts w:ascii="Arial" w:eastAsiaTheme="minorHAnsi" w:hAnsi="Arial" w:cs="Arial"/>
+                <w:sz w:val="24"/>
+              </w:rPr>
+              <w:t>Programador</w:t>
+            </w:r>
           </w:p>
         </w:tc>
       </w:tr>
@@ -1056,20 +1174,78 @@
                 <w:sz w:val="24"/>
               </w:rPr>
             </w:pPr>
-          </w:p>
-        </w:tc>
-        <w:tc>
-          <w:tcPr>
-            <w:tcW w:w="5395" w:type="dxa"/>
-          </w:tcPr>
-          <w:p>
-            <w:pPr>
-              <w:jc w:val="center"/>
-              <w:rPr>
-                <w:rFonts w:ascii="Arial" w:eastAsiaTheme="minorHAnsi" w:hAnsi="Arial" w:cs="Arial"/>
-                <w:sz w:val="24"/>
-              </w:rPr>
-            </w:pPr>
+            <w:r>
+              <w:rPr>
+                <w:rFonts w:ascii="Arial" w:eastAsiaTheme="minorHAnsi" w:hAnsi="Arial" w:cs="Arial"/>
+                <w:sz w:val="24"/>
+              </w:rPr>
+              <w:t>Luis Pedro Alay López</w:t>
+            </w:r>
+          </w:p>
+        </w:tc>
+        <w:tc>
+          <w:tcPr>
+            <w:tcW w:w="5395" w:type="dxa"/>
+          </w:tcPr>
+          <w:p>
+            <w:pPr>
+              <w:jc w:val="center"/>
+              <w:rPr>
+                <w:rFonts w:ascii="Arial" w:eastAsiaTheme="minorHAnsi" w:hAnsi="Arial" w:cs="Arial"/>
+                <w:sz w:val="24"/>
+              </w:rPr>
+            </w:pPr>
+            <w:r>
+              <w:rPr>
+                <w:rFonts w:ascii="Arial" w:eastAsiaTheme="minorHAnsi" w:hAnsi="Arial" w:cs="Arial"/>
+                <w:sz w:val="24"/>
+              </w:rPr>
+              <w:t>Programador</w:t>
+            </w:r>
+          </w:p>
+        </w:tc>
+      </w:tr>
+      <w:tr>
+        <w:tc>
+          <w:tcPr>
+            <w:tcW w:w="5395" w:type="dxa"/>
+          </w:tcPr>
+          <w:p>
+            <w:pPr>
+              <w:jc w:val="center"/>
+              <w:rPr>
+                <w:rFonts w:ascii="Arial" w:eastAsiaTheme="minorHAnsi" w:hAnsi="Arial" w:cs="Arial"/>
+                <w:sz w:val="24"/>
+              </w:rPr>
+            </w:pPr>
+            <w:r>
+              <w:rPr>
+                <w:rFonts w:ascii="Arial" w:eastAsiaTheme="minorHAnsi" w:hAnsi="Arial" w:cs="Arial"/>
+                <w:sz w:val="24"/>
+              </w:rPr>
+              <w:t>David Francisco López Sicá</w:t>
+            </w:r>
+          </w:p>
+        </w:tc>
+        <w:tc>
+          <w:tcPr>
+            <w:tcW w:w="5395" w:type="dxa"/>
+          </w:tcPr>
+          <w:p>
+            <w:pPr>
+              <w:jc w:val="center"/>
+              <w:rPr>
+                <w:rFonts w:ascii="Arial" w:eastAsiaTheme="minorHAnsi" w:hAnsi="Arial" w:cs="Arial"/>
+                <w:sz w:val="24"/>
+              </w:rPr>
+            </w:pPr>
+            <w:r>
+              <w:rPr>
+                <w:rFonts w:ascii="Arial" w:eastAsiaTheme="minorHAnsi" w:hAnsi="Arial" w:cs="Arial"/>
+                <w:sz w:val="24"/>
+              </w:rPr>
+              <w:t>Programador</w:t>
+            </w:r>
           </w:p>
         </w:tc>
       </w:tr>
@@ -1083,9 +1259,297 @@
         </w:rPr>
       </w:pPr>
     </w:p>
+    <w:p>
+      <w:pPr>
+        <w:jc w:val="center"/>
+        <w:rPr>
+          <w:rFonts w:ascii="Arial" w:eastAsiaTheme="minorHAnsi" w:hAnsi="Arial" w:cs="Arial"/>
+          <w:sz w:val="24"/>
+        </w:rPr>
+      </w:pPr>
+    </w:p>
+    <w:p>
+      <w:pPr>
+        <w:jc w:val="center"/>
+        <w:rPr>
+          <w:rFonts w:ascii="Arial" w:eastAsiaTheme="minorHAnsi" w:hAnsi="Arial" w:cs="Arial"/>
+          <w:sz w:val="24"/>
+        </w:rPr>
+      </w:pPr>
+    </w:p>
+    <w:p>
+      <w:pPr>
+        <w:jc w:val="center"/>
+        <w:rPr>
+          <w:rFonts w:ascii="Arial" w:eastAsiaTheme="minorHAnsi" w:hAnsi="Arial" w:cs="Arial"/>
+          <w:sz w:val="24"/>
+        </w:rPr>
+      </w:pPr>
+    </w:p>
+    <w:p>
+      <w:pPr>
+        <w:jc w:val="center"/>
+        <w:rPr>
+          <w:rFonts w:ascii="Arial" w:eastAsiaTheme="minorHAnsi" w:hAnsi="Arial" w:cs="Arial"/>
+          <w:sz w:val="24"/>
+        </w:rPr>
+      </w:pPr>
+    </w:p>
+    <w:p>
+      <w:pPr>
+        <w:jc w:val="center"/>
+        <w:rPr>
+          <w:rFonts w:ascii="Arial" w:eastAsiaTheme="minorHAnsi" w:hAnsi="Arial" w:cs="Arial"/>
+          <w:sz w:val="24"/>
+        </w:rPr>
+      </w:pPr>
+    </w:p>
+    <w:p>
+      <w:pPr>
+        <w:jc w:val="center"/>
+        <w:rPr>
+          <w:rFonts w:ascii="Arial" w:eastAsiaTheme="minorHAnsi" w:hAnsi="Arial" w:cs="Arial"/>
+          <w:sz w:val="24"/>
+        </w:rPr>
+      </w:pPr>
+    </w:p>
+    <w:p>
+      <w:pPr>
+        <w:jc w:val="center"/>
+        <w:rPr>
+          <w:rFonts w:ascii="Arial" w:eastAsiaTheme="minorHAnsi" w:hAnsi="Arial" w:cs="Arial"/>
+          <w:sz w:val="24"/>
+        </w:rPr>
+      </w:pPr>
+    </w:p>
+    <w:p>
+      <w:pPr>
+        <w:jc w:val="center"/>
+        <w:rPr>
+          <w:rFonts w:ascii="Arial" w:eastAsiaTheme="minorHAnsi" w:hAnsi="Arial" w:cs="Arial"/>
+          <w:sz w:val="24"/>
+        </w:rPr>
+      </w:pPr>
+    </w:p>
+    <w:p>
+      <w:pPr>
+        <w:jc w:val="center"/>
+        <w:rPr>
+          <w:rFonts w:ascii="Arial" w:eastAsiaTheme="minorHAnsi" w:hAnsi="Arial" w:cs="Arial"/>
+          <w:sz w:val="24"/>
+        </w:rPr>
+      </w:pPr>
+    </w:p>
+    <w:p>
+      <w:pPr>
+        <w:jc w:val="center"/>
+        <w:rPr>
+          <w:rFonts w:ascii="Arial" w:eastAsiaTheme="minorHAnsi" w:hAnsi="Arial" w:cs="Arial"/>
+          <w:sz w:val="24"/>
+        </w:rPr>
+      </w:pPr>
+    </w:p>
+    <w:p>
+      <w:pPr>
+        <w:jc w:val="center"/>
+        <w:rPr>
+          <w:rFonts w:ascii="Arial" w:eastAsiaTheme="minorHAnsi" w:hAnsi="Arial" w:cs="Arial"/>
+          <w:sz w:val="24"/>
+        </w:rPr>
+      </w:pPr>
+    </w:p>
+    <w:p>
+      <w:pPr>
+        <w:jc w:val="center"/>
+        <w:rPr>
+          <w:rFonts w:ascii="Arial" w:eastAsiaTheme="minorHAnsi" w:hAnsi="Arial" w:cs="Arial"/>
+          <w:sz w:val="24"/>
+        </w:rPr>
+      </w:pPr>
+    </w:p>
+    <w:p>
+      <w:pPr>
+        <w:jc w:val="center"/>
+        <w:rPr>
+          <w:rFonts w:ascii="Arial" w:eastAsiaTheme="minorHAnsi" w:hAnsi="Arial" w:cs="Arial"/>
+          <w:sz w:val="24"/>
+        </w:rPr>
+      </w:pPr>
+    </w:p>
+    <w:p>
+      <w:pPr>
+        <w:jc w:val="center"/>
+        <w:rPr>
+          <w:rFonts w:ascii="Arial" w:eastAsiaTheme="minorHAnsi" w:hAnsi="Arial" w:cs="Arial"/>
+          <w:sz w:val="24"/>
+        </w:rPr>
+      </w:pPr>
+    </w:p>
+    <w:p>
+      <w:pPr>
+        <w:jc w:val="center"/>
+        <w:rPr>
+          <w:rFonts w:ascii="Arial" w:eastAsiaTheme="minorHAnsi" w:hAnsi="Arial" w:cs="Arial"/>
+          <w:sz w:val="24"/>
+        </w:rPr>
+      </w:pPr>
+    </w:p>
+    <w:p>
+      <w:pPr>
+        <w:jc w:val="center"/>
+        <w:rPr>
+          <w:rFonts w:ascii="Arial" w:eastAsiaTheme="minorHAnsi" w:hAnsi="Arial" w:cs="Arial"/>
+          <w:sz w:val="24"/>
+        </w:rPr>
+      </w:pPr>
+    </w:p>
+    <w:p>
+      <w:pPr>
+        <w:jc w:val="center"/>
+        <w:rPr>
+          <w:rFonts w:ascii="Arial" w:eastAsiaTheme="minorHAnsi" w:hAnsi="Arial" w:cs="Arial"/>
+          <w:sz w:val="24"/>
+        </w:rPr>
+      </w:pPr>
+    </w:p>
+    <w:p>
+      <w:pPr>
+        <w:jc w:val="center"/>
+        <w:rPr>
+          <w:rFonts w:ascii="Arial" w:eastAsiaTheme="minorHAnsi" w:hAnsi="Arial" w:cs="Arial"/>
+          <w:sz w:val="24"/>
+        </w:rPr>
+      </w:pPr>
+    </w:p>
+    <w:p>
+      <w:pPr>
+        <w:jc w:val="center"/>
+        <w:rPr>
+          <w:rFonts w:ascii="Arial" w:eastAsiaTheme="minorHAnsi" w:hAnsi="Arial" w:cs="Arial"/>
+          <w:b/>
+          <w:sz w:val="40"/>
+        </w:rPr>
+      </w:pPr>
+      <w:r>
+        <w:rPr>
+          <w:rFonts w:ascii="Arial" w:eastAsiaTheme="minorHAnsi" w:hAnsi="Arial" w:cs="Arial"/>
+          <w:b/>
+          <w:sz w:val="40"/>
+        </w:rPr>
+        <w:lastRenderedPageBreak/>
+        <w:t>Historias De Usuario</w:t>
+      </w:r>
+    </w:p>
+    <w:p>
+      <w:r>
+        <w:t>HUDV</w:t>
+      </w:r>
+      <w:r>
+        <w:t xml:space="preserve">-001 </w:t>
+      </w:r>
+      <w:r>
+        <w:t>Consulta de fecha</w:t>
+      </w:r>
+    </w:p>
+    <w:p>
+      <w:r>
+        <w:t>Cómo: Cliente</w:t>
+      </w:r>
+    </w:p>
+    <w:p>
+      <w:r>
+        <w:t>Quiero: Consultar la fecha de emisión de mis facturas</w:t>
+      </w:r>
+    </w:p>
+    <w:p>
+      <w:r>
+        <w:t>Para: Saber cuándo se realizó cada compra o servicio</w:t>
+      </w:r>
+    </w:p>
+    <w:p>
+      <w:r>
+        <w:t>HUDV-002</w:t>
+      </w:r>
+      <w:r>
+        <w:t xml:space="preserve"> </w:t>
+      </w:r>
+      <w:r>
+        <w:t>Total de una factura</w:t>
+      </w:r>
+    </w:p>
+    <w:p>
+      <w:r>
+        <w:t>Cómo: Administrador</w:t>
+      </w:r>
+    </w:p>
+    <w:p>
+      <w:r>
+        <w:t>Quiero: Ver el total de cada factura registrada</w:t>
+      </w:r>
+    </w:p>
+    <w:p>
+      <w:r>
+        <w:t>Para: Llevar el control exacto de los ingresos</w:t>
+      </w:r>
+    </w:p>
+    <w:p>
+      <w:r>
+        <w:t>HUDV-003 Consulta de método de pago</w:t>
+      </w:r>
+    </w:p>
+    <w:p>
+      <w:r>
+        <w:t>Cómo: Administrador</w:t>
+      </w:r>
+    </w:p>
+    <w:p>
+      <w:r>
+        <w:t>Quiero: Filtrar las facturas por método de pago</w:t>
+      </w:r>
+    </w:p>
+    <w:p>
+      <w:r>
+        <w:t>Para: Analizar cuántas se realizaron en efectivo, tarjeta u otros</w:t>
+      </w:r>
+    </w:p>
+    <w:p/>
+    <w:p>
+      <w:r>
+        <w:t>HUDM-00</w:t>
+      </w:r>
+      <w:r>
+        <w:t>4</w:t>
+      </w:r>
+      <w:r>
+        <w:t xml:space="preserve"> Registro de nuevo proveedor</w:t>
+      </w:r>
+    </w:p>
+    <w:p>
+      <w:r>
+        <w:t>Como: Encargado de compras</w:t>
+      </w:r>
+    </w:p>
+    <w:p>
+      <w:r>
+        <w:t>Quiero: Registrar un nuevo proveedor con su código, nombre, apellido, teléfono y correo.</w:t>
+      </w:r>
+    </w:p>
+    <w:p>
+      <w:r>
+        <w:t>Para: Poder tener sus datos actualizados y contactar fácilmente cuando necesite hacer pedidos.</w:t>
+      </w:r>
+    </w:p>
+    <w:p>
+      <w:pPr>
+        <w:rPr>
+          <w:rFonts w:ascii="Arial" w:eastAsiaTheme="minorHAnsi" w:hAnsi="Arial" w:cs="Arial"/>
+          <w:sz w:val="28"/>
+        </w:rPr>
+      </w:pPr>
+    </w:p>
     <w:sectPr>
       <w:pgSz w:w="12240" w:h="15840"/>
-      <w:pgMar w:top="720" w:right="720" w:bottom="720" w:left="720" w:header="708" w:footer="708" w:gutter="0"/>
+      <w:pgMar w:top="1417" w:right="1701" w:bottom="1417" w:left="1701" w:header="708" w:footer="708" w:gutter="0"/>
       <w:cols w:space="708"/>
       <w:docGrid w:linePitch="360"/>
     </w:sectPr>

</xml_diff>

<commit_message>
add:Se agrego HUDM-005 al archivo EndOfLine.docx en la rama dmonterroso-2021543
</commit_message>
<xml_diff>
--- a/EndOfLine.docx
+++ b/EndOfLine.docx
@@ -1537,6 +1537,36 @@
     <w:p>
       <w:r>
         <w:t>Para: Poder tener sus datos actualizados y contactar fácilmente cuando necesite hacer pedidos.</w:t>
+      </w:r>
+    </w:p>
+    <w:p>
+      <w:r>
+        <w:t>HUDM-00</w:t>
+      </w:r>
+      <w:r>
+        <w:t>5</w:t>
+      </w:r>
+      <w:r>
+        <w:t xml:space="preserve"> Buscar Proveedores rápidamente</w:t>
+      </w:r>
+    </w:p>
+    <w:p>
+      <w:r>
+        <w:t>Como: Administrador del sistema</w:t>
+      </w:r>
+    </w:p>
+    <w:p>
+      <w:r>
+        <w:t>Quiero:</w:t>
+      </w:r>
+      <w:r>
+        <w:tab/>
+        <w:t>Buscar proveedores por su nombre o apellido</w:t>
+      </w:r>
+    </w:p>
+    <w:p>
+      <w:r>
+        <w:t>Para: Acceder rápidamente a su información de contacto sin tener que revisar toda la base de datos.</w:t>
       </w:r>
     </w:p>
     <w:p>

</xml_diff>

<commit_message>
add:Se agrego HUDM-006 al archivo EndOfLine.docx en la rama dmonterroso-2021543
</commit_message>
<xml_diff>
--- a/EndOfLine.docx
+++ b/EndOfLine.docx
@@ -1567,6 +1567,32 @@
     <w:p>
       <w:r>
         <w:t>Para: Acceder rápidamente a su información de contacto sin tener que revisar toda la base de datos.</w:t>
+      </w:r>
+    </w:p>
+    <w:p>
+      <w:r>
+        <w:t>HUDM-00</w:t>
+      </w:r>
+      <w:r>
+        <w:t>6</w:t>
+      </w:r>
+      <w:r>
+        <w:t xml:space="preserve"> Editar un Proveedor para contacto</w:t>
+      </w:r>
+    </w:p>
+    <w:p>
+      <w:r>
+        <w:t>Como: Supervisor</w:t>
+      </w:r>
+    </w:p>
+    <w:p>
+      <w:r>
+        <w:t>Quiero: Editar el correo o teléfono de un proveedor existente.</w:t>
+      </w:r>
+    </w:p>
+    <w:p>
+      <w:r>
+        <w:t>Para: Asegurar que los datos estén siempre actualizados y no se pierda la comunicación de contacto.</w:t>
       </w:r>
     </w:p>
     <w:p>

</xml_diff>

<commit_message>
add:Se agrego HURM-007 al archivo EndOfLine.docx en la rama rmarroquin-2024231
</commit_message>
<xml_diff>
--- a/EndOfLine.docx
+++ b/EndOfLine.docx
@@ -146,6 +146,7 @@
         <w:jc w:val="center"/>
         <w:rPr>
           <w:rFonts w:ascii="Arial" w:hAnsi="Arial" w:cs="Arial"/>
+          <w:u w:val="single"/>
         </w:rPr>
       </w:pPr>
     </w:p>
@@ -644,8 +645,8 @@
         <w:tblLook w:val="04A0" w:firstRow="1" w:lastRow="0" w:firstColumn="1" w:lastColumn="0" w:noHBand="0" w:noVBand="1"/>
       </w:tblPr>
       <w:tblGrid>
-        <w:gridCol w:w="5395"/>
-        <w:gridCol w:w="5395"/>
+        <w:gridCol w:w="4392"/>
+        <w:gridCol w:w="4436"/>
       </w:tblGrid>
       <w:tr>
         <w:tc>
@@ -860,6 +861,13 @@
                 <w:sz w:val="24"/>
               </w:rPr>
             </w:pPr>
+            <w:r>
+              <w:rPr>
+                <w:rFonts w:ascii="Arial" w:eastAsiaTheme="minorHAnsi" w:hAnsi="Arial" w:cs="Arial"/>
+                <w:sz w:val="24"/>
+              </w:rPr>
+              <w:t>Rigoberto Godinez Fajardo</w:t>
+            </w:r>
           </w:p>
         </w:tc>
         <w:tc>
@@ -872,8 +880,16 @@
               <w:rPr>
                 <w:rFonts w:ascii="Arial" w:eastAsiaTheme="minorHAnsi" w:hAnsi="Arial" w:cs="Arial"/>
                 <w:sz w:val="24"/>
+                <w:u w:val="single"/>
               </w:rPr>
             </w:pPr>
+            <w:r>
+              <w:rPr>
+                <w:rFonts w:ascii="Arial" w:eastAsiaTheme="minorHAnsi" w:hAnsi="Arial" w:cs="Arial"/>
+                <w:sz w:val="24"/>
+              </w:rPr>
+              <w:t>Programador</w:t>
+            </w:r>
           </w:p>
         </w:tc>
       </w:tr>
@@ -890,6 +906,13 @@
                 <w:sz w:val="24"/>
               </w:rPr>
             </w:pPr>
+            <w:r>
+              <w:rPr>
+                <w:rFonts w:ascii="Arial" w:eastAsiaTheme="minorHAnsi" w:hAnsi="Arial" w:cs="Arial"/>
+                <w:sz w:val="24"/>
+              </w:rPr>
+              <w:t>Dany Ixbalanqué Lucas Vicente</w:t>
+            </w:r>
           </w:p>
         </w:tc>
         <w:tc>
@@ -904,6 +927,13 @@
                 <w:sz w:val="24"/>
               </w:rPr>
             </w:pPr>
+            <w:r>
+              <w:rPr>
+                <w:rFonts w:ascii="Arial" w:eastAsiaTheme="minorHAnsi" w:hAnsi="Arial" w:cs="Arial"/>
+                <w:sz w:val="24"/>
+              </w:rPr>
+              <w:t>Programador</w:t>
+            </w:r>
           </w:p>
         </w:tc>
       </w:tr>
@@ -920,6 +950,13 @@
                 <w:sz w:val="24"/>
               </w:rPr>
             </w:pPr>
+            <w:r>
+              <w:rPr>
+                <w:rFonts w:ascii="Arial" w:eastAsiaTheme="minorHAnsi" w:hAnsi="Arial" w:cs="Arial"/>
+                <w:sz w:val="24"/>
+              </w:rPr>
+              <w:t>Otto Raul Diaz Batres</w:t>
+            </w:r>
           </w:p>
         </w:tc>
         <w:tc>
@@ -934,6 +971,13 @@
                 <w:sz w:val="24"/>
               </w:rPr>
             </w:pPr>
+            <w:r>
+              <w:rPr>
+                <w:rFonts w:ascii="Arial" w:eastAsiaTheme="minorHAnsi" w:hAnsi="Arial" w:cs="Arial"/>
+                <w:sz w:val="24"/>
+              </w:rPr>
+              <w:t>Programador</w:t>
+            </w:r>
           </w:p>
         </w:tc>
       </w:tr>
@@ -950,6 +994,13 @@
                 <w:sz w:val="24"/>
               </w:rPr>
             </w:pPr>
+            <w:r>
+              <w:rPr>
+                <w:rFonts w:ascii="Arial" w:eastAsiaTheme="minorHAnsi" w:hAnsi="Arial" w:cs="Arial"/>
+                <w:sz w:val="24"/>
+              </w:rPr>
+              <w:t xml:space="preserve">Carlos Emilio Navarro Sifontes </w:t>
+            </w:r>
           </w:p>
         </w:tc>
         <w:tc>
@@ -964,6 +1015,13 @@
                 <w:sz w:val="24"/>
               </w:rPr>
             </w:pPr>
+            <w:r>
+              <w:rPr>
+                <w:rFonts w:ascii="Arial" w:eastAsiaTheme="minorHAnsi" w:hAnsi="Arial" w:cs="Arial"/>
+                <w:sz w:val="24"/>
+              </w:rPr>
+              <w:t>Programador</w:t>
+            </w:r>
           </w:p>
         </w:tc>
       </w:tr>
@@ -980,6 +1038,13 @@
                 <w:sz w:val="24"/>
               </w:rPr>
             </w:pPr>
+            <w:r>
+              <w:rPr>
+                <w:rFonts w:ascii="Arial" w:eastAsiaTheme="minorHAnsi" w:hAnsi="Arial" w:cs="Arial"/>
+                <w:sz w:val="24"/>
+              </w:rPr>
+              <w:t>Isaac Tiguilá Véliz</w:t>
+            </w:r>
           </w:p>
         </w:tc>
         <w:tc>
@@ -994,6 +1059,13 @@
                 <w:sz w:val="24"/>
               </w:rPr>
             </w:pPr>
+            <w:r>
+              <w:rPr>
+                <w:rFonts w:ascii="Arial" w:eastAsiaTheme="minorHAnsi" w:hAnsi="Arial" w:cs="Arial"/>
+                <w:sz w:val="24"/>
+              </w:rPr>
+              <w:t>Programador</w:t>
+            </w:r>
           </w:p>
         </w:tc>
       </w:tr>
@@ -1006,10 +1078,19 @@
             <w:pPr>
               <w:jc w:val="center"/>
               <w:rPr>
-                <w:rFonts w:ascii="Arial" w:eastAsiaTheme="minorHAnsi" w:hAnsi="Arial" w:cs="Arial"/>
-                <w:sz w:val="24"/>
+                <w:rFonts w:ascii="Arial" w:eastAsiaTheme="minorEastAsia" w:hAnsi="Arial" w:cs="Arial"/>
+                <w:sz w:val="24"/>
+                <w:szCs w:val="24"/>
               </w:rPr>
             </w:pPr>
+            <w:r>
+              <w:rPr>
+                <w:rFonts w:ascii="Arial" w:eastAsiaTheme="minorEastAsia" w:hAnsi="Arial" w:cs="Arial"/>
+                <w:sz w:val="24"/>
+                <w:szCs w:val="24"/>
+              </w:rPr>
+              <w:t>Josue David Sajche Boror</w:t>
+            </w:r>
           </w:p>
         </w:tc>
         <w:tc>
@@ -1020,10 +1101,19 @@
             <w:pPr>
               <w:jc w:val="center"/>
               <w:rPr>
-                <w:rFonts w:ascii="Arial" w:eastAsiaTheme="minorHAnsi" w:hAnsi="Arial" w:cs="Arial"/>
-                <w:sz w:val="24"/>
+                <w:rFonts w:ascii="Arial" w:eastAsiaTheme="minorEastAsia" w:hAnsi="Arial" w:cs="Arial"/>
+                <w:sz w:val="24"/>
+                <w:szCs w:val="24"/>
               </w:rPr>
             </w:pPr>
+            <w:r>
+              <w:rPr>
+                <w:rFonts w:ascii="Arial" w:eastAsiaTheme="minorEastAsia" w:hAnsi="Arial" w:cs="Arial"/>
+                <w:sz w:val="24"/>
+                <w:szCs w:val="24"/>
+              </w:rPr>
+              <w:t xml:space="preserve">Programador </w:t>
+            </w:r>
           </w:p>
         </w:tc>
       </w:tr>
@@ -1040,6 +1130,13 @@
                 <w:sz w:val="24"/>
               </w:rPr>
             </w:pPr>
+            <w:r>
+              <w:rPr>
+                <w:rFonts w:ascii="Arial" w:eastAsiaTheme="minorHAnsi" w:hAnsi="Arial" w:cs="Arial"/>
+                <w:sz w:val="24"/>
+              </w:rPr>
+              <w:t>Francisco Emanuel Milian Gonzalez</w:t>
+            </w:r>
           </w:p>
         </w:tc>
         <w:tc>
@@ -1054,6 +1151,13 @@
                 <w:sz w:val="24"/>
               </w:rPr>
             </w:pPr>
+            <w:r>
+              <w:rPr>
+                <w:rFonts w:ascii="Arial" w:eastAsiaTheme="minorHAnsi" w:hAnsi="Arial" w:cs="Arial"/>
+                <w:sz w:val="24"/>
+              </w:rPr>
+              <w:t>Programador</w:t>
+            </w:r>
           </w:p>
         </w:tc>
       </w:tr>
@@ -1070,6 +1174,13 @@
                 <w:sz w:val="24"/>
               </w:rPr>
             </w:pPr>
+            <w:r>
+              <w:rPr>
+                <w:rFonts w:ascii="Arial" w:eastAsiaTheme="minorHAnsi" w:hAnsi="Arial" w:cs="Arial"/>
+                <w:sz w:val="24"/>
+              </w:rPr>
+              <w:t>Luis Pedro Alay López</w:t>
+            </w:r>
           </w:p>
         </w:tc>
         <w:tc>
@@ -1084,6 +1195,57 @@
                 <w:sz w:val="24"/>
               </w:rPr>
             </w:pPr>
+            <w:r>
+              <w:rPr>
+                <w:rFonts w:ascii="Arial" w:eastAsiaTheme="minorHAnsi" w:hAnsi="Arial" w:cs="Arial"/>
+                <w:sz w:val="24"/>
+              </w:rPr>
+              <w:t>Programador</w:t>
+            </w:r>
+          </w:p>
+        </w:tc>
+      </w:tr>
+      <w:tr>
+        <w:tc>
+          <w:tcPr>
+            <w:tcW w:w="5395" w:type="dxa"/>
+          </w:tcPr>
+          <w:p>
+            <w:pPr>
+              <w:jc w:val="center"/>
+              <w:rPr>
+                <w:rFonts w:ascii="Arial" w:eastAsiaTheme="minorHAnsi" w:hAnsi="Arial" w:cs="Arial"/>
+                <w:sz w:val="24"/>
+              </w:rPr>
+            </w:pPr>
+            <w:r>
+              <w:rPr>
+                <w:rFonts w:ascii="Arial" w:eastAsiaTheme="minorHAnsi" w:hAnsi="Arial" w:cs="Arial"/>
+                <w:sz w:val="24"/>
+              </w:rPr>
+              <w:t>David Francisco López Sicá</w:t>
+            </w:r>
+          </w:p>
+        </w:tc>
+        <w:tc>
+          <w:tcPr>
+            <w:tcW w:w="5395" w:type="dxa"/>
+          </w:tcPr>
+          <w:p>
+            <w:pPr>
+              <w:jc w:val="center"/>
+              <w:rPr>
+                <w:rFonts w:ascii="Arial" w:eastAsiaTheme="minorHAnsi" w:hAnsi="Arial" w:cs="Arial"/>
+                <w:sz w:val="24"/>
+              </w:rPr>
+            </w:pPr>
+            <w:r>
+              <w:rPr>
+                <w:rFonts w:ascii="Arial" w:eastAsiaTheme="minorHAnsi" w:hAnsi="Arial" w:cs="Arial"/>
+                <w:sz w:val="24"/>
+              </w:rPr>
+              <w:t>Programador</w:t>
+            </w:r>
           </w:p>
         </w:tc>
       </w:tr>
@@ -1097,9 +1259,392 @@
         </w:rPr>
       </w:pPr>
     </w:p>
+    <w:p>
+      <w:pPr>
+        <w:jc w:val="center"/>
+        <w:rPr>
+          <w:rFonts w:ascii="Arial" w:eastAsiaTheme="minorHAnsi" w:hAnsi="Arial" w:cs="Arial"/>
+          <w:sz w:val="24"/>
+        </w:rPr>
+      </w:pPr>
+    </w:p>
+    <w:p>
+      <w:pPr>
+        <w:jc w:val="center"/>
+        <w:rPr>
+          <w:rFonts w:ascii="Arial" w:eastAsiaTheme="minorHAnsi" w:hAnsi="Arial" w:cs="Arial"/>
+          <w:sz w:val="24"/>
+        </w:rPr>
+      </w:pPr>
+    </w:p>
+    <w:p>
+      <w:pPr>
+        <w:jc w:val="center"/>
+        <w:rPr>
+          <w:rFonts w:ascii="Arial" w:eastAsiaTheme="minorHAnsi" w:hAnsi="Arial" w:cs="Arial"/>
+          <w:sz w:val="24"/>
+        </w:rPr>
+      </w:pPr>
+    </w:p>
+    <w:p>
+      <w:pPr>
+        <w:jc w:val="center"/>
+        <w:rPr>
+          <w:rFonts w:ascii="Arial" w:eastAsiaTheme="minorHAnsi" w:hAnsi="Arial" w:cs="Arial"/>
+          <w:sz w:val="24"/>
+        </w:rPr>
+      </w:pPr>
+    </w:p>
+    <w:p>
+      <w:pPr>
+        <w:jc w:val="center"/>
+        <w:rPr>
+          <w:rFonts w:ascii="Arial" w:eastAsiaTheme="minorHAnsi" w:hAnsi="Arial" w:cs="Arial"/>
+          <w:sz w:val="24"/>
+        </w:rPr>
+      </w:pPr>
+    </w:p>
+    <w:p>
+      <w:pPr>
+        <w:jc w:val="center"/>
+        <w:rPr>
+          <w:rFonts w:ascii="Arial" w:eastAsiaTheme="minorHAnsi" w:hAnsi="Arial" w:cs="Arial"/>
+          <w:sz w:val="24"/>
+        </w:rPr>
+      </w:pPr>
+    </w:p>
+    <w:p>
+      <w:pPr>
+        <w:jc w:val="center"/>
+        <w:rPr>
+          <w:rFonts w:ascii="Arial" w:eastAsiaTheme="minorHAnsi" w:hAnsi="Arial" w:cs="Arial"/>
+          <w:sz w:val="24"/>
+        </w:rPr>
+      </w:pPr>
+    </w:p>
+    <w:p>
+      <w:pPr>
+        <w:jc w:val="center"/>
+        <w:rPr>
+          <w:rFonts w:ascii="Arial" w:eastAsiaTheme="minorHAnsi" w:hAnsi="Arial" w:cs="Arial"/>
+          <w:sz w:val="24"/>
+        </w:rPr>
+      </w:pPr>
+    </w:p>
+    <w:p>
+      <w:pPr>
+        <w:jc w:val="center"/>
+        <w:rPr>
+          <w:rFonts w:ascii="Arial" w:eastAsiaTheme="minorHAnsi" w:hAnsi="Arial" w:cs="Arial"/>
+          <w:sz w:val="24"/>
+        </w:rPr>
+      </w:pPr>
+    </w:p>
+    <w:p>
+      <w:pPr>
+        <w:jc w:val="center"/>
+        <w:rPr>
+          <w:rFonts w:ascii="Arial" w:eastAsiaTheme="minorHAnsi" w:hAnsi="Arial" w:cs="Arial"/>
+          <w:sz w:val="24"/>
+        </w:rPr>
+      </w:pPr>
+    </w:p>
+    <w:p>
+      <w:pPr>
+        <w:jc w:val="center"/>
+        <w:rPr>
+          <w:rFonts w:ascii="Arial" w:eastAsiaTheme="minorHAnsi" w:hAnsi="Arial" w:cs="Arial"/>
+          <w:sz w:val="24"/>
+        </w:rPr>
+      </w:pPr>
+    </w:p>
+    <w:p>
+      <w:pPr>
+        <w:jc w:val="center"/>
+        <w:rPr>
+          <w:rFonts w:ascii="Arial" w:eastAsiaTheme="minorHAnsi" w:hAnsi="Arial" w:cs="Arial"/>
+          <w:sz w:val="24"/>
+        </w:rPr>
+      </w:pPr>
+    </w:p>
+    <w:p>
+      <w:pPr>
+        <w:jc w:val="center"/>
+        <w:rPr>
+          <w:rFonts w:ascii="Arial" w:eastAsiaTheme="minorHAnsi" w:hAnsi="Arial" w:cs="Arial"/>
+          <w:sz w:val="24"/>
+        </w:rPr>
+      </w:pPr>
+    </w:p>
+    <w:p>
+      <w:pPr>
+        <w:jc w:val="center"/>
+        <w:rPr>
+          <w:rFonts w:ascii="Arial" w:eastAsiaTheme="minorHAnsi" w:hAnsi="Arial" w:cs="Arial"/>
+          <w:sz w:val="24"/>
+        </w:rPr>
+      </w:pPr>
+    </w:p>
+    <w:p>
+      <w:pPr>
+        <w:jc w:val="center"/>
+        <w:rPr>
+          <w:rFonts w:ascii="Arial" w:eastAsiaTheme="minorHAnsi" w:hAnsi="Arial" w:cs="Arial"/>
+          <w:sz w:val="24"/>
+        </w:rPr>
+      </w:pPr>
+    </w:p>
+    <w:p>
+      <w:pPr>
+        <w:jc w:val="center"/>
+        <w:rPr>
+          <w:rFonts w:ascii="Arial" w:eastAsiaTheme="minorHAnsi" w:hAnsi="Arial" w:cs="Arial"/>
+          <w:sz w:val="24"/>
+        </w:rPr>
+      </w:pPr>
+    </w:p>
+    <w:p>
+      <w:pPr>
+        <w:jc w:val="center"/>
+        <w:rPr>
+          <w:rFonts w:ascii="Arial" w:eastAsiaTheme="minorHAnsi" w:hAnsi="Arial" w:cs="Arial"/>
+          <w:sz w:val="24"/>
+        </w:rPr>
+      </w:pPr>
+    </w:p>
+    <w:p>
+      <w:pPr>
+        <w:jc w:val="center"/>
+        <w:rPr>
+          <w:rFonts w:ascii="Arial" w:eastAsiaTheme="minorHAnsi" w:hAnsi="Arial" w:cs="Arial"/>
+          <w:sz w:val="24"/>
+        </w:rPr>
+      </w:pPr>
+    </w:p>
+    <w:p>
+      <w:pPr>
+        <w:jc w:val="center"/>
+        <w:rPr>
+          <w:rFonts w:ascii="Arial" w:eastAsiaTheme="minorHAnsi" w:hAnsi="Arial" w:cs="Arial"/>
+          <w:b/>
+          <w:sz w:val="40"/>
+        </w:rPr>
+      </w:pPr>
+      <w:r>
+        <w:rPr>
+          <w:rFonts w:ascii="Arial" w:eastAsiaTheme="minorHAnsi" w:hAnsi="Arial" w:cs="Arial"/>
+          <w:b/>
+          <w:sz w:val="40"/>
+        </w:rPr>
+        <w:lastRenderedPageBreak/>
+        <w:t>Historias De Usuario</w:t>
+      </w:r>
+    </w:p>
+    <w:p>
+      <w:r>
+        <w:t>HUDV</w:t>
+      </w:r>
+      <w:r>
+        <w:t xml:space="preserve">-001 </w:t>
+      </w:r>
+      <w:r>
+        <w:t>Consulta de fecha</w:t>
+      </w:r>
+    </w:p>
+    <w:p>
+      <w:r>
+        <w:t>Cómo: Cliente</w:t>
+      </w:r>
+    </w:p>
+    <w:p>
+      <w:r>
+        <w:t>Quiero: Consultar la fecha de emisión de mis facturas</w:t>
+      </w:r>
+    </w:p>
+    <w:p>
+      <w:r>
+        <w:t>Para: Saber cuándo se realizó cada compra o servicio</w:t>
+      </w:r>
+    </w:p>
+    <w:p>
+      <w:r>
+        <w:t>HUDV-002</w:t>
+      </w:r>
+      <w:r>
+        <w:t xml:space="preserve"> </w:t>
+      </w:r>
+      <w:r>
+        <w:t>Total de una factura</w:t>
+      </w:r>
+    </w:p>
+    <w:p>
+      <w:r>
+        <w:t>Cómo: Administrador</w:t>
+      </w:r>
+    </w:p>
+    <w:p>
+      <w:r>
+        <w:t>Quiero: Ver el total de cada factura registrada</w:t>
+      </w:r>
+    </w:p>
+    <w:p>
+      <w:r>
+        <w:t>Para: Llevar el control exacto de los ingresos</w:t>
+      </w:r>
+    </w:p>
+    <w:p>
+      <w:r>
+        <w:t>HUDV-003 Consulta de método de pago</w:t>
+      </w:r>
+    </w:p>
+    <w:p>
+      <w:r>
+        <w:t>Cómo: Administrador</w:t>
+      </w:r>
+    </w:p>
+    <w:p>
+      <w:r>
+        <w:t>Quiero: Filtrar las facturas por método de pago</w:t>
+      </w:r>
+    </w:p>
+    <w:p>
+      <w:r>
+        <w:t>Para: Analizar cuántas se realizaron en efectivo, tarjeta u otros</w:t>
+      </w:r>
+    </w:p>
+    <w:p/>
+    <w:p>
+      <w:r>
+        <w:t>HUDM-00</w:t>
+      </w:r>
+      <w:r>
+        <w:t>4</w:t>
+      </w:r>
+      <w:r>
+        <w:t xml:space="preserve"> Registro de nuevo proveedor</w:t>
+      </w:r>
+    </w:p>
+    <w:p>
+      <w:r>
+        <w:t>Como: Encargado de compras</w:t>
+      </w:r>
+    </w:p>
+    <w:p>
+      <w:r>
+        <w:t>Quiero: Registrar un nuevo proveedor con su código, nombre, apellido, teléfono y correo.</w:t>
+      </w:r>
+    </w:p>
+    <w:p>
+      <w:r>
+        <w:t>Para: Poder tener sus datos actualizados y contactar fácilmente cuando necesite hacer pedidos.</w:t>
+      </w:r>
+    </w:p>
+    <w:p>
+      <w:r>
+        <w:t>HUDM-005 Buscar Proveedores rápidamente</w:t>
+      </w:r>
+    </w:p>
+    <w:p>
+      <w:r>
+        <w:t>Como: Administrador del sistema</w:t>
+      </w:r>
+    </w:p>
+    <w:p>
+      <w:r>
+        <w:t>Quiero:</w:t>
+      </w:r>
+      <w:r>
+        <w:tab/>
+        <w:t>Buscar proveedores por su nombre o apellido</w:t>
+      </w:r>
+    </w:p>
+    <w:p>
+      <w:r>
+        <w:t>Para: Acceder rápidamente a su información de contacto sin tener que revisar toda la base de datos.</w:t>
+      </w:r>
+    </w:p>
+    <w:p>
+      <w:r>
+        <w:t>HUDM-006 Editar un Proveedor para contacto</w:t>
+      </w:r>
+    </w:p>
+    <w:p>
+      <w:r>
+        <w:t>Como: Supervisor</w:t>
+      </w:r>
+    </w:p>
+    <w:p>
+      <w:r>
+        <w:t>Quiero: Editar el correo o teléfono de un proveedor existente.</w:t>
+      </w:r>
+    </w:p>
+    <w:p>
+      <w:r>
+        <w:t>Para: Asegurar que los datos estén siempre actualizados y no se pierda la comunicación de contacto.</w:t>
+      </w:r>
+    </w:p>
+    <w:p/>
+    <w:p>
+      <w:r>
+        <w:lastRenderedPageBreak/>
+        <w:t>HU</w:t>
+      </w:r>
+      <w:r>
+        <w:t>RM</w:t>
+      </w:r>
+      <w:r>
+        <w:t>-00</w:t>
+      </w:r>
+      <w:r>
+        <w:t>7</w:t>
+      </w:r>
+      <w:r>
+        <w:t xml:space="preserve"> Registro de nuevo Empleado</w:t>
+      </w:r>
+    </w:p>
+    <w:p>
+      <w:r>
+        <w:t xml:space="preserve">Como: </w:t>
+      </w:r>
+      <w:r>
+        <w:t>Empleado</w:t>
+      </w:r>
+      <w:r>
+        <w:t xml:space="preserve"> del </w:t>
+      </w:r>
+      <w:r>
+        <w:t>área</w:t>
+      </w:r>
+      <w:r>
+        <w:br/>
+        <w:t>Quiero: Registrar o agregar los datos de un nuevo empleado al sistema</w:t>
+      </w:r>
+      <w:r>
+        <w:br/>
+        <w:t>Para</w:t>
+      </w:r>
+      <w:r>
+        <w:rPr>
+          <w:rStyle w:val="Textoennegrita"/>
+        </w:rPr>
+        <w:t>:</w:t>
+      </w:r>
+      <w:r>
+        <w:t xml:space="preserve"> Tener control del personal que trabaja en la empresa y sus datos de contacto</w:t>
+      </w:r>
+    </w:p>
+    <w:p/>
+    <w:p>
+      <w:pPr>
+        <w:rPr>
+          <w:rFonts w:ascii="Arial" w:eastAsiaTheme="minorHAnsi" w:hAnsi="Arial" w:cs="Arial"/>
+          <w:sz w:val="28"/>
+        </w:rPr>
+      </w:pPr>
+    </w:p>
     <w:sectPr>
       <w:pgSz w:w="12240" w:h="15840"/>
-      <w:pgMar w:top="720" w:right="720" w:bottom="720" w:left="720" w:header="708" w:footer="708" w:gutter="0"/>
+      <w:pgMar w:top="1417" w:right="1701" w:bottom="1417" w:left="1701" w:header="708" w:footer="708" w:gutter="0"/>
       <w:cols w:space="708"/>
       <w:docGrid w:linePitch="360"/>
     </w:sectPr>
@@ -1670,6 +2215,17 @@
       </w:tblBorders>
     </w:tblPr>
   </w:style>
+  <w:style w:type="character" w:styleId="Textoennegrita">
+    <w:name w:val="Strong"/>
+    <w:basedOn w:val="Fuentedeprrafopredeter"/>
+    <w:uiPriority w:val="22"/>
+    <w:qFormat/>
+    <w:rsid w:val="008B02C9"/>
+    <w:rPr>
+      <w:b/>
+      <w:bCs/>
+    </w:rPr>
+  </w:style>
 </w:styles>
 </file>
 

</xml_diff>

<commit_message>
add:Se agrego HURM-008 al archivo EndOfLine.docx en la rama rmarroquin-2024231
</commit_message>
<xml_diff>
--- a/EndOfLine.docx
+++ b/EndOfLine.docx
@@ -1633,6 +1633,47 @@
         <w:t xml:space="preserve"> Tener control del personal que trabaja en la empresa y sus datos de contacto</w:t>
       </w:r>
     </w:p>
+    <w:p/>
+    <w:p>
+      <w:r>
+        <w:t>HU</w:t>
+      </w:r>
+      <w:r>
+        <w:t>RM</w:t>
+      </w:r>
+      <w:r>
+        <w:t>-00</w:t>
+      </w:r>
+      <w:r>
+        <w:t>8</w:t>
+      </w:r>
+      <w:r>
+        <w:t xml:space="preserve"> Consulta de Empleado</w:t>
+      </w:r>
+    </w:p>
+    <w:p>
+      <w:r>
+        <w:t xml:space="preserve">Como: </w:t>
+      </w:r>
+      <w:r>
+        <w:t xml:space="preserve">Empleado </w:t>
+      </w:r>
+      <w:r>
+        <w:t xml:space="preserve">del </w:t>
+      </w:r>
+      <w:r>
+        <w:t>área</w:t>
+      </w:r>
+      <w:r>
+        <w:br/>
+        <w:t>Quiero: Consultar los datos de un empleado registrado</w:t>
+      </w:r>
+      <w:r>
+        <w:br/>
+        <w:t>Para: Verificar su información o actualizarla si es necesario</w:t>
+      </w:r>
+    </w:p>
+    <w:p/>
     <w:p/>
     <w:p>
       <w:pPr>

</xml_diff>

<commit_message>
add:Se agrego HURM-009 al archivo EndOfLine.docx en la rama rmarroquin-2024231
</commit_message>
<xml_diff>
--- a/EndOfLine.docx
+++ b/EndOfLine.docx
@@ -1673,6 +1673,47 @@
         <w:t>Para: Verificar su información o actualizarla si es necesario</w:t>
       </w:r>
     </w:p>
+    <w:p/>
+    <w:p>
+      <w:r>
+        <w:t>HU</w:t>
+      </w:r>
+      <w:r>
+        <w:t>RM</w:t>
+      </w:r>
+      <w:r>
+        <w:t>-00</w:t>
+      </w:r>
+      <w:r>
+        <w:t>9</w:t>
+      </w:r>
+      <w:r>
+        <w:t xml:space="preserve"> Actualización de Datos del Empleado</w:t>
+      </w:r>
+    </w:p>
+    <w:p>
+      <w:r>
+        <w:t xml:space="preserve">Como: </w:t>
+      </w:r>
+      <w:r>
+        <w:t xml:space="preserve">Empleado </w:t>
+      </w:r>
+      <w:r>
+        <w:t xml:space="preserve">del </w:t>
+      </w:r>
+      <w:r>
+        <w:t>área</w:t>
+      </w:r>
+      <w:r>
+        <w:br/>
+        <w:t>Quiero: Modificar o actualizar los datos de un empleado existente</w:t>
+      </w:r>
+      <w:r>
+        <w:br/>
+        <w:t>Para: Mantener la información del personal siempre actualizada</w:t>
+      </w:r>
+    </w:p>
+    <w:p/>
     <w:p/>
     <w:p/>
     <w:p>

</xml_diff>

<commit_message>
add:Se agrego HUDL-010 al archivo EndOfLine.docx en la rama dlucas-2024332
</commit_message>
<xml_diff>
--- a/EndOfLine.docx
+++ b/EndOfLine.docx
@@ -1,6 +1,6 @@
 
 <file path=word/document.xml><?xml version="1.0" encoding="utf-8"?>
-<w:document xmlns:wpc="http://schemas.microsoft.com/office/word/2010/wordprocessingCanvas" xmlns:cx="http://schemas.microsoft.com/office/drawing/2014/chartex" xmlns:cx1="http://schemas.microsoft.com/office/drawing/2015/9/8/chartex" xmlns:cx2="http://schemas.microsoft.com/office/drawing/2015/10/21/chartex" xmlns:cx3="http://schemas.microsoft.com/office/drawing/2016/5/9/chartex" xmlns:cx4="http://schemas.microsoft.com/office/drawing/2016/5/10/chartex" xmlns:cx5="http://schemas.microsoft.com/office/drawing/2016/5/11/chartex" xmlns:cx6="http://schemas.microsoft.com/office/drawing/2016/5/12/chartex" xmlns:cx7="http://schemas.microsoft.com/office/drawing/2016/5/13/chartex" xmlns:cx8="http://schemas.microsoft.com/office/drawing/2016/5/14/chartex" xmlns:mc="http://schemas.openxmlformats.org/markup-compatibility/2006" xmlns:aink="http://schemas.microsoft.com/office/drawing/2016/ink" xmlns:am3d="http://schemas.microsoft.com/office/drawing/2017/model3d" xmlns:o="urn:schemas-microsoft-com:office:office" xmlns:oel="http://schemas.microsoft.com/office/2019/extlst" xmlns:r="http://schemas.openxmlformats.org/officeDocument/2006/relationships" xmlns:m="http://schemas.openxmlformats.org/officeDocument/2006/math" xmlns:v="urn:schemas-microsoft-com:vml" xmlns:wp14="http://schemas.microsoft.com/office/word/2010/wordprocessingDrawing" xmlns:wp="http://schemas.openxmlformats.org/drawingml/2006/wordprocessingDrawing" xmlns:w10="urn:schemas-microsoft-com:office:word" xmlns:w="http://schemas.openxmlformats.org/wordprocessingml/2006/main" xmlns:w14="http://schemas.microsoft.com/office/word/2010/wordml" xmlns:w15="http://schemas.microsoft.com/office/word/2012/wordml" xmlns:w16cex="http://schemas.microsoft.com/office/word/2018/wordml/cex" xmlns:w16cid="http://schemas.microsoft.com/office/word/2016/wordml/cid" xmlns:w16="http://schemas.microsoft.com/office/word/2018/wordml" xmlns:w16du="http://schemas.microsoft.com/office/word/2023/wordml/word16du" xmlns:w16sdtdh="http://schemas.microsoft.com/office/word/2020/wordml/sdtdatahash" xmlns:w16sdtfl="http://schemas.microsoft.com/office/word/2024/wordml/sdtformatlock" xmlns:w16se="http://schemas.microsoft.com/office/word/2015/wordml/symex" xmlns:wpg="http://schemas.microsoft.com/office/word/2010/wordprocessingGroup" xmlns:wpi="http://schemas.microsoft.com/office/word/2010/wordprocessingInk" xmlns:wne="http://schemas.microsoft.com/office/word/2006/wordml" xmlns:wps="http://schemas.microsoft.com/office/word/2010/wordprocessingShape" mc:Ignorable="w14 w15 w16se w16cid w16 w16cex w16sdtdh w16sdtfl w16du wp14">
+<w:document xmlns:wpc="http://schemas.microsoft.com/office/word/2010/wordprocessingCanvas" xmlns:cx="http://schemas.microsoft.com/office/drawing/2014/chartex" xmlns:cx1="http://schemas.microsoft.com/office/drawing/2015/9/8/chartex" xmlns:cx2="http://schemas.microsoft.com/office/drawing/2015/10/21/chartex" xmlns:cx3="http://schemas.microsoft.com/office/drawing/2016/5/9/chartex" xmlns:cx4="http://schemas.microsoft.com/office/drawing/2016/5/10/chartex" xmlns:cx5="http://schemas.microsoft.com/office/drawing/2016/5/11/chartex" xmlns:cx6="http://schemas.microsoft.com/office/drawing/2016/5/12/chartex" xmlns:cx7="http://schemas.microsoft.com/office/drawing/2016/5/13/chartex" xmlns:cx8="http://schemas.microsoft.com/office/drawing/2016/5/14/chartex" xmlns:mc="http://schemas.openxmlformats.org/markup-compatibility/2006" xmlns:aink="http://schemas.microsoft.com/office/drawing/2016/ink" xmlns:am3d="http://schemas.microsoft.com/office/drawing/2017/model3d" xmlns:o="urn:schemas-microsoft-com:office:office" xmlns:oel="http://schemas.microsoft.com/office/2019/extlst" xmlns:r="http://schemas.openxmlformats.org/officeDocument/2006/relationships" xmlns:m="http://schemas.openxmlformats.org/officeDocument/2006/math" xmlns:v="urn:schemas-microsoft-com:vml" xmlns:wp14="http://schemas.microsoft.com/office/word/2010/wordprocessingDrawing" xmlns:wp="http://schemas.openxmlformats.org/drawingml/2006/wordprocessingDrawing" xmlns:w10="urn:schemas-microsoft-com:office:word" xmlns:w="http://schemas.openxmlformats.org/wordprocessingml/2006/main" xmlns:w14="http://schemas.microsoft.com/office/word/2010/wordml" xmlns:w15="http://schemas.microsoft.com/office/word/2012/wordml" xmlns:w16cex="http://schemas.microsoft.com/office/word/2018/wordml/cex" xmlns:w16cid="http://schemas.microsoft.com/office/word/2016/wordml/cid" xmlns:w16="http://schemas.microsoft.com/office/word/2018/wordml" xmlns:w16du="http://schemas.microsoft.com/office/word/2023/wordml/word16du" xmlns:w16sdtdh="http://schemas.microsoft.com/office/word/2020/wordml/sdtdatahash" xmlns:w16se="http://schemas.microsoft.com/office/word/2015/wordml/symex" xmlns:wpg="http://schemas.microsoft.com/office/word/2010/wordprocessingGroup" xmlns:wpi="http://schemas.microsoft.com/office/word/2010/wordprocessingInk" xmlns:wne="http://schemas.microsoft.com/office/word/2006/wordml" xmlns:wps="http://schemas.microsoft.com/office/word/2010/wordprocessingShape" mc:Ignorable="w14 w15 w16se w16cid w16 w16cex w16sdtdh w16du wp14">
   <w:body>
     <w:p>
       <w:pPr>
@@ -279,7 +279,6 @@
           <w:rFonts w:ascii="Arial" w:hAnsi="Arial" w:cs="Arial"/>
         </w:rPr>
       </w:pPr>
-      <w:proofErr w:type="spellStart"/>
       <w:r>
         <w:rPr>
           <w:rStyle w:val="oypena"/>
@@ -287,37 +286,7 @@
           <w:color w:val="000000"/>
           <w:sz w:val="40"/>
         </w:rPr>
-        <w:t>End</w:t>
-      </w:r>
-      <w:proofErr w:type="spellEnd"/>
-      <w:r>
-        <w:rPr>
-          <w:rStyle w:val="oypena"/>
-          <w:rFonts w:ascii="Arial" w:hAnsi="Arial" w:cs="Arial"/>
-          <w:color w:val="000000"/>
-          <w:sz w:val="40"/>
-        </w:rPr>
-        <w:t xml:space="preserve"> </w:t>
-      </w:r>
-      <w:proofErr w:type="spellStart"/>
-      <w:r>
-        <w:rPr>
-          <w:rStyle w:val="oypena"/>
-          <w:rFonts w:ascii="Arial" w:hAnsi="Arial" w:cs="Arial"/>
-          <w:color w:val="000000"/>
-          <w:sz w:val="40"/>
-        </w:rPr>
-        <w:t>of</w:t>
-      </w:r>
-      <w:proofErr w:type="spellEnd"/>
-      <w:r>
-        <w:rPr>
-          <w:rStyle w:val="oypena"/>
-          <w:rFonts w:ascii="Arial" w:hAnsi="Arial" w:cs="Arial"/>
-          <w:color w:val="000000"/>
-          <w:sz w:val="40"/>
-        </w:rPr>
-        <w:t xml:space="preserve"> Line</w:t>
+        <w:t>End of Line</w:t>
       </w:r>
     </w:p>
     <w:p>
@@ -528,47 +497,17 @@
           <w:b/>
           <w:sz w:val="24"/>
         </w:rPr>
-        <w:t xml:space="preserve">Diego Alejandro </w:t>
-      </w:r>
-      <w:proofErr w:type="spellStart"/>
+        <w:t>Diego Alejandro Vel</w:t>
+      </w:r>
       <w:r>
         <w:rPr>
           <w:rFonts w:ascii="Arial" w:hAnsi="Arial" w:cs="Arial"/>
           <w:b/>
           <w:sz w:val="24"/>
-        </w:rPr>
-        <w:t>Vel</w:t>
-      </w:r>
-      <w:r>
-        <w:rPr>
-          <w:rFonts w:ascii="Arial" w:hAnsi="Arial" w:cs="Arial"/>
-          <w:b/>
-          <w:sz w:val="24"/>
           <w:lang w:val="es-ES"/>
         </w:rPr>
-        <w:t>ásquez</w:t>
-      </w:r>
-      <w:proofErr w:type="spellEnd"/>
-      <w:r>
-        <w:rPr>
-          <w:rFonts w:ascii="Arial" w:hAnsi="Arial" w:cs="Arial"/>
-          <w:b/>
-          <w:sz w:val="24"/>
-          <w:lang w:val="es-ES"/>
-        </w:rPr>
-        <w:t xml:space="preserve"> </w:t>
-      </w:r>
-      <w:proofErr w:type="spellStart"/>
-      <w:r>
-        <w:rPr>
-          <w:rFonts w:ascii="Arial" w:hAnsi="Arial" w:cs="Arial"/>
-          <w:b/>
-          <w:sz w:val="24"/>
-          <w:lang w:val="es-ES"/>
-        </w:rPr>
-        <w:t>Cuté</w:t>
-      </w:r>
-      <w:proofErr w:type="spellEnd"/>
+        <w:t>ásquez Cuté</w:t>
+      </w:r>
     </w:p>
     <w:p>
       <w:pPr>
@@ -706,8 +645,8 @@
         <w:tblLook w:val="04A0" w:firstRow="1" w:lastRow="0" w:firstColumn="1" w:lastColumn="0" w:noHBand="0" w:noVBand="1"/>
       </w:tblPr>
       <w:tblGrid>
-        <w:gridCol w:w="5395"/>
-        <w:gridCol w:w="5395"/>
+        <w:gridCol w:w="4392"/>
+        <w:gridCol w:w="4436"/>
       </w:tblGrid>
       <w:tr>
         <w:tc>
@@ -787,15 +726,7 @@
                 <w:rFonts w:ascii="Arial" w:eastAsiaTheme="minorHAnsi" w:hAnsi="Arial" w:cs="Arial"/>
                 <w:sz w:val="24"/>
               </w:rPr>
-              <w:t xml:space="preserve">Diego Alejandro </w:t>
-            </w:r>
-            <w:proofErr w:type="spellStart"/>
-            <w:r>
-              <w:rPr>
-                <w:rFonts w:ascii="Arial" w:eastAsiaTheme="minorHAnsi" w:hAnsi="Arial" w:cs="Arial"/>
-                <w:sz w:val="24"/>
-              </w:rPr>
-              <w:t>Vel</w:t>
+              <w:t>Diego Alejandro Vel</w:t>
             </w:r>
             <w:r>
               <w:rPr>
@@ -803,27 +734,8 @@
                 <w:sz w:val="24"/>
                 <w:lang w:val="es-ES"/>
               </w:rPr>
-              <w:t>ásquez</w:t>
-            </w:r>
-            <w:proofErr w:type="spellEnd"/>
-            <w:r>
-              <w:rPr>
-                <w:rFonts w:ascii="Arial" w:eastAsiaTheme="minorHAnsi" w:hAnsi="Arial" w:cs="Arial"/>
-                <w:sz w:val="24"/>
-                <w:lang w:val="es-ES"/>
-              </w:rPr>
-              <w:t xml:space="preserve"> </w:t>
-            </w:r>
-            <w:proofErr w:type="spellStart"/>
-            <w:r>
-              <w:rPr>
-                <w:rFonts w:ascii="Arial" w:eastAsiaTheme="minorHAnsi" w:hAnsi="Arial" w:cs="Arial"/>
-                <w:sz w:val="24"/>
-                <w:lang w:val="es-ES"/>
-              </w:rPr>
-              <w:t>Cuté</w:t>
-            </w:r>
-            <w:proofErr w:type="spellEnd"/>
+              <w:t>ásquez Cuté</w:t>
+            </w:r>
           </w:p>
         </w:tc>
         <w:tc>
@@ -843,17 +755,8 @@
                 <w:rFonts w:ascii="Arial" w:eastAsiaTheme="minorHAnsi" w:hAnsi="Arial" w:cs="Arial"/>
                 <w:sz w:val="24"/>
               </w:rPr>
-              <w:t xml:space="preserve">Scrum </w:t>
-            </w:r>
-            <w:proofErr w:type="gramStart"/>
-            <w:r>
-              <w:rPr>
-                <w:rFonts w:ascii="Arial" w:eastAsiaTheme="minorHAnsi" w:hAnsi="Arial" w:cs="Arial"/>
-                <w:sz w:val="24"/>
-              </w:rPr>
-              <w:t>Master</w:t>
-            </w:r>
-            <w:proofErr w:type="gramEnd"/>
+              <w:t>Scrum Master</w:t>
+            </w:r>
           </w:p>
         </w:tc>
       </w:tr>
@@ -919,49 +822,8 @@
                 <w:rFonts w:ascii="Arial" w:eastAsiaTheme="minorHAnsi" w:hAnsi="Arial" w:cs="Arial"/>
                 <w:sz w:val="24"/>
               </w:rPr>
-              <w:t xml:space="preserve">Ricardo </w:t>
-            </w:r>
-            <w:proofErr w:type="spellStart"/>
-            <w:r>
-              <w:rPr>
-                <w:rFonts w:ascii="Arial" w:eastAsiaTheme="minorHAnsi" w:hAnsi="Arial" w:cs="Arial"/>
-                <w:sz w:val="24"/>
-              </w:rPr>
-              <w:t>Andre</w:t>
-            </w:r>
-            <w:proofErr w:type="spellEnd"/>
-            <w:r>
-              <w:rPr>
-                <w:rFonts w:ascii="Arial" w:eastAsiaTheme="minorHAnsi" w:hAnsi="Arial" w:cs="Arial"/>
-                <w:sz w:val="24"/>
-              </w:rPr>
-              <w:t xml:space="preserve"> </w:t>
-            </w:r>
-            <w:proofErr w:type="spellStart"/>
-            <w:r>
-              <w:rPr>
-                <w:rFonts w:ascii="Arial" w:eastAsiaTheme="minorHAnsi" w:hAnsi="Arial" w:cs="Arial"/>
-                <w:sz w:val="24"/>
-              </w:rPr>
-              <w:t>Marroquin</w:t>
-            </w:r>
-            <w:proofErr w:type="spellEnd"/>
-            <w:r>
-              <w:rPr>
-                <w:rFonts w:ascii="Arial" w:eastAsiaTheme="minorHAnsi" w:hAnsi="Arial" w:cs="Arial"/>
-                <w:sz w:val="24"/>
-              </w:rPr>
-              <w:t xml:space="preserve"> </w:t>
-            </w:r>
-            <w:proofErr w:type="spellStart"/>
-            <w:r>
-              <w:rPr>
-                <w:rFonts w:ascii="Arial" w:eastAsiaTheme="minorHAnsi" w:hAnsi="Arial" w:cs="Arial"/>
-                <w:sz w:val="24"/>
-              </w:rPr>
-              <w:t>Lopez</w:t>
-            </w:r>
-            <w:proofErr w:type="spellEnd"/>
+              <w:t>Ricardo Andre Marroquin Lopez</w:t>
+            </w:r>
           </w:p>
         </w:tc>
         <w:tc>
@@ -1004,23 +866,7 @@
                 <w:rFonts w:ascii="Arial" w:eastAsiaTheme="minorHAnsi" w:hAnsi="Arial" w:cs="Arial"/>
                 <w:sz w:val="24"/>
               </w:rPr>
-              <w:t xml:space="preserve">Rigoberto </w:t>
-            </w:r>
-            <w:proofErr w:type="spellStart"/>
-            <w:r>
-              <w:rPr>
-                <w:rFonts w:ascii="Arial" w:eastAsiaTheme="minorHAnsi" w:hAnsi="Arial" w:cs="Arial"/>
-                <w:sz w:val="24"/>
-              </w:rPr>
-              <w:t>Godinez</w:t>
-            </w:r>
-            <w:proofErr w:type="spellEnd"/>
-            <w:r>
-              <w:rPr>
-                <w:rFonts w:ascii="Arial" w:eastAsiaTheme="minorHAnsi" w:hAnsi="Arial" w:cs="Arial"/>
-                <w:sz w:val="24"/>
-              </w:rPr>
-              <w:t xml:space="preserve"> Fajardo</w:t>
+              <w:t>Rigoberto Godinez Fajardo</w:t>
             </w:r>
           </w:p>
         </w:tc>
@@ -1065,23 +911,7 @@
                 <w:rFonts w:ascii="Arial" w:eastAsiaTheme="minorHAnsi" w:hAnsi="Arial" w:cs="Arial"/>
                 <w:sz w:val="24"/>
               </w:rPr>
-              <w:t xml:space="preserve">Dany </w:t>
-            </w:r>
-            <w:proofErr w:type="spellStart"/>
-            <w:r>
-              <w:rPr>
-                <w:rFonts w:ascii="Arial" w:eastAsiaTheme="minorHAnsi" w:hAnsi="Arial" w:cs="Arial"/>
-                <w:sz w:val="24"/>
-              </w:rPr>
-              <w:t>Ixbalanqué</w:t>
-            </w:r>
-            <w:proofErr w:type="spellEnd"/>
-            <w:r>
-              <w:rPr>
-                <w:rFonts w:ascii="Arial" w:eastAsiaTheme="minorHAnsi" w:hAnsi="Arial" w:cs="Arial"/>
-                <w:sz w:val="24"/>
-              </w:rPr>
-              <w:t xml:space="preserve"> Lucas Vicente</w:t>
+              <w:t>Dany Ixbalanqué Lucas Vicente</w:t>
             </w:r>
           </w:p>
         </w:tc>
@@ -1120,6 +950,13 @@
                 <w:sz w:val="24"/>
               </w:rPr>
             </w:pPr>
+            <w:r>
+              <w:rPr>
+                <w:rFonts w:ascii="Arial" w:eastAsiaTheme="minorHAnsi" w:hAnsi="Arial" w:cs="Arial"/>
+                <w:sz w:val="24"/>
+              </w:rPr>
+              <w:t>Otto Raul Diaz Batres</w:t>
+            </w:r>
           </w:p>
         </w:tc>
         <w:tc>
@@ -1134,6 +971,13 @@
                 <w:sz w:val="24"/>
               </w:rPr>
             </w:pPr>
+            <w:r>
+              <w:rPr>
+                <w:rFonts w:ascii="Arial" w:eastAsiaTheme="minorHAnsi" w:hAnsi="Arial" w:cs="Arial"/>
+                <w:sz w:val="24"/>
+              </w:rPr>
+              <w:t>Programador</w:t>
+            </w:r>
           </w:p>
         </w:tc>
       </w:tr>
@@ -1150,6 +994,13 @@
                 <w:sz w:val="24"/>
               </w:rPr>
             </w:pPr>
+            <w:r>
+              <w:rPr>
+                <w:rFonts w:ascii="Arial" w:eastAsiaTheme="minorHAnsi" w:hAnsi="Arial" w:cs="Arial"/>
+                <w:sz w:val="24"/>
+              </w:rPr>
+              <w:t xml:space="preserve">Carlos Emilio Navarro Sifontes </w:t>
+            </w:r>
           </w:p>
         </w:tc>
         <w:tc>
@@ -1164,6 +1015,13 @@
                 <w:sz w:val="24"/>
               </w:rPr>
             </w:pPr>
+            <w:r>
+              <w:rPr>
+                <w:rFonts w:ascii="Arial" w:eastAsiaTheme="minorHAnsi" w:hAnsi="Arial" w:cs="Arial"/>
+                <w:sz w:val="24"/>
+              </w:rPr>
+              <w:t>Programador</w:t>
+            </w:r>
           </w:p>
         </w:tc>
       </w:tr>
@@ -1180,6 +1038,13 @@
                 <w:sz w:val="24"/>
               </w:rPr>
             </w:pPr>
+            <w:r>
+              <w:rPr>
+                <w:rFonts w:ascii="Arial" w:eastAsiaTheme="minorHAnsi" w:hAnsi="Arial" w:cs="Arial"/>
+                <w:sz w:val="24"/>
+              </w:rPr>
+              <w:t>Isaac Tiguilá Véliz</w:t>
+            </w:r>
           </w:p>
         </w:tc>
         <w:tc>
@@ -1194,6 +1059,13 @@
                 <w:sz w:val="24"/>
               </w:rPr>
             </w:pPr>
+            <w:r>
+              <w:rPr>
+                <w:rFonts w:ascii="Arial" w:eastAsiaTheme="minorHAnsi" w:hAnsi="Arial" w:cs="Arial"/>
+                <w:sz w:val="24"/>
+              </w:rPr>
+              <w:t>Programador</w:t>
+            </w:r>
           </w:p>
         </w:tc>
       </w:tr>
@@ -1206,10 +1078,19 @@
             <w:pPr>
               <w:jc w:val="center"/>
               <w:rPr>
-                <w:rFonts w:ascii="Arial" w:eastAsiaTheme="minorHAnsi" w:hAnsi="Arial" w:cs="Arial"/>
-                <w:sz w:val="24"/>
+                <w:rFonts w:ascii="Arial" w:eastAsiaTheme="minorEastAsia" w:hAnsi="Arial" w:cs="Arial"/>
+                <w:sz w:val="24"/>
+                <w:szCs w:val="24"/>
               </w:rPr>
             </w:pPr>
+            <w:r>
+              <w:rPr>
+                <w:rFonts w:ascii="Arial" w:eastAsiaTheme="minorEastAsia" w:hAnsi="Arial" w:cs="Arial"/>
+                <w:sz w:val="24"/>
+                <w:szCs w:val="24"/>
+              </w:rPr>
+              <w:t>Josue David Sajche Boror</w:t>
+            </w:r>
           </w:p>
         </w:tc>
         <w:tc>
@@ -1220,10 +1101,19 @@
             <w:pPr>
               <w:jc w:val="center"/>
               <w:rPr>
-                <w:rFonts w:ascii="Arial" w:eastAsiaTheme="minorHAnsi" w:hAnsi="Arial" w:cs="Arial"/>
-                <w:sz w:val="24"/>
+                <w:rFonts w:ascii="Arial" w:eastAsiaTheme="minorEastAsia" w:hAnsi="Arial" w:cs="Arial"/>
+                <w:sz w:val="24"/>
+                <w:szCs w:val="24"/>
               </w:rPr>
             </w:pPr>
+            <w:r>
+              <w:rPr>
+                <w:rFonts w:ascii="Arial" w:eastAsiaTheme="minorEastAsia" w:hAnsi="Arial" w:cs="Arial"/>
+                <w:sz w:val="24"/>
+                <w:szCs w:val="24"/>
+              </w:rPr>
+              <w:t xml:space="preserve">Programador </w:t>
+            </w:r>
           </w:p>
         </w:tc>
       </w:tr>
@@ -1240,6 +1130,13 @@
                 <w:sz w:val="24"/>
               </w:rPr>
             </w:pPr>
+            <w:r>
+              <w:rPr>
+                <w:rFonts w:ascii="Arial" w:eastAsiaTheme="minorHAnsi" w:hAnsi="Arial" w:cs="Arial"/>
+                <w:sz w:val="24"/>
+              </w:rPr>
+              <w:t>Francisco Emanuel Milian Gonzalez</w:t>
+            </w:r>
           </w:p>
         </w:tc>
         <w:tc>
@@ -1254,6 +1151,13 @@
                 <w:sz w:val="24"/>
               </w:rPr>
             </w:pPr>
+            <w:r>
+              <w:rPr>
+                <w:rFonts w:ascii="Arial" w:eastAsiaTheme="minorHAnsi" w:hAnsi="Arial" w:cs="Arial"/>
+                <w:sz w:val="24"/>
+              </w:rPr>
+              <w:t>Programador</w:t>
+            </w:r>
           </w:p>
         </w:tc>
       </w:tr>
@@ -1270,6 +1174,13 @@
                 <w:sz w:val="24"/>
               </w:rPr>
             </w:pPr>
+            <w:r>
+              <w:rPr>
+                <w:rFonts w:ascii="Arial" w:eastAsiaTheme="minorHAnsi" w:hAnsi="Arial" w:cs="Arial"/>
+                <w:sz w:val="24"/>
+              </w:rPr>
+              <w:t>Luis Pedro Alay López</w:t>
+            </w:r>
           </w:p>
         </w:tc>
         <w:tc>
@@ -1284,6 +1195,57 @@
                 <w:sz w:val="24"/>
               </w:rPr>
             </w:pPr>
+            <w:r>
+              <w:rPr>
+                <w:rFonts w:ascii="Arial" w:eastAsiaTheme="minorHAnsi" w:hAnsi="Arial" w:cs="Arial"/>
+                <w:sz w:val="24"/>
+              </w:rPr>
+              <w:t>Programador</w:t>
+            </w:r>
+          </w:p>
+        </w:tc>
+      </w:tr>
+      <w:tr>
+        <w:tc>
+          <w:tcPr>
+            <w:tcW w:w="5395" w:type="dxa"/>
+          </w:tcPr>
+          <w:p>
+            <w:pPr>
+              <w:jc w:val="center"/>
+              <w:rPr>
+                <w:rFonts w:ascii="Arial" w:eastAsiaTheme="minorHAnsi" w:hAnsi="Arial" w:cs="Arial"/>
+                <w:sz w:val="24"/>
+              </w:rPr>
+            </w:pPr>
+            <w:r>
+              <w:rPr>
+                <w:rFonts w:ascii="Arial" w:eastAsiaTheme="minorHAnsi" w:hAnsi="Arial" w:cs="Arial"/>
+                <w:sz w:val="24"/>
+              </w:rPr>
+              <w:t>David Francisco López Sicá</w:t>
+            </w:r>
+          </w:p>
+        </w:tc>
+        <w:tc>
+          <w:tcPr>
+            <w:tcW w:w="5395" w:type="dxa"/>
+          </w:tcPr>
+          <w:p>
+            <w:pPr>
+              <w:jc w:val="center"/>
+              <w:rPr>
+                <w:rFonts w:ascii="Arial" w:eastAsiaTheme="minorHAnsi" w:hAnsi="Arial" w:cs="Arial"/>
+                <w:sz w:val="24"/>
+              </w:rPr>
+            </w:pPr>
+            <w:r>
+              <w:rPr>
+                <w:rFonts w:ascii="Arial" w:eastAsiaTheme="minorHAnsi" w:hAnsi="Arial" w:cs="Arial"/>
+                <w:sz w:val="24"/>
+              </w:rPr>
+              <w:t>Programador</w:t>
+            </w:r>
           </w:p>
         </w:tc>
       </w:tr>
@@ -1297,9 +1259,474 @@
         </w:rPr>
       </w:pPr>
     </w:p>
+    <w:p>
+      <w:pPr>
+        <w:jc w:val="center"/>
+        <w:rPr>
+          <w:rFonts w:ascii="Arial" w:eastAsiaTheme="minorHAnsi" w:hAnsi="Arial" w:cs="Arial"/>
+          <w:sz w:val="24"/>
+        </w:rPr>
+      </w:pPr>
+    </w:p>
+    <w:p>
+      <w:pPr>
+        <w:jc w:val="center"/>
+        <w:rPr>
+          <w:rFonts w:ascii="Arial" w:eastAsiaTheme="minorHAnsi" w:hAnsi="Arial" w:cs="Arial"/>
+          <w:sz w:val="24"/>
+        </w:rPr>
+      </w:pPr>
+    </w:p>
+    <w:p>
+      <w:pPr>
+        <w:jc w:val="center"/>
+        <w:rPr>
+          <w:rFonts w:ascii="Arial" w:eastAsiaTheme="minorHAnsi" w:hAnsi="Arial" w:cs="Arial"/>
+          <w:sz w:val="24"/>
+        </w:rPr>
+      </w:pPr>
+    </w:p>
+    <w:p>
+      <w:pPr>
+        <w:jc w:val="center"/>
+        <w:rPr>
+          <w:rFonts w:ascii="Arial" w:eastAsiaTheme="minorHAnsi" w:hAnsi="Arial" w:cs="Arial"/>
+          <w:sz w:val="24"/>
+        </w:rPr>
+      </w:pPr>
+    </w:p>
+    <w:p>
+      <w:pPr>
+        <w:jc w:val="center"/>
+        <w:rPr>
+          <w:rFonts w:ascii="Arial" w:eastAsiaTheme="minorHAnsi" w:hAnsi="Arial" w:cs="Arial"/>
+          <w:sz w:val="24"/>
+        </w:rPr>
+      </w:pPr>
+    </w:p>
+    <w:p>
+      <w:pPr>
+        <w:jc w:val="center"/>
+        <w:rPr>
+          <w:rFonts w:ascii="Arial" w:eastAsiaTheme="minorHAnsi" w:hAnsi="Arial" w:cs="Arial"/>
+          <w:sz w:val="24"/>
+        </w:rPr>
+      </w:pPr>
+    </w:p>
+    <w:p>
+      <w:pPr>
+        <w:jc w:val="center"/>
+        <w:rPr>
+          <w:rFonts w:ascii="Arial" w:eastAsiaTheme="minorHAnsi" w:hAnsi="Arial" w:cs="Arial"/>
+          <w:sz w:val="24"/>
+        </w:rPr>
+      </w:pPr>
+    </w:p>
+    <w:p>
+      <w:pPr>
+        <w:jc w:val="center"/>
+        <w:rPr>
+          <w:rFonts w:ascii="Arial" w:eastAsiaTheme="minorHAnsi" w:hAnsi="Arial" w:cs="Arial"/>
+          <w:sz w:val="24"/>
+        </w:rPr>
+      </w:pPr>
+    </w:p>
+    <w:p>
+      <w:pPr>
+        <w:jc w:val="center"/>
+        <w:rPr>
+          <w:rFonts w:ascii="Arial" w:eastAsiaTheme="minorHAnsi" w:hAnsi="Arial" w:cs="Arial"/>
+          <w:sz w:val="24"/>
+        </w:rPr>
+      </w:pPr>
+    </w:p>
+    <w:p>
+      <w:pPr>
+        <w:jc w:val="center"/>
+        <w:rPr>
+          <w:rFonts w:ascii="Arial" w:eastAsiaTheme="minorHAnsi" w:hAnsi="Arial" w:cs="Arial"/>
+          <w:sz w:val="24"/>
+        </w:rPr>
+      </w:pPr>
+    </w:p>
+    <w:p>
+      <w:pPr>
+        <w:jc w:val="center"/>
+        <w:rPr>
+          <w:rFonts w:ascii="Arial" w:eastAsiaTheme="minorHAnsi" w:hAnsi="Arial" w:cs="Arial"/>
+          <w:sz w:val="24"/>
+        </w:rPr>
+      </w:pPr>
+    </w:p>
+    <w:p>
+      <w:pPr>
+        <w:jc w:val="center"/>
+        <w:rPr>
+          <w:rFonts w:ascii="Arial" w:eastAsiaTheme="minorHAnsi" w:hAnsi="Arial" w:cs="Arial"/>
+          <w:sz w:val="24"/>
+        </w:rPr>
+      </w:pPr>
+    </w:p>
+    <w:p>
+      <w:pPr>
+        <w:jc w:val="center"/>
+        <w:rPr>
+          <w:rFonts w:ascii="Arial" w:eastAsiaTheme="minorHAnsi" w:hAnsi="Arial" w:cs="Arial"/>
+          <w:sz w:val="24"/>
+        </w:rPr>
+      </w:pPr>
+    </w:p>
+    <w:p>
+      <w:pPr>
+        <w:jc w:val="center"/>
+        <w:rPr>
+          <w:rFonts w:ascii="Arial" w:eastAsiaTheme="minorHAnsi" w:hAnsi="Arial" w:cs="Arial"/>
+          <w:sz w:val="24"/>
+        </w:rPr>
+      </w:pPr>
+    </w:p>
+    <w:p>
+      <w:pPr>
+        <w:jc w:val="center"/>
+        <w:rPr>
+          <w:rFonts w:ascii="Arial" w:eastAsiaTheme="minorHAnsi" w:hAnsi="Arial" w:cs="Arial"/>
+          <w:sz w:val="24"/>
+        </w:rPr>
+      </w:pPr>
+    </w:p>
+    <w:p>
+      <w:pPr>
+        <w:jc w:val="center"/>
+        <w:rPr>
+          <w:rFonts w:ascii="Arial" w:eastAsiaTheme="minorHAnsi" w:hAnsi="Arial" w:cs="Arial"/>
+          <w:sz w:val="24"/>
+        </w:rPr>
+      </w:pPr>
+    </w:p>
+    <w:p>
+      <w:pPr>
+        <w:jc w:val="center"/>
+        <w:rPr>
+          <w:rFonts w:ascii="Arial" w:eastAsiaTheme="minorHAnsi" w:hAnsi="Arial" w:cs="Arial"/>
+          <w:sz w:val="24"/>
+        </w:rPr>
+      </w:pPr>
+    </w:p>
+    <w:p>
+      <w:pPr>
+        <w:jc w:val="center"/>
+        <w:rPr>
+          <w:rFonts w:ascii="Arial" w:eastAsiaTheme="minorHAnsi" w:hAnsi="Arial" w:cs="Arial"/>
+          <w:sz w:val="24"/>
+        </w:rPr>
+      </w:pPr>
+    </w:p>
+    <w:p>
+      <w:pPr>
+        <w:jc w:val="center"/>
+        <w:rPr>
+          <w:rFonts w:ascii="Arial" w:eastAsiaTheme="minorHAnsi" w:hAnsi="Arial" w:cs="Arial"/>
+          <w:b/>
+          <w:sz w:val="40"/>
+        </w:rPr>
+      </w:pPr>
+      <w:r>
+        <w:rPr>
+          <w:rFonts w:ascii="Arial" w:eastAsiaTheme="minorHAnsi" w:hAnsi="Arial" w:cs="Arial"/>
+          <w:b/>
+          <w:sz w:val="40"/>
+        </w:rPr>
+        <w:lastRenderedPageBreak/>
+        <w:t>Historias De Usuario</w:t>
+      </w:r>
+    </w:p>
+    <w:p>
+      <w:r>
+        <w:t>HUDV</w:t>
+      </w:r>
+      <w:r>
+        <w:t xml:space="preserve">-001 </w:t>
+      </w:r>
+      <w:r>
+        <w:t>Consulta de fecha</w:t>
+      </w:r>
+    </w:p>
+    <w:p>
+      <w:r>
+        <w:t>Cómo: Cliente</w:t>
+      </w:r>
+    </w:p>
+    <w:p>
+      <w:r>
+        <w:t>Quiero: Consultar la fecha de emisión de mis facturas</w:t>
+      </w:r>
+    </w:p>
+    <w:p>
+      <w:r>
+        <w:t>Para: Saber cuándo se realizó cada compra o servicio</w:t>
+      </w:r>
+    </w:p>
+    <w:p>
+      <w:r>
+        <w:t>HUDV-002</w:t>
+      </w:r>
+      <w:r>
+        <w:t xml:space="preserve"> </w:t>
+      </w:r>
+      <w:r>
+        <w:t>Total de una factura</w:t>
+      </w:r>
+    </w:p>
+    <w:p>
+      <w:r>
+        <w:t>Cómo: Administrador</w:t>
+      </w:r>
+    </w:p>
+    <w:p>
+      <w:r>
+        <w:t>Quiero: Ver el total de cada factura registrada</w:t>
+      </w:r>
+    </w:p>
+    <w:p>
+      <w:r>
+        <w:t>Para: Llevar el control exacto de los ingresos</w:t>
+      </w:r>
+    </w:p>
+    <w:p>
+      <w:r>
+        <w:t>HUDV-003 Consulta de método de pago</w:t>
+      </w:r>
+    </w:p>
+    <w:p>
+      <w:r>
+        <w:t>Cómo: Administrador</w:t>
+      </w:r>
+    </w:p>
+    <w:p>
+      <w:r>
+        <w:t>Quiero: Filtrar las facturas por método de pago</w:t>
+      </w:r>
+    </w:p>
+    <w:p>
+      <w:r>
+        <w:t>Para: Analizar cuántas se realizaron en efectivo, tarjeta u otros</w:t>
+      </w:r>
+    </w:p>
+    <w:p/>
+    <w:p>
+      <w:r>
+        <w:t>HUDM-00</w:t>
+      </w:r>
+      <w:r>
+        <w:t>4</w:t>
+      </w:r>
+      <w:r>
+        <w:t xml:space="preserve"> Registro de nuevo proveedor</w:t>
+      </w:r>
+    </w:p>
+    <w:p>
+      <w:r>
+        <w:t>Como: Encargado de compras</w:t>
+      </w:r>
+    </w:p>
+    <w:p>
+      <w:r>
+        <w:t>Quiero: Registrar un nuevo proveedor con su código, nombre, apellido, teléfono y correo.</w:t>
+      </w:r>
+    </w:p>
+    <w:p>
+      <w:r>
+        <w:t>Para: Poder tener sus datos actualizados y contactar fácilmente cuando necesite hacer pedidos.</w:t>
+      </w:r>
+    </w:p>
+    <w:p>
+      <w:r>
+        <w:t>HUDM-005 Buscar Proveedores rápidamente</w:t>
+      </w:r>
+    </w:p>
+    <w:p>
+      <w:r>
+        <w:t>Como: Administrador del sistema</w:t>
+      </w:r>
+    </w:p>
+    <w:p>
+      <w:r>
+        <w:t>Quiero:</w:t>
+      </w:r>
+      <w:r>
+        <w:tab/>
+        <w:t>Buscar proveedores por su nombre o apellido</w:t>
+      </w:r>
+    </w:p>
+    <w:p>
+      <w:r>
+        <w:t>Para: Acceder rápidamente a su información de contacto sin tener que revisar toda la base de datos.</w:t>
+      </w:r>
+    </w:p>
+    <w:p>
+      <w:r>
+        <w:t>HUDM-006 Editar un Proveedor para contacto</w:t>
+      </w:r>
+    </w:p>
+    <w:p>
+      <w:r>
+        <w:t>Como: Supervisor</w:t>
+      </w:r>
+    </w:p>
+    <w:p>
+      <w:r>
+        <w:t>Quiero: Editar el correo o teléfono de un proveedor existente.</w:t>
+      </w:r>
+    </w:p>
+    <w:p>
+      <w:r>
+        <w:t>Para: Asegurar que los datos estén siempre actualizados y no se pierda la comunicación de contacto.</w:t>
+      </w:r>
+    </w:p>
+    <w:p/>
+    <w:p>
+      <w:r>
+        <w:lastRenderedPageBreak/>
+        <w:t>HU</w:t>
+      </w:r>
+      <w:r>
+        <w:t>RM</w:t>
+      </w:r>
+      <w:r>
+        <w:t>-00</w:t>
+      </w:r>
+      <w:r>
+        <w:t>7</w:t>
+      </w:r>
+      <w:r>
+        <w:t xml:space="preserve"> Registro de nuevo Empleado</w:t>
+      </w:r>
+    </w:p>
+    <w:p>
+      <w:r>
+        <w:t xml:space="preserve">Como: </w:t>
+      </w:r>
+      <w:r>
+        <w:t>Empleado</w:t>
+      </w:r>
+      <w:r>
+        <w:t xml:space="preserve"> del </w:t>
+      </w:r>
+      <w:r>
+        <w:t>área</w:t>
+      </w:r>
+      <w:r>
+        <w:br/>
+        <w:t>Quiero: Registrar o agregar los datos de un nuevo empleado al sistema</w:t>
+      </w:r>
+      <w:r>
+        <w:br/>
+        <w:t>Para</w:t>
+      </w:r>
+      <w:r>
+        <w:rPr>
+          <w:rStyle w:val="Textoennegrita"/>
+        </w:rPr>
+        <w:t>:</w:t>
+      </w:r>
+      <w:r>
+        <w:t xml:space="preserve"> Tener control del personal que trabaja en la empresa y sus datos de contacto</w:t>
+      </w:r>
+    </w:p>
+    <w:p/>
+    <w:p>
+      <w:r>
+        <w:t>HU</w:t>
+      </w:r>
+      <w:r>
+        <w:t>RM</w:t>
+      </w:r>
+      <w:r>
+        <w:t>-00</w:t>
+      </w:r>
+      <w:r>
+        <w:t>8</w:t>
+      </w:r>
+      <w:r>
+        <w:t xml:space="preserve"> Consulta de Empleado</w:t>
+      </w:r>
+    </w:p>
+    <w:p>
+      <w:r>
+        <w:t xml:space="preserve">Como: </w:t>
+      </w:r>
+      <w:r>
+        <w:t xml:space="preserve">Empleado </w:t>
+      </w:r>
+      <w:r>
+        <w:t xml:space="preserve">del </w:t>
+      </w:r>
+      <w:r>
+        <w:t>área</w:t>
+      </w:r>
+      <w:r>
+        <w:br/>
+        <w:t>Quiero: Consultar los datos de un empleado registrado</w:t>
+      </w:r>
+      <w:r>
+        <w:br/>
+        <w:t>Para: Verificar su información o actualizarla si es necesario</w:t>
+      </w:r>
+    </w:p>
+    <w:p/>
+    <w:p>
+      <w:r>
+        <w:t>HU</w:t>
+      </w:r>
+      <w:r>
+        <w:t>RM</w:t>
+      </w:r>
+      <w:r>
+        <w:t>-00</w:t>
+      </w:r>
+      <w:r>
+        <w:t>9</w:t>
+      </w:r>
+      <w:r>
+        <w:t xml:space="preserve"> Actualización de Datos del Empleado</w:t>
+      </w:r>
+    </w:p>
+    <w:p>
+      <w:r>
+        <w:t xml:space="preserve">Como: </w:t>
+      </w:r>
+      <w:r>
+        <w:t xml:space="preserve">Empleado </w:t>
+      </w:r>
+      <w:r>
+        <w:t xml:space="preserve">del </w:t>
+      </w:r>
+      <w:r>
+        <w:t>área</w:t>
+      </w:r>
+      <w:r>
+        <w:br/>
+        <w:t>Quiero: Modificar o actualizar los datos de un empleado existente</w:t>
+      </w:r>
+      <w:r>
+        <w:br/>
+        <w:t>Para: Mantener la información del personal siempre actualizada</w:t>
+      </w:r>
+    </w:p>
+    <w:p/>
+    <w:p/>
+    <w:p/>
+    <w:p>
+      <w:pPr>
+        <w:rPr>
+          <w:rFonts w:ascii="Arial" w:eastAsiaTheme="minorHAnsi" w:hAnsi="Arial" w:cs="Arial"/>
+          <w:sz w:val="28"/>
+        </w:rPr>
+      </w:pPr>
+    </w:p>
     <w:sectPr>
       <w:pgSz w:w="12240" w:h="15840"/>
-      <w:pgMar w:top="720" w:right="720" w:bottom="720" w:left="720" w:header="708" w:footer="708" w:gutter="0"/>
+      <w:pgMar w:top="1417" w:right="1701" w:bottom="1417" w:left="1701" w:header="708" w:footer="708" w:gutter="0"/>
       <w:cols w:space="708"/>
       <w:docGrid w:linePitch="360"/>
     </w:sectPr>
@@ -1308,7 +1735,7 @@
 </file>
 
 <file path=word/styles.xml><?xml version="1.0" encoding="utf-8"?>
-<w:styles xmlns:mc="http://schemas.openxmlformats.org/markup-compatibility/2006" xmlns:r="http://schemas.openxmlformats.org/officeDocument/2006/relationships" xmlns:w="http://schemas.openxmlformats.org/wordprocessingml/2006/main" xmlns:w14="http://schemas.microsoft.com/office/word/2010/wordml" xmlns:w15="http://schemas.microsoft.com/office/word/2012/wordml" xmlns:w16cex="http://schemas.microsoft.com/office/word/2018/wordml/cex" xmlns:w16cid="http://schemas.microsoft.com/office/word/2016/wordml/cid" xmlns:w16="http://schemas.microsoft.com/office/word/2018/wordml" xmlns:w16du="http://schemas.microsoft.com/office/word/2023/wordml/word16du" xmlns:w16sdtdh="http://schemas.microsoft.com/office/word/2020/wordml/sdtdatahash" xmlns:w16sdtfl="http://schemas.microsoft.com/office/word/2024/wordml/sdtformatlock" xmlns:w16se="http://schemas.microsoft.com/office/word/2015/wordml/symex" mc:Ignorable="w14 w15 w16se w16cid w16 w16cex w16sdtdh w16sdtfl w16du">
+<w:styles xmlns:mc="http://schemas.openxmlformats.org/markup-compatibility/2006" xmlns:r="http://schemas.openxmlformats.org/officeDocument/2006/relationships" xmlns:w="http://schemas.openxmlformats.org/wordprocessingml/2006/main" xmlns:w14="http://schemas.microsoft.com/office/word/2010/wordml" xmlns:w15="http://schemas.microsoft.com/office/word/2012/wordml" xmlns:w16cex="http://schemas.microsoft.com/office/word/2018/wordml/cex" xmlns:w16cid="http://schemas.microsoft.com/office/word/2016/wordml/cid" xmlns:w16="http://schemas.microsoft.com/office/word/2018/wordml" xmlns:w16du="http://schemas.microsoft.com/office/word/2023/wordml/word16du" xmlns:w16sdtdh="http://schemas.microsoft.com/office/word/2020/wordml/sdtdatahash" xmlns:w16se="http://schemas.microsoft.com/office/word/2015/wordml/symex" mc:Ignorable="w14 w15 w16se w16cid w16 w16cex w16sdtdh w16du">
   <w:docDefaults>
     <w:rPrDefault>
       <w:rPr>
@@ -1870,6 +2297,17 @@
       </w:tblBorders>
     </w:tblPr>
   </w:style>
+  <w:style w:type="character" w:styleId="Textoennegrita">
+    <w:name w:val="Strong"/>
+    <w:basedOn w:val="Fuentedeprrafopredeter"/>
+    <w:uiPriority w:val="22"/>
+    <w:qFormat/>
+    <w:rsid w:val="008B02C9"/>
+    <w:rPr>
+      <w:b/>
+      <w:bCs/>
+    </w:rPr>
+  </w:style>
 </w:styles>
 </file>
 

</xml_diff>

<commit_message>
add:Se agrego HOJS-022 al archivo EndOfLine.docx en la rama jsajche-2024380
</commit_message>
<xml_diff>
--- a/EndOfLine.docx
+++ b/EndOfLine.docx
@@ -706,14 +706,13 @@
         <w:tblLook w:val="04A0" w:firstRow="1" w:lastRow="0" w:firstColumn="1" w:lastColumn="0" w:noHBand="0" w:noVBand="1"/>
       </w:tblPr>
       <w:tblGrid>
-        <w:gridCol w:w="5395"/>
-        <w:gridCol w:w="5395"/>
+        <w:gridCol w:w="4392"/>
+        <w:gridCol w:w="4436"/>
       </w:tblGrid>
       <w:tr>
         <w:tc>
           <w:tcPr>
             <w:tcW w:w="5395" w:type="dxa"/>
-            <w:tcMar/>
           </w:tcPr>
           <w:p>
             <w:pPr>
@@ -731,7 +730,6 @@
                 <w:b/>
                 <w:sz w:val="24"/>
               </w:rPr>
-              <w:lastRenderedPageBreak/>
               <w:t xml:space="preserve">Nombre </w:t>
             </w:r>
             <w:r>
@@ -748,7 +746,6 @@
         <w:tc>
           <w:tcPr>
             <w:tcW w:w="5395" w:type="dxa"/>
-            <w:tcMar/>
           </w:tcPr>
           <w:p>
             <w:pPr>
@@ -774,7 +771,6 @@
         <w:tc>
           <w:tcPr>
             <w:tcW w:w="5395" w:type="dxa"/>
-            <w:tcMar/>
           </w:tcPr>
           <w:p>
             <w:pPr>
@@ -832,7 +828,6 @@
         <w:tc>
           <w:tcPr>
             <w:tcW w:w="5395" w:type="dxa"/>
-            <w:tcMar/>
           </w:tcPr>
           <w:p>
             <w:pPr>
@@ -856,7 +851,6 @@
         <w:tc>
           <w:tcPr>
             <w:tcW w:w="5395" w:type="dxa"/>
-            <w:tcMar/>
           </w:tcPr>
           <w:p>
             <w:pPr>
@@ -878,7 +872,6 @@
         <w:tc>
           <w:tcPr>
             <w:tcW w:w="5395" w:type="dxa"/>
-            <w:tcMar/>
           </w:tcPr>
           <w:p>
             <w:pPr>
@@ -902,7 +895,6 @@
         <w:tc>
           <w:tcPr>
             <w:tcW w:w="5395" w:type="dxa"/>
-            <w:tcMar/>
           </w:tcPr>
           <w:p>
             <w:pPr>
@@ -965,7 +957,6 @@
         <w:tc>
           <w:tcPr>
             <w:tcW w:w="5395" w:type="dxa"/>
-            <w:tcMar/>
           </w:tcPr>
           <w:p>
             <w:pPr>
@@ -989,7 +980,6 @@
         <w:tc>
           <w:tcPr>
             <w:tcW w:w="5395" w:type="dxa"/>
-            <w:tcMar/>
           </w:tcPr>
           <w:p>
             <w:pPr>
@@ -1027,7 +1017,6 @@
         <w:tc>
           <w:tcPr>
             <w:tcW w:w="5395" w:type="dxa"/>
-            <w:tcMar/>
           </w:tcPr>
           <w:p>
             <w:pPr>
@@ -1052,7 +1041,6 @@
         <w:tc>
           <w:tcPr>
             <w:tcW w:w="5395" w:type="dxa"/>
-            <w:tcMar/>
           </w:tcPr>
           <w:p>
             <w:pPr>
@@ -1090,7 +1078,6 @@
         <w:tc>
           <w:tcPr>
             <w:tcW w:w="5395" w:type="dxa"/>
-            <w:tcMar/>
           </w:tcPr>
           <w:p>
             <w:pPr>
@@ -1114,7 +1101,6 @@
         <w:tc>
           <w:tcPr>
             <w:tcW w:w="5395" w:type="dxa"/>
-            <w:tcMar/>
           </w:tcPr>
           <w:p>
             <w:pPr>
@@ -1152,7 +1138,6 @@
         <w:tc>
           <w:tcPr>
             <w:tcW w:w="5395" w:type="dxa"/>
-            <w:tcMar/>
           </w:tcPr>
           <w:p>
             <w:pPr>
@@ -1176,7 +1161,6 @@
         <w:tc>
           <w:tcPr>
             <w:tcW w:w="5395" w:type="dxa"/>
-            <w:tcMar/>
           </w:tcPr>
           <w:p>
             <w:pPr>
@@ -1198,7 +1182,6 @@
         <w:tc>
           <w:tcPr>
             <w:tcW w:w="5395" w:type="dxa"/>
-            <w:tcMar/>
           </w:tcPr>
           <w:p>
             <w:pPr>
@@ -1222,7 +1205,6 @@
         <w:tc>
           <w:tcPr>
             <w:tcW w:w="5395" w:type="dxa"/>
-            <w:tcMar/>
           </w:tcPr>
           <w:p>
             <w:pPr>
@@ -1260,7 +1242,6 @@
         <w:tc>
           <w:tcPr>
             <w:tcW w:w="5395" w:type="dxa"/>
-            <w:tcMar/>
           </w:tcPr>
           <w:p>
             <w:pPr>
@@ -1284,44 +1265,80 @@
         <w:tc>
           <w:tcPr>
             <w:tcW w:w="5395" w:type="dxa"/>
-            <w:tcMar/>
           </w:tcPr>
           <w:p>
             <w:pPr>
               <w:jc w:val="center"/>
               <w:rPr>
-                <w:rFonts w:ascii="Arial" w:hAnsi="Arial" w:eastAsia="Calibri" w:cs="Arial" w:eastAsiaTheme="minorAscii"/>
+                <w:rFonts w:ascii="Arial" w:hAnsi="Arial" w:cs="Arial" w:eastAsiaTheme="minorEastAsia"/>
                 <w:sz w:val="24"/>
                 <w:szCs w:val="24"/>
               </w:rPr>
             </w:pPr>
-            <w:r>
-              <w:rPr>
-                <w:rFonts w:ascii="Arial" w:hAnsi="Arial" w:eastAsia="Calibri" w:cs="Arial" w:eastAsiaTheme="minorAscii"/>
+            <w:proofErr w:type="spellStart"/>
+            <w:r>
+              <w:rPr>
+                <w:rFonts w:ascii="Arial" w:hAnsi="Arial" w:cs="Arial" w:eastAsiaTheme="minorEastAsia"/>
                 <w:sz w:val="24"/>
                 <w:szCs w:val="24"/>
               </w:rPr>
-              <w:t>Josue David Sajche Boror</w:t>
-            </w:r>
+              <w:t>Josue</w:t>
+            </w:r>
+            <w:proofErr w:type="spellEnd"/>
+            <w:r>
+              <w:rPr>
+                <w:rFonts w:ascii="Arial" w:hAnsi="Arial" w:cs="Arial" w:eastAsiaTheme="minorEastAsia"/>
+                <w:sz w:val="24"/>
+                <w:szCs w:val="24"/>
+              </w:rPr>
+              <w:t xml:space="preserve"> David </w:t>
+            </w:r>
+            <w:proofErr w:type="spellStart"/>
+            <w:r>
+              <w:rPr>
+                <w:rFonts w:ascii="Arial" w:hAnsi="Arial" w:cs="Arial" w:eastAsiaTheme="minorEastAsia"/>
+                <w:sz w:val="24"/>
+                <w:szCs w:val="24"/>
+              </w:rPr>
+              <w:t>Sajche</w:t>
+            </w:r>
+            <w:proofErr w:type="spellEnd"/>
+            <w:r>
+              <w:rPr>
+                <w:rFonts w:ascii="Arial" w:hAnsi="Arial" w:cs="Arial" w:eastAsiaTheme="minorEastAsia"/>
+                <w:sz w:val="24"/>
+                <w:szCs w:val="24"/>
+              </w:rPr>
+              <w:t xml:space="preserve"> </w:t>
+            </w:r>
+            <w:proofErr w:type="spellStart"/>
+            <w:r>
+              <w:rPr>
+                <w:rFonts w:ascii="Arial" w:hAnsi="Arial" w:cs="Arial" w:eastAsiaTheme="minorEastAsia"/>
+                <w:sz w:val="24"/>
+                <w:szCs w:val="24"/>
+              </w:rPr>
+              <w:t>Boror</w:t>
+            </w:r>
+            <w:proofErr w:type="spellEnd"/>
           </w:p>
         </w:tc>
         <w:tc>
           <w:tcPr>
             <w:tcW w:w="5395" w:type="dxa"/>
-            <w:tcMar/>
           </w:tcPr>
           <w:p>
             <w:pPr>
               <w:jc w:val="center"/>
               <w:rPr>
-                <w:rFonts w:ascii="Arial" w:hAnsi="Arial" w:eastAsia="Calibri" w:cs="Arial" w:eastAsiaTheme="minorAscii"/>
+                <w:rFonts w:ascii="Arial" w:hAnsi="Arial" w:cs="Arial" w:eastAsiaTheme="minorEastAsia"/>
                 <w:sz w:val="24"/>
                 <w:szCs w:val="24"/>
               </w:rPr>
             </w:pPr>
             <w:r>
               <w:rPr>
-                <w:rFonts w:ascii="Arial" w:hAnsi="Arial" w:eastAsia="Calibri" w:cs="Arial" w:eastAsiaTheme="minorAscii"/>
+                <w:rFonts w:ascii="Arial" w:hAnsi="Arial" w:cs="Arial" w:eastAsiaTheme="minorEastAsia"/>
                 <w:sz w:val="24"/>
                 <w:szCs w:val="24"/>
               </w:rPr>
@@ -1334,7 +1351,6 @@
         <w:tc>
           <w:tcPr>
             <w:tcW w:w="5395" w:type="dxa"/>
-            <w:tcMar/>
           </w:tcPr>
           <w:p>
             <w:pPr>
@@ -1344,12 +1360,27 @@
                 <w:sz w:val="24"/>
               </w:rPr>
             </w:pPr>
+            <w:r>
+              <w:rPr>
+                <w:rFonts w:ascii="Arial" w:hAnsi="Arial" w:cs="Arial" w:eastAsiaTheme="minorHAnsi"/>
+                <w:sz w:val="24"/>
+              </w:rPr>
+              <w:t xml:space="preserve">Francisco Emanuel Milian </w:t>
+            </w:r>
+            <w:proofErr w:type="spellStart"/>
+            <w:r>
+              <w:rPr>
+                <w:rFonts w:ascii="Arial" w:hAnsi="Arial" w:cs="Arial" w:eastAsiaTheme="minorHAnsi"/>
+                <w:sz w:val="24"/>
+              </w:rPr>
+              <w:t>Gonzalez</w:t>
+            </w:r>
+            <w:proofErr w:type="spellEnd"/>
           </w:p>
         </w:tc>
         <w:tc>
           <w:tcPr>
             <w:tcW w:w="5395" w:type="dxa"/>
-            <w:tcMar/>
           </w:tcPr>
           <w:p>
             <w:pPr>
@@ -1359,6 +1390,13 @@
                 <w:sz w:val="24"/>
               </w:rPr>
             </w:pPr>
+            <w:r>
+              <w:rPr>
+                <w:rFonts w:ascii="Arial" w:hAnsi="Arial" w:cs="Arial" w:eastAsiaTheme="minorHAnsi"/>
+                <w:sz w:val="24"/>
+              </w:rPr>
+              <w:t>Programador</w:t>
+            </w:r>
           </w:p>
         </w:tc>
       </w:tr>
@@ -1366,7 +1404,6 @@
         <w:tc>
           <w:tcPr>
             <w:tcW w:w="5395" w:type="dxa"/>
-            <w:tcMar/>
           </w:tcPr>
           <w:p>
             <w:pPr>
@@ -1376,12 +1413,18 @@
                 <w:sz w:val="24"/>
               </w:rPr>
             </w:pPr>
+            <w:r>
+              <w:rPr>
+                <w:rFonts w:ascii="Arial" w:hAnsi="Arial" w:cs="Arial" w:eastAsiaTheme="minorHAnsi"/>
+                <w:sz w:val="24"/>
+              </w:rPr>
+              <w:t>Luis Pedro Alay López</w:t>
+            </w:r>
           </w:p>
         </w:tc>
         <w:tc>
           <w:tcPr>
             <w:tcW w:w="5395" w:type="dxa"/>
-            <w:tcMar/>
           </w:tcPr>
           <w:p>
             <w:pPr>
@@ -1391,6 +1434,66 @@
                 <w:sz w:val="24"/>
               </w:rPr>
             </w:pPr>
+            <w:r>
+              <w:rPr>
+                <w:rFonts w:ascii="Arial" w:hAnsi="Arial" w:cs="Arial" w:eastAsiaTheme="minorHAnsi"/>
+                <w:sz w:val="24"/>
+              </w:rPr>
+              <w:t>Programador</w:t>
+            </w:r>
+          </w:p>
+        </w:tc>
+      </w:tr>
+      <w:tr>
+        <w:tc>
+          <w:tcPr>
+            <w:tcW w:w="5395" w:type="dxa"/>
+          </w:tcPr>
+          <w:p>
+            <w:pPr>
+              <w:jc w:val="center"/>
+              <w:rPr>
+                <w:rFonts w:ascii="Arial" w:hAnsi="Arial" w:cs="Arial" w:eastAsiaTheme="minorHAnsi"/>
+                <w:sz w:val="24"/>
+              </w:rPr>
+            </w:pPr>
+            <w:r>
+              <w:rPr>
+                <w:rFonts w:ascii="Arial" w:hAnsi="Arial" w:cs="Arial" w:eastAsiaTheme="minorHAnsi"/>
+                <w:sz w:val="24"/>
+              </w:rPr>
+              <w:t xml:space="preserve">David Francisco López </w:t>
+            </w:r>
+            <w:proofErr w:type="spellStart"/>
+            <w:r>
+              <w:rPr>
+                <w:rFonts w:ascii="Arial" w:hAnsi="Arial" w:cs="Arial" w:eastAsiaTheme="minorHAnsi"/>
+                <w:sz w:val="24"/>
+              </w:rPr>
+              <w:t>Sicá</w:t>
+            </w:r>
+            <w:proofErr w:type="spellEnd"/>
+          </w:p>
+        </w:tc>
+        <w:tc>
+          <w:tcPr>
+            <w:tcW w:w="5395" w:type="dxa"/>
+          </w:tcPr>
+          <w:p>
+            <w:pPr>
+              <w:jc w:val="center"/>
+              <w:rPr>
+                <w:rFonts w:ascii="Arial" w:hAnsi="Arial" w:cs="Arial" w:eastAsiaTheme="minorHAnsi"/>
+                <w:sz w:val="24"/>
+              </w:rPr>
+            </w:pPr>
+            <w:r>
+              <w:rPr>
+                <w:rFonts w:ascii="Arial" w:hAnsi="Arial" w:cs="Arial" w:eastAsiaTheme="minorHAnsi"/>
+                <w:sz w:val="24"/>
+              </w:rPr>
+              <w:t>Programador</w:t>
+            </w:r>
           </w:p>
         </w:tc>
       </w:tr>
@@ -1404,9 +1507,1527 @@
         </w:rPr>
       </w:pPr>
     </w:p>
+    <w:p>
+      <w:pPr>
+        <w:jc w:val="center"/>
+        <w:rPr>
+          <w:rFonts w:ascii="Arial" w:hAnsi="Arial" w:cs="Arial" w:eastAsiaTheme="minorHAnsi"/>
+          <w:sz w:val="24"/>
+        </w:rPr>
+      </w:pPr>
+    </w:p>
+    <w:p>
+      <w:pPr>
+        <w:jc w:val="center"/>
+        <w:rPr>
+          <w:rFonts w:ascii="Arial" w:hAnsi="Arial" w:cs="Arial" w:eastAsiaTheme="minorHAnsi"/>
+          <w:sz w:val="24"/>
+        </w:rPr>
+      </w:pPr>
+    </w:p>
+    <w:p>
+      <w:pPr>
+        <w:jc w:val="center"/>
+        <w:rPr>
+          <w:rFonts w:ascii="Arial" w:hAnsi="Arial" w:cs="Arial" w:eastAsiaTheme="minorHAnsi"/>
+          <w:sz w:val="24"/>
+        </w:rPr>
+      </w:pPr>
+    </w:p>
+    <w:p>
+      <w:pPr>
+        <w:jc w:val="center"/>
+        <w:rPr>
+          <w:rFonts w:ascii="Arial" w:hAnsi="Arial" w:cs="Arial" w:eastAsiaTheme="minorHAnsi"/>
+          <w:sz w:val="24"/>
+        </w:rPr>
+      </w:pPr>
+    </w:p>
+    <w:p>
+      <w:pPr>
+        <w:jc w:val="center"/>
+        <w:rPr>
+          <w:rFonts w:ascii="Arial" w:hAnsi="Arial" w:cs="Arial" w:eastAsiaTheme="minorHAnsi"/>
+          <w:sz w:val="24"/>
+        </w:rPr>
+      </w:pPr>
+    </w:p>
+    <w:p>
+      <w:pPr>
+        <w:jc w:val="center"/>
+        <w:rPr>
+          <w:rFonts w:ascii="Arial" w:hAnsi="Arial" w:cs="Arial" w:eastAsiaTheme="minorHAnsi"/>
+          <w:sz w:val="24"/>
+        </w:rPr>
+      </w:pPr>
+    </w:p>
+    <w:p>
+      <w:pPr>
+        <w:jc w:val="center"/>
+        <w:rPr>
+          <w:rFonts w:ascii="Arial" w:hAnsi="Arial" w:cs="Arial" w:eastAsiaTheme="minorHAnsi"/>
+          <w:sz w:val="24"/>
+        </w:rPr>
+      </w:pPr>
+    </w:p>
+    <w:p>
+      <w:pPr>
+        <w:jc w:val="center"/>
+        <w:rPr>
+          <w:rFonts w:ascii="Arial" w:hAnsi="Arial" w:cs="Arial" w:eastAsiaTheme="minorHAnsi"/>
+          <w:sz w:val="24"/>
+        </w:rPr>
+      </w:pPr>
+    </w:p>
+    <w:p>
+      <w:pPr>
+        <w:jc w:val="center"/>
+        <w:rPr>
+          <w:rFonts w:ascii="Arial" w:hAnsi="Arial" w:cs="Arial" w:eastAsiaTheme="minorHAnsi"/>
+          <w:sz w:val="24"/>
+        </w:rPr>
+      </w:pPr>
+    </w:p>
+    <w:p>
+      <w:pPr>
+        <w:jc w:val="center"/>
+        <w:rPr>
+          <w:rFonts w:ascii="Arial" w:hAnsi="Arial" w:cs="Arial" w:eastAsiaTheme="minorHAnsi"/>
+          <w:sz w:val="24"/>
+        </w:rPr>
+      </w:pPr>
+    </w:p>
+    <w:p>
+      <w:pPr>
+        <w:jc w:val="center"/>
+        <w:rPr>
+          <w:rFonts w:ascii="Arial" w:hAnsi="Arial" w:cs="Arial" w:eastAsiaTheme="minorHAnsi"/>
+          <w:sz w:val="24"/>
+        </w:rPr>
+      </w:pPr>
+    </w:p>
+    <w:p>
+      <w:pPr>
+        <w:jc w:val="center"/>
+        <w:rPr>
+          <w:rFonts w:ascii="Arial" w:hAnsi="Arial" w:cs="Arial" w:eastAsiaTheme="minorHAnsi"/>
+          <w:sz w:val="24"/>
+        </w:rPr>
+      </w:pPr>
+    </w:p>
+    <w:p>
+      <w:pPr>
+        <w:jc w:val="center"/>
+        <w:rPr>
+          <w:rFonts w:ascii="Arial" w:hAnsi="Arial" w:cs="Arial" w:eastAsiaTheme="minorHAnsi"/>
+          <w:sz w:val="24"/>
+        </w:rPr>
+      </w:pPr>
+    </w:p>
+    <w:p>
+      <w:pPr>
+        <w:jc w:val="center"/>
+        <w:rPr>
+          <w:rFonts w:ascii="Arial" w:hAnsi="Arial" w:cs="Arial" w:eastAsiaTheme="minorHAnsi"/>
+          <w:sz w:val="24"/>
+        </w:rPr>
+      </w:pPr>
+    </w:p>
+    <w:p>
+      <w:pPr>
+        <w:jc w:val="center"/>
+        <w:rPr>
+          <w:rFonts w:ascii="Arial" w:hAnsi="Arial" w:cs="Arial" w:eastAsiaTheme="minorHAnsi"/>
+          <w:sz w:val="24"/>
+        </w:rPr>
+      </w:pPr>
+    </w:p>
+    <w:p>
+      <w:pPr>
+        <w:jc w:val="center"/>
+        <w:rPr>
+          <w:rFonts w:ascii="Arial" w:hAnsi="Arial" w:cs="Arial" w:eastAsiaTheme="minorHAnsi"/>
+          <w:sz w:val="24"/>
+        </w:rPr>
+      </w:pPr>
+    </w:p>
+    <w:p>
+      <w:pPr>
+        <w:jc w:val="center"/>
+        <w:rPr>
+          <w:rFonts w:ascii="Arial" w:hAnsi="Arial" w:cs="Arial" w:eastAsiaTheme="minorHAnsi"/>
+          <w:sz w:val="24"/>
+        </w:rPr>
+      </w:pPr>
+    </w:p>
+    <w:p>
+      <w:pPr>
+        <w:jc w:val="center"/>
+        <w:rPr>
+          <w:rFonts w:ascii="Arial" w:hAnsi="Arial" w:cs="Arial" w:eastAsiaTheme="minorHAnsi"/>
+          <w:sz w:val="24"/>
+        </w:rPr>
+      </w:pPr>
+    </w:p>
+    <w:p>
+      <w:pPr>
+        <w:jc w:val="center"/>
+        <w:rPr>
+          <w:rFonts w:ascii="Arial" w:hAnsi="Arial" w:cs="Arial" w:eastAsiaTheme="minorHAnsi"/>
+          <w:b/>
+          <w:sz w:val="40"/>
+        </w:rPr>
+      </w:pPr>
+      <w:r>
+        <w:rPr>
+          <w:rFonts w:ascii="Arial" w:hAnsi="Arial" w:cs="Arial" w:eastAsiaTheme="minorHAnsi"/>
+          <w:b/>
+          <w:sz w:val="40"/>
+        </w:rPr>
+        <w:t>Historias De Usuario</w:t>
+      </w:r>
+    </w:p>
+    <w:p>
+      <w:r>
+        <w:t>HUDV</w:t>
+      </w:r>
+      <w:r>
+        <w:t xml:space="preserve">-001 </w:t>
+      </w:r>
+      <w:r>
+        <w:t>Consulta de fecha</w:t>
+      </w:r>
+    </w:p>
+    <w:p>
+      <w:r>
+        <w:t>Cómo: Cliente</w:t>
+      </w:r>
+    </w:p>
+    <w:p>
+      <w:r>
+        <w:t>Quiero: Consultar la fecha de emisión de mis facturas</w:t>
+      </w:r>
+    </w:p>
+    <w:p>
+      <w:r>
+        <w:t>Para: Saber cuándo se realizó cada compra o servicio</w:t>
+      </w:r>
+    </w:p>
+    <w:p>
+      <w:r>
+        <w:t>HUDV-002</w:t>
+      </w:r>
+      <w:r>
+        <w:t xml:space="preserve"> </w:t>
+      </w:r>
+      <w:r>
+        <w:t>Total de una factura</w:t>
+      </w:r>
+    </w:p>
+    <w:p>
+      <w:r>
+        <w:t>Cómo: Administrador</w:t>
+      </w:r>
+    </w:p>
+    <w:p>
+      <w:r>
+        <w:t>Quiero: Ver el total de cada factura registrada</w:t>
+      </w:r>
+    </w:p>
+    <w:p>
+      <w:r>
+        <w:t>Para: Llevar el control exacto de los ingresos</w:t>
+      </w:r>
+    </w:p>
+    <w:p>
+      <w:r>
+        <w:t>HUDV-003 Consulta de método de pago</w:t>
+      </w:r>
+    </w:p>
+    <w:p>
+      <w:r>
+        <w:t>Cómo: Administrador</w:t>
+      </w:r>
+    </w:p>
+    <w:p>
+      <w:r>
+        <w:t>Quiero: Filtrar las facturas por método de pago</w:t>
+      </w:r>
+    </w:p>
+    <w:p>
+      <w:r>
+        <w:t>Para: Analizar cuántas se realizaron en efectivo, tarjeta u otros</w:t>
+      </w:r>
+    </w:p>
+    <w:p/>
+    <w:p>
+      <w:r>
+        <w:t>HUDM-00</w:t>
+      </w:r>
+      <w:r>
+        <w:t>4</w:t>
+      </w:r>
+      <w:r>
+        <w:t xml:space="preserve"> Registro de nuevo proveedor</w:t>
+      </w:r>
+    </w:p>
+    <w:p>
+      <w:r>
+        <w:t>Como: Encargado de compras</w:t>
+      </w:r>
+    </w:p>
+    <w:p>
+      <w:r>
+        <w:t>Quiero: Registrar un nuevo proveedor con su código, nombre, apellido, teléfono y correo.</w:t>
+      </w:r>
+    </w:p>
+    <w:p>
+      <w:r>
+        <w:t>Para: Poder tener sus datos actualizados y contactar fácilmente cuando necesite hacer pedidos.</w:t>
+      </w:r>
+    </w:p>
+    <w:p>
+      <w:r>
+        <w:t>HUDM-005 Buscar Proveedores rápidamente</w:t>
+      </w:r>
+    </w:p>
+    <w:p>
+      <w:r>
+        <w:t>Como: Administrador del sistema</w:t>
+      </w:r>
+    </w:p>
+    <w:p>
+      <w:r>
+        <w:t>Quiero:</w:t>
+      </w:r>
+      <w:r>
+        <w:tab/>
+      </w:r>
+      <w:r>
+        <w:t>Buscar proveedores por su nombre o apellido</w:t>
+      </w:r>
+    </w:p>
+    <w:p>
+      <w:r>
+        <w:t>Para: Acceder rápidamente a su información de contacto sin tener que revisar toda la base de datos.</w:t>
+      </w:r>
+    </w:p>
+    <w:p>
+      <w:r>
+        <w:t>HUDM-006 Editar un Proveedor para contacto</w:t>
+      </w:r>
+    </w:p>
+    <w:p>
+      <w:r>
+        <w:t>Como: Supervisor</w:t>
+      </w:r>
+    </w:p>
+    <w:p>
+      <w:r>
+        <w:t>Quiero: Editar el correo o teléfono de un proveedor existente.</w:t>
+      </w:r>
+    </w:p>
+    <w:p>
+      <w:r>
+        <w:t>Para: Asegurar que los datos estén siempre actualizados y no se pierda la comunicación de contacto.</w:t>
+      </w:r>
+    </w:p>
+    <w:p/>
+    <w:p>
+      <w:r>
+        <w:t>HU</w:t>
+      </w:r>
+      <w:r>
+        <w:t>RM</w:t>
+      </w:r>
+      <w:r>
+        <w:t>-00</w:t>
+      </w:r>
+      <w:r>
+        <w:t>7</w:t>
+      </w:r>
+      <w:r>
+        <w:t xml:space="preserve"> Registro de nuevo Empleado</w:t>
+      </w:r>
+    </w:p>
+    <w:p>
+      <w:r>
+        <w:t xml:space="preserve">Como: </w:t>
+      </w:r>
+      <w:r>
+        <w:t>Empleado</w:t>
+      </w:r>
+      <w:r>
+        <w:t xml:space="preserve"> del </w:t>
+      </w:r>
+      <w:r>
+        <w:t>área</w:t>
+      </w:r>
+      <w:r>
+        <w:br/>
+      </w:r>
+      <w:r>
+        <w:t>Quiero: Registrar o agregar los datos de un nuevo empleado al sistema</w:t>
+      </w:r>
+      <w:r>
+        <w:br/>
+      </w:r>
+      <w:r>
+        <w:t>Para</w:t>
+      </w:r>
+      <w:r>
+        <w:rPr>
+          <w:rStyle w:val="Textoennegrita"/>
+        </w:rPr>
+        <w:t>:</w:t>
+      </w:r>
+      <w:r>
+        <w:t xml:space="preserve"> Tener control del personal que trabaja en la empresa y sus datos de contacto</w:t>
+      </w:r>
+    </w:p>
+    <w:p/>
+    <w:p>
+      <w:r>
+        <w:t>HU</w:t>
+      </w:r>
+      <w:r>
+        <w:t>RM</w:t>
+      </w:r>
+      <w:r>
+        <w:t>-00</w:t>
+      </w:r>
+      <w:r>
+        <w:t>8</w:t>
+      </w:r>
+      <w:r>
+        <w:t xml:space="preserve"> Consulta de Empleado</w:t>
+      </w:r>
+    </w:p>
+    <w:p>
+      <w:r>
+        <w:t xml:space="preserve">Como: </w:t>
+      </w:r>
+      <w:r>
+        <w:t xml:space="preserve">Empleado </w:t>
+      </w:r>
+      <w:r>
+        <w:t xml:space="preserve">del </w:t>
+      </w:r>
+      <w:r>
+        <w:t>área</w:t>
+      </w:r>
+      <w:r>
+        <w:br/>
+      </w:r>
+      <w:r>
+        <w:t>Quiero: Consultar los datos de un empleado registrado</w:t>
+      </w:r>
+      <w:r>
+        <w:br/>
+      </w:r>
+      <w:r>
+        <w:t>Para: Verificar su información o actualizarla si es necesario</w:t>
+      </w:r>
+    </w:p>
+    <w:p/>
+    <w:p>
+      <w:r>
+        <w:t>HU</w:t>
+      </w:r>
+      <w:r>
+        <w:t>RM</w:t>
+      </w:r>
+      <w:r>
+        <w:t>-00</w:t>
+      </w:r>
+      <w:r>
+        <w:t>9</w:t>
+      </w:r>
+      <w:r>
+        <w:t xml:space="preserve"> Actualización de Datos del Empleado</w:t>
+      </w:r>
+    </w:p>
+    <w:p>
+      <w:r>
+        <w:t xml:space="preserve">Como: </w:t>
+      </w:r>
+      <w:r>
+        <w:t xml:space="preserve">Empleado </w:t>
+      </w:r>
+      <w:r>
+        <w:t xml:space="preserve">del </w:t>
+      </w:r>
+      <w:r>
+        <w:t>área</w:t>
+      </w:r>
+      <w:r>
+        <w:br/>
+      </w:r>
+      <w:r>
+        <w:t>Quiero: Modificar o actualizar los datos de un empleado existente</w:t>
+      </w:r>
+      <w:r>
+        <w:br/>
+      </w:r>
+      <w:r>
+        <w:t xml:space="preserve">Para: Mantener la información del </w:t>
+      </w:r>
+      <w:proofErr w:type="spellStart"/>
+      <w:r>
+        <w:t>personal</w:t>
+      </w:r>
+      <w:proofErr w:type="spellEnd"/>
+      <w:r>
+        <w:t xml:space="preserve"> siempre actualizada</w:t>
+      </w:r>
+    </w:p>
+    <w:p/>
+    <w:p>
+      <w:r>
+        <w:t>HU</w:t>
+      </w:r>
+      <w:r>
+        <w:t>DL</w:t>
+      </w:r>
+      <w:r>
+        <w:t>-0</w:t>
+      </w:r>
+      <w:r>
+        <w:t>10</w:t>
+      </w:r>
+      <w:r>
+        <w:t xml:space="preserve"> </w:t>
+      </w:r>
+      <w:r>
+        <w:t>Consulta de Datos de los clientes</w:t>
+      </w:r>
+    </w:p>
+    <w:p>
+      <w:r>
+        <w:t>Como: Gerente de ventas.</w:t>
+      </w:r>
+    </w:p>
+    <w:p>
+      <w:r>
+        <w:t xml:space="preserve">Quiero: </w:t>
+      </w:r>
+      <w:r>
+        <w:t>Consultar</w:t>
+      </w:r>
+      <w:r>
+        <w:t xml:space="preserve"> el inventario completo de todos los vehículos, incluyendo el estado del vehículo si esta (disponible, reservado).</w:t>
+      </w:r>
+    </w:p>
+    <w:p>
+      <w:r>
+        <w:t>Para: Disponer de la información precisa en tiempo real de cada cliente así facilitando una venta.</w:t>
+      </w:r>
+    </w:p>
+    <w:p>
+      <w:pPr>
+        <w:rPr>
+          <w:u w:val="single"/>
+        </w:rPr>
+      </w:pPr>
+      <w:r>
+        <w:t>HU</w:t>
+      </w:r>
+      <w:r>
+        <w:t>DL</w:t>
+      </w:r>
+      <w:r>
+        <w:t>-0</w:t>
+      </w:r>
+      <w:r>
+        <w:t>11</w:t>
+      </w:r>
+      <w:r>
+        <w:t xml:space="preserve"> </w:t>
+      </w:r>
+      <w:r>
+        <w:t>Registro de datos de los clientes</w:t>
+      </w:r>
+    </w:p>
+    <w:p>
+      <w:r>
+        <w:t>Como: Vendedor de la concesionaria.</w:t>
+      </w:r>
+    </w:p>
+    <w:p>
+      <w:r>
+        <w:t>Quiero: Registrar los datos de cada cliente como (correos, llamadas, visitas), notas sobre sus preferencias como (modelo de auto, presupuesto).</w:t>
+      </w:r>
+    </w:p>
+    <w:p>
+      <w:r>
+        <w:t>Para: Lograr no perder ninguna oportunidad de venta, por contratiempo con los clientes a la hora de una venta.</w:t>
+      </w:r>
+    </w:p>
+    <w:p>
+      <w:r>
+        <w:t>HU</w:t>
+      </w:r>
+      <w:r>
+        <w:t>DL</w:t>
+      </w:r>
+      <w:r>
+        <w:t>-0</w:t>
+      </w:r>
+      <w:r>
+        <w:t>1</w:t>
+      </w:r>
+      <w:r>
+        <w:t>2</w:t>
+      </w:r>
+      <w:r>
+        <w:t xml:space="preserve"> </w:t>
+      </w:r>
+      <w:r>
+        <w:t>Generador de reportes detallados</w:t>
+      </w:r>
+    </w:p>
+    <w:p>
+      <w:r>
+        <w:t>Como: Gerente de ventas:</w:t>
+      </w:r>
+    </w:p>
+    <w:p>
+      <w:r>
+        <w:t>Quiero: Poder generar reportes detallados de las ventas que se realizan por cada vendedor de la concesionaria y el período de tiempo.</w:t>
+      </w:r>
+    </w:p>
+    <w:p>
+      <w:r>
+        <w:t>Para: Para tener un control detallado de cada vendedor, así justificando la venta de cada uno y quien rinde mejor en el trabajo.</w:t>
+      </w:r>
+    </w:p>
+    <w:p>
+      <w:pPr>
+        <w:rPr>
+          <w:u w:val="single"/>
+        </w:rPr>
+      </w:pPr>
+    </w:p>
+    <w:p/>
+    <w:p>
+      <w:pPr>
+        <w:rPr>
+          <w:sz w:val="20"/>
+          <w:szCs w:val="20"/>
+        </w:rPr>
+      </w:pPr>
+      <w:r>
+        <w:rPr>
+          <w:sz w:val="20"/>
+          <w:szCs w:val="20"/>
+        </w:rPr>
+        <w:t xml:space="preserve">HUOD-013 Reserva </w:t>
+      </w:r>
+      <w:proofErr w:type="spellStart"/>
+      <w:r>
+        <w:rPr>
+          <w:sz w:val="20"/>
+          <w:szCs w:val="20"/>
+        </w:rPr>
+        <w:t>Rapida</w:t>
+      </w:r>
+      <w:proofErr w:type="spellEnd"/>
+    </w:p>
+    <w:p>
+      <w:pPr>
+        <w:rPr>
+          <w:sz w:val="20"/>
+          <w:szCs w:val="20"/>
+        </w:rPr>
+      </w:pPr>
+      <w:r>
+        <w:rPr>
+          <w:sz w:val="20"/>
+          <w:szCs w:val="20"/>
+        </w:rPr>
+        <w:t>Como: Dueño</w:t>
+      </w:r>
+    </w:p>
+    <w:p>
+      <w:pPr>
+        <w:rPr>
+          <w:sz w:val="20"/>
+          <w:szCs w:val="20"/>
+        </w:rPr>
+      </w:pPr>
+      <w:r>
+        <w:rPr>
+          <w:sz w:val="20"/>
+          <w:szCs w:val="20"/>
+        </w:rPr>
+        <w:t>Quiero: Reservar las citas de los clientes por medio de correo.</w:t>
+      </w:r>
+    </w:p>
+    <w:p>
+      <w:pPr>
+        <w:rPr>
+          <w:sz w:val="20"/>
+          <w:szCs w:val="20"/>
+        </w:rPr>
+      </w:pPr>
+      <w:r>
+        <w:rPr>
+          <w:sz w:val="20"/>
+          <w:szCs w:val="20"/>
+        </w:rPr>
+        <w:t>Para: que no tenga que llamar ni esperar atención personalizada.</w:t>
+      </w:r>
+    </w:p>
+    <w:p/>
+    <w:p>
+      <w:pPr>
+        <w:rPr>
+          <w:sz w:val="20"/>
+          <w:szCs w:val="20"/>
+        </w:rPr>
+      </w:pPr>
+      <w:r>
+        <w:rPr>
+          <w:sz w:val="20"/>
+          <w:szCs w:val="20"/>
+        </w:rPr>
+        <w:t>HUOD-014 Buscador de Concesionarios Mas Cercanos</w:t>
+      </w:r>
+    </w:p>
+    <w:p>
+      <w:pPr>
+        <w:rPr>
+          <w:sz w:val="20"/>
+          <w:szCs w:val="20"/>
+        </w:rPr>
+      </w:pPr>
+      <w:r>
+        <w:rPr>
+          <w:sz w:val="20"/>
+          <w:szCs w:val="20"/>
+        </w:rPr>
+        <w:t>Como: Usuario Interesado</w:t>
+      </w:r>
+    </w:p>
+    <w:p>
+      <w:pPr>
+        <w:rPr>
+          <w:sz w:val="20"/>
+          <w:szCs w:val="20"/>
+        </w:rPr>
+      </w:pPr>
+      <w:r>
+        <w:rPr>
+          <w:sz w:val="20"/>
+          <w:szCs w:val="20"/>
+        </w:rPr>
+        <w:t>Quiero: poder buscar concesionarios por ubicación.</w:t>
+      </w:r>
+    </w:p>
+    <w:p>
+      <w:pPr>
+        <w:rPr>
+          <w:sz w:val="20"/>
+          <w:szCs w:val="20"/>
+        </w:rPr>
+      </w:pPr>
+      <w:r>
+        <w:rPr>
+          <w:sz w:val="20"/>
+          <w:szCs w:val="20"/>
+        </w:rPr>
+        <w:t xml:space="preserve">Para: </w:t>
+      </w:r>
+      <w:r>
+        <w:rPr>
+          <w:sz w:val="20"/>
+          <w:szCs w:val="20"/>
+        </w:rPr>
+        <w:t>pueda encontrar fácilmente el más cercano a mí, ver su información de contacto y comunicarme si me interesa.</w:t>
+      </w:r>
+    </w:p>
+    <w:p>
+      <w:pPr>
+        <w:rPr>
+          <w:sz w:val="20"/>
+          <w:szCs w:val="20"/>
+        </w:rPr>
+      </w:pPr>
+    </w:p>
+    <w:p>
+      <w:pPr>
+        <w:ind w:left="720" w:hanging="720"/>
+        <w:rPr>
+          <w:sz w:val="20"/>
+          <w:szCs w:val="20"/>
+        </w:rPr>
+      </w:pPr>
+      <w:r>
+        <w:rPr>
+          <w:sz w:val="20"/>
+          <w:szCs w:val="20"/>
+        </w:rPr>
+        <w:t>HUOD-015 Formulario de contacto por nombre de Concesionario</w:t>
+      </w:r>
+    </w:p>
+    <w:p>
+      <w:pPr>
+        <w:rPr>
+          <w:sz w:val="20"/>
+          <w:szCs w:val="20"/>
+        </w:rPr>
+      </w:pPr>
+      <w:r>
+        <w:rPr>
+          <w:sz w:val="20"/>
+          <w:szCs w:val="20"/>
+        </w:rPr>
+        <w:t>Como: Visitante</w:t>
+      </w:r>
+    </w:p>
+    <w:p>
+      <w:pPr>
+        <w:rPr>
+          <w:sz w:val="20"/>
+          <w:szCs w:val="20"/>
+        </w:rPr>
+      </w:pPr>
+      <w:r>
+        <w:rPr>
+          <w:sz w:val="20"/>
+          <w:szCs w:val="20"/>
+        </w:rPr>
+        <w:t xml:space="preserve">Quiero: </w:t>
+      </w:r>
+      <w:r>
+        <w:rPr>
+          <w:sz w:val="20"/>
+          <w:szCs w:val="20"/>
+        </w:rPr>
+        <w:t xml:space="preserve">poder enviar un mensaje directamente a la sucursal </w:t>
+      </w:r>
+      <w:r>
+        <w:rPr>
+          <w:sz w:val="20"/>
+          <w:szCs w:val="20"/>
+        </w:rPr>
+        <w:t xml:space="preserve">especifica </w:t>
+      </w:r>
+      <w:r>
+        <w:rPr>
+          <w:sz w:val="20"/>
+          <w:szCs w:val="20"/>
+        </w:rPr>
+        <w:t>que me interesa</w:t>
+      </w:r>
+      <w:r>
+        <w:rPr>
+          <w:sz w:val="20"/>
+          <w:szCs w:val="20"/>
+        </w:rPr>
+        <w:t>.</w:t>
+      </w:r>
+    </w:p>
+    <w:p>
+      <w:pPr>
+        <w:rPr>
+          <w:sz w:val="20"/>
+          <w:szCs w:val="20"/>
+        </w:rPr>
+      </w:pPr>
+      <w:r>
+        <w:rPr>
+          <w:sz w:val="20"/>
+          <w:szCs w:val="20"/>
+        </w:rPr>
+        <w:t xml:space="preserve">Para: que un asesor </w:t>
+      </w:r>
+      <w:r>
+        <w:rPr>
+          <w:sz w:val="20"/>
+          <w:szCs w:val="20"/>
+        </w:rPr>
+        <w:t>me responda mis dudas sin tener que hacer una llamada</w:t>
+      </w:r>
+      <w:r>
+        <w:rPr>
+          <w:sz w:val="20"/>
+          <w:szCs w:val="20"/>
+        </w:rPr>
+        <w:t>.</w:t>
+      </w:r>
+      <w:r>
+        <w:rPr>
+          <w:sz w:val="20"/>
+          <w:szCs w:val="20"/>
+        </w:rPr>
+        <w:tab/>
+      </w:r>
+    </w:p>
+    <w:p>
+      <w:pPr>
+        <w:rPr>
+          <w:sz w:val="20"/>
+          <w:szCs w:val="20"/>
+        </w:rPr>
+      </w:pPr>
+    </w:p>
+    <w:p>
+      <w:pPr>
+        <w:rPr>
+          <w:sz w:val="20"/>
+          <w:szCs w:val="20"/>
+        </w:rPr>
+      </w:pPr>
+      <w:r>
+        <w:rPr>
+          <w:sz w:val="20"/>
+          <w:szCs w:val="20"/>
+        </w:rPr>
+        <w:t>HUCN-0</w:t>
+      </w:r>
+      <w:r>
+        <w:rPr>
+          <w:sz w:val="20"/>
+          <w:szCs w:val="20"/>
+        </w:rPr>
+        <w:t>16</w:t>
+      </w:r>
+      <w:r>
+        <w:rPr>
+          <w:sz w:val="20"/>
+          <w:szCs w:val="20"/>
+        </w:rPr>
+        <w:t xml:space="preserve"> Ver los tipos de Membresías</w:t>
+      </w:r>
+    </w:p>
+    <w:p>
+      <w:pPr>
+        <w:rPr>
+          <w:sz w:val="20"/>
+          <w:szCs w:val="20"/>
+        </w:rPr>
+      </w:pPr>
+      <w:r>
+        <w:rPr>
+          <w:sz w:val="20"/>
+          <w:szCs w:val="20"/>
+        </w:rPr>
+        <w:t>Como: Empleado de logística.</w:t>
+      </w:r>
+    </w:p>
+    <w:p>
+      <w:pPr>
+        <w:rPr>
+          <w:sz w:val="20"/>
+          <w:szCs w:val="20"/>
+        </w:rPr>
+      </w:pPr>
+      <w:r>
+        <w:rPr>
+          <w:sz w:val="20"/>
+          <w:szCs w:val="20"/>
+        </w:rPr>
+        <w:t>Quiero: Mostrar los tipos de membresías que hay.</w:t>
+      </w:r>
+    </w:p>
+    <w:p>
+      <w:pPr>
+        <w:rPr>
+          <w:sz w:val="20"/>
+          <w:szCs w:val="20"/>
+        </w:rPr>
+      </w:pPr>
+      <w:r>
+        <w:rPr>
+          <w:sz w:val="20"/>
+          <w:szCs w:val="20"/>
+        </w:rPr>
+        <w:t xml:space="preserve">Para: Para que el cliente se interese </w:t>
+      </w:r>
+      <w:proofErr w:type="spellStart"/>
+      <w:r>
+        <w:rPr>
+          <w:sz w:val="20"/>
+          <w:szCs w:val="20"/>
+        </w:rPr>
+        <w:t>mas</w:t>
+      </w:r>
+      <w:proofErr w:type="spellEnd"/>
+      <w:r>
+        <w:rPr>
+          <w:sz w:val="20"/>
+          <w:szCs w:val="20"/>
+        </w:rPr>
+        <w:t xml:space="preserve"> en las membresías.</w:t>
+      </w:r>
+    </w:p>
+    <w:p>
+      <w:pPr>
+        <w:rPr>
+          <w:sz w:val="20"/>
+          <w:szCs w:val="20"/>
+        </w:rPr>
+      </w:pPr>
+    </w:p>
+    <w:p>
+      <w:pPr>
+        <w:rPr>
+          <w:sz w:val="20"/>
+          <w:szCs w:val="20"/>
+        </w:rPr>
+      </w:pPr>
+      <w:r>
+        <w:rPr>
+          <w:sz w:val="20"/>
+          <w:szCs w:val="20"/>
+        </w:rPr>
+        <w:t>HUCN-0</w:t>
+      </w:r>
+      <w:r>
+        <w:rPr>
+          <w:sz w:val="20"/>
+          <w:szCs w:val="20"/>
+        </w:rPr>
+        <w:t>17</w:t>
+      </w:r>
+      <w:r>
+        <w:rPr>
+          <w:sz w:val="20"/>
+          <w:szCs w:val="20"/>
+        </w:rPr>
+        <w:t xml:space="preserve"> Gestionar las mensualidades</w:t>
+      </w:r>
+    </w:p>
+    <w:p>
+      <w:pPr>
+        <w:rPr>
+          <w:sz w:val="20"/>
+          <w:szCs w:val="20"/>
+        </w:rPr>
+      </w:pPr>
+      <w:r>
+        <w:rPr>
+          <w:sz w:val="20"/>
+          <w:szCs w:val="20"/>
+        </w:rPr>
+        <w:t>Como: Empleado de contabilidad.</w:t>
+      </w:r>
+    </w:p>
+    <w:p>
+      <w:pPr>
+        <w:rPr>
+          <w:sz w:val="20"/>
+          <w:szCs w:val="20"/>
+        </w:rPr>
+      </w:pPr>
+      <w:r>
+        <w:rPr>
+          <w:sz w:val="20"/>
+          <w:szCs w:val="20"/>
+        </w:rPr>
+        <w:t>Quiero: Tener un reporte de la</w:t>
+      </w:r>
+      <w:r>
+        <w:rPr>
+          <w:sz w:val="20"/>
+          <w:szCs w:val="20"/>
+        </w:rPr>
+        <w:t>s</w:t>
+      </w:r>
+      <w:r>
+        <w:rPr>
+          <w:sz w:val="20"/>
+          <w:szCs w:val="20"/>
+        </w:rPr>
+        <w:t xml:space="preserve"> mensualidades.</w:t>
+      </w:r>
+    </w:p>
+    <w:p>
+      <w:pPr>
+        <w:rPr>
+          <w:sz w:val="20"/>
+          <w:szCs w:val="20"/>
+        </w:rPr>
+      </w:pPr>
+      <w:r>
+        <w:rPr>
+          <w:sz w:val="20"/>
+          <w:szCs w:val="20"/>
+        </w:rPr>
+        <w:t>Para: Para tener recordatorio de las mensualidades que lleva desde que comenzó.</w:t>
+      </w:r>
+    </w:p>
+    <w:p>
+      <w:pPr>
+        <w:rPr>
+          <w:sz w:val="20"/>
+          <w:szCs w:val="20"/>
+        </w:rPr>
+      </w:pPr>
+    </w:p>
+    <w:p>
+      <w:pPr>
+        <w:rPr>
+          <w:sz w:val="20"/>
+          <w:szCs w:val="20"/>
+        </w:rPr>
+      </w:pPr>
+      <w:r>
+        <w:rPr>
+          <w:sz w:val="20"/>
+          <w:szCs w:val="20"/>
+        </w:rPr>
+        <w:t>HUCN-0</w:t>
+      </w:r>
+      <w:r>
+        <w:rPr>
+          <w:sz w:val="20"/>
+          <w:szCs w:val="20"/>
+        </w:rPr>
+        <w:t>18</w:t>
+      </w:r>
+      <w:r>
+        <w:rPr>
+          <w:sz w:val="20"/>
+          <w:szCs w:val="20"/>
+        </w:rPr>
+        <w:t xml:space="preserve"> Recordatorio para los pagos</w:t>
+      </w:r>
+    </w:p>
+    <w:p>
+      <w:pPr>
+        <w:rPr>
+          <w:sz w:val="20"/>
+          <w:szCs w:val="20"/>
+        </w:rPr>
+      </w:pPr>
+      <w:r>
+        <w:rPr>
+          <w:sz w:val="20"/>
+          <w:szCs w:val="20"/>
+        </w:rPr>
+        <w:t>Como: Cliente olvidadizo.</w:t>
+      </w:r>
+    </w:p>
+    <w:p>
+      <w:pPr>
+        <w:rPr>
+          <w:sz w:val="20"/>
+          <w:szCs w:val="20"/>
+        </w:rPr>
+      </w:pPr>
+      <w:r>
+        <w:rPr>
+          <w:sz w:val="20"/>
+          <w:szCs w:val="20"/>
+        </w:rPr>
+        <w:t>Quiero: Tener un recordatorio antes de la fecha de vencimiento para hacer el pago.</w:t>
+      </w:r>
+    </w:p>
+    <w:p>
+      <w:pPr>
+        <w:rPr>
+          <w:sz w:val="20"/>
+          <w:szCs w:val="20"/>
+        </w:rPr>
+      </w:pPr>
+      <w:r>
+        <w:rPr>
+          <w:sz w:val="20"/>
+          <w:szCs w:val="20"/>
+        </w:rPr>
+        <w:t>Para: Para no atrasarse en los pagos y no tener recargos extras.</w:t>
+      </w:r>
+    </w:p>
+    <w:p>
+      <w:pPr>
+        <w:spacing w:before="100" w:beforeAutospacing="1" w:after="100" w:afterAutospacing="1" w:line="360" w:lineRule="auto"/>
+        <w:rPr>
+          <w:rFonts w:eastAsia="Times New Roman" w:cstheme="minorHAnsi"/>
+          <w:sz w:val="20"/>
+          <w:szCs w:val="20"/>
+          <w:lang w:eastAsia="es-GT"/>
+        </w:rPr>
+      </w:pPr>
+      <w:r>
+        <w:rPr>
+          <w:rFonts w:eastAsia="Times New Roman" w:cstheme="minorHAnsi"/>
+          <w:sz w:val="20"/>
+          <w:szCs w:val="20"/>
+          <w:lang w:eastAsia="es-GT"/>
+        </w:rPr>
+        <w:t>HUIT-0</w:t>
+      </w:r>
+      <w:r>
+        <w:rPr>
+          <w:rFonts w:eastAsia="Times New Roman" w:cstheme="minorHAnsi"/>
+          <w:sz w:val="20"/>
+          <w:szCs w:val="20"/>
+          <w:lang w:eastAsia="es-GT"/>
+        </w:rPr>
+        <w:t>19</w:t>
+      </w:r>
+      <w:r>
+        <w:rPr>
+          <w:rFonts w:eastAsia="Times New Roman" w:cstheme="minorHAnsi"/>
+          <w:sz w:val="20"/>
+          <w:szCs w:val="20"/>
+          <w:lang w:eastAsia="es-GT"/>
+        </w:rPr>
+        <w:t xml:space="preserve"> Visualización de publicidad activa</w:t>
+      </w:r>
+      <w:r>
+        <w:rPr>
+          <w:rFonts w:eastAsia="Times New Roman" w:cstheme="minorHAnsi"/>
+          <w:sz w:val="20"/>
+          <w:szCs w:val="20"/>
+          <w:lang w:eastAsia="es-GT"/>
+        </w:rPr>
+        <w:br/>
+      </w:r>
+      <w:r>
+        <w:rPr>
+          <w:rFonts w:eastAsia="Times New Roman" w:cstheme="minorHAnsi"/>
+          <w:sz w:val="20"/>
+          <w:szCs w:val="20"/>
+          <w:lang w:eastAsia="es-GT"/>
+        </w:rPr>
+        <w:t>Como: Cliente</w:t>
+      </w:r>
+      <w:r>
+        <w:rPr>
+          <w:rFonts w:eastAsia="Times New Roman" w:cstheme="minorHAnsi"/>
+          <w:sz w:val="20"/>
+          <w:szCs w:val="20"/>
+          <w:lang w:eastAsia="es-GT"/>
+        </w:rPr>
+        <w:br/>
+      </w:r>
+      <w:r>
+        <w:rPr>
+          <w:rFonts w:eastAsia="Times New Roman" w:cstheme="minorHAnsi"/>
+          <w:sz w:val="20"/>
+          <w:szCs w:val="20"/>
+          <w:lang w:eastAsia="es-GT"/>
+        </w:rPr>
+        <w:t>Quiero: Visualizar únicamente la publicidad que está activa y no la que ya expiró.</w:t>
+      </w:r>
+      <w:r>
+        <w:rPr>
+          <w:rFonts w:eastAsia="Times New Roman" w:cstheme="minorHAnsi"/>
+          <w:sz w:val="20"/>
+          <w:szCs w:val="20"/>
+          <w:lang w:eastAsia="es-GT"/>
+        </w:rPr>
+        <w:br/>
+      </w:r>
+      <w:r>
+        <w:rPr>
+          <w:rFonts w:eastAsia="Times New Roman" w:cstheme="minorHAnsi"/>
+          <w:sz w:val="20"/>
+          <w:szCs w:val="20"/>
+          <w:lang w:eastAsia="es-GT"/>
+        </w:rPr>
+        <w:t>Para: Evitar confusiones sobre promociones o anuncios que ya no están vigentes.</w:t>
+      </w:r>
+    </w:p>
+    <w:p>
+      <w:pPr>
+        <w:spacing w:before="100" w:beforeAutospacing="1" w:after="100" w:afterAutospacing="1" w:line="360" w:lineRule="auto"/>
+        <w:rPr>
+          <w:rFonts w:eastAsia="Times New Roman" w:cstheme="minorHAnsi"/>
+          <w:sz w:val="20"/>
+          <w:szCs w:val="20"/>
+          <w:lang w:eastAsia="es-GT"/>
+        </w:rPr>
+      </w:pPr>
+      <w:r>
+        <w:rPr>
+          <w:rFonts w:eastAsia="Times New Roman" w:cstheme="minorHAnsi"/>
+          <w:sz w:val="20"/>
+          <w:szCs w:val="20"/>
+          <w:lang w:eastAsia="es-GT"/>
+        </w:rPr>
+        <w:t>HUIT-0</w:t>
+      </w:r>
+      <w:r>
+        <w:rPr>
+          <w:rFonts w:eastAsia="Times New Roman" w:cstheme="minorHAnsi"/>
+          <w:sz w:val="20"/>
+          <w:szCs w:val="20"/>
+          <w:lang w:eastAsia="es-GT"/>
+        </w:rPr>
+        <w:t>20</w:t>
+      </w:r>
+      <w:r>
+        <w:rPr>
+          <w:rFonts w:eastAsia="Times New Roman" w:cstheme="minorHAnsi"/>
+          <w:sz w:val="20"/>
+          <w:szCs w:val="20"/>
+          <w:lang w:eastAsia="es-GT"/>
+        </w:rPr>
+        <w:t xml:space="preserve"> Clasificación de publicidad por tipo</w:t>
+      </w:r>
+      <w:r>
+        <w:rPr>
+          <w:rFonts w:eastAsia="Times New Roman" w:cstheme="minorHAnsi"/>
+          <w:sz w:val="20"/>
+          <w:szCs w:val="20"/>
+          <w:lang w:eastAsia="es-GT"/>
+        </w:rPr>
+        <w:br/>
+      </w:r>
+      <w:r>
+        <w:rPr>
+          <w:rFonts w:eastAsia="Times New Roman" w:cstheme="minorHAnsi"/>
+          <w:sz w:val="20"/>
+          <w:szCs w:val="20"/>
+          <w:lang w:eastAsia="es-GT"/>
+        </w:rPr>
+        <w:t>Como: Administrador</w:t>
+      </w:r>
+      <w:r>
+        <w:rPr>
+          <w:rFonts w:eastAsia="Times New Roman" w:cstheme="minorHAnsi"/>
+          <w:sz w:val="20"/>
+          <w:szCs w:val="20"/>
+          <w:lang w:eastAsia="es-GT"/>
+        </w:rPr>
+        <w:br/>
+      </w:r>
+      <w:r>
+        <w:rPr>
+          <w:rFonts w:eastAsia="Times New Roman" w:cstheme="minorHAnsi"/>
+          <w:sz w:val="20"/>
+          <w:szCs w:val="20"/>
+          <w:lang w:eastAsia="es-GT"/>
+        </w:rPr>
+        <w:t>Quiero: Clasificar la publicidad por tipo, como nuevo lanzamiento, descuento, etc.</w:t>
+      </w:r>
+      <w:r>
+        <w:rPr>
+          <w:rFonts w:eastAsia="Times New Roman" w:cstheme="minorHAnsi"/>
+          <w:sz w:val="20"/>
+          <w:szCs w:val="20"/>
+          <w:lang w:eastAsia="es-GT"/>
+        </w:rPr>
+        <w:br/>
+      </w:r>
+      <w:r>
+        <w:rPr>
+          <w:rFonts w:eastAsia="Times New Roman" w:cstheme="minorHAnsi"/>
+          <w:sz w:val="20"/>
+          <w:szCs w:val="20"/>
+          <w:lang w:eastAsia="es-GT"/>
+        </w:rPr>
+        <w:t>Para: Llevar un mejor control y facilitar la búsqueda de la publicidad.</w:t>
+      </w:r>
+    </w:p>
+    <w:p>
+      <w:pPr>
+        <w:spacing w:before="100" w:beforeAutospacing="1" w:after="100" w:afterAutospacing="1" w:line="360" w:lineRule="auto"/>
+        <w:rPr>
+          <w:rFonts w:eastAsia="Times New Roman" w:cstheme="minorHAnsi"/>
+          <w:sz w:val="20"/>
+          <w:szCs w:val="20"/>
+          <w:lang w:eastAsia="es-GT"/>
+        </w:rPr>
+      </w:pPr>
+      <w:r>
+        <w:rPr>
+          <w:rFonts w:eastAsia="Times New Roman" w:cstheme="minorHAnsi"/>
+          <w:sz w:val="20"/>
+          <w:szCs w:val="20"/>
+          <w:lang w:eastAsia="es-GT"/>
+        </w:rPr>
+        <w:t>HUIT-</w:t>
+      </w:r>
+      <w:r>
+        <w:rPr>
+          <w:rFonts w:eastAsia="Times New Roman" w:cstheme="minorHAnsi"/>
+          <w:sz w:val="20"/>
+          <w:szCs w:val="20"/>
+          <w:lang w:eastAsia="es-GT"/>
+        </w:rPr>
+        <w:t>021</w:t>
+      </w:r>
+      <w:r>
+        <w:rPr>
+          <w:rFonts w:eastAsia="Times New Roman" w:cstheme="minorHAnsi"/>
+          <w:sz w:val="20"/>
+          <w:szCs w:val="20"/>
+          <w:lang w:eastAsia="es-GT"/>
+        </w:rPr>
+        <w:t xml:space="preserve"> Subir publicidad sencilla</w:t>
+      </w:r>
+      <w:r>
+        <w:rPr>
+          <w:rFonts w:eastAsia="Times New Roman" w:cstheme="minorHAnsi"/>
+          <w:sz w:val="20"/>
+          <w:szCs w:val="20"/>
+          <w:lang w:eastAsia="es-GT"/>
+        </w:rPr>
+        <w:br/>
+      </w:r>
+      <w:r>
+        <w:rPr>
+          <w:rFonts w:eastAsia="Times New Roman" w:cstheme="minorHAnsi"/>
+          <w:sz w:val="20"/>
+          <w:szCs w:val="20"/>
+          <w:lang w:eastAsia="es-GT"/>
+        </w:rPr>
+        <w:t>Como: Administrador</w:t>
+      </w:r>
+      <w:r>
+        <w:rPr>
+          <w:rFonts w:eastAsia="Times New Roman" w:cstheme="minorHAnsi"/>
+          <w:sz w:val="20"/>
+          <w:szCs w:val="20"/>
+          <w:lang w:eastAsia="es-GT"/>
+        </w:rPr>
+        <w:br/>
+      </w:r>
+      <w:r>
+        <w:rPr>
+          <w:rFonts w:eastAsia="Times New Roman" w:cstheme="minorHAnsi"/>
+          <w:sz w:val="20"/>
+          <w:szCs w:val="20"/>
+          <w:lang w:eastAsia="es-GT"/>
+        </w:rPr>
+        <w:t>Quiero: Tener un sistema fácil para subir la publicidad.</w:t>
+      </w:r>
+      <w:r>
+        <w:rPr>
+          <w:rFonts w:eastAsia="Times New Roman" w:cstheme="minorHAnsi"/>
+          <w:sz w:val="20"/>
+          <w:szCs w:val="20"/>
+          <w:lang w:eastAsia="es-GT"/>
+        </w:rPr>
+        <w:br/>
+      </w:r>
+      <w:r>
+        <w:rPr>
+          <w:rFonts w:eastAsia="Times New Roman" w:cstheme="minorHAnsi"/>
+          <w:sz w:val="20"/>
+          <w:szCs w:val="20"/>
+          <w:lang w:eastAsia="es-GT"/>
+        </w:rPr>
+        <w:t>Para: Que el proceso sea más rápido y sin complicaciones.</w:t>
+      </w:r>
+    </w:p>
+    <w:p w14:noSpellErr="1">
+      <w:pPr>
+        <w:spacing w:before="100" w:beforeAutospacing="on" w:after="100" w:afterAutospacing="on" w:line="360" w:lineRule="auto"/>
+        <w:rPr>
+          <w:rFonts w:eastAsia="Times New Roman" w:cs="Calibri" w:cstheme="minorAscii"/>
+          <w:sz w:val="20"/>
+          <w:szCs w:val="20"/>
+          <w:lang w:eastAsia="es-GT"/>
+        </w:rPr>
+      </w:pPr>
+    </w:p>
+    <w:p>
+      <w:pPr>
+        <w:spacing w:beforeAutospacing="on" w:afterAutospacing="on" w:line="360" w:lineRule="auto"/>
+        <w:rPr>
+          <w:rFonts w:eastAsia="Times New Roman" w:cs="Calibri" w:cstheme="minorAscii"/>
+          <w:sz w:val="20"/>
+          <w:szCs w:val="20"/>
+          <w:lang w:eastAsia="es-GT"/>
+        </w:rPr>
+      </w:pPr>
+    </w:p>
+    <w:p>
+      <w:pPr>
+        <w:spacing w:beforeAutospacing="on" w:afterAutospacing="on" w:line="360" w:lineRule="auto"/>
+        <w:rPr>
+          <w:rFonts w:eastAsia="Times New Roman" w:cs="Calibri" w:cstheme="minorAscii"/>
+          <w:sz w:val="20"/>
+          <w:szCs w:val="20"/>
+          <w:lang w:eastAsia="es-GT"/>
+        </w:rPr>
+      </w:pPr>
+      <w:r>
+        <w:rPr>
+          <w:rFonts w:eastAsia="Times New Roman" w:cs="Calibri" w:cstheme="minorAscii"/>
+          <w:sz w:val="20"/>
+          <w:szCs w:val="20"/>
+          <w:lang w:eastAsia="es-GT"/>
+        </w:rPr>
+        <w:t xml:space="preserve">HOJS-022 Registros cliente </w:t>
+      </w:r>
+    </w:p>
+    <w:p>
+      <w:pPr>
+        <w:pStyle w:val="Normal"/>
+        <w:spacing w:beforeAutospacing="on" w:afterAutospacing="on" w:line="360" w:lineRule="auto"/>
+      </w:pPr>
+      <w:r>
+        <w:rPr>
+          <w:rFonts w:eastAsia="Times New Roman" w:cs="Calibri" w:cstheme="minorAscii"/>
+          <w:sz w:val="20"/>
+          <w:szCs w:val="20"/>
+          <w:lang w:eastAsia="es-GT"/>
+        </w:rPr>
+        <w:t xml:space="preserve">Como: Desarrollador </w:t>
+      </w:r>
+    </w:p>
+    <w:p>
+      <w:pPr>
+        <w:pStyle w:val="Normal"/>
+        <w:spacing w:beforeAutospacing="on" w:afterAutospacing="on" w:line="360" w:lineRule="auto"/>
+      </w:pPr>
+      <w:r>
+        <w:rPr>
+          <w:rFonts w:eastAsia="Times New Roman" w:cs="Calibri" w:cstheme="minorAscii"/>
+          <w:sz w:val="20"/>
+          <w:szCs w:val="20"/>
+          <w:lang w:eastAsia="es-GT"/>
+        </w:rPr>
+        <w:t xml:space="preserve">Quiero: poder almacenar los datos de los clientes </w:t>
+      </w:r>
+    </w:p>
+    <w:p>
+      <w:pPr>
+        <w:pStyle w:val="Normal"/>
+        <w:spacing w:beforeAutospacing="on" w:afterAutospacing="on" w:line="360" w:lineRule="auto"/>
+      </w:pPr>
+      <w:r>
+        <w:rPr>
+          <w:rFonts w:eastAsia="Times New Roman" w:cs="Calibri" w:cstheme="minorAscii"/>
+          <w:sz w:val="20"/>
+          <w:szCs w:val="20"/>
+          <w:lang w:eastAsia="es-GT"/>
+        </w:rPr>
+        <w:t>Para: llevar un registro de sus compras y datos.</w:t>
+      </w:r>
+    </w:p>
+    <w:p>
+      <w:pPr>
+        <w:rPr>
+          <w:sz w:val="20"/>
+          <w:szCs w:val="20"/>
+        </w:rPr>
+      </w:pPr>
+    </w:p>
+    <w:p/>
+    <w:p/>
+    <w:p/>
+    <w:p/>
+    <w:p/>
+    <w:p/>
+    <w:p>
+      <w:pPr>
+        <w:rPr>
+          <w:rFonts w:ascii="Arial" w:hAnsi="Arial" w:cs="Arial" w:eastAsiaTheme="minorHAnsi"/>
+          <w:sz w:val="28"/>
+        </w:rPr>
+      </w:pPr>
+    </w:p>
     <w:sectPr>
       <w:pgSz w:w="12240" w:h="15840" w:orient="portrait"/>
-      <w:pgMar w:top="720" w:right="720" w:bottom="720" w:left="720" w:header="708" w:footer="708" w:gutter="0"/>
+      <w:pgMar w:top="1417" w:right="1701" w:bottom="1417" w:left="1701" w:header="708" w:footer="708" w:gutter="0"/>
       <w:cols w:space="708"/>
       <w:docGrid w:linePitch="360"/>
     </w:sectPr>
@@ -1415,7 +3036,7 @@
 </file>
 
 <file path=word/styles.xml><?xml version="1.0" encoding="utf-8"?>
-<w:styles xmlns:mc="http://schemas.openxmlformats.org/markup-compatibility/2006" xmlns:r="http://schemas.openxmlformats.org/officeDocument/2006/relationships" xmlns:w="http://schemas.openxmlformats.org/wordprocessingml/2006/main" xmlns:w14="http://schemas.microsoft.com/office/word/2010/wordml" xmlns:w15="http://schemas.microsoft.com/office/word/2012/wordml" xmlns:w16cex="http://schemas.microsoft.com/office/word/2018/wordml/cex" xmlns:w16cid="http://schemas.microsoft.com/office/word/2016/wordml/cid" xmlns:w16="http://schemas.microsoft.com/office/word/2018/wordml" xmlns:w16sdtdh="http://schemas.microsoft.com/office/word/2020/wordml/sdtdatahash" xmlns:w16se="http://schemas.microsoft.com/office/word/2015/wordml/symex" mc:Ignorable="w14 w15 w16se w16cid w16 w16cex w16sdtdh">
+<w:styles xmlns:wp14="http://schemas.microsoft.com/office/word/2010/wordprocessingDrawing" xmlns:mc="http://schemas.openxmlformats.org/markup-compatibility/2006" xmlns:r="http://schemas.openxmlformats.org/officeDocument/2006/relationships" xmlns:w="http://schemas.openxmlformats.org/wordprocessingml/2006/main" xmlns:w14="http://schemas.microsoft.com/office/word/2010/wordml" xmlns:w15="http://schemas.microsoft.com/office/word/2012/wordml" xmlns:w16cex="http://schemas.microsoft.com/office/word/2018/wordml/cex" xmlns:w16cid="http://schemas.microsoft.com/office/word/2016/wordml/cid" xmlns:w16="http://schemas.microsoft.com/office/word/2018/wordml" xmlns:w16sdtdh="http://schemas.microsoft.com/office/word/2020/wordml/sdtdatahash" xmlns:w16se="http://schemas.microsoft.com/office/word/2015/wordml/symex" mc:Ignorable="w14 w15 w16se w16cid w16 w16cex w16sdtdh wp14">
   <w:docDefaults>
     <w:rPrDefault>
       <w:rPr>
@@ -1977,6 +3598,17 @@
       </w:tblBorders>
     </w:tblPr>
   </w:style>
+  <w:style w:type="character" w:styleId="Textoennegrita">
+    <w:name w:val="Strong"/>
+    <w:basedOn w:val="Fuentedeprrafopredeter"/>
+    <w:uiPriority w:val="22"/>
+    <w:qFormat/>
+    <w:rsid w:val="008B02C9"/>
+    <w:rPr>
+      <w:b/>
+      <w:bCs/>
+    </w:rPr>
+  </w:style>
 </w:styles>
 </file>
 

</xml_diff>

<commit_message>
add:Se agrego HUDL-011 al archivo EndOfLine.docx en la rama dlucas-2024332
</commit_message>
<xml_diff>
--- a/EndOfLine.docx
+++ b/EndOfLine.docx
@@ -1,6 +1,6 @@
 
 <file path=word/document.xml><?xml version="1.0" encoding="utf-8"?>
-<w:document xmlns:wpc="http://schemas.microsoft.com/office/word/2010/wordprocessingCanvas" xmlns:cx="http://schemas.microsoft.com/office/drawing/2014/chartex" xmlns:cx1="http://schemas.microsoft.com/office/drawing/2015/9/8/chartex" xmlns:cx2="http://schemas.microsoft.com/office/drawing/2015/10/21/chartex" xmlns:cx3="http://schemas.microsoft.com/office/drawing/2016/5/9/chartex" xmlns:cx4="http://schemas.microsoft.com/office/drawing/2016/5/10/chartex" xmlns:cx5="http://schemas.microsoft.com/office/drawing/2016/5/11/chartex" xmlns:cx6="http://schemas.microsoft.com/office/drawing/2016/5/12/chartex" xmlns:cx7="http://schemas.microsoft.com/office/drawing/2016/5/13/chartex" xmlns:cx8="http://schemas.microsoft.com/office/drawing/2016/5/14/chartex" xmlns:mc="http://schemas.openxmlformats.org/markup-compatibility/2006" xmlns:aink="http://schemas.microsoft.com/office/drawing/2016/ink" xmlns:am3d="http://schemas.microsoft.com/office/drawing/2017/model3d" xmlns:o="urn:schemas-microsoft-com:office:office" xmlns:oel="http://schemas.microsoft.com/office/2019/extlst" xmlns:r="http://schemas.openxmlformats.org/officeDocument/2006/relationships" xmlns:m="http://schemas.openxmlformats.org/officeDocument/2006/math" xmlns:v="urn:schemas-microsoft-com:vml" xmlns:wp14="http://schemas.microsoft.com/office/word/2010/wordprocessingDrawing" xmlns:wp="http://schemas.openxmlformats.org/drawingml/2006/wordprocessingDrawing" xmlns:w10="urn:schemas-microsoft-com:office:word" xmlns:w="http://schemas.openxmlformats.org/wordprocessingml/2006/main" xmlns:w14="http://schemas.microsoft.com/office/word/2010/wordml" xmlns:w15="http://schemas.microsoft.com/office/word/2012/wordml" xmlns:w16cex="http://schemas.microsoft.com/office/word/2018/wordml/cex" xmlns:w16cid="http://schemas.microsoft.com/office/word/2016/wordml/cid" xmlns:w16="http://schemas.microsoft.com/office/word/2018/wordml" xmlns:w16du="http://schemas.microsoft.com/office/word/2023/wordml/word16du" xmlns:w16sdtdh="http://schemas.microsoft.com/office/word/2020/wordml/sdtdatahash" xmlns:w16se="http://schemas.microsoft.com/office/word/2015/wordml/symex" xmlns:wpg="http://schemas.microsoft.com/office/word/2010/wordprocessingGroup" xmlns:wpi="http://schemas.microsoft.com/office/word/2010/wordprocessingInk" xmlns:wne="http://schemas.microsoft.com/office/word/2006/wordml" xmlns:wps="http://schemas.microsoft.com/office/word/2010/wordprocessingShape" mc:Ignorable="w14 w15 w16se w16cid w16 w16cex w16sdtdh w16du wp14">
+<w:document xmlns:wpc="http://schemas.microsoft.com/office/word/2010/wordprocessingCanvas" xmlns:cx="http://schemas.microsoft.com/office/drawing/2014/chartex" xmlns:cx1="http://schemas.microsoft.com/office/drawing/2015/9/8/chartex" xmlns:cx2="http://schemas.microsoft.com/office/drawing/2015/10/21/chartex" xmlns:cx3="http://schemas.microsoft.com/office/drawing/2016/5/9/chartex" xmlns:cx4="http://schemas.microsoft.com/office/drawing/2016/5/10/chartex" xmlns:cx5="http://schemas.microsoft.com/office/drawing/2016/5/11/chartex" xmlns:cx6="http://schemas.microsoft.com/office/drawing/2016/5/12/chartex" xmlns:cx7="http://schemas.microsoft.com/office/drawing/2016/5/13/chartex" xmlns:cx8="http://schemas.microsoft.com/office/drawing/2016/5/14/chartex" xmlns:mc="http://schemas.openxmlformats.org/markup-compatibility/2006" xmlns:aink="http://schemas.microsoft.com/office/drawing/2016/ink" xmlns:am3d="http://schemas.microsoft.com/office/drawing/2017/model3d" xmlns:o="urn:schemas-microsoft-com:office:office" xmlns:oel="http://schemas.microsoft.com/office/2019/extlst" xmlns:r="http://schemas.openxmlformats.org/officeDocument/2006/relationships" xmlns:m="http://schemas.openxmlformats.org/officeDocument/2006/math" xmlns:v="urn:schemas-microsoft-com:vml" xmlns:wp14="http://schemas.microsoft.com/office/word/2010/wordprocessingDrawing" xmlns:wp="http://schemas.openxmlformats.org/drawingml/2006/wordprocessingDrawing" xmlns:w10="urn:schemas-microsoft-com:office:word" xmlns:w="http://schemas.openxmlformats.org/wordprocessingml/2006/main" xmlns:w14="http://schemas.microsoft.com/office/word/2010/wordml" xmlns:w15="http://schemas.microsoft.com/office/word/2012/wordml" xmlns:w16cex="http://schemas.microsoft.com/office/word/2018/wordml/cex" xmlns:w16cid="http://schemas.microsoft.com/office/word/2016/wordml/cid" xmlns:w16="http://schemas.microsoft.com/office/word/2018/wordml" xmlns:w16du="http://schemas.microsoft.com/office/word/2023/wordml/word16du" xmlns:w16sdtdh="http://schemas.microsoft.com/office/word/2020/wordml/sdtdatahash" xmlns:w16sdtfl="http://schemas.microsoft.com/office/word/2024/wordml/sdtformatlock" xmlns:w16se="http://schemas.microsoft.com/office/word/2015/wordml/symex" xmlns:wpg="http://schemas.microsoft.com/office/word/2010/wordprocessingGroup" xmlns:wpi="http://schemas.microsoft.com/office/word/2010/wordprocessingInk" xmlns:wne="http://schemas.microsoft.com/office/word/2006/wordml" xmlns:wps="http://schemas.microsoft.com/office/word/2010/wordprocessingShape" mc:Ignorable="w14 w15 w16se w16cid w16 w16cex w16sdtdh w16sdtfl w16du wp14">
   <w:body>
     <w:p>
       <w:pPr>
@@ -279,6 +279,7 @@
           <w:rFonts w:ascii="Arial" w:hAnsi="Arial" w:cs="Arial"/>
         </w:rPr>
       </w:pPr>
+      <w:proofErr w:type="spellStart"/>
       <w:r>
         <w:rPr>
           <w:rStyle w:val="oypena"/>
@@ -286,7 +287,37 @@
           <w:color w:val="000000"/>
           <w:sz w:val="40"/>
         </w:rPr>
-        <w:t>End of Line</w:t>
+        <w:t>End</w:t>
+      </w:r>
+      <w:proofErr w:type="spellEnd"/>
+      <w:r>
+        <w:rPr>
+          <w:rStyle w:val="oypena"/>
+          <w:rFonts w:ascii="Arial" w:hAnsi="Arial" w:cs="Arial"/>
+          <w:color w:val="000000"/>
+          <w:sz w:val="40"/>
+        </w:rPr>
+        <w:t xml:space="preserve"> </w:t>
+      </w:r>
+      <w:proofErr w:type="spellStart"/>
+      <w:r>
+        <w:rPr>
+          <w:rStyle w:val="oypena"/>
+          <w:rFonts w:ascii="Arial" w:hAnsi="Arial" w:cs="Arial"/>
+          <w:color w:val="000000"/>
+          <w:sz w:val="40"/>
+        </w:rPr>
+        <w:t>of</w:t>
+      </w:r>
+      <w:proofErr w:type="spellEnd"/>
+      <w:r>
+        <w:rPr>
+          <w:rStyle w:val="oypena"/>
+          <w:rFonts w:ascii="Arial" w:hAnsi="Arial" w:cs="Arial"/>
+          <w:color w:val="000000"/>
+          <w:sz w:val="40"/>
+        </w:rPr>
+        <w:t xml:space="preserve"> Line</w:t>
       </w:r>
     </w:p>
     <w:p>
@@ -497,17 +528,47 @@
           <w:b/>
           <w:sz w:val="24"/>
         </w:rPr>
-        <w:t>Diego Alejandro Vel</w:t>
-      </w:r>
+        <w:t xml:space="preserve">Diego Alejandro </w:t>
+      </w:r>
+      <w:proofErr w:type="spellStart"/>
       <w:r>
         <w:rPr>
           <w:rFonts w:ascii="Arial" w:hAnsi="Arial" w:cs="Arial"/>
           <w:b/>
           <w:sz w:val="24"/>
+        </w:rPr>
+        <w:t>Vel</w:t>
+      </w:r>
+      <w:r>
+        <w:rPr>
+          <w:rFonts w:ascii="Arial" w:hAnsi="Arial" w:cs="Arial"/>
+          <w:b/>
+          <w:sz w:val="24"/>
           <w:lang w:val="es-ES"/>
         </w:rPr>
-        <w:t>ásquez Cuté</w:t>
-      </w:r>
+        <w:t>ásquez</w:t>
+      </w:r>
+      <w:proofErr w:type="spellEnd"/>
+      <w:r>
+        <w:rPr>
+          <w:rFonts w:ascii="Arial" w:hAnsi="Arial" w:cs="Arial"/>
+          <w:b/>
+          <w:sz w:val="24"/>
+          <w:lang w:val="es-ES"/>
+        </w:rPr>
+        <w:t xml:space="preserve"> </w:t>
+      </w:r>
+      <w:proofErr w:type="spellStart"/>
+      <w:r>
+        <w:rPr>
+          <w:rFonts w:ascii="Arial" w:hAnsi="Arial" w:cs="Arial"/>
+          <w:b/>
+          <w:sz w:val="24"/>
+          <w:lang w:val="es-ES"/>
+        </w:rPr>
+        <w:t>Cuté</w:t>
+      </w:r>
+      <w:proofErr w:type="spellEnd"/>
     </w:p>
     <w:p>
       <w:pPr>
@@ -726,7 +787,15 @@
                 <w:rFonts w:ascii="Arial" w:eastAsiaTheme="minorHAnsi" w:hAnsi="Arial" w:cs="Arial"/>
                 <w:sz w:val="24"/>
               </w:rPr>
-              <w:t>Diego Alejandro Vel</w:t>
+              <w:t xml:space="preserve">Diego Alejandro </w:t>
+            </w:r>
+            <w:proofErr w:type="spellStart"/>
+            <w:r>
+              <w:rPr>
+                <w:rFonts w:ascii="Arial" w:eastAsiaTheme="minorHAnsi" w:hAnsi="Arial" w:cs="Arial"/>
+                <w:sz w:val="24"/>
+              </w:rPr>
+              <w:t>Vel</w:t>
             </w:r>
             <w:r>
               <w:rPr>
@@ -734,8 +803,27 @@
                 <w:sz w:val="24"/>
                 <w:lang w:val="es-ES"/>
               </w:rPr>
-              <w:t>ásquez Cuté</w:t>
-            </w:r>
+              <w:t>ásquez</w:t>
+            </w:r>
+            <w:proofErr w:type="spellEnd"/>
+            <w:r>
+              <w:rPr>
+                <w:rFonts w:ascii="Arial" w:eastAsiaTheme="minorHAnsi" w:hAnsi="Arial" w:cs="Arial"/>
+                <w:sz w:val="24"/>
+                <w:lang w:val="es-ES"/>
+              </w:rPr>
+              <w:t xml:space="preserve"> </w:t>
+            </w:r>
+            <w:proofErr w:type="spellStart"/>
+            <w:r>
+              <w:rPr>
+                <w:rFonts w:ascii="Arial" w:eastAsiaTheme="minorHAnsi" w:hAnsi="Arial" w:cs="Arial"/>
+                <w:sz w:val="24"/>
+                <w:lang w:val="es-ES"/>
+              </w:rPr>
+              <w:t>Cuté</w:t>
+            </w:r>
+            <w:proofErr w:type="spellEnd"/>
           </w:p>
         </w:tc>
         <w:tc>
@@ -755,8 +843,17 @@
                 <w:rFonts w:ascii="Arial" w:eastAsiaTheme="minorHAnsi" w:hAnsi="Arial" w:cs="Arial"/>
                 <w:sz w:val="24"/>
               </w:rPr>
-              <w:t>Scrum Master</w:t>
-            </w:r>
+              <w:t xml:space="preserve">Scrum </w:t>
+            </w:r>
+            <w:proofErr w:type="gramStart"/>
+            <w:r>
+              <w:rPr>
+                <w:rFonts w:ascii="Arial" w:eastAsiaTheme="minorHAnsi" w:hAnsi="Arial" w:cs="Arial"/>
+                <w:sz w:val="24"/>
+              </w:rPr>
+              <w:t>Master</w:t>
+            </w:r>
+            <w:proofErr w:type="gramEnd"/>
           </w:p>
         </w:tc>
       </w:tr>
@@ -822,8 +919,49 @@
                 <w:rFonts w:ascii="Arial" w:eastAsiaTheme="minorHAnsi" w:hAnsi="Arial" w:cs="Arial"/>
                 <w:sz w:val="24"/>
               </w:rPr>
-              <w:t>Ricardo Andre Marroquin Lopez</w:t>
-            </w:r>
+              <w:t xml:space="preserve">Ricardo </w:t>
+            </w:r>
+            <w:proofErr w:type="spellStart"/>
+            <w:r>
+              <w:rPr>
+                <w:rFonts w:ascii="Arial" w:eastAsiaTheme="minorHAnsi" w:hAnsi="Arial" w:cs="Arial"/>
+                <w:sz w:val="24"/>
+              </w:rPr>
+              <w:t>Andre</w:t>
+            </w:r>
+            <w:proofErr w:type="spellEnd"/>
+            <w:r>
+              <w:rPr>
+                <w:rFonts w:ascii="Arial" w:eastAsiaTheme="minorHAnsi" w:hAnsi="Arial" w:cs="Arial"/>
+                <w:sz w:val="24"/>
+              </w:rPr>
+              <w:t xml:space="preserve"> </w:t>
+            </w:r>
+            <w:proofErr w:type="spellStart"/>
+            <w:r>
+              <w:rPr>
+                <w:rFonts w:ascii="Arial" w:eastAsiaTheme="minorHAnsi" w:hAnsi="Arial" w:cs="Arial"/>
+                <w:sz w:val="24"/>
+              </w:rPr>
+              <w:t>Marroquin</w:t>
+            </w:r>
+            <w:proofErr w:type="spellEnd"/>
+            <w:r>
+              <w:rPr>
+                <w:rFonts w:ascii="Arial" w:eastAsiaTheme="minorHAnsi" w:hAnsi="Arial" w:cs="Arial"/>
+                <w:sz w:val="24"/>
+              </w:rPr>
+              <w:t xml:space="preserve"> </w:t>
+            </w:r>
+            <w:proofErr w:type="spellStart"/>
+            <w:r>
+              <w:rPr>
+                <w:rFonts w:ascii="Arial" w:eastAsiaTheme="minorHAnsi" w:hAnsi="Arial" w:cs="Arial"/>
+                <w:sz w:val="24"/>
+              </w:rPr>
+              <w:t>Lopez</w:t>
+            </w:r>
+            <w:proofErr w:type="spellEnd"/>
           </w:p>
         </w:tc>
         <w:tc>
@@ -866,7 +1004,23 @@
                 <w:rFonts w:ascii="Arial" w:eastAsiaTheme="minorHAnsi" w:hAnsi="Arial" w:cs="Arial"/>
                 <w:sz w:val="24"/>
               </w:rPr>
-              <w:t>Rigoberto Godinez Fajardo</w:t>
+              <w:t xml:space="preserve">Rigoberto </w:t>
+            </w:r>
+            <w:proofErr w:type="spellStart"/>
+            <w:r>
+              <w:rPr>
+                <w:rFonts w:ascii="Arial" w:eastAsiaTheme="minorHAnsi" w:hAnsi="Arial" w:cs="Arial"/>
+                <w:sz w:val="24"/>
+              </w:rPr>
+              <w:t>Godinez</w:t>
+            </w:r>
+            <w:proofErr w:type="spellEnd"/>
+            <w:r>
+              <w:rPr>
+                <w:rFonts w:ascii="Arial" w:eastAsiaTheme="minorHAnsi" w:hAnsi="Arial" w:cs="Arial"/>
+                <w:sz w:val="24"/>
+              </w:rPr>
+              <w:t xml:space="preserve"> Fajardo</w:t>
             </w:r>
           </w:p>
         </w:tc>
@@ -911,7 +1065,23 @@
                 <w:rFonts w:ascii="Arial" w:eastAsiaTheme="minorHAnsi" w:hAnsi="Arial" w:cs="Arial"/>
                 <w:sz w:val="24"/>
               </w:rPr>
-              <w:t>Dany Ixbalanqué Lucas Vicente</w:t>
+              <w:t xml:space="preserve">Dany </w:t>
+            </w:r>
+            <w:proofErr w:type="spellStart"/>
+            <w:r>
+              <w:rPr>
+                <w:rFonts w:ascii="Arial" w:eastAsiaTheme="minorHAnsi" w:hAnsi="Arial" w:cs="Arial"/>
+                <w:sz w:val="24"/>
+              </w:rPr>
+              <w:t>Ixbalanqué</w:t>
+            </w:r>
+            <w:proofErr w:type="spellEnd"/>
+            <w:r>
+              <w:rPr>
+                <w:rFonts w:ascii="Arial" w:eastAsiaTheme="minorHAnsi" w:hAnsi="Arial" w:cs="Arial"/>
+                <w:sz w:val="24"/>
+              </w:rPr>
+              <w:t xml:space="preserve"> Lucas Vicente</w:t>
             </w:r>
           </w:p>
         </w:tc>
@@ -955,7 +1125,23 @@
                 <w:rFonts w:ascii="Arial" w:eastAsiaTheme="minorHAnsi" w:hAnsi="Arial" w:cs="Arial"/>
                 <w:sz w:val="24"/>
               </w:rPr>
-              <w:t>Otto Raul Diaz Batres</w:t>
+              <w:t xml:space="preserve">Otto </w:t>
+            </w:r>
+            <w:proofErr w:type="spellStart"/>
+            <w:r>
+              <w:rPr>
+                <w:rFonts w:ascii="Arial" w:eastAsiaTheme="minorHAnsi" w:hAnsi="Arial" w:cs="Arial"/>
+                <w:sz w:val="24"/>
+              </w:rPr>
+              <w:t>Raul</w:t>
+            </w:r>
+            <w:proofErr w:type="spellEnd"/>
+            <w:r>
+              <w:rPr>
+                <w:rFonts w:ascii="Arial" w:eastAsiaTheme="minorHAnsi" w:hAnsi="Arial" w:cs="Arial"/>
+                <w:sz w:val="24"/>
+              </w:rPr>
+              <w:t xml:space="preserve"> Diaz Batres</w:t>
             </w:r>
           </w:p>
         </w:tc>
@@ -1043,7 +1229,23 @@
                 <w:rFonts w:ascii="Arial" w:eastAsiaTheme="minorHAnsi" w:hAnsi="Arial" w:cs="Arial"/>
                 <w:sz w:val="24"/>
               </w:rPr>
-              <w:t>Isaac Tiguilá Véliz</w:t>
+              <w:t xml:space="preserve">Isaac </w:t>
+            </w:r>
+            <w:proofErr w:type="spellStart"/>
+            <w:r>
+              <w:rPr>
+                <w:rFonts w:ascii="Arial" w:eastAsiaTheme="minorHAnsi" w:hAnsi="Arial" w:cs="Arial"/>
+                <w:sz w:val="24"/>
+              </w:rPr>
+              <w:t>Tiguilá</w:t>
+            </w:r>
+            <w:proofErr w:type="spellEnd"/>
+            <w:r>
+              <w:rPr>
+                <w:rFonts w:ascii="Arial" w:eastAsiaTheme="minorHAnsi" w:hAnsi="Arial" w:cs="Arial"/>
+                <w:sz w:val="24"/>
+              </w:rPr>
+              <w:t xml:space="preserve"> Véliz</w:t>
             </w:r>
           </w:p>
         </w:tc>
@@ -1083,14 +1285,52 @@
                 <w:szCs w:val="24"/>
               </w:rPr>
             </w:pPr>
+            <w:proofErr w:type="spellStart"/>
             <w:r>
               <w:rPr>
                 <w:rFonts w:ascii="Arial" w:eastAsiaTheme="minorEastAsia" w:hAnsi="Arial" w:cs="Arial"/>
                 <w:sz w:val="24"/>
                 <w:szCs w:val="24"/>
               </w:rPr>
-              <w:t>Josue David Sajche Boror</w:t>
-            </w:r>
+              <w:t>Josue</w:t>
+            </w:r>
+            <w:proofErr w:type="spellEnd"/>
+            <w:r>
+              <w:rPr>
+                <w:rFonts w:ascii="Arial" w:eastAsiaTheme="minorEastAsia" w:hAnsi="Arial" w:cs="Arial"/>
+                <w:sz w:val="24"/>
+                <w:szCs w:val="24"/>
+              </w:rPr>
+              <w:t xml:space="preserve"> David </w:t>
+            </w:r>
+            <w:proofErr w:type="spellStart"/>
+            <w:r>
+              <w:rPr>
+                <w:rFonts w:ascii="Arial" w:eastAsiaTheme="minorEastAsia" w:hAnsi="Arial" w:cs="Arial"/>
+                <w:sz w:val="24"/>
+                <w:szCs w:val="24"/>
+              </w:rPr>
+              <w:t>Sajche</w:t>
+            </w:r>
+            <w:proofErr w:type="spellEnd"/>
+            <w:r>
+              <w:rPr>
+                <w:rFonts w:ascii="Arial" w:eastAsiaTheme="minorEastAsia" w:hAnsi="Arial" w:cs="Arial"/>
+                <w:sz w:val="24"/>
+                <w:szCs w:val="24"/>
+              </w:rPr>
+              <w:t xml:space="preserve"> </w:t>
+            </w:r>
+            <w:proofErr w:type="spellStart"/>
+            <w:r>
+              <w:rPr>
+                <w:rFonts w:ascii="Arial" w:eastAsiaTheme="minorEastAsia" w:hAnsi="Arial" w:cs="Arial"/>
+                <w:sz w:val="24"/>
+                <w:szCs w:val="24"/>
+              </w:rPr>
+              <w:t>Boror</w:t>
+            </w:r>
+            <w:proofErr w:type="spellEnd"/>
           </w:p>
         </w:tc>
         <w:tc>
@@ -1135,8 +1375,17 @@
                 <w:rFonts w:ascii="Arial" w:eastAsiaTheme="minorHAnsi" w:hAnsi="Arial" w:cs="Arial"/>
                 <w:sz w:val="24"/>
               </w:rPr>
-              <w:t>Francisco Emanuel Milian Gonzalez</w:t>
-            </w:r>
+              <w:t xml:space="preserve">Francisco Emanuel Milian </w:t>
+            </w:r>
+            <w:proofErr w:type="spellStart"/>
+            <w:r>
+              <w:rPr>
+                <w:rFonts w:ascii="Arial" w:eastAsiaTheme="minorHAnsi" w:hAnsi="Arial" w:cs="Arial"/>
+                <w:sz w:val="24"/>
+              </w:rPr>
+              <w:t>Gonzalez</w:t>
+            </w:r>
+            <w:proofErr w:type="spellEnd"/>
           </w:p>
         </w:tc>
         <w:tc>
@@ -1223,8 +1472,17 @@
                 <w:rFonts w:ascii="Arial" w:eastAsiaTheme="minorHAnsi" w:hAnsi="Arial" w:cs="Arial"/>
                 <w:sz w:val="24"/>
               </w:rPr>
-              <w:t>David Francisco López Sicá</w:t>
-            </w:r>
+              <w:t xml:space="preserve">David Francisco López </w:t>
+            </w:r>
+            <w:proofErr w:type="spellStart"/>
+            <w:r>
+              <w:rPr>
+                <w:rFonts w:ascii="Arial" w:eastAsiaTheme="minorHAnsi" w:hAnsi="Arial" w:cs="Arial"/>
+                <w:sz w:val="24"/>
+              </w:rPr>
+              <w:t>Sicá</w:t>
+            </w:r>
+            <w:proofErr w:type="spellEnd"/>
           </w:p>
         </w:tc>
         <w:tc>
@@ -1710,9 +1968,105 @@
       </w:r>
       <w:r>
         <w:br/>
-        <w:t>Para: Mantener la información del personal siempre actualizada</w:t>
-      </w:r>
-    </w:p>
+        <w:t xml:space="preserve">Para: Mantener la información del </w:t>
+      </w:r>
+      <w:proofErr w:type="spellStart"/>
+      <w:r>
+        <w:t>personal</w:t>
+      </w:r>
+      <w:proofErr w:type="spellEnd"/>
+      <w:r>
+        <w:t xml:space="preserve"> siempre actualizada</w:t>
+      </w:r>
+    </w:p>
+    <w:p/>
+    <w:p>
+      <w:r>
+        <w:t>HU</w:t>
+      </w:r>
+      <w:r>
+        <w:t>DL</w:t>
+      </w:r>
+      <w:r>
+        <w:t>-0</w:t>
+      </w:r>
+      <w:r>
+        <w:t>10</w:t>
+      </w:r>
+      <w:r>
+        <w:t xml:space="preserve"> </w:t>
+      </w:r>
+      <w:r>
+        <w:t>Consulta de Datos de los clientes</w:t>
+      </w:r>
+    </w:p>
+    <w:p>
+      <w:r>
+        <w:t>Como: Gerente de ventas.</w:t>
+      </w:r>
+    </w:p>
+    <w:p>
+      <w:r>
+        <w:t xml:space="preserve">Quiero: </w:t>
+      </w:r>
+      <w:r>
+        <w:t>Consultar</w:t>
+      </w:r>
+      <w:r>
+        <w:t xml:space="preserve"> el inventario completo de todos los vehículos, incluyendo el estado del vehículo si esta (disponible, reservado).</w:t>
+      </w:r>
+    </w:p>
+    <w:p>
+      <w:r>
+        <w:t>Para: Disponer de la información precisa en tiempo real de cada cliente así facilitando una venta.</w:t>
+      </w:r>
+    </w:p>
+    <w:p>
+      <w:pPr>
+        <w:rPr>
+          <w:u w:val="single"/>
+        </w:rPr>
+      </w:pPr>
+      <w:r>
+        <w:t>HU</w:t>
+      </w:r>
+      <w:r>
+        <w:t>DL</w:t>
+      </w:r>
+      <w:r>
+        <w:t>-0</w:t>
+      </w:r>
+      <w:r>
+        <w:t>1</w:t>
+      </w:r>
+      <w:r>
+        <w:t>1</w:t>
+      </w:r>
+      <w:r>
+        <w:t xml:space="preserve"> </w:t>
+      </w:r>
+      <w:r>
+        <w:t>Registro de datos de los clientes</w:t>
+      </w:r>
+    </w:p>
+    <w:p>
+      <w:r>
+        <w:t>Como: Vendedor de la concesionaria.</w:t>
+      </w:r>
+    </w:p>
+    <w:p>
+      <w:r>
+        <w:t>Quiero: Registrar los datos de cada cliente como (correos, llamadas, visitas), notas sobre sus preferencias como (modelo de auto, presupuesto).</w:t>
+      </w:r>
+    </w:p>
+    <w:p>
+      <w:r>
+        <w:t>Para: Lograr no perder ninguna oportunidad de venta, por contratiempo con los clientes a la hora de una venta.</w:t>
+      </w:r>
+    </w:p>
+    <w:p/>
+    <w:p/>
+    <w:p/>
     <w:p/>
     <w:p/>
     <w:p/>
@@ -1735,7 +2089,7 @@
 </file>
 
 <file path=word/styles.xml><?xml version="1.0" encoding="utf-8"?>
-<w:styles xmlns:mc="http://schemas.openxmlformats.org/markup-compatibility/2006" xmlns:r="http://schemas.openxmlformats.org/officeDocument/2006/relationships" xmlns:w="http://schemas.openxmlformats.org/wordprocessingml/2006/main" xmlns:w14="http://schemas.microsoft.com/office/word/2010/wordml" xmlns:w15="http://schemas.microsoft.com/office/word/2012/wordml" xmlns:w16cex="http://schemas.microsoft.com/office/word/2018/wordml/cex" xmlns:w16cid="http://schemas.microsoft.com/office/word/2016/wordml/cid" xmlns:w16="http://schemas.microsoft.com/office/word/2018/wordml" xmlns:w16du="http://schemas.microsoft.com/office/word/2023/wordml/word16du" xmlns:w16sdtdh="http://schemas.microsoft.com/office/word/2020/wordml/sdtdatahash" xmlns:w16se="http://schemas.microsoft.com/office/word/2015/wordml/symex" mc:Ignorable="w14 w15 w16se w16cid w16 w16cex w16sdtdh w16du">
+<w:styles xmlns:mc="http://schemas.openxmlformats.org/markup-compatibility/2006" xmlns:r="http://schemas.openxmlformats.org/officeDocument/2006/relationships" xmlns:w="http://schemas.openxmlformats.org/wordprocessingml/2006/main" xmlns:w14="http://schemas.microsoft.com/office/word/2010/wordml" xmlns:w15="http://schemas.microsoft.com/office/word/2012/wordml" xmlns:w16cex="http://schemas.microsoft.com/office/word/2018/wordml/cex" xmlns:w16cid="http://schemas.microsoft.com/office/word/2016/wordml/cid" xmlns:w16="http://schemas.microsoft.com/office/word/2018/wordml" xmlns:w16du="http://schemas.microsoft.com/office/word/2023/wordml/word16du" xmlns:w16sdtdh="http://schemas.microsoft.com/office/word/2020/wordml/sdtdatahash" xmlns:w16sdtfl="http://schemas.microsoft.com/office/word/2024/wordml/sdtformatlock" xmlns:w16se="http://schemas.microsoft.com/office/word/2015/wordml/symex" mc:Ignorable="w14 w15 w16se w16cid w16 w16cex w16sdtdh w16sdtfl w16du">
   <w:docDefaults>
     <w:rPrDefault>
       <w:rPr>

</xml_diff>

<commit_message>
add:Se agrego HUDL-012 al archivo EndOfLine.docx en la rama dlucas-2024332
</commit_message>
<xml_diff>
--- a/EndOfLine.docx
+++ b/EndOfLine.docx
@@ -279,7 +279,6 @@
           <w:rFonts w:ascii="Arial" w:hAnsi="Arial" w:cs="Arial"/>
         </w:rPr>
       </w:pPr>
-      <w:proofErr w:type="spellStart"/>
       <w:r>
         <w:rPr>
           <w:rStyle w:val="oypena"/>
@@ -287,37 +286,7 @@
           <w:color w:val="000000"/>
           <w:sz w:val="40"/>
         </w:rPr>
-        <w:t>End</w:t>
-      </w:r>
-      <w:proofErr w:type="spellEnd"/>
-      <w:r>
-        <w:rPr>
-          <w:rStyle w:val="oypena"/>
-          <w:rFonts w:ascii="Arial" w:hAnsi="Arial" w:cs="Arial"/>
-          <w:color w:val="000000"/>
-          <w:sz w:val="40"/>
-        </w:rPr>
-        <w:t xml:space="preserve"> </w:t>
-      </w:r>
-      <w:proofErr w:type="spellStart"/>
-      <w:r>
-        <w:rPr>
-          <w:rStyle w:val="oypena"/>
-          <w:rFonts w:ascii="Arial" w:hAnsi="Arial" w:cs="Arial"/>
-          <w:color w:val="000000"/>
-          <w:sz w:val="40"/>
-        </w:rPr>
-        <w:t>of</w:t>
-      </w:r>
-      <w:proofErr w:type="spellEnd"/>
-      <w:r>
-        <w:rPr>
-          <w:rStyle w:val="oypena"/>
-          <w:rFonts w:ascii="Arial" w:hAnsi="Arial" w:cs="Arial"/>
-          <w:color w:val="000000"/>
-          <w:sz w:val="40"/>
-        </w:rPr>
-        <w:t xml:space="preserve"> Line</w:t>
+        <w:t>End of Line</w:t>
       </w:r>
     </w:p>
     <w:p>
@@ -528,47 +497,17 @@
           <w:b/>
           <w:sz w:val="24"/>
         </w:rPr>
-        <w:t xml:space="preserve">Diego Alejandro </w:t>
-      </w:r>
-      <w:proofErr w:type="spellStart"/>
+        <w:t>Diego Alejandro Vel</w:t>
+      </w:r>
       <w:r>
         <w:rPr>
           <w:rFonts w:ascii="Arial" w:hAnsi="Arial" w:cs="Arial"/>
           <w:b/>
           <w:sz w:val="24"/>
-        </w:rPr>
-        <w:t>Vel</w:t>
-      </w:r>
-      <w:r>
-        <w:rPr>
-          <w:rFonts w:ascii="Arial" w:hAnsi="Arial" w:cs="Arial"/>
-          <w:b/>
-          <w:sz w:val="24"/>
           <w:lang w:val="es-ES"/>
         </w:rPr>
-        <w:t>ásquez</w:t>
-      </w:r>
-      <w:proofErr w:type="spellEnd"/>
-      <w:r>
-        <w:rPr>
-          <w:rFonts w:ascii="Arial" w:hAnsi="Arial" w:cs="Arial"/>
-          <w:b/>
-          <w:sz w:val="24"/>
-          <w:lang w:val="es-ES"/>
-        </w:rPr>
-        <w:t xml:space="preserve"> </w:t>
-      </w:r>
-      <w:proofErr w:type="spellStart"/>
-      <w:r>
-        <w:rPr>
-          <w:rFonts w:ascii="Arial" w:hAnsi="Arial" w:cs="Arial"/>
-          <w:b/>
-          <w:sz w:val="24"/>
-          <w:lang w:val="es-ES"/>
-        </w:rPr>
-        <w:t>Cuté</w:t>
-      </w:r>
-      <w:proofErr w:type="spellEnd"/>
+        <w:t>ásquez Cuté</w:t>
+      </w:r>
     </w:p>
     <w:p>
       <w:pPr>
@@ -787,15 +726,7 @@
                 <w:rFonts w:ascii="Arial" w:eastAsiaTheme="minorHAnsi" w:hAnsi="Arial" w:cs="Arial"/>
                 <w:sz w:val="24"/>
               </w:rPr>
-              <w:t xml:space="preserve">Diego Alejandro </w:t>
-            </w:r>
-            <w:proofErr w:type="spellStart"/>
-            <w:r>
-              <w:rPr>
-                <w:rFonts w:ascii="Arial" w:eastAsiaTheme="minorHAnsi" w:hAnsi="Arial" w:cs="Arial"/>
-                <w:sz w:val="24"/>
-              </w:rPr>
-              <w:t>Vel</w:t>
+              <w:t>Diego Alejandro Vel</w:t>
             </w:r>
             <w:r>
               <w:rPr>
@@ -803,27 +734,8 @@
                 <w:sz w:val="24"/>
                 <w:lang w:val="es-ES"/>
               </w:rPr>
-              <w:t>ásquez</w:t>
+              <w:t>ásquez Cuté</w:t>
             </w:r>
-            <w:proofErr w:type="spellEnd"/>
-            <w:r>
-              <w:rPr>
-                <w:rFonts w:ascii="Arial" w:eastAsiaTheme="minorHAnsi" w:hAnsi="Arial" w:cs="Arial"/>
-                <w:sz w:val="24"/>
-                <w:lang w:val="es-ES"/>
-              </w:rPr>
-              <w:t xml:space="preserve"> </w:t>
-            </w:r>
-            <w:proofErr w:type="spellStart"/>
-            <w:r>
-              <w:rPr>
-                <w:rFonts w:ascii="Arial" w:eastAsiaTheme="minorHAnsi" w:hAnsi="Arial" w:cs="Arial"/>
-                <w:sz w:val="24"/>
-                <w:lang w:val="es-ES"/>
-              </w:rPr>
-              <w:t>Cuté</w:t>
-            </w:r>
-            <w:proofErr w:type="spellEnd"/>
           </w:p>
         </w:tc>
         <w:tc>
@@ -843,17 +755,8 @@
                 <w:rFonts w:ascii="Arial" w:eastAsiaTheme="minorHAnsi" w:hAnsi="Arial" w:cs="Arial"/>
                 <w:sz w:val="24"/>
               </w:rPr>
-              <w:t xml:space="preserve">Scrum </w:t>
+              <w:t>Scrum Master</w:t>
             </w:r>
-            <w:proofErr w:type="gramStart"/>
-            <w:r>
-              <w:rPr>
-                <w:rFonts w:ascii="Arial" w:eastAsiaTheme="minorHAnsi" w:hAnsi="Arial" w:cs="Arial"/>
-                <w:sz w:val="24"/>
-              </w:rPr>
-              <w:t>Master</w:t>
-            </w:r>
-            <w:proofErr w:type="gramEnd"/>
           </w:p>
         </w:tc>
       </w:tr>
@@ -919,49 +822,8 @@
                 <w:rFonts w:ascii="Arial" w:eastAsiaTheme="minorHAnsi" w:hAnsi="Arial" w:cs="Arial"/>
                 <w:sz w:val="24"/>
               </w:rPr>
-              <w:t xml:space="preserve">Ricardo </w:t>
+              <w:t>Ricardo Andre Marroquin Lopez</w:t>
             </w:r>
-            <w:proofErr w:type="spellStart"/>
-            <w:r>
-              <w:rPr>
-                <w:rFonts w:ascii="Arial" w:eastAsiaTheme="minorHAnsi" w:hAnsi="Arial" w:cs="Arial"/>
-                <w:sz w:val="24"/>
-              </w:rPr>
-              <w:t>Andre</w:t>
-            </w:r>
-            <w:proofErr w:type="spellEnd"/>
-            <w:r>
-              <w:rPr>
-                <w:rFonts w:ascii="Arial" w:eastAsiaTheme="minorHAnsi" w:hAnsi="Arial" w:cs="Arial"/>
-                <w:sz w:val="24"/>
-              </w:rPr>
-              <w:t xml:space="preserve"> </w:t>
-            </w:r>
-            <w:proofErr w:type="spellStart"/>
-            <w:r>
-              <w:rPr>
-                <w:rFonts w:ascii="Arial" w:eastAsiaTheme="minorHAnsi" w:hAnsi="Arial" w:cs="Arial"/>
-                <w:sz w:val="24"/>
-              </w:rPr>
-              <w:t>Marroquin</w:t>
-            </w:r>
-            <w:proofErr w:type="spellEnd"/>
-            <w:r>
-              <w:rPr>
-                <w:rFonts w:ascii="Arial" w:eastAsiaTheme="minorHAnsi" w:hAnsi="Arial" w:cs="Arial"/>
-                <w:sz w:val="24"/>
-              </w:rPr>
-              <w:t xml:space="preserve"> </w:t>
-            </w:r>
-            <w:proofErr w:type="spellStart"/>
-            <w:r>
-              <w:rPr>
-                <w:rFonts w:ascii="Arial" w:eastAsiaTheme="minorHAnsi" w:hAnsi="Arial" w:cs="Arial"/>
-                <w:sz w:val="24"/>
-              </w:rPr>
-              <w:t>Lopez</w:t>
-            </w:r>
-            <w:proofErr w:type="spellEnd"/>
           </w:p>
         </w:tc>
         <w:tc>
@@ -1004,23 +866,7 @@
                 <w:rFonts w:ascii="Arial" w:eastAsiaTheme="minorHAnsi" w:hAnsi="Arial" w:cs="Arial"/>
                 <w:sz w:val="24"/>
               </w:rPr>
-              <w:t xml:space="preserve">Rigoberto </w:t>
-            </w:r>
-            <w:proofErr w:type="spellStart"/>
-            <w:r>
-              <w:rPr>
-                <w:rFonts w:ascii="Arial" w:eastAsiaTheme="minorHAnsi" w:hAnsi="Arial" w:cs="Arial"/>
-                <w:sz w:val="24"/>
-              </w:rPr>
-              <w:t>Godinez</w:t>
-            </w:r>
-            <w:proofErr w:type="spellEnd"/>
-            <w:r>
-              <w:rPr>
-                <w:rFonts w:ascii="Arial" w:eastAsiaTheme="minorHAnsi" w:hAnsi="Arial" w:cs="Arial"/>
-                <w:sz w:val="24"/>
-              </w:rPr>
-              <w:t xml:space="preserve"> Fajardo</w:t>
+              <w:t>Rigoberto Godinez Fajardo</w:t>
             </w:r>
           </w:p>
         </w:tc>
@@ -1065,23 +911,7 @@
                 <w:rFonts w:ascii="Arial" w:eastAsiaTheme="minorHAnsi" w:hAnsi="Arial" w:cs="Arial"/>
                 <w:sz w:val="24"/>
               </w:rPr>
-              <w:t xml:space="preserve">Dany </w:t>
-            </w:r>
-            <w:proofErr w:type="spellStart"/>
-            <w:r>
-              <w:rPr>
-                <w:rFonts w:ascii="Arial" w:eastAsiaTheme="minorHAnsi" w:hAnsi="Arial" w:cs="Arial"/>
-                <w:sz w:val="24"/>
-              </w:rPr>
-              <w:t>Ixbalanqué</w:t>
-            </w:r>
-            <w:proofErr w:type="spellEnd"/>
-            <w:r>
-              <w:rPr>
-                <w:rFonts w:ascii="Arial" w:eastAsiaTheme="minorHAnsi" w:hAnsi="Arial" w:cs="Arial"/>
-                <w:sz w:val="24"/>
-              </w:rPr>
-              <w:t xml:space="preserve"> Lucas Vicente</w:t>
+              <w:t>Dany Ixbalanqué Lucas Vicente</w:t>
             </w:r>
           </w:p>
         </w:tc>
@@ -1125,23 +955,7 @@
                 <w:rFonts w:ascii="Arial" w:eastAsiaTheme="minorHAnsi" w:hAnsi="Arial" w:cs="Arial"/>
                 <w:sz w:val="24"/>
               </w:rPr>
-              <w:t xml:space="preserve">Otto </w:t>
-            </w:r>
-            <w:proofErr w:type="spellStart"/>
-            <w:r>
-              <w:rPr>
-                <w:rFonts w:ascii="Arial" w:eastAsiaTheme="minorHAnsi" w:hAnsi="Arial" w:cs="Arial"/>
-                <w:sz w:val="24"/>
-              </w:rPr>
-              <w:t>Raul</w:t>
-            </w:r>
-            <w:proofErr w:type="spellEnd"/>
-            <w:r>
-              <w:rPr>
-                <w:rFonts w:ascii="Arial" w:eastAsiaTheme="minorHAnsi" w:hAnsi="Arial" w:cs="Arial"/>
-                <w:sz w:val="24"/>
-              </w:rPr>
-              <w:t xml:space="preserve"> Diaz Batres</w:t>
+              <w:t>Otto Raul Diaz Batres</w:t>
             </w:r>
           </w:p>
         </w:tc>
@@ -1229,23 +1043,7 @@
                 <w:rFonts w:ascii="Arial" w:eastAsiaTheme="minorHAnsi" w:hAnsi="Arial" w:cs="Arial"/>
                 <w:sz w:val="24"/>
               </w:rPr>
-              <w:t xml:space="preserve">Isaac </w:t>
-            </w:r>
-            <w:proofErr w:type="spellStart"/>
-            <w:r>
-              <w:rPr>
-                <w:rFonts w:ascii="Arial" w:eastAsiaTheme="minorHAnsi" w:hAnsi="Arial" w:cs="Arial"/>
-                <w:sz w:val="24"/>
-              </w:rPr>
-              <w:t>Tiguilá</w:t>
-            </w:r>
-            <w:proofErr w:type="spellEnd"/>
-            <w:r>
-              <w:rPr>
-                <w:rFonts w:ascii="Arial" w:eastAsiaTheme="minorHAnsi" w:hAnsi="Arial" w:cs="Arial"/>
-                <w:sz w:val="24"/>
-              </w:rPr>
-              <w:t xml:space="preserve"> Véliz</w:t>
+              <w:t>Isaac Tiguilá Véliz</w:t>
             </w:r>
           </w:p>
         </w:tc>
@@ -1285,52 +1083,14 @@
                 <w:szCs w:val="24"/>
               </w:rPr>
             </w:pPr>
-            <w:proofErr w:type="spellStart"/>
             <w:r>
               <w:rPr>
                 <w:rFonts w:ascii="Arial" w:eastAsiaTheme="minorEastAsia" w:hAnsi="Arial" w:cs="Arial"/>
                 <w:sz w:val="24"/>
                 <w:szCs w:val="24"/>
               </w:rPr>
-              <w:t>Josue</w:t>
+              <w:t>Josue David Sajche Boror</w:t>
             </w:r>
-            <w:proofErr w:type="spellEnd"/>
-            <w:r>
-              <w:rPr>
-                <w:rFonts w:ascii="Arial" w:eastAsiaTheme="minorEastAsia" w:hAnsi="Arial" w:cs="Arial"/>
-                <w:sz w:val="24"/>
-                <w:szCs w:val="24"/>
-              </w:rPr>
-              <w:t xml:space="preserve"> David </w:t>
-            </w:r>
-            <w:proofErr w:type="spellStart"/>
-            <w:r>
-              <w:rPr>
-                <w:rFonts w:ascii="Arial" w:eastAsiaTheme="minorEastAsia" w:hAnsi="Arial" w:cs="Arial"/>
-                <w:sz w:val="24"/>
-                <w:szCs w:val="24"/>
-              </w:rPr>
-              <w:t>Sajche</w:t>
-            </w:r>
-            <w:proofErr w:type="spellEnd"/>
-            <w:r>
-              <w:rPr>
-                <w:rFonts w:ascii="Arial" w:eastAsiaTheme="minorEastAsia" w:hAnsi="Arial" w:cs="Arial"/>
-                <w:sz w:val="24"/>
-                <w:szCs w:val="24"/>
-              </w:rPr>
-              <w:t xml:space="preserve"> </w:t>
-            </w:r>
-            <w:proofErr w:type="spellStart"/>
-            <w:r>
-              <w:rPr>
-                <w:rFonts w:ascii="Arial" w:eastAsiaTheme="minorEastAsia" w:hAnsi="Arial" w:cs="Arial"/>
-                <w:sz w:val="24"/>
-                <w:szCs w:val="24"/>
-              </w:rPr>
-              <w:t>Boror</w:t>
-            </w:r>
-            <w:proofErr w:type="spellEnd"/>
           </w:p>
         </w:tc>
         <w:tc>
@@ -1375,17 +1135,8 @@
                 <w:rFonts w:ascii="Arial" w:eastAsiaTheme="minorHAnsi" w:hAnsi="Arial" w:cs="Arial"/>
                 <w:sz w:val="24"/>
               </w:rPr>
-              <w:t xml:space="preserve">Francisco Emanuel Milian </w:t>
+              <w:t>Francisco Emanuel Milian Gonzalez</w:t>
             </w:r>
-            <w:proofErr w:type="spellStart"/>
-            <w:r>
-              <w:rPr>
-                <w:rFonts w:ascii="Arial" w:eastAsiaTheme="minorHAnsi" w:hAnsi="Arial" w:cs="Arial"/>
-                <w:sz w:val="24"/>
-              </w:rPr>
-              <w:t>Gonzalez</w:t>
-            </w:r>
-            <w:proofErr w:type="spellEnd"/>
           </w:p>
         </w:tc>
         <w:tc>
@@ -1472,17 +1223,8 @@
                 <w:rFonts w:ascii="Arial" w:eastAsiaTheme="minorHAnsi" w:hAnsi="Arial" w:cs="Arial"/>
                 <w:sz w:val="24"/>
               </w:rPr>
-              <w:t xml:space="preserve">David Francisco López </w:t>
+              <w:t>David Francisco López Sicá</w:t>
             </w:r>
-            <w:proofErr w:type="spellStart"/>
-            <w:r>
-              <w:rPr>
-                <w:rFonts w:ascii="Arial" w:eastAsiaTheme="minorHAnsi" w:hAnsi="Arial" w:cs="Arial"/>
-                <w:sz w:val="24"/>
-              </w:rPr>
-              <w:t>Sicá</w:t>
-            </w:r>
-            <w:proofErr w:type="spellEnd"/>
           </w:p>
         </w:tc>
         <w:tc>
@@ -1968,15 +1710,7 @@
       </w:r>
       <w:r>
         <w:br/>
-        <w:t xml:space="preserve">Para: Mantener la información del </w:t>
-      </w:r>
-      <w:proofErr w:type="spellStart"/>
-      <w:r>
-        <w:t>personal</w:t>
-      </w:r>
-      <w:proofErr w:type="spellEnd"/>
-      <w:r>
-        <w:t xml:space="preserve"> siempre actualizada</w:t>
+        <w:t>Para: Mantener la información del personal siempre actualizada</w:t>
       </w:r>
     </w:p>
     <w:p/>
@@ -2064,6 +1798,52 @@
         <w:t>Para: Lograr no perder ninguna oportunidad de venta, por contratiempo con los clientes a la hora de una venta.</w:t>
       </w:r>
     </w:p>
+    <w:p>
+      <w:r>
+        <w:t>HU</w:t>
+      </w:r>
+      <w:r>
+        <w:t>DL</w:t>
+      </w:r>
+      <w:r>
+        <w:t>-0</w:t>
+      </w:r>
+      <w:r>
+        <w:t>1</w:t>
+      </w:r>
+      <w:r>
+        <w:t>2</w:t>
+      </w:r>
+      <w:r>
+        <w:t xml:space="preserve"> </w:t>
+      </w:r>
+      <w:r>
+        <w:t>Generador de reportes detallados</w:t>
+      </w:r>
+    </w:p>
+    <w:p>
+      <w:r>
+        <w:t>Como: Gerente de ventas:</w:t>
+      </w:r>
+    </w:p>
+    <w:p>
+      <w:r>
+        <w:t>Quiero: Poder generar reportes detallados de las ventas que se realizan por cada vendedor de la concesionaria y el período de tiempo.</w:t>
+      </w:r>
+    </w:p>
+    <w:p>
+      <w:r>
+        <w:t>Para: Para tener un control detallado de cada vendedor, así justificando la venta de cada uno y quien rinde mejor en el trabajo.</w:t>
+      </w:r>
+    </w:p>
+    <w:p>
+      <w:pPr>
+        <w:rPr>
+          <w:u w:val="single"/>
+        </w:rPr>
+      </w:pPr>
+    </w:p>
+    <w:p/>
     <w:p/>
     <w:p/>
     <w:p/>

</xml_diff>

<commit_message>
add:Se agrego HUJS-023 al archivo EndOfLine.docx en la rama jsajche-2024380
</commit_message>
<xml_diff>
--- a/EndOfLine.docx
+++ b/EndOfLine.docx
@@ -3011,7 +3011,39 @@
         </w:rPr>
       </w:pPr>
     </w:p>
-    <w:p/>
+    <w:p>
+      <w:r>
+        <w:rPr/>
+        <w:t>HUJS-023 Servicios de clientes</w:t>
+      </w:r>
+    </w:p>
+    <w:p>
+      <w:pPr>
+        <w:pStyle w:val="Normal"/>
+      </w:pPr>
+      <w:r>
+        <w:rPr/>
+        <w:t xml:space="preserve">Como: Desarrollador </w:t>
+      </w:r>
+    </w:p>
+    <w:p>
+      <w:pPr>
+        <w:pStyle w:val="Normal"/>
+      </w:pPr>
+      <w:r>
+        <w:rPr/>
+        <w:t>Quiero: ofrecer a los clientes membrecías apropiadas para sus necesidades</w:t>
+      </w:r>
+    </w:p>
+    <w:p>
+      <w:pPr>
+        <w:pStyle w:val="Normal"/>
+      </w:pPr>
+      <w:r>
+        <w:rPr/>
+        <w:t>Para: poder mejorar los servicios y la retención de clientes en el concesionario.</w:t>
+      </w:r>
+    </w:p>
     <w:p/>
     <w:p/>
     <w:p/>

</xml_diff>

<commit_message>
add:Se agrego HUJS-024 al archivo EndOfLine.docx en la rama jsajche-2024380
</commit_message>
<xml_diff>
--- a/EndOfLine.docx
+++ b/EndOfLine.docx
@@ -3045,7 +3045,47 @@
       </w:r>
     </w:p>
     <w:p/>
-    <w:p/>
+    <w:p>
+      <w:pPr>
+        <w:pStyle w:val="Normal"/>
+        <w:suppressLineNumbers w:val="0"/>
+        <w:bidi w:val="0"/>
+        <w:spacing w:before="0" w:beforeAutospacing="off" w:after="160" w:afterAutospacing="off" w:line="259" w:lineRule="auto"/>
+        <w:ind w:left="0" w:right="0"/>
+        <w:jc w:val="left"/>
+      </w:pPr>
+      <w:r>
+        <w:rPr/>
+        <w:t>HUJS 024 Auditoría de clientes</w:t>
+      </w:r>
+    </w:p>
+    <w:p>
+      <w:pPr>
+        <w:pStyle w:val="Normal"/>
+      </w:pPr>
+      <w:r>
+        <w:rPr/>
+        <w:t>Como: Desarrollador</w:t>
+      </w:r>
+    </w:p>
+    <w:p>
+      <w:pPr>
+        <w:pStyle w:val="Normal"/>
+      </w:pPr>
+      <w:r>
+        <w:rPr/>
+        <w:t xml:space="preserve">Quiero: poder consultar el historial de cambios hechos a los datos de un cliente </w:t>
+      </w:r>
+    </w:p>
+    <w:p>
+      <w:pPr>
+        <w:pStyle w:val="Normal"/>
+      </w:pPr>
+      <w:r>
+        <w:rPr/>
+        <w:t>Para: poder llevar un control de cualquier cambio y modificación.</w:t>
+      </w:r>
+    </w:p>
     <w:p/>
     <w:p/>
     <w:p/>

</xml_diff>

<commit_message>
add:Se agrego HUOD-013 al archivo EndOfLine.docx en la rama odiaz-2024248
</commit_message>
<xml_diff>
--- a/EndOfLine.docx
+++ b/EndOfLine.docx
@@ -645,8 +645,8 @@
         <w:tblLook w:val="04A0" w:firstRow="1" w:lastRow="0" w:firstColumn="1" w:lastColumn="0" w:noHBand="0" w:noVBand="1"/>
       </w:tblPr>
       <w:tblGrid>
-        <w:gridCol w:w="5395"/>
-        <w:gridCol w:w="5395"/>
+        <w:gridCol w:w="4392"/>
+        <w:gridCol w:w="4436"/>
       </w:tblGrid>
       <w:tr>
         <w:tc>
@@ -994,6 +994,13 @@
                 <w:sz w:val="24"/>
               </w:rPr>
             </w:pPr>
+            <w:r>
+              <w:rPr>
+                <w:rFonts w:ascii="Arial" w:eastAsiaTheme="minorHAnsi" w:hAnsi="Arial" w:cs="Arial"/>
+                <w:sz w:val="24"/>
+              </w:rPr>
+              <w:t xml:space="preserve">Carlos Emilio Navarro Sifontes </w:t>
+            </w:r>
           </w:p>
         </w:tc>
         <w:tc>
@@ -1008,6 +1015,13 @@
                 <w:sz w:val="24"/>
               </w:rPr>
             </w:pPr>
+            <w:r>
+              <w:rPr>
+                <w:rFonts w:ascii="Arial" w:eastAsiaTheme="minorHAnsi" w:hAnsi="Arial" w:cs="Arial"/>
+                <w:sz w:val="24"/>
+              </w:rPr>
+              <w:t>Programador</w:t>
+            </w:r>
           </w:p>
         </w:tc>
       </w:tr>
@@ -1024,6 +1038,13 @@
                 <w:sz w:val="24"/>
               </w:rPr>
             </w:pPr>
+            <w:r>
+              <w:rPr>
+                <w:rFonts w:ascii="Arial" w:eastAsiaTheme="minorHAnsi" w:hAnsi="Arial" w:cs="Arial"/>
+                <w:sz w:val="24"/>
+              </w:rPr>
+              <w:t>Isaac Tiguilá Véliz</w:t>
+            </w:r>
           </w:p>
         </w:tc>
         <w:tc>
@@ -1038,6 +1059,13 @@
                 <w:sz w:val="24"/>
               </w:rPr>
             </w:pPr>
+            <w:r>
+              <w:rPr>
+                <w:rFonts w:ascii="Arial" w:eastAsiaTheme="minorHAnsi" w:hAnsi="Arial" w:cs="Arial"/>
+                <w:sz w:val="24"/>
+              </w:rPr>
+              <w:t>Programador</w:t>
+            </w:r>
           </w:p>
         </w:tc>
       </w:tr>
@@ -1050,10 +1078,19 @@
             <w:pPr>
               <w:jc w:val="center"/>
               <w:rPr>
-                <w:rFonts w:ascii="Arial" w:eastAsiaTheme="minorHAnsi" w:hAnsi="Arial" w:cs="Arial"/>
-                <w:sz w:val="24"/>
+                <w:rFonts w:ascii="Arial" w:eastAsiaTheme="minorEastAsia" w:hAnsi="Arial" w:cs="Arial"/>
+                <w:sz w:val="24"/>
+                <w:szCs w:val="24"/>
               </w:rPr>
             </w:pPr>
+            <w:r>
+              <w:rPr>
+                <w:rFonts w:ascii="Arial" w:eastAsiaTheme="minorEastAsia" w:hAnsi="Arial" w:cs="Arial"/>
+                <w:sz w:val="24"/>
+                <w:szCs w:val="24"/>
+              </w:rPr>
+              <w:t>Josue David Sajche Boror</w:t>
+            </w:r>
           </w:p>
         </w:tc>
         <w:tc>
@@ -1064,10 +1101,19 @@
             <w:pPr>
               <w:jc w:val="center"/>
               <w:rPr>
-                <w:rFonts w:ascii="Arial" w:eastAsiaTheme="minorHAnsi" w:hAnsi="Arial" w:cs="Arial"/>
-                <w:sz w:val="24"/>
+                <w:rFonts w:ascii="Arial" w:eastAsiaTheme="minorEastAsia" w:hAnsi="Arial" w:cs="Arial"/>
+                <w:sz w:val="24"/>
+                <w:szCs w:val="24"/>
               </w:rPr>
             </w:pPr>
+            <w:r>
+              <w:rPr>
+                <w:rFonts w:ascii="Arial" w:eastAsiaTheme="minorEastAsia" w:hAnsi="Arial" w:cs="Arial"/>
+                <w:sz w:val="24"/>
+                <w:szCs w:val="24"/>
+              </w:rPr>
+              <w:t xml:space="preserve">Programador </w:t>
+            </w:r>
           </w:p>
         </w:tc>
       </w:tr>
@@ -1084,6 +1130,13 @@
                 <w:sz w:val="24"/>
               </w:rPr>
             </w:pPr>
+            <w:r>
+              <w:rPr>
+                <w:rFonts w:ascii="Arial" w:eastAsiaTheme="minorHAnsi" w:hAnsi="Arial" w:cs="Arial"/>
+                <w:sz w:val="24"/>
+              </w:rPr>
+              <w:t>Francisco Emanuel Milian Gonzalez</w:t>
+            </w:r>
           </w:p>
         </w:tc>
         <w:tc>
@@ -1098,6 +1151,13 @@
                 <w:sz w:val="24"/>
               </w:rPr>
             </w:pPr>
+            <w:r>
+              <w:rPr>
+                <w:rFonts w:ascii="Arial" w:eastAsiaTheme="minorHAnsi" w:hAnsi="Arial" w:cs="Arial"/>
+                <w:sz w:val="24"/>
+              </w:rPr>
+              <w:t>Programador</w:t>
+            </w:r>
           </w:p>
         </w:tc>
       </w:tr>
@@ -1114,6 +1174,13 @@
                 <w:sz w:val="24"/>
               </w:rPr>
             </w:pPr>
+            <w:r>
+              <w:rPr>
+                <w:rFonts w:ascii="Arial" w:eastAsiaTheme="minorHAnsi" w:hAnsi="Arial" w:cs="Arial"/>
+                <w:sz w:val="24"/>
+              </w:rPr>
+              <w:t>Luis Pedro Alay López</w:t>
+            </w:r>
           </w:p>
         </w:tc>
         <w:tc>
@@ -1128,6 +1195,57 @@
                 <w:sz w:val="24"/>
               </w:rPr>
             </w:pPr>
+            <w:r>
+              <w:rPr>
+                <w:rFonts w:ascii="Arial" w:eastAsiaTheme="minorHAnsi" w:hAnsi="Arial" w:cs="Arial"/>
+                <w:sz w:val="24"/>
+              </w:rPr>
+              <w:t>Programador</w:t>
+            </w:r>
+          </w:p>
+        </w:tc>
+      </w:tr>
+      <w:tr>
+        <w:tc>
+          <w:tcPr>
+            <w:tcW w:w="5395" w:type="dxa"/>
+          </w:tcPr>
+          <w:p>
+            <w:pPr>
+              <w:jc w:val="center"/>
+              <w:rPr>
+                <w:rFonts w:ascii="Arial" w:eastAsiaTheme="minorHAnsi" w:hAnsi="Arial" w:cs="Arial"/>
+                <w:sz w:val="24"/>
+              </w:rPr>
+            </w:pPr>
+            <w:r>
+              <w:rPr>
+                <w:rFonts w:ascii="Arial" w:eastAsiaTheme="minorHAnsi" w:hAnsi="Arial" w:cs="Arial"/>
+                <w:sz w:val="24"/>
+              </w:rPr>
+              <w:t>David Francisco López Sicá</w:t>
+            </w:r>
+          </w:p>
+        </w:tc>
+        <w:tc>
+          <w:tcPr>
+            <w:tcW w:w="5395" w:type="dxa"/>
+          </w:tcPr>
+          <w:p>
+            <w:pPr>
+              <w:jc w:val="center"/>
+              <w:rPr>
+                <w:rFonts w:ascii="Arial" w:eastAsiaTheme="minorHAnsi" w:hAnsi="Arial" w:cs="Arial"/>
+                <w:sz w:val="24"/>
+              </w:rPr>
+            </w:pPr>
+            <w:r>
+              <w:rPr>
+                <w:rFonts w:ascii="Arial" w:eastAsiaTheme="minorHAnsi" w:hAnsi="Arial" w:cs="Arial"/>
+                <w:sz w:val="24"/>
+              </w:rPr>
+              <w:t>Programador</w:t>
+            </w:r>
           </w:p>
         </w:tc>
       </w:tr>
@@ -1141,9 +1259,679 @@
         </w:rPr>
       </w:pPr>
     </w:p>
+    <w:p>
+      <w:pPr>
+        <w:jc w:val="center"/>
+        <w:rPr>
+          <w:rFonts w:ascii="Arial" w:eastAsiaTheme="minorHAnsi" w:hAnsi="Arial" w:cs="Arial"/>
+          <w:sz w:val="24"/>
+        </w:rPr>
+      </w:pPr>
+    </w:p>
+    <w:p>
+      <w:pPr>
+        <w:jc w:val="center"/>
+        <w:rPr>
+          <w:rFonts w:ascii="Arial" w:eastAsiaTheme="minorHAnsi" w:hAnsi="Arial" w:cs="Arial"/>
+          <w:sz w:val="24"/>
+        </w:rPr>
+      </w:pPr>
+    </w:p>
+    <w:p>
+      <w:pPr>
+        <w:jc w:val="center"/>
+        <w:rPr>
+          <w:rFonts w:ascii="Arial" w:eastAsiaTheme="minorHAnsi" w:hAnsi="Arial" w:cs="Arial"/>
+          <w:sz w:val="24"/>
+        </w:rPr>
+      </w:pPr>
+    </w:p>
+    <w:p>
+      <w:pPr>
+        <w:jc w:val="center"/>
+        <w:rPr>
+          <w:rFonts w:ascii="Arial" w:eastAsiaTheme="minorHAnsi" w:hAnsi="Arial" w:cs="Arial"/>
+          <w:sz w:val="24"/>
+        </w:rPr>
+      </w:pPr>
+    </w:p>
+    <w:p>
+      <w:pPr>
+        <w:jc w:val="center"/>
+        <w:rPr>
+          <w:rFonts w:ascii="Arial" w:eastAsiaTheme="minorHAnsi" w:hAnsi="Arial" w:cs="Arial"/>
+          <w:sz w:val="24"/>
+        </w:rPr>
+      </w:pPr>
+    </w:p>
+    <w:p>
+      <w:pPr>
+        <w:jc w:val="center"/>
+        <w:rPr>
+          <w:rFonts w:ascii="Arial" w:eastAsiaTheme="minorHAnsi" w:hAnsi="Arial" w:cs="Arial"/>
+          <w:sz w:val="24"/>
+        </w:rPr>
+      </w:pPr>
+    </w:p>
+    <w:p>
+      <w:pPr>
+        <w:jc w:val="center"/>
+        <w:rPr>
+          <w:rFonts w:ascii="Arial" w:eastAsiaTheme="minorHAnsi" w:hAnsi="Arial" w:cs="Arial"/>
+          <w:sz w:val="24"/>
+        </w:rPr>
+      </w:pPr>
+    </w:p>
+    <w:p>
+      <w:pPr>
+        <w:jc w:val="center"/>
+        <w:rPr>
+          <w:rFonts w:ascii="Arial" w:eastAsiaTheme="minorHAnsi" w:hAnsi="Arial" w:cs="Arial"/>
+          <w:sz w:val="24"/>
+        </w:rPr>
+      </w:pPr>
+    </w:p>
+    <w:p>
+      <w:pPr>
+        <w:jc w:val="center"/>
+        <w:rPr>
+          <w:rFonts w:ascii="Arial" w:eastAsiaTheme="minorHAnsi" w:hAnsi="Arial" w:cs="Arial"/>
+          <w:sz w:val="24"/>
+        </w:rPr>
+      </w:pPr>
+    </w:p>
+    <w:p>
+      <w:pPr>
+        <w:jc w:val="center"/>
+        <w:rPr>
+          <w:rFonts w:ascii="Arial" w:eastAsiaTheme="minorHAnsi" w:hAnsi="Arial" w:cs="Arial"/>
+          <w:sz w:val="24"/>
+        </w:rPr>
+      </w:pPr>
+    </w:p>
+    <w:p>
+      <w:pPr>
+        <w:jc w:val="center"/>
+        <w:rPr>
+          <w:rFonts w:ascii="Arial" w:eastAsiaTheme="minorHAnsi" w:hAnsi="Arial" w:cs="Arial"/>
+          <w:sz w:val="24"/>
+        </w:rPr>
+      </w:pPr>
+    </w:p>
+    <w:p>
+      <w:pPr>
+        <w:jc w:val="center"/>
+        <w:rPr>
+          <w:rFonts w:ascii="Arial" w:eastAsiaTheme="minorHAnsi" w:hAnsi="Arial" w:cs="Arial"/>
+          <w:sz w:val="24"/>
+        </w:rPr>
+      </w:pPr>
+    </w:p>
+    <w:p>
+      <w:pPr>
+        <w:jc w:val="center"/>
+        <w:rPr>
+          <w:rFonts w:ascii="Arial" w:eastAsiaTheme="minorHAnsi" w:hAnsi="Arial" w:cs="Arial"/>
+          <w:sz w:val="24"/>
+        </w:rPr>
+      </w:pPr>
+    </w:p>
+    <w:p>
+      <w:pPr>
+        <w:jc w:val="center"/>
+        <w:rPr>
+          <w:rFonts w:ascii="Arial" w:eastAsiaTheme="minorHAnsi" w:hAnsi="Arial" w:cs="Arial"/>
+          <w:sz w:val="24"/>
+        </w:rPr>
+      </w:pPr>
+    </w:p>
+    <w:p>
+      <w:pPr>
+        <w:jc w:val="center"/>
+        <w:rPr>
+          <w:rFonts w:ascii="Arial" w:eastAsiaTheme="minorHAnsi" w:hAnsi="Arial" w:cs="Arial"/>
+          <w:sz w:val="24"/>
+        </w:rPr>
+      </w:pPr>
+    </w:p>
+    <w:p>
+      <w:pPr>
+        <w:jc w:val="center"/>
+        <w:rPr>
+          <w:rFonts w:ascii="Arial" w:eastAsiaTheme="minorHAnsi" w:hAnsi="Arial" w:cs="Arial"/>
+          <w:sz w:val="24"/>
+        </w:rPr>
+      </w:pPr>
+    </w:p>
+    <w:p>
+      <w:pPr>
+        <w:jc w:val="center"/>
+        <w:rPr>
+          <w:rFonts w:ascii="Arial" w:eastAsiaTheme="minorHAnsi" w:hAnsi="Arial" w:cs="Arial"/>
+          <w:sz w:val="24"/>
+        </w:rPr>
+      </w:pPr>
+    </w:p>
+    <w:p>
+      <w:pPr>
+        <w:jc w:val="center"/>
+        <w:rPr>
+          <w:rFonts w:ascii="Arial" w:eastAsiaTheme="minorHAnsi" w:hAnsi="Arial" w:cs="Arial"/>
+          <w:sz w:val="24"/>
+        </w:rPr>
+      </w:pPr>
+    </w:p>
+    <w:p>
+      <w:pPr>
+        <w:jc w:val="center"/>
+        <w:rPr>
+          <w:rFonts w:ascii="Arial" w:eastAsiaTheme="minorHAnsi" w:hAnsi="Arial" w:cs="Arial"/>
+          <w:b/>
+          <w:sz w:val="40"/>
+        </w:rPr>
+      </w:pPr>
+      <w:r>
+        <w:rPr>
+          <w:rFonts w:ascii="Arial" w:eastAsiaTheme="minorHAnsi" w:hAnsi="Arial" w:cs="Arial"/>
+          <w:b/>
+          <w:sz w:val="40"/>
+        </w:rPr>
+        <w:lastRenderedPageBreak/>
+        <w:t>Historias De Usuario</w:t>
+      </w:r>
+    </w:p>
+    <w:p>
+      <w:r>
+        <w:t>HUDV</w:t>
+      </w:r>
+      <w:r>
+        <w:t xml:space="preserve">-001 </w:t>
+      </w:r>
+      <w:r>
+        <w:t>Consulta de fecha</w:t>
+      </w:r>
+    </w:p>
+    <w:p>
+      <w:r>
+        <w:t>Cómo: Cliente</w:t>
+      </w:r>
+    </w:p>
+    <w:p>
+      <w:r>
+        <w:t>Quiero: Consultar la fecha de emisión de mis facturas</w:t>
+      </w:r>
+    </w:p>
+    <w:p>
+      <w:r>
+        <w:t>Para: Saber cuándo se realizó cada compra o servicio</w:t>
+      </w:r>
+    </w:p>
+    <w:p>
+      <w:r>
+        <w:t>HUDV-002</w:t>
+      </w:r>
+      <w:r>
+        <w:t xml:space="preserve"> </w:t>
+      </w:r>
+      <w:r>
+        <w:t>Total de una factura</w:t>
+      </w:r>
+    </w:p>
+    <w:p>
+      <w:r>
+        <w:t>Cómo: Administrador</w:t>
+      </w:r>
+    </w:p>
+    <w:p>
+      <w:r>
+        <w:t>Quiero: Ver el total de cada factura registrada</w:t>
+      </w:r>
+    </w:p>
+    <w:p>
+      <w:r>
+        <w:t>Para: Llevar el control exacto de los ingresos</w:t>
+      </w:r>
+    </w:p>
+    <w:p>
+      <w:r>
+        <w:t>HUDV-003 Consulta de método de pago</w:t>
+      </w:r>
+    </w:p>
+    <w:p>
+      <w:r>
+        <w:t>Cómo: Administrador</w:t>
+      </w:r>
+    </w:p>
+    <w:p>
+      <w:r>
+        <w:t>Quiero: Filtrar las facturas por método de pago</w:t>
+      </w:r>
+    </w:p>
+    <w:p>
+      <w:r>
+        <w:t>Para: Analizar cuántas se realizaron en efectivo, tarjeta u otros</w:t>
+      </w:r>
+    </w:p>
+    <w:p/>
+    <w:p>
+      <w:r>
+        <w:t>HUDM-00</w:t>
+      </w:r>
+      <w:r>
+        <w:t>4</w:t>
+      </w:r>
+      <w:r>
+        <w:t xml:space="preserve"> Registro de nuevo proveedor</w:t>
+      </w:r>
+    </w:p>
+    <w:p>
+      <w:r>
+        <w:t>Como: Encargado de compras</w:t>
+      </w:r>
+    </w:p>
+    <w:p>
+      <w:r>
+        <w:t>Quiero: Registrar un nuevo proveedor con su código, nombre, apellido, teléfono y correo.</w:t>
+      </w:r>
+    </w:p>
+    <w:p>
+      <w:r>
+        <w:t>Para: Poder tener sus datos actualizados y contactar fácilmente cuando necesite hacer pedidos.</w:t>
+      </w:r>
+    </w:p>
+    <w:p>
+      <w:r>
+        <w:t>HUDM-005 Buscar Proveedores rápidamente</w:t>
+      </w:r>
+    </w:p>
+    <w:p>
+      <w:r>
+        <w:t>Como: Administrador del sistema</w:t>
+      </w:r>
+    </w:p>
+    <w:p>
+      <w:r>
+        <w:t>Quiero:</w:t>
+      </w:r>
+      <w:r>
+        <w:tab/>
+        <w:t>Buscar proveedores por su nombre o apellido</w:t>
+      </w:r>
+    </w:p>
+    <w:p>
+      <w:r>
+        <w:t>Para: Acceder rápidamente a su información de contacto sin tener que revisar toda la base de datos.</w:t>
+      </w:r>
+    </w:p>
+    <w:p>
+      <w:r>
+        <w:t>HUDM-006 Editar un Proveedor para contacto</w:t>
+      </w:r>
+    </w:p>
+    <w:p>
+      <w:r>
+        <w:t>Como: Supervisor</w:t>
+      </w:r>
+    </w:p>
+    <w:p>
+      <w:r>
+        <w:t>Quiero: Editar el correo o teléfono de un proveedor existente.</w:t>
+      </w:r>
+    </w:p>
+    <w:p>
+      <w:r>
+        <w:t>Para: Asegurar que los datos estén siempre actualizados y no se pierda la comunicación de contacto.</w:t>
+      </w:r>
+    </w:p>
+    <w:p/>
+    <w:p>
+      <w:r>
+        <w:lastRenderedPageBreak/>
+        <w:t>HU</w:t>
+      </w:r>
+      <w:r>
+        <w:t>RM</w:t>
+      </w:r>
+      <w:r>
+        <w:t>-00</w:t>
+      </w:r>
+      <w:r>
+        <w:t>7</w:t>
+      </w:r>
+      <w:r>
+        <w:t xml:space="preserve"> Registro de nuevo Empleado</w:t>
+      </w:r>
+    </w:p>
+    <w:p>
+      <w:r>
+        <w:t xml:space="preserve">Como: </w:t>
+      </w:r>
+      <w:r>
+        <w:t>Empleado</w:t>
+      </w:r>
+      <w:r>
+        <w:t xml:space="preserve"> del </w:t>
+      </w:r>
+      <w:r>
+        <w:t>área</w:t>
+      </w:r>
+      <w:r>
+        <w:br/>
+        <w:t>Quiero: Registrar o agregar los datos de un nuevo empleado al sistema</w:t>
+      </w:r>
+      <w:r>
+        <w:br/>
+        <w:t>Para</w:t>
+      </w:r>
+      <w:r>
+        <w:rPr>
+          <w:rStyle w:val="Textoennegrita"/>
+        </w:rPr>
+        <w:t>:</w:t>
+      </w:r>
+      <w:r>
+        <w:t xml:space="preserve"> Tener control del personal que trabaja en la empresa y sus datos de contacto</w:t>
+      </w:r>
+    </w:p>
+    <w:p/>
+    <w:p>
+      <w:r>
+        <w:t>HU</w:t>
+      </w:r>
+      <w:r>
+        <w:t>RM</w:t>
+      </w:r>
+      <w:r>
+        <w:t>-00</w:t>
+      </w:r>
+      <w:r>
+        <w:t>8</w:t>
+      </w:r>
+      <w:r>
+        <w:t xml:space="preserve"> Consulta de Empleado</w:t>
+      </w:r>
+    </w:p>
+    <w:p>
+      <w:r>
+        <w:t xml:space="preserve">Como: </w:t>
+      </w:r>
+      <w:r>
+        <w:t xml:space="preserve">Empleado </w:t>
+      </w:r>
+      <w:r>
+        <w:t xml:space="preserve">del </w:t>
+      </w:r>
+      <w:r>
+        <w:t>área</w:t>
+      </w:r>
+      <w:r>
+        <w:br/>
+        <w:t>Quiero: Consultar los datos de un empleado registrado</w:t>
+      </w:r>
+      <w:r>
+        <w:br/>
+        <w:t>Para: Verificar su información o actualizarla si es necesario</w:t>
+      </w:r>
+    </w:p>
+    <w:p/>
+    <w:p>
+      <w:r>
+        <w:t>HU</w:t>
+      </w:r>
+      <w:r>
+        <w:t>RM</w:t>
+      </w:r>
+      <w:r>
+        <w:t>-00</w:t>
+      </w:r>
+      <w:r>
+        <w:t>9</w:t>
+      </w:r>
+      <w:r>
+        <w:t xml:space="preserve"> Actualización de Datos del Empleado</w:t>
+      </w:r>
+    </w:p>
+    <w:p>
+      <w:r>
+        <w:t xml:space="preserve">Como: </w:t>
+      </w:r>
+      <w:r>
+        <w:t xml:space="preserve">Empleado </w:t>
+      </w:r>
+      <w:r>
+        <w:t xml:space="preserve">del </w:t>
+      </w:r>
+      <w:r>
+        <w:t>área</w:t>
+      </w:r>
+      <w:r>
+        <w:br/>
+        <w:t>Quiero: Modificar o actualizar los datos de un empleado existente</w:t>
+      </w:r>
+      <w:r>
+        <w:br/>
+        <w:t>Para: Mantener la información del personal siempre actualizada</w:t>
+      </w:r>
+    </w:p>
+    <w:p/>
+    <w:p>
+      <w:r>
+        <w:t>HU</w:t>
+      </w:r>
+      <w:r>
+        <w:t>DL</w:t>
+      </w:r>
+      <w:r>
+        <w:t>-0</w:t>
+      </w:r>
+      <w:r>
+        <w:t>10</w:t>
+      </w:r>
+      <w:r>
+        <w:t xml:space="preserve"> </w:t>
+      </w:r>
+      <w:r>
+        <w:t>Consulta de Datos de los clientes</w:t>
+      </w:r>
+    </w:p>
+    <w:p>
+      <w:r>
+        <w:t>Como: Gerente de ventas.</w:t>
+      </w:r>
+    </w:p>
+    <w:p>
+      <w:r>
+        <w:t xml:space="preserve">Quiero: </w:t>
+      </w:r>
+      <w:r>
+        <w:t>Consultar</w:t>
+      </w:r>
+      <w:r>
+        <w:t xml:space="preserve"> el inventario completo de todos los vehículos, incluyendo el estado del vehículo si esta (disponible, reservado).</w:t>
+      </w:r>
+    </w:p>
+    <w:p>
+      <w:r>
+        <w:t>Para: Disponer de la información precisa en tiempo real de cada cliente así facilitando una venta.</w:t>
+      </w:r>
+    </w:p>
+    <w:p>
+      <w:pPr>
+        <w:rPr>
+          <w:u w:val="single"/>
+        </w:rPr>
+      </w:pPr>
+      <w:r>
+        <w:t>HU</w:t>
+      </w:r>
+      <w:r>
+        <w:t>DL</w:t>
+      </w:r>
+      <w:r>
+        <w:t>-0</w:t>
+      </w:r>
+      <w:r>
+        <w:t>11</w:t>
+      </w:r>
+      <w:r>
+        <w:t xml:space="preserve"> </w:t>
+      </w:r>
+      <w:r>
+        <w:t>Registro de datos de los clientes</w:t>
+      </w:r>
+    </w:p>
+    <w:p>
+      <w:r>
+        <w:t>Como: Vendedor de la concesionaria.</w:t>
+      </w:r>
+    </w:p>
+    <w:p>
+      <w:r>
+        <w:t>Quiero: Registrar los datos de cada cliente como (correos, llamadas, visitas), notas sobre sus preferencias como (modelo de auto, presupuesto).</w:t>
+      </w:r>
+    </w:p>
+    <w:p>
+      <w:r>
+        <w:t>Para: Lograr no perder ninguna oportunidad de venta, por contratiempo con los clientes a la hora de una venta.</w:t>
+      </w:r>
+    </w:p>
+    <w:p>
+      <w:r>
+        <w:t>HU</w:t>
+      </w:r>
+      <w:r>
+        <w:t>DL</w:t>
+      </w:r>
+      <w:r>
+        <w:t>-0</w:t>
+      </w:r>
+      <w:r>
+        <w:t>1</w:t>
+      </w:r>
+      <w:r>
+        <w:t>2</w:t>
+      </w:r>
+      <w:r>
+        <w:t xml:space="preserve"> </w:t>
+      </w:r>
+      <w:r>
+        <w:t>Generador de reportes detallados</w:t>
+      </w:r>
+    </w:p>
+    <w:p>
+      <w:r>
+        <w:t>Como: Gerente de ventas:</w:t>
+      </w:r>
+    </w:p>
+    <w:p>
+      <w:r>
+        <w:t>Quiero: Poder generar reportes detallados de las ventas que se realizan por cada vendedor de la concesionaria y el período de tiempo.</w:t>
+      </w:r>
+    </w:p>
+    <w:p>
+      <w:r>
+        <w:t>Para: Para tener un control detallado de cada vendedor, así justificando la venta de cada uno y quien rinde mejor en el trabajo.</w:t>
+      </w:r>
+    </w:p>
+    <w:p>
+      <w:pPr>
+        <w:rPr>
+          <w:u w:val="single"/>
+        </w:rPr>
+      </w:pPr>
+    </w:p>
+    <w:p/>
+    <w:p>
+      <w:pPr>
+        <w:rPr>
+          <w:sz w:val="20"/>
+          <w:szCs w:val="20"/>
+        </w:rPr>
+      </w:pPr>
+      <w:r>
+        <w:rPr>
+          <w:sz w:val="20"/>
+          <w:szCs w:val="20"/>
+        </w:rPr>
+        <w:t>HUOD-0</w:t>
+      </w:r>
+      <w:r>
+        <w:rPr>
+          <w:sz w:val="20"/>
+          <w:szCs w:val="20"/>
+        </w:rPr>
+        <w:t>13</w:t>
+      </w:r>
+      <w:r>
+        <w:rPr>
+          <w:sz w:val="20"/>
+          <w:szCs w:val="20"/>
+        </w:rPr>
+        <w:t xml:space="preserve"> Reserva Rapida</w:t>
+      </w:r>
+    </w:p>
+    <w:p>
+      <w:pPr>
+        <w:rPr>
+          <w:sz w:val="20"/>
+          <w:szCs w:val="20"/>
+        </w:rPr>
+      </w:pPr>
+      <w:r>
+        <w:rPr>
+          <w:sz w:val="20"/>
+          <w:szCs w:val="20"/>
+        </w:rPr>
+        <w:t>Como: Dueño</w:t>
+      </w:r>
+    </w:p>
+    <w:p>
+      <w:pPr>
+        <w:rPr>
+          <w:sz w:val="20"/>
+          <w:szCs w:val="20"/>
+        </w:rPr>
+      </w:pPr>
+      <w:r>
+        <w:rPr>
+          <w:sz w:val="20"/>
+          <w:szCs w:val="20"/>
+        </w:rPr>
+        <w:t>Quiero: Reservar las citas de los clientes por medio de correo.</w:t>
+      </w:r>
+    </w:p>
+    <w:p>
+      <w:pPr>
+        <w:rPr>
+          <w:sz w:val="20"/>
+          <w:szCs w:val="20"/>
+        </w:rPr>
+      </w:pPr>
+      <w:r>
+        <w:rPr>
+          <w:sz w:val="20"/>
+          <w:szCs w:val="20"/>
+        </w:rPr>
+        <w:t>Para: que no tenga que llamar ni esperar atención personalizada.</w:t>
+      </w:r>
+    </w:p>
+    <w:p/>
+    <w:p/>
+    <w:p/>
+    <w:p/>
+    <w:p/>
+    <w:p/>
+    <w:p>
+      <w:pPr>
+        <w:rPr>
+          <w:rFonts w:ascii="Arial" w:eastAsiaTheme="minorHAnsi" w:hAnsi="Arial" w:cs="Arial"/>
+          <w:sz w:val="28"/>
+        </w:rPr>
+      </w:pPr>
+    </w:p>
     <w:sectPr>
       <w:pgSz w:w="12240" w:h="15840"/>
-      <w:pgMar w:top="720" w:right="720" w:bottom="720" w:left="720" w:header="708" w:footer="708" w:gutter="0"/>
+      <w:pgMar w:top="1417" w:right="1701" w:bottom="1417" w:left="1701" w:header="708" w:footer="708" w:gutter="0"/>
       <w:cols w:space="708"/>
       <w:docGrid w:linePitch="360"/>
     </w:sectPr>
@@ -1714,6 +2502,17 @@
       </w:tblBorders>
     </w:tblPr>
   </w:style>
+  <w:style w:type="character" w:styleId="Textoennegrita">
+    <w:name w:val="Strong"/>
+    <w:basedOn w:val="Fuentedeprrafopredeter"/>
+    <w:uiPriority w:val="22"/>
+    <w:qFormat/>
+    <w:rsid w:val="008B02C9"/>
+    <w:rPr>
+      <w:b/>
+      <w:bCs/>
+    </w:rPr>
+  </w:style>
 </w:styles>
 </file>
 

</xml_diff>

<commit_message>
add:Se agrego HUOD-014 al archivo EndOfLine.docx en la rama odiaz-2024248
</commit_message>
<xml_diff>
--- a/EndOfLine.docx
+++ b/EndOfLine.docx
@@ -1853,21 +1853,22 @@
           <w:sz w:val="20"/>
           <w:szCs w:val="20"/>
         </w:rPr>
-        <w:t>HUOD-0</w:t>
-      </w:r>
-      <w:r>
+        <w:t>HUOD-013 Reserva Rapida</w:t>
+      </w:r>
+    </w:p>
+    <w:p>
+      <w:pPr>
         <w:rPr>
           <w:sz w:val="20"/>
           <w:szCs w:val="20"/>
         </w:rPr>
-        <w:t>13</w:t>
-      </w:r>
+      </w:pPr>
       <w:r>
         <w:rPr>
           <w:sz w:val="20"/>
           <w:szCs w:val="20"/>
         </w:rPr>
-        <w:t xml:space="preserve"> Reserva Rapida</w:t>
+        <w:t>Como: Dueño</w:t>
       </w:r>
     </w:p>
     <w:p>
@@ -1882,7 +1883,7 @@
           <w:sz w:val="20"/>
           <w:szCs w:val="20"/>
         </w:rPr>
-        <w:t>Como: Dueño</w:t>
+        <w:t>Quiero: Reservar las citas de los clientes por medio de correo.</w:t>
       </w:r>
     </w:p>
     <w:p>
@@ -1897,9 +1898,10 @@
           <w:sz w:val="20"/>
           <w:szCs w:val="20"/>
         </w:rPr>
-        <w:t>Quiero: Reservar las citas de los clientes por medio de correo.</w:t>
-      </w:r>
-    </w:p>
+        <w:t>Para: que no tenga que llamar ni esperar atención personalizada.</w:t>
+      </w:r>
+    </w:p>
+    <w:p/>
     <w:p>
       <w:pPr>
         <w:rPr>
@@ -1912,7 +1914,73 @@
           <w:sz w:val="20"/>
           <w:szCs w:val="20"/>
         </w:rPr>
-        <w:t>Para: que no tenga que llamar ni esperar atención personalizada.</w:t>
+        <w:t>HUOD-0</w:t>
+      </w:r>
+      <w:r>
+        <w:rPr>
+          <w:sz w:val="20"/>
+          <w:szCs w:val="20"/>
+        </w:rPr>
+        <w:t>14</w:t>
+      </w:r>
+      <w:r>
+        <w:rPr>
+          <w:sz w:val="20"/>
+          <w:szCs w:val="20"/>
+        </w:rPr>
+        <w:t xml:space="preserve"> Buscador de Concesionarios Mas Cercanos</w:t>
+      </w:r>
+    </w:p>
+    <w:p>
+      <w:pPr>
+        <w:rPr>
+          <w:sz w:val="20"/>
+          <w:szCs w:val="20"/>
+        </w:rPr>
+      </w:pPr>
+      <w:r>
+        <w:rPr>
+          <w:sz w:val="20"/>
+          <w:szCs w:val="20"/>
+        </w:rPr>
+        <w:t>Como: Usuario Interesado</w:t>
+      </w:r>
+    </w:p>
+    <w:p>
+      <w:pPr>
+        <w:rPr>
+          <w:sz w:val="20"/>
+          <w:szCs w:val="20"/>
+        </w:rPr>
+      </w:pPr>
+      <w:r>
+        <w:rPr>
+          <w:sz w:val="20"/>
+          <w:szCs w:val="20"/>
+        </w:rPr>
+        <w:t>Quiero: poder buscar concesionarios por ubicación.</w:t>
+      </w:r>
+    </w:p>
+    <w:p>
+      <w:pPr>
+        <w:rPr>
+          <w:sz w:val="20"/>
+          <w:szCs w:val="20"/>
+        </w:rPr>
+      </w:pPr>
+      <w:r>
+        <w:rPr>
+          <w:sz w:val="20"/>
+          <w:szCs w:val="20"/>
+        </w:rPr>
+        <w:t xml:space="preserve">Para: </w:t>
+      </w:r>
+      <w:r>
+        <w:rPr>
+          <w:sz w:val="20"/>
+          <w:szCs w:val="20"/>
+        </w:rPr>
+        <w:t>pueda encontrar fácilmente el más cercano a mí, ver su información de contacto y comunicarme si me interesa.</w:t>
       </w:r>
     </w:p>
     <w:p/>

</xml_diff>

<commit_message>
add:Se agrego HUOD-015 al archivo EndOfLine.docx en la rama odiaz-2024248
</commit_message>
<xml_diff>
--- a/EndOfLine.docx
+++ b/EndOfLine.docx
@@ -279,6 +279,7 @@
           <w:rFonts w:ascii="Arial" w:hAnsi="Arial" w:cs="Arial"/>
         </w:rPr>
       </w:pPr>
+      <w:proofErr w:type="spellStart"/>
       <w:r>
         <w:rPr>
           <w:rStyle w:val="oypena"/>
@@ -286,7 +287,37 @@
           <w:color w:val="000000"/>
           <w:sz w:val="40"/>
         </w:rPr>
-        <w:t>End of Line</w:t>
+        <w:t>End</w:t>
+      </w:r>
+      <w:proofErr w:type="spellEnd"/>
+      <w:r>
+        <w:rPr>
+          <w:rStyle w:val="oypena"/>
+          <w:rFonts w:ascii="Arial" w:hAnsi="Arial" w:cs="Arial"/>
+          <w:color w:val="000000"/>
+          <w:sz w:val="40"/>
+        </w:rPr>
+        <w:t xml:space="preserve"> </w:t>
+      </w:r>
+      <w:proofErr w:type="spellStart"/>
+      <w:r>
+        <w:rPr>
+          <w:rStyle w:val="oypena"/>
+          <w:rFonts w:ascii="Arial" w:hAnsi="Arial" w:cs="Arial"/>
+          <w:color w:val="000000"/>
+          <w:sz w:val="40"/>
+        </w:rPr>
+        <w:t>of</w:t>
+      </w:r>
+      <w:proofErr w:type="spellEnd"/>
+      <w:r>
+        <w:rPr>
+          <w:rStyle w:val="oypena"/>
+          <w:rFonts w:ascii="Arial" w:hAnsi="Arial" w:cs="Arial"/>
+          <w:color w:val="000000"/>
+          <w:sz w:val="40"/>
+        </w:rPr>
+        <w:t xml:space="preserve"> Line</w:t>
       </w:r>
     </w:p>
     <w:p>
@@ -497,17 +528,47 @@
           <w:b/>
           <w:sz w:val="24"/>
         </w:rPr>
-        <w:t>Diego Alejandro Vel</w:t>
-      </w:r>
+        <w:t xml:space="preserve">Diego Alejandro </w:t>
+      </w:r>
+      <w:proofErr w:type="spellStart"/>
       <w:r>
         <w:rPr>
           <w:rFonts w:ascii="Arial" w:hAnsi="Arial" w:cs="Arial"/>
           <w:b/>
           <w:sz w:val="24"/>
+        </w:rPr>
+        <w:t>Vel</w:t>
+      </w:r>
+      <w:r>
+        <w:rPr>
+          <w:rFonts w:ascii="Arial" w:hAnsi="Arial" w:cs="Arial"/>
+          <w:b/>
+          <w:sz w:val="24"/>
           <w:lang w:val="es-ES"/>
         </w:rPr>
-        <w:t>ásquez Cuté</w:t>
-      </w:r>
+        <w:t>ásquez</w:t>
+      </w:r>
+      <w:proofErr w:type="spellEnd"/>
+      <w:r>
+        <w:rPr>
+          <w:rFonts w:ascii="Arial" w:hAnsi="Arial" w:cs="Arial"/>
+          <w:b/>
+          <w:sz w:val="24"/>
+          <w:lang w:val="es-ES"/>
+        </w:rPr>
+        <w:t xml:space="preserve"> </w:t>
+      </w:r>
+      <w:proofErr w:type="spellStart"/>
+      <w:r>
+        <w:rPr>
+          <w:rFonts w:ascii="Arial" w:hAnsi="Arial" w:cs="Arial"/>
+          <w:b/>
+          <w:sz w:val="24"/>
+          <w:lang w:val="es-ES"/>
+        </w:rPr>
+        <w:t>Cuté</w:t>
+      </w:r>
+      <w:proofErr w:type="spellEnd"/>
     </w:p>
     <w:p>
       <w:pPr>
@@ -726,7 +787,15 @@
                 <w:rFonts w:ascii="Arial" w:eastAsiaTheme="minorHAnsi" w:hAnsi="Arial" w:cs="Arial"/>
                 <w:sz w:val="24"/>
               </w:rPr>
-              <w:t>Diego Alejandro Vel</w:t>
+              <w:t xml:space="preserve">Diego Alejandro </w:t>
+            </w:r>
+            <w:proofErr w:type="spellStart"/>
+            <w:r>
+              <w:rPr>
+                <w:rFonts w:ascii="Arial" w:eastAsiaTheme="minorHAnsi" w:hAnsi="Arial" w:cs="Arial"/>
+                <w:sz w:val="24"/>
+              </w:rPr>
+              <w:t>Vel</w:t>
             </w:r>
             <w:r>
               <w:rPr>
@@ -734,8 +803,27 @@
                 <w:sz w:val="24"/>
                 <w:lang w:val="es-ES"/>
               </w:rPr>
-              <w:t>ásquez Cuté</w:t>
-            </w:r>
+              <w:t>ásquez</w:t>
+            </w:r>
+            <w:proofErr w:type="spellEnd"/>
+            <w:r>
+              <w:rPr>
+                <w:rFonts w:ascii="Arial" w:eastAsiaTheme="minorHAnsi" w:hAnsi="Arial" w:cs="Arial"/>
+                <w:sz w:val="24"/>
+                <w:lang w:val="es-ES"/>
+              </w:rPr>
+              <w:t xml:space="preserve"> </w:t>
+            </w:r>
+            <w:proofErr w:type="spellStart"/>
+            <w:r>
+              <w:rPr>
+                <w:rFonts w:ascii="Arial" w:eastAsiaTheme="minorHAnsi" w:hAnsi="Arial" w:cs="Arial"/>
+                <w:sz w:val="24"/>
+                <w:lang w:val="es-ES"/>
+              </w:rPr>
+              <w:t>Cuté</w:t>
+            </w:r>
+            <w:proofErr w:type="spellEnd"/>
           </w:p>
         </w:tc>
         <w:tc>
@@ -822,8 +910,49 @@
                 <w:rFonts w:ascii="Arial" w:eastAsiaTheme="minorHAnsi" w:hAnsi="Arial" w:cs="Arial"/>
                 <w:sz w:val="24"/>
               </w:rPr>
-              <w:t>Ricardo Andre Marroquin Lopez</w:t>
-            </w:r>
+              <w:t xml:space="preserve">Ricardo </w:t>
+            </w:r>
+            <w:proofErr w:type="spellStart"/>
+            <w:r>
+              <w:rPr>
+                <w:rFonts w:ascii="Arial" w:eastAsiaTheme="minorHAnsi" w:hAnsi="Arial" w:cs="Arial"/>
+                <w:sz w:val="24"/>
+              </w:rPr>
+              <w:t>Andre</w:t>
+            </w:r>
+            <w:proofErr w:type="spellEnd"/>
+            <w:r>
+              <w:rPr>
+                <w:rFonts w:ascii="Arial" w:eastAsiaTheme="minorHAnsi" w:hAnsi="Arial" w:cs="Arial"/>
+                <w:sz w:val="24"/>
+              </w:rPr>
+              <w:t xml:space="preserve"> </w:t>
+            </w:r>
+            <w:proofErr w:type="spellStart"/>
+            <w:r>
+              <w:rPr>
+                <w:rFonts w:ascii="Arial" w:eastAsiaTheme="minorHAnsi" w:hAnsi="Arial" w:cs="Arial"/>
+                <w:sz w:val="24"/>
+              </w:rPr>
+              <w:t>Marroquin</w:t>
+            </w:r>
+            <w:proofErr w:type="spellEnd"/>
+            <w:r>
+              <w:rPr>
+                <w:rFonts w:ascii="Arial" w:eastAsiaTheme="minorHAnsi" w:hAnsi="Arial" w:cs="Arial"/>
+                <w:sz w:val="24"/>
+              </w:rPr>
+              <w:t xml:space="preserve"> </w:t>
+            </w:r>
+            <w:proofErr w:type="spellStart"/>
+            <w:r>
+              <w:rPr>
+                <w:rFonts w:ascii="Arial" w:eastAsiaTheme="minorHAnsi" w:hAnsi="Arial" w:cs="Arial"/>
+                <w:sz w:val="24"/>
+              </w:rPr>
+              <w:t>Lopez</w:t>
+            </w:r>
+            <w:proofErr w:type="spellEnd"/>
           </w:p>
         </w:tc>
         <w:tc>
@@ -866,7 +995,23 @@
                 <w:rFonts w:ascii="Arial" w:eastAsiaTheme="minorHAnsi" w:hAnsi="Arial" w:cs="Arial"/>
                 <w:sz w:val="24"/>
               </w:rPr>
-              <w:t>Rigoberto Godinez Fajardo</w:t>
+              <w:t xml:space="preserve">Rigoberto </w:t>
+            </w:r>
+            <w:proofErr w:type="spellStart"/>
+            <w:r>
+              <w:rPr>
+                <w:rFonts w:ascii="Arial" w:eastAsiaTheme="minorHAnsi" w:hAnsi="Arial" w:cs="Arial"/>
+                <w:sz w:val="24"/>
+              </w:rPr>
+              <w:t>Godinez</w:t>
+            </w:r>
+            <w:proofErr w:type="spellEnd"/>
+            <w:r>
+              <w:rPr>
+                <w:rFonts w:ascii="Arial" w:eastAsiaTheme="minorHAnsi" w:hAnsi="Arial" w:cs="Arial"/>
+                <w:sz w:val="24"/>
+              </w:rPr>
+              <w:t xml:space="preserve"> Fajardo</w:t>
             </w:r>
           </w:p>
         </w:tc>
@@ -911,7 +1056,23 @@
                 <w:rFonts w:ascii="Arial" w:eastAsiaTheme="minorHAnsi" w:hAnsi="Arial" w:cs="Arial"/>
                 <w:sz w:val="24"/>
               </w:rPr>
-              <w:t>Dany Ixbalanqué Lucas Vicente</w:t>
+              <w:t xml:space="preserve">Dany </w:t>
+            </w:r>
+            <w:proofErr w:type="spellStart"/>
+            <w:r>
+              <w:rPr>
+                <w:rFonts w:ascii="Arial" w:eastAsiaTheme="minorHAnsi" w:hAnsi="Arial" w:cs="Arial"/>
+                <w:sz w:val="24"/>
+              </w:rPr>
+              <w:t>Ixbalanqué</w:t>
+            </w:r>
+            <w:proofErr w:type="spellEnd"/>
+            <w:r>
+              <w:rPr>
+                <w:rFonts w:ascii="Arial" w:eastAsiaTheme="minorHAnsi" w:hAnsi="Arial" w:cs="Arial"/>
+                <w:sz w:val="24"/>
+              </w:rPr>
+              <w:t xml:space="preserve"> Lucas Vicente</w:t>
             </w:r>
           </w:p>
         </w:tc>
@@ -955,7 +1116,23 @@
                 <w:rFonts w:ascii="Arial" w:eastAsiaTheme="minorHAnsi" w:hAnsi="Arial" w:cs="Arial"/>
                 <w:sz w:val="24"/>
               </w:rPr>
-              <w:t>Otto Raul Diaz Batres</w:t>
+              <w:t xml:space="preserve">Otto </w:t>
+            </w:r>
+            <w:proofErr w:type="spellStart"/>
+            <w:r>
+              <w:rPr>
+                <w:rFonts w:ascii="Arial" w:eastAsiaTheme="minorHAnsi" w:hAnsi="Arial" w:cs="Arial"/>
+                <w:sz w:val="24"/>
+              </w:rPr>
+              <w:t>Raul</w:t>
+            </w:r>
+            <w:proofErr w:type="spellEnd"/>
+            <w:r>
+              <w:rPr>
+                <w:rFonts w:ascii="Arial" w:eastAsiaTheme="minorHAnsi" w:hAnsi="Arial" w:cs="Arial"/>
+                <w:sz w:val="24"/>
+              </w:rPr>
+              <w:t xml:space="preserve"> Diaz Batres</w:t>
             </w:r>
           </w:p>
         </w:tc>
@@ -1043,7 +1220,23 @@
                 <w:rFonts w:ascii="Arial" w:eastAsiaTheme="minorHAnsi" w:hAnsi="Arial" w:cs="Arial"/>
                 <w:sz w:val="24"/>
               </w:rPr>
-              <w:t>Isaac Tiguilá Véliz</w:t>
+              <w:t xml:space="preserve">Isaac </w:t>
+            </w:r>
+            <w:proofErr w:type="spellStart"/>
+            <w:r>
+              <w:rPr>
+                <w:rFonts w:ascii="Arial" w:eastAsiaTheme="minorHAnsi" w:hAnsi="Arial" w:cs="Arial"/>
+                <w:sz w:val="24"/>
+              </w:rPr>
+              <w:t>Tiguilá</w:t>
+            </w:r>
+            <w:proofErr w:type="spellEnd"/>
+            <w:r>
+              <w:rPr>
+                <w:rFonts w:ascii="Arial" w:eastAsiaTheme="minorHAnsi" w:hAnsi="Arial" w:cs="Arial"/>
+                <w:sz w:val="24"/>
+              </w:rPr>
+              <w:t xml:space="preserve"> Véliz</w:t>
             </w:r>
           </w:p>
         </w:tc>
@@ -1083,14 +1276,52 @@
                 <w:szCs w:val="24"/>
               </w:rPr>
             </w:pPr>
+            <w:proofErr w:type="spellStart"/>
             <w:r>
               <w:rPr>
                 <w:rFonts w:ascii="Arial" w:eastAsiaTheme="minorEastAsia" w:hAnsi="Arial" w:cs="Arial"/>
                 <w:sz w:val="24"/>
                 <w:szCs w:val="24"/>
               </w:rPr>
-              <w:t>Josue David Sajche Boror</w:t>
-            </w:r>
+              <w:t>Josue</w:t>
+            </w:r>
+            <w:proofErr w:type="spellEnd"/>
+            <w:r>
+              <w:rPr>
+                <w:rFonts w:ascii="Arial" w:eastAsiaTheme="minorEastAsia" w:hAnsi="Arial" w:cs="Arial"/>
+                <w:sz w:val="24"/>
+                <w:szCs w:val="24"/>
+              </w:rPr>
+              <w:t xml:space="preserve"> David </w:t>
+            </w:r>
+            <w:proofErr w:type="spellStart"/>
+            <w:r>
+              <w:rPr>
+                <w:rFonts w:ascii="Arial" w:eastAsiaTheme="minorEastAsia" w:hAnsi="Arial" w:cs="Arial"/>
+                <w:sz w:val="24"/>
+                <w:szCs w:val="24"/>
+              </w:rPr>
+              <w:t>Sajche</w:t>
+            </w:r>
+            <w:proofErr w:type="spellEnd"/>
+            <w:r>
+              <w:rPr>
+                <w:rFonts w:ascii="Arial" w:eastAsiaTheme="minorEastAsia" w:hAnsi="Arial" w:cs="Arial"/>
+                <w:sz w:val="24"/>
+                <w:szCs w:val="24"/>
+              </w:rPr>
+              <w:t xml:space="preserve"> </w:t>
+            </w:r>
+            <w:proofErr w:type="spellStart"/>
+            <w:r>
+              <w:rPr>
+                <w:rFonts w:ascii="Arial" w:eastAsiaTheme="minorEastAsia" w:hAnsi="Arial" w:cs="Arial"/>
+                <w:sz w:val="24"/>
+                <w:szCs w:val="24"/>
+              </w:rPr>
+              <w:t>Boror</w:t>
+            </w:r>
+            <w:proofErr w:type="spellEnd"/>
           </w:p>
         </w:tc>
         <w:tc>
@@ -1135,8 +1366,17 @@
                 <w:rFonts w:ascii="Arial" w:eastAsiaTheme="minorHAnsi" w:hAnsi="Arial" w:cs="Arial"/>
                 <w:sz w:val="24"/>
               </w:rPr>
-              <w:t>Francisco Emanuel Milian Gonzalez</w:t>
-            </w:r>
+              <w:t xml:space="preserve">Francisco Emanuel Milian </w:t>
+            </w:r>
+            <w:proofErr w:type="spellStart"/>
+            <w:r>
+              <w:rPr>
+                <w:rFonts w:ascii="Arial" w:eastAsiaTheme="minorHAnsi" w:hAnsi="Arial" w:cs="Arial"/>
+                <w:sz w:val="24"/>
+              </w:rPr>
+              <w:t>Gonzalez</w:t>
+            </w:r>
+            <w:proofErr w:type="spellEnd"/>
           </w:p>
         </w:tc>
         <w:tc>
@@ -1223,8 +1463,17 @@
                 <w:rFonts w:ascii="Arial" w:eastAsiaTheme="minorHAnsi" w:hAnsi="Arial" w:cs="Arial"/>
                 <w:sz w:val="24"/>
               </w:rPr>
-              <w:t>David Francisco López Sicá</w:t>
-            </w:r>
+              <w:t xml:space="preserve">David Francisco López </w:t>
+            </w:r>
+            <w:proofErr w:type="spellStart"/>
+            <w:r>
+              <w:rPr>
+                <w:rFonts w:ascii="Arial" w:eastAsiaTheme="minorHAnsi" w:hAnsi="Arial" w:cs="Arial"/>
+                <w:sz w:val="24"/>
+              </w:rPr>
+              <w:t>Sicá</w:t>
+            </w:r>
+            <w:proofErr w:type="spellEnd"/>
           </w:p>
         </w:tc>
         <w:tc>
@@ -1710,7 +1959,15 @@
       </w:r>
       <w:r>
         <w:br/>
-        <w:t>Para: Mantener la información del personal siempre actualizada</w:t>
+        <w:t xml:space="preserve">Para: Mantener la información del </w:t>
+      </w:r>
+      <w:proofErr w:type="spellStart"/>
+      <w:r>
+        <w:t>personal</w:t>
+      </w:r>
+      <w:proofErr w:type="spellEnd"/>
+      <w:r>
+        <w:t xml:space="preserve"> siempre actualizada</w:t>
       </w:r>
     </w:p>
     <w:p/>
@@ -1853,8 +2110,17 @@
           <w:sz w:val="20"/>
           <w:szCs w:val="20"/>
         </w:rPr>
-        <w:t>HUOD-013 Reserva Rapida</w:t>
-      </w:r>
+        <w:t xml:space="preserve">HUOD-013 Reserva </w:t>
+      </w:r>
+      <w:proofErr w:type="spellStart"/>
+      <w:r>
+        <w:rPr>
+          <w:sz w:val="20"/>
+          <w:szCs w:val="20"/>
+        </w:rPr>
+        <w:t>Rapida</w:t>
+      </w:r>
+      <w:proofErr w:type="spellEnd"/>
     </w:p>
     <w:p>
       <w:pPr>
@@ -1982,6 +2248,146 @@
         </w:rPr>
         <w:t>pueda encontrar fácilmente el más cercano a mí, ver su información de contacto y comunicarme si me interesa.</w:t>
       </w:r>
+    </w:p>
+    <w:p>
+      <w:pPr>
+        <w:rPr>
+          <w:sz w:val="20"/>
+          <w:szCs w:val="20"/>
+        </w:rPr>
+      </w:pPr>
+    </w:p>
+    <w:p>
+      <w:pPr>
+        <w:ind w:left="720" w:hanging="720"/>
+        <w:rPr>
+          <w:sz w:val="20"/>
+          <w:szCs w:val="20"/>
+        </w:rPr>
+      </w:pPr>
+      <w:r>
+        <w:rPr>
+          <w:sz w:val="20"/>
+          <w:szCs w:val="20"/>
+        </w:rPr>
+        <w:t>HUOD-0</w:t>
+      </w:r>
+      <w:r>
+        <w:rPr>
+          <w:sz w:val="20"/>
+          <w:szCs w:val="20"/>
+        </w:rPr>
+        <w:t>15</w:t>
+      </w:r>
+      <w:r>
+        <w:rPr>
+          <w:sz w:val="20"/>
+          <w:szCs w:val="20"/>
+        </w:rPr>
+        <w:t xml:space="preserve"> Formulario de contacto por nombre de Concesionario</w:t>
+      </w:r>
+    </w:p>
+    <w:p>
+      <w:pPr>
+        <w:rPr>
+          <w:sz w:val="20"/>
+          <w:szCs w:val="20"/>
+        </w:rPr>
+      </w:pPr>
+      <w:r>
+        <w:rPr>
+          <w:sz w:val="20"/>
+          <w:szCs w:val="20"/>
+        </w:rPr>
+        <w:t>Como: Visitante</w:t>
+      </w:r>
+    </w:p>
+    <w:p>
+      <w:pPr>
+        <w:rPr>
+          <w:sz w:val="20"/>
+          <w:szCs w:val="20"/>
+        </w:rPr>
+      </w:pPr>
+      <w:r>
+        <w:rPr>
+          <w:sz w:val="20"/>
+          <w:szCs w:val="20"/>
+        </w:rPr>
+        <w:t xml:space="preserve">Quiero: </w:t>
+      </w:r>
+      <w:r>
+        <w:rPr>
+          <w:sz w:val="20"/>
+          <w:szCs w:val="20"/>
+        </w:rPr>
+        <w:t xml:space="preserve">poder enviar un mensaje directamente a la sucursal </w:t>
+      </w:r>
+      <w:r>
+        <w:rPr>
+          <w:sz w:val="20"/>
+          <w:szCs w:val="20"/>
+        </w:rPr>
+        <w:t xml:space="preserve">especifica </w:t>
+      </w:r>
+      <w:r>
+        <w:rPr>
+          <w:sz w:val="20"/>
+          <w:szCs w:val="20"/>
+        </w:rPr>
+        <w:t>que me interesa</w:t>
+      </w:r>
+      <w:r>
+        <w:rPr>
+          <w:sz w:val="20"/>
+          <w:szCs w:val="20"/>
+        </w:rPr>
+        <w:t>.</w:t>
+      </w:r>
+    </w:p>
+    <w:p>
+      <w:pPr>
+        <w:rPr>
+          <w:sz w:val="20"/>
+          <w:szCs w:val="20"/>
+        </w:rPr>
+      </w:pPr>
+      <w:r>
+        <w:rPr>
+          <w:sz w:val="20"/>
+          <w:szCs w:val="20"/>
+        </w:rPr>
+        <w:t xml:space="preserve">Para: que un asesor </w:t>
+      </w:r>
+      <w:r>
+        <w:rPr>
+          <w:sz w:val="20"/>
+          <w:szCs w:val="20"/>
+        </w:rPr>
+        <w:t>me responda mis dudas sin tener que hacer una llamada</w:t>
+      </w:r>
+      <w:r>
+        <w:rPr>
+          <w:sz w:val="20"/>
+          <w:szCs w:val="20"/>
+        </w:rPr>
+        <w:t>.</w:t>
+      </w:r>
+      <w:r>
+        <w:rPr>
+          <w:sz w:val="20"/>
+          <w:szCs w:val="20"/>
+        </w:rPr>
+        <w:tab/>
+      </w:r>
+    </w:p>
+    <w:p>
+      <w:pPr>
+        <w:rPr>
+          <w:sz w:val="20"/>
+          <w:szCs w:val="20"/>
+        </w:rPr>
+      </w:pPr>
     </w:p>
     <w:p/>
     <w:p/>

</xml_diff>

<commit_message>
add:Se agrego HUCN-016 al archivo EndOfLine.docx en la rama cnavarro-2024170
</commit_message>
<xml_diff>
--- a/EndOfLine.docx
+++ b/EndOfLine.docx
@@ -645,8 +645,8 @@
         <w:tblLook w:val="04A0" w:firstRow="1" w:lastRow="0" w:firstColumn="1" w:lastColumn="0" w:noHBand="0" w:noVBand="1"/>
       </w:tblPr>
       <w:tblGrid>
-        <w:gridCol w:w="5395"/>
-        <w:gridCol w:w="5395"/>
+        <w:gridCol w:w="4392"/>
+        <w:gridCol w:w="4436"/>
       </w:tblGrid>
       <w:tr>
         <w:tc>
@@ -1038,6 +1038,13 @@
                 <w:sz w:val="24"/>
               </w:rPr>
             </w:pPr>
+            <w:r>
+              <w:rPr>
+                <w:rFonts w:ascii="Arial" w:eastAsiaTheme="minorHAnsi" w:hAnsi="Arial" w:cs="Arial"/>
+                <w:sz w:val="24"/>
+              </w:rPr>
+              <w:t>Isaac Tiguilá Véliz</w:t>
+            </w:r>
           </w:p>
         </w:tc>
         <w:tc>
@@ -1052,6 +1059,13 @@
                 <w:sz w:val="24"/>
               </w:rPr>
             </w:pPr>
+            <w:r>
+              <w:rPr>
+                <w:rFonts w:ascii="Arial" w:eastAsiaTheme="minorHAnsi" w:hAnsi="Arial" w:cs="Arial"/>
+                <w:sz w:val="24"/>
+              </w:rPr>
+              <w:t>Programador</w:t>
+            </w:r>
           </w:p>
         </w:tc>
       </w:tr>
@@ -1064,10 +1078,19 @@
             <w:pPr>
               <w:jc w:val="center"/>
               <w:rPr>
-                <w:rFonts w:ascii="Arial" w:eastAsiaTheme="minorHAnsi" w:hAnsi="Arial" w:cs="Arial"/>
-                <w:sz w:val="24"/>
+                <w:rFonts w:ascii="Arial" w:eastAsiaTheme="minorEastAsia" w:hAnsi="Arial" w:cs="Arial"/>
+                <w:sz w:val="24"/>
+                <w:szCs w:val="24"/>
               </w:rPr>
             </w:pPr>
+            <w:r>
+              <w:rPr>
+                <w:rFonts w:ascii="Arial" w:eastAsiaTheme="minorEastAsia" w:hAnsi="Arial" w:cs="Arial"/>
+                <w:sz w:val="24"/>
+                <w:szCs w:val="24"/>
+              </w:rPr>
+              <w:t>Josue David Sajche Boror</w:t>
+            </w:r>
           </w:p>
         </w:tc>
         <w:tc>
@@ -1078,10 +1101,19 @@
             <w:pPr>
               <w:jc w:val="center"/>
               <w:rPr>
-                <w:rFonts w:ascii="Arial" w:eastAsiaTheme="minorHAnsi" w:hAnsi="Arial" w:cs="Arial"/>
-                <w:sz w:val="24"/>
+                <w:rFonts w:ascii="Arial" w:eastAsiaTheme="minorEastAsia" w:hAnsi="Arial" w:cs="Arial"/>
+                <w:sz w:val="24"/>
+                <w:szCs w:val="24"/>
               </w:rPr>
             </w:pPr>
+            <w:r>
+              <w:rPr>
+                <w:rFonts w:ascii="Arial" w:eastAsiaTheme="minorEastAsia" w:hAnsi="Arial" w:cs="Arial"/>
+                <w:sz w:val="24"/>
+                <w:szCs w:val="24"/>
+              </w:rPr>
+              <w:t xml:space="preserve">Programador </w:t>
+            </w:r>
           </w:p>
         </w:tc>
       </w:tr>
@@ -1098,6 +1130,13 @@
                 <w:sz w:val="24"/>
               </w:rPr>
             </w:pPr>
+            <w:r>
+              <w:rPr>
+                <w:rFonts w:ascii="Arial" w:eastAsiaTheme="minorHAnsi" w:hAnsi="Arial" w:cs="Arial"/>
+                <w:sz w:val="24"/>
+              </w:rPr>
+              <w:t>Francisco Emanuel Milian Gonzalez</w:t>
+            </w:r>
           </w:p>
         </w:tc>
         <w:tc>
@@ -1112,6 +1151,13 @@
                 <w:sz w:val="24"/>
               </w:rPr>
             </w:pPr>
+            <w:r>
+              <w:rPr>
+                <w:rFonts w:ascii="Arial" w:eastAsiaTheme="minorHAnsi" w:hAnsi="Arial" w:cs="Arial"/>
+                <w:sz w:val="24"/>
+              </w:rPr>
+              <w:t>Programador</w:t>
+            </w:r>
           </w:p>
         </w:tc>
       </w:tr>
@@ -1128,6 +1174,13 @@
                 <w:sz w:val="24"/>
               </w:rPr>
             </w:pPr>
+            <w:r>
+              <w:rPr>
+                <w:rFonts w:ascii="Arial" w:eastAsiaTheme="minorHAnsi" w:hAnsi="Arial" w:cs="Arial"/>
+                <w:sz w:val="24"/>
+              </w:rPr>
+              <w:t>Luis Pedro Alay López</w:t>
+            </w:r>
           </w:p>
         </w:tc>
         <w:tc>
@@ -1142,6 +1195,57 @@
                 <w:sz w:val="24"/>
               </w:rPr>
             </w:pPr>
+            <w:r>
+              <w:rPr>
+                <w:rFonts w:ascii="Arial" w:eastAsiaTheme="minorHAnsi" w:hAnsi="Arial" w:cs="Arial"/>
+                <w:sz w:val="24"/>
+              </w:rPr>
+              <w:t>Programador</w:t>
+            </w:r>
+          </w:p>
+        </w:tc>
+      </w:tr>
+      <w:tr>
+        <w:tc>
+          <w:tcPr>
+            <w:tcW w:w="5395" w:type="dxa"/>
+          </w:tcPr>
+          <w:p>
+            <w:pPr>
+              <w:jc w:val="center"/>
+              <w:rPr>
+                <w:rFonts w:ascii="Arial" w:eastAsiaTheme="minorHAnsi" w:hAnsi="Arial" w:cs="Arial"/>
+                <w:sz w:val="24"/>
+              </w:rPr>
+            </w:pPr>
+            <w:r>
+              <w:rPr>
+                <w:rFonts w:ascii="Arial" w:eastAsiaTheme="minorHAnsi" w:hAnsi="Arial" w:cs="Arial"/>
+                <w:sz w:val="24"/>
+              </w:rPr>
+              <w:t>David Francisco López Sicá</w:t>
+            </w:r>
+          </w:p>
+        </w:tc>
+        <w:tc>
+          <w:tcPr>
+            <w:tcW w:w="5395" w:type="dxa"/>
+          </w:tcPr>
+          <w:p>
+            <w:pPr>
+              <w:jc w:val="center"/>
+              <w:rPr>
+                <w:rFonts w:ascii="Arial" w:eastAsiaTheme="minorHAnsi" w:hAnsi="Arial" w:cs="Arial"/>
+                <w:sz w:val="24"/>
+              </w:rPr>
+            </w:pPr>
+            <w:r>
+              <w:rPr>
+                <w:rFonts w:ascii="Arial" w:eastAsiaTheme="minorHAnsi" w:hAnsi="Arial" w:cs="Arial"/>
+                <w:sz w:val="24"/>
+              </w:rPr>
+              <w:t>Programador</w:t>
+            </w:r>
           </w:p>
         </w:tc>
       </w:tr>
@@ -1155,9 +1259,941 @@
         </w:rPr>
       </w:pPr>
     </w:p>
+    <w:p>
+      <w:pPr>
+        <w:jc w:val="center"/>
+        <w:rPr>
+          <w:rFonts w:ascii="Arial" w:eastAsiaTheme="minorHAnsi" w:hAnsi="Arial" w:cs="Arial"/>
+          <w:sz w:val="24"/>
+        </w:rPr>
+      </w:pPr>
+    </w:p>
+    <w:p>
+      <w:pPr>
+        <w:jc w:val="center"/>
+        <w:rPr>
+          <w:rFonts w:ascii="Arial" w:eastAsiaTheme="minorHAnsi" w:hAnsi="Arial" w:cs="Arial"/>
+          <w:sz w:val="24"/>
+        </w:rPr>
+      </w:pPr>
+    </w:p>
+    <w:p>
+      <w:pPr>
+        <w:jc w:val="center"/>
+        <w:rPr>
+          <w:rFonts w:ascii="Arial" w:eastAsiaTheme="minorHAnsi" w:hAnsi="Arial" w:cs="Arial"/>
+          <w:sz w:val="24"/>
+        </w:rPr>
+      </w:pPr>
+    </w:p>
+    <w:p>
+      <w:pPr>
+        <w:jc w:val="center"/>
+        <w:rPr>
+          <w:rFonts w:ascii="Arial" w:eastAsiaTheme="minorHAnsi" w:hAnsi="Arial" w:cs="Arial"/>
+          <w:sz w:val="24"/>
+        </w:rPr>
+      </w:pPr>
+    </w:p>
+    <w:p>
+      <w:pPr>
+        <w:jc w:val="center"/>
+        <w:rPr>
+          <w:rFonts w:ascii="Arial" w:eastAsiaTheme="minorHAnsi" w:hAnsi="Arial" w:cs="Arial"/>
+          <w:sz w:val="24"/>
+        </w:rPr>
+      </w:pPr>
+    </w:p>
+    <w:p>
+      <w:pPr>
+        <w:jc w:val="center"/>
+        <w:rPr>
+          <w:rFonts w:ascii="Arial" w:eastAsiaTheme="minorHAnsi" w:hAnsi="Arial" w:cs="Arial"/>
+          <w:sz w:val="24"/>
+        </w:rPr>
+      </w:pPr>
+    </w:p>
+    <w:p>
+      <w:pPr>
+        <w:jc w:val="center"/>
+        <w:rPr>
+          <w:rFonts w:ascii="Arial" w:eastAsiaTheme="minorHAnsi" w:hAnsi="Arial" w:cs="Arial"/>
+          <w:sz w:val="24"/>
+        </w:rPr>
+      </w:pPr>
+    </w:p>
+    <w:p>
+      <w:pPr>
+        <w:jc w:val="center"/>
+        <w:rPr>
+          <w:rFonts w:ascii="Arial" w:eastAsiaTheme="minorHAnsi" w:hAnsi="Arial" w:cs="Arial"/>
+          <w:sz w:val="24"/>
+        </w:rPr>
+      </w:pPr>
+    </w:p>
+    <w:p>
+      <w:pPr>
+        <w:jc w:val="center"/>
+        <w:rPr>
+          <w:rFonts w:ascii="Arial" w:eastAsiaTheme="minorHAnsi" w:hAnsi="Arial" w:cs="Arial"/>
+          <w:sz w:val="24"/>
+        </w:rPr>
+      </w:pPr>
+    </w:p>
+    <w:p>
+      <w:pPr>
+        <w:jc w:val="center"/>
+        <w:rPr>
+          <w:rFonts w:ascii="Arial" w:eastAsiaTheme="minorHAnsi" w:hAnsi="Arial" w:cs="Arial"/>
+          <w:sz w:val="24"/>
+        </w:rPr>
+      </w:pPr>
+    </w:p>
+    <w:p>
+      <w:pPr>
+        <w:jc w:val="center"/>
+        <w:rPr>
+          <w:rFonts w:ascii="Arial" w:eastAsiaTheme="minorHAnsi" w:hAnsi="Arial" w:cs="Arial"/>
+          <w:sz w:val="24"/>
+        </w:rPr>
+      </w:pPr>
+    </w:p>
+    <w:p>
+      <w:pPr>
+        <w:jc w:val="center"/>
+        <w:rPr>
+          <w:rFonts w:ascii="Arial" w:eastAsiaTheme="minorHAnsi" w:hAnsi="Arial" w:cs="Arial"/>
+          <w:sz w:val="24"/>
+        </w:rPr>
+      </w:pPr>
+    </w:p>
+    <w:p>
+      <w:pPr>
+        <w:jc w:val="center"/>
+        <w:rPr>
+          <w:rFonts w:ascii="Arial" w:eastAsiaTheme="minorHAnsi" w:hAnsi="Arial" w:cs="Arial"/>
+          <w:sz w:val="24"/>
+        </w:rPr>
+      </w:pPr>
+    </w:p>
+    <w:p>
+      <w:pPr>
+        <w:jc w:val="center"/>
+        <w:rPr>
+          <w:rFonts w:ascii="Arial" w:eastAsiaTheme="minorHAnsi" w:hAnsi="Arial" w:cs="Arial"/>
+          <w:sz w:val="24"/>
+        </w:rPr>
+      </w:pPr>
+    </w:p>
+    <w:p>
+      <w:pPr>
+        <w:jc w:val="center"/>
+        <w:rPr>
+          <w:rFonts w:ascii="Arial" w:eastAsiaTheme="minorHAnsi" w:hAnsi="Arial" w:cs="Arial"/>
+          <w:sz w:val="24"/>
+        </w:rPr>
+      </w:pPr>
+    </w:p>
+    <w:p>
+      <w:pPr>
+        <w:jc w:val="center"/>
+        <w:rPr>
+          <w:rFonts w:ascii="Arial" w:eastAsiaTheme="minorHAnsi" w:hAnsi="Arial" w:cs="Arial"/>
+          <w:sz w:val="24"/>
+        </w:rPr>
+      </w:pPr>
+    </w:p>
+    <w:p>
+      <w:pPr>
+        <w:jc w:val="center"/>
+        <w:rPr>
+          <w:rFonts w:ascii="Arial" w:eastAsiaTheme="minorHAnsi" w:hAnsi="Arial" w:cs="Arial"/>
+          <w:sz w:val="24"/>
+        </w:rPr>
+      </w:pPr>
+    </w:p>
+    <w:p>
+      <w:pPr>
+        <w:jc w:val="center"/>
+        <w:rPr>
+          <w:rFonts w:ascii="Arial" w:eastAsiaTheme="minorHAnsi" w:hAnsi="Arial" w:cs="Arial"/>
+          <w:sz w:val="24"/>
+        </w:rPr>
+      </w:pPr>
+    </w:p>
+    <w:p>
+      <w:pPr>
+        <w:jc w:val="center"/>
+        <w:rPr>
+          <w:rFonts w:ascii="Arial" w:eastAsiaTheme="minorHAnsi" w:hAnsi="Arial" w:cs="Arial"/>
+          <w:b/>
+          <w:sz w:val="40"/>
+        </w:rPr>
+      </w:pPr>
+      <w:r>
+        <w:rPr>
+          <w:rFonts w:ascii="Arial" w:eastAsiaTheme="minorHAnsi" w:hAnsi="Arial" w:cs="Arial"/>
+          <w:b/>
+          <w:sz w:val="40"/>
+        </w:rPr>
+        <w:lastRenderedPageBreak/>
+        <w:t>Historias De Usuario</w:t>
+      </w:r>
+    </w:p>
+    <w:p>
+      <w:r>
+        <w:t>HUDV</w:t>
+      </w:r>
+      <w:r>
+        <w:t xml:space="preserve">-001 </w:t>
+      </w:r>
+      <w:r>
+        <w:t>Consulta de fecha</w:t>
+      </w:r>
+    </w:p>
+    <w:p>
+      <w:r>
+        <w:t>Cómo: Cliente</w:t>
+      </w:r>
+    </w:p>
+    <w:p>
+      <w:r>
+        <w:t>Quiero: Consultar la fecha de emisión de mis facturas</w:t>
+      </w:r>
+    </w:p>
+    <w:p>
+      <w:r>
+        <w:t>Para: Saber cuándo se realizó cada compra o servicio</w:t>
+      </w:r>
+    </w:p>
+    <w:p>
+      <w:r>
+        <w:t>HUDV-002</w:t>
+      </w:r>
+      <w:r>
+        <w:t xml:space="preserve"> </w:t>
+      </w:r>
+      <w:r>
+        <w:t>Total de una factura</w:t>
+      </w:r>
+    </w:p>
+    <w:p>
+      <w:r>
+        <w:t>Cómo: Administrador</w:t>
+      </w:r>
+    </w:p>
+    <w:p>
+      <w:r>
+        <w:t>Quiero: Ver el total de cada factura registrada</w:t>
+      </w:r>
+    </w:p>
+    <w:p>
+      <w:r>
+        <w:t>Para: Llevar el control exacto de los ingresos</w:t>
+      </w:r>
+    </w:p>
+    <w:p>
+      <w:r>
+        <w:t>HUDV-003 Consulta de método de pago</w:t>
+      </w:r>
+    </w:p>
+    <w:p>
+      <w:r>
+        <w:t>Cómo: Administrador</w:t>
+      </w:r>
+    </w:p>
+    <w:p>
+      <w:r>
+        <w:t>Quiero: Filtrar las facturas por método de pago</w:t>
+      </w:r>
+    </w:p>
+    <w:p>
+      <w:r>
+        <w:t>Para: Analizar cuántas se realizaron en efectivo, tarjeta u otros</w:t>
+      </w:r>
+    </w:p>
+    <w:p/>
+    <w:p>
+      <w:r>
+        <w:t>HUDM-00</w:t>
+      </w:r>
+      <w:r>
+        <w:t>4</w:t>
+      </w:r>
+      <w:r>
+        <w:t xml:space="preserve"> Registro de nuevo proveedor</w:t>
+      </w:r>
+    </w:p>
+    <w:p>
+      <w:r>
+        <w:t>Como: Encargado de compras</w:t>
+      </w:r>
+    </w:p>
+    <w:p>
+      <w:r>
+        <w:t>Quiero: Registrar un nuevo proveedor con su código, nombre, apellido, teléfono y correo.</w:t>
+      </w:r>
+    </w:p>
+    <w:p>
+      <w:r>
+        <w:t>Para: Poder tener sus datos actualizados y contactar fácilmente cuando necesite hacer pedidos.</w:t>
+      </w:r>
+    </w:p>
+    <w:p>
+      <w:r>
+        <w:t>HUDM-005 Buscar Proveedores rápidamente</w:t>
+      </w:r>
+    </w:p>
+    <w:p>
+      <w:r>
+        <w:t>Como: Administrador del sistema</w:t>
+      </w:r>
+    </w:p>
+    <w:p>
+      <w:r>
+        <w:t>Quiero:</w:t>
+      </w:r>
+      <w:r>
+        <w:tab/>
+        <w:t>Buscar proveedores por su nombre o apellido</w:t>
+      </w:r>
+    </w:p>
+    <w:p>
+      <w:r>
+        <w:t>Para: Acceder rápidamente a su información de contacto sin tener que revisar toda la base de datos.</w:t>
+      </w:r>
+    </w:p>
+    <w:p>
+      <w:r>
+        <w:t>HUDM-006 Editar un Proveedor para contacto</w:t>
+      </w:r>
+    </w:p>
+    <w:p>
+      <w:r>
+        <w:t>Como: Supervisor</w:t>
+      </w:r>
+    </w:p>
+    <w:p>
+      <w:r>
+        <w:t>Quiero: Editar el correo o teléfono de un proveedor existente.</w:t>
+      </w:r>
+    </w:p>
+    <w:p>
+      <w:r>
+        <w:t>Para: Asegurar que los datos estén siempre actualizados y no se pierda la comunicación de contacto.</w:t>
+      </w:r>
+    </w:p>
+    <w:p/>
+    <w:p>
+      <w:r>
+        <w:lastRenderedPageBreak/>
+        <w:t>HU</w:t>
+      </w:r>
+      <w:r>
+        <w:t>RM</w:t>
+      </w:r>
+      <w:r>
+        <w:t>-00</w:t>
+      </w:r>
+      <w:r>
+        <w:t>7</w:t>
+      </w:r>
+      <w:r>
+        <w:t xml:space="preserve"> Registro de nuevo Empleado</w:t>
+      </w:r>
+    </w:p>
+    <w:p>
+      <w:r>
+        <w:t xml:space="preserve">Como: </w:t>
+      </w:r>
+      <w:r>
+        <w:t>Empleado</w:t>
+      </w:r>
+      <w:r>
+        <w:t xml:space="preserve"> del </w:t>
+      </w:r>
+      <w:r>
+        <w:t>área</w:t>
+      </w:r>
+      <w:r>
+        <w:br/>
+        <w:t>Quiero: Registrar o agregar los datos de un nuevo empleado al sistema</w:t>
+      </w:r>
+      <w:r>
+        <w:br/>
+        <w:t>Para</w:t>
+      </w:r>
+      <w:r>
+        <w:rPr>
+          <w:rStyle w:val="Textoennegrita"/>
+        </w:rPr>
+        <w:t>:</w:t>
+      </w:r>
+      <w:r>
+        <w:t xml:space="preserve"> Tener control del personal que trabaja en la empresa y sus datos de contacto</w:t>
+      </w:r>
+    </w:p>
+    <w:p/>
+    <w:p>
+      <w:r>
+        <w:t>HU</w:t>
+      </w:r>
+      <w:r>
+        <w:t>RM</w:t>
+      </w:r>
+      <w:r>
+        <w:t>-00</w:t>
+      </w:r>
+      <w:r>
+        <w:t>8</w:t>
+      </w:r>
+      <w:r>
+        <w:t xml:space="preserve"> Consulta de Empleado</w:t>
+      </w:r>
+    </w:p>
+    <w:p>
+      <w:r>
+        <w:t xml:space="preserve">Como: </w:t>
+      </w:r>
+      <w:r>
+        <w:t xml:space="preserve">Empleado </w:t>
+      </w:r>
+      <w:r>
+        <w:t xml:space="preserve">del </w:t>
+      </w:r>
+      <w:r>
+        <w:t>área</w:t>
+      </w:r>
+      <w:r>
+        <w:br/>
+        <w:t>Quiero: Consultar los datos de un empleado registrado</w:t>
+      </w:r>
+      <w:r>
+        <w:br/>
+        <w:t>Para: Verificar su información o actualizarla si es necesario</w:t>
+      </w:r>
+    </w:p>
+    <w:p/>
+    <w:p>
+      <w:r>
+        <w:t>HU</w:t>
+      </w:r>
+      <w:r>
+        <w:t>RM</w:t>
+      </w:r>
+      <w:r>
+        <w:t>-00</w:t>
+      </w:r>
+      <w:r>
+        <w:t>9</w:t>
+      </w:r>
+      <w:r>
+        <w:t xml:space="preserve"> Actualización de Datos del Empleado</w:t>
+      </w:r>
+    </w:p>
+    <w:p>
+      <w:r>
+        <w:t xml:space="preserve">Como: </w:t>
+      </w:r>
+      <w:r>
+        <w:t xml:space="preserve">Empleado </w:t>
+      </w:r>
+      <w:r>
+        <w:t xml:space="preserve">del </w:t>
+      </w:r>
+      <w:r>
+        <w:t>área</w:t>
+      </w:r>
+      <w:r>
+        <w:br/>
+        <w:t>Quiero: Modificar o actualizar los datos de un empleado existente</w:t>
+      </w:r>
+      <w:r>
+        <w:br/>
+        <w:t>Para: Mantener la información del personal siempre actualizada</w:t>
+      </w:r>
+    </w:p>
+    <w:p/>
+    <w:p>
+      <w:r>
+        <w:t>HU</w:t>
+      </w:r>
+      <w:r>
+        <w:t>DL</w:t>
+      </w:r>
+      <w:r>
+        <w:t>-0</w:t>
+      </w:r>
+      <w:r>
+        <w:t>10</w:t>
+      </w:r>
+      <w:r>
+        <w:t xml:space="preserve"> </w:t>
+      </w:r>
+      <w:r>
+        <w:t>Consulta de Datos de los clientes</w:t>
+      </w:r>
+    </w:p>
+    <w:p>
+      <w:r>
+        <w:t>Como: Gerente de ventas.</w:t>
+      </w:r>
+    </w:p>
+    <w:p>
+      <w:r>
+        <w:t xml:space="preserve">Quiero: </w:t>
+      </w:r>
+      <w:r>
+        <w:t>Consultar</w:t>
+      </w:r>
+      <w:r>
+        <w:t xml:space="preserve"> el inventario completo de todos los vehículos, incluyendo el estado del vehículo si esta (disponible, reservado).</w:t>
+      </w:r>
+    </w:p>
+    <w:p>
+      <w:r>
+        <w:t>Para: Disponer de la información precisa en tiempo real de cada cliente así facilitando una venta.</w:t>
+      </w:r>
+    </w:p>
+    <w:p>
+      <w:pPr>
+        <w:rPr>
+          <w:u w:val="single"/>
+        </w:rPr>
+      </w:pPr>
+      <w:r>
+        <w:t>HU</w:t>
+      </w:r>
+      <w:r>
+        <w:t>DL</w:t>
+      </w:r>
+      <w:r>
+        <w:t>-0</w:t>
+      </w:r>
+      <w:r>
+        <w:t>11</w:t>
+      </w:r>
+      <w:r>
+        <w:t xml:space="preserve"> </w:t>
+      </w:r>
+      <w:r>
+        <w:t>Registro de datos de los clientes</w:t>
+      </w:r>
+    </w:p>
+    <w:p>
+      <w:r>
+        <w:t>Como: Vendedor de la concesionaria.</w:t>
+      </w:r>
+    </w:p>
+    <w:p>
+      <w:r>
+        <w:t>Quiero: Registrar los datos de cada cliente como (correos, llamadas, visitas), notas sobre sus preferencias como (modelo de auto, presupuesto).</w:t>
+      </w:r>
+    </w:p>
+    <w:p>
+      <w:r>
+        <w:t>Para: Lograr no perder ninguna oportunidad de venta, por contratiempo con los clientes a la hora de una venta.</w:t>
+      </w:r>
+    </w:p>
+    <w:p>
+      <w:r>
+        <w:t>HU</w:t>
+      </w:r>
+      <w:r>
+        <w:t>DL</w:t>
+      </w:r>
+      <w:r>
+        <w:t>-0</w:t>
+      </w:r>
+      <w:r>
+        <w:t>1</w:t>
+      </w:r>
+      <w:r>
+        <w:t>2</w:t>
+      </w:r>
+      <w:r>
+        <w:t xml:space="preserve"> </w:t>
+      </w:r>
+      <w:r>
+        <w:t>Generador de reportes detallados</w:t>
+      </w:r>
+    </w:p>
+    <w:p>
+      <w:r>
+        <w:t>Como: Gerente de ventas:</w:t>
+      </w:r>
+    </w:p>
+    <w:p>
+      <w:r>
+        <w:t>Quiero: Poder generar reportes detallados de las ventas que se realizan por cada vendedor de la concesionaria y el período de tiempo.</w:t>
+      </w:r>
+    </w:p>
+    <w:p>
+      <w:r>
+        <w:t>Para: Para tener un control detallado de cada vendedor, así justificando la venta de cada uno y quien rinde mejor en el trabajo.</w:t>
+      </w:r>
+    </w:p>
+    <w:p>
+      <w:pPr>
+        <w:rPr>
+          <w:u w:val="single"/>
+        </w:rPr>
+      </w:pPr>
+    </w:p>
+    <w:p/>
+    <w:p>
+      <w:pPr>
+        <w:rPr>
+          <w:sz w:val="20"/>
+          <w:szCs w:val="20"/>
+        </w:rPr>
+      </w:pPr>
+      <w:r>
+        <w:rPr>
+          <w:sz w:val="20"/>
+          <w:szCs w:val="20"/>
+        </w:rPr>
+        <w:t>HUOD-013 Reserva Rapida</w:t>
+      </w:r>
+    </w:p>
+    <w:p>
+      <w:pPr>
+        <w:rPr>
+          <w:sz w:val="20"/>
+          <w:szCs w:val="20"/>
+        </w:rPr>
+      </w:pPr>
+      <w:r>
+        <w:rPr>
+          <w:sz w:val="20"/>
+          <w:szCs w:val="20"/>
+        </w:rPr>
+        <w:t>Como: Dueño</w:t>
+      </w:r>
+    </w:p>
+    <w:p>
+      <w:pPr>
+        <w:rPr>
+          <w:sz w:val="20"/>
+          <w:szCs w:val="20"/>
+        </w:rPr>
+      </w:pPr>
+      <w:r>
+        <w:rPr>
+          <w:sz w:val="20"/>
+          <w:szCs w:val="20"/>
+        </w:rPr>
+        <w:t>Quiero: Reservar las citas de los clientes por medio de correo.</w:t>
+      </w:r>
+    </w:p>
+    <w:p>
+      <w:pPr>
+        <w:rPr>
+          <w:sz w:val="20"/>
+          <w:szCs w:val="20"/>
+        </w:rPr>
+      </w:pPr>
+      <w:r>
+        <w:rPr>
+          <w:sz w:val="20"/>
+          <w:szCs w:val="20"/>
+        </w:rPr>
+        <w:t>Para: que no tenga que llamar ni esperar atención personalizada.</w:t>
+      </w:r>
+    </w:p>
+    <w:p/>
+    <w:p>
+      <w:pPr>
+        <w:rPr>
+          <w:sz w:val="20"/>
+          <w:szCs w:val="20"/>
+        </w:rPr>
+      </w:pPr>
+      <w:r>
+        <w:rPr>
+          <w:sz w:val="20"/>
+          <w:szCs w:val="20"/>
+        </w:rPr>
+        <w:t>HUOD-014 Buscador de Concesionarios Mas Cercanos</w:t>
+      </w:r>
+    </w:p>
+    <w:p>
+      <w:pPr>
+        <w:rPr>
+          <w:sz w:val="20"/>
+          <w:szCs w:val="20"/>
+        </w:rPr>
+      </w:pPr>
+      <w:r>
+        <w:rPr>
+          <w:sz w:val="20"/>
+          <w:szCs w:val="20"/>
+        </w:rPr>
+        <w:t>Como: Usuario Interesado</w:t>
+      </w:r>
+    </w:p>
+    <w:p>
+      <w:pPr>
+        <w:rPr>
+          <w:sz w:val="20"/>
+          <w:szCs w:val="20"/>
+        </w:rPr>
+      </w:pPr>
+      <w:r>
+        <w:rPr>
+          <w:sz w:val="20"/>
+          <w:szCs w:val="20"/>
+        </w:rPr>
+        <w:t>Quiero: poder buscar concesionarios por ubicación.</w:t>
+      </w:r>
+    </w:p>
+    <w:p>
+      <w:pPr>
+        <w:rPr>
+          <w:sz w:val="20"/>
+          <w:szCs w:val="20"/>
+        </w:rPr>
+      </w:pPr>
+      <w:r>
+        <w:rPr>
+          <w:sz w:val="20"/>
+          <w:szCs w:val="20"/>
+        </w:rPr>
+        <w:t xml:space="preserve">Para: </w:t>
+      </w:r>
+      <w:r>
+        <w:rPr>
+          <w:sz w:val="20"/>
+          <w:szCs w:val="20"/>
+        </w:rPr>
+        <w:t>pueda encontrar fácilmente el más cercano a mí, ver su información de contacto y comunicarme si me interesa.</w:t>
+      </w:r>
+    </w:p>
+    <w:p>
+      <w:pPr>
+        <w:rPr>
+          <w:sz w:val="20"/>
+          <w:szCs w:val="20"/>
+        </w:rPr>
+      </w:pPr>
+    </w:p>
+    <w:p>
+      <w:pPr>
+        <w:ind w:left="720" w:hanging="720"/>
+        <w:rPr>
+          <w:sz w:val="20"/>
+          <w:szCs w:val="20"/>
+        </w:rPr>
+      </w:pPr>
+      <w:r>
+        <w:rPr>
+          <w:sz w:val="20"/>
+          <w:szCs w:val="20"/>
+        </w:rPr>
+        <w:t>HUOD-015 Formulario de contacto por nombre de Concesionario</w:t>
+      </w:r>
+    </w:p>
+    <w:p>
+      <w:pPr>
+        <w:rPr>
+          <w:sz w:val="20"/>
+          <w:szCs w:val="20"/>
+        </w:rPr>
+      </w:pPr>
+      <w:r>
+        <w:rPr>
+          <w:sz w:val="20"/>
+          <w:szCs w:val="20"/>
+        </w:rPr>
+        <w:t>Como: Visitante</w:t>
+      </w:r>
+    </w:p>
+    <w:p>
+      <w:pPr>
+        <w:rPr>
+          <w:sz w:val="20"/>
+          <w:szCs w:val="20"/>
+        </w:rPr>
+      </w:pPr>
+      <w:r>
+        <w:rPr>
+          <w:sz w:val="20"/>
+          <w:szCs w:val="20"/>
+        </w:rPr>
+        <w:t xml:space="preserve">Quiero: </w:t>
+      </w:r>
+      <w:r>
+        <w:rPr>
+          <w:sz w:val="20"/>
+          <w:szCs w:val="20"/>
+        </w:rPr>
+        <w:t xml:space="preserve">poder enviar un mensaje directamente a la sucursal </w:t>
+      </w:r>
+      <w:r>
+        <w:rPr>
+          <w:sz w:val="20"/>
+          <w:szCs w:val="20"/>
+        </w:rPr>
+        <w:t xml:space="preserve">especifica </w:t>
+      </w:r>
+      <w:r>
+        <w:rPr>
+          <w:sz w:val="20"/>
+          <w:szCs w:val="20"/>
+        </w:rPr>
+        <w:t>que me interesa</w:t>
+      </w:r>
+      <w:r>
+        <w:rPr>
+          <w:sz w:val="20"/>
+          <w:szCs w:val="20"/>
+        </w:rPr>
+        <w:t>.</w:t>
+      </w:r>
+    </w:p>
+    <w:p>
+      <w:pPr>
+        <w:rPr>
+          <w:sz w:val="20"/>
+          <w:szCs w:val="20"/>
+        </w:rPr>
+      </w:pPr>
+      <w:r>
+        <w:rPr>
+          <w:sz w:val="20"/>
+          <w:szCs w:val="20"/>
+        </w:rPr>
+        <w:t xml:space="preserve">Para: que un asesor </w:t>
+      </w:r>
+      <w:r>
+        <w:rPr>
+          <w:sz w:val="20"/>
+          <w:szCs w:val="20"/>
+        </w:rPr>
+        <w:t>me responda mis dudas sin tener que hacer una llamada</w:t>
+      </w:r>
+      <w:r>
+        <w:rPr>
+          <w:sz w:val="20"/>
+          <w:szCs w:val="20"/>
+        </w:rPr>
+        <w:t>.</w:t>
+      </w:r>
+      <w:r>
+        <w:rPr>
+          <w:sz w:val="20"/>
+          <w:szCs w:val="20"/>
+        </w:rPr>
+        <w:tab/>
+      </w:r>
+    </w:p>
+    <w:p>
+      <w:pPr>
+        <w:rPr>
+          <w:sz w:val="20"/>
+          <w:szCs w:val="20"/>
+        </w:rPr>
+      </w:pPr>
+    </w:p>
+    <w:p>
+      <w:pPr>
+        <w:rPr>
+          <w:sz w:val="20"/>
+          <w:szCs w:val="20"/>
+        </w:rPr>
+      </w:pPr>
+      <w:r>
+        <w:rPr>
+          <w:sz w:val="20"/>
+          <w:szCs w:val="20"/>
+        </w:rPr>
+        <w:t>HUCN-0</w:t>
+      </w:r>
+      <w:r>
+        <w:rPr>
+          <w:sz w:val="20"/>
+          <w:szCs w:val="20"/>
+        </w:rPr>
+        <w:t>16</w:t>
+      </w:r>
+      <w:r>
+        <w:rPr>
+          <w:sz w:val="20"/>
+          <w:szCs w:val="20"/>
+        </w:rPr>
+        <w:t xml:space="preserve"> Ver los tipos de Membresías</w:t>
+      </w:r>
+    </w:p>
+    <w:p>
+      <w:pPr>
+        <w:rPr>
+          <w:sz w:val="20"/>
+          <w:szCs w:val="20"/>
+        </w:rPr>
+      </w:pPr>
+      <w:r>
+        <w:rPr>
+          <w:sz w:val="20"/>
+          <w:szCs w:val="20"/>
+        </w:rPr>
+        <w:t>Como: Empleado de logística.</w:t>
+      </w:r>
+    </w:p>
+    <w:p>
+      <w:pPr>
+        <w:rPr>
+          <w:sz w:val="20"/>
+          <w:szCs w:val="20"/>
+        </w:rPr>
+      </w:pPr>
+      <w:r>
+        <w:rPr>
+          <w:sz w:val="20"/>
+          <w:szCs w:val="20"/>
+        </w:rPr>
+        <w:t>Quiero: Mostrar los tipos de membresías que hay.</w:t>
+      </w:r>
+    </w:p>
+    <w:p>
+      <w:pPr>
+        <w:rPr>
+          <w:sz w:val="20"/>
+          <w:szCs w:val="20"/>
+        </w:rPr>
+      </w:pPr>
+      <w:r>
+        <w:rPr>
+          <w:sz w:val="20"/>
+          <w:szCs w:val="20"/>
+        </w:rPr>
+        <w:t>Para: Para que el cliente se interese mas en las membresías.</w:t>
+      </w:r>
+    </w:p>
+    <w:p>
+      <w:pPr>
+        <w:rPr>
+          <w:sz w:val="20"/>
+          <w:szCs w:val="20"/>
+        </w:rPr>
+      </w:pPr>
+    </w:p>
+    <w:p/>
+    <w:p/>
+    <w:p/>
+    <w:p/>
+    <w:p/>
+    <w:p/>
+    <w:p>
+      <w:pPr>
+        <w:rPr>
+          <w:rFonts w:ascii="Arial" w:eastAsiaTheme="minorHAnsi" w:hAnsi="Arial" w:cs="Arial"/>
+          <w:sz w:val="28"/>
+        </w:rPr>
+      </w:pPr>
+    </w:p>
     <w:sectPr>
       <w:pgSz w:w="12240" w:h="15840"/>
-      <w:pgMar w:top="720" w:right="720" w:bottom="720" w:left="720" w:header="708" w:footer="708" w:gutter="0"/>
+      <w:pgMar w:top="1417" w:right="1701" w:bottom="1417" w:left="1701" w:header="708" w:footer="708" w:gutter="0"/>
       <w:cols w:space="708"/>
       <w:docGrid w:linePitch="360"/>
     </w:sectPr>
@@ -1728,6 +2764,17 @@
       </w:tblBorders>
     </w:tblPr>
   </w:style>
+  <w:style w:type="character" w:styleId="Textoennegrita">
+    <w:name w:val="Strong"/>
+    <w:basedOn w:val="Fuentedeprrafopredeter"/>
+    <w:uiPriority w:val="22"/>
+    <w:qFormat/>
+    <w:rsid w:val="008B02C9"/>
+    <w:rPr>
+      <w:b/>
+      <w:bCs/>
+    </w:rPr>
+  </w:style>
 </w:styles>
 </file>
 

</xml_diff>

<commit_message>
add:Se agrego HUCN-017 al archivo EndOfLine.docx en la rama cnavarro-2024170
</commit_message>
<xml_diff>
--- a/EndOfLine.docx
+++ b/EndOfLine.docx
@@ -2167,6 +2167,102 @@
           <w:szCs w:val="20"/>
         </w:rPr>
         <w:t>Para: Para que el cliente se interese mas en las membresías.</w:t>
+      </w:r>
+    </w:p>
+    <w:p>
+      <w:pPr>
+        <w:rPr>
+          <w:sz w:val="20"/>
+          <w:szCs w:val="20"/>
+        </w:rPr>
+      </w:pPr>
+    </w:p>
+    <w:p>
+      <w:pPr>
+        <w:rPr>
+          <w:sz w:val="20"/>
+          <w:szCs w:val="20"/>
+        </w:rPr>
+      </w:pPr>
+      <w:r>
+        <w:rPr>
+          <w:sz w:val="20"/>
+          <w:szCs w:val="20"/>
+        </w:rPr>
+        <w:t>HUCN-0</w:t>
+      </w:r>
+      <w:r>
+        <w:rPr>
+          <w:sz w:val="20"/>
+          <w:szCs w:val="20"/>
+        </w:rPr>
+        <w:t>17</w:t>
+      </w:r>
+      <w:r>
+        <w:rPr>
+          <w:sz w:val="20"/>
+          <w:szCs w:val="20"/>
+        </w:rPr>
+        <w:t xml:space="preserve"> Gestionar las mensualidades</w:t>
+      </w:r>
+    </w:p>
+    <w:p>
+      <w:pPr>
+        <w:rPr>
+          <w:sz w:val="20"/>
+          <w:szCs w:val="20"/>
+        </w:rPr>
+      </w:pPr>
+      <w:r>
+        <w:rPr>
+          <w:sz w:val="20"/>
+          <w:szCs w:val="20"/>
+        </w:rPr>
+        <w:t>Como: Empleado de contabilidad.</w:t>
+      </w:r>
+    </w:p>
+    <w:p>
+      <w:pPr>
+        <w:rPr>
+          <w:sz w:val="20"/>
+          <w:szCs w:val="20"/>
+        </w:rPr>
+      </w:pPr>
+      <w:r>
+        <w:rPr>
+          <w:sz w:val="20"/>
+          <w:szCs w:val="20"/>
+        </w:rPr>
+        <w:t>Quiero: Tener un reporte de la</w:t>
+      </w:r>
+      <w:r>
+        <w:rPr>
+          <w:sz w:val="20"/>
+          <w:szCs w:val="20"/>
+        </w:rPr>
+        <w:t>s</w:t>
+      </w:r>
+      <w:r>
+        <w:rPr>
+          <w:sz w:val="20"/>
+          <w:szCs w:val="20"/>
+        </w:rPr>
+        <w:t xml:space="preserve"> mensualidades.</w:t>
+      </w:r>
+    </w:p>
+    <w:p>
+      <w:pPr>
+        <w:rPr>
+          <w:sz w:val="20"/>
+          <w:szCs w:val="20"/>
+        </w:rPr>
+      </w:pPr>
+      <w:r>
+        <w:rPr>
+          <w:sz w:val="20"/>
+          <w:szCs w:val="20"/>
+        </w:rPr>
+        <w:t>Para: Para tener recordatorio de las mensualidades que lleva desde que comenzó.</w:t>
       </w:r>
     </w:p>
     <w:p>

</xml_diff>

<commit_message>
add:Se agrego HUCN-018 al archivo EndOfLine.docx en la rama cnavarro-2024170
</commit_message>
<xml_diff>
--- a/EndOfLine.docx
+++ b/EndOfLine.docx
@@ -2263,6 +2263,88 @@
           <w:szCs w:val="20"/>
         </w:rPr>
         <w:t>Para: Para tener recordatorio de las mensualidades que lleva desde que comenzó.</w:t>
+      </w:r>
+    </w:p>
+    <w:p>
+      <w:pPr>
+        <w:rPr>
+          <w:sz w:val="20"/>
+          <w:szCs w:val="20"/>
+        </w:rPr>
+      </w:pPr>
+    </w:p>
+    <w:p>
+      <w:pPr>
+        <w:rPr>
+          <w:sz w:val="20"/>
+          <w:szCs w:val="20"/>
+        </w:rPr>
+      </w:pPr>
+      <w:r>
+        <w:rPr>
+          <w:sz w:val="20"/>
+          <w:szCs w:val="20"/>
+        </w:rPr>
+        <w:t>HUCN-0</w:t>
+      </w:r>
+      <w:r>
+        <w:rPr>
+          <w:sz w:val="20"/>
+          <w:szCs w:val="20"/>
+        </w:rPr>
+        <w:t>18</w:t>
+      </w:r>
+      <w:r>
+        <w:rPr>
+          <w:sz w:val="20"/>
+          <w:szCs w:val="20"/>
+        </w:rPr>
+        <w:t xml:space="preserve"> Recordatorio para los pagos</w:t>
+      </w:r>
+    </w:p>
+    <w:p>
+      <w:pPr>
+        <w:rPr>
+          <w:sz w:val="20"/>
+          <w:szCs w:val="20"/>
+        </w:rPr>
+      </w:pPr>
+      <w:r>
+        <w:rPr>
+          <w:sz w:val="20"/>
+          <w:szCs w:val="20"/>
+        </w:rPr>
+        <w:t>Como: Cliente olvidadizo.</w:t>
+      </w:r>
+    </w:p>
+    <w:p>
+      <w:pPr>
+        <w:rPr>
+          <w:sz w:val="20"/>
+          <w:szCs w:val="20"/>
+        </w:rPr>
+      </w:pPr>
+      <w:r>
+        <w:rPr>
+          <w:sz w:val="20"/>
+          <w:szCs w:val="20"/>
+        </w:rPr>
+        <w:t>Quiero: Tener un recordatorio antes de la fecha de vencimiento para hacer el pago.</w:t>
+      </w:r>
+    </w:p>
+    <w:p>
+      <w:pPr>
+        <w:rPr>
+          <w:sz w:val="20"/>
+          <w:szCs w:val="20"/>
+        </w:rPr>
+      </w:pPr>
+      <w:r>
+        <w:rPr>
+          <w:sz w:val="20"/>
+          <w:szCs w:val="20"/>
+        </w:rPr>
+        <w:t>Para: Para no atrasarse en los pagos y no tener recargos extras.</w:t>
       </w:r>
     </w:p>
     <w:p>

</xml_diff>

<commit_message>
add:Se agrego HUIT-019 al archivo EndOfLine.docx en la rama itiguila-2024295
</commit_message>
<xml_diff>
--- a/EndOfLine.docx
+++ b/EndOfLine.docx
@@ -706,8 +706,8 @@
         <w:tblLook w:val="04A0" w:firstRow="1" w:lastRow="0" w:firstColumn="1" w:lastColumn="0" w:noHBand="0" w:noVBand="1"/>
       </w:tblPr>
       <w:tblGrid>
-        <w:gridCol w:w="5395"/>
-        <w:gridCol w:w="5395"/>
+        <w:gridCol w:w="4392"/>
+        <w:gridCol w:w="4436"/>
       </w:tblGrid>
       <w:tr>
         <w:tc>
@@ -1271,10 +1271,57 @@
             <w:pPr>
               <w:jc w:val="center"/>
               <w:rPr>
-                <w:rFonts w:ascii="Arial" w:eastAsiaTheme="minorHAnsi" w:hAnsi="Arial" w:cs="Arial"/>
-                <w:sz w:val="24"/>
+                <w:rFonts w:ascii="Arial" w:eastAsiaTheme="minorEastAsia" w:hAnsi="Arial" w:cs="Arial"/>
+                <w:sz w:val="24"/>
+                <w:szCs w:val="24"/>
               </w:rPr>
             </w:pPr>
+            <w:proofErr w:type="spellStart"/>
+            <w:r>
+              <w:rPr>
+                <w:rFonts w:ascii="Arial" w:eastAsiaTheme="minorEastAsia" w:hAnsi="Arial" w:cs="Arial"/>
+                <w:sz w:val="24"/>
+                <w:szCs w:val="24"/>
+              </w:rPr>
+              <w:t>Josue</w:t>
+            </w:r>
+            <w:proofErr w:type="spellEnd"/>
+            <w:r>
+              <w:rPr>
+                <w:rFonts w:ascii="Arial" w:eastAsiaTheme="minorEastAsia" w:hAnsi="Arial" w:cs="Arial"/>
+                <w:sz w:val="24"/>
+                <w:szCs w:val="24"/>
+              </w:rPr>
+              <w:t xml:space="preserve"> David </w:t>
+            </w:r>
+            <w:proofErr w:type="spellStart"/>
+            <w:r>
+              <w:rPr>
+                <w:rFonts w:ascii="Arial" w:eastAsiaTheme="minorEastAsia" w:hAnsi="Arial" w:cs="Arial"/>
+                <w:sz w:val="24"/>
+                <w:szCs w:val="24"/>
+              </w:rPr>
+              <w:t>Sajche</w:t>
+            </w:r>
+            <w:proofErr w:type="spellEnd"/>
+            <w:r>
+              <w:rPr>
+                <w:rFonts w:ascii="Arial" w:eastAsiaTheme="minorEastAsia" w:hAnsi="Arial" w:cs="Arial"/>
+                <w:sz w:val="24"/>
+                <w:szCs w:val="24"/>
+              </w:rPr>
+              <w:t xml:space="preserve"> </w:t>
+            </w:r>
+            <w:proofErr w:type="spellStart"/>
+            <w:r>
+              <w:rPr>
+                <w:rFonts w:ascii="Arial" w:eastAsiaTheme="minorEastAsia" w:hAnsi="Arial" w:cs="Arial"/>
+                <w:sz w:val="24"/>
+                <w:szCs w:val="24"/>
+              </w:rPr>
+              <w:t>Boror</w:t>
+            </w:r>
+            <w:proofErr w:type="spellEnd"/>
           </w:p>
         </w:tc>
         <w:tc>
@@ -1285,10 +1332,19 @@
             <w:pPr>
               <w:jc w:val="center"/>
               <w:rPr>
-                <w:rFonts w:ascii="Arial" w:eastAsiaTheme="minorHAnsi" w:hAnsi="Arial" w:cs="Arial"/>
-                <w:sz w:val="24"/>
+                <w:rFonts w:ascii="Arial" w:eastAsiaTheme="minorEastAsia" w:hAnsi="Arial" w:cs="Arial"/>
+                <w:sz w:val="24"/>
+                <w:szCs w:val="24"/>
               </w:rPr>
             </w:pPr>
+            <w:r>
+              <w:rPr>
+                <w:rFonts w:ascii="Arial" w:eastAsiaTheme="minorEastAsia" w:hAnsi="Arial" w:cs="Arial"/>
+                <w:sz w:val="24"/>
+                <w:szCs w:val="24"/>
+              </w:rPr>
+              <w:t xml:space="preserve">Programador </w:t>
+            </w:r>
           </w:p>
         </w:tc>
       </w:tr>
@@ -1305,6 +1361,22 @@
                 <w:sz w:val="24"/>
               </w:rPr>
             </w:pPr>
+            <w:r>
+              <w:rPr>
+                <w:rFonts w:ascii="Arial" w:eastAsiaTheme="minorHAnsi" w:hAnsi="Arial" w:cs="Arial"/>
+                <w:sz w:val="24"/>
+              </w:rPr>
+              <w:t xml:space="preserve">Francisco Emanuel Milian </w:t>
+            </w:r>
+            <w:proofErr w:type="spellStart"/>
+            <w:r>
+              <w:rPr>
+                <w:rFonts w:ascii="Arial" w:eastAsiaTheme="minorHAnsi" w:hAnsi="Arial" w:cs="Arial"/>
+                <w:sz w:val="24"/>
+              </w:rPr>
+              <w:t>Gonzalez</w:t>
+            </w:r>
+            <w:proofErr w:type="spellEnd"/>
           </w:p>
         </w:tc>
         <w:tc>
@@ -1319,6 +1391,13 @@
                 <w:sz w:val="24"/>
               </w:rPr>
             </w:pPr>
+            <w:r>
+              <w:rPr>
+                <w:rFonts w:ascii="Arial" w:eastAsiaTheme="minorHAnsi" w:hAnsi="Arial" w:cs="Arial"/>
+                <w:sz w:val="24"/>
+              </w:rPr>
+              <w:t>Programador</w:t>
+            </w:r>
           </w:p>
         </w:tc>
       </w:tr>
@@ -1335,6 +1414,13 @@
                 <w:sz w:val="24"/>
               </w:rPr>
             </w:pPr>
+            <w:r>
+              <w:rPr>
+                <w:rFonts w:ascii="Arial" w:eastAsiaTheme="minorHAnsi" w:hAnsi="Arial" w:cs="Arial"/>
+                <w:sz w:val="24"/>
+              </w:rPr>
+              <w:t>Luis Pedro Alay López</w:t>
+            </w:r>
           </w:p>
         </w:tc>
         <w:tc>
@@ -1349,6 +1435,66 @@
                 <w:sz w:val="24"/>
               </w:rPr>
             </w:pPr>
+            <w:r>
+              <w:rPr>
+                <w:rFonts w:ascii="Arial" w:eastAsiaTheme="minorHAnsi" w:hAnsi="Arial" w:cs="Arial"/>
+                <w:sz w:val="24"/>
+              </w:rPr>
+              <w:t>Programador</w:t>
+            </w:r>
+          </w:p>
+        </w:tc>
+      </w:tr>
+      <w:tr>
+        <w:tc>
+          <w:tcPr>
+            <w:tcW w:w="5395" w:type="dxa"/>
+          </w:tcPr>
+          <w:p>
+            <w:pPr>
+              <w:jc w:val="center"/>
+              <w:rPr>
+                <w:rFonts w:ascii="Arial" w:eastAsiaTheme="minorHAnsi" w:hAnsi="Arial" w:cs="Arial"/>
+                <w:sz w:val="24"/>
+              </w:rPr>
+            </w:pPr>
+            <w:r>
+              <w:rPr>
+                <w:rFonts w:ascii="Arial" w:eastAsiaTheme="minorHAnsi" w:hAnsi="Arial" w:cs="Arial"/>
+                <w:sz w:val="24"/>
+              </w:rPr>
+              <w:t xml:space="preserve">David Francisco López </w:t>
+            </w:r>
+            <w:proofErr w:type="spellStart"/>
+            <w:r>
+              <w:rPr>
+                <w:rFonts w:ascii="Arial" w:eastAsiaTheme="minorHAnsi" w:hAnsi="Arial" w:cs="Arial"/>
+                <w:sz w:val="24"/>
+              </w:rPr>
+              <w:t>Sicá</w:t>
+            </w:r>
+            <w:proofErr w:type="spellEnd"/>
+          </w:p>
+        </w:tc>
+        <w:tc>
+          <w:tcPr>
+            <w:tcW w:w="5395" w:type="dxa"/>
+          </w:tcPr>
+          <w:p>
+            <w:pPr>
+              <w:jc w:val="center"/>
+              <w:rPr>
+                <w:rFonts w:ascii="Arial" w:eastAsiaTheme="minorHAnsi" w:hAnsi="Arial" w:cs="Arial"/>
+                <w:sz w:val="24"/>
+              </w:rPr>
+            </w:pPr>
+            <w:r>
+              <w:rPr>
+                <w:rFonts w:ascii="Arial" w:eastAsiaTheme="minorHAnsi" w:hAnsi="Arial" w:cs="Arial"/>
+                <w:sz w:val="24"/>
+              </w:rPr>
+              <w:t>Programador</w:t>
+            </w:r>
           </w:p>
         </w:tc>
       </w:tr>
@@ -1362,9 +1508,1229 @@
         </w:rPr>
       </w:pPr>
     </w:p>
+    <w:p>
+      <w:pPr>
+        <w:jc w:val="center"/>
+        <w:rPr>
+          <w:rFonts w:ascii="Arial" w:eastAsiaTheme="minorHAnsi" w:hAnsi="Arial" w:cs="Arial"/>
+          <w:sz w:val="24"/>
+        </w:rPr>
+      </w:pPr>
+    </w:p>
+    <w:p>
+      <w:pPr>
+        <w:jc w:val="center"/>
+        <w:rPr>
+          <w:rFonts w:ascii="Arial" w:eastAsiaTheme="minorHAnsi" w:hAnsi="Arial" w:cs="Arial"/>
+          <w:sz w:val="24"/>
+        </w:rPr>
+      </w:pPr>
+    </w:p>
+    <w:p>
+      <w:pPr>
+        <w:jc w:val="center"/>
+        <w:rPr>
+          <w:rFonts w:ascii="Arial" w:eastAsiaTheme="minorHAnsi" w:hAnsi="Arial" w:cs="Arial"/>
+          <w:sz w:val="24"/>
+        </w:rPr>
+      </w:pPr>
+    </w:p>
+    <w:p>
+      <w:pPr>
+        <w:jc w:val="center"/>
+        <w:rPr>
+          <w:rFonts w:ascii="Arial" w:eastAsiaTheme="minorHAnsi" w:hAnsi="Arial" w:cs="Arial"/>
+          <w:sz w:val="24"/>
+        </w:rPr>
+      </w:pPr>
+    </w:p>
+    <w:p>
+      <w:pPr>
+        <w:jc w:val="center"/>
+        <w:rPr>
+          <w:rFonts w:ascii="Arial" w:eastAsiaTheme="minorHAnsi" w:hAnsi="Arial" w:cs="Arial"/>
+          <w:sz w:val="24"/>
+        </w:rPr>
+      </w:pPr>
+    </w:p>
+    <w:p>
+      <w:pPr>
+        <w:jc w:val="center"/>
+        <w:rPr>
+          <w:rFonts w:ascii="Arial" w:eastAsiaTheme="minorHAnsi" w:hAnsi="Arial" w:cs="Arial"/>
+          <w:sz w:val="24"/>
+        </w:rPr>
+      </w:pPr>
+    </w:p>
+    <w:p>
+      <w:pPr>
+        <w:jc w:val="center"/>
+        <w:rPr>
+          <w:rFonts w:ascii="Arial" w:eastAsiaTheme="minorHAnsi" w:hAnsi="Arial" w:cs="Arial"/>
+          <w:sz w:val="24"/>
+        </w:rPr>
+      </w:pPr>
+    </w:p>
+    <w:p>
+      <w:pPr>
+        <w:jc w:val="center"/>
+        <w:rPr>
+          <w:rFonts w:ascii="Arial" w:eastAsiaTheme="minorHAnsi" w:hAnsi="Arial" w:cs="Arial"/>
+          <w:sz w:val="24"/>
+        </w:rPr>
+      </w:pPr>
+    </w:p>
+    <w:p>
+      <w:pPr>
+        <w:jc w:val="center"/>
+        <w:rPr>
+          <w:rFonts w:ascii="Arial" w:eastAsiaTheme="minorHAnsi" w:hAnsi="Arial" w:cs="Arial"/>
+          <w:sz w:val="24"/>
+        </w:rPr>
+      </w:pPr>
+    </w:p>
+    <w:p>
+      <w:pPr>
+        <w:jc w:val="center"/>
+        <w:rPr>
+          <w:rFonts w:ascii="Arial" w:eastAsiaTheme="minorHAnsi" w:hAnsi="Arial" w:cs="Arial"/>
+          <w:sz w:val="24"/>
+        </w:rPr>
+      </w:pPr>
+    </w:p>
+    <w:p>
+      <w:pPr>
+        <w:jc w:val="center"/>
+        <w:rPr>
+          <w:rFonts w:ascii="Arial" w:eastAsiaTheme="minorHAnsi" w:hAnsi="Arial" w:cs="Arial"/>
+          <w:sz w:val="24"/>
+        </w:rPr>
+      </w:pPr>
+    </w:p>
+    <w:p>
+      <w:pPr>
+        <w:jc w:val="center"/>
+        <w:rPr>
+          <w:rFonts w:ascii="Arial" w:eastAsiaTheme="minorHAnsi" w:hAnsi="Arial" w:cs="Arial"/>
+          <w:sz w:val="24"/>
+        </w:rPr>
+      </w:pPr>
+    </w:p>
+    <w:p>
+      <w:pPr>
+        <w:jc w:val="center"/>
+        <w:rPr>
+          <w:rFonts w:ascii="Arial" w:eastAsiaTheme="minorHAnsi" w:hAnsi="Arial" w:cs="Arial"/>
+          <w:sz w:val="24"/>
+        </w:rPr>
+      </w:pPr>
+    </w:p>
+    <w:p>
+      <w:pPr>
+        <w:jc w:val="center"/>
+        <w:rPr>
+          <w:rFonts w:ascii="Arial" w:eastAsiaTheme="minorHAnsi" w:hAnsi="Arial" w:cs="Arial"/>
+          <w:sz w:val="24"/>
+        </w:rPr>
+      </w:pPr>
+    </w:p>
+    <w:p>
+      <w:pPr>
+        <w:jc w:val="center"/>
+        <w:rPr>
+          <w:rFonts w:ascii="Arial" w:eastAsiaTheme="minorHAnsi" w:hAnsi="Arial" w:cs="Arial"/>
+          <w:sz w:val="24"/>
+        </w:rPr>
+      </w:pPr>
+    </w:p>
+    <w:p>
+      <w:pPr>
+        <w:jc w:val="center"/>
+        <w:rPr>
+          <w:rFonts w:ascii="Arial" w:eastAsiaTheme="minorHAnsi" w:hAnsi="Arial" w:cs="Arial"/>
+          <w:sz w:val="24"/>
+        </w:rPr>
+      </w:pPr>
+    </w:p>
+    <w:p>
+      <w:pPr>
+        <w:jc w:val="center"/>
+        <w:rPr>
+          <w:rFonts w:ascii="Arial" w:eastAsiaTheme="minorHAnsi" w:hAnsi="Arial" w:cs="Arial"/>
+          <w:sz w:val="24"/>
+        </w:rPr>
+      </w:pPr>
+    </w:p>
+    <w:p>
+      <w:pPr>
+        <w:jc w:val="center"/>
+        <w:rPr>
+          <w:rFonts w:ascii="Arial" w:eastAsiaTheme="minorHAnsi" w:hAnsi="Arial" w:cs="Arial"/>
+          <w:sz w:val="24"/>
+        </w:rPr>
+      </w:pPr>
+    </w:p>
+    <w:p>
+      <w:pPr>
+        <w:jc w:val="center"/>
+        <w:rPr>
+          <w:rFonts w:ascii="Arial" w:eastAsiaTheme="minorHAnsi" w:hAnsi="Arial" w:cs="Arial"/>
+          <w:b/>
+          <w:sz w:val="40"/>
+        </w:rPr>
+      </w:pPr>
+      <w:r>
+        <w:rPr>
+          <w:rFonts w:ascii="Arial" w:eastAsiaTheme="minorHAnsi" w:hAnsi="Arial" w:cs="Arial"/>
+          <w:b/>
+          <w:sz w:val="40"/>
+        </w:rPr>
+        <w:lastRenderedPageBreak/>
+        <w:t>Historias De Usuario</w:t>
+      </w:r>
+    </w:p>
+    <w:p>
+      <w:r>
+        <w:t>HUDV</w:t>
+      </w:r>
+      <w:r>
+        <w:t xml:space="preserve">-001 </w:t>
+      </w:r>
+      <w:r>
+        <w:t>Consulta de fecha</w:t>
+      </w:r>
+    </w:p>
+    <w:p>
+      <w:r>
+        <w:t>Cómo: Cliente</w:t>
+      </w:r>
+    </w:p>
+    <w:p>
+      <w:r>
+        <w:t>Quiero: Consultar la fecha de emisión de mis facturas</w:t>
+      </w:r>
+    </w:p>
+    <w:p>
+      <w:r>
+        <w:t>Para: Saber cuándo se realizó cada compra o servicio</w:t>
+      </w:r>
+    </w:p>
+    <w:p>
+      <w:r>
+        <w:t>HUDV-002</w:t>
+      </w:r>
+      <w:r>
+        <w:t xml:space="preserve"> </w:t>
+      </w:r>
+      <w:r>
+        <w:t>Total de una factura</w:t>
+      </w:r>
+    </w:p>
+    <w:p>
+      <w:r>
+        <w:t>Cómo: Administrador</w:t>
+      </w:r>
+    </w:p>
+    <w:p>
+      <w:r>
+        <w:t>Quiero: Ver el total de cada factura registrada</w:t>
+      </w:r>
+    </w:p>
+    <w:p>
+      <w:r>
+        <w:t>Para: Llevar el control exacto de los ingresos</w:t>
+      </w:r>
+    </w:p>
+    <w:p>
+      <w:r>
+        <w:t>HUDV-003 Consulta de método de pago</w:t>
+      </w:r>
+    </w:p>
+    <w:p>
+      <w:r>
+        <w:t>Cómo: Administrador</w:t>
+      </w:r>
+    </w:p>
+    <w:p>
+      <w:r>
+        <w:t>Quiero: Filtrar las facturas por método de pago</w:t>
+      </w:r>
+    </w:p>
+    <w:p>
+      <w:r>
+        <w:t>Para: Analizar cuántas se realizaron en efectivo, tarjeta u otros</w:t>
+      </w:r>
+    </w:p>
+    <w:p/>
+    <w:p>
+      <w:r>
+        <w:t>HUDM-00</w:t>
+      </w:r>
+      <w:r>
+        <w:t>4</w:t>
+      </w:r>
+      <w:r>
+        <w:t xml:space="preserve"> Registro de nuevo proveedor</w:t>
+      </w:r>
+    </w:p>
+    <w:p>
+      <w:r>
+        <w:t>Como: Encargado de compras</w:t>
+      </w:r>
+    </w:p>
+    <w:p>
+      <w:r>
+        <w:t>Quiero: Registrar un nuevo proveedor con su código, nombre, apellido, teléfono y correo.</w:t>
+      </w:r>
+    </w:p>
+    <w:p>
+      <w:r>
+        <w:t>Para: Poder tener sus datos actualizados y contactar fácilmente cuando necesite hacer pedidos.</w:t>
+      </w:r>
+    </w:p>
+    <w:p>
+      <w:r>
+        <w:t>HUDM-005 Buscar Proveedores rápidamente</w:t>
+      </w:r>
+    </w:p>
+    <w:p>
+      <w:r>
+        <w:t>Como: Administrador del sistema</w:t>
+      </w:r>
+    </w:p>
+    <w:p>
+      <w:r>
+        <w:t>Quiero:</w:t>
+      </w:r>
+      <w:r>
+        <w:tab/>
+        <w:t>Buscar proveedores por su nombre o apellido</w:t>
+      </w:r>
+    </w:p>
+    <w:p>
+      <w:r>
+        <w:t>Para: Acceder rápidamente a su información de contacto sin tener que revisar toda la base de datos.</w:t>
+      </w:r>
+    </w:p>
+    <w:p>
+      <w:r>
+        <w:t>HUDM-006 Editar un Proveedor para contacto</w:t>
+      </w:r>
+    </w:p>
+    <w:p>
+      <w:r>
+        <w:t>Como: Supervisor</w:t>
+      </w:r>
+    </w:p>
+    <w:p>
+      <w:r>
+        <w:t>Quiero: Editar el correo o teléfono de un proveedor existente.</w:t>
+      </w:r>
+    </w:p>
+    <w:p>
+      <w:r>
+        <w:t>Para: Asegurar que los datos estén siempre actualizados y no se pierda la comunicación de contacto.</w:t>
+      </w:r>
+    </w:p>
+    <w:p/>
+    <w:p>
+      <w:r>
+        <w:lastRenderedPageBreak/>
+        <w:t>HU</w:t>
+      </w:r>
+      <w:r>
+        <w:t>RM</w:t>
+      </w:r>
+      <w:r>
+        <w:t>-00</w:t>
+      </w:r>
+      <w:r>
+        <w:t>7</w:t>
+      </w:r>
+      <w:r>
+        <w:t xml:space="preserve"> Registro de nuevo Empleado</w:t>
+      </w:r>
+    </w:p>
+    <w:p>
+      <w:r>
+        <w:t xml:space="preserve">Como: </w:t>
+      </w:r>
+      <w:r>
+        <w:t>Empleado</w:t>
+      </w:r>
+      <w:r>
+        <w:t xml:space="preserve"> del </w:t>
+      </w:r>
+      <w:r>
+        <w:t>área</w:t>
+      </w:r>
+      <w:r>
+        <w:br/>
+        <w:t>Quiero: Registrar o agregar los datos de un nuevo empleado al sistema</w:t>
+      </w:r>
+      <w:r>
+        <w:br/>
+        <w:t>Para</w:t>
+      </w:r>
+      <w:r>
+        <w:rPr>
+          <w:rStyle w:val="Textoennegrita"/>
+        </w:rPr>
+        <w:t>:</w:t>
+      </w:r>
+      <w:r>
+        <w:t xml:space="preserve"> Tener control del personal que trabaja en la empresa y sus datos de contacto</w:t>
+      </w:r>
+    </w:p>
+    <w:p/>
+    <w:p>
+      <w:r>
+        <w:t>HU</w:t>
+      </w:r>
+      <w:r>
+        <w:t>RM</w:t>
+      </w:r>
+      <w:r>
+        <w:t>-00</w:t>
+      </w:r>
+      <w:r>
+        <w:t>8</w:t>
+      </w:r>
+      <w:r>
+        <w:t xml:space="preserve"> Consulta de Empleado</w:t>
+      </w:r>
+    </w:p>
+    <w:p>
+      <w:r>
+        <w:t xml:space="preserve">Como: </w:t>
+      </w:r>
+      <w:r>
+        <w:t xml:space="preserve">Empleado </w:t>
+      </w:r>
+      <w:r>
+        <w:t xml:space="preserve">del </w:t>
+      </w:r>
+      <w:r>
+        <w:t>área</w:t>
+      </w:r>
+      <w:r>
+        <w:br/>
+        <w:t>Quiero: Consultar los datos de un empleado registrado</w:t>
+      </w:r>
+      <w:r>
+        <w:br/>
+        <w:t>Para: Verificar su información o actualizarla si es necesario</w:t>
+      </w:r>
+    </w:p>
+    <w:p/>
+    <w:p>
+      <w:r>
+        <w:t>HU</w:t>
+      </w:r>
+      <w:r>
+        <w:t>RM</w:t>
+      </w:r>
+      <w:r>
+        <w:t>-00</w:t>
+      </w:r>
+      <w:r>
+        <w:t>9</w:t>
+      </w:r>
+      <w:r>
+        <w:t xml:space="preserve"> Actualización de Datos del Empleado</w:t>
+      </w:r>
+    </w:p>
+    <w:p>
+      <w:r>
+        <w:t xml:space="preserve">Como: </w:t>
+      </w:r>
+      <w:r>
+        <w:t xml:space="preserve">Empleado </w:t>
+      </w:r>
+      <w:r>
+        <w:t xml:space="preserve">del </w:t>
+      </w:r>
+      <w:r>
+        <w:t>área</w:t>
+      </w:r>
+      <w:r>
+        <w:br/>
+        <w:t>Quiero: Modificar o actualizar los datos de un empleado existente</w:t>
+      </w:r>
+      <w:r>
+        <w:br/>
+        <w:t xml:space="preserve">Para: Mantener la información del </w:t>
+      </w:r>
+      <w:proofErr w:type="spellStart"/>
+      <w:r>
+        <w:t>personal</w:t>
+      </w:r>
+      <w:proofErr w:type="spellEnd"/>
+      <w:r>
+        <w:t xml:space="preserve"> siempre actualizada</w:t>
+      </w:r>
+    </w:p>
+    <w:p/>
+    <w:p>
+      <w:r>
+        <w:t>HU</w:t>
+      </w:r>
+      <w:r>
+        <w:t>DL</w:t>
+      </w:r>
+      <w:r>
+        <w:t>-0</w:t>
+      </w:r>
+      <w:r>
+        <w:t>10</w:t>
+      </w:r>
+      <w:r>
+        <w:t xml:space="preserve"> </w:t>
+      </w:r>
+      <w:r>
+        <w:t>Consulta de Datos de los clientes</w:t>
+      </w:r>
+    </w:p>
+    <w:p>
+      <w:r>
+        <w:t>Como: Gerente de ventas.</w:t>
+      </w:r>
+    </w:p>
+    <w:p>
+      <w:r>
+        <w:t xml:space="preserve">Quiero: </w:t>
+      </w:r>
+      <w:r>
+        <w:t>Consultar</w:t>
+      </w:r>
+      <w:r>
+        <w:t xml:space="preserve"> el inventario completo de todos los vehículos, incluyendo el estado del vehículo si esta (disponible, reservado).</w:t>
+      </w:r>
+    </w:p>
+    <w:p>
+      <w:r>
+        <w:t>Para: Disponer de la información precisa en tiempo real de cada cliente así facilitando una venta.</w:t>
+      </w:r>
+    </w:p>
+    <w:p>
+      <w:pPr>
+        <w:rPr>
+          <w:u w:val="single"/>
+        </w:rPr>
+      </w:pPr>
+      <w:r>
+        <w:t>HU</w:t>
+      </w:r>
+      <w:r>
+        <w:t>DL</w:t>
+      </w:r>
+      <w:r>
+        <w:t>-0</w:t>
+      </w:r>
+      <w:r>
+        <w:t>11</w:t>
+      </w:r>
+      <w:r>
+        <w:t xml:space="preserve"> </w:t>
+      </w:r>
+      <w:r>
+        <w:t>Registro de datos de los clientes</w:t>
+      </w:r>
+    </w:p>
+    <w:p>
+      <w:r>
+        <w:t>Como: Vendedor de la concesionaria.</w:t>
+      </w:r>
+    </w:p>
+    <w:p>
+      <w:r>
+        <w:t>Quiero: Registrar los datos de cada cliente como (correos, llamadas, visitas), notas sobre sus preferencias como (modelo de auto, presupuesto).</w:t>
+      </w:r>
+    </w:p>
+    <w:p>
+      <w:r>
+        <w:t>Para: Lograr no perder ninguna oportunidad de venta, por contratiempo con los clientes a la hora de una venta.</w:t>
+      </w:r>
+    </w:p>
+    <w:p>
+      <w:r>
+        <w:t>HU</w:t>
+      </w:r>
+      <w:r>
+        <w:t>DL</w:t>
+      </w:r>
+      <w:r>
+        <w:t>-0</w:t>
+      </w:r>
+      <w:r>
+        <w:t>1</w:t>
+      </w:r>
+      <w:r>
+        <w:t>2</w:t>
+      </w:r>
+      <w:r>
+        <w:t xml:space="preserve"> </w:t>
+      </w:r>
+      <w:r>
+        <w:t>Generador de reportes detallados</w:t>
+      </w:r>
+    </w:p>
+    <w:p>
+      <w:r>
+        <w:t>Como: Gerente de ventas:</w:t>
+      </w:r>
+    </w:p>
+    <w:p>
+      <w:r>
+        <w:t>Quiero: Poder generar reportes detallados de las ventas que se realizan por cada vendedor de la concesionaria y el período de tiempo.</w:t>
+      </w:r>
+    </w:p>
+    <w:p>
+      <w:r>
+        <w:t>Para: Para tener un control detallado de cada vendedor, así justificando la venta de cada uno y quien rinde mejor en el trabajo.</w:t>
+      </w:r>
+    </w:p>
+    <w:p>
+      <w:pPr>
+        <w:rPr>
+          <w:u w:val="single"/>
+        </w:rPr>
+      </w:pPr>
+    </w:p>
+    <w:p/>
+    <w:p>
+      <w:pPr>
+        <w:rPr>
+          <w:sz w:val="20"/>
+          <w:szCs w:val="20"/>
+        </w:rPr>
+      </w:pPr>
+      <w:r>
+        <w:rPr>
+          <w:sz w:val="20"/>
+          <w:szCs w:val="20"/>
+        </w:rPr>
+        <w:t xml:space="preserve">HUOD-013 Reserva </w:t>
+      </w:r>
+      <w:proofErr w:type="spellStart"/>
+      <w:r>
+        <w:rPr>
+          <w:sz w:val="20"/>
+          <w:szCs w:val="20"/>
+        </w:rPr>
+        <w:t>Rapida</w:t>
+      </w:r>
+      <w:proofErr w:type="spellEnd"/>
+    </w:p>
+    <w:p>
+      <w:pPr>
+        <w:rPr>
+          <w:sz w:val="20"/>
+          <w:szCs w:val="20"/>
+        </w:rPr>
+      </w:pPr>
+      <w:r>
+        <w:rPr>
+          <w:sz w:val="20"/>
+          <w:szCs w:val="20"/>
+        </w:rPr>
+        <w:t>Como: Dueño</w:t>
+      </w:r>
+    </w:p>
+    <w:p>
+      <w:pPr>
+        <w:rPr>
+          <w:sz w:val="20"/>
+          <w:szCs w:val="20"/>
+        </w:rPr>
+      </w:pPr>
+      <w:r>
+        <w:rPr>
+          <w:sz w:val="20"/>
+          <w:szCs w:val="20"/>
+        </w:rPr>
+        <w:t>Quiero: Reservar las citas de los clientes por medio de correo.</w:t>
+      </w:r>
+    </w:p>
+    <w:p>
+      <w:pPr>
+        <w:rPr>
+          <w:sz w:val="20"/>
+          <w:szCs w:val="20"/>
+        </w:rPr>
+      </w:pPr>
+      <w:r>
+        <w:rPr>
+          <w:sz w:val="20"/>
+          <w:szCs w:val="20"/>
+        </w:rPr>
+        <w:t>Para: que no tenga que llamar ni esperar atención personalizada.</w:t>
+      </w:r>
+    </w:p>
+    <w:p/>
+    <w:p>
+      <w:pPr>
+        <w:rPr>
+          <w:sz w:val="20"/>
+          <w:szCs w:val="20"/>
+        </w:rPr>
+      </w:pPr>
+      <w:r>
+        <w:rPr>
+          <w:sz w:val="20"/>
+          <w:szCs w:val="20"/>
+        </w:rPr>
+        <w:t>HUOD-014 Buscador de Concesionarios Mas Cercanos</w:t>
+      </w:r>
+    </w:p>
+    <w:p>
+      <w:pPr>
+        <w:rPr>
+          <w:sz w:val="20"/>
+          <w:szCs w:val="20"/>
+        </w:rPr>
+      </w:pPr>
+      <w:r>
+        <w:rPr>
+          <w:sz w:val="20"/>
+          <w:szCs w:val="20"/>
+        </w:rPr>
+        <w:t>Como: Usuario Interesado</w:t>
+      </w:r>
+    </w:p>
+    <w:p>
+      <w:pPr>
+        <w:rPr>
+          <w:sz w:val="20"/>
+          <w:szCs w:val="20"/>
+        </w:rPr>
+      </w:pPr>
+      <w:r>
+        <w:rPr>
+          <w:sz w:val="20"/>
+          <w:szCs w:val="20"/>
+        </w:rPr>
+        <w:t>Quiero: poder buscar concesionarios por ubicación.</w:t>
+      </w:r>
+    </w:p>
+    <w:p>
+      <w:pPr>
+        <w:rPr>
+          <w:sz w:val="20"/>
+          <w:szCs w:val="20"/>
+        </w:rPr>
+      </w:pPr>
+      <w:r>
+        <w:rPr>
+          <w:sz w:val="20"/>
+          <w:szCs w:val="20"/>
+        </w:rPr>
+        <w:t xml:space="preserve">Para: </w:t>
+      </w:r>
+      <w:r>
+        <w:rPr>
+          <w:sz w:val="20"/>
+          <w:szCs w:val="20"/>
+        </w:rPr>
+        <w:t>pueda encontrar fácilmente el más cercano a mí, ver su información de contacto y comunicarme si me interesa.</w:t>
+      </w:r>
+    </w:p>
+    <w:p>
+      <w:pPr>
+        <w:rPr>
+          <w:sz w:val="20"/>
+          <w:szCs w:val="20"/>
+        </w:rPr>
+      </w:pPr>
+    </w:p>
+    <w:p>
+      <w:pPr>
+        <w:ind w:left="720" w:hanging="720"/>
+        <w:rPr>
+          <w:sz w:val="20"/>
+          <w:szCs w:val="20"/>
+        </w:rPr>
+      </w:pPr>
+      <w:r>
+        <w:rPr>
+          <w:sz w:val="20"/>
+          <w:szCs w:val="20"/>
+        </w:rPr>
+        <w:t>HUOD-015 Formulario de contacto por nombre de Concesionario</w:t>
+      </w:r>
+    </w:p>
+    <w:p>
+      <w:pPr>
+        <w:rPr>
+          <w:sz w:val="20"/>
+          <w:szCs w:val="20"/>
+        </w:rPr>
+      </w:pPr>
+      <w:r>
+        <w:rPr>
+          <w:sz w:val="20"/>
+          <w:szCs w:val="20"/>
+        </w:rPr>
+        <w:t>Como: Visitante</w:t>
+      </w:r>
+    </w:p>
+    <w:p>
+      <w:pPr>
+        <w:rPr>
+          <w:sz w:val="20"/>
+          <w:szCs w:val="20"/>
+        </w:rPr>
+      </w:pPr>
+      <w:r>
+        <w:rPr>
+          <w:sz w:val="20"/>
+          <w:szCs w:val="20"/>
+        </w:rPr>
+        <w:t xml:space="preserve">Quiero: </w:t>
+      </w:r>
+      <w:r>
+        <w:rPr>
+          <w:sz w:val="20"/>
+          <w:szCs w:val="20"/>
+        </w:rPr>
+        <w:t xml:space="preserve">poder enviar un mensaje directamente a la sucursal </w:t>
+      </w:r>
+      <w:r>
+        <w:rPr>
+          <w:sz w:val="20"/>
+          <w:szCs w:val="20"/>
+        </w:rPr>
+        <w:t xml:space="preserve">especifica </w:t>
+      </w:r>
+      <w:r>
+        <w:rPr>
+          <w:sz w:val="20"/>
+          <w:szCs w:val="20"/>
+        </w:rPr>
+        <w:t>que me interesa</w:t>
+      </w:r>
+      <w:r>
+        <w:rPr>
+          <w:sz w:val="20"/>
+          <w:szCs w:val="20"/>
+        </w:rPr>
+        <w:t>.</w:t>
+      </w:r>
+    </w:p>
+    <w:p>
+      <w:pPr>
+        <w:rPr>
+          <w:sz w:val="20"/>
+          <w:szCs w:val="20"/>
+        </w:rPr>
+      </w:pPr>
+      <w:r>
+        <w:rPr>
+          <w:sz w:val="20"/>
+          <w:szCs w:val="20"/>
+        </w:rPr>
+        <w:t xml:space="preserve">Para: que un asesor </w:t>
+      </w:r>
+      <w:r>
+        <w:rPr>
+          <w:sz w:val="20"/>
+          <w:szCs w:val="20"/>
+        </w:rPr>
+        <w:t>me responda mis dudas sin tener que hacer una llamada</w:t>
+      </w:r>
+      <w:r>
+        <w:rPr>
+          <w:sz w:val="20"/>
+          <w:szCs w:val="20"/>
+        </w:rPr>
+        <w:t>.</w:t>
+      </w:r>
+      <w:r>
+        <w:rPr>
+          <w:sz w:val="20"/>
+          <w:szCs w:val="20"/>
+        </w:rPr>
+        <w:tab/>
+      </w:r>
+    </w:p>
+    <w:p>
+      <w:pPr>
+        <w:rPr>
+          <w:sz w:val="20"/>
+          <w:szCs w:val="20"/>
+        </w:rPr>
+      </w:pPr>
+    </w:p>
+    <w:p>
+      <w:pPr>
+        <w:rPr>
+          <w:sz w:val="20"/>
+          <w:szCs w:val="20"/>
+        </w:rPr>
+      </w:pPr>
+      <w:r>
+        <w:rPr>
+          <w:sz w:val="20"/>
+          <w:szCs w:val="20"/>
+        </w:rPr>
+        <w:t>HUCN-0</w:t>
+      </w:r>
+      <w:r>
+        <w:rPr>
+          <w:sz w:val="20"/>
+          <w:szCs w:val="20"/>
+        </w:rPr>
+        <w:t>16</w:t>
+      </w:r>
+      <w:r>
+        <w:rPr>
+          <w:sz w:val="20"/>
+          <w:szCs w:val="20"/>
+        </w:rPr>
+        <w:t xml:space="preserve"> Ver los tipos de Membresías</w:t>
+      </w:r>
+    </w:p>
+    <w:p>
+      <w:pPr>
+        <w:rPr>
+          <w:sz w:val="20"/>
+          <w:szCs w:val="20"/>
+        </w:rPr>
+      </w:pPr>
+      <w:r>
+        <w:rPr>
+          <w:sz w:val="20"/>
+          <w:szCs w:val="20"/>
+        </w:rPr>
+        <w:t>Como: Empleado de logística.</w:t>
+      </w:r>
+    </w:p>
+    <w:p>
+      <w:pPr>
+        <w:rPr>
+          <w:sz w:val="20"/>
+          <w:szCs w:val="20"/>
+        </w:rPr>
+      </w:pPr>
+      <w:r>
+        <w:rPr>
+          <w:sz w:val="20"/>
+          <w:szCs w:val="20"/>
+        </w:rPr>
+        <w:t>Quiero: Mostrar los tipos de membresías que hay.</w:t>
+      </w:r>
+    </w:p>
+    <w:p>
+      <w:pPr>
+        <w:rPr>
+          <w:sz w:val="20"/>
+          <w:szCs w:val="20"/>
+        </w:rPr>
+      </w:pPr>
+      <w:r>
+        <w:rPr>
+          <w:sz w:val="20"/>
+          <w:szCs w:val="20"/>
+        </w:rPr>
+        <w:t xml:space="preserve">Para: Para que el cliente se interese </w:t>
+      </w:r>
+      <w:proofErr w:type="spellStart"/>
+      <w:r>
+        <w:rPr>
+          <w:sz w:val="20"/>
+          <w:szCs w:val="20"/>
+        </w:rPr>
+        <w:t>mas</w:t>
+      </w:r>
+      <w:proofErr w:type="spellEnd"/>
+      <w:r>
+        <w:rPr>
+          <w:sz w:val="20"/>
+          <w:szCs w:val="20"/>
+        </w:rPr>
+        <w:t xml:space="preserve"> en las membresías.</w:t>
+      </w:r>
+    </w:p>
+    <w:p>
+      <w:pPr>
+        <w:rPr>
+          <w:sz w:val="20"/>
+          <w:szCs w:val="20"/>
+        </w:rPr>
+      </w:pPr>
+    </w:p>
+    <w:p>
+      <w:pPr>
+        <w:rPr>
+          <w:sz w:val="20"/>
+          <w:szCs w:val="20"/>
+        </w:rPr>
+      </w:pPr>
+      <w:r>
+        <w:rPr>
+          <w:sz w:val="20"/>
+          <w:szCs w:val="20"/>
+        </w:rPr>
+        <w:t>HUCN-0</w:t>
+      </w:r>
+      <w:r>
+        <w:rPr>
+          <w:sz w:val="20"/>
+          <w:szCs w:val="20"/>
+        </w:rPr>
+        <w:t>17</w:t>
+      </w:r>
+      <w:r>
+        <w:rPr>
+          <w:sz w:val="20"/>
+          <w:szCs w:val="20"/>
+        </w:rPr>
+        <w:t xml:space="preserve"> Gestionar las mensualidades</w:t>
+      </w:r>
+    </w:p>
+    <w:p>
+      <w:pPr>
+        <w:rPr>
+          <w:sz w:val="20"/>
+          <w:szCs w:val="20"/>
+        </w:rPr>
+      </w:pPr>
+      <w:r>
+        <w:rPr>
+          <w:sz w:val="20"/>
+          <w:szCs w:val="20"/>
+        </w:rPr>
+        <w:t>Como: Empleado de contabilidad.</w:t>
+      </w:r>
+    </w:p>
+    <w:p>
+      <w:pPr>
+        <w:rPr>
+          <w:sz w:val="20"/>
+          <w:szCs w:val="20"/>
+        </w:rPr>
+      </w:pPr>
+      <w:r>
+        <w:rPr>
+          <w:sz w:val="20"/>
+          <w:szCs w:val="20"/>
+        </w:rPr>
+        <w:t>Quiero: Tener un reporte de la</w:t>
+      </w:r>
+      <w:r>
+        <w:rPr>
+          <w:sz w:val="20"/>
+          <w:szCs w:val="20"/>
+        </w:rPr>
+        <w:t>s</w:t>
+      </w:r>
+      <w:r>
+        <w:rPr>
+          <w:sz w:val="20"/>
+          <w:szCs w:val="20"/>
+        </w:rPr>
+        <w:t xml:space="preserve"> mensualidades.</w:t>
+      </w:r>
+    </w:p>
+    <w:p>
+      <w:pPr>
+        <w:rPr>
+          <w:sz w:val="20"/>
+          <w:szCs w:val="20"/>
+        </w:rPr>
+      </w:pPr>
+      <w:r>
+        <w:rPr>
+          <w:sz w:val="20"/>
+          <w:szCs w:val="20"/>
+        </w:rPr>
+        <w:t>Para: Para tener recordatorio de las mensualidades que lleva desde que comenzó.</w:t>
+      </w:r>
+    </w:p>
+    <w:p>
+      <w:pPr>
+        <w:rPr>
+          <w:sz w:val="20"/>
+          <w:szCs w:val="20"/>
+        </w:rPr>
+      </w:pPr>
+    </w:p>
+    <w:p>
+      <w:pPr>
+        <w:rPr>
+          <w:sz w:val="20"/>
+          <w:szCs w:val="20"/>
+        </w:rPr>
+      </w:pPr>
+      <w:r>
+        <w:rPr>
+          <w:sz w:val="20"/>
+          <w:szCs w:val="20"/>
+        </w:rPr>
+        <w:t>HUCN-0</w:t>
+      </w:r>
+      <w:r>
+        <w:rPr>
+          <w:sz w:val="20"/>
+          <w:szCs w:val="20"/>
+        </w:rPr>
+        <w:t>18</w:t>
+      </w:r>
+      <w:r>
+        <w:rPr>
+          <w:sz w:val="20"/>
+          <w:szCs w:val="20"/>
+        </w:rPr>
+        <w:t xml:space="preserve"> Recordatorio para los pagos</w:t>
+      </w:r>
+    </w:p>
+    <w:p>
+      <w:pPr>
+        <w:rPr>
+          <w:sz w:val="20"/>
+          <w:szCs w:val="20"/>
+        </w:rPr>
+      </w:pPr>
+      <w:r>
+        <w:rPr>
+          <w:sz w:val="20"/>
+          <w:szCs w:val="20"/>
+        </w:rPr>
+        <w:t>Como: Cliente olvidadizo.</w:t>
+      </w:r>
+    </w:p>
+    <w:p>
+      <w:pPr>
+        <w:rPr>
+          <w:sz w:val="20"/>
+          <w:szCs w:val="20"/>
+        </w:rPr>
+      </w:pPr>
+      <w:r>
+        <w:rPr>
+          <w:sz w:val="20"/>
+          <w:szCs w:val="20"/>
+        </w:rPr>
+        <w:t>Quiero: Tener un recordatorio antes de la fecha de vencimiento para hacer el pago.</w:t>
+      </w:r>
+    </w:p>
+    <w:p>
+      <w:pPr>
+        <w:rPr>
+          <w:sz w:val="20"/>
+          <w:szCs w:val="20"/>
+        </w:rPr>
+      </w:pPr>
+      <w:r>
+        <w:rPr>
+          <w:sz w:val="20"/>
+          <w:szCs w:val="20"/>
+        </w:rPr>
+        <w:t>Para: Para no atrasarse en los pagos y no tener recargos extras.</w:t>
+      </w:r>
+    </w:p>
+    <w:p>
+      <w:pPr>
+        <w:spacing w:before="100" w:beforeAutospacing="1" w:after="100" w:afterAutospacing="1" w:line="360" w:lineRule="auto"/>
+        <w:rPr>
+          <w:rFonts w:eastAsia="Times New Roman" w:cstheme="minorHAnsi"/>
+          <w:sz w:val="20"/>
+          <w:szCs w:val="20"/>
+          <w:lang w:eastAsia="es-GT"/>
+        </w:rPr>
+      </w:pPr>
+      <w:r>
+        <w:rPr>
+          <w:rFonts w:eastAsia="Times New Roman" w:cstheme="minorHAnsi"/>
+          <w:sz w:val="20"/>
+          <w:szCs w:val="20"/>
+          <w:lang w:eastAsia="es-GT"/>
+        </w:rPr>
+        <w:lastRenderedPageBreak/>
+        <w:t>HUIT-0</w:t>
+      </w:r>
+      <w:r>
+        <w:rPr>
+          <w:rFonts w:eastAsia="Times New Roman" w:cstheme="minorHAnsi"/>
+          <w:sz w:val="20"/>
+          <w:szCs w:val="20"/>
+          <w:lang w:eastAsia="es-GT"/>
+        </w:rPr>
+        <w:t>19</w:t>
+      </w:r>
+      <w:r>
+        <w:rPr>
+          <w:rFonts w:eastAsia="Times New Roman" w:cstheme="minorHAnsi"/>
+          <w:sz w:val="20"/>
+          <w:szCs w:val="20"/>
+          <w:lang w:eastAsia="es-GT"/>
+        </w:rPr>
+        <w:t xml:space="preserve"> Visualización de publicidad activa</w:t>
+      </w:r>
+      <w:r>
+        <w:rPr>
+          <w:rFonts w:eastAsia="Times New Roman" w:cstheme="minorHAnsi"/>
+          <w:sz w:val="20"/>
+          <w:szCs w:val="20"/>
+          <w:lang w:eastAsia="es-GT"/>
+        </w:rPr>
+        <w:br/>
+        <w:t>Como: Cliente</w:t>
+      </w:r>
+      <w:r>
+        <w:rPr>
+          <w:rFonts w:eastAsia="Times New Roman" w:cstheme="minorHAnsi"/>
+          <w:sz w:val="20"/>
+          <w:szCs w:val="20"/>
+          <w:lang w:eastAsia="es-GT"/>
+        </w:rPr>
+        <w:br/>
+        <w:t>Quiero: Visualizar únicamente la publicidad que está activa y no la que ya expiró.</w:t>
+      </w:r>
+      <w:r>
+        <w:rPr>
+          <w:rFonts w:eastAsia="Times New Roman" w:cstheme="minorHAnsi"/>
+          <w:sz w:val="20"/>
+          <w:szCs w:val="20"/>
+          <w:lang w:eastAsia="es-GT"/>
+        </w:rPr>
+        <w:br/>
+        <w:t>Para: Evitar confusiones sobre promociones o anuncios que ya no están vigentes.</w:t>
+      </w:r>
+    </w:p>
+    <w:p>
+      <w:pPr>
+        <w:rPr>
+          <w:sz w:val="20"/>
+          <w:szCs w:val="20"/>
+        </w:rPr>
+      </w:pPr>
+    </w:p>
+    <w:p>
+      <w:pPr>
+        <w:rPr>
+          <w:sz w:val="20"/>
+          <w:szCs w:val="20"/>
+        </w:rPr>
+      </w:pPr>
+    </w:p>
+    <w:p/>
+    <w:p/>
+    <w:p/>
+    <w:p/>
+    <w:p/>
+    <w:p/>
+    <w:p>
+      <w:pPr>
+        <w:rPr>
+          <w:rFonts w:ascii="Arial" w:eastAsiaTheme="minorHAnsi" w:hAnsi="Arial" w:cs="Arial"/>
+          <w:sz w:val="28"/>
+        </w:rPr>
+      </w:pPr>
+    </w:p>
     <w:sectPr>
       <w:pgSz w:w="12240" w:h="15840"/>
-      <w:pgMar w:top="720" w:right="720" w:bottom="720" w:left="720" w:header="708" w:footer="708" w:gutter="0"/>
+      <w:pgMar w:top="1417" w:right="1701" w:bottom="1417" w:left="1701" w:header="708" w:footer="708" w:gutter="0"/>
       <w:cols w:space="708"/>
       <w:docGrid w:linePitch="360"/>
     </w:sectPr>
@@ -1935,6 +3301,17 @@
       </w:tblBorders>
     </w:tblPr>
   </w:style>
+  <w:style w:type="character" w:styleId="Textoennegrita">
+    <w:name w:val="Strong"/>
+    <w:basedOn w:val="Fuentedeprrafopredeter"/>
+    <w:uiPriority w:val="22"/>
+    <w:qFormat/>
+    <w:rsid w:val="008B02C9"/>
+    <w:rPr>
+      <w:b/>
+      <w:bCs/>
+    </w:rPr>
+  </w:style>
 </w:styles>
 </file>
 

</xml_diff>

<commit_message>
add:Se agrego HUIT-020 al archivo EndOfLine.docx en la rama itiguila-2024295
</commit_message>
<xml_diff>
--- a/EndOfLine.docx
+++ b/EndOfLine.docx
@@ -2700,9 +2700,62 @@
     </w:p>
     <w:p>
       <w:pPr>
-        <w:rPr>
-          <w:sz w:val="20"/>
-          <w:szCs w:val="20"/>
+        <w:spacing w:before="100" w:beforeAutospacing="1" w:after="100" w:afterAutospacing="1" w:line="360" w:lineRule="auto"/>
+        <w:rPr>
+          <w:rFonts w:eastAsia="Times New Roman" w:cstheme="minorHAnsi"/>
+          <w:sz w:val="20"/>
+          <w:szCs w:val="20"/>
+          <w:lang w:eastAsia="es-GT"/>
+        </w:rPr>
+      </w:pPr>
+      <w:r>
+        <w:rPr>
+          <w:rFonts w:eastAsia="Times New Roman" w:cstheme="minorHAnsi"/>
+          <w:sz w:val="20"/>
+          <w:szCs w:val="20"/>
+          <w:lang w:eastAsia="es-GT"/>
+        </w:rPr>
+        <w:t>HUIT-002 Clasificación de publicidad por tipo</w:t>
+      </w:r>
+      <w:r>
+        <w:rPr>
+          <w:rFonts w:eastAsia="Times New Roman" w:cstheme="minorHAnsi"/>
+          <w:sz w:val="20"/>
+          <w:szCs w:val="20"/>
+          <w:lang w:eastAsia="es-GT"/>
+        </w:rPr>
+        <w:br/>
+        <w:t>Como: Administrador</w:t>
+      </w:r>
+      <w:r>
+        <w:rPr>
+          <w:rFonts w:eastAsia="Times New Roman" w:cstheme="minorHAnsi"/>
+          <w:sz w:val="20"/>
+          <w:szCs w:val="20"/>
+          <w:lang w:eastAsia="es-GT"/>
+        </w:rPr>
+        <w:br/>
+        <w:t>Quiero: Clasificar la publicidad por tipo, como nuevo lanzamiento, descuento, etc.</w:t>
+      </w:r>
+      <w:r>
+        <w:rPr>
+          <w:rFonts w:eastAsia="Times New Roman" w:cstheme="minorHAnsi"/>
+          <w:sz w:val="20"/>
+          <w:szCs w:val="20"/>
+          <w:lang w:eastAsia="es-GT"/>
+        </w:rPr>
+        <w:br/>
+        <w:t>Para: Llevar un mejor control y facilitar la búsqueda de la publicidad.</w:t>
+      </w:r>
+    </w:p>
+    <w:p>
+      <w:pPr>
+        <w:spacing w:before="100" w:beforeAutospacing="1" w:after="100" w:afterAutospacing="1" w:line="360" w:lineRule="auto"/>
+        <w:rPr>
+          <w:rFonts w:eastAsia="Times New Roman" w:cstheme="minorHAnsi"/>
+          <w:sz w:val="20"/>
+          <w:szCs w:val="20"/>
+          <w:lang w:eastAsia="es-GT"/>
         </w:rPr>
       </w:pPr>
     </w:p>

</xml_diff>

<commit_message>
add:Se agrego HUIT-021 al archivo EndOfLine.docx en la rama itiguila-2024295
</commit_message>
<xml_diff>
--- a/EndOfLine.docx
+++ b/EndOfLine.docx
@@ -2715,7 +2715,25 @@
           <w:szCs w:val="20"/>
           <w:lang w:eastAsia="es-GT"/>
         </w:rPr>
-        <w:t>HUIT-002 Clasificación de publicidad por tipo</w:t>
+        <w:t>HUIT-0</w:t>
+      </w:r>
+      <w:r>
+        <w:rPr>
+          <w:rFonts w:eastAsia="Times New Roman" w:cstheme="minorHAnsi"/>
+          <w:sz w:val="20"/>
+          <w:szCs w:val="20"/>
+          <w:lang w:eastAsia="es-GT"/>
+        </w:rPr>
+        <w:t>20</w:t>
+      </w:r>
+      <w:r>
+        <w:rPr>
+          <w:rFonts w:eastAsia="Times New Roman" w:cstheme="minorHAnsi"/>
+          <w:sz w:val="20"/>
+          <w:szCs w:val="20"/>
+          <w:lang w:eastAsia="es-GT"/>
+        </w:rPr>
+        <w:t xml:space="preserve"> Clasificación de publicidad por tipo</w:t>
       </w:r>
       <w:r>
         <w:rPr>
@@ -2746,6 +2764,74 @@
         </w:rPr>
         <w:br/>
         <w:t>Para: Llevar un mejor control y facilitar la búsqueda de la publicidad.</w:t>
+      </w:r>
+    </w:p>
+    <w:p>
+      <w:pPr>
+        <w:spacing w:before="100" w:beforeAutospacing="1" w:after="100" w:afterAutospacing="1" w:line="360" w:lineRule="auto"/>
+        <w:rPr>
+          <w:rFonts w:eastAsia="Times New Roman" w:cstheme="minorHAnsi"/>
+          <w:sz w:val="20"/>
+          <w:szCs w:val="20"/>
+          <w:lang w:eastAsia="es-GT"/>
+        </w:rPr>
+      </w:pPr>
+      <w:r>
+        <w:rPr>
+          <w:rFonts w:eastAsia="Times New Roman" w:cstheme="minorHAnsi"/>
+          <w:sz w:val="20"/>
+          <w:szCs w:val="20"/>
+          <w:lang w:eastAsia="es-GT"/>
+        </w:rPr>
+        <w:t>HUIT-</w:t>
+      </w:r>
+      <w:r>
+        <w:rPr>
+          <w:rFonts w:eastAsia="Times New Roman" w:cstheme="minorHAnsi"/>
+          <w:sz w:val="20"/>
+          <w:szCs w:val="20"/>
+          <w:lang w:eastAsia="es-GT"/>
+        </w:rPr>
+        <w:t>021</w:t>
+      </w:r>
+      <w:r>
+        <w:rPr>
+          <w:rFonts w:eastAsia="Times New Roman" w:cstheme="minorHAnsi"/>
+          <w:sz w:val="20"/>
+          <w:szCs w:val="20"/>
+          <w:lang w:eastAsia="es-GT"/>
+        </w:rPr>
+        <w:t xml:space="preserve"> Subir publicidad sencilla</w:t>
+      </w:r>
+      <w:r>
+        <w:rPr>
+          <w:rFonts w:eastAsia="Times New Roman" w:cstheme="minorHAnsi"/>
+          <w:sz w:val="20"/>
+          <w:szCs w:val="20"/>
+          <w:lang w:eastAsia="es-GT"/>
+        </w:rPr>
+        <w:br/>
+        <w:t>Como: Administrador</w:t>
+      </w:r>
+      <w:r>
+        <w:rPr>
+          <w:rFonts w:eastAsia="Times New Roman" w:cstheme="minorHAnsi"/>
+          <w:sz w:val="20"/>
+          <w:szCs w:val="20"/>
+          <w:lang w:eastAsia="es-GT"/>
+        </w:rPr>
+        <w:br/>
+        <w:t>Quiero: Tener un sistema fácil para subir la publicidad.</w:t>
+      </w:r>
+      <w:r>
+        <w:rPr>
+          <w:rFonts w:eastAsia="Times New Roman" w:cstheme="minorHAnsi"/>
+          <w:sz w:val="20"/>
+          <w:szCs w:val="20"/>
+          <w:lang w:eastAsia="es-GT"/>
+        </w:rPr>
+        <w:br/>
+        <w:t>Para: Que el proceso sea más rápido y sin complicaciones.</w:t>
       </w:r>
     </w:p>
     <w:p>

</xml_diff>

<commit_message>
add:Se agrego HULA-025 al archivo EndOfLine.docx en la rama lalay-2024315
</commit_message>
<xml_diff>
--- a/EndOfLine.docx
+++ b/EndOfLine.docx
@@ -1,6 +1,6 @@
 
 <file path=word/document.xml><?xml version="1.0" encoding="utf-8"?>
-<w:document xmlns:wpc="http://schemas.microsoft.com/office/word/2010/wordprocessingCanvas" xmlns:mc="http://schemas.openxmlformats.org/markup-compatibility/2006" xmlns:o="urn:schemas-microsoft-com:office:office" xmlns:r="http://schemas.openxmlformats.org/officeDocument/2006/relationships" xmlns:m="http://schemas.openxmlformats.org/officeDocument/2006/math" xmlns:v="urn:schemas-microsoft-com:vml" xmlns:wp14="http://schemas.microsoft.com/office/word/2010/wordprocessingDrawing" xmlns:wp="http://schemas.openxmlformats.org/drawingml/2006/wordprocessingDrawing" xmlns:w10="urn:schemas-microsoft-com:office:word" xmlns:w="http://schemas.openxmlformats.org/wordprocessingml/2006/main" xmlns:w14="http://schemas.microsoft.com/office/word/2010/wordml" xmlns:w15="http://schemas.microsoft.com/office/word/2012/wordml" xmlns:wpg="http://schemas.microsoft.com/office/word/2010/wordprocessingGroup" xmlns:wpi="http://schemas.microsoft.com/office/word/2010/wordprocessingInk" xmlns:wne="http://schemas.microsoft.com/office/word/2006/wordml" xmlns:wps="http://schemas.microsoft.com/office/word/2010/wordprocessingShape" mc:Ignorable="w14 w15 wp14">
+<w:document xmlns:wpc="http://schemas.microsoft.com/office/word/2010/wordprocessingCanvas" xmlns:cx="http://schemas.microsoft.com/office/drawing/2014/chartex" xmlns:cx1="http://schemas.microsoft.com/office/drawing/2015/9/8/chartex" xmlns:cx2="http://schemas.microsoft.com/office/drawing/2015/10/21/chartex" xmlns:cx3="http://schemas.microsoft.com/office/drawing/2016/5/9/chartex" xmlns:cx4="http://schemas.microsoft.com/office/drawing/2016/5/10/chartex" xmlns:cx5="http://schemas.microsoft.com/office/drawing/2016/5/11/chartex" xmlns:cx6="http://schemas.microsoft.com/office/drawing/2016/5/12/chartex" xmlns:cx7="http://schemas.microsoft.com/office/drawing/2016/5/13/chartex" xmlns:cx8="http://schemas.microsoft.com/office/drawing/2016/5/14/chartex" xmlns:mc="http://schemas.openxmlformats.org/markup-compatibility/2006" xmlns:aink="http://schemas.microsoft.com/office/drawing/2016/ink" xmlns:am3d="http://schemas.microsoft.com/office/drawing/2017/model3d" xmlns:o="urn:schemas-microsoft-com:office:office" xmlns:oel="http://schemas.microsoft.com/office/2019/extlst" xmlns:r="http://schemas.openxmlformats.org/officeDocument/2006/relationships" xmlns:m="http://schemas.openxmlformats.org/officeDocument/2006/math" xmlns:v="urn:schemas-microsoft-com:vml" xmlns:wp14="http://schemas.microsoft.com/office/word/2010/wordprocessingDrawing" xmlns:wp="http://schemas.openxmlformats.org/drawingml/2006/wordprocessingDrawing" xmlns:w10="urn:schemas-microsoft-com:office:word" xmlns:w="http://schemas.openxmlformats.org/wordprocessingml/2006/main" xmlns:w14="http://schemas.microsoft.com/office/word/2010/wordml" xmlns:w15="http://schemas.microsoft.com/office/word/2012/wordml" xmlns:w16cex="http://schemas.microsoft.com/office/word/2018/wordml/cex" xmlns:w16cid="http://schemas.microsoft.com/office/word/2016/wordml/cid" xmlns:w16="http://schemas.microsoft.com/office/word/2018/wordml" xmlns:w16sdtdh="http://schemas.microsoft.com/office/word/2020/wordml/sdtdatahash" xmlns:w16se="http://schemas.microsoft.com/office/word/2015/wordml/symex" xmlns:wpg="http://schemas.microsoft.com/office/word/2010/wordprocessingGroup" xmlns:wpi="http://schemas.microsoft.com/office/word/2010/wordprocessingInk" xmlns:wne="http://schemas.microsoft.com/office/word/2006/wordml" xmlns:wps="http://schemas.microsoft.com/office/word/2010/wordprocessingShape" xmlns:a="http://schemas.openxmlformats.org/drawingml/2006/main" xmlns:pic="http://schemas.openxmlformats.org/drawingml/2006/picture" xmlns:a14="http://schemas.microsoft.com/office/drawing/2010/main" mc:Ignorable="w14 w15 w16se w16cid w16 w16cex w16sdtdh wp14">
   <w:body>
     <w:p>
       <w:pPr>
@@ -16,7 +16,7 @@
           <w:rFonts w:ascii="Arial" w:hAnsi="Arial" w:cs="Arial"/>
           <w:b/>
           <w:noProof/>
-          <w:lang w:val="es-MX" w:eastAsia="es-MX"/>
+          <w:lang w:val="es-ES" w:eastAsia="es-ES"/>
         </w:rPr>
         <w:drawing>
           <wp:inline distT="0" distB="0" distL="0" distR="0" wp14:anchorId="61DA3BD1" wp14:editId="0C35A376">
@@ -297,7 +297,27 @@
           <w:color w:val="000000"/>
           <w:sz w:val="40"/>
         </w:rPr>
-        <w:t xml:space="preserve"> of Line</w:t>
+        <w:t xml:space="preserve"> </w:t>
+      </w:r>
+      <w:proofErr w:type="spellStart"/>
+      <w:r>
+        <w:rPr>
+          <w:rStyle w:val="oypena"/>
+          <w:rFonts w:ascii="Arial" w:hAnsi="Arial" w:cs="Arial"/>
+          <w:color w:val="000000"/>
+          <w:sz w:val="40"/>
+        </w:rPr>
+        <w:t>of</w:t>
+      </w:r>
+      <w:proofErr w:type="spellEnd"/>
+      <w:r>
+        <w:rPr>
+          <w:rStyle w:val="oypena"/>
+          <w:rFonts w:ascii="Arial" w:hAnsi="Arial" w:cs="Arial"/>
+          <w:color w:val="000000"/>
+          <w:sz w:val="40"/>
+        </w:rPr>
+        <w:t xml:space="preserve"> Line</w:t>
       </w:r>
     </w:p>
     <w:p>
@@ -668,11 +688,11 @@
     <w:p>
       <w:pPr>
         <w:rPr>
-          <w:rFonts w:ascii="Arial" w:eastAsiaTheme="minorHAnsi" w:hAnsi="Arial" w:cs="Arial"/>
+          <w:rFonts w:ascii="Arial" w:hAnsi="Arial" w:cs="Arial" w:eastAsiaTheme="minorHAnsi"/>
           <w:sz w:val="24"/>
         </w:rPr>
         <w:sectPr>
-          <w:pgSz w:w="12240" w:h="15840"/>
+          <w:pgSz w:w="12240" w:h="15840" w:orient="portrait"/>
           <w:pgMar w:top="720" w:right="720" w:bottom="720" w:left="720" w:header="708" w:footer="708" w:gutter="0"/>
           <w:cols w:space="708"/>
           <w:docGrid w:linePitch="360"/>
@@ -686,8 +706,8 @@
         <w:tblLook w:val="04A0" w:firstRow="1" w:lastRow="0" w:firstColumn="1" w:lastColumn="0" w:noHBand="0" w:noVBand="1"/>
       </w:tblPr>
       <w:tblGrid>
-        <w:gridCol w:w="5395"/>
-        <w:gridCol w:w="5395"/>
+        <w:gridCol w:w="4392"/>
+        <w:gridCol w:w="4436"/>
       </w:tblGrid>
       <w:tr>
         <w:tc>
@@ -698,7 +718,7 @@
             <w:pPr>
               <w:jc w:val="center"/>
               <w:rPr>
-                <w:rFonts w:ascii="Arial" w:eastAsiaTheme="minorHAnsi" w:hAnsi="Arial" w:cs="Arial"/>
+                <w:rFonts w:ascii="Arial" w:hAnsi="Arial" w:cs="Arial" w:eastAsiaTheme="minorHAnsi"/>
                 <w:b/>
                 <w:sz w:val="24"/>
                 <w:lang w:val="es-ES"/>
@@ -706,16 +726,15 @@
             </w:pPr>
             <w:r>
               <w:rPr>
-                <w:rFonts w:ascii="Arial" w:eastAsiaTheme="minorHAnsi" w:hAnsi="Arial" w:cs="Arial"/>
+                <w:rFonts w:ascii="Arial" w:hAnsi="Arial" w:cs="Arial" w:eastAsiaTheme="minorHAnsi"/>
                 <w:b/>
                 <w:sz w:val="24"/>
               </w:rPr>
-              <w:lastRenderedPageBreak/>
               <w:t xml:space="preserve">Nombre </w:t>
             </w:r>
             <w:r>
               <w:rPr>
-                <w:rFonts w:ascii="Arial" w:eastAsiaTheme="minorHAnsi" w:hAnsi="Arial" w:cs="Arial"/>
+                <w:rFonts w:ascii="Arial" w:hAnsi="Arial" w:cs="Arial" w:eastAsiaTheme="minorHAnsi"/>
                 <w:b/>
                 <w:sz w:val="24"/>
                 <w:lang w:val="es-ES"/>
@@ -732,14 +751,14 @@
             <w:pPr>
               <w:jc w:val="center"/>
               <w:rPr>
-                <w:rFonts w:ascii="Arial" w:eastAsiaTheme="minorHAnsi" w:hAnsi="Arial" w:cs="Arial"/>
+                <w:rFonts w:ascii="Arial" w:hAnsi="Arial" w:cs="Arial" w:eastAsiaTheme="minorHAnsi"/>
                 <w:b/>
                 <w:sz w:val="24"/>
               </w:rPr>
             </w:pPr>
             <w:r>
               <w:rPr>
-                <w:rFonts w:ascii="Arial" w:eastAsiaTheme="minorHAnsi" w:hAnsi="Arial" w:cs="Arial"/>
+                <w:rFonts w:ascii="Arial" w:hAnsi="Arial" w:cs="Arial" w:eastAsiaTheme="minorHAnsi"/>
                 <w:b/>
                 <w:sz w:val="24"/>
               </w:rPr>
@@ -757,14 +776,14 @@
             <w:pPr>
               <w:jc w:val="center"/>
               <w:rPr>
-                <w:rFonts w:ascii="Arial" w:eastAsiaTheme="minorHAnsi" w:hAnsi="Arial" w:cs="Arial"/>
+                <w:rFonts w:ascii="Arial" w:hAnsi="Arial" w:cs="Arial" w:eastAsiaTheme="minorHAnsi"/>
                 <w:sz w:val="24"/>
                 <w:lang w:val="es-ES"/>
               </w:rPr>
             </w:pPr>
             <w:r>
               <w:rPr>
-                <w:rFonts w:ascii="Arial" w:eastAsiaTheme="minorHAnsi" w:hAnsi="Arial" w:cs="Arial"/>
+                <w:rFonts w:ascii="Arial" w:hAnsi="Arial" w:cs="Arial" w:eastAsiaTheme="minorHAnsi"/>
                 <w:sz w:val="24"/>
               </w:rPr>
               <w:t xml:space="preserve">Diego Alejandro </w:t>
@@ -772,14 +791,14 @@
             <w:proofErr w:type="spellStart"/>
             <w:r>
               <w:rPr>
-                <w:rFonts w:ascii="Arial" w:eastAsiaTheme="minorHAnsi" w:hAnsi="Arial" w:cs="Arial"/>
+                <w:rFonts w:ascii="Arial" w:hAnsi="Arial" w:cs="Arial" w:eastAsiaTheme="minorHAnsi"/>
                 <w:sz w:val="24"/>
               </w:rPr>
               <w:t>Vel</w:t>
             </w:r>
             <w:r>
               <w:rPr>
-                <w:rFonts w:ascii="Arial" w:eastAsiaTheme="minorHAnsi" w:hAnsi="Arial" w:cs="Arial"/>
+                <w:rFonts w:ascii="Arial" w:hAnsi="Arial" w:cs="Arial" w:eastAsiaTheme="minorHAnsi"/>
                 <w:sz w:val="24"/>
                 <w:lang w:val="es-ES"/>
               </w:rPr>
@@ -788,7 +807,7 @@
             <w:proofErr w:type="spellEnd"/>
             <w:r>
               <w:rPr>
-                <w:rFonts w:ascii="Arial" w:eastAsiaTheme="minorHAnsi" w:hAnsi="Arial" w:cs="Arial"/>
+                <w:rFonts w:ascii="Arial" w:hAnsi="Arial" w:cs="Arial" w:eastAsiaTheme="minorHAnsi"/>
                 <w:sz w:val="24"/>
                 <w:lang w:val="es-ES"/>
               </w:rPr>
@@ -797,7 +816,7 @@
             <w:proofErr w:type="spellStart"/>
             <w:r>
               <w:rPr>
-                <w:rFonts w:ascii="Arial" w:eastAsiaTheme="minorHAnsi" w:hAnsi="Arial" w:cs="Arial"/>
+                <w:rFonts w:ascii="Arial" w:hAnsi="Arial" w:cs="Arial" w:eastAsiaTheme="minorHAnsi"/>
                 <w:sz w:val="24"/>
                 <w:lang w:val="es-ES"/>
               </w:rPr>
@@ -814,25 +833,16 @@
             <w:pPr>
               <w:jc w:val="center"/>
               <w:rPr>
-                <w:rFonts w:ascii="Arial" w:eastAsiaTheme="minorHAnsi" w:hAnsi="Arial" w:cs="Arial"/>
+                <w:rFonts w:ascii="Arial" w:hAnsi="Arial" w:cs="Arial" w:eastAsiaTheme="minorHAnsi"/>
                 <w:sz w:val="24"/>
               </w:rPr>
             </w:pPr>
-            <w:proofErr w:type="spellStart"/>
-            <w:r>
-              <w:rPr>
-                <w:rFonts w:ascii="Arial" w:eastAsiaTheme="minorHAnsi" w:hAnsi="Arial" w:cs="Arial"/>
-                <w:sz w:val="24"/>
-              </w:rPr>
-              <w:t>Scrum</w:t>
-            </w:r>
-            <w:proofErr w:type="spellEnd"/>
-            <w:r>
-              <w:rPr>
-                <w:rFonts w:ascii="Arial" w:eastAsiaTheme="minorHAnsi" w:hAnsi="Arial" w:cs="Arial"/>
-                <w:sz w:val="24"/>
-              </w:rPr>
-              <w:t xml:space="preserve"> Master</w:t>
+            <w:r>
+              <w:rPr>
+                <w:rFonts w:ascii="Arial" w:hAnsi="Arial" w:cs="Arial" w:eastAsiaTheme="minorHAnsi"/>
+                <w:sz w:val="24"/>
+              </w:rPr>
+              <w:t>Scrum Master</w:t>
             </w:r>
           </w:p>
         </w:tc>
@@ -846,32 +856,16 @@
             <w:pPr>
               <w:jc w:val="center"/>
               <w:rPr>
-                <w:rFonts w:ascii="Arial" w:eastAsiaTheme="minorHAnsi" w:hAnsi="Arial" w:cs="Arial"/>
+                <w:rFonts w:ascii="Arial" w:hAnsi="Arial" w:cs="Arial" w:eastAsiaTheme="minorHAnsi"/>
                 <w:sz w:val="24"/>
               </w:rPr>
             </w:pPr>
             <w:r>
               <w:rPr>
-                <w:rFonts w:ascii="Arial" w:eastAsiaTheme="minorHAnsi" w:hAnsi="Arial" w:cs="Arial"/>
-                <w:sz w:val="24"/>
-              </w:rPr>
-              <w:t xml:space="preserve">Diego Alejandro </w:t>
-            </w:r>
-            <w:proofErr w:type="spellStart"/>
-            <w:r>
-              <w:rPr>
-                <w:rFonts w:ascii="Arial" w:eastAsiaTheme="minorHAnsi" w:hAnsi="Arial" w:cs="Arial"/>
-                <w:sz w:val="24"/>
-              </w:rPr>
-              <w:t>Monterroso</w:t>
-            </w:r>
-            <w:proofErr w:type="spellEnd"/>
-            <w:r>
-              <w:rPr>
-                <w:rFonts w:ascii="Arial" w:eastAsiaTheme="minorHAnsi" w:hAnsi="Arial" w:cs="Arial"/>
-                <w:sz w:val="24"/>
-              </w:rPr>
-              <w:t xml:space="preserve"> Domínguez</w:t>
+                <w:rFonts w:ascii="Arial" w:hAnsi="Arial" w:cs="Arial" w:eastAsiaTheme="minorHAnsi"/>
+                <w:sz w:val="24"/>
+              </w:rPr>
+              <w:t>Diego Alejandro Monterroso Domínguez</w:t>
             </w:r>
           </w:p>
         </w:tc>
@@ -883,13 +877,13 @@
             <w:pPr>
               <w:jc w:val="center"/>
               <w:rPr>
-                <w:rFonts w:ascii="Arial" w:eastAsiaTheme="minorHAnsi" w:hAnsi="Arial" w:cs="Arial"/>
+                <w:rFonts w:ascii="Arial" w:hAnsi="Arial" w:cs="Arial" w:eastAsiaTheme="minorHAnsi"/>
                 <w:sz w:val="24"/>
               </w:rPr>
             </w:pPr>
             <w:r>
               <w:rPr>
-                <w:rFonts w:ascii="Arial" w:eastAsiaTheme="minorHAnsi" w:hAnsi="Arial" w:cs="Arial"/>
+                <w:rFonts w:ascii="Arial" w:hAnsi="Arial" w:cs="Arial" w:eastAsiaTheme="minorHAnsi"/>
                 <w:sz w:val="24"/>
               </w:rPr>
               <w:t>Programador</w:t>
@@ -906,13 +900,13 @@
             <w:pPr>
               <w:jc w:val="center"/>
               <w:rPr>
-                <w:rFonts w:ascii="Arial" w:eastAsiaTheme="minorHAnsi" w:hAnsi="Arial" w:cs="Arial"/>
+                <w:rFonts w:ascii="Arial" w:hAnsi="Arial" w:cs="Arial" w:eastAsiaTheme="minorHAnsi"/>
                 <w:sz w:val="24"/>
               </w:rPr>
             </w:pPr>
             <w:r>
               <w:rPr>
-                <w:rFonts w:ascii="Arial" w:eastAsiaTheme="minorHAnsi" w:hAnsi="Arial" w:cs="Arial"/>
+                <w:rFonts w:ascii="Arial" w:hAnsi="Arial" w:cs="Arial" w:eastAsiaTheme="minorHAnsi"/>
                 <w:sz w:val="24"/>
               </w:rPr>
               <w:t xml:space="preserve">Ricardo </w:t>
@@ -920,7 +914,7 @@
             <w:proofErr w:type="spellStart"/>
             <w:r>
               <w:rPr>
-                <w:rFonts w:ascii="Arial" w:eastAsiaTheme="minorHAnsi" w:hAnsi="Arial" w:cs="Arial"/>
+                <w:rFonts w:ascii="Arial" w:hAnsi="Arial" w:cs="Arial" w:eastAsiaTheme="minorHAnsi"/>
                 <w:sz w:val="24"/>
               </w:rPr>
               <w:t>Andre</w:t>
@@ -928,7 +922,7 @@
             <w:proofErr w:type="spellEnd"/>
             <w:r>
               <w:rPr>
-                <w:rFonts w:ascii="Arial" w:eastAsiaTheme="minorHAnsi" w:hAnsi="Arial" w:cs="Arial"/>
+                <w:rFonts w:ascii="Arial" w:hAnsi="Arial" w:cs="Arial" w:eastAsiaTheme="minorHAnsi"/>
                 <w:sz w:val="24"/>
               </w:rPr>
               <w:t xml:space="preserve"> </w:t>
@@ -936,7 +930,7 @@
             <w:proofErr w:type="spellStart"/>
             <w:r>
               <w:rPr>
-                <w:rFonts w:ascii="Arial" w:eastAsiaTheme="minorHAnsi" w:hAnsi="Arial" w:cs="Arial"/>
+                <w:rFonts w:ascii="Arial" w:hAnsi="Arial" w:cs="Arial" w:eastAsiaTheme="minorHAnsi"/>
                 <w:sz w:val="24"/>
               </w:rPr>
               <w:t>Marroquin</w:t>
@@ -944,7 +938,7 @@
             <w:proofErr w:type="spellEnd"/>
             <w:r>
               <w:rPr>
-                <w:rFonts w:ascii="Arial" w:eastAsiaTheme="minorHAnsi" w:hAnsi="Arial" w:cs="Arial"/>
+                <w:rFonts w:ascii="Arial" w:hAnsi="Arial" w:cs="Arial" w:eastAsiaTheme="minorHAnsi"/>
                 <w:sz w:val="24"/>
               </w:rPr>
               <w:t xml:space="preserve"> </w:t>
@@ -952,7 +946,7 @@
             <w:proofErr w:type="spellStart"/>
             <w:r>
               <w:rPr>
-                <w:rFonts w:ascii="Arial" w:eastAsiaTheme="minorHAnsi" w:hAnsi="Arial" w:cs="Arial"/>
+                <w:rFonts w:ascii="Arial" w:hAnsi="Arial" w:cs="Arial" w:eastAsiaTheme="minorHAnsi"/>
                 <w:sz w:val="24"/>
               </w:rPr>
               <w:t>Lopez</w:t>
@@ -968,13 +962,13 @@
             <w:pPr>
               <w:jc w:val="center"/>
               <w:rPr>
-                <w:rFonts w:ascii="Arial" w:eastAsiaTheme="minorHAnsi" w:hAnsi="Arial" w:cs="Arial"/>
+                <w:rFonts w:ascii="Arial" w:hAnsi="Arial" w:cs="Arial" w:eastAsiaTheme="minorHAnsi"/>
                 <w:sz w:val="24"/>
               </w:rPr>
             </w:pPr>
             <w:r>
               <w:rPr>
-                <w:rFonts w:ascii="Arial" w:eastAsiaTheme="minorHAnsi" w:hAnsi="Arial" w:cs="Arial"/>
+                <w:rFonts w:ascii="Arial" w:hAnsi="Arial" w:cs="Arial" w:eastAsiaTheme="minorHAnsi"/>
                 <w:sz w:val="24"/>
               </w:rPr>
               <w:t>Programador</w:t>
@@ -991,13 +985,13 @@
             <w:pPr>
               <w:jc w:val="center"/>
               <w:rPr>
-                <w:rFonts w:ascii="Arial" w:eastAsiaTheme="minorHAnsi" w:hAnsi="Arial" w:cs="Arial"/>
+                <w:rFonts w:ascii="Arial" w:hAnsi="Arial" w:cs="Arial" w:eastAsiaTheme="minorHAnsi"/>
                 <w:sz w:val="24"/>
               </w:rPr>
             </w:pPr>
             <w:r>
               <w:rPr>
-                <w:rFonts w:ascii="Arial" w:eastAsiaTheme="minorHAnsi" w:hAnsi="Arial" w:cs="Arial"/>
+                <w:rFonts w:ascii="Arial" w:hAnsi="Arial" w:cs="Arial" w:eastAsiaTheme="minorHAnsi"/>
                 <w:sz w:val="24"/>
               </w:rPr>
               <w:t xml:space="preserve">Rigoberto </w:t>
@@ -1005,7 +999,7 @@
             <w:proofErr w:type="spellStart"/>
             <w:r>
               <w:rPr>
-                <w:rFonts w:ascii="Arial" w:eastAsiaTheme="minorHAnsi" w:hAnsi="Arial" w:cs="Arial"/>
+                <w:rFonts w:ascii="Arial" w:hAnsi="Arial" w:cs="Arial" w:eastAsiaTheme="minorHAnsi"/>
                 <w:sz w:val="24"/>
               </w:rPr>
               <w:t>Godinez</w:t>
@@ -1013,7 +1007,7 @@
             <w:proofErr w:type="spellEnd"/>
             <w:r>
               <w:rPr>
-                <w:rFonts w:ascii="Arial" w:eastAsiaTheme="minorHAnsi" w:hAnsi="Arial" w:cs="Arial"/>
+                <w:rFonts w:ascii="Arial" w:hAnsi="Arial" w:cs="Arial" w:eastAsiaTheme="minorHAnsi"/>
                 <w:sz w:val="24"/>
               </w:rPr>
               <w:t xml:space="preserve"> Fajardo</w:t>
@@ -1028,14 +1022,14 @@
             <w:pPr>
               <w:jc w:val="center"/>
               <w:rPr>
-                <w:rFonts w:ascii="Arial" w:eastAsiaTheme="minorHAnsi" w:hAnsi="Arial" w:cs="Arial"/>
+                <w:rFonts w:ascii="Arial" w:hAnsi="Arial" w:cs="Arial" w:eastAsiaTheme="minorHAnsi"/>
                 <w:sz w:val="24"/>
                 <w:u w:val="single"/>
               </w:rPr>
             </w:pPr>
             <w:r>
               <w:rPr>
-                <w:rFonts w:ascii="Arial" w:eastAsiaTheme="minorHAnsi" w:hAnsi="Arial" w:cs="Arial"/>
+                <w:rFonts w:ascii="Arial" w:hAnsi="Arial" w:cs="Arial" w:eastAsiaTheme="minorHAnsi"/>
                 <w:sz w:val="24"/>
               </w:rPr>
               <w:t>Programador</w:t>
@@ -1052,13 +1046,13 @@
             <w:pPr>
               <w:jc w:val="center"/>
               <w:rPr>
-                <w:rFonts w:ascii="Arial" w:eastAsiaTheme="minorHAnsi" w:hAnsi="Arial" w:cs="Arial"/>
+                <w:rFonts w:ascii="Arial" w:hAnsi="Arial" w:cs="Arial" w:eastAsiaTheme="minorHAnsi"/>
                 <w:sz w:val="24"/>
               </w:rPr>
             </w:pPr>
             <w:r>
               <w:rPr>
-                <w:rFonts w:ascii="Arial" w:eastAsiaTheme="minorHAnsi" w:hAnsi="Arial" w:cs="Arial"/>
+                <w:rFonts w:ascii="Arial" w:hAnsi="Arial" w:cs="Arial" w:eastAsiaTheme="minorHAnsi"/>
                 <w:sz w:val="24"/>
               </w:rPr>
               <w:t xml:space="preserve">Dany </w:t>
@@ -1066,7 +1060,7 @@
             <w:proofErr w:type="spellStart"/>
             <w:r>
               <w:rPr>
-                <w:rFonts w:ascii="Arial" w:eastAsiaTheme="minorHAnsi" w:hAnsi="Arial" w:cs="Arial"/>
+                <w:rFonts w:ascii="Arial" w:hAnsi="Arial" w:cs="Arial" w:eastAsiaTheme="minorHAnsi"/>
                 <w:sz w:val="24"/>
               </w:rPr>
               <w:t>Ixbalanqué</w:t>
@@ -1074,7 +1068,7 @@
             <w:proofErr w:type="spellEnd"/>
             <w:r>
               <w:rPr>
-                <w:rFonts w:ascii="Arial" w:eastAsiaTheme="minorHAnsi" w:hAnsi="Arial" w:cs="Arial"/>
+                <w:rFonts w:ascii="Arial" w:hAnsi="Arial" w:cs="Arial" w:eastAsiaTheme="minorHAnsi"/>
                 <w:sz w:val="24"/>
               </w:rPr>
               <w:t xml:space="preserve"> Lucas Vicente</w:t>
@@ -1089,13 +1083,13 @@
             <w:pPr>
               <w:jc w:val="center"/>
               <w:rPr>
-                <w:rFonts w:ascii="Arial" w:eastAsiaTheme="minorHAnsi" w:hAnsi="Arial" w:cs="Arial"/>
+                <w:rFonts w:ascii="Arial" w:hAnsi="Arial" w:cs="Arial" w:eastAsiaTheme="minorHAnsi"/>
                 <w:sz w:val="24"/>
               </w:rPr>
             </w:pPr>
             <w:r>
               <w:rPr>
-                <w:rFonts w:ascii="Arial" w:eastAsiaTheme="minorHAnsi" w:hAnsi="Arial" w:cs="Arial"/>
+                <w:rFonts w:ascii="Arial" w:hAnsi="Arial" w:cs="Arial" w:eastAsiaTheme="minorHAnsi"/>
                 <w:sz w:val="24"/>
               </w:rPr>
               <w:t>Programador</w:t>
@@ -1112,13 +1106,13 @@
             <w:pPr>
               <w:jc w:val="center"/>
               <w:rPr>
-                <w:rFonts w:ascii="Arial" w:eastAsiaTheme="minorHAnsi" w:hAnsi="Arial" w:cs="Arial"/>
+                <w:rFonts w:ascii="Arial" w:hAnsi="Arial" w:cs="Arial" w:eastAsiaTheme="minorHAnsi"/>
                 <w:sz w:val="24"/>
               </w:rPr>
             </w:pPr>
             <w:r>
               <w:rPr>
-                <w:rFonts w:ascii="Arial" w:eastAsiaTheme="minorHAnsi" w:hAnsi="Arial" w:cs="Arial"/>
+                <w:rFonts w:ascii="Arial" w:hAnsi="Arial" w:cs="Arial" w:eastAsiaTheme="minorHAnsi"/>
                 <w:sz w:val="24"/>
               </w:rPr>
               <w:t xml:space="preserve">Otto </w:t>
@@ -1126,7 +1120,7 @@
             <w:proofErr w:type="spellStart"/>
             <w:r>
               <w:rPr>
-                <w:rFonts w:ascii="Arial" w:eastAsiaTheme="minorHAnsi" w:hAnsi="Arial" w:cs="Arial"/>
+                <w:rFonts w:ascii="Arial" w:hAnsi="Arial" w:cs="Arial" w:eastAsiaTheme="minorHAnsi"/>
                 <w:sz w:val="24"/>
               </w:rPr>
               <w:t>Raul</w:t>
@@ -1134,26 +1128,10 @@
             <w:proofErr w:type="spellEnd"/>
             <w:r>
               <w:rPr>
-                <w:rFonts w:ascii="Arial" w:eastAsiaTheme="minorHAnsi" w:hAnsi="Arial" w:cs="Arial"/>
-                <w:sz w:val="24"/>
-              </w:rPr>
-              <w:t xml:space="preserve"> </w:t>
-            </w:r>
-            <w:proofErr w:type="spellStart"/>
-            <w:r>
-              <w:rPr>
-                <w:rFonts w:ascii="Arial" w:eastAsiaTheme="minorHAnsi" w:hAnsi="Arial" w:cs="Arial"/>
-                <w:sz w:val="24"/>
-              </w:rPr>
-              <w:t>Diaz</w:t>
-            </w:r>
-            <w:proofErr w:type="spellEnd"/>
-            <w:r>
-              <w:rPr>
-                <w:rFonts w:ascii="Arial" w:eastAsiaTheme="minorHAnsi" w:hAnsi="Arial" w:cs="Arial"/>
-                <w:sz w:val="24"/>
-              </w:rPr>
-              <w:t xml:space="preserve"> Batres</w:t>
+                <w:rFonts w:ascii="Arial" w:hAnsi="Arial" w:cs="Arial" w:eastAsiaTheme="minorHAnsi"/>
+                <w:sz w:val="24"/>
+              </w:rPr>
+              <w:t xml:space="preserve"> Diaz Batres</w:t>
             </w:r>
           </w:p>
         </w:tc>
@@ -1165,13 +1143,13 @@
             <w:pPr>
               <w:jc w:val="center"/>
               <w:rPr>
-                <w:rFonts w:ascii="Arial" w:eastAsiaTheme="minorHAnsi" w:hAnsi="Arial" w:cs="Arial"/>
+                <w:rFonts w:ascii="Arial" w:hAnsi="Arial" w:cs="Arial" w:eastAsiaTheme="minorHAnsi"/>
                 <w:sz w:val="24"/>
               </w:rPr>
             </w:pPr>
             <w:r>
               <w:rPr>
-                <w:rFonts w:ascii="Arial" w:eastAsiaTheme="minorHAnsi" w:hAnsi="Arial" w:cs="Arial"/>
+                <w:rFonts w:ascii="Arial" w:hAnsi="Arial" w:cs="Arial" w:eastAsiaTheme="minorHAnsi"/>
                 <w:sz w:val="24"/>
               </w:rPr>
               <w:t>Programador</w:t>
@@ -1188,32 +1166,16 @@
             <w:pPr>
               <w:jc w:val="center"/>
               <w:rPr>
-                <w:rFonts w:ascii="Arial" w:eastAsiaTheme="minorHAnsi" w:hAnsi="Arial" w:cs="Arial"/>
+                <w:rFonts w:ascii="Arial" w:hAnsi="Arial" w:cs="Arial" w:eastAsiaTheme="minorHAnsi"/>
                 <w:sz w:val="24"/>
               </w:rPr>
             </w:pPr>
             <w:r>
               <w:rPr>
-                <w:rFonts w:ascii="Arial" w:eastAsiaTheme="minorHAnsi" w:hAnsi="Arial" w:cs="Arial"/>
-                <w:sz w:val="24"/>
-              </w:rPr>
-              <w:t xml:space="preserve">Carlos Emilio Navarro </w:t>
-            </w:r>
-            <w:proofErr w:type="spellStart"/>
-            <w:r>
-              <w:rPr>
-                <w:rFonts w:ascii="Arial" w:eastAsiaTheme="minorHAnsi" w:hAnsi="Arial" w:cs="Arial"/>
-                <w:sz w:val="24"/>
-              </w:rPr>
-              <w:t>Sifontes</w:t>
-            </w:r>
-            <w:proofErr w:type="spellEnd"/>
-            <w:r>
-              <w:rPr>
-                <w:rFonts w:ascii="Arial" w:eastAsiaTheme="minorHAnsi" w:hAnsi="Arial" w:cs="Arial"/>
-                <w:sz w:val="24"/>
-              </w:rPr>
-              <w:t xml:space="preserve"> </w:t>
+                <w:rFonts w:ascii="Arial" w:hAnsi="Arial" w:cs="Arial" w:eastAsiaTheme="minorHAnsi"/>
+                <w:sz w:val="24"/>
+              </w:rPr>
+              <w:t xml:space="preserve">Carlos Emilio Navarro Sifontes </w:t>
             </w:r>
           </w:p>
         </w:tc>
@@ -1225,13 +1187,13 @@
             <w:pPr>
               <w:jc w:val="center"/>
               <w:rPr>
-                <w:rFonts w:ascii="Arial" w:eastAsiaTheme="minorHAnsi" w:hAnsi="Arial" w:cs="Arial"/>
+                <w:rFonts w:ascii="Arial" w:hAnsi="Arial" w:cs="Arial" w:eastAsiaTheme="minorHAnsi"/>
                 <w:sz w:val="24"/>
               </w:rPr>
             </w:pPr>
             <w:r>
               <w:rPr>
-                <w:rFonts w:ascii="Arial" w:eastAsiaTheme="minorHAnsi" w:hAnsi="Arial" w:cs="Arial"/>
+                <w:rFonts w:ascii="Arial" w:hAnsi="Arial" w:cs="Arial" w:eastAsiaTheme="minorHAnsi"/>
                 <w:sz w:val="24"/>
               </w:rPr>
               <w:t>Programador</w:t>
@@ -1248,13 +1210,13 @@
             <w:pPr>
               <w:jc w:val="center"/>
               <w:rPr>
-                <w:rFonts w:ascii="Arial" w:eastAsiaTheme="minorHAnsi" w:hAnsi="Arial" w:cs="Arial"/>
+                <w:rFonts w:ascii="Arial" w:hAnsi="Arial" w:cs="Arial" w:eastAsiaTheme="minorHAnsi"/>
                 <w:sz w:val="24"/>
               </w:rPr>
             </w:pPr>
             <w:r>
               <w:rPr>
-                <w:rFonts w:ascii="Arial" w:eastAsiaTheme="minorHAnsi" w:hAnsi="Arial" w:cs="Arial"/>
+                <w:rFonts w:ascii="Arial" w:hAnsi="Arial" w:cs="Arial" w:eastAsiaTheme="minorHAnsi"/>
                 <w:sz w:val="24"/>
               </w:rPr>
               <w:t xml:space="preserve">Isaac </w:t>
@@ -1262,7 +1224,7 @@
             <w:proofErr w:type="spellStart"/>
             <w:r>
               <w:rPr>
-                <w:rFonts w:ascii="Arial" w:eastAsiaTheme="minorHAnsi" w:hAnsi="Arial" w:cs="Arial"/>
+                <w:rFonts w:ascii="Arial" w:hAnsi="Arial" w:cs="Arial" w:eastAsiaTheme="minorHAnsi"/>
                 <w:sz w:val="24"/>
               </w:rPr>
               <w:t>Tiguilá</w:t>
@@ -1270,20 +1232,11 @@
             <w:proofErr w:type="spellEnd"/>
             <w:r>
               <w:rPr>
-                <w:rFonts w:ascii="Arial" w:eastAsiaTheme="minorHAnsi" w:hAnsi="Arial" w:cs="Arial"/>
-                <w:sz w:val="24"/>
-              </w:rPr>
-              <w:t xml:space="preserve"> </w:t>
-            </w:r>
-            <w:proofErr w:type="spellStart"/>
-            <w:r>
-              <w:rPr>
-                <w:rFonts w:ascii="Arial" w:eastAsiaTheme="minorHAnsi" w:hAnsi="Arial" w:cs="Arial"/>
-                <w:sz w:val="24"/>
-              </w:rPr>
-              <w:t>Véliz</w:t>
-            </w:r>
-            <w:proofErr w:type="spellEnd"/>
+                <w:rFonts w:ascii="Arial" w:hAnsi="Arial" w:cs="Arial" w:eastAsiaTheme="minorHAnsi"/>
+                <w:sz w:val="24"/>
+              </w:rPr>
+              <w:t xml:space="preserve"> Véliz</w:t>
+            </w:r>
           </w:p>
         </w:tc>
         <w:tc>
@@ -1294,13 +1247,13 @@
             <w:pPr>
               <w:jc w:val="center"/>
               <w:rPr>
-                <w:rFonts w:ascii="Arial" w:eastAsiaTheme="minorHAnsi" w:hAnsi="Arial" w:cs="Arial"/>
+                <w:rFonts w:ascii="Arial" w:hAnsi="Arial" w:cs="Arial" w:eastAsiaTheme="minorHAnsi"/>
                 <w:sz w:val="24"/>
               </w:rPr>
             </w:pPr>
             <w:r>
               <w:rPr>
-                <w:rFonts w:ascii="Arial" w:eastAsiaTheme="minorHAnsi" w:hAnsi="Arial" w:cs="Arial"/>
+                <w:rFonts w:ascii="Arial" w:hAnsi="Arial" w:cs="Arial" w:eastAsiaTheme="minorHAnsi"/>
                 <w:sz w:val="24"/>
               </w:rPr>
               <w:t>Programador</w:t>
@@ -1317,7 +1270,7 @@
             <w:pPr>
               <w:jc w:val="center"/>
               <w:rPr>
-                <w:rFonts w:ascii="Arial" w:eastAsiaTheme="minorEastAsia" w:hAnsi="Arial" w:cs="Arial"/>
+                <w:rFonts w:ascii="Arial" w:hAnsi="Arial" w:cs="Arial" w:eastAsiaTheme="minorEastAsia"/>
                 <w:sz w:val="24"/>
                 <w:szCs w:val="24"/>
               </w:rPr>
@@ -1325,7 +1278,7 @@
             <w:proofErr w:type="spellStart"/>
             <w:r>
               <w:rPr>
-                <w:rFonts w:ascii="Arial" w:eastAsiaTheme="minorEastAsia" w:hAnsi="Arial" w:cs="Arial"/>
+                <w:rFonts w:ascii="Arial" w:hAnsi="Arial" w:cs="Arial" w:eastAsiaTheme="minorEastAsia"/>
                 <w:sz w:val="24"/>
                 <w:szCs w:val="24"/>
               </w:rPr>
@@ -1334,7 +1287,7 @@
             <w:proofErr w:type="spellEnd"/>
             <w:r>
               <w:rPr>
-                <w:rFonts w:ascii="Arial" w:eastAsiaTheme="minorEastAsia" w:hAnsi="Arial" w:cs="Arial"/>
+                <w:rFonts w:ascii="Arial" w:hAnsi="Arial" w:cs="Arial" w:eastAsiaTheme="minorEastAsia"/>
                 <w:sz w:val="24"/>
                 <w:szCs w:val="24"/>
               </w:rPr>
@@ -1343,7 +1296,7 @@
             <w:proofErr w:type="spellStart"/>
             <w:r>
               <w:rPr>
-                <w:rFonts w:ascii="Arial" w:eastAsiaTheme="minorEastAsia" w:hAnsi="Arial" w:cs="Arial"/>
+                <w:rFonts w:ascii="Arial" w:hAnsi="Arial" w:cs="Arial" w:eastAsiaTheme="minorEastAsia"/>
                 <w:sz w:val="24"/>
                 <w:szCs w:val="24"/>
               </w:rPr>
@@ -1352,7 +1305,7 @@
             <w:proofErr w:type="spellEnd"/>
             <w:r>
               <w:rPr>
-                <w:rFonts w:ascii="Arial" w:eastAsiaTheme="minorEastAsia" w:hAnsi="Arial" w:cs="Arial"/>
+                <w:rFonts w:ascii="Arial" w:hAnsi="Arial" w:cs="Arial" w:eastAsiaTheme="minorEastAsia"/>
                 <w:sz w:val="24"/>
                 <w:szCs w:val="24"/>
               </w:rPr>
@@ -1361,7 +1314,7 @@
             <w:proofErr w:type="spellStart"/>
             <w:r>
               <w:rPr>
-                <w:rFonts w:ascii="Arial" w:eastAsiaTheme="minorEastAsia" w:hAnsi="Arial" w:cs="Arial"/>
+                <w:rFonts w:ascii="Arial" w:hAnsi="Arial" w:cs="Arial" w:eastAsiaTheme="minorEastAsia"/>
                 <w:sz w:val="24"/>
                 <w:szCs w:val="24"/>
               </w:rPr>
@@ -1378,14 +1331,14 @@
             <w:pPr>
               <w:jc w:val="center"/>
               <w:rPr>
-                <w:rFonts w:ascii="Arial" w:eastAsiaTheme="minorEastAsia" w:hAnsi="Arial" w:cs="Arial"/>
+                <w:rFonts w:ascii="Arial" w:hAnsi="Arial" w:cs="Arial" w:eastAsiaTheme="minorEastAsia"/>
                 <w:sz w:val="24"/>
                 <w:szCs w:val="24"/>
               </w:rPr>
             </w:pPr>
             <w:r>
               <w:rPr>
-                <w:rFonts w:ascii="Arial" w:eastAsiaTheme="minorEastAsia" w:hAnsi="Arial" w:cs="Arial"/>
+                <w:rFonts w:ascii="Arial" w:hAnsi="Arial" w:cs="Arial" w:eastAsiaTheme="minorEastAsia"/>
                 <w:sz w:val="24"/>
                 <w:szCs w:val="24"/>
               </w:rPr>
@@ -1403,37 +1356,21 @@
             <w:pPr>
               <w:jc w:val="center"/>
               <w:rPr>
-                <w:rFonts w:ascii="Arial" w:eastAsiaTheme="minorHAnsi" w:hAnsi="Arial" w:cs="Arial"/>
+                <w:rFonts w:ascii="Arial" w:hAnsi="Arial" w:cs="Arial" w:eastAsiaTheme="minorHAnsi"/>
                 <w:sz w:val="24"/>
               </w:rPr>
             </w:pPr>
             <w:r>
               <w:rPr>
-                <w:rFonts w:ascii="Arial" w:eastAsiaTheme="minorHAnsi" w:hAnsi="Arial" w:cs="Arial"/>
-                <w:sz w:val="24"/>
-              </w:rPr>
-              <w:t xml:space="preserve">Francisco Emanuel </w:t>
+                <w:rFonts w:ascii="Arial" w:hAnsi="Arial" w:cs="Arial" w:eastAsiaTheme="minorHAnsi"/>
+                <w:sz w:val="24"/>
+              </w:rPr>
+              <w:t xml:space="preserve">Francisco Emanuel Milian </w:t>
             </w:r>
             <w:proofErr w:type="spellStart"/>
             <w:r>
               <w:rPr>
-                <w:rFonts w:ascii="Arial" w:eastAsiaTheme="minorHAnsi" w:hAnsi="Arial" w:cs="Arial"/>
-                <w:sz w:val="24"/>
-              </w:rPr>
-              <w:t>Milian</w:t>
-            </w:r>
-            <w:proofErr w:type="spellEnd"/>
-            <w:r>
-              <w:rPr>
-                <w:rFonts w:ascii="Arial" w:eastAsiaTheme="minorHAnsi" w:hAnsi="Arial" w:cs="Arial"/>
-                <w:sz w:val="24"/>
-              </w:rPr>
-              <w:t xml:space="preserve"> </w:t>
-            </w:r>
-            <w:proofErr w:type="spellStart"/>
-            <w:r>
-              <w:rPr>
-                <w:rFonts w:ascii="Arial" w:eastAsiaTheme="minorHAnsi" w:hAnsi="Arial" w:cs="Arial"/>
+                <w:rFonts w:ascii="Arial" w:hAnsi="Arial" w:cs="Arial" w:eastAsiaTheme="minorHAnsi"/>
                 <w:sz w:val="24"/>
               </w:rPr>
               <w:t>Gonzalez</w:t>
@@ -1449,19 +1386,17 @@
             <w:pPr>
               <w:jc w:val="center"/>
               <w:rPr>
-                <w:rFonts w:ascii="Arial" w:eastAsiaTheme="minorHAnsi" w:hAnsi="Arial" w:cs="Arial"/>
+                <w:rFonts w:ascii="Arial" w:hAnsi="Arial" w:cs="Arial" w:eastAsiaTheme="minorHAnsi"/>
                 <w:sz w:val="24"/>
               </w:rPr>
             </w:pPr>
             <w:r>
               <w:rPr>
-                <w:rFonts w:ascii="Arial" w:eastAsiaTheme="minorHAnsi" w:hAnsi="Arial" w:cs="Arial"/>
+                <w:rFonts w:ascii="Arial" w:hAnsi="Arial" w:cs="Arial" w:eastAsiaTheme="minorHAnsi"/>
                 <w:sz w:val="24"/>
               </w:rPr>
               <w:t>Programador</w:t>
             </w:r>
-            <w:bookmarkStart w:id="0" w:name="_GoBack"/>
-            <w:bookmarkEnd w:id="0"/>
           </w:p>
         </w:tc>
       </w:tr>
@@ -1474,10 +1409,17 @@
             <w:pPr>
               <w:jc w:val="center"/>
               <w:rPr>
-                <w:rFonts w:ascii="Arial" w:eastAsiaTheme="minorHAnsi" w:hAnsi="Arial" w:cs="Arial"/>
+                <w:rFonts w:ascii="Arial" w:hAnsi="Arial" w:cs="Arial" w:eastAsiaTheme="minorHAnsi"/>
                 <w:sz w:val="24"/>
               </w:rPr>
             </w:pPr>
+            <w:r>
+              <w:rPr>
+                <w:rFonts w:ascii="Arial" w:hAnsi="Arial" w:cs="Arial" w:eastAsiaTheme="minorHAnsi"/>
+                <w:sz w:val="24"/>
+              </w:rPr>
+              <w:t>Luis Pedro Alay López</w:t>
+            </w:r>
           </w:p>
         </w:tc>
         <w:tc>
@@ -1488,10 +1430,70 @@
             <w:pPr>
               <w:jc w:val="center"/>
               <w:rPr>
-                <w:rFonts w:ascii="Arial" w:eastAsiaTheme="minorHAnsi" w:hAnsi="Arial" w:cs="Arial"/>
+                <w:rFonts w:ascii="Arial" w:hAnsi="Arial" w:cs="Arial" w:eastAsiaTheme="minorHAnsi"/>
                 <w:sz w:val="24"/>
               </w:rPr>
             </w:pPr>
+            <w:r>
+              <w:rPr>
+                <w:rFonts w:ascii="Arial" w:hAnsi="Arial" w:cs="Arial" w:eastAsiaTheme="minorHAnsi"/>
+                <w:sz w:val="24"/>
+              </w:rPr>
+              <w:t>Programador</w:t>
+            </w:r>
+          </w:p>
+        </w:tc>
+      </w:tr>
+      <w:tr>
+        <w:tc>
+          <w:tcPr>
+            <w:tcW w:w="5395" w:type="dxa"/>
+          </w:tcPr>
+          <w:p>
+            <w:pPr>
+              <w:jc w:val="center"/>
+              <w:rPr>
+                <w:rFonts w:ascii="Arial" w:hAnsi="Arial" w:cs="Arial" w:eastAsiaTheme="minorHAnsi"/>
+                <w:sz w:val="24"/>
+              </w:rPr>
+            </w:pPr>
+            <w:r>
+              <w:rPr>
+                <w:rFonts w:ascii="Arial" w:hAnsi="Arial" w:cs="Arial" w:eastAsiaTheme="minorHAnsi"/>
+                <w:sz w:val="24"/>
+              </w:rPr>
+              <w:t xml:space="preserve">David Francisco López </w:t>
+            </w:r>
+            <w:proofErr w:type="spellStart"/>
+            <w:r>
+              <w:rPr>
+                <w:rFonts w:ascii="Arial" w:hAnsi="Arial" w:cs="Arial" w:eastAsiaTheme="minorHAnsi"/>
+                <w:sz w:val="24"/>
+              </w:rPr>
+              <w:t>Sicá</w:t>
+            </w:r>
+            <w:proofErr w:type="spellEnd"/>
+          </w:p>
+        </w:tc>
+        <w:tc>
+          <w:tcPr>
+            <w:tcW w:w="5395" w:type="dxa"/>
+          </w:tcPr>
+          <w:p>
+            <w:pPr>
+              <w:jc w:val="center"/>
+              <w:rPr>
+                <w:rFonts w:ascii="Arial" w:hAnsi="Arial" w:cs="Arial" w:eastAsiaTheme="minorHAnsi"/>
+                <w:sz w:val="24"/>
+              </w:rPr>
+            </w:pPr>
+            <w:r>
+              <w:rPr>
+                <w:rFonts w:ascii="Arial" w:hAnsi="Arial" w:cs="Arial" w:eastAsiaTheme="minorHAnsi"/>
+                <w:sz w:val="24"/>
+              </w:rPr>
+              <w:t>Programador</w:t>
+            </w:r>
           </w:p>
         </w:tc>
       </w:tr>
@@ -1500,14 +1502,1650 @@
       <w:pPr>
         <w:jc w:val="center"/>
         <w:rPr>
-          <w:rFonts w:ascii="Arial" w:eastAsiaTheme="minorHAnsi" w:hAnsi="Arial" w:cs="Arial"/>
+          <w:rFonts w:ascii="Arial" w:hAnsi="Arial" w:cs="Arial" w:eastAsiaTheme="minorHAnsi"/>
           <w:sz w:val="24"/>
         </w:rPr>
       </w:pPr>
     </w:p>
+    <w:p>
+      <w:pPr>
+        <w:jc w:val="center"/>
+        <w:rPr>
+          <w:rFonts w:ascii="Arial" w:hAnsi="Arial" w:cs="Arial" w:eastAsiaTheme="minorHAnsi"/>
+          <w:sz w:val="24"/>
+        </w:rPr>
+      </w:pPr>
+    </w:p>
+    <w:p>
+      <w:pPr>
+        <w:jc w:val="center"/>
+        <w:rPr>
+          <w:rFonts w:ascii="Arial" w:hAnsi="Arial" w:cs="Arial" w:eastAsiaTheme="minorHAnsi"/>
+          <w:sz w:val="24"/>
+        </w:rPr>
+      </w:pPr>
+    </w:p>
+    <w:p>
+      <w:pPr>
+        <w:jc w:val="center"/>
+        <w:rPr>
+          <w:rFonts w:ascii="Arial" w:hAnsi="Arial" w:cs="Arial" w:eastAsiaTheme="minorHAnsi"/>
+          <w:sz w:val="24"/>
+        </w:rPr>
+      </w:pPr>
+    </w:p>
+    <w:p>
+      <w:pPr>
+        <w:jc w:val="center"/>
+        <w:rPr>
+          <w:rFonts w:ascii="Arial" w:hAnsi="Arial" w:cs="Arial" w:eastAsiaTheme="minorHAnsi"/>
+          <w:sz w:val="24"/>
+        </w:rPr>
+      </w:pPr>
+    </w:p>
+    <w:p>
+      <w:pPr>
+        <w:jc w:val="center"/>
+        <w:rPr>
+          <w:rFonts w:ascii="Arial" w:hAnsi="Arial" w:cs="Arial" w:eastAsiaTheme="minorHAnsi"/>
+          <w:sz w:val="24"/>
+        </w:rPr>
+      </w:pPr>
+    </w:p>
+    <w:p>
+      <w:pPr>
+        <w:jc w:val="center"/>
+        <w:rPr>
+          <w:rFonts w:ascii="Arial" w:hAnsi="Arial" w:cs="Arial" w:eastAsiaTheme="minorHAnsi"/>
+          <w:sz w:val="24"/>
+        </w:rPr>
+      </w:pPr>
+    </w:p>
+    <w:p>
+      <w:pPr>
+        <w:jc w:val="center"/>
+        <w:rPr>
+          <w:rFonts w:ascii="Arial" w:hAnsi="Arial" w:cs="Arial" w:eastAsiaTheme="minorHAnsi"/>
+          <w:sz w:val="24"/>
+        </w:rPr>
+      </w:pPr>
+    </w:p>
+    <w:p>
+      <w:pPr>
+        <w:jc w:val="center"/>
+        <w:rPr>
+          <w:rFonts w:ascii="Arial" w:hAnsi="Arial" w:cs="Arial" w:eastAsiaTheme="minorHAnsi"/>
+          <w:sz w:val="24"/>
+        </w:rPr>
+      </w:pPr>
+    </w:p>
+    <w:p>
+      <w:pPr>
+        <w:jc w:val="center"/>
+        <w:rPr>
+          <w:rFonts w:ascii="Arial" w:hAnsi="Arial" w:cs="Arial" w:eastAsiaTheme="minorHAnsi"/>
+          <w:sz w:val="24"/>
+        </w:rPr>
+      </w:pPr>
+    </w:p>
+    <w:p>
+      <w:pPr>
+        <w:jc w:val="center"/>
+        <w:rPr>
+          <w:rFonts w:ascii="Arial" w:hAnsi="Arial" w:cs="Arial" w:eastAsiaTheme="minorHAnsi"/>
+          <w:sz w:val="24"/>
+        </w:rPr>
+      </w:pPr>
+    </w:p>
+    <w:p>
+      <w:pPr>
+        <w:jc w:val="center"/>
+        <w:rPr>
+          <w:rFonts w:ascii="Arial" w:hAnsi="Arial" w:cs="Arial" w:eastAsiaTheme="minorHAnsi"/>
+          <w:sz w:val="24"/>
+        </w:rPr>
+      </w:pPr>
+    </w:p>
+    <w:p>
+      <w:pPr>
+        <w:jc w:val="center"/>
+        <w:rPr>
+          <w:rFonts w:ascii="Arial" w:hAnsi="Arial" w:cs="Arial" w:eastAsiaTheme="minorHAnsi"/>
+          <w:sz w:val="24"/>
+        </w:rPr>
+      </w:pPr>
+    </w:p>
+    <w:p>
+      <w:pPr>
+        <w:jc w:val="center"/>
+        <w:rPr>
+          <w:rFonts w:ascii="Arial" w:hAnsi="Arial" w:cs="Arial" w:eastAsiaTheme="minorHAnsi"/>
+          <w:sz w:val="24"/>
+        </w:rPr>
+      </w:pPr>
+    </w:p>
+    <w:p>
+      <w:pPr>
+        <w:jc w:val="center"/>
+        <w:rPr>
+          <w:rFonts w:ascii="Arial" w:hAnsi="Arial" w:cs="Arial" w:eastAsiaTheme="minorHAnsi"/>
+          <w:sz w:val="24"/>
+        </w:rPr>
+      </w:pPr>
+    </w:p>
+    <w:p>
+      <w:pPr>
+        <w:jc w:val="center"/>
+        <w:rPr>
+          <w:rFonts w:ascii="Arial" w:hAnsi="Arial" w:cs="Arial" w:eastAsiaTheme="minorHAnsi"/>
+          <w:sz w:val="24"/>
+        </w:rPr>
+      </w:pPr>
+    </w:p>
+    <w:p>
+      <w:pPr>
+        <w:jc w:val="center"/>
+        <w:rPr>
+          <w:rFonts w:ascii="Arial" w:hAnsi="Arial" w:cs="Arial" w:eastAsiaTheme="minorHAnsi"/>
+          <w:sz w:val="24"/>
+        </w:rPr>
+      </w:pPr>
+    </w:p>
+    <w:p>
+      <w:pPr>
+        <w:jc w:val="center"/>
+        <w:rPr>
+          <w:rFonts w:ascii="Arial" w:hAnsi="Arial" w:cs="Arial" w:eastAsiaTheme="minorHAnsi"/>
+          <w:sz w:val="24"/>
+        </w:rPr>
+      </w:pPr>
+    </w:p>
+    <w:p>
+      <w:pPr>
+        <w:jc w:val="center"/>
+        <w:rPr>
+          <w:rFonts w:ascii="Arial" w:hAnsi="Arial" w:cs="Arial" w:eastAsiaTheme="minorHAnsi"/>
+          <w:sz w:val="24"/>
+        </w:rPr>
+      </w:pPr>
+    </w:p>
+    <w:p>
+      <w:pPr>
+        <w:jc w:val="center"/>
+        <w:rPr>
+          <w:rFonts w:ascii="Arial" w:hAnsi="Arial" w:cs="Arial" w:eastAsiaTheme="minorHAnsi"/>
+          <w:b/>
+          <w:sz w:val="40"/>
+        </w:rPr>
+      </w:pPr>
+      <w:r>
+        <w:rPr>
+          <w:rFonts w:ascii="Arial" w:hAnsi="Arial" w:cs="Arial" w:eastAsiaTheme="minorHAnsi"/>
+          <w:b/>
+          <w:sz w:val="40"/>
+        </w:rPr>
+        <w:t>Historias De Usuario</w:t>
+      </w:r>
+    </w:p>
+    <w:p>
+      <w:r>
+        <w:t>HUDV</w:t>
+      </w:r>
+      <w:r>
+        <w:t xml:space="preserve">-001 </w:t>
+      </w:r>
+      <w:r>
+        <w:t>Consulta de fecha</w:t>
+      </w:r>
+    </w:p>
+    <w:p>
+      <w:r>
+        <w:t>Cómo: Cliente</w:t>
+      </w:r>
+    </w:p>
+    <w:p>
+      <w:r>
+        <w:t>Quiero: Consultar la fecha de emisión de mis facturas</w:t>
+      </w:r>
+    </w:p>
+    <w:p>
+      <w:r>
+        <w:t>Para: Saber cuándo se realizó cada compra o servicio</w:t>
+      </w:r>
+    </w:p>
+    <w:p>
+      <w:r>
+        <w:t>HUDV-002</w:t>
+      </w:r>
+      <w:r>
+        <w:t xml:space="preserve"> </w:t>
+      </w:r>
+      <w:r>
+        <w:t>Total de una factura</w:t>
+      </w:r>
+    </w:p>
+    <w:p>
+      <w:r>
+        <w:t>Cómo: Administrador</w:t>
+      </w:r>
+    </w:p>
+    <w:p>
+      <w:r>
+        <w:t>Quiero: Ver el total de cada factura registrada</w:t>
+      </w:r>
+    </w:p>
+    <w:p>
+      <w:r>
+        <w:t>Para: Llevar el control exacto de los ingresos</w:t>
+      </w:r>
+    </w:p>
+    <w:p>
+      <w:r>
+        <w:t>HUDV-003 Consulta de método de pago</w:t>
+      </w:r>
+    </w:p>
+    <w:p>
+      <w:r>
+        <w:t>Cómo: Administrador</w:t>
+      </w:r>
+    </w:p>
+    <w:p>
+      <w:r>
+        <w:t>Quiero: Filtrar las facturas por método de pago</w:t>
+      </w:r>
+    </w:p>
+    <w:p>
+      <w:r>
+        <w:t>Para: Analizar cuántas se realizaron en efectivo, tarjeta u otros</w:t>
+      </w:r>
+    </w:p>
+    <w:p/>
+    <w:p>
+      <w:r>
+        <w:t>HUDM-00</w:t>
+      </w:r>
+      <w:r>
+        <w:t>4</w:t>
+      </w:r>
+      <w:r>
+        <w:t xml:space="preserve"> Registro de nuevo proveedor</w:t>
+      </w:r>
+    </w:p>
+    <w:p>
+      <w:r>
+        <w:t>Como: Encargado de compras</w:t>
+      </w:r>
+    </w:p>
+    <w:p>
+      <w:r>
+        <w:t>Quiero: Registrar un nuevo proveedor con su código, nombre, apellido, teléfono y correo.</w:t>
+      </w:r>
+    </w:p>
+    <w:p>
+      <w:r>
+        <w:t>Para: Poder tener sus datos actualizados y contactar fácilmente cuando necesite hacer pedidos.</w:t>
+      </w:r>
+    </w:p>
+    <w:p>
+      <w:r>
+        <w:t>HUDM-005 Buscar Proveedores rápidamente</w:t>
+      </w:r>
+    </w:p>
+    <w:p>
+      <w:r>
+        <w:t>Como: Administrador del sistema</w:t>
+      </w:r>
+    </w:p>
+    <w:p>
+      <w:r>
+        <w:t>Quiero:</w:t>
+      </w:r>
+      <w:r>
+        <w:tab/>
+      </w:r>
+      <w:r>
+        <w:t>Buscar proveedores por su nombre o apellido</w:t>
+      </w:r>
+    </w:p>
+    <w:p>
+      <w:r>
+        <w:t>Para: Acceder rápidamente a su información de contacto sin tener que revisar toda la base de datos.</w:t>
+      </w:r>
+    </w:p>
+    <w:p>
+      <w:r>
+        <w:t>HUDM-006 Editar un Proveedor para contacto</w:t>
+      </w:r>
+    </w:p>
+    <w:p>
+      <w:r>
+        <w:t>Como: Supervisor</w:t>
+      </w:r>
+    </w:p>
+    <w:p>
+      <w:r>
+        <w:t>Quiero: Editar el correo o teléfono de un proveedor existente.</w:t>
+      </w:r>
+    </w:p>
+    <w:p>
+      <w:r>
+        <w:t>Para: Asegurar que los datos estén siempre actualizados y no se pierda la comunicación de contacto.</w:t>
+      </w:r>
+    </w:p>
+    <w:p/>
+    <w:p>
+      <w:r>
+        <w:t>HU</w:t>
+      </w:r>
+      <w:r>
+        <w:t>RM</w:t>
+      </w:r>
+      <w:r>
+        <w:t>-00</w:t>
+      </w:r>
+      <w:r>
+        <w:t>7</w:t>
+      </w:r>
+      <w:r>
+        <w:t xml:space="preserve"> Registro de nuevo Empleado</w:t>
+      </w:r>
+    </w:p>
+    <w:p>
+      <w:r>
+        <w:t xml:space="preserve">Como: </w:t>
+      </w:r>
+      <w:r>
+        <w:t>Empleado</w:t>
+      </w:r>
+      <w:r>
+        <w:t xml:space="preserve"> del </w:t>
+      </w:r>
+      <w:r>
+        <w:t>área</w:t>
+      </w:r>
+      <w:r>
+        <w:br/>
+      </w:r>
+      <w:r>
+        <w:t>Quiero: Registrar o agregar los datos de un nuevo empleado al sistema</w:t>
+      </w:r>
+      <w:r>
+        <w:br/>
+      </w:r>
+      <w:r>
+        <w:t>Para</w:t>
+      </w:r>
+      <w:r>
+        <w:rPr>
+          <w:rStyle w:val="Textoennegrita"/>
+        </w:rPr>
+        <w:t>:</w:t>
+      </w:r>
+      <w:r>
+        <w:t xml:space="preserve"> Tener control del personal que trabaja en la empresa y sus datos de contacto</w:t>
+      </w:r>
+    </w:p>
+    <w:p/>
+    <w:p>
+      <w:r>
+        <w:t>HU</w:t>
+      </w:r>
+      <w:r>
+        <w:t>RM</w:t>
+      </w:r>
+      <w:r>
+        <w:t>-00</w:t>
+      </w:r>
+      <w:r>
+        <w:t>8</w:t>
+      </w:r>
+      <w:r>
+        <w:t xml:space="preserve"> Consulta de Empleado</w:t>
+      </w:r>
+    </w:p>
+    <w:p>
+      <w:r>
+        <w:t xml:space="preserve">Como: </w:t>
+      </w:r>
+      <w:r>
+        <w:t xml:space="preserve">Empleado </w:t>
+      </w:r>
+      <w:r>
+        <w:t xml:space="preserve">del </w:t>
+      </w:r>
+      <w:r>
+        <w:t>área</w:t>
+      </w:r>
+      <w:r>
+        <w:br/>
+      </w:r>
+      <w:r>
+        <w:t>Quiero: Consultar los datos de un empleado registrado</w:t>
+      </w:r>
+      <w:r>
+        <w:br/>
+      </w:r>
+      <w:r>
+        <w:t>Para: Verificar su información o actualizarla si es necesario</w:t>
+      </w:r>
+    </w:p>
+    <w:p/>
+    <w:p>
+      <w:r>
+        <w:t>HU</w:t>
+      </w:r>
+      <w:r>
+        <w:t>RM</w:t>
+      </w:r>
+      <w:r>
+        <w:t>-00</w:t>
+      </w:r>
+      <w:r>
+        <w:t>9</w:t>
+      </w:r>
+      <w:r>
+        <w:t xml:space="preserve"> Actualización de Datos del Empleado</w:t>
+      </w:r>
+    </w:p>
+    <w:p>
+      <w:r>
+        <w:t xml:space="preserve">Como: </w:t>
+      </w:r>
+      <w:r>
+        <w:t xml:space="preserve">Empleado </w:t>
+      </w:r>
+      <w:r>
+        <w:t xml:space="preserve">del </w:t>
+      </w:r>
+      <w:r>
+        <w:t>área</w:t>
+      </w:r>
+      <w:r>
+        <w:br/>
+      </w:r>
+      <w:r>
+        <w:t>Quiero: Modificar o actualizar los datos de un empleado existente</w:t>
+      </w:r>
+      <w:r>
+        <w:br/>
+      </w:r>
+      <w:r>
+        <w:t xml:space="preserve">Para: Mantener la información del </w:t>
+      </w:r>
+      <w:proofErr w:type="spellStart"/>
+      <w:r>
+        <w:t>personal</w:t>
+      </w:r>
+      <w:proofErr w:type="spellEnd"/>
+      <w:r>
+        <w:t xml:space="preserve"> siempre actualizada</w:t>
+      </w:r>
+    </w:p>
+    <w:p/>
+    <w:p>
+      <w:r>
+        <w:t>HU</w:t>
+      </w:r>
+      <w:r>
+        <w:t>DL</w:t>
+      </w:r>
+      <w:r>
+        <w:t>-0</w:t>
+      </w:r>
+      <w:r>
+        <w:t>10</w:t>
+      </w:r>
+      <w:r>
+        <w:t xml:space="preserve"> </w:t>
+      </w:r>
+      <w:r>
+        <w:t>Consulta de Datos de los clientes</w:t>
+      </w:r>
+    </w:p>
+    <w:p>
+      <w:r>
+        <w:t>Como: Gerente de ventas.</w:t>
+      </w:r>
+    </w:p>
+    <w:p>
+      <w:r>
+        <w:t xml:space="preserve">Quiero: </w:t>
+      </w:r>
+      <w:r>
+        <w:t>Consultar</w:t>
+      </w:r>
+      <w:r>
+        <w:t xml:space="preserve"> el inventario completo de todos los vehículos, incluyendo el estado del vehículo si esta (disponible, reservado).</w:t>
+      </w:r>
+    </w:p>
+    <w:p>
+      <w:r>
+        <w:t>Para: Disponer de la información precisa en tiempo real de cada cliente así facilitando una venta.</w:t>
+      </w:r>
+    </w:p>
+    <w:p>
+      <w:pPr>
+        <w:rPr>
+          <w:u w:val="single"/>
+        </w:rPr>
+      </w:pPr>
+      <w:r>
+        <w:t>HU</w:t>
+      </w:r>
+      <w:r>
+        <w:t>DL</w:t>
+      </w:r>
+      <w:r>
+        <w:t>-0</w:t>
+      </w:r>
+      <w:r>
+        <w:t>11</w:t>
+      </w:r>
+      <w:r>
+        <w:t xml:space="preserve"> </w:t>
+      </w:r>
+      <w:r>
+        <w:t>Registro de datos de los clientes</w:t>
+      </w:r>
+    </w:p>
+    <w:p>
+      <w:r>
+        <w:t>Como: Vendedor de la concesionaria.</w:t>
+      </w:r>
+    </w:p>
+    <w:p>
+      <w:r>
+        <w:t>Quiero: Registrar los datos de cada cliente como (correos, llamadas, visitas), notas sobre sus preferencias como (modelo de auto, presupuesto).</w:t>
+      </w:r>
+    </w:p>
+    <w:p>
+      <w:r>
+        <w:t>Para: Lograr no perder ninguna oportunidad de venta, por contratiempo con los clientes a la hora de una venta.</w:t>
+      </w:r>
+    </w:p>
+    <w:p>
+      <w:r>
+        <w:t>HU</w:t>
+      </w:r>
+      <w:r>
+        <w:t>DL</w:t>
+      </w:r>
+      <w:r>
+        <w:t>-0</w:t>
+      </w:r>
+      <w:r>
+        <w:t>1</w:t>
+      </w:r>
+      <w:r>
+        <w:t>2</w:t>
+      </w:r>
+      <w:r>
+        <w:t xml:space="preserve"> </w:t>
+      </w:r>
+      <w:r>
+        <w:t>Generador de reportes detallados</w:t>
+      </w:r>
+    </w:p>
+    <w:p>
+      <w:r>
+        <w:t>Como: Gerente de ventas:</w:t>
+      </w:r>
+    </w:p>
+    <w:p>
+      <w:r>
+        <w:t>Quiero: Poder generar reportes detallados de las ventas que se realizan por cada vendedor de la concesionaria y el período de tiempo.</w:t>
+      </w:r>
+    </w:p>
+    <w:p>
+      <w:r>
+        <w:t>Para: Para tener un control detallado de cada vendedor, así justificando la venta de cada uno y quien rinde mejor en el trabajo.</w:t>
+      </w:r>
+    </w:p>
+    <w:p>
+      <w:pPr>
+        <w:rPr>
+          <w:u w:val="single"/>
+        </w:rPr>
+      </w:pPr>
+    </w:p>
+    <w:p/>
+    <w:p>
+      <w:pPr>
+        <w:rPr>
+          <w:sz w:val="20"/>
+          <w:szCs w:val="20"/>
+        </w:rPr>
+      </w:pPr>
+      <w:r>
+        <w:rPr>
+          <w:sz w:val="20"/>
+          <w:szCs w:val="20"/>
+        </w:rPr>
+        <w:t xml:space="preserve">HUOD-013 Reserva </w:t>
+      </w:r>
+      <w:proofErr w:type="spellStart"/>
+      <w:r>
+        <w:rPr>
+          <w:sz w:val="20"/>
+          <w:szCs w:val="20"/>
+        </w:rPr>
+        <w:t>Rapida</w:t>
+      </w:r>
+      <w:proofErr w:type="spellEnd"/>
+    </w:p>
+    <w:p>
+      <w:pPr>
+        <w:rPr>
+          <w:sz w:val="20"/>
+          <w:szCs w:val="20"/>
+        </w:rPr>
+      </w:pPr>
+      <w:r>
+        <w:rPr>
+          <w:sz w:val="20"/>
+          <w:szCs w:val="20"/>
+        </w:rPr>
+        <w:t>Como: Dueño</w:t>
+      </w:r>
+    </w:p>
+    <w:p>
+      <w:pPr>
+        <w:rPr>
+          <w:sz w:val="20"/>
+          <w:szCs w:val="20"/>
+        </w:rPr>
+      </w:pPr>
+      <w:r>
+        <w:rPr>
+          <w:sz w:val="20"/>
+          <w:szCs w:val="20"/>
+        </w:rPr>
+        <w:t>Quiero: Reservar las citas de los clientes por medio de correo.</w:t>
+      </w:r>
+    </w:p>
+    <w:p>
+      <w:pPr>
+        <w:rPr>
+          <w:sz w:val="20"/>
+          <w:szCs w:val="20"/>
+        </w:rPr>
+      </w:pPr>
+      <w:r>
+        <w:rPr>
+          <w:sz w:val="20"/>
+          <w:szCs w:val="20"/>
+        </w:rPr>
+        <w:t>Para: que no tenga que llamar ni esperar atención personalizada.</w:t>
+      </w:r>
+    </w:p>
+    <w:p/>
+    <w:p>
+      <w:pPr>
+        <w:rPr>
+          <w:sz w:val="20"/>
+          <w:szCs w:val="20"/>
+        </w:rPr>
+      </w:pPr>
+      <w:r>
+        <w:rPr>
+          <w:sz w:val="20"/>
+          <w:szCs w:val="20"/>
+        </w:rPr>
+        <w:t>HUOD-014 Buscador de Concesionarios Mas Cercanos</w:t>
+      </w:r>
+    </w:p>
+    <w:p>
+      <w:pPr>
+        <w:rPr>
+          <w:sz w:val="20"/>
+          <w:szCs w:val="20"/>
+        </w:rPr>
+      </w:pPr>
+      <w:r>
+        <w:rPr>
+          <w:sz w:val="20"/>
+          <w:szCs w:val="20"/>
+        </w:rPr>
+        <w:t>Como: Usuario Interesado</w:t>
+      </w:r>
+    </w:p>
+    <w:p>
+      <w:pPr>
+        <w:rPr>
+          <w:sz w:val="20"/>
+          <w:szCs w:val="20"/>
+        </w:rPr>
+      </w:pPr>
+      <w:r>
+        <w:rPr>
+          <w:sz w:val="20"/>
+          <w:szCs w:val="20"/>
+        </w:rPr>
+        <w:t>Quiero: poder buscar concesionarios por ubicación.</w:t>
+      </w:r>
+    </w:p>
+    <w:p>
+      <w:pPr>
+        <w:rPr>
+          <w:sz w:val="20"/>
+          <w:szCs w:val="20"/>
+        </w:rPr>
+      </w:pPr>
+      <w:r>
+        <w:rPr>
+          <w:sz w:val="20"/>
+          <w:szCs w:val="20"/>
+        </w:rPr>
+        <w:t xml:space="preserve">Para: </w:t>
+      </w:r>
+      <w:r>
+        <w:rPr>
+          <w:sz w:val="20"/>
+          <w:szCs w:val="20"/>
+        </w:rPr>
+        <w:t>pueda encontrar fácilmente el más cercano a mí, ver su información de contacto y comunicarme si me interesa.</w:t>
+      </w:r>
+    </w:p>
+    <w:p>
+      <w:pPr>
+        <w:rPr>
+          <w:sz w:val="20"/>
+          <w:szCs w:val="20"/>
+        </w:rPr>
+      </w:pPr>
+    </w:p>
+    <w:p>
+      <w:pPr>
+        <w:ind w:left="720" w:hanging="720"/>
+        <w:rPr>
+          <w:sz w:val="20"/>
+          <w:szCs w:val="20"/>
+        </w:rPr>
+      </w:pPr>
+      <w:r>
+        <w:rPr>
+          <w:sz w:val="20"/>
+          <w:szCs w:val="20"/>
+        </w:rPr>
+        <w:t>HUOD-015 Formulario de contacto por nombre de Concesionario</w:t>
+      </w:r>
+    </w:p>
+    <w:p>
+      <w:pPr>
+        <w:rPr>
+          <w:sz w:val="20"/>
+          <w:szCs w:val="20"/>
+        </w:rPr>
+      </w:pPr>
+      <w:r>
+        <w:rPr>
+          <w:sz w:val="20"/>
+          <w:szCs w:val="20"/>
+        </w:rPr>
+        <w:t>Como: Visitante</w:t>
+      </w:r>
+    </w:p>
+    <w:p>
+      <w:pPr>
+        <w:rPr>
+          <w:sz w:val="20"/>
+          <w:szCs w:val="20"/>
+        </w:rPr>
+      </w:pPr>
+      <w:r>
+        <w:rPr>
+          <w:sz w:val="20"/>
+          <w:szCs w:val="20"/>
+        </w:rPr>
+        <w:t xml:space="preserve">Quiero: </w:t>
+      </w:r>
+      <w:r>
+        <w:rPr>
+          <w:sz w:val="20"/>
+          <w:szCs w:val="20"/>
+        </w:rPr>
+        <w:t xml:space="preserve">poder enviar un mensaje directamente a la sucursal </w:t>
+      </w:r>
+      <w:r>
+        <w:rPr>
+          <w:sz w:val="20"/>
+          <w:szCs w:val="20"/>
+        </w:rPr>
+        <w:t xml:space="preserve">especifica </w:t>
+      </w:r>
+      <w:r>
+        <w:rPr>
+          <w:sz w:val="20"/>
+          <w:szCs w:val="20"/>
+        </w:rPr>
+        <w:t>que me interesa</w:t>
+      </w:r>
+      <w:r>
+        <w:rPr>
+          <w:sz w:val="20"/>
+          <w:szCs w:val="20"/>
+        </w:rPr>
+        <w:t>.</w:t>
+      </w:r>
+    </w:p>
+    <w:p>
+      <w:pPr>
+        <w:rPr>
+          <w:sz w:val="20"/>
+          <w:szCs w:val="20"/>
+        </w:rPr>
+      </w:pPr>
+      <w:r>
+        <w:rPr>
+          <w:sz w:val="20"/>
+          <w:szCs w:val="20"/>
+        </w:rPr>
+        <w:t xml:space="preserve">Para: que un asesor </w:t>
+      </w:r>
+      <w:r>
+        <w:rPr>
+          <w:sz w:val="20"/>
+          <w:szCs w:val="20"/>
+        </w:rPr>
+        <w:t>me responda mis dudas sin tener que hacer una llamada</w:t>
+      </w:r>
+      <w:r>
+        <w:rPr>
+          <w:sz w:val="20"/>
+          <w:szCs w:val="20"/>
+        </w:rPr>
+        <w:t>.</w:t>
+      </w:r>
+      <w:r>
+        <w:rPr>
+          <w:sz w:val="20"/>
+          <w:szCs w:val="20"/>
+        </w:rPr>
+        <w:tab/>
+      </w:r>
+    </w:p>
+    <w:p>
+      <w:pPr>
+        <w:rPr>
+          <w:sz w:val="20"/>
+          <w:szCs w:val="20"/>
+        </w:rPr>
+      </w:pPr>
+    </w:p>
+    <w:p>
+      <w:pPr>
+        <w:rPr>
+          <w:sz w:val="20"/>
+          <w:szCs w:val="20"/>
+        </w:rPr>
+      </w:pPr>
+      <w:r>
+        <w:rPr>
+          <w:sz w:val="20"/>
+          <w:szCs w:val="20"/>
+        </w:rPr>
+        <w:t>HUCN-0</w:t>
+      </w:r>
+      <w:r>
+        <w:rPr>
+          <w:sz w:val="20"/>
+          <w:szCs w:val="20"/>
+        </w:rPr>
+        <w:t>16</w:t>
+      </w:r>
+      <w:r>
+        <w:rPr>
+          <w:sz w:val="20"/>
+          <w:szCs w:val="20"/>
+        </w:rPr>
+        <w:t xml:space="preserve"> Ver los tipos de Membresías</w:t>
+      </w:r>
+    </w:p>
+    <w:p>
+      <w:pPr>
+        <w:rPr>
+          <w:sz w:val="20"/>
+          <w:szCs w:val="20"/>
+        </w:rPr>
+      </w:pPr>
+      <w:r>
+        <w:rPr>
+          <w:sz w:val="20"/>
+          <w:szCs w:val="20"/>
+        </w:rPr>
+        <w:t>Como: Empleado de logística.</w:t>
+      </w:r>
+    </w:p>
+    <w:p>
+      <w:pPr>
+        <w:rPr>
+          <w:sz w:val="20"/>
+          <w:szCs w:val="20"/>
+        </w:rPr>
+      </w:pPr>
+      <w:r>
+        <w:rPr>
+          <w:sz w:val="20"/>
+          <w:szCs w:val="20"/>
+        </w:rPr>
+        <w:t>Quiero: Mostrar los tipos de membresías que hay.</w:t>
+      </w:r>
+    </w:p>
+    <w:p>
+      <w:pPr>
+        <w:rPr>
+          <w:sz w:val="20"/>
+          <w:szCs w:val="20"/>
+        </w:rPr>
+      </w:pPr>
+      <w:r>
+        <w:rPr>
+          <w:sz w:val="20"/>
+          <w:szCs w:val="20"/>
+        </w:rPr>
+        <w:t xml:space="preserve">Para: Para que el cliente se interese </w:t>
+      </w:r>
+      <w:proofErr w:type="spellStart"/>
+      <w:r>
+        <w:rPr>
+          <w:sz w:val="20"/>
+          <w:szCs w:val="20"/>
+        </w:rPr>
+        <w:t>mas</w:t>
+      </w:r>
+      <w:proofErr w:type="spellEnd"/>
+      <w:r>
+        <w:rPr>
+          <w:sz w:val="20"/>
+          <w:szCs w:val="20"/>
+        </w:rPr>
+        <w:t xml:space="preserve"> en las membresías.</w:t>
+      </w:r>
+    </w:p>
+    <w:p>
+      <w:pPr>
+        <w:rPr>
+          <w:sz w:val="20"/>
+          <w:szCs w:val="20"/>
+        </w:rPr>
+      </w:pPr>
+    </w:p>
+    <w:p>
+      <w:pPr>
+        <w:rPr>
+          <w:sz w:val="20"/>
+          <w:szCs w:val="20"/>
+        </w:rPr>
+      </w:pPr>
+      <w:r>
+        <w:rPr>
+          <w:sz w:val="20"/>
+          <w:szCs w:val="20"/>
+        </w:rPr>
+        <w:t>HUCN-0</w:t>
+      </w:r>
+      <w:r>
+        <w:rPr>
+          <w:sz w:val="20"/>
+          <w:szCs w:val="20"/>
+        </w:rPr>
+        <w:t>17</w:t>
+      </w:r>
+      <w:r>
+        <w:rPr>
+          <w:sz w:val="20"/>
+          <w:szCs w:val="20"/>
+        </w:rPr>
+        <w:t xml:space="preserve"> Gestionar las mensualidades</w:t>
+      </w:r>
+    </w:p>
+    <w:p>
+      <w:pPr>
+        <w:rPr>
+          <w:sz w:val="20"/>
+          <w:szCs w:val="20"/>
+        </w:rPr>
+      </w:pPr>
+      <w:r>
+        <w:rPr>
+          <w:sz w:val="20"/>
+          <w:szCs w:val="20"/>
+        </w:rPr>
+        <w:t>Como: Empleado de contabilidad.</w:t>
+      </w:r>
+    </w:p>
+    <w:p>
+      <w:pPr>
+        <w:rPr>
+          <w:sz w:val="20"/>
+          <w:szCs w:val="20"/>
+        </w:rPr>
+      </w:pPr>
+      <w:r>
+        <w:rPr>
+          <w:sz w:val="20"/>
+          <w:szCs w:val="20"/>
+        </w:rPr>
+        <w:t>Quiero: Tener un reporte de la</w:t>
+      </w:r>
+      <w:r>
+        <w:rPr>
+          <w:sz w:val="20"/>
+          <w:szCs w:val="20"/>
+        </w:rPr>
+        <w:t>s</w:t>
+      </w:r>
+      <w:r>
+        <w:rPr>
+          <w:sz w:val="20"/>
+          <w:szCs w:val="20"/>
+        </w:rPr>
+        <w:t xml:space="preserve"> mensualidades.</w:t>
+      </w:r>
+    </w:p>
+    <w:p>
+      <w:pPr>
+        <w:rPr>
+          <w:sz w:val="20"/>
+          <w:szCs w:val="20"/>
+        </w:rPr>
+      </w:pPr>
+      <w:r>
+        <w:rPr>
+          <w:sz w:val="20"/>
+          <w:szCs w:val="20"/>
+        </w:rPr>
+        <w:t>Para: Para tener recordatorio de las mensualidades que lleva desde que comenzó.</w:t>
+      </w:r>
+    </w:p>
+    <w:p>
+      <w:pPr>
+        <w:rPr>
+          <w:sz w:val="20"/>
+          <w:szCs w:val="20"/>
+        </w:rPr>
+      </w:pPr>
+    </w:p>
+    <w:p>
+      <w:pPr>
+        <w:rPr>
+          <w:sz w:val="20"/>
+          <w:szCs w:val="20"/>
+        </w:rPr>
+      </w:pPr>
+      <w:r>
+        <w:rPr>
+          <w:sz w:val="20"/>
+          <w:szCs w:val="20"/>
+        </w:rPr>
+        <w:t>HUCN-0</w:t>
+      </w:r>
+      <w:r>
+        <w:rPr>
+          <w:sz w:val="20"/>
+          <w:szCs w:val="20"/>
+        </w:rPr>
+        <w:t>18</w:t>
+      </w:r>
+      <w:r>
+        <w:rPr>
+          <w:sz w:val="20"/>
+          <w:szCs w:val="20"/>
+        </w:rPr>
+        <w:t xml:space="preserve"> Recordatorio para los pagos</w:t>
+      </w:r>
+    </w:p>
+    <w:p>
+      <w:pPr>
+        <w:rPr>
+          <w:sz w:val="20"/>
+          <w:szCs w:val="20"/>
+        </w:rPr>
+      </w:pPr>
+      <w:r>
+        <w:rPr>
+          <w:sz w:val="20"/>
+          <w:szCs w:val="20"/>
+        </w:rPr>
+        <w:t>Como: Cliente olvidadizo.</w:t>
+      </w:r>
+    </w:p>
+    <w:p>
+      <w:pPr>
+        <w:rPr>
+          <w:sz w:val="20"/>
+          <w:szCs w:val="20"/>
+        </w:rPr>
+      </w:pPr>
+      <w:r>
+        <w:rPr>
+          <w:sz w:val="20"/>
+          <w:szCs w:val="20"/>
+        </w:rPr>
+        <w:t>Quiero: Tener un recordatorio antes de la fecha de vencimiento para hacer el pago.</w:t>
+      </w:r>
+    </w:p>
+    <w:p>
+      <w:pPr>
+        <w:rPr>
+          <w:sz w:val="20"/>
+          <w:szCs w:val="20"/>
+        </w:rPr>
+      </w:pPr>
+      <w:r>
+        <w:rPr>
+          <w:sz w:val="20"/>
+          <w:szCs w:val="20"/>
+        </w:rPr>
+        <w:t>Para: Para no atrasarse en los pagos y no tener recargos extras.</w:t>
+      </w:r>
+    </w:p>
+    <w:p>
+      <w:pPr>
+        <w:spacing w:before="100" w:beforeAutospacing="1" w:after="100" w:afterAutospacing="1" w:line="360" w:lineRule="auto"/>
+        <w:rPr>
+          <w:rFonts w:eastAsia="Times New Roman" w:cstheme="minorHAnsi"/>
+          <w:sz w:val="20"/>
+          <w:szCs w:val="20"/>
+          <w:lang w:eastAsia="es-GT"/>
+        </w:rPr>
+      </w:pPr>
+      <w:r>
+        <w:rPr>
+          <w:rFonts w:eastAsia="Times New Roman" w:cstheme="minorHAnsi"/>
+          <w:sz w:val="20"/>
+          <w:szCs w:val="20"/>
+          <w:lang w:eastAsia="es-GT"/>
+        </w:rPr>
+        <w:t>HUIT-0</w:t>
+      </w:r>
+      <w:r>
+        <w:rPr>
+          <w:rFonts w:eastAsia="Times New Roman" w:cstheme="minorHAnsi"/>
+          <w:sz w:val="20"/>
+          <w:szCs w:val="20"/>
+          <w:lang w:eastAsia="es-GT"/>
+        </w:rPr>
+        <w:t>19</w:t>
+      </w:r>
+      <w:r>
+        <w:rPr>
+          <w:rFonts w:eastAsia="Times New Roman" w:cstheme="minorHAnsi"/>
+          <w:sz w:val="20"/>
+          <w:szCs w:val="20"/>
+          <w:lang w:eastAsia="es-GT"/>
+        </w:rPr>
+        <w:t xml:space="preserve"> Visualización de publicidad activa</w:t>
+      </w:r>
+      <w:r>
+        <w:rPr>
+          <w:rFonts w:eastAsia="Times New Roman" w:cstheme="minorHAnsi"/>
+          <w:sz w:val="20"/>
+          <w:szCs w:val="20"/>
+          <w:lang w:eastAsia="es-GT"/>
+        </w:rPr>
+        <w:br/>
+      </w:r>
+      <w:r>
+        <w:rPr>
+          <w:rFonts w:eastAsia="Times New Roman" w:cstheme="minorHAnsi"/>
+          <w:sz w:val="20"/>
+          <w:szCs w:val="20"/>
+          <w:lang w:eastAsia="es-GT"/>
+        </w:rPr>
+        <w:t>Como: Cliente</w:t>
+      </w:r>
+      <w:r>
+        <w:rPr>
+          <w:rFonts w:eastAsia="Times New Roman" w:cstheme="minorHAnsi"/>
+          <w:sz w:val="20"/>
+          <w:szCs w:val="20"/>
+          <w:lang w:eastAsia="es-GT"/>
+        </w:rPr>
+        <w:br/>
+      </w:r>
+      <w:r>
+        <w:rPr>
+          <w:rFonts w:eastAsia="Times New Roman" w:cstheme="minorHAnsi"/>
+          <w:sz w:val="20"/>
+          <w:szCs w:val="20"/>
+          <w:lang w:eastAsia="es-GT"/>
+        </w:rPr>
+        <w:t>Quiero: Visualizar únicamente la publicidad que está activa y no la que ya expiró.</w:t>
+      </w:r>
+      <w:r>
+        <w:rPr>
+          <w:rFonts w:eastAsia="Times New Roman" w:cstheme="minorHAnsi"/>
+          <w:sz w:val="20"/>
+          <w:szCs w:val="20"/>
+          <w:lang w:eastAsia="es-GT"/>
+        </w:rPr>
+        <w:br/>
+      </w:r>
+      <w:r>
+        <w:rPr>
+          <w:rFonts w:eastAsia="Times New Roman" w:cstheme="minorHAnsi"/>
+          <w:sz w:val="20"/>
+          <w:szCs w:val="20"/>
+          <w:lang w:eastAsia="es-GT"/>
+        </w:rPr>
+        <w:t>Para: Evitar confusiones sobre promociones o anuncios que ya no están vigentes.</w:t>
+      </w:r>
+    </w:p>
+    <w:p>
+      <w:pPr>
+        <w:spacing w:before="100" w:beforeAutospacing="1" w:after="100" w:afterAutospacing="1" w:line="360" w:lineRule="auto"/>
+        <w:rPr>
+          <w:rFonts w:eastAsia="Times New Roman" w:cstheme="minorHAnsi"/>
+          <w:sz w:val="20"/>
+          <w:szCs w:val="20"/>
+          <w:lang w:eastAsia="es-GT"/>
+        </w:rPr>
+      </w:pPr>
+      <w:r>
+        <w:rPr>
+          <w:rFonts w:eastAsia="Times New Roman" w:cstheme="minorHAnsi"/>
+          <w:sz w:val="20"/>
+          <w:szCs w:val="20"/>
+          <w:lang w:eastAsia="es-GT"/>
+        </w:rPr>
+        <w:t>HUIT-0</w:t>
+      </w:r>
+      <w:r>
+        <w:rPr>
+          <w:rFonts w:eastAsia="Times New Roman" w:cstheme="minorHAnsi"/>
+          <w:sz w:val="20"/>
+          <w:szCs w:val="20"/>
+          <w:lang w:eastAsia="es-GT"/>
+        </w:rPr>
+        <w:t>20</w:t>
+      </w:r>
+      <w:r>
+        <w:rPr>
+          <w:rFonts w:eastAsia="Times New Roman" w:cstheme="minorHAnsi"/>
+          <w:sz w:val="20"/>
+          <w:szCs w:val="20"/>
+          <w:lang w:eastAsia="es-GT"/>
+        </w:rPr>
+        <w:t xml:space="preserve"> Clasificación de publicidad por tipo</w:t>
+      </w:r>
+      <w:r>
+        <w:rPr>
+          <w:rFonts w:eastAsia="Times New Roman" w:cstheme="minorHAnsi"/>
+          <w:sz w:val="20"/>
+          <w:szCs w:val="20"/>
+          <w:lang w:eastAsia="es-GT"/>
+        </w:rPr>
+        <w:br/>
+      </w:r>
+      <w:r>
+        <w:rPr>
+          <w:rFonts w:eastAsia="Times New Roman" w:cstheme="minorHAnsi"/>
+          <w:sz w:val="20"/>
+          <w:szCs w:val="20"/>
+          <w:lang w:eastAsia="es-GT"/>
+        </w:rPr>
+        <w:t>Como: Administrador</w:t>
+      </w:r>
+      <w:r>
+        <w:rPr>
+          <w:rFonts w:eastAsia="Times New Roman" w:cstheme="minorHAnsi"/>
+          <w:sz w:val="20"/>
+          <w:szCs w:val="20"/>
+          <w:lang w:eastAsia="es-GT"/>
+        </w:rPr>
+        <w:br/>
+      </w:r>
+      <w:r>
+        <w:rPr>
+          <w:rFonts w:eastAsia="Times New Roman" w:cstheme="minorHAnsi"/>
+          <w:sz w:val="20"/>
+          <w:szCs w:val="20"/>
+          <w:lang w:eastAsia="es-GT"/>
+        </w:rPr>
+        <w:t>Quiero: Clasificar la publicidad por tipo, como nuevo lanzamiento, descuento, etc.</w:t>
+      </w:r>
+      <w:r>
+        <w:rPr>
+          <w:rFonts w:eastAsia="Times New Roman" w:cstheme="minorHAnsi"/>
+          <w:sz w:val="20"/>
+          <w:szCs w:val="20"/>
+          <w:lang w:eastAsia="es-GT"/>
+        </w:rPr>
+        <w:br/>
+      </w:r>
+      <w:r>
+        <w:rPr>
+          <w:rFonts w:eastAsia="Times New Roman" w:cstheme="minorHAnsi"/>
+          <w:sz w:val="20"/>
+          <w:szCs w:val="20"/>
+          <w:lang w:eastAsia="es-GT"/>
+        </w:rPr>
+        <w:t>Para: Llevar un mejor control y facilitar la búsqueda de la publicidad.</w:t>
+      </w:r>
+    </w:p>
+    <w:p>
+      <w:pPr>
+        <w:spacing w:before="100" w:beforeAutospacing="1" w:after="100" w:afterAutospacing="1" w:line="360" w:lineRule="auto"/>
+        <w:rPr>
+          <w:rFonts w:eastAsia="Times New Roman" w:cstheme="minorHAnsi"/>
+          <w:sz w:val="20"/>
+          <w:szCs w:val="20"/>
+          <w:lang w:eastAsia="es-GT"/>
+        </w:rPr>
+      </w:pPr>
+      <w:r>
+        <w:rPr>
+          <w:rFonts w:eastAsia="Times New Roman" w:cstheme="minorHAnsi"/>
+          <w:sz w:val="20"/>
+          <w:szCs w:val="20"/>
+          <w:lang w:eastAsia="es-GT"/>
+        </w:rPr>
+        <w:t>HUIT-</w:t>
+      </w:r>
+      <w:r>
+        <w:rPr>
+          <w:rFonts w:eastAsia="Times New Roman" w:cstheme="minorHAnsi"/>
+          <w:sz w:val="20"/>
+          <w:szCs w:val="20"/>
+          <w:lang w:eastAsia="es-GT"/>
+        </w:rPr>
+        <w:t>021</w:t>
+      </w:r>
+      <w:r>
+        <w:rPr>
+          <w:rFonts w:eastAsia="Times New Roman" w:cstheme="minorHAnsi"/>
+          <w:sz w:val="20"/>
+          <w:szCs w:val="20"/>
+          <w:lang w:eastAsia="es-GT"/>
+        </w:rPr>
+        <w:t xml:space="preserve"> Subir publicidad sencilla</w:t>
+      </w:r>
+      <w:r>
+        <w:rPr>
+          <w:rFonts w:eastAsia="Times New Roman" w:cstheme="minorHAnsi"/>
+          <w:sz w:val="20"/>
+          <w:szCs w:val="20"/>
+          <w:lang w:eastAsia="es-GT"/>
+        </w:rPr>
+        <w:br/>
+      </w:r>
+      <w:r>
+        <w:rPr>
+          <w:rFonts w:eastAsia="Times New Roman" w:cstheme="minorHAnsi"/>
+          <w:sz w:val="20"/>
+          <w:szCs w:val="20"/>
+          <w:lang w:eastAsia="es-GT"/>
+        </w:rPr>
+        <w:t>Como: Administrador</w:t>
+      </w:r>
+      <w:r>
+        <w:rPr>
+          <w:rFonts w:eastAsia="Times New Roman" w:cstheme="minorHAnsi"/>
+          <w:sz w:val="20"/>
+          <w:szCs w:val="20"/>
+          <w:lang w:eastAsia="es-GT"/>
+        </w:rPr>
+        <w:br/>
+      </w:r>
+      <w:r>
+        <w:rPr>
+          <w:rFonts w:eastAsia="Times New Roman" w:cstheme="minorHAnsi"/>
+          <w:sz w:val="20"/>
+          <w:szCs w:val="20"/>
+          <w:lang w:eastAsia="es-GT"/>
+        </w:rPr>
+        <w:t>Quiero: Tener un sistema fácil para subir la publicidad.</w:t>
+      </w:r>
+      <w:r>
+        <w:rPr>
+          <w:rFonts w:eastAsia="Times New Roman" w:cstheme="minorHAnsi"/>
+          <w:sz w:val="20"/>
+          <w:szCs w:val="20"/>
+          <w:lang w:eastAsia="es-GT"/>
+        </w:rPr>
+        <w:br/>
+      </w:r>
+      <w:r>
+        <w:rPr>
+          <w:rFonts w:eastAsia="Times New Roman" w:cstheme="minorHAnsi"/>
+          <w:sz w:val="20"/>
+          <w:szCs w:val="20"/>
+          <w:lang w:eastAsia="es-GT"/>
+        </w:rPr>
+        <w:t>Para: Que el proceso sea más rápido y sin complicaciones.</w:t>
+      </w:r>
+    </w:p>
+    <w:p w14:noSpellErr="1">
+      <w:pPr>
+        <w:spacing w:before="100" w:beforeAutospacing="on" w:after="100" w:afterAutospacing="on" w:line="360" w:lineRule="auto"/>
+        <w:rPr>
+          <w:rFonts w:eastAsia="Times New Roman" w:cs="Calibri" w:cstheme="minorAscii"/>
+          <w:sz w:val="20"/>
+          <w:szCs w:val="20"/>
+          <w:lang w:eastAsia="es-GT"/>
+        </w:rPr>
+      </w:pPr>
+    </w:p>
+    <w:p>
+      <w:pPr>
+        <w:spacing w:beforeAutospacing="on" w:afterAutospacing="on" w:line="360" w:lineRule="auto"/>
+        <w:rPr>
+          <w:rFonts w:eastAsia="Times New Roman" w:cs="Calibri" w:cstheme="minorAscii"/>
+          <w:sz w:val="20"/>
+          <w:szCs w:val="20"/>
+          <w:lang w:eastAsia="es-GT"/>
+        </w:rPr>
+      </w:pPr>
+    </w:p>
+    <w:p>
+      <w:pPr>
+        <w:spacing w:beforeAutospacing="on" w:afterAutospacing="on" w:line="360" w:lineRule="auto"/>
+        <w:rPr>
+          <w:rFonts w:eastAsia="Times New Roman" w:cs="Calibri" w:cstheme="minorAscii"/>
+          <w:sz w:val="20"/>
+          <w:szCs w:val="20"/>
+          <w:lang w:eastAsia="es-GT"/>
+        </w:rPr>
+      </w:pPr>
+      <w:r>
+        <w:rPr>
+          <w:rFonts w:eastAsia="Times New Roman" w:cs="Calibri" w:cstheme="minorAscii"/>
+          <w:sz w:val="20"/>
+          <w:szCs w:val="20"/>
+          <w:lang w:eastAsia="es-GT"/>
+        </w:rPr>
+        <w:t xml:space="preserve">HOJS-022 Registros cliente </w:t>
+      </w:r>
+    </w:p>
+    <w:p>
+      <w:pPr>
+        <w:pStyle w:val="Normal"/>
+        <w:spacing w:beforeAutospacing="on" w:afterAutospacing="on" w:line="360" w:lineRule="auto"/>
+      </w:pPr>
+      <w:r>
+        <w:rPr>
+          <w:rFonts w:eastAsia="Times New Roman" w:cs="Calibri" w:cstheme="minorAscii"/>
+          <w:sz w:val="20"/>
+          <w:szCs w:val="20"/>
+          <w:lang w:eastAsia="es-GT"/>
+        </w:rPr>
+        <w:t xml:space="preserve">Como: Desarrollador </w:t>
+      </w:r>
+    </w:p>
+    <w:p>
+      <w:pPr>
+        <w:pStyle w:val="Normal"/>
+        <w:spacing w:beforeAutospacing="on" w:afterAutospacing="on" w:line="360" w:lineRule="auto"/>
+      </w:pPr>
+      <w:r>
+        <w:rPr>
+          <w:rFonts w:eastAsia="Times New Roman" w:cs="Calibri" w:cstheme="minorAscii"/>
+          <w:sz w:val="20"/>
+          <w:szCs w:val="20"/>
+          <w:lang w:eastAsia="es-GT"/>
+        </w:rPr>
+        <w:t xml:space="preserve">Quiero: poder almacenar los datos de los clientes </w:t>
+      </w:r>
+    </w:p>
+    <w:p>
+      <w:pPr>
+        <w:pStyle w:val="Normal"/>
+        <w:spacing w:beforeAutospacing="on" w:afterAutospacing="on" w:line="360" w:lineRule="auto"/>
+      </w:pPr>
+      <w:r>
+        <w:rPr>
+          <w:rFonts w:eastAsia="Times New Roman" w:cs="Calibri" w:cstheme="minorAscii"/>
+          <w:sz w:val="20"/>
+          <w:szCs w:val="20"/>
+          <w:lang w:eastAsia="es-GT"/>
+        </w:rPr>
+        <w:t>Para: llevar un registro de sus compras y datos.</w:t>
+      </w:r>
+    </w:p>
+    <w:p>
+      <w:pPr>
+        <w:rPr>
+          <w:sz w:val="20"/>
+          <w:szCs w:val="20"/>
+        </w:rPr>
+      </w:pPr>
+    </w:p>
+    <w:p>
+      <w:r>
+        <w:rPr/>
+        <w:t>HUJS-023 Servicios de clientes</w:t>
+      </w:r>
+    </w:p>
+    <w:p>
+      <w:pPr>
+        <w:pStyle w:val="Normal"/>
+      </w:pPr>
+      <w:r>
+        <w:rPr/>
+        <w:t xml:space="preserve">Como: Desarrollador </w:t>
+      </w:r>
+    </w:p>
+    <w:p>
+      <w:pPr>
+        <w:pStyle w:val="Normal"/>
+      </w:pPr>
+      <w:r>
+        <w:rPr/>
+        <w:t>Quiero: ofrecer a los clientes membrecías apropiadas para sus necesidades</w:t>
+      </w:r>
+    </w:p>
+    <w:p>
+      <w:pPr>
+        <w:pStyle w:val="Normal"/>
+      </w:pPr>
+      <w:r>
+        <w:rPr/>
+        <w:t>Para: poder mejorar los servicios y la retención de clientes en el concesionario.</w:t>
+      </w:r>
+    </w:p>
+    <w:p/>
+    <w:p>
+      <w:pPr>
+        <w:pStyle w:val="Normal"/>
+        <w:suppressLineNumbers w:val="0"/>
+        <w:bidi w:val="0"/>
+        <w:spacing w:before="0" w:beforeAutospacing="off" w:after="160" w:afterAutospacing="off" w:line="259" w:lineRule="auto"/>
+        <w:ind w:left="0" w:right="0"/>
+        <w:jc w:val="left"/>
+      </w:pPr>
+      <w:r>
+        <w:rPr/>
+        <w:t>HUJS 024 Auditoría de clientes</w:t>
+      </w:r>
+    </w:p>
+    <w:p>
+      <w:pPr>
+        <w:pStyle w:val="Normal"/>
+      </w:pPr>
+      <w:r>
+        <w:rPr/>
+        <w:t>Como: Desarrollador</w:t>
+      </w:r>
+    </w:p>
+    <w:p>
+      <w:pPr>
+        <w:pStyle w:val="Normal"/>
+      </w:pPr>
+      <w:r>
+        <w:rPr/>
+        <w:t xml:space="preserve">Quiero: poder consultar el historial de cambios hechos a los datos de un cliente </w:t>
+      </w:r>
+    </w:p>
+    <w:p>
+      <w:pPr>
+        <w:pStyle w:val="Normal"/>
+      </w:pPr>
+      <w:r>
+        <w:rPr/>
+        <w:t>Para: poder llevar un control de cualquier cambio y modificación.</w:t>
+      </w:r>
+    </w:p>
+    <w:p>
+      <w:pPr>
+        <w:pStyle w:val="Normal"/>
+      </w:pPr>
+    </w:p>
+    <w:p>
+      <w:pPr>
+        <w:pStyle w:val="Normal"/>
+      </w:pPr>
+      <w:r>
+        <w:rPr/>
+        <w:t>HULA-025 Registro de nuevo Taller</w:t>
+      </w:r>
+    </w:p>
+    <w:p>
+      <w:pPr>
+        <w:pStyle w:val="Normal"/>
+      </w:pPr>
+      <w:r>
+        <w:rPr/>
+        <w:t>Como: Empleado del área</w:t>
+      </w:r>
+    </w:p>
+    <w:p>
+      <w:pPr>
+        <w:pStyle w:val="Normal"/>
+      </w:pPr>
+      <w:r>
+        <w:rPr/>
+        <w:t>Quiero: Registrar o agregar los datos de un nuevo taller al sistema</w:t>
+      </w:r>
+    </w:p>
+    <w:p>
+      <w:pPr>
+        <w:pStyle w:val="Normal"/>
+      </w:pPr>
+      <w:r>
+        <w:rPr/>
+        <w:t>Para: Tenerlo disponible para asignarlo a reparaciones o mantenimientos de vehículos</w:t>
+      </w:r>
+    </w:p>
+    <w:p>
+      <w:pPr>
+        <w:pStyle w:val="Normal"/>
+      </w:pPr>
+    </w:p>
+    <w:p/>
+    <w:p/>
+    <w:p/>
+    <w:p>
+      <w:pPr>
+        <w:rPr>
+          <w:rFonts w:ascii="Arial" w:hAnsi="Arial" w:cs="Arial" w:eastAsiaTheme="minorHAnsi"/>
+          <w:sz w:val="28"/>
+        </w:rPr>
+      </w:pPr>
+    </w:p>
     <w:sectPr>
-      <w:pgSz w:w="12240" w:h="15840"/>
-      <w:pgMar w:top="720" w:right="720" w:bottom="720" w:left="720" w:header="708" w:footer="708" w:gutter="0"/>
+      <w:pgSz w:w="12240" w:h="15840" w:orient="portrait"/>
+      <w:pgMar w:top="1417" w:right="1701" w:bottom="1417" w:left="1701" w:header="708" w:footer="708" w:gutter="0"/>
       <w:cols w:space="708"/>
       <w:docGrid w:linePitch="360"/>
     </w:sectPr>
@@ -1516,11 +3154,11 @@
 </file>
 
 <file path=word/styles.xml><?xml version="1.0" encoding="utf-8"?>
-<w:styles xmlns:mc="http://schemas.openxmlformats.org/markup-compatibility/2006" xmlns:r="http://schemas.openxmlformats.org/officeDocument/2006/relationships" xmlns:w="http://schemas.openxmlformats.org/wordprocessingml/2006/main" xmlns:w14="http://schemas.microsoft.com/office/word/2010/wordml" xmlns:w15="http://schemas.microsoft.com/office/word/2012/wordml" mc:Ignorable="w14 w15">
+<w:styles xmlns:wp14="http://schemas.microsoft.com/office/word/2010/wordprocessingDrawing" xmlns:mc="http://schemas.openxmlformats.org/markup-compatibility/2006" xmlns:r="http://schemas.openxmlformats.org/officeDocument/2006/relationships" xmlns:w="http://schemas.openxmlformats.org/wordprocessingml/2006/main" xmlns:w14="http://schemas.microsoft.com/office/word/2010/wordml" xmlns:w15="http://schemas.microsoft.com/office/word/2012/wordml" xmlns:w16cex="http://schemas.microsoft.com/office/word/2018/wordml/cex" xmlns:w16cid="http://schemas.microsoft.com/office/word/2016/wordml/cid" xmlns:w16="http://schemas.microsoft.com/office/word/2018/wordml" xmlns:w16sdtdh="http://schemas.microsoft.com/office/word/2020/wordml/sdtdatahash" xmlns:w16se="http://schemas.microsoft.com/office/word/2015/wordml/symex" mc:Ignorable="w14 w15 w16se w16cid w16 w16cex w16sdtdh wp14">
   <w:docDefaults>
     <w:rPrDefault>
       <w:rPr>
-        <w:rFonts w:asciiTheme="minorHAnsi" w:eastAsiaTheme="minorHAnsi" w:hAnsiTheme="minorHAnsi" w:cstheme="minorBidi"/>
+        <w:rFonts w:asciiTheme="minorHAnsi" w:hAnsiTheme="minorHAnsi" w:eastAsiaTheme="minorHAnsi" w:cstheme="minorBidi"/>
         <w:sz w:val="22"/>
         <w:szCs w:val="22"/>
         <w:lang w:val="es-GT" w:eastAsia="en-US" w:bidi="ar-SA"/>
@@ -1532,17 +3170,17 @@
       </w:pPr>
     </w:pPrDefault>
   </w:docDefaults>
-  <w:latentStyles w:defLockedState="0" w:defUIPriority="99" w:defSemiHidden="0" w:defUnhideWhenUsed="0" w:defQFormat="0" w:count="371">
+  <w:latentStyles w:defLockedState="0" w:defUIPriority="99" w:defSemiHidden="0" w:defUnhideWhenUsed="0" w:defQFormat="0" w:count="376">
     <w:lsdException w:name="Normal" w:uiPriority="0" w:qFormat="1"/>
     <w:lsdException w:name="heading 1" w:uiPriority="9" w:qFormat="1"/>
-    <w:lsdException w:name="heading 2" w:semiHidden="1" w:uiPriority="9" w:unhideWhenUsed="1" w:qFormat="1"/>
-    <w:lsdException w:name="heading 3" w:semiHidden="1" w:uiPriority="9" w:unhideWhenUsed="1" w:qFormat="1"/>
-    <w:lsdException w:name="heading 4" w:semiHidden="1" w:uiPriority="9" w:unhideWhenUsed="1" w:qFormat="1"/>
-    <w:lsdException w:name="heading 5" w:semiHidden="1" w:uiPriority="9" w:unhideWhenUsed="1" w:qFormat="1"/>
-    <w:lsdException w:name="heading 6" w:semiHidden="1" w:uiPriority="9" w:unhideWhenUsed="1" w:qFormat="1"/>
-    <w:lsdException w:name="heading 7" w:semiHidden="1" w:uiPriority="9" w:unhideWhenUsed="1" w:qFormat="1"/>
-    <w:lsdException w:name="heading 8" w:semiHidden="1" w:uiPriority="9" w:unhideWhenUsed="1" w:qFormat="1"/>
-    <w:lsdException w:name="heading 9" w:semiHidden="1" w:uiPriority="9" w:unhideWhenUsed="1" w:qFormat="1"/>
+    <w:lsdException w:name="heading 2" w:uiPriority="9" w:semiHidden="1" w:unhideWhenUsed="1" w:qFormat="1"/>
+    <w:lsdException w:name="heading 3" w:uiPriority="9" w:semiHidden="1" w:unhideWhenUsed="1" w:qFormat="1"/>
+    <w:lsdException w:name="heading 4" w:uiPriority="9" w:semiHidden="1" w:unhideWhenUsed="1" w:qFormat="1"/>
+    <w:lsdException w:name="heading 5" w:uiPriority="9" w:semiHidden="1" w:unhideWhenUsed="1" w:qFormat="1"/>
+    <w:lsdException w:name="heading 6" w:uiPriority="9" w:semiHidden="1" w:unhideWhenUsed="1" w:qFormat="1"/>
+    <w:lsdException w:name="heading 7" w:uiPriority="9" w:semiHidden="1" w:unhideWhenUsed="1" w:qFormat="1"/>
+    <w:lsdException w:name="heading 8" w:uiPriority="9" w:semiHidden="1" w:unhideWhenUsed="1" w:qFormat="1"/>
+    <w:lsdException w:name="heading 9" w:uiPriority="9" w:semiHidden="1" w:unhideWhenUsed="1" w:qFormat="1"/>
     <w:lsdException w:name="index 1" w:semiHidden="1" w:unhideWhenUsed="1"/>
     <w:lsdException w:name="index 2" w:semiHidden="1" w:unhideWhenUsed="1"/>
     <w:lsdException w:name="index 3" w:semiHidden="1" w:unhideWhenUsed="1"/>
@@ -1552,22 +3190,22 @@
     <w:lsdException w:name="index 7" w:semiHidden="1" w:unhideWhenUsed="1"/>
     <w:lsdException w:name="index 8" w:semiHidden="1" w:unhideWhenUsed="1"/>
     <w:lsdException w:name="index 9" w:semiHidden="1" w:unhideWhenUsed="1"/>
-    <w:lsdException w:name="toc 1" w:semiHidden="1" w:uiPriority="39" w:unhideWhenUsed="1"/>
-    <w:lsdException w:name="toc 2" w:semiHidden="1" w:uiPriority="39" w:unhideWhenUsed="1"/>
-    <w:lsdException w:name="toc 3" w:semiHidden="1" w:uiPriority="39" w:unhideWhenUsed="1"/>
-    <w:lsdException w:name="toc 4" w:semiHidden="1" w:uiPriority="39" w:unhideWhenUsed="1"/>
-    <w:lsdException w:name="toc 5" w:semiHidden="1" w:uiPriority="39" w:unhideWhenUsed="1"/>
-    <w:lsdException w:name="toc 6" w:semiHidden="1" w:uiPriority="39" w:unhideWhenUsed="1"/>
-    <w:lsdException w:name="toc 7" w:semiHidden="1" w:uiPriority="39" w:unhideWhenUsed="1"/>
-    <w:lsdException w:name="toc 8" w:semiHidden="1" w:uiPriority="39" w:unhideWhenUsed="1"/>
-    <w:lsdException w:name="toc 9" w:semiHidden="1" w:uiPriority="39" w:unhideWhenUsed="1"/>
+    <w:lsdException w:name="toc 1" w:uiPriority="39" w:semiHidden="1" w:unhideWhenUsed="1"/>
+    <w:lsdException w:name="toc 2" w:uiPriority="39" w:semiHidden="1" w:unhideWhenUsed="1"/>
+    <w:lsdException w:name="toc 3" w:uiPriority="39" w:semiHidden="1" w:unhideWhenUsed="1"/>
+    <w:lsdException w:name="toc 4" w:uiPriority="39" w:semiHidden="1" w:unhideWhenUsed="1"/>
+    <w:lsdException w:name="toc 5" w:uiPriority="39" w:semiHidden="1" w:unhideWhenUsed="1"/>
+    <w:lsdException w:name="toc 6" w:uiPriority="39" w:semiHidden="1" w:unhideWhenUsed="1"/>
+    <w:lsdException w:name="toc 7" w:uiPriority="39" w:semiHidden="1" w:unhideWhenUsed="1"/>
+    <w:lsdException w:name="toc 8" w:uiPriority="39" w:semiHidden="1" w:unhideWhenUsed="1"/>
+    <w:lsdException w:name="toc 9" w:uiPriority="39" w:semiHidden="1" w:unhideWhenUsed="1"/>
     <w:lsdException w:name="Normal Indent" w:semiHidden="1" w:unhideWhenUsed="1"/>
     <w:lsdException w:name="footnote text" w:semiHidden="1" w:unhideWhenUsed="1"/>
     <w:lsdException w:name="annotation text" w:semiHidden="1" w:unhideWhenUsed="1"/>
     <w:lsdException w:name="header" w:semiHidden="1" w:unhideWhenUsed="1"/>
     <w:lsdException w:name="footer" w:semiHidden="1" w:unhideWhenUsed="1"/>
     <w:lsdException w:name="index heading" w:semiHidden="1" w:unhideWhenUsed="1"/>
-    <w:lsdException w:name="caption" w:semiHidden="1" w:uiPriority="35" w:unhideWhenUsed="1" w:qFormat="1"/>
+    <w:lsdException w:name="caption" w:uiPriority="35" w:semiHidden="1" w:unhideWhenUsed="1" w:qFormat="1"/>
     <w:lsdException w:name="table of figures" w:semiHidden="1" w:unhideWhenUsed="1"/>
     <w:lsdException w:name="envelope address" w:semiHidden="1" w:unhideWhenUsed="1"/>
     <w:lsdException w:name="envelope return" w:semiHidden="1" w:unhideWhenUsed="1"/>
@@ -1598,7 +3236,7 @@
     <w:lsdException w:name="Title" w:uiPriority="10" w:qFormat="1"/>
     <w:lsdException w:name="Closing" w:semiHidden="1" w:unhideWhenUsed="1"/>
     <w:lsdException w:name="Signature" w:semiHidden="1" w:unhideWhenUsed="1"/>
-    <w:lsdException w:name="Default Paragraph Font" w:semiHidden="1" w:uiPriority="1" w:unhideWhenUsed="1"/>
+    <w:lsdException w:name="Default Paragraph Font" w:uiPriority="1" w:semiHidden="1" w:unhideWhenUsed="1"/>
     <w:lsdException w:name="Body Text" w:semiHidden="1" w:unhideWhenUsed="1"/>
     <w:lsdException w:name="Body Text Indent" w:semiHidden="1" w:unhideWhenUsed="1"/>
     <w:lsdException w:name="List Continue" w:semiHidden="1" w:unhideWhenUsed="1"/>
@@ -1798,8 +3436,8 @@
     <w:lsdException w:name="Subtle Reference" w:uiPriority="31" w:qFormat="1"/>
     <w:lsdException w:name="Intense Reference" w:uiPriority="32" w:qFormat="1"/>
     <w:lsdException w:name="Book Title" w:uiPriority="33" w:qFormat="1"/>
-    <w:lsdException w:name="Bibliography" w:semiHidden="1" w:uiPriority="37" w:unhideWhenUsed="1"/>
-    <w:lsdException w:name="TOC Heading" w:semiHidden="1" w:uiPriority="39" w:unhideWhenUsed="1" w:qFormat="1"/>
+    <w:lsdException w:name="Bibliography" w:uiPriority="37" w:semiHidden="1" w:unhideWhenUsed="1"/>
+    <w:lsdException w:name="TOC Heading" w:uiPriority="39" w:semiHidden="1" w:unhideWhenUsed="1" w:qFormat="1"/>
     <w:lsdException w:name="Plain Table 1" w:uiPriority="41"/>
     <w:lsdException w:name="Plain Table 2" w:uiPriority="42"/>
     <w:lsdException w:name="Plain Table 3" w:uiPriority="43"/>
@@ -1904,8 +3542,13 @@
     <w:lsdException w:name="List Table 5 Dark Accent 6" w:uiPriority="50"/>
     <w:lsdException w:name="List Table 6 Colorful Accent 6" w:uiPriority="51"/>
     <w:lsdException w:name="List Table 7 Colorful Accent 6" w:uiPriority="52"/>
+    <w:lsdException w:name="Mention" w:semiHidden="1" w:unhideWhenUsed="1"/>
+    <w:lsdException w:name="Smart Hyperlink" w:semiHidden="1" w:unhideWhenUsed="1"/>
+    <w:lsdException w:name="Hashtag" w:semiHidden="1" w:unhideWhenUsed="1"/>
+    <w:lsdException w:name="Unresolved Mention" w:semiHidden="1" w:unhideWhenUsed="1"/>
+    <w:lsdException w:name="Smart Link" w:semiHidden="1" w:unhideWhenUsed="1"/>
   </w:latentStyles>
-  <w:style w:type="paragraph" w:default="1" w:styleId="Normal">
+  <w:style w:type="paragraph" w:styleId="Normal" w:default="1">
     <w:name w:val="Normal"/>
     <w:qFormat/>
     <w:rsid w:val="007B480D"/>
@@ -1913,13 +3556,13 @@
       <w:rFonts w:eastAsia="MS Mincho"/>
     </w:rPr>
   </w:style>
-  <w:style w:type="character" w:default="1" w:styleId="Fuentedeprrafopredeter">
+  <w:style w:type="character" w:styleId="Fuentedeprrafopredeter" w:default="1">
     <w:name w:val="Default Paragraph Font"/>
     <w:uiPriority w:val="1"/>
     <w:semiHidden/>
     <w:unhideWhenUsed/>
   </w:style>
-  <w:style w:type="table" w:default="1" w:styleId="Tablanormal">
+  <w:style w:type="table" w:styleId="Tablanormal" w:default="1">
     <w:name w:val="Normal Table"/>
     <w:uiPriority w:val="99"/>
     <w:semiHidden/>
@@ -1934,7 +3577,7 @@
       </w:tblCellMar>
     </w:tblPr>
   </w:style>
-  <w:style w:type="numbering" w:default="1" w:styleId="Sinlista">
+  <w:style w:type="numbering" w:styleId="Sinlista" w:default="1">
     <w:name w:val="No List"/>
     <w:uiPriority w:val="99"/>
     <w:semiHidden/>
@@ -1977,7 +3620,7 @@
       <w:szCs w:val="20"/>
     </w:rPr>
   </w:style>
-  <w:style w:type="character" w:customStyle="1" w:styleId="TextocomentarioCar">
+  <w:style w:type="character" w:styleId="TextocomentarioCar" w:customStyle="1">
     <w:name w:val="Texto comentario Car"/>
     <w:basedOn w:val="Fuentedeprrafopredeter"/>
     <w:link w:val="Textocomentario"/>
@@ -2004,7 +3647,7 @@
       <w:bCs/>
     </w:rPr>
   </w:style>
-  <w:style w:type="character" w:customStyle="1" w:styleId="AsuntodelcomentarioCar">
+  <w:style w:type="character" w:styleId="AsuntodelcomentarioCar" w:customStyle="1">
     <w:name w:val="Asunto del comentario Car"/>
     <w:basedOn w:val="TextocomentarioCar"/>
     <w:link w:val="Asuntodelcomentario"/>
@@ -2036,7 +3679,7 @@
       <w:szCs w:val="18"/>
     </w:rPr>
   </w:style>
-  <w:style w:type="character" w:customStyle="1" w:styleId="TextodegloboCar">
+  <w:style w:type="character" w:styleId="TextodegloboCar" w:customStyle="1">
     <w:name w:val="Texto de globo Car"/>
     <w:basedOn w:val="Fuentedeprrafopredeter"/>
     <w:link w:val="Textodeglobo"/>
@@ -2044,12 +3687,12 @@
     <w:semiHidden/>
     <w:rsid w:val="0005271C"/>
     <w:rPr>
-      <w:rFonts w:ascii="Segoe UI" w:eastAsia="MS Mincho" w:hAnsi="Segoe UI" w:cs="Segoe UI"/>
+      <w:rFonts w:ascii="Segoe UI" w:hAnsi="Segoe UI" w:eastAsia="MS Mincho" w:cs="Segoe UI"/>
       <w:sz w:val="18"/>
       <w:szCs w:val="18"/>
     </w:rPr>
   </w:style>
-  <w:style w:type="character" w:customStyle="1" w:styleId="oypena">
+  <w:style w:type="character" w:styleId="oypena" w:customStyle="1">
     <w:name w:val="oypena"/>
     <w:basedOn w:val="Fuentedeprrafopredeter"/>
     <w:rsid w:val="003F5629"/>
@@ -2063,28 +3706,32 @@
       <w:spacing w:after="0" w:line="240" w:lineRule="auto"/>
     </w:pPr>
     <w:tblPr>
-      <w:tblInd w:w="0" w:type="dxa"/>
       <w:tblBorders>
-        <w:top w:val="single" w:sz="4" w:space="0" w:color="auto"/>
-        <w:left w:val="single" w:sz="4" w:space="0" w:color="auto"/>
-        <w:bottom w:val="single" w:sz="4" w:space="0" w:color="auto"/>
-        <w:right w:val="single" w:sz="4" w:space="0" w:color="auto"/>
-        <w:insideH w:val="single" w:sz="4" w:space="0" w:color="auto"/>
-        <w:insideV w:val="single" w:sz="4" w:space="0" w:color="auto"/>
+        <w:top w:val="single" w:color="auto" w:sz="4" w:space="0"/>
+        <w:left w:val="single" w:color="auto" w:sz="4" w:space="0"/>
+        <w:bottom w:val="single" w:color="auto" w:sz="4" w:space="0"/>
+        <w:right w:val="single" w:color="auto" w:sz="4" w:space="0"/>
+        <w:insideH w:val="single" w:color="auto" w:sz="4" w:space="0"/>
+        <w:insideV w:val="single" w:color="auto" w:sz="4" w:space="0"/>
       </w:tblBorders>
-      <w:tblCellMar>
-        <w:top w:w="0" w:type="dxa"/>
-        <w:left w:w="108" w:type="dxa"/>
-        <w:bottom w:w="0" w:type="dxa"/>
-        <w:right w:w="108" w:type="dxa"/>
-      </w:tblCellMar>
     </w:tblPr>
+  </w:style>
+  <w:style w:type="character" w:styleId="Textoennegrita">
+    <w:name w:val="Strong"/>
+    <w:basedOn w:val="Fuentedeprrafopredeter"/>
+    <w:uiPriority w:val="22"/>
+    <w:qFormat/>
+    <w:rsid w:val="008B02C9"/>
+    <w:rPr>
+      <w:b/>
+      <w:bCs/>
+    </w:rPr>
   </w:style>
 </w:styles>
 </file>
 
 <file path=word/theme/theme1.xml><?xml version="1.0" encoding="utf-8"?>
-<a:theme xmlns:a="http://schemas.openxmlformats.org/drawingml/2006/main" name="Tema de Office">
+<a:theme xmlns:a="http://schemas.openxmlformats.org/drawingml/2006/main" xmlns:thm15="http://schemas.microsoft.com/office/thememl/2012/main" name="Tema de Office">
   <a:themeElements>
     <a:clrScheme name="Office">
       <a:dk1>

</xml_diff>

<commit_message>
add:Se agrego HULA-026 al archivo EndOfLine.docx en la rama lalay-2024315
</commit_message>
<xml_diff>
--- a/EndOfLine.docx
+++ b/EndOfLine.docx
@@ -3126,6 +3126,47 @@
         <w:rPr/>
         <w:t>Para: Tenerlo disponible para asignarlo a reparaciones o mantenimientos de vehículos</w:t>
       </w:r>
+    </w:p>
+    <w:p>
+      <w:pPr>
+        <w:pStyle w:val="Normal"/>
+      </w:pPr>
+      <w:r>
+        <w:rPr/>
+        <w:t>HULA-026 Actualización de datos del Taller</w:t>
+      </w:r>
+    </w:p>
+    <w:p>
+      <w:pPr>
+        <w:pStyle w:val="Normal"/>
+      </w:pPr>
+      <w:r>
+        <w:rPr/>
+        <w:t>Como: Empleado del área</w:t>
+      </w:r>
+    </w:p>
+    <w:p>
+      <w:pPr>
+        <w:pStyle w:val="Normal"/>
+      </w:pPr>
+      <w:r>
+        <w:rPr/>
+        <w:t>Quiero: Editar o actualizar la información de un taller ya registrado (como herramientas, repuestos o ubicación)</w:t>
+      </w:r>
+    </w:p>
+    <w:p>
+      <w:pPr>
+        <w:pStyle w:val="Normal"/>
+      </w:pPr>
+      <w:r>
+        <w:rPr/>
+        <w:t>Para: Mantener la información actualizada para una mejor gestión del taller y sus recursos</w:t>
+      </w:r>
+    </w:p>
+    <w:p>
+      <w:pPr>
+        <w:pStyle w:val="Normal"/>
+      </w:pPr>
     </w:p>
     <w:p>
       <w:pPr>

</xml_diff>

<commit_message>
add:Se agrego HULA-027 al archivo EndOfLine.docx en la rama lalay-2024315
</commit_message>
<xml_diff>
--- a/EndOfLine.docx
+++ b/EndOfLine.docx
@@ -3161,6 +3161,47 @@
       <w:r>
         <w:rPr/>
         <w:t>Para: Mantener la información actualizada para una mejor gestión del taller y sus recursos</w:t>
+      </w:r>
+    </w:p>
+    <w:p>
+      <w:pPr>
+        <w:pStyle w:val="Normal"/>
+      </w:pPr>
+    </w:p>
+    <w:p>
+      <w:pPr>
+        <w:pStyle w:val="Normal"/>
+      </w:pPr>
+      <w:r>
+        <w:rPr/>
+        <w:t>HULA-027 Consulta de estado de carro en el Taller</w:t>
+      </w:r>
+    </w:p>
+    <w:p>
+      <w:pPr>
+        <w:pStyle w:val="Normal"/>
+      </w:pPr>
+      <w:r>
+        <w:rPr/>
+        <w:t>Como: Empleado del área</w:t>
+      </w:r>
+    </w:p>
+    <w:p>
+      <w:pPr>
+        <w:pStyle w:val="Normal"/>
+      </w:pPr>
+      <w:r>
+        <w:rPr/>
+        <w:t>Quiero: Consultar el estado del carro en el taller (estadocarro) y los repuestos disponibles</w:t>
+      </w:r>
+    </w:p>
+    <w:p>
+      <w:pPr>
+        <w:pStyle w:val="Normal"/>
+      </w:pPr>
+      <w:r>
+        <w:rPr/>
+        <w:t>Para: Informar al cliente sobre el avance de la reparación y verificar disponibilidad de repuestos</w:t>
       </w:r>
     </w:p>
     <w:p>

</xml_diff>

<commit_message>
Se agrego HUFM-029 al archivo EndOfLine.docx en la rama fmilian-2024356
</commit_message>
<xml_diff>
--- a/EndOfLine.docx
+++ b/EndOfLine.docx
@@ -2723,10 +2723,7 @@
         <w:t>Para: Informar al cliente sobre el avance de la reparación y verificar disponibilidad de repuestos</w:t>
       </w:r>
     </w:p>
-    <w:p>
-      <w:bookmarkStart w:id="0" w:name="_GoBack"/>
-      <w:bookmarkEnd w:id="0"/>
-    </w:p>
+    <w:p/>
     <w:p>
       <w:pPr>
         <w:spacing w:line="360" w:lineRule="auto"/>
@@ -2809,6 +2806,101 @@
         </w:rPr>
         <w:t>Para: Asegurarme de que se ajusta a mis necesidades y comparar fácilmente con otros modelos similares</w:t>
       </w:r>
+    </w:p>
+    <w:p>
+      <w:pPr>
+        <w:spacing w:line="360" w:lineRule="auto"/>
+        <w:rPr>
+          <w:rFonts w:hint="default" w:ascii="Calibri" w:hAnsi="Calibri" w:eastAsia="SimSun" w:cs="Calibri"/>
+          <w:sz w:val="22"/>
+          <w:szCs w:val="22"/>
+        </w:rPr>
+      </w:pPr>
+    </w:p>
+    <w:p>
+      <w:pPr>
+        <w:spacing w:line="360" w:lineRule="auto"/>
+        <w:rPr>
+          <w:rFonts w:hint="default" w:ascii="Calibri" w:hAnsi="Calibri" w:eastAsia="SimSun" w:cs="Calibri"/>
+          <w:sz w:val="22"/>
+          <w:szCs w:val="22"/>
+        </w:rPr>
+      </w:pPr>
+      <w:r>
+        <w:rPr>
+          <w:rFonts w:hint="default" w:ascii="Calibri" w:hAnsi="Calibri" w:eastAsia="SimSun" w:cs="Calibri"/>
+          <w:sz w:val="24"/>
+          <w:szCs w:val="24"/>
+        </w:rPr>
+        <w:t>HUFM-0</w:t>
+      </w:r>
+      <w:r>
+        <w:rPr>
+          <w:rFonts w:hint="default" w:ascii="Calibri" w:hAnsi="Calibri" w:eastAsia="SimSun" w:cs="Calibri"/>
+          <w:sz w:val="24"/>
+          <w:szCs w:val="24"/>
+          <w:lang w:val="es-MX"/>
+        </w:rPr>
+        <w:t>29</w:t>
+      </w:r>
+      <w:r>
+        <w:rPr>
+          <w:rFonts w:hint="default" w:ascii="Calibri" w:hAnsi="Calibri" w:eastAsia="SimSun" w:cs="Calibri"/>
+          <w:sz w:val="24"/>
+          <w:szCs w:val="24"/>
+        </w:rPr>
+        <w:t xml:space="preserve"> Registrar año del carro</w:t>
+      </w:r>
+      <w:r>
+        <w:rPr>
+          <w:rFonts w:hint="default" w:ascii="Calibri" w:hAnsi="Calibri" w:eastAsia="SimSun" w:cs="Calibri"/>
+          <w:sz w:val="24"/>
+          <w:szCs w:val="24"/>
+        </w:rPr>
+        <w:br w:type="textWrapping"/>
+      </w:r>
+      <w:r>
+        <w:rPr>
+          <w:rFonts w:hint="default" w:ascii="Calibri" w:hAnsi="Calibri" w:eastAsia="SimSun" w:cs="Calibri"/>
+          <w:sz w:val="24"/>
+          <w:szCs w:val="24"/>
+        </w:rPr>
+        <w:t>Como: Vendedor de carros</w:t>
+      </w:r>
+      <w:r>
+        <w:rPr>
+          <w:rFonts w:hint="default" w:ascii="Calibri" w:hAnsi="Calibri" w:eastAsia="SimSun" w:cs="Calibri"/>
+          <w:sz w:val="24"/>
+          <w:szCs w:val="24"/>
+        </w:rPr>
+        <w:br w:type="textWrapping"/>
+      </w:r>
+      <w:r>
+        <w:rPr>
+          <w:rFonts w:hint="default" w:ascii="Calibri" w:hAnsi="Calibri" w:eastAsia="SimSun" w:cs="Calibri"/>
+          <w:sz w:val="24"/>
+          <w:szCs w:val="24"/>
+        </w:rPr>
+        <w:t>Quiero: Registrar el año del carro de forma obligatoria al publicarlo</w:t>
+      </w:r>
+      <w:r>
+        <w:rPr>
+          <w:rFonts w:hint="default" w:ascii="Calibri" w:hAnsi="Calibri" w:eastAsia="SimSun" w:cs="Calibri"/>
+          <w:sz w:val="24"/>
+          <w:szCs w:val="24"/>
+        </w:rPr>
+        <w:br w:type="textWrapping"/>
+      </w:r>
+      <w:r>
+        <w:rPr>
+          <w:rFonts w:hint="default" w:ascii="Calibri" w:hAnsi="Calibri" w:eastAsia="SimSun" w:cs="Calibri"/>
+          <w:sz w:val="24"/>
+          <w:szCs w:val="24"/>
+        </w:rPr>
+        <w:t>Para: Que los compradores sepan cuánta antigüedad tiene el vehículo y evitar malentendidos</w:t>
+      </w:r>
+      <w:bookmarkStart w:id="0" w:name="_GoBack"/>
+      <w:bookmarkEnd w:id="0"/>
     </w:p>
     <w:p>
       <w:pPr>

</xml_diff>

<commit_message>
Se agrego HUFM-030 al archivo EndOfLine.docx en la rama fmilian-2024356
</commit_message>
<xml_diff>
--- a/EndOfLine.docx
+++ b/EndOfLine.docx
@@ -2822,6 +2822,99 @@
         <w:spacing w:line="360" w:lineRule="auto"/>
         <w:rPr>
           <w:rFonts w:hint="default" w:ascii="Calibri" w:hAnsi="Calibri" w:eastAsia="SimSun" w:cs="Calibri"/>
+          <w:sz w:val="24"/>
+          <w:szCs w:val="24"/>
+        </w:rPr>
+      </w:pPr>
+      <w:r>
+        <w:rPr>
+          <w:rFonts w:hint="default" w:ascii="Calibri" w:hAnsi="Calibri" w:eastAsia="SimSun" w:cs="Calibri"/>
+          <w:sz w:val="24"/>
+          <w:szCs w:val="24"/>
+        </w:rPr>
+        <w:t>HUFM-0</w:t>
+      </w:r>
+      <w:r>
+        <w:rPr>
+          <w:rFonts w:hint="default" w:ascii="Calibri" w:hAnsi="Calibri" w:eastAsia="SimSun" w:cs="Calibri"/>
+          <w:sz w:val="24"/>
+          <w:szCs w:val="24"/>
+          <w:lang w:val="es-MX"/>
+        </w:rPr>
+        <w:t>29</w:t>
+      </w:r>
+      <w:r>
+        <w:rPr>
+          <w:rFonts w:hint="default" w:ascii="Calibri" w:hAnsi="Calibri" w:eastAsia="SimSun" w:cs="Calibri"/>
+          <w:sz w:val="24"/>
+          <w:szCs w:val="24"/>
+        </w:rPr>
+        <w:t xml:space="preserve"> Registrar año del carro</w:t>
+      </w:r>
+      <w:r>
+        <w:rPr>
+          <w:rFonts w:hint="default" w:ascii="Calibri" w:hAnsi="Calibri" w:eastAsia="SimSun" w:cs="Calibri"/>
+          <w:sz w:val="24"/>
+          <w:szCs w:val="24"/>
+        </w:rPr>
+        <w:br w:type="textWrapping"/>
+      </w:r>
+      <w:r>
+        <w:rPr>
+          <w:rFonts w:hint="default" w:ascii="Calibri" w:hAnsi="Calibri" w:eastAsia="SimSun" w:cs="Calibri"/>
+          <w:sz w:val="24"/>
+          <w:szCs w:val="24"/>
+        </w:rPr>
+        <w:t>Como: Vendedor de carros</w:t>
+      </w:r>
+      <w:r>
+        <w:rPr>
+          <w:rFonts w:hint="default" w:ascii="Calibri" w:hAnsi="Calibri" w:eastAsia="SimSun" w:cs="Calibri"/>
+          <w:sz w:val="24"/>
+          <w:szCs w:val="24"/>
+        </w:rPr>
+        <w:br w:type="textWrapping"/>
+      </w:r>
+      <w:r>
+        <w:rPr>
+          <w:rFonts w:hint="default" w:ascii="Calibri" w:hAnsi="Calibri" w:eastAsia="SimSun" w:cs="Calibri"/>
+          <w:sz w:val="24"/>
+          <w:szCs w:val="24"/>
+        </w:rPr>
+        <w:t>Quiero: Registrar el año del carro de forma obligatoria al publicarlo</w:t>
+      </w:r>
+      <w:r>
+        <w:rPr>
+          <w:rFonts w:hint="default" w:ascii="Calibri" w:hAnsi="Calibri" w:eastAsia="SimSun" w:cs="Calibri"/>
+          <w:sz w:val="24"/>
+          <w:szCs w:val="24"/>
+        </w:rPr>
+        <w:br w:type="textWrapping"/>
+      </w:r>
+      <w:r>
+        <w:rPr>
+          <w:rFonts w:hint="default" w:ascii="Calibri" w:hAnsi="Calibri" w:eastAsia="SimSun" w:cs="Calibri"/>
+          <w:sz w:val="24"/>
+          <w:szCs w:val="24"/>
+        </w:rPr>
+        <w:t>Para: Que los compradores sepan cuánta antigüedad tiene el vehículo y evitar malentendidos</w:t>
+      </w:r>
+    </w:p>
+    <w:p>
+      <w:pPr>
+        <w:spacing w:line="360" w:lineRule="auto"/>
+        <w:rPr>
+          <w:rFonts w:hint="default" w:ascii="Calibri" w:hAnsi="Calibri" w:eastAsia="SimSun" w:cs="Calibri"/>
+          <w:sz w:val="24"/>
+          <w:szCs w:val="24"/>
+        </w:rPr>
+      </w:pPr>
+    </w:p>
+    <w:p>
+      <w:pPr>
+        <w:spacing w:line="360" w:lineRule="auto"/>
+        <w:rPr>
+          <w:rFonts w:hint="default" w:ascii="Calibri" w:hAnsi="Calibri" w:eastAsia="SimSun" w:cs="Calibri"/>
           <w:sz w:val="22"/>
           <w:szCs w:val="22"/>
         </w:rPr>
@@ -2829,78 +2922,78 @@
       <w:r>
         <w:rPr>
           <w:rFonts w:hint="default" w:ascii="Calibri" w:hAnsi="Calibri" w:eastAsia="SimSun" w:cs="Calibri"/>
-          <w:sz w:val="24"/>
-          <w:szCs w:val="24"/>
+          <w:sz w:val="22"/>
+          <w:szCs w:val="22"/>
         </w:rPr>
         <w:t>HUFM-0</w:t>
       </w:r>
       <w:r>
         <w:rPr>
           <w:rFonts w:hint="default" w:ascii="Calibri" w:hAnsi="Calibri" w:eastAsia="SimSun" w:cs="Calibri"/>
-          <w:sz w:val="24"/>
-          <w:szCs w:val="24"/>
+          <w:sz w:val="22"/>
+          <w:szCs w:val="22"/>
           <w:lang w:val="es-MX"/>
         </w:rPr>
-        <w:t>29</w:t>
-      </w:r>
-      <w:r>
-        <w:rPr>
-          <w:rFonts w:hint="default" w:ascii="Calibri" w:hAnsi="Calibri" w:eastAsia="SimSun" w:cs="Calibri"/>
-          <w:sz w:val="24"/>
-          <w:szCs w:val="24"/>
-        </w:rPr>
-        <w:t xml:space="preserve"> Registrar año del carro</w:t>
-      </w:r>
-      <w:r>
-        <w:rPr>
-          <w:rFonts w:hint="default" w:ascii="Calibri" w:hAnsi="Calibri" w:eastAsia="SimSun" w:cs="Calibri"/>
-          <w:sz w:val="24"/>
-          <w:szCs w:val="24"/>
-        </w:rPr>
-        <w:br w:type="textWrapping"/>
-      </w:r>
-      <w:r>
-        <w:rPr>
-          <w:rFonts w:hint="default" w:ascii="Calibri" w:hAnsi="Calibri" w:eastAsia="SimSun" w:cs="Calibri"/>
-          <w:sz w:val="24"/>
-          <w:szCs w:val="24"/>
-        </w:rPr>
-        <w:t>Como: Vendedor de carros</w:t>
-      </w:r>
-      <w:r>
-        <w:rPr>
-          <w:rFonts w:hint="default" w:ascii="Calibri" w:hAnsi="Calibri" w:eastAsia="SimSun" w:cs="Calibri"/>
-          <w:sz w:val="24"/>
-          <w:szCs w:val="24"/>
-        </w:rPr>
-        <w:br w:type="textWrapping"/>
-      </w:r>
-      <w:r>
-        <w:rPr>
-          <w:rFonts w:hint="default" w:ascii="Calibri" w:hAnsi="Calibri" w:eastAsia="SimSun" w:cs="Calibri"/>
-          <w:sz w:val="24"/>
-          <w:szCs w:val="24"/>
-        </w:rPr>
-        <w:t>Quiero: Registrar el año del carro de forma obligatoria al publicarlo</w:t>
-      </w:r>
-      <w:r>
-        <w:rPr>
-          <w:rFonts w:hint="default" w:ascii="Calibri" w:hAnsi="Calibri" w:eastAsia="SimSun" w:cs="Calibri"/>
-          <w:sz w:val="24"/>
-          <w:szCs w:val="24"/>
-        </w:rPr>
-        <w:br w:type="textWrapping"/>
-      </w:r>
-      <w:r>
-        <w:rPr>
-          <w:rFonts w:hint="default" w:ascii="Calibri" w:hAnsi="Calibri" w:eastAsia="SimSun" w:cs="Calibri"/>
-          <w:sz w:val="24"/>
-          <w:szCs w:val="24"/>
-        </w:rPr>
-        <w:t>Para: Que los compradores sepan cuánta antigüedad tiene el vehículo y evitar malentendidos</w:t>
+        <w:t>30</w:t>
       </w:r>
       <w:bookmarkStart w:id="0" w:name="_GoBack"/>
       <w:bookmarkEnd w:id="0"/>
+      <w:r>
+        <w:rPr>
+          <w:rFonts w:hint="default" w:ascii="Calibri" w:hAnsi="Calibri" w:eastAsia="SimSun" w:cs="Calibri"/>
+          <w:sz w:val="22"/>
+          <w:szCs w:val="22"/>
+        </w:rPr>
+        <w:t xml:space="preserve"> Acceder a la marca del carro</w:t>
+      </w:r>
+      <w:r>
+        <w:rPr>
+          <w:rFonts w:hint="default" w:ascii="Calibri" w:hAnsi="Calibri" w:eastAsia="SimSun" w:cs="Calibri"/>
+          <w:sz w:val="22"/>
+          <w:szCs w:val="22"/>
+        </w:rPr>
+        <w:br w:type="textWrapping"/>
+      </w:r>
+      <w:r>
+        <w:rPr>
+          <w:rFonts w:hint="default" w:ascii="Calibri" w:hAnsi="Calibri" w:eastAsia="SimSun" w:cs="Calibri"/>
+          <w:sz w:val="22"/>
+          <w:szCs w:val="22"/>
+        </w:rPr>
+        <w:t>Como: Mecánico del concesionario</w:t>
+      </w:r>
+      <w:r>
+        <w:rPr>
+          <w:rFonts w:hint="default" w:ascii="Calibri" w:hAnsi="Calibri" w:eastAsia="SimSun" w:cs="Calibri"/>
+          <w:sz w:val="22"/>
+          <w:szCs w:val="22"/>
+        </w:rPr>
+        <w:br w:type="textWrapping"/>
+      </w:r>
+      <w:r>
+        <w:rPr>
+          <w:rFonts w:hint="default" w:ascii="Calibri" w:hAnsi="Calibri" w:eastAsia="SimSun" w:cs="Calibri"/>
+          <w:sz w:val="22"/>
+          <w:szCs w:val="22"/>
+        </w:rPr>
+        <w:t>Quiero: Acceder rápidamente a la marca del carro cuando lo recibo en el taller</w:t>
+      </w:r>
+      <w:r>
+        <w:rPr>
+          <w:rFonts w:hint="default" w:ascii="Calibri" w:hAnsi="Calibri" w:eastAsia="SimSun" w:cs="Calibri"/>
+          <w:sz w:val="22"/>
+          <w:szCs w:val="22"/>
+        </w:rPr>
+        <w:br w:type="textWrapping"/>
+      </w:r>
+      <w:r>
+        <w:rPr>
+          <w:rFonts w:hint="default" w:ascii="Calibri" w:hAnsi="Calibri" w:eastAsia="SimSun" w:cs="Calibri"/>
+          <w:sz w:val="22"/>
+          <w:szCs w:val="22"/>
+        </w:rPr>
+        <w:t>Para: Consultar los manuales y procedimientos específicos según el fabricante</w:t>
+      </w:r>
     </w:p>
     <w:p>
       <w:pPr>

</xml_diff>

<commit_message>
add:Se agrego HUDL-031 al archivo EndOfLine.docx en la rama dlopez-2024347
</commit_message>
<xml_diff>
--- a/EndOfLine.docx
+++ b/EndOfLine.docx
@@ -1,6 +1,6 @@
 
 <file path=word/document.xml><?xml version="1.0" encoding="utf-8"?>
-<w:document xmlns:wpc="http://schemas.microsoft.com/office/word/2010/wordprocessingCanvas" xmlns:cx="http://schemas.microsoft.com/office/drawing/2014/chartex" xmlns:mc="http://schemas.openxmlformats.org/markup-compatibility/2006" xmlns:o="urn:schemas-microsoft-com:office:office" xmlns:r="http://schemas.openxmlformats.org/officeDocument/2006/relationships" xmlns:m="http://schemas.openxmlformats.org/officeDocument/2006/math" xmlns:v="urn:schemas-microsoft-com:vml" xmlns:wp14="http://schemas.microsoft.com/office/word/2010/wordprocessingDrawing" xmlns:wp="http://schemas.openxmlformats.org/drawingml/2006/wordprocessingDrawing" xmlns:w10="urn:schemas-microsoft-com:office:word" xmlns:w="http://schemas.openxmlformats.org/wordprocessingml/2006/main" xmlns:w14="http://schemas.microsoft.com/office/word/2010/wordml" xmlns:w15="http://schemas.microsoft.com/office/word/2012/wordml" xmlns:w16se="http://schemas.microsoft.com/office/word/2015/wordml/symex" xmlns:wpg="http://schemas.microsoft.com/office/word/2010/wordprocessingGroup" xmlns:wpi="http://schemas.microsoft.com/office/word/2010/wordprocessingInk" xmlns:wne="http://schemas.microsoft.com/office/word/2006/wordml" xmlns:wps="http://schemas.microsoft.com/office/word/2010/wordprocessingShape" mc:Ignorable="w14 w15 w16se wp14">
+<w:document xmlns:wpc="http://schemas.microsoft.com/office/word/2010/wordprocessingCanvas" xmlns:mc="http://schemas.openxmlformats.org/markup-compatibility/2006" xmlns:o="urn:schemas-microsoft-com:office:office" xmlns:r="http://schemas.openxmlformats.org/officeDocument/2006/relationships" xmlns:m="http://schemas.openxmlformats.org/officeDocument/2006/math" xmlns:v="urn:schemas-microsoft-com:vml" xmlns:wp14="http://schemas.microsoft.com/office/word/2010/wordprocessingDrawing" xmlns:wp="http://schemas.openxmlformats.org/drawingml/2006/wordprocessingDrawing" xmlns:w10="urn:schemas-microsoft-com:office:word" xmlns:w="http://schemas.openxmlformats.org/wordprocessingml/2006/main" xmlns:w14="http://schemas.microsoft.com/office/word/2010/wordml" xmlns:w15="http://schemas.microsoft.com/office/word/2012/wordml" xmlns:wpg="http://schemas.microsoft.com/office/word/2010/wordprocessingGroup" xmlns:wpi="http://schemas.microsoft.com/office/word/2010/wordprocessingInk" xmlns:wne="http://schemas.microsoft.com/office/word/2006/wordml" xmlns:wps="http://schemas.microsoft.com/office/word/2010/wordprocessingShape" mc:Ignorable="w14 w15 wp14">
   <w:body>
     <w:p>
       <w:pPr>
@@ -16,11 +16,11 @@
           <w:rFonts w:ascii="Arial" w:hAnsi="Arial" w:cs="Arial"/>
           <w:b/>
           <w:noProof/>
-          <w:lang w:val="es-ES" w:eastAsia="es-ES"/>
+          <w:lang w:eastAsia="es-GT"/>
         </w:rPr>
         <w:drawing>
-          <wp:inline distT="0" distB="0" distL="0" distR="0" wp14:anchorId="61DA3BD1" wp14:editId="0C35A376">
-            <wp:extent cx="2249144" cy="847725"/>
+          <wp:inline distT="0" distB="0" distL="0" distR="0">
+            <wp:extent cx="2248535" cy="847725"/>
             <wp:effectExtent l="0" t="0" r="0" b="0"/>
             <wp:docPr id="2" name="Imagen 2"/>
             <wp:cNvGraphicFramePr>
@@ -30,13 +30,13 @@
               <a:graphicData uri="http://schemas.openxmlformats.org/drawingml/2006/picture">
                 <pic:pic xmlns:pic="http://schemas.openxmlformats.org/drawingml/2006/picture">
                   <pic:nvPicPr>
-                    <pic:cNvPr id="0" name="Picture 1"/>
+                    <pic:cNvPr id="2" name="Imagen 2"/>
                     <pic:cNvPicPr>
                       <a:picLocks noChangeAspect="1" noChangeArrowheads="1"/>
                     </pic:cNvPicPr>
                   </pic:nvPicPr>
                   <pic:blipFill>
-                    <a:blip r:embed="rId4" cstate="print">
+                    <a:blip r:embed="rId6" cstate="print">
                       <a:extLst>
                         <a:ext uri="{28A0092B-C50C-407E-A947-70E740481C1C}">
                           <a14:useLocalDpi xmlns:a14="http://schemas.microsoft.com/office/drawing/2010/main" val="0"/>
@@ -48,7 +48,7 @@
                       <a:fillRect/>
                     </a:stretch>
                   </pic:blipFill>
-                  <pic:spPr bwMode="auto">
+                  <pic:spPr>
                     <a:xfrm>
                       <a:off x="0" y="0"/>
                       <a:ext cx="2253277" cy="849283"/>
@@ -120,13 +120,7 @@
         <w:rPr>
           <w:rFonts w:ascii="Arial" w:hAnsi="Arial" w:cs="Arial"/>
         </w:rPr>
-        <w:t>5TO. PERITO EN INFORMATICA</w:t>
-      </w:r>
-      <w:r>
-        <w:rPr>
-          <w:rFonts w:ascii="Arial" w:hAnsi="Arial" w:cs="Arial"/>
-        </w:rPr>
-        <w:t xml:space="preserve"> </w:t>
+        <w:t xml:space="preserve">5TO. PERITO EN INFORMATICA </w:t>
       </w:r>
     </w:p>
     <w:p>
@@ -279,7 +273,6 @@
           <w:rFonts w:ascii="Arial" w:hAnsi="Arial" w:cs="Arial"/>
         </w:rPr>
       </w:pPr>
-      <w:proofErr w:type="spellStart"/>
       <w:r>
         <w:rPr>
           <w:rStyle w:val="oypena"/>
@@ -287,17 +280,7 @@
           <w:color w:val="000000"/>
           <w:sz w:val="40"/>
         </w:rPr>
-        <w:t>End</w:t>
-      </w:r>
-      <w:proofErr w:type="spellEnd"/>
-      <w:r>
-        <w:rPr>
-          <w:rStyle w:val="oypena"/>
-          <w:rFonts w:ascii="Arial" w:hAnsi="Arial" w:cs="Arial"/>
-          <w:color w:val="000000"/>
-          <w:sz w:val="40"/>
-        </w:rPr>
-        <w:t xml:space="preserve"> of Line</w:t>
+        <w:t>End of Line</w:t>
       </w:r>
     </w:p>
     <w:p>
@@ -508,16 +491,7 @@
           <w:b/>
           <w:sz w:val="24"/>
         </w:rPr>
-        <w:t xml:space="preserve">Diego Alejandro </w:t>
-      </w:r>
-      <w:proofErr w:type="spellStart"/>
-      <w:r>
-        <w:rPr>
-          <w:rFonts w:ascii="Arial" w:hAnsi="Arial" w:cs="Arial"/>
-          <w:b/>
-          <w:sz w:val="24"/>
-        </w:rPr>
-        <w:t>Vel</w:t>
+        <w:t>Diego Alejandro Vel</w:t>
       </w:r>
       <w:r>
         <w:rPr>
@@ -526,43 +500,22 @@
           <w:sz w:val="24"/>
           <w:lang w:val="es-ES"/>
         </w:rPr>
-        <w:t>ásquez</w:t>
-      </w:r>
-      <w:proofErr w:type="spellEnd"/>
-      <w:r>
-        <w:rPr>
-          <w:rFonts w:ascii="Arial" w:hAnsi="Arial" w:cs="Arial"/>
-          <w:b/>
+        <w:t>ásquez Cuté</w:t>
+      </w:r>
+    </w:p>
+    <w:p>
+      <w:pPr>
+        <w:pStyle w:val="Sinespaciado"/>
+        <w:spacing w:line="276" w:lineRule="auto"/>
+        <w:jc w:val="center"/>
+        <w:rPr>
+          <w:rFonts w:ascii="Arial" w:hAnsi="Arial" w:cs="Arial"/>
+        </w:rPr>
+      </w:pPr>
+      <w:r>
+        <w:rPr>
+          <w:rFonts w:ascii="Arial" w:hAnsi="Arial" w:cs="Arial"/>
           <w:sz w:val="24"/>
-          <w:lang w:val="es-ES"/>
-        </w:rPr>
-        <w:t xml:space="preserve"> </w:t>
-      </w:r>
-      <w:proofErr w:type="spellStart"/>
-      <w:r>
-        <w:rPr>
-          <w:rFonts w:ascii="Arial" w:hAnsi="Arial" w:cs="Arial"/>
-          <w:b/>
-          <w:sz w:val="24"/>
-          <w:lang w:val="es-ES"/>
-        </w:rPr>
-        <w:t>Cuté</w:t>
-      </w:r>
-      <w:proofErr w:type="spellEnd"/>
-    </w:p>
-    <w:p>
-      <w:pPr>
-        <w:pStyle w:val="Sinespaciado"/>
-        <w:spacing w:line="276" w:lineRule="auto"/>
-        <w:jc w:val="center"/>
-        <w:rPr>
-          <w:rFonts w:ascii="Arial" w:hAnsi="Arial" w:cs="Arial"/>
-        </w:rPr>
-      </w:pPr>
-      <w:r>
-        <w:rPr>
-          <w:rFonts w:ascii="Arial" w:hAnsi="Arial" w:cs="Arial"/>
-          <w:sz w:val="24"/>
         </w:rPr>
         <w:t xml:space="preserve">Carné </w:t>
       </w:r>
@@ -570,19 +523,7 @@
         <w:rPr>
           <w:rFonts w:ascii="Arial" w:hAnsi="Arial" w:cs="Arial"/>
         </w:rPr>
-        <w:t>2024</w:t>
-      </w:r>
-      <w:r>
-        <w:rPr>
-          <w:rFonts w:ascii="Arial" w:hAnsi="Arial" w:cs="Arial"/>
-        </w:rPr>
-        <w:t>-</w:t>
-      </w:r>
-      <w:r>
-        <w:rPr>
-          <w:rFonts w:ascii="Arial" w:hAnsi="Arial" w:cs="Arial"/>
-        </w:rPr>
-        <w:t>226</w:t>
+        <w:t>2024-226</w:t>
       </w:r>
     </w:p>
     <w:p>
@@ -613,56 +554,7 @@
           <w:rFonts w:ascii="Arial" w:hAnsi="Arial" w:cs="Arial"/>
           <w:sz w:val="24"/>
         </w:rPr>
-        <w:t xml:space="preserve">Guatemala, </w:t>
-      </w:r>
-      <w:r>
-        <w:rPr>
-          <w:rFonts w:ascii="Arial" w:hAnsi="Arial" w:cs="Arial"/>
-          <w:sz w:val="24"/>
-        </w:rPr>
-        <w:t xml:space="preserve">15 </w:t>
-      </w:r>
-      <w:r>
-        <w:rPr>
-          <w:rFonts w:ascii="Arial" w:hAnsi="Arial" w:cs="Arial"/>
-          <w:sz w:val="24"/>
-        </w:rPr>
-        <w:t xml:space="preserve">de </w:t>
-      </w:r>
-      <w:r>
-        <w:rPr>
-          <w:rFonts w:ascii="Arial" w:hAnsi="Arial" w:cs="Arial"/>
-          <w:sz w:val="24"/>
-        </w:rPr>
-        <w:t xml:space="preserve">Julio </w:t>
-      </w:r>
-      <w:r>
-        <w:rPr>
-          <w:rFonts w:ascii="Arial" w:hAnsi="Arial" w:cs="Arial"/>
-          <w:sz w:val="24"/>
-        </w:rPr>
-        <w:t>de 20</w:t>
-      </w:r>
-      <w:r>
-        <w:rPr>
-          <w:rFonts w:ascii="Arial" w:hAnsi="Arial" w:cs="Arial"/>
-          <w:sz w:val="24"/>
-        </w:rPr>
-        <w:t>2</w:t>
-      </w:r>
-      <w:r>
-        <w:rPr>
-          <w:rFonts w:ascii="Arial" w:hAnsi="Arial" w:cs="Arial"/>
-          <w:sz w:val="24"/>
-        </w:rPr>
-        <w:t>5</w:t>
-      </w:r>
-      <w:r>
-        <w:rPr>
-          <w:rFonts w:ascii="Arial" w:hAnsi="Arial" w:cs="Arial"/>
-          <w:sz w:val="24"/>
-        </w:rPr>
-        <w:t>.</w:t>
+        <w:t>Guatemala, 15 de Julio de 2025.</w:t>
       </w:r>
     </w:p>
     <w:p>
@@ -686,8 +578,8 @@
         <w:tblLook w:val="04A0" w:firstRow="1" w:lastRow="0" w:firstColumn="1" w:lastColumn="0" w:noHBand="0" w:noVBand="1"/>
       </w:tblPr>
       <w:tblGrid>
-        <w:gridCol w:w="5395"/>
-        <w:gridCol w:w="5395"/>
+        <w:gridCol w:w="4392"/>
+        <w:gridCol w:w="4436"/>
       </w:tblGrid>
       <w:tr>
         <w:tc>
@@ -696,6 +588,7 @@
           </w:tcPr>
           <w:p>
             <w:pPr>
+              <w:spacing w:after="0" w:line="240" w:lineRule="auto"/>
               <w:jc w:val="center"/>
               <w:rPr>
                 <w:rFonts w:ascii="Arial" w:eastAsiaTheme="minorHAnsi" w:hAnsi="Arial" w:cs="Arial"/>
@@ -730,6 +623,7 @@
           </w:tcPr>
           <w:p>
             <w:pPr>
+              <w:spacing w:after="0" w:line="240" w:lineRule="auto"/>
               <w:jc w:val="center"/>
               <w:rPr>
                 <w:rFonts w:ascii="Arial" w:eastAsiaTheme="minorHAnsi" w:hAnsi="Arial" w:cs="Arial"/>
@@ -755,6 +649,7 @@
           </w:tcPr>
           <w:p>
             <w:pPr>
+              <w:spacing w:after="0" w:line="240" w:lineRule="auto"/>
               <w:jc w:val="center"/>
               <w:rPr>
                 <w:rFonts w:ascii="Arial" w:eastAsiaTheme="minorHAnsi" w:hAnsi="Arial" w:cs="Arial"/>
@@ -767,43 +662,23 @@
                 <w:rFonts w:ascii="Arial" w:eastAsiaTheme="minorHAnsi" w:hAnsi="Arial" w:cs="Arial"/>
                 <w:sz w:val="24"/>
               </w:rPr>
-              <w:t xml:space="preserve">Diego Alejandro </w:t>
-            </w:r>
-            <w:proofErr w:type="spellStart"/>
-            <w:r>
-              <w:rPr>
-                <w:rFonts w:ascii="Arial" w:eastAsiaTheme="minorHAnsi" w:hAnsi="Arial" w:cs="Arial"/>
-                <w:sz w:val="24"/>
-              </w:rPr>
-              <w:t>Vel</w:t>
+              <w:t xml:space="preserve">Diego </w:t>
             </w:r>
             <w:r>
               <w:rPr>
                 <w:rFonts w:ascii="Arial" w:eastAsiaTheme="minorHAnsi" w:hAnsi="Arial" w:cs="Arial"/>
                 <w:sz w:val="24"/>
+              </w:rPr>
+              <w:t>Alejandro Vel</w:t>
+            </w:r>
+            <w:r>
+              <w:rPr>
+                <w:rFonts w:ascii="Arial" w:eastAsiaTheme="minorHAnsi" w:hAnsi="Arial" w:cs="Arial"/>
+                <w:sz w:val="24"/>
                 <w:lang w:val="es-ES"/>
               </w:rPr>
-              <w:t>ásquez</w:t>
+              <w:t>ásquez Cuté</w:t>
             </w:r>
-            <w:proofErr w:type="spellEnd"/>
-            <w:r>
-              <w:rPr>
-                <w:rFonts w:ascii="Arial" w:eastAsiaTheme="minorHAnsi" w:hAnsi="Arial" w:cs="Arial"/>
-                <w:sz w:val="24"/>
-                <w:lang w:val="es-ES"/>
-              </w:rPr>
-              <w:t xml:space="preserve"> </w:t>
-            </w:r>
-            <w:proofErr w:type="spellStart"/>
-            <w:r>
-              <w:rPr>
-                <w:rFonts w:ascii="Arial" w:eastAsiaTheme="minorHAnsi" w:hAnsi="Arial" w:cs="Arial"/>
-                <w:sz w:val="24"/>
-                <w:lang w:val="es-ES"/>
-              </w:rPr>
-              <w:t>Cuté</w:t>
-            </w:r>
-            <w:proofErr w:type="spellEnd"/>
           </w:p>
         </w:tc>
         <w:tc>
@@ -812,27 +687,19 @@
           </w:tcPr>
           <w:p>
             <w:pPr>
+              <w:spacing w:after="0" w:line="240" w:lineRule="auto"/>
               <w:jc w:val="center"/>
               <w:rPr>
                 <w:rFonts w:ascii="Arial" w:eastAsiaTheme="minorHAnsi" w:hAnsi="Arial" w:cs="Arial"/>
                 <w:sz w:val="24"/>
               </w:rPr>
             </w:pPr>
-            <w:proofErr w:type="spellStart"/>
             <w:r>
               <w:rPr>
                 <w:rFonts w:ascii="Arial" w:eastAsiaTheme="minorHAnsi" w:hAnsi="Arial" w:cs="Arial"/>
                 <w:sz w:val="24"/>
               </w:rPr>
-              <w:t>Scrum</w:t>
-            </w:r>
-            <w:proofErr w:type="spellEnd"/>
-            <w:r>
-              <w:rPr>
-                <w:rFonts w:ascii="Arial" w:eastAsiaTheme="minorHAnsi" w:hAnsi="Arial" w:cs="Arial"/>
-                <w:sz w:val="24"/>
-              </w:rPr>
-              <w:t xml:space="preserve"> Master</w:t>
+              <w:t>Scrum Master</w:t>
             </w:r>
           </w:p>
         </w:tc>
@@ -844,6 +711,7 @@
           </w:tcPr>
           <w:p>
             <w:pPr>
+              <w:spacing w:after="0" w:line="240" w:lineRule="auto"/>
               <w:jc w:val="center"/>
               <w:rPr>
                 <w:rFonts w:ascii="Arial" w:eastAsiaTheme="minorHAnsi" w:hAnsi="Arial" w:cs="Arial"/>
@@ -865,6 +733,7 @@
           </w:tcPr>
           <w:p>
             <w:pPr>
+              <w:spacing w:after="0" w:line="240" w:lineRule="auto"/>
               <w:jc w:val="center"/>
               <w:rPr>
                 <w:rFonts w:ascii="Arial" w:eastAsiaTheme="minorHAnsi" w:hAnsi="Arial" w:cs="Arial"/>
@@ -888,6 +757,7 @@
           </w:tcPr>
           <w:p>
             <w:pPr>
+              <w:spacing w:after="0" w:line="240" w:lineRule="auto"/>
               <w:jc w:val="center"/>
               <w:rPr>
                 <w:rFonts w:ascii="Arial" w:eastAsiaTheme="minorHAnsi" w:hAnsi="Arial" w:cs="Arial"/>
@@ -899,49 +769,8 @@
                 <w:rFonts w:ascii="Arial" w:eastAsiaTheme="minorHAnsi" w:hAnsi="Arial" w:cs="Arial"/>
                 <w:sz w:val="24"/>
               </w:rPr>
-              <w:t xml:space="preserve">Ricardo </w:t>
+              <w:t>Ricardo Andre Marroquin Lopez</w:t>
             </w:r>
-            <w:proofErr w:type="spellStart"/>
-            <w:r>
-              <w:rPr>
-                <w:rFonts w:ascii="Arial" w:eastAsiaTheme="minorHAnsi" w:hAnsi="Arial" w:cs="Arial"/>
-                <w:sz w:val="24"/>
-              </w:rPr>
-              <w:t>Andre</w:t>
-            </w:r>
-            <w:proofErr w:type="spellEnd"/>
-            <w:r>
-              <w:rPr>
-                <w:rFonts w:ascii="Arial" w:eastAsiaTheme="minorHAnsi" w:hAnsi="Arial" w:cs="Arial"/>
-                <w:sz w:val="24"/>
-              </w:rPr>
-              <w:t xml:space="preserve"> </w:t>
-            </w:r>
-            <w:proofErr w:type="spellStart"/>
-            <w:r>
-              <w:rPr>
-                <w:rFonts w:ascii="Arial" w:eastAsiaTheme="minorHAnsi" w:hAnsi="Arial" w:cs="Arial"/>
-                <w:sz w:val="24"/>
-              </w:rPr>
-              <w:t>Marroquin</w:t>
-            </w:r>
-            <w:proofErr w:type="spellEnd"/>
-            <w:r>
-              <w:rPr>
-                <w:rFonts w:ascii="Arial" w:eastAsiaTheme="minorHAnsi" w:hAnsi="Arial" w:cs="Arial"/>
-                <w:sz w:val="24"/>
-              </w:rPr>
-              <w:t xml:space="preserve"> </w:t>
-            </w:r>
-            <w:proofErr w:type="spellStart"/>
-            <w:r>
-              <w:rPr>
-                <w:rFonts w:ascii="Arial" w:eastAsiaTheme="minorHAnsi" w:hAnsi="Arial" w:cs="Arial"/>
-                <w:sz w:val="24"/>
-              </w:rPr>
-              <w:t>Lopez</w:t>
-            </w:r>
-            <w:proofErr w:type="spellEnd"/>
           </w:p>
         </w:tc>
         <w:tc>
@@ -950,6 +779,7 @@
           </w:tcPr>
           <w:p>
             <w:pPr>
+              <w:spacing w:after="0" w:line="240" w:lineRule="auto"/>
               <w:jc w:val="center"/>
               <w:rPr>
                 <w:rFonts w:ascii="Arial" w:eastAsiaTheme="minorHAnsi" w:hAnsi="Arial" w:cs="Arial"/>
@@ -973,6 +803,7 @@
           </w:tcPr>
           <w:p>
             <w:pPr>
+              <w:spacing w:after="0" w:line="240" w:lineRule="auto"/>
               <w:jc w:val="center"/>
               <w:rPr>
                 <w:rFonts w:ascii="Arial" w:eastAsiaTheme="minorHAnsi" w:hAnsi="Arial" w:cs="Arial"/>
@@ -984,23 +815,7 @@
                 <w:rFonts w:ascii="Arial" w:eastAsiaTheme="minorHAnsi" w:hAnsi="Arial" w:cs="Arial"/>
                 <w:sz w:val="24"/>
               </w:rPr>
-              <w:t xml:space="preserve">Rigoberto </w:t>
-            </w:r>
-            <w:proofErr w:type="spellStart"/>
-            <w:r>
-              <w:rPr>
-                <w:rFonts w:ascii="Arial" w:eastAsiaTheme="minorHAnsi" w:hAnsi="Arial" w:cs="Arial"/>
-                <w:sz w:val="24"/>
-              </w:rPr>
-              <w:t>Godinez</w:t>
-            </w:r>
-            <w:proofErr w:type="spellEnd"/>
-            <w:r>
-              <w:rPr>
-                <w:rFonts w:ascii="Arial" w:eastAsiaTheme="minorHAnsi" w:hAnsi="Arial" w:cs="Arial"/>
-                <w:sz w:val="24"/>
-              </w:rPr>
-              <w:t xml:space="preserve"> Fajardo</w:t>
+              <w:t>Rigoberto Godinez Fajardo</w:t>
             </w:r>
           </w:p>
         </w:tc>
@@ -1010,6 +825,7 @@
           </w:tcPr>
           <w:p>
             <w:pPr>
+              <w:spacing w:after="0" w:line="240" w:lineRule="auto"/>
               <w:jc w:val="center"/>
               <w:rPr>
                 <w:rFonts w:ascii="Arial" w:eastAsiaTheme="minorHAnsi" w:hAnsi="Arial" w:cs="Arial"/>
@@ -1034,6 +850,7 @@
           </w:tcPr>
           <w:p>
             <w:pPr>
+              <w:spacing w:after="0" w:line="240" w:lineRule="auto"/>
               <w:jc w:val="center"/>
               <w:rPr>
                 <w:rFonts w:ascii="Arial" w:eastAsiaTheme="minorHAnsi" w:hAnsi="Arial" w:cs="Arial"/>
@@ -1045,23 +862,7 @@
                 <w:rFonts w:ascii="Arial" w:eastAsiaTheme="minorHAnsi" w:hAnsi="Arial" w:cs="Arial"/>
                 <w:sz w:val="24"/>
               </w:rPr>
-              <w:t xml:space="preserve">Dany </w:t>
-            </w:r>
-            <w:proofErr w:type="spellStart"/>
-            <w:r>
-              <w:rPr>
-                <w:rFonts w:ascii="Arial" w:eastAsiaTheme="minorHAnsi" w:hAnsi="Arial" w:cs="Arial"/>
-                <w:sz w:val="24"/>
-              </w:rPr>
-              <w:t>Ixbalanqué</w:t>
-            </w:r>
-            <w:proofErr w:type="spellEnd"/>
-            <w:r>
-              <w:rPr>
-                <w:rFonts w:ascii="Arial" w:eastAsiaTheme="minorHAnsi" w:hAnsi="Arial" w:cs="Arial"/>
-                <w:sz w:val="24"/>
-              </w:rPr>
-              <w:t xml:space="preserve"> Lucas Vicente</w:t>
+              <w:t>Dany Ixbalanqué Lucas Vicente</w:t>
             </w:r>
           </w:p>
         </w:tc>
@@ -1071,6 +872,7 @@
           </w:tcPr>
           <w:p>
             <w:pPr>
+              <w:spacing w:after="0" w:line="240" w:lineRule="auto"/>
               <w:jc w:val="center"/>
               <w:rPr>
                 <w:rFonts w:ascii="Arial" w:eastAsiaTheme="minorHAnsi" w:hAnsi="Arial" w:cs="Arial"/>
@@ -1094,6 +896,7 @@
           </w:tcPr>
           <w:p>
             <w:pPr>
+              <w:spacing w:after="0" w:line="240" w:lineRule="auto"/>
               <w:jc w:val="center"/>
               <w:rPr>
                 <w:rFonts w:ascii="Arial" w:eastAsiaTheme="minorHAnsi" w:hAnsi="Arial" w:cs="Arial"/>
@@ -1105,39 +908,7 @@
                 <w:rFonts w:ascii="Arial" w:eastAsiaTheme="minorHAnsi" w:hAnsi="Arial" w:cs="Arial"/>
                 <w:sz w:val="24"/>
               </w:rPr>
-              <w:t xml:space="preserve">Otto </w:t>
-            </w:r>
-            <w:proofErr w:type="spellStart"/>
-            <w:r>
-              <w:rPr>
-                <w:rFonts w:ascii="Arial" w:eastAsiaTheme="minorHAnsi" w:hAnsi="Arial" w:cs="Arial"/>
-                <w:sz w:val="24"/>
-              </w:rPr>
-              <w:t>Raul</w:t>
-            </w:r>
-            <w:proofErr w:type="spellEnd"/>
-            <w:r>
-              <w:rPr>
-                <w:rFonts w:ascii="Arial" w:eastAsiaTheme="minorHAnsi" w:hAnsi="Arial" w:cs="Arial"/>
-                <w:sz w:val="24"/>
-              </w:rPr>
-              <w:t xml:space="preserve"> </w:t>
-            </w:r>
-            <w:proofErr w:type="spellStart"/>
-            <w:r>
-              <w:rPr>
-                <w:rFonts w:ascii="Arial" w:eastAsiaTheme="minorHAnsi" w:hAnsi="Arial" w:cs="Arial"/>
-                <w:sz w:val="24"/>
-              </w:rPr>
-              <w:t>Diaz</w:t>
-            </w:r>
-            <w:proofErr w:type="spellEnd"/>
-            <w:r>
-              <w:rPr>
-                <w:rFonts w:ascii="Arial" w:eastAsiaTheme="minorHAnsi" w:hAnsi="Arial" w:cs="Arial"/>
-                <w:sz w:val="24"/>
-              </w:rPr>
-              <w:t xml:space="preserve"> Batres</w:t>
+              <w:t>Otto Raul Diaz Batres</w:t>
             </w:r>
           </w:p>
         </w:tc>
@@ -1147,6 +918,7 @@
           </w:tcPr>
           <w:p>
             <w:pPr>
+              <w:spacing w:after="0" w:line="240" w:lineRule="auto"/>
               <w:jc w:val="center"/>
               <w:rPr>
                 <w:rFonts w:ascii="Arial" w:eastAsiaTheme="minorHAnsi" w:hAnsi="Arial" w:cs="Arial"/>
@@ -1170,6 +942,7 @@
           </w:tcPr>
           <w:p>
             <w:pPr>
+              <w:spacing w:after="0" w:line="240" w:lineRule="auto"/>
               <w:jc w:val="center"/>
               <w:rPr>
                 <w:rFonts w:ascii="Arial" w:eastAsiaTheme="minorHAnsi" w:hAnsi="Arial" w:cs="Arial"/>
@@ -1191,6 +964,7 @@
           </w:tcPr>
           <w:p>
             <w:pPr>
+              <w:spacing w:after="0" w:line="240" w:lineRule="auto"/>
               <w:jc w:val="center"/>
               <w:rPr>
                 <w:rFonts w:ascii="Arial" w:eastAsiaTheme="minorHAnsi" w:hAnsi="Arial" w:cs="Arial"/>
@@ -1214,6 +988,7 @@
           </w:tcPr>
           <w:p>
             <w:pPr>
+              <w:spacing w:after="0" w:line="240" w:lineRule="auto"/>
               <w:jc w:val="center"/>
               <w:rPr>
                 <w:rFonts w:ascii="Arial" w:eastAsiaTheme="minorHAnsi" w:hAnsi="Arial" w:cs="Arial"/>
@@ -1225,33 +1000,8 @@
                 <w:rFonts w:ascii="Arial" w:eastAsiaTheme="minorHAnsi" w:hAnsi="Arial" w:cs="Arial"/>
                 <w:sz w:val="24"/>
               </w:rPr>
-              <w:t xml:space="preserve">Isaac </w:t>
+              <w:t>Isaac Tiguilá Véliz</w:t>
             </w:r>
-            <w:proofErr w:type="spellStart"/>
-            <w:r>
-              <w:rPr>
-                <w:rFonts w:ascii="Arial" w:eastAsiaTheme="minorHAnsi" w:hAnsi="Arial" w:cs="Arial"/>
-                <w:sz w:val="24"/>
-              </w:rPr>
-              <w:t>Tiguilá</w:t>
-            </w:r>
-            <w:proofErr w:type="spellEnd"/>
-            <w:r>
-              <w:rPr>
-                <w:rFonts w:ascii="Arial" w:eastAsiaTheme="minorHAnsi" w:hAnsi="Arial" w:cs="Arial"/>
-                <w:sz w:val="24"/>
-              </w:rPr>
-              <w:t xml:space="preserve"> </w:t>
-            </w:r>
-            <w:proofErr w:type="spellStart"/>
-            <w:r>
-              <w:rPr>
-                <w:rFonts w:ascii="Arial" w:eastAsiaTheme="minorHAnsi" w:hAnsi="Arial" w:cs="Arial"/>
-                <w:sz w:val="24"/>
-              </w:rPr>
-              <w:t>Véliz</w:t>
-            </w:r>
-            <w:proofErr w:type="spellEnd"/>
           </w:p>
         </w:tc>
         <w:tc>
@@ -1260,6 +1010,7 @@
           </w:tcPr>
           <w:p>
             <w:pPr>
+              <w:spacing w:after="0" w:line="240" w:lineRule="auto"/>
               <w:jc w:val="center"/>
               <w:rPr>
                 <w:rFonts w:ascii="Arial" w:eastAsiaTheme="minorHAnsi" w:hAnsi="Arial" w:cs="Arial"/>
@@ -1283,6 +1034,7 @@
           </w:tcPr>
           <w:p>
             <w:pPr>
+              <w:spacing w:after="0" w:line="240" w:lineRule="auto"/>
               <w:jc w:val="center"/>
               <w:rPr>
                 <w:rFonts w:ascii="Arial" w:eastAsiaTheme="minorEastAsia" w:hAnsi="Arial" w:cs="Arial"/>
@@ -1290,52 +1042,14 @@
                 <w:szCs w:val="24"/>
               </w:rPr>
             </w:pPr>
-            <w:proofErr w:type="spellStart"/>
             <w:r>
               <w:rPr>
                 <w:rFonts w:ascii="Arial" w:eastAsiaTheme="minorEastAsia" w:hAnsi="Arial" w:cs="Arial"/>
                 <w:sz w:val="24"/>
                 <w:szCs w:val="24"/>
               </w:rPr>
-              <w:t>Josue</w:t>
+              <w:t>Josue David Sajche Boror</w:t>
             </w:r>
-            <w:proofErr w:type="spellEnd"/>
-            <w:r>
-              <w:rPr>
-                <w:rFonts w:ascii="Arial" w:eastAsiaTheme="minorEastAsia" w:hAnsi="Arial" w:cs="Arial"/>
-                <w:sz w:val="24"/>
-                <w:szCs w:val="24"/>
-              </w:rPr>
-              <w:t xml:space="preserve"> David </w:t>
-            </w:r>
-            <w:proofErr w:type="spellStart"/>
-            <w:r>
-              <w:rPr>
-                <w:rFonts w:ascii="Arial" w:eastAsiaTheme="minorEastAsia" w:hAnsi="Arial" w:cs="Arial"/>
-                <w:sz w:val="24"/>
-                <w:szCs w:val="24"/>
-              </w:rPr>
-              <w:t>Sajche</w:t>
-            </w:r>
-            <w:proofErr w:type="spellEnd"/>
-            <w:r>
-              <w:rPr>
-                <w:rFonts w:ascii="Arial" w:eastAsiaTheme="minorEastAsia" w:hAnsi="Arial" w:cs="Arial"/>
-                <w:sz w:val="24"/>
-                <w:szCs w:val="24"/>
-              </w:rPr>
-              <w:t xml:space="preserve"> </w:t>
-            </w:r>
-            <w:proofErr w:type="spellStart"/>
-            <w:r>
-              <w:rPr>
-                <w:rFonts w:ascii="Arial" w:eastAsiaTheme="minorEastAsia" w:hAnsi="Arial" w:cs="Arial"/>
-                <w:sz w:val="24"/>
-                <w:szCs w:val="24"/>
-              </w:rPr>
-              <w:t>Boror</w:t>
-            </w:r>
-            <w:proofErr w:type="spellEnd"/>
           </w:p>
         </w:tc>
         <w:tc>
@@ -1344,6 +1058,7 @@
           </w:tcPr>
           <w:p>
             <w:pPr>
+              <w:spacing w:after="0" w:line="240" w:lineRule="auto"/>
               <w:jc w:val="center"/>
               <w:rPr>
                 <w:rFonts w:ascii="Arial" w:eastAsiaTheme="minorEastAsia" w:hAnsi="Arial" w:cs="Arial"/>
@@ -1369,6 +1084,7 @@
           </w:tcPr>
           <w:p>
             <w:pPr>
+              <w:spacing w:after="0" w:line="240" w:lineRule="auto"/>
               <w:jc w:val="center"/>
               <w:rPr>
                 <w:rFonts w:ascii="Arial" w:eastAsiaTheme="minorHAnsi" w:hAnsi="Arial" w:cs="Arial"/>
@@ -1380,33 +1096,8 @@
                 <w:rFonts w:ascii="Arial" w:eastAsiaTheme="minorHAnsi" w:hAnsi="Arial" w:cs="Arial"/>
                 <w:sz w:val="24"/>
               </w:rPr>
-              <w:t xml:space="preserve">Francisco Emanuel </w:t>
+              <w:t>Francisco Emanuel Milian Gonzalez</w:t>
             </w:r>
-            <w:proofErr w:type="spellStart"/>
-            <w:r>
-              <w:rPr>
-                <w:rFonts w:ascii="Arial" w:eastAsiaTheme="minorHAnsi" w:hAnsi="Arial" w:cs="Arial"/>
-                <w:sz w:val="24"/>
-              </w:rPr>
-              <w:t>Milian</w:t>
-            </w:r>
-            <w:proofErr w:type="spellEnd"/>
-            <w:r>
-              <w:rPr>
-                <w:rFonts w:ascii="Arial" w:eastAsiaTheme="minorHAnsi" w:hAnsi="Arial" w:cs="Arial"/>
-                <w:sz w:val="24"/>
-              </w:rPr>
-              <w:t xml:space="preserve"> </w:t>
-            </w:r>
-            <w:proofErr w:type="spellStart"/>
-            <w:r>
-              <w:rPr>
-                <w:rFonts w:ascii="Arial" w:eastAsiaTheme="minorHAnsi" w:hAnsi="Arial" w:cs="Arial"/>
-                <w:sz w:val="24"/>
-              </w:rPr>
-              <w:t>Gonzalez</w:t>
-            </w:r>
-            <w:proofErr w:type="spellEnd"/>
           </w:p>
         </w:tc>
         <w:tc>
@@ -1415,6 +1106,7 @@
           </w:tcPr>
           <w:p>
             <w:pPr>
+              <w:spacing w:after="0" w:line="240" w:lineRule="auto"/>
               <w:jc w:val="center"/>
               <w:rPr>
                 <w:rFonts w:ascii="Arial" w:eastAsiaTheme="minorHAnsi" w:hAnsi="Arial" w:cs="Arial"/>
@@ -1438,6 +1130,7 @@
           </w:tcPr>
           <w:p>
             <w:pPr>
+              <w:spacing w:after="0" w:line="240" w:lineRule="auto"/>
               <w:jc w:val="center"/>
               <w:rPr>
                 <w:rFonts w:ascii="Arial" w:eastAsiaTheme="minorHAnsi" w:hAnsi="Arial" w:cs="Arial"/>
@@ -1449,23 +1142,7 @@
                 <w:rFonts w:ascii="Arial" w:eastAsiaTheme="minorHAnsi" w:hAnsi="Arial" w:cs="Arial"/>
                 <w:sz w:val="24"/>
               </w:rPr>
-              <w:t xml:space="preserve">Luis Pedro </w:t>
-            </w:r>
-            <w:proofErr w:type="spellStart"/>
-            <w:r>
-              <w:rPr>
-                <w:rFonts w:ascii="Arial" w:eastAsiaTheme="minorHAnsi" w:hAnsi="Arial" w:cs="Arial"/>
-                <w:sz w:val="24"/>
-              </w:rPr>
-              <w:t>Alay</w:t>
-            </w:r>
-            <w:proofErr w:type="spellEnd"/>
-            <w:r>
-              <w:rPr>
-                <w:rFonts w:ascii="Arial" w:eastAsiaTheme="minorHAnsi" w:hAnsi="Arial" w:cs="Arial"/>
-                <w:sz w:val="24"/>
-              </w:rPr>
-              <w:t xml:space="preserve"> López</w:t>
+              <w:t>Luis Pedro Alay López</w:t>
             </w:r>
           </w:p>
         </w:tc>
@@ -1475,6 +1152,7 @@
           </w:tcPr>
           <w:p>
             <w:pPr>
+              <w:spacing w:after="0" w:line="240" w:lineRule="auto"/>
               <w:jc w:val="center"/>
               <w:rPr>
                 <w:rFonts w:ascii="Arial" w:eastAsiaTheme="minorHAnsi" w:hAnsi="Arial" w:cs="Arial"/>
@@ -1498,6 +1176,7 @@
           </w:tcPr>
           <w:p>
             <w:pPr>
+              <w:spacing w:after="0" w:line="240" w:lineRule="auto"/>
               <w:jc w:val="center"/>
               <w:rPr>
                 <w:rFonts w:ascii="Arial" w:eastAsiaTheme="minorHAnsi" w:hAnsi="Arial" w:cs="Arial"/>
@@ -1509,17 +1188,8 @@
                 <w:rFonts w:ascii="Arial" w:eastAsiaTheme="minorHAnsi" w:hAnsi="Arial" w:cs="Arial"/>
                 <w:sz w:val="24"/>
               </w:rPr>
-              <w:t xml:space="preserve">David Francisco López </w:t>
+              <w:t>David Francisco López Sicá</w:t>
             </w:r>
-            <w:proofErr w:type="spellStart"/>
-            <w:r>
-              <w:rPr>
-                <w:rFonts w:ascii="Arial" w:eastAsiaTheme="minorHAnsi" w:hAnsi="Arial" w:cs="Arial"/>
-                <w:sz w:val="24"/>
-              </w:rPr>
-              <w:t>Sicá</w:t>
-            </w:r>
-            <w:proofErr w:type="spellEnd"/>
           </w:p>
         </w:tc>
         <w:tc>
@@ -1528,6 +1198,7 @@
           </w:tcPr>
           <w:p>
             <w:pPr>
+              <w:spacing w:after="0" w:line="240" w:lineRule="auto"/>
               <w:jc w:val="center"/>
               <w:rPr>
                 <w:rFonts w:ascii="Arial" w:eastAsiaTheme="minorHAnsi" w:hAnsi="Arial" w:cs="Arial"/>
@@ -1541,8 +1212,6 @@
               </w:rPr>
               <w:t>Programador</w:t>
             </w:r>
-            <w:bookmarkStart w:id="0" w:name="_GoBack"/>
-            <w:bookmarkEnd w:id="0"/>
           </w:p>
         </w:tc>
       </w:tr>
@@ -1556,9 +1225,1628 @@
         </w:rPr>
       </w:pPr>
     </w:p>
+    <w:p>
+      <w:pPr>
+        <w:jc w:val="center"/>
+        <w:rPr>
+          <w:rFonts w:ascii="Arial" w:eastAsiaTheme="minorHAnsi" w:hAnsi="Arial" w:cs="Arial"/>
+          <w:sz w:val="24"/>
+        </w:rPr>
+      </w:pPr>
+    </w:p>
+    <w:p>
+      <w:pPr>
+        <w:jc w:val="center"/>
+        <w:rPr>
+          <w:rFonts w:ascii="Arial" w:eastAsiaTheme="minorHAnsi" w:hAnsi="Arial" w:cs="Arial"/>
+          <w:sz w:val="24"/>
+        </w:rPr>
+      </w:pPr>
+    </w:p>
+    <w:p>
+      <w:pPr>
+        <w:jc w:val="center"/>
+        <w:rPr>
+          <w:rFonts w:ascii="Arial" w:eastAsiaTheme="minorHAnsi" w:hAnsi="Arial" w:cs="Arial"/>
+          <w:sz w:val="24"/>
+        </w:rPr>
+      </w:pPr>
+    </w:p>
+    <w:p>
+      <w:pPr>
+        <w:jc w:val="center"/>
+        <w:rPr>
+          <w:rFonts w:ascii="Arial" w:eastAsiaTheme="minorHAnsi" w:hAnsi="Arial" w:cs="Arial"/>
+          <w:sz w:val="24"/>
+        </w:rPr>
+      </w:pPr>
+    </w:p>
+    <w:p>
+      <w:pPr>
+        <w:jc w:val="center"/>
+        <w:rPr>
+          <w:rFonts w:ascii="Arial" w:eastAsiaTheme="minorHAnsi" w:hAnsi="Arial" w:cs="Arial"/>
+          <w:sz w:val="24"/>
+        </w:rPr>
+      </w:pPr>
+    </w:p>
+    <w:p>
+      <w:pPr>
+        <w:jc w:val="center"/>
+        <w:rPr>
+          <w:rFonts w:ascii="Arial" w:eastAsiaTheme="minorHAnsi" w:hAnsi="Arial" w:cs="Arial"/>
+          <w:sz w:val="24"/>
+        </w:rPr>
+      </w:pPr>
+    </w:p>
+    <w:p>
+      <w:pPr>
+        <w:jc w:val="center"/>
+        <w:rPr>
+          <w:rFonts w:ascii="Arial" w:eastAsiaTheme="minorHAnsi" w:hAnsi="Arial" w:cs="Arial"/>
+          <w:sz w:val="24"/>
+        </w:rPr>
+      </w:pPr>
+    </w:p>
+    <w:p>
+      <w:pPr>
+        <w:jc w:val="center"/>
+        <w:rPr>
+          <w:rFonts w:ascii="Arial" w:eastAsiaTheme="minorHAnsi" w:hAnsi="Arial" w:cs="Arial"/>
+          <w:sz w:val="24"/>
+        </w:rPr>
+      </w:pPr>
+    </w:p>
+    <w:p>
+      <w:pPr>
+        <w:jc w:val="center"/>
+        <w:rPr>
+          <w:rFonts w:ascii="Arial" w:eastAsiaTheme="minorHAnsi" w:hAnsi="Arial" w:cs="Arial"/>
+          <w:sz w:val="24"/>
+        </w:rPr>
+      </w:pPr>
+    </w:p>
+    <w:p>
+      <w:pPr>
+        <w:jc w:val="center"/>
+        <w:rPr>
+          <w:rFonts w:ascii="Arial" w:eastAsiaTheme="minorHAnsi" w:hAnsi="Arial" w:cs="Arial"/>
+          <w:sz w:val="24"/>
+        </w:rPr>
+      </w:pPr>
+    </w:p>
+    <w:p>
+      <w:pPr>
+        <w:jc w:val="center"/>
+        <w:rPr>
+          <w:rFonts w:ascii="Arial" w:eastAsiaTheme="minorHAnsi" w:hAnsi="Arial" w:cs="Arial"/>
+          <w:sz w:val="24"/>
+        </w:rPr>
+      </w:pPr>
+    </w:p>
+    <w:p>
+      <w:pPr>
+        <w:jc w:val="center"/>
+        <w:rPr>
+          <w:rFonts w:ascii="Arial" w:eastAsiaTheme="minorHAnsi" w:hAnsi="Arial" w:cs="Arial"/>
+          <w:sz w:val="24"/>
+        </w:rPr>
+      </w:pPr>
+    </w:p>
+    <w:p>
+      <w:pPr>
+        <w:jc w:val="center"/>
+        <w:rPr>
+          <w:rFonts w:ascii="Arial" w:eastAsiaTheme="minorHAnsi" w:hAnsi="Arial" w:cs="Arial"/>
+          <w:sz w:val="24"/>
+        </w:rPr>
+      </w:pPr>
+    </w:p>
+    <w:p>
+      <w:pPr>
+        <w:jc w:val="center"/>
+        <w:rPr>
+          <w:rFonts w:ascii="Arial" w:eastAsiaTheme="minorHAnsi" w:hAnsi="Arial" w:cs="Arial"/>
+          <w:sz w:val="24"/>
+        </w:rPr>
+      </w:pPr>
+    </w:p>
+    <w:p>
+      <w:pPr>
+        <w:jc w:val="center"/>
+        <w:rPr>
+          <w:rFonts w:ascii="Arial" w:eastAsiaTheme="minorHAnsi" w:hAnsi="Arial" w:cs="Arial"/>
+          <w:sz w:val="24"/>
+        </w:rPr>
+      </w:pPr>
+    </w:p>
+    <w:p>
+      <w:pPr>
+        <w:jc w:val="center"/>
+        <w:rPr>
+          <w:rFonts w:ascii="Arial" w:eastAsiaTheme="minorHAnsi" w:hAnsi="Arial" w:cs="Arial"/>
+          <w:sz w:val="24"/>
+        </w:rPr>
+      </w:pPr>
+    </w:p>
+    <w:p>
+      <w:pPr>
+        <w:jc w:val="center"/>
+        <w:rPr>
+          <w:rFonts w:ascii="Arial" w:eastAsiaTheme="minorHAnsi" w:hAnsi="Arial" w:cs="Arial"/>
+          <w:sz w:val="24"/>
+        </w:rPr>
+      </w:pPr>
+    </w:p>
+    <w:p>
+      <w:pPr>
+        <w:jc w:val="center"/>
+        <w:rPr>
+          <w:rFonts w:ascii="Arial" w:eastAsiaTheme="minorHAnsi" w:hAnsi="Arial" w:cs="Arial"/>
+          <w:sz w:val="24"/>
+        </w:rPr>
+      </w:pPr>
+    </w:p>
+    <w:p>
+      <w:pPr>
+        <w:jc w:val="center"/>
+        <w:rPr>
+          <w:rFonts w:ascii="Arial" w:eastAsiaTheme="minorHAnsi" w:hAnsi="Arial" w:cs="Arial"/>
+          <w:b/>
+          <w:sz w:val="40"/>
+        </w:rPr>
+      </w:pPr>
+      <w:r>
+        <w:rPr>
+          <w:rFonts w:ascii="Arial" w:eastAsiaTheme="minorHAnsi" w:hAnsi="Arial" w:cs="Arial"/>
+          <w:b/>
+          <w:sz w:val="40"/>
+        </w:rPr>
+        <w:lastRenderedPageBreak/>
+        <w:t>Historias De Usuario</w:t>
+      </w:r>
+    </w:p>
+    <w:p>
+      <w:r>
+        <w:t>HUDV-001 Consulta de fecha</w:t>
+      </w:r>
+    </w:p>
+    <w:p>
+      <w:r>
+        <w:t>Cómo: Cliente</w:t>
+      </w:r>
+    </w:p>
+    <w:p>
+      <w:r>
+        <w:t>Quiero: Consultar la fecha de emisión de mis facturas</w:t>
+      </w:r>
+    </w:p>
+    <w:p>
+      <w:r>
+        <w:t>Para: Saber cuándo se realizó cada compra o servicio</w:t>
+      </w:r>
+    </w:p>
+    <w:p>
+      <w:r>
+        <w:t>HUDV-002 Total de una factura</w:t>
+      </w:r>
+    </w:p>
+    <w:p>
+      <w:r>
+        <w:t>Cómo: Administrador</w:t>
+      </w:r>
+    </w:p>
+    <w:p>
+      <w:r>
+        <w:t>Quiero: Ver el total de cada factur</w:t>
+      </w:r>
+      <w:r>
+        <w:t>a registrada</w:t>
+      </w:r>
+    </w:p>
+    <w:p>
+      <w:r>
+        <w:t>Para: Llevar el control exacto de los ingresos</w:t>
+      </w:r>
+    </w:p>
+    <w:p>
+      <w:r>
+        <w:t>HUDV-003 Consulta de método de pago</w:t>
+      </w:r>
+    </w:p>
+    <w:p>
+      <w:r>
+        <w:t>Cómo: Administrador</w:t>
+      </w:r>
+    </w:p>
+    <w:p>
+      <w:r>
+        <w:t>Quiero: Filtrar las facturas por método de pago</w:t>
+      </w:r>
+    </w:p>
+    <w:p>
+      <w:r>
+        <w:t>Para: Analizar cuántas se realizaron en efectivo, tarjeta u otros</w:t>
+      </w:r>
+    </w:p>
+    <w:p/>
+    <w:p>
+      <w:r>
+        <w:t>HUDM-004 Registro de nuev</w:t>
+      </w:r>
+      <w:r>
+        <w:t>o proveedor</w:t>
+      </w:r>
+    </w:p>
+    <w:p>
+      <w:r>
+        <w:t>Como: Encargado de compras</w:t>
+      </w:r>
+    </w:p>
+    <w:p>
+      <w:r>
+        <w:t>Quiero: Registrar un nuevo proveedor con su código, nombre, apellido, teléfono y correo.</w:t>
+      </w:r>
+    </w:p>
+    <w:p>
+      <w:r>
+        <w:t>Para: Poder tener sus datos actualizados y contactar fácilmente cuando necesite hacer pedidos.</w:t>
+      </w:r>
+    </w:p>
+    <w:p>
+      <w:r>
+        <w:t>HUDM-005 Buscar Proveedores rápid</w:t>
+      </w:r>
+      <w:r>
+        <w:t>amente</w:t>
+      </w:r>
+    </w:p>
+    <w:p>
+      <w:r>
+        <w:t>Como: Administrador del sistema</w:t>
+      </w:r>
+    </w:p>
+    <w:p>
+      <w:r>
+        <w:t>Quiero:</w:t>
+      </w:r>
+      <w:r>
+        <w:tab/>
+        <w:t>Buscar proveedores por su nombre o apellido</w:t>
+      </w:r>
+    </w:p>
+    <w:p>
+      <w:r>
+        <w:t>Para: Acceder rápidamente a su información de contacto sin tener que revisar toda la base de datos.</w:t>
+      </w:r>
+    </w:p>
+    <w:p>
+      <w:r>
+        <w:t>HUDM-006 Editar un Proveedor para contacto</w:t>
+      </w:r>
+    </w:p>
+    <w:p>
+      <w:r>
+        <w:t>Como: Supervisor</w:t>
+      </w:r>
+    </w:p>
+    <w:p>
+      <w:r>
+        <w:t>Quiero: Editar el correo o teléfono de un proveedor existente.</w:t>
+      </w:r>
+    </w:p>
+    <w:p>
+      <w:r>
+        <w:t>Para: Asegurar que los datos estén siempre actualizados y no se pierda la comunicación de contacto.</w:t>
+      </w:r>
+    </w:p>
+    <w:p/>
+    <w:p>
+      <w:r>
+        <w:lastRenderedPageBreak/>
+        <w:t>HURM-007 Registro de nuevo Empleado</w:t>
+      </w:r>
+    </w:p>
+    <w:p>
+      <w:r>
+        <w:t>Como: Empleado del área</w:t>
+      </w:r>
+      <w:r>
+        <w:br/>
+        <w:t xml:space="preserve">Quiero: Registrar o agregar los </w:t>
+      </w:r>
+      <w:r>
+        <w:t>datos de un nuevo empleado al sistema</w:t>
+      </w:r>
+      <w:r>
+        <w:br/>
+        <w:t>Para</w:t>
+      </w:r>
+      <w:r>
+        <w:rPr>
+          <w:rStyle w:val="Textoennegrita"/>
+        </w:rPr>
+        <w:t>:</w:t>
+      </w:r>
+      <w:r>
+        <w:t xml:space="preserve"> Tener control del personal que trabaja en la empresa y sus datos de contacto</w:t>
+      </w:r>
+    </w:p>
+    <w:p/>
+    <w:p>
+      <w:r>
+        <w:t>HURM-008 Consulta de Empleado</w:t>
+      </w:r>
+    </w:p>
+    <w:p>
+      <w:r>
+        <w:t>Como: Empleado del área</w:t>
+      </w:r>
+      <w:r>
+        <w:br/>
+        <w:t>Quiero: Consultar los datos de un empleado registrado</w:t>
+      </w:r>
+      <w:r>
+        <w:br/>
+        <w:t>Para: Verificar su informa</w:t>
+      </w:r>
+      <w:r>
+        <w:t>ción o actualizarla si es necesario</w:t>
+      </w:r>
+    </w:p>
+    <w:p/>
+    <w:p>
+      <w:r>
+        <w:t>HURM-009 Actualización de Datos del Empleado</w:t>
+      </w:r>
+    </w:p>
+    <w:p>
+      <w:r>
+        <w:t>Como: Empleado del área</w:t>
+      </w:r>
+      <w:r>
+        <w:br/>
+        <w:t>Quiero: Modificar o actualizar los datos de un empleado existente</w:t>
+      </w:r>
+      <w:r>
+        <w:br/>
+        <w:t>Para: Mantener la información del personal siempre actualizada</w:t>
+      </w:r>
+    </w:p>
+    <w:p/>
+    <w:p>
+      <w:r>
+        <w:t>HUDL-010 Consulta de</w:t>
+      </w:r>
+      <w:r>
+        <w:t xml:space="preserve"> Datos de los clientes</w:t>
+      </w:r>
+    </w:p>
+    <w:p>
+      <w:r>
+        <w:t>Como: Gerente de ventas.</w:t>
+      </w:r>
+    </w:p>
+    <w:p>
+      <w:r>
+        <w:t>Quiero: Consultar el inventario completo de todos los vehículos, incluyendo el estado del vehículo si esta (disponible, reservado).</w:t>
+      </w:r>
+    </w:p>
+    <w:p>
+      <w:r>
+        <w:t xml:space="preserve">Para: Disponer de la información precisa en tiempo real de cada cliente así </w:t>
+      </w:r>
+      <w:r>
+        <w:t>facilitando una venta.</w:t>
+      </w:r>
+    </w:p>
+    <w:p>
+      <w:pPr>
+        <w:rPr>
+          <w:u w:val="single"/>
+        </w:rPr>
+      </w:pPr>
+      <w:r>
+        <w:t>HUDL-011 Registro de datos de los clientes</w:t>
+      </w:r>
+    </w:p>
+    <w:p>
+      <w:r>
+        <w:t>Como: Vendedor de la concesionaria.</w:t>
+      </w:r>
+    </w:p>
+    <w:p>
+      <w:r>
+        <w:t>Quiero: Registrar los datos de cada cliente como (correos, llamadas, visitas), notas sobre sus preferencias como (modelo de auto, presupuesto).</w:t>
+      </w:r>
+    </w:p>
+    <w:p>
+      <w:r>
+        <w:t>Para: Logr</w:t>
+      </w:r>
+      <w:r>
+        <w:t>ar no perder ninguna oportunidad de venta, por contratiempo con los clientes a la hora de una venta.</w:t>
+      </w:r>
+    </w:p>
+    <w:p>
+      <w:r>
+        <w:t>HUDL-012 Generador de reportes detallados</w:t>
+      </w:r>
+    </w:p>
+    <w:p>
+      <w:r>
+        <w:t>Como: Gerente de ventas:</w:t>
+      </w:r>
+    </w:p>
+    <w:p>
+      <w:r>
+        <w:t>Quiero: Poder generar reportes detallados de las ventas que se realizan por cada vendedo</w:t>
+      </w:r>
+      <w:r>
+        <w:t>r de la concesionaria y el período de tiempo.</w:t>
+      </w:r>
+    </w:p>
+    <w:p>
+      <w:r>
+        <w:t>Para: Para tener un control detallado de cada vendedor, así justificando la venta de cada uno y quien rinde mejor en el trabajo.</w:t>
+      </w:r>
+    </w:p>
+    <w:p>
+      <w:pPr>
+        <w:rPr>
+          <w:u w:val="single"/>
+        </w:rPr>
+      </w:pPr>
+    </w:p>
+    <w:p/>
+    <w:p>
+      <w:pPr>
+        <w:rPr>
+          <w:sz w:val="20"/>
+          <w:szCs w:val="20"/>
+        </w:rPr>
+      </w:pPr>
+      <w:r>
+        <w:rPr>
+          <w:sz w:val="20"/>
+          <w:szCs w:val="20"/>
+        </w:rPr>
+        <w:t>HUOD-013 Reserva Rapida</w:t>
+      </w:r>
+    </w:p>
+    <w:p>
+      <w:pPr>
+        <w:rPr>
+          <w:sz w:val="20"/>
+          <w:szCs w:val="20"/>
+        </w:rPr>
+      </w:pPr>
+      <w:r>
+        <w:rPr>
+          <w:sz w:val="20"/>
+          <w:szCs w:val="20"/>
+        </w:rPr>
+        <w:t>Como: Dueño</w:t>
+      </w:r>
+    </w:p>
+    <w:p>
+      <w:pPr>
+        <w:rPr>
+          <w:sz w:val="20"/>
+          <w:szCs w:val="20"/>
+        </w:rPr>
+      </w:pPr>
+      <w:r>
+        <w:rPr>
+          <w:sz w:val="20"/>
+          <w:szCs w:val="20"/>
+        </w:rPr>
+        <w:t xml:space="preserve">Quiero: Reservar las citas de los clientes </w:t>
+      </w:r>
+      <w:r>
+        <w:rPr>
+          <w:sz w:val="20"/>
+          <w:szCs w:val="20"/>
+        </w:rPr>
+        <w:t>por medio de correo.</w:t>
+      </w:r>
+    </w:p>
+    <w:p>
+      <w:pPr>
+        <w:rPr>
+          <w:sz w:val="20"/>
+          <w:szCs w:val="20"/>
+        </w:rPr>
+      </w:pPr>
+      <w:r>
+        <w:rPr>
+          <w:sz w:val="20"/>
+          <w:szCs w:val="20"/>
+        </w:rPr>
+        <w:t>Para: que no tenga que llamar ni esperar atención personalizada.</w:t>
+      </w:r>
+    </w:p>
+    <w:p/>
+    <w:p>
+      <w:pPr>
+        <w:rPr>
+          <w:sz w:val="20"/>
+          <w:szCs w:val="20"/>
+        </w:rPr>
+      </w:pPr>
+      <w:r>
+        <w:rPr>
+          <w:sz w:val="20"/>
+          <w:szCs w:val="20"/>
+        </w:rPr>
+        <w:t>HUOD-014 Buscador de Concesionarios Mas Cercanos</w:t>
+      </w:r>
+    </w:p>
+    <w:p>
+      <w:pPr>
+        <w:rPr>
+          <w:sz w:val="20"/>
+          <w:szCs w:val="20"/>
+        </w:rPr>
+      </w:pPr>
+      <w:r>
+        <w:rPr>
+          <w:sz w:val="20"/>
+          <w:szCs w:val="20"/>
+        </w:rPr>
+        <w:t>Como: Usuario Interesado</w:t>
+      </w:r>
+    </w:p>
+    <w:p>
+      <w:pPr>
+        <w:rPr>
+          <w:sz w:val="20"/>
+          <w:szCs w:val="20"/>
+        </w:rPr>
+      </w:pPr>
+      <w:r>
+        <w:rPr>
+          <w:sz w:val="20"/>
+          <w:szCs w:val="20"/>
+        </w:rPr>
+        <w:t>Quiero: poder buscar concesionarios por ubicación.</w:t>
+      </w:r>
+    </w:p>
+    <w:p>
+      <w:pPr>
+        <w:rPr>
+          <w:sz w:val="20"/>
+          <w:szCs w:val="20"/>
+        </w:rPr>
+      </w:pPr>
+      <w:r>
+        <w:rPr>
+          <w:sz w:val="20"/>
+          <w:szCs w:val="20"/>
+        </w:rPr>
+        <w:t>Para: pueda encontrar fácilmente el más cerc</w:t>
+      </w:r>
+      <w:r>
+        <w:rPr>
+          <w:sz w:val="20"/>
+          <w:szCs w:val="20"/>
+        </w:rPr>
+        <w:t>ano a mí, ver su información de contacto y comunicarme si me interesa.</w:t>
+      </w:r>
+    </w:p>
+    <w:p>
+      <w:pPr>
+        <w:rPr>
+          <w:sz w:val="20"/>
+          <w:szCs w:val="20"/>
+        </w:rPr>
+      </w:pPr>
+    </w:p>
+    <w:p>
+      <w:pPr>
+        <w:ind w:left="720" w:hanging="720"/>
+        <w:rPr>
+          <w:sz w:val="20"/>
+          <w:szCs w:val="20"/>
+        </w:rPr>
+      </w:pPr>
+      <w:r>
+        <w:rPr>
+          <w:sz w:val="20"/>
+          <w:szCs w:val="20"/>
+        </w:rPr>
+        <w:t>HUOD-015 Formulario de contacto por nombre de Concesionario</w:t>
+      </w:r>
+    </w:p>
+    <w:p>
+      <w:pPr>
+        <w:rPr>
+          <w:sz w:val="20"/>
+          <w:szCs w:val="20"/>
+        </w:rPr>
+      </w:pPr>
+      <w:r>
+        <w:rPr>
+          <w:sz w:val="20"/>
+          <w:szCs w:val="20"/>
+        </w:rPr>
+        <w:t>Como: Visitante</w:t>
+      </w:r>
+    </w:p>
+    <w:p>
+      <w:pPr>
+        <w:rPr>
+          <w:sz w:val="20"/>
+          <w:szCs w:val="20"/>
+        </w:rPr>
+      </w:pPr>
+      <w:r>
+        <w:rPr>
+          <w:sz w:val="20"/>
+          <w:szCs w:val="20"/>
+        </w:rPr>
+        <w:t>Quiero: poder enviar un mensaje directamente a la sucursal especifica que me interesa.</w:t>
+      </w:r>
+    </w:p>
+    <w:p>
+      <w:pPr>
+        <w:rPr>
+          <w:sz w:val="20"/>
+          <w:szCs w:val="20"/>
+        </w:rPr>
+      </w:pPr>
+      <w:r>
+        <w:rPr>
+          <w:sz w:val="20"/>
+          <w:szCs w:val="20"/>
+        </w:rPr>
+        <w:t>Para: que un asesor m</w:t>
+      </w:r>
+      <w:r>
+        <w:rPr>
+          <w:sz w:val="20"/>
+          <w:szCs w:val="20"/>
+        </w:rPr>
+        <w:t>e responda mis dudas sin tener que hacer una llamada.</w:t>
+      </w:r>
+      <w:r>
+        <w:rPr>
+          <w:sz w:val="20"/>
+          <w:szCs w:val="20"/>
+        </w:rPr>
+        <w:tab/>
+      </w:r>
+    </w:p>
+    <w:p>
+      <w:pPr>
+        <w:rPr>
+          <w:sz w:val="20"/>
+          <w:szCs w:val="20"/>
+        </w:rPr>
+      </w:pPr>
+    </w:p>
+    <w:p>
+      <w:pPr>
+        <w:rPr>
+          <w:sz w:val="20"/>
+          <w:szCs w:val="20"/>
+        </w:rPr>
+      </w:pPr>
+      <w:r>
+        <w:rPr>
+          <w:sz w:val="20"/>
+          <w:szCs w:val="20"/>
+        </w:rPr>
+        <w:t>HUCN-016 Ver los tipos de Membresías</w:t>
+      </w:r>
+    </w:p>
+    <w:p>
+      <w:pPr>
+        <w:rPr>
+          <w:sz w:val="20"/>
+          <w:szCs w:val="20"/>
+        </w:rPr>
+      </w:pPr>
+      <w:r>
+        <w:rPr>
+          <w:sz w:val="20"/>
+          <w:szCs w:val="20"/>
+        </w:rPr>
+        <w:t>Como: Empleado de logística.</w:t>
+      </w:r>
+    </w:p>
+    <w:p>
+      <w:pPr>
+        <w:rPr>
+          <w:sz w:val="20"/>
+          <w:szCs w:val="20"/>
+        </w:rPr>
+      </w:pPr>
+      <w:r>
+        <w:rPr>
+          <w:sz w:val="20"/>
+          <w:szCs w:val="20"/>
+        </w:rPr>
+        <w:t>Quiero: Mostrar los tipos de membresías que hay.</w:t>
+      </w:r>
+    </w:p>
+    <w:p>
+      <w:pPr>
+        <w:rPr>
+          <w:sz w:val="20"/>
+          <w:szCs w:val="20"/>
+        </w:rPr>
+      </w:pPr>
+      <w:r>
+        <w:rPr>
+          <w:sz w:val="20"/>
+          <w:szCs w:val="20"/>
+        </w:rPr>
+        <w:t>Para: Para que el cliente se interese mas en las membresías.</w:t>
+      </w:r>
+    </w:p>
+    <w:p>
+      <w:pPr>
+        <w:rPr>
+          <w:sz w:val="20"/>
+          <w:szCs w:val="20"/>
+        </w:rPr>
+      </w:pPr>
+    </w:p>
+    <w:p>
+      <w:pPr>
+        <w:rPr>
+          <w:sz w:val="20"/>
+          <w:szCs w:val="20"/>
+        </w:rPr>
+      </w:pPr>
+      <w:r>
+        <w:rPr>
+          <w:sz w:val="20"/>
+          <w:szCs w:val="20"/>
+        </w:rPr>
+        <w:t xml:space="preserve">HUCN-017 Gestionar las </w:t>
+      </w:r>
+      <w:r>
+        <w:rPr>
+          <w:sz w:val="20"/>
+          <w:szCs w:val="20"/>
+        </w:rPr>
+        <w:t>mensualidades</w:t>
+      </w:r>
+    </w:p>
+    <w:p>
+      <w:pPr>
+        <w:rPr>
+          <w:sz w:val="20"/>
+          <w:szCs w:val="20"/>
+        </w:rPr>
+      </w:pPr>
+      <w:r>
+        <w:rPr>
+          <w:sz w:val="20"/>
+          <w:szCs w:val="20"/>
+        </w:rPr>
+        <w:t>Como: Empleado de contabilidad.</w:t>
+      </w:r>
+    </w:p>
+    <w:p>
+      <w:pPr>
+        <w:rPr>
+          <w:sz w:val="20"/>
+          <w:szCs w:val="20"/>
+        </w:rPr>
+      </w:pPr>
+      <w:r>
+        <w:rPr>
+          <w:sz w:val="20"/>
+          <w:szCs w:val="20"/>
+        </w:rPr>
+        <w:t>Quiero: Tener un reporte de las mensualidades.</w:t>
+      </w:r>
+    </w:p>
+    <w:p>
+      <w:pPr>
+        <w:rPr>
+          <w:sz w:val="20"/>
+          <w:szCs w:val="20"/>
+        </w:rPr>
+      </w:pPr>
+      <w:r>
+        <w:rPr>
+          <w:sz w:val="20"/>
+          <w:szCs w:val="20"/>
+        </w:rPr>
+        <w:t>Para: Para tener recordatorio de las mensualidades que lleva desde que comenzó.</w:t>
+      </w:r>
+    </w:p>
+    <w:p>
+      <w:pPr>
+        <w:rPr>
+          <w:sz w:val="20"/>
+          <w:szCs w:val="20"/>
+        </w:rPr>
+      </w:pPr>
+    </w:p>
+    <w:p>
+      <w:pPr>
+        <w:rPr>
+          <w:sz w:val="20"/>
+          <w:szCs w:val="20"/>
+        </w:rPr>
+      </w:pPr>
+      <w:r>
+        <w:rPr>
+          <w:sz w:val="20"/>
+          <w:szCs w:val="20"/>
+        </w:rPr>
+        <w:t>HUCN-018 Recordatorio para los pagos</w:t>
+      </w:r>
+    </w:p>
+    <w:p>
+      <w:pPr>
+        <w:rPr>
+          <w:sz w:val="20"/>
+          <w:szCs w:val="20"/>
+        </w:rPr>
+      </w:pPr>
+      <w:r>
+        <w:rPr>
+          <w:sz w:val="20"/>
+          <w:szCs w:val="20"/>
+        </w:rPr>
+        <w:t>Como: Cliente olvidadizo.</w:t>
+      </w:r>
+    </w:p>
+    <w:p>
+      <w:pPr>
+        <w:rPr>
+          <w:sz w:val="20"/>
+          <w:szCs w:val="20"/>
+        </w:rPr>
+      </w:pPr>
+      <w:r>
+        <w:rPr>
+          <w:sz w:val="20"/>
+          <w:szCs w:val="20"/>
+        </w:rPr>
+        <w:t xml:space="preserve">Quiero: Tener un </w:t>
+      </w:r>
+      <w:r>
+        <w:rPr>
+          <w:sz w:val="20"/>
+          <w:szCs w:val="20"/>
+        </w:rPr>
+        <w:t>recordatorio antes de la fecha de vencimiento para hacer el pago.</w:t>
+      </w:r>
+    </w:p>
+    <w:p>
+      <w:pPr>
+        <w:rPr>
+          <w:sz w:val="20"/>
+          <w:szCs w:val="20"/>
+        </w:rPr>
+      </w:pPr>
+      <w:r>
+        <w:rPr>
+          <w:sz w:val="20"/>
+          <w:szCs w:val="20"/>
+        </w:rPr>
+        <w:t>Para: Para no atrasarse en los pagos y no tener recargos extras.</w:t>
+      </w:r>
+    </w:p>
+    <w:p>
+      <w:pPr>
+        <w:spacing w:before="100" w:beforeAutospacing="1" w:after="100" w:afterAutospacing="1" w:line="360" w:lineRule="auto"/>
+        <w:rPr>
+          <w:rFonts w:eastAsia="Times New Roman" w:cstheme="minorHAnsi"/>
+          <w:sz w:val="20"/>
+          <w:szCs w:val="20"/>
+          <w:lang w:eastAsia="es-GT"/>
+        </w:rPr>
+      </w:pPr>
+      <w:r>
+        <w:rPr>
+          <w:rFonts w:eastAsia="Times New Roman" w:cstheme="minorHAnsi"/>
+          <w:sz w:val="20"/>
+          <w:szCs w:val="20"/>
+          <w:lang w:eastAsia="es-GT"/>
+        </w:rPr>
+        <w:lastRenderedPageBreak/>
+        <w:t>HUIT-019 Visualización de publicidad activa</w:t>
+      </w:r>
+      <w:r>
+        <w:rPr>
+          <w:rFonts w:eastAsia="Times New Roman" w:cstheme="minorHAnsi"/>
+          <w:sz w:val="20"/>
+          <w:szCs w:val="20"/>
+          <w:lang w:eastAsia="es-GT"/>
+        </w:rPr>
+        <w:br/>
+        <w:t>Como: Cliente</w:t>
+      </w:r>
+      <w:r>
+        <w:rPr>
+          <w:rFonts w:eastAsia="Times New Roman" w:cstheme="minorHAnsi"/>
+          <w:sz w:val="20"/>
+          <w:szCs w:val="20"/>
+          <w:lang w:eastAsia="es-GT"/>
+        </w:rPr>
+        <w:br/>
+        <w:t>Quiero: Visualizar únicamente la publicidad que está activa y no la</w:t>
+      </w:r>
+      <w:r>
+        <w:rPr>
+          <w:rFonts w:eastAsia="Times New Roman" w:cstheme="minorHAnsi"/>
+          <w:sz w:val="20"/>
+          <w:szCs w:val="20"/>
+          <w:lang w:eastAsia="es-GT"/>
+        </w:rPr>
+        <w:t xml:space="preserve"> que ya expiró.</w:t>
+      </w:r>
+      <w:r>
+        <w:rPr>
+          <w:rFonts w:eastAsia="Times New Roman" w:cstheme="minorHAnsi"/>
+          <w:sz w:val="20"/>
+          <w:szCs w:val="20"/>
+          <w:lang w:eastAsia="es-GT"/>
+        </w:rPr>
+        <w:br/>
+        <w:t>Para: Evitar confusiones sobre promociones o anuncios que ya no están vigentes.</w:t>
+      </w:r>
+    </w:p>
+    <w:p>
+      <w:pPr>
+        <w:spacing w:before="100" w:beforeAutospacing="1" w:after="100" w:afterAutospacing="1" w:line="360" w:lineRule="auto"/>
+        <w:rPr>
+          <w:rFonts w:eastAsia="Times New Roman" w:cstheme="minorHAnsi"/>
+          <w:sz w:val="20"/>
+          <w:szCs w:val="20"/>
+          <w:lang w:eastAsia="es-GT"/>
+        </w:rPr>
+      </w:pPr>
+      <w:r>
+        <w:rPr>
+          <w:rFonts w:eastAsia="Times New Roman" w:cstheme="minorHAnsi"/>
+          <w:sz w:val="20"/>
+          <w:szCs w:val="20"/>
+          <w:lang w:eastAsia="es-GT"/>
+        </w:rPr>
+        <w:t>HUIT-020 Clasificación de publicidad por tipo</w:t>
+      </w:r>
+      <w:r>
+        <w:rPr>
+          <w:rFonts w:eastAsia="Times New Roman" w:cstheme="minorHAnsi"/>
+          <w:sz w:val="20"/>
+          <w:szCs w:val="20"/>
+          <w:lang w:eastAsia="es-GT"/>
+        </w:rPr>
+        <w:br/>
+        <w:t>Como: Administrador</w:t>
+      </w:r>
+      <w:r>
+        <w:rPr>
+          <w:rFonts w:eastAsia="Times New Roman" w:cstheme="minorHAnsi"/>
+          <w:sz w:val="20"/>
+          <w:szCs w:val="20"/>
+          <w:lang w:eastAsia="es-GT"/>
+        </w:rPr>
+        <w:br/>
+        <w:t>Quiero: Clasificar la publicidad por tipo, como nuevo lanzamiento, descuento, etc.</w:t>
+      </w:r>
+      <w:r>
+        <w:rPr>
+          <w:rFonts w:eastAsia="Times New Roman" w:cstheme="minorHAnsi"/>
+          <w:sz w:val="20"/>
+          <w:szCs w:val="20"/>
+          <w:lang w:eastAsia="es-GT"/>
+        </w:rPr>
+        <w:br/>
+        <w:t>Para: Lleva</w:t>
+      </w:r>
+      <w:r>
+        <w:rPr>
+          <w:rFonts w:eastAsia="Times New Roman" w:cstheme="minorHAnsi"/>
+          <w:sz w:val="20"/>
+          <w:szCs w:val="20"/>
+          <w:lang w:eastAsia="es-GT"/>
+        </w:rPr>
+        <w:t>r un mejor control y facilitar la búsqueda de la publicidad.</w:t>
+      </w:r>
+    </w:p>
+    <w:p>
+      <w:pPr>
+        <w:spacing w:before="100" w:beforeAutospacing="1" w:after="100" w:afterAutospacing="1" w:line="360" w:lineRule="auto"/>
+        <w:rPr>
+          <w:rFonts w:eastAsia="Times New Roman" w:cstheme="minorHAnsi"/>
+          <w:sz w:val="20"/>
+          <w:szCs w:val="20"/>
+          <w:lang w:eastAsia="es-GT"/>
+        </w:rPr>
+      </w:pPr>
+      <w:r>
+        <w:rPr>
+          <w:rFonts w:eastAsia="Times New Roman" w:cstheme="minorHAnsi"/>
+          <w:sz w:val="20"/>
+          <w:szCs w:val="20"/>
+          <w:lang w:eastAsia="es-GT"/>
+        </w:rPr>
+        <w:t>HUIT-021 Subir publicidad sencilla</w:t>
+      </w:r>
+      <w:r>
+        <w:rPr>
+          <w:rFonts w:eastAsia="Times New Roman" w:cstheme="minorHAnsi"/>
+          <w:sz w:val="20"/>
+          <w:szCs w:val="20"/>
+          <w:lang w:eastAsia="es-GT"/>
+        </w:rPr>
+        <w:br/>
+        <w:t>Como: Administrador</w:t>
+      </w:r>
+      <w:r>
+        <w:rPr>
+          <w:rFonts w:eastAsia="Times New Roman" w:cstheme="minorHAnsi"/>
+          <w:sz w:val="20"/>
+          <w:szCs w:val="20"/>
+          <w:lang w:eastAsia="es-GT"/>
+        </w:rPr>
+        <w:br/>
+        <w:t>Quiero: Tener un sistema fácil para subir la publicidad.</w:t>
+      </w:r>
+      <w:r>
+        <w:rPr>
+          <w:rFonts w:eastAsia="Times New Roman" w:cstheme="minorHAnsi"/>
+          <w:sz w:val="20"/>
+          <w:szCs w:val="20"/>
+          <w:lang w:eastAsia="es-GT"/>
+        </w:rPr>
+        <w:br/>
+        <w:t>Para: Que el proceso sea más rápido y sin complicaciones.</w:t>
+      </w:r>
+    </w:p>
+    <w:p>
+      <w:pPr>
+        <w:spacing w:before="100" w:beforeAutospacing="1" w:after="100" w:afterAutospacing="1" w:line="360" w:lineRule="auto"/>
+        <w:rPr>
+          <w:rFonts w:eastAsia="Times New Roman"/>
+          <w:sz w:val="20"/>
+          <w:szCs w:val="20"/>
+          <w:lang w:eastAsia="es-GT"/>
+        </w:rPr>
+      </w:pPr>
+    </w:p>
+    <w:p>
+      <w:pPr>
+        <w:spacing w:beforeAutospacing="1" w:afterAutospacing="1" w:line="360" w:lineRule="auto"/>
+        <w:rPr>
+          <w:rFonts w:eastAsia="Times New Roman"/>
+          <w:sz w:val="20"/>
+          <w:szCs w:val="20"/>
+          <w:lang w:eastAsia="es-GT"/>
+        </w:rPr>
+      </w:pPr>
+    </w:p>
+    <w:p>
+      <w:pPr>
+        <w:spacing w:beforeAutospacing="1" w:afterAutospacing="1" w:line="360" w:lineRule="auto"/>
+        <w:rPr>
+          <w:rFonts w:eastAsia="Times New Roman"/>
+          <w:sz w:val="20"/>
+          <w:szCs w:val="20"/>
+          <w:lang w:eastAsia="es-GT"/>
+        </w:rPr>
+      </w:pPr>
+      <w:r>
+        <w:rPr>
+          <w:rFonts w:eastAsia="Times New Roman"/>
+          <w:sz w:val="20"/>
+          <w:szCs w:val="20"/>
+          <w:lang w:eastAsia="es-GT"/>
+        </w:rPr>
+        <w:t>HOJS-022 Registros clie</w:t>
+      </w:r>
+      <w:r>
+        <w:rPr>
+          <w:rFonts w:eastAsia="Times New Roman"/>
+          <w:sz w:val="20"/>
+          <w:szCs w:val="20"/>
+          <w:lang w:eastAsia="es-GT"/>
+        </w:rPr>
+        <w:t xml:space="preserve">nte </w:t>
+      </w:r>
+    </w:p>
+    <w:p>
+      <w:pPr>
+        <w:spacing w:beforeAutospacing="1" w:afterAutospacing="1" w:line="360" w:lineRule="auto"/>
+      </w:pPr>
+      <w:r>
+        <w:rPr>
+          <w:rFonts w:eastAsia="Times New Roman"/>
+          <w:sz w:val="20"/>
+          <w:szCs w:val="20"/>
+          <w:lang w:eastAsia="es-GT"/>
+        </w:rPr>
+        <w:t xml:space="preserve">Como: Desarrollador </w:t>
+      </w:r>
+    </w:p>
+    <w:p>
+      <w:pPr>
+        <w:spacing w:beforeAutospacing="1" w:afterAutospacing="1" w:line="360" w:lineRule="auto"/>
+      </w:pPr>
+      <w:r>
+        <w:rPr>
+          <w:rFonts w:eastAsia="Times New Roman"/>
+          <w:sz w:val="20"/>
+          <w:szCs w:val="20"/>
+          <w:lang w:eastAsia="es-GT"/>
+        </w:rPr>
+        <w:t xml:space="preserve">Quiero: poder almacenar los datos de los clientes </w:t>
+      </w:r>
+    </w:p>
+    <w:p>
+      <w:pPr>
+        <w:spacing w:beforeAutospacing="1" w:afterAutospacing="1" w:line="360" w:lineRule="auto"/>
+      </w:pPr>
+      <w:r>
+        <w:rPr>
+          <w:rFonts w:eastAsia="Times New Roman"/>
+          <w:sz w:val="20"/>
+          <w:szCs w:val="20"/>
+          <w:lang w:eastAsia="es-GT"/>
+        </w:rPr>
+        <w:t>Para: llevar un registro de sus compras y datos.</w:t>
+      </w:r>
+    </w:p>
+    <w:p>
+      <w:pPr>
+        <w:rPr>
+          <w:sz w:val="20"/>
+          <w:szCs w:val="20"/>
+        </w:rPr>
+      </w:pPr>
+    </w:p>
+    <w:p>
+      <w:r>
+        <w:t>HUJS-023 Servicios de clientes</w:t>
+      </w:r>
+    </w:p>
+    <w:p>
+      <w:r>
+        <w:t xml:space="preserve">Como: Desarrollador </w:t>
+      </w:r>
+    </w:p>
+    <w:p>
+      <w:r>
+        <w:t>Quiero: ofrecer a los clientes membrecías apropiadas para sus necesidades</w:t>
+      </w:r>
+    </w:p>
+    <w:p>
+      <w:r>
+        <w:t>Par</w:t>
+      </w:r>
+      <w:r>
+        <w:t>a: poder mejorar los servicios y la retención de clientes en el concesionario.</w:t>
+      </w:r>
+    </w:p>
+    <w:p/>
+    <w:p>
+      <w:r>
+        <w:t>HUJS 024 Auditoría de clientes</w:t>
+      </w:r>
+    </w:p>
+    <w:p>
+      <w:r>
+        <w:t>Como: Desarrollador</w:t>
+      </w:r>
+    </w:p>
+    <w:p>
+      <w:r>
+        <w:t xml:space="preserve">Quiero: poder consultar el historial de cambios hechos a los datos de un cliente </w:t>
+      </w:r>
+    </w:p>
+    <w:p>
+      <w:r>
+        <w:lastRenderedPageBreak/>
+        <w:t xml:space="preserve">Para: poder llevar un control de cualquier </w:t>
+      </w:r>
+      <w:r>
+        <w:t>cambio y modificación.</w:t>
+      </w:r>
+    </w:p>
+    <w:p/>
+    <w:p>
+      <w:r>
+        <w:t>HULA-025 Registro de nuevo Taller</w:t>
+      </w:r>
+    </w:p>
+    <w:p>
+      <w:r>
+        <w:t>Como: Empleado del área</w:t>
+      </w:r>
+    </w:p>
+    <w:p>
+      <w:r>
+        <w:t>Quiero: Registrar o agregar los datos de un nuevo taller al sistema</w:t>
+      </w:r>
+    </w:p>
+    <w:p>
+      <w:r>
+        <w:t>Para: Tenerlo disponible para asignarlo a reparaciones o mantenimientos de vehículos</w:t>
+      </w:r>
+    </w:p>
+    <w:p>
+      <w:r>
+        <w:t>HULA-026 Actualizació</w:t>
+      </w:r>
+      <w:r>
+        <w:t>n de datos del Taller</w:t>
+      </w:r>
+    </w:p>
+    <w:p>
+      <w:r>
+        <w:t>Como: Empleado del área</w:t>
+      </w:r>
+    </w:p>
+    <w:p>
+      <w:r>
+        <w:t>Quiero: Editar o actualizar la información de un taller ya registrado (como herramientas, repuestos o ubicación)</w:t>
+      </w:r>
+    </w:p>
+    <w:p>
+      <w:r>
+        <w:t>Para: Mantener la información actualizada para una mejor gestión del taller y sus recursos</w:t>
+      </w:r>
+    </w:p>
+    <w:p/>
+    <w:p>
+      <w:r>
+        <w:t>HULA-027 Consulta de estado de carro en el Taller</w:t>
+      </w:r>
+    </w:p>
+    <w:p>
+      <w:r>
+        <w:t>Como: Empleado del área</w:t>
+      </w:r>
+    </w:p>
+    <w:p>
+      <w:r>
+        <w:t>Quiero: Consultar el estado del carro en el taller (estadocarro) y los repuestos disponibles</w:t>
+      </w:r>
+    </w:p>
+    <w:p>
+      <w:r>
+        <w:t xml:space="preserve">Para: Informar al cliente sobre el avance de la reparación y verificar disponibilidad de </w:t>
+      </w:r>
+      <w:r>
+        <w:t>repuestos</w:t>
+      </w:r>
+    </w:p>
+    <w:p/>
+    <w:p>
+      <w:pPr>
+        <w:spacing w:line="360" w:lineRule="auto"/>
+        <w:rPr>
+          <w:rFonts w:ascii="Calibri" w:eastAsia="SimSun" w:hAnsi="Calibri" w:cs="Calibri"/>
+        </w:rPr>
+      </w:pPr>
+      <w:r>
+        <w:rPr>
+          <w:rFonts w:ascii="Calibri" w:eastAsia="SimSun" w:hAnsi="Calibri" w:cs="Calibri"/>
+        </w:rPr>
+        <w:t>HUFM-0</w:t>
+      </w:r>
+      <w:r>
+        <w:rPr>
+          <w:rFonts w:ascii="Calibri" w:eastAsia="SimSun" w:hAnsi="Calibri" w:cs="Calibri"/>
+          <w:lang w:val="es-MX"/>
+        </w:rPr>
+        <w:t xml:space="preserve">28 </w:t>
+      </w:r>
+      <w:r>
+        <w:rPr>
+          <w:rFonts w:ascii="Calibri" w:eastAsia="SimSun" w:hAnsi="Calibri" w:cs="Calibri"/>
+        </w:rPr>
+        <w:t>Ver modelo del carro</w:t>
+      </w:r>
+      <w:r>
+        <w:rPr>
+          <w:rFonts w:ascii="Calibri" w:eastAsia="SimSun" w:hAnsi="Calibri" w:cs="Calibri"/>
+        </w:rPr>
+        <w:br/>
+        <w:t>Como: Comprador de un carro usado</w:t>
+      </w:r>
+      <w:r>
+        <w:rPr>
+          <w:rFonts w:ascii="Calibri" w:eastAsia="SimSun" w:hAnsi="Calibri" w:cs="Calibri"/>
+        </w:rPr>
+        <w:br/>
+        <w:t>Quiero: Ver claramente el modelo del carro antes de contactarme con el vendedor</w:t>
+      </w:r>
+      <w:r>
+        <w:rPr>
+          <w:rFonts w:ascii="Calibri" w:eastAsia="SimSun" w:hAnsi="Calibri" w:cs="Calibri"/>
+        </w:rPr>
+        <w:br/>
+        <w:t>Para: Asegurarme de que se ajusta a mis necesidades y comparar fácilmente con otros modelos similares</w:t>
+      </w:r>
+    </w:p>
+    <w:p>
+      <w:pPr>
+        <w:spacing w:line="360" w:lineRule="auto"/>
+        <w:rPr>
+          <w:rFonts w:ascii="Calibri" w:eastAsia="SimSun" w:hAnsi="Calibri" w:cs="Calibri"/>
+        </w:rPr>
+      </w:pPr>
+    </w:p>
+    <w:p>
+      <w:pPr>
+        <w:spacing w:line="360" w:lineRule="auto"/>
+        <w:rPr>
+          <w:rFonts w:ascii="Calibri" w:eastAsia="SimSun" w:hAnsi="Calibri" w:cs="Calibri"/>
+          <w:sz w:val="24"/>
+          <w:szCs w:val="24"/>
+        </w:rPr>
+      </w:pPr>
+      <w:r>
+        <w:rPr>
+          <w:rFonts w:ascii="Calibri" w:eastAsia="SimSun" w:hAnsi="Calibri" w:cs="Calibri"/>
+          <w:sz w:val="24"/>
+          <w:szCs w:val="24"/>
+        </w:rPr>
+        <w:t>HUFM-0</w:t>
+      </w:r>
+      <w:r>
+        <w:rPr>
+          <w:rFonts w:ascii="Calibri" w:eastAsia="SimSun" w:hAnsi="Calibri" w:cs="Calibri"/>
+          <w:sz w:val="24"/>
+          <w:szCs w:val="24"/>
+          <w:lang w:val="es-MX"/>
+        </w:rPr>
+        <w:t>29</w:t>
+      </w:r>
+      <w:r>
+        <w:rPr>
+          <w:rFonts w:ascii="Calibri" w:eastAsia="SimSun" w:hAnsi="Calibri" w:cs="Calibri"/>
+          <w:sz w:val="24"/>
+          <w:szCs w:val="24"/>
+        </w:rPr>
+        <w:t xml:space="preserve"> Registrar año del carro</w:t>
+      </w:r>
+      <w:r>
+        <w:rPr>
+          <w:rFonts w:ascii="Calibri" w:eastAsia="SimSun" w:hAnsi="Calibri" w:cs="Calibri"/>
+          <w:sz w:val="24"/>
+          <w:szCs w:val="24"/>
+        </w:rPr>
+        <w:br/>
+        <w:t>Como: Vendedor de carros</w:t>
+      </w:r>
+      <w:r>
+        <w:rPr>
+          <w:rFonts w:ascii="Calibri" w:eastAsia="SimSun" w:hAnsi="Calibri" w:cs="Calibri"/>
+          <w:sz w:val="24"/>
+          <w:szCs w:val="24"/>
+        </w:rPr>
+        <w:br/>
+        <w:t>Quiero: Registrar el año del carro de forma obligatoria al publicarlo</w:t>
+      </w:r>
+      <w:r>
+        <w:rPr>
+          <w:rFonts w:ascii="Calibri" w:eastAsia="SimSun" w:hAnsi="Calibri" w:cs="Calibri"/>
+          <w:sz w:val="24"/>
+          <w:szCs w:val="24"/>
+        </w:rPr>
+        <w:br/>
+        <w:t>Para: Que los compradores sepan cuánta antigüedad tiene el vehículo y evitar malentendidos</w:t>
+      </w:r>
+    </w:p>
+    <w:p>
+      <w:pPr>
+        <w:spacing w:line="360" w:lineRule="auto"/>
+        <w:rPr>
+          <w:rFonts w:ascii="Calibri" w:eastAsia="SimSun" w:hAnsi="Calibri" w:cs="Calibri"/>
+          <w:sz w:val="24"/>
+          <w:szCs w:val="24"/>
+        </w:rPr>
+      </w:pPr>
+    </w:p>
+    <w:p>
+      <w:pPr>
+        <w:spacing w:line="360" w:lineRule="auto"/>
+        <w:rPr>
+          <w:rFonts w:ascii="Calibri" w:eastAsia="SimSun" w:hAnsi="Calibri" w:cs="Calibri"/>
+        </w:rPr>
+      </w:pPr>
+      <w:r>
+        <w:rPr>
+          <w:rFonts w:ascii="Calibri" w:eastAsia="SimSun" w:hAnsi="Calibri" w:cs="Calibri"/>
+        </w:rPr>
+        <w:lastRenderedPageBreak/>
+        <w:t>HUFM-0</w:t>
+      </w:r>
+      <w:r>
+        <w:rPr>
+          <w:rFonts w:ascii="Calibri" w:eastAsia="SimSun" w:hAnsi="Calibri" w:cs="Calibri"/>
+          <w:lang w:val="es-MX"/>
+        </w:rPr>
+        <w:t>30</w:t>
+      </w:r>
+      <w:r>
+        <w:rPr>
+          <w:rFonts w:ascii="Calibri" w:eastAsia="SimSun" w:hAnsi="Calibri" w:cs="Calibri"/>
+        </w:rPr>
+        <w:t xml:space="preserve"> Acceder a la marca del ca</w:t>
+      </w:r>
+      <w:r>
+        <w:rPr>
+          <w:rFonts w:ascii="Calibri" w:eastAsia="SimSun" w:hAnsi="Calibri" w:cs="Calibri"/>
+        </w:rPr>
+        <w:t>rro</w:t>
+      </w:r>
+      <w:r>
+        <w:rPr>
+          <w:rFonts w:ascii="Calibri" w:eastAsia="SimSun" w:hAnsi="Calibri" w:cs="Calibri"/>
+        </w:rPr>
+        <w:br/>
+        <w:t>Como: Mecánico del concesionario</w:t>
+      </w:r>
+      <w:r>
+        <w:rPr>
+          <w:rFonts w:ascii="Calibri" w:eastAsia="SimSun" w:hAnsi="Calibri" w:cs="Calibri"/>
+        </w:rPr>
+        <w:br/>
+        <w:t>Quiero: Acceder rápidamente a la marca del carro cuando lo recibo en el taller</w:t>
+      </w:r>
+      <w:r>
+        <w:rPr>
+          <w:rFonts w:ascii="Calibri" w:eastAsia="SimSun" w:hAnsi="Calibri" w:cs="Calibri"/>
+        </w:rPr>
+        <w:br/>
+        <w:t>Para: Consultar los manuales y procedimientos específicos según el fabricante</w:t>
+      </w:r>
+    </w:p>
+    <w:p>
+      <w:pPr>
+        <w:spacing w:line="360" w:lineRule="auto"/>
+        <w:rPr>
+          <w:rFonts w:ascii="Calibri" w:eastAsia="SimSun" w:hAnsi="Calibri" w:cs="Calibri"/>
+        </w:rPr>
+      </w:pPr>
+      <w:bookmarkStart w:id="0" w:name="_GoBack"/>
+      <w:bookmarkEnd w:id="0"/>
+    </w:p>
+    <w:p>
+      <w:pPr>
+        <w:spacing w:line="360" w:lineRule="auto"/>
+        <w:rPr>
+          <w:rFonts w:ascii="Calibri" w:eastAsia="SimSun" w:hAnsi="Calibri" w:cs="Calibri"/>
+        </w:rPr>
+      </w:pPr>
+      <w:r>
+        <w:rPr>
+          <w:rFonts w:ascii="Calibri" w:eastAsia="SimSun" w:hAnsi="Calibri" w:cs="Calibri"/>
+        </w:rPr>
+        <w:t>HUDL-031</w:t>
+      </w:r>
+      <w:r>
+        <w:rPr>
+          <w:rFonts w:ascii="Calibri" w:eastAsia="SimSun" w:hAnsi="Calibri" w:cs="Calibri"/>
+        </w:rPr>
+        <w:t xml:space="preserve"> Registrar servicio nuevo</w:t>
+      </w:r>
+    </w:p>
+    <w:p>
+      <w:pPr>
+        <w:spacing w:line="360" w:lineRule="auto"/>
+        <w:rPr>
+          <w:rFonts w:ascii="Calibri" w:eastAsia="SimSun" w:hAnsi="Calibri" w:cs="Calibri"/>
+        </w:rPr>
+      </w:pPr>
+      <w:r>
+        <w:rPr>
+          <w:rFonts w:ascii="Calibri" w:eastAsia="SimSun" w:hAnsi="Calibri" w:cs="Calibri"/>
+        </w:rPr>
+        <w:t>Como</w:t>
+      </w:r>
+      <w:r>
+        <w:rPr>
+          <w:rFonts w:ascii="Calibri" w:eastAsia="SimSun" w:hAnsi="Calibri" w:cs="Calibri"/>
+        </w:rPr>
+        <w:t>:</w:t>
+      </w:r>
+      <w:r>
+        <w:rPr>
+          <w:rFonts w:ascii="Calibri" w:eastAsia="SimSun" w:hAnsi="Calibri" w:cs="Calibri"/>
+        </w:rPr>
+        <w:t xml:space="preserve"> recepcionista del concesionario,</w:t>
+      </w:r>
+    </w:p>
+    <w:p>
+      <w:pPr>
+        <w:spacing w:line="360" w:lineRule="auto"/>
+        <w:rPr>
+          <w:rFonts w:ascii="Calibri" w:eastAsia="SimSun" w:hAnsi="Calibri" w:cs="Calibri"/>
+        </w:rPr>
+      </w:pPr>
+      <w:r>
+        <w:rPr>
+          <w:rFonts w:ascii="Calibri" w:eastAsia="SimSun" w:hAnsi="Calibri" w:cs="Calibri"/>
+        </w:rPr>
+        <w:t>Q</w:t>
+      </w:r>
+      <w:r>
+        <w:rPr>
+          <w:rFonts w:ascii="Calibri" w:eastAsia="SimSun" w:hAnsi="Calibri" w:cs="Calibri"/>
+        </w:rPr>
+        <w:t>uiero</w:t>
+      </w:r>
+      <w:r>
+        <w:rPr>
+          <w:rFonts w:ascii="Calibri" w:eastAsia="SimSun" w:hAnsi="Calibri" w:cs="Calibri"/>
+        </w:rPr>
+        <w:t>:</w:t>
+      </w:r>
+      <w:r>
+        <w:rPr>
+          <w:rFonts w:ascii="Calibri" w:eastAsia="SimSun" w:hAnsi="Calibri" w:cs="Calibri"/>
+        </w:rPr>
+        <w:t xml:space="preserve"> registrar un nuevo servicio ingresando la fecha de ingreso, tipo de servicio, número de servicio y detalles,</w:t>
+      </w:r>
+    </w:p>
+    <w:p>
+      <w:pPr>
+        <w:spacing w:line="360" w:lineRule="auto"/>
+        <w:rPr>
+          <w:rFonts w:ascii="Calibri" w:eastAsia="SimSun" w:hAnsi="Calibri" w:cs="Calibri"/>
+        </w:rPr>
+      </w:pPr>
+      <w:r>
+        <w:rPr>
+          <w:rFonts w:ascii="Calibri" w:eastAsia="SimSun" w:hAnsi="Calibri" w:cs="Calibri"/>
+        </w:rPr>
+        <w:t>P</w:t>
+      </w:r>
+      <w:r>
+        <w:rPr>
+          <w:rFonts w:ascii="Calibri" w:eastAsia="SimSun" w:hAnsi="Calibri" w:cs="Calibri"/>
+        </w:rPr>
+        <w:t>ara</w:t>
+      </w:r>
+      <w:r>
+        <w:rPr>
+          <w:rFonts w:ascii="Calibri" w:eastAsia="SimSun" w:hAnsi="Calibri" w:cs="Calibri"/>
+        </w:rPr>
+        <w:t>:</w:t>
+      </w:r>
+      <w:r>
+        <w:rPr>
+          <w:rFonts w:ascii="Calibri" w:eastAsia="SimSun" w:hAnsi="Calibri" w:cs="Calibri"/>
+        </w:rPr>
+        <w:t xml:space="preserve"> llevar un control organizado de cada vehículo que entra.</w:t>
+      </w:r>
+    </w:p>
+    <w:p>
+      <w:pPr>
+        <w:spacing w:line="360" w:lineRule="auto"/>
+        <w:rPr>
+          <w:rFonts w:ascii="Calibri" w:eastAsia="SimSun" w:hAnsi="Calibri" w:cs="Calibri"/>
+        </w:rPr>
+      </w:pPr>
+    </w:p>
+    <w:p/>
+    <w:p/>
+    <w:p/>
+    <w:p>
+      <w:pPr>
+        <w:rPr>
+          <w:rFonts w:ascii="Arial" w:eastAsiaTheme="minorHAnsi" w:hAnsi="Arial" w:cs="Arial"/>
+          <w:sz w:val="28"/>
+        </w:rPr>
+      </w:pPr>
+    </w:p>
     <w:sectPr>
       <w:pgSz w:w="12240" w:h="15840"/>
-      <w:pgMar w:top="720" w:right="720" w:bottom="720" w:left="720" w:header="708" w:footer="708" w:gutter="0"/>
+      <w:pgMar w:top="1417" w:right="1701" w:bottom="1417" w:left="1701" w:header="708" w:footer="708" w:gutter="0"/>
       <w:cols w:space="708"/>
       <w:docGrid w:linePitch="360"/>
     </w:sectPr>
@@ -1566,22 +2854,66 @@
 </w:document>
 </file>
 
+<file path=word/endnotes.xml><?xml version="1.0" encoding="utf-8"?>
+<w:endnotes xmlns:wpc="http://schemas.microsoft.com/office/word/2010/wordprocessingCanvas" xmlns:mc="http://schemas.openxmlformats.org/markup-compatibility/2006" xmlns:o="urn:schemas-microsoft-com:office:office" xmlns:r="http://schemas.openxmlformats.org/officeDocument/2006/relationships" xmlns:m="http://schemas.openxmlformats.org/officeDocument/2006/math" xmlns:v="urn:schemas-microsoft-com:vml" xmlns:wp14="http://schemas.microsoft.com/office/word/2010/wordprocessingDrawing" xmlns:wp="http://schemas.openxmlformats.org/drawingml/2006/wordprocessingDrawing" xmlns:w10="urn:schemas-microsoft-com:office:word" xmlns:w="http://schemas.openxmlformats.org/wordprocessingml/2006/main" xmlns:w14="http://schemas.microsoft.com/office/word/2010/wordml" xmlns:w15="http://schemas.microsoft.com/office/word/2012/wordml" xmlns:wpg="http://schemas.microsoft.com/office/word/2010/wordprocessingGroup" xmlns:wpi="http://schemas.microsoft.com/office/word/2010/wordprocessingInk" xmlns:wne="http://schemas.microsoft.com/office/word/2006/wordml" xmlns:wps="http://schemas.microsoft.com/office/word/2010/wordprocessingShape" mc:Ignorable="w14 w15 wp14">
+  <w:endnote w:type="separator" w:id="-1">
+    <w:p>
+      <w:pPr>
+        <w:spacing w:line="240" w:lineRule="auto"/>
+      </w:pPr>
+      <w:r>
+        <w:separator/>
+      </w:r>
+    </w:p>
+  </w:endnote>
+  <w:endnote w:type="continuationSeparator" w:id="0">
+    <w:p>
+      <w:pPr>
+        <w:spacing w:line="240" w:lineRule="auto"/>
+      </w:pPr>
+      <w:r>
+        <w:continuationSeparator/>
+      </w:r>
+    </w:p>
+  </w:endnote>
+</w:endnotes>
+</file>
+
+<file path=word/footnotes.xml><?xml version="1.0" encoding="utf-8"?>
+<w:footnotes xmlns:wpc="http://schemas.microsoft.com/office/word/2010/wordprocessingCanvas" xmlns:mc="http://schemas.openxmlformats.org/markup-compatibility/2006" xmlns:o="urn:schemas-microsoft-com:office:office" xmlns:r="http://schemas.openxmlformats.org/officeDocument/2006/relationships" xmlns:m="http://schemas.openxmlformats.org/officeDocument/2006/math" xmlns:v="urn:schemas-microsoft-com:vml" xmlns:wp14="http://schemas.microsoft.com/office/word/2010/wordprocessingDrawing" xmlns:wp="http://schemas.openxmlformats.org/drawingml/2006/wordprocessingDrawing" xmlns:w10="urn:schemas-microsoft-com:office:word" xmlns:w="http://schemas.openxmlformats.org/wordprocessingml/2006/main" xmlns:w14="http://schemas.microsoft.com/office/word/2010/wordml" xmlns:w15="http://schemas.microsoft.com/office/word/2012/wordml" xmlns:wpg="http://schemas.microsoft.com/office/word/2010/wordprocessingGroup" xmlns:wpi="http://schemas.microsoft.com/office/word/2010/wordprocessingInk" xmlns:wne="http://schemas.microsoft.com/office/word/2006/wordml" xmlns:wps="http://schemas.microsoft.com/office/word/2010/wordprocessingShape" mc:Ignorable="w14 w15 wp14">
+  <w:footnote w:type="separator" w:id="-1">
+    <w:p>
+      <w:pPr>
+        <w:spacing w:after="0"/>
+      </w:pPr>
+      <w:r>
+        <w:separator/>
+      </w:r>
+    </w:p>
+  </w:footnote>
+  <w:footnote w:type="continuationSeparator" w:id="0">
+    <w:p>
+      <w:pPr>
+        <w:spacing w:after="0"/>
+      </w:pPr>
+      <w:r>
+        <w:continuationSeparator/>
+      </w:r>
+    </w:p>
+  </w:footnote>
+</w:footnotes>
+</file>
+
 <file path=word/styles.xml><?xml version="1.0" encoding="utf-8"?>
-<w:styles xmlns:mc="http://schemas.openxmlformats.org/markup-compatibility/2006" xmlns:r="http://schemas.openxmlformats.org/officeDocument/2006/relationships" xmlns:w="http://schemas.openxmlformats.org/wordprocessingml/2006/main" xmlns:w14="http://schemas.microsoft.com/office/word/2010/wordml" xmlns:w15="http://schemas.microsoft.com/office/word/2012/wordml" xmlns:w16se="http://schemas.microsoft.com/office/word/2015/wordml/symex" mc:Ignorable="w14 w15 w16se">
+<w:styles xmlns:mc="http://schemas.openxmlformats.org/markup-compatibility/2006" xmlns:r="http://schemas.openxmlformats.org/officeDocument/2006/relationships" xmlns:w="http://schemas.openxmlformats.org/wordprocessingml/2006/main" xmlns:w14="http://schemas.microsoft.com/office/word/2010/wordml" xmlns:w15="http://schemas.microsoft.com/office/word/2012/wordml" mc:Ignorable="w14 w15">
   <w:docDefaults>
     <w:rPrDefault>
       <w:rPr>
-        <w:rFonts w:asciiTheme="minorHAnsi" w:eastAsiaTheme="minorHAnsi" w:hAnsiTheme="minorHAnsi" w:cstheme="minorBidi"/>
-        <w:sz w:val="22"/>
-        <w:szCs w:val="22"/>
-        <w:lang w:val="es-GT" w:eastAsia="en-US" w:bidi="ar-SA"/>
+        <w:rFonts w:ascii="Times New Roman" w:eastAsia="SimSun" w:hAnsi="Times New Roman" w:cs="Times New Roman"/>
+        <w:lang w:val="es-GT" w:eastAsia="es-GT" w:bidi="ar-SA"/>
       </w:rPr>
     </w:rPrDefault>
-    <w:pPrDefault>
-      <w:pPr>
-        <w:spacing w:after="160" w:line="259" w:lineRule="auto"/>
-      </w:pPr>
-    </w:pPrDefault>
+    <w:pPrDefault/>
   </w:docDefaults>
   <w:latentStyles w:defLockedState="0" w:defUIPriority="99" w:defSemiHidden="0" w:defUnhideWhenUsed="0" w:defQFormat="0" w:count="371">
     <w:lsdException w:name="Normal" w:uiPriority="0" w:qFormat="1"/>
@@ -1738,112 +3070,109 @@
     <w:lsdException w:name="Table Web 2" w:semiHidden="1" w:unhideWhenUsed="1"/>
     <w:lsdException w:name="Table Web 3" w:semiHidden="1" w:unhideWhenUsed="1"/>
     <w:lsdException w:name="Balloon Text" w:semiHidden="1" w:unhideWhenUsed="1"/>
-    <w:lsdException w:name="Table Grid" w:uiPriority="39"/>
+    <w:lsdException w:name="Table Grid" w:semiHidden="1" w:uiPriority="39" w:unhideWhenUsed="1"/>
     <w:lsdException w:name="Table Theme" w:semiHidden="1" w:unhideWhenUsed="1"/>
     <w:lsdException w:name="Placeholder Text" w:semiHidden="1"/>
     <w:lsdException w:name="No Spacing" w:uiPriority="1" w:qFormat="1"/>
-    <w:lsdException w:name="Light Shading" w:uiPriority="60"/>
-    <w:lsdException w:name="Light List" w:uiPriority="61"/>
-    <w:lsdException w:name="Light Grid" w:uiPriority="62"/>
-    <w:lsdException w:name="Medium Shading 1" w:uiPriority="63"/>
-    <w:lsdException w:name="Medium Shading 2" w:uiPriority="64"/>
-    <w:lsdException w:name="Medium List 1" w:uiPriority="65"/>
-    <w:lsdException w:name="Medium List 2" w:uiPriority="66"/>
-    <w:lsdException w:name="Medium Grid 1" w:uiPriority="67"/>
-    <w:lsdException w:name="Medium Grid 2" w:uiPriority="68"/>
-    <w:lsdException w:name="Medium Grid 3" w:uiPriority="69"/>
-    <w:lsdException w:name="Dark List" w:uiPriority="70"/>
-    <w:lsdException w:name="Colorful Shading" w:uiPriority="71"/>
-    <w:lsdException w:name="Colorful List" w:uiPriority="72"/>
-    <w:lsdException w:name="Colorful Grid" w:uiPriority="73"/>
-    <w:lsdException w:name="Light Shading Accent 1" w:uiPriority="60"/>
-    <w:lsdException w:name="Light List Accent 1" w:uiPriority="61"/>
-    <w:lsdException w:name="Light Grid Accent 1" w:uiPriority="62"/>
-    <w:lsdException w:name="Medium Shading 1 Accent 1" w:uiPriority="63"/>
-    <w:lsdException w:name="Medium Shading 2 Accent 1" w:uiPriority="64"/>
-    <w:lsdException w:name="Medium List 1 Accent 1" w:uiPriority="65"/>
+    <w:lsdException w:name="Light Shading"/>
+    <w:lsdException w:name="Light List"/>
+    <w:lsdException w:name="Light Grid"/>
+    <w:lsdException w:name="Medium Shading 1"/>
+    <w:lsdException w:name="Medium Shading 2"/>
+    <w:lsdException w:name="Medium List 1"/>
+    <w:lsdException w:name="Medium List 2"/>
+    <w:lsdException w:name="Medium Grid 1"/>
+    <w:lsdException w:name="Medium Grid 2"/>
+    <w:lsdException w:name="Medium Grid 3"/>
+    <w:lsdException w:name="Dark List"/>
+    <w:lsdException w:name="Colorful Shading"/>
+    <w:lsdException w:name="Colorful List"/>
+    <w:lsdException w:name="Colorful Grid"/>
+    <w:lsdException w:name="Light Shading Accent 1"/>
+    <w:lsdException w:name="Light List Accent 1"/>
+    <w:lsdException w:name="Light Grid Accent 1"/>
+    <w:lsdException w:name="Medium Shading 1 Accent 1"/>
+    <w:lsdException w:name="Medium Shading 2 Accent 1"/>
+    <w:lsdException w:name="Medium List 1 Accent 1"/>
     <w:lsdException w:name="Revision" w:semiHidden="1"/>
-    <w:lsdException w:name="List Paragraph" w:uiPriority="34" w:qFormat="1"/>
-    <w:lsdException w:name="Quote" w:uiPriority="29" w:qFormat="1"/>
-    <w:lsdException w:name="Intense Quote" w:uiPriority="30" w:qFormat="1"/>
-    <w:lsdException w:name="Medium List 2 Accent 1" w:uiPriority="66"/>
-    <w:lsdException w:name="Medium Grid 1 Accent 1" w:uiPriority="67"/>
-    <w:lsdException w:name="Medium Grid 2 Accent 1" w:uiPriority="68"/>
-    <w:lsdException w:name="Medium Grid 3 Accent 1" w:uiPriority="69"/>
-    <w:lsdException w:name="Dark List Accent 1" w:uiPriority="70"/>
-    <w:lsdException w:name="Colorful Shading Accent 1" w:uiPriority="71"/>
-    <w:lsdException w:name="Colorful List Accent 1" w:uiPriority="72"/>
-    <w:lsdException w:name="Colorful Grid Accent 1" w:uiPriority="73"/>
-    <w:lsdException w:name="Light Shading Accent 2" w:uiPriority="60"/>
-    <w:lsdException w:name="Light List Accent 2" w:uiPriority="61"/>
-    <w:lsdException w:name="Light Grid Accent 2" w:uiPriority="62"/>
-    <w:lsdException w:name="Medium Shading 1 Accent 2" w:uiPriority="63"/>
-    <w:lsdException w:name="Medium Shading 2 Accent 2" w:uiPriority="64"/>
-    <w:lsdException w:name="Medium List 1 Accent 2" w:uiPriority="65"/>
-    <w:lsdException w:name="Medium List 2 Accent 2" w:uiPriority="66"/>
-    <w:lsdException w:name="Medium Grid 1 Accent 2" w:uiPriority="67"/>
-    <w:lsdException w:name="Medium Grid 2 Accent 2" w:uiPriority="68"/>
-    <w:lsdException w:name="Medium Grid 3 Accent 2" w:uiPriority="69"/>
-    <w:lsdException w:name="Dark List Accent 2" w:uiPriority="70"/>
-    <w:lsdException w:name="Colorful Shading Accent 2" w:uiPriority="71"/>
-    <w:lsdException w:name="Colorful List Accent 2" w:uiPriority="72"/>
-    <w:lsdException w:name="Colorful Grid Accent 2" w:uiPriority="73"/>
-    <w:lsdException w:name="Light Shading Accent 3" w:uiPriority="60"/>
-    <w:lsdException w:name="Light List Accent 3" w:uiPriority="61"/>
-    <w:lsdException w:name="Light Grid Accent 3" w:uiPriority="62"/>
-    <w:lsdException w:name="Medium Shading 1 Accent 3" w:uiPriority="63"/>
-    <w:lsdException w:name="Medium Shading 2 Accent 3" w:uiPriority="64"/>
-    <w:lsdException w:name="Medium List 1 Accent 3" w:uiPriority="65"/>
-    <w:lsdException w:name="Medium List 2 Accent 3" w:uiPriority="66"/>
-    <w:lsdException w:name="Medium Grid 1 Accent 3" w:uiPriority="67"/>
-    <w:lsdException w:name="Medium Grid 2 Accent 3" w:uiPriority="68"/>
-    <w:lsdException w:name="Medium Grid 3 Accent 3" w:uiPriority="69"/>
-    <w:lsdException w:name="Dark List Accent 3" w:uiPriority="70"/>
-    <w:lsdException w:name="Colorful Shading Accent 3" w:uiPriority="71"/>
-    <w:lsdException w:name="Colorful List Accent 3" w:uiPriority="72"/>
-    <w:lsdException w:name="Colorful Grid Accent 3" w:uiPriority="73"/>
-    <w:lsdException w:name="Light Shading Accent 4" w:uiPriority="60"/>
-    <w:lsdException w:name="Light List Accent 4" w:uiPriority="61"/>
-    <w:lsdException w:name="Light Grid Accent 4" w:uiPriority="62"/>
-    <w:lsdException w:name="Medium Shading 1 Accent 4" w:uiPriority="63"/>
-    <w:lsdException w:name="Medium Shading 2 Accent 4" w:uiPriority="64"/>
-    <w:lsdException w:name="Medium List 1 Accent 4" w:uiPriority="65"/>
-    <w:lsdException w:name="Medium List 2 Accent 4" w:uiPriority="66"/>
-    <w:lsdException w:name="Medium Grid 1 Accent 4" w:uiPriority="67"/>
-    <w:lsdException w:name="Medium Grid 2 Accent 4" w:uiPriority="68"/>
-    <w:lsdException w:name="Medium Grid 3 Accent 4" w:uiPriority="69"/>
-    <w:lsdException w:name="Dark List Accent 4" w:uiPriority="70"/>
-    <w:lsdException w:name="Colorful Shading Accent 4" w:uiPriority="71"/>
-    <w:lsdException w:name="Colorful List Accent 4" w:uiPriority="72"/>
-    <w:lsdException w:name="Colorful Grid Accent 4" w:uiPriority="73"/>
-    <w:lsdException w:name="Light Shading Accent 5" w:uiPriority="60"/>
-    <w:lsdException w:name="Light List Accent 5" w:uiPriority="61"/>
-    <w:lsdException w:name="Light Grid Accent 5" w:uiPriority="62"/>
-    <w:lsdException w:name="Medium Shading 1 Accent 5" w:uiPriority="63"/>
-    <w:lsdException w:name="Medium Shading 2 Accent 5" w:uiPriority="64"/>
-    <w:lsdException w:name="Medium List 1 Accent 5" w:uiPriority="65"/>
-    <w:lsdException w:name="Medium List 2 Accent 5" w:uiPriority="66"/>
-    <w:lsdException w:name="Medium Grid 1 Accent 5" w:uiPriority="67"/>
-    <w:lsdException w:name="Medium Grid 2 Accent 5" w:uiPriority="68"/>
-    <w:lsdException w:name="Medium Grid 3 Accent 5" w:uiPriority="69"/>
-    <w:lsdException w:name="Dark List Accent 5" w:uiPriority="70"/>
-    <w:lsdException w:name="Colorful Shading Accent 5" w:uiPriority="71"/>
-    <w:lsdException w:name="Colorful List Accent 5" w:uiPriority="72"/>
-    <w:lsdException w:name="Colorful Grid Accent 5" w:uiPriority="73"/>
-    <w:lsdException w:name="Light Shading Accent 6" w:uiPriority="60"/>
-    <w:lsdException w:name="Light List Accent 6" w:uiPriority="61"/>
-    <w:lsdException w:name="Light Grid Accent 6" w:uiPriority="62"/>
-    <w:lsdException w:name="Medium Shading 1 Accent 6" w:uiPriority="63"/>
-    <w:lsdException w:name="Medium Shading 2 Accent 6" w:uiPriority="64"/>
-    <w:lsdException w:name="Medium List 1 Accent 6" w:uiPriority="65"/>
-    <w:lsdException w:name="Medium List 2 Accent 6" w:uiPriority="66"/>
-    <w:lsdException w:name="Medium Grid 1 Accent 6" w:uiPriority="67"/>
-    <w:lsdException w:name="Medium Grid 2 Accent 6" w:uiPriority="68"/>
-    <w:lsdException w:name="Medium Grid 3 Accent 6" w:uiPriority="69"/>
-    <w:lsdException w:name="Dark List Accent 6" w:uiPriority="70"/>
-    <w:lsdException w:name="Colorful Shading Accent 6" w:uiPriority="71"/>
-    <w:lsdException w:name="Colorful List Accent 6" w:uiPriority="72"/>
-    <w:lsdException w:name="Colorful Grid Accent 6" w:uiPriority="73"/>
+    <w:lsdException w:name="Medium List 2 Accent 1"/>
+    <w:lsdException w:name="Medium Grid 1 Accent 1"/>
+    <w:lsdException w:name="Medium Grid 2 Accent 1"/>
+    <w:lsdException w:name="Medium Grid 3 Accent 1"/>
+    <w:lsdException w:name="Dark List Accent 1"/>
+    <w:lsdException w:name="Colorful Shading Accent 1"/>
+    <w:lsdException w:name="Colorful List Accent 1"/>
+    <w:lsdException w:name="Colorful Grid Accent 1"/>
+    <w:lsdException w:name="Light Shading Accent 2"/>
+    <w:lsdException w:name="Light List Accent 2"/>
+    <w:lsdException w:name="Light Grid Accent 2"/>
+    <w:lsdException w:name="Medium Shading 1 Accent 2"/>
+    <w:lsdException w:name="Medium Shading 2 Accent 2"/>
+    <w:lsdException w:name="Medium List 1 Accent 2"/>
+    <w:lsdException w:name="Medium List 2 Accent 2"/>
+    <w:lsdException w:name="Medium Grid 1 Accent 2"/>
+    <w:lsdException w:name="Medium Grid 2 Accent 2"/>
+    <w:lsdException w:name="Medium Grid 3 Accent 2"/>
+    <w:lsdException w:name="Dark List Accent 2"/>
+    <w:lsdException w:name="Colorful Shading Accent 2"/>
+    <w:lsdException w:name="Colorful List Accent 2"/>
+    <w:lsdException w:name="Colorful Grid Accent 2"/>
+    <w:lsdException w:name="Light Shading Accent 3"/>
+    <w:lsdException w:name="Light List Accent 3"/>
+    <w:lsdException w:name="Light Grid Accent 3"/>
+    <w:lsdException w:name="Medium Shading 1 Accent 3"/>
+    <w:lsdException w:name="Medium Shading 2 Accent 3"/>
+    <w:lsdException w:name="Medium List 1 Accent 3"/>
+    <w:lsdException w:name="Medium List 2 Accent 3"/>
+    <w:lsdException w:name="Medium Grid 1 Accent 3"/>
+    <w:lsdException w:name="Medium Grid 2 Accent 3"/>
+    <w:lsdException w:name="Medium Grid 3 Accent 3"/>
+    <w:lsdException w:name="Dark List Accent 3"/>
+    <w:lsdException w:name="Colorful Shading Accent 3"/>
+    <w:lsdException w:name="Colorful List Accent 3"/>
+    <w:lsdException w:name="Colorful Grid Accent 3"/>
+    <w:lsdException w:name="Light Shading Accent 4"/>
+    <w:lsdException w:name="Light List Accent 4"/>
+    <w:lsdException w:name="Light Grid Accent 4"/>
+    <w:lsdException w:name="Medium Shading 1 Accent 4"/>
+    <w:lsdException w:name="Medium Shading 2 Accent 4"/>
+    <w:lsdException w:name="Medium List 1 Accent 4"/>
+    <w:lsdException w:name="Medium List 2 Accent 4"/>
+    <w:lsdException w:name="Medium Grid 1 Accent 4"/>
+    <w:lsdException w:name="Medium Grid 2 Accent 4"/>
+    <w:lsdException w:name="Medium Grid 3 Accent 4"/>
+    <w:lsdException w:name="Dark List Accent 4"/>
+    <w:lsdException w:name="Colorful Shading Accent 4"/>
+    <w:lsdException w:name="Colorful List Accent 4"/>
+    <w:lsdException w:name="Colorful Grid Accent 4"/>
+    <w:lsdException w:name="Light Shading Accent 5"/>
+    <w:lsdException w:name="Light List Accent 5"/>
+    <w:lsdException w:name="Light Grid Accent 5"/>
+    <w:lsdException w:name="Medium Shading 1 Accent 5"/>
+    <w:lsdException w:name="Medium Shading 2 Accent 5"/>
+    <w:lsdException w:name="Medium List 1 Accent 5"/>
+    <w:lsdException w:name="Medium List 2 Accent 5"/>
+    <w:lsdException w:name="Medium Grid 1 Accent 5"/>
+    <w:lsdException w:name="Medium Grid 2 Accent 5"/>
+    <w:lsdException w:name="Medium Grid 3 Accent 5"/>
+    <w:lsdException w:name="Dark List Accent 5"/>
+    <w:lsdException w:name="Colorful Shading Accent 5"/>
+    <w:lsdException w:name="Colorful List Accent 5"/>
+    <w:lsdException w:name="Colorful Grid Accent 5"/>
+    <w:lsdException w:name="Light Shading Accent 6"/>
+    <w:lsdException w:name="Light List Accent 6"/>
+    <w:lsdException w:name="Light Grid Accent 6"/>
+    <w:lsdException w:name="Medium Shading 1 Accent 6"/>
+    <w:lsdException w:name="Medium Shading 2 Accent 6"/>
+    <w:lsdException w:name="Medium List 1 Accent 6"/>
+    <w:lsdException w:name="Medium List 2 Accent 6"/>
+    <w:lsdException w:name="Medium Grid 1 Accent 6"/>
+    <w:lsdException w:name="Medium Grid 2 Accent 6"/>
+    <w:lsdException w:name="Medium Grid 3 Accent 6"/>
+    <w:lsdException w:name="Dark List Accent 6"/>
+    <w:lsdException w:name="Colorful Shading Accent 6"/>
+    <w:lsdException w:name="Colorful List Accent 6"/>
+    <w:lsdException w:name="Colorful Grid Accent 6"/>
     <w:lsdException w:name="Subtle Emphasis" w:uiPriority="19" w:qFormat="1"/>
     <w:lsdException w:name="Intense Emphasis" w:uiPriority="21" w:qFormat="1"/>
     <w:lsdException w:name="Subtle Reference" w:uiPriority="31" w:qFormat="1"/>
@@ -1959,9 +3288,14 @@
   <w:style w:type="paragraph" w:default="1" w:styleId="Normal">
     <w:name w:val="Normal"/>
     <w:qFormat/>
-    <w:rsid w:val="007B480D"/>
+    <w:pPr>
+      <w:spacing w:after="160" w:line="259" w:lineRule="auto"/>
+    </w:pPr>
     <w:rPr>
-      <w:rFonts w:eastAsia="MS Mincho"/>
+      <w:rFonts w:asciiTheme="minorHAnsi" w:eastAsia="MS Mincho" w:hAnsiTheme="minorHAnsi" w:cstheme="minorBidi"/>
+      <w:sz w:val="22"/>
+      <w:szCs w:val="22"/>
+      <w:lang w:eastAsia="en-US"/>
     </w:rPr>
   </w:style>
   <w:style w:type="character" w:default="1" w:styleId="Fuentedeprrafopredeter">
@@ -1991,54 +3325,25 @@
     <w:semiHidden/>
     <w:unhideWhenUsed/>
   </w:style>
-  <w:style w:type="paragraph" w:styleId="Sinespaciado">
-    <w:name w:val="No Spacing"/>
-    <w:uiPriority w:val="1"/>
-    <w:qFormat/>
-    <w:rsid w:val="007B480D"/>
-    <w:pPr>
-      <w:spacing w:after="0" w:line="240" w:lineRule="auto"/>
-    </w:pPr>
-  </w:style>
   <w:style w:type="character" w:styleId="Refdecomentario">
     <w:name w:val="annotation reference"/>
     <w:basedOn w:val="Fuentedeprrafopredeter"/>
     <w:uiPriority w:val="99"/>
     <w:semiHidden/>
     <w:unhideWhenUsed/>
-    <w:rsid w:val="00EB52AC"/>
     <w:rPr>
       <w:sz w:val="16"/>
       <w:szCs w:val="16"/>
     </w:rPr>
   </w:style>
-  <w:style w:type="paragraph" w:styleId="Textocomentario">
-    <w:name w:val="annotation text"/>
-    <w:basedOn w:val="Normal"/>
-    <w:link w:val="TextocomentarioCar"/>
-    <w:uiPriority w:val="99"/>
-    <w:semiHidden/>
-    <w:unhideWhenUsed/>
-    <w:rsid w:val="00EB52AC"/>
-    <w:pPr>
-      <w:spacing w:line="240" w:lineRule="auto"/>
-    </w:pPr>
+  <w:style w:type="character" w:styleId="Textoennegrita">
+    <w:name w:val="Strong"/>
+    <w:basedOn w:val="Fuentedeprrafopredeter"/>
+    <w:uiPriority w:val="22"/>
+    <w:qFormat/>
     <w:rPr>
-      <w:sz w:val="20"/>
-      <w:szCs w:val="20"/>
-    </w:rPr>
-  </w:style>
-  <w:style w:type="character" w:customStyle="1" w:styleId="TextocomentarioCar">
-    <w:name w:val="Texto comentario Car"/>
-    <w:basedOn w:val="Fuentedeprrafopredeter"/>
-    <w:link w:val="Textocomentario"/>
-    <w:uiPriority w:val="99"/>
-    <w:semiHidden/>
-    <w:rsid w:val="00EB52AC"/>
-    <w:rPr>
-      <w:rFonts w:eastAsia="MS Mincho"/>
-      <w:sz w:val="20"/>
-      <w:szCs w:val="20"/>
+      <w:b/>
+      <w:bCs/>
     </w:rPr>
   </w:style>
   <w:style w:type="paragraph" w:styleId="Asuntodelcomentario">
@@ -2049,23 +3354,22 @@
     <w:uiPriority w:val="99"/>
     <w:semiHidden/>
     <w:unhideWhenUsed/>
-    <w:rsid w:val="00EB52AC"/>
     <w:rPr>
       <w:b/>
       <w:bCs/>
     </w:rPr>
   </w:style>
-  <w:style w:type="character" w:customStyle="1" w:styleId="AsuntodelcomentarioCar">
-    <w:name w:val="Asunto del comentario Car"/>
-    <w:basedOn w:val="TextocomentarioCar"/>
-    <w:link w:val="Asuntodelcomentario"/>
+  <w:style w:type="paragraph" w:styleId="Textocomentario">
+    <w:name w:val="annotation text"/>
+    <w:basedOn w:val="Normal"/>
+    <w:link w:val="TextocomentarioCar"/>
     <w:uiPriority w:val="99"/>
     <w:semiHidden/>
-    <w:rsid w:val="00EB52AC"/>
+    <w:unhideWhenUsed/>
+    <w:pPr>
+      <w:spacing w:line="240" w:lineRule="auto"/>
+    </w:pPr>
     <w:rPr>
-      <w:rFonts w:eastAsia="MS Mincho"/>
-      <w:b/>
-      <w:bCs/>
       <w:sz w:val="20"/>
       <w:szCs w:val="20"/>
     </w:rPr>
@@ -2077,7 +3381,6 @@
     <w:uiPriority w:val="99"/>
     <w:semiHidden/>
     <w:unhideWhenUsed/>
-    <w:rsid w:val="0005271C"/>
     <w:pPr>
       <w:spacing w:after="0" w:line="240" w:lineRule="auto"/>
     </w:pPr>
@@ -2087,13 +3390,71 @@
       <w:szCs w:val="18"/>
     </w:rPr>
   </w:style>
+  <w:style w:type="table" w:styleId="Tablaconcuadrcula">
+    <w:name w:val="Table Grid"/>
+    <w:basedOn w:val="Tablanormal"/>
+    <w:uiPriority w:val="39"/>
+    <w:tblPr>
+      <w:tblInd w:w="0" w:type="dxa"/>
+      <w:tblBorders>
+        <w:top w:val="single" w:sz="4" w:space="0" w:color="auto"/>
+        <w:left w:val="single" w:sz="4" w:space="0" w:color="auto"/>
+        <w:bottom w:val="single" w:sz="4" w:space="0" w:color="auto"/>
+        <w:right w:val="single" w:sz="4" w:space="0" w:color="auto"/>
+        <w:insideH w:val="single" w:sz="4" w:space="0" w:color="auto"/>
+        <w:insideV w:val="single" w:sz="4" w:space="0" w:color="auto"/>
+      </w:tblBorders>
+      <w:tblCellMar>
+        <w:top w:w="0" w:type="dxa"/>
+        <w:left w:w="108" w:type="dxa"/>
+        <w:bottom w:w="0" w:type="dxa"/>
+        <w:right w:w="108" w:type="dxa"/>
+      </w:tblCellMar>
+    </w:tblPr>
+  </w:style>
+  <w:style w:type="paragraph" w:styleId="Sinespaciado">
+    <w:name w:val="No Spacing"/>
+    <w:uiPriority w:val="1"/>
+    <w:qFormat/>
+    <w:rPr>
+      <w:rFonts w:asciiTheme="minorHAnsi" w:eastAsiaTheme="minorHAnsi" w:hAnsiTheme="minorHAnsi" w:cstheme="minorBidi"/>
+      <w:sz w:val="22"/>
+      <w:szCs w:val="22"/>
+      <w:lang w:eastAsia="en-US"/>
+    </w:rPr>
+  </w:style>
+  <w:style w:type="character" w:customStyle="1" w:styleId="TextocomentarioCar">
+    <w:name w:val="Texto comentario Car"/>
+    <w:basedOn w:val="Fuentedeprrafopredeter"/>
+    <w:link w:val="Textocomentario"/>
+    <w:uiPriority w:val="99"/>
+    <w:semiHidden/>
+    <w:rPr>
+      <w:rFonts w:eastAsia="MS Mincho"/>
+      <w:sz w:val="20"/>
+      <w:szCs w:val="20"/>
+    </w:rPr>
+  </w:style>
+  <w:style w:type="character" w:customStyle="1" w:styleId="AsuntodelcomentarioCar">
+    <w:name w:val="Asunto del comentario Car"/>
+    <w:basedOn w:val="TextocomentarioCar"/>
+    <w:link w:val="Asuntodelcomentario"/>
+    <w:uiPriority w:val="99"/>
+    <w:semiHidden/>
+    <w:rPr>
+      <w:rFonts w:eastAsia="MS Mincho"/>
+      <w:b/>
+      <w:bCs/>
+      <w:sz w:val="20"/>
+      <w:szCs w:val="20"/>
+    </w:rPr>
+  </w:style>
   <w:style w:type="character" w:customStyle="1" w:styleId="TextodegloboCar">
     <w:name w:val="Texto de globo Car"/>
     <w:basedOn w:val="Fuentedeprrafopredeter"/>
     <w:link w:val="Textodeglobo"/>
     <w:uiPriority w:val="99"/>
     <w:semiHidden/>
-    <w:rsid w:val="0005271C"/>
     <w:rPr>
       <w:rFonts w:ascii="Segoe UI" w:eastAsia="MS Mincho" w:hAnsi="Segoe UI" w:cs="Segoe UI"/>
       <w:sz w:val="18"/>
@@ -2103,26 +3464,6 @@
   <w:style w:type="character" w:customStyle="1" w:styleId="oypena">
     <w:name w:val="oypena"/>
     <w:basedOn w:val="Fuentedeprrafopredeter"/>
-    <w:rsid w:val="003F5629"/>
-  </w:style>
-  <w:style w:type="table" w:styleId="Tablaconcuadrcula">
-    <w:name w:val="Table Grid"/>
-    <w:basedOn w:val="Tablanormal"/>
-    <w:uiPriority w:val="39"/>
-    <w:rsid w:val="00C251FB"/>
-    <w:pPr>
-      <w:spacing w:after="0" w:line="240" w:lineRule="auto"/>
-    </w:pPr>
-    <w:tblPr>
-      <w:tblBorders>
-        <w:top w:val="single" w:sz="4" w:space="0" w:color="auto"/>
-        <w:left w:val="single" w:sz="4" w:space="0" w:color="auto"/>
-        <w:bottom w:val="single" w:sz="4" w:space="0" w:color="auto"/>
-        <w:right w:val="single" w:sz="4" w:space="0" w:color="auto"/>
-        <w:insideH w:val="single" w:sz="4" w:space="0" w:color="auto"/>
-        <w:insideV w:val="single" w:sz="4" w:space="0" w:color="auto"/>
-      </w:tblBorders>
-    </w:tblPr>
   </w:style>
 </w:styles>
 </file>
@@ -2170,7 +3511,7 @@
     </a:clrScheme>
     <a:fontScheme name="Office">
       <a:majorFont>
-        <a:latin typeface="Calibri Light" panose="020F0302020204030204"/>
+        <a:latin typeface="Calibri Light"/>
         <a:ea typeface=""/>
         <a:cs typeface=""/>
         <a:font script="Jpan" typeface="游ゴシック Light"/>
@@ -2203,26 +3544,9 @@
         <a:font script="Viet" typeface="Times New Roman"/>
         <a:font script="Uigh" typeface="Microsoft Uighur"/>
         <a:font script="Geor" typeface="Sylfaen"/>
-        <a:font script="Armn" typeface="Arial"/>
-        <a:font script="Bugi" typeface="Leelawadee UI"/>
-        <a:font script="Bopo" typeface="Microsoft JhengHei"/>
-        <a:font script="Java" typeface="Javanese Text"/>
-        <a:font script="Lisu" typeface="Segoe UI"/>
-        <a:font script="Mymr" typeface="Myanmar Text"/>
-        <a:font script="Nkoo" typeface="Ebrima"/>
-        <a:font script="Olck" typeface="Nirmala UI"/>
-        <a:font script="Osma" typeface="Ebrima"/>
-        <a:font script="Phag" typeface="Phagspa"/>
-        <a:font script="Syrn" typeface="Estrangelo Edessa"/>
-        <a:font script="Syrj" typeface="Estrangelo Edessa"/>
-        <a:font script="Syre" typeface="Estrangelo Edessa"/>
-        <a:font script="Sora" typeface="Nirmala UI"/>
-        <a:font script="Tale" typeface="Microsoft Tai Le"/>
-        <a:font script="Talu" typeface="Microsoft New Tai Lue"/>
-        <a:font script="Tfng" typeface="Ebrima"/>
       </a:majorFont>
       <a:minorFont>
-        <a:latin typeface="Calibri" panose="020F0502020204030204"/>
+        <a:latin typeface="Calibri"/>
         <a:ea typeface=""/>
         <a:cs typeface=""/>
         <a:font script="Jpan" typeface="游明朝"/>
@@ -2255,23 +3579,6 @@
         <a:font script="Viet" typeface="Arial"/>
         <a:font script="Uigh" typeface="Microsoft Uighur"/>
         <a:font script="Geor" typeface="Sylfaen"/>
-        <a:font script="Armn" typeface="Arial"/>
-        <a:font script="Bugi" typeface="Leelawadee UI"/>
-        <a:font script="Bopo" typeface="Microsoft JhengHei"/>
-        <a:font script="Java" typeface="Javanese Text"/>
-        <a:font script="Lisu" typeface="Segoe UI"/>
-        <a:font script="Mymr" typeface="Myanmar Text"/>
-        <a:font script="Nkoo" typeface="Ebrima"/>
-        <a:font script="Olck" typeface="Nirmala UI"/>
-        <a:font script="Osma" typeface="Ebrima"/>
-        <a:font script="Phag" typeface="Phagspa"/>
-        <a:font script="Syrn" typeface="Estrangelo Edessa"/>
-        <a:font script="Syrj" typeface="Estrangelo Edessa"/>
-        <a:font script="Syre" typeface="Estrangelo Edessa"/>
-        <a:font script="Sora" typeface="Nirmala UI"/>
-        <a:font script="Tale" typeface="Microsoft Tai Le"/>
-        <a:font script="Talu" typeface="Microsoft New Tai Lue"/>
-        <a:font script="Tfng" typeface="Ebrima"/>
       </a:minorFont>
     </a:fontScheme>
     <a:fmtScheme name="Office">
@@ -2414,10 +3721,5 @@
   </a:themeElements>
   <a:objectDefaults/>
   <a:extraClrSchemeLst/>
-  <a:extLst>
-    <a:ext uri="{05A4C25C-085E-4340-85A3-A5531E510DB2}">
-      <thm15:themeFamily xmlns:thm15="http://schemas.microsoft.com/office/thememl/2012/main" name="Office Theme" id="{62F939B6-93AF-4DB8-9C6B-D6C7DFDC589F}" vid="{4A3C46E8-61CC-4603-A589-7422A47A8E4A}"/>
-    </a:ext>
-  </a:extLst>
 </a:theme>
 </file>
</xml_diff>

<commit_message>
add:Se agrego HUDL-032 al archivo EndOfLine.docx en la rama dlopez-2024347
</commit_message>
<xml_diff>
--- a/EndOfLine.docx
+++ b/EndOfLine.docx
@@ -2712,8 +2712,146 @@
           <w:rFonts w:ascii="Calibri" w:eastAsia="SimSun" w:hAnsi="Calibri" w:cs="Calibri"/>
         </w:rPr>
       </w:pPr>
+    </w:p>
+    <w:p>
+      <w:pPr>
+        <w:spacing w:line="360" w:lineRule="auto"/>
+        <w:rPr>
+          <w:rFonts w:ascii="Calibri" w:eastAsia="SimSun" w:hAnsi="Calibri" w:cs="Calibri"/>
+        </w:rPr>
+      </w:pPr>
+      <w:r>
+        <w:rPr>
+          <w:rFonts w:ascii="Calibri" w:eastAsia="SimSun" w:hAnsi="Calibri" w:cs="Calibri"/>
+        </w:rPr>
+        <w:t>HUDL-031</w:t>
+      </w:r>
+      <w:r>
+        <w:rPr>
+          <w:rFonts w:ascii="Calibri" w:eastAsia="SimSun" w:hAnsi="Calibri" w:cs="Calibri"/>
+        </w:rPr>
+        <w:t xml:space="preserve"> Registrar servicio nuevo</w:t>
+      </w:r>
+    </w:p>
+    <w:p>
+      <w:pPr>
+        <w:spacing w:line="360" w:lineRule="auto"/>
+        <w:rPr>
+          <w:rFonts w:ascii="Calibri" w:eastAsia="SimSun" w:hAnsi="Calibri" w:cs="Calibri"/>
+        </w:rPr>
+      </w:pPr>
+      <w:r>
+        <w:rPr>
+          <w:rFonts w:ascii="Calibri" w:eastAsia="SimSun" w:hAnsi="Calibri" w:cs="Calibri"/>
+        </w:rPr>
+        <w:t>Como</w:t>
+      </w:r>
+      <w:r>
+        <w:rPr>
+          <w:rFonts w:ascii="Calibri" w:eastAsia="SimSun" w:hAnsi="Calibri" w:cs="Calibri"/>
+        </w:rPr>
+        <w:t>:</w:t>
+      </w:r>
+      <w:r>
+        <w:rPr>
+          <w:rFonts w:ascii="Calibri" w:eastAsia="SimSun" w:hAnsi="Calibri" w:cs="Calibri"/>
+        </w:rPr>
+        <w:t xml:space="preserve"> recepcionista del concesionario,</w:t>
+      </w:r>
+    </w:p>
+    <w:p>
+      <w:pPr>
+        <w:spacing w:line="360" w:lineRule="auto"/>
+        <w:rPr>
+          <w:rFonts w:ascii="Calibri" w:eastAsia="SimSun" w:hAnsi="Calibri" w:cs="Calibri"/>
+        </w:rPr>
+      </w:pPr>
+      <w:r>
+        <w:rPr>
+          <w:rFonts w:ascii="Calibri" w:eastAsia="SimSun" w:hAnsi="Calibri" w:cs="Calibri"/>
+        </w:rPr>
+        <w:t>Q</w:t>
+      </w:r>
+      <w:r>
+        <w:rPr>
+          <w:rFonts w:ascii="Calibri" w:eastAsia="SimSun" w:hAnsi="Calibri" w:cs="Calibri"/>
+        </w:rPr>
+        <w:t>uiero</w:t>
+      </w:r>
+      <w:r>
+        <w:rPr>
+          <w:rFonts w:ascii="Calibri" w:eastAsia="SimSun" w:hAnsi="Calibri" w:cs="Calibri"/>
+        </w:rPr>
+        <w:t>:</w:t>
+      </w:r>
+      <w:r>
+        <w:rPr>
+          <w:rFonts w:ascii="Calibri" w:eastAsia="SimSun" w:hAnsi="Calibri" w:cs="Calibri"/>
+        </w:rPr>
+        <w:t xml:space="preserve"> registrar un nuevo servicio ingresando la fecha de ingreso, tipo de servicio, número de servicio y detalles,</w:t>
+      </w:r>
+    </w:p>
+    <w:p>
+      <w:pPr>
+        <w:spacing w:line="360" w:lineRule="auto"/>
+        <w:rPr>
+          <w:rFonts w:ascii="Calibri" w:eastAsia="SimSun" w:hAnsi="Calibri" w:cs="Calibri"/>
+        </w:rPr>
+      </w:pPr>
+      <w:r>
+        <w:rPr>
+          <w:rFonts w:ascii="Calibri" w:eastAsia="SimSun" w:hAnsi="Calibri" w:cs="Calibri"/>
+        </w:rPr>
+        <w:t>P</w:t>
+      </w:r>
+      <w:r>
+        <w:rPr>
+          <w:rFonts w:ascii="Calibri" w:eastAsia="SimSun" w:hAnsi="Calibri" w:cs="Calibri"/>
+        </w:rPr>
+        <w:t>ara</w:t>
+      </w:r>
+      <w:r>
+        <w:rPr>
+          <w:rFonts w:ascii="Calibri" w:eastAsia="SimSun" w:hAnsi="Calibri" w:cs="Calibri"/>
+        </w:rPr>
+        <w:t>:</w:t>
+      </w:r>
+      <w:r>
+        <w:rPr>
+          <w:rFonts w:ascii="Calibri" w:eastAsia="SimSun" w:hAnsi="Calibri" w:cs="Calibri"/>
+        </w:rPr>
+        <w:t xml:space="preserve"> llevar un control organizado de cada vehículo que entra.</w:t>
+      </w:r>
+    </w:p>
+    <w:p>
+      <w:pPr>
+        <w:spacing w:line="360" w:lineRule="auto"/>
+        <w:rPr>
+          <w:rFonts w:ascii="Calibri" w:eastAsia="SimSun" w:hAnsi="Calibri" w:cs="Calibri"/>
+        </w:rPr>
+      </w:pPr>
+    </w:p>
+    <w:p>
+      <w:pPr>
+        <w:spacing w:line="360" w:lineRule="auto"/>
+        <w:rPr>
+          <w:rFonts w:ascii="Calibri" w:eastAsia="SimSun" w:hAnsi="Calibri" w:cs="Calibri"/>
+        </w:rPr>
+      </w:pPr>
+      <w:r>
+        <w:rPr>
+          <w:rFonts w:ascii="Calibri" w:eastAsia="SimSun" w:hAnsi="Calibri" w:cs="Calibri"/>
+        </w:rPr>
+        <w:t xml:space="preserve">HUDL-032 </w:t>
+      </w:r>
       <w:bookmarkStart w:id="0" w:name="_GoBack"/>
       <w:bookmarkEnd w:id="0"/>
+      <w:r>
+        <w:rPr>
+          <w:rFonts w:ascii="Calibri" w:eastAsia="SimSun" w:hAnsi="Calibri" w:cs="Calibri"/>
+        </w:rPr>
+        <w:t>Consultar servicios activos</w:t>
+      </w:r>
     </w:p>
     <w:p>
       <w:pPr>
@@ -2726,13 +2864,19 @@
         <w:rPr>
           <w:rFonts w:ascii="Calibri" w:eastAsia="SimSun" w:hAnsi="Calibri" w:cs="Calibri"/>
         </w:rPr>
-        <w:t>HUDL-031</w:t>
-      </w:r>
-      <w:r>
-        <w:rPr>
-          <w:rFonts w:ascii="Calibri" w:eastAsia="SimSun" w:hAnsi="Calibri" w:cs="Calibri"/>
-        </w:rPr>
-        <w:t xml:space="preserve"> Registrar servicio nuevo</w:t>
+        <w:t>Como</w:t>
+      </w:r>
+      <w:r>
+        <w:rPr>
+          <w:rFonts w:ascii="Calibri" w:eastAsia="SimSun" w:hAnsi="Calibri" w:cs="Calibri"/>
+        </w:rPr>
+        <w:t>:</w:t>
+      </w:r>
+      <w:r>
+        <w:rPr>
+          <w:rFonts w:ascii="Calibri" w:eastAsia="SimSun" w:hAnsi="Calibri" w:cs="Calibri"/>
+        </w:rPr>
+        <w:t xml:space="preserve"> técnico del taller,</w:t>
       </w:r>
     </w:p>
     <w:p>
@@ -2746,7 +2890,13 @@
         <w:rPr>
           <w:rFonts w:ascii="Calibri" w:eastAsia="SimSun" w:hAnsi="Calibri" w:cs="Calibri"/>
         </w:rPr>
-        <w:t>Como</w:t>
+        <w:t>Q</w:t>
+      </w:r>
+      <w:r>
+        <w:rPr>
+          <w:rFonts w:ascii="Calibri" w:eastAsia="SimSun" w:hAnsi="Calibri" w:cs="Calibri"/>
+        </w:rPr>
+        <w:t>uiero</w:t>
       </w:r>
       <w:r>
         <w:rPr>
@@ -2758,7 +2908,7 @@
         <w:rPr>
           <w:rFonts w:ascii="Calibri" w:eastAsia="SimSun" w:hAnsi="Calibri" w:cs="Calibri"/>
         </w:rPr>
-        <w:t xml:space="preserve"> recepcionista del concesionario,</w:t>
+        <w:t xml:space="preserve"> visualizar los servicios en curso con su fecha de ingreso, tipo y detalles,</w:t>
       </w:r>
     </w:p>
     <w:p>
@@ -2772,13 +2922,13 @@
         <w:rPr>
           <w:rFonts w:ascii="Calibri" w:eastAsia="SimSun" w:hAnsi="Calibri" w:cs="Calibri"/>
         </w:rPr>
-        <w:t>Q</w:t>
-      </w:r>
-      <w:r>
-        <w:rPr>
-          <w:rFonts w:ascii="Calibri" w:eastAsia="SimSun" w:hAnsi="Calibri" w:cs="Calibri"/>
-        </w:rPr>
-        <w:t>uiero</w:t>
+        <w:t>P</w:t>
+      </w:r>
+      <w:r>
+        <w:rPr>
+          <w:rFonts w:ascii="Calibri" w:eastAsia="SimSun" w:hAnsi="Calibri" w:cs="Calibri"/>
+        </w:rPr>
+        <w:t>ara</w:t>
       </w:r>
       <w:r>
         <w:rPr>
@@ -2790,39 +2940,7 @@
         <w:rPr>
           <w:rFonts w:ascii="Calibri" w:eastAsia="SimSun" w:hAnsi="Calibri" w:cs="Calibri"/>
         </w:rPr>
-        <w:t xml:space="preserve"> registrar un nuevo servicio ingresando la fecha de ingreso, tipo de servicio, número de servicio y detalles,</w:t>
-      </w:r>
-    </w:p>
-    <w:p>
-      <w:pPr>
-        <w:spacing w:line="360" w:lineRule="auto"/>
-        <w:rPr>
-          <w:rFonts w:ascii="Calibri" w:eastAsia="SimSun" w:hAnsi="Calibri" w:cs="Calibri"/>
-        </w:rPr>
-      </w:pPr>
-      <w:r>
-        <w:rPr>
-          <w:rFonts w:ascii="Calibri" w:eastAsia="SimSun" w:hAnsi="Calibri" w:cs="Calibri"/>
-        </w:rPr>
-        <w:t>P</w:t>
-      </w:r>
-      <w:r>
-        <w:rPr>
-          <w:rFonts w:ascii="Calibri" w:eastAsia="SimSun" w:hAnsi="Calibri" w:cs="Calibri"/>
-        </w:rPr>
-        <w:t>ara</w:t>
-      </w:r>
-      <w:r>
-        <w:rPr>
-          <w:rFonts w:ascii="Calibri" w:eastAsia="SimSun" w:hAnsi="Calibri" w:cs="Calibri"/>
-        </w:rPr>
-        <w:t>:</w:t>
-      </w:r>
-      <w:r>
-        <w:rPr>
-          <w:rFonts w:ascii="Calibri" w:eastAsia="SimSun" w:hAnsi="Calibri" w:cs="Calibri"/>
-        </w:rPr>
-        <w:t xml:space="preserve"> llevar un control organizado de cada vehículo que entra.</w:t>
+        <w:t xml:space="preserve"> priorizar las tareas y planificar mi trabajo.</w:t>
       </w:r>
     </w:p>
     <w:p>

</xml_diff>

<commit_message>
add:Se agrego HUDL-033 al archivo EndOfLine.docx en la rama dlopez-2024347
</commit_message>
<xml_diff>
--- a/EndOfLine.docx
+++ b/EndOfLine.docx
@@ -2844,14 +2844,112 @@
         </w:rPr>
         <w:t xml:space="preserve">HUDL-032 </w:t>
       </w:r>
+      <w:r>
+        <w:rPr>
+          <w:rFonts w:ascii="Calibri" w:eastAsia="SimSun" w:hAnsi="Calibri" w:cs="Calibri"/>
+        </w:rPr>
+        <w:t>Consultar servicios activos</w:t>
+      </w:r>
+    </w:p>
+    <w:p>
+      <w:pPr>
+        <w:spacing w:line="360" w:lineRule="auto"/>
+        <w:rPr>
+          <w:rFonts w:ascii="Calibri" w:eastAsia="SimSun" w:hAnsi="Calibri" w:cs="Calibri"/>
+        </w:rPr>
+      </w:pPr>
+      <w:r>
+        <w:rPr>
+          <w:rFonts w:ascii="Calibri" w:eastAsia="SimSun" w:hAnsi="Calibri" w:cs="Calibri"/>
+        </w:rPr>
+        <w:t>Como</w:t>
+      </w:r>
+      <w:r>
+        <w:rPr>
+          <w:rFonts w:ascii="Calibri" w:eastAsia="SimSun" w:hAnsi="Calibri" w:cs="Calibri"/>
+        </w:rPr>
+        <w:t>:</w:t>
+      </w:r>
+      <w:r>
+        <w:rPr>
+          <w:rFonts w:ascii="Calibri" w:eastAsia="SimSun" w:hAnsi="Calibri" w:cs="Calibri"/>
+        </w:rPr>
+        <w:t xml:space="preserve"> técnico del taller,</w:t>
+      </w:r>
+    </w:p>
+    <w:p>
+      <w:pPr>
+        <w:spacing w:line="360" w:lineRule="auto"/>
+        <w:rPr>
+          <w:rFonts w:ascii="Calibri" w:eastAsia="SimSun" w:hAnsi="Calibri" w:cs="Calibri"/>
+        </w:rPr>
+      </w:pPr>
+      <w:r>
+        <w:rPr>
+          <w:rFonts w:ascii="Calibri" w:eastAsia="SimSun" w:hAnsi="Calibri" w:cs="Calibri"/>
+        </w:rPr>
+        <w:t>Q</w:t>
+      </w:r>
+      <w:r>
+        <w:rPr>
+          <w:rFonts w:ascii="Calibri" w:eastAsia="SimSun" w:hAnsi="Calibri" w:cs="Calibri"/>
+        </w:rPr>
+        <w:t>uiero</w:t>
+      </w:r>
+      <w:r>
+        <w:rPr>
+          <w:rFonts w:ascii="Calibri" w:eastAsia="SimSun" w:hAnsi="Calibri" w:cs="Calibri"/>
+        </w:rPr>
+        <w:t>:</w:t>
+      </w:r>
+      <w:r>
+        <w:rPr>
+          <w:rFonts w:ascii="Calibri" w:eastAsia="SimSun" w:hAnsi="Calibri" w:cs="Calibri"/>
+        </w:rPr>
+        <w:t xml:space="preserve"> visualizar los servicios en curso con su fecha de ingreso, tipo y detalles,</w:t>
+      </w:r>
+    </w:p>
+    <w:p>
+      <w:pPr>
+        <w:spacing w:line="360" w:lineRule="auto"/>
+        <w:rPr>
+          <w:rFonts w:ascii="Calibri" w:eastAsia="SimSun" w:hAnsi="Calibri" w:cs="Calibri"/>
+        </w:rPr>
+      </w:pPr>
+      <w:r>
+        <w:rPr>
+          <w:rFonts w:ascii="Calibri" w:eastAsia="SimSun" w:hAnsi="Calibri" w:cs="Calibri"/>
+        </w:rPr>
+        <w:t>P</w:t>
+      </w:r>
+      <w:r>
+        <w:rPr>
+          <w:rFonts w:ascii="Calibri" w:eastAsia="SimSun" w:hAnsi="Calibri" w:cs="Calibri"/>
+        </w:rPr>
+        <w:t>ara</w:t>
+      </w:r>
+      <w:r>
+        <w:rPr>
+          <w:rFonts w:ascii="Calibri" w:eastAsia="SimSun" w:hAnsi="Calibri" w:cs="Calibri"/>
+        </w:rPr>
+        <w:t>:</w:t>
+      </w:r>
+      <w:r>
+        <w:rPr>
+          <w:rFonts w:ascii="Calibri" w:eastAsia="SimSun" w:hAnsi="Calibri" w:cs="Calibri"/>
+        </w:rPr>
+        <w:t xml:space="preserve"> priorizar las tareas y planificar mi trabajo.</w:t>
+      </w:r>
+    </w:p>
+    <w:p>
+      <w:pPr>
+        <w:spacing w:line="360" w:lineRule="auto"/>
+        <w:rPr>
+          <w:rFonts w:ascii="Calibri" w:eastAsia="SimSun" w:hAnsi="Calibri" w:cs="Calibri"/>
+        </w:rPr>
+      </w:pPr>
       <w:bookmarkStart w:id="0" w:name="_GoBack"/>
       <w:bookmarkEnd w:id="0"/>
-      <w:r>
-        <w:rPr>
-          <w:rFonts w:ascii="Calibri" w:eastAsia="SimSun" w:hAnsi="Calibri" w:cs="Calibri"/>
-        </w:rPr>
-        <w:t>Consultar servicios activos</w:t>
-      </w:r>
     </w:p>
     <w:p>
       <w:pPr>
@@ -2864,6 +2962,26 @@
         <w:rPr>
           <w:rFonts w:ascii="Calibri" w:eastAsia="SimSun" w:hAnsi="Calibri" w:cs="Calibri"/>
         </w:rPr>
+        <w:t xml:space="preserve">HUDL-033 </w:t>
+      </w:r>
+      <w:r>
+        <w:rPr>
+          <w:rFonts w:ascii="Calibri" w:eastAsia="SimSun" w:hAnsi="Calibri" w:cs="Calibri"/>
+        </w:rPr>
+        <w:t>Actualizar datos de un servicio</w:t>
+      </w:r>
+    </w:p>
+    <w:p>
+      <w:pPr>
+        <w:spacing w:line="360" w:lineRule="auto"/>
+        <w:rPr>
+          <w:rFonts w:ascii="Calibri" w:eastAsia="SimSun" w:hAnsi="Calibri" w:cs="Calibri"/>
+        </w:rPr>
+      </w:pPr>
+      <w:r>
+        <w:rPr>
+          <w:rFonts w:ascii="Calibri" w:eastAsia="SimSun" w:hAnsi="Calibri" w:cs="Calibri"/>
+        </w:rPr>
         <w:t>Como</w:t>
       </w:r>
       <w:r>
@@ -2876,7 +2994,7 @@
         <w:rPr>
           <w:rFonts w:ascii="Calibri" w:eastAsia="SimSun" w:hAnsi="Calibri" w:cs="Calibri"/>
         </w:rPr>
-        <w:t xml:space="preserve"> técnico del taller,</w:t>
+        <w:t xml:space="preserve"> administrador del sistema,</w:t>
       </w:r>
     </w:p>
     <w:p>
@@ -2908,7 +3026,7 @@
         <w:rPr>
           <w:rFonts w:ascii="Calibri" w:eastAsia="SimSun" w:hAnsi="Calibri" w:cs="Calibri"/>
         </w:rPr>
-        <w:t xml:space="preserve"> visualizar los servicios en curso con su fecha de ingreso, tipo y detalles,</w:t>
+        <w:t xml:space="preserve"> editar la fecha de salida y agregar más detalles al registro del servicio,</w:t>
       </w:r>
     </w:p>
     <w:p>
@@ -2940,7 +3058,7 @@
         <w:rPr>
           <w:rFonts w:ascii="Calibri" w:eastAsia="SimSun" w:hAnsi="Calibri" w:cs="Calibri"/>
         </w:rPr>
-        <w:t xml:space="preserve"> priorizar las tareas y planificar mi trabajo.</w:t>
+        <w:t xml:space="preserve"> reflejar correctamente cuándo se finalizó el trabajo.</w:t>
       </w:r>
     </w:p>
     <w:p>

</xml_diff>

<commit_message>
add:Se agrego HURG-034 al archivo EndOfLine.docx en la rama rgodinez-2024247
</commit_message>
<xml_diff>
--- a/EndOfLine.docx
+++ b/EndOfLine.docx
@@ -1,6 +1,6 @@
 
 <file path=word/document.xml><?xml version="1.0" encoding="utf-8"?>
-<w:document xmlns:wpc="http://schemas.microsoft.com/office/word/2010/wordprocessingCanvas" xmlns:cx="http://schemas.microsoft.com/office/drawing/2014/chartex" xmlns:cx1="http://schemas.microsoft.com/office/drawing/2015/9/8/chartex" xmlns:cx2="http://schemas.microsoft.com/office/drawing/2015/10/21/chartex" xmlns:cx3="http://schemas.microsoft.com/office/drawing/2016/5/9/chartex" xmlns:cx4="http://schemas.microsoft.com/office/drawing/2016/5/10/chartex" xmlns:cx5="http://schemas.microsoft.com/office/drawing/2016/5/11/chartex" xmlns:cx6="http://schemas.microsoft.com/office/drawing/2016/5/12/chartex" xmlns:cx7="http://schemas.microsoft.com/office/drawing/2016/5/13/chartex" xmlns:cx8="http://schemas.microsoft.com/office/drawing/2016/5/14/chartex" xmlns:mc="http://schemas.openxmlformats.org/markup-compatibility/2006" xmlns:aink="http://schemas.microsoft.com/office/drawing/2016/ink" xmlns:am3d="http://schemas.microsoft.com/office/drawing/2017/model3d" xmlns:o="urn:schemas-microsoft-com:office:office" xmlns:oel="http://schemas.microsoft.com/office/2019/extlst" xmlns:r="http://schemas.openxmlformats.org/officeDocument/2006/relationships" xmlns:m="http://schemas.openxmlformats.org/officeDocument/2006/math" xmlns:v="urn:schemas-microsoft-com:vml" xmlns:wp14="http://schemas.microsoft.com/office/word/2010/wordprocessingDrawing" xmlns:wp="http://schemas.openxmlformats.org/drawingml/2006/wordprocessingDrawing" xmlns:w10="urn:schemas-microsoft-com:office:word" xmlns:w="http://schemas.openxmlformats.org/wordprocessingml/2006/main" xmlns:w14="http://schemas.microsoft.com/office/word/2010/wordml" xmlns:w15="http://schemas.microsoft.com/office/word/2012/wordml" xmlns:w16cex="http://schemas.microsoft.com/office/word/2018/wordml/cex" xmlns:w16cid="http://schemas.microsoft.com/office/word/2016/wordml/cid" xmlns:w16="http://schemas.microsoft.com/office/word/2018/wordml" xmlns:w16du="http://schemas.microsoft.com/office/word/2023/wordml/word16du" xmlns:w16sdtdh="http://schemas.microsoft.com/office/word/2020/wordml/sdtdatahash" xmlns:w16sdtfl="http://schemas.microsoft.com/office/word/2024/wordml/sdtformatlock" xmlns:w16se="http://schemas.microsoft.com/office/word/2015/wordml/symex" xmlns:wpg="http://schemas.microsoft.com/office/word/2010/wordprocessingGroup" xmlns:wpi="http://schemas.microsoft.com/office/word/2010/wordprocessingInk" xmlns:wne="http://schemas.microsoft.com/office/word/2006/wordml" xmlns:wps="http://schemas.microsoft.com/office/word/2010/wordprocessingShape" mc:Ignorable="w14 w15 w16se w16cid w16 w16cex w16sdtdh w16sdtfl w16du wp14">
+<w:document xmlns:wpc="http://schemas.microsoft.com/office/word/2010/wordprocessingCanvas" xmlns:mc="http://schemas.openxmlformats.org/markup-compatibility/2006" xmlns:o="urn:schemas-microsoft-com:office:office" xmlns:r="http://schemas.openxmlformats.org/officeDocument/2006/relationships" xmlns:m="http://schemas.openxmlformats.org/officeDocument/2006/math" xmlns:v="urn:schemas-microsoft-com:vml" xmlns:wp14="http://schemas.microsoft.com/office/word/2010/wordprocessingDrawing" xmlns:wp="http://schemas.openxmlformats.org/drawingml/2006/wordprocessingDrawing" xmlns:w10="urn:schemas-microsoft-com:office:word" xmlns:w="http://schemas.openxmlformats.org/wordprocessingml/2006/main" xmlns:w14="http://schemas.microsoft.com/office/word/2010/wordml" xmlns:w15="http://schemas.microsoft.com/office/word/2012/wordml" xmlns:wpg="http://schemas.microsoft.com/office/word/2010/wordprocessingGroup" xmlns:wpi="http://schemas.microsoft.com/office/word/2010/wordprocessingInk" xmlns:wne="http://schemas.microsoft.com/office/word/2006/wordml" xmlns:wps="http://schemas.microsoft.com/office/word/2010/wordprocessingShape" mc:Ignorable="w14 w15 wp14">
   <w:body>
     <w:p>
       <w:pPr>
@@ -16,11 +16,11 @@
           <w:rFonts w:ascii="Arial" w:hAnsi="Arial" w:cs="Arial"/>
           <w:b/>
           <w:noProof/>
-          <w:lang w:val="es-ES" w:eastAsia="es-ES"/>
+          <w:lang w:eastAsia="es-GT"/>
         </w:rPr>
         <w:drawing>
-          <wp:inline distT="0" distB="0" distL="0" distR="0" wp14:anchorId="61DA3BD1" wp14:editId="0C35A376">
-            <wp:extent cx="2249144" cy="847725"/>
+          <wp:inline distT="0" distB="0" distL="0" distR="0">
+            <wp:extent cx="2248535" cy="847725"/>
             <wp:effectExtent l="0" t="0" r="0" b="0"/>
             <wp:docPr id="2" name="Imagen 2"/>
             <wp:cNvGraphicFramePr>
@@ -30,13 +30,13 @@
               <a:graphicData uri="http://schemas.openxmlformats.org/drawingml/2006/picture">
                 <pic:pic xmlns:pic="http://schemas.openxmlformats.org/drawingml/2006/picture">
                   <pic:nvPicPr>
-                    <pic:cNvPr id="0" name="Picture 1"/>
+                    <pic:cNvPr id="2" name="Imagen 2"/>
                     <pic:cNvPicPr>
                       <a:picLocks noChangeAspect="1" noChangeArrowheads="1"/>
                     </pic:cNvPicPr>
                   </pic:nvPicPr>
                   <pic:blipFill>
-                    <a:blip r:embed="rId4" cstate="print">
+                    <a:blip r:embed="rId6" cstate="print">
                       <a:extLst>
                         <a:ext uri="{28A0092B-C50C-407E-A947-70E740481C1C}">
                           <a14:useLocalDpi xmlns:a14="http://schemas.microsoft.com/office/drawing/2010/main" val="0"/>
@@ -48,7 +48,7 @@
                       <a:fillRect/>
                     </a:stretch>
                   </pic:blipFill>
-                  <pic:spPr bwMode="auto">
+                  <pic:spPr>
                     <a:xfrm>
                       <a:off x="0" y="0"/>
                       <a:ext cx="2253277" cy="849283"/>
@@ -120,32 +120,27 @@
         <w:rPr>
           <w:rFonts w:ascii="Arial" w:hAnsi="Arial" w:cs="Arial"/>
         </w:rPr>
-        <w:t>5TO. PERITO EN INFORMATICA</w:t>
-      </w:r>
-      <w:r>
-        <w:rPr>
-          <w:rFonts w:ascii="Arial" w:hAnsi="Arial" w:cs="Arial"/>
-        </w:rPr>
-        <w:t xml:space="preserve"> </w:t>
-      </w:r>
-    </w:p>
-    <w:p>
-      <w:pPr>
-        <w:pStyle w:val="Sinespaciado"/>
-        <w:spacing w:line="276" w:lineRule="auto"/>
-        <w:jc w:val="center"/>
-        <w:rPr>
-          <w:rFonts w:ascii="Arial" w:hAnsi="Arial" w:cs="Arial"/>
-        </w:rPr>
-      </w:pPr>
-    </w:p>
-    <w:p>
-      <w:pPr>
-        <w:pStyle w:val="Sinespaciado"/>
-        <w:spacing w:line="276" w:lineRule="auto"/>
-        <w:jc w:val="center"/>
-        <w:rPr>
-          <w:rFonts w:ascii="Arial" w:hAnsi="Arial" w:cs="Arial"/>
+        <w:t xml:space="preserve">5TO. PERITO EN INFORMATICA </w:t>
+      </w:r>
+    </w:p>
+    <w:p>
+      <w:pPr>
+        <w:pStyle w:val="Sinespaciado"/>
+        <w:spacing w:line="276" w:lineRule="auto"/>
+        <w:jc w:val="center"/>
+        <w:rPr>
+          <w:rFonts w:ascii="Arial" w:hAnsi="Arial" w:cs="Arial"/>
+        </w:rPr>
+      </w:pPr>
+    </w:p>
+    <w:p>
+      <w:pPr>
+        <w:pStyle w:val="Sinespaciado"/>
+        <w:spacing w:line="276" w:lineRule="auto"/>
+        <w:jc w:val="center"/>
+        <w:rPr>
+          <w:rFonts w:ascii="Arial" w:hAnsi="Arial" w:cs="Arial"/>
+          <w:u w:val="single"/>
         </w:rPr>
       </w:pPr>
     </w:p>
@@ -528,19 +523,7 @@
         <w:rPr>
           <w:rFonts w:ascii="Arial" w:hAnsi="Arial" w:cs="Arial"/>
         </w:rPr>
-        <w:t>2024</w:t>
-      </w:r>
-      <w:r>
-        <w:rPr>
-          <w:rFonts w:ascii="Arial" w:hAnsi="Arial" w:cs="Arial"/>
-        </w:rPr>
-        <w:t>-</w:t>
-      </w:r>
-      <w:r>
-        <w:rPr>
-          <w:rFonts w:ascii="Arial" w:hAnsi="Arial" w:cs="Arial"/>
-        </w:rPr>
-        <w:t>226</w:t>
+        <w:t>2024-226</w:t>
       </w:r>
     </w:p>
     <w:p>
@@ -571,56 +554,7 @@
           <w:rFonts w:ascii="Arial" w:hAnsi="Arial" w:cs="Arial"/>
           <w:sz w:val="24"/>
         </w:rPr>
-        <w:t xml:space="preserve">Guatemala, </w:t>
-      </w:r>
-      <w:r>
-        <w:rPr>
-          <w:rFonts w:ascii="Arial" w:hAnsi="Arial" w:cs="Arial"/>
-          <w:sz w:val="24"/>
-        </w:rPr>
-        <w:t xml:space="preserve">15 </w:t>
-      </w:r>
-      <w:r>
-        <w:rPr>
-          <w:rFonts w:ascii="Arial" w:hAnsi="Arial" w:cs="Arial"/>
-          <w:sz w:val="24"/>
-        </w:rPr>
-        <w:t xml:space="preserve">de </w:t>
-      </w:r>
-      <w:r>
-        <w:rPr>
-          <w:rFonts w:ascii="Arial" w:hAnsi="Arial" w:cs="Arial"/>
-          <w:sz w:val="24"/>
-        </w:rPr>
-        <w:t xml:space="preserve">Julio </w:t>
-      </w:r>
-      <w:r>
-        <w:rPr>
-          <w:rFonts w:ascii="Arial" w:hAnsi="Arial" w:cs="Arial"/>
-          <w:sz w:val="24"/>
-        </w:rPr>
-        <w:t>de 20</w:t>
-      </w:r>
-      <w:r>
-        <w:rPr>
-          <w:rFonts w:ascii="Arial" w:hAnsi="Arial" w:cs="Arial"/>
-          <w:sz w:val="24"/>
-        </w:rPr>
-        <w:t>2</w:t>
-      </w:r>
-      <w:r>
-        <w:rPr>
-          <w:rFonts w:ascii="Arial" w:hAnsi="Arial" w:cs="Arial"/>
-          <w:sz w:val="24"/>
-        </w:rPr>
-        <w:t>5</w:t>
-      </w:r>
-      <w:r>
-        <w:rPr>
-          <w:rFonts w:ascii="Arial" w:hAnsi="Arial" w:cs="Arial"/>
-          <w:sz w:val="24"/>
-        </w:rPr>
-        <w:t>.</w:t>
+        <w:t>Guatemala, 15 de Julio de 2025.</w:t>
       </w:r>
     </w:p>
     <w:p>
@@ -644,8 +578,8 @@
         <w:tblLook w:val="04A0" w:firstRow="1" w:lastRow="0" w:firstColumn="1" w:lastColumn="0" w:noHBand="0" w:noVBand="1"/>
       </w:tblPr>
       <w:tblGrid>
-        <w:gridCol w:w="5395"/>
-        <w:gridCol w:w="5395"/>
+        <w:gridCol w:w="4392"/>
+        <w:gridCol w:w="4436"/>
       </w:tblGrid>
       <w:tr>
         <w:tc>
@@ -654,6 +588,7 @@
           </w:tcPr>
           <w:p>
             <w:pPr>
+              <w:spacing w:after="0" w:line="240" w:lineRule="auto"/>
               <w:jc w:val="center"/>
               <w:rPr>
                 <w:rFonts w:ascii="Arial" w:eastAsiaTheme="minorHAnsi" w:hAnsi="Arial" w:cs="Arial"/>
@@ -688,6 +623,7 @@
           </w:tcPr>
           <w:p>
             <w:pPr>
+              <w:spacing w:after="0" w:line="240" w:lineRule="auto"/>
               <w:jc w:val="center"/>
               <w:rPr>
                 <w:rFonts w:ascii="Arial" w:eastAsiaTheme="minorHAnsi" w:hAnsi="Arial" w:cs="Arial"/>
@@ -713,6 +649,7 @@
           </w:tcPr>
           <w:p>
             <w:pPr>
+              <w:spacing w:after="0" w:line="240" w:lineRule="auto"/>
               <w:jc w:val="center"/>
               <w:rPr>
                 <w:rFonts w:ascii="Arial" w:eastAsiaTheme="minorHAnsi" w:hAnsi="Arial" w:cs="Arial"/>
@@ -743,6 +680,7 @@
           </w:tcPr>
           <w:p>
             <w:pPr>
+              <w:spacing w:after="0" w:line="240" w:lineRule="auto"/>
               <w:jc w:val="center"/>
               <w:rPr>
                 <w:rFonts w:ascii="Arial" w:eastAsiaTheme="minorHAnsi" w:hAnsi="Arial" w:cs="Arial"/>
@@ -766,6 +704,7 @@
           </w:tcPr>
           <w:p>
             <w:pPr>
+              <w:spacing w:after="0" w:line="240" w:lineRule="auto"/>
               <w:jc w:val="center"/>
               <w:rPr>
                 <w:rFonts w:ascii="Arial" w:eastAsiaTheme="minorHAnsi" w:hAnsi="Arial" w:cs="Arial"/>
@@ -787,6 +726,7 @@
           </w:tcPr>
           <w:p>
             <w:pPr>
+              <w:spacing w:after="0" w:line="240" w:lineRule="auto"/>
               <w:jc w:val="center"/>
               <w:rPr>
                 <w:rFonts w:ascii="Arial" w:eastAsiaTheme="minorHAnsi" w:hAnsi="Arial" w:cs="Arial"/>
@@ -810,6 +750,7 @@
           </w:tcPr>
           <w:p>
             <w:pPr>
+              <w:spacing w:after="0" w:line="240" w:lineRule="auto"/>
               <w:jc w:val="center"/>
               <w:rPr>
                 <w:rFonts w:ascii="Arial" w:eastAsiaTheme="minorHAnsi" w:hAnsi="Arial" w:cs="Arial"/>
@@ -831,6 +772,7 @@
           </w:tcPr>
           <w:p>
             <w:pPr>
+              <w:spacing w:after="0" w:line="240" w:lineRule="auto"/>
               <w:jc w:val="center"/>
               <w:rPr>
                 <w:rFonts w:ascii="Arial" w:eastAsiaTheme="minorHAnsi" w:hAnsi="Arial" w:cs="Arial"/>
@@ -854,6 +796,7 @@
           </w:tcPr>
           <w:p>
             <w:pPr>
+              <w:spacing w:after="0" w:line="240" w:lineRule="auto"/>
               <w:jc w:val="center"/>
               <w:rPr>
                 <w:rFonts w:ascii="Arial" w:eastAsiaTheme="minorHAnsi" w:hAnsi="Arial" w:cs="Arial"/>
@@ -875,6 +818,7 @@
           </w:tcPr>
           <w:p>
             <w:pPr>
+              <w:spacing w:after="0" w:line="240" w:lineRule="auto"/>
               <w:jc w:val="center"/>
               <w:rPr>
                 <w:rFonts w:ascii="Arial" w:eastAsiaTheme="minorHAnsi" w:hAnsi="Arial" w:cs="Arial"/>
@@ -899,12 +843,20 @@
           </w:tcPr>
           <w:p>
             <w:pPr>
+              <w:spacing w:after="0" w:line="240" w:lineRule="auto"/>
               <w:jc w:val="center"/>
               <w:rPr>
                 <w:rFonts w:ascii="Arial" w:eastAsiaTheme="minorHAnsi" w:hAnsi="Arial" w:cs="Arial"/>
                 <w:sz w:val="24"/>
               </w:rPr>
             </w:pPr>
+            <w:r>
+              <w:rPr>
+                <w:rFonts w:ascii="Arial" w:eastAsiaTheme="minorHAnsi" w:hAnsi="Arial" w:cs="Arial"/>
+                <w:sz w:val="24"/>
+              </w:rPr>
+              <w:t>Dany Ixbalanqué Lucas Vicente</w:t>
+            </w:r>
           </w:p>
         </w:tc>
         <w:tc>
@@ -913,12 +865,20 @@
           </w:tcPr>
           <w:p>
             <w:pPr>
+              <w:spacing w:after="0" w:line="240" w:lineRule="auto"/>
               <w:jc w:val="center"/>
               <w:rPr>
                 <w:rFonts w:ascii="Arial" w:eastAsiaTheme="minorHAnsi" w:hAnsi="Arial" w:cs="Arial"/>
                 <w:sz w:val="24"/>
               </w:rPr>
             </w:pPr>
+            <w:r>
+              <w:rPr>
+                <w:rFonts w:ascii="Arial" w:eastAsiaTheme="minorHAnsi" w:hAnsi="Arial" w:cs="Arial"/>
+                <w:sz w:val="24"/>
+              </w:rPr>
+              <w:t>Programador</w:t>
+            </w:r>
           </w:p>
         </w:tc>
       </w:tr>
@@ -929,12 +889,20 @@
           </w:tcPr>
           <w:p>
             <w:pPr>
+              <w:spacing w:after="0" w:line="240" w:lineRule="auto"/>
               <w:jc w:val="center"/>
               <w:rPr>
                 <w:rFonts w:ascii="Arial" w:eastAsiaTheme="minorHAnsi" w:hAnsi="Arial" w:cs="Arial"/>
                 <w:sz w:val="24"/>
               </w:rPr>
             </w:pPr>
+            <w:r>
+              <w:rPr>
+                <w:rFonts w:ascii="Arial" w:eastAsiaTheme="minorHAnsi" w:hAnsi="Arial" w:cs="Arial"/>
+                <w:sz w:val="24"/>
+              </w:rPr>
+              <w:t>Otto Raul Diaz Batres</w:t>
+            </w:r>
           </w:p>
         </w:tc>
         <w:tc>
@@ -943,12 +911,20 @@
           </w:tcPr>
           <w:p>
             <w:pPr>
+              <w:spacing w:after="0" w:line="240" w:lineRule="auto"/>
               <w:jc w:val="center"/>
               <w:rPr>
                 <w:rFonts w:ascii="Arial" w:eastAsiaTheme="minorHAnsi" w:hAnsi="Arial" w:cs="Arial"/>
                 <w:sz w:val="24"/>
               </w:rPr>
             </w:pPr>
+            <w:r>
+              <w:rPr>
+                <w:rFonts w:ascii="Arial" w:eastAsiaTheme="minorHAnsi" w:hAnsi="Arial" w:cs="Arial"/>
+                <w:sz w:val="24"/>
+              </w:rPr>
+              <w:t>Programador</w:t>
+            </w:r>
           </w:p>
         </w:tc>
       </w:tr>
@@ -959,12 +935,20 @@
           </w:tcPr>
           <w:p>
             <w:pPr>
+              <w:spacing w:after="0" w:line="240" w:lineRule="auto"/>
               <w:jc w:val="center"/>
               <w:rPr>
                 <w:rFonts w:ascii="Arial" w:eastAsiaTheme="minorHAnsi" w:hAnsi="Arial" w:cs="Arial"/>
                 <w:sz w:val="24"/>
               </w:rPr>
             </w:pPr>
+            <w:r>
+              <w:rPr>
+                <w:rFonts w:ascii="Arial" w:eastAsiaTheme="minorHAnsi" w:hAnsi="Arial" w:cs="Arial"/>
+                <w:sz w:val="24"/>
+              </w:rPr>
+              <w:t xml:space="preserve">Carlos Emilio Navarro Sifontes </w:t>
+            </w:r>
           </w:p>
         </w:tc>
         <w:tc>
@@ -973,12 +957,20 @@
           </w:tcPr>
           <w:p>
             <w:pPr>
+              <w:spacing w:after="0" w:line="240" w:lineRule="auto"/>
               <w:jc w:val="center"/>
               <w:rPr>
                 <w:rFonts w:ascii="Arial" w:eastAsiaTheme="minorHAnsi" w:hAnsi="Arial" w:cs="Arial"/>
                 <w:sz w:val="24"/>
               </w:rPr>
             </w:pPr>
+            <w:r>
+              <w:rPr>
+                <w:rFonts w:ascii="Arial" w:eastAsiaTheme="minorHAnsi" w:hAnsi="Arial" w:cs="Arial"/>
+                <w:sz w:val="24"/>
+              </w:rPr>
+              <w:t>Programador</w:t>
+            </w:r>
           </w:p>
         </w:tc>
       </w:tr>
@@ -989,12 +981,20 @@
           </w:tcPr>
           <w:p>
             <w:pPr>
+              <w:spacing w:after="0" w:line="240" w:lineRule="auto"/>
               <w:jc w:val="center"/>
               <w:rPr>
                 <w:rFonts w:ascii="Arial" w:eastAsiaTheme="minorHAnsi" w:hAnsi="Arial" w:cs="Arial"/>
                 <w:sz w:val="24"/>
               </w:rPr>
             </w:pPr>
+            <w:r>
+              <w:rPr>
+                <w:rFonts w:ascii="Arial" w:eastAsiaTheme="minorHAnsi" w:hAnsi="Arial" w:cs="Arial"/>
+                <w:sz w:val="24"/>
+              </w:rPr>
+              <w:t>Isaac Tiguilá Véliz</w:t>
+            </w:r>
           </w:p>
         </w:tc>
         <w:tc>
@@ -1003,12 +1003,20 @@
           </w:tcPr>
           <w:p>
             <w:pPr>
+              <w:spacing w:after="0" w:line="240" w:lineRule="auto"/>
               <w:jc w:val="center"/>
               <w:rPr>
                 <w:rFonts w:ascii="Arial" w:eastAsiaTheme="minorHAnsi" w:hAnsi="Arial" w:cs="Arial"/>
                 <w:sz w:val="24"/>
               </w:rPr>
             </w:pPr>
+            <w:r>
+              <w:rPr>
+                <w:rFonts w:ascii="Arial" w:eastAsiaTheme="minorHAnsi" w:hAnsi="Arial" w:cs="Arial"/>
+                <w:sz w:val="24"/>
+              </w:rPr>
+              <w:t>Programador</w:t>
+            </w:r>
           </w:p>
         </w:tc>
       </w:tr>
@@ -1019,12 +1027,22 @@
           </w:tcPr>
           <w:p>
             <w:pPr>
+              <w:spacing w:after="0" w:line="240" w:lineRule="auto"/>
               <w:jc w:val="center"/>
               <w:rPr>
-                <w:rFonts w:ascii="Arial" w:eastAsiaTheme="minorHAnsi" w:hAnsi="Arial" w:cs="Arial"/>
-                <w:sz w:val="24"/>
+                <w:rFonts w:ascii="Arial" w:eastAsiaTheme="minorEastAsia" w:hAnsi="Arial" w:cs="Arial"/>
+                <w:sz w:val="24"/>
+                <w:szCs w:val="24"/>
               </w:rPr>
             </w:pPr>
+            <w:r>
+              <w:rPr>
+                <w:rFonts w:ascii="Arial" w:eastAsiaTheme="minorEastAsia" w:hAnsi="Arial" w:cs="Arial"/>
+                <w:sz w:val="24"/>
+                <w:szCs w:val="24"/>
+              </w:rPr>
+              <w:t>Josue David Sajche Boror</w:t>
+            </w:r>
           </w:p>
         </w:tc>
         <w:tc>
@@ -1033,12 +1051,22 @@
           </w:tcPr>
           <w:p>
             <w:pPr>
+              <w:spacing w:after="0" w:line="240" w:lineRule="auto"/>
               <w:jc w:val="center"/>
               <w:rPr>
-                <w:rFonts w:ascii="Arial" w:eastAsiaTheme="minorHAnsi" w:hAnsi="Arial" w:cs="Arial"/>
-                <w:sz w:val="24"/>
+                <w:rFonts w:ascii="Arial" w:eastAsiaTheme="minorEastAsia" w:hAnsi="Arial" w:cs="Arial"/>
+                <w:sz w:val="24"/>
+                <w:szCs w:val="24"/>
               </w:rPr>
             </w:pPr>
+            <w:r>
+              <w:rPr>
+                <w:rFonts w:ascii="Arial" w:eastAsiaTheme="minorEastAsia" w:hAnsi="Arial" w:cs="Arial"/>
+                <w:sz w:val="24"/>
+                <w:szCs w:val="24"/>
+              </w:rPr>
+              <w:t xml:space="preserve">Programador </w:t>
+            </w:r>
           </w:p>
         </w:tc>
       </w:tr>
@@ -1049,12 +1077,20 @@
           </w:tcPr>
           <w:p>
             <w:pPr>
+              <w:spacing w:after="0" w:line="240" w:lineRule="auto"/>
               <w:jc w:val="center"/>
               <w:rPr>
                 <w:rFonts w:ascii="Arial" w:eastAsiaTheme="minorHAnsi" w:hAnsi="Arial" w:cs="Arial"/>
                 <w:sz w:val="24"/>
               </w:rPr>
             </w:pPr>
+            <w:r>
+              <w:rPr>
+                <w:rFonts w:ascii="Arial" w:eastAsiaTheme="minorHAnsi" w:hAnsi="Arial" w:cs="Arial"/>
+                <w:sz w:val="24"/>
+              </w:rPr>
+              <w:t>Francisco Emanuel Milian Gonzalez</w:t>
+            </w:r>
           </w:p>
         </w:tc>
         <w:tc>
@@ -1063,12 +1099,20 @@
           </w:tcPr>
           <w:p>
             <w:pPr>
+              <w:spacing w:after="0" w:line="240" w:lineRule="auto"/>
               <w:jc w:val="center"/>
               <w:rPr>
                 <w:rFonts w:ascii="Arial" w:eastAsiaTheme="minorHAnsi" w:hAnsi="Arial" w:cs="Arial"/>
                 <w:sz w:val="24"/>
               </w:rPr>
             </w:pPr>
+            <w:r>
+              <w:rPr>
+                <w:rFonts w:ascii="Arial" w:eastAsiaTheme="minorHAnsi" w:hAnsi="Arial" w:cs="Arial"/>
+                <w:sz w:val="24"/>
+              </w:rPr>
+              <w:t>Programador</w:t>
+            </w:r>
           </w:p>
         </w:tc>
       </w:tr>
@@ -1079,12 +1123,20 @@
           </w:tcPr>
           <w:p>
             <w:pPr>
+              <w:spacing w:after="0" w:line="240" w:lineRule="auto"/>
               <w:jc w:val="center"/>
               <w:rPr>
                 <w:rFonts w:ascii="Arial" w:eastAsiaTheme="minorHAnsi" w:hAnsi="Arial" w:cs="Arial"/>
                 <w:sz w:val="24"/>
               </w:rPr>
             </w:pPr>
+            <w:r>
+              <w:rPr>
+                <w:rFonts w:ascii="Arial" w:eastAsiaTheme="minorHAnsi" w:hAnsi="Arial" w:cs="Arial"/>
+                <w:sz w:val="24"/>
+              </w:rPr>
+              <w:t>Luis Pedro Alay López</w:t>
+            </w:r>
           </w:p>
         </w:tc>
         <w:tc>
@@ -1093,12 +1145,66 @@
           </w:tcPr>
           <w:p>
             <w:pPr>
+              <w:spacing w:after="0" w:line="240" w:lineRule="auto"/>
               <w:jc w:val="center"/>
               <w:rPr>
                 <w:rFonts w:ascii="Arial" w:eastAsiaTheme="minorHAnsi" w:hAnsi="Arial" w:cs="Arial"/>
                 <w:sz w:val="24"/>
               </w:rPr>
             </w:pPr>
+            <w:r>
+              <w:rPr>
+                <w:rFonts w:ascii="Arial" w:eastAsiaTheme="minorHAnsi" w:hAnsi="Arial" w:cs="Arial"/>
+                <w:sz w:val="24"/>
+              </w:rPr>
+              <w:t>Programador</w:t>
+            </w:r>
+          </w:p>
+        </w:tc>
+      </w:tr>
+      <w:tr>
+        <w:tc>
+          <w:tcPr>
+            <w:tcW w:w="5395" w:type="dxa"/>
+          </w:tcPr>
+          <w:p>
+            <w:pPr>
+              <w:spacing w:after="0" w:line="240" w:lineRule="auto"/>
+              <w:jc w:val="center"/>
+              <w:rPr>
+                <w:rFonts w:ascii="Arial" w:eastAsiaTheme="minorHAnsi" w:hAnsi="Arial" w:cs="Arial"/>
+                <w:sz w:val="24"/>
+              </w:rPr>
+            </w:pPr>
+            <w:r>
+              <w:rPr>
+                <w:rFonts w:ascii="Arial" w:eastAsiaTheme="minorHAnsi" w:hAnsi="Arial" w:cs="Arial"/>
+                <w:sz w:val="24"/>
+              </w:rPr>
+              <w:t>David Francisco López Sicá</w:t>
+            </w:r>
+          </w:p>
+        </w:tc>
+        <w:tc>
+          <w:tcPr>
+            <w:tcW w:w="5395" w:type="dxa"/>
+          </w:tcPr>
+          <w:p>
+            <w:pPr>
+              <w:spacing w:after="0" w:line="240" w:lineRule="auto"/>
+              <w:jc w:val="center"/>
+              <w:rPr>
+                <w:rFonts w:ascii="Arial" w:eastAsiaTheme="minorHAnsi" w:hAnsi="Arial" w:cs="Arial"/>
+                <w:sz w:val="24"/>
+              </w:rPr>
+            </w:pPr>
+            <w:r>
+              <w:rPr>
+                <w:rFonts w:ascii="Arial" w:eastAsiaTheme="minorHAnsi" w:hAnsi="Arial" w:cs="Arial"/>
+                <w:sz w:val="24"/>
+              </w:rPr>
+              <w:t>Programador</w:t>
+            </w:r>
           </w:p>
         </w:tc>
       </w:tr>
@@ -1112,9 +1218,1737 @@
         </w:rPr>
       </w:pPr>
     </w:p>
+    <w:p>
+      <w:pPr>
+        <w:jc w:val="center"/>
+        <w:rPr>
+          <w:rFonts w:ascii="Arial" w:eastAsiaTheme="minorHAnsi" w:hAnsi="Arial" w:cs="Arial"/>
+          <w:sz w:val="24"/>
+        </w:rPr>
+      </w:pPr>
+    </w:p>
+    <w:p>
+      <w:pPr>
+        <w:jc w:val="center"/>
+        <w:rPr>
+          <w:rFonts w:ascii="Arial" w:eastAsiaTheme="minorHAnsi" w:hAnsi="Arial" w:cs="Arial"/>
+          <w:sz w:val="24"/>
+        </w:rPr>
+      </w:pPr>
+    </w:p>
+    <w:p>
+      <w:pPr>
+        <w:jc w:val="center"/>
+        <w:rPr>
+          <w:rFonts w:ascii="Arial" w:eastAsiaTheme="minorHAnsi" w:hAnsi="Arial" w:cs="Arial"/>
+          <w:sz w:val="24"/>
+        </w:rPr>
+      </w:pPr>
+    </w:p>
+    <w:p>
+      <w:pPr>
+        <w:jc w:val="center"/>
+        <w:rPr>
+          <w:rFonts w:ascii="Arial" w:eastAsiaTheme="minorHAnsi" w:hAnsi="Arial" w:cs="Arial"/>
+          <w:sz w:val="24"/>
+        </w:rPr>
+      </w:pPr>
+    </w:p>
+    <w:p>
+      <w:pPr>
+        <w:jc w:val="center"/>
+        <w:rPr>
+          <w:rFonts w:ascii="Arial" w:eastAsiaTheme="minorHAnsi" w:hAnsi="Arial" w:cs="Arial"/>
+          <w:sz w:val="24"/>
+        </w:rPr>
+      </w:pPr>
+    </w:p>
+    <w:p>
+      <w:pPr>
+        <w:jc w:val="center"/>
+        <w:rPr>
+          <w:rFonts w:ascii="Arial" w:eastAsiaTheme="minorHAnsi" w:hAnsi="Arial" w:cs="Arial"/>
+          <w:sz w:val="24"/>
+        </w:rPr>
+      </w:pPr>
+    </w:p>
+    <w:p>
+      <w:pPr>
+        <w:jc w:val="center"/>
+        <w:rPr>
+          <w:rFonts w:ascii="Arial" w:eastAsiaTheme="minorHAnsi" w:hAnsi="Arial" w:cs="Arial"/>
+          <w:sz w:val="24"/>
+        </w:rPr>
+      </w:pPr>
+    </w:p>
+    <w:p>
+      <w:pPr>
+        <w:jc w:val="center"/>
+        <w:rPr>
+          <w:rFonts w:ascii="Arial" w:eastAsiaTheme="minorHAnsi" w:hAnsi="Arial" w:cs="Arial"/>
+          <w:sz w:val="24"/>
+        </w:rPr>
+      </w:pPr>
+    </w:p>
+    <w:p>
+      <w:pPr>
+        <w:jc w:val="center"/>
+        <w:rPr>
+          <w:rFonts w:ascii="Arial" w:eastAsiaTheme="minorHAnsi" w:hAnsi="Arial" w:cs="Arial"/>
+          <w:sz w:val="24"/>
+        </w:rPr>
+      </w:pPr>
+    </w:p>
+    <w:p>
+      <w:pPr>
+        <w:jc w:val="center"/>
+        <w:rPr>
+          <w:rFonts w:ascii="Arial" w:eastAsiaTheme="minorHAnsi" w:hAnsi="Arial" w:cs="Arial"/>
+          <w:sz w:val="24"/>
+        </w:rPr>
+      </w:pPr>
+    </w:p>
+    <w:p>
+      <w:pPr>
+        <w:jc w:val="center"/>
+        <w:rPr>
+          <w:rFonts w:ascii="Arial" w:eastAsiaTheme="minorHAnsi" w:hAnsi="Arial" w:cs="Arial"/>
+          <w:sz w:val="24"/>
+        </w:rPr>
+      </w:pPr>
+    </w:p>
+    <w:p>
+      <w:pPr>
+        <w:jc w:val="center"/>
+        <w:rPr>
+          <w:rFonts w:ascii="Arial" w:eastAsiaTheme="minorHAnsi" w:hAnsi="Arial" w:cs="Arial"/>
+          <w:sz w:val="24"/>
+        </w:rPr>
+      </w:pPr>
+    </w:p>
+    <w:p>
+      <w:pPr>
+        <w:jc w:val="center"/>
+        <w:rPr>
+          <w:rFonts w:ascii="Arial" w:eastAsiaTheme="minorHAnsi" w:hAnsi="Arial" w:cs="Arial"/>
+          <w:sz w:val="24"/>
+        </w:rPr>
+      </w:pPr>
+    </w:p>
+    <w:p>
+      <w:pPr>
+        <w:jc w:val="center"/>
+        <w:rPr>
+          <w:rFonts w:ascii="Arial" w:eastAsiaTheme="minorHAnsi" w:hAnsi="Arial" w:cs="Arial"/>
+          <w:sz w:val="24"/>
+        </w:rPr>
+      </w:pPr>
+    </w:p>
+    <w:p>
+      <w:pPr>
+        <w:jc w:val="center"/>
+        <w:rPr>
+          <w:rFonts w:ascii="Arial" w:eastAsiaTheme="minorHAnsi" w:hAnsi="Arial" w:cs="Arial"/>
+          <w:sz w:val="24"/>
+        </w:rPr>
+      </w:pPr>
+    </w:p>
+    <w:p>
+      <w:pPr>
+        <w:jc w:val="center"/>
+        <w:rPr>
+          <w:rFonts w:ascii="Arial" w:eastAsiaTheme="minorHAnsi" w:hAnsi="Arial" w:cs="Arial"/>
+          <w:sz w:val="24"/>
+        </w:rPr>
+      </w:pPr>
+    </w:p>
+    <w:p>
+      <w:pPr>
+        <w:jc w:val="center"/>
+        <w:rPr>
+          <w:rFonts w:ascii="Arial" w:eastAsiaTheme="minorHAnsi" w:hAnsi="Arial" w:cs="Arial"/>
+          <w:sz w:val="24"/>
+        </w:rPr>
+      </w:pPr>
+    </w:p>
+    <w:p>
+      <w:pPr>
+        <w:jc w:val="center"/>
+        <w:rPr>
+          <w:rFonts w:ascii="Arial" w:eastAsiaTheme="minorHAnsi" w:hAnsi="Arial" w:cs="Arial"/>
+          <w:sz w:val="24"/>
+        </w:rPr>
+      </w:pPr>
+    </w:p>
+    <w:p>
+      <w:pPr>
+        <w:jc w:val="center"/>
+        <w:rPr>
+          <w:rFonts w:ascii="Arial" w:eastAsiaTheme="minorHAnsi" w:hAnsi="Arial" w:cs="Arial"/>
+          <w:b/>
+          <w:sz w:val="40"/>
+        </w:rPr>
+      </w:pPr>
+      <w:r>
+        <w:rPr>
+          <w:rFonts w:ascii="Arial" w:eastAsiaTheme="minorHAnsi" w:hAnsi="Arial" w:cs="Arial"/>
+          <w:b/>
+          <w:sz w:val="40"/>
+        </w:rPr>
+        <w:lastRenderedPageBreak/>
+        <w:t>Historias De Usuario</w:t>
+      </w:r>
+    </w:p>
+    <w:p>
+      <w:r>
+        <w:t>HUDV-001 Consulta de fecha</w:t>
+      </w:r>
+    </w:p>
+    <w:p>
+      <w:r>
+        <w:t>Cómo: Cliente</w:t>
+      </w:r>
+    </w:p>
+    <w:p>
+      <w:r>
+        <w:t>Quiero: Consultar la fecha de emisión de mis facturas</w:t>
+      </w:r>
+    </w:p>
+    <w:p>
+      <w:r>
+        <w:t>Para: Saber cuándo se realizó cada compra o servicio</w:t>
+      </w:r>
+    </w:p>
+    <w:p>
+      <w:r>
+        <w:t>HUDV-002 Total de una factura</w:t>
+      </w:r>
+    </w:p>
+    <w:p>
+      <w:r>
+        <w:t>Cómo: Administrador</w:t>
+      </w:r>
+    </w:p>
+    <w:p>
+      <w:r>
+        <w:t>Quiero: Ver el total de cada factura registrada</w:t>
+      </w:r>
+    </w:p>
+    <w:p>
+      <w:r>
+        <w:t>Para: Llevar el control exacto de los ingresos</w:t>
+      </w:r>
+    </w:p>
+    <w:p>
+      <w:r>
+        <w:t>HUDV-003 Consulta de método de pago</w:t>
+      </w:r>
+    </w:p>
+    <w:p>
+      <w:r>
+        <w:t>Cómo: Administrador</w:t>
+      </w:r>
+    </w:p>
+    <w:p>
+      <w:r>
+        <w:t>Quiero: Filtrar las facturas por método de pago</w:t>
+      </w:r>
+    </w:p>
+    <w:p>
+      <w:r>
+        <w:t>Para: Analizar cuántas se realizaron en efectivo, tarjeta u otros</w:t>
+      </w:r>
+    </w:p>
+    <w:p/>
+    <w:p>
+      <w:r>
+        <w:t>HUDM-004 Registro de nuevo proveedor</w:t>
+      </w:r>
+    </w:p>
+    <w:p>
+      <w:r>
+        <w:t>Como: Encargado de compras</w:t>
+      </w:r>
+    </w:p>
+    <w:p>
+      <w:r>
+        <w:t>Quiero: Registrar un nuevo proveedor con su código, nombre, apellido, teléfono y correo.</w:t>
+      </w:r>
+    </w:p>
+    <w:p>
+      <w:r>
+        <w:t>Para: Poder tener sus datos actualizados y contactar fácilmente cuando necesite hacer pedidos.</w:t>
+      </w:r>
+    </w:p>
+    <w:p>
+      <w:r>
+        <w:t>HUDM-005 Buscar Proveedores rápidamente</w:t>
+      </w:r>
+    </w:p>
+    <w:p>
+      <w:r>
+        <w:t>Como: Administrador del sistema</w:t>
+      </w:r>
+    </w:p>
+    <w:p>
+      <w:r>
+        <w:t>Quiero:</w:t>
+      </w:r>
+      <w:r>
+        <w:tab/>
+        <w:t>Buscar proveedores por su nombre o apellido</w:t>
+      </w:r>
+    </w:p>
+    <w:p>
+      <w:r>
+        <w:t>Para: Acceder rápidamente a su información de contacto sin tener que revisar toda la base de datos.</w:t>
+      </w:r>
+    </w:p>
+    <w:p>
+      <w:r>
+        <w:t>HUDM-006 Editar un Proveedor para contacto</w:t>
+      </w:r>
+    </w:p>
+    <w:p>
+      <w:r>
+        <w:t>Como: Supervisor</w:t>
+      </w:r>
+    </w:p>
+    <w:p>
+      <w:r>
+        <w:t>Quiero: Editar el correo o teléfono de un proveedor existente.</w:t>
+      </w:r>
+    </w:p>
+    <w:p>
+      <w:r>
+        <w:t>Para: Asegurar que los datos estén siempre actualizados y no se pierda la comunicación de contacto.</w:t>
+      </w:r>
+    </w:p>
+    <w:p/>
+    <w:p>
+      <w:r>
+        <w:lastRenderedPageBreak/>
+        <w:t>HURM-007 Registro de nuevo Empleado</w:t>
+      </w:r>
+    </w:p>
+    <w:p>
+      <w:r>
+        <w:t>Como: Empleado del área</w:t>
+      </w:r>
+      <w:r>
+        <w:br/>
+        <w:t>Quiero: Registrar o agregar los datos de un nuevo empleado al sistema</w:t>
+      </w:r>
+      <w:r>
+        <w:br/>
+        <w:t>Para</w:t>
+      </w:r>
+      <w:r>
+        <w:rPr>
+          <w:rStyle w:val="Textoennegrita"/>
+        </w:rPr>
+        <w:t>:</w:t>
+      </w:r>
+      <w:r>
+        <w:t xml:space="preserve"> Tener control del personal que trabaja en la empresa y sus datos de contacto</w:t>
+      </w:r>
+    </w:p>
+    <w:p/>
+    <w:p>
+      <w:r>
+        <w:t>HURM-008 Consulta de Empleado</w:t>
+      </w:r>
+    </w:p>
+    <w:p>
+      <w:r>
+        <w:t>Como: Empleado del área</w:t>
+      </w:r>
+      <w:r>
+        <w:br/>
+        <w:t>Quiero: Consultar los datos de un empleado registrado</w:t>
+      </w:r>
+      <w:r>
+        <w:br/>
+        <w:t>Para: Verificar su información o actualizarla si es necesario</w:t>
+      </w:r>
+    </w:p>
+    <w:p/>
+    <w:p>
+      <w:r>
+        <w:t>HURM-009 Actualización de Datos del Empleado</w:t>
+      </w:r>
+    </w:p>
+    <w:p>
+      <w:r>
+        <w:t>Como: Empleado del área</w:t>
+      </w:r>
+      <w:r>
+        <w:br/>
+        <w:t>Quiero: Modificar o actualizar los datos de un empleado existente</w:t>
+      </w:r>
+      <w:r>
+        <w:br/>
+        <w:t>Para: Mantener la información del personal siempre actualizada</w:t>
+      </w:r>
+    </w:p>
+    <w:p/>
+    <w:p>
+      <w:r>
+        <w:t>HUDL-010 Consulta de Datos de los clientes</w:t>
+      </w:r>
+    </w:p>
+    <w:p>
+      <w:r>
+        <w:t>Como: Gerente de ventas.</w:t>
+      </w:r>
+    </w:p>
+    <w:p>
+      <w:r>
+        <w:t>Quiero: Consultar el inventario completo de todos los vehículos, incluyendo el estado del vehículo si esta (disponible, reservado).</w:t>
+      </w:r>
+    </w:p>
+    <w:p>
+      <w:r>
+        <w:t>Para: Disponer de la información precisa en tiempo real de cada cliente así facilitando una venta.</w:t>
+      </w:r>
+    </w:p>
+    <w:p>
+      <w:pPr>
+        <w:rPr>
+          <w:u w:val="single"/>
+        </w:rPr>
+      </w:pPr>
+      <w:r>
+        <w:t>HUDL-011 Registro de datos de los clientes</w:t>
+      </w:r>
+    </w:p>
+    <w:p>
+      <w:r>
+        <w:t>Como: Vendedor de la concesionaria.</w:t>
+      </w:r>
+    </w:p>
+    <w:p>
+      <w:r>
+        <w:t>Quiero: Registrar los datos de cada cliente como (correos, llamadas, visitas), notas sobre sus preferencias como (modelo de auto, presupuesto).</w:t>
+      </w:r>
+    </w:p>
+    <w:p>
+      <w:r>
+        <w:t>Para: Lograr no perder ninguna oportunidad de venta, por contratiempo con los clientes a la hora de una venta.</w:t>
+      </w:r>
+    </w:p>
+    <w:p>
+      <w:r>
+        <w:t>HUDL-012 Generador de reportes detallados</w:t>
+      </w:r>
+    </w:p>
+    <w:p>
+      <w:r>
+        <w:t>Como: Gerente de ventas:</w:t>
+      </w:r>
+    </w:p>
+    <w:p>
+      <w:r>
+        <w:t>Quiero: Poder generar reportes detallados de las ventas que se realizan por cada vendedor de la concesionaria y el período de tiempo.</w:t>
+      </w:r>
+    </w:p>
+    <w:p>
+      <w:r>
+        <w:t>Para: Para tener un control detallado de cada vendedor, así justificando la venta de cada uno y quien rinde mejor en el trabajo.</w:t>
+      </w:r>
+    </w:p>
+    <w:p>
+      <w:pPr>
+        <w:rPr>
+          <w:u w:val="single"/>
+        </w:rPr>
+      </w:pPr>
+    </w:p>
+    <w:p/>
+    <w:p>
+      <w:pPr>
+        <w:rPr>
+          <w:sz w:val="20"/>
+          <w:szCs w:val="20"/>
+        </w:rPr>
+      </w:pPr>
+      <w:r>
+        <w:rPr>
+          <w:sz w:val="20"/>
+          <w:szCs w:val="20"/>
+        </w:rPr>
+        <w:t>HUOD-013 Reserva Rapida</w:t>
+      </w:r>
+    </w:p>
+    <w:p>
+      <w:pPr>
+        <w:rPr>
+          <w:sz w:val="20"/>
+          <w:szCs w:val="20"/>
+        </w:rPr>
+      </w:pPr>
+      <w:r>
+        <w:rPr>
+          <w:sz w:val="20"/>
+          <w:szCs w:val="20"/>
+        </w:rPr>
+        <w:t>Como: Dueño</w:t>
+      </w:r>
+    </w:p>
+    <w:p>
+      <w:pPr>
+        <w:rPr>
+          <w:sz w:val="20"/>
+          <w:szCs w:val="20"/>
+        </w:rPr>
+      </w:pPr>
+      <w:r>
+        <w:rPr>
+          <w:sz w:val="20"/>
+          <w:szCs w:val="20"/>
+        </w:rPr>
+        <w:t>Quiero: Reservar las citas de los clientes por medio de correo.</w:t>
+      </w:r>
+    </w:p>
+    <w:p>
+      <w:pPr>
+        <w:rPr>
+          <w:sz w:val="20"/>
+          <w:szCs w:val="20"/>
+        </w:rPr>
+      </w:pPr>
+      <w:r>
+        <w:rPr>
+          <w:sz w:val="20"/>
+          <w:szCs w:val="20"/>
+        </w:rPr>
+        <w:t>Para: que no tenga que llamar ni esperar atención personalizada.</w:t>
+      </w:r>
+    </w:p>
+    <w:p/>
+    <w:p>
+      <w:pPr>
+        <w:rPr>
+          <w:sz w:val="20"/>
+          <w:szCs w:val="20"/>
+        </w:rPr>
+      </w:pPr>
+      <w:r>
+        <w:rPr>
+          <w:sz w:val="20"/>
+          <w:szCs w:val="20"/>
+        </w:rPr>
+        <w:t>HUOD-014 Buscador de Concesionarios Mas Cercanos</w:t>
+      </w:r>
+    </w:p>
+    <w:p>
+      <w:pPr>
+        <w:rPr>
+          <w:sz w:val="20"/>
+          <w:szCs w:val="20"/>
+        </w:rPr>
+      </w:pPr>
+      <w:r>
+        <w:rPr>
+          <w:sz w:val="20"/>
+          <w:szCs w:val="20"/>
+        </w:rPr>
+        <w:t>Como: Usuario Interesado</w:t>
+      </w:r>
+    </w:p>
+    <w:p>
+      <w:pPr>
+        <w:rPr>
+          <w:sz w:val="20"/>
+          <w:szCs w:val="20"/>
+        </w:rPr>
+      </w:pPr>
+      <w:r>
+        <w:rPr>
+          <w:sz w:val="20"/>
+          <w:szCs w:val="20"/>
+        </w:rPr>
+        <w:t>Quiero: poder buscar concesionarios por ubicación.</w:t>
+      </w:r>
+    </w:p>
+    <w:p>
+      <w:pPr>
+        <w:rPr>
+          <w:sz w:val="20"/>
+          <w:szCs w:val="20"/>
+        </w:rPr>
+      </w:pPr>
+      <w:r>
+        <w:rPr>
+          <w:sz w:val="20"/>
+          <w:szCs w:val="20"/>
+        </w:rPr>
+        <w:t>Para: pueda encontrar fácilmente el más cercano a mí, ver su información de contacto y comunicarme si me interesa.</w:t>
+      </w:r>
+    </w:p>
+    <w:p>
+      <w:pPr>
+        <w:rPr>
+          <w:sz w:val="20"/>
+          <w:szCs w:val="20"/>
+        </w:rPr>
+      </w:pPr>
+    </w:p>
+    <w:p>
+      <w:pPr>
+        <w:ind w:left="720" w:hanging="720"/>
+        <w:rPr>
+          <w:sz w:val="20"/>
+          <w:szCs w:val="20"/>
+        </w:rPr>
+      </w:pPr>
+      <w:r>
+        <w:rPr>
+          <w:sz w:val="20"/>
+          <w:szCs w:val="20"/>
+        </w:rPr>
+        <w:t>HUOD-015 Formulario de contacto por nombre de Concesionario</w:t>
+      </w:r>
+    </w:p>
+    <w:p>
+      <w:pPr>
+        <w:rPr>
+          <w:sz w:val="20"/>
+          <w:szCs w:val="20"/>
+        </w:rPr>
+      </w:pPr>
+      <w:r>
+        <w:rPr>
+          <w:sz w:val="20"/>
+          <w:szCs w:val="20"/>
+        </w:rPr>
+        <w:t>Como: Visitante</w:t>
+      </w:r>
+    </w:p>
+    <w:p>
+      <w:pPr>
+        <w:rPr>
+          <w:sz w:val="20"/>
+          <w:szCs w:val="20"/>
+        </w:rPr>
+      </w:pPr>
+      <w:r>
+        <w:rPr>
+          <w:sz w:val="20"/>
+          <w:szCs w:val="20"/>
+        </w:rPr>
+        <w:t>Quiero: poder enviar un mensaje directamente a la sucursal especifica que me interesa.</w:t>
+      </w:r>
+    </w:p>
+    <w:p>
+      <w:pPr>
+        <w:rPr>
+          <w:sz w:val="20"/>
+          <w:szCs w:val="20"/>
+        </w:rPr>
+      </w:pPr>
+      <w:r>
+        <w:rPr>
+          <w:sz w:val="20"/>
+          <w:szCs w:val="20"/>
+        </w:rPr>
+        <w:t>Para: que un asesor me responda mis dudas sin tener que hacer una llamada.</w:t>
+      </w:r>
+      <w:r>
+        <w:rPr>
+          <w:sz w:val="20"/>
+          <w:szCs w:val="20"/>
+        </w:rPr>
+        <w:tab/>
+      </w:r>
+    </w:p>
+    <w:p>
+      <w:pPr>
+        <w:rPr>
+          <w:sz w:val="20"/>
+          <w:szCs w:val="20"/>
+        </w:rPr>
+      </w:pPr>
+    </w:p>
+    <w:p>
+      <w:pPr>
+        <w:rPr>
+          <w:sz w:val="20"/>
+          <w:szCs w:val="20"/>
+        </w:rPr>
+      </w:pPr>
+      <w:r>
+        <w:rPr>
+          <w:sz w:val="20"/>
+          <w:szCs w:val="20"/>
+        </w:rPr>
+        <w:t>HUCN-016 Ver los tipos de Membresías</w:t>
+      </w:r>
+    </w:p>
+    <w:p>
+      <w:pPr>
+        <w:rPr>
+          <w:sz w:val="20"/>
+          <w:szCs w:val="20"/>
+        </w:rPr>
+      </w:pPr>
+      <w:r>
+        <w:rPr>
+          <w:sz w:val="20"/>
+          <w:szCs w:val="20"/>
+        </w:rPr>
+        <w:t>Como: Empleado de logística.</w:t>
+      </w:r>
+    </w:p>
+    <w:p>
+      <w:pPr>
+        <w:rPr>
+          <w:sz w:val="20"/>
+          <w:szCs w:val="20"/>
+        </w:rPr>
+      </w:pPr>
+      <w:r>
+        <w:rPr>
+          <w:sz w:val="20"/>
+          <w:szCs w:val="20"/>
+        </w:rPr>
+        <w:t>Quiero: Mostrar los tipos de membresías que hay.</w:t>
+      </w:r>
+    </w:p>
+    <w:p>
+      <w:pPr>
+        <w:rPr>
+          <w:sz w:val="20"/>
+          <w:szCs w:val="20"/>
+        </w:rPr>
+      </w:pPr>
+      <w:r>
+        <w:rPr>
+          <w:sz w:val="20"/>
+          <w:szCs w:val="20"/>
+        </w:rPr>
+        <w:t>Para: Para que el cliente se interese mas en las membresías.</w:t>
+      </w:r>
+    </w:p>
+    <w:p>
+      <w:pPr>
+        <w:rPr>
+          <w:sz w:val="20"/>
+          <w:szCs w:val="20"/>
+        </w:rPr>
+      </w:pPr>
+    </w:p>
+    <w:p>
+      <w:pPr>
+        <w:rPr>
+          <w:sz w:val="20"/>
+          <w:szCs w:val="20"/>
+        </w:rPr>
+      </w:pPr>
+      <w:r>
+        <w:rPr>
+          <w:sz w:val="20"/>
+          <w:szCs w:val="20"/>
+        </w:rPr>
+        <w:t>HUCN-017 Gestionar las mensualidades</w:t>
+      </w:r>
+    </w:p>
+    <w:p>
+      <w:pPr>
+        <w:rPr>
+          <w:sz w:val="20"/>
+          <w:szCs w:val="20"/>
+        </w:rPr>
+      </w:pPr>
+      <w:r>
+        <w:rPr>
+          <w:sz w:val="20"/>
+          <w:szCs w:val="20"/>
+        </w:rPr>
+        <w:t>Como: Empleado de contabilidad.</w:t>
+      </w:r>
+    </w:p>
+    <w:p>
+      <w:pPr>
+        <w:rPr>
+          <w:sz w:val="20"/>
+          <w:szCs w:val="20"/>
+        </w:rPr>
+      </w:pPr>
+      <w:r>
+        <w:rPr>
+          <w:sz w:val="20"/>
+          <w:szCs w:val="20"/>
+        </w:rPr>
+        <w:t>Quiero: Tener un reporte de las mensualidades.</w:t>
+      </w:r>
+    </w:p>
+    <w:p>
+      <w:pPr>
+        <w:rPr>
+          <w:sz w:val="20"/>
+          <w:szCs w:val="20"/>
+        </w:rPr>
+      </w:pPr>
+      <w:r>
+        <w:rPr>
+          <w:sz w:val="20"/>
+          <w:szCs w:val="20"/>
+        </w:rPr>
+        <w:t>Para: Para tener recordatorio de las mensualidades que lleva desde que comenzó.</w:t>
+      </w:r>
+    </w:p>
+    <w:p>
+      <w:pPr>
+        <w:rPr>
+          <w:sz w:val="20"/>
+          <w:szCs w:val="20"/>
+        </w:rPr>
+      </w:pPr>
+    </w:p>
+    <w:p>
+      <w:pPr>
+        <w:rPr>
+          <w:sz w:val="20"/>
+          <w:szCs w:val="20"/>
+        </w:rPr>
+      </w:pPr>
+      <w:r>
+        <w:rPr>
+          <w:sz w:val="20"/>
+          <w:szCs w:val="20"/>
+        </w:rPr>
+        <w:t>HUCN-018 Recordatorio para los pagos</w:t>
+      </w:r>
+    </w:p>
+    <w:p>
+      <w:pPr>
+        <w:rPr>
+          <w:sz w:val="20"/>
+          <w:szCs w:val="20"/>
+        </w:rPr>
+      </w:pPr>
+      <w:r>
+        <w:rPr>
+          <w:sz w:val="20"/>
+          <w:szCs w:val="20"/>
+        </w:rPr>
+        <w:t>Como: Cliente olvidadizo.</w:t>
+      </w:r>
+    </w:p>
+    <w:p>
+      <w:pPr>
+        <w:rPr>
+          <w:sz w:val="20"/>
+          <w:szCs w:val="20"/>
+        </w:rPr>
+      </w:pPr>
+      <w:r>
+        <w:rPr>
+          <w:sz w:val="20"/>
+          <w:szCs w:val="20"/>
+        </w:rPr>
+        <w:t>Quiero: Tener un recordatorio antes de la fecha de vencimiento para hacer el pago.</w:t>
+      </w:r>
+    </w:p>
+    <w:p>
+      <w:pPr>
+        <w:rPr>
+          <w:sz w:val="20"/>
+          <w:szCs w:val="20"/>
+        </w:rPr>
+      </w:pPr>
+      <w:r>
+        <w:rPr>
+          <w:sz w:val="20"/>
+          <w:szCs w:val="20"/>
+        </w:rPr>
+        <w:t>Para: Para no atrasarse en los pagos y no tener recargos extras.</w:t>
+      </w:r>
+    </w:p>
+    <w:p>
+      <w:pPr>
+        <w:spacing w:before="100" w:beforeAutospacing="1" w:after="100" w:afterAutospacing="1" w:line="360" w:lineRule="auto"/>
+        <w:rPr>
+          <w:rFonts w:eastAsia="Times New Roman" w:cstheme="minorHAnsi"/>
+          <w:sz w:val="20"/>
+          <w:szCs w:val="20"/>
+          <w:lang w:eastAsia="es-GT"/>
+        </w:rPr>
+      </w:pPr>
+      <w:r>
+        <w:rPr>
+          <w:rFonts w:eastAsia="Times New Roman" w:cstheme="minorHAnsi"/>
+          <w:sz w:val="20"/>
+          <w:szCs w:val="20"/>
+          <w:lang w:eastAsia="es-GT"/>
+        </w:rPr>
+        <w:lastRenderedPageBreak/>
+        <w:t>HUIT-019 Visualización de publicidad activa</w:t>
+      </w:r>
+      <w:r>
+        <w:rPr>
+          <w:rFonts w:eastAsia="Times New Roman" w:cstheme="minorHAnsi"/>
+          <w:sz w:val="20"/>
+          <w:szCs w:val="20"/>
+          <w:lang w:eastAsia="es-GT"/>
+        </w:rPr>
+        <w:br/>
+        <w:t>Como: Cliente</w:t>
+      </w:r>
+      <w:r>
+        <w:rPr>
+          <w:rFonts w:eastAsia="Times New Roman" w:cstheme="minorHAnsi"/>
+          <w:sz w:val="20"/>
+          <w:szCs w:val="20"/>
+          <w:lang w:eastAsia="es-GT"/>
+        </w:rPr>
+        <w:br/>
+        <w:t>Quiero: Visualizar únicamente la publicidad que está activa y no la que ya expiró.</w:t>
+      </w:r>
+      <w:r>
+        <w:rPr>
+          <w:rFonts w:eastAsia="Times New Roman" w:cstheme="minorHAnsi"/>
+          <w:sz w:val="20"/>
+          <w:szCs w:val="20"/>
+          <w:lang w:eastAsia="es-GT"/>
+        </w:rPr>
+        <w:br/>
+        <w:t>Para: Evitar confusiones sobre promociones o anuncios que ya no están vigentes.</w:t>
+      </w:r>
+    </w:p>
+    <w:p>
+      <w:pPr>
+        <w:spacing w:before="100" w:beforeAutospacing="1" w:after="100" w:afterAutospacing="1" w:line="360" w:lineRule="auto"/>
+        <w:rPr>
+          <w:rFonts w:eastAsia="Times New Roman" w:cstheme="minorHAnsi"/>
+          <w:sz w:val="20"/>
+          <w:szCs w:val="20"/>
+          <w:lang w:eastAsia="es-GT"/>
+        </w:rPr>
+      </w:pPr>
+      <w:r>
+        <w:rPr>
+          <w:rFonts w:eastAsia="Times New Roman" w:cstheme="minorHAnsi"/>
+          <w:sz w:val="20"/>
+          <w:szCs w:val="20"/>
+          <w:lang w:eastAsia="es-GT"/>
+        </w:rPr>
+        <w:t>HUIT-020 Clasificación de publicidad por tipo</w:t>
+      </w:r>
+      <w:r>
+        <w:rPr>
+          <w:rFonts w:eastAsia="Times New Roman" w:cstheme="minorHAnsi"/>
+          <w:sz w:val="20"/>
+          <w:szCs w:val="20"/>
+          <w:lang w:eastAsia="es-GT"/>
+        </w:rPr>
+        <w:br/>
+        <w:t>Como: Administrador</w:t>
+      </w:r>
+      <w:r>
+        <w:rPr>
+          <w:rFonts w:eastAsia="Times New Roman" w:cstheme="minorHAnsi"/>
+          <w:sz w:val="20"/>
+          <w:szCs w:val="20"/>
+          <w:lang w:eastAsia="es-GT"/>
+        </w:rPr>
+        <w:br/>
+        <w:t>Quiero: Clasificar la publicidad por tipo, como nuevo lanzamiento, descuento, etc.</w:t>
+      </w:r>
+      <w:r>
+        <w:rPr>
+          <w:rFonts w:eastAsia="Times New Roman" w:cstheme="minorHAnsi"/>
+          <w:sz w:val="20"/>
+          <w:szCs w:val="20"/>
+          <w:lang w:eastAsia="es-GT"/>
+        </w:rPr>
+        <w:br/>
+        <w:t>Para: Llevar un mejor control y facilitar la búsqueda de la publicidad.</w:t>
+      </w:r>
+    </w:p>
+    <w:p>
+      <w:pPr>
+        <w:spacing w:before="100" w:beforeAutospacing="1" w:after="100" w:afterAutospacing="1" w:line="360" w:lineRule="auto"/>
+        <w:rPr>
+          <w:rFonts w:eastAsia="Times New Roman" w:cstheme="minorHAnsi"/>
+          <w:sz w:val="20"/>
+          <w:szCs w:val="20"/>
+          <w:lang w:eastAsia="es-GT"/>
+        </w:rPr>
+      </w:pPr>
+      <w:r>
+        <w:rPr>
+          <w:rFonts w:eastAsia="Times New Roman" w:cstheme="minorHAnsi"/>
+          <w:sz w:val="20"/>
+          <w:szCs w:val="20"/>
+          <w:lang w:eastAsia="es-GT"/>
+        </w:rPr>
+        <w:t>HUIT-021 Subir publicidad sencilla</w:t>
+      </w:r>
+      <w:r>
+        <w:rPr>
+          <w:rFonts w:eastAsia="Times New Roman" w:cstheme="minorHAnsi"/>
+          <w:sz w:val="20"/>
+          <w:szCs w:val="20"/>
+          <w:lang w:eastAsia="es-GT"/>
+        </w:rPr>
+        <w:br/>
+        <w:t>Como: Administrador</w:t>
+      </w:r>
+      <w:r>
+        <w:rPr>
+          <w:rFonts w:eastAsia="Times New Roman" w:cstheme="minorHAnsi"/>
+          <w:sz w:val="20"/>
+          <w:szCs w:val="20"/>
+          <w:lang w:eastAsia="es-GT"/>
+        </w:rPr>
+        <w:br/>
+        <w:t>Quiero: Tener un sistema fácil para subir la publicidad.</w:t>
+      </w:r>
+      <w:r>
+        <w:rPr>
+          <w:rFonts w:eastAsia="Times New Roman" w:cstheme="minorHAnsi"/>
+          <w:sz w:val="20"/>
+          <w:szCs w:val="20"/>
+          <w:lang w:eastAsia="es-GT"/>
+        </w:rPr>
+        <w:br/>
+        <w:t>Para: Que el proceso sea más rápido y sin complicaciones.</w:t>
+      </w:r>
+    </w:p>
+    <w:p>
+      <w:pPr>
+        <w:spacing w:before="100" w:beforeAutospacing="1" w:after="100" w:afterAutospacing="1" w:line="360" w:lineRule="auto"/>
+        <w:rPr>
+          <w:rFonts w:eastAsia="Times New Roman"/>
+          <w:sz w:val="20"/>
+          <w:szCs w:val="20"/>
+          <w:lang w:eastAsia="es-GT"/>
+        </w:rPr>
+      </w:pPr>
+    </w:p>
+    <w:p>
+      <w:pPr>
+        <w:spacing w:beforeAutospacing="1" w:afterAutospacing="1" w:line="360" w:lineRule="auto"/>
+        <w:rPr>
+          <w:rFonts w:eastAsia="Times New Roman"/>
+          <w:sz w:val="20"/>
+          <w:szCs w:val="20"/>
+          <w:lang w:eastAsia="es-GT"/>
+        </w:rPr>
+      </w:pPr>
+    </w:p>
+    <w:p>
+      <w:pPr>
+        <w:spacing w:beforeAutospacing="1" w:afterAutospacing="1" w:line="360" w:lineRule="auto"/>
+        <w:rPr>
+          <w:rFonts w:eastAsia="Times New Roman"/>
+          <w:sz w:val="20"/>
+          <w:szCs w:val="20"/>
+          <w:lang w:eastAsia="es-GT"/>
+        </w:rPr>
+      </w:pPr>
+      <w:r>
+        <w:rPr>
+          <w:rFonts w:eastAsia="Times New Roman"/>
+          <w:sz w:val="20"/>
+          <w:szCs w:val="20"/>
+          <w:lang w:eastAsia="es-GT"/>
+        </w:rPr>
+        <w:t xml:space="preserve">HOJS-022 Registros cliente </w:t>
+      </w:r>
+    </w:p>
+    <w:p>
+      <w:pPr>
+        <w:spacing w:beforeAutospacing="1" w:afterAutospacing="1" w:line="360" w:lineRule="auto"/>
+      </w:pPr>
+      <w:r>
+        <w:rPr>
+          <w:rFonts w:eastAsia="Times New Roman"/>
+          <w:sz w:val="20"/>
+          <w:szCs w:val="20"/>
+          <w:lang w:eastAsia="es-GT"/>
+        </w:rPr>
+        <w:t xml:space="preserve">Como: Desarrollador </w:t>
+      </w:r>
+    </w:p>
+    <w:p>
+      <w:pPr>
+        <w:spacing w:beforeAutospacing="1" w:afterAutospacing="1" w:line="360" w:lineRule="auto"/>
+      </w:pPr>
+      <w:r>
+        <w:rPr>
+          <w:rFonts w:eastAsia="Times New Roman"/>
+          <w:sz w:val="20"/>
+          <w:szCs w:val="20"/>
+          <w:lang w:eastAsia="es-GT"/>
+        </w:rPr>
+        <w:t xml:space="preserve">Quiero: poder almacenar los datos de los clientes </w:t>
+      </w:r>
+    </w:p>
+    <w:p>
+      <w:pPr>
+        <w:spacing w:beforeAutospacing="1" w:afterAutospacing="1" w:line="360" w:lineRule="auto"/>
+      </w:pPr>
+      <w:r>
+        <w:rPr>
+          <w:rFonts w:eastAsia="Times New Roman"/>
+          <w:sz w:val="20"/>
+          <w:szCs w:val="20"/>
+          <w:lang w:eastAsia="es-GT"/>
+        </w:rPr>
+        <w:t>Para: llevar un registro de sus compras y datos.</w:t>
+      </w:r>
+    </w:p>
+    <w:p>
+      <w:pPr>
+        <w:rPr>
+          <w:sz w:val="20"/>
+          <w:szCs w:val="20"/>
+        </w:rPr>
+      </w:pPr>
+    </w:p>
+    <w:p>
+      <w:r>
+        <w:t>HUJS-023 Servicios de clientes</w:t>
+      </w:r>
+    </w:p>
+    <w:p>
+      <w:r>
+        <w:t xml:space="preserve">Como: Desarrollador </w:t>
+      </w:r>
+    </w:p>
+    <w:p>
+      <w:r>
+        <w:t>Quiero: ofrecer a los clientes membrecías apropiadas para sus necesidades</w:t>
+      </w:r>
+    </w:p>
+    <w:p>
+      <w:r>
+        <w:t>Para: poder mejorar los servicios y la retención de clientes en el concesionario.</w:t>
+      </w:r>
+    </w:p>
+    <w:p/>
+    <w:p>
+      <w:r>
+        <w:t>HUJS 024 Auditoría de clientes</w:t>
+      </w:r>
+    </w:p>
+    <w:p>
+      <w:r>
+        <w:t>Como: Desarrollador</w:t>
+      </w:r>
+    </w:p>
+    <w:p>
+      <w:r>
+        <w:t xml:space="preserve">Quiero: poder consultar el historial de cambios hechos a los datos de un cliente </w:t>
+      </w:r>
+    </w:p>
+    <w:p>
+      <w:r>
+        <w:lastRenderedPageBreak/>
+        <w:t>Para: poder llevar un control de cualquier cambio y modificación.</w:t>
+      </w:r>
+    </w:p>
+    <w:p/>
+    <w:p>
+      <w:r>
+        <w:t>HULA-025 Registro de nuevo Taller</w:t>
+      </w:r>
+    </w:p>
+    <w:p>
+      <w:r>
+        <w:t>Como: Empleado del área</w:t>
+      </w:r>
+    </w:p>
+    <w:p>
+      <w:r>
+        <w:t>Quiero: Registrar o agregar los datos de un nuevo taller al sistema</w:t>
+      </w:r>
+    </w:p>
+    <w:p>
+      <w:r>
+        <w:t>Para: Tenerlo disponible para asignarlo a reparaciones o mantenimientos de vehículos</w:t>
+      </w:r>
+    </w:p>
+    <w:p>
+      <w:r>
+        <w:t>HULA-026 Actualización de datos del Taller</w:t>
+      </w:r>
+    </w:p>
+    <w:p>
+      <w:r>
+        <w:t>Como: Empleado del área</w:t>
+      </w:r>
+    </w:p>
+    <w:p>
+      <w:r>
+        <w:t>Quiero: Editar o actualizar la información de un taller ya registrado (como herramientas, repuestos o ubicación)</w:t>
+      </w:r>
+    </w:p>
+    <w:p>
+      <w:r>
+        <w:t>Para: Mantener la información actualizada para una mejor gestión del taller y sus recursos</w:t>
+      </w:r>
+    </w:p>
+    <w:p/>
+    <w:p>
+      <w:r>
+        <w:t>HULA-027 Consulta de estado de carro en el Taller</w:t>
+      </w:r>
+    </w:p>
+    <w:p>
+      <w:r>
+        <w:t>Como: Empleado del área</w:t>
+      </w:r>
+    </w:p>
+    <w:p>
+      <w:r>
+        <w:t>Quiero: Consultar el estado del carro en el taller (estadocarro) y los repuestos disponibles</w:t>
+      </w:r>
+    </w:p>
+    <w:p>
+      <w:r>
+        <w:t>Para: Informar al cliente sobre el avance de la reparación y verificar disponibilidad de repuestos</w:t>
+      </w:r>
+    </w:p>
+    <w:p/>
+    <w:p>
+      <w:pPr>
+        <w:spacing w:line="360" w:lineRule="auto"/>
+        <w:rPr>
+          <w:rFonts w:ascii="Calibri" w:eastAsia="SimSun" w:hAnsi="Calibri" w:cs="Calibri"/>
+        </w:rPr>
+      </w:pPr>
+      <w:r>
+        <w:rPr>
+          <w:rFonts w:ascii="Calibri" w:eastAsia="SimSun" w:hAnsi="Calibri" w:cs="Calibri"/>
+        </w:rPr>
+        <w:t>HUFM-0</w:t>
+      </w:r>
+      <w:r>
+        <w:rPr>
+          <w:rFonts w:ascii="Calibri" w:eastAsia="SimSun" w:hAnsi="Calibri" w:cs="Calibri"/>
+          <w:lang w:val="es-MX"/>
+        </w:rPr>
+        <w:t xml:space="preserve">28 </w:t>
+      </w:r>
+      <w:r>
+        <w:rPr>
+          <w:rFonts w:ascii="Calibri" w:eastAsia="SimSun" w:hAnsi="Calibri" w:cs="Calibri"/>
+        </w:rPr>
+        <w:t>Ver modelo del carro</w:t>
+      </w:r>
+      <w:r>
+        <w:rPr>
+          <w:rFonts w:ascii="Calibri" w:eastAsia="SimSun" w:hAnsi="Calibri" w:cs="Calibri"/>
+        </w:rPr>
+        <w:br/>
+        <w:t>Como: Comprador de un carro usado</w:t>
+      </w:r>
+      <w:r>
+        <w:rPr>
+          <w:rFonts w:ascii="Calibri" w:eastAsia="SimSun" w:hAnsi="Calibri" w:cs="Calibri"/>
+        </w:rPr>
+        <w:br/>
+        <w:t>Quiero: Ver claramente el modelo del carro antes de contactarme con el vendedor</w:t>
+      </w:r>
+      <w:r>
+        <w:rPr>
+          <w:rFonts w:ascii="Calibri" w:eastAsia="SimSun" w:hAnsi="Calibri" w:cs="Calibri"/>
+        </w:rPr>
+        <w:br/>
+        <w:t>Para: Asegurarme de que se ajusta a mis necesidades y comparar fácilmente con otros modelos similares</w:t>
+      </w:r>
+    </w:p>
+    <w:p>
+      <w:pPr>
+        <w:spacing w:line="360" w:lineRule="auto"/>
+        <w:rPr>
+          <w:rFonts w:ascii="Calibri" w:eastAsia="SimSun" w:hAnsi="Calibri" w:cs="Calibri"/>
+        </w:rPr>
+      </w:pPr>
+    </w:p>
+    <w:p>
+      <w:pPr>
+        <w:spacing w:line="360" w:lineRule="auto"/>
+        <w:rPr>
+          <w:rFonts w:ascii="Calibri" w:eastAsia="SimSun" w:hAnsi="Calibri" w:cs="Calibri"/>
+          <w:sz w:val="24"/>
+          <w:szCs w:val="24"/>
+        </w:rPr>
+      </w:pPr>
+      <w:r>
+        <w:rPr>
+          <w:rFonts w:ascii="Calibri" w:eastAsia="SimSun" w:hAnsi="Calibri" w:cs="Calibri"/>
+          <w:sz w:val="24"/>
+          <w:szCs w:val="24"/>
+        </w:rPr>
+        <w:t>HUFM-0</w:t>
+      </w:r>
+      <w:r>
+        <w:rPr>
+          <w:rFonts w:ascii="Calibri" w:eastAsia="SimSun" w:hAnsi="Calibri" w:cs="Calibri"/>
+          <w:sz w:val="24"/>
+          <w:szCs w:val="24"/>
+          <w:lang w:val="es-MX"/>
+        </w:rPr>
+        <w:t>29</w:t>
+      </w:r>
+      <w:r>
+        <w:rPr>
+          <w:rFonts w:ascii="Calibri" w:eastAsia="SimSun" w:hAnsi="Calibri" w:cs="Calibri"/>
+          <w:sz w:val="24"/>
+          <w:szCs w:val="24"/>
+        </w:rPr>
+        <w:t xml:space="preserve"> Registrar año del carro</w:t>
+      </w:r>
+      <w:r>
+        <w:rPr>
+          <w:rFonts w:ascii="Calibri" w:eastAsia="SimSun" w:hAnsi="Calibri" w:cs="Calibri"/>
+          <w:sz w:val="24"/>
+          <w:szCs w:val="24"/>
+        </w:rPr>
+        <w:br/>
+        <w:t>Como: Vendedor de carros</w:t>
+      </w:r>
+      <w:r>
+        <w:rPr>
+          <w:rFonts w:ascii="Calibri" w:eastAsia="SimSun" w:hAnsi="Calibri" w:cs="Calibri"/>
+          <w:sz w:val="24"/>
+          <w:szCs w:val="24"/>
+        </w:rPr>
+        <w:br/>
+        <w:t>Quiero: Registrar el año del carro de forma obligatoria al publicarlo</w:t>
+      </w:r>
+      <w:r>
+        <w:rPr>
+          <w:rFonts w:ascii="Calibri" w:eastAsia="SimSun" w:hAnsi="Calibri" w:cs="Calibri"/>
+          <w:sz w:val="24"/>
+          <w:szCs w:val="24"/>
+        </w:rPr>
+        <w:br/>
+        <w:t>Para: Que los compradores sepan cuánta antigüedad tiene el vehículo y evitar malentendidos</w:t>
+      </w:r>
+    </w:p>
+    <w:p>
+      <w:pPr>
+        <w:spacing w:line="360" w:lineRule="auto"/>
+        <w:rPr>
+          <w:rFonts w:ascii="Calibri" w:eastAsia="SimSun" w:hAnsi="Calibri" w:cs="Calibri"/>
+          <w:sz w:val="24"/>
+          <w:szCs w:val="24"/>
+        </w:rPr>
+      </w:pPr>
+    </w:p>
+    <w:p>
+      <w:pPr>
+        <w:spacing w:line="360" w:lineRule="auto"/>
+        <w:rPr>
+          <w:rFonts w:ascii="Calibri" w:eastAsia="SimSun" w:hAnsi="Calibri" w:cs="Calibri"/>
+        </w:rPr>
+      </w:pPr>
+      <w:r>
+        <w:rPr>
+          <w:rFonts w:ascii="Calibri" w:eastAsia="SimSun" w:hAnsi="Calibri" w:cs="Calibri"/>
+        </w:rPr>
+        <w:lastRenderedPageBreak/>
+        <w:t>HUFM-0</w:t>
+      </w:r>
+      <w:r>
+        <w:rPr>
+          <w:rFonts w:ascii="Calibri" w:eastAsia="SimSun" w:hAnsi="Calibri" w:cs="Calibri"/>
+          <w:lang w:val="es-MX"/>
+        </w:rPr>
+        <w:t>30</w:t>
+      </w:r>
+      <w:r>
+        <w:rPr>
+          <w:rFonts w:ascii="Calibri" w:eastAsia="SimSun" w:hAnsi="Calibri" w:cs="Calibri"/>
+        </w:rPr>
+        <w:t xml:space="preserve"> Acceder a la marca del carro</w:t>
+      </w:r>
+      <w:r>
+        <w:rPr>
+          <w:rFonts w:ascii="Calibri" w:eastAsia="SimSun" w:hAnsi="Calibri" w:cs="Calibri"/>
+        </w:rPr>
+        <w:br/>
+        <w:t>Como: Mecánico del concesionario</w:t>
+      </w:r>
+      <w:r>
+        <w:rPr>
+          <w:rFonts w:ascii="Calibri" w:eastAsia="SimSun" w:hAnsi="Calibri" w:cs="Calibri"/>
+        </w:rPr>
+        <w:br/>
+        <w:t>Quiero: Acceder rápidamente a la marca del carro cuando lo recibo en el taller</w:t>
+      </w:r>
+      <w:r>
+        <w:rPr>
+          <w:rFonts w:ascii="Calibri" w:eastAsia="SimSun" w:hAnsi="Calibri" w:cs="Calibri"/>
+        </w:rPr>
+        <w:br/>
+        <w:t>Para: Consultar los manuales y procedimientos específicos según el fabricante</w:t>
+      </w:r>
+    </w:p>
+    <w:p>
+      <w:pPr>
+        <w:spacing w:line="360" w:lineRule="auto"/>
+        <w:rPr>
+          <w:rFonts w:ascii="Calibri" w:eastAsia="SimSun" w:hAnsi="Calibri" w:cs="Calibri"/>
+        </w:rPr>
+      </w:pPr>
+    </w:p>
+    <w:p>
+      <w:pPr>
+        <w:spacing w:line="360" w:lineRule="auto"/>
+        <w:rPr>
+          <w:rFonts w:ascii="Calibri" w:eastAsia="SimSun" w:hAnsi="Calibri" w:cs="Calibri"/>
+        </w:rPr>
+      </w:pPr>
+      <w:r>
+        <w:rPr>
+          <w:rFonts w:ascii="Calibri" w:eastAsia="SimSun" w:hAnsi="Calibri" w:cs="Calibri"/>
+        </w:rPr>
+        <w:t>HUDL-031</w:t>
+      </w:r>
+      <w:r>
+        <w:rPr>
+          <w:rFonts w:ascii="Calibri" w:eastAsia="SimSun" w:hAnsi="Calibri" w:cs="Calibri"/>
+        </w:rPr>
+        <w:t xml:space="preserve"> Registrar servicio nuevo</w:t>
+      </w:r>
+    </w:p>
+    <w:p>
+      <w:pPr>
+        <w:spacing w:line="360" w:lineRule="auto"/>
+        <w:rPr>
+          <w:rFonts w:ascii="Calibri" w:eastAsia="SimSun" w:hAnsi="Calibri" w:cs="Calibri"/>
+        </w:rPr>
+      </w:pPr>
+      <w:r>
+        <w:rPr>
+          <w:rFonts w:ascii="Calibri" w:eastAsia="SimSun" w:hAnsi="Calibri" w:cs="Calibri"/>
+        </w:rPr>
+        <w:t>Como</w:t>
+      </w:r>
+      <w:r>
+        <w:rPr>
+          <w:rFonts w:ascii="Calibri" w:eastAsia="SimSun" w:hAnsi="Calibri" w:cs="Calibri"/>
+        </w:rPr>
+        <w:t>:</w:t>
+      </w:r>
+      <w:r>
+        <w:rPr>
+          <w:rFonts w:ascii="Calibri" w:eastAsia="SimSun" w:hAnsi="Calibri" w:cs="Calibri"/>
+        </w:rPr>
+        <w:t xml:space="preserve"> recepcionista del concesionario,</w:t>
+      </w:r>
+    </w:p>
+    <w:p>
+      <w:pPr>
+        <w:spacing w:line="360" w:lineRule="auto"/>
+        <w:rPr>
+          <w:rFonts w:ascii="Calibri" w:eastAsia="SimSun" w:hAnsi="Calibri" w:cs="Calibri"/>
+        </w:rPr>
+      </w:pPr>
+      <w:r>
+        <w:rPr>
+          <w:rFonts w:ascii="Calibri" w:eastAsia="SimSun" w:hAnsi="Calibri" w:cs="Calibri"/>
+        </w:rPr>
+        <w:t>Quiero</w:t>
+      </w:r>
+      <w:r>
+        <w:rPr>
+          <w:rFonts w:ascii="Calibri" w:eastAsia="SimSun" w:hAnsi="Calibri" w:cs="Calibri"/>
+        </w:rPr>
+        <w:t>:</w:t>
+      </w:r>
+      <w:r>
+        <w:rPr>
+          <w:rFonts w:ascii="Calibri" w:eastAsia="SimSun" w:hAnsi="Calibri" w:cs="Calibri"/>
+        </w:rPr>
+        <w:t xml:space="preserve"> registrar un nuevo servicio ingresando la fecha de ingreso, tipo de servicio, número de servicio y detalles,</w:t>
+      </w:r>
+    </w:p>
+    <w:p>
+      <w:pPr>
+        <w:spacing w:line="360" w:lineRule="auto"/>
+        <w:rPr>
+          <w:rFonts w:ascii="Calibri" w:eastAsia="SimSun" w:hAnsi="Calibri" w:cs="Calibri"/>
+        </w:rPr>
+      </w:pPr>
+      <w:r>
+        <w:rPr>
+          <w:rFonts w:ascii="Calibri" w:eastAsia="SimSun" w:hAnsi="Calibri" w:cs="Calibri"/>
+        </w:rPr>
+        <w:t>Para</w:t>
+      </w:r>
+      <w:r>
+        <w:rPr>
+          <w:rFonts w:ascii="Calibri" w:eastAsia="SimSun" w:hAnsi="Calibri" w:cs="Calibri"/>
+        </w:rPr>
+        <w:t>:</w:t>
+      </w:r>
+      <w:r>
+        <w:rPr>
+          <w:rFonts w:ascii="Calibri" w:eastAsia="SimSun" w:hAnsi="Calibri" w:cs="Calibri"/>
+        </w:rPr>
+        <w:t xml:space="preserve"> llevar un control organizado de cada vehículo que entra.</w:t>
+      </w:r>
+    </w:p>
+    <w:p>
+      <w:pPr>
+        <w:spacing w:line="360" w:lineRule="auto"/>
+        <w:rPr>
+          <w:rFonts w:ascii="Calibri" w:eastAsia="SimSun" w:hAnsi="Calibri" w:cs="Calibri"/>
+        </w:rPr>
+      </w:pPr>
+    </w:p>
+    <w:p>
+      <w:pPr>
+        <w:spacing w:line="360" w:lineRule="auto"/>
+        <w:rPr>
+          <w:rFonts w:ascii="Calibri" w:eastAsia="SimSun" w:hAnsi="Calibri" w:cs="Calibri"/>
+        </w:rPr>
+      </w:pPr>
+      <w:r>
+        <w:rPr>
+          <w:rFonts w:ascii="Calibri" w:eastAsia="SimSun" w:hAnsi="Calibri" w:cs="Calibri"/>
+        </w:rPr>
+        <w:t xml:space="preserve">HUDL-032 </w:t>
+      </w:r>
+      <w:r>
+        <w:rPr>
+          <w:rFonts w:ascii="Calibri" w:eastAsia="SimSun" w:hAnsi="Calibri" w:cs="Calibri"/>
+        </w:rPr>
+        <w:t>Consultar servicios activos</w:t>
+      </w:r>
+    </w:p>
+    <w:p>
+      <w:pPr>
+        <w:spacing w:line="360" w:lineRule="auto"/>
+        <w:rPr>
+          <w:rFonts w:ascii="Calibri" w:eastAsia="SimSun" w:hAnsi="Calibri" w:cs="Calibri"/>
+        </w:rPr>
+      </w:pPr>
+      <w:r>
+        <w:rPr>
+          <w:rFonts w:ascii="Calibri" w:eastAsia="SimSun" w:hAnsi="Calibri" w:cs="Calibri"/>
+        </w:rPr>
+        <w:t>Como</w:t>
+      </w:r>
+      <w:r>
+        <w:rPr>
+          <w:rFonts w:ascii="Calibri" w:eastAsia="SimSun" w:hAnsi="Calibri" w:cs="Calibri"/>
+        </w:rPr>
+        <w:t>:</w:t>
+      </w:r>
+      <w:r>
+        <w:rPr>
+          <w:rFonts w:ascii="Calibri" w:eastAsia="SimSun" w:hAnsi="Calibri" w:cs="Calibri"/>
+        </w:rPr>
+        <w:t xml:space="preserve"> técnico del taller,</w:t>
+      </w:r>
+    </w:p>
+    <w:p>
+      <w:pPr>
+        <w:spacing w:line="360" w:lineRule="auto"/>
+        <w:rPr>
+          <w:rFonts w:ascii="Calibri" w:eastAsia="SimSun" w:hAnsi="Calibri" w:cs="Calibri"/>
+        </w:rPr>
+      </w:pPr>
+      <w:r>
+        <w:rPr>
+          <w:rFonts w:ascii="Calibri" w:eastAsia="SimSun" w:hAnsi="Calibri" w:cs="Calibri"/>
+        </w:rPr>
+        <w:t>Quiero</w:t>
+      </w:r>
+      <w:r>
+        <w:rPr>
+          <w:rFonts w:ascii="Calibri" w:eastAsia="SimSun" w:hAnsi="Calibri" w:cs="Calibri"/>
+        </w:rPr>
+        <w:t>:</w:t>
+      </w:r>
+      <w:r>
+        <w:rPr>
+          <w:rFonts w:ascii="Calibri" w:eastAsia="SimSun" w:hAnsi="Calibri" w:cs="Calibri"/>
+        </w:rPr>
+        <w:t xml:space="preserve"> visualizar los servicios en curso con su fecha de ingreso, tipo y detalles,</w:t>
+      </w:r>
+    </w:p>
+    <w:p>
+      <w:pPr>
+        <w:spacing w:line="360" w:lineRule="auto"/>
+        <w:rPr>
+          <w:rFonts w:ascii="Calibri" w:eastAsia="SimSun" w:hAnsi="Calibri" w:cs="Calibri"/>
+        </w:rPr>
+      </w:pPr>
+      <w:r>
+        <w:rPr>
+          <w:rFonts w:ascii="Calibri" w:eastAsia="SimSun" w:hAnsi="Calibri" w:cs="Calibri"/>
+        </w:rPr>
+        <w:t>Para</w:t>
+      </w:r>
+      <w:r>
+        <w:rPr>
+          <w:rFonts w:ascii="Calibri" w:eastAsia="SimSun" w:hAnsi="Calibri" w:cs="Calibri"/>
+        </w:rPr>
+        <w:t>:</w:t>
+      </w:r>
+      <w:r>
+        <w:rPr>
+          <w:rFonts w:ascii="Calibri" w:eastAsia="SimSun" w:hAnsi="Calibri" w:cs="Calibri"/>
+        </w:rPr>
+        <w:t xml:space="preserve"> priorizar las tareas y planificar mi trabajo.</w:t>
+      </w:r>
+    </w:p>
+    <w:p>
+      <w:pPr>
+        <w:spacing w:line="360" w:lineRule="auto"/>
+        <w:rPr>
+          <w:rFonts w:ascii="Calibri" w:eastAsia="SimSun" w:hAnsi="Calibri" w:cs="Calibri"/>
+        </w:rPr>
+      </w:pPr>
+    </w:p>
+    <w:p>
+      <w:pPr>
+        <w:spacing w:line="360" w:lineRule="auto"/>
+        <w:rPr>
+          <w:rFonts w:ascii="Calibri" w:eastAsia="SimSun" w:hAnsi="Calibri" w:cs="Calibri"/>
+        </w:rPr>
+      </w:pPr>
+      <w:r>
+        <w:rPr>
+          <w:rFonts w:ascii="Calibri" w:eastAsia="SimSun" w:hAnsi="Calibri" w:cs="Calibri"/>
+        </w:rPr>
+        <w:t xml:space="preserve">HUDL-033 </w:t>
+      </w:r>
+      <w:r>
+        <w:rPr>
+          <w:rFonts w:ascii="Calibri" w:eastAsia="SimSun" w:hAnsi="Calibri" w:cs="Calibri"/>
+        </w:rPr>
+        <w:t>Actualizar datos de un servicio</w:t>
+      </w:r>
+    </w:p>
+    <w:p>
+      <w:pPr>
+        <w:spacing w:line="360" w:lineRule="auto"/>
+        <w:rPr>
+          <w:rFonts w:ascii="Calibri" w:eastAsia="SimSun" w:hAnsi="Calibri" w:cs="Calibri"/>
+        </w:rPr>
+      </w:pPr>
+      <w:r>
+        <w:rPr>
+          <w:rFonts w:ascii="Calibri" w:eastAsia="SimSun" w:hAnsi="Calibri" w:cs="Calibri"/>
+        </w:rPr>
+        <w:t>Como</w:t>
+      </w:r>
+      <w:r>
+        <w:rPr>
+          <w:rFonts w:ascii="Calibri" w:eastAsia="SimSun" w:hAnsi="Calibri" w:cs="Calibri"/>
+        </w:rPr>
+        <w:t>:</w:t>
+      </w:r>
+      <w:r>
+        <w:rPr>
+          <w:rFonts w:ascii="Calibri" w:eastAsia="SimSun" w:hAnsi="Calibri" w:cs="Calibri"/>
+        </w:rPr>
+        <w:t xml:space="preserve"> administrador del sistema,</w:t>
+      </w:r>
+    </w:p>
+    <w:p>
+      <w:pPr>
+        <w:spacing w:line="360" w:lineRule="auto"/>
+        <w:rPr>
+          <w:rFonts w:ascii="Calibri" w:eastAsia="SimSun" w:hAnsi="Calibri" w:cs="Calibri"/>
+        </w:rPr>
+      </w:pPr>
+      <w:r>
+        <w:rPr>
+          <w:rFonts w:ascii="Calibri" w:eastAsia="SimSun" w:hAnsi="Calibri" w:cs="Calibri"/>
+        </w:rPr>
+        <w:t>Quiero</w:t>
+      </w:r>
+      <w:r>
+        <w:rPr>
+          <w:rFonts w:ascii="Calibri" w:eastAsia="SimSun" w:hAnsi="Calibri" w:cs="Calibri"/>
+        </w:rPr>
+        <w:t>:</w:t>
+      </w:r>
+      <w:r>
+        <w:rPr>
+          <w:rFonts w:ascii="Calibri" w:eastAsia="SimSun" w:hAnsi="Calibri" w:cs="Calibri"/>
+        </w:rPr>
+        <w:t xml:space="preserve"> editar la fecha de salida y agregar más detalles al registro del servicio,</w:t>
+      </w:r>
+    </w:p>
+    <w:p>
+      <w:pPr>
+        <w:spacing w:line="360" w:lineRule="auto"/>
+        <w:rPr>
+          <w:rFonts w:ascii="Calibri" w:eastAsia="SimSun" w:hAnsi="Calibri" w:cs="Calibri"/>
+        </w:rPr>
+      </w:pPr>
+      <w:r>
+        <w:rPr>
+          <w:rFonts w:ascii="Calibri" w:eastAsia="SimSun" w:hAnsi="Calibri" w:cs="Calibri"/>
+        </w:rPr>
+        <w:t>Para</w:t>
+      </w:r>
+      <w:r>
+        <w:rPr>
+          <w:rFonts w:ascii="Calibri" w:eastAsia="SimSun" w:hAnsi="Calibri" w:cs="Calibri"/>
+        </w:rPr>
+        <w:t>:</w:t>
+      </w:r>
+      <w:r>
+        <w:rPr>
+          <w:rFonts w:ascii="Calibri" w:eastAsia="SimSun" w:hAnsi="Calibri" w:cs="Calibri"/>
+        </w:rPr>
+        <w:t xml:space="preserve"> reflejar correctamente cuándo se finalizó el trabajo.</w:t>
+      </w:r>
+    </w:p>
+    <w:p>
+      <w:pPr>
+        <w:spacing w:line="360" w:lineRule="auto"/>
+        <w:rPr>
+          <w:rFonts w:ascii="Calibri" w:eastAsia="SimSun" w:hAnsi="Calibri" w:cs="Calibri"/>
+        </w:rPr>
+      </w:pPr>
+    </w:p>
+    <w:p/>
+    <w:p>
+      <w:r>
+        <w:t>HURG-034</w:t>
+      </w:r>
+      <w:r>
+        <w:br/>
+        <w:t>Como: Empleado </w:t>
+      </w:r>
+      <w:r>
+        <w:br/>
+        <w:t>Quiero: Acceder y verificar la cláusula dentro del contrato registrado</w:t>
+      </w:r>
+      <w:r>
+        <w:br/>
+        <w:t>Para: Asegurarme que los términos estén correctamente documentados.</w:t>
+      </w:r>
+      <w:bookmarkStart w:id="0" w:name="_GoBack"/>
+      <w:bookmarkEnd w:id="0"/>
+    </w:p>
+    <w:p/>
+    <w:p>
+      <w:pPr>
+        <w:rPr>
+          <w:rFonts w:ascii="Arial" w:eastAsiaTheme="minorHAnsi" w:hAnsi="Arial" w:cs="Arial"/>
+          <w:sz w:val="28"/>
+        </w:rPr>
+      </w:pPr>
+    </w:p>
     <w:sectPr>
       <w:pgSz w:w="12240" w:h="15840"/>
-      <w:pgMar w:top="720" w:right="720" w:bottom="720" w:left="720" w:header="708" w:footer="708" w:gutter="0"/>
+      <w:pgMar w:top="1417" w:right="1701" w:bottom="1417" w:left="1701" w:header="708" w:footer="708" w:gutter="0"/>
       <w:cols w:space="708"/>
       <w:docGrid w:linePitch="360"/>
     </w:sectPr>
@@ -1122,24 +2956,68 @@
 </w:document>
 </file>
 
+<file path=word/endnotes.xml><?xml version="1.0" encoding="utf-8"?>
+<w:endnotes xmlns:wpc="http://schemas.microsoft.com/office/word/2010/wordprocessingCanvas" xmlns:mc="http://schemas.openxmlformats.org/markup-compatibility/2006" xmlns:o="urn:schemas-microsoft-com:office:office" xmlns:r="http://schemas.openxmlformats.org/officeDocument/2006/relationships" xmlns:m="http://schemas.openxmlformats.org/officeDocument/2006/math" xmlns:v="urn:schemas-microsoft-com:vml" xmlns:wp14="http://schemas.microsoft.com/office/word/2010/wordprocessingDrawing" xmlns:wp="http://schemas.openxmlformats.org/drawingml/2006/wordprocessingDrawing" xmlns:w10="urn:schemas-microsoft-com:office:word" xmlns:w="http://schemas.openxmlformats.org/wordprocessingml/2006/main" xmlns:w14="http://schemas.microsoft.com/office/word/2010/wordml" xmlns:w15="http://schemas.microsoft.com/office/word/2012/wordml" xmlns:wpg="http://schemas.microsoft.com/office/word/2010/wordprocessingGroup" xmlns:wpi="http://schemas.microsoft.com/office/word/2010/wordprocessingInk" xmlns:wne="http://schemas.microsoft.com/office/word/2006/wordml" xmlns:wps="http://schemas.microsoft.com/office/word/2010/wordprocessingShape" mc:Ignorable="w14 w15 wp14">
+  <w:endnote w:type="separator" w:id="-1">
+    <w:p>
+      <w:pPr>
+        <w:spacing w:line="240" w:lineRule="auto"/>
+      </w:pPr>
+      <w:r>
+        <w:separator/>
+      </w:r>
+    </w:p>
+  </w:endnote>
+  <w:endnote w:type="continuationSeparator" w:id="0">
+    <w:p>
+      <w:pPr>
+        <w:spacing w:line="240" w:lineRule="auto"/>
+      </w:pPr>
+      <w:r>
+        <w:continuationSeparator/>
+      </w:r>
+    </w:p>
+  </w:endnote>
+</w:endnotes>
+</file>
+
+<file path=word/footnotes.xml><?xml version="1.0" encoding="utf-8"?>
+<w:footnotes xmlns:wpc="http://schemas.microsoft.com/office/word/2010/wordprocessingCanvas" xmlns:mc="http://schemas.openxmlformats.org/markup-compatibility/2006" xmlns:o="urn:schemas-microsoft-com:office:office" xmlns:r="http://schemas.openxmlformats.org/officeDocument/2006/relationships" xmlns:m="http://schemas.openxmlformats.org/officeDocument/2006/math" xmlns:v="urn:schemas-microsoft-com:vml" xmlns:wp14="http://schemas.microsoft.com/office/word/2010/wordprocessingDrawing" xmlns:wp="http://schemas.openxmlformats.org/drawingml/2006/wordprocessingDrawing" xmlns:w10="urn:schemas-microsoft-com:office:word" xmlns:w="http://schemas.openxmlformats.org/wordprocessingml/2006/main" xmlns:w14="http://schemas.microsoft.com/office/word/2010/wordml" xmlns:w15="http://schemas.microsoft.com/office/word/2012/wordml" xmlns:wpg="http://schemas.microsoft.com/office/word/2010/wordprocessingGroup" xmlns:wpi="http://schemas.microsoft.com/office/word/2010/wordprocessingInk" xmlns:wne="http://schemas.microsoft.com/office/word/2006/wordml" xmlns:wps="http://schemas.microsoft.com/office/word/2010/wordprocessingShape" mc:Ignorable="w14 w15 wp14">
+  <w:footnote w:type="separator" w:id="-1">
+    <w:p>
+      <w:pPr>
+        <w:spacing w:after="0"/>
+      </w:pPr>
+      <w:r>
+        <w:separator/>
+      </w:r>
+    </w:p>
+  </w:footnote>
+  <w:footnote w:type="continuationSeparator" w:id="0">
+    <w:p>
+      <w:pPr>
+        <w:spacing w:after="0"/>
+      </w:pPr>
+      <w:r>
+        <w:continuationSeparator/>
+      </w:r>
+    </w:p>
+  </w:footnote>
+</w:footnotes>
+</file>
+
 <file path=word/styles.xml><?xml version="1.0" encoding="utf-8"?>
-<w:styles xmlns:mc="http://schemas.openxmlformats.org/markup-compatibility/2006" xmlns:r="http://schemas.openxmlformats.org/officeDocument/2006/relationships" xmlns:w="http://schemas.openxmlformats.org/wordprocessingml/2006/main" xmlns:w14="http://schemas.microsoft.com/office/word/2010/wordml" xmlns:w15="http://schemas.microsoft.com/office/word/2012/wordml" xmlns:w16cex="http://schemas.microsoft.com/office/word/2018/wordml/cex" xmlns:w16cid="http://schemas.microsoft.com/office/word/2016/wordml/cid" xmlns:w16="http://schemas.microsoft.com/office/word/2018/wordml" xmlns:w16du="http://schemas.microsoft.com/office/word/2023/wordml/word16du" xmlns:w16sdtdh="http://schemas.microsoft.com/office/word/2020/wordml/sdtdatahash" xmlns:w16sdtfl="http://schemas.microsoft.com/office/word/2024/wordml/sdtformatlock" xmlns:w16se="http://schemas.microsoft.com/office/word/2015/wordml/symex" mc:Ignorable="w14 w15 w16se w16cid w16 w16cex w16sdtdh w16sdtfl w16du">
+<w:styles xmlns:mc="http://schemas.openxmlformats.org/markup-compatibility/2006" xmlns:r="http://schemas.openxmlformats.org/officeDocument/2006/relationships" xmlns:w="http://schemas.openxmlformats.org/wordprocessingml/2006/main" xmlns:w14="http://schemas.microsoft.com/office/word/2010/wordml" xmlns:w15="http://schemas.microsoft.com/office/word/2012/wordml" mc:Ignorable="w14 w15">
   <w:docDefaults>
     <w:rPrDefault>
       <w:rPr>
-        <w:rFonts w:asciiTheme="minorHAnsi" w:eastAsiaTheme="minorHAnsi" w:hAnsiTheme="minorHAnsi" w:cstheme="minorBidi"/>
-        <w:sz w:val="22"/>
-        <w:szCs w:val="22"/>
-        <w:lang w:val="es-GT" w:eastAsia="en-US" w:bidi="ar-SA"/>
+        <w:rFonts w:ascii="Times New Roman" w:eastAsia="SimSun" w:hAnsi="Times New Roman" w:cs="Times New Roman"/>
+        <w:lang w:val="es-GT" w:eastAsia="es-GT" w:bidi="ar-SA"/>
       </w:rPr>
     </w:rPrDefault>
-    <w:pPrDefault>
-      <w:pPr>
-        <w:spacing w:after="160" w:line="259" w:lineRule="auto"/>
-      </w:pPr>
-    </w:pPrDefault>
+    <w:pPrDefault/>
   </w:docDefaults>
-  <w:latentStyles w:defLockedState="0" w:defUIPriority="99" w:defSemiHidden="0" w:defUnhideWhenUsed="0" w:defQFormat="0" w:count="376">
+  <w:latentStyles w:defLockedState="0" w:defUIPriority="99" w:defSemiHidden="0" w:defUnhideWhenUsed="0" w:defQFormat="0" w:count="371">
     <w:lsdException w:name="Normal" w:uiPriority="0" w:qFormat="1"/>
     <w:lsdException w:name="heading 1" w:uiPriority="9" w:qFormat="1"/>
     <w:lsdException w:name="heading 2" w:semiHidden="1" w:uiPriority="9" w:unhideWhenUsed="1" w:qFormat="1"/>
@@ -1298,108 +3176,105 @@
     <w:lsdException w:name="Table Theme" w:semiHidden="1" w:unhideWhenUsed="1"/>
     <w:lsdException w:name="Placeholder Text" w:semiHidden="1"/>
     <w:lsdException w:name="No Spacing" w:uiPriority="1" w:qFormat="1"/>
-    <w:lsdException w:name="Light Shading" w:uiPriority="60"/>
-    <w:lsdException w:name="Light List" w:uiPriority="61"/>
-    <w:lsdException w:name="Light Grid" w:uiPriority="62"/>
-    <w:lsdException w:name="Medium Shading 1" w:uiPriority="63"/>
-    <w:lsdException w:name="Medium Shading 2" w:uiPriority="64"/>
-    <w:lsdException w:name="Medium List 1" w:uiPriority="65"/>
-    <w:lsdException w:name="Medium List 2" w:uiPriority="66"/>
-    <w:lsdException w:name="Medium Grid 1" w:uiPriority="67"/>
-    <w:lsdException w:name="Medium Grid 2" w:uiPriority="68"/>
-    <w:lsdException w:name="Medium Grid 3" w:uiPriority="69"/>
-    <w:lsdException w:name="Dark List" w:uiPriority="70"/>
-    <w:lsdException w:name="Colorful Shading" w:uiPriority="71"/>
-    <w:lsdException w:name="Colorful List" w:uiPriority="72"/>
-    <w:lsdException w:name="Colorful Grid" w:uiPriority="73"/>
-    <w:lsdException w:name="Light Shading Accent 1" w:uiPriority="60"/>
-    <w:lsdException w:name="Light List Accent 1" w:uiPriority="61"/>
-    <w:lsdException w:name="Light Grid Accent 1" w:uiPriority="62"/>
-    <w:lsdException w:name="Medium Shading 1 Accent 1" w:uiPriority="63"/>
-    <w:lsdException w:name="Medium Shading 2 Accent 1" w:uiPriority="64"/>
-    <w:lsdException w:name="Medium List 1 Accent 1" w:uiPriority="65"/>
+    <w:lsdException w:name="Light Shading"/>
+    <w:lsdException w:name="Light List"/>
+    <w:lsdException w:name="Light Grid"/>
+    <w:lsdException w:name="Medium Shading 1"/>
+    <w:lsdException w:name="Medium Shading 2"/>
+    <w:lsdException w:name="Medium List 1"/>
+    <w:lsdException w:name="Medium List 2"/>
+    <w:lsdException w:name="Medium Grid 1"/>
+    <w:lsdException w:name="Medium Grid 2"/>
+    <w:lsdException w:name="Medium Grid 3"/>
+    <w:lsdException w:name="Dark List"/>
+    <w:lsdException w:name="Colorful Shading"/>
+    <w:lsdException w:name="Colorful List"/>
+    <w:lsdException w:name="Colorful Grid"/>
+    <w:lsdException w:name="Light Shading Accent 1"/>
+    <w:lsdException w:name="Light List Accent 1"/>
+    <w:lsdException w:name="Light Grid Accent 1"/>
+    <w:lsdException w:name="Medium Shading 1 Accent 1"/>
+    <w:lsdException w:name="Medium Shading 2 Accent 1"/>
+    <w:lsdException w:name="Medium List 1 Accent 1"/>
     <w:lsdException w:name="Revision" w:semiHidden="1"/>
-    <w:lsdException w:name="List Paragraph" w:uiPriority="34" w:qFormat="1"/>
-    <w:lsdException w:name="Quote" w:uiPriority="29" w:qFormat="1"/>
-    <w:lsdException w:name="Intense Quote" w:uiPriority="30" w:qFormat="1"/>
-    <w:lsdException w:name="Medium List 2 Accent 1" w:uiPriority="66"/>
-    <w:lsdException w:name="Medium Grid 1 Accent 1" w:uiPriority="67"/>
-    <w:lsdException w:name="Medium Grid 2 Accent 1" w:uiPriority="68"/>
-    <w:lsdException w:name="Medium Grid 3 Accent 1" w:uiPriority="69"/>
-    <w:lsdException w:name="Dark List Accent 1" w:uiPriority="70"/>
-    <w:lsdException w:name="Colorful Shading Accent 1" w:uiPriority="71"/>
-    <w:lsdException w:name="Colorful List Accent 1" w:uiPriority="72"/>
-    <w:lsdException w:name="Colorful Grid Accent 1" w:uiPriority="73"/>
-    <w:lsdException w:name="Light Shading Accent 2" w:uiPriority="60"/>
-    <w:lsdException w:name="Light List Accent 2" w:uiPriority="61"/>
-    <w:lsdException w:name="Light Grid Accent 2" w:uiPriority="62"/>
-    <w:lsdException w:name="Medium Shading 1 Accent 2" w:uiPriority="63"/>
-    <w:lsdException w:name="Medium Shading 2 Accent 2" w:uiPriority="64"/>
-    <w:lsdException w:name="Medium List 1 Accent 2" w:uiPriority="65"/>
-    <w:lsdException w:name="Medium List 2 Accent 2" w:uiPriority="66"/>
-    <w:lsdException w:name="Medium Grid 1 Accent 2" w:uiPriority="67"/>
-    <w:lsdException w:name="Medium Grid 2 Accent 2" w:uiPriority="68"/>
-    <w:lsdException w:name="Medium Grid 3 Accent 2" w:uiPriority="69"/>
-    <w:lsdException w:name="Dark List Accent 2" w:uiPriority="70"/>
-    <w:lsdException w:name="Colorful Shading Accent 2" w:uiPriority="71"/>
-    <w:lsdException w:name="Colorful List Accent 2" w:uiPriority="72"/>
-    <w:lsdException w:name="Colorful Grid Accent 2" w:uiPriority="73"/>
-    <w:lsdException w:name="Light Shading Accent 3" w:uiPriority="60"/>
-    <w:lsdException w:name="Light List Accent 3" w:uiPriority="61"/>
-    <w:lsdException w:name="Light Grid Accent 3" w:uiPriority="62"/>
-    <w:lsdException w:name="Medium Shading 1 Accent 3" w:uiPriority="63"/>
-    <w:lsdException w:name="Medium Shading 2 Accent 3" w:uiPriority="64"/>
-    <w:lsdException w:name="Medium List 1 Accent 3" w:uiPriority="65"/>
-    <w:lsdException w:name="Medium List 2 Accent 3" w:uiPriority="66"/>
-    <w:lsdException w:name="Medium Grid 1 Accent 3" w:uiPriority="67"/>
-    <w:lsdException w:name="Medium Grid 2 Accent 3" w:uiPriority="68"/>
-    <w:lsdException w:name="Medium Grid 3 Accent 3" w:uiPriority="69"/>
-    <w:lsdException w:name="Dark List Accent 3" w:uiPriority="70"/>
-    <w:lsdException w:name="Colorful Shading Accent 3" w:uiPriority="71"/>
-    <w:lsdException w:name="Colorful List Accent 3" w:uiPriority="72"/>
-    <w:lsdException w:name="Colorful Grid Accent 3" w:uiPriority="73"/>
-    <w:lsdException w:name="Light Shading Accent 4" w:uiPriority="60"/>
-    <w:lsdException w:name="Light List Accent 4" w:uiPriority="61"/>
-    <w:lsdException w:name="Light Grid Accent 4" w:uiPriority="62"/>
-    <w:lsdException w:name="Medium Shading 1 Accent 4" w:uiPriority="63"/>
-    <w:lsdException w:name="Medium Shading 2 Accent 4" w:uiPriority="64"/>
-    <w:lsdException w:name="Medium List 1 Accent 4" w:uiPriority="65"/>
-    <w:lsdException w:name="Medium List 2 Accent 4" w:uiPriority="66"/>
-    <w:lsdException w:name="Medium Grid 1 Accent 4" w:uiPriority="67"/>
-    <w:lsdException w:name="Medium Grid 2 Accent 4" w:uiPriority="68"/>
-    <w:lsdException w:name="Medium Grid 3 Accent 4" w:uiPriority="69"/>
-    <w:lsdException w:name="Dark List Accent 4" w:uiPriority="70"/>
-    <w:lsdException w:name="Colorful Shading Accent 4" w:uiPriority="71"/>
-    <w:lsdException w:name="Colorful List Accent 4" w:uiPriority="72"/>
-    <w:lsdException w:name="Colorful Grid Accent 4" w:uiPriority="73"/>
-    <w:lsdException w:name="Light Shading Accent 5" w:uiPriority="60"/>
-    <w:lsdException w:name="Light List Accent 5" w:uiPriority="61"/>
-    <w:lsdException w:name="Light Grid Accent 5" w:uiPriority="62"/>
-    <w:lsdException w:name="Medium Shading 1 Accent 5" w:uiPriority="63"/>
-    <w:lsdException w:name="Medium Shading 2 Accent 5" w:uiPriority="64"/>
-    <w:lsdException w:name="Medium List 1 Accent 5" w:uiPriority="65"/>
-    <w:lsdException w:name="Medium List 2 Accent 5" w:uiPriority="66"/>
-    <w:lsdException w:name="Medium Grid 1 Accent 5" w:uiPriority="67"/>
-    <w:lsdException w:name="Medium Grid 2 Accent 5" w:uiPriority="68"/>
-    <w:lsdException w:name="Medium Grid 3 Accent 5" w:uiPriority="69"/>
-    <w:lsdException w:name="Dark List Accent 5" w:uiPriority="70"/>
-    <w:lsdException w:name="Colorful Shading Accent 5" w:uiPriority="71"/>
-    <w:lsdException w:name="Colorful List Accent 5" w:uiPriority="72"/>
-    <w:lsdException w:name="Colorful Grid Accent 5" w:uiPriority="73"/>
-    <w:lsdException w:name="Light Shading Accent 6" w:uiPriority="60"/>
-    <w:lsdException w:name="Light List Accent 6" w:uiPriority="61"/>
-    <w:lsdException w:name="Light Grid Accent 6" w:uiPriority="62"/>
-    <w:lsdException w:name="Medium Shading 1 Accent 6" w:uiPriority="63"/>
-    <w:lsdException w:name="Medium Shading 2 Accent 6" w:uiPriority="64"/>
-    <w:lsdException w:name="Medium List 1 Accent 6" w:uiPriority="65"/>
-    <w:lsdException w:name="Medium List 2 Accent 6" w:uiPriority="66"/>
-    <w:lsdException w:name="Medium Grid 1 Accent 6" w:uiPriority="67"/>
-    <w:lsdException w:name="Medium Grid 2 Accent 6" w:uiPriority="68"/>
-    <w:lsdException w:name="Medium Grid 3 Accent 6" w:uiPriority="69"/>
-    <w:lsdException w:name="Dark List Accent 6" w:uiPriority="70"/>
-    <w:lsdException w:name="Colorful Shading Accent 6" w:uiPriority="71"/>
-    <w:lsdException w:name="Colorful List Accent 6" w:uiPriority="72"/>
-    <w:lsdException w:name="Colorful Grid Accent 6" w:uiPriority="73"/>
+    <w:lsdException w:name="Medium List 2 Accent 1"/>
+    <w:lsdException w:name="Medium Grid 1 Accent 1"/>
+    <w:lsdException w:name="Medium Grid 2 Accent 1"/>
+    <w:lsdException w:name="Medium Grid 3 Accent 1"/>
+    <w:lsdException w:name="Dark List Accent 1"/>
+    <w:lsdException w:name="Colorful Shading Accent 1"/>
+    <w:lsdException w:name="Colorful List Accent 1"/>
+    <w:lsdException w:name="Colorful Grid Accent 1"/>
+    <w:lsdException w:name="Light Shading Accent 2"/>
+    <w:lsdException w:name="Light List Accent 2"/>
+    <w:lsdException w:name="Light Grid Accent 2"/>
+    <w:lsdException w:name="Medium Shading 1 Accent 2"/>
+    <w:lsdException w:name="Medium Shading 2 Accent 2"/>
+    <w:lsdException w:name="Medium List 1 Accent 2"/>
+    <w:lsdException w:name="Medium List 2 Accent 2"/>
+    <w:lsdException w:name="Medium Grid 1 Accent 2"/>
+    <w:lsdException w:name="Medium Grid 2 Accent 2"/>
+    <w:lsdException w:name="Medium Grid 3 Accent 2"/>
+    <w:lsdException w:name="Dark List Accent 2"/>
+    <w:lsdException w:name="Colorful Shading Accent 2"/>
+    <w:lsdException w:name="Colorful List Accent 2"/>
+    <w:lsdException w:name="Colorful Grid Accent 2"/>
+    <w:lsdException w:name="Light Shading Accent 3"/>
+    <w:lsdException w:name="Light List Accent 3"/>
+    <w:lsdException w:name="Light Grid Accent 3"/>
+    <w:lsdException w:name="Medium Shading 1 Accent 3"/>
+    <w:lsdException w:name="Medium Shading 2 Accent 3"/>
+    <w:lsdException w:name="Medium List 1 Accent 3"/>
+    <w:lsdException w:name="Medium List 2 Accent 3"/>
+    <w:lsdException w:name="Medium Grid 1 Accent 3"/>
+    <w:lsdException w:name="Medium Grid 2 Accent 3"/>
+    <w:lsdException w:name="Medium Grid 3 Accent 3"/>
+    <w:lsdException w:name="Dark List Accent 3"/>
+    <w:lsdException w:name="Colorful Shading Accent 3"/>
+    <w:lsdException w:name="Colorful List Accent 3"/>
+    <w:lsdException w:name="Colorful Grid Accent 3"/>
+    <w:lsdException w:name="Light Shading Accent 4"/>
+    <w:lsdException w:name="Light List Accent 4"/>
+    <w:lsdException w:name="Light Grid Accent 4"/>
+    <w:lsdException w:name="Medium Shading 1 Accent 4"/>
+    <w:lsdException w:name="Medium Shading 2 Accent 4"/>
+    <w:lsdException w:name="Medium List 1 Accent 4"/>
+    <w:lsdException w:name="Medium List 2 Accent 4"/>
+    <w:lsdException w:name="Medium Grid 1 Accent 4"/>
+    <w:lsdException w:name="Medium Grid 2 Accent 4"/>
+    <w:lsdException w:name="Medium Grid 3 Accent 4"/>
+    <w:lsdException w:name="Dark List Accent 4"/>
+    <w:lsdException w:name="Colorful Shading Accent 4"/>
+    <w:lsdException w:name="Colorful List Accent 4"/>
+    <w:lsdException w:name="Colorful Grid Accent 4"/>
+    <w:lsdException w:name="Light Shading Accent 5"/>
+    <w:lsdException w:name="Light List Accent 5"/>
+    <w:lsdException w:name="Light Grid Accent 5"/>
+    <w:lsdException w:name="Medium Shading 1 Accent 5"/>
+    <w:lsdException w:name="Medium Shading 2 Accent 5"/>
+    <w:lsdException w:name="Medium List 1 Accent 5"/>
+    <w:lsdException w:name="Medium List 2 Accent 5"/>
+    <w:lsdException w:name="Medium Grid 1 Accent 5"/>
+    <w:lsdException w:name="Medium Grid 2 Accent 5"/>
+    <w:lsdException w:name="Medium Grid 3 Accent 5"/>
+    <w:lsdException w:name="Dark List Accent 5"/>
+    <w:lsdException w:name="Colorful Shading Accent 5"/>
+    <w:lsdException w:name="Colorful List Accent 5"/>
+    <w:lsdException w:name="Colorful Grid Accent 5"/>
+    <w:lsdException w:name="Light Shading Accent 6"/>
+    <w:lsdException w:name="Light List Accent 6"/>
+    <w:lsdException w:name="Light Grid Accent 6"/>
+    <w:lsdException w:name="Medium Shading 1 Accent 6"/>
+    <w:lsdException w:name="Medium Shading 2 Accent 6"/>
+    <w:lsdException w:name="Medium List 1 Accent 6"/>
+    <w:lsdException w:name="Medium List 2 Accent 6"/>
+    <w:lsdException w:name="Medium Grid 1 Accent 6"/>
+    <w:lsdException w:name="Medium Grid 2 Accent 6"/>
+    <w:lsdException w:name="Medium Grid 3 Accent 6"/>
+    <w:lsdException w:name="Dark List Accent 6"/>
+    <w:lsdException w:name="Colorful Shading Accent 6"/>
+    <w:lsdException w:name="Colorful List Accent 6"/>
+    <w:lsdException w:name="Colorful Grid Accent 6"/>
     <w:lsdException w:name="Subtle Emphasis" w:uiPriority="19" w:qFormat="1"/>
     <w:lsdException w:name="Intense Emphasis" w:uiPriority="21" w:qFormat="1"/>
     <w:lsdException w:name="Subtle Reference" w:uiPriority="31" w:qFormat="1"/>
@@ -1511,18 +3386,18 @@
     <w:lsdException w:name="List Table 5 Dark Accent 6" w:uiPriority="50"/>
     <w:lsdException w:name="List Table 6 Colorful Accent 6" w:uiPriority="51"/>
     <w:lsdException w:name="List Table 7 Colorful Accent 6" w:uiPriority="52"/>
-    <w:lsdException w:name="Mention" w:semiHidden="1" w:unhideWhenUsed="1"/>
-    <w:lsdException w:name="Smart Hyperlink" w:semiHidden="1" w:unhideWhenUsed="1"/>
-    <w:lsdException w:name="Hashtag" w:semiHidden="1" w:unhideWhenUsed="1"/>
-    <w:lsdException w:name="Unresolved Mention" w:semiHidden="1" w:unhideWhenUsed="1"/>
-    <w:lsdException w:name="Smart Link" w:semiHidden="1" w:unhideWhenUsed="1"/>
   </w:latentStyles>
   <w:style w:type="paragraph" w:default="1" w:styleId="Normal">
     <w:name w:val="Normal"/>
     <w:qFormat/>
-    <w:rsid w:val="007B480D"/>
+    <w:pPr>
+      <w:spacing w:after="160" w:line="259" w:lineRule="auto"/>
+    </w:pPr>
     <w:rPr>
-      <w:rFonts w:eastAsia="MS Mincho"/>
+      <w:rFonts w:asciiTheme="minorHAnsi" w:eastAsia="MS Mincho" w:hAnsiTheme="minorHAnsi" w:cstheme="minorBidi"/>
+      <w:sz w:val="22"/>
+      <w:szCs w:val="22"/>
+      <w:lang w:eastAsia="en-US"/>
     </w:rPr>
   </w:style>
   <w:style w:type="character" w:default="1" w:styleId="Fuentedeprrafopredeter">
@@ -1552,54 +3427,25 @@
     <w:semiHidden/>
     <w:unhideWhenUsed/>
   </w:style>
-  <w:style w:type="paragraph" w:styleId="Sinespaciado">
-    <w:name w:val="No Spacing"/>
-    <w:uiPriority w:val="1"/>
-    <w:qFormat/>
-    <w:rsid w:val="007B480D"/>
-    <w:pPr>
-      <w:spacing w:after="0" w:line="240" w:lineRule="auto"/>
-    </w:pPr>
-  </w:style>
   <w:style w:type="character" w:styleId="Refdecomentario">
     <w:name w:val="annotation reference"/>
     <w:basedOn w:val="Fuentedeprrafopredeter"/>
     <w:uiPriority w:val="99"/>
     <w:semiHidden/>
     <w:unhideWhenUsed/>
-    <w:rsid w:val="00EB52AC"/>
     <w:rPr>
       <w:sz w:val="16"/>
       <w:szCs w:val="16"/>
     </w:rPr>
   </w:style>
-  <w:style w:type="paragraph" w:styleId="Textocomentario">
-    <w:name w:val="annotation text"/>
-    <w:basedOn w:val="Normal"/>
-    <w:link w:val="TextocomentarioCar"/>
-    <w:uiPriority w:val="99"/>
-    <w:semiHidden/>
-    <w:unhideWhenUsed/>
-    <w:rsid w:val="00EB52AC"/>
-    <w:pPr>
-      <w:spacing w:line="240" w:lineRule="auto"/>
-    </w:pPr>
+  <w:style w:type="character" w:styleId="Textoennegrita">
+    <w:name w:val="Strong"/>
+    <w:basedOn w:val="Fuentedeprrafopredeter"/>
+    <w:uiPriority w:val="22"/>
+    <w:qFormat/>
     <w:rPr>
-      <w:sz w:val="20"/>
-      <w:szCs w:val="20"/>
-    </w:rPr>
-  </w:style>
-  <w:style w:type="character" w:customStyle="1" w:styleId="TextocomentarioCar">
-    <w:name w:val="Texto comentario Car"/>
-    <w:basedOn w:val="Fuentedeprrafopredeter"/>
-    <w:link w:val="Textocomentario"/>
-    <w:uiPriority w:val="99"/>
-    <w:semiHidden/>
-    <w:rsid w:val="00EB52AC"/>
-    <w:rPr>
-      <w:rFonts w:eastAsia="MS Mincho"/>
-      <w:sz w:val="20"/>
-      <w:szCs w:val="20"/>
+      <w:b/>
+      <w:bCs/>
     </w:rPr>
   </w:style>
   <w:style w:type="paragraph" w:styleId="Asuntodelcomentario">
@@ -1610,23 +3456,22 @@
     <w:uiPriority w:val="99"/>
     <w:semiHidden/>
     <w:unhideWhenUsed/>
-    <w:rsid w:val="00EB52AC"/>
     <w:rPr>
       <w:b/>
       <w:bCs/>
     </w:rPr>
   </w:style>
-  <w:style w:type="character" w:customStyle="1" w:styleId="AsuntodelcomentarioCar">
-    <w:name w:val="Asunto del comentario Car"/>
-    <w:basedOn w:val="TextocomentarioCar"/>
-    <w:link w:val="Asuntodelcomentario"/>
+  <w:style w:type="paragraph" w:styleId="Textocomentario">
+    <w:name w:val="annotation text"/>
+    <w:basedOn w:val="Normal"/>
+    <w:link w:val="TextocomentarioCar"/>
     <w:uiPriority w:val="99"/>
     <w:semiHidden/>
-    <w:rsid w:val="00EB52AC"/>
+    <w:unhideWhenUsed/>
+    <w:pPr>
+      <w:spacing w:line="240" w:lineRule="auto"/>
+    </w:pPr>
     <w:rPr>
-      <w:rFonts w:eastAsia="MS Mincho"/>
-      <w:b/>
-      <w:bCs/>
       <w:sz w:val="20"/>
       <w:szCs w:val="20"/>
     </w:rPr>
@@ -1638,7 +3483,6 @@
     <w:uiPriority w:val="99"/>
     <w:semiHidden/>
     <w:unhideWhenUsed/>
-    <w:rsid w:val="0005271C"/>
     <w:pPr>
       <w:spacing w:after="0" w:line="240" w:lineRule="auto"/>
     </w:pPr>
@@ -1648,13 +3492,71 @@
       <w:szCs w:val="18"/>
     </w:rPr>
   </w:style>
+  <w:style w:type="table" w:styleId="Tablaconcuadrcula">
+    <w:name w:val="Table Grid"/>
+    <w:basedOn w:val="Tablanormal"/>
+    <w:uiPriority w:val="39"/>
+    <w:tblPr>
+      <w:tblInd w:w="0" w:type="dxa"/>
+      <w:tblBorders>
+        <w:top w:val="single" w:sz="4" w:space="0" w:color="auto"/>
+        <w:left w:val="single" w:sz="4" w:space="0" w:color="auto"/>
+        <w:bottom w:val="single" w:sz="4" w:space="0" w:color="auto"/>
+        <w:right w:val="single" w:sz="4" w:space="0" w:color="auto"/>
+        <w:insideH w:val="single" w:sz="4" w:space="0" w:color="auto"/>
+        <w:insideV w:val="single" w:sz="4" w:space="0" w:color="auto"/>
+      </w:tblBorders>
+      <w:tblCellMar>
+        <w:top w:w="0" w:type="dxa"/>
+        <w:left w:w="108" w:type="dxa"/>
+        <w:bottom w:w="0" w:type="dxa"/>
+        <w:right w:w="108" w:type="dxa"/>
+      </w:tblCellMar>
+    </w:tblPr>
+  </w:style>
+  <w:style w:type="paragraph" w:styleId="Sinespaciado">
+    <w:name w:val="No Spacing"/>
+    <w:uiPriority w:val="1"/>
+    <w:qFormat/>
+    <w:rPr>
+      <w:rFonts w:asciiTheme="minorHAnsi" w:eastAsiaTheme="minorHAnsi" w:hAnsiTheme="minorHAnsi" w:cstheme="minorBidi"/>
+      <w:sz w:val="22"/>
+      <w:szCs w:val="22"/>
+      <w:lang w:eastAsia="en-US"/>
+    </w:rPr>
+  </w:style>
+  <w:style w:type="character" w:customStyle="1" w:styleId="TextocomentarioCar">
+    <w:name w:val="Texto comentario Car"/>
+    <w:basedOn w:val="Fuentedeprrafopredeter"/>
+    <w:link w:val="Textocomentario"/>
+    <w:uiPriority w:val="99"/>
+    <w:semiHidden/>
+    <w:rPr>
+      <w:rFonts w:eastAsia="MS Mincho"/>
+      <w:sz w:val="20"/>
+      <w:szCs w:val="20"/>
+    </w:rPr>
+  </w:style>
+  <w:style w:type="character" w:customStyle="1" w:styleId="AsuntodelcomentarioCar">
+    <w:name w:val="Asunto del comentario Car"/>
+    <w:basedOn w:val="TextocomentarioCar"/>
+    <w:link w:val="Asuntodelcomentario"/>
+    <w:uiPriority w:val="99"/>
+    <w:semiHidden/>
+    <w:rPr>
+      <w:rFonts w:eastAsia="MS Mincho"/>
+      <w:b/>
+      <w:bCs/>
+      <w:sz w:val="20"/>
+      <w:szCs w:val="20"/>
+    </w:rPr>
+  </w:style>
   <w:style w:type="character" w:customStyle="1" w:styleId="TextodegloboCar">
     <w:name w:val="Texto de globo Car"/>
     <w:basedOn w:val="Fuentedeprrafopredeter"/>
     <w:link w:val="Textodeglobo"/>
     <w:uiPriority w:val="99"/>
     <w:semiHidden/>
-    <w:rsid w:val="0005271C"/>
     <w:rPr>
       <w:rFonts w:ascii="Segoe UI" w:eastAsia="MS Mincho" w:hAnsi="Segoe UI" w:cs="Segoe UI"/>
       <w:sz w:val="18"/>
@@ -1664,26 +3566,6 @@
   <w:style w:type="character" w:customStyle="1" w:styleId="oypena">
     <w:name w:val="oypena"/>
     <w:basedOn w:val="Fuentedeprrafopredeter"/>
-    <w:rsid w:val="003F5629"/>
-  </w:style>
-  <w:style w:type="table" w:styleId="Tablaconcuadrcula">
-    <w:name w:val="Table Grid"/>
-    <w:basedOn w:val="Tablanormal"/>
-    <w:uiPriority w:val="39"/>
-    <w:rsid w:val="00C251FB"/>
-    <w:pPr>
-      <w:spacing w:after="0" w:line="240" w:lineRule="auto"/>
-    </w:pPr>
-    <w:tblPr>
-      <w:tblBorders>
-        <w:top w:val="single" w:sz="4" w:space="0" w:color="auto"/>
-        <w:left w:val="single" w:sz="4" w:space="0" w:color="auto"/>
-        <w:bottom w:val="single" w:sz="4" w:space="0" w:color="auto"/>
-        <w:right w:val="single" w:sz="4" w:space="0" w:color="auto"/>
-        <w:insideH w:val="single" w:sz="4" w:space="0" w:color="auto"/>
-        <w:insideV w:val="single" w:sz="4" w:space="0" w:color="auto"/>
-      </w:tblBorders>
-    </w:tblPr>
   </w:style>
 </w:styles>
 </file>
@@ -1731,7 +3613,7 @@
     </a:clrScheme>
     <a:fontScheme name="Office">
       <a:majorFont>
-        <a:latin typeface="Calibri Light" panose="020F0302020204030204"/>
+        <a:latin typeface="Calibri Light"/>
         <a:ea typeface=""/>
         <a:cs typeface=""/>
         <a:font script="Jpan" typeface="游ゴシック Light"/>
@@ -1764,26 +3646,9 @@
         <a:font script="Viet" typeface="Times New Roman"/>
         <a:font script="Uigh" typeface="Microsoft Uighur"/>
         <a:font script="Geor" typeface="Sylfaen"/>
-        <a:font script="Armn" typeface="Arial"/>
-        <a:font script="Bugi" typeface="Leelawadee UI"/>
-        <a:font script="Bopo" typeface="Microsoft JhengHei"/>
-        <a:font script="Java" typeface="Javanese Text"/>
-        <a:font script="Lisu" typeface="Segoe UI"/>
-        <a:font script="Mymr" typeface="Myanmar Text"/>
-        <a:font script="Nkoo" typeface="Ebrima"/>
-        <a:font script="Olck" typeface="Nirmala UI"/>
-        <a:font script="Osma" typeface="Ebrima"/>
-        <a:font script="Phag" typeface="Phagspa"/>
-        <a:font script="Syrn" typeface="Estrangelo Edessa"/>
-        <a:font script="Syrj" typeface="Estrangelo Edessa"/>
-        <a:font script="Syre" typeface="Estrangelo Edessa"/>
-        <a:font script="Sora" typeface="Nirmala UI"/>
-        <a:font script="Tale" typeface="Microsoft Tai Le"/>
-        <a:font script="Talu" typeface="Microsoft New Tai Lue"/>
-        <a:font script="Tfng" typeface="Ebrima"/>
       </a:majorFont>
       <a:minorFont>
-        <a:latin typeface="Calibri" panose="020F0502020204030204"/>
+        <a:latin typeface="Calibri"/>
         <a:ea typeface=""/>
         <a:cs typeface=""/>
         <a:font script="Jpan" typeface="游明朝"/>
@@ -1816,23 +3681,6 @@
         <a:font script="Viet" typeface="Arial"/>
         <a:font script="Uigh" typeface="Microsoft Uighur"/>
         <a:font script="Geor" typeface="Sylfaen"/>
-        <a:font script="Armn" typeface="Arial"/>
-        <a:font script="Bugi" typeface="Leelawadee UI"/>
-        <a:font script="Bopo" typeface="Microsoft JhengHei"/>
-        <a:font script="Java" typeface="Javanese Text"/>
-        <a:font script="Lisu" typeface="Segoe UI"/>
-        <a:font script="Mymr" typeface="Myanmar Text"/>
-        <a:font script="Nkoo" typeface="Ebrima"/>
-        <a:font script="Olck" typeface="Nirmala UI"/>
-        <a:font script="Osma" typeface="Ebrima"/>
-        <a:font script="Phag" typeface="Phagspa"/>
-        <a:font script="Syrn" typeface="Estrangelo Edessa"/>
-        <a:font script="Syrj" typeface="Estrangelo Edessa"/>
-        <a:font script="Syre" typeface="Estrangelo Edessa"/>
-        <a:font script="Sora" typeface="Nirmala UI"/>
-        <a:font script="Tale" typeface="Microsoft Tai Le"/>
-        <a:font script="Talu" typeface="Microsoft New Tai Lue"/>
-        <a:font script="Tfng" typeface="Ebrima"/>
       </a:minorFont>
     </a:fontScheme>
     <a:fmtScheme name="Office">
@@ -1975,10 +3823,5 @@
   </a:themeElements>
   <a:objectDefaults/>
   <a:extraClrSchemeLst/>
-  <a:extLst>
-    <a:ext uri="{05A4C25C-085E-4340-85A3-A5531E510DB2}">
-      <thm15:themeFamily xmlns:thm15="http://schemas.microsoft.com/office/thememl/2012/main" name="Office Theme" id="{62F939B6-93AF-4DB8-9C6B-D6C7DFDC589F}" vid="{4A3C46E8-61CC-4603-A589-7422A47A8E4A}"/>
-    </a:ext>
-  </a:extLst>
 </a:theme>
 </file>
</xml_diff>

<commit_message>
add:Se agrego HURG-035 al archivo EndOfLine.docx en la rama rgodinez-2024247
</commit_message>
<xml_diff>
--- a/EndOfLine.docx
+++ b/EndOfLine.docx
@@ -2934,8 +2934,29 @@
         <w:br/>
         <w:t>Para: Asegurarme que los términos estén correctamente documentados.</w:t>
       </w:r>
+    </w:p>
+    <w:p/>
+    <w:p>
+      <w:r>
+        <w:t xml:space="preserve">HURG-035 </w:t>
+      </w:r>
+      <w:r>
+        <w:br/>
+        <w:t>Como: Vendedor de carros</w:t>
+      </w:r>
+      <w:r>
+        <w:br/>
+        <w:t xml:space="preserve">Quiero: poder ver el precio de venta de el </w:t>
+      </w:r>
+      <w:r>
+        <w:t>vehículo</w:t>
+      </w:r>
       <w:bookmarkStart w:id="0" w:name="_GoBack"/>
       <w:bookmarkEnd w:id="0"/>
+      <w:r>
+        <w:br/>
+        <w:t>Para poder llevar un control de datos</w:t>
+      </w:r>
     </w:p>
     <w:p/>
     <w:p>

</xml_diff>

<commit_message>
add:Se agrego HURG-036 al archivo EndOfLine.docx en la rama rgodinez-2024247
</commit_message>
<xml_diff>
--- a/EndOfLine.docx
+++ b/EndOfLine.docx
@@ -2951,11 +2951,213 @@
       <w:r>
         <w:t>vehículo</w:t>
       </w:r>
+      <w:r>
+        <w:br/>
+        <w:t>Para poder llevar un control de datos</w:t>
+      </w:r>
+    </w:p>
+    <w:p/>
+    <w:p>
+      <w:pPr>
+        <w:spacing w:before="100" w:beforeAutospacing="1" w:after="100" w:afterAutospacing="1" w:line="240" w:lineRule="auto"/>
+        <w:rPr>
+          <w:rFonts w:ascii="Segoe UI" w:eastAsia="Times New Roman" w:hAnsi="Segoe UI" w:cs="Segoe UI"/>
+          <w:sz w:val="21"/>
+          <w:szCs w:val="21"/>
+          <w:lang w:eastAsia="es-GT"/>
+        </w:rPr>
+      </w:pPr>
+      <w:r>
+        <w:rPr>
+          <w:rFonts w:ascii="Segoe UI" w:eastAsia="Times New Roman" w:hAnsi="Segoe UI" w:cs="Segoe UI"/>
+          <w:sz w:val="21"/>
+          <w:szCs w:val="21"/>
+          <w:lang w:eastAsia="es-GT"/>
+        </w:rPr>
+        <w:t>HURG-034</w:t>
+      </w:r>
+      <w:r>
+        <w:rPr>
+          <w:rFonts w:ascii="Segoe UI" w:eastAsia="Times New Roman" w:hAnsi="Segoe UI" w:cs="Segoe UI"/>
+          <w:sz w:val="21"/>
+          <w:szCs w:val="21"/>
+          <w:lang w:eastAsia="es-GT"/>
+        </w:rPr>
+        <w:br/>
+        <w:t>Como: Empleado </w:t>
+      </w:r>
+      <w:r>
+        <w:rPr>
+          <w:rFonts w:ascii="Segoe UI" w:eastAsia="Times New Roman" w:hAnsi="Segoe UI" w:cs="Segoe UI"/>
+          <w:sz w:val="21"/>
+          <w:szCs w:val="21"/>
+          <w:lang w:eastAsia="es-GT"/>
+        </w:rPr>
+        <w:br/>
+        <w:t>Quiero: Acceder y verificar la cláusula dentro del contrato registrado</w:t>
+      </w:r>
+      <w:r>
+        <w:rPr>
+          <w:rFonts w:ascii="Segoe UI" w:eastAsia="Times New Roman" w:hAnsi="Segoe UI" w:cs="Segoe UI"/>
+          <w:sz w:val="21"/>
+          <w:szCs w:val="21"/>
+          <w:lang w:eastAsia="es-GT"/>
+        </w:rPr>
+        <w:br/>
+        <w:t>Para: Asegurarme que los términos estén correctamente documentados.</w:t>
+      </w:r>
+    </w:p>
+    <w:p>
+      <w:pPr>
+        <w:spacing w:before="100" w:beforeAutospacing="1" w:after="100" w:afterAutospacing="1" w:line="240" w:lineRule="auto"/>
+        <w:rPr>
+          <w:rFonts w:ascii="Segoe UI" w:eastAsia="Times New Roman" w:hAnsi="Segoe UI" w:cs="Segoe UI"/>
+          <w:sz w:val="21"/>
+          <w:szCs w:val="21"/>
+          <w:lang w:eastAsia="es-GT"/>
+        </w:rPr>
+      </w:pPr>
+      <w:r>
+        <w:rPr>
+          <w:rFonts w:ascii="Segoe UI" w:eastAsia="Times New Roman" w:hAnsi="Segoe UI" w:cs="Segoe UI"/>
+          <w:sz w:val="21"/>
+          <w:szCs w:val="21"/>
+          <w:lang w:eastAsia="es-GT"/>
+        </w:rPr>
+        <w:t> </w:t>
+      </w:r>
+    </w:p>
+    <w:p>
+      <w:pPr>
+        <w:spacing w:before="100" w:beforeAutospacing="1" w:after="100" w:afterAutospacing="1" w:line="240" w:lineRule="auto"/>
+        <w:rPr>
+          <w:rFonts w:ascii="Segoe UI" w:eastAsia="Times New Roman" w:hAnsi="Segoe UI" w:cs="Segoe UI"/>
+          <w:sz w:val="21"/>
+          <w:szCs w:val="21"/>
+          <w:lang w:eastAsia="es-GT"/>
+        </w:rPr>
+      </w:pPr>
+      <w:r>
+        <w:rPr>
+          <w:rFonts w:ascii="Segoe UI" w:eastAsia="Times New Roman" w:hAnsi="Segoe UI" w:cs="Segoe UI"/>
+          <w:sz w:val="21"/>
+          <w:szCs w:val="21"/>
+          <w:lang w:eastAsia="es-GT"/>
+        </w:rPr>
+        <w:t>HURG-035 *</w:t>
+      </w:r>
+      <w:r>
+        <w:rPr>
+          <w:rFonts w:ascii="Segoe UI" w:eastAsia="Times New Roman" w:hAnsi="Segoe UI" w:cs="Segoe UI"/>
+          <w:sz w:val="21"/>
+          <w:szCs w:val="21"/>
+          <w:lang w:eastAsia="es-GT"/>
+        </w:rPr>
+        <w:br/>
+        <w:t>Como: Vendedor de carros</w:t>
+      </w:r>
+      <w:r>
+        <w:rPr>
+          <w:rFonts w:ascii="Segoe UI" w:eastAsia="Times New Roman" w:hAnsi="Segoe UI" w:cs="Segoe UI"/>
+          <w:sz w:val="21"/>
+          <w:szCs w:val="21"/>
+          <w:lang w:eastAsia="es-GT"/>
+        </w:rPr>
+        <w:br/>
+        <w:t>Quiero: poder ver el precio de venta de el vehículo</w:t>
+      </w:r>
       <w:bookmarkStart w:id="0" w:name="_GoBack"/>
       <w:bookmarkEnd w:id="0"/>
       <w:r>
+        <w:rPr>
+          <w:rFonts w:ascii="Segoe UI" w:eastAsia="Times New Roman" w:hAnsi="Segoe UI" w:cs="Segoe UI"/>
+          <w:sz w:val="21"/>
+          <w:szCs w:val="21"/>
+          <w:lang w:eastAsia="es-GT"/>
+        </w:rPr>
         <w:br/>
         <w:t>Para poder llevar un control de datos</w:t>
+      </w:r>
+    </w:p>
+    <w:p>
+      <w:pPr>
+        <w:spacing w:before="100" w:beforeAutospacing="1" w:after="100" w:afterAutospacing="1" w:line="240" w:lineRule="auto"/>
+        <w:rPr>
+          <w:rFonts w:ascii="Segoe UI" w:eastAsia="Times New Roman" w:hAnsi="Segoe UI" w:cs="Segoe UI"/>
+          <w:sz w:val="21"/>
+          <w:szCs w:val="21"/>
+          <w:lang w:eastAsia="es-GT"/>
+        </w:rPr>
+      </w:pPr>
+      <w:r>
+        <w:rPr>
+          <w:rFonts w:ascii="Segoe UI" w:eastAsia="Times New Roman" w:hAnsi="Segoe UI" w:cs="Segoe UI"/>
+          <w:sz w:val="21"/>
+          <w:szCs w:val="21"/>
+          <w:lang w:eastAsia="es-GT"/>
+        </w:rPr>
+        <w:t> </w:t>
+      </w:r>
+    </w:p>
+    <w:p>
+      <w:pPr>
+        <w:spacing w:before="100" w:beforeAutospacing="1" w:after="100" w:afterAutospacing="1" w:line="240" w:lineRule="auto"/>
+        <w:rPr>
+          <w:rFonts w:ascii="Segoe UI" w:eastAsia="Times New Roman" w:hAnsi="Segoe UI" w:cs="Segoe UI"/>
+          <w:sz w:val="21"/>
+          <w:szCs w:val="21"/>
+          <w:lang w:eastAsia="es-GT"/>
+        </w:rPr>
+      </w:pPr>
+      <w:r>
+        <w:rPr>
+          <w:rFonts w:ascii="Segoe UI" w:eastAsia="Times New Roman" w:hAnsi="Segoe UI" w:cs="Segoe UI"/>
+          <w:sz w:val="21"/>
+          <w:szCs w:val="21"/>
+          <w:lang w:eastAsia="es-GT"/>
+        </w:rPr>
+        <w:t>HURG-036</w:t>
+      </w:r>
+      <w:r>
+        <w:rPr>
+          <w:rFonts w:ascii="Segoe UI" w:eastAsia="Times New Roman" w:hAnsi="Segoe UI" w:cs="Segoe UI"/>
+          <w:sz w:val="21"/>
+          <w:szCs w:val="21"/>
+          <w:lang w:eastAsia="es-GT"/>
+        </w:rPr>
+        <w:br/>
+        <w:t>Como: Gerente de venta</w:t>
+      </w:r>
+      <w:r>
+        <w:rPr>
+          <w:rFonts w:ascii="Segoe UI" w:eastAsia="Times New Roman" w:hAnsi="Segoe UI" w:cs="Segoe UI"/>
+          <w:sz w:val="21"/>
+          <w:szCs w:val="21"/>
+          <w:lang w:eastAsia="es-GT"/>
+        </w:rPr>
+        <w:br/>
+        <w:t>Quiero: Saber la fecha de inicio del contrato y su fecha de finalización</w:t>
+      </w:r>
+      <w:r>
+        <w:rPr>
+          <w:rFonts w:ascii="Segoe UI" w:eastAsia="Times New Roman" w:hAnsi="Segoe UI" w:cs="Segoe UI"/>
+          <w:sz w:val="21"/>
+          <w:szCs w:val="21"/>
+          <w:lang w:eastAsia="es-GT"/>
+        </w:rPr>
+        <w:br/>
+        <w:t>Para: llevar un calendario de los contratos.</w:t>
+      </w:r>
+    </w:p>
+    <w:p>
+      <w:r>
+        <w:rPr>
+          <w:rFonts w:ascii="Segoe UI" w:eastAsia="Times New Roman" w:hAnsi="Segoe UI" w:cs="Segoe UI"/>
+          <w:sz w:val="21"/>
+          <w:szCs w:val="21"/>
+          <w:lang w:eastAsia="es-GT"/>
+        </w:rPr>
+        <w:t> </w:t>
       </w:r>
     </w:p>
     <w:p/>
@@ -3588,6 +3790,23 @@
     <w:name w:val="oypena"/>
     <w:basedOn w:val="Fuentedeprrafopredeter"/>
   </w:style>
+  <w:style w:type="paragraph" w:styleId="NormalWeb">
+    <w:name w:val="Normal (Web)"/>
+    <w:basedOn w:val="Normal"/>
+    <w:uiPriority w:val="99"/>
+    <w:semiHidden/>
+    <w:unhideWhenUsed/>
+    <w:rsid w:val="00CE5459"/>
+    <w:pPr>
+      <w:spacing w:before="100" w:beforeAutospacing="1" w:after="100" w:afterAutospacing="1" w:line="240" w:lineRule="auto"/>
+    </w:pPr>
+    <w:rPr>
+      <w:rFonts w:ascii="Times New Roman" w:eastAsia="Times New Roman" w:hAnsi="Times New Roman" w:cs="Times New Roman"/>
+      <w:sz w:val="24"/>
+      <w:szCs w:val="24"/>
+      <w:lang w:eastAsia="es-GT"/>
+    </w:rPr>
+  </w:style>
 </w:styles>
 </file>
 

</xml_diff>

<commit_message>
add:Se agrega imagen del modelo de entidades al archivo EndOfLine.docx en la rama dvelasquez-2024226
</commit_message>
<xml_diff>
--- a/EndOfLine.docx
+++ b/EndOfLine.docx
@@ -19,8 +19,8 @@
           <w:lang w:val="es-ES" w:eastAsia="es-ES"/>
         </w:rPr>
         <w:drawing>
-          <wp:inline distT="0" distB="0" distL="0" distR="0" wp14:anchorId="61DA3BD1" wp14:editId="0C35A376">
-            <wp:extent cx="2249144" cy="847725"/>
+          <wp:inline distT="0" distB="0" distL="0" distR="0">
+            <wp:extent cx="2248535" cy="847725"/>
             <wp:effectExtent l="0" t="0" r="0" b="0"/>
             <wp:docPr id="2" name="Imagen 2"/>
             <wp:cNvGraphicFramePr>
@@ -30,13 +30,13 @@
               <a:graphicData uri="http://schemas.openxmlformats.org/drawingml/2006/picture">
                 <pic:pic xmlns:pic="http://schemas.openxmlformats.org/drawingml/2006/picture">
                   <pic:nvPicPr>
-                    <pic:cNvPr id="0" name="Picture 1"/>
+                    <pic:cNvPr id="2" name="Imagen 2"/>
                     <pic:cNvPicPr>
                       <a:picLocks noChangeAspect="1" noChangeArrowheads="1"/>
                     </pic:cNvPicPr>
                   </pic:nvPicPr>
                   <pic:blipFill>
-                    <a:blip r:embed="rId4" cstate="print">
+                    <a:blip r:embed="rId6" cstate="print">
                       <a:extLst>
                         <a:ext uri="{28A0092B-C50C-407E-A947-70E740481C1C}">
                           <a14:useLocalDpi xmlns:a14="http://schemas.microsoft.com/office/drawing/2010/main" val="0"/>
@@ -48,7 +48,7 @@
                       <a:fillRect/>
                     </a:stretch>
                   </pic:blipFill>
-                  <pic:spPr bwMode="auto">
+                  <pic:spPr>
                     <a:xfrm>
                       <a:off x="0" y="0"/>
                       <a:ext cx="2253277" cy="849283"/>
@@ -120,13 +120,7 @@
         <w:rPr>
           <w:rFonts w:ascii="Arial" w:hAnsi="Arial" w:cs="Arial"/>
         </w:rPr>
-        <w:t>5TO. PERITO EN INFORMATICA</w:t>
-      </w:r>
-      <w:r>
-        <w:rPr>
-          <w:rFonts w:ascii="Arial" w:hAnsi="Arial" w:cs="Arial"/>
-        </w:rPr>
-        <w:t xml:space="preserve"> </w:t>
+        <w:t xml:space="preserve">5TO. PERITO EN INFORMATICA </w:t>
       </w:r>
     </w:p>
     <w:p>
@@ -279,7 +273,6 @@
           <w:rFonts w:ascii="Arial" w:hAnsi="Arial" w:cs="Arial"/>
         </w:rPr>
       </w:pPr>
-      <w:proofErr w:type="spellStart"/>
       <w:r>
         <w:rPr>
           <w:rStyle w:val="oypena"/>
@@ -287,17 +280,7 @@
           <w:color w:val="000000"/>
           <w:sz w:val="40"/>
         </w:rPr>
-        <w:t>End</w:t>
-      </w:r>
-      <w:proofErr w:type="spellEnd"/>
-      <w:r>
-        <w:rPr>
-          <w:rStyle w:val="oypena"/>
-          <w:rFonts w:ascii="Arial" w:hAnsi="Arial" w:cs="Arial"/>
-          <w:color w:val="000000"/>
-          <w:sz w:val="40"/>
-        </w:rPr>
-        <w:t xml:space="preserve"> of Line</w:t>
+        <w:t>End of Line</w:t>
       </w:r>
     </w:p>
     <w:p>
@@ -540,19 +523,7 @@
         <w:rPr>
           <w:rFonts w:ascii="Arial" w:hAnsi="Arial" w:cs="Arial"/>
         </w:rPr>
-        <w:t>2024</w:t>
-      </w:r>
-      <w:r>
-        <w:rPr>
-          <w:rFonts w:ascii="Arial" w:hAnsi="Arial" w:cs="Arial"/>
-        </w:rPr>
-        <w:t>-</w:t>
-      </w:r>
-      <w:r>
-        <w:rPr>
-          <w:rFonts w:ascii="Arial" w:hAnsi="Arial" w:cs="Arial"/>
-        </w:rPr>
-        <w:t>226</w:t>
+        <w:t>2024-226</w:t>
       </w:r>
     </w:p>
     <w:p>
@@ -583,56 +554,7 @@
           <w:rFonts w:ascii="Arial" w:hAnsi="Arial" w:cs="Arial"/>
           <w:sz w:val="24"/>
         </w:rPr>
-        <w:t xml:space="preserve">Guatemala, </w:t>
-      </w:r>
-      <w:r>
-        <w:rPr>
-          <w:rFonts w:ascii="Arial" w:hAnsi="Arial" w:cs="Arial"/>
-          <w:sz w:val="24"/>
-        </w:rPr>
-        <w:t xml:space="preserve">15 </w:t>
-      </w:r>
-      <w:r>
-        <w:rPr>
-          <w:rFonts w:ascii="Arial" w:hAnsi="Arial" w:cs="Arial"/>
-          <w:sz w:val="24"/>
-        </w:rPr>
-        <w:t xml:space="preserve">de </w:t>
-      </w:r>
-      <w:r>
-        <w:rPr>
-          <w:rFonts w:ascii="Arial" w:hAnsi="Arial" w:cs="Arial"/>
-          <w:sz w:val="24"/>
-        </w:rPr>
-        <w:t xml:space="preserve">Julio </w:t>
-      </w:r>
-      <w:r>
-        <w:rPr>
-          <w:rFonts w:ascii="Arial" w:hAnsi="Arial" w:cs="Arial"/>
-          <w:sz w:val="24"/>
-        </w:rPr>
-        <w:t>de 20</w:t>
-      </w:r>
-      <w:r>
-        <w:rPr>
-          <w:rFonts w:ascii="Arial" w:hAnsi="Arial" w:cs="Arial"/>
-          <w:sz w:val="24"/>
-        </w:rPr>
-        <w:t>2</w:t>
-      </w:r>
-      <w:r>
-        <w:rPr>
-          <w:rFonts w:ascii="Arial" w:hAnsi="Arial" w:cs="Arial"/>
-          <w:sz w:val="24"/>
-        </w:rPr>
-        <w:t>5</w:t>
-      </w:r>
-      <w:r>
-        <w:rPr>
-          <w:rFonts w:ascii="Arial" w:hAnsi="Arial" w:cs="Arial"/>
-          <w:sz w:val="24"/>
-        </w:rPr>
-        <w:t>.</w:t>
+        <w:t>Guatemala, 15 de Julio de 2025.</w:t>
       </w:r>
     </w:p>
     <w:p>
@@ -666,6 +588,7 @@
           </w:tcPr>
           <w:p>
             <w:pPr>
+              <w:spacing w:after="0" w:line="240" w:lineRule="auto"/>
               <w:jc w:val="center"/>
               <w:rPr>
                 <w:rFonts w:ascii="Arial" w:eastAsiaTheme="minorHAnsi" w:hAnsi="Arial" w:cs="Arial"/>
@@ -700,6 +623,7 @@
           </w:tcPr>
           <w:p>
             <w:pPr>
+              <w:spacing w:after="0" w:line="240" w:lineRule="auto"/>
               <w:jc w:val="center"/>
               <w:rPr>
                 <w:rFonts w:ascii="Arial" w:eastAsiaTheme="minorHAnsi" w:hAnsi="Arial" w:cs="Arial"/>
@@ -725,6 +649,7 @@
           </w:tcPr>
           <w:p>
             <w:pPr>
+              <w:spacing w:after="0" w:line="240" w:lineRule="auto"/>
               <w:jc w:val="center"/>
               <w:rPr>
                 <w:rFonts w:ascii="Arial" w:eastAsiaTheme="minorHAnsi" w:hAnsi="Arial" w:cs="Arial"/>
@@ -755,27 +680,19 @@
           </w:tcPr>
           <w:p>
             <w:pPr>
+              <w:spacing w:after="0" w:line="240" w:lineRule="auto"/>
               <w:jc w:val="center"/>
               <w:rPr>
                 <w:rFonts w:ascii="Arial" w:eastAsiaTheme="minorHAnsi" w:hAnsi="Arial" w:cs="Arial"/>
                 <w:sz w:val="24"/>
               </w:rPr>
             </w:pPr>
-            <w:proofErr w:type="spellStart"/>
             <w:r>
               <w:rPr>
                 <w:rFonts w:ascii="Arial" w:eastAsiaTheme="minorHAnsi" w:hAnsi="Arial" w:cs="Arial"/>
                 <w:sz w:val="24"/>
               </w:rPr>
-              <w:t>Scrum</w:t>
-            </w:r>
-            <w:proofErr w:type="spellEnd"/>
-            <w:r>
-              <w:rPr>
-                <w:rFonts w:ascii="Arial" w:eastAsiaTheme="minorHAnsi" w:hAnsi="Arial" w:cs="Arial"/>
-                <w:sz w:val="24"/>
-              </w:rPr>
-              <w:t xml:space="preserve"> Master</w:t>
+              <w:t>Scrum Master</w:t>
             </w:r>
           </w:p>
         </w:tc>
@@ -787,6 +704,7 @@
           </w:tcPr>
           <w:p>
             <w:pPr>
+              <w:spacing w:after="0" w:line="240" w:lineRule="auto"/>
               <w:jc w:val="center"/>
               <w:rPr>
                 <w:rFonts w:ascii="Arial" w:eastAsiaTheme="minorHAnsi" w:hAnsi="Arial" w:cs="Arial"/>
@@ -808,6 +726,7 @@
           </w:tcPr>
           <w:p>
             <w:pPr>
+              <w:spacing w:after="0" w:line="240" w:lineRule="auto"/>
               <w:jc w:val="center"/>
               <w:rPr>
                 <w:rFonts w:ascii="Arial" w:eastAsiaTheme="minorHAnsi" w:hAnsi="Arial" w:cs="Arial"/>
@@ -831,6 +750,7 @@
           </w:tcPr>
           <w:p>
             <w:pPr>
+              <w:spacing w:after="0" w:line="240" w:lineRule="auto"/>
               <w:jc w:val="center"/>
               <w:rPr>
                 <w:rFonts w:ascii="Arial" w:eastAsiaTheme="minorHAnsi" w:hAnsi="Arial" w:cs="Arial"/>
@@ -842,49 +762,8 @@
                 <w:rFonts w:ascii="Arial" w:eastAsiaTheme="minorHAnsi" w:hAnsi="Arial" w:cs="Arial"/>
                 <w:sz w:val="24"/>
               </w:rPr>
-              <w:t xml:space="preserve">Ricardo </w:t>
+              <w:t>Ricardo Andre Marroquin Lopez</w:t>
             </w:r>
-            <w:proofErr w:type="spellStart"/>
-            <w:r>
-              <w:rPr>
-                <w:rFonts w:ascii="Arial" w:eastAsiaTheme="minorHAnsi" w:hAnsi="Arial" w:cs="Arial"/>
-                <w:sz w:val="24"/>
-              </w:rPr>
-              <w:t>Andre</w:t>
-            </w:r>
-            <w:proofErr w:type="spellEnd"/>
-            <w:r>
-              <w:rPr>
-                <w:rFonts w:ascii="Arial" w:eastAsiaTheme="minorHAnsi" w:hAnsi="Arial" w:cs="Arial"/>
-                <w:sz w:val="24"/>
-              </w:rPr>
-              <w:t xml:space="preserve"> </w:t>
-            </w:r>
-            <w:proofErr w:type="spellStart"/>
-            <w:r>
-              <w:rPr>
-                <w:rFonts w:ascii="Arial" w:eastAsiaTheme="minorHAnsi" w:hAnsi="Arial" w:cs="Arial"/>
-                <w:sz w:val="24"/>
-              </w:rPr>
-              <w:t>Marroquin</w:t>
-            </w:r>
-            <w:proofErr w:type="spellEnd"/>
-            <w:r>
-              <w:rPr>
-                <w:rFonts w:ascii="Arial" w:eastAsiaTheme="minorHAnsi" w:hAnsi="Arial" w:cs="Arial"/>
-                <w:sz w:val="24"/>
-              </w:rPr>
-              <w:t xml:space="preserve"> </w:t>
-            </w:r>
-            <w:proofErr w:type="spellStart"/>
-            <w:r>
-              <w:rPr>
-                <w:rFonts w:ascii="Arial" w:eastAsiaTheme="minorHAnsi" w:hAnsi="Arial" w:cs="Arial"/>
-                <w:sz w:val="24"/>
-              </w:rPr>
-              <w:t>Lopez</w:t>
-            </w:r>
-            <w:proofErr w:type="spellEnd"/>
           </w:p>
         </w:tc>
         <w:tc>
@@ -893,6 +772,7 @@
           </w:tcPr>
           <w:p>
             <w:pPr>
+              <w:spacing w:after="0" w:line="240" w:lineRule="auto"/>
               <w:jc w:val="center"/>
               <w:rPr>
                 <w:rFonts w:ascii="Arial" w:eastAsiaTheme="minorHAnsi" w:hAnsi="Arial" w:cs="Arial"/>
@@ -916,6 +796,7 @@
           </w:tcPr>
           <w:p>
             <w:pPr>
+              <w:spacing w:after="0" w:line="240" w:lineRule="auto"/>
               <w:jc w:val="center"/>
               <w:rPr>
                 <w:rFonts w:ascii="Arial" w:eastAsiaTheme="minorHAnsi" w:hAnsi="Arial" w:cs="Arial"/>
@@ -927,23 +808,7 @@
                 <w:rFonts w:ascii="Arial" w:eastAsiaTheme="minorHAnsi" w:hAnsi="Arial" w:cs="Arial"/>
                 <w:sz w:val="24"/>
               </w:rPr>
-              <w:t xml:space="preserve">Rigoberto </w:t>
-            </w:r>
-            <w:proofErr w:type="spellStart"/>
-            <w:r>
-              <w:rPr>
-                <w:rFonts w:ascii="Arial" w:eastAsiaTheme="minorHAnsi" w:hAnsi="Arial" w:cs="Arial"/>
-                <w:sz w:val="24"/>
-              </w:rPr>
-              <w:t>Godinez</w:t>
-            </w:r>
-            <w:proofErr w:type="spellEnd"/>
-            <w:r>
-              <w:rPr>
-                <w:rFonts w:ascii="Arial" w:eastAsiaTheme="minorHAnsi" w:hAnsi="Arial" w:cs="Arial"/>
-                <w:sz w:val="24"/>
-              </w:rPr>
-              <w:t xml:space="preserve"> Fajardo</w:t>
+              <w:t>Rigoberto Godinez Fajardo</w:t>
             </w:r>
           </w:p>
         </w:tc>
@@ -953,6 +818,7 @@
           </w:tcPr>
           <w:p>
             <w:pPr>
+              <w:spacing w:after="0" w:line="240" w:lineRule="auto"/>
               <w:jc w:val="center"/>
               <w:rPr>
                 <w:rFonts w:ascii="Arial" w:eastAsiaTheme="minorHAnsi" w:hAnsi="Arial" w:cs="Arial"/>
@@ -977,6 +843,7 @@
           </w:tcPr>
           <w:p>
             <w:pPr>
+              <w:spacing w:after="0" w:line="240" w:lineRule="auto"/>
               <w:jc w:val="center"/>
               <w:rPr>
                 <w:rFonts w:ascii="Arial" w:eastAsiaTheme="minorHAnsi" w:hAnsi="Arial" w:cs="Arial"/>
@@ -988,23 +855,7 @@
                 <w:rFonts w:ascii="Arial" w:eastAsiaTheme="minorHAnsi" w:hAnsi="Arial" w:cs="Arial"/>
                 <w:sz w:val="24"/>
               </w:rPr>
-              <w:t xml:space="preserve">Dany </w:t>
-            </w:r>
-            <w:proofErr w:type="spellStart"/>
-            <w:r>
-              <w:rPr>
-                <w:rFonts w:ascii="Arial" w:eastAsiaTheme="minorHAnsi" w:hAnsi="Arial" w:cs="Arial"/>
-                <w:sz w:val="24"/>
-              </w:rPr>
-              <w:t>Ixbalanqué</w:t>
-            </w:r>
-            <w:proofErr w:type="spellEnd"/>
-            <w:r>
-              <w:rPr>
-                <w:rFonts w:ascii="Arial" w:eastAsiaTheme="minorHAnsi" w:hAnsi="Arial" w:cs="Arial"/>
-                <w:sz w:val="24"/>
-              </w:rPr>
-              <w:t xml:space="preserve"> Lucas Vicente</w:t>
+              <w:t>Dany Ixbalanqué Lucas Vicente</w:t>
             </w:r>
           </w:p>
         </w:tc>
@@ -1014,6 +865,7 @@
           </w:tcPr>
           <w:p>
             <w:pPr>
+              <w:spacing w:after="0" w:line="240" w:lineRule="auto"/>
               <w:jc w:val="center"/>
               <w:rPr>
                 <w:rFonts w:ascii="Arial" w:eastAsiaTheme="minorHAnsi" w:hAnsi="Arial" w:cs="Arial"/>
@@ -1037,6 +889,7 @@
           </w:tcPr>
           <w:p>
             <w:pPr>
+              <w:spacing w:after="0" w:line="240" w:lineRule="auto"/>
               <w:jc w:val="center"/>
               <w:rPr>
                 <w:rFonts w:ascii="Arial" w:eastAsiaTheme="minorHAnsi" w:hAnsi="Arial" w:cs="Arial"/>
@@ -1048,39 +901,7 @@
                 <w:rFonts w:ascii="Arial" w:eastAsiaTheme="minorHAnsi" w:hAnsi="Arial" w:cs="Arial"/>
                 <w:sz w:val="24"/>
               </w:rPr>
-              <w:t xml:space="preserve">Otto </w:t>
-            </w:r>
-            <w:proofErr w:type="spellStart"/>
-            <w:r>
-              <w:rPr>
-                <w:rFonts w:ascii="Arial" w:eastAsiaTheme="minorHAnsi" w:hAnsi="Arial" w:cs="Arial"/>
-                <w:sz w:val="24"/>
-              </w:rPr>
-              <w:t>Raul</w:t>
-            </w:r>
-            <w:proofErr w:type="spellEnd"/>
-            <w:r>
-              <w:rPr>
-                <w:rFonts w:ascii="Arial" w:eastAsiaTheme="minorHAnsi" w:hAnsi="Arial" w:cs="Arial"/>
-                <w:sz w:val="24"/>
-              </w:rPr>
-              <w:t xml:space="preserve"> </w:t>
-            </w:r>
-            <w:proofErr w:type="spellStart"/>
-            <w:r>
-              <w:rPr>
-                <w:rFonts w:ascii="Arial" w:eastAsiaTheme="minorHAnsi" w:hAnsi="Arial" w:cs="Arial"/>
-                <w:sz w:val="24"/>
-              </w:rPr>
-              <w:t>Diaz</w:t>
-            </w:r>
-            <w:proofErr w:type="spellEnd"/>
-            <w:r>
-              <w:rPr>
-                <w:rFonts w:ascii="Arial" w:eastAsiaTheme="minorHAnsi" w:hAnsi="Arial" w:cs="Arial"/>
-                <w:sz w:val="24"/>
-              </w:rPr>
-              <w:t xml:space="preserve"> Batres</w:t>
+              <w:t>Otto Raul Diaz Batres</w:t>
             </w:r>
           </w:p>
         </w:tc>
@@ -1090,6 +911,7 @@
           </w:tcPr>
           <w:p>
             <w:pPr>
+              <w:spacing w:after="0" w:line="240" w:lineRule="auto"/>
               <w:jc w:val="center"/>
               <w:rPr>
                 <w:rFonts w:ascii="Arial" w:eastAsiaTheme="minorHAnsi" w:hAnsi="Arial" w:cs="Arial"/>
@@ -1113,6 +935,7 @@
           </w:tcPr>
           <w:p>
             <w:pPr>
+              <w:spacing w:after="0" w:line="240" w:lineRule="auto"/>
               <w:jc w:val="center"/>
               <w:rPr>
                 <w:rFonts w:ascii="Arial" w:eastAsiaTheme="minorHAnsi" w:hAnsi="Arial" w:cs="Arial"/>
@@ -1134,6 +957,7 @@
           </w:tcPr>
           <w:p>
             <w:pPr>
+              <w:spacing w:after="0" w:line="240" w:lineRule="auto"/>
               <w:jc w:val="center"/>
               <w:rPr>
                 <w:rFonts w:ascii="Arial" w:eastAsiaTheme="minorHAnsi" w:hAnsi="Arial" w:cs="Arial"/>
@@ -1157,6 +981,7 @@
           </w:tcPr>
           <w:p>
             <w:pPr>
+              <w:spacing w:after="0" w:line="240" w:lineRule="auto"/>
               <w:jc w:val="center"/>
               <w:rPr>
                 <w:rFonts w:ascii="Arial" w:eastAsiaTheme="minorHAnsi" w:hAnsi="Arial" w:cs="Arial"/>
@@ -1168,33 +993,8 @@
                 <w:rFonts w:ascii="Arial" w:eastAsiaTheme="minorHAnsi" w:hAnsi="Arial" w:cs="Arial"/>
                 <w:sz w:val="24"/>
               </w:rPr>
-              <w:t xml:space="preserve">Isaac </w:t>
+              <w:t>Isaac Tiguilá Véliz</w:t>
             </w:r>
-            <w:proofErr w:type="spellStart"/>
-            <w:r>
-              <w:rPr>
-                <w:rFonts w:ascii="Arial" w:eastAsiaTheme="minorHAnsi" w:hAnsi="Arial" w:cs="Arial"/>
-                <w:sz w:val="24"/>
-              </w:rPr>
-              <w:t>Tiguilá</w:t>
-            </w:r>
-            <w:proofErr w:type="spellEnd"/>
-            <w:r>
-              <w:rPr>
-                <w:rFonts w:ascii="Arial" w:eastAsiaTheme="minorHAnsi" w:hAnsi="Arial" w:cs="Arial"/>
-                <w:sz w:val="24"/>
-              </w:rPr>
-              <w:t xml:space="preserve"> </w:t>
-            </w:r>
-            <w:proofErr w:type="spellStart"/>
-            <w:r>
-              <w:rPr>
-                <w:rFonts w:ascii="Arial" w:eastAsiaTheme="minorHAnsi" w:hAnsi="Arial" w:cs="Arial"/>
-                <w:sz w:val="24"/>
-              </w:rPr>
-              <w:t>Véliz</w:t>
-            </w:r>
-            <w:proofErr w:type="spellEnd"/>
           </w:p>
         </w:tc>
         <w:tc>
@@ -1203,6 +1003,7 @@
           </w:tcPr>
           <w:p>
             <w:pPr>
+              <w:spacing w:after="0" w:line="240" w:lineRule="auto"/>
               <w:jc w:val="center"/>
               <w:rPr>
                 <w:rFonts w:ascii="Arial" w:eastAsiaTheme="minorHAnsi" w:hAnsi="Arial" w:cs="Arial"/>
@@ -1226,6 +1027,7 @@
           </w:tcPr>
           <w:p>
             <w:pPr>
+              <w:spacing w:after="0" w:line="240" w:lineRule="auto"/>
               <w:jc w:val="center"/>
               <w:rPr>
                 <w:rFonts w:ascii="Arial" w:eastAsiaTheme="minorEastAsia" w:hAnsi="Arial" w:cs="Arial"/>
@@ -1233,52 +1035,14 @@
                 <w:szCs w:val="24"/>
               </w:rPr>
             </w:pPr>
-            <w:proofErr w:type="spellStart"/>
             <w:r>
               <w:rPr>
                 <w:rFonts w:ascii="Arial" w:eastAsiaTheme="minorEastAsia" w:hAnsi="Arial" w:cs="Arial"/>
                 <w:sz w:val="24"/>
                 <w:szCs w:val="24"/>
               </w:rPr>
-              <w:t>Josue</w:t>
+              <w:t>Josue David Sajche Boror</w:t>
             </w:r>
-            <w:proofErr w:type="spellEnd"/>
-            <w:r>
-              <w:rPr>
-                <w:rFonts w:ascii="Arial" w:eastAsiaTheme="minorEastAsia" w:hAnsi="Arial" w:cs="Arial"/>
-                <w:sz w:val="24"/>
-                <w:szCs w:val="24"/>
-              </w:rPr>
-              <w:t xml:space="preserve"> David </w:t>
-            </w:r>
-            <w:proofErr w:type="spellStart"/>
-            <w:r>
-              <w:rPr>
-                <w:rFonts w:ascii="Arial" w:eastAsiaTheme="minorEastAsia" w:hAnsi="Arial" w:cs="Arial"/>
-                <w:sz w:val="24"/>
-                <w:szCs w:val="24"/>
-              </w:rPr>
-              <w:t>Sajche</w:t>
-            </w:r>
-            <w:proofErr w:type="spellEnd"/>
-            <w:r>
-              <w:rPr>
-                <w:rFonts w:ascii="Arial" w:eastAsiaTheme="minorEastAsia" w:hAnsi="Arial" w:cs="Arial"/>
-                <w:sz w:val="24"/>
-                <w:szCs w:val="24"/>
-              </w:rPr>
-              <w:t xml:space="preserve"> </w:t>
-            </w:r>
-            <w:proofErr w:type="spellStart"/>
-            <w:r>
-              <w:rPr>
-                <w:rFonts w:ascii="Arial" w:eastAsiaTheme="minorEastAsia" w:hAnsi="Arial" w:cs="Arial"/>
-                <w:sz w:val="24"/>
-                <w:szCs w:val="24"/>
-              </w:rPr>
-              <w:t>Boror</w:t>
-            </w:r>
-            <w:proofErr w:type="spellEnd"/>
           </w:p>
         </w:tc>
         <w:tc>
@@ -1287,6 +1051,7 @@
           </w:tcPr>
           <w:p>
             <w:pPr>
+              <w:spacing w:after="0" w:line="240" w:lineRule="auto"/>
               <w:jc w:val="center"/>
               <w:rPr>
                 <w:rFonts w:ascii="Arial" w:eastAsiaTheme="minorEastAsia" w:hAnsi="Arial" w:cs="Arial"/>
@@ -1312,6 +1077,7 @@
           </w:tcPr>
           <w:p>
             <w:pPr>
+              <w:spacing w:after="0" w:line="240" w:lineRule="auto"/>
               <w:jc w:val="center"/>
               <w:rPr>
                 <w:rFonts w:ascii="Arial" w:eastAsiaTheme="minorHAnsi" w:hAnsi="Arial" w:cs="Arial"/>
@@ -1323,33 +1089,8 @@
                 <w:rFonts w:ascii="Arial" w:eastAsiaTheme="minorHAnsi" w:hAnsi="Arial" w:cs="Arial"/>
                 <w:sz w:val="24"/>
               </w:rPr>
-              <w:t xml:space="preserve">Francisco Emanuel </w:t>
+              <w:t>Francisco Emanuel Milian Gonzalez</w:t>
             </w:r>
-            <w:proofErr w:type="spellStart"/>
-            <w:r>
-              <w:rPr>
-                <w:rFonts w:ascii="Arial" w:eastAsiaTheme="minorHAnsi" w:hAnsi="Arial" w:cs="Arial"/>
-                <w:sz w:val="24"/>
-              </w:rPr>
-              <w:t>Milian</w:t>
-            </w:r>
-            <w:proofErr w:type="spellEnd"/>
-            <w:r>
-              <w:rPr>
-                <w:rFonts w:ascii="Arial" w:eastAsiaTheme="minorHAnsi" w:hAnsi="Arial" w:cs="Arial"/>
-                <w:sz w:val="24"/>
-              </w:rPr>
-              <w:t xml:space="preserve"> </w:t>
-            </w:r>
-            <w:proofErr w:type="spellStart"/>
-            <w:r>
-              <w:rPr>
-                <w:rFonts w:ascii="Arial" w:eastAsiaTheme="minorHAnsi" w:hAnsi="Arial" w:cs="Arial"/>
-                <w:sz w:val="24"/>
-              </w:rPr>
-              <w:t>Gonzalez</w:t>
-            </w:r>
-            <w:proofErr w:type="spellEnd"/>
           </w:p>
         </w:tc>
         <w:tc>
@@ -1358,6 +1099,7 @@
           </w:tcPr>
           <w:p>
             <w:pPr>
+              <w:spacing w:after="0" w:line="240" w:lineRule="auto"/>
               <w:jc w:val="center"/>
               <w:rPr>
                 <w:rFonts w:ascii="Arial" w:eastAsiaTheme="minorHAnsi" w:hAnsi="Arial" w:cs="Arial"/>
@@ -1381,6 +1123,7 @@
           </w:tcPr>
           <w:p>
             <w:pPr>
+              <w:spacing w:after="0" w:line="240" w:lineRule="auto"/>
               <w:jc w:val="center"/>
               <w:rPr>
                 <w:rFonts w:ascii="Arial" w:eastAsiaTheme="minorHAnsi" w:hAnsi="Arial" w:cs="Arial"/>
@@ -1392,23 +1135,7 @@
                 <w:rFonts w:ascii="Arial" w:eastAsiaTheme="minorHAnsi" w:hAnsi="Arial" w:cs="Arial"/>
                 <w:sz w:val="24"/>
               </w:rPr>
-              <w:t xml:space="preserve">Luis Pedro </w:t>
-            </w:r>
-            <w:proofErr w:type="spellStart"/>
-            <w:r>
-              <w:rPr>
-                <w:rFonts w:ascii="Arial" w:eastAsiaTheme="minorHAnsi" w:hAnsi="Arial" w:cs="Arial"/>
-                <w:sz w:val="24"/>
-              </w:rPr>
-              <w:t>Alay</w:t>
-            </w:r>
-            <w:proofErr w:type="spellEnd"/>
-            <w:r>
-              <w:rPr>
-                <w:rFonts w:ascii="Arial" w:eastAsiaTheme="minorHAnsi" w:hAnsi="Arial" w:cs="Arial"/>
-                <w:sz w:val="24"/>
-              </w:rPr>
-              <w:t xml:space="preserve"> López</w:t>
+              <w:t>Luis Pedro Alay López</w:t>
             </w:r>
           </w:p>
         </w:tc>
@@ -1418,6 +1145,7 @@
           </w:tcPr>
           <w:p>
             <w:pPr>
+              <w:spacing w:after="0" w:line="240" w:lineRule="auto"/>
               <w:jc w:val="center"/>
               <w:rPr>
                 <w:rFonts w:ascii="Arial" w:eastAsiaTheme="minorHAnsi" w:hAnsi="Arial" w:cs="Arial"/>
@@ -1441,6 +1169,7 @@
           </w:tcPr>
           <w:p>
             <w:pPr>
+              <w:spacing w:after="0" w:line="240" w:lineRule="auto"/>
               <w:jc w:val="center"/>
               <w:rPr>
                 <w:rFonts w:ascii="Arial" w:eastAsiaTheme="minorHAnsi" w:hAnsi="Arial" w:cs="Arial"/>
@@ -1452,17 +1181,8 @@
                 <w:rFonts w:ascii="Arial" w:eastAsiaTheme="minorHAnsi" w:hAnsi="Arial" w:cs="Arial"/>
                 <w:sz w:val="24"/>
               </w:rPr>
-              <w:t xml:space="preserve">David Francisco López </w:t>
+              <w:t>David Francisco López Sicá</w:t>
             </w:r>
-            <w:proofErr w:type="spellStart"/>
-            <w:r>
-              <w:rPr>
-                <w:rFonts w:ascii="Arial" w:eastAsiaTheme="minorHAnsi" w:hAnsi="Arial" w:cs="Arial"/>
-                <w:sz w:val="24"/>
-              </w:rPr>
-              <w:t>Sicá</w:t>
-            </w:r>
-            <w:proofErr w:type="spellEnd"/>
           </w:p>
         </w:tc>
         <w:tc>
@@ -1471,6 +1191,7 @@
           </w:tcPr>
           <w:p>
             <w:pPr>
+              <w:spacing w:after="0" w:line="240" w:lineRule="auto"/>
               <w:jc w:val="center"/>
               <w:rPr>
                 <w:rFonts w:ascii="Arial" w:eastAsiaTheme="minorHAnsi" w:hAnsi="Arial" w:cs="Arial"/>
@@ -1680,13 +1401,7 @@
     </w:p>
     <w:p>
       <w:r>
-        <w:t>HUDV</w:t>
-      </w:r>
-      <w:r>
-        <w:t xml:space="preserve">-001 </w:t>
-      </w:r>
-      <w:r>
-        <w:t>Consulta de fecha</w:t>
+        <w:t>HUDV-001 Consulta de fecha</w:t>
       </w:r>
     </w:p>
     <w:p>
@@ -1706,13 +1421,7 @@
     </w:p>
     <w:p>
       <w:r>
-        <w:t>HUDV-002</w:t>
-      </w:r>
-      <w:r>
-        <w:t xml:space="preserve"> </w:t>
-      </w:r>
-      <w:r>
-        <w:t>Total de una factura</w:t>
+        <w:t>HUDV-002 Total de una factura</w:t>
       </w:r>
     </w:p>
     <w:p>
@@ -1750,6 +1459,1703 @@
         <w:t>Para: Analizar cuántas se realizaron en efectivo, tarjeta u otros</w:t>
       </w:r>
     </w:p>
+    <w:p/>
+    <w:p>
+      <w:r>
+        <w:t>HUDM-004 Registro de nuevo proveedor</w:t>
+      </w:r>
+    </w:p>
+    <w:p>
+      <w:r>
+        <w:t>Como: Encargado de compras</w:t>
+      </w:r>
+    </w:p>
+    <w:p>
+      <w:r>
+        <w:t>Quiero: Registrar un nuevo proveedor con su código, nombre, apellido, teléfono y correo.</w:t>
+      </w:r>
+    </w:p>
+    <w:p>
+      <w:r>
+        <w:t>Para: Poder tener sus datos actualizados y contactar fácilmente cuando necesite hacer pedidos.</w:t>
+      </w:r>
+    </w:p>
+    <w:p>
+      <w:r>
+        <w:t>HUDM-005 Buscar Proveedores rápidamente</w:t>
+      </w:r>
+    </w:p>
+    <w:p>
+      <w:r>
+        <w:t>Como: Administrador del sistema</w:t>
+      </w:r>
+    </w:p>
+    <w:p>
+      <w:r>
+        <w:t>Quiero:</w:t>
+      </w:r>
+      <w:r>
+        <w:tab/>
+        <w:t>Buscar proveedores por su nombre o apellido</w:t>
+      </w:r>
+    </w:p>
+    <w:p>
+      <w:r>
+        <w:t>Para: Acceder rápidamente a su información de contacto sin tener que revisar toda la base de datos.</w:t>
+      </w:r>
+    </w:p>
+    <w:p>
+      <w:r>
+        <w:t>HUDM-006 Editar un Proveedor para contacto</w:t>
+      </w:r>
+    </w:p>
+    <w:p>
+      <w:r>
+        <w:t>Como: Supervisor</w:t>
+      </w:r>
+    </w:p>
+    <w:p>
+      <w:r>
+        <w:t>Quiero: Editar el correo o teléfono de un proveedor existente.</w:t>
+      </w:r>
+    </w:p>
+    <w:p>
+      <w:r>
+        <w:t>Para: Asegurar que los datos estén siempre actualizados y no se pierda la comunicación de contacto.</w:t>
+      </w:r>
+    </w:p>
+    <w:p/>
+    <w:p>
+      <w:r>
+        <w:lastRenderedPageBreak/>
+        <w:t>HURM-007 Registro de nuevo Empleado</w:t>
+      </w:r>
+    </w:p>
+    <w:p>
+      <w:r>
+        <w:t>Como: Empleado del área</w:t>
+      </w:r>
+      <w:r>
+        <w:br/>
+        <w:t>Quiero: Registrar o agregar los datos de un nuevo empleado al sistema</w:t>
+      </w:r>
+      <w:r>
+        <w:br/>
+        <w:t>Para</w:t>
+      </w:r>
+      <w:r>
+        <w:rPr>
+          <w:rStyle w:val="Textoennegrita"/>
+        </w:rPr>
+        <w:t>:</w:t>
+      </w:r>
+      <w:r>
+        <w:t xml:space="preserve"> Tener control del personal que trabaja en la empresa y sus datos de contacto</w:t>
+      </w:r>
+    </w:p>
+    <w:p/>
+    <w:p>
+      <w:r>
+        <w:t>HURM-008 Consulta de Empleado</w:t>
+      </w:r>
+    </w:p>
+    <w:p>
+      <w:r>
+        <w:t>Como: Empleado del área</w:t>
+      </w:r>
+      <w:r>
+        <w:br/>
+        <w:t>Quiero: Consultar los datos de un empleado registrado</w:t>
+      </w:r>
+      <w:r>
+        <w:br/>
+        <w:t>Para: Verificar su información o actualizarla si es necesario</w:t>
+      </w:r>
+    </w:p>
+    <w:p/>
+    <w:p>
+      <w:r>
+        <w:t>HURM-009 Actualización de Datos del Empleado</w:t>
+      </w:r>
+    </w:p>
+    <w:p>
+      <w:r>
+        <w:t>Como: Empleado del área</w:t>
+      </w:r>
+      <w:r>
+        <w:br/>
+        <w:t>Quiero: Modificar o actualizar los datos de un empleado existente</w:t>
+      </w:r>
+      <w:r>
+        <w:br/>
+        <w:t>Para: Mantener la información del personal siempre actualizada</w:t>
+      </w:r>
+    </w:p>
+    <w:p/>
+    <w:p>
+      <w:r>
+        <w:t>HUDL-010 Consulta de Datos de los clientes</w:t>
+      </w:r>
+    </w:p>
+    <w:p>
+      <w:r>
+        <w:t>Como: Gerente de ventas.</w:t>
+      </w:r>
+    </w:p>
+    <w:p>
+      <w:r>
+        <w:t>Quiero: Consultar el inventario completo de todos los vehículos, incluyendo el estado del vehículo si esta (disponible, reservado).</w:t>
+      </w:r>
+    </w:p>
+    <w:p>
+      <w:r>
+        <w:t>Para: Disponer de la información precisa en tiempo real de cada cliente así facilitando una venta.</w:t>
+      </w:r>
+    </w:p>
+    <w:p>
+      <w:pPr>
+        <w:rPr>
+          <w:u w:val="single"/>
+        </w:rPr>
+      </w:pPr>
+      <w:r>
+        <w:t>HUDL-011 Registro de datos de los clientes</w:t>
+      </w:r>
+    </w:p>
+    <w:p>
+      <w:r>
+        <w:t>Como: Vendedor de la concesionaria.</w:t>
+      </w:r>
+    </w:p>
+    <w:p>
+      <w:r>
+        <w:t>Quiero: Registrar los datos de cada cliente como (correos, llamadas, visitas), notas sobre sus preferencias como (modelo de auto, presupuesto).</w:t>
+      </w:r>
+    </w:p>
+    <w:p>
+      <w:r>
+        <w:t>Para: Lograr no perder ninguna oportunidad de venta, por contratiempo con los clientes a la hora de una venta.</w:t>
+      </w:r>
+    </w:p>
+    <w:p>
+      <w:r>
+        <w:t>HUDL-012 Generador de reportes detallados</w:t>
+      </w:r>
+    </w:p>
+    <w:p>
+      <w:r>
+        <w:t>Como: Gerente de ventas:</w:t>
+      </w:r>
+    </w:p>
+    <w:p>
+      <w:r>
+        <w:t>Quiero: Poder generar reportes detallados de las ventas que se realizan por cada vendedor de la concesionaria y el período de tiempo.</w:t>
+      </w:r>
+    </w:p>
+    <w:p>
+      <w:r>
+        <w:t>Para: Para tener un control detallado de cada vendedor, así justificando la venta de cada uno y quien rinde mejor en el trabajo.</w:t>
+      </w:r>
+    </w:p>
+    <w:p>
+      <w:pPr>
+        <w:rPr>
+          <w:u w:val="single"/>
+        </w:rPr>
+      </w:pPr>
+    </w:p>
+    <w:p/>
+    <w:p>
+      <w:pPr>
+        <w:rPr>
+          <w:sz w:val="20"/>
+          <w:szCs w:val="20"/>
+        </w:rPr>
+      </w:pPr>
+      <w:r>
+        <w:rPr>
+          <w:sz w:val="20"/>
+          <w:szCs w:val="20"/>
+        </w:rPr>
+        <w:t>HUOD-013 Reserva Rapida</w:t>
+      </w:r>
+    </w:p>
+    <w:p>
+      <w:pPr>
+        <w:rPr>
+          <w:sz w:val="20"/>
+          <w:szCs w:val="20"/>
+        </w:rPr>
+      </w:pPr>
+      <w:r>
+        <w:rPr>
+          <w:sz w:val="20"/>
+          <w:szCs w:val="20"/>
+        </w:rPr>
+        <w:t>Como: Dueño</w:t>
+      </w:r>
+    </w:p>
+    <w:p>
+      <w:pPr>
+        <w:rPr>
+          <w:sz w:val="20"/>
+          <w:szCs w:val="20"/>
+        </w:rPr>
+      </w:pPr>
+      <w:r>
+        <w:rPr>
+          <w:sz w:val="20"/>
+          <w:szCs w:val="20"/>
+        </w:rPr>
+        <w:t>Quiero: Reservar las citas de los clientes por medio de correo.</w:t>
+      </w:r>
+    </w:p>
+    <w:p>
+      <w:pPr>
+        <w:rPr>
+          <w:sz w:val="20"/>
+          <w:szCs w:val="20"/>
+        </w:rPr>
+      </w:pPr>
+      <w:r>
+        <w:rPr>
+          <w:sz w:val="20"/>
+          <w:szCs w:val="20"/>
+        </w:rPr>
+        <w:t>Para: que no tenga que llamar ni esperar atención personalizada.</w:t>
+      </w:r>
+    </w:p>
+    <w:p/>
+    <w:p>
+      <w:pPr>
+        <w:rPr>
+          <w:sz w:val="20"/>
+          <w:szCs w:val="20"/>
+        </w:rPr>
+      </w:pPr>
+      <w:r>
+        <w:rPr>
+          <w:sz w:val="20"/>
+          <w:szCs w:val="20"/>
+        </w:rPr>
+        <w:t>HUOD-014 Buscador de Concesionarios Mas Cercanos</w:t>
+      </w:r>
+    </w:p>
+    <w:p>
+      <w:pPr>
+        <w:rPr>
+          <w:sz w:val="20"/>
+          <w:szCs w:val="20"/>
+        </w:rPr>
+      </w:pPr>
+      <w:r>
+        <w:rPr>
+          <w:sz w:val="20"/>
+          <w:szCs w:val="20"/>
+        </w:rPr>
+        <w:t>Como: Usuario Interesado</w:t>
+      </w:r>
+    </w:p>
+    <w:p>
+      <w:pPr>
+        <w:rPr>
+          <w:sz w:val="20"/>
+          <w:szCs w:val="20"/>
+        </w:rPr>
+      </w:pPr>
+      <w:r>
+        <w:rPr>
+          <w:sz w:val="20"/>
+          <w:szCs w:val="20"/>
+        </w:rPr>
+        <w:t>Quiero: poder buscar concesionarios por ubicación.</w:t>
+      </w:r>
+    </w:p>
+    <w:p>
+      <w:pPr>
+        <w:rPr>
+          <w:sz w:val="20"/>
+          <w:szCs w:val="20"/>
+        </w:rPr>
+      </w:pPr>
+      <w:r>
+        <w:rPr>
+          <w:sz w:val="20"/>
+          <w:szCs w:val="20"/>
+        </w:rPr>
+        <w:t>Para: pueda encontrar fácilmente el más cercano a mí, ver su información de contacto y comunicarme si me interesa.</w:t>
+      </w:r>
+    </w:p>
+    <w:p>
+      <w:pPr>
+        <w:rPr>
+          <w:sz w:val="20"/>
+          <w:szCs w:val="20"/>
+        </w:rPr>
+      </w:pPr>
+    </w:p>
+    <w:p>
+      <w:pPr>
+        <w:ind w:left="720" w:hanging="720"/>
+        <w:rPr>
+          <w:sz w:val="20"/>
+          <w:szCs w:val="20"/>
+        </w:rPr>
+      </w:pPr>
+      <w:r>
+        <w:rPr>
+          <w:sz w:val="20"/>
+          <w:szCs w:val="20"/>
+        </w:rPr>
+        <w:t>HUOD-015 Formulario de contacto por nombre de Concesionario</w:t>
+      </w:r>
+    </w:p>
+    <w:p>
+      <w:pPr>
+        <w:rPr>
+          <w:sz w:val="20"/>
+          <w:szCs w:val="20"/>
+        </w:rPr>
+      </w:pPr>
+      <w:r>
+        <w:rPr>
+          <w:sz w:val="20"/>
+          <w:szCs w:val="20"/>
+        </w:rPr>
+        <w:t>Como: Visitante</w:t>
+      </w:r>
+    </w:p>
+    <w:p>
+      <w:pPr>
+        <w:rPr>
+          <w:sz w:val="20"/>
+          <w:szCs w:val="20"/>
+        </w:rPr>
+      </w:pPr>
+      <w:r>
+        <w:rPr>
+          <w:sz w:val="20"/>
+          <w:szCs w:val="20"/>
+        </w:rPr>
+        <w:t>Quiero: poder enviar un mensaje directamente a la sucursal especifica que me interesa.</w:t>
+      </w:r>
+    </w:p>
+    <w:p>
+      <w:pPr>
+        <w:rPr>
+          <w:sz w:val="20"/>
+          <w:szCs w:val="20"/>
+        </w:rPr>
+      </w:pPr>
+      <w:r>
+        <w:rPr>
+          <w:sz w:val="20"/>
+          <w:szCs w:val="20"/>
+        </w:rPr>
+        <w:t>Para: que un asesor me responda mis dudas sin tener que hacer una llamada.</w:t>
+      </w:r>
+      <w:r>
+        <w:rPr>
+          <w:sz w:val="20"/>
+          <w:szCs w:val="20"/>
+        </w:rPr>
+        <w:tab/>
+      </w:r>
+    </w:p>
+    <w:p>
+      <w:pPr>
+        <w:rPr>
+          <w:sz w:val="20"/>
+          <w:szCs w:val="20"/>
+        </w:rPr>
+      </w:pPr>
+    </w:p>
+    <w:p>
+      <w:pPr>
+        <w:rPr>
+          <w:sz w:val="20"/>
+          <w:szCs w:val="20"/>
+        </w:rPr>
+      </w:pPr>
+      <w:r>
+        <w:rPr>
+          <w:sz w:val="20"/>
+          <w:szCs w:val="20"/>
+        </w:rPr>
+        <w:t>HUCN-016 Ver los tipos de Membresías</w:t>
+      </w:r>
+    </w:p>
+    <w:p>
+      <w:pPr>
+        <w:rPr>
+          <w:sz w:val="20"/>
+          <w:szCs w:val="20"/>
+        </w:rPr>
+      </w:pPr>
+      <w:r>
+        <w:rPr>
+          <w:sz w:val="20"/>
+          <w:szCs w:val="20"/>
+        </w:rPr>
+        <w:t>Como: Empleado de logística.</w:t>
+      </w:r>
+    </w:p>
+    <w:p>
+      <w:pPr>
+        <w:rPr>
+          <w:sz w:val="20"/>
+          <w:szCs w:val="20"/>
+        </w:rPr>
+      </w:pPr>
+      <w:r>
+        <w:rPr>
+          <w:sz w:val="20"/>
+          <w:szCs w:val="20"/>
+        </w:rPr>
+        <w:t>Quiero: Mostrar los tipos de membresías que hay.</w:t>
+      </w:r>
+    </w:p>
+    <w:p>
+      <w:pPr>
+        <w:rPr>
+          <w:sz w:val="20"/>
+          <w:szCs w:val="20"/>
+        </w:rPr>
+      </w:pPr>
+      <w:r>
+        <w:rPr>
+          <w:sz w:val="20"/>
+          <w:szCs w:val="20"/>
+        </w:rPr>
+        <w:t>Para: Para que el cliente se interese mas en las membresías.</w:t>
+      </w:r>
+    </w:p>
+    <w:p>
+      <w:pPr>
+        <w:rPr>
+          <w:sz w:val="20"/>
+          <w:szCs w:val="20"/>
+        </w:rPr>
+      </w:pPr>
+    </w:p>
+    <w:p>
+      <w:pPr>
+        <w:rPr>
+          <w:sz w:val="20"/>
+          <w:szCs w:val="20"/>
+        </w:rPr>
+      </w:pPr>
+      <w:r>
+        <w:rPr>
+          <w:sz w:val="20"/>
+          <w:szCs w:val="20"/>
+        </w:rPr>
+        <w:t>HUCN-017 Gestionar las mensualidades</w:t>
+      </w:r>
+    </w:p>
+    <w:p>
+      <w:pPr>
+        <w:rPr>
+          <w:sz w:val="20"/>
+          <w:szCs w:val="20"/>
+        </w:rPr>
+      </w:pPr>
+      <w:r>
+        <w:rPr>
+          <w:sz w:val="20"/>
+          <w:szCs w:val="20"/>
+        </w:rPr>
+        <w:t>Como: Empleado de contabilidad.</w:t>
+      </w:r>
+    </w:p>
+    <w:p>
+      <w:pPr>
+        <w:rPr>
+          <w:sz w:val="20"/>
+          <w:szCs w:val="20"/>
+        </w:rPr>
+      </w:pPr>
+      <w:r>
+        <w:rPr>
+          <w:sz w:val="20"/>
+          <w:szCs w:val="20"/>
+        </w:rPr>
+        <w:t>Quiero: Tener un reporte de las mensualidades.</w:t>
+      </w:r>
+    </w:p>
+    <w:p>
+      <w:pPr>
+        <w:rPr>
+          <w:sz w:val="20"/>
+          <w:szCs w:val="20"/>
+        </w:rPr>
+      </w:pPr>
+      <w:r>
+        <w:rPr>
+          <w:sz w:val="20"/>
+          <w:szCs w:val="20"/>
+        </w:rPr>
+        <w:t>Para: Para tener recordatorio de las mensualidades que lleva desde que comenzó.</w:t>
+      </w:r>
+    </w:p>
+    <w:p>
+      <w:pPr>
+        <w:rPr>
+          <w:sz w:val="20"/>
+          <w:szCs w:val="20"/>
+        </w:rPr>
+      </w:pPr>
+    </w:p>
+    <w:p>
+      <w:pPr>
+        <w:rPr>
+          <w:sz w:val="20"/>
+          <w:szCs w:val="20"/>
+        </w:rPr>
+      </w:pPr>
+      <w:r>
+        <w:rPr>
+          <w:sz w:val="20"/>
+          <w:szCs w:val="20"/>
+        </w:rPr>
+        <w:t>HUCN-018 Recordatorio para los pagos</w:t>
+      </w:r>
+    </w:p>
+    <w:p>
+      <w:pPr>
+        <w:rPr>
+          <w:sz w:val="20"/>
+          <w:szCs w:val="20"/>
+        </w:rPr>
+      </w:pPr>
+      <w:r>
+        <w:rPr>
+          <w:sz w:val="20"/>
+          <w:szCs w:val="20"/>
+        </w:rPr>
+        <w:t>Como: Cliente olvidadizo.</w:t>
+      </w:r>
+    </w:p>
+    <w:p>
+      <w:pPr>
+        <w:rPr>
+          <w:sz w:val="20"/>
+          <w:szCs w:val="20"/>
+        </w:rPr>
+      </w:pPr>
+      <w:r>
+        <w:rPr>
+          <w:sz w:val="20"/>
+          <w:szCs w:val="20"/>
+        </w:rPr>
+        <w:t>Quiero: Tener un recordatorio antes de la fecha de vencimiento para hacer el pago.</w:t>
+      </w:r>
+    </w:p>
+    <w:p>
+      <w:pPr>
+        <w:rPr>
+          <w:sz w:val="20"/>
+          <w:szCs w:val="20"/>
+        </w:rPr>
+      </w:pPr>
+      <w:r>
+        <w:rPr>
+          <w:sz w:val="20"/>
+          <w:szCs w:val="20"/>
+        </w:rPr>
+        <w:t>Para: Para no atrasarse en los pagos y no tener recargos extras.</w:t>
+      </w:r>
+    </w:p>
+    <w:p>
+      <w:pPr>
+        <w:spacing w:before="100" w:beforeAutospacing="1" w:after="100" w:afterAutospacing="1" w:line="360" w:lineRule="auto"/>
+        <w:rPr>
+          <w:rFonts w:eastAsia="Times New Roman" w:cstheme="minorHAnsi"/>
+          <w:sz w:val="20"/>
+          <w:szCs w:val="20"/>
+          <w:lang w:eastAsia="es-GT"/>
+        </w:rPr>
+      </w:pPr>
+      <w:r>
+        <w:rPr>
+          <w:rFonts w:eastAsia="Times New Roman" w:cstheme="minorHAnsi"/>
+          <w:sz w:val="20"/>
+          <w:szCs w:val="20"/>
+          <w:lang w:eastAsia="es-GT"/>
+        </w:rPr>
+        <w:lastRenderedPageBreak/>
+        <w:t>HUIT-019 Visualización de publicidad activa</w:t>
+      </w:r>
+      <w:r>
+        <w:rPr>
+          <w:rFonts w:eastAsia="Times New Roman" w:cstheme="minorHAnsi"/>
+          <w:sz w:val="20"/>
+          <w:szCs w:val="20"/>
+          <w:lang w:eastAsia="es-GT"/>
+        </w:rPr>
+        <w:br/>
+        <w:t>Como: Cliente</w:t>
+      </w:r>
+      <w:r>
+        <w:rPr>
+          <w:rFonts w:eastAsia="Times New Roman" w:cstheme="minorHAnsi"/>
+          <w:sz w:val="20"/>
+          <w:szCs w:val="20"/>
+          <w:lang w:eastAsia="es-GT"/>
+        </w:rPr>
+        <w:br/>
+        <w:t>Quiero: Visualizar únicamente la publicidad que está activa y no la que ya expiró.</w:t>
+      </w:r>
+      <w:r>
+        <w:rPr>
+          <w:rFonts w:eastAsia="Times New Roman" w:cstheme="minorHAnsi"/>
+          <w:sz w:val="20"/>
+          <w:szCs w:val="20"/>
+          <w:lang w:eastAsia="es-GT"/>
+        </w:rPr>
+        <w:br/>
+        <w:t>Para: Evitar confusiones sobre promociones o anuncios que ya no están vigentes.</w:t>
+      </w:r>
+    </w:p>
+    <w:p>
+      <w:pPr>
+        <w:spacing w:before="100" w:beforeAutospacing="1" w:after="100" w:afterAutospacing="1" w:line="360" w:lineRule="auto"/>
+        <w:rPr>
+          <w:rFonts w:eastAsia="Times New Roman" w:cstheme="minorHAnsi"/>
+          <w:sz w:val="20"/>
+          <w:szCs w:val="20"/>
+          <w:lang w:eastAsia="es-GT"/>
+        </w:rPr>
+      </w:pPr>
+      <w:r>
+        <w:rPr>
+          <w:rFonts w:eastAsia="Times New Roman" w:cstheme="minorHAnsi"/>
+          <w:sz w:val="20"/>
+          <w:szCs w:val="20"/>
+          <w:lang w:eastAsia="es-GT"/>
+        </w:rPr>
+        <w:t>HUIT-020 Clasificación de publicidad por tipo</w:t>
+      </w:r>
+      <w:r>
+        <w:rPr>
+          <w:rFonts w:eastAsia="Times New Roman" w:cstheme="minorHAnsi"/>
+          <w:sz w:val="20"/>
+          <w:szCs w:val="20"/>
+          <w:lang w:eastAsia="es-GT"/>
+        </w:rPr>
+        <w:br/>
+        <w:t>Como: Administrador</w:t>
+      </w:r>
+      <w:r>
+        <w:rPr>
+          <w:rFonts w:eastAsia="Times New Roman" w:cstheme="minorHAnsi"/>
+          <w:sz w:val="20"/>
+          <w:szCs w:val="20"/>
+          <w:lang w:eastAsia="es-GT"/>
+        </w:rPr>
+        <w:br/>
+        <w:t>Quiero: Clasificar la publicidad por tipo, como nuevo lanzamiento, descuento, etc.</w:t>
+      </w:r>
+      <w:r>
+        <w:rPr>
+          <w:rFonts w:eastAsia="Times New Roman" w:cstheme="minorHAnsi"/>
+          <w:sz w:val="20"/>
+          <w:szCs w:val="20"/>
+          <w:lang w:eastAsia="es-GT"/>
+        </w:rPr>
+        <w:br/>
+        <w:t>Para: Llevar un mejor control y facilitar la búsqueda de la publicidad.</w:t>
+      </w:r>
+    </w:p>
+    <w:p>
+      <w:pPr>
+        <w:spacing w:before="100" w:beforeAutospacing="1" w:after="100" w:afterAutospacing="1" w:line="360" w:lineRule="auto"/>
+        <w:rPr>
+          <w:rFonts w:eastAsia="Times New Roman" w:cstheme="minorHAnsi"/>
+          <w:sz w:val="20"/>
+          <w:szCs w:val="20"/>
+          <w:lang w:eastAsia="es-GT"/>
+        </w:rPr>
+      </w:pPr>
+      <w:r>
+        <w:rPr>
+          <w:rFonts w:eastAsia="Times New Roman" w:cstheme="minorHAnsi"/>
+          <w:sz w:val="20"/>
+          <w:szCs w:val="20"/>
+          <w:lang w:eastAsia="es-GT"/>
+        </w:rPr>
+        <w:t>HUIT-021 Subir publicidad sencilla</w:t>
+      </w:r>
+      <w:r>
+        <w:rPr>
+          <w:rFonts w:eastAsia="Times New Roman" w:cstheme="minorHAnsi"/>
+          <w:sz w:val="20"/>
+          <w:szCs w:val="20"/>
+          <w:lang w:eastAsia="es-GT"/>
+        </w:rPr>
+        <w:br/>
+        <w:t>Como: Administrador</w:t>
+      </w:r>
+      <w:r>
+        <w:rPr>
+          <w:rFonts w:eastAsia="Times New Roman" w:cstheme="minorHAnsi"/>
+          <w:sz w:val="20"/>
+          <w:szCs w:val="20"/>
+          <w:lang w:eastAsia="es-GT"/>
+        </w:rPr>
+        <w:br/>
+        <w:t>Quiero: Tener un sistema fácil para subir la publicidad.</w:t>
+      </w:r>
+      <w:r>
+        <w:rPr>
+          <w:rFonts w:eastAsia="Times New Roman" w:cstheme="minorHAnsi"/>
+          <w:sz w:val="20"/>
+          <w:szCs w:val="20"/>
+          <w:lang w:eastAsia="es-GT"/>
+        </w:rPr>
+        <w:br/>
+        <w:t>Para: Que el proceso sea más rápido y sin complicaciones.</w:t>
+      </w:r>
+    </w:p>
+    <w:p>
+      <w:pPr>
+        <w:spacing w:before="100" w:beforeAutospacing="1" w:after="100" w:afterAutospacing="1" w:line="360" w:lineRule="auto"/>
+        <w:rPr>
+          <w:rFonts w:eastAsia="Times New Roman"/>
+          <w:sz w:val="20"/>
+          <w:szCs w:val="20"/>
+          <w:lang w:eastAsia="es-GT"/>
+        </w:rPr>
+      </w:pPr>
+    </w:p>
+    <w:p>
+      <w:pPr>
+        <w:spacing w:beforeAutospacing="1" w:afterAutospacing="1" w:line="360" w:lineRule="auto"/>
+        <w:rPr>
+          <w:rFonts w:eastAsia="Times New Roman"/>
+          <w:sz w:val="20"/>
+          <w:szCs w:val="20"/>
+          <w:lang w:eastAsia="es-GT"/>
+        </w:rPr>
+      </w:pPr>
+    </w:p>
+    <w:p>
+      <w:pPr>
+        <w:spacing w:beforeAutospacing="1" w:afterAutospacing="1" w:line="360" w:lineRule="auto"/>
+        <w:rPr>
+          <w:rFonts w:eastAsia="Times New Roman"/>
+          <w:sz w:val="20"/>
+          <w:szCs w:val="20"/>
+          <w:lang w:eastAsia="es-GT"/>
+        </w:rPr>
+      </w:pPr>
+      <w:r>
+        <w:rPr>
+          <w:rFonts w:eastAsia="Times New Roman"/>
+          <w:sz w:val="20"/>
+          <w:szCs w:val="20"/>
+          <w:lang w:eastAsia="es-GT"/>
+        </w:rPr>
+        <w:t xml:space="preserve">HOJS-022 Registros cliente </w:t>
+      </w:r>
+    </w:p>
+    <w:p>
+      <w:pPr>
+        <w:spacing w:beforeAutospacing="1" w:afterAutospacing="1" w:line="360" w:lineRule="auto"/>
+      </w:pPr>
+      <w:r>
+        <w:rPr>
+          <w:rFonts w:eastAsia="Times New Roman"/>
+          <w:sz w:val="20"/>
+          <w:szCs w:val="20"/>
+          <w:lang w:eastAsia="es-GT"/>
+        </w:rPr>
+        <w:t xml:space="preserve">Como: Desarrollador </w:t>
+      </w:r>
+    </w:p>
+    <w:p>
+      <w:pPr>
+        <w:spacing w:beforeAutospacing="1" w:afterAutospacing="1" w:line="360" w:lineRule="auto"/>
+      </w:pPr>
+      <w:r>
+        <w:rPr>
+          <w:rFonts w:eastAsia="Times New Roman"/>
+          <w:sz w:val="20"/>
+          <w:szCs w:val="20"/>
+          <w:lang w:eastAsia="es-GT"/>
+        </w:rPr>
+        <w:t xml:space="preserve">Quiero: poder almacenar los datos de los clientes </w:t>
+      </w:r>
+    </w:p>
+    <w:p>
+      <w:pPr>
+        <w:spacing w:beforeAutospacing="1" w:afterAutospacing="1" w:line="360" w:lineRule="auto"/>
+      </w:pPr>
+      <w:r>
+        <w:rPr>
+          <w:rFonts w:eastAsia="Times New Roman"/>
+          <w:sz w:val="20"/>
+          <w:szCs w:val="20"/>
+          <w:lang w:eastAsia="es-GT"/>
+        </w:rPr>
+        <w:t>Para: llevar un registro de sus compras y datos.</w:t>
+      </w:r>
+    </w:p>
+    <w:p>
+      <w:pPr>
+        <w:rPr>
+          <w:sz w:val="20"/>
+          <w:szCs w:val="20"/>
+        </w:rPr>
+      </w:pPr>
+    </w:p>
+    <w:p>
+      <w:r>
+        <w:t>HUJS-023 Servicios de clientes</w:t>
+      </w:r>
+    </w:p>
+    <w:p>
+      <w:r>
+        <w:t xml:space="preserve">Como: Desarrollador </w:t>
+      </w:r>
+    </w:p>
+    <w:p>
+      <w:r>
+        <w:t>Quiero: ofrecer a los clientes membrecías apropiadas para sus necesidades</w:t>
+      </w:r>
+    </w:p>
+    <w:p>
+      <w:r>
+        <w:t>Para: poder mejorar los servicios y la retención de clientes en el concesionario.</w:t>
+      </w:r>
+    </w:p>
+    <w:p/>
+    <w:p>
+      <w:r>
+        <w:t>HUJS 024 Auditoría de clientes</w:t>
+      </w:r>
+    </w:p>
+    <w:p>
+      <w:r>
+        <w:t>Como: Desarrollador</w:t>
+      </w:r>
+    </w:p>
+    <w:p>
+      <w:r>
+        <w:t xml:space="preserve">Quiero: poder consultar el historial de cambios hechos a los datos de un cliente </w:t>
+      </w:r>
+    </w:p>
+    <w:p>
+      <w:r>
+        <w:lastRenderedPageBreak/>
+        <w:t>Para: poder llevar un control de cualquier cambio y modificación.</w:t>
+      </w:r>
+    </w:p>
+    <w:p/>
+    <w:p>
+      <w:r>
+        <w:t>HULA-025 Registro de nuevo Taller</w:t>
+      </w:r>
+    </w:p>
+    <w:p>
+      <w:r>
+        <w:t>Como: Empleado del área</w:t>
+      </w:r>
+    </w:p>
+    <w:p>
+      <w:r>
+        <w:t>Quiero: Registrar o agregar los datos de un nuevo taller al sistema</w:t>
+      </w:r>
+    </w:p>
+    <w:p>
+      <w:r>
+        <w:t>Para: Tenerlo disponible para asignarlo a reparaciones o mantenimientos de vehículos</w:t>
+      </w:r>
+    </w:p>
+    <w:p>
+      <w:r>
+        <w:t>HULA-026 Actualización de datos del Taller</w:t>
+      </w:r>
+    </w:p>
+    <w:p>
+      <w:r>
+        <w:t>Como: Empleado del área</w:t>
+      </w:r>
+    </w:p>
+    <w:p>
+      <w:r>
+        <w:t>Quiero: Editar o actualizar la información de un taller ya registrado (como herramientas, repuestos o ubicación)</w:t>
+      </w:r>
+    </w:p>
+    <w:p>
+      <w:r>
+        <w:t>Para: Mantener la información actualizada para una mejor gestión del taller y sus recursos</w:t>
+      </w:r>
+    </w:p>
+    <w:p/>
+    <w:p>
+      <w:r>
+        <w:t>HULA-027 Consulta de estado de carro en el Taller</w:t>
+      </w:r>
+    </w:p>
+    <w:p>
+      <w:r>
+        <w:t>Como: Empleado del área</w:t>
+      </w:r>
+    </w:p>
+    <w:p>
+      <w:r>
+        <w:t>Quiero: Consultar el estado del carro en el taller (estadocarro) y los repuestos disponibles</w:t>
+      </w:r>
+    </w:p>
+    <w:p>
+      <w:r>
+        <w:t>Para: Informar al cliente sobre el avance de la reparación y verificar disponibilidad de repuestos</w:t>
+      </w:r>
+    </w:p>
+    <w:p/>
+    <w:p>
+      <w:pPr>
+        <w:spacing w:line="360" w:lineRule="auto"/>
+        <w:rPr>
+          <w:rFonts w:ascii="Calibri" w:eastAsia="SimSun" w:hAnsi="Calibri" w:cs="Calibri"/>
+        </w:rPr>
+      </w:pPr>
+      <w:r>
+        <w:rPr>
+          <w:rFonts w:ascii="Calibri" w:eastAsia="SimSun" w:hAnsi="Calibri" w:cs="Calibri"/>
+        </w:rPr>
+        <w:t>HUFM-0</w:t>
+      </w:r>
+      <w:r>
+        <w:rPr>
+          <w:rFonts w:ascii="Calibri" w:eastAsia="SimSun" w:hAnsi="Calibri" w:cs="Calibri"/>
+          <w:lang w:val="es-MX"/>
+        </w:rPr>
+        <w:t xml:space="preserve">28 </w:t>
+      </w:r>
+      <w:r>
+        <w:rPr>
+          <w:rFonts w:ascii="Calibri" w:eastAsia="SimSun" w:hAnsi="Calibri" w:cs="Calibri"/>
+        </w:rPr>
+        <w:t>Ver modelo del carro</w:t>
+      </w:r>
+      <w:r>
+        <w:rPr>
+          <w:rFonts w:ascii="Calibri" w:eastAsia="SimSun" w:hAnsi="Calibri" w:cs="Calibri"/>
+        </w:rPr>
+        <w:br/>
+        <w:t>Como: Comprador de un carro usado</w:t>
+      </w:r>
+      <w:r>
+        <w:rPr>
+          <w:rFonts w:ascii="Calibri" w:eastAsia="SimSun" w:hAnsi="Calibri" w:cs="Calibri"/>
+        </w:rPr>
+        <w:br/>
+        <w:t>Quiero: Ver claramente el modelo del carro antes de contactarme con el vendedor</w:t>
+      </w:r>
+      <w:r>
+        <w:rPr>
+          <w:rFonts w:ascii="Calibri" w:eastAsia="SimSun" w:hAnsi="Calibri" w:cs="Calibri"/>
+        </w:rPr>
+        <w:br/>
+        <w:t>Para: Asegurarme de que se ajusta a mis necesidades y comparar fácilmente con otros modelos similares</w:t>
+      </w:r>
+    </w:p>
+    <w:p>
+      <w:pPr>
+        <w:spacing w:line="360" w:lineRule="auto"/>
+        <w:rPr>
+          <w:rFonts w:ascii="Calibri" w:eastAsia="SimSun" w:hAnsi="Calibri" w:cs="Calibri"/>
+        </w:rPr>
+      </w:pPr>
+    </w:p>
+    <w:p>
+      <w:pPr>
+        <w:spacing w:line="360" w:lineRule="auto"/>
+        <w:rPr>
+          <w:rFonts w:ascii="Calibri" w:eastAsia="SimSun" w:hAnsi="Calibri" w:cs="Calibri"/>
+          <w:sz w:val="24"/>
+          <w:szCs w:val="24"/>
+        </w:rPr>
+      </w:pPr>
+      <w:r>
+        <w:rPr>
+          <w:rFonts w:ascii="Calibri" w:eastAsia="SimSun" w:hAnsi="Calibri" w:cs="Calibri"/>
+          <w:sz w:val="24"/>
+          <w:szCs w:val="24"/>
+        </w:rPr>
+        <w:t>HUFM-0</w:t>
+      </w:r>
+      <w:r>
+        <w:rPr>
+          <w:rFonts w:ascii="Calibri" w:eastAsia="SimSun" w:hAnsi="Calibri" w:cs="Calibri"/>
+          <w:sz w:val="24"/>
+          <w:szCs w:val="24"/>
+          <w:lang w:val="es-MX"/>
+        </w:rPr>
+        <w:t>29</w:t>
+      </w:r>
+      <w:r>
+        <w:rPr>
+          <w:rFonts w:ascii="Calibri" w:eastAsia="SimSun" w:hAnsi="Calibri" w:cs="Calibri"/>
+          <w:sz w:val="24"/>
+          <w:szCs w:val="24"/>
+        </w:rPr>
+        <w:t xml:space="preserve"> Registrar año del carro</w:t>
+      </w:r>
+      <w:r>
+        <w:rPr>
+          <w:rFonts w:ascii="Calibri" w:eastAsia="SimSun" w:hAnsi="Calibri" w:cs="Calibri"/>
+          <w:sz w:val="24"/>
+          <w:szCs w:val="24"/>
+        </w:rPr>
+        <w:br/>
+        <w:t>Como: Vendedor de carros</w:t>
+      </w:r>
+      <w:r>
+        <w:rPr>
+          <w:rFonts w:ascii="Calibri" w:eastAsia="SimSun" w:hAnsi="Calibri" w:cs="Calibri"/>
+          <w:sz w:val="24"/>
+          <w:szCs w:val="24"/>
+        </w:rPr>
+        <w:br/>
+        <w:t>Quiero: Registrar el año del carro de forma obligatoria al publicarlo</w:t>
+      </w:r>
+      <w:r>
+        <w:rPr>
+          <w:rFonts w:ascii="Calibri" w:eastAsia="SimSun" w:hAnsi="Calibri" w:cs="Calibri"/>
+          <w:sz w:val="24"/>
+          <w:szCs w:val="24"/>
+        </w:rPr>
+        <w:br/>
+        <w:t>Para: Que los compradores sepan cuánta antigüedad tiene el vehículo y evitar malentendidos</w:t>
+      </w:r>
+    </w:p>
+    <w:p>
+      <w:pPr>
+        <w:spacing w:line="360" w:lineRule="auto"/>
+        <w:rPr>
+          <w:rFonts w:ascii="Calibri" w:eastAsia="SimSun" w:hAnsi="Calibri" w:cs="Calibri"/>
+          <w:sz w:val="24"/>
+          <w:szCs w:val="24"/>
+        </w:rPr>
+      </w:pPr>
+    </w:p>
+    <w:p>
+      <w:pPr>
+        <w:spacing w:line="360" w:lineRule="auto"/>
+        <w:rPr>
+          <w:rFonts w:ascii="Calibri" w:eastAsia="SimSun" w:hAnsi="Calibri" w:cs="Calibri"/>
+        </w:rPr>
+      </w:pPr>
+      <w:r>
+        <w:rPr>
+          <w:rFonts w:ascii="Calibri" w:eastAsia="SimSun" w:hAnsi="Calibri" w:cs="Calibri"/>
+        </w:rPr>
+        <w:lastRenderedPageBreak/>
+        <w:t>HUFM-0</w:t>
+      </w:r>
+      <w:r>
+        <w:rPr>
+          <w:rFonts w:ascii="Calibri" w:eastAsia="SimSun" w:hAnsi="Calibri" w:cs="Calibri"/>
+          <w:lang w:val="es-MX"/>
+        </w:rPr>
+        <w:t>30</w:t>
+      </w:r>
+      <w:r>
+        <w:rPr>
+          <w:rFonts w:ascii="Calibri" w:eastAsia="SimSun" w:hAnsi="Calibri" w:cs="Calibri"/>
+        </w:rPr>
+        <w:t xml:space="preserve"> Acceder a la marca del carro</w:t>
+      </w:r>
+      <w:r>
+        <w:rPr>
+          <w:rFonts w:ascii="Calibri" w:eastAsia="SimSun" w:hAnsi="Calibri" w:cs="Calibri"/>
+        </w:rPr>
+        <w:br/>
+        <w:t>Como: Mecánico del concesionario</w:t>
+      </w:r>
+      <w:r>
+        <w:rPr>
+          <w:rFonts w:ascii="Calibri" w:eastAsia="SimSun" w:hAnsi="Calibri" w:cs="Calibri"/>
+        </w:rPr>
+        <w:br/>
+        <w:t>Quiero: Acceder rápidamente a la marca del carro cuando lo recibo en el taller</w:t>
+      </w:r>
+      <w:r>
+        <w:rPr>
+          <w:rFonts w:ascii="Calibri" w:eastAsia="SimSun" w:hAnsi="Calibri" w:cs="Calibri"/>
+        </w:rPr>
+        <w:br/>
+        <w:t>Para: Consultar los manuales y procedimientos específicos según el fabricante</w:t>
+      </w:r>
+    </w:p>
+    <w:p>
+      <w:pPr>
+        <w:spacing w:line="360" w:lineRule="auto"/>
+        <w:rPr>
+          <w:rFonts w:ascii="Calibri" w:eastAsia="SimSun" w:hAnsi="Calibri" w:cs="Calibri"/>
+        </w:rPr>
+      </w:pPr>
+    </w:p>
+    <w:p>
+      <w:pPr>
+        <w:spacing w:line="360" w:lineRule="auto"/>
+        <w:rPr>
+          <w:rFonts w:ascii="Calibri" w:eastAsia="SimSun" w:hAnsi="Calibri" w:cs="Calibri"/>
+        </w:rPr>
+      </w:pPr>
+      <w:r>
+        <w:rPr>
+          <w:rFonts w:ascii="Calibri" w:eastAsia="SimSun" w:hAnsi="Calibri" w:cs="Calibri"/>
+        </w:rPr>
+        <w:t>HUDL-031</w:t>
+      </w:r>
+      <w:r>
+        <w:rPr>
+          <w:rFonts w:ascii="Calibri" w:eastAsia="SimSun" w:hAnsi="Calibri" w:cs="Calibri"/>
+        </w:rPr>
+        <w:t xml:space="preserve"> Registrar servicio nuevo</w:t>
+      </w:r>
+    </w:p>
+    <w:p>
+      <w:pPr>
+        <w:spacing w:line="360" w:lineRule="auto"/>
+        <w:rPr>
+          <w:rFonts w:ascii="Calibri" w:eastAsia="SimSun" w:hAnsi="Calibri" w:cs="Calibri"/>
+        </w:rPr>
+      </w:pPr>
+      <w:r>
+        <w:rPr>
+          <w:rFonts w:ascii="Calibri" w:eastAsia="SimSun" w:hAnsi="Calibri" w:cs="Calibri"/>
+        </w:rPr>
+        <w:t>Como</w:t>
+      </w:r>
+      <w:r>
+        <w:rPr>
+          <w:rFonts w:ascii="Calibri" w:eastAsia="SimSun" w:hAnsi="Calibri" w:cs="Calibri"/>
+        </w:rPr>
+        <w:t>:</w:t>
+      </w:r>
+      <w:r>
+        <w:rPr>
+          <w:rFonts w:ascii="Calibri" w:eastAsia="SimSun" w:hAnsi="Calibri" w:cs="Calibri"/>
+        </w:rPr>
+        <w:t xml:space="preserve"> recepcionista del concesionario,</w:t>
+      </w:r>
+    </w:p>
+    <w:p>
+      <w:pPr>
+        <w:spacing w:line="360" w:lineRule="auto"/>
+        <w:rPr>
+          <w:rFonts w:ascii="Calibri" w:eastAsia="SimSun" w:hAnsi="Calibri" w:cs="Calibri"/>
+        </w:rPr>
+      </w:pPr>
+      <w:r>
+        <w:rPr>
+          <w:rFonts w:ascii="Calibri" w:eastAsia="SimSun" w:hAnsi="Calibri" w:cs="Calibri"/>
+        </w:rPr>
+        <w:t>Quiero</w:t>
+      </w:r>
+      <w:r>
+        <w:rPr>
+          <w:rFonts w:ascii="Calibri" w:eastAsia="SimSun" w:hAnsi="Calibri" w:cs="Calibri"/>
+        </w:rPr>
+        <w:t>:</w:t>
+      </w:r>
+      <w:r>
+        <w:rPr>
+          <w:rFonts w:ascii="Calibri" w:eastAsia="SimSun" w:hAnsi="Calibri" w:cs="Calibri"/>
+        </w:rPr>
+        <w:t xml:space="preserve"> registrar un nuevo servicio ingresando la fecha de ingreso, tipo de servicio, número de servicio y detalles,</w:t>
+      </w:r>
+    </w:p>
+    <w:p>
+      <w:pPr>
+        <w:spacing w:line="360" w:lineRule="auto"/>
+        <w:rPr>
+          <w:rFonts w:ascii="Calibri" w:eastAsia="SimSun" w:hAnsi="Calibri" w:cs="Calibri"/>
+        </w:rPr>
+      </w:pPr>
+      <w:r>
+        <w:rPr>
+          <w:rFonts w:ascii="Calibri" w:eastAsia="SimSun" w:hAnsi="Calibri" w:cs="Calibri"/>
+        </w:rPr>
+        <w:t>Para</w:t>
+      </w:r>
+      <w:r>
+        <w:rPr>
+          <w:rFonts w:ascii="Calibri" w:eastAsia="SimSun" w:hAnsi="Calibri" w:cs="Calibri"/>
+        </w:rPr>
+        <w:t>:</w:t>
+      </w:r>
+      <w:r>
+        <w:rPr>
+          <w:rFonts w:ascii="Calibri" w:eastAsia="SimSun" w:hAnsi="Calibri" w:cs="Calibri"/>
+        </w:rPr>
+        <w:t xml:space="preserve"> llevar un control organizado de cada vehículo que entra.</w:t>
+      </w:r>
+    </w:p>
+    <w:p>
+      <w:pPr>
+        <w:spacing w:line="360" w:lineRule="auto"/>
+        <w:rPr>
+          <w:rFonts w:ascii="Calibri" w:eastAsia="SimSun" w:hAnsi="Calibri" w:cs="Calibri"/>
+        </w:rPr>
+      </w:pPr>
+    </w:p>
+    <w:p>
+      <w:pPr>
+        <w:spacing w:line="360" w:lineRule="auto"/>
+        <w:rPr>
+          <w:rFonts w:ascii="Calibri" w:eastAsia="SimSun" w:hAnsi="Calibri" w:cs="Calibri"/>
+        </w:rPr>
+      </w:pPr>
+      <w:r>
+        <w:rPr>
+          <w:rFonts w:ascii="Calibri" w:eastAsia="SimSun" w:hAnsi="Calibri" w:cs="Calibri"/>
+        </w:rPr>
+        <w:t xml:space="preserve">HUDL-032 </w:t>
+      </w:r>
+      <w:r>
+        <w:rPr>
+          <w:rFonts w:ascii="Calibri" w:eastAsia="SimSun" w:hAnsi="Calibri" w:cs="Calibri"/>
+        </w:rPr>
+        <w:t>Consultar servicios activos</w:t>
+      </w:r>
+    </w:p>
+    <w:p>
+      <w:pPr>
+        <w:spacing w:line="360" w:lineRule="auto"/>
+        <w:rPr>
+          <w:rFonts w:ascii="Calibri" w:eastAsia="SimSun" w:hAnsi="Calibri" w:cs="Calibri"/>
+        </w:rPr>
+      </w:pPr>
+      <w:r>
+        <w:rPr>
+          <w:rFonts w:ascii="Calibri" w:eastAsia="SimSun" w:hAnsi="Calibri" w:cs="Calibri"/>
+        </w:rPr>
+        <w:t>Como</w:t>
+      </w:r>
+      <w:r>
+        <w:rPr>
+          <w:rFonts w:ascii="Calibri" w:eastAsia="SimSun" w:hAnsi="Calibri" w:cs="Calibri"/>
+        </w:rPr>
+        <w:t>:</w:t>
+      </w:r>
+      <w:r>
+        <w:rPr>
+          <w:rFonts w:ascii="Calibri" w:eastAsia="SimSun" w:hAnsi="Calibri" w:cs="Calibri"/>
+        </w:rPr>
+        <w:t xml:space="preserve"> técnico del taller,</w:t>
+      </w:r>
+    </w:p>
+    <w:p>
+      <w:pPr>
+        <w:spacing w:line="360" w:lineRule="auto"/>
+        <w:rPr>
+          <w:rFonts w:ascii="Calibri" w:eastAsia="SimSun" w:hAnsi="Calibri" w:cs="Calibri"/>
+        </w:rPr>
+      </w:pPr>
+      <w:r>
+        <w:rPr>
+          <w:rFonts w:ascii="Calibri" w:eastAsia="SimSun" w:hAnsi="Calibri" w:cs="Calibri"/>
+        </w:rPr>
+        <w:t>Quiero</w:t>
+      </w:r>
+      <w:r>
+        <w:rPr>
+          <w:rFonts w:ascii="Calibri" w:eastAsia="SimSun" w:hAnsi="Calibri" w:cs="Calibri"/>
+        </w:rPr>
+        <w:t>:</w:t>
+      </w:r>
+      <w:r>
+        <w:rPr>
+          <w:rFonts w:ascii="Calibri" w:eastAsia="SimSun" w:hAnsi="Calibri" w:cs="Calibri"/>
+        </w:rPr>
+        <w:t xml:space="preserve"> visualizar los servicios en curso con su fecha de ingreso, tipo y detalles,</w:t>
+      </w:r>
+    </w:p>
+    <w:p>
+      <w:pPr>
+        <w:spacing w:line="360" w:lineRule="auto"/>
+        <w:rPr>
+          <w:rFonts w:ascii="Calibri" w:eastAsia="SimSun" w:hAnsi="Calibri" w:cs="Calibri"/>
+        </w:rPr>
+      </w:pPr>
+      <w:r>
+        <w:rPr>
+          <w:rFonts w:ascii="Calibri" w:eastAsia="SimSun" w:hAnsi="Calibri" w:cs="Calibri"/>
+        </w:rPr>
+        <w:t>Para</w:t>
+      </w:r>
+      <w:r>
+        <w:rPr>
+          <w:rFonts w:ascii="Calibri" w:eastAsia="SimSun" w:hAnsi="Calibri" w:cs="Calibri"/>
+        </w:rPr>
+        <w:t>:</w:t>
+      </w:r>
+      <w:r>
+        <w:rPr>
+          <w:rFonts w:ascii="Calibri" w:eastAsia="SimSun" w:hAnsi="Calibri" w:cs="Calibri"/>
+        </w:rPr>
+        <w:t xml:space="preserve"> priorizar las tareas y planificar mi trabajo.</w:t>
+      </w:r>
+    </w:p>
+    <w:p>
+      <w:pPr>
+        <w:spacing w:line="360" w:lineRule="auto"/>
+        <w:rPr>
+          <w:rFonts w:ascii="Calibri" w:eastAsia="SimSun" w:hAnsi="Calibri" w:cs="Calibri"/>
+        </w:rPr>
+      </w:pPr>
+    </w:p>
+    <w:p>
+      <w:pPr>
+        <w:spacing w:line="360" w:lineRule="auto"/>
+        <w:rPr>
+          <w:rFonts w:ascii="Calibri" w:eastAsia="SimSun" w:hAnsi="Calibri" w:cs="Calibri"/>
+        </w:rPr>
+      </w:pPr>
+      <w:r>
+        <w:rPr>
+          <w:rFonts w:ascii="Calibri" w:eastAsia="SimSun" w:hAnsi="Calibri" w:cs="Calibri"/>
+        </w:rPr>
+        <w:t xml:space="preserve">HUDL-033 </w:t>
+      </w:r>
+      <w:r>
+        <w:rPr>
+          <w:rFonts w:ascii="Calibri" w:eastAsia="SimSun" w:hAnsi="Calibri" w:cs="Calibri"/>
+        </w:rPr>
+        <w:t>Actualizar datos de un servicio</w:t>
+      </w:r>
+    </w:p>
+    <w:p>
+      <w:pPr>
+        <w:spacing w:line="360" w:lineRule="auto"/>
+        <w:rPr>
+          <w:rFonts w:ascii="Calibri" w:eastAsia="SimSun" w:hAnsi="Calibri" w:cs="Calibri"/>
+        </w:rPr>
+      </w:pPr>
+      <w:r>
+        <w:rPr>
+          <w:rFonts w:ascii="Calibri" w:eastAsia="SimSun" w:hAnsi="Calibri" w:cs="Calibri"/>
+        </w:rPr>
+        <w:t>Como</w:t>
+      </w:r>
+      <w:r>
+        <w:rPr>
+          <w:rFonts w:ascii="Calibri" w:eastAsia="SimSun" w:hAnsi="Calibri" w:cs="Calibri"/>
+        </w:rPr>
+        <w:t>:</w:t>
+      </w:r>
+      <w:r>
+        <w:rPr>
+          <w:rFonts w:ascii="Calibri" w:eastAsia="SimSun" w:hAnsi="Calibri" w:cs="Calibri"/>
+        </w:rPr>
+        <w:t xml:space="preserve"> administrador del sistema,</w:t>
+      </w:r>
+    </w:p>
+    <w:p>
+      <w:pPr>
+        <w:spacing w:line="360" w:lineRule="auto"/>
+        <w:rPr>
+          <w:rFonts w:ascii="Calibri" w:eastAsia="SimSun" w:hAnsi="Calibri" w:cs="Calibri"/>
+        </w:rPr>
+      </w:pPr>
+      <w:r>
+        <w:rPr>
+          <w:rFonts w:ascii="Calibri" w:eastAsia="SimSun" w:hAnsi="Calibri" w:cs="Calibri"/>
+        </w:rPr>
+        <w:t>Quiero</w:t>
+      </w:r>
+      <w:r>
+        <w:rPr>
+          <w:rFonts w:ascii="Calibri" w:eastAsia="SimSun" w:hAnsi="Calibri" w:cs="Calibri"/>
+        </w:rPr>
+        <w:t>:</w:t>
+      </w:r>
+      <w:r>
+        <w:rPr>
+          <w:rFonts w:ascii="Calibri" w:eastAsia="SimSun" w:hAnsi="Calibri" w:cs="Calibri"/>
+        </w:rPr>
+        <w:t xml:space="preserve"> editar la fecha de salida y agregar más detalles al registro del servicio,</w:t>
+      </w:r>
+    </w:p>
+    <w:p>
+      <w:pPr>
+        <w:spacing w:line="360" w:lineRule="auto"/>
+        <w:rPr>
+          <w:rFonts w:ascii="Calibri" w:eastAsia="SimSun" w:hAnsi="Calibri" w:cs="Calibri"/>
+        </w:rPr>
+      </w:pPr>
+      <w:r>
+        <w:rPr>
+          <w:rFonts w:ascii="Calibri" w:eastAsia="SimSun" w:hAnsi="Calibri" w:cs="Calibri"/>
+        </w:rPr>
+        <w:t>Para</w:t>
+      </w:r>
+      <w:r>
+        <w:rPr>
+          <w:rFonts w:ascii="Calibri" w:eastAsia="SimSun" w:hAnsi="Calibri" w:cs="Calibri"/>
+        </w:rPr>
+        <w:t>:</w:t>
+      </w:r>
+      <w:r>
+        <w:rPr>
+          <w:rFonts w:ascii="Calibri" w:eastAsia="SimSun" w:hAnsi="Calibri" w:cs="Calibri"/>
+        </w:rPr>
+        <w:t xml:space="preserve"> reflejar correctamente cuándo se finalizó el trabajo.</w:t>
+      </w:r>
+    </w:p>
+    <w:p>
+      <w:pPr>
+        <w:spacing w:line="360" w:lineRule="auto"/>
+        <w:rPr>
+          <w:rFonts w:ascii="Calibri" w:eastAsia="SimSun" w:hAnsi="Calibri" w:cs="Calibri"/>
+        </w:rPr>
+      </w:pPr>
+    </w:p>
+    <w:p/>
+    <w:p>
+      <w:r>
+        <w:t>HURG-034</w:t>
+      </w:r>
+      <w:r>
+        <w:br/>
+        <w:t>Como: Empleado </w:t>
+      </w:r>
+      <w:r>
+        <w:br/>
+        <w:t>Quiero: Acceder y verificar la cláusula dentro del contrato registrado</w:t>
+      </w:r>
+      <w:r>
+        <w:br/>
+        <w:t>Para: Asegurarme que los términos estén correctamente documentados.</w:t>
+      </w:r>
+    </w:p>
+    <w:p/>
+    <w:p>
+      <w:r>
+        <w:t xml:space="preserve">HURG-035 </w:t>
+      </w:r>
+      <w:r>
+        <w:br/>
+        <w:t>Como: Vendedor de carros</w:t>
+      </w:r>
+      <w:r>
+        <w:br/>
+        <w:t>Quiero: poder ver el precio de venta de el vehículo</w:t>
+      </w:r>
+      <w:r>
+        <w:br/>
+        <w:t>Para poder llevar un control de datos</w:t>
+      </w:r>
+    </w:p>
+    <w:p/>
+    <w:p>
+      <w:pPr>
+        <w:spacing w:before="100" w:beforeAutospacing="1" w:after="100" w:afterAutospacing="1" w:line="240" w:lineRule="auto"/>
+        <w:rPr>
+          <w:rFonts w:ascii="Segoe UI" w:eastAsia="Times New Roman" w:hAnsi="Segoe UI" w:cs="Segoe UI"/>
+          <w:sz w:val="21"/>
+          <w:szCs w:val="21"/>
+          <w:lang w:eastAsia="es-GT"/>
+        </w:rPr>
+      </w:pPr>
+      <w:r>
+        <w:rPr>
+          <w:rFonts w:ascii="Segoe UI" w:eastAsia="Times New Roman" w:hAnsi="Segoe UI" w:cs="Segoe UI"/>
+          <w:sz w:val="21"/>
+          <w:szCs w:val="21"/>
+          <w:lang w:eastAsia="es-GT"/>
+        </w:rPr>
+        <w:t>HURG-034</w:t>
+      </w:r>
+      <w:r>
+        <w:rPr>
+          <w:rFonts w:ascii="Segoe UI" w:eastAsia="Times New Roman" w:hAnsi="Segoe UI" w:cs="Segoe UI"/>
+          <w:sz w:val="21"/>
+          <w:szCs w:val="21"/>
+          <w:lang w:eastAsia="es-GT"/>
+        </w:rPr>
+        <w:br/>
+        <w:t>Como: Empleado </w:t>
+      </w:r>
+      <w:r>
+        <w:rPr>
+          <w:rFonts w:ascii="Segoe UI" w:eastAsia="Times New Roman" w:hAnsi="Segoe UI" w:cs="Segoe UI"/>
+          <w:sz w:val="21"/>
+          <w:szCs w:val="21"/>
+          <w:lang w:eastAsia="es-GT"/>
+        </w:rPr>
+        <w:br/>
+        <w:t>Quiero: Acceder y verificar la cláusula dentro del contrato registrado</w:t>
+      </w:r>
+      <w:r>
+        <w:rPr>
+          <w:rFonts w:ascii="Segoe UI" w:eastAsia="Times New Roman" w:hAnsi="Segoe UI" w:cs="Segoe UI"/>
+          <w:sz w:val="21"/>
+          <w:szCs w:val="21"/>
+          <w:lang w:eastAsia="es-GT"/>
+        </w:rPr>
+        <w:br/>
+        <w:t>Para: Asegurarme que los términos estén correctamente documentados.</w:t>
+      </w:r>
+    </w:p>
+    <w:p>
+      <w:pPr>
+        <w:spacing w:before="100" w:beforeAutospacing="1" w:after="100" w:afterAutospacing="1" w:line="240" w:lineRule="auto"/>
+        <w:rPr>
+          <w:rFonts w:ascii="Segoe UI" w:eastAsia="Times New Roman" w:hAnsi="Segoe UI" w:cs="Segoe UI"/>
+          <w:sz w:val="21"/>
+          <w:szCs w:val="21"/>
+          <w:lang w:eastAsia="es-GT"/>
+        </w:rPr>
+      </w:pPr>
+      <w:r>
+        <w:rPr>
+          <w:rFonts w:ascii="Segoe UI" w:eastAsia="Times New Roman" w:hAnsi="Segoe UI" w:cs="Segoe UI"/>
+          <w:sz w:val="21"/>
+          <w:szCs w:val="21"/>
+          <w:lang w:eastAsia="es-GT"/>
+        </w:rPr>
+        <w:t> </w:t>
+      </w:r>
+    </w:p>
+    <w:p>
+      <w:pPr>
+        <w:spacing w:before="100" w:beforeAutospacing="1" w:after="100" w:afterAutospacing="1" w:line="240" w:lineRule="auto"/>
+        <w:rPr>
+          <w:rFonts w:ascii="Segoe UI" w:eastAsia="Times New Roman" w:hAnsi="Segoe UI" w:cs="Segoe UI"/>
+          <w:sz w:val="21"/>
+          <w:szCs w:val="21"/>
+          <w:lang w:eastAsia="es-GT"/>
+        </w:rPr>
+      </w:pPr>
+      <w:r>
+        <w:rPr>
+          <w:rFonts w:ascii="Segoe UI" w:eastAsia="Times New Roman" w:hAnsi="Segoe UI" w:cs="Segoe UI"/>
+          <w:sz w:val="21"/>
+          <w:szCs w:val="21"/>
+          <w:lang w:eastAsia="es-GT"/>
+        </w:rPr>
+        <w:t>HURG-035 *</w:t>
+      </w:r>
+      <w:r>
+        <w:rPr>
+          <w:rFonts w:ascii="Segoe UI" w:eastAsia="Times New Roman" w:hAnsi="Segoe UI" w:cs="Segoe UI"/>
+          <w:sz w:val="21"/>
+          <w:szCs w:val="21"/>
+          <w:lang w:eastAsia="es-GT"/>
+        </w:rPr>
+        <w:br/>
+        <w:t>Como: Vendedor de carros</w:t>
+      </w:r>
+      <w:r>
+        <w:rPr>
+          <w:rFonts w:ascii="Segoe UI" w:eastAsia="Times New Roman" w:hAnsi="Segoe UI" w:cs="Segoe UI"/>
+          <w:sz w:val="21"/>
+          <w:szCs w:val="21"/>
+          <w:lang w:eastAsia="es-GT"/>
+        </w:rPr>
+        <w:br/>
+        <w:t>Quiero: poder ver el precio de venta de el vehículo</w:t>
+      </w:r>
+      <w:r>
+        <w:rPr>
+          <w:rFonts w:ascii="Segoe UI" w:eastAsia="Times New Roman" w:hAnsi="Segoe UI" w:cs="Segoe UI"/>
+          <w:sz w:val="21"/>
+          <w:szCs w:val="21"/>
+          <w:lang w:eastAsia="es-GT"/>
+        </w:rPr>
+        <w:br/>
+        <w:t>Para poder llevar un control de datos</w:t>
+      </w:r>
+    </w:p>
+    <w:p>
+      <w:pPr>
+        <w:spacing w:before="100" w:beforeAutospacing="1" w:after="100" w:afterAutospacing="1" w:line="240" w:lineRule="auto"/>
+        <w:rPr>
+          <w:rFonts w:ascii="Segoe UI" w:eastAsia="Times New Roman" w:hAnsi="Segoe UI" w:cs="Segoe UI"/>
+          <w:sz w:val="21"/>
+          <w:szCs w:val="21"/>
+          <w:lang w:eastAsia="es-GT"/>
+        </w:rPr>
+      </w:pPr>
+      <w:r>
+        <w:rPr>
+          <w:rFonts w:ascii="Segoe UI" w:eastAsia="Times New Roman" w:hAnsi="Segoe UI" w:cs="Segoe UI"/>
+          <w:sz w:val="21"/>
+          <w:szCs w:val="21"/>
+          <w:lang w:eastAsia="es-GT"/>
+        </w:rPr>
+        <w:t> </w:t>
+      </w:r>
+    </w:p>
+    <w:p>
+      <w:pPr>
+        <w:spacing w:before="100" w:beforeAutospacing="1" w:after="100" w:afterAutospacing="1" w:line="240" w:lineRule="auto"/>
+        <w:rPr>
+          <w:rFonts w:ascii="Segoe UI" w:eastAsia="Times New Roman" w:hAnsi="Segoe UI" w:cs="Segoe UI"/>
+          <w:sz w:val="21"/>
+          <w:szCs w:val="21"/>
+          <w:lang w:eastAsia="es-GT"/>
+        </w:rPr>
+      </w:pPr>
+      <w:r>
+        <w:rPr>
+          <w:rFonts w:ascii="Segoe UI" w:eastAsia="Times New Roman" w:hAnsi="Segoe UI" w:cs="Segoe UI"/>
+          <w:sz w:val="21"/>
+          <w:szCs w:val="21"/>
+          <w:lang w:eastAsia="es-GT"/>
+        </w:rPr>
+        <w:t>HURG-036</w:t>
+      </w:r>
+      <w:r>
+        <w:rPr>
+          <w:rFonts w:ascii="Segoe UI" w:eastAsia="Times New Roman" w:hAnsi="Segoe UI" w:cs="Segoe UI"/>
+          <w:sz w:val="21"/>
+          <w:szCs w:val="21"/>
+          <w:lang w:eastAsia="es-GT"/>
+        </w:rPr>
+        <w:br/>
+        <w:t>Como: Gerente de venta</w:t>
+      </w:r>
+      <w:r>
+        <w:rPr>
+          <w:rFonts w:ascii="Segoe UI" w:eastAsia="Times New Roman" w:hAnsi="Segoe UI" w:cs="Segoe UI"/>
+          <w:sz w:val="21"/>
+          <w:szCs w:val="21"/>
+          <w:lang w:eastAsia="es-GT"/>
+        </w:rPr>
+        <w:br/>
+        <w:t>Quiero: Saber la fecha de inicio del contrato y su fecha de finalización</w:t>
+      </w:r>
+      <w:r>
+        <w:rPr>
+          <w:rFonts w:ascii="Segoe UI" w:eastAsia="Times New Roman" w:hAnsi="Segoe UI" w:cs="Segoe UI"/>
+          <w:sz w:val="21"/>
+          <w:szCs w:val="21"/>
+          <w:lang w:eastAsia="es-GT"/>
+        </w:rPr>
+        <w:br/>
+        <w:t>Para: llevar un calendario de los contratos.</w:t>
+      </w:r>
+    </w:p>
+    <w:p>
+      <w:r>
+        <w:rPr>
+          <w:rFonts w:ascii="Segoe UI" w:eastAsia="Times New Roman" w:hAnsi="Segoe UI" w:cs="Segoe UI"/>
+          <w:sz w:val="21"/>
+          <w:szCs w:val="21"/>
+          <w:lang w:eastAsia="es-GT"/>
+        </w:rPr>
+        <w:t> </w:t>
+      </w:r>
+    </w:p>
+    <w:p/>
     <w:p>
       <w:pPr>
         <w:rPr>
@@ -1757,7 +3163,144 @@
           <w:sz w:val="28"/>
         </w:rPr>
       </w:pPr>
+    </w:p>
+    <w:p>
+      <w:pPr>
+        <w:rPr>
+          <w:rFonts w:ascii="Arial" w:eastAsiaTheme="minorHAnsi" w:hAnsi="Arial" w:cs="Arial"/>
+          <w:sz w:val="28"/>
+        </w:rPr>
+      </w:pPr>
+    </w:p>
+    <w:p>
+      <w:pPr>
+        <w:rPr>
+          <w:rFonts w:ascii="Arial" w:eastAsiaTheme="minorHAnsi" w:hAnsi="Arial" w:cs="Arial"/>
+          <w:sz w:val="28"/>
+        </w:rPr>
+      </w:pPr>
+    </w:p>
+    <w:p>
+      <w:pPr>
+        <w:rPr>
+          <w:rFonts w:ascii="Arial" w:eastAsiaTheme="minorHAnsi" w:hAnsi="Arial" w:cs="Arial"/>
+          <w:sz w:val="28"/>
+        </w:rPr>
+      </w:pPr>
+    </w:p>
+    <w:p>
+      <w:pPr>
+        <w:rPr>
+          <w:rFonts w:ascii="Arial" w:eastAsiaTheme="minorHAnsi" w:hAnsi="Arial" w:cs="Arial"/>
+          <w:sz w:val="28"/>
+        </w:rPr>
+      </w:pPr>
+    </w:p>
+    <w:p>
+      <w:pPr>
+        <w:rPr>
+          <w:rFonts w:ascii="Arial" w:eastAsiaTheme="minorHAnsi" w:hAnsi="Arial" w:cs="Arial"/>
+          <w:sz w:val="28"/>
+        </w:rPr>
+      </w:pPr>
+    </w:p>
+    <w:p>
+      <w:pPr>
+        <w:rPr>
+          <w:rFonts w:ascii="Arial" w:eastAsiaTheme="minorHAnsi" w:hAnsi="Arial" w:cs="Arial"/>
+          <w:sz w:val="28"/>
+        </w:rPr>
+      </w:pPr>
+    </w:p>
+    <w:p>
+      <w:pPr>
+        <w:rPr>
+          <w:rFonts w:ascii="Arial" w:eastAsiaTheme="minorHAnsi" w:hAnsi="Arial" w:cs="Arial"/>
+          <w:sz w:val="28"/>
+        </w:rPr>
+      </w:pPr>
+    </w:p>
+    <w:p>
+      <w:pPr>
+        <w:rPr>
+          <w:rFonts w:ascii="Arial" w:eastAsiaTheme="minorHAnsi" w:hAnsi="Arial" w:cs="Arial"/>
+          <w:sz w:val="28"/>
+        </w:rPr>
+      </w:pPr>
+    </w:p>
+    <w:p>
+      <w:pPr>
+        <w:rPr>
+          <w:rFonts w:ascii="Arial" w:eastAsiaTheme="minorHAnsi" w:hAnsi="Arial" w:cs="Arial"/>
+          <w:sz w:val="28"/>
+        </w:rPr>
+      </w:pPr>
+      <w:r>
+        <w:rPr>
+          <w:rFonts w:ascii="Arial" w:eastAsiaTheme="minorHAnsi" w:hAnsi="Arial" w:cs="Arial"/>
+          <w:sz w:val="28"/>
+        </w:rPr>
+        <w:lastRenderedPageBreak/>
+        <w:t>Modelo Entidades</w:t>
+      </w:r>
+    </w:p>
+    <w:p>
+      <w:pPr>
+        <w:rPr>
+          <w:rFonts w:ascii="Arial" w:eastAsiaTheme="minorHAnsi" w:hAnsi="Arial" w:cs="Arial"/>
+          <w:sz w:val="28"/>
+        </w:rPr>
+      </w:pPr>
       <w:bookmarkStart w:id="0" w:name="_GoBack"/>
+      <w:r>
+        <w:rPr>
+          <w:rFonts w:ascii="Arial" w:eastAsiaTheme="minorHAnsi" w:hAnsi="Arial" w:cs="Arial"/>
+          <w:noProof/>
+          <w:sz w:val="28"/>
+          <w:lang w:val="es-ES" w:eastAsia="es-ES"/>
+        </w:rPr>
+        <w:drawing>
+          <wp:inline distT="0" distB="0" distL="0" distR="0">
+            <wp:extent cx="5612130" cy="4285615"/>
+            <wp:effectExtent l="0" t="0" r="7620" b="635"/>
+            <wp:docPr id="1" name="Imagen 1"/>
+            <wp:cNvGraphicFramePr>
+              <a:graphicFrameLocks xmlns:a="http://schemas.openxmlformats.org/drawingml/2006/main" noChangeAspect="1"/>
+            </wp:cNvGraphicFramePr>
+            <a:graphic xmlns:a="http://schemas.openxmlformats.org/drawingml/2006/main">
+              <a:graphicData uri="http://schemas.openxmlformats.org/drawingml/2006/picture">
+                <pic:pic xmlns:pic="http://schemas.openxmlformats.org/drawingml/2006/picture">
+                  <pic:nvPicPr>
+                    <pic:cNvPr id="1" name="Modelo Entidades End Of Line.drawio.png"/>
+                    <pic:cNvPicPr/>
+                  </pic:nvPicPr>
+                  <pic:blipFill>
+                    <a:blip r:embed="rId7">
+                      <a:extLst>
+                        <a:ext uri="{28A0092B-C50C-407E-A947-70E740481C1C}">
+                          <a14:useLocalDpi xmlns:a14="http://schemas.microsoft.com/office/drawing/2010/main" val="0"/>
+                        </a:ext>
+                      </a:extLst>
+                    </a:blip>
+                    <a:stretch>
+                      <a:fillRect/>
+                    </a:stretch>
+                  </pic:blipFill>
+                  <pic:spPr>
+                    <a:xfrm>
+                      <a:off x="0" y="0"/>
+                      <a:ext cx="5612130" cy="4285615"/>
+                    </a:xfrm>
+                    <a:prstGeom prst="rect">
+                      <a:avLst/>
+                    </a:prstGeom>
+                  </pic:spPr>
+                </pic:pic>
+              </a:graphicData>
+            </a:graphic>
+          </wp:inline>
+        </w:drawing>
+      </w:r>
       <w:bookmarkEnd w:id="0"/>
     </w:p>
     <w:sectPr>
@@ -1770,22 +3313,66 @@
 </w:document>
 </file>
 
+<file path=word/endnotes.xml><?xml version="1.0" encoding="utf-8"?>
+<w:endnotes xmlns:wpc="http://schemas.microsoft.com/office/word/2010/wordprocessingCanvas" xmlns:cx="http://schemas.microsoft.com/office/drawing/2014/chartex" xmlns:mc="http://schemas.openxmlformats.org/markup-compatibility/2006" xmlns:o="urn:schemas-microsoft-com:office:office" xmlns:r="http://schemas.openxmlformats.org/officeDocument/2006/relationships" xmlns:m="http://schemas.openxmlformats.org/officeDocument/2006/math" xmlns:v="urn:schemas-microsoft-com:vml" xmlns:wp14="http://schemas.microsoft.com/office/word/2010/wordprocessingDrawing" xmlns:wp="http://schemas.openxmlformats.org/drawingml/2006/wordprocessingDrawing" xmlns:w10="urn:schemas-microsoft-com:office:word" xmlns:w="http://schemas.openxmlformats.org/wordprocessingml/2006/main" xmlns:w14="http://schemas.microsoft.com/office/word/2010/wordml" xmlns:w15="http://schemas.microsoft.com/office/word/2012/wordml" xmlns:w16se="http://schemas.microsoft.com/office/word/2015/wordml/symex" xmlns:wpg="http://schemas.microsoft.com/office/word/2010/wordprocessingGroup" xmlns:wpi="http://schemas.microsoft.com/office/word/2010/wordprocessingInk" xmlns:wne="http://schemas.microsoft.com/office/word/2006/wordml" xmlns:wps="http://schemas.microsoft.com/office/word/2010/wordprocessingShape" mc:Ignorable="w14 w15 w16se wp14">
+  <w:endnote w:type="separator" w:id="-1">
+    <w:p>
+      <w:pPr>
+        <w:spacing w:line="240" w:lineRule="auto"/>
+      </w:pPr>
+      <w:r>
+        <w:separator/>
+      </w:r>
+    </w:p>
+  </w:endnote>
+  <w:endnote w:type="continuationSeparator" w:id="0">
+    <w:p>
+      <w:pPr>
+        <w:spacing w:line="240" w:lineRule="auto"/>
+      </w:pPr>
+      <w:r>
+        <w:continuationSeparator/>
+      </w:r>
+    </w:p>
+  </w:endnote>
+</w:endnotes>
+</file>
+
+<file path=word/footnotes.xml><?xml version="1.0" encoding="utf-8"?>
+<w:footnotes xmlns:wpc="http://schemas.microsoft.com/office/word/2010/wordprocessingCanvas" xmlns:cx="http://schemas.microsoft.com/office/drawing/2014/chartex" xmlns:mc="http://schemas.openxmlformats.org/markup-compatibility/2006" xmlns:o="urn:schemas-microsoft-com:office:office" xmlns:r="http://schemas.openxmlformats.org/officeDocument/2006/relationships" xmlns:m="http://schemas.openxmlformats.org/officeDocument/2006/math" xmlns:v="urn:schemas-microsoft-com:vml" xmlns:wp14="http://schemas.microsoft.com/office/word/2010/wordprocessingDrawing" xmlns:wp="http://schemas.openxmlformats.org/drawingml/2006/wordprocessingDrawing" xmlns:w10="urn:schemas-microsoft-com:office:word" xmlns:w="http://schemas.openxmlformats.org/wordprocessingml/2006/main" xmlns:w14="http://schemas.microsoft.com/office/word/2010/wordml" xmlns:w15="http://schemas.microsoft.com/office/word/2012/wordml" xmlns:w16se="http://schemas.microsoft.com/office/word/2015/wordml/symex" xmlns:wpg="http://schemas.microsoft.com/office/word/2010/wordprocessingGroup" xmlns:wpi="http://schemas.microsoft.com/office/word/2010/wordprocessingInk" xmlns:wne="http://schemas.microsoft.com/office/word/2006/wordml" xmlns:wps="http://schemas.microsoft.com/office/word/2010/wordprocessingShape" mc:Ignorable="w14 w15 w16se wp14">
+  <w:footnote w:type="separator" w:id="-1">
+    <w:p>
+      <w:pPr>
+        <w:spacing w:after="0"/>
+      </w:pPr>
+      <w:r>
+        <w:separator/>
+      </w:r>
+    </w:p>
+  </w:footnote>
+  <w:footnote w:type="continuationSeparator" w:id="0">
+    <w:p>
+      <w:pPr>
+        <w:spacing w:after="0"/>
+      </w:pPr>
+      <w:r>
+        <w:continuationSeparator/>
+      </w:r>
+    </w:p>
+  </w:footnote>
+</w:footnotes>
+</file>
+
 <file path=word/styles.xml><?xml version="1.0" encoding="utf-8"?>
 <w:styles xmlns:mc="http://schemas.openxmlformats.org/markup-compatibility/2006" xmlns:r="http://schemas.openxmlformats.org/officeDocument/2006/relationships" xmlns:w="http://schemas.openxmlformats.org/wordprocessingml/2006/main" xmlns:w14="http://schemas.microsoft.com/office/word/2010/wordml" xmlns:w15="http://schemas.microsoft.com/office/word/2012/wordml" xmlns:w16se="http://schemas.microsoft.com/office/word/2015/wordml/symex" mc:Ignorable="w14 w15 w16se">
   <w:docDefaults>
     <w:rPrDefault>
       <w:rPr>
-        <w:rFonts w:asciiTheme="minorHAnsi" w:eastAsiaTheme="minorHAnsi" w:hAnsiTheme="minorHAnsi" w:cstheme="minorBidi"/>
-        <w:sz w:val="22"/>
-        <w:szCs w:val="22"/>
-        <w:lang w:val="es-GT" w:eastAsia="en-US" w:bidi="ar-SA"/>
+        <w:rFonts w:ascii="Times New Roman" w:eastAsia="SimSun" w:hAnsi="Times New Roman" w:cs="Times New Roman"/>
+        <w:lang w:val="es-GT" w:eastAsia="es-GT" w:bidi="ar-SA"/>
       </w:rPr>
     </w:rPrDefault>
-    <w:pPrDefault>
-      <w:pPr>
-        <w:spacing w:after="160" w:line="259" w:lineRule="auto"/>
-      </w:pPr>
-    </w:pPrDefault>
+    <w:pPrDefault/>
   </w:docDefaults>
   <w:latentStyles w:defLockedState="0" w:defUIPriority="99" w:defSemiHidden="0" w:defUnhideWhenUsed="0" w:defQFormat="0" w:count="371">
     <w:lsdException w:name="Normal" w:uiPriority="0" w:qFormat="1"/>
@@ -1946,108 +3533,105 @@
     <w:lsdException w:name="Table Theme" w:semiHidden="1" w:unhideWhenUsed="1"/>
     <w:lsdException w:name="Placeholder Text" w:semiHidden="1"/>
     <w:lsdException w:name="No Spacing" w:uiPriority="1" w:qFormat="1"/>
-    <w:lsdException w:name="Light Shading" w:uiPriority="60"/>
-    <w:lsdException w:name="Light List" w:uiPriority="61"/>
-    <w:lsdException w:name="Light Grid" w:uiPriority="62"/>
-    <w:lsdException w:name="Medium Shading 1" w:uiPriority="63"/>
-    <w:lsdException w:name="Medium Shading 2" w:uiPriority="64"/>
-    <w:lsdException w:name="Medium List 1" w:uiPriority="65"/>
-    <w:lsdException w:name="Medium List 2" w:uiPriority="66"/>
-    <w:lsdException w:name="Medium Grid 1" w:uiPriority="67"/>
-    <w:lsdException w:name="Medium Grid 2" w:uiPriority="68"/>
-    <w:lsdException w:name="Medium Grid 3" w:uiPriority="69"/>
-    <w:lsdException w:name="Dark List" w:uiPriority="70"/>
-    <w:lsdException w:name="Colorful Shading" w:uiPriority="71"/>
-    <w:lsdException w:name="Colorful List" w:uiPriority="72"/>
-    <w:lsdException w:name="Colorful Grid" w:uiPriority="73"/>
-    <w:lsdException w:name="Light Shading Accent 1" w:uiPriority="60"/>
-    <w:lsdException w:name="Light List Accent 1" w:uiPriority="61"/>
-    <w:lsdException w:name="Light Grid Accent 1" w:uiPriority="62"/>
-    <w:lsdException w:name="Medium Shading 1 Accent 1" w:uiPriority="63"/>
-    <w:lsdException w:name="Medium Shading 2 Accent 1" w:uiPriority="64"/>
-    <w:lsdException w:name="Medium List 1 Accent 1" w:uiPriority="65"/>
+    <w:lsdException w:name="Light Shading"/>
+    <w:lsdException w:name="Light List"/>
+    <w:lsdException w:name="Light Grid"/>
+    <w:lsdException w:name="Medium Shading 1"/>
+    <w:lsdException w:name="Medium Shading 2"/>
+    <w:lsdException w:name="Medium List 1"/>
+    <w:lsdException w:name="Medium List 2"/>
+    <w:lsdException w:name="Medium Grid 1"/>
+    <w:lsdException w:name="Medium Grid 2"/>
+    <w:lsdException w:name="Medium Grid 3"/>
+    <w:lsdException w:name="Dark List"/>
+    <w:lsdException w:name="Colorful Shading"/>
+    <w:lsdException w:name="Colorful List"/>
+    <w:lsdException w:name="Colorful Grid"/>
+    <w:lsdException w:name="Light Shading Accent 1"/>
+    <w:lsdException w:name="Light List Accent 1"/>
+    <w:lsdException w:name="Light Grid Accent 1"/>
+    <w:lsdException w:name="Medium Shading 1 Accent 1"/>
+    <w:lsdException w:name="Medium Shading 2 Accent 1"/>
+    <w:lsdException w:name="Medium List 1 Accent 1"/>
     <w:lsdException w:name="Revision" w:semiHidden="1"/>
-    <w:lsdException w:name="List Paragraph" w:uiPriority="34" w:qFormat="1"/>
-    <w:lsdException w:name="Quote" w:uiPriority="29" w:qFormat="1"/>
-    <w:lsdException w:name="Intense Quote" w:uiPriority="30" w:qFormat="1"/>
-    <w:lsdException w:name="Medium List 2 Accent 1" w:uiPriority="66"/>
-    <w:lsdException w:name="Medium Grid 1 Accent 1" w:uiPriority="67"/>
-    <w:lsdException w:name="Medium Grid 2 Accent 1" w:uiPriority="68"/>
-    <w:lsdException w:name="Medium Grid 3 Accent 1" w:uiPriority="69"/>
-    <w:lsdException w:name="Dark List Accent 1" w:uiPriority="70"/>
-    <w:lsdException w:name="Colorful Shading Accent 1" w:uiPriority="71"/>
-    <w:lsdException w:name="Colorful List Accent 1" w:uiPriority="72"/>
-    <w:lsdException w:name="Colorful Grid Accent 1" w:uiPriority="73"/>
-    <w:lsdException w:name="Light Shading Accent 2" w:uiPriority="60"/>
-    <w:lsdException w:name="Light List Accent 2" w:uiPriority="61"/>
-    <w:lsdException w:name="Light Grid Accent 2" w:uiPriority="62"/>
-    <w:lsdException w:name="Medium Shading 1 Accent 2" w:uiPriority="63"/>
-    <w:lsdException w:name="Medium Shading 2 Accent 2" w:uiPriority="64"/>
-    <w:lsdException w:name="Medium List 1 Accent 2" w:uiPriority="65"/>
-    <w:lsdException w:name="Medium List 2 Accent 2" w:uiPriority="66"/>
-    <w:lsdException w:name="Medium Grid 1 Accent 2" w:uiPriority="67"/>
-    <w:lsdException w:name="Medium Grid 2 Accent 2" w:uiPriority="68"/>
-    <w:lsdException w:name="Medium Grid 3 Accent 2" w:uiPriority="69"/>
-    <w:lsdException w:name="Dark List Accent 2" w:uiPriority="70"/>
-    <w:lsdException w:name="Colorful Shading Accent 2" w:uiPriority="71"/>
-    <w:lsdException w:name="Colorful List Accent 2" w:uiPriority="72"/>
-    <w:lsdException w:name="Colorful Grid Accent 2" w:uiPriority="73"/>
-    <w:lsdException w:name="Light Shading Accent 3" w:uiPriority="60"/>
-    <w:lsdException w:name="Light List Accent 3" w:uiPriority="61"/>
-    <w:lsdException w:name="Light Grid Accent 3" w:uiPriority="62"/>
-    <w:lsdException w:name="Medium Shading 1 Accent 3" w:uiPriority="63"/>
-    <w:lsdException w:name="Medium Shading 2 Accent 3" w:uiPriority="64"/>
-    <w:lsdException w:name="Medium List 1 Accent 3" w:uiPriority="65"/>
-    <w:lsdException w:name="Medium List 2 Accent 3" w:uiPriority="66"/>
-    <w:lsdException w:name="Medium Grid 1 Accent 3" w:uiPriority="67"/>
-    <w:lsdException w:name="Medium Grid 2 Accent 3" w:uiPriority="68"/>
-    <w:lsdException w:name="Medium Grid 3 Accent 3" w:uiPriority="69"/>
-    <w:lsdException w:name="Dark List Accent 3" w:uiPriority="70"/>
-    <w:lsdException w:name="Colorful Shading Accent 3" w:uiPriority="71"/>
-    <w:lsdException w:name="Colorful List Accent 3" w:uiPriority="72"/>
-    <w:lsdException w:name="Colorful Grid Accent 3" w:uiPriority="73"/>
-    <w:lsdException w:name="Light Shading Accent 4" w:uiPriority="60"/>
-    <w:lsdException w:name="Light List Accent 4" w:uiPriority="61"/>
-    <w:lsdException w:name="Light Grid Accent 4" w:uiPriority="62"/>
-    <w:lsdException w:name="Medium Shading 1 Accent 4" w:uiPriority="63"/>
-    <w:lsdException w:name="Medium Shading 2 Accent 4" w:uiPriority="64"/>
-    <w:lsdException w:name="Medium List 1 Accent 4" w:uiPriority="65"/>
-    <w:lsdException w:name="Medium List 2 Accent 4" w:uiPriority="66"/>
-    <w:lsdException w:name="Medium Grid 1 Accent 4" w:uiPriority="67"/>
-    <w:lsdException w:name="Medium Grid 2 Accent 4" w:uiPriority="68"/>
-    <w:lsdException w:name="Medium Grid 3 Accent 4" w:uiPriority="69"/>
-    <w:lsdException w:name="Dark List Accent 4" w:uiPriority="70"/>
-    <w:lsdException w:name="Colorful Shading Accent 4" w:uiPriority="71"/>
-    <w:lsdException w:name="Colorful List Accent 4" w:uiPriority="72"/>
-    <w:lsdException w:name="Colorful Grid Accent 4" w:uiPriority="73"/>
-    <w:lsdException w:name="Light Shading Accent 5" w:uiPriority="60"/>
-    <w:lsdException w:name="Light List Accent 5" w:uiPriority="61"/>
-    <w:lsdException w:name="Light Grid Accent 5" w:uiPriority="62"/>
-    <w:lsdException w:name="Medium Shading 1 Accent 5" w:uiPriority="63"/>
-    <w:lsdException w:name="Medium Shading 2 Accent 5" w:uiPriority="64"/>
-    <w:lsdException w:name="Medium List 1 Accent 5" w:uiPriority="65"/>
-    <w:lsdException w:name="Medium List 2 Accent 5" w:uiPriority="66"/>
-    <w:lsdException w:name="Medium Grid 1 Accent 5" w:uiPriority="67"/>
-    <w:lsdException w:name="Medium Grid 2 Accent 5" w:uiPriority="68"/>
-    <w:lsdException w:name="Medium Grid 3 Accent 5" w:uiPriority="69"/>
-    <w:lsdException w:name="Dark List Accent 5" w:uiPriority="70"/>
-    <w:lsdException w:name="Colorful Shading Accent 5" w:uiPriority="71"/>
-    <w:lsdException w:name="Colorful List Accent 5" w:uiPriority="72"/>
-    <w:lsdException w:name="Colorful Grid Accent 5" w:uiPriority="73"/>
-    <w:lsdException w:name="Light Shading Accent 6" w:uiPriority="60"/>
-    <w:lsdException w:name="Light List Accent 6" w:uiPriority="61"/>
-    <w:lsdException w:name="Light Grid Accent 6" w:uiPriority="62"/>
-    <w:lsdException w:name="Medium Shading 1 Accent 6" w:uiPriority="63"/>
-    <w:lsdException w:name="Medium Shading 2 Accent 6" w:uiPriority="64"/>
-    <w:lsdException w:name="Medium List 1 Accent 6" w:uiPriority="65"/>
-    <w:lsdException w:name="Medium List 2 Accent 6" w:uiPriority="66"/>
-    <w:lsdException w:name="Medium Grid 1 Accent 6" w:uiPriority="67"/>
-    <w:lsdException w:name="Medium Grid 2 Accent 6" w:uiPriority="68"/>
-    <w:lsdException w:name="Medium Grid 3 Accent 6" w:uiPriority="69"/>
-    <w:lsdException w:name="Dark List Accent 6" w:uiPriority="70"/>
-    <w:lsdException w:name="Colorful Shading Accent 6" w:uiPriority="71"/>
-    <w:lsdException w:name="Colorful List Accent 6" w:uiPriority="72"/>
-    <w:lsdException w:name="Colorful Grid Accent 6" w:uiPriority="73"/>
+    <w:lsdException w:name="Medium List 2 Accent 1"/>
+    <w:lsdException w:name="Medium Grid 1 Accent 1"/>
+    <w:lsdException w:name="Medium Grid 2 Accent 1"/>
+    <w:lsdException w:name="Medium Grid 3 Accent 1"/>
+    <w:lsdException w:name="Dark List Accent 1"/>
+    <w:lsdException w:name="Colorful Shading Accent 1"/>
+    <w:lsdException w:name="Colorful List Accent 1"/>
+    <w:lsdException w:name="Colorful Grid Accent 1"/>
+    <w:lsdException w:name="Light Shading Accent 2"/>
+    <w:lsdException w:name="Light List Accent 2"/>
+    <w:lsdException w:name="Light Grid Accent 2"/>
+    <w:lsdException w:name="Medium Shading 1 Accent 2"/>
+    <w:lsdException w:name="Medium Shading 2 Accent 2"/>
+    <w:lsdException w:name="Medium List 1 Accent 2"/>
+    <w:lsdException w:name="Medium List 2 Accent 2"/>
+    <w:lsdException w:name="Medium Grid 1 Accent 2"/>
+    <w:lsdException w:name="Medium Grid 2 Accent 2"/>
+    <w:lsdException w:name="Medium Grid 3 Accent 2"/>
+    <w:lsdException w:name="Dark List Accent 2"/>
+    <w:lsdException w:name="Colorful Shading Accent 2"/>
+    <w:lsdException w:name="Colorful List Accent 2"/>
+    <w:lsdException w:name="Colorful Grid Accent 2"/>
+    <w:lsdException w:name="Light Shading Accent 3"/>
+    <w:lsdException w:name="Light List Accent 3"/>
+    <w:lsdException w:name="Light Grid Accent 3"/>
+    <w:lsdException w:name="Medium Shading 1 Accent 3"/>
+    <w:lsdException w:name="Medium Shading 2 Accent 3"/>
+    <w:lsdException w:name="Medium List 1 Accent 3"/>
+    <w:lsdException w:name="Medium List 2 Accent 3"/>
+    <w:lsdException w:name="Medium Grid 1 Accent 3"/>
+    <w:lsdException w:name="Medium Grid 2 Accent 3"/>
+    <w:lsdException w:name="Medium Grid 3 Accent 3"/>
+    <w:lsdException w:name="Dark List Accent 3"/>
+    <w:lsdException w:name="Colorful Shading Accent 3"/>
+    <w:lsdException w:name="Colorful List Accent 3"/>
+    <w:lsdException w:name="Colorful Grid Accent 3"/>
+    <w:lsdException w:name="Light Shading Accent 4"/>
+    <w:lsdException w:name="Light List Accent 4"/>
+    <w:lsdException w:name="Light Grid Accent 4"/>
+    <w:lsdException w:name="Medium Shading 1 Accent 4"/>
+    <w:lsdException w:name="Medium Shading 2 Accent 4"/>
+    <w:lsdException w:name="Medium List 1 Accent 4"/>
+    <w:lsdException w:name="Medium List 2 Accent 4"/>
+    <w:lsdException w:name="Medium Grid 1 Accent 4"/>
+    <w:lsdException w:name="Medium Grid 2 Accent 4"/>
+    <w:lsdException w:name="Medium Grid 3 Accent 4"/>
+    <w:lsdException w:name="Dark List Accent 4"/>
+    <w:lsdException w:name="Colorful Shading Accent 4"/>
+    <w:lsdException w:name="Colorful List Accent 4"/>
+    <w:lsdException w:name="Colorful Grid Accent 4"/>
+    <w:lsdException w:name="Light Shading Accent 5"/>
+    <w:lsdException w:name="Light List Accent 5"/>
+    <w:lsdException w:name="Light Grid Accent 5"/>
+    <w:lsdException w:name="Medium Shading 1 Accent 5"/>
+    <w:lsdException w:name="Medium Shading 2 Accent 5"/>
+    <w:lsdException w:name="Medium List 1 Accent 5"/>
+    <w:lsdException w:name="Medium List 2 Accent 5"/>
+    <w:lsdException w:name="Medium Grid 1 Accent 5"/>
+    <w:lsdException w:name="Medium Grid 2 Accent 5"/>
+    <w:lsdException w:name="Medium Grid 3 Accent 5"/>
+    <w:lsdException w:name="Dark List Accent 5"/>
+    <w:lsdException w:name="Colorful Shading Accent 5"/>
+    <w:lsdException w:name="Colorful List Accent 5"/>
+    <w:lsdException w:name="Colorful Grid Accent 5"/>
+    <w:lsdException w:name="Light Shading Accent 6"/>
+    <w:lsdException w:name="Light List Accent 6"/>
+    <w:lsdException w:name="Light Grid Accent 6"/>
+    <w:lsdException w:name="Medium Shading 1 Accent 6"/>
+    <w:lsdException w:name="Medium Shading 2 Accent 6"/>
+    <w:lsdException w:name="Medium List 1 Accent 6"/>
+    <w:lsdException w:name="Medium List 2 Accent 6"/>
+    <w:lsdException w:name="Medium Grid 1 Accent 6"/>
+    <w:lsdException w:name="Medium Grid 2 Accent 6"/>
+    <w:lsdException w:name="Medium Grid 3 Accent 6"/>
+    <w:lsdException w:name="Dark List Accent 6"/>
+    <w:lsdException w:name="Colorful Shading Accent 6"/>
+    <w:lsdException w:name="Colorful List Accent 6"/>
+    <w:lsdException w:name="Colorful Grid Accent 6"/>
     <w:lsdException w:name="Subtle Emphasis" w:uiPriority="19" w:qFormat="1"/>
     <w:lsdException w:name="Intense Emphasis" w:uiPriority="21" w:qFormat="1"/>
     <w:lsdException w:name="Subtle Reference" w:uiPriority="31" w:qFormat="1"/>
@@ -2163,9 +3747,14 @@
   <w:style w:type="paragraph" w:default="1" w:styleId="Normal">
     <w:name w:val="Normal"/>
     <w:qFormat/>
-    <w:rsid w:val="007B480D"/>
+    <w:pPr>
+      <w:spacing w:after="160" w:line="259" w:lineRule="auto"/>
+    </w:pPr>
     <w:rPr>
-      <w:rFonts w:eastAsia="MS Mincho"/>
+      <w:rFonts w:asciiTheme="minorHAnsi" w:eastAsia="MS Mincho" w:hAnsiTheme="minorHAnsi" w:cstheme="minorBidi"/>
+      <w:sz w:val="22"/>
+      <w:szCs w:val="22"/>
+      <w:lang w:eastAsia="en-US"/>
     </w:rPr>
   </w:style>
   <w:style w:type="character" w:default="1" w:styleId="Fuentedeprrafopredeter">
@@ -2195,54 +3784,25 @@
     <w:semiHidden/>
     <w:unhideWhenUsed/>
   </w:style>
-  <w:style w:type="paragraph" w:styleId="Sinespaciado">
-    <w:name w:val="No Spacing"/>
-    <w:uiPriority w:val="1"/>
-    <w:qFormat/>
-    <w:rsid w:val="007B480D"/>
-    <w:pPr>
-      <w:spacing w:after="0" w:line="240" w:lineRule="auto"/>
-    </w:pPr>
-  </w:style>
   <w:style w:type="character" w:styleId="Refdecomentario">
     <w:name w:val="annotation reference"/>
     <w:basedOn w:val="Fuentedeprrafopredeter"/>
     <w:uiPriority w:val="99"/>
     <w:semiHidden/>
     <w:unhideWhenUsed/>
-    <w:rsid w:val="00EB52AC"/>
     <w:rPr>
       <w:sz w:val="16"/>
       <w:szCs w:val="16"/>
     </w:rPr>
   </w:style>
-  <w:style w:type="paragraph" w:styleId="Textocomentario">
-    <w:name w:val="annotation text"/>
-    <w:basedOn w:val="Normal"/>
-    <w:link w:val="TextocomentarioCar"/>
-    <w:uiPriority w:val="99"/>
-    <w:semiHidden/>
-    <w:unhideWhenUsed/>
-    <w:rsid w:val="00EB52AC"/>
-    <w:pPr>
-      <w:spacing w:line="240" w:lineRule="auto"/>
-    </w:pPr>
+  <w:style w:type="character" w:styleId="Textoennegrita">
+    <w:name w:val="Strong"/>
+    <w:basedOn w:val="Fuentedeprrafopredeter"/>
+    <w:uiPriority w:val="22"/>
+    <w:qFormat/>
     <w:rPr>
-      <w:sz w:val="20"/>
-      <w:szCs w:val="20"/>
-    </w:rPr>
-  </w:style>
-  <w:style w:type="character" w:customStyle="1" w:styleId="TextocomentarioCar">
-    <w:name w:val="Texto comentario Car"/>
-    <w:basedOn w:val="Fuentedeprrafopredeter"/>
-    <w:link w:val="Textocomentario"/>
-    <w:uiPriority w:val="99"/>
-    <w:semiHidden/>
-    <w:rsid w:val="00EB52AC"/>
-    <w:rPr>
-      <w:rFonts w:eastAsia="MS Mincho"/>
-      <w:sz w:val="20"/>
-      <w:szCs w:val="20"/>
+      <w:b/>
+      <w:bCs/>
     </w:rPr>
   </w:style>
   <w:style w:type="paragraph" w:styleId="Asuntodelcomentario">
@@ -2253,23 +3813,22 @@
     <w:uiPriority w:val="99"/>
     <w:semiHidden/>
     <w:unhideWhenUsed/>
-    <w:rsid w:val="00EB52AC"/>
     <w:rPr>
       <w:b/>
       <w:bCs/>
     </w:rPr>
   </w:style>
-  <w:style w:type="character" w:customStyle="1" w:styleId="AsuntodelcomentarioCar">
-    <w:name w:val="Asunto del comentario Car"/>
-    <w:basedOn w:val="TextocomentarioCar"/>
-    <w:link w:val="Asuntodelcomentario"/>
+  <w:style w:type="paragraph" w:styleId="Textocomentario">
+    <w:name w:val="annotation text"/>
+    <w:basedOn w:val="Normal"/>
+    <w:link w:val="TextocomentarioCar"/>
     <w:uiPriority w:val="99"/>
     <w:semiHidden/>
-    <w:rsid w:val="00EB52AC"/>
+    <w:unhideWhenUsed/>
+    <w:pPr>
+      <w:spacing w:line="240" w:lineRule="auto"/>
+    </w:pPr>
     <w:rPr>
-      <w:rFonts w:eastAsia="MS Mincho"/>
-      <w:b/>
-      <w:bCs/>
       <w:sz w:val="20"/>
       <w:szCs w:val="20"/>
     </w:rPr>
@@ -2281,7 +3840,6 @@
     <w:uiPriority w:val="99"/>
     <w:semiHidden/>
     <w:unhideWhenUsed/>
-    <w:rsid w:val="0005271C"/>
     <w:pPr>
       <w:spacing w:after="0" w:line="240" w:lineRule="auto"/>
     </w:pPr>
@@ -2291,32 +3849,10 @@
       <w:szCs w:val="18"/>
     </w:rPr>
   </w:style>
-  <w:style w:type="character" w:customStyle="1" w:styleId="TextodegloboCar">
-    <w:name w:val="Texto de globo Car"/>
-    <w:basedOn w:val="Fuentedeprrafopredeter"/>
-    <w:link w:val="Textodeglobo"/>
-    <w:uiPriority w:val="99"/>
-    <w:semiHidden/>
-    <w:rsid w:val="0005271C"/>
-    <w:rPr>
-      <w:rFonts w:ascii="Segoe UI" w:eastAsia="MS Mincho" w:hAnsi="Segoe UI" w:cs="Segoe UI"/>
-      <w:sz w:val="18"/>
-      <w:szCs w:val="18"/>
-    </w:rPr>
-  </w:style>
-  <w:style w:type="character" w:customStyle="1" w:styleId="oypena">
-    <w:name w:val="oypena"/>
-    <w:basedOn w:val="Fuentedeprrafopredeter"/>
-    <w:rsid w:val="003F5629"/>
-  </w:style>
   <w:style w:type="table" w:styleId="Tablaconcuadrcula">
     <w:name w:val="Table Grid"/>
     <w:basedOn w:val="Tablanormal"/>
     <w:uiPriority w:val="39"/>
-    <w:rsid w:val="00C251FB"/>
-    <w:pPr>
-      <w:spacing w:after="0" w:line="240" w:lineRule="auto"/>
-    </w:pPr>
     <w:tblPr>
       <w:tblBorders>
         <w:top w:val="single" w:sz="4" w:space="0" w:color="auto"/>
@@ -2327,6 +3863,76 @@
         <w:insideV w:val="single" w:sz="4" w:space="0" w:color="auto"/>
       </w:tblBorders>
     </w:tblPr>
+  </w:style>
+  <w:style w:type="paragraph" w:styleId="Sinespaciado">
+    <w:name w:val="No Spacing"/>
+    <w:uiPriority w:val="1"/>
+    <w:qFormat/>
+    <w:rPr>
+      <w:rFonts w:asciiTheme="minorHAnsi" w:eastAsiaTheme="minorHAnsi" w:hAnsiTheme="minorHAnsi" w:cstheme="minorBidi"/>
+      <w:sz w:val="22"/>
+      <w:szCs w:val="22"/>
+      <w:lang w:eastAsia="en-US"/>
+    </w:rPr>
+  </w:style>
+  <w:style w:type="character" w:customStyle="1" w:styleId="TextocomentarioCar">
+    <w:name w:val="Texto comentario Car"/>
+    <w:basedOn w:val="Fuentedeprrafopredeter"/>
+    <w:link w:val="Textocomentario"/>
+    <w:uiPriority w:val="99"/>
+    <w:semiHidden/>
+    <w:rPr>
+      <w:rFonts w:eastAsia="MS Mincho"/>
+      <w:sz w:val="20"/>
+      <w:szCs w:val="20"/>
+    </w:rPr>
+  </w:style>
+  <w:style w:type="character" w:customStyle="1" w:styleId="AsuntodelcomentarioCar">
+    <w:name w:val="Asunto del comentario Car"/>
+    <w:basedOn w:val="TextocomentarioCar"/>
+    <w:link w:val="Asuntodelcomentario"/>
+    <w:uiPriority w:val="99"/>
+    <w:semiHidden/>
+    <w:rPr>
+      <w:rFonts w:eastAsia="MS Mincho"/>
+      <w:b/>
+      <w:bCs/>
+      <w:sz w:val="20"/>
+      <w:szCs w:val="20"/>
+    </w:rPr>
+  </w:style>
+  <w:style w:type="character" w:customStyle="1" w:styleId="TextodegloboCar">
+    <w:name w:val="Texto de globo Car"/>
+    <w:basedOn w:val="Fuentedeprrafopredeter"/>
+    <w:link w:val="Textodeglobo"/>
+    <w:uiPriority w:val="99"/>
+    <w:semiHidden/>
+    <w:rPr>
+      <w:rFonts w:ascii="Segoe UI" w:eastAsia="MS Mincho" w:hAnsi="Segoe UI" w:cs="Segoe UI"/>
+      <w:sz w:val="18"/>
+      <w:szCs w:val="18"/>
+    </w:rPr>
+  </w:style>
+  <w:style w:type="character" w:customStyle="1" w:styleId="oypena">
+    <w:name w:val="oypena"/>
+    <w:basedOn w:val="Fuentedeprrafopredeter"/>
+  </w:style>
+  <w:style w:type="paragraph" w:styleId="NormalWeb">
+    <w:name w:val="Normal (Web)"/>
+    <w:basedOn w:val="Normal"/>
+    <w:uiPriority w:val="99"/>
+    <w:semiHidden/>
+    <w:unhideWhenUsed/>
+    <w:rsid w:val="00CE5459"/>
+    <w:pPr>
+      <w:spacing w:before="100" w:beforeAutospacing="1" w:after="100" w:afterAutospacing="1" w:line="240" w:lineRule="auto"/>
+    </w:pPr>
+    <w:rPr>
+      <w:rFonts w:ascii="Times New Roman" w:eastAsia="Times New Roman" w:hAnsi="Times New Roman" w:cs="Times New Roman"/>
+      <w:sz w:val="24"/>
+      <w:szCs w:val="24"/>
+      <w:lang w:eastAsia="es-GT"/>
+    </w:rPr>
   </w:style>
 </w:styles>
 </file>
@@ -2374,7 +3980,7 @@
     </a:clrScheme>
     <a:fontScheme name="Office">
       <a:majorFont>
-        <a:latin typeface="Calibri Light" panose="020F0302020204030204"/>
+        <a:latin typeface="Calibri Light"/>
         <a:ea typeface=""/>
         <a:cs typeface=""/>
         <a:font script="Jpan" typeface="游ゴシック Light"/>
@@ -2407,26 +4013,9 @@
         <a:font script="Viet" typeface="Times New Roman"/>
         <a:font script="Uigh" typeface="Microsoft Uighur"/>
         <a:font script="Geor" typeface="Sylfaen"/>
-        <a:font script="Armn" typeface="Arial"/>
-        <a:font script="Bugi" typeface="Leelawadee UI"/>
-        <a:font script="Bopo" typeface="Microsoft JhengHei"/>
-        <a:font script="Java" typeface="Javanese Text"/>
-        <a:font script="Lisu" typeface="Segoe UI"/>
-        <a:font script="Mymr" typeface="Myanmar Text"/>
-        <a:font script="Nkoo" typeface="Ebrima"/>
-        <a:font script="Olck" typeface="Nirmala UI"/>
-        <a:font script="Osma" typeface="Ebrima"/>
-        <a:font script="Phag" typeface="Phagspa"/>
-        <a:font script="Syrn" typeface="Estrangelo Edessa"/>
-        <a:font script="Syrj" typeface="Estrangelo Edessa"/>
-        <a:font script="Syre" typeface="Estrangelo Edessa"/>
-        <a:font script="Sora" typeface="Nirmala UI"/>
-        <a:font script="Tale" typeface="Microsoft Tai Le"/>
-        <a:font script="Talu" typeface="Microsoft New Tai Lue"/>
-        <a:font script="Tfng" typeface="Ebrima"/>
       </a:majorFont>
       <a:minorFont>
-        <a:latin typeface="Calibri" panose="020F0502020204030204"/>
+        <a:latin typeface="Calibri"/>
         <a:ea typeface=""/>
         <a:cs typeface=""/>
         <a:font script="Jpan" typeface="游明朝"/>
@@ -2459,23 +4048,6 @@
         <a:font script="Viet" typeface="Arial"/>
         <a:font script="Uigh" typeface="Microsoft Uighur"/>
         <a:font script="Geor" typeface="Sylfaen"/>
-        <a:font script="Armn" typeface="Arial"/>
-        <a:font script="Bugi" typeface="Leelawadee UI"/>
-        <a:font script="Bopo" typeface="Microsoft JhengHei"/>
-        <a:font script="Java" typeface="Javanese Text"/>
-        <a:font script="Lisu" typeface="Segoe UI"/>
-        <a:font script="Mymr" typeface="Myanmar Text"/>
-        <a:font script="Nkoo" typeface="Ebrima"/>
-        <a:font script="Olck" typeface="Nirmala UI"/>
-        <a:font script="Osma" typeface="Ebrima"/>
-        <a:font script="Phag" typeface="Phagspa"/>
-        <a:font script="Syrn" typeface="Estrangelo Edessa"/>
-        <a:font script="Syrj" typeface="Estrangelo Edessa"/>
-        <a:font script="Syre" typeface="Estrangelo Edessa"/>
-        <a:font script="Sora" typeface="Nirmala UI"/>
-        <a:font script="Tale" typeface="Microsoft Tai Le"/>
-        <a:font script="Talu" typeface="Microsoft New Tai Lue"/>
-        <a:font script="Tfng" typeface="Ebrima"/>
       </a:minorFont>
     </a:fontScheme>
     <a:fmtScheme name="Office">
@@ -2618,10 +4190,5 @@
   </a:themeElements>
   <a:objectDefaults/>
   <a:extraClrSchemeLst/>
-  <a:extLst>
-    <a:ext uri="{05A4C25C-085E-4340-85A3-A5531E510DB2}">
-      <thm15:themeFamily xmlns:thm15="http://schemas.microsoft.com/office/thememl/2012/main" name="Office Theme" id="{62F939B6-93AF-4DB8-9C6B-D6C7DFDC589F}" vid="{4A3C46E8-61CC-4603-A589-7422A47A8E4A}"/>
-    </a:ext>
-  </a:extLst>
 </a:theme>
 </file>
</xml_diff>

<commit_message>
add: Se agrego imagen del Modelo Entidad Relacion en el archivo EndOfLine.docx en la rama odiaz-2024248
</commit_message>
<xml_diff>
--- a/EndOfLine.docx
+++ b/EndOfLine.docx
@@ -1,6 +1,6 @@
 
 <file path=word/document.xml><?xml version="1.0" encoding="utf-8"?>
-<w:document xmlns:wpc="http://schemas.microsoft.com/office/word/2010/wordprocessingCanvas" xmlns:cx="http://schemas.microsoft.com/office/drawing/2014/chartex" xmlns:cx1="http://schemas.microsoft.com/office/drawing/2015/9/8/chartex" xmlns:cx2="http://schemas.microsoft.com/office/drawing/2015/10/21/chartex" xmlns:cx3="http://schemas.microsoft.com/office/drawing/2016/5/9/chartex" xmlns:cx4="http://schemas.microsoft.com/office/drawing/2016/5/10/chartex" xmlns:cx5="http://schemas.microsoft.com/office/drawing/2016/5/11/chartex" xmlns:cx6="http://schemas.microsoft.com/office/drawing/2016/5/12/chartex" xmlns:cx7="http://schemas.microsoft.com/office/drawing/2016/5/13/chartex" xmlns:cx8="http://schemas.microsoft.com/office/drawing/2016/5/14/chartex" xmlns:mc="http://schemas.openxmlformats.org/markup-compatibility/2006" xmlns:aink="http://schemas.microsoft.com/office/drawing/2016/ink" xmlns:am3d="http://schemas.microsoft.com/office/drawing/2017/model3d" xmlns:o="urn:schemas-microsoft-com:office:office" xmlns:oel="http://schemas.microsoft.com/office/2019/extlst" xmlns:r="http://schemas.openxmlformats.org/officeDocument/2006/relationships" xmlns:m="http://schemas.openxmlformats.org/officeDocument/2006/math" xmlns:v="urn:schemas-microsoft-com:vml" xmlns:wp14="http://schemas.microsoft.com/office/word/2010/wordprocessingDrawing" xmlns:wp="http://schemas.openxmlformats.org/drawingml/2006/wordprocessingDrawing" xmlns:w10="urn:schemas-microsoft-com:office:word" xmlns:w="http://schemas.openxmlformats.org/wordprocessingml/2006/main" xmlns:w14="http://schemas.microsoft.com/office/word/2010/wordml" xmlns:w15="http://schemas.microsoft.com/office/word/2012/wordml" xmlns:w16cex="http://schemas.microsoft.com/office/word/2018/wordml/cex" xmlns:w16cid="http://schemas.microsoft.com/office/word/2016/wordml/cid" xmlns:w16="http://schemas.microsoft.com/office/word/2018/wordml" xmlns:w16du="http://schemas.microsoft.com/office/word/2023/wordml/word16du" xmlns:w16sdtdh="http://schemas.microsoft.com/office/word/2020/wordml/sdtdatahash" xmlns:w16sdtfl="http://schemas.microsoft.com/office/word/2024/wordml/sdtformatlock" xmlns:w16se="http://schemas.microsoft.com/office/word/2015/wordml/symex" xmlns:wpg="http://schemas.microsoft.com/office/word/2010/wordprocessingGroup" xmlns:wpi="http://schemas.microsoft.com/office/word/2010/wordprocessingInk" xmlns:wne="http://schemas.microsoft.com/office/word/2006/wordml" xmlns:wps="http://schemas.microsoft.com/office/word/2010/wordprocessingShape" mc:Ignorable="w14 w15 w16se w16cid w16 w16cex w16sdtdh w16sdtfl w16du wp14">
+<w:document xmlns:wpc="http://schemas.microsoft.com/office/word/2010/wordprocessingCanvas" xmlns:mc="http://schemas.openxmlformats.org/markup-compatibility/2006" xmlns:o="urn:schemas-microsoft-com:office:office" xmlns:r="http://schemas.openxmlformats.org/officeDocument/2006/relationships" xmlns:m="http://schemas.openxmlformats.org/officeDocument/2006/math" xmlns:v="urn:schemas-microsoft-com:vml" xmlns:wp14="http://schemas.microsoft.com/office/word/2010/wordprocessingDrawing" xmlns:wp="http://schemas.openxmlformats.org/drawingml/2006/wordprocessingDrawing" xmlns:w10="urn:schemas-microsoft-com:office:word" xmlns:w="http://schemas.openxmlformats.org/wordprocessingml/2006/main" xmlns:w14="http://schemas.microsoft.com/office/word/2010/wordml" xmlns:w15="http://schemas.microsoft.com/office/word/2012/wordml" xmlns:wpg="http://schemas.microsoft.com/office/word/2010/wordprocessingGroup" xmlns:wpi="http://schemas.microsoft.com/office/word/2010/wordprocessingInk" xmlns:wne="http://schemas.microsoft.com/office/word/2006/wordml" xmlns:wps="http://schemas.microsoft.com/office/word/2010/wordprocessingShape" mc:Ignorable="w14 w15 wp14">
   <w:body>
     <w:p>
       <w:pPr>
@@ -16,11 +16,11 @@
           <w:rFonts w:ascii="Arial" w:hAnsi="Arial" w:cs="Arial"/>
           <w:b/>
           <w:noProof/>
-          <w:lang w:val="es-ES" w:eastAsia="es-ES"/>
+          <w:lang w:val="es-MX" w:eastAsia="es-MX"/>
         </w:rPr>
         <w:drawing>
-          <wp:inline distT="0" distB="0" distL="0" distR="0" wp14:anchorId="61DA3BD1" wp14:editId="0C35A376">
-            <wp:extent cx="2249144" cy="847725"/>
+          <wp:inline distT="0" distB="0" distL="0" distR="0">
+            <wp:extent cx="2248535" cy="847725"/>
             <wp:effectExtent l="0" t="0" r="0" b="0"/>
             <wp:docPr id="2" name="Imagen 2"/>
             <wp:cNvGraphicFramePr>
@@ -30,13 +30,13 @@
               <a:graphicData uri="http://schemas.openxmlformats.org/drawingml/2006/picture">
                 <pic:pic xmlns:pic="http://schemas.openxmlformats.org/drawingml/2006/picture">
                   <pic:nvPicPr>
-                    <pic:cNvPr id="0" name="Picture 1"/>
+                    <pic:cNvPr id="2" name="Imagen 2"/>
                     <pic:cNvPicPr>
                       <a:picLocks noChangeAspect="1" noChangeArrowheads="1"/>
                     </pic:cNvPicPr>
                   </pic:nvPicPr>
                   <pic:blipFill>
-                    <a:blip r:embed="rId4" cstate="print">
+                    <a:blip r:embed="rId6" cstate="print">
                       <a:extLst>
                         <a:ext uri="{28A0092B-C50C-407E-A947-70E740481C1C}">
                           <a14:useLocalDpi xmlns:a14="http://schemas.microsoft.com/office/drawing/2010/main" val="0"/>
@@ -48,7 +48,7 @@
                       <a:fillRect/>
                     </a:stretch>
                   </pic:blipFill>
-                  <pic:spPr bwMode="auto">
+                  <pic:spPr>
                     <a:xfrm>
                       <a:off x="0" y="0"/>
                       <a:ext cx="2253277" cy="849283"/>
@@ -120,13 +120,7 @@
         <w:rPr>
           <w:rFonts w:ascii="Arial" w:hAnsi="Arial" w:cs="Arial"/>
         </w:rPr>
-        <w:t>5TO. PERITO EN INFORMATICA</w:t>
-      </w:r>
-      <w:r>
-        <w:rPr>
-          <w:rFonts w:ascii="Arial" w:hAnsi="Arial" w:cs="Arial"/>
-        </w:rPr>
-        <w:t xml:space="preserve"> </w:t>
+        <w:t xml:space="preserve">5TO. PERITO EN INFORMATICA </w:t>
       </w:r>
     </w:p>
     <w:p>
@@ -279,7 +273,6 @@
           <w:rFonts w:ascii="Arial" w:hAnsi="Arial" w:cs="Arial"/>
         </w:rPr>
       </w:pPr>
-      <w:proofErr w:type="spellStart"/>
       <w:r>
         <w:rPr>
           <w:rStyle w:val="oypena"/>
@@ -287,37 +280,7 @@
           <w:color w:val="000000"/>
           <w:sz w:val="40"/>
         </w:rPr>
-        <w:t>End</w:t>
-      </w:r>
-      <w:proofErr w:type="spellEnd"/>
-      <w:r>
-        <w:rPr>
-          <w:rStyle w:val="oypena"/>
-          <w:rFonts w:ascii="Arial" w:hAnsi="Arial" w:cs="Arial"/>
-          <w:color w:val="000000"/>
-          <w:sz w:val="40"/>
-        </w:rPr>
-        <w:t xml:space="preserve"> </w:t>
-      </w:r>
-      <w:proofErr w:type="spellStart"/>
-      <w:r>
-        <w:rPr>
-          <w:rStyle w:val="oypena"/>
-          <w:rFonts w:ascii="Arial" w:hAnsi="Arial" w:cs="Arial"/>
-          <w:color w:val="000000"/>
-          <w:sz w:val="40"/>
-        </w:rPr>
-        <w:t>of</w:t>
-      </w:r>
-      <w:proofErr w:type="spellEnd"/>
-      <w:r>
-        <w:rPr>
-          <w:rStyle w:val="oypena"/>
-          <w:rFonts w:ascii="Arial" w:hAnsi="Arial" w:cs="Arial"/>
-          <w:color w:val="000000"/>
-          <w:sz w:val="40"/>
-        </w:rPr>
-        <w:t xml:space="preserve"> Line</w:t>
+        <w:t>End of Line</w:t>
       </w:r>
     </w:p>
     <w:p>
@@ -528,16 +491,7 @@
           <w:b/>
           <w:sz w:val="24"/>
         </w:rPr>
-        <w:t xml:space="preserve">Diego Alejandro </w:t>
-      </w:r>
-      <w:proofErr w:type="spellStart"/>
-      <w:r>
-        <w:rPr>
-          <w:rFonts w:ascii="Arial" w:hAnsi="Arial" w:cs="Arial"/>
-          <w:b/>
-          <w:sz w:val="24"/>
-        </w:rPr>
-        <w:t>Vel</w:t>
+        <w:t>Diego Alejandro Vel</w:t>
       </w:r>
       <w:r>
         <w:rPr>
@@ -546,29 +500,8 @@
           <w:sz w:val="24"/>
           <w:lang w:val="es-ES"/>
         </w:rPr>
-        <w:t>ásquez</w:t>
-      </w:r>
-      <w:proofErr w:type="spellEnd"/>
-      <w:r>
-        <w:rPr>
-          <w:rFonts w:ascii="Arial" w:hAnsi="Arial" w:cs="Arial"/>
-          <w:b/>
-          <w:sz w:val="24"/>
-          <w:lang w:val="es-ES"/>
-        </w:rPr>
-        <w:t xml:space="preserve"> </w:t>
-      </w:r>
-      <w:proofErr w:type="spellStart"/>
-      <w:r>
-        <w:rPr>
-          <w:rFonts w:ascii="Arial" w:hAnsi="Arial" w:cs="Arial"/>
-          <w:b/>
-          <w:sz w:val="24"/>
-          <w:lang w:val="es-ES"/>
-        </w:rPr>
-        <w:t>Cuté</w:t>
-      </w:r>
-      <w:proofErr w:type="spellEnd"/>
+        <w:t>ásquez Cuté</w:t>
+      </w:r>
     </w:p>
     <w:p>
       <w:pPr>
@@ -590,19 +523,7 @@
         <w:rPr>
           <w:rFonts w:ascii="Arial" w:hAnsi="Arial" w:cs="Arial"/>
         </w:rPr>
-        <w:t>2024</w:t>
-      </w:r>
-      <w:r>
-        <w:rPr>
-          <w:rFonts w:ascii="Arial" w:hAnsi="Arial" w:cs="Arial"/>
-        </w:rPr>
-        <w:t>-</w:t>
-      </w:r>
-      <w:r>
-        <w:rPr>
-          <w:rFonts w:ascii="Arial" w:hAnsi="Arial" w:cs="Arial"/>
-        </w:rPr>
-        <w:t>226</w:t>
+        <w:t>2024-226</w:t>
       </w:r>
     </w:p>
     <w:p>
@@ -633,56 +554,7 @@
           <w:rFonts w:ascii="Arial" w:hAnsi="Arial" w:cs="Arial"/>
           <w:sz w:val="24"/>
         </w:rPr>
-        <w:t xml:space="preserve">Guatemala, </w:t>
-      </w:r>
-      <w:r>
-        <w:rPr>
-          <w:rFonts w:ascii="Arial" w:hAnsi="Arial" w:cs="Arial"/>
-          <w:sz w:val="24"/>
-        </w:rPr>
-        <w:t xml:space="preserve">15 </w:t>
-      </w:r>
-      <w:r>
-        <w:rPr>
-          <w:rFonts w:ascii="Arial" w:hAnsi="Arial" w:cs="Arial"/>
-          <w:sz w:val="24"/>
-        </w:rPr>
-        <w:t xml:space="preserve">de </w:t>
-      </w:r>
-      <w:r>
-        <w:rPr>
-          <w:rFonts w:ascii="Arial" w:hAnsi="Arial" w:cs="Arial"/>
-          <w:sz w:val="24"/>
-        </w:rPr>
-        <w:t xml:space="preserve">Julio </w:t>
-      </w:r>
-      <w:r>
-        <w:rPr>
-          <w:rFonts w:ascii="Arial" w:hAnsi="Arial" w:cs="Arial"/>
-          <w:sz w:val="24"/>
-        </w:rPr>
-        <w:t>de 20</w:t>
-      </w:r>
-      <w:r>
-        <w:rPr>
-          <w:rFonts w:ascii="Arial" w:hAnsi="Arial" w:cs="Arial"/>
-          <w:sz w:val="24"/>
-        </w:rPr>
-        <w:t>2</w:t>
-      </w:r>
-      <w:r>
-        <w:rPr>
-          <w:rFonts w:ascii="Arial" w:hAnsi="Arial" w:cs="Arial"/>
-          <w:sz w:val="24"/>
-        </w:rPr>
-        <w:t>5</w:t>
-      </w:r>
-      <w:r>
-        <w:rPr>
-          <w:rFonts w:ascii="Arial" w:hAnsi="Arial" w:cs="Arial"/>
-          <w:sz w:val="24"/>
-        </w:rPr>
-        <w:t>.</w:t>
+        <w:t>Guatemala, 15 de Julio de 2025.</w:t>
       </w:r>
     </w:p>
     <w:p>
@@ -716,6 +588,7 @@
           </w:tcPr>
           <w:p>
             <w:pPr>
+              <w:spacing w:after="0" w:line="240" w:lineRule="auto"/>
               <w:jc w:val="center"/>
               <w:rPr>
                 <w:rFonts w:ascii="Arial" w:eastAsiaTheme="minorHAnsi" w:hAnsi="Arial" w:cs="Arial"/>
@@ -750,6 +623,7 @@
           </w:tcPr>
           <w:p>
             <w:pPr>
+              <w:spacing w:after="0" w:line="240" w:lineRule="auto"/>
               <w:jc w:val="center"/>
               <w:rPr>
                 <w:rFonts w:ascii="Arial" w:eastAsiaTheme="minorHAnsi" w:hAnsi="Arial" w:cs="Arial"/>
@@ -775,6 +649,7 @@
           </w:tcPr>
           <w:p>
             <w:pPr>
+              <w:spacing w:after="0" w:line="240" w:lineRule="auto"/>
               <w:jc w:val="center"/>
               <w:rPr>
                 <w:rFonts w:ascii="Arial" w:eastAsiaTheme="minorHAnsi" w:hAnsi="Arial" w:cs="Arial"/>
@@ -787,15 +662,7 @@
                 <w:rFonts w:ascii="Arial" w:eastAsiaTheme="minorHAnsi" w:hAnsi="Arial" w:cs="Arial"/>
                 <w:sz w:val="24"/>
               </w:rPr>
-              <w:t xml:space="preserve">Diego Alejandro </w:t>
-            </w:r>
-            <w:proofErr w:type="spellStart"/>
-            <w:r>
-              <w:rPr>
-                <w:rFonts w:ascii="Arial" w:eastAsiaTheme="minorHAnsi" w:hAnsi="Arial" w:cs="Arial"/>
-                <w:sz w:val="24"/>
-              </w:rPr>
-              <w:t>Vel</w:t>
+              <w:t>Diego Alejandro Vel</w:t>
             </w:r>
             <w:r>
               <w:rPr>
@@ -803,27 +670,8 @@
                 <w:sz w:val="24"/>
                 <w:lang w:val="es-ES"/>
               </w:rPr>
-              <w:t>ásquez</w:t>
+              <w:t>ásquez Cuté</w:t>
             </w:r>
-            <w:proofErr w:type="spellEnd"/>
-            <w:r>
-              <w:rPr>
-                <w:rFonts w:ascii="Arial" w:eastAsiaTheme="minorHAnsi" w:hAnsi="Arial" w:cs="Arial"/>
-                <w:sz w:val="24"/>
-                <w:lang w:val="es-ES"/>
-              </w:rPr>
-              <w:t xml:space="preserve"> </w:t>
-            </w:r>
-            <w:proofErr w:type="spellStart"/>
-            <w:r>
-              <w:rPr>
-                <w:rFonts w:ascii="Arial" w:eastAsiaTheme="minorHAnsi" w:hAnsi="Arial" w:cs="Arial"/>
-                <w:sz w:val="24"/>
-                <w:lang w:val="es-ES"/>
-              </w:rPr>
-              <w:t>Cuté</w:t>
-            </w:r>
-            <w:proofErr w:type="spellEnd"/>
           </w:p>
         </w:tc>
         <w:tc>
@@ -832,6 +680,7 @@
           </w:tcPr>
           <w:p>
             <w:pPr>
+              <w:spacing w:after="0" w:line="240" w:lineRule="auto"/>
               <w:jc w:val="center"/>
               <w:rPr>
                 <w:rFonts w:ascii="Arial" w:eastAsiaTheme="minorHAnsi" w:hAnsi="Arial" w:cs="Arial"/>
@@ -855,6 +704,7 @@
           </w:tcPr>
           <w:p>
             <w:pPr>
+              <w:spacing w:after="0" w:line="240" w:lineRule="auto"/>
               <w:jc w:val="center"/>
               <w:rPr>
                 <w:rFonts w:ascii="Arial" w:eastAsiaTheme="minorHAnsi" w:hAnsi="Arial" w:cs="Arial"/>
@@ -876,6 +726,7 @@
           </w:tcPr>
           <w:p>
             <w:pPr>
+              <w:spacing w:after="0" w:line="240" w:lineRule="auto"/>
               <w:jc w:val="center"/>
               <w:rPr>
                 <w:rFonts w:ascii="Arial" w:eastAsiaTheme="minorHAnsi" w:hAnsi="Arial" w:cs="Arial"/>
@@ -899,6 +750,7 @@
           </w:tcPr>
           <w:p>
             <w:pPr>
+              <w:spacing w:after="0" w:line="240" w:lineRule="auto"/>
               <w:jc w:val="center"/>
               <w:rPr>
                 <w:rFonts w:ascii="Arial" w:eastAsiaTheme="minorHAnsi" w:hAnsi="Arial" w:cs="Arial"/>
@@ -910,49 +762,8 @@
                 <w:rFonts w:ascii="Arial" w:eastAsiaTheme="minorHAnsi" w:hAnsi="Arial" w:cs="Arial"/>
                 <w:sz w:val="24"/>
               </w:rPr>
-              <w:t xml:space="preserve">Ricardo </w:t>
+              <w:t>Ricardo Andre Marroquin Lopez</w:t>
             </w:r>
-            <w:proofErr w:type="spellStart"/>
-            <w:r>
-              <w:rPr>
-                <w:rFonts w:ascii="Arial" w:eastAsiaTheme="minorHAnsi" w:hAnsi="Arial" w:cs="Arial"/>
-                <w:sz w:val="24"/>
-              </w:rPr>
-              <w:t>Andre</w:t>
-            </w:r>
-            <w:proofErr w:type="spellEnd"/>
-            <w:r>
-              <w:rPr>
-                <w:rFonts w:ascii="Arial" w:eastAsiaTheme="minorHAnsi" w:hAnsi="Arial" w:cs="Arial"/>
-                <w:sz w:val="24"/>
-              </w:rPr>
-              <w:t xml:space="preserve"> </w:t>
-            </w:r>
-            <w:proofErr w:type="spellStart"/>
-            <w:r>
-              <w:rPr>
-                <w:rFonts w:ascii="Arial" w:eastAsiaTheme="minorHAnsi" w:hAnsi="Arial" w:cs="Arial"/>
-                <w:sz w:val="24"/>
-              </w:rPr>
-              <w:t>Marroquin</w:t>
-            </w:r>
-            <w:proofErr w:type="spellEnd"/>
-            <w:r>
-              <w:rPr>
-                <w:rFonts w:ascii="Arial" w:eastAsiaTheme="minorHAnsi" w:hAnsi="Arial" w:cs="Arial"/>
-                <w:sz w:val="24"/>
-              </w:rPr>
-              <w:t xml:space="preserve"> </w:t>
-            </w:r>
-            <w:proofErr w:type="spellStart"/>
-            <w:r>
-              <w:rPr>
-                <w:rFonts w:ascii="Arial" w:eastAsiaTheme="minorHAnsi" w:hAnsi="Arial" w:cs="Arial"/>
-                <w:sz w:val="24"/>
-              </w:rPr>
-              <w:t>Lopez</w:t>
-            </w:r>
-            <w:proofErr w:type="spellEnd"/>
           </w:p>
         </w:tc>
         <w:tc>
@@ -961,6 +772,7 @@
           </w:tcPr>
           <w:p>
             <w:pPr>
+              <w:spacing w:after="0" w:line="240" w:lineRule="auto"/>
               <w:jc w:val="center"/>
               <w:rPr>
                 <w:rFonts w:ascii="Arial" w:eastAsiaTheme="minorHAnsi" w:hAnsi="Arial" w:cs="Arial"/>
@@ -984,6 +796,7 @@
           </w:tcPr>
           <w:p>
             <w:pPr>
+              <w:spacing w:after="0" w:line="240" w:lineRule="auto"/>
               <w:jc w:val="center"/>
               <w:rPr>
                 <w:rFonts w:ascii="Arial" w:eastAsiaTheme="minorHAnsi" w:hAnsi="Arial" w:cs="Arial"/>
@@ -995,23 +808,7 @@
                 <w:rFonts w:ascii="Arial" w:eastAsiaTheme="minorHAnsi" w:hAnsi="Arial" w:cs="Arial"/>
                 <w:sz w:val="24"/>
               </w:rPr>
-              <w:t xml:space="preserve">Rigoberto </w:t>
-            </w:r>
-            <w:proofErr w:type="spellStart"/>
-            <w:r>
-              <w:rPr>
-                <w:rFonts w:ascii="Arial" w:eastAsiaTheme="minorHAnsi" w:hAnsi="Arial" w:cs="Arial"/>
-                <w:sz w:val="24"/>
-              </w:rPr>
-              <w:t>Godinez</w:t>
-            </w:r>
-            <w:proofErr w:type="spellEnd"/>
-            <w:r>
-              <w:rPr>
-                <w:rFonts w:ascii="Arial" w:eastAsiaTheme="minorHAnsi" w:hAnsi="Arial" w:cs="Arial"/>
-                <w:sz w:val="24"/>
-              </w:rPr>
-              <w:t xml:space="preserve"> Fajardo</w:t>
+              <w:t>Rigoberto Godinez Fajardo</w:t>
             </w:r>
           </w:p>
         </w:tc>
@@ -1021,6 +818,7 @@
           </w:tcPr>
           <w:p>
             <w:pPr>
+              <w:spacing w:after="0" w:line="240" w:lineRule="auto"/>
               <w:jc w:val="center"/>
               <w:rPr>
                 <w:rFonts w:ascii="Arial" w:eastAsiaTheme="minorHAnsi" w:hAnsi="Arial" w:cs="Arial"/>
@@ -1045,6 +843,7 @@
           </w:tcPr>
           <w:p>
             <w:pPr>
+              <w:spacing w:after="0" w:line="240" w:lineRule="auto"/>
               <w:jc w:val="center"/>
               <w:rPr>
                 <w:rFonts w:ascii="Arial" w:eastAsiaTheme="minorHAnsi" w:hAnsi="Arial" w:cs="Arial"/>
@@ -1056,23 +855,7 @@
                 <w:rFonts w:ascii="Arial" w:eastAsiaTheme="minorHAnsi" w:hAnsi="Arial" w:cs="Arial"/>
                 <w:sz w:val="24"/>
               </w:rPr>
-              <w:t xml:space="preserve">Dany </w:t>
-            </w:r>
-            <w:proofErr w:type="spellStart"/>
-            <w:r>
-              <w:rPr>
-                <w:rFonts w:ascii="Arial" w:eastAsiaTheme="minorHAnsi" w:hAnsi="Arial" w:cs="Arial"/>
-                <w:sz w:val="24"/>
-              </w:rPr>
-              <w:t>Ixbalanqué</w:t>
-            </w:r>
-            <w:proofErr w:type="spellEnd"/>
-            <w:r>
-              <w:rPr>
-                <w:rFonts w:ascii="Arial" w:eastAsiaTheme="minorHAnsi" w:hAnsi="Arial" w:cs="Arial"/>
-                <w:sz w:val="24"/>
-              </w:rPr>
-              <w:t xml:space="preserve"> Lucas Vicente</w:t>
+              <w:t>Dany Ixbalanqué Lucas Vicente</w:t>
             </w:r>
           </w:p>
         </w:tc>
@@ -1082,6 +865,7 @@
           </w:tcPr>
           <w:p>
             <w:pPr>
+              <w:spacing w:after="0" w:line="240" w:lineRule="auto"/>
               <w:jc w:val="center"/>
               <w:rPr>
                 <w:rFonts w:ascii="Arial" w:eastAsiaTheme="minorHAnsi" w:hAnsi="Arial" w:cs="Arial"/>
@@ -1105,6 +889,7 @@
           </w:tcPr>
           <w:p>
             <w:pPr>
+              <w:spacing w:after="0" w:line="240" w:lineRule="auto"/>
               <w:jc w:val="center"/>
               <w:rPr>
                 <w:rFonts w:ascii="Arial" w:eastAsiaTheme="minorHAnsi" w:hAnsi="Arial" w:cs="Arial"/>
@@ -1116,23 +901,7 @@
                 <w:rFonts w:ascii="Arial" w:eastAsiaTheme="minorHAnsi" w:hAnsi="Arial" w:cs="Arial"/>
                 <w:sz w:val="24"/>
               </w:rPr>
-              <w:t xml:space="preserve">Otto </w:t>
-            </w:r>
-            <w:proofErr w:type="spellStart"/>
-            <w:r>
-              <w:rPr>
-                <w:rFonts w:ascii="Arial" w:eastAsiaTheme="minorHAnsi" w:hAnsi="Arial" w:cs="Arial"/>
-                <w:sz w:val="24"/>
-              </w:rPr>
-              <w:t>Raul</w:t>
-            </w:r>
-            <w:proofErr w:type="spellEnd"/>
-            <w:r>
-              <w:rPr>
-                <w:rFonts w:ascii="Arial" w:eastAsiaTheme="minorHAnsi" w:hAnsi="Arial" w:cs="Arial"/>
-                <w:sz w:val="24"/>
-              </w:rPr>
-              <w:t xml:space="preserve"> Diaz Batres</w:t>
+              <w:t>Otto Raul Diaz Batres</w:t>
             </w:r>
           </w:p>
         </w:tc>
@@ -1142,6 +911,7 @@
           </w:tcPr>
           <w:p>
             <w:pPr>
+              <w:spacing w:after="0" w:line="240" w:lineRule="auto"/>
               <w:jc w:val="center"/>
               <w:rPr>
                 <w:rFonts w:ascii="Arial" w:eastAsiaTheme="minorHAnsi" w:hAnsi="Arial" w:cs="Arial"/>
@@ -1165,6 +935,7 @@
           </w:tcPr>
           <w:p>
             <w:pPr>
+              <w:spacing w:after="0" w:line="240" w:lineRule="auto"/>
               <w:jc w:val="center"/>
               <w:rPr>
                 <w:rFonts w:ascii="Arial" w:eastAsiaTheme="minorHAnsi" w:hAnsi="Arial" w:cs="Arial"/>
@@ -1186,6 +957,7 @@
           </w:tcPr>
           <w:p>
             <w:pPr>
+              <w:spacing w:after="0" w:line="240" w:lineRule="auto"/>
               <w:jc w:val="center"/>
               <w:rPr>
                 <w:rFonts w:ascii="Arial" w:eastAsiaTheme="minorHAnsi" w:hAnsi="Arial" w:cs="Arial"/>
@@ -1209,6 +981,7 @@
           </w:tcPr>
           <w:p>
             <w:pPr>
+              <w:spacing w:after="0" w:line="240" w:lineRule="auto"/>
               <w:jc w:val="center"/>
               <w:rPr>
                 <w:rFonts w:ascii="Arial" w:eastAsiaTheme="minorHAnsi" w:hAnsi="Arial" w:cs="Arial"/>
@@ -1220,23 +993,7 @@
                 <w:rFonts w:ascii="Arial" w:eastAsiaTheme="minorHAnsi" w:hAnsi="Arial" w:cs="Arial"/>
                 <w:sz w:val="24"/>
               </w:rPr>
-              <w:t xml:space="preserve">Isaac </w:t>
-            </w:r>
-            <w:proofErr w:type="spellStart"/>
-            <w:r>
-              <w:rPr>
-                <w:rFonts w:ascii="Arial" w:eastAsiaTheme="minorHAnsi" w:hAnsi="Arial" w:cs="Arial"/>
-                <w:sz w:val="24"/>
-              </w:rPr>
-              <w:t>Tiguilá</w:t>
-            </w:r>
-            <w:proofErr w:type="spellEnd"/>
-            <w:r>
-              <w:rPr>
-                <w:rFonts w:ascii="Arial" w:eastAsiaTheme="minorHAnsi" w:hAnsi="Arial" w:cs="Arial"/>
-                <w:sz w:val="24"/>
-              </w:rPr>
-              <w:t xml:space="preserve"> Véliz</w:t>
+              <w:t>Isaac Tiguilá Véliz</w:t>
             </w:r>
           </w:p>
         </w:tc>
@@ -1246,6 +1003,7 @@
           </w:tcPr>
           <w:p>
             <w:pPr>
+              <w:spacing w:after="0" w:line="240" w:lineRule="auto"/>
               <w:jc w:val="center"/>
               <w:rPr>
                 <w:rFonts w:ascii="Arial" w:eastAsiaTheme="minorHAnsi" w:hAnsi="Arial" w:cs="Arial"/>
@@ -1269,6 +1027,7 @@
           </w:tcPr>
           <w:p>
             <w:pPr>
+              <w:spacing w:after="0" w:line="240" w:lineRule="auto"/>
               <w:jc w:val="center"/>
               <w:rPr>
                 <w:rFonts w:ascii="Arial" w:eastAsiaTheme="minorEastAsia" w:hAnsi="Arial" w:cs="Arial"/>
@@ -1276,52 +1035,14 @@
                 <w:szCs w:val="24"/>
               </w:rPr>
             </w:pPr>
-            <w:proofErr w:type="spellStart"/>
             <w:r>
               <w:rPr>
                 <w:rFonts w:ascii="Arial" w:eastAsiaTheme="minorEastAsia" w:hAnsi="Arial" w:cs="Arial"/>
                 <w:sz w:val="24"/>
                 <w:szCs w:val="24"/>
               </w:rPr>
-              <w:t>Josue</w:t>
+              <w:t>Josue David Sajche Boror</w:t>
             </w:r>
-            <w:proofErr w:type="spellEnd"/>
-            <w:r>
-              <w:rPr>
-                <w:rFonts w:ascii="Arial" w:eastAsiaTheme="minorEastAsia" w:hAnsi="Arial" w:cs="Arial"/>
-                <w:sz w:val="24"/>
-                <w:szCs w:val="24"/>
-              </w:rPr>
-              <w:t xml:space="preserve"> David </w:t>
-            </w:r>
-            <w:proofErr w:type="spellStart"/>
-            <w:r>
-              <w:rPr>
-                <w:rFonts w:ascii="Arial" w:eastAsiaTheme="minorEastAsia" w:hAnsi="Arial" w:cs="Arial"/>
-                <w:sz w:val="24"/>
-                <w:szCs w:val="24"/>
-              </w:rPr>
-              <w:t>Sajche</w:t>
-            </w:r>
-            <w:proofErr w:type="spellEnd"/>
-            <w:r>
-              <w:rPr>
-                <w:rFonts w:ascii="Arial" w:eastAsiaTheme="minorEastAsia" w:hAnsi="Arial" w:cs="Arial"/>
-                <w:sz w:val="24"/>
-                <w:szCs w:val="24"/>
-              </w:rPr>
-              <w:t xml:space="preserve"> </w:t>
-            </w:r>
-            <w:proofErr w:type="spellStart"/>
-            <w:r>
-              <w:rPr>
-                <w:rFonts w:ascii="Arial" w:eastAsiaTheme="minorEastAsia" w:hAnsi="Arial" w:cs="Arial"/>
-                <w:sz w:val="24"/>
-                <w:szCs w:val="24"/>
-              </w:rPr>
-              <w:t>Boror</w:t>
-            </w:r>
-            <w:proofErr w:type="spellEnd"/>
           </w:p>
         </w:tc>
         <w:tc>
@@ -1330,6 +1051,7 @@
           </w:tcPr>
           <w:p>
             <w:pPr>
+              <w:spacing w:after="0" w:line="240" w:lineRule="auto"/>
               <w:jc w:val="center"/>
               <w:rPr>
                 <w:rFonts w:ascii="Arial" w:eastAsiaTheme="minorEastAsia" w:hAnsi="Arial" w:cs="Arial"/>
@@ -1355,6 +1077,7 @@
           </w:tcPr>
           <w:p>
             <w:pPr>
+              <w:spacing w:after="0" w:line="240" w:lineRule="auto"/>
               <w:jc w:val="center"/>
               <w:rPr>
                 <w:rFonts w:ascii="Arial" w:eastAsiaTheme="minorHAnsi" w:hAnsi="Arial" w:cs="Arial"/>
@@ -1366,17 +1089,8 @@
                 <w:rFonts w:ascii="Arial" w:eastAsiaTheme="minorHAnsi" w:hAnsi="Arial" w:cs="Arial"/>
                 <w:sz w:val="24"/>
               </w:rPr>
-              <w:t xml:space="preserve">Francisco Emanuel Milian </w:t>
+              <w:t>Francisco Emanuel Milian Gonzalez</w:t>
             </w:r>
-            <w:proofErr w:type="spellStart"/>
-            <w:r>
-              <w:rPr>
-                <w:rFonts w:ascii="Arial" w:eastAsiaTheme="minorHAnsi" w:hAnsi="Arial" w:cs="Arial"/>
-                <w:sz w:val="24"/>
-              </w:rPr>
-              <w:t>Gonzalez</w:t>
-            </w:r>
-            <w:proofErr w:type="spellEnd"/>
           </w:p>
         </w:tc>
         <w:tc>
@@ -1385,6 +1099,7 @@
           </w:tcPr>
           <w:p>
             <w:pPr>
+              <w:spacing w:after="0" w:line="240" w:lineRule="auto"/>
               <w:jc w:val="center"/>
               <w:rPr>
                 <w:rFonts w:ascii="Arial" w:eastAsiaTheme="minorHAnsi" w:hAnsi="Arial" w:cs="Arial"/>
@@ -1408,6 +1123,7 @@
           </w:tcPr>
           <w:p>
             <w:pPr>
+              <w:spacing w:after="0" w:line="240" w:lineRule="auto"/>
               <w:jc w:val="center"/>
               <w:rPr>
                 <w:rFonts w:ascii="Arial" w:eastAsiaTheme="minorHAnsi" w:hAnsi="Arial" w:cs="Arial"/>
@@ -1429,6 +1145,7 @@
           </w:tcPr>
           <w:p>
             <w:pPr>
+              <w:spacing w:after="0" w:line="240" w:lineRule="auto"/>
               <w:jc w:val="center"/>
               <w:rPr>
                 <w:rFonts w:ascii="Arial" w:eastAsiaTheme="minorHAnsi" w:hAnsi="Arial" w:cs="Arial"/>
@@ -1452,6 +1169,7 @@
           </w:tcPr>
           <w:p>
             <w:pPr>
+              <w:spacing w:after="0" w:line="240" w:lineRule="auto"/>
               <w:jc w:val="center"/>
               <w:rPr>
                 <w:rFonts w:ascii="Arial" w:eastAsiaTheme="minorHAnsi" w:hAnsi="Arial" w:cs="Arial"/>
@@ -1463,17 +1181,8 @@
                 <w:rFonts w:ascii="Arial" w:eastAsiaTheme="minorHAnsi" w:hAnsi="Arial" w:cs="Arial"/>
                 <w:sz w:val="24"/>
               </w:rPr>
-              <w:t xml:space="preserve">David Francisco López </w:t>
+              <w:t>David Francisco López Sicá</w:t>
             </w:r>
-            <w:proofErr w:type="spellStart"/>
-            <w:r>
-              <w:rPr>
-                <w:rFonts w:ascii="Arial" w:eastAsiaTheme="minorHAnsi" w:hAnsi="Arial" w:cs="Arial"/>
-                <w:sz w:val="24"/>
-              </w:rPr>
-              <w:t>Sicá</w:t>
-            </w:r>
-            <w:proofErr w:type="spellEnd"/>
           </w:p>
         </w:tc>
         <w:tc>
@@ -1482,6 +1191,7 @@
           </w:tcPr>
           <w:p>
             <w:pPr>
+              <w:spacing w:after="0" w:line="240" w:lineRule="auto"/>
               <w:jc w:val="center"/>
               <w:rPr>
                 <w:rFonts w:ascii="Arial" w:eastAsiaTheme="minorHAnsi" w:hAnsi="Arial" w:cs="Arial"/>
@@ -1691,13 +1401,7 @@
     </w:p>
     <w:p>
       <w:r>
-        <w:t>HUDV</w:t>
-      </w:r>
-      <w:r>
-        <w:t xml:space="preserve">-001 </w:t>
-      </w:r>
-      <w:r>
-        <w:t>Consulta de fecha</w:t>
+        <w:t>HUDV-001 Consulta de fecha</w:t>
       </w:r>
     </w:p>
     <w:p>
@@ -1717,13 +1421,7 @@
     </w:p>
     <w:p>
       <w:r>
-        <w:t>HUDV-002</w:t>
-      </w:r>
-      <w:r>
-        <w:t xml:space="preserve"> </w:t>
-      </w:r>
-      <w:r>
-        <w:t>Total de una factura</w:t>
+        <w:t>HUDV-002 Total de una factura</w:t>
       </w:r>
     </w:p>
     <w:p>
@@ -1764,13 +1462,7 @@
     <w:p/>
     <w:p>
       <w:r>
-        <w:t>HUDM-00</w:t>
-      </w:r>
-      <w:r>
-        <w:t>4</w:t>
-      </w:r>
-      <w:r>
-        <w:t xml:space="preserve"> Registro de nuevo proveedor</w:t>
+        <w:t>HUDM-004 Registro de nuevo proveedor</w:t>
       </w:r>
     </w:p>
     <w:p>
@@ -1836,33 +1528,12 @@
     <w:p>
       <w:r>
         <w:lastRenderedPageBreak/>
-        <w:t>HU</w:t>
-      </w:r>
-      <w:r>
-        <w:t>RM</w:t>
-      </w:r>
-      <w:r>
-        <w:t>-00</w:t>
-      </w:r>
-      <w:r>
-        <w:t>7</w:t>
-      </w:r>
-      <w:r>
-        <w:t xml:space="preserve"> Registro de nuevo Empleado</w:t>
-      </w:r>
-    </w:p>
-    <w:p>
-      <w:r>
-        <w:t xml:space="preserve">Como: </w:t>
-      </w:r>
-      <w:r>
-        <w:t>Empleado</w:t>
-      </w:r>
-      <w:r>
-        <w:t xml:space="preserve"> del </w:t>
-      </w:r>
-      <w:r>
-        <w:t>área</w:t>
+        <w:t>HURM-007 Registro de nuevo Empleado</w:t>
+      </w:r>
+    </w:p>
+    <w:p>
+      <w:r>
+        <w:t>Como: Empleado del área</w:t>
       </w:r>
       <w:r>
         <w:br/>
@@ -1885,33 +1556,12 @@
     <w:p/>
     <w:p>
       <w:r>
-        <w:t>HU</w:t>
-      </w:r>
-      <w:r>
-        <w:t>RM</w:t>
-      </w:r>
-      <w:r>
-        <w:t>-00</w:t>
-      </w:r>
-      <w:r>
-        <w:t>8</w:t>
-      </w:r>
-      <w:r>
-        <w:t xml:space="preserve"> Consulta de Empleado</w:t>
-      </w:r>
-    </w:p>
-    <w:p>
-      <w:r>
-        <w:t xml:space="preserve">Como: </w:t>
-      </w:r>
-      <w:r>
-        <w:t xml:space="preserve">Empleado </w:t>
-      </w:r>
-      <w:r>
-        <w:t xml:space="preserve">del </w:t>
-      </w:r>
-      <w:r>
-        <w:t>área</w:t>
+        <w:t>HURM-008 Consulta de Empleado</w:t>
+      </w:r>
+    </w:p>
+    <w:p>
+      <w:r>
+        <w:t>Como: Empleado del área</w:t>
       </w:r>
       <w:r>
         <w:br/>
@@ -1925,33 +1575,12 @@
     <w:p/>
     <w:p>
       <w:r>
-        <w:t>HU</w:t>
-      </w:r>
-      <w:r>
-        <w:t>RM</w:t>
-      </w:r>
-      <w:r>
-        <w:t>-00</w:t>
-      </w:r>
-      <w:r>
-        <w:t>9</w:t>
-      </w:r>
-      <w:r>
-        <w:t xml:space="preserve"> Actualización de Datos del Empleado</w:t>
-      </w:r>
-    </w:p>
-    <w:p>
-      <w:r>
-        <w:t xml:space="preserve">Como: </w:t>
-      </w:r>
-      <w:r>
-        <w:t xml:space="preserve">Empleado </w:t>
-      </w:r>
-      <w:r>
-        <w:t xml:space="preserve">del </w:t>
-      </w:r>
-      <w:r>
-        <w:t>área</w:t>
+        <w:t>HURM-009 Actualización de Datos del Empleado</w:t>
+      </w:r>
+    </w:p>
+    <w:p>
+      <w:r>
+        <w:t>Como: Empleado del área</w:t>
       </w:r>
       <w:r>
         <w:br/>
@@ -1959,36 +1588,13 @@
       </w:r>
       <w:r>
         <w:br/>
-        <w:t xml:space="preserve">Para: Mantener la información del </w:t>
-      </w:r>
-      <w:proofErr w:type="spellStart"/>
-      <w:r>
-        <w:t>personal</w:t>
-      </w:r>
-      <w:proofErr w:type="spellEnd"/>
-      <w:r>
-        <w:t xml:space="preserve"> siempre actualizada</w:t>
+        <w:t>Para: Mantener la información del personal siempre actualizada</w:t>
       </w:r>
     </w:p>
     <w:p/>
     <w:p>
       <w:r>
-        <w:t>HU</w:t>
-      </w:r>
-      <w:r>
-        <w:t>DL</w:t>
-      </w:r>
-      <w:r>
-        <w:t>-0</w:t>
-      </w:r>
-      <w:r>
-        <w:t>10</w:t>
-      </w:r>
-      <w:r>
-        <w:t xml:space="preserve"> </w:t>
-      </w:r>
-      <w:r>
-        <w:t>Consulta de Datos de los clientes</w:t>
+        <w:t>HUDL-010 Consulta de Datos de los clientes</w:t>
       </w:r>
     </w:p>
     <w:p>
@@ -1998,13 +1604,7 @@
     </w:p>
     <w:p>
       <w:r>
-        <w:t xml:space="preserve">Quiero: </w:t>
-      </w:r>
-      <w:r>
-        <w:t>Consultar</w:t>
-      </w:r>
-      <w:r>
-        <w:t xml:space="preserve"> el inventario completo de todos los vehículos, incluyendo el estado del vehículo si esta (disponible, reservado).</w:t>
+        <w:t>Quiero: Consultar el inventario completo de todos los vehículos, incluyendo el estado del vehículo si esta (disponible, reservado).</w:t>
       </w:r>
     </w:p>
     <w:p>
@@ -2019,22 +1619,7 @@
         </w:rPr>
       </w:pPr>
       <w:r>
-        <w:t>HU</w:t>
-      </w:r>
-      <w:r>
-        <w:t>DL</w:t>
-      </w:r>
-      <w:r>
-        <w:t>-0</w:t>
-      </w:r>
-      <w:r>
-        <w:t>11</w:t>
-      </w:r>
-      <w:r>
-        <w:t xml:space="preserve"> </w:t>
-      </w:r>
-      <w:r>
-        <w:t>Registro de datos de los clientes</w:t>
+        <w:t>HUDL-011 Registro de datos de los clientes</w:t>
       </w:r>
     </w:p>
     <w:p>
@@ -2054,25 +1639,7 @@
     </w:p>
     <w:p>
       <w:r>
-        <w:t>HU</w:t>
-      </w:r>
-      <w:r>
-        <w:t>DL</w:t>
-      </w:r>
-      <w:r>
-        <w:t>-0</w:t>
-      </w:r>
-      <w:r>
-        <w:t>1</w:t>
-      </w:r>
-      <w:r>
-        <w:t>2</w:t>
-      </w:r>
-      <w:r>
-        <w:t xml:space="preserve"> </w:t>
-      </w:r>
-      <w:r>
-        <w:t>Generador de reportes detallados</w:t>
+        <w:t>HUDL-012 Generador de reportes detallados</w:t>
       </w:r>
     </w:p>
     <w:p>
@@ -2110,17 +1677,8 @@
           <w:sz w:val="20"/>
           <w:szCs w:val="20"/>
         </w:rPr>
-        <w:t xml:space="preserve">HUOD-013 Reserva </w:t>
-      </w:r>
-      <w:proofErr w:type="spellStart"/>
-      <w:r>
-        <w:rPr>
-          <w:sz w:val="20"/>
-          <w:szCs w:val="20"/>
-        </w:rPr>
-        <w:t>Rapida</w:t>
-      </w:r>
-      <w:proofErr w:type="spellEnd"/>
+        <w:t>HUOD-013 Reserva Rapida</w:t>
+      </w:r>
     </w:p>
     <w:p>
       <w:pPr>
@@ -2180,21 +1738,7 @@
           <w:sz w:val="20"/>
           <w:szCs w:val="20"/>
         </w:rPr>
-        <w:t>HUOD-0</w:t>
-      </w:r>
-      <w:r>
-        <w:rPr>
-          <w:sz w:val="20"/>
-          <w:szCs w:val="20"/>
-        </w:rPr>
-        <w:t>14</w:t>
-      </w:r>
-      <w:r>
-        <w:rPr>
-          <w:sz w:val="20"/>
-          <w:szCs w:val="20"/>
-        </w:rPr>
-        <w:t xml:space="preserve"> Buscador de Concesionarios Mas Cercanos</w:t>
+        <w:t>HUOD-014 Buscador de Concesionarios Mas Cercanos</w:t>
       </w:r>
     </w:p>
     <w:p>
@@ -2239,14 +1783,7 @@
           <w:sz w:val="20"/>
           <w:szCs w:val="20"/>
         </w:rPr>
-        <w:t xml:space="preserve">Para: </w:t>
-      </w:r>
-      <w:r>
-        <w:rPr>
-          <w:sz w:val="20"/>
-          <w:szCs w:val="20"/>
-        </w:rPr>
-        <w:t>pueda encontrar fácilmente el más cercano a mí, ver su información de contacto y comunicarme si me interesa.</w:t>
+        <w:t>Para: pueda encontrar fácilmente el más cercano a mí, ver su información de contacto y comunicarme si me interesa.</w:t>
       </w:r>
     </w:p>
     <w:p>
@@ -2270,21 +1807,7 @@
           <w:sz w:val="20"/>
           <w:szCs w:val="20"/>
         </w:rPr>
-        <w:t>HUOD-0</w:t>
-      </w:r>
-      <w:r>
-        <w:rPr>
-          <w:sz w:val="20"/>
-          <w:szCs w:val="20"/>
-        </w:rPr>
-        <w:t>15</w:t>
-      </w:r>
-      <w:r>
-        <w:rPr>
-          <w:sz w:val="20"/>
-          <w:szCs w:val="20"/>
-        </w:rPr>
-        <w:t xml:space="preserve"> Formulario de contacto por nombre de Concesionario</w:t>
+        <w:t>HUOD-015 Formulario de contacto por nombre de Concesionario</w:t>
       </w:r>
     </w:p>
     <w:p>
@@ -2314,64 +1837,22 @@
           <w:sz w:val="20"/>
           <w:szCs w:val="20"/>
         </w:rPr>
-        <w:t xml:space="preserve">Quiero: </w:t>
-      </w:r>
-      <w:r>
-        <w:rPr>
-          <w:sz w:val="20"/>
-          <w:szCs w:val="20"/>
-        </w:rPr>
-        <w:t xml:space="preserve">poder enviar un mensaje directamente a la sucursal </w:t>
-      </w:r>
-      <w:r>
-        <w:rPr>
-          <w:sz w:val="20"/>
-          <w:szCs w:val="20"/>
-        </w:rPr>
-        <w:t xml:space="preserve">especifica </w:t>
-      </w:r>
-      <w:r>
-        <w:rPr>
-          <w:sz w:val="20"/>
-          <w:szCs w:val="20"/>
-        </w:rPr>
-        <w:t>que me interesa</w:t>
-      </w:r>
-      <w:r>
-        <w:rPr>
-          <w:sz w:val="20"/>
-          <w:szCs w:val="20"/>
-        </w:rPr>
-        <w:t>.</w:t>
-      </w:r>
-    </w:p>
-    <w:p>
-      <w:pPr>
-        <w:rPr>
-          <w:sz w:val="20"/>
-          <w:szCs w:val="20"/>
-        </w:rPr>
-      </w:pPr>
-      <w:r>
-        <w:rPr>
-          <w:sz w:val="20"/>
-          <w:szCs w:val="20"/>
-        </w:rPr>
-        <w:t xml:space="preserve">Para: que un asesor </w:t>
-      </w:r>
-      <w:r>
-        <w:rPr>
-          <w:sz w:val="20"/>
-          <w:szCs w:val="20"/>
-        </w:rPr>
-        <w:t>me responda mis dudas sin tener que hacer una llamada</w:t>
-      </w:r>
-      <w:r>
-        <w:rPr>
-          <w:sz w:val="20"/>
-          <w:szCs w:val="20"/>
-        </w:rPr>
-        <w:t>.</w:t>
+        <w:t>Quiero: poder enviar un mensaje directamente a la sucursal especifica que me interesa.</w:t>
+      </w:r>
+    </w:p>
+    <w:p>
+      <w:pPr>
+        <w:rPr>
+          <w:sz w:val="20"/>
+          <w:szCs w:val="20"/>
+        </w:rPr>
+      </w:pPr>
+      <w:r>
+        <w:rPr>
+          <w:sz w:val="20"/>
+          <w:szCs w:val="20"/>
+        </w:rPr>
+        <w:t>Para: que un asesor me responda mis dudas sin tener que hacer una llamada.</w:t>
       </w:r>
       <w:r>
         <w:rPr>
@@ -2389,12 +1870,1621 @@
         </w:rPr>
       </w:pPr>
     </w:p>
+    <w:p>
+      <w:pPr>
+        <w:rPr>
+          <w:sz w:val="20"/>
+          <w:szCs w:val="20"/>
+        </w:rPr>
+      </w:pPr>
+      <w:r>
+        <w:rPr>
+          <w:sz w:val="20"/>
+          <w:szCs w:val="20"/>
+        </w:rPr>
+        <w:t>HUCN-016 Ver los tipos de Membresías</w:t>
+      </w:r>
+    </w:p>
+    <w:p>
+      <w:pPr>
+        <w:rPr>
+          <w:sz w:val="20"/>
+          <w:szCs w:val="20"/>
+        </w:rPr>
+      </w:pPr>
+      <w:r>
+        <w:rPr>
+          <w:sz w:val="20"/>
+          <w:szCs w:val="20"/>
+        </w:rPr>
+        <w:t>Como: Empleado de logística.</w:t>
+      </w:r>
+    </w:p>
+    <w:p>
+      <w:pPr>
+        <w:rPr>
+          <w:sz w:val="20"/>
+          <w:szCs w:val="20"/>
+        </w:rPr>
+      </w:pPr>
+      <w:r>
+        <w:rPr>
+          <w:sz w:val="20"/>
+          <w:szCs w:val="20"/>
+        </w:rPr>
+        <w:t>Quiero: Mostrar los tipos de membresías que hay.</w:t>
+      </w:r>
+    </w:p>
+    <w:p>
+      <w:pPr>
+        <w:rPr>
+          <w:sz w:val="20"/>
+          <w:szCs w:val="20"/>
+        </w:rPr>
+      </w:pPr>
+      <w:r>
+        <w:rPr>
+          <w:sz w:val="20"/>
+          <w:szCs w:val="20"/>
+        </w:rPr>
+        <w:t>Para: Para que el cliente se interese mas en las membresías.</w:t>
+      </w:r>
+    </w:p>
+    <w:p>
+      <w:pPr>
+        <w:rPr>
+          <w:sz w:val="20"/>
+          <w:szCs w:val="20"/>
+        </w:rPr>
+      </w:pPr>
+    </w:p>
+    <w:p>
+      <w:pPr>
+        <w:rPr>
+          <w:sz w:val="20"/>
+          <w:szCs w:val="20"/>
+        </w:rPr>
+      </w:pPr>
+      <w:r>
+        <w:rPr>
+          <w:sz w:val="20"/>
+          <w:szCs w:val="20"/>
+        </w:rPr>
+        <w:t>HUCN-017 Gestionar las mensualidades</w:t>
+      </w:r>
+    </w:p>
+    <w:p>
+      <w:pPr>
+        <w:rPr>
+          <w:sz w:val="20"/>
+          <w:szCs w:val="20"/>
+        </w:rPr>
+      </w:pPr>
+      <w:r>
+        <w:rPr>
+          <w:sz w:val="20"/>
+          <w:szCs w:val="20"/>
+        </w:rPr>
+        <w:t>Como: Empleado de contabilidad.</w:t>
+      </w:r>
+    </w:p>
+    <w:p>
+      <w:pPr>
+        <w:rPr>
+          <w:sz w:val="20"/>
+          <w:szCs w:val="20"/>
+        </w:rPr>
+      </w:pPr>
+      <w:r>
+        <w:rPr>
+          <w:sz w:val="20"/>
+          <w:szCs w:val="20"/>
+        </w:rPr>
+        <w:t>Quiero: Tener un reporte de las mensualidades.</w:t>
+      </w:r>
+    </w:p>
+    <w:p>
+      <w:pPr>
+        <w:rPr>
+          <w:sz w:val="20"/>
+          <w:szCs w:val="20"/>
+        </w:rPr>
+      </w:pPr>
+      <w:r>
+        <w:rPr>
+          <w:sz w:val="20"/>
+          <w:szCs w:val="20"/>
+        </w:rPr>
+        <w:t>Para: Para tener recordatorio de las mensualidades que lleva desde que comenzó.</w:t>
+      </w:r>
+    </w:p>
+    <w:p>
+      <w:pPr>
+        <w:rPr>
+          <w:sz w:val="20"/>
+          <w:szCs w:val="20"/>
+        </w:rPr>
+      </w:pPr>
+    </w:p>
+    <w:p>
+      <w:pPr>
+        <w:rPr>
+          <w:sz w:val="20"/>
+          <w:szCs w:val="20"/>
+        </w:rPr>
+      </w:pPr>
+      <w:r>
+        <w:rPr>
+          <w:sz w:val="20"/>
+          <w:szCs w:val="20"/>
+        </w:rPr>
+        <w:t>HUCN-018 Recordatorio para los pagos</w:t>
+      </w:r>
+    </w:p>
+    <w:p>
+      <w:pPr>
+        <w:rPr>
+          <w:sz w:val="20"/>
+          <w:szCs w:val="20"/>
+        </w:rPr>
+      </w:pPr>
+      <w:r>
+        <w:rPr>
+          <w:sz w:val="20"/>
+          <w:szCs w:val="20"/>
+        </w:rPr>
+        <w:t>Como: Cliente olvidadizo.</w:t>
+      </w:r>
+    </w:p>
+    <w:p>
+      <w:pPr>
+        <w:rPr>
+          <w:sz w:val="20"/>
+          <w:szCs w:val="20"/>
+        </w:rPr>
+      </w:pPr>
+      <w:r>
+        <w:rPr>
+          <w:sz w:val="20"/>
+          <w:szCs w:val="20"/>
+        </w:rPr>
+        <w:t>Quiero: Tener un recordatorio antes de la fecha de vencimiento para hacer el pago.</w:t>
+      </w:r>
+    </w:p>
+    <w:p>
+      <w:pPr>
+        <w:rPr>
+          <w:sz w:val="20"/>
+          <w:szCs w:val="20"/>
+        </w:rPr>
+      </w:pPr>
+      <w:r>
+        <w:rPr>
+          <w:sz w:val="20"/>
+          <w:szCs w:val="20"/>
+        </w:rPr>
+        <w:t>Para: Para no atrasarse en los pagos y no tener recargos extras.</w:t>
+      </w:r>
+    </w:p>
+    <w:p>
+      <w:pPr>
+        <w:spacing w:before="100" w:beforeAutospacing="1" w:after="100" w:afterAutospacing="1" w:line="360" w:lineRule="auto"/>
+        <w:rPr>
+          <w:rFonts w:eastAsia="Times New Roman" w:cstheme="minorHAnsi"/>
+          <w:sz w:val="20"/>
+          <w:szCs w:val="20"/>
+          <w:lang w:eastAsia="es-GT"/>
+        </w:rPr>
+      </w:pPr>
+      <w:r>
+        <w:rPr>
+          <w:rFonts w:eastAsia="Times New Roman" w:cstheme="minorHAnsi"/>
+          <w:sz w:val="20"/>
+          <w:szCs w:val="20"/>
+          <w:lang w:eastAsia="es-GT"/>
+        </w:rPr>
+        <w:lastRenderedPageBreak/>
+        <w:t>HUIT-019 Visualización de publicidad activa</w:t>
+      </w:r>
+      <w:r>
+        <w:rPr>
+          <w:rFonts w:eastAsia="Times New Roman" w:cstheme="minorHAnsi"/>
+          <w:sz w:val="20"/>
+          <w:szCs w:val="20"/>
+          <w:lang w:eastAsia="es-GT"/>
+        </w:rPr>
+        <w:br/>
+        <w:t>Como: Cliente</w:t>
+      </w:r>
+      <w:r>
+        <w:rPr>
+          <w:rFonts w:eastAsia="Times New Roman" w:cstheme="minorHAnsi"/>
+          <w:sz w:val="20"/>
+          <w:szCs w:val="20"/>
+          <w:lang w:eastAsia="es-GT"/>
+        </w:rPr>
+        <w:br/>
+        <w:t>Quiero: Visualizar únicamente la publicidad que está activa y no la que ya expiró.</w:t>
+      </w:r>
+      <w:r>
+        <w:rPr>
+          <w:rFonts w:eastAsia="Times New Roman" w:cstheme="minorHAnsi"/>
+          <w:sz w:val="20"/>
+          <w:szCs w:val="20"/>
+          <w:lang w:eastAsia="es-GT"/>
+        </w:rPr>
+        <w:br/>
+        <w:t>Para: Evitar confusiones sobre promociones o anuncios que ya no están vigentes.</w:t>
+      </w:r>
+    </w:p>
+    <w:p>
+      <w:pPr>
+        <w:spacing w:before="100" w:beforeAutospacing="1" w:after="100" w:afterAutospacing="1" w:line="360" w:lineRule="auto"/>
+        <w:rPr>
+          <w:rFonts w:eastAsia="Times New Roman" w:cstheme="minorHAnsi"/>
+          <w:sz w:val="20"/>
+          <w:szCs w:val="20"/>
+          <w:lang w:eastAsia="es-GT"/>
+        </w:rPr>
+      </w:pPr>
+      <w:r>
+        <w:rPr>
+          <w:rFonts w:eastAsia="Times New Roman" w:cstheme="minorHAnsi"/>
+          <w:sz w:val="20"/>
+          <w:szCs w:val="20"/>
+          <w:lang w:eastAsia="es-GT"/>
+        </w:rPr>
+        <w:t>HUIT-020 Clasificación de publicidad por tipo</w:t>
+      </w:r>
+      <w:r>
+        <w:rPr>
+          <w:rFonts w:eastAsia="Times New Roman" w:cstheme="minorHAnsi"/>
+          <w:sz w:val="20"/>
+          <w:szCs w:val="20"/>
+          <w:lang w:eastAsia="es-GT"/>
+        </w:rPr>
+        <w:br/>
+        <w:t>Como: Administrador</w:t>
+      </w:r>
+      <w:r>
+        <w:rPr>
+          <w:rFonts w:eastAsia="Times New Roman" w:cstheme="minorHAnsi"/>
+          <w:sz w:val="20"/>
+          <w:szCs w:val="20"/>
+          <w:lang w:eastAsia="es-GT"/>
+        </w:rPr>
+        <w:br/>
+        <w:t>Quiero: Clasificar la publicidad por tipo, como nuevo lanzamiento, descuento, etc.</w:t>
+      </w:r>
+      <w:r>
+        <w:rPr>
+          <w:rFonts w:eastAsia="Times New Roman" w:cstheme="minorHAnsi"/>
+          <w:sz w:val="20"/>
+          <w:szCs w:val="20"/>
+          <w:lang w:eastAsia="es-GT"/>
+        </w:rPr>
+        <w:br/>
+        <w:t>Para: Llevar un mejor control y facilitar la búsqueda de la publicidad.</w:t>
+      </w:r>
+    </w:p>
+    <w:p>
+      <w:pPr>
+        <w:spacing w:before="100" w:beforeAutospacing="1" w:after="100" w:afterAutospacing="1" w:line="360" w:lineRule="auto"/>
+        <w:rPr>
+          <w:rFonts w:eastAsia="Times New Roman" w:cstheme="minorHAnsi"/>
+          <w:sz w:val="20"/>
+          <w:szCs w:val="20"/>
+          <w:lang w:eastAsia="es-GT"/>
+        </w:rPr>
+      </w:pPr>
+      <w:r>
+        <w:rPr>
+          <w:rFonts w:eastAsia="Times New Roman" w:cstheme="minorHAnsi"/>
+          <w:sz w:val="20"/>
+          <w:szCs w:val="20"/>
+          <w:lang w:eastAsia="es-GT"/>
+        </w:rPr>
+        <w:t>HUIT-021 Subir publicidad sencilla</w:t>
+      </w:r>
+      <w:r>
+        <w:rPr>
+          <w:rFonts w:eastAsia="Times New Roman" w:cstheme="minorHAnsi"/>
+          <w:sz w:val="20"/>
+          <w:szCs w:val="20"/>
+          <w:lang w:eastAsia="es-GT"/>
+        </w:rPr>
+        <w:br/>
+        <w:t>Como: Administrador</w:t>
+      </w:r>
+      <w:r>
+        <w:rPr>
+          <w:rFonts w:eastAsia="Times New Roman" w:cstheme="minorHAnsi"/>
+          <w:sz w:val="20"/>
+          <w:szCs w:val="20"/>
+          <w:lang w:eastAsia="es-GT"/>
+        </w:rPr>
+        <w:br/>
+        <w:t>Quiero: Tener un sistema fácil para subir la publicidad.</w:t>
+      </w:r>
+      <w:r>
+        <w:rPr>
+          <w:rFonts w:eastAsia="Times New Roman" w:cstheme="minorHAnsi"/>
+          <w:sz w:val="20"/>
+          <w:szCs w:val="20"/>
+          <w:lang w:eastAsia="es-GT"/>
+        </w:rPr>
+        <w:br/>
+        <w:t>Para: Que el proceso sea más rápido y sin complicaciones.</w:t>
+      </w:r>
+    </w:p>
+    <w:p>
+      <w:pPr>
+        <w:spacing w:before="100" w:beforeAutospacing="1" w:after="100" w:afterAutospacing="1" w:line="360" w:lineRule="auto"/>
+        <w:rPr>
+          <w:rFonts w:eastAsia="Times New Roman"/>
+          <w:sz w:val="20"/>
+          <w:szCs w:val="20"/>
+          <w:lang w:eastAsia="es-GT"/>
+        </w:rPr>
+      </w:pPr>
+    </w:p>
+    <w:p>
+      <w:pPr>
+        <w:spacing w:beforeAutospacing="1" w:afterAutospacing="1" w:line="360" w:lineRule="auto"/>
+        <w:rPr>
+          <w:rFonts w:eastAsia="Times New Roman"/>
+          <w:sz w:val="20"/>
+          <w:szCs w:val="20"/>
+          <w:lang w:eastAsia="es-GT"/>
+        </w:rPr>
+      </w:pPr>
+    </w:p>
+    <w:p>
+      <w:pPr>
+        <w:spacing w:beforeAutospacing="1" w:afterAutospacing="1" w:line="360" w:lineRule="auto"/>
+        <w:rPr>
+          <w:rFonts w:eastAsia="Times New Roman"/>
+          <w:sz w:val="20"/>
+          <w:szCs w:val="20"/>
+          <w:lang w:eastAsia="es-GT"/>
+        </w:rPr>
+      </w:pPr>
+      <w:r>
+        <w:rPr>
+          <w:rFonts w:eastAsia="Times New Roman"/>
+          <w:sz w:val="20"/>
+          <w:szCs w:val="20"/>
+          <w:lang w:eastAsia="es-GT"/>
+        </w:rPr>
+        <w:t xml:space="preserve">HOJS-022 Registros cliente </w:t>
+      </w:r>
+    </w:p>
+    <w:p>
+      <w:pPr>
+        <w:spacing w:beforeAutospacing="1" w:afterAutospacing="1" w:line="360" w:lineRule="auto"/>
+      </w:pPr>
+      <w:r>
+        <w:rPr>
+          <w:rFonts w:eastAsia="Times New Roman"/>
+          <w:sz w:val="20"/>
+          <w:szCs w:val="20"/>
+          <w:lang w:eastAsia="es-GT"/>
+        </w:rPr>
+        <w:t xml:space="preserve">Como: Desarrollador </w:t>
+      </w:r>
+    </w:p>
+    <w:p>
+      <w:pPr>
+        <w:spacing w:beforeAutospacing="1" w:afterAutospacing="1" w:line="360" w:lineRule="auto"/>
+      </w:pPr>
+      <w:r>
+        <w:rPr>
+          <w:rFonts w:eastAsia="Times New Roman"/>
+          <w:sz w:val="20"/>
+          <w:szCs w:val="20"/>
+          <w:lang w:eastAsia="es-GT"/>
+        </w:rPr>
+        <w:t xml:space="preserve">Quiero: poder almacenar los datos de los clientes </w:t>
+      </w:r>
+    </w:p>
+    <w:p>
+      <w:pPr>
+        <w:spacing w:beforeAutospacing="1" w:afterAutospacing="1" w:line="360" w:lineRule="auto"/>
+      </w:pPr>
+      <w:r>
+        <w:rPr>
+          <w:rFonts w:eastAsia="Times New Roman"/>
+          <w:sz w:val="20"/>
+          <w:szCs w:val="20"/>
+          <w:lang w:eastAsia="es-GT"/>
+        </w:rPr>
+        <w:t>Para: llevar un registro de sus compras y datos.</w:t>
+      </w:r>
+    </w:p>
+    <w:p>
+      <w:pPr>
+        <w:rPr>
+          <w:sz w:val="20"/>
+          <w:szCs w:val="20"/>
+        </w:rPr>
+      </w:pPr>
+    </w:p>
+    <w:p>
+      <w:r>
+        <w:t>HUJS-023 Servicios de clientes</w:t>
+      </w:r>
+    </w:p>
+    <w:p>
+      <w:r>
+        <w:t xml:space="preserve">Como: Desarrollador </w:t>
+      </w:r>
+    </w:p>
+    <w:p>
+      <w:r>
+        <w:t>Quiero: ofrecer a los clientes membrecías apropiadas para sus necesidades</w:t>
+      </w:r>
+    </w:p>
+    <w:p>
+      <w:r>
+        <w:t>Para: poder mejorar los servicios y la retención de clientes en el concesionario.</w:t>
+      </w:r>
+    </w:p>
     <w:p/>
+    <w:p>
+      <w:r>
+        <w:t>HUJS 024 Auditoría de clientes</w:t>
+      </w:r>
+    </w:p>
+    <w:p>
+      <w:r>
+        <w:t>Como: Desarrollador</w:t>
+      </w:r>
+    </w:p>
+    <w:p>
+      <w:r>
+        <w:t xml:space="preserve">Quiero: poder consultar el historial de cambios hechos a los datos de un cliente </w:t>
+      </w:r>
+    </w:p>
+    <w:p>
+      <w:r>
+        <w:lastRenderedPageBreak/>
+        <w:t>Para: poder llevar un control de cualquier cambio y modificación.</w:t>
+      </w:r>
+    </w:p>
     <w:p/>
+    <w:p>
+      <w:r>
+        <w:t>HULA-025 Registro de nuevo Taller</w:t>
+      </w:r>
+    </w:p>
+    <w:p>
+      <w:r>
+        <w:t>Como: Empleado del área</w:t>
+      </w:r>
+    </w:p>
+    <w:p>
+      <w:r>
+        <w:t>Quiero: Registrar o agregar los datos de un nuevo taller al sistema</w:t>
+      </w:r>
+    </w:p>
+    <w:p>
+      <w:r>
+        <w:t>Para: Tenerlo disponible para asignarlo a reparaciones o mantenimientos de vehículos</w:t>
+      </w:r>
+    </w:p>
+    <w:p>
+      <w:r>
+        <w:t>HULA-026 Actualización de datos del Taller</w:t>
+      </w:r>
+    </w:p>
+    <w:p>
+      <w:r>
+        <w:t>Como: Empleado del área</w:t>
+      </w:r>
+    </w:p>
+    <w:p>
+      <w:r>
+        <w:t>Quiero: Editar o actualizar la información de un taller ya registrado (como herramientas, repuestos o ubicación)</w:t>
+      </w:r>
+    </w:p>
+    <w:p>
+      <w:r>
+        <w:t>Para: Mantener la información actualizada para una mejor gestión del taller y sus recursos</w:t>
+      </w:r>
+    </w:p>
     <w:p/>
+    <w:p>
+      <w:r>
+        <w:t>HULA-027 Consulta de estado de carro en el Taller</w:t>
+      </w:r>
+    </w:p>
+    <w:p>
+      <w:r>
+        <w:t>Como: Empleado del área</w:t>
+      </w:r>
+    </w:p>
+    <w:p>
+      <w:r>
+        <w:t>Quiero: Consultar el estado del carro en el taller (estadocarro) y los repuestos disponibles</w:t>
+      </w:r>
+    </w:p>
+    <w:p>
+      <w:r>
+        <w:t>Para: Informar al cliente sobre el avance de la reparación y verificar disponibilidad de repuestos</w:t>
+      </w:r>
+    </w:p>
     <w:p/>
+    <w:p>
+      <w:pPr>
+        <w:spacing w:line="360" w:lineRule="auto"/>
+        <w:rPr>
+          <w:rFonts w:ascii="Calibri" w:eastAsia="SimSun" w:hAnsi="Calibri" w:cs="Calibri"/>
+        </w:rPr>
+      </w:pPr>
+      <w:r>
+        <w:rPr>
+          <w:rFonts w:ascii="Calibri" w:eastAsia="SimSun" w:hAnsi="Calibri" w:cs="Calibri"/>
+        </w:rPr>
+        <w:t>HUFM-0</w:t>
+      </w:r>
+      <w:r>
+        <w:rPr>
+          <w:rFonts w:ascii="Calibri" w:eastAsia="SimSun" w:hAnsi="Calibri" w:cs="Calibri"/>
+          <w:lang w:val="es-MX"/>
+        </w:rPr>
+        <w:t xml:space="preserve">28 </w:t>
+      </w:r>
+      <w:r>
+        <w:rPr>
+          <w:rFonts w:ascii="Calibri" w:eastAsia="SimSun" w:hAnsi="Calibri" w:cs="Calibri"/>
+        </w:rPr>
+        <w:t>Ver modelo del carro</w:t>
+      </w:r>
+      <w:r>
+        <w:rPr>
+          <w:rFonts w:ascii="Calibri" w:eastAsia="SimSun" w:hAnsi="Calibri" w:cs="Calibri"/>
+        </w:rPr>
+        <w:br/>
+        <w:t>Como: Comprador de un carro usado</w:t>
+      </w:r>
+      <w:r>
+        <w:rPr>
+          <w:rFonts w:ascii="Calibri" w:eastAsia="SimSun" w:hAnsi="Calibri" w:cs="Calibri"/>
+        </w:rPr>
+        <w:br/>
+        <w:t>Quiero: Ver claramente el modelo del carro antes de contactarme con el vendedor</w:t>
+      </w:r>
+      <w:r>
+        <w:rPr>
+          <w:rFonts w:ascii="Calibri" w:eastAsia="SimSun" w:hAnsi="Calibri" w:cs="Calibri"/>
+        </w:rPr>
+        <w:br/>
+        <w:t>Para: Asegurarme de que se ajusta a mis necesidades y comparar fácilmente con otros modelos similares</w:t>
+      </w:r>
+    </w:p>
+    <w:p>
+      <w:pPr>
+        <w:spacing w:line="360" w:lineRule="auto"/>
+        <w:rPr>
+          <w:rFonts w:ascii="Calibri" w:eastAsia="SimSun" w:hAnsi="Calibri" w:cs="Calibri"/>
+        </w:rPr>
+      </w:pPr>
+    </w:p>
+    <w:p>
+      <w:pPr>
+        <w:spacing w:line="360" w:lineRule="auto"/>
+        <w:rPr>
+          <w:rFonts w:ascii="Calibri" w:eastAsia="SimSun" w:hAnsi="Calibri" w:cs="Calibri"/>
+          <w:sz w:val="24"/>
+          <w:szCs w:val="24"/>
+        </w:rPr>
+      </w:pPr>
+      <w:r>
+        <w:rPr>
+          <w:rFonts w:ascii="Calibri" w:eastAsia="SimSun" w:hAnsi="Calibri" w:cs="Calibri"/>
+          <w:sz w:val="24"/>
+          <w:szCs w:val="24"/>
+        </w:rPr>
+        <w:t>HUFM-0</w:t>
+      </w:r>
+      <w:r>
+        <w:rPr>
+          <w:rFonts w:ascii="Calibri" w:eastAsia="SimSun" w:hAnsi="Calibri" w:cs="Calibri"/>
+          <w:sz w:val="24"/>
+          <w:szCs w:val="24"/>
+          <w:lang w:val="es-MX"/>
+        </w:rPr>
+        <w:t>29</w:t>
+      </w:r>
+      <w:r>
+        <w:rPr>
+          <w:rFonts w:ascii="Calibri" w:eastAsia="SimSun" w:hAnsi="Calibri" w:cs="Calibri"/>
+          <w:sz w:val="24"/>
+          <w:szCs w:val="24"/>
+        </w:rPr>
+        <w:t xml:space="preserve"> Registrar año del carro</w:t>
+      </w:r>
+      <w:r>
+        <w:rPr>
+          <w:rFonts w:ascii="Calibri" w:eastAsia="SimSun" w:hAnsi="Calibri" w:cs="Calibri"/>
+          <w:sz w:val="24"/>
+          <w:szCs w:val="24"/>
+        </w:rPr>
+        <w:br/>
+        <w:t>Como: Vendedor de carros</w:t>
+      </w:r>
+      <w:r>
+        <w:rPr>
+          <w:rFonts w:ascii="Calibri" w:eastAsia="SimSun" w:hAnsi="Calibri" w:cs="Calibri"/>
+          <w:sz w:val="24"/>
+          <w:szCs w:val="24"/>
+        </w:rPr>
+        <w:br/>
+        <w:t>Quiero: Registrar el año del carro de forma obligatoria al publicarlo</w:t>
+      </w:r>
+      <w:r>
+        <w:rPr>
+          <w:rFonts w:ascii="Calibri" w:eastAsia="SimSun" w:hAnsi="Calibri" w:cs="Calibri"/>
+          <w:sz w:val="24"/>
+          <w:szCs w:val="24"/>
+        </w:rPr>
+        <w:br/>
+        <w:t>Para: Que los compradores sepan cuánta antigüedad tiene el vehículo y evitar malentendidos</w:t>
+      </w:r>
+    </w:p>
+    <w:p>
+      <w:pPr>
+        <w:spacing w:line="360" w:lineRule="auto"/>
+        <w:rPr>
+          <w:rFonts w:ascii="Calibri" w:eastAsia="SimSun" w:hAnsi="Calibri" w:cs="Calibri"/>
+          <w:sz w:val="24"/>
+          <w:szCs w:val="24"/>
+        </w:rPr>
+      </w:pPr>
+    </w:p>
+    <w:p>
+      <w:pPr>
+        <w:spacing w:line="360" w:lineRule="auto"/>
+        <w:rPr>
+          <w:rFonts w:ascii="Calibri" w:eastAsia="SimSun" w:hAnsi="Calibri" w:cs="Calibri"/>
+        </w:rPr>
+      </w:pPr>
+      <w:r>
+        <w:rPr>
+          <w:rFonts w:ascii="Calibri" w:eastAsia="SimSun" w:hAnsi="Calibri" w:cs="Calibri"/>
+        </w:rPr>
+        <w:lastRenderedPageBreak/>
+        <w:t>HUFM-0</w:t>
+      </w:r>
+      <w:r>
+        <w:rPr>
+          <w:rFonts w:ascii="Calibri" w:eastAsia="SimSun" w:hAnsi="Calibri" w:cs="Calibri"/>
+          <w:lang w:val="es-MX"/>
+        </w:rPr>
+        <w:t>30</w:t>
+      </w:r>
+      <w:r>
+        <w:rPr>
+          <w:rFonts w:ascii="Calibri" w:eastAsia="SimSun" w:hAnsi="Calibri" w:cs="Calibri"/>
+        </w:rPr>
+        <w:t xml:space="preserve"> Acceder a la marca del carro</w:t>
+      </w:r>
+      <w:r>
+        <w:rPr>
+          <w:rFonts w:ascii="Calibri" w:eastAsia="SimSun" w:hAnsi="Calibri" w:cs="Calibri"/>
+        </w:rPr>
+        <w:br/>
+        <w:t>Como: Mecánico del concesionario</w:t>
+      </w:r>
+      <w:r>
+        <w:rPr>
+          <w:rFonts w:ascii="Calibri" w:eastAsia="SimSun" w:hAnsi="Calibri" w:cs="Calibri"/>
+        </w:rPr>
+        <w:br/>
+        <w:t>Quiero: Acceder rápidamente a la marca del carro cuando lo recibo en el taller</w:t>
+      </w:r>
+      <w:r>
+        <w:rPr>
+          <w:rFonts w:ascii="Calibri" w:eastAsia="SimSun" w:hAnsi="Calibri" w:cs="Calibri"/>
+        </w:rPr>
+        <w:br/>
+        <w:t>Para: Consultar los manuales y procedimientos específicos según el fabricante</w:t>
+      </w:r>
+    </w:p>
+    <w:p>
+      <w:pPr>
+        <w:spacing w:line="360" w:lineRule="auto"/>
+        <w:rPr>
+          <w:rFonts w:ascii="Calibri" w:eastAsia="SimSun" w:hAnsi="Calibri" w:cs="Calibri"/>
+        </w:rPr>
+      </w:pPr>
+    </w:p>
+    <w:p>
+      <w:pPr>
+        <w:spacing w:line="360" w:lineRule="auto"/>
+        <w:rPr>
+          <w:rFonts w:ascii="Calibri" w:eastAsia="SimSun" w:hAnsi="Calibri" w:cs="Calibri"/>
+        </w:rPr>
+      </w:pPr>
+      <w:r>
+        <w:rPr>
+          <w:rFonts w:ascii="Calibri" w:eastAsia="SimSun" w:hAnsi="Calibri" w:cs="Calibri"/>
+        </w:rPr>
+        <w:t>HUDL-031</w:t>
+      </w:r>
+      <w:r>
+        <w:rPr>
+          <w:rFonts w:ascii="Calibri" w:eastAsia="SimSun" w:hAnsi="Calibri" w:cs="Calibri"/>
+        </w:rPr>
+        <w:t xml:space="preserve"> Registrar servicio nuevo</w:t>
+      </w:r>
+    </w:p>
+    <w:p>
+      <w:pPr>
+        <w:spacing w:line="360" w:lineRule="auto"/>
+        <w:rPr>
+          <w:rFonts w:ascii="Calibri" w:eastAsia="SimSun" w:hAnsi="Calibri" w:cs="Calibri"/>
+        </w:rPr>
+      </w:pPr>
+      <w:r>
+        <w:rPr>
+          <w:rFonts w:ascii="Calibri" w:eastAsia="SimSun" w:hAnsi="Calibri" w:cs="Calibri"/>
+        </w:rPr>
+        <w:t>Como</w:t>
+      </w:r>
+      <w:r>
+        <w:rPr>
+          <w:rFonts w:ascii="Calibri" w:eastAsia="SimSun" w:hAnsi="Calibri" w:cs="Calibri"/>
+        </w:rPr>
+        <w:t>:</w:t>
+      </w:r>
+      <w:r>
+        <w:rPr>
+          <w:rFonts w:ascii="Calibri" w:eastAsia="SimSun" w:hAnsi="Calibri" w:cs="Calibri"/>
+        </w:rPr>
+        <w:t xml:space="preserve"> recepcionista del concesionario,</w:t>
+      </w:r>
+    </w:p>
+    <w:p>
+      <w:pPr>
+        <w:spacing w:line="360" w:lineRule="auto"/>
+        <w:rPr>
+          <w:rFonts w:ascii="Calibri" w:eastAsia="SimSun" w:hAnsi="Calibri" w:cs="Calibri"/>
+        </w:rPr>
+      </w:pPr>
+      <w:r>
+        <w:rPr>
+          <w:rFonts w:ascii="Calibri" w:eastAsia="SimSun" w:hAnsi="Calibri" w:cs="Calibri"/>
+        </w:rPr>
+        <w:t>Quiero</w:t>
+      </w:r>
+      <w:r>
+        <w:rPr>
+          <w:rFonts w:ascii="Calibri" w:eastAsia="SimSun" w:hAnsi="Calibri" w:cs="Calibri"/>
+        </w:rPr>
+        <w:t>:</w:t>
+      </w:r>
+      <w:r>
+        <w:rPr>
+          <w:rFonts w:ascii="Calibri" w:eastAsia="SimSun" w:hAnsi="Calibri" w:cs="Calibri"/>
+        </w:rPr>
+        <w:t xml:space="preserve"> registrar un nuevo servicio ingresando la fecha de ingreso, tipo de servicio, número de servicio y detalles,</w:t>
+      </w:r>
+    </w:p>
+    <w:p>
+      <w:pPr>
+        <w:spacing w:line="360" w:lineRule="auto"/>
+        <w:rPr>
+          <w:rFonts w:ascii="Calibri" w:eastAsia="SimSun" w:hAnsi="Calibri" w:cs="Calibri"/>
+        </w:rPr>
+      </w:pPr>
+      <w:r>
+        <w:rPr>
+          <w:rFonts w:ascii="Calibri" w:eastAsia="SimSun" w:hAnsi="Calibri" w:cs="Calibri"/>
+        </w:rPr>
+        <w:t>Para</w:t>
+      </w:r>
+      <w:r>
+        <w:rPr>
+          <w:rFonts w:ascii="Calibri" w:eastAsia="SimSun" w:hAnsi="Calibri" w:cs="Calibri"/>
+        </w:rPr>
+        <w:t>:</w:t>
+      </w:r>
+      <w:r>
+        <w:rPr>
+          <w:rFonts w:ascii="Calibri" w:eastAsia="SimSun" w:hAnsi="Calibri" w:cs="Calibri"/>
+        </w:rPr>
+        <w:t xml:space="preserve"> llevar un control organizado de cada vehículo que entra.</w:t>
+      </w:r>
+    </w:p>
+    <w:p>
+      <w:pPr>
+        <w:spacing w:line="360" w:lineRule="auto"/>
+        <w:rPr>
+          <w:rFonts w:ascii="Calibri" w:eastAsia="SimSun" w:hAnsi="Calibri" w:cs="Calibri"/>
+        </w:rPr>
+      </w:pPr>
+    </w:p>
+    <w:p>
+      <w:pPr>
+        <w:spacing w:line="360" w:lineRule="auto"/>
+        <w:rPr>
+          <w:rFonts w:ascii="Calibri" w:eastAsia="SimSun" w:hAnsi="Calibri" w:cs="Calibri"/>
+        </w:rPr>
+      </w:pPr>
+      <w:r>
+        <w:rPr>
+          <w:rFonts w:ascii="Calibri" w:eastAsia="SimSun" w:hAnsi="Calibri" w:cs="Calibri"/>
+        </w:rPr>
+        <w:t xml:space="preserve">HUDL-032 </w:t>
+      </w:r>
+      <w:r>
+        <w:rPr>
+          <w:rFonts w:ascii="Calibri" w:eastAsia="SimSun" w:hAnsi="Calibri" w:cs="Calibri"/>
+        </w:rPr>
+        <w:t>Consultar servicios activos</w:t>
+      </w:r>
+    </w:p>
+    <w:p>
+      <w:pPr>
+        <w:spacing w:line="360" w:lineRule="auto"/>
+        <w:rPr>
+          <w:rFonts w:ascii="Calibri" w:eastAsia="SimSun" w:hAnsi="Calibri" w:cs="Calibri"/>
+        </w:rPr>
+      </w:pPr>
+      <w:r>
+        <w:rPr>
+          <w:rFonts w:ascii="Calibri" w:eastAsia="SimSun" w:hAnsi="Calibri" w:cs="Calibri"/>
+        </w:rPr>
+        <w:t>Como</w:t>
+      </w:r>
+      <w:r>
+        <w:rPr>
+          <w:rFonts w:ascii="Calibri" w:eastAsia="SimSun" w:hAnsi="Calibri" w:cs="Calibri"/>
+        </w:rPr>
+        <w:t>:</w:t>
+      </w:r>
+      <w:r>
+        <w:rPr>
+          <w:rFonts w:ascii="Calibri" w:eastAsia="SimSun" w:hAnsi="Calibri" w:cs="Calibri"/>
+        </w:rPr>
+        <w:t xml:space="preserve"> técnico del taller,</w:t>
+      </w:r>
+    </w:p>
+    <w:p>
+      <w:pPr>
+        <w:spacing w:line="360" w:lineRule="auto"/>
+        <w:rPr>
+          <w:rFonts w:ascii="Calibri" w:eastAsia="SimSun" w:hAnsi="Calibri" w:cs="Calibri"/>
+        </w:rPr>
+      </w:pPr>
+      <w:r>
+        <w:rPr>
+          <w:rFonts w:ascii="Calibri" w:eastAsia="SimSun" w:hAnsi="Calibri" w:cs="Calibri"/>
+        </w:rPr>
+        <w:t>Quiero</w:t>
+      </w:r>
+      <w:r>
+        <w:rPr>
+          <w:rFonts w:ascii="Calibri" w:eastAsia="SimSun" w:hAnsi="Calibri" w:cs="Calibri"/>
+        </w:rPr>
+        <w:t>:</w:t>
+      </w:r>
+      <w:r>
+        <w:rPr>
+          <w:rFonts w:ascii="Calibri" w:eastAsia="SimSun" w:hAnsi="Calibri" w:cs="Calibri"/>
+        </w:rPr>
+        <w:t xml:space="preserve"> visualizar los servicios en curso con su fecha de ingreso, tipo y detalles,</w:t>
+      </w:r>
+    </w:p>
+    <w:p>
+      <w:pPr>
+        <w:spacing w:line="360" w:lineRule="auto"/>
+        <w:rPr>
+          <w:rFonts w:ascii="Calibri" w:eastAsia="SimSun" w:hAnsi="Calibri" w:cs="Calibri"/>
+        </w:rPr>
+      </w:pPr>
+      <w:r>
+        <w:rPr>
+          <w:rFonts w:ascii="Calibri" w:eastAsia="SimSun" w:hAnsi="Calibri" w:cs="Calibri"/>
+        </w:rPr>
+        <w:t>Para</w:t>
+      </w:r>
+      <w:r>
+        <w:rPr>
+          <w:rFonts w:ascii="Calibri" w:eastAsia="SimSun" w:hAnsi="Calibri" w:cs="Calibri"/>
+        </w:rPr>
+        <w:t>:</w:t>
+      </w:r>
+      <w:r>
+        <w:rPr>
+          <w:rFonts w:ascii="Calibri" w:eastAsia="SimSun" w:hAnsi="Calibri" w:cs="Calibri"/>
+        </w:rPr>
+        <w:t xml:space="preserve"> priorizar las tareas y planificar mi trabajo.</w:t>
+      </w:r>
+    </w:p>
+    <w:p>
+      <w:pPr>
+        <w:spacing w:line="360" w:lineRule="auto"/>
+        <w:rPr>
+          <w:rFonts w:ascii="Calibri" w:eastAsia="SimSun" w:hAnsi="Calibri" w:cs="Calibri"/>
+        </w:rPr>
+      </w:pPr>
+    </w:p>
+    <w:p>
+      <w:pPr>
+        <w:spacing w:line="360" w:lineRule="auto"/>
+        <w:rPr>
+          <w:rFonts w:ascii="Calibri" w:eastAsia="SimSun" w:hAnsi="Calibri" w:cs="Calibri"/>
+        </w:rPr>
+      </w:pPr>
+      <w:r>
+        <w:rPr>
+          <w:rFonts w:ascii="Calibri" w:eastAsia="SimSun" w:hAnsi="Calibri" w:cs="Calibri"/>
+        </w:rPr>
+        <w:t xml:space="preserve">HUDL-033 </w:t>
+      </w:r>
+      <w:r>
+        <w:rPr>
+          <w:rFonts w:ascii="Calibri" w:eastAsia="SimSun" w:hAnsi="Calibri" w:cs="Calibri"/>
+        </w:rPr>
+        <w:t>Actualizar datos de un servicio</w:t>
+      </w:r>
+    </w:p>
+    <w:p>
+      <w:pPr>
+        <w:spacing w:line="360" w:lineRule="auto"/>
+        <w:rPr>
+          <w:rFonts w:ascii="Calibri" w:eastAsia="SimSun" w:hAnsi="Calibri" w:cs="Calibri"/>
+        </w:rPr>
+      </w:pPr>
+      <w:r>
+        <w:rPr>
+          <w:rFonts w:ascii="Calibri" w:eastAsia="SimSun" w:hAnsi="Calibri" w:cs="Calibri"/>
+        </w:rPr>
+        <w:t>Como</w:t>
+      </w:r>
+      <w:r>
+        <w:rPr>
+          <w:rFonts w:ascii="Calibri" w:eastAsia="SimSun" w:hAnsi="Calibri" w:cs="Calibri"/>
+        </w:rPr>
+        <w:t>:</w:t>
+      </w:r>
+      <w:r>
+        <w:rPr>
+          <w:rFonts w:ascii="Calibri" w:eastAsia="SimSun" w:hAnsi="Calibri" w:cs="Calibri"/>
+        </w:rPr>
+        <w:t xml:space="preserve"> administrador del sistema,</w:t>
+      </w:r>
+    </w:p>
+    <w:p>
+      <w:pPr>
+        <w:spacing w:line="360" w:lineRule="auto"/>
+        <w:rPr>
+          <w:rFonts w:ascii="Calibri" w:eastAsia="SimSun" w:hAnsi="Calibri" w:cs="Calibri"/>
+        </w:rPr>
+      </w:pPr>
+      <w:r>
+        <w:rPr>
+          <w:rFonts w:ascii="Calibri" w:eastAsia="SimSun" w:hAnsi="Calibri" w:cs="Calibri"/>
+        </w:rPr>
+        <w:t>Quiero</w:t>
+      </w:r>
+      <w:r>
+        <w:rPr>
+          <w:rFonts w:ascii="Calibri" w:eastAsia="SimSun" w:hAnsi="Calibri" w:cs="Calibri"/>
+        </w:rPr>
+        <w:t>:</w:t>
+      </w:r>
+      <w:r>
+        <w:rPr>
+          <w:rFonts w:ascii="Calibri" w:eastAsia="SimSun" w:hAnsi="Calibri" w:cs="Calibri"/>
+        </w:rPr>
+        <w:t xml:space="preserve"> editar la fecha de salida y agregar más detalles al registro del servicio,</w:t>
+      </w:r>
+    </w:p>
+    <w:p>
+      <w:pPr>
+        <w:spacing w:line="360" w:lineRule="auto"/>
+        <w:rPr>
+          <w:rFonts w:ascii="Calibri" w:eastAsia="SimSun" w:hAnsi="Calibri" w:cs="Calibri"/>
+        </w:rPr>
+      </w:pPr>
+      <w:r>
+        <w:rPr>
+          <w:rFonts w:ascii="Calibri" w:eastAsia="SimSun" w:hAnsi="Calibri" w:cs="Calibri"/>
+        </w:rPr>
+        <w:t>Para</w:t>
+      </w:r>
+      <w:r>
+        <w:rPr>
+          <w:rFonts w:ascii="Calibri" w:eastAsia="SimSun" w:hAnsi="Calibri" w:cs="Calibri"/>
+        </w:rPr>
+        <w:t>:</w:t>
+      </w:r>
+      <w:r>
+        <w:rPr>
+          <w:rFonts w:ascii="Calibri" w:eastAsia="SimSun" w:hAnsi="Calibri" w:cs="Calibri"/>
+        </w:rPr>
+        <w:t xml:space="preserve"> reflejar correctamente cuándo se finalizó el trabajo.</w:t>
+      </w:r>
+    </w:p>
+    <w:p>
+      <w:pPr>
+        <w:spacing w:line="360" w:lineRule="auto"/>
+        <w:rPr>
+          <w:rFonts w:ascii="Calibri" w:eastAsia="SimSun" w:hAnsi="Calibri" w:cs="Calibri"/>
+        </w:rPr>
+      </w:pPr>
+    </w:p>
     <w:p/>
+    <w:p>
+      <w:r>
+        <w:t>HURG-034</w:t>
+      </w:r>
+      <w:r>
+        <w:br/>
+        <w:t>Como: Empleado </w:t>
+      </w:r>
+      <w:r>
+        <w:br/>
+        <w:t>Quiero: Acceder y verificar la cláusula dentro del contrato registrado</w:t>
+      </w:r>
+      <w:r>
+        <w:br/>
+        <w:t>Para: Asegurarme que los términos estén correctamente documentados.</w:t>
+      </w:r>
+    </w:p>
     <w:p/>
+    <w:p>
+      <w:r>
+        <w:t xml:space="preserve">HURG-035 </w:t>
+      </w:r>
+      <w:r>
+        <w:br/>
+        <w:t>Como: Vendedor de carros</w:t>
+      </w:r>
+      <w:r>
+        <w:br/>
+        <w:t>Quiero: poder ver el precio de venta de el vehículo</w:t>
+      </w:r>
+      <w:r>
+        <w:br/>
+        <w:t>Para poder llevar un control de datos</w:t>
+      </w:r>
+    </w:p>
+    <w:p/>
+    <w:p>
+      <w:pPr>
+        <w:spacing w:before="100" w:beforeAutospacing="1" w:after="100" w:afterAutospacing="1" w:line="240" w:lineRule="auto"/>
+        <w:rPr>
+          <w:rFonts w:ascii="Segoe UI" w:eastAsia="Times New Roman" w:hAnsi="Segoe UI" w:cs="Segoe UI"/>
+          <w:sz w:val="21"/>
+          <w:szCs w:val="21"/>
+          <w:lang w:eastAsia="es-GT"/>
+        </w:rPr>
+      </w:pPr>
+      <w:r>
+        <w:rPr>
+          <w:rFonts w:ascii="Segoe UI" w:eastAsia="Times New Roman" w:hAnsi="Segoe UI" w:cs="Segoe UI"/>
+          <w:sz w:val="21"/>
+          <w:szCs w:val="21"/>
+          <w:lang w:eastAsia="es-GT"/>
+        </w:rPr>
+        <w:t>HURG-034</w:t>
+      </w:r>
+      <w:r>
+        <w:rPr>
+          <w:rFonts w:ascii="Segoe UI" w:eastAsia="Times New Roman" w:hAnsi="Segoe UI" w:cs="Segoe UI"/>
+          <w:sz w:val="21"/>
+          <w:szCs w:val="21"/>
+          <w:lang w:eastAsia="es-GT"/>
+        </w:rPr>
+        <w:br/>
+        <w:t>Como: Empleado </w:t>
+      </w:r>
+      <w:r>
+        <w:rPr>
+          <w:rFonts w:ascii="Segoe UI" w:eastAsia="Times New Roman" w:hAnsi="Segoe UI" w:cs="Segoe UI"/>
+          <w:sz w:val="21"/>
+          <w:szCs w:val="21"/>
+          <w:lang w:eastAsia="es-GT"/>
+        </w:rPr>
+        <w:br/>
+        <w:t>Quiero: Acceder y verificar la cláusula dentro del contrato registrado</w:t>
+      </w:r>
+      <w:r>
+        <w:rPr>
+          <w:rFonts w:ascii="Segoe UI" w:eastAsia="Times New Roman" w:hAnsi="Segoe UI" w:cs="Segoe UI"/>
+          <w:sz w:val="21"/>
+          <w:szCs w:val="21"/>
+          <w:lang w:eastAsia="es-GT"/>
+        </w:rPr>
+        <w:br/>
+        <w:t>Para: Asegurarme que los términos estén correctamente documentados.</w:t>
+      </w:r>
+    </w:p>
+    <w:p>
+      <w:pPr>
+        <w:spacing w:before="100" w:beforeAutospacing="1" w:after="100" w:afterAutospacing="1" w:line="240" w:lineRule="auto"/>
+        <w:rPr>
+          <w:rFonts w:ascii="Segoe UI" w:eastAsia="Times New Roman" w:hAnsi="Segoe UI" w:cs="Segoe UI"/>
+          <w:sz w:val="21"/>
+          <w:szCs w:val="21"/>
+          <w:lang w:eastAsia="es-GT"/>
+        </w:rPr>
+      </w:pPr>
+      <w:r>
+        <w:rPr>
+          <w:rFonts w:ascii="Segoe UI" w:eastAsia="Times New Roman" w:hAnsi="Segoe UI" w:cs="Segoe UI"/>
+          <w:sz w:val="21"/>
+          <w:szCs w:val="21"/>
+          <w:lang w:eastAsia="es-GT"/>
+        </w:rPr>
+        <w:t> </w:t>
+      </w:r>
+    </w:p>
+    <w:p>
+      <w:pPr>
+        <w:spacing w:before="100" w:beforeAutospacing="1" w:after="100" w:afterAutospacing="1" w:line="240" w:lineRule="auto"/>
+        <w:rPr>
+          <w:rFonts w:ascii="Segoe UI" w:eastAsia="Times New Roman" w:hAnsi="Segoe UI" w:cs="Segoe UI"/>
+          <w:sz w:val="21"/>
+          <w:szCs w:val="21"/>
+          <w:lang w:eastAsia="es-GT"/>
+        </w:rPr>
+      </w:pPr>
+      <w:r>
+        <w:rPr>
+          <w:rFonts w:ascii="Segoe UI" w:eastAsia="Times New Roman" w:hAnsi="Segoe UI" w:cs="Segoe UI"/>
+          <w:sz w:val="21"/>
+          <w:szCs w:val="21"/>
+          <w:lang w:eastAsia="es-GT"/>
+        </w:rPr>
+        <w:t>HURG-035 *</w:t>
+      </w:r>
+      <w:r>
+        <w:rPr>
+          <w:rFonts w:ascii="Segoe UI" w:eastAsia="Times New Roman" w:hAnsi="Segoe UI" w:cs="Segoe UI"/>
+          <w:sz w:val="21"/>
+          <w:szCs w:val="21"/>
+          <w:lang w:eastAsia="es-GT"/>
+        </w:rPr>
+        <w:br/>
+        <w:t>Como: Vendedor de carros</w:t>
+      </w:r>
+      <w:r>
+        <w:rPr>
+          <w:rFonts w:ascii="Segoe UI" w:eastAsia="Times New Roman" w:hAnsi="Segoe UI" w:cs="Segoe UI"/>
+          <w:sz w:val="21"/>
+          <w:szCs w:val="21"/>
+          <w:lang w:eastAsia="es-GT"/>
+        </w:rPr>
+        <w:br/>
+        <w:t>Quiero: poder ver el precio de venta de el vehículo</w:t>
+      </w:r>
+      <w:r>
+        <w:rPr>
+          <w:rFonts w:ascii="Segoe UI" w:eastAsia="Times New Roman" w:hAnsi="Segoe UI" w:cs="Segoe UI"/>
+          <w:sz w:val="21"/>
+          <w:szCs w:val="21"/>
+          <w:lang w:eastAsia="es-GT"/>
+        </w:rPr>
+        <w:br/>
+        <w:t>Para poder llevar un control de datos</w:t>
+      </w:r>
+    </w:p>
+    <w:p>
+      <w:pPr>
+        <w:spacing w:before="100" w:beforeAutospacing="1" w:after="100" w:afterAutospacing="1" w:line="240" w:lineRule="auto"/>
+        <w:rPr>
+          <w:rFonts w:ascii="Segoe UI" w:eastAsia="Times New Roman" w:hAnsi="Segoe UI" w:cs="Segoe UI"/>
+          <w:sz w:val="21"/>
+          <w:szCs w:val="21"/>
+          <w:lang w:eastAsia="es-GT"/>
+        </w:rPr>
+      </w:pPr>
+      <w:r>
+        <w:rPr>
+          <w:rFonts w:ascii="Segoe UI" w:eastAsia="Times New Roman" w:hAnsi="Segoe UI" w:cs="Segoe UI"/>
+          <w:sz w:val="21"/>
+          <w:szCs w:val="21"/>
+          <w:lang w:eastAsia="es-GT"/>
+        </w:rPr>
+        <w:t> </w:t>
+      </w:r>
+    </w:p>
+    <w:p>
+      <w:pPr>
+        <w:spacing w:before="100" w:beforeAutospacing="1" w:after="100" w:afterAutospacing="1" w:line="240" w:lineRule="auto"/>
+        <w:rPr>
+          <w:rFonts w:ascii="Segoe UI" w:eastAsia="Times New Roman" w:hAnsi="Segoe UI" w:cs="Segoe UI"/>
+          <w:sz w:val="21"/>
+          <w:szCs w:val="21"/>
+          <w:lang w:eastAsia="es-GT"/>
+        </w:rPr>
+      </w:pPr>
+      <w:r>
+        <w:rPr>
+          <w:rFonts w:ascii="Segoe UI" w:eastAsia="Times New Roman" w:hAnsi="Segoe UI" w:cs="Segoe UI"/>
+          <w:sz w:val="21"/>
+          <w:szCs w:val="21"/>
+          <w:lang w:eastAsia="es-GT"/>
+        </w:rPr>
+        <w:t>HURG-036</w:t>
+      </w:r>
+      <w:r>
+        <w:rPr>
+          <w:rFonts w:ascii="Segoe UI" w:eastAsia="Times New Roman" w:hAnsi="Segoe UI" w:cs="Segoe UI"/>
+          <w:sz w:val="21"/>
+          <w:szCs w:val="21"/>
+          <w:lang w:eastAsia="es-GT"/>
+        </w:rPr>
+        <w:br/>
+        <w:t>Como: Gerente de venta</w:t>
+      </w:r>
+      <w:r>
+        <w:rPr>
+          <w:rFonts w:ascii="Segoe UI" w:eastAsia="Times New Roman" w:hAnsi="Segoe UI" w:cs="Segoe UI"/>
+          <w:sz w:val="21"/>
+          <w:szCs w:val="21"/>
+          <w:lang w:eastAsia="es-GT"/>
+        </w:rPr>
+        <w:br/>
+        <w:t>Quiero: Saber la fecha de inicio del contrato y su fecha de finalización</w:t>
+      </w:r>
+      <w:r>
+        <w:rPr>
+          <w:rFonts w:ascii="Segoe UI" w:eastAsia="Times New Roman" w:hAnsi="Segoe UI" w:cs="Segoe UI"/>
+          <w:sz w:val="21"/>
+          <w:szCs w:val="21"/>
+          <w:lang w:eastAsia="es-GT"/>
+        </w:rPr>
+        <w:br/>
+        <w:t>Para: llevar un calendario de los contratos.</w:t>
+      </w:r>
+    </w:p>
+    <w:p>
+      <w:r>
+        <w:rPr>
+          <w:rFonts w:ascii="Segoe UI" w:eastAsia="Times New Roman" w:hAnsi="Segoe UI" w:cs="Segoe UI"/>
+          <w:sz w:val="21"/>
+          <w:szCs w:val="21"/>
+          <w:lang w:eastAsia="es-GT"/>
+        </w:rPr>
+        <w:t> </w:t>
+      </w:r>
+    </w:p>
+    <w:p/>
+    <w:p>
+      <w:pPr>
+        <w:rPr>
+          <w:rFonts w:ascii="Arial" w:eastAsiaTheme="minorHAnsi" w:hAnsi="Arial" w:cs="Arial"/>
+          <w:sz w:val="28"/>
+        </w:rPr>
+      </w:pPr>
+    </w:p>
+    <w:p>
+      <w:pPr>
+        <w:rPr>
+          <w:rFonts w:ascii="Arial" w:eastAsiaTheme="minorHAnsi" w:hAnsi="Arial" w:cs="Arial"/>
+          <w:sz w:val="28"/>
+        </w:rPr>
+      </w:pPr>
+    </w:p>
+    <w:p>
+      <w:pPr>
+        <w:rPr>
+          <w:rFonts w:ascii="Arial" w:eastAsiaTheme="minorHAnsi" w:hAnsi="Arial" w:cs="Arial"/>
+          <w:sz w:val="28"/>
+        </w:rPr>
+      </w:pPr>
+    </w:p>
+    <w:p>
+      <w:pPr>
+        <w:rPr>
+          <w:rFonts w:ascii="Arial" w:eastAsiaTheme="minorHAnsi" w:hAnsi="Arial" w:cs="Arial"/>
+          <w:sz w:val="28"/>
+        </w:rPr>
+      </w:pPr>
+    </w:p>
+    <w:p>
+      <w:pPr>
+        <w:rPr>
+          <w:rFonts w:ascii="Arial" w:eastAsiaTheme="minorHAnsi" w:hAnsi="Arial" w:cs="Arial"/>
+          <w:sz w:val="28"/>
+        </w:rPr>
+      </w:pPr>
+    </w:p>
+    <w:p>
+      <w:pPr>
+        <w:rPr>
+          <w:rFonts w:ascii="Arial" w:eastAsiaTheme="minorHAnsi" w:hAnsi="Arial" w:cs="Arial"/>
+          <w:sz w:val="28"/>
+        </w:rPr>
+      </w:pPr>
+    </w:p>
+    <w:p>
+      <w:pPr>
+        <w:rPr>
+          <w:rFonts w:ascii="Arial" w:eastAsiaTheme="minorHAnsi" w:hAnsi="Arial" w:cs="Arial"/>
+          <w:sz w:val="28"/>
+        </w:rPr>
+      </w:pPr>
+    </w:p>
+    <w:p>
+      <w:pPr>
+        <w:rPr>
+          <w:rFonts w:ascii="Arial" w:eastAsiaTheme="minorHAnsi" w:hAnsi="Arial" w:cs="Arial"/>
+          <w:sz w:val="28"/>
+        </w:rPr>
+      </w:pPr>
+    </w:p>
+    <w:p>
+      <w:pPr>
+        <w:rPr>
+          <w:rFonts w:ascii="Arial" w:eastAsiaTheme="minorHAnsi" w:hAnsi="Arial" w:cs="Arial"/>
+          <w:sz w:val="28"/>
+        </w:rPr>
+      </w:pPr>
+    </w:p>
+    <w:p>
+      <w:pPr>
+        <w:rPr>
+          <w:rFonts w:ascii="Arial" w:eastAsiaTheme="minorHAnsi" w:hAnsi="Arial" w:cs="Arial"/>
+          <w:sz w:val="28"/>
+        </w:rPr>
+      </w:pPr>
+      <w:r>
+        <w:rPr>
+          <w:rFonts w:ascii="Arial" w:eastAsiaTheme="minorHAnsi" w:hAnsi="Arial" w:cs="Arial"/>
+          <w:sz w:val="28"/>
+        </w:rPr>
+        <w:lastRenderedPageBreak/>
+        <w:t>Modelo Entidades</w:t>
+      </w:r>
+    </w:p>
+    <w:p>
+      <w:pPr>
+        <w:rPr>
+          <w:rFonts w:ascii="Arial" w:eastAsiaTheme="minorHAnsi" w:hAnsi="Arial" w:cs="Arial"/>
+          <w:sz w:val="28"/>
+        </w:rPr>
+      </w:pPr>
+      <w:r>
+        <w:rPr>
+          <w:rFonts w:ascii="Arial" w:eastAsiaTheme="minorHAnsi" w:hAnsi="Arial" w:cs="Arial"/>
+          <w:noProof/>
+          <w:sz w:val="28"/>
+          <w:lang w:val="es-MX" w:eastAsia="es-MX"/>
+        </w:rPr>
+        <w:drawing>
+          <wp:inline distT="0" distB="0" distL="0" distR="0">
+            <wp:extent cx="5612130" cy="4285615"/>
+            <wp:effectExtent l="0" t="0" r="7620" b="635"/>
+            <wp:docPr id="1" name="Imagen 1"/>
+            <wp:cNvGraphicFramePr>
+              <a:graphicFrameLocks xmlns:a="http://schemas.openxmlformats.org/drawingml/2006/main" noChangeAspect="1"/>
+            </wp:cNvGraphicFramePr>
+            <a:graphic xmlns:a="http://schemas.openxmlformats.org/drawingml/2006/main">
+              <a:graphicData uri="http://schemas.openxmlformats.org/drawingml/2006/picture">
+                <pic:pic xmlns:pic="http://schemas.openxmlformats.org/drawingml/2006/picture">
+                  <pic:nvPicPr>
+                    <pic:cNvPr id="1" name="Modelo Entidades End Of Line.drawio.png"/>
+                    <pic:cNvPicPr/>
+                  </pic:nvPicPr>
+                  <pic:blipFill>
+                    <a:blip r:embed="rId7">
+                      <a:extLst>
+                        <a:ext uri="{28A0092B-C50C-407E-A947-70E740481C1C}">
+                          <a14:useLocalDpi xmlns:a14="http://schemas.microsoft.com/office/drawing/2010/main" val="0"/>
+                        </a:ext>
+                      </a:extLst>
+                    </a:blip>
+                    <a:stretch>
+                      <a:fillRect/>
+                    </a:stretch>
+                  </pic:blipFill>
+                  <pic:spPr>
+                    <a:xfrm>
+                      <a:off x="0" y="0"/>
+                      <a:ext cx="5612130" cy="4285615"/>
+                    </a:xfrm>
+                    <a:prstGeom prst="rect">
+                      <a:avLst/>
+                    </a:prstGeom>
+                  </pic:spPr>
+                </pic:pic>
+              </a:graphicData>
+            </a:graphic>
+          </wp:inline>
+        </w:drawing>
+      </w:r>
+    </w:p>
+    <w:p>
+      <w:pPr>
+        <w:rPr>
+          <w:rFonts w:ascii="Arial" w:eastAsiaTheme="minorHAnsi" w:hAnsi="Arial" w:cs="Arial"/>
+          <w:sz w:val="28"/>
+        </w:rPr>
+      </w:pPr>
+    </w:p>
+    <w:p>
+      <w:pPr>
+        <w:rPr>
+          <w:rFonts w:ascii="Arial" w:eastAsiaTheme="minorHAnsi" w:hAnsi="Arial" w:cs="Arial"/>
+          <w:sz w:val="28"/>
+        </w:rPr>
+      </w:pPr>
+    </w:p>
+    <w:p>
+      <w:pPr>
+        <w:rPr>
+          <w:rFonts w:ascii="Arial" w:eastAsiaTheme="minorHAnsi" w:hAnsi="Arial" w:cs="Arial"/>
+          <w:sz w:val="28"/>
+        </w:rPr>
+      </w:pPr>
+    </w:p>
+    <w:p>
+      <w:pPr>
+        <w:rPr>
+          <w:rFonts w:ascii="Arial" w:eastAsiaTheme="minorHAnsi" w:hAnsi="Arial" w:cs="Arial"/>
+          <w:sz w:val="28"/>
+        </w:rPr>
+      </w:pPr>
+    </w:p>
+    <w:p>
+      <w:pPr>
+        <w:rPr>
+          <w:rFonts w:ascii="Arial" w:eastAsiaTheme="minorHAnsi" w:hAnsi="Arial" w:cs="Arial"/>
+          <w:sz w:val="28"/>
+        </w:rPr>
+      </w:pPr>
+    </w:p>
+    <w:p>
+      <w:pPr>
+        <w:rPr>
+          <w:rFonts w:ascii="Arial" w:eastAsiaTheme="minorHAnsi" w:hAnsi="Arial" w:cs="Arial"/>
+          <w:sz w:val="28"/>
+        </w:rPr>
+      </w:pPr>
+    </w:p>
+    <w:p>
+      <w:pPr>
+        <w:rPr>
+          <w:rFonts w:ascii="Arial" w:eastAsiaTheme="minorHAnsi" w:hAnsi="Arial" w:cs="Arial"/>
+          <w:sz w:val="28"/>
+        </w:rPr>
+      </w:pPr>
+    </w:p>
+    <w:p>
+      <w:pPr>
+        <w:rPr>
+          <w:rFonts w:ascii="Arial" w:eastAsiaTheme="minorHAnsi" w:hAnsi="Arial" w:cs="Arial"/>
+          <w:sz w:val="28"/>
+        </w:rPr>
+      </w:pPr>
+    </w:p>
+    <w:p>
+      <w:pPr>
+        <w:rPr>
+          <w:rFonts w:ascii="Arial" w:eastAsiaTheme="minorHAnsi" w:hAnsi="Arial" w:cs="Arial"/>
+          <w:sz w:val="28"/>
+        </w:rPr>
+      </w:pPr>
+    </w:p>
+    <w:p>
+      <w:pPr>
+        <w:rPr>
+          <w:rFonts w:ascii="Arial" w:eastAsiaTheme="minorHAnsi" w:hAnsi="Arial" w:cs="Arial"/>
+          <w:sz w:val="28"/>
+        </w:rPr>
+      </w:pPr>
+    </w:p>
+    <w:p>
+      <w:pPr>
+        <w:rPr>
+          <w:rFonts w:ascii="Arial" w:eastAsiaTheme="minorHAnsi" w:hAnsi="Arial" w:cs="Arial"/>
+          <w:sz w:val="28"/>
+        </w:rPr>
+      </w:pPr>
+    </w:p>
+    <w:p>
+      <w:pPr>
+        <w:rPr>
+          <w:rFonts w:ascii="Arial" w:eastAsiaTheme="minorHAnsi" w:hAnsi="Arial" w:cs="Arial"/>
+          <w:sz w:val="28"/>
+        </w:rPr>
+      </w:pPr>
+      <w:r>
+        <w:rPr>
+          <w:rFonts w:ascii="Arial" w:eastAsiaTheme="minorHAnsi" w:hAnsi="Arial" w:cs="Arial"/>
+          <w:sz w:val="28"/>
+        </w:rPr>
+        <w:lastRenderedPageBreak/>
+        <w:t>Modelo Entidad Relación</w:t>
+      </w:r>
+    </w:p>
+    <w:p>
+      <w:pPr>
+        <w:rPr>
+          <w:rFonts w:ascii="Arial" w:eastAsiaTheme="minorHAnsi" w:hAnsi="Arial" w:cs="Arial"/>
+          <w:sz w:val="28"/>
+        </w:rPr>
+      </w:pPr>
+      <w:bookmarkStart w:id="0" w:name="_GoBack"/>
+      <w:r>
+        <w:rPr>
+          <w:rFonts w:ascii="Arial" w:eastAsiaTheme="minorHAnsi" w:hAnsi="Arial" w:cs="Arial"/>
+          <w:noProof/>
+          <w:sz w:val="28"/>
+          <w:lang w:val="es-MX" w:eastAsia="es-MX"/>
+        </w:rPr>
+        <w:drawing>
+          <wp:anchor distT="0" distB="0" distL="114300" distR="114300" simplePos="0" relativeHeight="251658240" behindDoc="1" locked="0" layoutInCell="1" allowOverlap="1" wp14:anchorId="687FE3B1" wp14:editId="0D4EF484">
+            <wp:simplePos x="0" y="0"/>
+            <wp:positionH relativeFrom="margin">
+              <wp:posOffset>243840</wp:posOffset>
+            </wp:positionH>
+            <wp:positionV relativeFrom="paragraph">
+              <wp:posOffset>10160</wp:posOffset>
+            </wp:positionV>
+            <wp:extent cx="4420870" cy="8589010"/>
+            <wp:effectExtent l="0" t="0" r="0" b="2540"/>
+            <wp:wrapNone/>
+            <wp:docPr id="3" name="Imagen 3" descr="C:\Users\Informatica\Downloads\Modelo ER End Of Line.drawio.png"/>
+            <wp:cNvGraphicFramePr>
+              <a:graphicFrameLocks xmlns:a="http://schemas.openxmlformats.org/drawingml/2006/main" noChangeAspect="1"/>
+            </wp:cNvGraphicFramePr>
+            <a:graphic xmlns:a="http://schemas.openxmlformats.org/drawingml/2006/main">
+              <a:graphicData uri="http://schemas.openxmlformats.org/drawingml/2006/picture">
+                <pic:pic xmlns:pic="http://schemas.openxmlformats.org/drawingml/2006/picture">
+                  <pic:nvPicPr>
+                    <pic:cNvPr id="0" name="Picture 1" descr="C:\Users\Informatica\Downloads\Modelo ER End Of Line.drawio.png"/>
+                    <pic:cNvPicPr>
+                      <a:picLocks noChangeAspect="1" noChangeArrowheads="1"/>
+                    </pic:cNvPicPr>
+                  </pic:nvPicPr>
+                  <pic:blipFill>
+                    <a:blip r:embed="rId8">
+                      <a:extLst>
+                        <a:ext uri="{28A0092B-C50C-407E-A947-70E740481C1C}">
+                          <a14:useLocalDpi xmlns:a14="http://schemas.microsoft.com/office/drawing/2010/main" val="0"/>
+                        </a:ext>
+                      </a:extLst>
+                    </a:blip>
+                    <a:srcRect/>
+                    <a:stretch>
+                      <a:fillRect/>
+                    </a:stretch>
+                  </pic:blipFill>
+                  <pic:spPr bwMode="auto">
+                    <a:xfrm>
+                      <a:off x="0" y="0"/>
+                      <a:ext cx="4420870" cy="8589010"/>
+                    </a:xfrm>
+                    <a:prstGeom prst="rect">
+                      <a:avLst/>
+                    </a:prstGeom>
+                    <a:noFill/>
+                    <a:ln>
+                      <a:noFill/>
+                    </a:ln>
+                  </pic:spPr>
+                </pic:pic>
+              </a:graphicData>
+            </a:graphic>
+            <wp14:sizeRelH relativeFrom="margin">
+              <wp14:pctWidth>0</wp14:pctWidth>
+            </wp14:sizeRelH>
+            <wp14:sizeRelV relativeFrom="margin">
+              <wp14:pctHeight>0</wp14:pctHeight>
+            </wp14:sizeRelV>
+          </wp:anchor>
+        </w:drawing>
+      </w:r>
+      <w:bookmarkEnd w:id="0"/>
+    </w:p>
     <w:p>
       <w:pPr>
         <w:rPr>
@@ -2413,24 +3503,68 @@
 </w:document>
 </file>
 
+<file path=word/endnotes.xml><?xml version="1.0" encoding="utf-8"?>
+<w:endnotes xmlns:wpc="http://schemas.microsoft.com/office/word/2010/wordprocessingCanvas" xmlns:mc="http://schemas.openxmlformats.org/markup-compatibility/2006" xmlns:o="urn:schemas-microsoft-com:office:office" xmlns:r="http://schemas.openxmlformats.org/officeDocument/2006/relationships" xmlns:m="http://schemas.openxmlformats.org/officeDocument/2006/math" xmlns:v="urn:schemas-microsoft-com:vml" xmlns:wp14="http://schemas.microsoft.com/office/word/2010/wordprocessingDrawing" xmlns:wp="http://schemas.openxmlformats.org/drawingml/2006/wordprocessingDrawing" xmlns:w10="urn:schemas-microsoft-com:office:word" xmlns:w="http://schemas.openxmlformats.org/wordprocessingml/2006/main" xmlns:w14="http://schemas.microsoft.com/office/word/2010/wordml" xmlns:w15="http://schemas.microsoft.com/office/word/2012/wordml" xmlns:wpg="http://schemas.microsoft.com/office/word/2010/wordprocessingGroup" xmlns:wpi="http://schemas.microsoft.com/office/word/2010/wordprocessingInk" xmlns:wne="http://schemas.microsoft.com/office/word/2006/wordml" xmlns:wps="http://schemas.microsoft.com/office/word/2010/wordprocessingShape" mc:Ignorable="w14 w15 wp14">
+  <w:endnote w:type="separator" w:id="-1">
+    <w:p>
+      <w:pPr>
+        <w:spacing w:line="240" w:lineRule="auto"/>
+      </w:pPr>
+      <w:r>
+        <w:separator/>
+      </w:r>
+    </w:p>
+  </w:endnote>
+  <w:endnote w:type="continuationSeparator" w:id="0">
+    <w:p>
+      <w:pPr>
+        <w:spacing w:line="240" w:lineRule="auto"/>
+      </w:pPr>
+      <w:r>
+        <w:continuationSeparator/>
+      </w:r>
+    </w:p>
+  </w:endnote>
+</w:endnotes>
+</file>
+
+<file path=word/footnotes.xml><?xml version="1.0" encoding="utf-8"?>
+<w:footnotes xmlns:wpc="http://schemas.microsoft.com/office/word/2010/wordprocessingCanvas" xmlns:mc="http://schemas.openxmlformats.org/markup-compatibility/2006" xmlns:o="urn:schemas-microsoft-com:office:office" xmlns:r="http://schemas.openxmlformats.org/officeDocument/2006/relationships" xmlns:m="http://schemas.openxmlformats.org/officeDocument/2006/math" xmlns:v="urn:schemas-microsoft-com:vml" xmlns:wp14="http://schemas.microsoft.com/office/word/2010/wordprocessingDrawing" xmlns:wp="http://schemas.openxmlformats.org/drawingml/2006/wordprocessingDrawing" xmlns:w10="urn:schemas-microsoft-com:office:word" xmlns:w="http://schemas.openxmlformats.org/wordprocessingml/2006/main" xmlns:w14="http://schemas.microsoft.com/office/word/2010/wordml" xmlns:w15="http://schemas.microsoft.com/office/word/2012/wordml" xmlns:wpg="http://schemas.microsoft.com/office/word/2010/wordprocessingGroup" xmlns:wpi="http://schemas.microsoft.com/office/word/2010/wordprocessingInk" xmlns:wne="http://schemas.microsoft.com/office/word/2006/wordml" xmlns:wps="http://schemas.microsoft.com/office/word/2010/wordprocessingShape" mc:Ignorable="w14 w15 wp14">
+  <w:footnote w:type="separator" w:id="-1">
+    <w:p>
+      <w:pPr>
+        <w:spacing w:after="0"/>
+      </w:pPr>
+      <w:r>
+        <w:separator/>
+      </w:r>
+    </w:p>
+  </w:footnote>
+  <w:footnote w:type="continuationSeparator" w:id="0">
+    <w:p>
+      <w:pPr>
+        <w:spacing w:after="0"/>
+      </w:pPr>
+      <w:r>
+        <w:continuationSeparator/>
+      </w:r>
+    </w:p>
+  </w:footnote>
+</w:footnotes>
+</file>
+
 <file path=word/styles.xml><?xml version="1.0" encoding="utf-8"?>
-<w:styles xmlns:mc="http://schemas.openxmlformats.org/markup-compatibility/2006" xmlns:r="http://schemas.openxmlformats.org/officeDocument/2006/relationships" xmlns:w="http://schemas.openxmlformats.org/wordprocessingml/2006/main" xmlns:w14="http://schemas.microsoft.com/office/word/2010/wordml" xmlns:w15="http://schemas.microsoft.com/office/word/2012/wordml" xmlns:w16cex="http://schemas.microsoft.com/office/word/2018/wordml/cex" xmlns:w16cid="http://schemas.microsoft.com/office/word/2016/wordml/cid" xmlns:w16="http://schemas.microsoft.com/office/word/2018/wordml" xmlns:w16du="http://schemas.microsoft.com/office/word/2023/wordml/word16du" xmlns:w16sdtdh="http://schemas.microsoft.com/office/word/2020/wordml/sdtdatahash" xmlns:w16sdtfl="http://schemas.microsoft.com/office/word/2024/wordml/sdtformatlock" xmlns:w16se="http://schemas.microsoft.com/office/word/2015/wordml/symex" mc:Ignorable="w14 w15 w16se w16cid w16 w16cex w16sdtdh w16sdtfl w16du">
+<w:styles xmlns:mc="http://schemas.openxmlformats.org/markup-compatibility/2006" xmlns:r="http://schemas.openxmlformats.org/officeDocument/2006/relationships" xmlns:w="http://schemas.openxmlformats.org/wordprocessingml/2006/main" xmlns:w14="http://schemas.microsoft.com/office/word/2010/wordml" xmlns:w15="http://schemas.microsoft.com/office/word/2012/wordml" mc:Ignorable="w14 w15">
   <w:docDefaults>
     <w:rPrDefault>
       <w:rPr>
-        <w:rFonts w:asciiTheme="minorHAnsi" w:eastAsiaTheme="minorHAnsi" w:hAnsiTheme="minorHAnsi" w:cstheme="minorBidi"/>
-        <w:sz w:val="22"/>
-        <w:szCs w:val="22"/>
-        <w:lang w:val="es-GT" w:eastAsia="en-US" w:bidi="ar-SA"/>
+        <w:rFonts w:ascii="Times New Roman" w:eastAsia="SimSun" w:hAnsi="Times New Roman" w:cs="Times New Roman"/>
+        <w:lang w:val="es-GT" w:eastAsia="es-GT" w:bidi="ar-SA"/>
       </w:rPr>
     </w:rPrDefault>
-    <w:pPrDefault>
-      <w:pPr>
-        <w:spacing w:after="160" w:line="259" w:lineRule="auto"/>
-      </w:pPr>
-    </w:pPrDefault>
+    <w:pPrDefault/>
   </w:docDefaults>
-  <w:latentStyles w:defLockedState="0" w:defUIPriority="99" w:defSemiHidden="0" w:defUnhideWhenUsed="0" w:defQFormat="0" w:count="376">
+  <w:latentStyles w:defLockedState="0" w:defUIPriority="99" w:defSemiHidden="0" w:defUnhideWhenUsed="0" w:defQFormat="0" w:count="371">
     <w:lsdException w:name="Normal" w:uiPriority="0" w:qFormat="1"/>
     <w:lsdException w:name="heading 1" w:uiPriority="9" w:qFormat="1"/>
     <w:lsdException w:name="heading 2" w:semiHidden="1" w:uiPriority="9" w:unhideWhenUsed="1" w:qFormat="1"/>
@@ -2589,108 +3723,105 @@
     <w:lsdException w:name="Table Theme" w:semiHidden="1" w:unhideWhenUsed="1"/>
     <w:lsdException w:name="Placeholder Text" w:semiHidden="1"/>
     <w:lsdException w:name="No Spacing" w:uiPriority="1" w:qFormat="1"/>
-    <w:lsdException w:name="Light Shading" w:uiPriority="60"/>
-    <w:lsdException w:name="Light List" w:uiPriority="61"/>
-    <w:lsdException w:name="Light Grid" w:uiPriority="62"/>
-    <w:lsdException w:name="Medium Shading 1" w:uiPriority="63"/>
-    <w:lsdException w:name="Medium Shading 2" w:uiPriority="64"/>
-    <w:lsdException w:name="Medium List 1" w:uiPriority="65"/>
-    <w:lsdException w:name="Medium List 2" w:uiPriority="66"/>
-    <w:lsdException w:name="Medium Grid 1" w:uiPriority="67"/>
-    <w:lsdException w:name="Medium Grid 2" w:uiPriority="68"/>
-    <w:lsdException w:name="Medium Grid 3" w:uiPriority="69"/>
-    <w:lsdException w:name="Dark List" w:uiPriority="70"/>
-    <w:lsdException w:name="Colorful Shading" w:uiPriority="71"/>
-    <w:lsdException w:name="Colorful List" w:uiPriority="72"/>
-    <w:lsdException w:name="Colorful Grid" w:uiPriority="73"/>
-    <w:lsdException w:name="Light Shading Accent 1" w:uiPriority="60"/>
-    <w:lsdException w:name="Light List Accent 1" w:uiPriority="61"/>
-    <w:lsdException w:name="Light Grid Accent 1" w:uiPriority="62"/>
-    <w:lsdException w:name="Medium Shading 1 Accent 1" w:uiPriority="63"/>
-    <w:lsdException w:name="Medium Shading 2 Accent 1" w:uiPriority="64"/>
-    <w:lsdException w:name="Medium List 1 Accent 1" w:uiPriority="65"/>
+    <w:lsdException w:name="Light Shading"/>
+    <w:lsdException w:name="Light List"/>
+    <w:lsdException w:name="Light Grid"/>
+    <w:lsdException w:name="Medium Shading 1"/>
+    <w:lsdException w:name="Medium Shading 2"/>
+    <w:lsdException w:name="Medium List 1"/>
+    <w:lsdException w:name="Medium List 2"/>
+    <w:lsdException w:name="Medium Grid 1"/>
+    <w:lsdException w:name="Medium Grid 2"/>
+    <w:lsdException w:name="Medium Grid 3"/>
+    <w:lsdException w:name="Dark List"/>
+    <w:lsdException w:name="Colorful Shading"/>
+    <w:lsdException w:name="Colorful List"/>
+    <w:lsdException w:name="Colorful Grid"/>
+    <w:lsdException w:name="Light Shading Accent 1"/>
+    <w:lsdException w:name="Light List Accent 1"/>
+    <w:lsdException w:name="Light Grid Accent 1"/>
+    <w:lsdException w:name="Medium Shading 1 Accent 1"/>
+    <w:lsdException w:name="Medium Shading 2 Accent 1"/>
+    <w:lsdException w:name="Medium List 1 Accent 1"/>
     <w:lsdException w:name="Revision" w:semiHidden="1"/>
-    <w:lsdException w:name="List Paragraph" w:uiPriority="34" w:qFormat="1"/>
-    <w:lsdException w:name="Quote" w:uiPriority="29" w:qFormat="1"/>
-    <w:lsdException w:name="Intense Quote" w:uiPriority="30" w:qFormat="1"/>
-    <w:lsdException w:name="Medium List 2 Accent 1" w:uiPriority="66"/>
-    <w:lsdException w:name="Medium Grid 1 Accent 1" w:uiPriority="67"/>
-    <w:lsdException w:name="Medium Grid 2 Accent 1" w:uiPriority="68"/>
-    <w:lsdException w:name="Medium Grid 3 Accent 1" w:uiPriority="69"/>
-    <w:lsdException w:name="Dark List Accent 1" w:uiPriority="70"/>
-    <w:lsdException w:name="Colorful Shading Accent 1" w:uiPriority="71"/>
-    <w:lsdException w:name="Colorful List Accent 1" w:uiPriority="72"/>
-    <w:lsdException w:name="Colorful Grid Accent 1" w:uiPriority="73"/>
-    <w:lsdException w:name="Light Shading Accent 2" w:uiPriority="60"/>
-    <w:lsdException w:name="Light List Accent 2" w:uiPriority="61"/>
-    <w:lsdException w:name="Light Grid Accent 2" w:uiPriority="62"/>
-    <w:lsdException w:name="Medium Shading 1 Accent 2" w:uiPriority="63"/>
-    <w:lsdException w:name="Medium Shading 2 Accent 2" w:uiPriority="64"/>
-    <w:lsdException w:name="Medium List 1 Accent 2" w:uiPriority="65"/>
-    <w:lsdException w:name="Medium List 2 Accent 2" w:uiPriority="66"/>
-    <w:lsdException w:name="Medium Grid 1 Accent 2" w:uiPriority="67"/>
-    <w:lsdException w:name="Medium Grid 2 Accent 2" w:uiPriority="68"/>
-    <w:lsdException w:name="Medium Grid 3 Accent 2" w:uiPriority="69"/>
-    <w:lsdException w:name="Dark List Accent 2" w:uiPriority="70"/>
-    <w:lsdException w:name="Colorful Shading Accent 2" w:uiPriority="71"/>
-    <w:lsdException w:name="Colorful List Accent 2" w:uiPriority="72"/>
-    <w:lsdException w:name="Colorful Grid Accent 2" w:uiPriority="73"/>
-    <w:lsdException w:name="Light Shading Accent 3" w:uiPriority="60"/>
-    <w:lsdException w:name="Light List Accent 3" w:uiPriority="61"/>
-    <w:lsdException w:name="Light Grid Accent 3" w:uiPriority="62"/>
-    <w:lsdException w:name="Medium Shading 1 Accent 3" w:uiPriority="63"/>
-    <w:lsdException w:name="Medium Shading 2 Accent 3" w:uiPriority="64"/>
-    <w:lsdException w:name="Medium List 1 Accent 3" w:uiPriority="65"/>
-    <w:lsdException w:name="Medium List 2 Accent 3" w:uiPriority="66"/>
-    <w:lsdException w:name="Medium Grid 1 Accent 3" w:uiPriority="67"/>
-    <w:lsdException w:name="Medium Grid 2 Accent 3" w:uiPriority="68"/>
-    <w:lsdException w:name="Medium Grid 3 Accent 3" w:uiPriority="69"/>
-    <w:lsdException w:name="Dark List Accent 3" w:uiPriority="70"/>
-    <w:lsdException w:name="Colorful Shading Accent 3" w:uiPriority="71"/>
-    <w:lsdException w:name="Colorful List Accent 3" w:uiPriority="72"/>
-    <w:lsdException w:name="Colorful Grid Accent 3" w:uiPriority="73"/>
-    <w:lsdException w:name="Light Shading Accent 4" w:uiPriority="60"/>
-    <w:lsdException w:name="Light List Accent 4" w:uiPriority="61"/>
-    <w:lsdException w:name="Light Grid Accent 4" w:uiPriority="62"/>
-    <w:lsdException w:name="Medium Shading 1 Accent 4" w:uiPriority="63"/>
-    <w:lsdException w:name="Medium Shading 2 Accent 4" w:uiPriority="64"/>
-    <w:lsdException w:name="Medium List 1 Accent 4" w:uiPriority="65"/>
-    <w:lsdException w:name="Medium List 2 Accent 4" w:uiPriority="66"/>
-    <w:lsdException w:name="Medium Grid 1 Accent 4" w:uiPriority="67"/>
-    <w:lsdException w:name="Medium Grid 2 Accent 4" w:uiPriority="68"/>
-    <w:lsdException w:name="Medium Grid 3 Accent 4" w:uiPriority="69"/>
-    <w:lsdException w:name="Dark List Accent 4" w:uiPriority="70"/>
-    <w:lsdException w:name="Colorful Shading Accent 4" w:uiPriority="71"/>
-    <w:lsdException w:name="Colorful List Accent 4" w:uiPriority="72"/>
-    <w:lsdException w:name="Colorful Grid Accent 4" w:uiPriority="73"/>
-    <w:lsdException w:name="Light Shading Accent 5" w:uiPriority="60"/>
-    <w:lsdException w:name="Light List Accent 5" w:uiPriority="61"/>
-    <w:lsdException w:name="Light Grid Accent 5" w:uiPriority="62"/>
-    <w:lsdException w:name="Medium Shading 1 Accent 5" w:uiPriority="63"/>
-    <w:lsdException w:name="Medium Shading 2 Accent 5" w:uiPriority="64"/>
-    <w:lsdException w:name="Medium List 1 Accent 5" w:uiPriority="65"/>
-    <w:lsdException w:name="Medium List 2 Accent 5" w:uiPriority="66"/>
-    <w:lsdException w:name="Medium Grid 1 Accent 5" w:uiPriority="67"/>
-    <w:lsdException w:name="Medium Grid 2 Accent 5" w:uiPriority="68"/>
-    <w:lsdException w:name="Medium Grid 3 Accent 5" w:uiPriority="69"/>
-    <w:lsdException w:name="Dark List Accent 5" w:uiPriority="70"/>
-    <w:lsdException w:name="Colorful Shading Accent 5" w:uiPriority="71"/>
-    <w:lsdException w:name="Colorful List Accent 5" w:uiPriority="72"/>
-    <w:lsdException w:name="Colorful Grid Accent 5" w:uiPriority="73"/>
-    <w:lsdException w:name="Light Shading Accent 6" w:uiPriority="60"/>
-    <w:lsdException w:name="Light List Accent 6" w:uiPriority="61"/>
-    <w:lsdException w:name="Light Grid Accent 6" w:uiPriority="62"/>
-    <w:lsdException w:name="Medium Shading 1 Accent 6" w:uiPriority="63"/>
-    <w:lsdException w:name="Medium Shading 2 Accent 6" w:uiPriority="64"/>
-    <w:lsdException w:name="Medium List 1 Accent 6" w:uiPriority="65"/>
-    <w:lsdException w:name="Medium List 2 Accent 6" w:uiPriority="66"/>
-    <w:lsdException w:name="Medium Grid 1 Accent 6" w:uiPriority="67"/>
-    <w:lsdException w:name="Medium Grid 2 Accent 6" w:uiPriority="68"/>
-    <w:lsdException w:name="Medium Grid 3 Accent 6" w:uiPriority="69"/>
-    <w:lsdException w:name="Dark List Accent 6" w:uiPriority="70"/>
-    <w:lsdException w:name="Colorful Shading Accent 6" w:uiPriority="71"/>
-    <w:lsdException w:name="Colorful List Accent 6" w:uiPriority="72"/>
-    <w:lsdException w:name="Colorful Grid Accent 6" w:uiPriority="73"/>
+    <w:lsdException w:name="Medium List 2 Accent 1"/>
+    <w:lsdException w:name="Medium Grid 1 Accent 1"/>
+    <w:lsdException w:name="Medium Grid 2 Accent 1"/>
+    <w:lsdException w:name="Medium Grid 3 Accent 1"/>
+    <w:lsdException w:name="Dark List Accent 1"/>
+    <w:lsdException w:name="Colorful Shading Accent 1"/>
+    <w:lsdException w:name="Colorful List Accent 1"/>
+    <w:lsdException w:name="Colorful Grid Accent 1"/>
+    <w:lsdException w:name="Light Shading Accent 2"/>
+    <w:lsdException w:name="Light List Accent 2"/>
+    <w:lsdException w:name="Light Grid Accent 2"/>
+    <w:lsdException w:name="Medium Shading 1 Accent 2"/>
+    <w:lsdException w:name="Medium Shading 2 Accent 2"/>
+    <w:lsdException w:name="Medium List 1 Accent 2"/>
+    <w:lsdException w:name="Medium List 2 Accent 2"/>
+    <w:lsdException w:name="Medium Grid 1 Accent 2"/>
+    <w:lsdException w:name="Medium Grid 2 Accent 2"/>
+    <w:lsdException w:name="Medium Grid 3 Accent 2"/>
+    <w:lsdException w:name="Dark List Accent 2"/>
+    <w:lsdException w:name="Colorful Shading Accent 2"/>
+    <w:lsdException w:name="Colorful List Accent 2"/>
+    <w:lsdException w:name="Colorful Grid Accent 2"/>
+    <w:lsdException w:name="Light Shading Accent 3"/>
+    <w:lsdException w:name="Light List Accent 3"/>
+    <w:lsdException w:name="Light Grid Accent 3"/>
+    <w:lsdException w:name="Medium Shading 1 Accent 3"/>
+    <w:lsdException w:name="Medium Shading 2 Accent 3"/>
+    <w:lsdException w:name="Medium List 1 Accent 3"/>
+    <w:lsdException w:name="Medium List 2 Accent 3"/>
+    <w:lsdException w:name="Medium Grid 1 Accent 3"/>
+    <w:lsdException w:name="Medium Grid 2 Accent 3"/>
+    <w:lsdException w:name="Medium Grid 3 Accent 3"/>
+    <w:lsdException w:name="Dark List Accent 3"/>
+    <w:lsdException w:name="Colorful Shading Accent 3"/>
+    <w:lsdException w:name="Colorful List Accent 3"/>
+    <w:lsdException w:name="Colorful Grid Accent 3"/>
+    <w:lsdException w:name="Light Shading Accent 4"/>
+    <w:lsdException w:name="Light List Accent 4"/>
+    <w:lsdException w:name="Light Grid Accent 4"/>
+    <w:lsdException w:name="Medium Shading 1 Accent 4"/>
+    <w:lsdException w:name="Medium Shading 2 Accent 4"/>
+    <w:lsdException w:name="Medium List 1 Accent 4"/>
+    <w:lsdException w:name="Medium List 2 Accent 4"/>
+    <w:lsdException w:name="Medium Grid 1 Accent 4"/>
+    <w:lsdException w:name="Medium Grid 2 Accent 4"/>
+    <w:lsdException w:name="Medium Grid 3 Accent 4"/>
+    <w:lsdException w:name="Dark List Accent 4"/>
+    <w:lsdException w:name="Colorful Shading Accent 4"/>
+    <w:lsdException w:name="Colorful List Accent 4"/>
+    <w:lsdException w:name="Colorful Grid Accent 4"/>
+    <w:lsdException w:name="Light Shading Accent 5"/>
+    <w:lsdException w:name="Light List Accent 5"/>
+    <w:lsdException w:name="Light Grid Accent 5"/>
+    <w:lsdException w:name="Medium Shading 1 Accent 5"/>
+    <w:lsdException w:name="Medium Shading 2 Accent 5"/>
+    <w:lsdException w:name="Medium List 1 Accent 5"/>
+    <w:lsdException w:name="Medium List 2 Accent 5"/>
+    <w:lsdException w:name="Medium Grid 1 Accent 5"/>
+    <w:lsdException w:name="Medium Grid 2 Accent 5"/>
+    <w:lsdException w:name="Medium Grid 3 Accent 5"/>
+    <w:lsdException w:name="Dark List Accent 5"/>
+    <w:lsdException w:name="Colorful Shading Accent 5"/>
+    <w:lsdException w:name="Colorful List Accent 5"/>
+    <w:lsdException w:name="Colorful Grid Accent 5"/>
+    <w:lsdException w:name="Light Shading Accent 6"/>
+    <w:lsdException w:name="Light List Accent 6"/>
+    <w:lsdException w:name="Light Grid Accent 6"/>
+    <w:lsdException w:name="Medium Shading 1 Accent 6"/>
+    <w:lsdException w:name="Medium Shading 2 Accent 6"/>
+    <w:lsdException w:name="Medium List 1 Accent 6"/>
+    <w:lsdException w:name="Medium List 2 Accent 6"/>
+    <w:lsdException w:name="Medium Grid 1 Accent 6"/>
+    <w:lsdException w:name="Medium Grid 2 Accent 6"/>
+    <w:lsdException w:name="Medium Grid 3 Accent 6"/>
+    <w:lsdException w:name="Dark List Accent 6"/>
+    <w:lsdException w:name="Colorful Shading Accent 6"/>
+    <w:lsdException w:name="Colorful List Accent 6"/>
+    <w:lsdException w:name="Colorful Grid Accent 6"/>
     <w:lsdException w:name="Subtle Emphasis" w:uiPriority="19" w:qFormat="1"/>
     <w:lsdException w:name="Intense Emphasis" w:uiPriority="21" w:qFormat="1"/>
     <w:lsdException w:name="Subtle Reference" w:uiPriority="31" w:qFormat="1"/>
@@ -2802,18 +3933,18 @@
     <w:lsdException w:name="List Table 5 Dark Accent 6" w:uiPriority="50"/>
     <w:lsdException w:name="List Table 6 Colorful Accent 6" w:uiPriority="51"/>
     <w:lsdException w:name="List Table 7 Colorful Accent 6" w:uiPriority="52"/>
-    <w:lsdException w:name="Mention" w:semiHidden="1" w:unhideWhenUsed="1"/>
-    <w:lsdException w:name="Smart Hyperlink" w:semiHidden="1" w:unhideWhenUsed="1"/>
-    <w:lsdException w:name="Hashtag" w:semiHidden="1" w:unhideWhenUsed="1"/>
-    <w:lsdException w:name="Unresolved Mention" w:semiHidden="1" w:unhideWhenUsed="1"/>
-    <w:lsdException w:name="Smart Link" w:semiHidden="1" w:unhideWhenUsed="1"/>
   </w:latentStyles>
   <w:style w:type="paragraph" w:default="1" w:styleId="Normal">
     <w:name w:val="Normal"/>
     <w:qFormat/>
-    <w:rsid w:val="007B480D"/>
+    <w:pPr>
+      <w:spacing w:after="160" w:line="259" w:lineRule="auto"/>
+    </w:pPr>
     <w:rPr>
-      <w:rFonts w:eastAsia="MS Mincho"/>
+      <w:rFonts w:asciiTheme="minorHAnsi" w:eastAsia="MS Mincho" w:hAnsiTheme="minorHAnsi" w:cstheme="minorBidi"/>
+      <w:sz w:val="22"/>
+      <w:szCs w:val="22"/>
+      <w:lang w:eastAsia="en-US"/>
     </w:rPr>
   </w:style>
   <w:style w:type="character" w:default="1" w:styleId="Fuentedeprrafopredeter">
@@ -2843,54 +3974,25 @@
     <w:semiHidden/>
     <w:unhideWhenUsed/>
   </w:style>
-  <w:style w:type="paragraph" w:styleId="Sinespaciado">
-    <w:name w:val="No Spacing"/>
-    <w:uiPriority w:val="1"/>
-    <w:qFormat/>
-    <w:rsid w:val="007B480D"/>
-    <w:pPr>
-      <w:spacing w:after="0" w:line="240" w:lineRule="auto"/>
-    </w:pPr>
-  </w:style>
   <w:style w:type="character" w:styleId="Refdecomentario">
     <w:name w:val="annotation reference"/>
     <w:basedOn w:val="Fuentedeprrafopredeter"/>
     <w:uiPriority w:val="99"/>
     <w:semiHidden/>
     <w:unhideWhenUsed/>
-    <w:rsid w:val="00EB52AC"/>
     <w:rPr>
       <w:sz w:val="16"/>
       <w:szCs w:val="16"/>
     </w:rPr>
   </w:style>
-  <w:style w:type="paragraph" w:styleId="Textocomentario">
-    <w:name w:val="annotation text"/>
-    <w:basedOn w:val="Normal"/>
-    <w:link w:val="TextocomentarioCar"/>
-    <w:uiPriority w:val="99"/>
-    <w:semiHidden/>
-    <w:unhideWhenUsed/>
-    <w:rsid w:val="00EB52AC"/>
-    <w:pPr>
-      <w:spacing w:line="240" w:lineRule="auto"/>
-    </w:pPr>
+  <w:style w:type="character" w:styleId="Textoennegrita">
+    <w:name w:val="Strong"/>
+    <w:basedOn w:val="Fuentedeprrafopredeter"/>
+    <w:uiPriority w:val="22"/>
+    <w:qFormat/>
     <w:rPr>
-      <w:sz w:val="20"/>
-      <w:szCs w:val="20"/>
-    </w:rPr>
-  </w:style>
-  <w:style w:type="character" w:customStyle="1" w:styleId="TextocomentarioCar">
-    <w:name w:val="Texto comentario Car"/>
-    <w:basedOn w:val="Fuentedeprrafopredeter"/>
-    <w:link w:val="Textocomentario"/>
-    <w:uiPriority w:val="99"/>
-    <w:semiHidden/>
-    <w:rsid w:val="00EB52AC"/>
-    <w:rPr>
-      <w:rFonts w:eastAsia="MS Mincho"/>
-      <w:sz w:val="20"/>
-      <w:szCs w:val="20"/>
+      <w:b/>
+      <w:bCs/>
     </w:rPr>
   </w:style>
   <w:style w:type="paragraph" w:styleId="Asuntodelcomentario">
@@ -2901,23 +4003,22 @@
     <w:uiPriority w:val="99"/>
     <w:semiHidden/>
     <w:unhideWhenUsed/>
-    <w:rsid w:val="00EB52AC"/>
     <w:rPr>
       <w:b/>
       <w:bCs/>
     </w:rPr>
   </w:style>
-  <w:style w:type="character" w:customStyle="1" w:styleId="AsuntodelcomentarioCar">
-    <w:name w:val="Asunto del comentario Car"/>
-    <w:basedOn w:val="TextocomentarioCar"/>
-    <w:link w:val="Asuntodelcomentario"/>
+  <w:style w:type="paragraph" w:styleId="Textocomentario">
+    <w:name w:val="annotation text"/>
+    <w:basedOn w:val="Normal"/>
+    <w:link w:val="TextocomentarioCar"/>
     <w:uiPriority w:val="99"/>
     <w:semiHidden/>
-    <w:rsid w:val="00EB52AC"/>
+    <w:unhideWhenUsed/>
+    <w:pPr>
+      <w:spacing w:line="240" w:lineRule="auto"/>
+    </w:pPr>
     <w:rPr>
-      <w:rFonts w:eastAsia="MS Mincho"/>
-      <w:b/>
-      <w:bCs/>
       <w:sz w:val="20"/>
       <w:szCs w:val="20"/>
     </w:rPr>
@@ -2929,7 +4030,6 @@
     <w:uiPriority w:val="99"/>
     <w:semiHidden/>
     <w:unhideWhenUsed/>
-    <w:rsid w:val="0005271C"/>
     <w:pPr>
       <w:spacing w:after="0" w:line="240" w:lineRule="auto"/>
     </w:pPr>
@@ -2939,13 +4039,71 @@
       <w:szCs w:val="18"/>
     </w:rPr>
   </w:style>
+  <w:style w:type="table" w:styleId="Tablaconcuadrcula">
+    <w:name w:val="Table Grid"/>
+    <w:basedOn w:val="Tablanormal"/>
+    <w:uiPriority w:val="39"/>
+    <w:tblPr>
+      <w:tblInd w:w="0" w:type="dxa"/>
+      <w:tblBorders>
+        <w:top w:val="single" w:sz="4" w:space="0" w:color="auto"/>
+        <w:left w:val="single" w:sz="4" w:space="0" w:color="auto"/>
+        <w:bottom w:val="single" w:sz="4" w:space="0" w:color="auto"/>
+        <w:right w:val="single" w:sz="4" w:space="0" w:color="auto"/>
+        <w:insideH w:val="single" w:sz="4" w:space="0" w:color="auto"/>
+        <w:insideV w:val="single" w:sz="4" w:space="0" w:color="auto"/>
+      </w:tblBorders>
+      <w:tblCellMar>
+        <w:top w:w="0" w:type="dxa"/>
+        <w:left w:w="108" w:type="dxa"/>
+        <w:bottom w:w="0" w:type="dxa"/>
+        <w:right w:w="108" w:type="dxa"/>
+      </w:tblCellMar>
+    </w:tblPr>
+  </w:style>
+  <w:style w:type="paragraph" w:styleId="Sinespaciado">
+    <w:name w:val="No Spacing"/>
+    <w:uiPriority w:val="1"/>
+    <w:qFormat/>
+    <w:rPr>
+      <w:rFonts w:asciiTheme="minorHAnsi" w:eastAsiaTheme="minorHAnsi" w:hAnsiTheme="minorHAnsi" w:cstheme="minorBidi"/>
+      <w:sz w:val="22"/>
+      <w:szCs w:val="22"/>
+      <w:lang w:eastAsia="en-US"/>
+    </w:rPr>
+  </w:style>
+  <w:style w:type="character" w:customStyle="1" w:styleId="TextocomentarioCar">
+    <w:name w:val="Texto comentario Car"/>
+    <w:basedOn w:val="Fuentedeprrafopredeter"/>
+    <w:link w:val="Textocomentario"/>
+    <w:uiPriority w:val="99"/>
+    <w:semiHidden/>
+    <w:rPr>
+      <w:rFonts w:eastAsia="MS Mincho"/>
+      <w:sz w:val="20"/>
+      <w:szCs w:val="20"/>
+    </w:rPr>
+  </w:style>
+  <w:style w:type="character" w:customStyle="1" w:styleId="AsuntodelcomentarioCar">
+    <w:name w:val="Asunto del comentario Car"/>
+    <w:basedOn w:val="TextocomentarioCar"/>
+    <w:link w:val="Asuntodelcomentario"/>
+    <w:uiPriority w:val="99"/>
+    <w:semiHidden/>
+    <w:rPr>
+      <w:rFonts w:eastAsia="MS Mincho"/>
+      <w:b/>
+      <w:bCs/>
+      <w:sz w:val="20"/>
+      <w:szCs w:val="20"/>
+    </w:rPr>
+  </w:style>
   <w:style w:type="character" w:customStyle="1" w:styleId="TextodegloboCar">
     <w:name w:val="Texto de globo Car"/>
     <w:basedOn w:val="Fuentedeprrafopredeter"/>
     <w:link w:val="Textodeglobo"/>
     <w:uiPriority w:val="99"/>
     <w:semiHidden/>
-    <w:rsid w:val="0005271C"/>
     <w:rPr>
       <w:rFonts w:ascii="Segoe UI" w:eastAsia="MS Mincho" w:hAnsi="Segoe UI" w:cs="Segoe UI"/>
       <w:sz w:val="18"/>
@@ -2955,36 +4113,22 @@
   <w:style w:type="character" w:customStyle="1" w:styleId="oypena">
     <w:name w:val="oypena"/>
     <w:basedOn w:val="Fuentedeprrafopredeter"/>
-    <w:rsid w:val="003F5629"/>
   </w:style>
-  <w:style w:type="table" w:styleId="Tablaconcuadrcula">
-    <w:name w:val="Table Grid"/>
-    <w:basedOn w:val="Tablanormal"/>
-    <w:uiPriority w:val="39"/>
-    <w:rsid w:val="00C251FB"/>
+  <w:style w:type="paragraph" w:styleId="NormalWeb">
+    <w:name w:val="Normal (Web)"/>
+    <w:basedOn w:val="Normal"/>
+    <w:uiPriority w:val="99"/>
+    <w:semiHidden/>
+    <w:unhideWhenUsed/>
+    <w:rsid w:val="00CE5459"/>
     <w:pPr>
-      <w:spacing w:after="0" w:line="240" w:lineRule="auto"/>
+      <w:spacing w:before="100" w:beforeAutospacing="1" w:after="100" w:afterAutospacing="1" w:line="240" w:lineRule="auto"/>
     </w:pPr>
-    <w:tblPr>
-      <w:tblBorders>
-        <w:top w:val="single" w:sz="4" w:space="0" w:color="auto"/>
-        <w:left w:val="single" w:sz="4" w:space="0" w:color="auto"/>
-        <w:bottom w:val="single" w:sz="4" w:space="0" w:color="auto"/>
-        <w:right w:val="single" w:sz="4" w:space="0" w:color="auto"/>
-        <w:insideH w:val="single" w:sz="4" w:space="0" w:color="auto"/>
-        <w:insideV w:val="single" w:sz="4" w:space="0" w:color="auto"/>
-      </w:tblBorders>
-    </w:tblPr>
-  </w:style>
-  <w:style w:type="character" w:styleId="Textoennegrita">
-    <w:name w:val="Strong"/>
-    <w:basedOn w:val="Fuentedeprrafopredeter"/>
-    <w:uiPriority w:val="22"/>
-    <w:qFormat/>
-    <w:rsid w:val="008B02C9"/>
     <w:rPr>
-      <w:b/>
-      <w:bCs/>
+      <w:rFonts w:ascii="Times New Roman" w:eastAsia="Times New Roman" w:hAnsi="Times New Roman" w:cs="Times New Roman"/>
+      <w:sz w:val="24"/>
+      <w:szCs w:val="24"/>
+      <w:lang w:eastAsia="es-GT"/>
     </w:rPr>
   </w:style>
 </w:styles>
@@ -3033,7 +4177,7 @@
     </a:clrScheme>
     <a:fontScheme name="Office">
       <a:majorFont>
-        <a:latin typeface="Calibri Light" panose="020F0302020204030204"/>
+        <a:latin typeface="Calibri Light"/>
         <a:ea typeface=""/>
         <a:cs typeface=""/>
         <a:font script="Jpan" typeface="游ゴシック Light"/>
@@ -3066,26 +4210,9 @@
         <a:font script="Viet" typeface="Times New Roman"/>
         <a:font script="Uigh" typeface="Microsoft Uighur"/>
         <a:font script="Geor" typeface="Sylfaen"/>
-        <a:font script="Armn" typeface="Arial"/>
-        <a:font script="Bugi" typeface="Leelawadee UI"/>
-        <a:font script="Bopo" typeface="Microsoft JhengHei"/>
-        <a:font script="Java" typeface="Javanese Text"/>
-        <a:font script="Lisu" typeface="Segoe UI"/>
-        <a:font script="Mymr" typeface="Myanmar Text"/>
-        <a:font script="Nkoo" typeface="Ebrima"/>
-        <a:font script="Olck" typeface="Nirmala UI"/>
-        <a:font script="Osma" typeface="Ebrima"/>
-        <a:font script="Phag" typeface="Phagspa"/>
-        <a:font script="Syrn" typeface="Estrangelo Edessa"/>
-        <a:font script="Syrj" typeface="Estrangelo Edessa"/>
-        <a:font script="Syre" typeface="Estrangelo Edessa"/>
-        <a:font script="Sora" typeface="Nirmala UI"/>
-        <a:font script="Tale" typeface="Microsoft Tai Le"/>
-        <a:font script="Talu" typeface="Microsoft New Tai Lue"/>
-        <a:font script="Tfng" typeface="Ebrima"/>
       </a:majorFont>
       <a:minorFont>
-        <a:latin typeface="Calibri" panose="020F0502020204030204"/>
+        <a:latin typeface="Calibri"/>
         <a:ea typeface=""/>
         <a:cs typeface=""/>
         <a:font script="Jpan" typeface="游明朝"/>
@@ -3118,23 +4245,6 @@
         <a:font script="Viet" typeface="Arial"/>
         <a:font script="Uigh" typeface="Microsoft Uighur"/>
         <a:font script="Geor" typeface="Sylfaen"/>
-        <a:font script="Armn" typeface="Arial"/>
-        <a:font script="Bugi" typeface="Leelawadee UI"/>
-        <a:font script="Bopo" typeface="Microsoft JhengHei"/>
-        <a:font script="Java" typeface="Javanese Text"/>
-        <a:font script="Lisu" typeface="Segoe UI"/>
-        <a:font script="Mymr" typeface="Myanmar Text"/>
-        <a:font script="Nkoo" typeface="Ebrima"/>
-        <a:font script="Olck" typeface="Nirmala UI"/>
-        <a:font script="Osma" typeface="Ebrima"/>
-        <a:font script="Phag" typeface="Phagspa"/>
-        <a:font script="Syrn" typeface="Estrangelo Edessa"/>
-        <a:font script="Syrj" typeface="Estrangelo Edessa"/>
-        <a:font script="Syre" typeface="Estrangelo Edessa"/>
-        <a:font script="Sora" typeface="Nirmala UI"/>
-        <a:font script="Tale" typeface="Microsoft Tai Le"/>
-        <a:font script="Talu" typeface="Microsoft New Tai Lue"/>
-        <a:font script="Tfng" typeface="Ebrima"/>
       </a:minorFont>
     </a:fontScheme>
     <a:fmtScheme name="Office">
@@ -3277,10 +4387,5 @@
   </a:themeElements>
   <a:objectDefaults/>
   <a:extraClrSchemeLst/>
-  <a:extLst>
-    <a:ext uri="{05A4C25C-085E-4340-85A3-A5531E510DB2}">
-      <thm15:themeFamily xmlns:thm15="http://schemas.microsoft.com/office/thememl/2012/main" name="Office Theme" id="{62F939B6-93AF-4DB8-9C6B-D6C7DFDC589F}" vid="{4A3C46E8-61CC-4603-A589-7422A47A8E4A}"/>
-    </a:ext>
-  </a:extLst>
 </a:theme>
 </file>
</xml_diff>

<commit_message>
Add: Se agrego el logo y la paleta de colores en archivo EndOfLine.docx en la rama rgodinez-2024247
</commit_message>
<xml_diff>
--- a/EndOfLine.docx
+++ b/EndOfLine.docx
@@ -1,6 +1,6 @@
 
 <file path=word/document.xml><?xml version="1.0" encoding="utf-8"?>
-<w:document xmlns:wpc="http://schemas.microsoft.com/office/word/2010/wordprocessingCanvas" xmlns:mc="http://schemas.openxmlformats.org/markup-compatibility/2006" xmlns:o="urn:schemas-microsoft-com:office:office" xmlns:r="http://schemas.openxmlformats.org/officeDocument/2006/relationships" xmlns:m="http://schemas.openxmlformats.org/officeDocument/2006/math" xmlns:v="urn:schemas-microsoft-com:vml" xmlns:wp14="http://schemas.microsoft.com/office/word/2010/wordprocessingDrawing" xmlns:wp="http://schemas.openxmlformats.org/drawingml/2006/wordprocessingDrawing" xmlns:w10="urn:schemas-microsoft-com:office:word" xmlns:w="http://schemas.openxmlformats.org/wordprocessingml/2006/main" xmlns:w14="http://schemas.microsoft.com/office/word/2010/wordml" xmlns:w15="http://schemas.microsoft.com/office/word/2012/wordml" xmlns:wpg="http://schemas.microsoft.com/office/word/2010/wordprocessingGroup" xmlns:wpi="http://schemas.microsoft.com/office/word/2010/wordprocessingInk" xmlns:wne="http://schemas.microsoft.com/office/word/2006/wordml" xmlns:wps="http://schemas.microsoft.com/office/word/2010/wordprocessingShape" mc:Ignorable="w14 w15 wp14">
+<w:document xmlns:wpc="http://schemas.microsoft.com/office/word/2010/wordprocessingCanvas" xmlns:cx="http://schemas.microsoft.com/office/drawing/2014/chartex" xmlns:cx1="http://schemas.microsoft.com/office/drawing/2015/9/8/chartex" xmlns:cx2="http://schemas.microsoft.com/office/drawing/2015/10/21/chartex" xmlns:cx3="http://schemas.microsoft.com/office/drawing/2016/5/9/chartex" xmlns:cx4="http://schemas.microsoft.com/office/drawing/2016/5/10/chartex" xmlns:cx5="http://schemas.microsoft.com/office/drawing/2016/5/11/chartex" xmlns:cx6="http://schemas.microsoft.com/office/drawing/2016/5/12/chartex" xmlns:cx7="http://schemas.microsoft.com/office/drawing/2016/5/13/chartex" xmlns:cx8="http://schemas.microsoft.com/office/drawing/2016/5/14/chartex" xmlns:mc="http://schemas.openxmlformats.org/markup-compatibility/2006" xmlns:aink="http://schemas.microsoft.com/office/drawing/2016/ink" xmlns:am3d="http://schemas.microsoft.com/office/drawing/2017/model3d" xmlns:o="urn:schemas-microsoft-com:office:office" xmlns:oel="http://schemas.microsoft.com/office/2019/extlst" xmlns:r="http://schemas.openxmlformats.org/officeDocument/2006/relationships" xmlns:m="http://schemas.openxmlformats.org/officeDocument/2006/math" xmlns:v="urn:schemas-microsoft-com:vml" xmlns:wp14="http://schemas.microsoft.com/office/word/2010/wordprocessingDrawing" xmlns:wp="http://schemas.openxmlformats.org/drawingml/2006/wordprocessingDrawing" xmlns:w10="urn:schemas-microsoft-com:office:word" xmlns:w="http://schemas.openxmlformats.org/wordprocessingml/2006/main" xmlns:w14="http://schemas.microsoft.com/office/word/2010/wordml" xmlns:w15="http://schemas.microsoft.com/office/word/2012/wordml" xmlns:w16cex="http://schemas.microsoft.com/office/word/2018/wordml/cex" xmlns:w16cid="http://schemas.microsoft.com/office/word/2016/wordml/cid" xmlns:w16="http://schemas.microsoft.com/office/word/2018/wordml" xmlns:w16du="http://schemas.microsoft.com/office/word/2023/wordml/word16du" xmlns:w16sdtdh="http://schemas.microsoft.com/office/word/2020/wordml/sdtdatahash" xmlns:w16sdtfl="http://schemas.microsoft.com/office/word/2024/wordml/sdtformatlock" xmlns:w16se="http://schemas.microsoft.com/office/word/2015/wordml/symex" xmlns:wpg="http://schemas.microsoft.com/office/word/2010/wordprocessingGroup" xmlns:wpi="http://schemas.microsoft.com/office/word/2010/wordprocessingInk" xmlns:wne="http://schemas.microsoft.com/office/word/2006/wordml" xmlns:wps="http://schemas.microsoft.com/office/word/2010/wordprocessingShape" mc:Ignorable="w14 w15 w16se w16cid w16 w16cex w16sdtdh w16sdtfl w16du wp14">
   <w:body>
     <w:p>
       <w:pPr>
@@ -19,7 +19,7 @@
           <w:lang w:eastAsia="es-GT"/>
         </w:rPr>
         <w:drawing>
-          <wp:inline distT="0" distB="0" distL="0" distR="0">
+          <wp:inline distT="0" distB="0" distL="0" distR="0" wp14:anchorId="5ACE18D0" wp14:editId="2F9ABC47">
             <wp:extent cx="2248535" cy="847725"/>
             <wp:effectExtent l="0" t="0" r="0" b="0"/>
             <wp:docPr id="2" name="Imagen 2"/>
@@ -2946,10 +2946,7 @@
       </w:r>
       <w:r>
         <w:br/>
-        <w:t xml:space="preserve">Quiero: poder ver el precio de venta de el </w:t>
-      </w:r>
-      <w:r>
-        <w:t>vehículo</w:t>
+        <w:t>Quiero: poder ver el precio de venta de el vehículo</w:t>
       </w:r>
       <w:r>
         <w:br/>
@@ -3066,8 +3063,6 @@
         <w:br/>
         <w:t>Quiero: poder ver el precio de venta de el vehículo</w:t>
       </w:r>
-      <w:bookmarkStart w:id="0" w:name="_GoBack"/>
-      <w:bookmarkEnd w:id="0"/>
       <w:r>
         <w:rPr>
           <w:rFonts w:ascii="Segoe UI" w:eastAsia="Times New Roman" w:hAnsi="Segoe UI" w:cs="Segoe UI"/>
@@ -3168,6 +3163,3416 @@
           <w:sz w:val="28"/>
         </w:rPr>
       </w:pPr>
+    </w:p>
+    <w:p>
+      <w:pPr>
+        <w:rPr>
+          <w:rFonts w:ascii="Arial" w:eastAsiaTheme="minorHAnsi" w:hAnsi="Arial" w:cs="Arial"/>
+          <w:sz w:val="28"/>
+        </w:rPr>
+      </w:pPr>
+    </w:p>
+    <w:p>
+      <w:pPr>
+        <w:rPr>
+          <w:rFonts w:ascii="Arial" w:eastAsiaTheme="minorHAnsi" w:hAnsi="Arial" w:cs="Arial"/>
+          <w:sz w:val="28"/>
+        </w:rPr>
+      </w:pPr>
+    </w:p>
+    <w:p>
+      <w:pPr>
+        <w:rPr>
+          <w:rFonts w:ascii="Arial" w:eastAsiaTheme="minorHAnsi" w:hAnsi="Arial" w:cs="Arial"/>
+          <w:sz w:val="28"/>
+        </w:rPr>
+      </w:pPr>
+    </w:p>
+    <w:p>
+      <w:pPr>
+        <w:rPr>
+          <w:rFonts w:ascii="Arial" w:eastAsiaTheme="minorHAnsi" w:hAnsi="Arial" w:cs="Arial"/>
+          <w:sz w:val="28"/>
+        </w:rPr>
+      </w:pPr>
+    </w:p>
+    <w:p>
+      <w:pPr>
+        <w:rPr>
+          <w:rFonts w:ascii="Arial" w:eastAsiaTheme="minorHAnsi" w:hAnsi="Arial" w:cs="Arial"/>
+          <w:sz w:val="28"/>
+        </w:rPr>
+      </w:pPr>
+    </w:p>
+    <w:p>
+      <w:pPr>
+        <w:rPr>
+          <w:rFonts w:ascii="Arial" w:eastAsiaTheme="minorHAnsi" w:hAnsi="Arial" w:cs="Arial"/>
+          <w:sz w:val="28"/>
+        </w:rPr>
+      </w:pPr>
+    </w:p>
+    <w:p>
+      <w:pPr>
+        <w:rPr>
+          <w:rFonts w:ascii="Arial" w:eastAsiaTheme="minorHAnsi" w:hAnsi="Arial" w:cs="Arial"/>
+          <w:sz w:val="28"/>
+        </w:rPr>
+      </w:pPr>
+    </w:p>
+    <w:p>
+      <w:pPr>
+        <w:rPr>
+          <w:rFonts w:ascii="Arial" w:eastAsiaTheme="minorHAnsi" w:hAnsi="Arial" w:cs="Arial"/>
+          <w:sz w:val="28"/>
+        </w:rPr>
+      </w:pPr>
+    </w:p>
+    <w:p>
+      <w:pPr>
+        <w:rPr>
+          <w:rFonts w:ascii="Arial" w:eastAsiaTheme="minorHAnsi" w:hAnsi="Arial" w:cs="Arial"/>
+          <w:sz w:val="28"/>
+        </w:rPr>
+      </w:pPr>
+      <w:r>
+        <w:rPr>
+          <w:rFonts w:ascii="Arial" w:eastAsiaTheme="minorHAnsi" w:hAnsi="Arial" w:cs="Arial"/>
+          <w:sz w:val="28"/>
+        </w:rPr>
+        <w:lastRenderedPageBreak/>
+        <w:t>Modelo Entidades</w:t>
+      </w:r>
+    </w:p>
+    <w:p>
+      <w:pPr>
+        <w:rPr>
+          <w:rFonts w:ascii="Arial" w:eastAsiaTheme="minorHAnsi" w:hAnsi="Arial" w:cs="Arial"/>
+          <w:sz w:val="28"/>
+        </w:rPr>
+      </w:pPr>
+      <w:r>
+        <w:rPr>
+          <w:rFonts w:ascii="Arial" w:eastAsiaTheme="minorHAnsi" w:hAnsi="Arial" w:cs="Arial"/>
+          <w:noProof/>
+          <w:sz w:val="28"/>
+          <w:lang w:eastAsia="es-GT"/>
+        </w:rPr>
+        <w:drawing>
+          <wp:inline distT="0" distB="0" distL="0" distR="0" wp14:anchorId="5E35CC07" wp14:editId="50E11962">
+            <wp:extent cx="5612130" cy="4285615"/>
+            <wp:effectExtent l="0" t="0" r="7620" b="635"/>
+            <wp:docPr id="1" name="Imagen 1"/>
+            <wp:cNvGraphicFramePr>
+              <a:graphicFrameLocks xmlns:a="http://schemas.openxmlformats.org/drawingml/2006/main" noChangeAspect="1"/>
+            </wp:cNvGraphicFramePr>
+            <a:graphic xmlns:a="http://schemas.openxmlformats.org/drawingml/2006/main">
+              <a:graphicData uri="http://schemas.openxmlformats.org/drawingml/2006/picture">
+                <pic:pic xmlns:pic="http://schemas.openxmlformats.org/drawingml/2006/picture">
+                  <pic:nvPicPr>
+                    <pic:cNvPr id="1" name="Modelo Entidades End Of Line.drawio.png"/>
+                    <pic:cNvPicPr/>
+                  </pic:nvPicPr>
+                  <pic:blipFill>
+                    <a:blip r:embed="rId7">
+                      <a:extLst>
+                        <a:ext uri="{28A0092B-C50C-407E-A947-70E740481C1C}">
+                          <a14:useLocalDpi xmlns:a14="http://schemas.microsoft.com/office/drawing/2010/main" val="0"/>
+                        </a:ext>
+                      </a:extLst>
+                    </a:blip>
+                    <a:stretch>
+                      <a:fillRect/>
+                    </a:stretch>
+                  </pic:blipFill>
+                  <pic:spPr>
+                    <a:xfrm>
+                      <a:off x="0" y="0"/>
+                      <a:ext cx="5612130" cy="4285615"/>
+                    </a:xfrm>
+                    <a:prstGeom prst="rect">
+                      <a:avLst/>
+                    </a:prstGeom>
+                  </pic:spPr>
+                </pic:pic>
+              </a:graphicData>
+            </a:graphic>
+          </wp:inline>
+        </w:drawing>
+      </w:r>
+    </w:p>
+    <w:p>
+      <w:pPr>
+        <w:rPr>
+          <w:rFonts w:ascii="Arial" w:eastAsiaTheme="minorHAnsi" w:hAnsi="Arial" w:cs="Arial"/>
+          <w:sz w:val="28"/>
+        </w:rPr>
+      </w:pPr>
+    </w:p>
+    <w:p>
+      <w:pPr>
+        <w:rPr>
+          <w:rFonts w:ascii="Arial" w:eastAsiaTheme="minorHAnsi" w:hAnsi="Arial" w:cs="Arial"/>
+          <w:sz w:val="28"/>
+        </w:rPr>
+      </w:pPr>
+    </w:p>
+    <w:p>
+      <w:pPr>
+        <w:rPr>
+          <w:rFonts w:ascii="Arial" w:eastAsiaTheme="minorHAnsi" w:hAnsi="Arial" w:cs="Arial"/>
+          <w:sz w:val="28"/>
+        </w:rPr>
+      </w:pPr>
+    </w:p>
+    <w:p>
+      <w:pPr>
+        <w:rPr>
+          <w:rFonts w:ascii="Arial" w:eastAsiaTheme="minorHAnsi" w:hAnsi="Arial" w:cs="Arial"/>
+          <w:sz w:val="28"/>
+        </w:rPr>
+      </w:pPr>
+    </w:p>
+    <w:p>
+      <w:pPr>
+        <w:rPr>
+          <w:rFonts w:ascii="Arial" w:eastAsiaTheme="minorHAnsi" w:hAnsi="Arial" w:cs="Arial"/>
+          <w:sz w:val="28"/>
+        </w:rPr>
+      </w:pPr>
+    </w:p>
+    <w:p>
+      <w:pPr>
+        <w:rPr>
+          <w:rFonts w:ascii="Arial" w:eastAsiaTheme="minorHAnsi" w:hAnsi="Arial" w:cs="Arial"/>
+          <w:sz w:val="28"/>
+        </w:rPr>
+      </w:pPr>
+    </w:p>
+    <w:p>
+      <w:pPr>
+        <w:rPr>
+          <w:rFonts w:ascii="Arial" w:eastAsiaTheme="minorHAnsi" w:hAnsi="Arial" w:cs="Arial"/>
+          <w:sz w:val="28"/>
+        </w:rPr>
+      </w:pPr>
+    </w:p>
+    <w:p>
+      <w:pPr>
+        <w:rPr>
+          <w:rFonts w:ascii="Arial" w:eastAsiaTheme="minorHAnsi" w:hAnsi="Arial" w:cs="Arial"/>
+          <w:sz w:val="28"/>
+        </w:rPr>
+      </w:pPr>
+    </w:p>
+    <w:p>
+      <w:pPr>
+        <w:rPr>
+          <w:rFonts w:ascii="Arial" w:eastAsiaTheme="minorHAnsi" w:hAnsi="Arial" w:cs="Arial"/>
+          <w:sz w:val="28"/>
+        </w:rPr>
+      </w:pPr>
+    </w:p>
+    <w:p>
+      <w:pPr>
+        <w:rPr>
+          <w:rFonts w:ascii="Arial" w:eastAsiaTheme="minorHAnsi" w:hAnsi="Arial" w:cs="Arial"/>
+          <w:sz w:val="28"/>
+        </w:rPr>
+      </w:pPr>
+    </w:p>
+    <w:p>
+      <w:pPr>
+        <w:rPr>
+          <w:rFonts w:ascii="Arial" w:eastAsiaTheme="minorHAnsi" w:hAnsi="Arial" w:cs="Arial"/>
+          <w:sz w:val="28"/>
+        </w:rPr>
+      </w:pPr>
+    </w:p>
+    <w:p>
+      <w:pPr>
+        <w:rPr>
+          <w:rFonts w:ascii="Arial" w:eastAsiaTheme="minorHAnsi" w:hAnsi="Arial" w:cs="Arial"/>
+          <w:sz w:val="28"/>
+        </w:rPr>
+      </w:pPr>
+      <w:r>
+        <w:rPr>
+          <w:rFonts w:ascii="Arial" w:eastAsiaTheme="minorHAnsi" w:hAnsi="Arial" w:cs="Arial"/>
+          <w:sz w:val="28"/>
+        </w:rPr>
+        <w:lastRenderedPageBreak/>
+        <w:t>Modelo Entidad Relación</w:t>
+      </w:r>
+    </w:p>
+    <w:p>
+      <w:pPr>
+        <w:rPr>
+          <w:rFonts w:ascii="Arial" w:eastAsiaTheme="minorHAnsi" w:hAnsi="Arial" w:cs="Arial"/>
+          <w:sz w:val="28"/>
+        </w:rPr>
+      </w:pPr>
+      <w:r>
+        <w:rPr>
+          <w:rFonts w:ascii="Arial" w:eastAsiaTheme="minorHAnsi" w:hAnsi="Arial" w:cs="Arial"/>
+          <w:noProof/>
+          <w:sz w:val="28"/>
+          <w:lang w:eastAsia="es-GT"/>
+        </w:rPr>
+        <w:drawing>
+          <wp:anchor distT="0" distB="0" distL="114300" distR="114300" simplePos="0" relativeHeight="251658240" behindDoc="1" locked="0" layoutInCell="1" allowOverlap="1" wp14:anchorId="6697B391" wp14:editId="64D0C240">
+            <wp:simplePos x="0" y="0"/>
+            <wp:positionH relativeFrom="margin">
+              <wp:posOffset>243840</wp:posOffset>
+            </wp:positionH>
+            <wp:positionV relativeFrom="paragraph">
+              <wp:posOffset>10160</wp:posOffset>
+            </wp:positionV>
+            <wp:extent cx="4420870" cy="8589010"/>
+            <wp:effectExtent l="0" t="0" r="0" b="2540"/>
+            <wp:wrapNone/>
+            <wp:docPr id="3" name="Imagen 3" descr="C:\Users\Informatica\Downloads\Modelo ER End Of Line.drawio.png"/>
+            <wp:cNvGraphicFramePr>
+              <a:graphicFrameLocks xmlns:a="http://schemas.openxmlformats.org/drawingml/2006/main" noChangeAspect="1"/>
+            </wp:cNvGraphicFramePr>
+            <a:graphic xmlns:a="http://schemas.openxmlformats.org/drawingml/2006/main">
+              <a:graphicData uri="http://schemas.openxmlformats.org/drawingml/2006/picture">
+                <pic:pic xmlns:pic="http://schemas.openxmlformats.org/drawingml/2006/picture">
+                  <pic:nvPicPr>
+                    <pic:cNvPr id="0" name="Picture 1" descr="C:\Users\Informatica\Downloads\Modelo ER End Of Line.drawio.png"/>
+                    <pic:cNvPicPr>
+                      <a:picLocks noChangeAspect="1" noChangeArrowheads="1"/>
+                    </pic:cNvPicPr>
+                  </pic:nvPicPr>
+                  <pic:blipFill>
+                    <a:blip r:embed="rId8">
+                      <a:extLst>
+                        <a:ext uri="{28A0092B-C50C-407E-A947-70E740481C1C}">
+                          <a14:useLocalDpi xmlns:a14="http://schemas.microsoft.com/office/drawing/2010/main" val="0"/>
+                        </a:ext>
+                      </a:extLst>
+                    </a:blip>
+                    <a:srcRect/>
+                    <a:stretch>
+                      <a:fillRect/>
+                    </a:stretch>
+                  </pic:blipFill>
+                  <pic:spPr bwMode="auto">
+                    <a:xfrm>
+                      <a:off x="0" y="0"/>
+                      <a:ext cx="4420870" cy="8589010"/>
+                    </a:xfrm>
+                    <a:prstGeom prst="rect">
+                      <a:avLst/>
+                    </a:prstGeom>
+                    <a:noFill/>
+                    <a:ln>
+                      <a:noFill/>
+                    </a:ln>
+                  </pic:spPr>
+                </pic:pic>
+              </a:graphicData>
+            </a:graphic>
+            <wp14:sizeRelH relativeFrom="margin">
+              <wp14:pctWidth>0</wp14:pctWidth>
+            </wp14:sizeRelH>
+            <wp14:sizeRelV relativeFrom="margin">
+              <wp14:pctHeight>0</wp14:pctHeight>
+            </wp14:sizeRelV>
+          </wp:anchor>
+        </w:drawing>
+      </w:r>
+    </w:p>
+    <w:p>
+      <w:pPr>
+        <w:rPr>
+          <w:rFonts w:ascii="Arial" w:eastAsiaTheme="minorHAnsi" w:hAnsi="Arial" w:cs="Arial"/>
+          <w:sz w:val="28"/>
+        </w:rPr>
+      </w:pPr>
+    </w:p>
+    <w:p>
+      <w:pPr>
+        <w:rPr>
+          <w:rFonts w:ascii="Arial" w:eastAsiaTheme="minorHAnsi" w:hAnsi="Arial" w:cs="Arial"/>
+          <w:sz w:val="28"/>
+        </w:rPr>
+      </w:pPr>
+    </w:p>
+    <w:p>
+      <w:pPr>
+        <w:rPr>
+          <w:rFonts w:ascii="Arial" w:eastAsiaTheme="minorHAnsi" w:hAnsi="Arial" w:cs="Arial"/>
+          <w:sz w:val="28"/>
+        </w:rPr>
+      </w:pPr>
+    </w:p>
+    <w:p>
+      <w:pPr>
+        <w:rPr>
+          <w:rFonts w:ascii="Arial" w:eastAsiaTheme="minorHAnsi" w:hAnsi="Arial" w:cs="Arial"/>
+          <w:sz w:val="28"/>
+        </w:rPr>
+      </w:pPr>
+    </w:p>
+    <w:p>
+      <w:pPr>
+        <w:rPr>
+          <w:rFonts w:ascii="Arial" w:eastAsiaTheme="minorHAnsi" w:hAnsi="Arial" w:cs="Arial"/>
+          <w:sz w:val="28"/>
+        </w:rPr>
+      </w:pPr>
+    </w:p>
+    <w:p>
+      <w:pPr>
+        <w:rPr>
+          <w:rFonts w:ascii="Arial" w:eastAsiaTheme="minorHAnsi" w:hAnsi="Arial" w:cs="Arial"/>
+          <w:sz w:val="28"/>
+        </w:rPr>
+      </w:pPr>
+    </w:p>
+    <w:p>
+      <w:pPr>
+        <w:rPr>
+          <w:rFonts w:ascii="Arial" w:eastAsiaTheme="minorHAnsi" w:hAnsi="Arial" w:cs="Arial"/>
+          <w:sz w:val="28"/>
+        </w:rPr>
+      </w:pPr>
+    </w:p>
+    <w:p>
+      <w:pPr>
+        <w:rPr>
+          <w:rFonts w:ascii="Arial" w:eastAsiaTheme="minorHAnsi" w:hAnsi="Arial" w:cs="Arial"/>
+          <w:sz w:val="28"/>
+        </w:rPr>
+      </w:pPr>
+    </w:p>
+    <w:p>
+      <w:pPr>
+        <w:rPr>
+          <w:rFonts w:ascii="Arial" w:eastAsiaTheme="minorHAnsi" w:hAnsi="Arial" w:cs="Arial"/>
+          <w:sz w:val="28"/>
+        </w:rPr>
+      </w:pPr>
+    </w:p>
+    <w:p>
+      <w:pPr>
+        <w:rPr>
+          <w:rFonts w:ascii="Arial" w:eastAsiaTheme="minorHAnsi" w:hAnsi="Arial" w:cs="Arial"/>
+          <w:sz w:val="28"/>
+        </w:rPr>
+      </w:pPr>
+    </w:p>
+    <w:p>
+      <w:pPr>
+        <w:rPr>
+          <w:rFonts w:ascii="Arial" w:eastAsiaTheme="minorHAnsi" w:hAnsi="Arial" w:cs="Arial"/>
+          <w:sz w:val="28"/>
+        </w:rPr>
+      </w:pPr>
+    </w:p>
+    <w:p>
+      <w:pPr>
+        <w:rPr>
+          <w:rFonts w:ascii="Arial" w:eastAsiaTheme="minorHAnsi" w:hAnsi="Arial" w:cs="Arial"/>
+          <w:sz w:val="28"/>
+        </w:rPr>
+      </w:pPr>
+    </w:p>
+    <w:p>
+      <w:pPr>
+        <w:rPr>
+          <w:rFonts w:ascii="Arial" w:eastAsiaTheme="minorHAnsi" w:hAnsi="Arial" w:cs="Arial"/>
+          <w:sz w:val="28"/>
+        </w:rPr>
+      </w:pPr>
+    </w:p>
+    <w:p>
+      <w:pPr>
+        <w:rPr>
+          <w:rFonts w:ascii="Arial" w:eastAsiaTheme="minorHAnsi" w:hAnsi="Arial" w:cs="Arial"/>
+          <w:sz w:val="28"/>
+        </w:rPr>
+      </w:pPr>
+    </w:p>
+    <w:p>
+      <w:pPr>
+        <w:rPr>
+          <w:rFonts w:ascii="Arial" w:eastAsiaTheme="minorHAnsi" w:hAnsi="Arial" w:cs="Arial"/>
+          <w:sz w:val="28"/>
+        </w:rPr>
+      </w:pPr>
+    </w:p>
+    <w:p>
+      <w:pPr>
+        <w:rPr>
+          <w:rFonts w:ascii="Arial" w:eastAsiaTheme="minorHAnsi" w:hAnsi="Arial" w:cs="Arial"/>
+          <w:sz w:val="28"/>
+        </w:rPr>
+      </w:pPr>
+    </w:p>
+    <w:p>
+      <w:pPr>
+        <w:rPr>
+          <w:rFonts w:ascii="Arial" w:eastAsiaTheme="minorHAnsi" w:hAnsi="Arial" w:cs="Arial"/>
+          <w:sz w:val="28"/>
+        </w:rPr>
+      </w:pPr>
+    </w:p>
+    <w:p>
+      <w:pPr>
+        <w:rPr>
+          <w:rFonts w:ascii="Arial" w:eastAsiaTheme="minorHAnsi" w:hAnsi="Arial" w:cs="Arial"/>
+          <w:sz w:val="28"/>
+        </w:rPr>
+      </w:pPr>
+    </w:p>
+    <w:p>
+      <w:pPr>
+        <w:rPr>
+          <w:rFonts w:ascii="Arial" w:eastAsiaTheme="minorHAnsi" w:hAnsi="Arial" w:cs="Arial"/>
+          <w:sz w:val="28"/>
+        </w:rPr>
+      </w:pPr>
+    </w:p>
+    <w:p>
+      <w:pPr>
+        <w:rPr>
+          <w:rFonts w:ascii="Arial" w:eastAsiaTheme="minorHAnsi" w:hAnsi="Arial" w:cs="Arial"/>
+          <w:sz w:val="28"/>
+        </w:rPr>
+      </w:pPr>
+    </w:p>
+    <w:p>
+      <w:pPr>
+        <w:rPr>
+          <w:rFonts w:ascii="Arial" w:eastAsiaTheme="minorHAnsi" w:hAnsi="Arial" w:cs="Arial"/>
+          <w:sz w:val="28"/>
+        </w:rPr>
+      </w:pPr>
+    </w:p>
+    <w:p>
+      <w:pPr>
+        <w:rPr>
+          <w:rFonts w:ascii="Arial" w:eastAsiaTheme="minorHAnsi" w:hAnsi="Arial" w:cs="Arial"/>
+          <w:sz w:val="28"/>
+        </w:rPr>
+      </w:pPr>
+    </w:p>
+    <w:p>
+      <w:pPr>
+        <w:tabs>
+          <w:tab w:val="left" w:pos="7650"/>
+        </w:tabs>
+        <w:rPr>
+          <w:rFonts w:ascii="Arial" w:eastAsiaTheme="minorHAnsi" w:hAnsi="Arial" w:cs="Arial"/>
+          <w:sz w:val="28"/>
+        </w:rPr>
+      </w:pPr>
+      <w:r>
+        <w:rPr>
+          <w:rFonts w:ascii="Arial" w:eastAsiaTheme="minorHAnsi" w:hAnsi="Arial" w:cs="Arial"/>
+          <w:sz w:val="28"/>
+        </w:rPr>
+        <w:tab/>
+      </w:r>
+    </w:p>
+    <w:p>
+      <w:pPr>
+        <w:tabs>
+          <w:tab w:val="left" w:pos="7650"/>
+        </w:tabs>
+        <w:rPr>
+          <w:rFonts w:ascii="Arial" w:eastAsiaTheme="minorHAnsi" w:hAnsi="Arial" w:cs="Arial"/>
+          <w:sz w:val="28"/>
+        </w:rPr>
+      </w:pPr>
+      <w:r>
+        <w:rPr>
+          <w:rFonts w:ascii="Arial" w:eastAsiaTheme="minorHAnsi" w:hAnsi="Arial" w:cs="Arial"/>
+          <w:noProof/>
+          <w:sz w:val="28"/>
+          <w:lang w:eastAsia="es-GT"/>
+        </w:rPr>
+        <w:lastRenderedPageBreak/>
+        <w:drawing>
+          <wp:anchor distT="0" distB="0" distL="114300" distR="114300" simplePos="0" relativeHeight="251659264" behindDoc="0" locked="0" layoutInCell="1" allowOverlap="1" wp14:anchorId="37B905C4" wp14:editId="501EF4FD">
+            <wp:simplePos x="0" y="0"/>
+            <wp:positionH relativeFrom="margin">
+              <wp:align>left</wp:align>
+            </wp:positionH>
+            <wp:positionV relativeFrom="paragraph">
+              <wp:posOffset>319405</wp:posOffset>
+            </wp:positionV>
+            <wp:extent cx="6099270" cy="8648700"/>
+            <wp:effectExtent l="0" t="0" r="0" b="0"/>
+            <wp:wrapNone/>
+            <wp:docPr id="4" name="Imagen 4" descr="C:\Users\Informatica\Downloads\Diagrama entidad relacion BDEndOfLine.png"/>
+            <wp:cNvGraphicFramePr>
+              <a:graphicFrameLocks xmlns:a="http://schemas.openxmlformats.org/drawingml/2006/main" noChangeAspect="1"/>
+            </wp:cNvGraphicFramePr>
+            <a:graphic xmlns:a="http://schemas.openxmlformats.org/drawingml/2006/main">
+              <a:graphicData uri="http://schemas.openxmlformats.org/drawingml/2006/picture">
+                <pic:pic xmlns:pic="http://schemas.openxmlformats.org/drawingml/2006/picture">
+                  <pic:nvPicPr>
+                    <pic:cNvPr id="0" name="Picture 1" descr="C:\Users\Informatica\Downloads\Diagrama entidad relacion BDEndOfLine.png"/>
+                    <pic:cNvPicPr>
+                      <a:picLocks noChangeAspect="1" noChangeArrowheads="1"/>
+                    </pic:cNvPicPr>
+                  </pic:nvPicPr>
+                  <pic:blipFill>
+                    <a:blip r:embed="rId9">
+                      <a:extLst>
+                        <a:ext uri="{28A0092B-C50C-407E-A947-70E740481C1C}">
+                          <a14:useLocalDpi xmlns:a14="http://schemas.microsoft.com/office/drawing/2010/main" val="0"/>
+                        </a:ext>
+                      </a:extLst>
+                    </a:blip>
+                    <a:srcRect/>
+                    <a:stretch>
+                      <a:fillRect/>
+                    </a:stretch>
+                  </pic:blipFill>
+                  <pic:spPr bwMode="auto">
+                    <a:xfrm>
+                      <a:off x="0" y="0"/>
+                      <a:ext cx="6099270" cy="8648700"/>
+                    </a:xfrm>
+                    <a:prstGeom prst="rect">
+                      <a:avLst/>
+                    </a:prstGeom>
+                    <a:noFill/>
+                    <a:ln>
+                      <a:noFill/>
+                    </a:ln>
+                  </pic:spPr>
+                </pic:pic>
+              </a:graphicData>
+            </a:graphic>
+            <wp14:sizeRelH relativeFrom="margin">
+              <wp14:pctWidth>0</wp14:pctWidth>
+            </wp14:sizeRelH>
+            <wp14:sizeRelV relativeFrom="margin">
+              <wp14:pctHeight>0</wp14:pctHeight>
+            </wp14:sizeRelV>
+          </wp:anchor>
+        </w:drawing>
+      </w:r>
+      <w:r>
+        <w:rPr>
+          <w:rFonts w:ascii="Arial" w:eastAsiaTheme="minorHAnsi" w:hAnsi="Arial" w:cs="Arial"/>
+          <w:sz w:val="28"/>
+        </w:rPr>
+        <w:t>Diagrama de Entidad Relación</w:t>
+      </w:r>
+    </w:p>
+    <w:p>
+      <w:pPr>
+        <w:tabs>
+          <w:tab w:val="left" w:pos="7650"/>
+        </w:tabs>
+        <w:rPr>
+          <w:rFonts w:ascii="Arial" w:eastAsiaTheme="minorHAnsi" w:hAnsi="Arial" w:cs="Arial"/>
+          <w:sz w:val="28"/>
+        </w:rPr>
+      </w:pPr>
+      <w:r>
+        <w:rPr>
+          <w:rFonts w:ascii="Arial" w:eastAsiaTheme="minorHAnsi" w:hAnsi="Arial" w:cs="Arial"/>
+          <w:sz w:val="28"/>
+        </w:rPr>
+        <w:t xml:space="preserve"> </w:t>
+      </w:r>
+    </w:p>
+    <w:p>
+      <w:pPr>
+        <w:tabs>
+          <w:tab w:val="left" w:pos="7650"/>
+        </w:tabs>
+        <w:rPr>
+          <w:rFonts w:ascii="Arial" w:eastAsiaTheme="minorHAnsi" w:hAnsi="Arial" w:cs="Arial"/>
+          <w:sz w:val="28"/>
+        </w:rPr>
+      </w:pPr>
+      <w:r>
+        <w:rPr>
+          <w:rFonts w:ascii="Arial" w:eastAsiaTheme="minorHAnsi" w:hAnsi="Arial" w:cs="Arial"/>
+          <w:sz w:val="28"/>
+        </w:rPr>
+        <w:t>Ç</w:t>
+      </w:r>
+    </w:p>
+    <w:p>
+      <w:pPr>
+        <w:tabs>
+          <w:tab w:val="left" w:pos="7650"/>
+        </w:tabs>
+        <w:rPr>
+          <w:rFonts w:ascii="Arial" w:eastAsiaTheme="minorHAnsi" w:hAnsi="Arial" w:cs="Arial"/>
+          <w:sz w:val="28"/>
+        </w:rPr>
+      </w:pPr>
+    </w:p>
+    <w:p>
+      <w:pPr>
+        <w:tabs>
+          <w:tab w:val="left" w:pos="7650"/>
+        </w:tabs>
+        <w:rPr>
+          <w:rFonts w:ascii="Arial" w:eastAsiaTheme="minorHAnsi" w:hAnsi="Arial" w:cs="Arial"/>
+          <w:sz w:val="28"/>
+        </w:rPr>
+      </w:pPr>
+    </w:p>
+    <w:p>
+      <w:pPr>
+        <w:tabs>
+          <w:tab w:val="left" w:pos="7650"/>
+        </w:tabs>
+        <w:rPr>
+          <w:rFonts w:ascii="Arial" w:eastAsiaTheme="minorHAnsi" w:hAnsi="Arial" w:cs="Arial"/>
+          <w:sz w:val="28"/>
+        </w:rPr>
+      </w:pPr>
+    </w:p>
+    <w:p>
+      <w:pPr>
+        <w:tabs>
+          <w:tab w:val="left" w:pos="7650"/>
+        </w:tabs>
+        <w:rPr>
+          <w:rFonts w:ascii="Arial" w:eastAsiaTheme="minorHAnsi" w:hAnsi="Arial" w:cs="Arial"/>
+          <w:sz w:val="28"/>
+        </w:rPr>
+      </w:pPr>
+    </w:p>
+    <w:p>
+      <w:pPr>
+        <w:tabs>
+          <w:tab w:val="left" w:pos="7650"/>
+        </w:tabs>
+        <w:rPr>
+          <w:rFonts w:ascii="Arial" w:eastAsiaTheme="minorHAnsi" w:hAnsi="Arial" w:cs="Arial"/>
+          <w:sz w:val="28"/>
+        </w:rPr>
+      </w:pPr>
+    </w:p>
+    <w:p>
+      <w:pPr>
+        <w:tabs>
+          <w:tab w:val="left" w:pos="7650"/>
+        </w:tabs>
+        <w:rPr>
+          <w:rFonts w:ascii="Arial" w:eastAsiaTheme="minorHAnsi" w:hAnsi="Arial" w:cs="Arial"/>
+          <w:sz w:val="28"/>
+        </w:rPr>
+      </w:pPr>
+    </w:p>
+    <w:p>
+      <w:pPr>
+        <w:tabs>
+          <w:tab w:val="left" w:pos="7650"/>
+        </w:tabs>
+        <w:rPr>
+          <w:rFonts w:ascii="Arial" w:eastAsiaTheme="minorHAnsi" w:hAnsi="Arial" w:cs="Arial"/>
+          <w:sz w:val="28"/>
+        </w:rPr>
+      </w:pPr>
+    </w:p>
+    <w:p>
+      <w:pPr>
+        <w:tabs>
+          <w:tab w:val="left" w:pos="7650"/>
+        </w:tabs>
+        <w:rPr>
+          <w:rFonts w:ascii="Arial" w:eastAsiaTheme="minorHAnsi" w:hAnsi="Arial" w:cs="Arial"/>
+          <w:sz w:val="28"/>
+        </w:rPr>
+      </w:pPr>
+    </w:p>
+    <w:p>
+      <w:pPr>
+        <w:tabs>
+          <w:tab w:val="left" w:pos="7650"/>
+        </w:tabs>
+        <w:rPr>
+          <w:rFonts w:ascii="Arial" w:eastAsiaTheme="minorHAnsi" w:hAnsi="Arial" w:cs="Arial"/>
+          <w:sz w:val="28"/>
+        </w:rPr>
+      </w:pPr>
+    </w:p>
+    <w:p>
+      <w:pPr>
+        <w:tabs>
+          <w:tab w:val="left" w:pos="7650"/>
+        </w:tabs>
+        <w:rPr>
+          <w:rFonts w:ascii="Arial" w:eastAsiaTheme="minorHAnsi" w:hAnsi="Arial" w:cs="Arial"/>
+          <w:sz w:val="28"/>
+        </w:rPr>
+      </w:pPr>
+    </w:p>
+    <w:p>
+      <w:pPr>
+        <w:tabs>
+          <w:tab w:val="left" w:pos="7650"/>
+        </w:tabs>
+        <w:rPr>
+          <w:rFonts w:ascii="Arial" w:eastAsiaTheme="minorHAnsi" w:hAnsi="Arial" w:cs="Arial"/>
+          <w:sz w:val="28"/>
+        </w:rPr>
+      </w:pPr>
+    </w:p>
+    <w:p>
+      <w:pPr>
+        <w:tabs>
+          <w:tab w:val="left" w:pos="7650"/>
+        </w:tabs>
+        <w:rPr>
+          <w:rFonts w:ascii="Arial" w:eastAsiaTheme="minorHAnsi" w:hAnsi="Arial" w:cs="Arial"/>
+          <w:sz w:val="28"/>
+        </w:rPr>
+      </w:pPr>
+    </w:p>
+    <w:p>
+      <w:pPr>
+        <w:tabs>
+          <w:tab w:val="left" w:pos="7650"/>
+        </w:tabs>
+        <w:rPr>
+          <w:rFonts w:ascii="Arial" w:eastAsiaTheme="minorHAnsi" w:hAnsi="Arial" w:cs="Arial"/>
+          <w:sz w:val="28"/>
+        </w:rPr>
+      </w:pPr>
+    </w:p>
+    <w:p>
+      <w:pPr>
+        <w:tabs>
+          <w:tab w:val="left" w:pos="7650"/>
+        </w:tabs>
+        <w:rPr>
+          <w:rFonts w:ascii="Arial" w:eastAsiaTheme="minorHAnsi" w:hAnsi="Arial" w:cs="Arial"/>
+          <w:sz w:val="28"/>
+        </w:rPr>
+      </w:pPr>
+    </w:p>
+    <w:p>
+      <w:pPr>
+        <w:tabs>
+          <w:tab w:val="left" w:pos="7650"/>
+        </w:tabs>
+        <w:rPr>
+          <w:rFonts w:ascii="Arial" w:eastAsiaTheme="minorHAnsi" w:hAnsi="Arial" w:cs="Arial"/>
+          <w:sz w:val="28"/>
+        </w:rPr>
+      </w:pPr>
+    </w:p>
+    <w:p>
+      <w:pPr>
+        <w:tabs>
+          <w:tab w:val="left" w:pos="7650"/>
+        </w:tabs>
+        <w:rPr>
+          <w:rFonts w:ascii="Arial" w:eastAsiaTheme="minorHAnsi" w:hAnsi="Arial" w:cs="Arial"/>
+          <w:sz w:val="28"/>
+        </w:rPr>
+      </w:pPr>
+    </w:p>
+    <w:p>
+      <w:pPr>
+        <w:tabs>
+          <w:tab w:val="left" w:pos="7650"/>
+        </w:tabs>
+        <w:rPr>
+          <w:rFonts w:ascii="Arial" w:eastAsiaTheme="minorHAnsi" w:hAnsi="Arial" w:cs="Arial"/>
+          <w:sz w:val="28"/>
+        </w:rPr>
+      </w:pPr>
+    </w:p>
+    <w:p>
+      <w:pPr>
+        <w:tabs>
+          <w:tab w:val="left" w:pos="7650"/>
+        </w:tabs>
+        <w:rPr>
+          <w:rFonts w:ascii="Arial" w:eastAsiaTheme="minorHAnsi" w:hAnsi="Arial" w:cs="Arial"/>
+          <w:sz w:val="28"/>
+        </w:rPr>
+      </w:pPr>
+    </w:p>
+    <w:p>
+      <w:pPr>
+        <w:tabs>
+          <w:tab w:val="left" w:pos="7650"/>
+        </w:tabs>
+        <w:rPr>
+          <w:rFonts w:ascii="Arial" w:eastAsiaTheme="minorHAnsi" w:hAnsi="Arial" w:cs="Arial"/>
+          <w:sz w:val="28"/>
+        </w:rPr>
+      </w:pPr>
+    </w:p>
+    <w:p>
+      <w:pPr>
+        <w:tabs>
+          <w:tab w:val="left" w:pos="7650"/>
+        </w:tabs>
+        <w:rPr>
+          <w:rFonts w:ascii="Arial" w:eastAsiaTheme="minorHAnsi" w:hAnsi="Arial" w:cs="Arial"/>
+          <w:sz w:val="28"/>
+        </w:rPr>
+      </w:pPr>
+    </w:p>
+    <w:p>
+      <w:pPr>
+        <w:tabs>
+          <w:tab w:val="left" w:pos="7650"/>
+        </w:tabs>
+        <w:rPr>
+          <w:rFonts w:ascii="Arial" w:eastAsiaTheme="minorHAnsi" w:hAnsi="Arial" w:cs="Arial"/>
+          <w:sz w:val="28"/>
+        </w:rPr>
+      </w:pPr>
+    </w:p>
+    <w:p>
+      <w:pPr>
+        <w:tabs>
+          <w:tab w:val="left" w:pos="7650"/>
+        </w:tabs>
+        <w:rPr>
+          <w:rFonts w:ascii="Arial" w:eastAsiaTheme="minorHAnsi" w:hAnsi="Arial" w:cs="Arial"/>
+          <w:sz w:val="28"/>
+        </w:rPr>
+      </w:pPr>
+    </w:p>
+    <w:p>
+      <w:pPr>
+        <w:tabs>
+          <w:tab w:val="left" w:pos="7650"/>
+        </w:tabs>
+        <w:rPr>
+          <w:rFonts w:ascii="Arial" w:eastAsiaTheme="minorHAnsi" w:hAnsi="Arial" w:cs="Arial"/>
+          <w:sz w:val="28"/>
+        </w:rPr>
+      </w:pPr>
+      <w:r>
+        <w:rPr>
+          <w:rFonts w:ascii="Arial" w:eastAsiaTheme="minorHAnsi" w:hAnsi="Arial" w:cs="Arial"/>
+          <w:sz w:val="28"/>
+        </w:rPr>
+        <w:lastRenderedPageBreak/>
+        <w:t>Base de datos SQL</w:t>
+      </w:r>
+    </w:p>
+    <w:p>
+      <w:pPr>
+        <w:rPr>
+          <w:lang w:val="es-419"/>
+        </w:rPr>
+      </w:pPr>
+      <w:r>
+        <w:rPr>
+          <w:lang w:val="es-419"/>
+        </w:rPr>
+        <w:t>drop database if exists DBConcesionario;</w:t>
+      </w:r>
+    </w:p>
+    <w:p>
+      <w:r>
+        <w:t>create database DBConcesionario;</w:t>
+      </w:r>
+    </w:p>
+    <w:p>
+      <w:r>
+        <w:t>use DBConcesionario;</w:t>
+      </w:r>
+    </w:p>
+    <w:p/>
+    <w:p>
+      <w:pPr>
+        <w:rPr>
+          <w:lang w:val="en-US"/>
+        </w:rPr>
+      </w:pPr>
+      <w:r>
+        <w:rPr>
+          <w:lang w:val="en-US"/>
+        </w:rPr>
+        <w:t>create table Inventarios (</w:t>
+      </w:r>
+    </w:p>
+    <w:p>
+      <w:pPr>
+        <w:rPr>
+          <w:lang w:val="en-US"/>
+        </w:rPr>
+      </w:pPr>
+      <w:r>
+        <w:rPr>
+          <w:lang w:val="en-US"/>
+        </w:rPr>
+        <w:t xml:space="preserve">    codigoInventario int not null auto_increment,</w:t>
+      </w:r>
+    </w:p>
+    <w:p>
+      <w:pPr>
+        <w:rPr>
+          <w:lang w:val="en-US"/>
+        </w:rPr>
+      </w:pPr>
+      <w:r>
+        <w:rPr>
+          <w:lang w:val="en-US"/>
+        </w:rPr>
+        <w:t xml:space="preserve">    stock int not null,</w:t>
+      </w:r>
+    </w:p>
+    <w:p>
+      <w:pPr>
+        <w:rPr>
+          <w:lang w:val="en-US"/>
+        </w:rPr>
+      </w:pPr>
+      <w:r>
+        <w:rPr>
+          <w:lang w:val="en-US"/>
+        </w:rPr>
+        <w:t xml:space="preserve">    fechaIngreso date not null,</w:t>
+      </w:r>
+    </w:p>
+    <w:p>
+      <w:pPr>
+        <w:rPr>
+          <w:lang w:val="en-US"/>
+        </w:rPr>
+      </w:pPr>
+      <w:r>
+        <w:rPr>
+          <w:lang w:val="en-US"/>
+        </w:rPr>
+        <w:t xml:space="preserve">    fechaSalida date not null,</w:t>
+      </w:r>
+    </w:p>
+    <w:p>
+      <w:pPr>
+        <w:rPr>
+          <w:lang w:val="en-US"/>
+        </w:rPr>
+      </w:pPr>
+      <w:r>
+        <w:rPr>
+          <w:lang w:val="en-US"/>
+        </w:rPr>
+        <w:t xml:space="preserve">    carne int not null,</w:t>
+      </w:r>
+    </w:p>
+    <w:p>
+      <w:pPr>
+        <w:rPr>
+          <w:lang w:val="en-US"/>
+        </w:rPr>
+      </w:pPr>
+      <w:r>
+        <w:rPr>
+          <w:lang w:val="en-US"/>
+        </w:rPr>
+        <w:t xml:space="preserve">    primary key pk_codigoInventario (codigoInventario)</w:t>
+      </w:r>
+    </w:p>
+    <w:p>
+      <w:pPr>
+        <w:rPr>
+          <w:lang w:val="en-US"/>
+        </w:rPr>
+      </w:pPr>
+      <w:r>
+        <w:rPr>
+          <w:lang w:val="en-US"/>
+        </w:rPr>
+        <w:t>);</w:t>
+      </w:r>
+    </w:p>
+    <w:p>
+      <w:pPr>
+        <w:rPr>
+          <w:lang w:val="en-US"/>
+        </w:rPr>
+      </w:pPr>
+    </w:p>
+    <w:p>
+      <w:pPr>
+        <w:rPr>
+          <w:lang w:val="en-US"/>
+        </w:rPr>
+      </w:pPr>
+      <w:r>
+        <w:rPr>
+          <w:lang w:val="en-US"/>
+        </w:rPr>
+        <w:t>create table Proveedores (</w:t>
+      </w:r>
+    </w:p>
+    <w:p>
+      <w:pPr>
+        <w:rPr>
+          <w:lang w:val="en-US"/>
+        </w:rPr>
+      </w:pPr>
+      <w:r>
+        <w:rPr>
+          <w:lang w:val="en-US"/>
+        </w:rPr>
+        <w:t xml:space="preserve">    codigoProveedor int not null auto_increment,</w:t>
+      </w:r>
+    </w:p>
+    <w:p>
+      <w:pPr>
+        <w:rPr>
+          <w:lang w:val="en-US"/>
+        </w:rPr>
+      </w:pPr>
+      <w:r>
+        <w:rPr>
+          <w:lang w:val="en-US"/>
+        </w:rPr>
+        <w:t xml:space="preserve">    nombreProveedor varchar(50) not null,</w:t>
+      </w:r>
+    </w:p>
+    <w:p>
+      <w:pPr>
+        <w:rPr>
+          <w:lang w:val="en-US"/>
+        </w:rPr>
+      </w:pPr>
+      <w:r>
+        <w:rPr>
+          <w:lang w:val="en-US"/>
+        </w:rPr>
+        <w:t xml:space="preserve">    apellidoProveedor varchar(50) not null,</w:t>
+      </w:r>
+    </w:p>
+    <w:p>
+      <w:pPr>
+        <w:rPr>
+          <w:lang w:val="en-US"/>
+        </w:rPr>
+      </w:pPr>
+      <w:r>
+        <w:rPr>
+          <w:lang w:val="en-US"/>
+        </w:rPr>
+        <w:t xml:space="preserve">    </w:t>
+      </w:r>
+      <w:r>
+        <w:rPr>
+          <w:lang w:val="en-US"/>
+        </w:rPr>
+        <w:t>correoProveedor varchar(50) not null,</w:t>
+      </w:r>
+    </w:p>
+    <w:p>
+      <w:pPr>
+        <w:rPr>
+          <w:lang w:val="en-US"/>
+        </w:rPr>
+      </w:pPr>
+      <w:r>
+        <w:rPr>
+          <w:lang w:val="en-US"/>
+        </w:rPr>
+        <w:t xml:space="preserve">    telefonoProveedor int not null,</w:t>
+      </w:r>
+    </w:p>
+    <w:p>
+      <w:pPr>
+        <w:rPr>
+          <w:lang w:val="en-US"/>
+        </w:rPr>
+      </w:pPr>
+      <w:r>
+        <w:rPr>
+          <w:lang w:val="en-US"/>
+        </w:rPr>
+        <w:t xml:space="preserve">    primary key pk_codigoProveedor (codigoProveedor)</w:t>
+      </w:r>
+    </w:p>
+    <w:p>
+      <w:pPr>
+        <w:rPr>
+          <w:lang w:val="en-US"/>
+        </w:rPr>
+      </w:pPr>
+      <w:r>
+        <w:rPr>
+          <w:lang w:val="en-US"/>
+        </w:rPr>
+        <w:t>);</w:t>
+      </w:r>
+    </w:p>
+    <w:p>
+      <w:pPr>
+        <w:rPr>
+          <w:lang w:val="en-US"/>
+        </w:rPr>
+      </w:pPr>
+    </w:p>
+    <w:p>
+      <w:pPr>
+        <w:rPr>
+          <w:lang w:val="en-US"/>
+        </w:rPr>
+      </w:pPr>
+      <w:r>
+        <w:rPr>
+          <w:lang w:val="en-US"/>
+        </w:rPr>
+        <w:t>create table Membresias (</w:t>
+      </w:r>
+    </w:p>
+    <w:p>
+      <w:pPr>
+        <w:rPr>
+          <w:lang w:val="en-US"/>
+        </w:rPr>
+      </w:pPr>
+      <w:r>
+        <w:rPr>
+          <w:lang w:val="en-US"/>
+        </w:rPr>
+        <w:t xml:space="preserve">    codigoMembresia int not null auto_increment,</w:t>
+      </w:r>
+    </w:p>
+    <w:p>
+      <w:pPr>
+        <w:rPr>
+          <w:lang w:val="en-US"/>
+        </w:rPr>
+      </w:pPr>
+      <w:r>
+        <w:rPr>
+          <w:lang w:val="en-US"/>
+        </w:rPr>
+        <w:t xml:space="preserve">    tipoMembresia varchar(50) not null,</w:t>
+      </w:r>
+    </w:p>
+    <w:p>
+      <w:pPr>
+        <w:rPr>
+          <w:lang w:val="en-US"/>
+        </w:rPr>
+      </w:pPr>
+      <w:r>
+        <w:rPr>
+          <w:lang w:val="en-US"/>
+        </w:rPr>
+        <w:t xml:space="preserve">    fechaPago date not null,</w:t>
+      </w:r>
+    </w:p>
+    <w:p>
+      <w:pPr>
+        <w:rPr>
+          <w:lang w:val="en-US"/>
+        </w:rPr>
+      </w:pPr>
+      <w:r>
+        <w:rPr>
+          <w:lang w:val="en-US"/>
+        </w:rPr>
+        <w:t xml:space="preserve">    mensualidad decimal(10,2) not null,</w:t>
+      </w:r>
+    </w:p>
+    <w:p>
+      <w:pPr>
+        <w:rPr>
+          <w:lang w:val="en-US"/>
+        </w:rPr>
+      </w:pPr>
+      <w:r>
+        <w:rPr>
+          <w:lang w:val="en-US"/>
+        </w:rPr>
+        <w:t xml:space="preserve">    fechaVencimiento date not null,</w:t>
+      </w:r>
+    </w:p>
+    <w:p>
+      <w:pPr>
+        <w:rPr>
+          <w:lang w:val="en-US"/>
+        </w:rPr>
+      </w:pPr>
+      <w:r>
+        <w:rPr>
+          <w:lang w:val="en-US"/>
+        </w:rPr>
+        <w:lastRenderedPageBreak/>
+        <w:t xml:space="preserve">    primary key pk_codigoMembresia (codigoMembresia)</w:t>
+      </w:r>
+    </w:p>
+    <w:p>
+      <w:pPr>
+        <w:rPr>
+          <w:lang w:val="en-US"/>
+        </w:rPr>
+      </w:pPr>
+      <w:r>
+        <w:rPr>
+          <w:lang w:val="en-US"/>
+        </w:rPr>
+        <w:t>);</w:t>
+      </w:r>
+    </w:p>
+    <w:p>
+      <w:pPr>
+        <w:rPr>
+          <w:lang w:val="en-US"/>
+        </w:rPr>
+      </w:pPr>
+    </w:p>
+    <w:p>
+      <w:pPr>
+        <w:rPr>
+          <w:lang w:val="en-US"/>
+        </w:rPr>
+      </w:pPr>
+      <w:r>
+        <w:rPr>
+          <w:lang w:val="en-US"/>
+        </w:rPr>
+        <w:t>create table Clientes (</w:t>
+      </w:r>
+    </w:p>
+    <w:p>
+      <w:pPr>
+        <w:rPr>
+          <w:lang w:val="en-US"/>
+        </w:rPr>
+      </w:pPr>
+      <w:r>
+        <w:rPr>
+          <w:lang w:val="en-US"/>
+        </w:rPr>
+        <w:t xml:space="preserve">    codigoCliente int not null auto_increment,</w:t>
+      </w:r>
+    </w:p>
+    <w:p>
+      <w:r>
+        <w:rPr>
+          <w:lang w:val="en-US"/>
+        </w:rPr>
+        <w:t xml:space="preserve">    </w:t>
+      </w:r>
+      <w:r>
+        <w:t>nombreCliente varchar(50) not null,</w:t>
+      </w:r>
+    </w:p>
+    <w:p>
+      <w:r>
+        <w:t xml:space="preserve">    apellidoCliente varchar(50) not null,</w:t>
+      </w:r>
+    </w:p>
+    <w:p>
+      <w:r>
+        <w:t xml:space="preserve">    correoCliente varchar(50) not null,</w:t>
+      </w:r>
+    </w:p>
+    <w:p>
+      <w:r>
+        <w:t xml:space="preserve">    telefonoCliente int not null,</w:t>
+      </w:r>
+    </w:p>
+    <w:p>
+      <w:r>
+        <w:t xml:space="preserve">    direccionCliente varchar(150) not null,</w:t>
+      </w:r>
+    </w:p>
+    <w:p>
+      <w:r>
+        <w:t xml:space="preserve">    codigoMembresia int not null,</w:t>
+      </w:r>
+    </w:p>
+    <w:p>
+      <w:r>
+        <w:t xml:space="preserve">    </w:t>
+      </w:r>
+      <w:r>
+        <w:t>primary key pk_CodigoCliente (codigoCliente),</w:t>
+      </w:r>
+    </w:p>
+    <w:p>
+      <w:r>
+        <w:t xml:space="preserve">    </w:t>
+      </w:r>
+      <w:r>
+        <w:t>constraint FK_Clientes_Membresias foreign key (codigoMembresia)</w:t>
+      </w:r>
+    </w:p>
+    <w:p>
+      <w:r>
+        <w:t xml:space="preserve">    </w:t>
+      </w:r>
+      <w:r>
+        <w:tab/>
+      </w:r>
+      <w:r>
+        <w:t xml:space="preserve">references </w:t>
+      </w:r>
+      <w:r>
+        <w:t xml:space="preserve"> </w:t>
+      </w:r>
+      <w:r>
+        <w:t>Membresias(codigoMembresia)</w:t>
+      </w:r>
+    </w:p>
+    <w:p>
+      <w:r>
+        <w:t>);</w:t>
+      </w:r>
+    </w:p>
+    <w:p/>
+    <w:p>
+      <w:pPr>
+        <w:rPr>
+          <w:lang w:val="en-US"/>
+        </w:rPr>
+      </w:pPr>
+      <w:r>
+        <w:rPr>
+          <w:lang w:val="en-US"/>
+        </w:rPr>
+        <w:t>create table Talleres (</w:t>
+      </w:r>
+    </w:p>
+    <w:p>
+      <w:pPr>
+        <w:rPr>
+          <w:lang w:val="en-US"/>
+        </w:rPr>
+      </w:pPr>
+      <w:r>
+        <w:rPr>
+          <w:lang w:val="en-US"/>
+        </w:rPr>
+        <w:t xml:space="preserve">    </w:t>
+      </w:r>
+      <w:r>
+        <w:rPr>
+          <w:lang w:val="en-US"/>
+        </w:rPr>
+        <w:t>noTaller int not null auto_increment,</w:t>
+      </w:r>
+    </w:p>
+    <w:p>
+      <w:r>
+        <w:rPr>
+          <w:lang w:val="en-US"/>
+        </w:rPr>
+        <w:t xml:space="preserve">    </w:t>
+      </w:r>
+      <w:r>
+        <w:t>ubicacion varchar(150) not null,</w:t>
+      </w:r>
+    </w:p>
+    <w:p>
+      <w:r>
+        <w:t xml:space="preserve">    repuestos varchar(150) not null,</w:t>
+      </w:r>
+    </w:p>
+    <w:p>
+      <w:r>
+        <w:t xml:space="preserve">    herramientas varchar(150)not null,</w:t>
+      </w:r>
+    </w:p>
+    <w:p>
+      <w:r>
+        <w:t xml:space="preserve">    estadoCarro varchar(100),</w:t>
+      </w:r>
+    </w:p>
+    <w:p>
+      <w:pPr>
+        <w:rPr>
+          <w:lang w:val="en-US"/>
+        </w:rPr>
+      </w:pPr>
+      <w:r>
+        <w:t xml:space="preserve">    </w:t>
+      </w:r>
+      <w:r>
+        <w:rPr>
+          <w:lang w:val="en-US"/>
+        </w:rPr>
+        <w:t>primary key PK_codigoTaller (noTaller)</w:t>
+      </w:r>
+    </w:p>
+    <w:p>
+      <w:r>
+        <w:t>);</w:t>
+      </w:r>
+    </w:p>
+    <w:p/>
+    <w:p>
+      <w:r>
+        <w:t>create table Carros (</w:t>
+      </w:r>
+    </w:p>
+    <w:p>
+      <w:r>
+        <w:t xml:space="preserve">    codigoCarro int not null auto_increment,</w:t>
+      </w:r>
+    </w:p>
+    <w:p>
+      <w:pPr>
+        <w:rPr>
+          <w:lang w:val="en-US"/>
+        </w:rPr>
+      </w:pPr>
+      <w:r>
+        <w:t xml:space="preserve">    </w:t>
+      </w:r>
+      <w:r>
+        <w:rPr>
+          <w:lang w:val="en-US"/>
+        </w:rPr>
+        <w:t>marca varchar(30) not null,</w:t>
+      </w:r>
+    </w:p>
+    <w:p>
+      <w:pPr>
+        <w:rPr>
+          <w:lang w:val="en-US"/>
+        </w:rPr>
+      </w:pPr>
+      <w:r>
+        <w:rPr>
+          <w:lang w:val="en-US"/>
+        </w:rPr>
+        <w:t xml:space="preserve">    </w:t>
+      </w:r>
+      <w:r>
+        <w:rPr>
+          <w:lang w:val="en-US"/>
+        </w:rPr>
+        <w:t>modelo varchar(30) not null,</w:t>
+      </w:r>
+    </w:p>
+    <w:p>
+      <w:pPr>
+        <w:rPr>
+          <w:lang w:val="en-US"/>
+        </w:rPr>
+      </w:pPr>
+      <w:r>
+        <w:rPr>
+          <w:lang w:val="en-US"/>
+        </w:rPr>
+        <w:lastRenderedPageBreak/>
+        <w:t xml:space="preserve">    color varchar(20) not null,</w:t>
+      </w:r>
+    </w:p>
+    <w:p>
+      <w:pPr>
+        <w:rPr>
+          <w:lang w:val="en-US"/>
+        </w:rPr>
+      </w:pPr>
+      <w:r>
+        <w:rPr>
+          <w:lang w:val="en-US"/>
+        </w:rPr>
+        <w:t xml:space="preserve">    anio int not null,</w:t>
+      </w:r>
+    </w:p>
+    <w:p>
+      <w:pPr>
+        <w:rPr>
+          <w:lang w:val="en-US"/>
+        </w:rPr>
+      </w:pPr>
+      <w:r>
+        <w:rPr>
+          <w:lang w:val="en-US"/>
+        </w:rPr>
+        <w:t xml:space="preserve">    estado varchar(30) not null,</w:t>
+      </w:r>
+    </w:p>
+    <w:p>
+      <w:pPr>
+        <w:rPr>
+          <w:lang w:val="en-US"/>
+        </w:rPr>
+      </w:pPr>
+      <w:r>
+        <w:rPr>
+          <w:lang w:val="en-US"/>
+        </w:rPr>
+        <w:t xml:space="preserve">    codigoInventario int not null,</w:t>
+      </w:r>
+    </w:p>
+    <w:p>
+      <w:pPr>
+        <w:rPr>
+          <w:lang w:val="en-US"/>
+        </w:rPr>
+      </w:pPr>
+      <w:r>
+        <w:rPr>
+          <w:lang w:val="en-US"/>
+        </w:rPr>
+        <w:t xml:space="preserve">    codigoProveedor int not null,</w:t>
+      </w:r>
+    </w:p>
+    <w:p>
+      <w:r>
+        <w:rPr>
+          <w:lang w:val="en-US"/>
+        </w:rPr>
+        <w:t xml:space="preserve">    </w:t>
+      </w:r>
+      <w:r>
+        <w:t>primary key  PK_codigoCarro (codigoCarro),</w:t>
+      </w:r>
+    </w:p>
+    <w:p>
+      <w:r>
+        <w:rPr>
+          <w:lang w:val="es-419"/>
+        </w:rPr>
+        <w:t xml:space="preserve">    </w:t>
+      </w:r>
+      <w:r>
+        <w:t>constraint FK_Carros_Inventarios foreign key (codigoInventario)</w:t>
+      </w:r>
+    </w:p>
+    <w:p>
+      <w:pPr>
+        <w:ind w:firstLine="708"/>
+      </w:pPr>
+      <w:r>
+        <w:t>references inventarios (codigoInventario),</w:t>
+      </w:r>
+    </w:p>
+    <w:p>
+      <w:pPr>
+        <w:rPr>
+          <w:lang w:val="en-US"/>
+        </w:rPr>
+      </w:pPr>
+      <w:r>
+        <w:rPr>
+          <w:lang w:val="es-419"/>
+        </w:rPr>
+        <w:t xml:space="preserve">    </w:t>
+      </w:r>
+      <w:r>
+        <w:rPr>
+          <w:lang w:val="en-US"/>
+        </w:rPr>
+        <w:t>constraint FK_carros_proveedores foreign key (codigoProveedor)</w:t>
+      </w:r>
+    </w:p>
+    <w:p>
+      <w:r>
+        <w:rPr>
+          <w:lang w:val="en-US"/>
+        </w:rPr>
+        <w:tab/>
+      </w:r>
+      <w:r>
+        <w:t>references proveedores(codigoProveedor)</w:t>
+      </w:r>
+    </w:p>
+    <w:p>
+      <w:r>
+        <w:t>);</w:t>
+      </w:r>
+    </w:p>
+    <w:p/>
+    <w:p>
+      <w:r>
+        <w:t>create table Concesionarios (</w:t>
+      </w:r>
+    </w:p>
+    <w:p>
+      <w:r>
+        <w:t xml:space="preserve">    codigoConcesionario int not null auto_increment,</w:t>
+      </w:r>
+    </w:p>
+    <w:p>
+      <w:r>
+        <w:t xml:space="preserve">    nombreConcesionario varchar(50) not null,</w:t>
+      </w:r>
+    </w:p>
+    <w:p>
+      <w:r>
+        <w:t xml:space="preserve">    correoConcesionario varchar(50) not null,</w:t>
+      </w:r>
+    </w:p>
+    <w:p>
+      <w:r>
+        <w:t xml:space="preserve">    telefonoConcesionario int,</w:t>
+      </w:r>
+    </w:p>
+    <w:p>
+      <w:r>
+        <w:t xml:space="preserve">    direccionConcesionario varchar(150) not null,</w:t>
+      </w:r>
+    </w:p>
+    <w:p>
+      <w:r>
+        <w:t xml:space="preserve">    codigoInventario int not null,</w:t>
+      </w:r>
+    </w:p>
+    <w:p>
+      <w:r>
+        <w:t xml:space="preserve">    primary key pk_codigoconcesionario (codigoConcesionario),</w:t>
+      </w:r>
+    </w:p>
+    <w:p>
+      <w:r>
+        <w:t xml:space="preserve">    constraint FK_concesionarios_inventarios foreign key (codigoInventario)</w:t>
+      </w:r>
+    </w:p>
+    <w:p>
+      <w:r>
+        <w:tab/>
+        <w:t>references inventarios(codigoInventario)</w:t>
+      </w:r>
+    </w:p>
+    <w:p>
+      <w:pPr>
+        <w:rPr>
+          <w:lang w:val="en-US"/>
+        </w:rPr>
+      </w:pPr>
+      <w:r>
+        <w:rPr>
+          <w:lang w:val="en-US"/>
+        </w:rPr>
+        <w:t>);</w:t>
+      </w:r>
+    </w:p>
+    <w:p>
+      <w:pPr>
+        <w:rPr>
+          <w:lang w:val="en-US"/>
+        </w:rPr>
+      </w:pPr>
+    </w:p>
+    <w:p>
+      <w:pPr>
+        <w:rPr>
+          <w:lang w:val="en-US"/>
+        </w:rPr>
+      </w:pPr>
+      <w:r>
+        <w:rPr>
+          <w:lang w:val="en-US"/>
+        </w:rPr>
+        <w:t>create table Empleados (</w:t>
+      </w:r>
+    </w:p>
+    <w:p>
+      <w:pPr>
+        <w:rPr>
+          <w:lang w:val="en-US"/>
+        </w:rPr>
+      </w:pPr>
+      <w:r>
+        <w:rPr>
+          <w:lang w:val="en-US"/>
+        </w:rPr>
+        <w:t xml:space="preserve">    carne int not null auto_increment,</w:t>
+      </w:r>
+    </w:p>
+    <w:p>
+      <w:pPr>
+        <w:rPr>
+          <w:lang w:val="en-US"/>
+        </w:rPr>
+      </w:pPr>
+      <w:r>
+        <w:rPr>
+          <w:lang w:val="en-US"/>
+        </w:rPr>
+        <w:t xml:space="preserve">    </w:t>
+      </w:r>
+      <w:r>
+        <w:rPr>
+          <w:lang w:val="en-US"/>
+        </w:rPr>
+        <w:t>nombreEmpleado varchar(50) not null,</w:t>
+      </w:r>
+    </w:p>
+    <w:p>
+      <w:pPr>
+        <w:rPr>
+          <w:lang w:val="en-US"/>
+        </w:rPr>
+      </w:pPr>
+      <w:r>
+        <w:rPr>
+          <w:lang w:val="en-US"/>
+        </w:rPr>
+        <w:t xml:space="preserve">    apellidoEmpleado varchar(50) not null,</w:t>
+      </w:r>
+    </w:p>
+    <w:p>
+      <w:pPr>
+        <w:rPr>
+          <w:lang w:val="en-US"/>
+        </w:rPr>
+      </w:pPr>
+      <w:r>
+        <w:rPr>
+          <w:lang w:val="en-US"/>
+        </w:rPr>
+        <w:t xml:space="preserve">    </w:t>
+      </w:r>
+      <w:r>
+        <w:rPr>
+          <w:lang w:val="en-US"/>
+        </w:rPr>
+        <w:t>correoEmpleado varchar(50) not null,</w:t>
+      </w:r>
+    </w:p>
+    <w:p>
+      <w:pPr>
+        <w:rPr>
+          <w:lang w:val="en-US"/>
+        </w:rPr>
+      </w:pPr>
+      <w:r>
+        <w:rPr>
+          <w:lang w:val="en-US"/>
+        </w:rPr>
+        <w:lastRenderedPageBreak/>
+        <w:t xml:space="preserve">    telefonoEmpleado varchar(20) not null,</w:t>
+      </w:r>
+    </w:p>
+    <w:p>
+      <w:pPr>
+        <w:rPr>
+          <w:lang w:val="en-US"/>
+        </w:rPr>
+      </w:pPr>
+      <w:r>
+        <w:rPr>
+          <w:lang w:val="en-US"/>
+        </w:rPr>
+        <w:t xml:space="preserve">    fechaIngreso date not null,</w:t>
+      </w:r>
+    </w:p>
+    <w:p>
+      <w:pPr>
+        <w:rPr>
+          <w:lang w:val="en-US"/>
+        </w:rPr>
+      </w:pPr>
+      <w:r>
+        <w:rPr>
+          <w:lang w:val="en-US"/>
+        </w:rPr>
+        <w:t xml:space="preserve">    codigoConcesionario int not null,</w:t>
+      </w:r>
+    </w:p>
+    <w:p>
+      <w:pPr>
+        <w:rPr>
+          <w:lang w:val="en-US"/>
+        </w:rPr>
+      </w:pPr>
+      <w:r>
+        <w:rPr>
+          <w:lang w:val="en-US"/>
+        </w:rPr>
+        <w:t xml:space="preserve">    primary key carne (carne),</w:t>
+      </w:r>
+    </w:p>
+    <w:p>
+      <w:r>
+        <w:rPr>
+          <w:lang w:val="en-US"/>
+        </w:rPr>
+        <w:t xml:space="preserve">    </w:t>
+      </w:r>
+      <w:r>
+        <w:t>constraint FK_empleados_concesionarios foreign key (codigoConcesionario)</w:t>
+      </w:r>
+    </w:p>
+    <w:p>
+      <w:r>
+        <w:tab/>
+        <w:t>references concesionarios(codigoConcesionario)</w:t>
+      </w:r>
+    </w:p>
+    <w:p>
+      <w:pPr>
+        <w:rPr>
+          <w:lang w:val="en-US"/>
+        </w:rPr>
+      </w:pPr>
+      <w:r>
+        <w:rPr>
+          <w:lang w:val="en-US"/>
+        </w:rPr>
+        <w:t>);</w:t>
+      </w:r>
+    </w:p>
+    <w:p>
+      <w:pPr>
+        <w:rPr>
+          <w:lang w:val="en-US"/>
+        </w:rPr>
+      </w:pPr>
+    </w:p>
+    <w:p>
+      <w:pPr>
+        <w:rPr>
+          <w:lang w:val="en-US"/>
+        </w:rPr>
+      </w:pPr>
+      <w:r>
+        <w:rPr>
+          <w:lang w:val="en-US"/>
+        </w:rPr>
+        <w:t>create table Contratos (</w:t>
+      </w:r>
+    </w:p>
+    <w:p>
+      <w:pPr>
+        <w:rPr>
+          <w:lang w:val="en-US"/>
+        </w:rPr>
+      </w:pPr>
+      <w:r>
+        <w:rPr>
+          <w:lang w:val="en-US"/>
+        </w:rPr>
+        <w:t xml:space="preserve">    codigoContrato int not null auto_increment,</w:t>
+      </w:r>
+    </w:p>
+    <w:p>
+      <w:r>
+        <w:rPr>
+          <w:lang w:val="en-US"/>
+        </w:rPr>
+        <w:t xml:space="preserve">    </w:t>
+      </w:r>
+      <w:r>
+        <w:t>clausula varchar(255),</w:t>
+      </w:r>
+    </w:p>
+    <w:p>
+      <w:r>
+        <w:t xml:space="preserve">    precio decimal(10,2) not null,</w:t>
+      </w:r>
+    </w:p>
+    <w:p>
+      <w:pPr>
+        <w:rPr>
+          <w:lang w:val="en-US"/>
+        </w:rPr>
+      </w:pPr>
+      <w:r>
+        <w:t xml:space="preserve"> </w:t>
+      </w:r>
+      <w:r>
+        <w:rPr>
+          <w:lang w:val="es-419"/>
+        </w:rPr>
+        <w:t xml:space="preserve">   </w:t>
+      </w:r>
+      <w:r>
+        <w:rPr>
+          <w:lang w:val="en-US"/>
+        </w:rPr>
+        <w:t>fechaInicio date not null,</w:t>
+      </w:r>
+    </w:p>
+    <w:p>
+      <w:pPr>
+        <w:rPr>
+          <w:lang w:val="en-US"/>
+        </w:rPr>
+      </w:pPr>
+      <w:r>
+        <w:rPr>
+          <w:lang w:val="en-US"/>
+        </w:rPr>
+        <w:t xml:space="preserve">    fechaFin date not null,</w:t>
+      </w:r>
+    </w:p>
+    <w:p>
+      <w:r>
+        <w:rPr>
+          <w:lang w:val="en-US"/>
+        </w:rPr>
+        <w:t xml:space="preserve">    </w:t>
+      </w:r>
+      <w:r>
+        <w:t>codigoConcesionario int not null,</w:t>
+      </w:r>
+    </w:p>
+    <w:p>
+      <w:r>
+        <w:t xml:space="preserve">    primary key pk_codigoContrato (codigoContrato),</w:t>
+      </w:r>
+    </w:p>
+    <w:p>
+      <w:r>
+        <w:t xml:space="preserve">    constraint FK_contratos_concesionarios foreign key (codigoConcesionario)</w:t>
+      </w:r>
+    </w:p>
+    <w:p>
+      <w:r>
+        <w:tab/>
+        <w:t>references concesionarios(codigoConcesionario)</w:t>
+      </w:r>
+    </w:p>
+    <w:p>
+      <w:pPr>
+        <w:rPr>
+          <w:lang w:val="en-US"/>
+        </w:rPr>
+      </w:pPr>
+      <w:r>
+        <w:rPr>
+          <w:lang w:val="en-US"/>
+        </w:rPr>
+        <w:t>);</w:t>
+      </w:r>
+    </w:p>
+    <w:p>
+      <w:pPr>
+        <w:rPr>
+          <w:lang w:val="en-US"/>
+        </w:rPr>
+      </w:pPr>
+    </w:p>
+    <w:p>
+      <w:pPr>
+        <w:rPr>
+          <w:lang w:val="en-US"/>
+        </w:rPr>
+      </w:pPr>
+      <w:r>
+        <w:rPr>
+          <w:lang w:val="en-US"/>
+        </w:rPr>
+        <w:t>create table Publicidad (</w:t>
+      </w:r>
+    </w:p>
+    <w:p>
+      <w:pPr>
+        <w:rPr>
+          <w:lang w:val="en-US"/>
+        </w:rPr>
+      </w:pPr>
+      <w:r>
+        <w:rPr>
+          <w:lang w:val="en-US"/>
+        </w:rPr>
+        <w:t xml:space="preserve">    codigoPublicidad int not null auto_increment,</w:t>
+      </w:r>
+    </w:p>
+    <w:p>
+      <w:pPr>
+        <w:rPr>
+          <w:lang w:val="en-US"/>
+        </w:rPr>
+      </w:pPr>
+      <w:r>
+        <w:rPr>
+          <w:lang w:val="en-US"/>
+        </w:rPr>
+        <w:t xml:space="preserve">    fechaInicio date not null,</w:t>
+      </w:r>
+    </w:p>
+    <w:p>
+      <w:pPr>
+        <w:rPr>
+          <w:lang w:val="en-US"/>
+        </w:rPr>
+      </w:pPr>
+      <w:r>
+        <w:rPr>
+          <w:lang w:val="en-US"/>
+        </w:rPr>
+        <w:t xml:space="preserve">    fechaFin date not null,</w:t>
+      </w:r>
+    </w:p>
+    <w:p>
+      <w:r>
+        <w:rPr>
+          <w:lang w:val="en-US"/>
+        </w:rPr>
+        <w:t xml:space="preserve">    </w:t>
+      </w:r>
+      <w:r>
+        <w:t>costos decimal(10,2) not null,</w:t>
+      </w:r>
+    </w:p>
+    <w:p>
+      <w:r>
+        <w:t xml:space="preserve">    </w:t>
+      </w:r>
+      <w:r>
+        <w:t>colaboradores varchar(100),</w:t>
+      </w:r>
+    </w:p>
+    <w:p>
+      <w:r>
+        <w:t xml:space="preserve">    codigoCarro int not null,</w:t>
+      </w:r>
+    </w:p>
+    <w:p>
+      <w:r>
+        <w:t xml:space="preserve">    primary key pk_codigoPublicidad (codigoPublicidad),</w:t>
+      </w:r>
+    </w:p>
+    <w:p>
+      <w:r>
+        <w:t xml:space="preserve">    </w:t>
+      </w:r>
+      <w:r>
+        <w:t>constraint FK_publicidad_Carros foreign key (codigoCarro)</w:t>
+      </w:r>
+    </w:p>
+    <w:p>
+      <w:pPr>
+        <w:ind w:firstLine="708"/>
+      </w:pPr>
+      <w:r>
+        <w:lastRenderedPageBreak/>
+        <w:t>references Carros(codigoCarro)</w:t>
+      </w:r>
+    </w:p>
+    <w:p>
+      <w:r>
+        <w:t>);</w:t>
+      </w:r>
+    </w:p>
+    <w:p/>
+    <w:p>
+      <w:r>
+        <w:t>create table Servicios (</w:t>
+      </w:r>
+    </w:p>
+    <w:p>
+      <w:pPr>
+        <w:rPr>
+          <w:lang w:val="en-US"/>
+        </w:rPr>
+      </w:pPr>
+      <w:r>
+        <w:t xml:space="preserve">    </w:t>
+      </w:r>
+      <w:r>
+        <w:rPr>
+          <w:lang w:val="en-US"/>
+        </w:rPr>
+        <w:t>noServicio int not null auto_increment,</w:t>
+      </w:r>
+    </w:p>
+    <w:p>
+      <w:pPr>
+        <w:rPr>
+          <w:lang w:val="en-US"/>
+        </w:rPr>
+      </w:pPr>
+      <w:r>
+        <w:rPr>
+          <w:lang w:val="en-US"/>
+        </w:rPr>
+        <w:t xml:space="preserve">    fechaIngreso date not null,</w:t>
+      </w:r>
+    </w:p>
+    <w:p>
+      <w:r>
+        <w:rPr>
+          <w:lang w:val="en-US"/>
+        </w:rPr>
+        <w:t xml:space="preserve">    </w:t>
+      </w:r>
+      <w:r>
+        <w:t>detalles varchar(150),</w:t>
+      </w:r>
+    </w:p>
+    <w:p>
+      <w:r>
+        <w:t xml:space="preserve">    tipoServicio varchar(50) not null,</w:t>
+      </w:r>
+    </w:p>
+    <w:p>
+      <w:pPr>
+        <w:rPr>
+          <w:lang w:val="en-US"/>
+        </w:rPr>
+      </w:pPr>
+      <w:r>
+        <w:t xml:space="preserve">    </w:t>
+      </w:r>
+      <w:r>
+        <w:rPr>
+          <w:lang w:val="en-US"/>
+        </w:rPr>
+        <w:t>fechaSalida date not null,</w:t>
+      </w:r>
+    </w:p>
+    <w:p>
+      <w:pPr>
+        <w:rPr>
+          <w:lang w:val="en-US"/>
+        </w:rPr>
+      </w:pPr>
+      <w:r>
+        <w:rPr>
+          <w:lang w:val="en-US"/>
+        </w:rPr>
+        <w:t xml:space="preserve">    carne int not null,</w:t>
+      </w:r>
+    </w:p>
+    <w:p>
+      <w:pPr>
+        <w:rPr>
+          <w:lang w:val="en-US"/>
+        </w:rPr>
+      </w:pPr>
+      <w:r>
+        <w:rPr>
+          <w:lang w:val="en-US"/>
+        </w:rPr>
+        <w:t xml:space="preserve">    noTaller int not null,</w:t>
+      </w:r>
+    </w:p>
+    <w:p>
+      <w:pPr>
+        <w:rPr>
+          <w:lang w:val="en-US"/>
+        </w:rPr>
+      </w:pPr>
+      <w:r>
+        <w:rPr>
+          <w:lang w:val="en-US"/>
+        </w:rPr>
+        <w:t xml:space="preserve">    primary key pk_codigoServicio (noServicio),</w:t>
+      </w:r>
+    </w:p>
+    <w:p>
+      <w:pPr>
+        <w:rPr>
+          <w:lang w:val="en-US"/>
+        </w:rPr>
+      </w:pPr>
+      <w:r>
+        <w:rPr>
+          <w:lang w:val="en-US"/>
+        </w:rPr>
+        <w:t xml:space="preserve">    </w:t>
+      </w:r>
+      <w:r>
+        <w:rPr>
+          <w:lang w:val="en-US"/>
+        </w:rPr>
+        <w:t>constraint FK_servicios_empleados foreign key (carne)</w:t>
+      </w:r>
+    </w:p>
+    <w:p>
+      <w:pPr>
+        <w:rPr>
+          <w:lang w:val="en-US"/>
+        </w:rPr>
+      </w:pPr>
+      <w:r>
+        <w:rPr>
+          <w:lang w:val="en-US"/>
+        </w:rPr>
+        <w:tab/>
+        <w:t>references empleados(carne),</w:t>
+      </w:r>
+    </w:p>
+    <w:p>
+      <w:pPr>
+        <w:rPr>
+          <w:lang w:val="en-US"/>
+        </w:rPr>
+      </w:pPr>
+      <w:r>
+        <w:rPr>
+          <w:lang w:val="en-US"/>
+        </w:rPr>
+        <w:t xml:space="preserve">    constraint FK_servicio_talleres foreign key (noTaller)</w:t>
+      </w:r>
+    </w:p>
+    <w:p>
+      <w:pPr>
+        <w:rPr>
+          <w:lang w:val="en-US"/>
+        </w:rPr>
+      </w:pPr>
+      <w:r>
+        <w:rPr>
+          <w:lang w:val="en-US"/>
+        </w:rPr>
+        <w:tab/>
+        <w:t>references talleres(noTaller)</w:t>
+      </w:r>
+    </w:p>
+    <w:p>
+      <w:pPr>
+        <w:rPr>
+          <w:lang w:val="en-US"/>
+        </w:rPr>
+      </w:pPr>
+      <w:r>
+        <w:rPr>
+          <w:lang w:val="en-US"/>
+        </w:rPr>
+        <w:t>);</w:t>
+      </w:r>
+    </w:p>
+    <w:p>
+      <w:pPr>
+        <w:rPr>
+          <w:lang w:val="en-US"/>
+        </w:rPr>
+      </w:pPr>
+    </w:p>
+    <w:p>
+      <w:pPr>
+        <w:rPr>
+          <w:lang w:val="en-US"/>
+        </w:rPr>
+      </w:pPr>
+      <w:r>
+        <w:rPr>
+          <w:lang w:val="en-US"/>
+        </w:rPr>
+        <w:t>create table detalleFactura (</w:t>
+      </w:r>
+    </w:p>
+    <w:p>
+      <w:pPr>
+        <w:rPr>
+          <w:lang w:val="en-US"/>
+        </w:rPr>
+      </w:pPr>
+      <w:r>
+        <w:rPr>
+          <w:lang w:val="en-US"/>
+        </w:rPr>
+        <w:t xml:space="preserve">    codigoDetalleFactura int not null auto_increment,</w:t>
+      </w:r>
+    </w:p>
+    <w:p>
+      <w:pPr>
+        <w:rPr>
+          <w:lang w:val="en-US"/>
+        </w:rPr>
+      </w:pPr>
+      <w:r>
+        <w:rPr>
+          <w:lang w:val="en-US"/>
+        </w:rPr>
+        <w:t xml:space="preserve">    cantidad int not null,</w:t>
+      </w:r>
+    </w:p>
+    <w:p>
+      <w:pPr>
+        <w:rPr>
+          <w:lang w:val="en-US"/>
+        </w:rPr>
+      </w:pPr>
+      <w:r>
+        <w:rPr>
+          <w:lang w:val="en-US"/>
+        </w:rPr>
+        <w:t xml:space="preserve">    subTotal decimal(10,2) not null,</w:t>
+      </w:r>
+    </w:p>
+    <w:p>
+      <w:pPr>
+        <w:rPr>
+          <w:lang w:val="en-US"/>
+        </w:rPr>
+      </w:pPr>
+      <w:r>
+        <w:rPr>
+          <w:lang w:val="en-US"/>
+        </w:rPr>
+        <w:t xml:space="preserve">    precioUnitario decimal(10,2)not null,</w:t>
+      </w:r>
+    </w:p>
+    <w:p>
+      <w:pPr>
+        <w:rPr>
+          <w:lang w:val="en-US"/>
+        </w:rPr>
+      </w:pPr>
+      <w:r>
+        <w:rPr>
+          <w:lang w:val="en-US"/>
+        </w:rPr>
+        <w:t xml:space="preserve">    observaciones varchar(200) not null,</w:t>
+      </w:r>
+    </w:p>
+    <w:p>
+      <w:pPr>
+        <w:rPr>
+          <w:lang w:val="en-US"/>
+        </w:rPr>
+      </w:pPr>
+      <w:r>
+        <w:rPr>
+          <w:lang w:val="en-US"/>
+        </w:rPr>
+        <w:t xml:space="preserve">    codigoContrato int not null,</w:t>
+      </w:r>
+    </w:p>
+    <w:p>
+      <w:pPr>
+        <w:rPr>
+          <w:lang w:val="en-US"/>
+        </w:rPr>
+      </w:pPr>
+      <w:r>
+        <w:rPr>
+          <w:lang w:val="en-US"/>
+        </w:rPr>
+        <w:t xml:space="preserve">    primary key pk_codigoDetalleFactura (codigoDetalleFactura),</w:t>
+      </w:r>
+    </w:p>
+    <w:p>
+      <w:pPr>
+        <w:rPr>
+          <w:lang w:val="en-US"/>
+        </w:rPr>
+      </w:pPr>
+      <w:r>
+        <w:rPr>
+          <w:lang w:val="en-US"/>
+        </w:rPr>
+        <w:t xml:space="preserve">    constraint FK_detalleFactura_contratos foreign key (codigoContrato)</w:t>
+      </w:r>
+    </w:p>
+    <w:p>
+      <w:pPr>
+        <w:rPr>
+          <w:lang w:val="en-US"/>
+        </w:rPr>
+      </w:pPr>
+      <w:r>
+        <w:rPr>
+          <w:lang w:val="en-US"/>
+        </w:rPr>
+        <w:tab/>
+      </w:r>
+      <w:r>
+        <w:rPr>
+          <w:lang w:val="en-US"/>
+        </w:rPr>
+        <w:t>references contratos(codigoContrato)</w:t>
+      </w:r>
+    </w:p>
+    <w:p>
+      <w:pPr>
+        <w:rPr>
+          <w:lang w:val="en-US"/>
+        </w:rPr>
+      </w:pPr>
+      <w:r>
+        <w:rPr>
+          <w:lang w:val="en-US"/>
+        </w:rPr>
+        <w:t>);</w:t>
+      </w:r>
+    </w:p>
+    <w:p>
+      <w:pPr>
+        <w:rPr>
+          <w:lang w:val="en-US"/>
+        </w:rPr>
+      </w:pPr>
+    </w:p>
+    <w:p>
+      <w:pPr>
+        <w:rPr>
+          <w:lang w:val="en-US"/>
+        </w:rPr>
+      </w:pPr>
+      <w:r>
+        <w:rPr>
+          <w:lang w:val="en-US"/>
+        </w:rPr>
+        <w:t>create table Facturas (</w:t>
+      </w:r>
+    </w:p>
+    <w:p>
+      <w:pPr>
+        <w:rPr>
+          <w:lang w:val="en-US"/>
+        </w:rPr>
+      </w:pPr>
+      <w:r>
+        <w:rPr>
+          <w:lang w:val="en-US"/>
+        </w:rPr>
+        <w:t xml:space="preserve">    </w:t>
+      </w:r>
+      <w:r>
+        <w:rPr>
+          <w:lang w:val="en-US"/>
+        </w:rPr>
+        <w:t>codigoFactura int not null auto_increment,</w:t>
+      </w:r>
+    </w:p>
+    <w:p>
+      <w:pPr>
+        <w:rPr>
+          <w:lang w:val="en-US"/>
+        </w:rPr>
+      </w:pPr>
+      <w:r>
+        <w:rPr>
+          <w:lang w:val="en-US"/>
+        </w:rPr>
+        <w:t xml:space="preserve">    fechaEmision date not null,</w:t>
+      </w:r>
+    </w:p>
+    <w:p>
+      <w:pPr>
+        <w:rPr>
+          <w:lang w:val="en-US"/>
+        </w:rPr>
+      </w:pPr>
+      <w:r>
+        <w:rPr>
+          <w:lang w:val="en-US"/>
+        </w:rPr>
+        <w:t xml:space="preserve">    total decimal(10,2) not null,</w:t>
+      </w:r>
+    </w:p>
+    <w:p>
+      <w:pPr>
+        <w:rPr>
+          <w:lang w:val="en-US"/>
+        </w:rPr>
+      </w:pPr>
+      <w:r>
+        <w:rPr>
+          <w:lang w:val="en-US"/>
+        </w:rPr>
+        <w:t xml:space="preserve">    estado varchar(100) not null,</w:t>
+      </w:r>
+    </w:p>
+    <w:p>
+      <w:pPr>
+        <w:rPr>
+          <w:lang w:val="en-US"/>
+        </w:rPr>
+      </w:pPr>
+      <w:r>
+        <w:rPr>
+          <w:lang w:val="en-US"/>
+        </w:rPr>
+        <w:t xml:space="preserve">    metodoPago varchar(30) not null,</w:t>
+      </w:r>
+    </w:p>
+    <w:p>
+      <w:pPr>
+        <w:rPr>
+          <w:lang w:val="en-US"/>
+        </w:rPr>
+      </w:pPr>
+      <w:r>
+        <w:rPr>
+          <w:lang w:val="en-US"/>
+        </w:rPr>
+        <w:t xml:space="preserve">    codigoDetalleFactura int not null,</w:t>
+      </w:r>
+    </w:p>
+    <w:p>
+      <w:pPr>
+        <w:rPr>
+          <w:lang w:val="en-US"/>
+        </w:rPr>
+      </w:pPr>
+      <w:r>
+        <w:rPr>
+          <w:lang w:val="en-US"/>
+        </w:rPr>
+        <w:t xml:space="preserve">    carne int not null,</w:t>
+      </w:r>
+    </w:p>
+    <w:p>
+      <w:pPr>
+        <w:rPr>
+          <w:lang w:val="en-US"/>
+        </w:rPr>
+      </w:pPr>
+      <w:r>
+        <w:rPr>
+          <w:lang w:val="en-US"/>
+        </w:rPr>
+        <w:t xml:space="preserve">    codigoCliente int not null,</w:t>
+      </w:r>
+    </w:p>
+    <w:p>
+      <w:pPr>
+        <w:rPr>
+          <w:lang w:val="en-US"/>
+        </w:rPr>
+      </w:pPr>
+      <w:r>
+        <w:rPr>
+          <w:lang w:val="en-US"/>
+        </w:rPr>
+        <w:t xml:space="preserve">    primary key pk_codigoFactura (codigoFactura),</w:t>
+      </w:r>
+    </w:p>
+    <w:p>
+      <w:pPr>
+        <w:rPr>
+          <w:lang w:val="en-US"/>
+        </w:rPr>
+      </w:pPr>
+      <w:r>
+        <w:rPr>
+          <w:lang w:val="en-US"/>
+        </w:rPr>
+        <w:t xml:space="preserve">    constraint FK_factura_detalleFacturaforeign foreign key(codigoDetalleFactura)</w:t>
+      </w:r>
+      <w:r>
+        <w:rPr>
+          <w:lang w:val="en-US"/>
+        </w:rPr>
+        <w:tab/>
+      </w:r>
+      <w:r>
+        <w:rPr>
+          <w:lang w:val="en-US"/>
+        </w:rPr>
+        <w:tab/>
+        <w:t>references detalleFactura(codigoDetalleFactura),</w:t>
+      </w:r>
+    </w:p>
+    <w:p>
+      <w:pPr>
+        <w:rPr>
+          <w:lang w:val="en-US"/>
+        </w:rPr>
+      </w:pPr>
+      <w:r>
+        <w:rPr>
+          <w:lang w:val="en-US"/>
+        </w:rPr>
+        <w:t xml:space="preserve">    constraint FK_factura_empleados foreign key (carne)</w:t>
+      </w:r>
+    </w:p>
+    <w:p>
+      <w:r>
+        <w:rPr>
+          <w:lang w:val="en-US"/>
+        </w:rPr>
+        <w:tab/>
+      </w:r>
+      <w:r>
+        <w:t>references empleados(carne),</w:t>
+      </w:r>
+    </w:p>
+    <w:p>
+      <w:r>
+        <w:t xml:space="preserve">    constraint FK_factura_clientes foreign key (codigoCliente)</w:t>
+      </w:r>
+    </w:p>
+    <w:p>
+      <w:r>
+        <w:tab/>
+      </w:r>
+      <w:r>
+        <w:t>references clientes(codigoCliente)</w:t>
+      </w:r>
+    </w:p>
+    <w:p>
+      <w:r>
+        <w:t>);</w:t>
+      </w:r>
+    </w:p>
+    <w:p>
+      <w:pPr>
+        <w:spacing w:after="0" w:line="240" w:lineRule="auto"/>
+      </w:pPr>
+      <w:r>
+        <w:br w:type="page"/>
+      </w:r>
+    </w:p>
+    <w:p>
+      <w:r>
+        <w:lastRenderedPageBreak/>
+        <w:t>Agregar datos a las tablas:</w:t>
+      </w:r>
+    </w:p>
+    <w:p/>
+    <w:p>
+      <w:r>
+        <w:t xml:space="preserve">insert into Inventarios (stock, fechaIngreso, fechaSalida, carne) </w:t>
+      </w:r>
+      <w:r>
+        <w:tab/>
+      </w:r>
+      <w:r>
+        <w:t>values (50,'2025-06-15','2025-12-05',2024256);</w:t>
+      </w:r>
+    </w:p>
+    <w:p>
+      <w:r>
+        <w:t xml:space="preserve">insert into Inventarios (stock, fechaIngreso, fechaSalida, carne) </w:t>
+      </w:r>
+      <w:r>
+        <w:tab/>
+      </w:r>
+      <w:r>
+        <w:t>values (100,'2025-07-20','2025-12-10',2024356);</w:t>
+      </w:r>
+    </w:p>
+    <w:p>
+      <w:r>
+        <w:t xml:space="preserve">insert into Inventarios (stock, fechaIngreso, fechaSalida, carne) </w:t>
+      </w:r>
+      <w:r>
+        <w:tab/>
+      </w:r>
+      <w:r>
+        <w:t>values (200,'2025-08-23','2025-12-14',2024456);</w:t>
+      </w:r>
+    </w:p>
+    <w:p>
+      <w:r>
+        <w:t xml:space="preserve">insert into Inventarios (stock, fechaIngreso, fechaSalida, carne) </w:t>
+      </w:r>
+      <w:r>
+        <w:tab/>
+      </w:r>
+      <w:r>
+        <w:t>values (350,'2025-09-26','2025-12-18',2024556);</w:t>
+      </w:r>
+    </w:p>
+    <w:p>
+      <w:r>
+        <w:t xml:space="preserve">insert into Inventarios (stock, fechaIngreso, fechaSalida, carne) </w:t>
+      </w:r>
+      <w:r>
+        <w:tab/>
+      </w:r>
+      <w:r>
+        <w:t>values (500,'2025-10-30','2025-12-28',2024656);</w:t>
+      </w:r>
+    </w:p>
+    <w:p/>
+    <w:p>
+      <w:r>
+        <w:t>Insert into Proveedores(nombreProveedor, apellidoProveedor, correoProveedor, telefonoProveedor) values('Angela','Perez','hondacorporation@gmail.com', 78260512);</w:t>
+      </w:r>
+    </w:p>
+    <w:p>
+      <w:r>
+        <w:t>Insert into Proveedores(nombreProveedor, apellidoProveedor, correoProveedor, telefonoProveedor) values('Pedro','Patzan','toyotamotorco@gmail.com', 68302156);</w:t>
+      </w:r>
+    </w:p>
+    <w:p>
+      <w:r>
+        <w:t>Insert into Proveedores(nombreProveedor, apellidoProveedor, correoProveedor, telefonoProveedor) values('Gabriel','Macal','fordventas@gmail.com', 12958620);</w:t>
+      </w:r>
+    </w:p>
+    <w:p>
+      <w:r>
+        <w:t>Insert into Proveedores(nombreProveedor, apellidoProveedor, correoProveedor, telefonoProveedor) values('Estuardo','Velazquez','chevrolet003@gmail.com',60523498);</w:t>
+      </w:r>
+    </w:p>
+    <w:p>
+      <w:r>
+        <w:t>Insert into Proveedores(nombreProveedor, apellidoProveedor, correoProveedor, telefonoProveedor) values('Ricado','Paz','bmw0303@gmail.com', 95648230);</w:t>
+      </w:r>
+    </w:p>
+    <w:p>
+      <w:r>
+        <w:t xml:space="preserve">    </w:t>
+      </w:r>
+    </w:p>
+    <w:p>
+      <w:r>
+        <w:t>Insert into Membresias(tipoMembresia,fechaPago,mensualidad,fechaVencimiento) values('Platino','2025-06-14',499.99,'2025-06-22');</w:t>
+      </w:r>
+    </w:p>
+    <w:p>
+      <w:r>
+        <w:t xml:space="preserve">Insert into Membresias(tipoMembresia,fechaPago,mensualidad,fechaVencimiento) </w:t>
+      </w:r>
+      <w:r>
+        <w:rPr>
+          <w:lang w:val="es-419"/>
+        </w:rPr>
+        <w:t>values('Radiante','2025-12-12',699.99,'2025-12-20');</w:t>
+      </w:r>
+    </w:p>
+    <w:p>
+      <w:r>
+        <w:t>Insert into Membresias(tipoMembresia,fechaPago,mensualidad,fechaVencimiento)</w:t>
+      </w:r>
+    </w:p>
+    <w:p>
+      <w:r>
+        <w:t>values('Oro','2025-10-01',299.99,'2025-10-08');</w:t>
+      </w:r>
+    </w:p>
+    <w:p>
+      <w:r>
+        <w:t>Insert into Membresias(tipoMembresia,fechaPago,mensualidad,fechaVencimiento) values('Platino','2025-01-09',499.99,'2025-07-18');</w:t>
+      </w:r>
+    </w:p>
+    <w:p>
+      <w:pPr>
+        <w:rPr>
+          <w:lang w:val="es-419"/>
+        </w:rPr>
+      </w:pPr>
+      <w:r>
+        <w:t xml:space="preserve">Insert into Membresias(tipoMembresia,fechaPago,mensualidad,fechaVencimiento) </w:t>
+      </w:r>
+      <w:r>
+        <w:rPr>
+          <w:lang w:val="es-419"/>
+        </w:rPr>
+        <w:t>values('Bronce','2025-05-10',199.99,'2025-10-18');</w:t>
+      </w:r>
+    </w:p>
+    <w:p>
+      <w:pPr>
+        <w:rPr>
+          <w:lang w:val="es-419"/>
+        </w:rPr>
+      </w:pPr>
+      <w:r>
+        <w:rPr>
+          <w:lang w:val="es-419"/>
+        </w:rPr>
+        <w:lastRenderedPageBreak/>
+        <w:t xml:space="preserve">    </w:t>
+      </w:r>
+    </w:p>
+    <w:p>
+      <w:r>
+        <w:t xml:space="preserve">insert into Clientes (nombreCliente, apellidoCliente, correoCliente, telefonoCliente, direccionCliente, codigoMembresia) </w:t>
+      </w:r>
+      <w:r>
+        <w:rPr>
+          <w:lang w:val="es-419"/>
+        </w:rPr>
+        <w:t xml:space="preserve">values ('Ana', 'Ramírez', 'ana.ramirez@example.com', 45678901, 'Av. </w:t>
+      </w:r>
+      <w:r>
+        <w:t>Central 123, Zona 1', 1);</w:t>
+      </w:r>
+    </w:p>
+    <w:p>
+      <w:r>
+        <w:t>insert into Clientes (nombreCliente, apellidoCliente, correoCliente, telefonoCliente, direccionCliente, codigoMembresia) values ('Luis', 'Martínez', 'luis.martinez@example.com', 50234567, 'Calle 5, Colonia El Prado', 2);</w:t>
+      </w:r>
+    </w:p>
+    <w:p>
+      <w:r>
+        <w:t>insert into Clientes (nombreCliente, apellidoCliente, correoCliente, telefonoCliente, direccionCliente, codigoMembresia) values ('María', 'Gómez', 'maria.gomez@example.com', 43127890, 'Boulevard Los Álamos 89', 3);</w:t>
+      </w:r>
+    </w:p>
+    <w:p>
+      <w:r>
+        <w:t>insert into Clientes (nombreCliente, apellidoCliente, correoCliente, telefonoCliente, direccionCliente, codigoMembresia) values ('Carlos', 'Hernández', 'carlos.hdz@example.com', 39871234, 'Residencial Monte Bello, casa 45', 4);</w:t>
+      </w:r>
+    </w:p>
+    <w:p>
+      <w:r>
+        <w:t>insert into Clientes (nombreCliente, apellidoCliente, correoCliente, telefonoCliente, direccionCliente, codigoMembresia) values ('Sofía', 'López', 'sofia.lopez@example.com', 28903456, 'Zona 10, Torre Empresarial, apto 302', 5);</w:t>
+      </w:r>
+    </w:p>
+    <w:p>
+      <w:r>
+        <w:t xml:space="preserve">    </w:t>
+      </w:r>
+    </w:p>
+    <w:p>
+      <w:r>
+        <w:t>insert into Talleres (ubicacion, repuestos, herramientas, estadocarro) values ('zona 10, ciudad de guatemala', 'batería, neumáticos, filtro de aire, aceite de motor', 'elevador hidráulico, llave de impacto, compresor', 'en diagnóstico de motor');</w:t>
+      </w:r>
+    </w:p>
+    <w:p>
+      <w:r>
+        <w:t>insert into Talleres (ubicacion, repuestos, herramientas, estadocarro) values ('carretera a el salvador, mixco', 'pastillas de freno, liquido de frenos, filtro de aceite', 'gato hidráulico, llave de ruedas, destornilladores', 'listo para entrega');</w:t>
+      </w:r>
+    </w:p>
+    <w:p>
+      <w:r>
+        <w:t>insert into Talleres (ubicacion, repuestos, herramientas, estadocarro) values ('zona 1, ciudad de guatemala', 'correa de distribución, bujías, aceite de motor', 'elevador, llave dinamométrica, herramientas de diagnóstico', 'en revisión de suspensión');</w:t>
+      </w:r>
+    </w:p>
+    <w:p>
+      <w:r>
+        <w:t>insert into Talleres (ubicacion, repuestos, herramientas, estadocarro) values ('avenida bolívar, zona 7, ciudad de guatemala', 'radiador, correa de distribución, pastillas de freno', 'compresor, elevador, llave de torque', 'esperando piezas de repuesto');</w:t>
+      </w:r>
+    </w:p>
+    <w:p>
+      <w:r>
+        <w:t>insert into Talleres (ubicacion, repuestos, herramientas, estadocarro) values ('calle 10, zona 9, ciudad de guatemala', 'freno de disco, aceite de transmisión, amortiguadores', 'gato hidráulico, llave inglesa, compresor de aire', 'revisión de frenos completada');</w:t>
+      </w:r>
+    </w:p>
+    <w:p/>
+    <w:p>
+      <w:r>
+        <w:t>insert into Carros (marca, modelo, color, anio, estado, codigoInventario, codigoProveedor) values ('Lamborghini', 'Huracan Performante', 'Nero Noctis', 2024, 'Disponible', 1, 1);</w:t>
+      </w:r>
+    </w:p>
+    <w:p>
+      <w:r>
+        <w:t>insert into Carros (marca, modelo, color, anio, estado, codigoInventario, codigoProveedor) values ('Porsche', ' 911 GT3 RS', 'Blanco y Rojo ', 2025, 'En proceso de entrega',2,2);</w:t>
+      </w:r>
+    </w:p>
+    <w:p>
+      <w:r>
+        <w:lastRenderedPageBreak/>
+        <w:t>insert into Carros (marca, modelo, color, anio, estado, codigoInventario, codigoProveedor) values ('Ferrari', 'Roma', 'Rosso Fiorano', 2023, 'No disponible',3,3);</w:t>
+      </w:r>
+    </w:p>
+    <w:p>
+      <w:r>
+        <w:t>insert into Carros (marca, modelo, color, anio, estado, codigoInventario, codigoProveedor) values ('Audi', 'R8', 'Gris Daytona', 2024, 'Disponible',4,4);</w:t>
+      </w:r>
+    </w:p>
+    <w:p>
+      <w:pPr>
+        <w:rPr>
+          <w:lang w:val="es-419"/>
+        </w:rPr>
+      </w:pPr>
+      <w:r>
+        <w:t xml:space="preserve">insert into Carros (marca, modelo, color, anio, estado, codigoInventario, codigoProveedor) </w:t>
+      </w:r>
+      <w:r>
+        <w:rPr>
+          <w:lang w:val="es-419"/>
+        </w:rPr>
+        <w:t>values ('Rolls Royce', 'Cullinan', 'Negro', 2025, 'Disponible',5,5);</w:t>
+      </w:r>
+    </w:p>
+    <w:p>
+      <w:pPr>
+        <w:rPr>
+          <w:lang w:val="es-419"/>
+        </w:rPr>
+      </w:pPr>
+      <w:r>
+        <w:rPr>
+          <w:lang w:val="es-419"/>
+        </w:rPr>
+        <w:t xml:space="preserve">    </w:t>
+      </w:r>
+    </w:p>
+    <w:p>
+      <w:pPr>
+        <w:rPr>
+          <w:lang w:val="es-419"/>
+        </w:rPr>
+      </w:pPr>
+      <w:r>
+        <w:t xml:space="preserve">insert into Concesionarios (nombreConcesionario, correoConcesionario, telefonoConcesionario, direccionConcesionario, codigoInventario) </w:t>
+      </w:r>
+      <w:r>
+        <w:rPr>
+          <w:lang w:val="es-419"/>
+        </w:rPr>
+        <w:t>values('Drive &amp; Go', 'drive&amp;go@gmail.com', '22228988', 'Zona 1', 1);</w:t>
+      </w:r>
+    </w:p>
+    <w:p>
+      <w:r>
+        <w:t>insert into Concesionarios (nombreConcesionario, correoConcesionario, telefonoConcesionario, direccionConcesionario, codigoInventario) values('Elite Car', 'elite@gmail.com', '55617239', 'Zona 4', 2);</w:t>
+      </w:r>
+    </w:p>
+    <w:p>
+      <w:pPr>
+        <w:rPr>
+          <w:lang w:val="es-419"/>
+        </w:rPr>
+      </w:pPr>
+      <w:r>
+        <w:t xml:space="preserve">insert into Concesionarios (nombreConcesionario, correoConcesionario, telefonoConcesionario, direccionConcesionario, codigoInventario) </w:t>
+      </w:r>
+      <w:r>
+        <w:rPr>
+          <w:lang w:val="es-419"/>
+        </w:rPr>
+        <w:t>values('Sñirit Power', 'spiritspowers@gmail.com', '66659172', 'Zona 5', 3);</w:t>
+      </w:r>
+    </w:p>
+    <w:p>
+      <w:r>
+        <w:t>insert into Concesionarios (nombreConcesionario, correoConcesionario, telefonoConcesionario, direccionConcesionario, codigoInventario) values('Tire Level', 'levelcars@gmail.com', '12345678', 'Zona 7', 4);</w:t>
+      </w:r>
+    </w:p>
+    <w:p>
+      <w:r>
+        <w:t>insert into Concesionarios (nombreConcesionario, correoConcesionario, telefonoConcesionario, direccionConcesionario, codigoInventario) values('Auto Premier', 'autopremier@gmail.com', '56789101', 'Zona 8', 5);</w:t>
+      </w:r>
+    </w:p>
+    <w:p>
+      <w:r>
+        <w:t xml:space="preserve">    </w:t>
+      </w:r>
+    </w:p>
+    <w:p>
+      <w:pPr>
+        <w:rPr>
+          <w:lang w:val="es-419"/>
+        </w:rPr>
+      </w:pPr>
+      <w:r>
+        <w:t xml:space="preserve">insert into Empleados(nombreEmpleado, apellidoEmpleado, correoEmpleado, telefonoEmpleado, fechaIngreso, codigoConcesionario) </w:t>
+      </w:r>
+      <w:r>
+        <w:rPr>
+          <w:lang w:val="es-419"/>
+        </w:rPr>
+        <w:t>values ('Ricardo','Marroquin','rmarroquin-2024231@EndOfLine.gt','56379391','2020-3-12','1');</w:t>
+      </w:r>
+    </w:p>
+    <w:p>
+      <w:pPr>
+        <w:rPr>
+          <w:lang w:val="es-419"/>
+        </w:rPr>
+      </w:pPr>
+      <w:r>
+        <w:t xml:space="preserve">insert into Empleados(nombreEmpleado, apellidoEmpleado, correoEmpleado, telefonoEmpleado, fechaIngreso, codigoConcesionario) </w:t>
+      </w:r>
+      <w:r>
+        <w:rPr>
+          <w:lang w:val="es-419"/>
+        </w:rPr>
+        <w:t>values ('Andre','Lopez','alopez-2024231@EndOfLine.gt','24350580','2025-3-12','2');</w:t>
+      </w:r>
+    </w:p>
+    <w:p>
+      <w:pPr>
+        <w:rPr>
+          <w:lang w:val="es-419"/>
+        </w:rPr>
+      </w:pPr>
+      <w:r>
+        <w:t xml:space="preserve">insert into Empleados(nombreEmpleado, apellidoEmpleado, correoEmpleado, telefonoEmpleado, fechaIngreso, codigoConcesionario) </w:t>
+      </w:r>
+      <w:r>
+        <w:rPr>
+          <w:lang w:val="es-419"/>
+        </w:rPr>
+        <w:t>values ('Ruben','Doblas','rdoblas-2024789@EndOfLine.gt','45612345','2020-8-11','3');</w:t>
+      </w:r>
+    </w:p>
+    <w:p>
+      <w:pPr>
+        <w:rPr>
+          <w:lang w:val="es-419"/>
+        </w:rPr>
+      </w:pPr>
+      <w:r>
+        <w:t xml:space="preserve">insert into Empleados(nombreEmpleado, apellidoEmpleado, correoEmpleado, telefonoEmpleado, fechaIngreso, codigoConcesionario) </w:t>
+      </w:r>
+      <w:r>
+        <w:rPr>
+          <w:lang w:val="es-419"/>
+        </w:rPr>
+        <w:t>values ('Samuel','deluque','vguetta-777777@EndOfLine.gt','77777777','2027-3-12','4');</w:t>
+      </w:r>
+    </w:p>
+    <w:p>
+      <w:pPr>
+        <w:rPr>
+          <w:lang w:val="es-419"/>
+        </w:rPr>
+      </w:pPr>
+      <w:r>
+        <w:lastRenderedPageBreak/>
+        <w:t xml:space="preserve">insert into Empleados(nombreEmpleado, apellidoEmpleado, correoEmpleado, telefonoEmpleado, fechaIngreso, codigoConcesionario) </w:t>
+      </w:r>
+      <w:r>
+        <w:rPr>
+          <w:lang w:val="es-419"/>
+        </w:rPr>
+        <w:t>values ('Diego','Velasquez','jmartinez-2024083@EndOfLine.gt','45678941','2025-3-12','5');</w:t>
+      </w:r>
+    </w:p>
+    <w:p>
+      <w:pPr>
+        <w:rPr>
+          <w:lang w:val="es-419"/>
+        </w:rPr>
+      </w:pPr>
+    </w:p>
+    <w:p>
+      <w:r>
+        <w:t>insert into Contratos (clausula, precio, fechaInicio, fechaFin, codigoConcesionario) values('Este contrato entrará en vigencia a partir de la fecha de firma y tendrá una duración de 6 meses, con opción a renovación.','268900.00','2025-01-06','2025-07-06',1);</w:t>
+      </w:r>
+    </w:p>
+    <w:p>
+      <w:r>
+        <w:t>insert into Contratos (clausula, precio, fechaInicio, fechaFin, codigoConcesionario)  values('El proveedor se compromete a entregar los productos conforme a las especificaciones detalladas, y el cliente se compromete a pagar el precio estipulado en el contrato.','160000.00','2025-03-14','2025-07-14',2);</w:t>
+      </w:r>
+    </w:p>
+    <w:p>
+      <w:r>
+        <w:t>insert into Contratos (clausula, precio, fechaInicio, fechaFin , codigoConcesionario) values('El proveedor garantiza que los productos entregados estarán libres de defectos de fabricación por un periodo de 12 meses a partir de la fecha de entrega.','185000.00','2025-01-01','2026-01-01',3);</w:t>
+      </w:r>
+    </w:p>
+    <w:p>
+      <w:r>
+        <w:t>insert into Contratos (clausula, precio, fechaInicio, fechaFin, codigoConcesionario) values('El cliente realizará el pago del monto acordado en tres (3) partes: un 30% al momento de la firma del contrato, 40% en el primer mes de entrega y el 30% restante al finalizar la entrega.','150000.00','2025-07-23','2026-04-23',4);</w:t>
+      </w:r>
+    </w:p>
+    <w:p>
+      <w:r>
+        <w:t>insert into Contratos (clausula, precio, fechaInicio, fechaFin, codigoConcesionario) values('El cliente firmo el contrato por el vehiculo que se ordeno y se compromete a pagarlo a lo largo de 6 meses en coutas de 28,335 mensualmente','170000.00','2025-10-06','2026-04-06',5);</w:t>
+      </w:r>
+    </w:p>
+    <w:p>
+      <w:r>
+        <w:t xml:space="preserve">    </w:t>
+      </w:r>
+    </w:p>
+    <w:p>
+      <w:pPr>
+        <w:rPr>
+          <w:lang w:val="es-419"/>
+        </w:rPr>
+      </w:pPr>
+      <w:r>
+        <w:t xml:space="preserve">insert into Publicidad (fechaInicio, fechaFin, costos, colaboradores, codigoCarro) </w:t>
+      </w:r>
+      <w:r>
+        <w:rPr>
+          <w:lang w:val="es-419"/>
+        </w:rPr>
+        <w:t>values ('2025-01-01', '2025-01-31', 5000.00, 'Toyota', 1);</w:t>
+      </w:r>
+    </w:p>
+    <w:p>
+      <w:pPr>
+        <w:rPr>
+          <w:lang w:val="es-419"/>
+        </w:rPr>
+      </w:pPr>
+      <w:r>
+        <w:t xml:space="preserve">insert into Publicidad (fechaInicio, fechaFin, costos, colaboradores, codigoCarro) </w:t>
+      </w:r>
+      <w:r>
+        <w:rPr>
+          <w:lang w:val="es-419"/>
+        </w:rPr>
+        <w:t>values ('2025-02-01', '2025-02-28', 3500.50, 'Ford', 2);</w:t>
+      </w:r>
+    </w:p>
+    <w:p>
+      <w:pPr>
+        <w:rPr>
+          <w:lang w:val="es-419"/>
+        </w:rPr>
+      </w:pPr>
+      <w:r>
+        <w:t xml:space="preserve">insert into Publicidad (fechaInicio, fechaFin, costos, colaboradores, codigoCarro) </w:t>
+      </w:r>
+      <w:r>
+        <w:rPr>
+          <w:lang w:val="es-419"/>
+        </w:rPr>
+        <w:t>values ('2025-03-01', '2025-03-31', 4200.75, 'Chevrolet', 3);</w:t>
+      </w:r>
+    </w:p>
+    <w:p>
+      <w:pPr>
+        <w:rPr>
+          <w:lang w:val="es-419"/>
+        </w:rPr>
+      </w:pPr>
+      <w:r>
+        <w:t xml:space="preserve">insert into Publicidad (fechaInicio, fechaFin, costos, colaboradores, codigoCarro) </w:t>
+      </w:r>
+      <w:r>
+        <w:rPr>
+          <w:lang w:val="es-419"/>
+        </w:rPr>
+        <w:t>values ('2025-04-01', '2025-04-30', 6000.00, 'BMW', 4);</w:t>
+      </w:r>
+    </w:p>
+    <w:p>
+      <w:pPr>
+        <w:rPr>
+          <w:lang w:val="es-419"/>
+        </w:rPr>
+      </w:pPr>
+      <w:r>
+        <w:t xml:space="preserve">insert into Publicidad (fechaInicio, fechaFin, costos, colaboradores, codigoCarro) </w:t>
+      </w:r>
+      <w:r>
+        <w:rPr>
+          <w:lang w:val="es-419"/>
+        </w:rPr>
+        <w:t>values ('2025-05-01', '2025-05-31', 4500.30, 'Honda', 5);</w:t>
+      </w:r>
+    </w:p>
+    <w:p>
+      <w:pPr>
+        <w:rPr>
+          <w:lang w:val="es-419"/>
+        </w:rPr>
+      </w:pPr>
+      <w:r>
+        <w:rPr>
+          <w:lang w:val="es-419"/>
+        </w:rPr>
+        <w:t xml:space="preserve">    </w:t>
+      </w:r>
+    </w:p>
+    <w:p>
+      <w:r>
+        <w:t>insert into Servicios (fechaIngreso, detalles, tipoServicio, fechaSalida, carne, noTaller) values('2023-12-05','Sucio','Limpieza General','2023-12-10','1',1);</w:t>
+      </w:r>
+    </w:p>
+    <w:p>
+      <w:r>
+        <w:lastRenderedPageBreak/>
+        <w:t>insert into Servicios (fechaIngreso, detalles, tipoServicio, fechaSalida, carne, noTaller) values('2023-11-05','Torcido','enderezado general','2023-11-10','2',2);</w:t>
+      </w:r>
+    </w:p>
+    <w:p>
+      <w:r>
+        <w:t>insert into Servicios (fechaIngreso, detalles, tipoServicio, fechaSalida, carne, noTaller) values('2023-10-05','motor con problemas','Cambio de aceite','2023-10-10','3',3);</w:t>
+      </w:r>
+    </w:p>
+    <w:p>
+      <w:r>
+        <w:t>insert into Servicios (fechaIngreso, detalles, tipoServicio, fechaSalida, carne, noTaller) values('2023-08-05','frenos gastados','Mantenimiento de frenos','2023-08-10','4',4);</w:t>
+      </w:r>
+    </w:p>
+    <w:p>
+      <w:r>
+        <w:t>insert into Servicios (fechaIngreso, detalles, tipoServicio, fechaSalida, carne, noTaller) values('2023-07-05','Desgaste uniforme en las llantas','Rotación de llantas','2023-07-10','5',5);</w:t>
+      </w:r>
+    </w:p>
+    <w:p/>
+    <w:p>
+      <w:r>
+        <w:t>insert into DetalleFactura (cantidad, subTotal, precioUnitario, observaciones, codigoContrato) values (2, 500.00, 250.00, 'Producto en promoción',1);</w:t>
+      </w:r>
+    </w:p>
+    <w:p>
+      <w:r>
+        <w:t>insert into DetalleFactura (cantidad, subTotal, precioUnitario, observaciones, codigoContrato) values (1, 120.00, 120.00, 'Entrega inmediata',2);</w:t>
+      </w:r>
+    </w:p>
+    <w:p>
+      <w:r>
+        <w:t>insert into DetalleFactura (cantidad, subTotal, precioUnitario, observaciones, codigoContrato) values (5, 1500.00, 300.00, 'Incluye garantía',3);</w:t>
+      </w:r>
+    </w:p>
+    <w:p>
+      <w:r>
+        <w:t>insert into DetalleFactura (cantidad, subTotal, precioUnitario, observaciones, codigoContrato) values (3, 450.00, 150.00, 'Pago en efectivo',4);</w:t>
+      </w:r>
+    </w:p>
+    <w:p>
+      <w:r>
+        <w:t>insert into DetalleFactura (cantidad, subTotal, precioUnitario, observaciones, codigoContrato) values (4, 800.00, 200.00, 'Descuento aplicado',5);</w:t>
+      </w:r>
+    </w:p>
+    <w:p>
+      <w:r>
+        <w:t xml:space="preserve">    </w:t>
+      </w:r>
+    </w:p>
+    <w:p>
+      <w:r>
+        <w:t>insert into Facturas (fechaEmision, total, estado, metodoPago, codigoDetalleFactura, carne, codigoCliente) values ('2025-07-01', 1250.75, 'Pagado', 'Tarjeta de Crédito',1,1,1);</w:t>
+      </w:r>
+    </w:p>
+    <w:p>
+      <w:r>
+        <w:t>insert into Facturas (fechaEmision, total, estado, metodoPago, codigoDetalleFactura, carne, codigoCliente) values ('2025-07-05', 580.00, 'Pendiente', 'Efectivo',2,2,2);</w:t>
+      </w:r>
+    </w:p>
+    <w:p>
+      <w:r>
+        <w:t>insert into Facturas (fechaEmision, total, estado, metodoPago, codigoDetalleFactura, carne, codigoCliente) values ('2025-07-10', 980.20, 'Cancelado', 'Transferencia',3,3,3);</w:t>
+      </w:r>
+    </w:p>
+    <w:p>
+      <w:r>
+        <w:t>insert into Facturas (fechaEmision, total, estado, metodoPago, codigoDetalleFactura, carne, codigoCliente) values ('2025-07-15', 1420.00, 'Pagado', 'Débito',4,4,4);</w:t>
+      </w:r>
+    </w:p>
+    <w:p>
+      <w:r>
+        <w:t>insert into Facturas (fechaEmision, total, estado, metodoPago, codigoDetalleFactura, carne, codigoCliente) values ('2025-07-20', 760.50, 'Pendiente', 'Paypal',5,5,5);</w:t>
+      </w:r>
+    </w:p>
+    <w:p/>
+    <w:p/>
+    <w:p/>
+    <w:p/>
+    <w:p>
+      <w:pPr>
+        <w:rPr>
+          <w:b/>
+          <w:bCs/>
+          <w:sz w:val="32"/>
+          <w:szCs w:val="32"/>
+        </w:rPr>
+      </w:pPr>
+      <w:r>
+        <w:rPr>
+          <w:b/>
+          <w:bCs/>
+          <w:sz w:val="32"/>
+          <w:szCs w:val="32"/>
+        </w:rPr>
+        <w:lastRenderedPageBreak/>
+        <w:t>Imagen del logo y la paleta de colores</w:t>
+      </w:r>
+    </w:p>
+    <w:p>
+      <w:pPr>
+        <w:rPr>
+          <w:b/>
+          <w:bCs/>
+          <w:sz w:val="32"/>
+          <w:szCs w:val="32"/>
+        </w:rPr>
+      </w:pPr>
+      <w:r>
+        <w:rPr>
+          <w:b/>
+          <w:bCs/>
+          <w:noProof/>
+          <w:sz w:val="32"/>
+          <w:szCs w:val="32"/>
+        </w:rPr>
+        <w:drawing>
+          <wp:anchor distT="0" distB="0" distL="114300" distR="114300" simplePos="0" relativeHeight="251660288" behindDoc="0" locked="0" layoutInCell="1" allowOverlap="1" wp14:anchorId="640A14F8" wp14:editId="5F938EDE">
+            <wp:simplePos x="0" y="0"/>
+            <wp:positionH relativeFrom="column">
+              <wp:posOffset>-80010</wp:posOffset>
+            </wp:positionH>
+            <wp:positionV relativeFrom="paragraph">
+              <wp:posOffset>5150485</wp:posOffset>
+            </wp:positionV>
+            <wp:extent cx="5591175" cy="3143250"/>
+            <wp:effectExtent l="0" t="0" r="9525" b="0"/>
+            <wp:wrapNone/>
+            <wp:docPr id="1687686451" name="Imagen 2"/>
+            <wp:cNvGraphicFramePr>
+              <a:graphicFrameLocks xmlns:a="http://schemas.openxmlformats.org/drawingml/2006/main" noChangeAspect="1"/>
+            </wp:cNvGraphicFramePr>
+            <a:graphic xmlns:a="http://schemas.openxmlformats.org/drawingml/2006/main">
+              <a:graphicData uri="http://schemas.openxmlformats.org/drawingml/2006/picture">
+                <pic:pic xmlns:pic="http://schemas.openxmlformats.org/drawingml/2006/picture">
+                  <pic:nvPicPr>
+                    <pic:cNvPr id="0" name="Picture 2"/>
+                    <pic:cNvPicPr>
+                      <a:picLocks noChangeAspect="1" noChangeArrowheads="1"/>
+                    </pic:cNvPicPr>
+                  </pic:nvPicPr>
+                  <pic:blipFill>
+                    <a:blip r:embed="rId10" cstate="print">
+                      <a:extLst>
+                        <a:ext uri="{28A0092B-C50C-407E-A947-70E740481C1C}">
+                          <a14:useLocalDpi xmlns:a14="http://schemas.microsoft.com/office/drawing/2010/main" val="0"/>
+                        </a:ext>
+                      </a:extLst>
+                    </a:blip>
+                    <a:srcRect/>
+                    <a:stretch>
+                      <a:fillRect/>
+                    </a:stretch>
+                  </pic:blipFill>
+                  <pic:spPr bwMode="auto">
+                    <a:xfrm>
+                      <a:off x="0" y="0"/>
+                      <a:ext cx="5591175" cy="3143250"/>
+                    </a:xfrm>
+                    <a:prstGeom prst="rect">
+                      <a:avLst/>
+                    </a:prstGeom>
+                    <a:noFill/>
+                    <a:ln>
+                      <a:noFill/>
+                    </a:ln>
+                  </pic:spPr>
+                </pic:pic>
+              </a:graphicData>
+            </a:graphic>
+          </wp:anchor>
+        </w:drawing>
+      </w:r>
+      <w:r>
+        <w:rPr>
+          <w:b/>
+          <w:bCs/>
+          <w:noProof/>
+          <w:sz w:val="32"/>
+          <w:szCs w:val="32"/>
+        </w:rPr>
+        <w:drawing>
+          <wp:inline distT="0" distB="0" distL="0" distR="0" wp14:anchorId="415672A6" wp14:editId="2FAECD02">
+            <wp:extent cx="4762500" cy="4762500"/>
+            <wp:effectExtent l="0" t="0" r="0" b="0"/>
+            <wp:docPr id="2123080978" name="Imagen 1"/>
+            <wp:cNvGraphicFramePr>
+              <a:graphicFrameLocks xmlns:a="http://schemas.openxmlformats.org/drawingml/2006/main" noChangeAspect="1"/>
+            </wp:cNvGraphicFramePr>
+            <a:graphic xmlns:a="http://schemas.openxmlformats.org/drawingml/2006/main">
+              <a:graphicData uri="http://schemas.openxmlformats.org/drawingml/2006/picture">
+                <pic:pic xmlns:pic="http://schemas.openxmlformats.org/drawingml/2006/picture">
+                  <pic:nvPicPr>
+                    <pic:cNvPr id="0" name="Picture 1"/>
+                    <pic:cNvPicPr>
+                      <a:picLocks noChangeAspect="1" noChangeArrowheads="1"/>
+                    </pic:cNvPicPr>
+                  </pic:nvPicPr>
+                  <pic:blipFill>
+                    <a:blip r:embed="rId11">
+                      <a:extLst>
+                        <a:ext uri="{28A0092B-C50C-407E-A947-70E740481C1C}">
+                          <a14:useLocalDpi xmlns:a14="http://schemas.microsoft.com/office/drawing/2010/main" val="0"/>
+                        </a:ext>
+                      </a:extLst>
+                    </a:blip>
+                    <a:srcRect/>
+                    <a:stretch>
+                      <a:fillRect/>
+                    </a:stretch>
+                  </pic:blipFill>
+                  <pic:spPr bwMode="auto">
+                    <a:xfrm>
+                      <a:off x="0" y="0"/>
+                      <a:ext cx="4762500" cy="4762500"/>
+                    </a:xfrm>
+                    <a:prstGeom prst="rect">
+                      <a:avLst/>
+                    </a:prstGeom>
+                    <a:noFill/>
+                    <a:ln>
+                      <a:noFill/>
+                    </a:ln>
+                  </pic:spPr>
+                </pic:pic>
+              </a:graphicData>
+            </a:graphic>
+          </wp:inline>
+        </w:drawing>
+      </w:r>
     </w:p>
     <w:sectPr>
       <w:pgSz w:w="12240" w:h="15840"/>
@@ -3180,7 +6585,7 @@
 </file>
 
 <file path=word/endnotes.xml><?xml version="1.0" encoding="utf-8"?>
-<w:endnotes xmlns:wpc="http://schemas.microsoft.com/office/word/2010/wordprocessingCanvas" xmlns:mc="http://schemas.openxmlformats.org/markup-compatibility/2006" xmlns:o="urn:schemas-microsoft-com:office:office" xmlns:r="http://schemas.openxmlformats.org/officeDocument/2006/relationships" xmlns:m="http://schemas.openxmlformats.org/officeDocument/2006/math" xmlns:v="urn:schemas-microsoft-com:vml" xmlns:wp14="http://schemas.microsoft.com/office/word/2010/wordprocessingDrawing" xmlns:wp="http://schemas.openxmlformats.org/drawingml/2006/wordprocessingDrawing" xmlns:w10="urn:schemas-microsoft-com:office:word" xmlns:w="http://schemas.openxmlformats.org/wordprocessingml/2006/main" xmlns:w14="http://schemas.microsoft.com/office/word/2010/wordml" xmlns:w15="http://schemas.microsoft.com/office/word/2012/wordml" xmlns:wpg="http://schemas.microsoft.com/office/word/2010/wordprocessingGroup" xmlns:wpi="http://schemas.microsoft.com/office/word/2010/wordprocessingInk" xmlns:wne="http://schemas.microsoft.com/office/word/2006/wordml" xmlns:wps="http://schemas.microsoft.com/office/word/2010/wordprocessingShape" mc:Ignorable="w14 w15 wp14">
+<w:endnotes xmlns:wpc="http://schemas.microsoft.com/office/word/2010/wordprocessingCanvas" xmlns:cx="http://schemas.microsoft.com/office/drawing/2014/chartex" xmlns:cx1="http://schemas.microsoft.com/office/drawing/2015/9/8/chartex" xmlns:cx2="http://schemas.microsoft.com/office/drawing/2015/10/21/chartex" xmlns:cx3="http://schemas.microsoft.com/office/drawing/2016/5/9/chartex" xmlns:cx4="http://schemas.microsoft.com/office/drawing/2016/5/10/chartex" xmlns:cx5="http://schemas.microsoft.com/office/drawing/2016/5/11/chartex" xmlns:cx6="http://schemas.microsoft.com/office/drawing/2016/5/12/chartex" xmlns:cx7="http://schemas.microsoft.com/office/drawing/2016/5/13/chartex" xmlns:cx8="http://schemas.microsoft.com/office/drawing/2016/5/14/chartex" xmlns:mc="http://schemas.openxmlformats.org/markup-compatibility/2006" xmlns:aink="http://schemas.microsoft.com/office/drawing/2016/ink" xmlns:am3d="http://schemas.microsoft.com/office/drawing/2017/model3d" xmlns:o="urn:schemas-microsoft-com:office:office" xmlns:oel="http://schemas.microsoft.com/office/2019/extlst" xmlns:r="http://schemas.openxmlformats.org/officeDocument/2006/relationships" xmlns:m="http://schemas.openxmlformats.org/officeDocument/2006/math" xmlns:v="urn:schemas-microsoft-com:vml" xmlns:wp14="http://schemas.microsoft.com/office/word/2010/wordprocessingDrawing" xmlns:wp="http://schemas.openxmlformats.org/drawingml/2006/wordprocessingDrawing" xmlns:w10="urn:schemas-microsoft-com:office:word" xmlns:w="http://schemas.openxmlformats.org/wordprocessingml/2006/main" xmlns:w14="http://schemas.microsoft.com/office/word/2010/wordml" xmlns:w15="http://schemas.microsoft.com/office/word/2012/wordml" xmlns:w16cex="http://schemas.microsoft.com/office/word/2018/wordml/cex" xmlns:w16cid="http://schemas.microsoft.com/office/word/2016/wordml/cid" xmlns:w16="http://schemas.microsoft.com/office/word/2018/wordml" xmlns:w16du="http://schemas.microsoft.com/office/word/2023/wordml/word16du" xmlns:w16sdtdh="http://schemas.microsoft.com/office/word/2020/wordml/sdtdatahash" xmlns:w16sdtfl="http://schemas.microsoft.com/office/word/2024/wordml/sdtformatlock" xmlns:w16se="http://schemas.microsoft.com/office/word/2015/wordml/symex" xmlns:wpg="http://schemas.microsoft.com/office/word/2010/wordprocessingGroup" xmlns:wpi="http://schemas.microsoft.com/office/word/2010/wordprocessingInk" xmlns:wne="http://schemas.microsoft.com/office/word/2006/wordml" xmlns:wps="http://schemas.microsoft.com/office/word/2010/wordprocessingShape" mc:Ignorable="w14 w15 w16se w16cid w16 w16cex w16sdtdh w16sdtfl w16du wp14">
   <w:endnote w:type="separator" w:id="-1">
     <w:p>
       <w:pPr>
@@ -3205,7 +6610,7 @@
 </file>
 
 <file path=word/footnotes.xml><?xml version="1.0" encoding="utf-8"?>
-<w:footnotes xmlns:wpc="http://schemas.microsoft.com/office/word/2010/wordprocessingCanvas" xmlns:mc="http://schemas.openxmlformats.org/markup-compatibility/2006" xmlns:o="urn:schemas-microsoft-com:office:office" xmlns:r="http://schemas.openxmlformats.org/officeDocument/2006/relationships" xmlns:m="http://schemas.openxmlformats.org/officeDocument/2006/math" xmlns:v="urn:schemas-microsoft-com:vml" xmlns:wp14="http://schemas.microsoft.com/office/word/2010/wordprocessingDrawing" xmlns:wp="http://schemas.openxmlformats.org/drawingml/2006/wordprocessingDrawing" xmlns:w10="urn:schemas-microsoft-com:office:word" xmlns:w="http://schemas.openxmlformats.org/wordprocessingml/2006/main" xmlns:w14="http://schemas.microsoft.com/office/word/2010/wordml" xmlns:w15="http://schemas.microsoft.com/office/word/2012/wordml" xmlns:wpg="http://schemas.microsoft.com/office/word/2010/wordprocessingGroup" xmlns:wpi="http://schemas.microsoft.com/office/word/2010/wordprocessingInk" xmlns:wne="http://schemas.microsoft.com/office/word/2006/wordml" xmlns:wps="http://schemas.microsoft.com/office/word/2010/wordprocessingShape" mc:Ignorable="w14 w15 wp14">
+<w:footnotes xmlns:wpc="http://schemas.microsoft.com/office/word/2010/wordprocessingCanvas" xmlns:cx="http://schemas.microsoft.com/office/drawing/2014/chartex" xmlns:cx1="http://schemas.microsoft.com/office/drawing/2015/9/8/chartex" xmlns:cx2="http://schemas.microsoft.com/office/drawing/2015/10/21/chartex" xmlns:cx3="http://schemas.microsoft.com/office/drawing/2016/5/9/chartex" xmlns:cx4="http://schemas.microsoft.com/office/drawing/2016/5/10/chartex" xmlns:cx5="http://schemas.microsoft.com/office/drawing/2016/5/11/chartex" xmlns:cx6="http://schemas.microsoft.com/office/drawing/2016/5/12/chartex" xmlns:cx7="http://schemas.microsoft.com/office/drawing/2016/5/13/chartex" xmlns:cx8="http://schemas.microsoft.com/office/drawing/2016/5/14/chartex" xmlns:mc="http://schemas.openxmlformats.org/markup-compatibility/2006" xmlns:aink="http://schemas.microsoft.com/office/drawing/2016/ink" xmlns:am3d="http://schemas.microsoft.com/office/drawing/2017/model3d" xmlns:o="urn:schemas-microsoft-com:office:office" xmlns:oel="http://schemas.microsoft.com/office/2019/extlst" xmlns:r="http://schemas.openxmlformats.org/officeDocument/2006/relationships" xmlns:m="http://schemas.openxmlformats.org/officeDocument/2006/math" xmlns:v="urn:schemas-microsoft-com:vml" xmlns:wp14="http://schemas.microsoft.com/office/word/2010/wordprocessingDrawing" xmlns:wp="http://schemas.openxmlformats.org/drawingml/2006/wordprocessingDrawing" xmlns:w10="urn:schemas-microsoft-com:office:word" xmlns:w="http://schemas.openxmlformats.org/wordprocessingml/2006/main" xmlns:w14="http://schemas.microsoft.com/office/word/2010/wordml" xmlns:w15="http://schemas.microsoft.com/office/word/2012/wordml" xmlns:w16cex="http://schemas.microsoft.com/office/word/2018/wordml/cex" xmlns:w16cid="http://schemas.microsoft.com/office/word/2016/wordml/cid" xmlns:w16="http://schemas.microsoft.com/office/word/2018/wordml" xmlns:w16du="http://schemas.microsoft.com/office/word/2023/wordml/word16du" xmlns:w16sdtdh="http://schemas.microsoft.com/office/word/2020/wordml/sdtdatahash" xmlns:w16sdtfl="http://schemas.microsoft.com/office/word/2024/wordml/sdtformatlock" xmlns:w16se="http://schemas.microsoft.com/office/word/2015/wordml/symex" xmlns:wpg="http://schemas.microsoft.com/office/word/2010/wordprocessingGroup" xmlns:wpi="http://schemas.microsoft.com/office/word/2010/wordprocessingInk" xmlns:wne="http://schemas.microsoft.com/office/word/2006/wordml" xmlns:wps="http://schemas.microsoft.com/office/word/2010/wordprocessingShape" mc:Ignorable="w14 w15 w16se w16cid w16 w16cex w16sdtdh w16sdtfl w16du wp14">
   <w:footnote w:type="separator" w:id="-1">
     <w:p>
       <w:pPr>
@@ -3230,7 +6635,7 @@
 </file>
 
 <file path=word/styles.xml><?xml version="1.0" encoding="utf-8"?>
-<w:styles xmlns:mc="http://schemas.openxmlformats.org/markup-compatibility/2006" xmlns:r="http://schemas.openxmlformats.org/officeDocument/2006/relationships" xmlns:w="http://schemas.openxmlformats.org/wordprocessingml/2006/main" xmlns:w14="http://schemas.microsoft.com/office/word/2010/wordml" xmlns:w15="http://schemas.microsoft.com/office/word/2012/wordml" mc:Ignorable="w14 w15">
+<w:styles xmlns:mc="http://schemas.openxmlformats.org/markup-compatibility/2006" xmlns:r="http://schemas.openxmlformats.org/officeDocument/2006/relationships" xmlns:w="http://schemas.openxmlformats.org/wordprocessingml/2006/main" xmlns:w14="http://schemas.microsoft.com/office/word/2010/wordml" xmlns:w15="http://schemas.microsoft.com/office/word/2012/wordml" xmlns:w16cex="http://schemas.microsoft.com/office/word/2018/wordml/cex" xmlns:w16cid="http://schemas.microsoft.com/office/word/2016/wordml/cid" xmlns:w16="http://schemas.microsoft.com/office/word/2018/wordml" xmlns:w16du="http://schemas.microsoft.com/office/word/2023/wordml/word16du" xmlns:w16sdtdh="http://schemas.microsoft.com/office/word/2020/wordml/sdtdatahash" xmlns:w16sdtfl="http://schemas.microsoft.com/office/word/2024/wordml/sdtformatlock" xmlns:w16se="http://schemas.microsoft.com/office/word/2015/wordml/symex" mc:Ignorable="w14 w15 w16se w16cid w16 w16cex w16sdtdh w16sdtfl w16du">
   <w:docDefaults>
     <w:rPrDefault>
       <w:rPr>
@@ -3240,7 +6645,7 @@
     </w:rPrDefault>
     <w:pPrDefault/>
   </w:docDefaults>
-  <w:latentStyles w:defLockedState="0" w:defUIPriority="99" w:defSemiHidden="0" w:defUnhideWhenUsed="0" w:defQFormat="0" w:count="371">
+  <w:latentStyles w:defLockedState="0" w:defUIPriority="99" w:defSemiHidden="0" w:defUnhideWhenUsed="0" w:defQFormat="0" w:count="376">
     <w:lsdException w:name="Normal" w:uiPriority="0" w:qFormat="1"/>
     <w:lsdException w:name="heading 1" w:uiPriority="9" w:qFormat="1"/>
     <w:lsdException w:name="heading 2" w:semiHidden="1" w:uiPriority="9" w:unhideWhenUsed="1" w:qFormat="1"/>
@@ -3609,6 +7014,11 @@
     <w:lsdException w:name="List Table 5 Dark Accent 6" w:uiPriority="50"/>
     <w:lsdException w:name="List Table 6 Colorful Accent 6" w:uiPriority="51"/>
     <w:lsdException w:name="List Table 7 Colorful Accent 6" w:uiPriority="52"/>
+    <w:lsdException w:name="Mention" w:semiHidden="1" w:unhideWhenUsed="1"/>
+    <w:lsdException w:name="Smart Hyperlink" w:semiHidden="1" w:unhideWhenUsed="1"/>
+    <w:lsdException w:name="Hashtag" w:semiHidden="1" w:unhideWhenUsed="1"/>
+    <w:lsdException w:name="Unresolved Mention" w:semiHidden="1" w:unhideWhenUsed="1"/>
+    <w:lsdException w:name="Smart Link" w:semiHidden="1" w:unhideWhenUsed="1"/>
   </w:latentStyles>
   <w:style w:type="paragraph" w:default="1" w:styleId="Normal">
     <w:name w:val="Normal"/>
@@ -3720,7 +7130,6 @@
     <w:basedOn w:val="Tablanormal"/>
     <w:uiPriority w:val="39"/>
     <w:tblPr>
-      <w:tblInd w:w="0" w:type="dxa"/>
       <w:tblBorders>
         <w:top w:val="single" w:sz="4" w:space="0" w:color="auto"/>
         <w:left w:val="single" w:sz="4" w:space="0" w:color="auto"/>
@@ -3729,12 +7138,6 @@
         <w:insideH w:val="single" w:sz="4" w:space="0" w:color="auto"/>
         <w:insideV w:val="single" w:sz="4" w:space="0" w:color="auto"/>
       </w:tblBorders>
-      <w:tblCellMar>
-        <w:top w:w="0" w:type="dxa"/>
-        <w:left w:w="108" w:type="dxa"/>
-        <w:bottom w:w="0" w:type="dxa"/>
-        <w:right w:w="108" w:type="dxa"/>
-      </w:tblCellMar>
     </w:tblPr>
   </w:style>
   <w:style w:type="paragraph" w:styleId="Sinespaciado">
@@ -3805,6 +7208,62 @@
       <w:sz w:val="24"/>
       <w:szCs w:val="24"/>
       <w:lang w:eastAsia="es-GT"/>
+    </w:rPr>
+  </w:style>
+  <w:style w:type="paragraph" w:styleId="Encabezado">
+    <w:name w:val="header"/>
+    <w:basedOn w:val="Normal"/>
+    <w:link w:val="EncabezadoCar"/>
+    <w:uiPriority w:val="99"/>
+    <w:unhideWhenUsed/>
+    <w:rsid w:val="00F0101B"/>
+    <w:pPr>
+      <w:tabs>
+        <w:tab w:val="center" w:pos="4419"/>
+        <w:tab w:val="right" w:pos="8838"/>
+      </w:tabs>
+      <w:spacing w:after="0" w:line="240" w:lineRule="auto"/>
+    </w:pPr>
+  </w:style>
+  <w:style w:type="character" w:customStyle="1" w:styleId="EncabezadoCar">
+    <w:name w:val="Encabezado Car"/>
+    <w:basedOn w:val="Fuentedeprrafopredeter"/>
+    <w:link w:val="Encabezado"/>
+    <w:uiPriority w:val="99"/>
+    <w:rsid w:val="00F0101B"/>
+    <w:rPr>
+      <w:rFonts w:asciiTheme="minorHAnsi" w:eastAsia="MS Mincho" w:hAnsiTheme="minorHAnsi" w:cstheme="minorBidi"/>
+      <w:sz w:val="22"/>
+      <w:szCs w:val="22"/>
+      <w:lang w:eastAsia="en-US"/>
+    </w:rPr>
+  </w:style>
+  <w:style w:type="paragraph" w:styleId="Piedepgina">
+    <w:name w:val="footer"/>
+    <w:basedOn w:val="Normal"/>
+    <w:link w:val="PiedepginaCar"/>
+    <w:uiPriority w:val="99"/>
+    <w:unhideWhenUsed/>
+    <w:rsid w:val="00F0101B"/>
+    <w:pPr>
+      <w:tabs>
+        <w:tab w:val="center" w:pos="4419"/>
+        <w:tab w:val="right" w:pos="8838"/>
+      </w:tabs>
+      <w:spacing w:after="0" w:line="240" w:lineRule="auto"/>
+    </w:pPr>
+  </w:style>
+  <w:style w:type="character" w:customStyle="1" w:styleId="PiedepginaCar">
+    <w:name w:val="Pie de página Car"/>
+    <w:basedOn w:val="Fuentedeprrafopredeter"/>
+    <w:link w:val="Piedepgina"/>
+    <w:uiPriority w:val="99"/>
+    <w:rsid w:val="00F0101B"/>
+    <w:rPr>
+      <w:rFonts w:asciiTheme="minorHAnsi" w:eastAsia="MS Mincho" w:hAnsiTheme="minorHAnsi" w:cstheme="minorBidi"/>
+      <w:sz w:val="22"/>
+      <w:szCs w:val="22"/>
+      <w:lang w:eastAsia="en-US"/>
     </w:rPr>
   </w:style>
 </w:styles>

</xml_diff>

<commit_message>
add: Agregar el modelo Publicidad.java en la carpeta modelos
</commit_message>
<xml_diff>
--- a/EndOfLine.docx
+++ b/EndOfLine.docx
@@ -1,6 +1,6 @@
 
 <file path=word/document.xml><?xml version="1.0" encoding="utf-8"?>
-<w:document xmlns:wpc="http://schemas.microsoft.com/office/word/2010/wordprocessingCanvas" xmlns:cx="http://schemas.microsoft.com/office/drawing/2014/chartex" xmlns:cx1="http://schemas.microsoft.com/office/drawing/2015/9/8/chartex" xmlns:cx2="http://schemas.microsoft.com/office/drawing/2015/10/21/chartex" xmlns:cx3="http://schemas.microsoft.com/office/drawing/2016/5/9/chartex" xmlns:cx4="http://schemas.microsoft.com/office/drawing/2016/5/10/chartex" xmlns:cx5="http://schemas.microsoft.com/office/drawing/2016/5/11/chartex" xmlns:cx6="http://schemas.microsoft.com/office/drawing/2016/5/12/chartex" xmlns:cx7="http://schemas.microsoft.com/office/drawing/2016/5/13/chartex" xmlns:cx8="http://schemas.microsoft.com/office/drawing/2016/5/14/chartex" xmlns:mc="http://schemas.openxmlformats.org/markup-compatibility/2006" xmlns:aink="http://schemas.microsoft.com/office/drawing/2016/ink" xmlns:am3d="http://schemas.microsoft.com/office/drawing/2017/model3d" xmlns:o="urn:schemas-microsoft-com:office:office" xmlns:oel="http://schemas.microsoft.com/office/2019/extlst" xmlns:r="http://schemas.openxmlformats.org/officeDocument/2006/relationships" xmlns:m="http://schemas.openxmlformats.org/officeDocument/2006/math" xmlns:v="urn:schemas-microsoft-com:vml" xmlns:wp14="http://schemas.microsoft.com/office/word/2010/wordprocessingDrawing" xmlns:wp="http://schemas.openxmlformats.org/drawingml/2006/wordprocessingDrawing" xmlns:w10="urn:schemas-microsoft-com:office:word" xmlns:w="http://schemas.openxmlformats.org/wordprocessingml/2006/main" xmlns:w14="http://schemas.microsoft.com/office/word/2010/wordml" xmlns:w15="http://schemas.microsoft.com/office/word/2012/wordml" xmlns:w16cex="http://schemas.microsoft.com/office/word/2018/wordml/cex" xmlns:w16cid="http://schemas.microsoft.com/office/word/2016/wordml/cid" xmlns:w16="http://schemas.microsoft.com/office/word/2018/wordml" xmlns:w16sdtdh="http://schemas.microsoft.com/office/word/2020/wordml/sdtdatahash" xmlns:w16se="http://schemas.microsoft.com/office/word/2015/wordml/symex" xmlns:wpg="http://schemas.microsoft.com/office/word/2010/wordprocessingGroup" xmlns:wpi="http://schemas.microsoft.com/office/word/2010/wordprocessingInk" xmlns:wne="http://schemas.microsoft.com/office/word/2006/wordml" xmlns:wps="http://schemas.microsoft.com/office/word/2010/wordprocessingShape" mc:Ignorable="w14 w15 w16se w16cid w16 w16cex w16sdtdh wp14">
+<w:document xmlns:wpc="http://schemas.microsoft.com/office/word/2010/wordprocessingCanvas" xmlns:cx="http://schemas.microsoft.com/office/drawing/2014/chartex" xmlns:mc="http://schemas.openxmlformats.org/markup-compatibility/2006" xmlns:o="urn:schemas-microsoft-com:office:office" xmlns:r="http://schemas.openxmlformats.org/officeDocument/2006/relationships" xmlns:m="http://schemas.openxmlformats.org/officeDocument/2006/math" xmlns:v="urn:schemas-microsoft-com:vml" xmlns:wp14="http://schemas.microsoft.com/office/word/2010/wordprocessingDrawing" xmlns:wp="http://schemas.openxmlformats.org/drawingml/2006/wordprocessingDrawing" xmlns:w10="urn:schemas-microsoft-com:office:word" xmlns:w="http://schemas.openxmlformats.org/wordprocessingml/2006/main" xmlns:w14="http://schemas.microsoft.com/office/word/2010/wordml" xmlns:w15="http://schemas.microsoft.com/office/word/2012/wordml" xmlns:w16se="http://schemas.microsoft.com/office/word/2015/wordml/symex" xmlns:wpg="http://schemas.microsoft.com/office/word/2010/wordprocessingGroup" xmlns:wpi="http://schemas.microsoft.com/office/word/2010/wordprocessingInk" xmlns:wne="http://schemas.microsoft.com/office/word/2006/wordml" xmlns:wps="http://schemas.microsoft.com/office/word/2010/wordprocessingShape" mc:Ignorable="w14 w15 w16se wp14">
   <w:body>
     <w:p>
       <w:pPr>
@@ -19,8 +19,8 @@
           <w:lang w:val="es-ES" w:eastAsia="es-ES"/>
         </w:rPr>
         <w:drawing>
-          <wp:inline distT="0" distB="0" distL="0" distR="0" wp14:anchorId="61DA3BD1" wp14:editId="0C35A376">
-            <wp:extent cx="2249144" cy="847725"/>
+          <wp:inline distT="0" distB="0" distL="0" distR="0">
+            <wp:extent cx="2248535" cy="847725"/>
             <wp:effectExtent l="0" t="0" r="0" b="0"/>
             <wp:docPr id="2" name="Imagen 2"/>
             <wp:cNvGraphicFramePr>
@@ -30,13 +30,13 @@
               <a:graphicData uri="http://schemas.openxmlformats.org/drawingml/2006/picture">
                 <pic:pic xmlns:pic="http://schemas.openxmlformats.org/drawingml/2006/picture">
                   <pic:nvPicPr>
-                    <pic:cNvPr id="0" name="Picture 1"/>
+                    <pic:cNvPr id="2" name="Imagen 2"/>
                     <pic:cNvPicPr>
                       <a:picLocks noChangeAspect="1" noChangeArrowheads="1"/>
                     </pic:cNvPicPr>
                   </pic:nvPicPr>
                   <pic:blipFill>
-                    <a:blip r:embed="rId4" cstate="print">
+                    <a:blip r:embed="rId6" cstate="print">
                       <a:extLst>
                         <a:ext uri="{28A0092B-C50C-407E-A947-70E740481C1C}">
                           <a14:useLocalDpi xmlns:a14="http://schemas.microsoft.com/office/drawing/2010/main" val="0"/>
@@ -48,7 +48,7 @@
                       <a:fillRect/>
                     </a:stretch>
                   </pic:blipFill>
-                  <pic:spPr bwMode="auto">
+                  <pic:spPr>
                     <a:xfrm>
                       <a:off x="0" y="0"/>
                       <a:ext cx="2253277" cy="849283"/>
@@ -120,13 +120,7 @@
         <w:rPr>
           <w:rFonts w:ascii="Arial" w:hAnsi="Arial" w:cs="Arial"/>
         </w:rPr>
-        <w:t>5TO. PERITO EN INFORMATICA</w:t>
-      </w:r>
-      <w:r>
-        <w:rPr>
-          <w:rFonts w:ascii="Arial" w:hAnsi="Arial" w:cs="Arial"/>
-        </w:rPr>
-        <w:t xml:space="preserve"> </w:t>
+        <w:t xml:space="preserve">5TO. PERITO EN INFORMATICA </w:t>
       </w:r>
     </w:p>
     <w:p>
@@ -279,7 +273,6 @@
           <w:rFonts w:ascii="Arial" w:hAnsi="Arial" w:cs="Arial"/>
         </w:rPr>
       </w:pPr>
-      <w:proofErr w:type="spellStart"/>
       <w:r>
         <w:rPr>
           <w:rStyle w:val="oypena"/>
@@ -287,37 +280,7 @@
           <w:color w:val="000000"/>
           <w:sz w:val="40"/>
         </w:rPr>
-        <w:t>End</w:t>
-      </w:r>
-      <w:proofErr w:type="spellEnd"/>
-      <w:r>
-        <w:rPr>
-          <w:rStyle w:val="oypena"/>
-          <w:rFonts w:ascii="Arial" w:hAnsi="Arial" w:cs="Arial"/>
-          <w:color w:val="000000"/>
-          <w:sz w:val="40"/>
-        </w:rPr>
-        <w:t xml:space="preserve"> </w:t>
-      </w:r>
-      <w:proofErr w:type="spellStart"/>
-      <w:r>
-        <w:rPr>
-          <w:rStyle w:val="oypena"/>
-          <w:rFonts w:ascii="Arial" w:hAnsi="Arial" w:cs="Arial"/>
-          <w:color w:val="000000"/>
-          <w:sz w:val="40"/>
-        </w:rPr>
-        <w:t>of</w:t>
-      </w:r>
-      <w:proofErr w:type="spellEnd"/>
-      <w:r>
-        <w:rPr>
-          <w:rStyle w:val="oypena"/>
-          <w:rFonts w:ascii="Arial" w:hAnsi="Arial" w:cs="Arial"/>
-          <w:color w:val="000000"/>
-          <w:sz w:val="40"/>
-        </w:rPr>
-        <w:t xml:space="preserve"> Line</w:t>
+        <w:t>End of Line</w:t>
       </w:r>
     </w:p>
     <w:p>
@@ -528,16 +491,7 @@
           <w:b/>
           <w:sz w:val="24"/>
         </w:rPr>
-        <w:t xml:space="preserve">Diego Alejandro </w:t>
-      </w:r>
-      <w:proofErr w:type="spellStart"/>
-      <w:r>
-        <w:rPr>
-          <w:rFonts w:ascii="Arial" w:hAnsi="Arial" w:cs="Arial"/>
-          <w:b/>
-          <w:sz w:val="24"/>
-        </w:rPr>
-        <w:t>Vel</w:t>
+        <w:t>Diego Alejandro Vel</w:t>
       </w:r>
       <w:r>
         <w:rPr>
@@ -546,29 +500,8 @@
           <w:sz w:val="24"/>
           <w:lang w:val="es-ES"/>
         </w:rPr>
-        <w:t>ásquez</w:t>
-      </w:r>
-      <w:proofErr w:type="spellEnd"/>
-      <w:r>
-        <w:rPr>
-          <w:rFonts w:ascii="Arial" w:hAnsi="Arial" w:cs="Arial"/>
-          <w:b/>
-          <w:sz w:val="24"/>
-          <w:lang w:val="es-ES"/>
-        </w:rPr>
-        <w:t xml:space="preserve"> </w:t>
-      </w:r>
-      <w:proofErr w:type="spellStart"/>
-      <w:r>
-        <w:rPr>
-          <w:rFonts w:ascii="Arial" w:hAnsi="Arial" w:cs="Arial"/>
-          <w:b/>
-          <w:sz w:val="24"/>
-          <w:lang w:val="es-ES"/>
-        </w:rPr>
-        <w:t>Cuté</w:t>
-      </w:r>
-      <w:proofErr w:type="spellEnd"/>
+        <w:t>ásquez Cuté</w:t>
+      </w:r>
     </w:p>
     <w:p>
       <w:pPr>
@@ -590,19 +523,7 @@
         <w:rPr>
           <w:rFonts w:ascii="Arial" w:hAnsi="Arial" w:cs="Arial"/>
         </w:rPr>
-        <w:t>2024</w:t>
-      </w:r>
-      <w:r>
-        <w:rPr>
-          <w:rFonts w:ascii="Arial" w:hAnsi="Arial" w:cs="Arial"/>
-        </w:rPr>
-        <w:t>-</w:t>
-      </w:r>
-      <w:r>
-        <w:rPr>
-          <w:rFonts w:ascii="Arial" w:hAnsi="Arial" w:cs="Arial"/>
-        </w:rPr>
-        <w:t>226</w:t>
+        <w:t>2024-226</w:t>
       </w:r>
     </w:p>
     <w:p>
@@ -633,56 +554,7 @@
           <w:rFonts w:ascii="Arial" w:hAnsi="Arial" w:cs="Arial"/>
           <w:sz w:val="24"/>
         </w:rPr>
-        <w:t xml:space="preserve">Guatemala, </w:t>
-      </w:r>
-      <w:r>
-        <w:rPr>
-          <w:rFonts w:ascii="Arial" w:hAnsi="Arial" w:cs="Arial"/>
-          <w:sz w:val="24"/>
-        </w:rPr>
-        <w:t xml:space="preserve">15 </w:t>
-      </w:r>
-      <w:r>
-        <w:rPr>
-          <w:rFonts w:ascii="Arial" w:hAnsi="Arial" w:cs="Arial"/>
-          <w:sz w:val="24"/>
-        </w:rPr>
-        <w:t xml:space="preserve">de </w:t>
-      </w:r>
-      <w:r>
-        <w:rPr>
-          <w:rFonts w:ascii="Arial" w:hAnsi="Arial" w:cs="Arial"/>
-          <w:sz w:val="24"/>
-        </w:rPr>
-        <w:t xml:space="preserve">Julio </w:t>
-      </w:r>
-      <w:r>
-        <w:rPr>
-          <w:rFonts w:ascii="Arial" w:hAnsi="Arial" w:cs="Arial"/>
-          <w:sz w:val="24"/>
-        </w:rPr>
-        <w:t>de 20</w:t>
-      </w:r>
-      <w:r>
-        <w:rPr>
-          <w:rFonts w:ascii="Arial" w:hAnsi="Arial" w:cs="Arial"/>
-          <w:sz w:val="24"/>
-        </w:rPr>
-        <w:t>2</w:t>
-      </w:r>
-      <w:r>
-        <w:rPr>
-          <w:rFonts w:ascii="Arial" w:hAnsi="Arial" w:cs="Arial"/>
-          <w:sz w:val="24"/>
-        </w:rPr>
-        <w:t>5</w:t>
-      </w:r>
-      <w:r>
-        <w:rPr>
-          <w:rFonts w:ascii="Arial" w:hAnsi="Arial" w:cs="Arial"/>
-          <w:sz w:val="24"/>
-        </w:rPr>
-        <w:t>.</w:t>
+        <w:t>Guatemala, 15 de Julio de 2025.</w:t>
       </w:r>
     </w:p>
     <w:p>
@@ -716,6 +588,7 @@
           </w:tcPr>
           <w:p>
             <w:pPr>
+              <w:spacing w:after="0" w:line="240" w:lineRule="auto"/>
               <w:jc w:val="center"/>
               <w:rPr>
                 <w:rFonts w:ascii="Arial" w:eastAsiaTheme="minorHAnsi" w:hAnsi="Arial" w:cs="Arial"/>
@@ -750,6 +623,7 @@
           </w:tcPr>
           <w:p>
             <w:pPr>
+              <w:spacing w:after="0" w:line="240" w:lineRule="auto"/>
               <w:jc w:val="center"/>
               <w:rPr>
                 <w:rFonts w:ascii="Arial" w:eastAsiaTheme="minorHAnsi" w:hAnsi="Arial" w:cs="Arial"/>
@@ -775,6 +649,7 @@
           </w:tcPr>
           <w:p>
             <w:pPr>
+              <w:spacing w:after="0" w:line="240" w:lineRule="auto"/>
               <w:jc w:val="center"/>
               <w:rPr>
                 <w:rFonts w:ascii="Arial" w:eastAsiaTheme="minorHAnsi" w:hAnsi="Arial" w:cs="Arial"/>
@@ -787,15 +662,7 @@
                 <w:rFonts w:ascii="Arial" w:eastAsiaTheme="minorHAnsi" w:hAnsi="Arial" w:cs="Arial"/>
                 <w:sz w:val="24"/>
               </w:rPr>
-              <w:t xml:space="preserve">Diego Alejandro </w:t>
-            </w:r>
-            <w:proofErr w:type="spellStart"/>
-            <w:r>
-              <w:rPr>
-                <w:rFonts w:ascii="Arial" w:eastAsiaTheme="minorHAnsi" w:hAnsi="Arial" w:cs="Arial"/>
-                <w:sz w:val="24"/>
-              </w:rPr>
-              <w:t>Vel</w:t>
+              <w:t>Diego Alejandro Vel</w:t>
             </w:r>
             <w:r>
               <w:rPr>
@@ -803,27 +670,8 @@
                 <w:sz w:val="24"/>
                 <w:lang w:val="es-ES"/>
               </w:rPr>
-              <w:t>ásquez</w:t>
+              <w:t>ásquez Cuté</w:t>
             </w:r>
-            <w:proofErr w:type="spellEnd"/>
-            <w:r>
-              <w:rPr>
-                <w:rFonts w:ascii="Arial" w:eastAsiaTheme="minorHAnsi" w:hAnsi="Arial" w:cs="Arial"/>
-                <w:sz w:val="24"/>
-                <w:lang w:val="es-ES"/>
-              </w:rPr>
-              <w:t xml:space="preserve"> </w:t>
-            </w:r>
-            <w:proofErr w:type="spellStart"/>
-            <w:r>
-              <w:rPr>
-                <w:rFonts w:ascii="Arial" w:eastAsiaTheme="minorHAnsi" w:hAnsi="Arial" w:cs="Arial"/>
-                <w:sz w:val="24"/>
-                <w:lang w:val="es-ES"/>
-              </w:rPr>
-              <w:t>Cuté</w:t>
-            </w:r>
-            <w:proofErr w:type="spellEnd"/>
           </w:p>
         </w:tc>
         <w:tc>
@@ -832,6 +680,7 @@
           </w:tcPr>
           <w:p>
             <w:pPr>
+              <w:spacing w:after="0" w:line="240" w:lineRule="auto"/>
               <w:jc w:val="center"/>
               <w:rPr>
                 <w:rFonts w:ascii="Arial" w:eastAsiaTheme="minorHAnsi" w:hAnsi="Arial" w:cs="Arial"/>
@@ -855,6 +704,7 @@
           </w:tcPr>
           <w:p>
             <w:pPr>
+              <w:spacing w:after="0" w:line="240" w:lineRule="auto"/>
               <w:jc w:val="center"/>
               <w:rPr>
                 <w:rFonts w:ascii="Arial" w:eastAsiaTheme="minorHAnsi" w:hAnsi="Arial" w:cs="Arial"/>
@@ -876,6 +726,7 @@
           </w:tcPr>
           <w:p>
             <w:pPr>
+              <w:spacing w:after="0" w:line="240" w:lineRule="auto"/>
               <w:jc w:val="center"/>
               <w:rPr>
                 <w:rFonts w:ascii="Arial" w:eastAsiaTheme="minorHAnsi" w:hAnsi="Arial" w:cs="Arial"/>
@@ -899,6 +750,7 @@
           </w:tcPr>
           <w:p>
             <w:pPr>
+              <w:spacing w:after="0" w:line="240" w:lineRule="auto"/>
               <w:jc w:val="center"/>
               <w:rPr>
                 <w:rFonts w:ascii="Arial" w:eastAsiaTheme="minorHAnsi" w:hAnsi="Arial" w:cs="Arial"/>
@@ -910,49 +762,8 @@
                 <w:rFonts w:ascii="Arial" w:eastAsiaTheme="minorHAnsi" w:hAnsi="Arial" w:cs="Arial"/>
                 <w:sz w:val="24"/>
               </w:rPr>
-              <w:t xml:space="preserve">Ricardo </w:t>
+              <w:t>Ricardo Andre Marroquin Lopez</w:t>
             </w:r>
-            <w:proofErr w:type="spellStart"/>
-            <w:r>
-              <w:rPr>
-                <w:rFonts w:ascii="Arial" w:eastAsiaTheme="minorHAnsi" w:hAnsi="Arial" w:cs="Arial"/>
-                <w:sz w:val="24"/>
-              </w:rPr>
-              <w:t>Andre</w:t>
-            </w:r>
-            <w:proofErr w:type="spellEnd"/>
-            <w:r>
-              <w:rPr>
-                <w:rFonts w:ascii="Arial" w:eastAsiaTheme="minorHAnsi" w:hAnsi="Arial" w:cs="Arial"/>
-                <w:sz w:val="24"/>
-              </w:rPr>
-              <w:t xml:space="preserve"> </w:t>
-            </w:r>
-            <w:proofErr w:type="spellStart"/>
-            <w:r>
-              <w:rPr>
-                <w:rFonts w:ascii="Arial" w:eastAsiaTheme="minorHAnsi" w:hAnsi="Arial" w:cs="Arial"/>
-                <w:sz w:val="24"/>
-              </w:rPr>
-              <w:t>Marroquin</w:t>
-            </w:r>
-            <w:proofErr w:type="spellEnd"/>
-            <w:r>
-              <w:rPr>
-                <w:rFonts w:ascii="Arial" w:eastAsiaTheme="minorHAnsi" w:hAnsi="Arial" w:cs="Arial"/>
-                <w:sz w:val="24"/>
-              </w:rPr>
-              <w:t xml:space="preserve"> </w:t>
-            </w:r>
-            <w:proofErr w:type="spellStart"/>
-            <w:r>
-              <w:rPr>
-                <w:rFonts w:ascii="Arial" w:eastAsiaTheme="minorHAnsi" w:hAnsi="Arial" w:cs="Arial"/>
-                <w:sz w:val="24"/>
-              </w:rPr>
-              <w:t>Lopez</w:t>
-            </w:r>
-            <w:proofErr w:type="spellEnd"/>
           </w:p>
         </w:tc>
         <w:tc>
@@ -961,6 +772,7 @@
           </w:tcPr>
           <w:p>
             <w:pPr>
+              <w:spacing w:after="0" w:line="240" w:lineRule="auto"/>
               <w:jc w:val="center"/>
               <w:rPr>
                 <w:rFonts w:ascii="Arial" w:eastAsiaTheme="minorHAnsi" w:hAnsi="Arial" w:cs="Arial"/>
@@ -984,6 +796,7 @@
           </w:tcPr>
           <w:p>
             <w:pPr>
+              <w:spacing w:after="0" w:line="240" w:lineRule="auto"/>
               <w:jc w:val="center"/>
               <w:rPr>
                 <w:rFonts w:ascii="Arial" w:eastAsiaTheme="minorHAnsi" w:hAnsi="Arial" w:cs="Arial"/>
@@ -995,23 +808,7 @@
                 <w:rFonts w:ascii="Arial" w:eastAsiaTheme="minorHAnsi" w:hAnsi="Arial" w:cs="Arial"/>
                 <w:sz w:val="24"/>
               </w:rPr>
-              <w:t xml:space="preserve">Rigoberto </w:t>
-            </w:r>
-            <w:proofErr w:type="spellStart"/>
-            <w:r>
-              <w:rPr>
-                <w:rFonts w:ascii="Arial" w:eastAsiaTheme="minorHAnsi" w:hAnsi="Arial" w:cs="Arial"/>
-                <w:sz w:val="24"/>
-              </w:rPr>
-              <w:t>Godinez</w:t>
-            </w:r>
-            <w:proofErr w:type="spellEnd"/>
-            <w:r>
-              <w:rPr>
-                <w:rFonts w:ascii="Arial" w:eastAsiaTheme="minorHAnsi" w:hAnsi="Arial" w:cs="Arial"/>
-                <w:sz w:val="24"/>
-              </w:rPr>
-              <w:t xml:space="preserve"> Fajardo</w:t>
+              <w:t>Rigoberto Godinez Fajardo</w:t>
             </w:r>
           </w:p>
         </w:tc>
@@ -1021,6 +818,7 @@
           </w:tcPr>
           <w:p>
             <w:pPr>
+              <w:spacing w:after="0" w:line="240" w:lineRule="auto"/>
               <w:jc w:val="center"/>
               <w:rPr>
                 <w:rFonts w:ascii="Arial" w:eastAsiaTheme="minorHAnsi" w:hAnsi="Arial" w:cs="Arial"/>
@@ -1045,6 +843,7 @@
           </w:tcPr>
           <w:p>
             <w:pPr>
+              <w:spacing w:after="0" w:line="240" w:lineRule="auto"/>
               <w:jc w:val="center"/>
               <w:rPr>
                 <w:rFonts w:ascii="Arial" w:eastAsiaTheme="minorHAnsi" w:hAnsi="Arial" w:cs="Arial"/>
@@ -1056,23 +855,7 @@
                 <w:rFonts w:ascii="Arial" w:eastAsiaTheme="minorHAnsi" w:hAnsi="Arial" w:cs="Arial"/>
                 <w:sz w:val="24"/>
               </w:rPr>
-              <w:t xml:space="preserve">Dany </w:t>
-            </w:r>
-            <w:proofErr w:type="spellStart"/>
-            <w:r>
-              <w:rPr>
-                <w:rFonts w:ascii="Arial" w:eastAsiaTheme="minorHAnsi" w:hAnsi="Arial" w:cs="Arial"/>
-                <w:sz w:val="24"/>
-              </w:rPr>
-              <w:t>Ixbalanqué</w:t>
-            </w:r>
-            <w:proofErr w:type="spellEnd"/>
-            <w:r>
-              <w:rPr>
-                <w:rFonts w:ascii="Arial" w:eastAsiaTheme="minorHAnsi" w:hAnsi="Arial" w:cs="Arial"/>
-                <w:sz w:val="24"/>
-              </w:rPr>
-              <w:t xml:space="preserve"> Lucas Vicente</w:t>
+              <w:t>Dany Ixbalanqué Lucas Vicente</w:t>
             </w:r>
           </w:p>
         </w:tc>
@@ -1082,6 +865,7 @@
           </w:tcPr>
           <w:p>
             <w:pPr>
+              <w:spacing w:after="0" w:line="240" w:lineRule="auto"/>
               <w:jc w:val="center"/>
               <w:rPr>
                 <w:rFonts w:ascii="Arial" w:eastAsiaTheme="minorHAnsi" w:hAnsi="Arial" w:cs="Arial"/>
@@ -1105,6 +889,7 @@
           </w:tcPr>
           <w:p>
             <w:pPr>
+              <w:spacing w:after="0" w:line="240" w:lineRule="auto"/>
               <w:jc w:val="center"/>
               <w:rPr>
                 <w:rFonts w:ascii="Arial" w:eastAsiaTheme="minorHAnsi" w:hAnsi="Arial" w:cs="Arial"/>
@@ -1116,23 +901,7 @@
                 <w:rFonts w:ascii="Arial" w:eastAsiaTheme="minorHAnsi" w:hAnsi="Arial" w:cs="Arial"/>
                 <w:sz w:val="24"/>
               </w:rPr>
-              <w:t xml:space="preserve">Otto </w:t>
-            </w:r>
-            <w:proofErr w:type="spellStart"/>
-            <w:r>
-              <w:rPr>
-                <w:rFonts w:ascii="Arial" w:eastAsiaTheme="minorHAnsi" w:hAnsi="Arial" w:cs="Arial"/>
-                <w:sz w:val="24"/>
-              </w:rPr>
-              <w:t>Raul</w:t>
-            </w:r>
-            <w:proofErr w:type="spellEnd"/>
-            <w:r>
-              <w:rPr>
-                <w:rFonts w:ascii="Arial" w:eastAsiaTheme="minorHAnsi" w:hAnsi="Arial" w:cs="Arial"/>
-                <w:sz w:val="24"/>
-              </w:rPr>
-              <w:t xml:space="preserve"> Diaz Batres</w:t>
+              <w:t>Otto Raul Diaz Batres</w:t>
             </w:r>
           </w:p>
         </w:tc>
@@ -1142,6 +911,7 @@
           </w:tcPr>
           <w:p>
             <w:pPr>
+              <w:spacing w:after="0" w:line="240" w:lineRule="auto"/>
               <w:jc w:val="center"/>
               <w:rPr>
                 <w:rFonts w:ascii="Arial" w:eastAsiaTheme="minorHAnsi" w:hAnsi="Arial" w:cs="Arial"/>
@@ -1165,6 +935,7 @@
           </w:tcPr>
           <w:p>
             <w:pPr>
+              <w:spacing w:after="0" w:line="240" w:lineRule="auto"/>
               <w:jc w:val="center"/>
               <w:rPr>
                 <w:rFonts w:ascii="Arial" w:eastAsiaTheme="minorHAnsi" w:hAnsi="Arial" w:cs="Arial"/>
@@ -1186,6 +957,7 @@
           </w:tcPr>
           <w:p>
             <w:pPr>
+              <w:spacing w:after="0" w:line="240" w:lineRule="auto"/>
               <w:jc w:val="center"/>
               <w:rPr>
                 <w:rFonts w:ascii="Arial" w:eastAsiaTheme="minorHAnsi" w:hAnsi="Arial" w:cs="Arial"/>
@@ -1209,6 +981,7 @@
           </w:tcPr>
           <w:p>
             <w:pPr>
+              <w:spacing w:after="0" w:line="240" w:lineRule="auto"/>
               <w:jc w:val="center"/>
               <w:rPr>
                 <w:rFonts w:ascii="Arial" w:eastAsiaTheme="minorHAnsi" w:hAnsi="Arial" w:cs="Arial"/>
@@ -1220,23 +993,7 @@
                 <w:rFonts w:ascii="Arial" w:eastAsiaTheme="minorHAnsi" w:hAnsi="Arial" w:cs="Arial"/>
                 <w:sz w:val="24"/>
               </w:rPr>
-              <w:t xml:space="preserve">Isaac </w:t>
-            </w:r>
-            <w:proofErr w:type="spellStart"/>
-            <w:r>
-              <w:rPr>
-                <w:rFonts w:ascii="Arial" w:eastAsiaTheme="minorHAnsi" w:hAnsi="Arial" w:cs="Arial"/>
-                <w:sz w:val="24"/>
-              </w:rPr>
-              <w:t>Tiguilá</w:t>
-            </w:r>
-            <w:proofErr w:type="spellEnd"/>
-            <w:r>
-              <w:rPr>
-                <w:rFonts w:ascii="Arial" w:eastAsiaTheme="minorHAnsi" w:hAnsi="Arial" w:cs="Arial"/>
-                <w:sz w:val="24"/>
-              </w:rPr>
-              <w:t xml:space="preserve"> Véliz</w:t>
+              <w:t>Isaac Tiguilá Véliz</w:t>
             </w:r>
           </w:p>
         </w:tc>
@@ -1246,6 +1003,7 @@
           </w:tcPr>
           <w:p>
             <w:pPr>
+              <w:spacing w:after="0" w:line="240" w:lineRule="auto"/>
               <w:jc w:val="center"/>
               <w:rPr>
                 <w:rFonts w:ascii="Arial" w:eastAsiaTheme="minorHAnsi" w:hAnsi="Arial" w:cs="Arial"/>
@@ -1269,6 +1027,7 @@
           </w:tcPr>
           <w:p>
             <w:pPr>
+              <w:spacing w:after="0" w:line="240" w:lineRule="auto"/>
               <w:jc w:val="center"/>
               <w:rPr>
                 <w:rFonts w:ascii="Arial" w:eastAsiaTheme="minorEastAsia" w:hAnsi="Arial" w:cs="Arial"/>
@@ -1276,52 +1035,14 @@
                 <w:szCs w:val="24"/>
               </w:rPr>
             </w:pPr>
-            <w:proofErr w:type="spellStart"/>
             <w:r>
               <w:rPr>
                 <w:rFonts w:ascii="Arial" w:eastAsiaTheme="minorEastAsia" w:hAnsi="Arial" w:cs="Arial"/>
                 <w:sz w:val="24"/>
                 <w:szCs w:val="24"/>
               </w:rPr>
-              <w:t>Josue</w:t>
+              <w:t>Josue David Sajche Boror</w:t>
             </w:r>
-            <w:proofErr w:type="spellEnd"/>
-            <w:r>
-              <w:rPr>
-                <w:rFonts w:ascii="Arial" w:eastAsiaTheme="minorEastAsia" w:hAnsi="Arial" w:cs="Arial"/>
-                <w:sz w:val="24"/>
-                <w:szCs w:val="24"/>
-              </w:rPr>
-              <w:t xml:space="preserve"> David </w:t>
-            </w:r>
-            <w:proofErr w:type="spellStart"/>
-            <w:r>
-              <w:rPr>
-                <w:rFonts w:ascii="Arial" w:eastAsiaTheme="minorEastAsia" w:hAnsi="Arial" w:cs="Arial"/>
-                <w:sz w:val="24"/>
-                <w:szCs w:val="24"/>
-              </w:rPr>
-              <w:t>Sajche</w:t>
-            </w:r>
-            <w:proofErr w:type="spellEnd"/>
-            <w:r>
-              <w:rPr>
-                <w:rFonts w:ascii="Arial" w:eastAsiaTheme="minorEastAsia" w:hAnsi="Arial" w:cs="Arial"/>
-                <w:sz w:val="24"/>
-                <w:szCs w:val="24"/>
-              </w:rPr>
-              <w:t xml:space="preserve"> </w:t>
-            </w:r>
-            <w:proofErr w:type="spellStart"/>
-            <w:r>
-              <w:rPr>
-                <w:rFonts w:ascii="Arial" w:eastAsiaTheme="minorEastAsia" w:hAnsi="Arial" w:cs="Arial"/>
-                <w:sz w:val="24"/>
-                <w:szCs w:val="24"/>
-              </w:rPr>
-              <w:t>Boror</w:t>
-            </w:r>
-            <w:proofErr w:type="spellEnd"/>
           </w:p>
         </w:tc>
         <w:tc>
@@ -1330,6 +1051,7 @@
           </w:tcPr>
           <w:p>
             <w:pPr>
+              <w:spacing w:after="0" w:line="240" w:lineRule="auto"/>
               <w:jc w:val="center"/>
               <w:rPr>
                 <w:rFonts w:ascii="Arial" w:eastAsiaTheme="minorEastAsia" w:hAnsi="Arial" w:cs="Arial"/>
@@ -1355,6 +1077,7 @@
           </w:tcPr>
           <w:p>
             <w:pPr>
+              <w:spacing w:after="0" w:line="240" w:lineRule="auto"/>
               <w:jc w:val="center"/>
               <w:rPr>
                 <w:rFonts w:ascii="Arial" w:eastAsiaTheme="minorHAnsi" w:hAnsi="Arial" w:cs="Arial"/>
@@ -1366,17 +1089,8 @@
                 <w:rFonts w:ascii="Arial" w:eastAsiaTheme="minorHAnsi" w:hAnsi="Arial" w:cs="Arial"/>
                 <w:sz w:val="24"/>
               </w:rPr>
-              <w:t xml:space="preserve">Francisco Emanuel Milian </w:t>
+              <w:t>Francisco Emanuel Milian Gonzalez</w:t>
             </w:r>
-            <w:proofErr w:type="spellStart"/>
-            <w:r>
-              <w:rPr>
-                <w:rFonts w:ascii="Arial" w:eastAsiaTheme="minorHAnsi" w:hAnsi="Arial" w:cs="Arial"/>
-                <w:sz w:val="24"/>
-              </w:rPr>
-              <w:t>Gonzalez</w:t>
-            </w:r>
-            <w:proofErr w:type="spellEnd"/>
           </w:p>
         </w:tc>
         <w:tc>
@@ -1385,6 +1099,7 @@
           </w:tcPr>
           <w:p>
             <w:pPr>
+              <w:spacing w:after="0" w:line="240" w:lineRule="auto"/>
               <w:jc w:val="center"/>
               <w:rPr>
                 <w:rFonts w:ascii="Arial" w:eastAsiaTheme="minorHAnsi" w:hAnsi="Arial" w:cs="Arial"/>
@@ -1408,6 +1123,7 @@
           </w:tcPr>
           <w:p>
             <w:pPr>
+              <w:spacing w:after="0" w:line="240" w:lineRule="auto"/>
               <w:jc w:val="center"/>
               <w:rPr>
                 <w:rFonts w:ascii="Arial" w:eastAsiaTheme="minorHAnsi" w:hAnsi="Arial" w:cs="Arial"/>
@@ -1429,6 +1145,7 @@
           </w:tcPr>
           <w:p>
             <w:pPr>
+              <w:spacing w:after="0" w:line="240" w:lineRule="auto"/>
               <w:jc w:val="center"/>
               <w:rPr>
                 <w:rFonts w:ascii="Arial" w:eastAsiaTheme="minorHAnsi" w:hAnsi="Arial" w:cs="Arial"/>
@@ -1452,6 +1169,7 @@
           </w:tcPr>
           <w:p>
             <w:pPr>
+              <w:spacing w:after="0" w:line="240" w:lineRule="auto"/>
               <w:jc w:val="center"/>
               <w:rPr>
                 <w:rFonts w:ascii="Arial" w:eastAsiaTheme="minorHAnsi" w:hAnsi="Arial" w:cs="Arial"/>
@@ -1463,17 +1181,8 @@
                 <w:rFonts w:ascii="Arial" w:eastAsiaTheme="minorHAnsi" w:hAnsi="Arial" w:cs="Arial"/>
                 <w:sz w:val="24"/>
               </w:rPr>
-              <w:t xml:space="preserve">David Francisco López </w:t>
+              <w:t>David Francisco López Sicá</w:t>
             </w:r>
-            <w:proofErr w:type="spellStart"/>
-            <w:r>
-              <w:rPr>
-                <w:rFonts w:ascii="Arial" w:eastAsiaTheme="minorHAnsi" w:hAnsi="Arial" w:cs="Arial"/>
-                <w:sz w:val="24"/>
-              </w:rPr>
-              <w:t>Sicá</w:t>
-            </w:r>
-            <w:proofErr w:type="spellEnd"/>
           </w:p>
         </w:tc>
         <w:tc>
@@ -1482,6 +1191,7 @@
           </w:tcPr>
           <w:p>
             <w:pPr>
+              <w:spacing w:after="0" w:line="240" w:lineRule="auto"/>
               <w:jc w:val="center"/>
               <w:rPr>
                 <w:rFonts w:ascii="Arial" w:eastAsiaTheme="minorHAnsi" w:hAnsi="Arial" w:cs="Arial"/>
@@ -1691,13 +1401,7 @@
     </w:p>
     <w:p>
       <w:r>
-        <w:t>HUDV</w:t>
-      </w:r>
-      <w:r>
-        <w:t xml:space="preserve">-001 </w:t>
-      </w:r>
-      <w:r>
-        <w:t>Consulta de fecha</w:t>
+        <w:t>HUDV-001 Consulta de fecha</w:t>
       </w:r>
     </w:p>
     <w:p>
@@ -1717,13 +1421,7 @@
     </w:p>
     <w:p>
       <w:r>
-        <w:t>HUDV-002</w:t>
-      </w:r>
-      <w:r>
-        <w:t xml:space="preserve"> </w:t>
-      </w:r>
-      <w:r>
-        <w:t>Total de una factura</w:t>
+        <w:t>HUDV-002 Total de una factura</w:t>
       </w:r>
     </w:p>
     <w:p>
@@ -1764,13 +1462,7 @@
     <w:p/>
     <w:p>
       <w:r>
-        <w:t>HUDM-00</w:t>
-      </w:r>
-      <w:r>
-        <w:t>4</w:t>
-      </w:r>
-      <w:r>
-        <w:t xml:space="preserve"> Registro de nuevo proveedor</w:t>
+        <w:t>HUDM-004 Registro de nuevo proveedor</w:t>
       </w:r>
     </w:p>
     <w:p>
@@ -1836,33 +1528,12 @@
     <w:p>
       <w:r>
         <w:lastRenderedPageBreak/>
-        <w:t>HU</w:t>
-      </w:r>
-      <w:r>
-        <w:t>RM</w:t>
-      </w:r>
-      <w:r>
-        <w:t>-00</w:t>
-      </w:r>
-      <w:r>
-        <w:t>7</w:t>
-      </w:r>
-      <w:r>
-        <w:t xml:space="preserve"> Registro de nuevo Empleado</w:t>
-      </w:r>
-    </w:p>
-    <w:p>
-      <w:r>
-        <w:t xml:space="preserve">Como: </w:t>
-      </w:r>
-      <w:r>
-        <w:t>Empleado</w:t>
-      </w:r>
-      <w:r>
-        <w:t xml:space="preserve"> del </w:t>
-      </w:r>
-      <w:r>
-        <w:t>área</w:t>
+        <w:t>HURM-007 Registro de nuevo Empleado</w:t>
+      </w:r>
+    </w:p>
+    <w:p>
+      <w:r>
+        <w:t>Como: Empleado del área</w:t>
       </w:r>
       <w:r>
         <w:br/>
@@ -1885,33 +1556,12 @@
     <w:p/>
     <w:p>
       <w:r>
-        <w:t>HU</w:t>
-      </w:r>
-      <w:r>
-        <w:t>RM</w:t>
-      </w:r>
-      <w:r>
-        <w:t>-00</w:t>
-      </w:r>
-      <w:r>
-        <w:t>8</w:t>
-      </w:r>
-      <w:r>
-        <w:t xml:space="preserve"> Consulta de Empleado</w:t>
-      </w:r>
-    </w:p>
-    <w:p>
-      <w:r>
-        <w:t xml:space="preserve">Como: </w:t>
-      </w:r>
-      <w:r>
-        <w:t xml:space="preserve">Empleado </w:t>
-      </w:r>
-      <w:r>
-        <w:t xml:space="preserve">del </w:t>
-      </w:r>
-      <w:r>
-        <w:t>área</w:t>
+        <w:t>HURM-008 Consulta de Empleado</w:t>
+      </w:r>
+    </w:p>
+    <w:p>
+      <w:r>
+        <w:t>Como: Empleado del área</w:t>
       </w:r>
       <w:r>
         <w:br/>
@@ -1925,33 +1575,12 @@
     <w:p/>
     <w:p>
       <w:r>
-        <w:t>HU</w:t>
-      </w:r>
-      <w:r>
-        <w:t>RM</w:t>
-      </w:r>
-      <w:r>
-        <w:t>-00</w:t>
-      </w:r>
-      <w:r>
-        <w:t>9</w:t>
-      </w:r>
-      <w:r>
-        <w:t xml:space="preserve"> Actualización de Datos del Empleado</w:t>
-      </w:r>
-    </w:p>
-    <w:p>
-      <w:r>
-        <w:t xml:space="preserve">Como: </w:t>
-      </w:r>
-      <w:r>
-        <w:t xml:space="preserve">Empleado </w:t>
-      </w:r>
-      <w:r>
-        <w:t xml:space="preserve">del </w:t>
-      </w:r>
-      <w:r>
-        <w:t>área</w:t>
+        <w:t>HURM-009 Actualización de Datos del Empleado</w:t>
+      </w:r>
+    </w:p>
+    <w:p>
+      <w:r>
+        <w:t>Como: Empleado del área</w:t>
       </w:r>
       <w:r>
         <w:br/>
@@ -1959,36 +1588,13 @@
       </w:r>
       <w:r>
         <w:br/>
-        <w:t xml:space="preserve">Para: Mantener la información del </w:t>
-      </w:r>
-      <w:proofErr w:type="spellStart"/>
-      <w:r>
-        <w:t>personal</w:t>
-      </w:r>
-      <w:proofErr w:type="spellEnd"/>
-      <w:r>
-        <w:t xml:space="preserve"> siempre actualizada</w:t>
+        <w:t>Para: Mantener la información del personal siempre actualizada</w:t>
       </w:r>
     </w:p>
     <w:p/>
     <w:p>
       <w:r>
-        <w:t>HU</w:t>
-      </w:r>
-      <w:r>
-        <w:t>DL</w:t>
-      </w:r>
-      <w:r>
-        <w:t>-0</w:t>
-      </w:r>
-      <w:r>
-        <w:t>10</w:t>
-      </w:r>
-      <w:r>
-        <w:t xml:space="preserve"> </w:t>
-      </w:r>
-      <w:r>
-        <w:t>Consulta de Datos de los clientes</w:t>
+        <w:t>HUDL-010 Consulta de Datos de los clientes</w:t>
       </w:r>
     </w:p>
     <w:p>
@@ -1998,13 +1604,7 @@
     </w:p>
     <w:p>
       <w:r>
-        <w:t xml:space="preserve">Quiero: </w:t>
-      </w:r>
-      <w:r>
-        <w:t>Consultar</w:t>
-      </w:r>
-      <w:r>
-        <w:t xml:space="preserve"> el inventario completo de todos los vehículos, incluyendo el estado del vehículo si esta (disponible, reservado).</w:t>
+        <w:t>Quiero: Consultar el inventario completo de todos los vehículos, incluyendo el estado del vehículo si esta (disponible, reservado).</w:t>
       </w:r>
     </w:p>
     <w:p>
@@ -2019,22 +1619,7 @@
         </w:rPr>
       </w:pPr>
       <w:r>
-        <w:t>HU</w:t>
-      </w:r>
-      <w:r>
-        <w:t>DL</w:t>
-      </w:r>
-      <w:r>
-        <w:t>-0</w:t>
-      </w:r>
-      <w:r>
-        <w:t>11</w:t>
-      </w:r>
-      <w:r>
-        <w:t xml:space="preserve"> </w:t>
-      </w:r>
-      <w:r>
-        <w:t>Registro de datos de los clientes</w:t>
+        <w:t>HUDL-011 Registro de datos de los clientes</w:t>
       </w:r>
     </w:p>
     <w:p>
@@ -2054,25 +1639,7 @@
     </w:p>
     <w:p>
       <w:r>
-        <w:t>HU</w:t>
-      </w:r>
-      <w:r>
-        <w:t>DL</w:t>
-      </w:r>
-      <w:r>
-        <w:t>-0</w:t>
-      </w:r>
-      <w:r>
-        <w:t>1</w:t>
-      </w:r>
-      <w:r>
-        <w:t>2</w:t>
-      </w:r>
-      <w:r>
-        <w:t xml:space="preserve"> </w:t>
-      </w:r>
-      <w:r>
-        <w:t>Generador de reportes detallados</w:t>
+        <w:t>HUDL-012 Generador de reportes detallados</w:t>
       </w:r>
     </w:p>
     <w:p>
@@ -2110,17 +1677,8 @@
           <w:sz w:val="20"/>
           <w:szCs w:val="20"/>
         </w:rPr>
-        <w:t xml:space="preserve">HUOD-013 Reserva </w:t>
-      </w:r>
-      <w:proofErr w:type="spellStart"/>
-      <w:r>
-        <w:rPr>
-          <w:sz w:val="20"/>
-          <w:szCs w:val="20"/>
-        </w:rPr>
-        <w:t>Rapida</w:t>
-      </w:r>
-      <w:proofErr w:type="spellEnd"/>
+        <w:t>HUOD-013 Reserva Rapida</w:t>
+      </w:r>
     </w:p>
     <w:p>
       <w:pPr>
@@ -2225,14 +1783,7 @@
           <w:sz w:val="20"/>
           <w:szCs w:val="20"/>
         </w:rPr>
-        <w:t xml:space="preserve">Para: </w:t>
-      </w:r>
-      <w:r>
-        <w:rPr>
-          <w:sz w:val="20"/>
-          <w:szCs w:val="20"/>
-        </w:rPr>
-        <w:t>pueda encontrar fácilmente el más cercano a mí, ver su información de contacto y comunicarme si me interesa.</w:t>
+        <w:t>Para: pueda encontrar fácilmente el más cercano a mí, ver su información de contacto y comunicarme si me interesa.</w:t>
       </w:r>
     </w:p>
     <w:p>
@@ -2286,64 +1837,22 @@
           <w:sz w:val="20"/>
           <w:szCs w:val="20"/>
         </w:rPr>
-        <w:t xml:space="preserve">Quiero: </w:t>
-      </w:r>
-      <w:r>
-        <w:rPr>
-          <w:sz w:val="20"/>
-          <w:szCs w:val="20"/>
-        </w:rPr>
-        <w:t xml:space="preserve">poder enviar un mensaje directamente a la sucursal </w:t>
-      </w:r>
-      <w:r>
-        <w:rPr>
-          <w:sz w:val="20"/>
-          <w:szCs w:val="20"/>
-        </w:rPr>
-        <w:t xml:space="preserve">especifica </w:t>
-      </w:r>
-      <w:r>
-        <w:rPr>
-          <w:sz w:val="20"/>
-          <w:szCs w:val="20"/>
-        </w:rPr>
-        <w:t>que me interesa</w:t>
-      </w:r>
-      <w:r>
-        <w:rPr>
-          <w:sz w:val="20"/>
-          <w:szCs w:val="20"/>
-        </w:rPr>
-        <w:t>.</w:t>
-      </w:r>
-    </w:p>
-    <w:p>
-      <w:pPr>
-        <w:rPr>
-          <w:sz w:val="20"/>
-          <w:szCs w:val="20"/>
-        </w:rPr>
-      </w:pPr>
-      <w:r>
-        <w:rPr>
-          <w:sz w:val="20"/>
-          <w:szCs w:val="20"/>
-        </w:rPr>
-        <w:t xml:space="preserve">Para: que un asesor </w:t>
-      </w:r>
-      <w:r>
-        <w:rPr>
-          <w:sz w:val="20"/>
-          <w:szCs w:val="20"/>
-        </w:rPr>
-        <w:t>me responda mis dudas sin tener que hacer una llamada</w:t>
-      </w:r>
-      <w:r>
-        <w:rPr>
-          <w:sz w:val="20"/>
-          <w:szCs w:val="20"/>
-        </w:rPr>
-        <w:t>.</w:t>
+        <w:t>Quiero: poder enviar un mensaje directamente a la sucursal especifica que me interesa.</w:t>
+      </w:r>
+    </w:p>
+    <w:p>
+      <w:pPr>
+        <w:rPr>
+          <w:sz w:val="20"/>
+          <w:szCs w:val="20"/>
+        </w:rPr>
+      </w:pPr>
+      <w:r>
+        <w:rPr>
+          <w:sz w:val="20"/>
+          <w:szCs w:val="20"/>
+        </w:rPr>
+        <w:t>Para: que un asesor me responda mis dudas sin tener que hacer una llamada.</w:t>
       </w:r>
       <w:r>
         <w:rPr>
@@ -2373,21 +1882,7 @@
           <w:sz w:val="20"/>
           <w:szCs w:val="20"/>
         </w:rPr>
-        <w:t>HUCN-0</w:t>
-      </w:r>
-      <w:r>
-        <w:rPr>
-          <w:sz w:val="20"/>
-          <w:szCs w:val="20"/>
-        </w:rPr>
-        <w:t>16</w:t>
-      </w:r>
-      <w:r>
-        <w:rPr>
-          <w:sz w:val="20"/>
-          <w:szCs w:val="20"/>
-        </w:rPr>
-        <w:t xml:space="preserve"> Ver los tipos de Membresías</w:t>
+        <w:t>HUCN-016 Ver los tipos de Membresías</w:t>
       </w:r>
     </w:p>
     <w:p>
@@ -2432,60 +1927,30 @@
           <w:sz w:val="20"/>
           <w:szCs w:val="20"/>
         </w:rPr>
-        <w:t xml:space="preserve">Para: Para que el cliente se interese </w:t>
-      </w:r>
-      <w:proofErr w:type="spellStart"/>
-      <w:r>
-        <w:rPr>
-          <w:sz w:val="20"/>
-          <w:szCs w:val="20"/>
-        </w:rPr>
-        <w:t>mas</w:t>
-      </w:r>
-      <w:proofErr w:type="spellEnd"/>
-      <w:r>
-        <w:rPr>
-          <w:sz w:val="20"/>
-          <w:szCs w:val="20"/>
-        </w:rPr>
-        <w:t xml:space="preserve"> en las membresías.</w:t>
-      </w:r>
-    </w:p>
-    <w:p>
-      <w:pPr>
-        <w:rPr>
-          <w:sz w:val="20"/>
-          <w:szCs w:val="20"/>
-        </w:rPr>
-      </w:pPr>
-    </w:p>
-    <w:p>
-      <w:pPr>
-        <w:rPr>
-          <w:sz w:val="20"/>
-          <w:szCs w:val="20"/>
-        </w:rPr>
-      </w:pPr>
-      <w:r>
-        <w:rPr>
-          <w:sz w:val="20"/>
-          <w:szCs w:val="20"/>
-        </w:rPr>
-        <w:t>HUCN-0</w:t>
-      </w:r>
-      <w:r>
-        <w:rPr>
-          <w:sz w:val="20"/>
-          <w:szCs w:val="20"/>
-        </w:rPr>
-        <w:t>17</w:t>
-      </w:r>
-      <w:r>
-        <w:rPr>
-          <w:sz w:val="20"/>
-          <w:szCs w:val="20"/>
-        </w:rPr>
-        <w:t xml:space="preserve"> Gestionar las mensualidades</w:t>
+        <w:t>Para: Para que el cliente se interese mas en las membresías.</w:t>
+      </w:r>
+    </w:p>
+    <w:p>
+      <w:pPr>
+        <w:rPr>
+          <w:sz w:val="20"/>
+          <w:szCs w:val="20"/>
+        </w:rPr>
+      </w:pPr>
+    </w:p>
+    <w:p>
+      <w:pPr>
+        <w:rPr>
+          <w:sz w:val="20"/>
+          <w:szCs w:val="20"/>
+        </w:rPr>
+      </w:pPr>
+      <w:r>
+        <w:rPr>
+          <w:sz w:val="20"/>
+          <w:szCs w:val="20"/>
+        </w:rPr>
+        <w:t>HUCN-017 Gestionar las mensualidades</w:t>
       </w:r>
     </w:p>
     <w:p>
@@ -2515,21 +1980,7 @@
           <w:sz w:val="20"/>
           <w:szCs w:val="20"/>
         </w:rPr>
-        <w:t>Quiero: Tener un reporte de la</w:t>
-      </w:r>
-      <w:r>
-        <w:rPr>
-          <w:sz w:val="20"/>
-          <w:szCs w:val="20"/>
-        </w:rPr>
-        <w:t>s</w:t>
-      </w:r>
-      <w:r>
-        <w:rPr>
-          <w:sz w:val="20"/>
-          <w:szCs w:val="20"/>
-        </w:rPr>
-        <w:t xml:space="preserve"> mensualidades.</w:t>
+        <w:t>Quiero: Tener un reporte de las mensualidades.</w:t>
       </w:r>
     </w:p>
     <w:p>
@@ -2567,21 +2018,7 @@
           <w:sz w:val="20"/>
           <w:szCs w:val="20"/>
         </w:rPr>
-        <w:t>HUCN-0</w:t>
-      </w:r>
-      <w:r>
-        <w:rPr>
-          <w:sz w:val="20"/>
-          <w:szCs w:val="20"/>
-        </w:rPr>
-        <w:t>18</w:t>
-      </w:r>
-      <w:r>
-        <w:rPr>
-          <w:sz w:val="20"/>
-          <w:szCs w:val="20"/>
-        </w:rPr>
-        <w:t xml:space="preserve"> Recordatorio para los pagos</w:t>
+        <w:t>HUCN-018 Recordatorio para los pagos</w:t>
       </w:r>
     </w:p>
     <w:p>
@@ -2647,25 +2084,7 @@
           <w:lang w:eastAsia="es-GT"/>
         </w:rPr>
         <w:lastRenderedPageBreak/>
-        <w:t>HUIT-0</w:t>
-      </w:r>
-      <w:r>
-        <w:rPr>
-          <w:rFonts w:eastAsia="Times New Roman" w:cstheme="minorHAnsi"/>
-          <w:sz w:val="20"/>
-          <w:szCs w:val="20"/>
-          <w:lang w:eastAsia="es-GT"/>
-        </w:rPr>
-        <w:t>19</w:t>
-      </w:r>
-      <w:r>
-        <w:rPr>
-          <w:rFonts w:eastAsia="Times New Roman" w:cstheme="minorHAnsi"/>
-          <w:sz w:val="20"/>
-          <w:szCs w:val="20"/>
-          <w:lang w:eastAsia="es-GT"/>
-        </w:rPr>
-        <w:t xml:space="preserve"> Visualización de publicidad activa</w:t>
+        <w:t>HUIT-019 Visualización de publicidad activa</w:t>
       </w:r>
       <w:r>
         <w:rPr>
@@ -2715,25 +2134,7 @@
           <w:szCs w:val="20"/>
           <w:lang w:eastAsia="es-GT"/>
         </w:rPr>
-        <w:t>HUIT-0</w:t>
-      </w:r>
-      <w:r>
-        <w:rPr>
-          <w:rFonts w:eastAsia="Times New Roman" w:cstheme="minorHAnsi"/>
-          <w:sz w:val="20"/>
-          <w:szCs w:val="20"/>
-          <w:lang w:eastAsia="es-GT"/>
-        </w:rPr>
-        <w:t>20</w:t>
-      </w:r>
-      <w:r>
-        <w:rPr>
-          <w:rFonts w:eastAsia="Times New Roman" w:cstheme="minorHAnsi"/>
-          <w:sz w:val="20"/>
-          <w:szCs w:val="20"/>
-          <w:lang w:eastAsia="es-GT"/>
-        </w:rPr>
-        <w:t xml:space="preserve"> Clasificación de publicidad por tipo</w:t>
+        <w:t>HUIT-020 Clasificación de publicidad por tipo</w:t>
       </w:r>
       <w:r>
         <w:rPr>
@@ -2783,25 +2184,7 @@
           <w:szCs w:val="20"/>
           <w:lang w:eastAsia="es-GT"/>
         </w:rPr>
-        <w:t>HUIT-</w:t>
-      </w:r>
-      <w:r>
-        <w:rPr>
-          <w:rFonts w:eastAsia="Times New Roman" w:cstheme="minorHAnsi"/>
-          <w:sz w:val="20"/>
-          <w:szCs w:val="20"/>
-          <w:lang w:eastAsia="es-GT"/>
-        </w:rPr>
-        <w:t>021</w:t>
-      </w:r>
-      <w:r>
-        <w:rPr>
-          <w:rFonts w:eastAsia="Times New Roman" w:cstheme="minorHAnsi"/>
-          <w:sz w:val="20"/>
-          <w:szCs w:val="20"/>
-          <w:lang w:eastAsia="es-GT"/>
-        </w:rPr>
-        <w:t xml:space="preserve"> Subir publicidad sencilla</w:t>
+        <w:t>HUIT-021 Subir publicidad sencilla</w:t>
       </w:r>
       <w:r>
         <w:rPr>
@@ -2838,7 +2221,7 @@
       <w:pPr>
         <w:spacing w:before="100" w:beforeAutospacing="1" w:after="100" w:afterAutospacing="1" w:line="360" w:lineRule="auto"/>
         <w:rPr>
-          <w:rFonts w:eastAsia="Times New Roman" w:cstheme="minorHAnsi"/>
+          <w:rFonts w:eastAsia="Times New Roman"/>
           <w:sz w:val="20"/>
           <w:szCs w:val="20"/>
           <w:lang w:eastAsia="es-GT"/>
@@ -2847,17 +2230,931 @@
     </w:p>
     <w:p>
       <w:pPr>
-        <w:rPr>
-          <w:sz w:val="20"/>
-          <w:szCs w:val="20"/>
-        </w:rPr>
-      </w:pPr>
+        <w:spacing w:beforeAutospacing="1" w:afterAutospacing="1" w:line="360" w:lineRule="auto"/>
+        <w:rPr>
+          <w:rFonts w:eastAsia="Times New Roman"/>
+          <w:sz w:val="20"/>
+          <w:szCs w:val="20"/>
+          <w:lang w:eastAsia="es-GT"/>
+        </w:rPr>
+      </w:pPr>
+    </w:p>
+    <w:p>
+      <w:pPr>
+        <w:spacing w:beforeAutospacing="1" w:afterAutospacing="1" w:line="360" w:lineRule="auto"/>
+        <w:rPr>
+          <w:rFonts w:eastAsia="Times New Roman"/>
+          <w:sz w:val="20"/>
+          <w:szCs w:val="20"/>
+          <w:lang w:eastAsia="es-GT"/>
+        </w:rPr>
+      </w:pPr>
+      <w:r>
+        <w:rPr>
+          <w:rFonts w:eastAsia="Times New Roman"/>
+          <w:sz w:val="20"/>
+          <w:szCs w:val="20"/>
+          <w:lang w:eastAsia="es-GT"/>
+        </w:rPr>
+        <w:t xml:space="preserve">HOJS-022 Registros cliente </w:t>
+      </w:r>
+    </w:p>
+    <w:p>
+      <w:pPr>
+        <w:spacing w:beforeAutospacing="1" w:afterAutospacing="1" w:line="360" w:lineRule="auto"/>
+      </w:pPr>
+      <w:r>
+        <w:rPr>
+          <w:rFonts w:eastAsia="Times New Roman"/>
+          <w:sz w:val="20"/>
+          <w:szCs w:val="20"/>
+          <w:lang w:eastAsia="es-GT"/>
+        </w:rPr>
+        <w:t xml:space="preserve">Como: Desarrollador </w:t>
+      </w:r>
+    </w:p>
+    <w:p>
+      <w:pPr>
+        <w:spacing w:beforeAutospacing="1" w:afterAutospacing="1" w:line="360" w:lineRule="auto"/>
+      </w:pPr>
+      <w:r>
+        <w:rPr>
+          <w:rFonts w:eastAsia="Times New Roman"/>
+          <w:sz w:val="20"/>
+          <w:szCs w:val="20"/>
+          <w:lang w:eastAsia="es-GT"/>
+        </w:rPr>
+        <w:t xml:space="preserve">Quiero: poder almacenar los datos de los clientes </w:t>
+      </w:r>
+    </w:p>
+    <w:p>
+      <w:pPr>
+        <w:spacing w:beforeAutospacing="1" w:afterAutospacing="1" w:line="360" w:lineRule="auto"/>
+      </w:pPr>
+      <w:r>
+        <w:rPr>
+          <w:rFonts w:eastAsia="Times New Roman"/>
+          <w:sz w:val="20"/>
+          <w:szCs w:val="20"/>
+          <w:lang w:eastAsia="es-GT"/>
+        </w:rPr>
+        <w:t>Para: llevar un registro de sus compras y datos.</w:t>
+      </w:r>
+    </w:p>
+    <w:p>
+      <w:pPr>
+        <w:rPr>
+          <w:sz w:val="20"/>
+          <w:szCs w:val="20"/>
+        </w:rPr>
+      </w:pPr>
+    </w:p>
+    <w:p>
+      <w:r>
+        <w:t>HUJS-023 Servicios de clientes</w:t>
+      </w:r>
+    </w:p>
+    <w:p>
+      <w:r>
+        <w:t xml:space="preserve">Como: Desarrollador </w:t>
+      </w:r>
+    </w:p>
+    <w:p>
+      <w:r>
+        <w:t>Quiero: ofrecer a los clientes membrecías apropiadas para sus necesidades</w:t>
+      </w:r>
+    </w:p>
+    <w:p>
+      <w:r>
+        <w:t>Para: poder mejorar los servicios y la retención de clientes en el concesionario.</w:t>
+      </w:r>
     </w:p>
     <w:p/>
+    <w:p>
+      <w:r>
+        <w:t>HUJS 024 Auditoría de clientes</w:t>
+      </w:r>
+    </w:p>
+    <w:p>
+      <w:r>
+        <w:t>Como: Desarrollador</w:t>
+      </w:r>
+    </w:p>
+    <w:p>
+      <w:r>
+        <w:t xml:space="preserve">Quiero: poder consultar el historial de cambios hechos a los datos de un cliente </w:t>
+      </w:r>
+    </w:p>
+    <w:p>
+      <w:r>
+        <w:lastRenderedPageBreak/>
+        <w:t>Para: poder llevar un control de cualquier cambio y modificación.</w:t>
+      </w:r>
+    </w:p>
     <w:p/>
+    <w:p>
+      <w:r>
+        <w:t>HULA-025 Registro de nuevo Taller</w:t>
+      </w:r>
+    </w:p>
+    <w:p>
+      <w:r>
+        <w:t>Como: Empleado del área</w:t>
+      </w:r>
+    </w:p>
+    <w:p>
+      <w:r>
+        <w:t>Quiero: Registrar o agregar los datos de un nuevo taller al sistema</w:t>
+      </w:r>
+    </w:p>
+    <w:p>
+      <w:r>
+        <w:t>Para: Tenerlo disponible para asignarlo a reparaciones o mantenimientos de vehículos</w:t>
+      </w:r>
+    </w:p>
+    <w:p>
+      <w:r>
+        <w:t>HULA-026 Actualización de datos del Taller</w:t>
+      </w:r>
+    </w:p>
+    <w:p>
+      <w:r>
+        <w:t>Como: Empleado del área</w:t>
+      </w:r>
+    </w:p>
+    <w:p>
+      <w:r>
+        <w:t>Quiero: Editar o actualizar la información de un taller ya registrado (como herramientas, repuestos o ubicación)</w:t>
+      </w:r>
+    </w:p>
+    <w:p>
+      <w:r>
+        <w:t>Para: Mantener la información actualizada para una mejor gestión del taller y sus recursos</w:t>
+      </w:r>
+    </w:p>
     <w:p/>
+    <w:p>
+      <w:r>
+        <w:t>HULA-027 Consulta de estado de carro en el Taller</w:t>
+      </w:r>
+    </w:p>
+    <w:p>
+      <w:r>
+        <w:t>Como: Empleado del área</w:t>
+      </w:r>
+    </w:p>
+    <w:p>
+      <w:r>
+        <w:t>Quiero: Consultar el estado del carro en el taller (estadocarro) y los repuestos disponibles</w:t>
+      </w:r>
+    </w:p>
+    <w:p>
+      <w:r>
+        <w:t>Para: Informar al cliente sobre el avance de la reparación y verificar disponibilidad de repuestos</w:t>
+      </w:r>
+    </w:p>
     <w:p/>
+    <w:p>
+      <w:pPr>
+        <w:spacing w:line="360" w:lineRule="auto"/>
+        <w:rPr>
+          <w:rFonts w:ascii="Calibri" w:eastAsia="SimSun" w:hAnsi="Calibri" w:cs="Calibri"/>
+        </w:rPr>
+      </w:pPr>
+      <w:r>
+        <w:rPr>
+          <w:rFonts w:ascii="Calibri" w:eastAsia="SimSun" w:hAnsi="Calibri" w:cs="Calibri"/>
+        </w:rPr>
+        <w:t>HUFM-0</w:t>
+      </w:r>
+      <w:r>
+        <w:rPr>
+          <w:rFonts w:ascii="Calibri" w:eastAsia="SimSun" w:hAnsi="Calibri" w:cs="Calibri"/>
+          <w:lang w:val="es-MX"/>
+        </w:rPr>
+        <w:t xml:space="preserve">28 </w:t>
+      </w:r>
+      <w:r>
+        <w:rPr>
+          <w:rFonts w:ascii="Calibri" w:eastAsia="SimSun" w:hAnsi="Calibri" w:cs="Calibri"/>
+        </w:rPr>
+        <w:t>Ver modelo del carro</w:t>
+      </w:r>
+      <w:r>
+        <w:rPr>
+          <w:rFonts w:ascii="Calibri" w:eastAsia="SimSun" w:hAnsi="Calibri" w:cs="Calibri"/>
+        </w:rPr>
+        <w:br/>
+        <w:t>Como: Comprador de un carro usado</w:t>
+      </w:r>
+      <w:r>
+        <w:rPr>
+          <w:rFonts w:ascii="Calibri" w:eastAsia="SimSun" w:hAnsi="Calibri" w:cs="Calibri"/>
+        </w:rPr>
+        <w:br/>
+        <w:t>Quiero: Ver claramente el modelo del carro antes de contactarme con el vendedor</w:t>
+      </w:r>
+      <w:r>
+        <w:rPr>
+          <w:rFonts w:ascii="Calibri" w:eastAsia="SimSun" w:hAnsi="Calibri" w:cs="Calibri"/>
+        </w:rPr>
+        <w:br/>
+        <w:t>Para: Asegurarme de que se ajusta a mis necesidades y comparar fácilmente con otros modelos similares</w:t>
+      </w:r>
+    </w:p>
+    <w:p>
+      <w:pPr>
+        <w:spacing w:line="360" w:lineRule="auto"/>
+        <w:rPr>
+          <w:rFonts w:ascii="Calibri" w:eastAsia="SimSun" w:hAnsi="Calibri" w:cs="Calibri"/>
+        </w:rPr>
+      </w:pPr>
+    </w:p>
+    <w:p>
+      <w:pPr>
+        <w:spacing w:line="360" w:lineRule="auto"/>
+        <w:rPr>
+          <w:rFonts w:ascii="Calibri" w:eastAsia="SimSun" w:hAnsi="Calibri" w:cs="Calibri"/>
+          <w:sz w:val="24"/>
+          <w:szCs w:val="24"/>
+        </w:rPr>
+      </w:pPr>
+      <w:r>
+        <w:rPr>
+          <w:rFonts w:ascii="Calibri" w:eastAsia="SimSun" w:hAnsi="Calibri" w:cs="Calibri"/>
+          <w:sz w:val="24"/>
+          <w:szCs w:val="24"/>
+        </w:rPr>
+        <w:t>HUFM-0</w:t>
+      </w:r>
+      <w:r>
+        <w:rPr>
+          <w:rFonts w:ascii="Calibri" w:eastAsia="SimSun" w:hAnsi="Calibri" w:cs="Calibri"/>
+          <w:sz w:val="24"/>
+          <w:szCs w:val="24"/>
+          <w:lang w:val="es-MX"/>
+        </w:rPr>
+        <w:t>29</w:t>
+      </w:r>
+      <w:r>
+        <w:rPr>
+          <w:rFonts w:ascii="Calibri" w:eastAsia="SimSun" w:hAnsi="Calibri" w:cs="Calibri"/>
+          <w:sz w:val="24"/>
+          <w:szCs w:val="24"/>
+        </w:rPr>
+        <w:t xml:space="preserve"> Registrar año del carro</w:t>
+      </w:r>
+      <w:r>
+        <w:rPr>
+          <w:rFonts w:ascii="Calibri" w:eastAsia="SimSun" w:hAnsi="Calibri" w:cs="Calibri"/>
+          <w:sz w:val="24"/>
+          <w:szCs w:val="24"/>
+        </w:rPr>
+        <w:br/>
+        <w:t>Como: Vendedor de carros</w:t>
+      </w:r>
+      <w:r>
+        <w:rPr>
+          <w:rFonts w:ascii="Calibri" w:eastAsia="SimSun" w:hAnsi="Calibri" w:cs="Calibri"/>
+          <w:sz w:val="24"/>
+          <w:szCs w:val="24"/>
+        </w:rPr>
+        <w:br/>
+        <w:t>Quiero: Registrar el año del carro de forma obligatoria al publicarlo</w:t>
+      </w:r>
+      <w:r>
+        <w:rPr>
+          <w:rFonts w:ascii="Calibri" w:eastAsia="SimSun" w:hAnsi="Calibri" w:cs="Calibri"/>
+          <w:sz w:val="24"/>
+          <w:szCs w:val="24"/>
+        </w:rPr>
+        <w:br/>
+        <w:t>Para: Que los compradores sepan cuánta antigüedad tiene el vehículo y evitar malentendidos</w:t>
+      </w:r>
+    </w:p>
+    <w:p>
+      <w:pPr>
+        <w:spacing w:line="360" w:lineRule="auto"/>
+        <w:rPr>
+          <w:rFonts w:ascii="Calibri" w:eastAsia="SimSun" w:hAnsi="Calibri" w:cs="Calibri"/>
+          <w:sz w:val="24"/>
+          <w:szCs w:val="24"/>
+        </w:rPr>
+      </w:pPr>
+    </w:p>
+    <w:p>
+      <w:pPr>
+        <w:spacing w:line="360" w:lineRule="auto"/>
+        <w:rPr>
+          <w:rFonts w:ascii="Calibri" w:eastAsia="SimSun" w:hAnsi="Calibri" w:cs="Calibri"/>
+        </w:rPr>
+      </w:pPr>
+      <w:r>
+        <w:rPr>
+          <w:rFonts w:ascii="Calibri" w:eastAsia="SimSun" w:hAnsi="Calibri" w:cs="Calibri"/>
+        </w:rPr>
+        <w:lastRenderedPageBreak/>
+        <w:t>HUFM-0</w:t>
+      </w:r>
+      <w:r>
+        <w:rPr>
+          <w:rFonts w:ascii="Calibri" w:eastAsia="SimSun" w:hAnsi="Calibri" w:cs="Calibri"/>
+          <w:lang w:val="es-MX"/>
+        </w:rPr>
+        <w:t>30</w:t>
+      </w:r>
+      <w:r>
+        <w:rPr>
+          <w:rFonts w:ascii="Calibri" w:eastAsia="SimSun" w:hAnsi="Calibri" w:cs="Calibri"/>
+        </w:rPr>
+        <w:t xml:space="preserve"> Acceder a la marca del carro</w:t>
+      </w:r>
+      <w:r>
+        <w:rPr>
+          <w:rFonts w:ascii="Calibri" w:eastAsia="SimSun" w:hAnsi="Calibri" w:cs="Calibri"/>
+        </w:rPr>
+        <w:br/>
+        <w:t>Como: Mecánico del concesionario</w:t>
+      </w:r>
+      <w:r>
+        <w:rPr>
+          <w:rFonts w:ascii="Calibri" w:eastAsia="SimSun" w:hAnsi="Calibri" w:cs="Calibri"/>
+        </w:rPr>
+        <w:br/>
+        <w:t>Quiero: Acceder rápidamente a la marca del carro cuando lo recibo en el taller</w:t>
+      </w:r>
+      <w:r>
+        <w:rPr>
+          <w:rFonts w:ascii="Calibri" w:eastAsia="SimSun" w:hAnsi="Calibri" w:cs="Calibri"/>
+        </w:rPr>
+        <w:br/>
+        <w:t>Para: Consultar los manuales y procedimientos específicos según el fabricante</w:t>
+      </w:r>
+    </w:p>
+    <w:p>
+      <w:pPr>
+        <w:spacing w:line="360" w:lineRule="auto"/>
+        <w:rPr>
+          <w:rFonts w:ascii="Calibri" w:eastAsia="SimSun" w:hAnsi="Calibri" w:cs="Calibri"/>
+        </w:rPr>
+      </w:pPr>
+    </w:p>
+    <w:p>
+      <w:pPr>
+        <w:spacing w:line="360" w:lineRule="auto"/>
+        <w:rPr>
+          <w:rFonts w:ascii="Calibri" w:eastAsia="SimSun" w:hAnsi="Calibri" w:cs="Calibri"/>
+        </w:rPr>
+      </w:pPr>
+      <w:r>
+        <w:rPr>
+          <w:rFonts w:ascii="Calibri" w:eastAsia="SimSun" w:hAnsi="Calibri" w:cs="Calibri"/>
+        </w:rPr>
+        <w:t>HUDL-031</w:t>
+      </w:r>
+      <w:r>
+        <w:rPr>
+          <w:rFonts w:ascii="Calibri" w:eastAsia="SimSun" w:hAnsi="Calibri" w:cs="Calibri"/>
+        </w:rPr>
+        <w:t xml:space="preserve"> Registrar servicio nuevo</w:t>
+      </w:r>
+    </w:p>
+    <w:p>
+      <w:pPr>
+        <w:spacing w:line="360" w:lineRule="auto"/>
+        <w:rPr>
+          <w:rFonts w:ascii="Calibri" w:eastAsia="SimSun" w:hAnsi="Calibri" w:cs="Calibri"/>
+        </w:rPr>
+      </w:pPr>
+      <w:r>
+        <w:rPr>
+          <w:rFonts w:ascii="Calibri" w:eastAsia="SimSun" w:hAnsi="Calibri" w:cs="Calibri"/>
+        </w:rPr>
+        <w:t>Como</w:t>
+      </w:r>
+      <w:r>
+        <w:rPr>
+          <w:rFonts w:ascii="Calibri" w:eastAsia="SimSun" w:hAnsi="Calibri" w:cs="Calibri"/>
+        </w:rPr>
+        <w:t>:</w:t>
+      </w:r>
+      <w:r>
+        <w:rPr>
+          <w:rFonts w:ascii="Calibri" w:eastAsia="SimSun" w:hAnsi="Calibri" w:cs="Calibri"/>
+        </w:rPr>
+        <w:t xml:space="preserve"> recepcionista del concesionario,</w:t>
+      </w:r>
+    </w:p>
+    <w:p>
+      <w:pPr>
+        <w:spacing w:line="360" w:lineRule="auto"/>
+        <w:rPr>
+          <w:rFonts w:ascii="Calibri" w:eastAsia="SimSun" w:hAnsi="Calibri" w:cs="Calibri"/>
+        </w:rPr>
+      </w:pPr>
+      <w:r>
+        <w:rPr>
+          <w:rFonts w:ascii="Calibri" w:eastAsia="SimSun" w:hAnsi="Calibri" w:cs="Calibri"/>
+        </w:rPr>
+        <w:t>Quiero</w:t>
+      </w:r>
+      <w:r>
+        <w:rPr>
+          <w:rFonts w:ascii="Calibri" w:eastAsia="SimSun" w:hAnsi="Calibri" w:cs="Calibri"/>
+        </w:rPr>
+        <w:t>:</w:t>
+      </w:r>
+      <w:r>
+        <w:rPr>
+          <w:rFonts w:ascii="Calibri" w:eastAsia="SimSun" w:hAnsi="Calibri" w:cs="Calibri"/>
+        </w:rPr>
+        <w:t xml:space="preserve"> registrar un nuevo servicio ingresando la fecha de ingreso, tipo de servicio, número de servicio y detalles,</w:t>
+      </w:r>
+    </w:p>
+    <w:p>
+      <w:pPr>
+        <w:spacing w:line="360" w:lineRule="auto"/>
+        <w:rPr>
+          <w:rFonts w:ascii="Calibri" w:eastAsia="SimSun" w:hAnsi="Calibri" w:cs="Calibri"/>
+        </w:rPr>
+      </w:pPr>
+      <w:r>
+        <w:rPr>
+          <w:rFonts w:ascii="Calibri" w:eastAsia="SimSun" w:hAnsi="Calibri" w:cs="Calibri"/>
+        </w:rPr>
+        <w:t>Para</w:t>
+      </w:r>
+      <w:r>
+        <w:rPr>
+          <w:rFonts w:ascii="Calibri" w:eastAsia="SimSun" w:hAnsi="Calibri" w:cs="Calibri"/>
+        </w:rPr>
+        <w:t>:</w:t>
+      </w:r>
+      <w:r>
+        <w:rPr>
+          <w:rFonts w:ascii="Calibri" w:eastAsia="SimSun" w:hAnsi="Calibri" w:cs="Calibri"/>
+        </w:rPr>
+        <w:t xml:space="preserve"> llevar un control organizado de cada vehículo que entra.</w:t>
+      </w:r>
+    </w:p>
+    <w:p>
+      <w:pPr>
+        <w:spacing w:line="360" w:lineRule="auto"/>
+        <w:rPr>
+          <w:rFonts w:ascii="Calibri" w:eastAsia="SimSun" w:hAnsi="Calibri" w:cs="Calibri"/>
+        </w:rPr>
+      </w:pPr>
+    </w:p>
+    <w:p>
+      <w:pPr>
+        <w:spacing w:line="360" w:lineRule="auto"/>
+        <w:rPr>
+          <w:rFonts w:ascii="Calibri" w:eastAsia="SimSun" w:hAnsi="Calibri" w:cs="Calibri"/>
+        </w:rPr>
+      </w:pPr>
+      <w:r>
+        <w:rPr>
+          <w:rFonts w:ascii="Calibri" w:eastAsia="SimSun" w:hAnsi="Calibri" w:cs="Calibri"/>
+        </w:rPr>
+        <w:t xml:space="preserve">HUDL-032 </w:t>
+      </w:r>
+      <w:r>
+        <w:rPr>
+          <w:rFonts w:ascii="Calibri" w:eastAsia="SimSun" w:hAnsi="Calibri" w:cs="Calibri"/>
+        </w:rPr>
+        <w:t>Consultar servicios activos</w:t>
+      </w:r>
+    </w:p>
+    <w:p>
+      <w:pPr>
+        <w:spacing w:line="360" w:lineRule="auto"/>
+        <w:rPr>
+          <w:rFonts w:ascii="Calibri" w:eastAsia="SimSun" w:hAnsi="Calibri" w:cs="Calibri"/>
+        </w:rPr>
+      </w:pPr>
+      <w:r>
+        <w:rPr>
+          <w:rFonts w:ascii="Calibri" w:eastAsia="SimSun" w:hAnsi="Calibri" w:cs="Calibri"/>
+        </w:rPr>
+        <w:t>Como</w:t>
+      </w:r>
+      <w:r>
+        <w:rPr>
+          <w:rFonts w:ascii="Calibri" w:eastAsia="SimSun" w:hAnsi="Calibri" w:cs="Calibri"/>
+        </w:rPr>
+        <w:t>:</w:t>
+      </w:r>
+      <w:r>
+        <w:rPr>
+          <w:rFonts w:ascii="Calibri" w:eastAsia="SimSun" w:hAnsi="Calibri" w:cs="Calibri"/>
+        </w:rPr>
+        <w:t xml:space="preserve"> técnico del taller,</w:t>
+      </w:r>
+    </w:p>
+    <w:p>
+      <w:pPr>
+        <w:spacing w:line="360" w:lineRule="auto"/>
+        <w:rPr>
+          <w:rFonts w:ascii="Calibri" w:eastAsia="SimSun" w:hAnsi="Calibri" w:cs="Calibri"/>
+        </w:rPr>
+      </w:pPr>
+      <w:r>
+        <w:rPr>
+          <w:rFonts w:ascii="Calibri" w:eastAsia="SimSun" w:hAnsi="Calibri" w:cs="Calibri"/>
+        </w:rPr>
+        <w:t>Quiero</w:t>
+      </w:r>
+      <w:r>
+        <w:rPr>
+          <w:rFonts w:ascii="Calibri" w:eastAsia="SimSun" w:hAnsi="Calibri" w:cs="Calibri"/>
+        </w:rPr>
+        <w:t>:</w:t>
+      </w:r>
+      <w:r>
+        <w:rPr>
+          <w:rFonts w:ascii="Calibri" w:eastAsia="SimSun" w:hAnsi="Calibri" w:cs="Calibri"/>
+        </w:rPr>
+        <w:t xml:space="preserve"> visualizar los servicios en curso con su fecha de ingreso, tipo y detalles,</w:t>
+      </w:r>
+    </w:p>
+    <w:p>
+      <w:pPr>
+        <w:spacing w:line="360" w:lineRule="auto"/>
+        <w:rPr>
+          <w:rFonts w:ascii="Calibri" w:eastAsia="SimSun" w:hAnsi="Calibri" w:cs="Calibri"/>
+        </w:rPr>
+      </w:pPr>
+      <w:r>
+        <w:rPr>
+          <w:rFonts w:ascii="Calibri" w:eastAsia="SimSun" w:hAnsi="Calibri" w:cs="Calibri"/>
+        </w:rPr>
+        <w:t>Para</w:t>
+      </w:r>
+      <w:r>
+        <w:rPr>
+          <w:rFonts w:ascii="Calibri" w:eastAsia="SimSun" w:hAnsi="Calibri" w:cs="Calibri"/>
+        </w:rPr>
+        <w:t>:</w:t>
+      </w:r>
+      <w:r>
+        <w:rPr>
+          <w:rFonts w:ascii="Calibri" w:eastAsia="SimSun" w:hAnsi="Calibri" w:cs="Calibri"/>
+        </w:rPr>
+        <w:t xml:space="preserve"> priorizar las tareas y planificar mi trabajo.</w:t>
+      </w:r>
+    </w:p>
+    <w:p>
+      <w:pPr>
+        <w:spacing w:line="360" w:lineRule="auto"/>
+        <w:rPr>
+          <w:rFonts w:ascii="Calibri" w:eastAsia="SimSun" w:hAnsi="Calibri" w:cs="Calibri"/>
+        </w:rPr>
+      </w:pPr>
+    </w:p>
+    <w:p>
+      <w:pPr>
+        <w:spacing w:line="360" w:lineRule="auto"/>
+        <w:rPr>
+          <w:rFonts w:ascii="Calibri" w:eastAsia="SimSun" w:hAnsi="Calibri" w:cs="Calibri"/>
+        </w:rPr>
+      </w:pPr>
+      <w:r>
+        <w:rPr>
+          <w:rFonts w:ascii="Calibri" w:eastAsia="SimSun" w:hAnsi="Calibri" w:cs="Calibri"/>
+        </w:rPr>
+        <w:t xml:space="preserve">HUDL-033 </w:t>
+      </w:r>
+      <w:r>
+        <w:rPr>
+          <w:rFonts w:ascii="Calibri" w:eastAsia="SimSun" w:hAnsi="Calibri" w:cs="Calibri"/>
+        </w:rPr>
+        <w:t>Actualizar datos de un servicio</w:t>
+      </w:r>
+    </w:p>
+    <w:p>
+      <w:pPr>
+        <w:spacing w:line="360" w:lineRule="auto"/>
+        <w:rPr>
+          <w:rFonts w:ascii="Calibri" w:eastAsia="SimSun" w:hAnsi="Calibri" w:cs="Calibri"/>
+        </w:rPr>
+      </w:pPr>
+      <w:r>
+        <w:rPr>
+          <w:rFonts w:ascii="Calibri" w:eastAsia="SimSun" w:hAnsi="Calibri" w:cs="Calibri"/>
+        </w:rPr>
+        <w:t>Como</w:t>
+      </w:r>
+      <w:r>
+        <w:rPr>
+          <w:rFonts w:ascii="Calibri" w:eastAsia="SimSun" w:hAnsi="Calibri" w:cs="Calibri"/>
+        </w:rPr>
+        <w:t>:</w:t>
+      </w:r>
+      <w:r>
+        <w:rPr>
+          <w:rFonts w:ascii="Calibri" w:eastAsia="SimSun" w:hAnsi="Calibri" w:cs="Calibri"/>
+        </w:rPr>
+        <w:t xml:space="preserve"> administrador del sistema,</w:t>
+      </w:r>
+    </w:p>
+    <w:p>
+      <w:pPr>
+        <w:spacing w:line="360" w:lineRule="auto"/>
+        <w:rPr>
+          <w:rFonts w:ascii="Calibri" w:eastAsia="SimSun" w:hAnsi="Calibri" w:cs="Calibri"/>
+        </w:rPr>
+      </w:pPr>
+      <w:r>
+        <w:rPr>
+          <w:rFonts w:ascii="Calibri" w:eastAsia="SimSun" w:hAnsi="Calibri" w:cs="Calibri"/>
+        </w:rPr>
+        <w:t>Quiero</w:t>
+      </w:r>
+      <w:r>
+        <w:rPr>
+          <w:rFonts w:ascii="Calibri" w:eastAsia="SimSun" w:hAnsi="Calibri" w:cs="Calibri"/>
+        </w:rPr>
+        <w:t>:</w:t>
+      </w:r>
+      <w:r>
+        <w:rPr>
+          <w:rFonts w:ascii="Calibri" w:eastAsia="SimSun" w:hAnsi="Calibri" w:cs="Calibri"/>
+        </w:rPr>
+        <w:t xml:space="preserve"> editar la fecha de salida y agregar más detalles al registro del servicio,</w:t>
+      </w:r>
+    </w:p>
+    <w:p>
+      <w:pPr>
+        <w:spacing w:line="360" w:lineRule="auto"/>
+        <w:rPr>
+          <w:rFonts w:ascii="Calibri" w:eastAsia="SimSun" w:hAnsi="Calibri" w:cs="Calibri"/>
+        </w:rPr>
+      </w:pPr>
+      <w:r>
+        <w:rPr>
+          <w:rFonts w:ascii="Calibri" w:eastAsia="SimSun" w:hAnsi="Calibri" w:cs="Calibri"/>
+        </w:rPr>
+        <w:t>Para</w:t>
+      </w:r>
+      <w:r>
+        <w:rPr>
+          <w:rFonts w:ascii="Calibri" w:eastAsia="SimSun" w:hAnsi="Calibri" w:cs="Calibri"/>
+        </w:rPr>
+        <w:t>:</w:t>
+      </w:r>
+      <w:r>
+        <w:rPr>
+          <w:rFonts w:ascii="Calibri" w:eastAsia="SimSun" w:hAnsi="Calibri" w:cs="Calibri"/>
+        </w:rPr>
+        <w:t xml:space="preserve"> reflejar correctamente cuándo se finalizó el trabajo.</w:t>
+      </w:r>
+    </w:p>
+    <w:p>
+      <w:pPr>
+        <w:spacing w:line="360" w:lineRule="auto"/>
+        <w:rPr>
+          <w:rFonts w:ascii="Calibri" w:eastAsia="SimSun" w:hAnsi="Calibri" w:cs="Calibri"/>
+        </w:rPr>
+      </w:pPr>
+    </w:p>
     <w:p/>
+    <w:p>
+      <w:r>
+        <w:t>HURG-034</w:t>
+      </w:r>
+      <w:r>
+        <w:br/>
+        <w:t>Como: Empleado </w:t>
+      </w:r>
+      <w:r>
+        <w:br/>
+        <w:t>Quiero: Acceder y verificar la cláusula dentro del contrato registrado</w:t>
+      </w:r>
+      <w:r>
+        <w:br/>
+        <w:t>Para: Asegurarme que los términos estén correctamente documentados.</w:t>
+      </w:r>
+    </w:p>
+    <w:p/>
+    <w:p>
+      <w:r>
+        <w:t xml:space="preserve">HURG-035 </w:t>
+      </w:r>
+      <w:r>
+        <w:br/>
+        <w:t>Como: Vendedor de carros</w:t>
+      </w:r>
+      <w:r>
+        <w:br/>
+        <w:t>Quiero: poder ver el precio de venta de el vehículo</w:t>
+      </w:r>
+      <w:r>
+        <w:br/>
+        <w:t>Para poder llevar un control de datos</w:t>
+      </w:r>
+    </w:p>
+    <w:p/>
+    <w:p>
+      <w:pPr>
+        <w:spacing w:before="100" w:beforeAutospacing="1" w:after="100" w:afterAutospacing="1" w:line="240" w:lineRule="auto"/>
+        <w:rPr>
+          <w:rFonts w:ascii="Segoe UI" w:eastAsia="Times New Roman" w:hAnsi="Segoe UI" w:cs="Segoe UI"/>
+          <w:sz w:val="21"/>
+          <w:szCs w:val="21"/>
+          <w:lang w:eastAsia="es-GT"/>
+        </w:rPr>
+      </w:pPr>
+      <w:r>
+        <w:rPr>
+          <w:rFonts w:ascii="Segoe UI" w:eastAsia="Times New Roman" w:hAnsi="Segoe UI" w:cs="Segoe UI"/>
+          <w:sz w:val="21"/>
+          <w:szCs w:val="21"/>
+          <w:lang w:eastAsia="es-GT"/>
+        </w:rPr>
+        <w:t>HURG-034</w:t>
+      </w:r>
+      <w:r>
+        <w:rPr>
+          <w:rFonts w:ascii="Segoe UI" w:eastAsia="Times New Roman" w:hAnsi="Segoe UI" w:cs="Segoe UI"/>
+          <w:sz w:val="21"/>
+          <w:szCs w:val="21"/>
+          <w:lang w:eastAsia="es-GT"/>
+        </w:rPr>
+        <w:br/>
+        <w:t>Como: Empleado </w:t>
+      </w:r>
+      <w:r>
+        <w:rPr>
+          <w:rFonts w:ascii="Segoe UI" w:eastAsia="Times New Roman" w:hAnsi="Segoe UI" w:cs="Segoe UI"/>
+          <w:sz w:val="21"/>
+          <w:szCs w:val="21"/>
+          <w:lang w:eastAsia="es-GT"/>
+        </w:rPr>
+        <w:br/>
+        <w:t>Quiero: Acceder y verificar la cláusula dentro del contrato registrado</w:t>
+      </w:r>
+      <w:r>
+        <w:rPr>
+          <w:rFonts w:ascii="Segoe UI" w:eastAsia="Times New Roman" w:hAnsi="Segoe UI" w:cs="Segoe UI"/>
+          <w:sz w:val="21"/>
+          <w:szCs w:val="21"/>
+          <w:lang w:eastAsia="es-GT"/>
+        </w:rPr>
+        <w:br/>
+        <w:t>Para: Asegurarme que los términos estén correctamente documentados.</w:t>
+      </w:r>
+    </w:p>
+    <w:p>
+      <w:pPr>
+        <w:spacing w:before="100" w:beforeAutospacing="1" w:after="100" w:afterAutospacing="1" w:line="240" w:lineRule="auto"/>
+        <w:rPr>
+          <w:rFonts w:ascii="Segoe UI" w:eastAsia="Times New Roman" w:hAnsi="Segoe UI" w:cs="Segoe UI"/>
+          <w:sz w:val="21"/>
+          <w:szCs w:val="21"/>
+          <w:lang w:eastAsia="es-GT"/>
+        </w:rPr>
+      </w:pPr>
+      <w:r>
+        <w:rPr>
+          <w:rFonts w:ascii="Segoe UI" w:eastAsia="Times New Roman" w:hAnsi="Segoe UI" w:cs="Segoe UI"/>
+          <w:sz w:val="21"/>
+          <w:szCs w:val="21"/>
+          <w:lang w:eastAsia="es-GT"/>
+        </w:rPr>
+        <w:t> </w:t>
+      </w:r>
+    </w:p>
+    <w:p>
+      <w:pPr>
+        <w:spacing w:before="100" w:beforeAutospacing="1" w:after="100" w:afterAutospacing="1" w:line="240" w:lineRule="auto"/>
+        <w:rPr>
+          <w:rFonts w:ascii="Segoe UI" w:eastAsia="Times New Roman" w:hAnsi="Segoe UI" w:cs="Segoe UI"/>
+          <w:sz w:val="21"/>
+          <w:szCs w:val="21"/>
+          <w:lang w:eastAsia="es-GT"/>
+        </w:rPr>
+      </w:pPr>
+      <w:r>
+        <w:rPr>
+          <w:rFonts w:ascii="Segoe UI" w:eastAsia="Times New Roman" w:hAnsi="Segoe UI" w:cs="Segoe UI"/>
+          <w:sz w:val="21"/>
+          <w:szCs w:val="21"/>
+          <w:lang w:eastAsia="es-GT"/>
+        </w:rPr>
+        <w:t>HURG-035 *</w:t>
+      </w:r>
+      <w:r>
+        <w:rPr>
+          <w:rFonts w:ascii="Segoe UI" w:eastAsia="Times New Roman" w:hAnsi="Segoe UI" w:cs="Segoe UI"/>
+          <w:sz w:val="21"/>
+          <w:szCs w:val="21"/>
+          <w:lang w:eastAsia="es-GT"/>
+        </w:rPr>
+        <w:br/>
+        <w:t>Como: Vendedor de carros</w:t>
+      </w:r>
+      <w:r>
+        <w:rPr>
+          <w:rFonts w:ascii="Segoe UI" w:eastAsia="Times New Roman" w:hAnsi="Segoe UI" w:cs="Segoe UI"/>
+          <w:sz w:val="21"/>
+          <w:szCs w:val="21"/>
+          <w:lang w:eastAsia="es-GT"/>
+        </w:rPr>
+        <w:br/>
+        <w:t>Quiero: poder ver el precio de venta de el vehículo</w:t>
+      </w:r>
+      <w:r>
+        <w:rPr>
+          <w:rFonts w:ascii="Segoe UI" w:eastAsia="Times New Roman" w:hAnsi="Segoe UI" w:cs="Segoe UI"/>
+          <w:sz w:val="21"/>
+          <w:szCs w:val="21"/>
+          <w:lang w:eastAsia="es-GT"/>
+        </w:rPr>
+        <w:br/>
+        <w:t>Para poder llevar un control de datos</w:t>
+      </w:r>
+    </w:p>
+    <w:p>
+      <w:pPr>
+        <w:spacing w:before="100" w:beforeAutospacing="1" w:after="100" w:afterAutospacing="1" w:line="240" w:lineRule="auto"/>
+        <w:rPr>
+          <w:rFonts w:ascii="Segoe UI" w:eastAsia="Times New Roman" w:hAnsi="Segoe UI" w:cs="Segoe UI"/>
+          <w:sz w:val="21"/>
+          <w:szCs w:val="21"/>
+          <w:lang w:eastAsia="es-GT"/>
+        </w:rPr>
+      </w:pPr>
+      <w:r>
+        <w:rPr>
+          <w:rFonts w:ascii="Segoe UI" w:eastAsia="Times New Roman" w:hAnsi="Segoe UI" w:cs="Segoe UI"/>
+          <w:sz w:val="21"/>
+          <w:szCs w:val="21"/>
+          <w:lang w:eastAsia="es-GT"/>
+        </w:rPr>
+        <w:t> </w:t>
+      </w:r>
+    </w:p>
+    <w:p>
+      <w:pPr>
+        <w:spacing w:before="100" w:beforeAutospacing="1" w:after="100" w:afterAutospacing="1" w:line="240" w:lineRule="auto"/>
+        <w:rPr>
+          <w:rFonts w:ascii="Segoe UI" w:eastAsia="Times New Roman" w:hAnsi="Segoe UI" w:cs="Segoe UI"/>
+          <w:sz w:val="21"/>
+          <w:szCs w:val="21"/>
+          <w:lang w:eastAsia="es-GT"/>
+        </w:rPr>
+      </w:pPr>
+      <w:r>
+        <w:rPr>
+          <w:rFonts w:ascii="Segoe UI" w:eastAsia="Times New Roman" w:hAnsi="Segoe UI" w:cs="Segoe UI"/>
+          <w:sz w:val="21"/>
+          <w:szCs w:val="21"/>
+          <w:lang w:eastAsia="es-GT"/>
+        </w:rPr>
+        <w:t>HURG-036</w:t>
+      </w:r>
+      <w:r>
+        <w:rPr>
+          <w:rFonts w:ascii="Segoe UI" w:eastAsia="Times New Roman" w:hAnsi="Segoe UI" w:cs="Segoe UI"/>
+          <w:sz w:val="21"/>
+          <w:szCs w:val="21"/>
+          <w:lang w:eastAsia="es-GT"/>
+        </w:rPr>
+        <w:br/>
+        <w:t>Como: Gerente de venta</w:t>
+      </w:r>
+      <w:r>
+        <w:rPr>
+          <w:rFonts w:ascii="Segoe UI" w:eastAsia="Times New Roman" w:hAnsi="Segoe UI" w:cs="Segoe UI"/>
+          <w:sz w:val="21"/>
+          <w:szCs w:val="21"/>
+          <w:lang w:eastAsia="es-GT"/>
+        </w:rPr>
+        <w:br/>
+        <w:t>Quiero: Saber la fecha de inicio del contrato y su fecha de finalización</w:t>
+      </w:r>
+      <w:r>
+        <w:rPr>
+          <w:rFonts w:ascii="Segoe UI" w:eastAsia="Times New Roman" w:hAnsi="Segoe UI" w:cs="Segoe UI"/>
+          <w:sz w:val="21"/>
+          <w:szCs w:val="21"/>
+          <w:lang w:eastAsia="es-GT"/>
+        </w:rPr>
+        <w:br/>
+        <w:t>Para: llevar un calendario de los contratos.</w:t>
+      </w:r>
+    </w:p>
+    <w:p>
+      <w:r>
+        <w:rPr>
+          <w:rFonts w:ascii="Segoe UI" w:eastAsia="Times New Roman" w:hAnsi="Segoe UI" w:cs="Segoe UI"/>
+          <w:sz w:val="21"/>
+          <w:szCs w:val="21"/>
+          <w:lang w:eastAsia="es-GT"/>
+        </w:rPr>
+        <w:t> </w:t>
+      </w:r>
+    </w:p>
     <w:p/>
     <w:p>
       <w:pPr>
@@ -2866,6 +3163,145 @@
           <w:sz w:val="28"/>
         </w:rPr>
       </w:pPr>
+    </w:p>
+    <w:p>
+      <w:pPr>
+        <w:rPr>
+          <w:rFonts w:ascii="Arial" w:eastAsiaTheme="minorHAnsi" w:hAnsi="Arial" w:cs="Arial"/>
+          <w:sz w:val="28"/>
+        </w:rPr>
+      </w:pPr>
+    </w:p>
+    <w:p>
+      <w:pPr>
+        <w:rPr>
+          <w:rFonts w:ascii="Arial" w:eastAsiaTheme="minorHAnsi" w:hAnsi="Arial" w:cs="Arial"/>
+          <w:sz w:val="28"/>
+        </w:rPr>
+      </w:pPr>
+    </w:p>
+    <w:p>
+      <w:pPr>
+        <w:rPr>
+          <w:rFonts w:ascii="Arial" w:eastAsiaTheme="minorHAnsi" w:hAnsi="Arial" w:cs="Arial"/>
+          <w:sz w:val="28"/>
+        </w:rPr>
+      </w:pPr>
+    </w:p>
+    <w:p>
+      <w:pPr>
+        <w:rPr>
+          <w:rFonts w:ascii="Arial" w:eastAsiaTheme="minorHAnsi" w:hAnsi="Arial" w:cs="Arial"/>
+          <w:sz w:val="28"/>
+        </w:rPr>
+      </w:pPr>
+    </w:p>
+    <w:p>
+      <w:pPr>
+        <w:rPr>
+          <w:rFonts w:ascii="Arial" w:eastAsiaTheme="minorHAnsi" w:hAnsi="Arial" w:cs="Arial"/>
+          <w:sz w:val="28"/>
+        </w:rPr>
+      </w:pPr>
+    </w:p>
+    <w:p>
+      <w:pPr>
+        <w:rPr>
+          <w:rFonts w:ascii="Arial" w:eastAsiaTheme="minorHAnsi" w:hAnsi="Arial" w:cs="Arial"/>
+          <w:sz w:val="28"/>
+        </w:rPr>
+      </w:pPr>
+    </w:p>
+    <w:p>
+      <w:pPr>
+        <w:rPr>
+          <w:rFonts w:ascii="Arial" w:eastAsiaTheme="minorHAnsi" w:hAnsi="Arial" w:cs="Arial"/>
+          <w:sz w:val="28"/>
+        </w:rPr>
+      </w:pPr>
+    </w:p>
+    <w:p>
+      <w:pPr>
+        <w:rPr>
+          <w:rFonts w:ascii="Arial" w:eastAsiaTheme="minorHAnsi" w:hAnsi="Arial" w:cs="Arial"/>
+          <w:sz w:val="28"/>
+        </w:rPr>
+      </w:pPr>
+    </w:p>
+    <w:p>
+      <w:pPr>
+        <w:rPr>
+          <w:rFonts w:ascii="Arial" w:eastAsiaTheme="minorHAnsi" w:hAnsi="Arial" w:cs="Arial"/>
+          <w:sz w:val="28"/>
+        </w:rPr>
+      </w:pPr>
+      <w:r>
+        <w:rPr>
+          <w:rFonts w:ascii="Arial" w:eastAsiaTheme="minorHAnsi" w:hAnsi="Arial" w:cs="Arial"/>
+          <w:sz w:val="28"/>
+        </w:rPr>
+        <w:lastRenderedPageBreak/>
+        <w:t>Modelo Entidades</w:t>
+      </w:r>
+    </w:p>
+    <w:p>
+      <w:pPr>
+        <w:rPr>
+          <w:rFonts w:ascii="Arial" w:eastAsiaTheme="minorHAnsi" w:hAnsi="Arial" w:cs="Arial"/>
+          <w:sz w:val="28"/>
+        </w:rPr>
+      </w:pPr>
+      <w:bookmarkStart w:id="0" w:name="_GoBack"/>
+      <w:r>
+        <w:rPr>
+          <w:rFonts w:ascii="Arial" w:eastAsiaTheme="minorHAnsi" w:hAnsi="Arial" w:cs="Arial"/>
+          <w:noProof/>
+          <w:sz w:val="28"/>
+          <w:lang w:val="es-ES" w:eastAsia="es-ES"/>
+        </w:rPr>
+        <w:drawing>
+          <wp:inline distT="0" distB="0" distL="0" distR="0">
+            <wp:extent cx="5612130" cy="4285615"/>
+            <wp:effectExtent l="0" t="0" r="7620" b="635"/>
+            <wp:docPr id="1" name="Imagen 1"/>
+            <wp:cNvGraphicFramePr>
+              <a:graphicFrameLocks xmlns:a="http://schemas.openxmlformats.org/drawingml/2006/main" noChangeAspect="1"/>
+            </wp:cNvGraphicFramePr>
+            <a:graphic xmlns:a="http://schemas.openxmlformats.org/drawingml/2006/main">
+              <a:graphicData uri="http://schemas.openxmlformats.org/drawingml/2006/picture">
+                <pic:pic xmlns:pic="http://schemas.openxmlformats.org/drawingml/2006/picture">
+                  <pic:nvPicPr>
+                    <pic:cNvPr id="1" name="Modelo Entidades End Of Line.drawio.png"/>
+                    <pic:cNvPicPr/>
+                  </pic:nvPicPr>
+                  <pic:blipFill>
+                    <a:blip r:embed="rId7">
+                      <a:extLst>
+                        <a:ext uri="{28A0092B-C50C-407E-A947-70E740481C1C}">
+                          <a14:useLocalDpi xmlns:a14="http://schemas.microsoft.com/office/drawing/2010/main" val="0"/>
+                        </a:ext>
+                      </a:extLst>
+                    </a:blip>
+                    <a:stretch>
+                      <a:fillRect/>
+                    </a:stretch>
+                  </pic:blipFill>
+                  <pic:spPr>
+                    <a:xfrm>
+                      <a:off x="0" y="0"/>
+                      <a:ext cx="5612130" cy="4285615"/>
+                    </a:xfrm>
+                    <a:prstGeom prst="rect">
+                      <a:avLst/>
+                    </a:prstGeom>
+                  </pic:spPr>
+                </pic:pic>
+              </a:graphicData>
+            </a:graphic>
+          </wp:inline>
+        </w:drawing>
+      </w:r>
+      <w:bookmarkEnd w:id="0"/>
     </w:p>
     <w:sectPr>
       <w:pgSz w:w="12240" w:h="15840"/>
@@ -2877,24 +3313,68 @@
 </w:document>
 </file>
 
+<file path=word/endnotes.xml><?xml version="1.0" encoding="utf-8"?>
+<w:endnotes xmlns:wpc="http://schemas.microsoft.com/office/word/2010/wordprocessingCanvas" xmlns:cx="http://schemas.microsoft.com/office/drawing/2014/chartex" xmlns:mc="http://schemas.openxmlformats.org/markup-compatibility/2006" xmlns:o="urn:schemas-microsoft-com:office:office" xmlns:r="http://schemas.openxmlformats.org/officeDocument/2006/relationships" xmlns:m="http://schemas.openxmlformats.org/officeDocument/2006/math" xmlns:v="urn:schemas-microsoft-com:vml" xmlns:wp14="http://schemas.microsoft.com/office/word/2010/wordprocessingDrawing" xmlns:wp="http://schemas.openxmlformats.org/drawingml/2006/wordprocessingDrawing" xmlns:w10="urn:schemas-microsoft-com:office:word" xmlns:w="http://schemas.openxmlformats.org/wordprocessingml/2006/main" xmlns:w14="http://schemas.microsoft.com/office/word/2010/wordml" xmlns:w15="http://schemas.microsoft.com/office/word/2012/wordml" xmlns:w16se="http://schemas.microsoft.com/office/word/2015/wordml/symex" xmlns:wpg="http://schemas.microsoft.com/office/word/2010/wordprocessingGroup" xmlns:wpi="http://schemas.microsoft.com/office/word/2010/wordprocessingInk" xmlns:wne="http://schemas.microsoft.com/office/word/2006/wordml" xmlns:wps="http://schemas.microsoft.com/office/word/2010/wordprocessingShape" mc:Ignorable="w14 w15 w16se wp14">
+  <w:endnote w:type="separator" w:id="-1">
+    <w:p>
+      <w:pPr>
+        <w:spacing w:line="240" w:lineRule="auto"/>
+      </w:pPr>
+      <w:r>
+        <w:separator/>
+      </w:r>
+    </w:p>
+  </w:endnote>
+  <w:endnote w:type="continuationSeparator" w:id="0">
+    <w:p>
+      <w:pPr>
+        <w:spacing w:line="240" w:lineRule="auto"/>
+      </w:pPr>
+      <w:r>
+        <w:continuationSeparator/>
+      </w:r>
+    </w:p>
+  </w:endnote>
+</w:endnotes>
+</file>
+
+<file path=word/footnotes.xml><?xml version="1.0" encoding="utf-8"?>
+<w:footnotes xmlns:wpc="http://schemas.microsoft.com/office/word/2010/wordprocessingCanvas" xmlns:cx="http://schemas.microsoft.com/office/drawing/2014/chartex" xmlns:mc="http://schemas.openxmlformats.org/markup-compatibility/2006" xmlns:o="urn:schemas-microsoft-com:office:office" xmlns:r="http://schemas.openxmlformats.org/officeDocument/2006/relationships" xmlns:m="http://schemas.openxmlformats.org/officeDocument/2006/math" xmlns:v="urn:schemas-microsoft-com:vml" xmlns:wp14="http://schemas.microsoft.com/office/word/2010/wordprocessingDrawing" xmlns:wp="http://schemas.openxmlformats.org/drawingml/2006/wordprocessingDrawing" xmlns:w10="urn:schemas-microsoft-com:office:word" xmlns:w="http://schemas.openxmlformats.org/wordprocessingml/2006/main" xmlns:w14="http://schemas.microsoft.com/office/word/2010/wordml" xmlns:w15="http://schemas.microsoft.com/office/word/2012/wordml" xmlns:w16se="http://schemas.microsoft.com/office/word/2015/wordml/symex" xmlns:wpg="http://schemas.microsoft.com/office/word/2010/wordprocessingGroup" xmlns:wpi="http://schemas.microsoft.com/office/word/2010/wordprocessingInk" xmlns:wne="http://schemas.microsoft.com/office/word/2006/wordml" xmlns:wps="http://schemas.microsoft.com/office/word/2010/wordprocessingShape" mc:Ignorable="w14 w15 w16se wp14">
+  <w:footnote w:type="separator" w:id="-1">
+    <w:p>
+      <w:pPr>
+        <w:spacing w:after="0"/>
+      </w:pPr>
+      <w:r>
+        <w:separator/>
+      </w:r>
+    </w:p>
+  </w:footnote>
+  <w:footnote w:type="continuationSeparator" w:id="0">
+    <w:p>
+      <w:pPr>
+        <w:spacing w:after="0"/>
+      </w:pPr>
+      <w:r>
+        <w:continuationSeparator/>
+      </w:r>
+    </w:p>
+  </w:footnote>
+</w:footnotes>
+</file>
+
 <file path=word/styles.xml><?xml version="1.0" encoding="utf-8"?>
-<w:styles xmlns:mc="http://schemas.openxmlformats.org/markup-compatibility/2006" xmlns:r="http://schemas.openxmlformats.org/officeDocument/2006/relationships" xmlns:w="http://schemas.openxmlformats.org/wordprocessingml/2006/main" xmlns:w14="http://schemas.microsoft.com/office/word/2010/wordml" xmlns:w15="http://schemas.microsoft.com/office/word/2012/wordml" xmlns:w16cex="http://schemas.microsoft.com/office/word/2018/wordml/cex" xmlns:w16cid="http://schemas.microsoft.com/office/word/2016/wordml/cid" xmlns:w16="http://schemas.microsoft.com/office/word/2018/wordml" xmlns:w16sdtdh="http://schemas.microsoft.com/office/word/2020/wordml/sdtdatahash" xmlns:w16se="http://schemas.microsoft.com/office/word/2015/wordml/symex" mc:Ignorable="w14 w15 w16se w16cid w16 w16cex w16sdtdh">
+<w:styles xmlns:mc="http://schemas.openxmlformats.org/markup-compatibility/2006" xmlns:r="http://schemas.openxmlformats.org/officeDocument/2006/relationships" xmlns:w="http://schemas.openxmlformats.org/wordprocessingml/2006/main" xmlns:w14="http://schemas.microsoft.com/office/word/2010/wordml" xmlns:w15="http://schemas.microsoft.com/office/word/2012/wordml" xmlns:w16se="http://schemas.microsoft.com/office/word/2015/wordml/symex" mc:Ignorable="w14 w15 w16se">
   <w:docDefaults>
     <w:rPrDefault>
       <w:rPr>
-        <w:rFonts w:asciiTheme="minorHAnsi" w:eastAsiaTheme="minorHAnsi" w:hAnsiTheme="minorHAnsi" w:cstheme="minorBidi"/>
-        <w:sz w:val="22"/>
-        <w:szCs w:val="22"/>
-        <w:lang w:val="es-GT" w:eastAsia="en-US" w:bidi="ar-SA"/>
+        <w:rFonts w:ascii="Times New Roman" w:eastAsia="SimSun" w:hAnsi="Times New Roman" w:cs="Times New Roman"/>
+        <w:lang w:val="es-GT" w:eastAsia="es-GT" w:bidi="ar-SA"/>
       </w:rPr>
     </w:rPrDefault>
-    <w:pPrDefault>
-      <w:pPr>
-        <w:spacing w:after="160" w:line="259" w:lineRule="auto"/>
-      </w:pPr>
-    </w:pPrDefault>
+    <w:pPrDefault/>
   </w:docDefaults>
-  <w:latentStyles w:defLockedState="0" w:defUIPriority="99" w:defSemiHidden="0" w:defUnhideWhenUsed="0" w:defQFormat="0" w:count="376">
+  <w:latentStyles w:defLockedState="0" w:defUIPriority="99" w:defSemiHidden="0" w:defUnhideWhenUsed="0" w:defQFormat="0" w:count="371">
     <w:lsdException w:name="Normal" w:uiPriority="0" w:qFormat="1"/>
     <w:lsdException w:name="heading 1" w:uiPriority="9" w:qFormat="1"/>
     <w:lsdException w:name="heading 2" w:semiHidden="1" w:uiPriority="9" w:unhideWhenUsed="1" w:qFormat="1"/>
@@ -3053,108 +3533,105 @@
     <w:lsdException w:name="Table Theme" w:semiHidden="1" w:unhideWhenUsed="1"/>
     <w:lsdException w:name="Placeholder Text" w:semiHidden="1"/>
     <w:lsdException w:name="No Spacing" w:uiPriority="1" w:qFormat="1"/>
-    <w:lsdException w:name="Light Shading" w:uiPriority="60"/>
-    <w:lsdException w:name="Light List" w:uiPriority="61"/>
-    <w:lsdException w:name="Light Grid" w:uiPriority="62"/>
-    <w:lsdException w:name="Medium Shading 1" w:uiPriority="63"/>
-    <w:lsdException w:name="Medium Shading 2" w:uiPriority="64"/>
-    <w:lsdException w:name="Medium List 1" w:uiPriority="65"/>
-    <w:lsdException w:name="Medium List 2" w:uiPriority="66"/>
-    <w:lsdException w:name="Medium Grid 1" w:uiPriority="67"/>
-    <w:lsdException w:name="Medium Grid 2" w:uiPriority="68"/>
-    <w:lsdException w:name="Medium Grid 3" w:uiPriority="69"/>
-    <w:lsdException w:name="Dark List" w:uiPriority="70"/>
-    <w:lsdException w:name="Colorful Shading" w:uiPriority="71"/>
-    <w:lsdException w:name="Colorful List" w:uiPriority="72"/>
-    <w:lsdException w:name="Colorful Grid" w:uiPriority="73"/>
-    <w:lsdException w:name="Light Shading Accent 1" w:uiPriority="60"/>
-    <w:lsdException w:name="Light List Accent 1" w:uiPriority="61"/>
-    <w:lsdException w:name="Light Grid Accent 1" w:uiPriority="62"/>
-    <w:lsdException w:name="Medium Shading 1 Accent 1" w:uiPriority="63"/>
-    <w:lsdException w:name="Medium Shading 2 Accent 1" w:uiPriority="64"/>
-    <w:lsdException w:name="Medium List 1 Accent 1" w:uiPriority="65"/>
+    <w:lsdException w:name="Light Shading"/>
+    <w:lsdException w:name="Light List"/>
+    <w:lsdException w:name="Light Grid"/>
+    <w:lsdException w:name="Medium Shading 1"/>
+    <w:lsdException w:name="Medium Shading 2"/>
+    <w:lsdException w:name="Medium List 1"/>
+    <w:lsdException w:name="Medium List 2"/>
+    <w:lsdException w:name="Medium Grid 1"/>
+    <w:lsdException w:name="Medium Grid 2"/>
+    <w:lsdException w:name="Medium Grid 3"/>
+    <w:lsdException w:name="Dark List"/>
+    <w:lsdException w:name="Colorful Shading"/>
+    <w:lsdException w:name="Colorful List"/>
+    <w:lsdException w:name="Colorful Grid"/>
+    <w:lsdException w:name="Light Shading Accent 1"/>
+    <w:lsdException w:name="Light List Accent 1"/>
+    <w:lsdException w:name="Light Grid Accent 1"/>
+    <w:lsdException w:name="Medium Shading 1 Accent 1"/>
+    <w:lsdException w:name="Medium Shading 2 Accent 1"/>
+    <w:lsdException w:name="Medium List 1 Accent 1"/>
     <w:lsdException w:name="Revision" w:semiHidden="1"/>
-    <w:lsdException w:name="List Paragraph" w:uiPriority="34" w:qFormat="1"/>
-    <w:lsdException w:name="Quote" w:uiPriority="29" w:qFormat="1"/>
-    <w:lsdException w:name="Intense Quote" w:uiPriority="30" w:qFormat="1"/>
-    <w:lsdException w:name="Medium List 2 Accent 1" w:uiPriority="66"/>
-    <w:lsdException w:name="Medium Grid 1 Accent 1" w:uiPriority="67"/>
-    <w:lsdException w:name="Medium Grid 2 Accent 1" w:uiPriority="68"/>
-    <w:lsdException w:name="Medium Grid 3 Accent 1" w:uiPriority="69"/>
-    <w:lsdException w:name="Dark List Accent 1" w:uiPriority="70"/>
-    <w:lsdException w:name="Colorful Shading Accent 1" w:uiPriority="71"/>
-    <w:lsdException w:name="Colorful List Accent 1" w:uiPriority="72"/>
-    <w:lsdException w:name="Colorful Grid Accent 1" w:uiPriority="73"/>
-    <w:lsdException w:name="Light Shading Accent 2" w:uiPriority="60"/>
-    <w:lsdException w:name="Light List Accent 2" w:uiPriority="61"/>
-    <w:lsdException w:name="Light Grid Accent 2" w:uiPriority="62"/>
-    <w:lsdException w:name="Medium Shading 1 Accent 2" w:uiPriority="63"/>
-    <w:lsdException w:name="Medium Shading 2 Accent 2" w:uiPriority="64"/>
-    <w:lsdException w:name="Medium List 1 Accent 2" w:uiPriority="65"/>
-    <w:lsdException w:name="Medium List 2 Accent 2" w:uiPriority="66"/>
-    <w:lsdException w:name="Medium Grid 1 Accent 2" w:uiPriority="67"/>
-    <w:lsdException w:name="Medium Grid 2 Accent 2" w:uiPriority="68"/>
-    <w:lsdException w:name="Medium Grid 3 Accent 2" w:uiPriority="69"/>
-    <w:lsdException w:name="Dark List Accent 2" w:uiPriority="70"/>
-    <w:lsdException w:name="Colorful Shading Accent 2" w:uiPriority="71"/>
-    <w:lsdException w:name="Colorful List Accent 2" w:uiPriority="72"/>
-    <w:lsdException w:name="Colorful Grid Accent 2" w:uiPriority="73"/>
-    <w:lsdException w:name="Light Shading Accent 3" w:uiPriority="60"/>
-    <w:lsdException w:name="Light List Accent 3" w:uiPriority="61"/>
-    <w:lsdException w:name="Light Grid Accent 3" w:uiPriority="62"/>
-    <w:lsdException w:name="Medium Shading 1 Accent 3" w:uiPriority="63"/>
-    <w:lsdException w:name="Medium Shading 2 Accent 3" w:uiPriority="64"/>
-    <w:lsdException w:name="Medium List 1 Accent 3" w:uiPriority="65"/>
-    <w:lsdException w:name="Medium List 2 Accent 3" w:uiPriority="66"/>
-    <w:lsdException w:name="Medium Grid 1 Accent 3" w:uiPriority="67"/>
-    <w:lsdException w:name="Medium Grid 2 Accent 3" w:uiPriority="68"/>
-    <w:lsdException w:name="Medium Grid 3 Accent 3" w:uiPriority="69"/>
-    <w:lsdException w:name="Dark List Accent 3" w:uiPriority="70"/>
-    <w:lsdException w:name="Colorful Shading Accent 3" w:uiPriority="71"/>
-    <w:lsdException w:name="Colorful List Accent 3" w:uiPriority="72"/>
-    <w:lsdException w:name="Colorful Grid Accent 3" w:uiPriority="73"/>
-    <w:lsdException w:name="Light Shading Accent 4" w:uiPriority="60"/>
-    <w:lsdException w:name="Light List Accent 4" w:uiPriority="61"/>
-    <w:lsdException w:name="Light Grid Accent 4" w:uiPriority="62"/>
-    <w:lsdException w:name="Medium Shading 1 Accent 4" w:uiPriority="63"/>
-    <w:lsdException w:name="Medium Shading 2 Accent 4" w:uiPriority="64"/>
-    <w:lsdException w:name="Medium List 1 Accent 4" w:uiPriority="65"/>
-    <w:lsdException w:name="Medium List 2 Accent 4" w:uiPriority="66"/>
-    <w:lsdException w:name="Medium Grid 1 Accent 4" w:uiPriority="67"/>
-    <w:lsdException w:name="Medium Grid 2 Accent 4" w:uiPriority="68"/>
-    <w:lsdException w:name="Medium Grid 3 Accent 4" w:uiPriority="69"/>
-    <w:lsdException w:name="Dark List Accent 4" w:uiPriority="70"/>
-    <w:lsdException w:name="Colorful Shading Accent 4" w:uiPriority="71"/>
-    <w:lsdException w:name="Colorful List Accent 4" w:uiPriority="72"/>
-    <w:lsdException w:name="Colorful Grid Accent 4" w:uiPriority="73"/>
-    <w:lsdException w:name="Light Shading Accent 5" w:uiPriority="60"/>
-    <w:lsdException w:name="Light List Accent 5" w:uiPriority="61"/>
-    <w:lsdException w:name="Light Grid Accent 5" w:uiPriority="62"/>
-    <w:lsdException w:name="Medium Shading 1 Accent 5" w:uiPriority="63"/>
-    <w:lsdException w:name="Medium Shading 2 Accent 5" w:uiPriority="64"/>
-    <w:lsdException w:name="Medium List 1 Accent 5" w:uiPriority="65"/>
-    <w:lsdException w:name="Medium List 2 Accent 5" w:uiPriority="66"/>
-    <w:lsdException w:name="Medium Grid 1 Accent 5" w:uiPriority="67"/>
-    <w:lsdException w:name="Medium Grid 2 Accent 5" w:uiPriority="68"/>
-    <w:lsdException w:name="Medium Grid 3 Accent 5" w:uiPriority="69"/>
-    <w:lsdException w:name="Dark List Accent 5" w:uiPriority="70"/>
-    <w:lsdException w:name="Colorful Shading Accent 5" w:uiPriority="71"/>
-    <w:lsdException w:name="Colorful List Accent 5" w:uiPriority="72"/>
-    <w:lsdException w:name="Colorful Grid Accent 5" w:uiPriority="73"/>
-    <w:lsdException w:name="Light Shading Accent 6" w:uiPriority="60"/>
-    <w:lsdException w:name="Light List Accent 6" w:uiPriority="61"/>
-    <w:lsdException w:name="Light Grid Accent 6" w:uiPriority="62"/>
-    <w:lsdException w:name="Medium Shading 1 Accent 6" w:uiPriority="63"/>
-    <w:lsdException w:name="Medium Shading 2 Accent 6" w:uiPriority="64"/>
-    <w:lsdException w:name="Medium List 1 Accent 6" w:uiPriority="65"/>
-    <w:lsdException w:name="Medium List 2 Accent 6" w:uiPriority="66"/>
-    <w:lsdException w:name="Medium Grid 1 Accent 6" w:uiPriority="67"/>
-    <w:lsdException w:name="Medium Grid 2 Accent 6" w:uiPriority="68"/>
-    <w:lsdException w:name="Medium Grid 3 Accent 6" w:uiPriority="69"/>
-    <w:lsdException w:name="Dark List Accent 6" w:uiPriority="70"/>
-    <w:lsdException w:name="Colorful Shading Accent 6" w:uiPriority="71"/>
-    <w:lsdException w:name="Colorful List Accent 6" w:uiPriority="72"/>
-    <w:lsdException w:name="Colorful Grid Accent 6" w:uiPriority="73"/>
+    <w:lsdException w:name="Medium List 2 Accent 1"/>
+    <w:lsdException w:name="Medium Grid 1 Accent 1"/>
+    <w:lsdException w:name="Medium Grid 2 Accent 1"/>
+    <w:lsdException w:name="Medium Grid 3 Accent 1"/>
+    <w:lsdException w:name="Dark List Accent 1"/>
+    <w:lsdException w:name="Colorful Shading Accent 1"/>
+    <w:lsdException w:name="Colorful List Accent 1"/>
+    <w:lsdException w:name="Colorful Grid Accent 1"/>
+    <w:lsdException w:name="Light Shading Accent 2"/>
+    <w:lsdException w:name="Light List Accent 2"/>
+    <w:lsdException w:name="Light Grid Accent 2"/>
+    <w:lsdException w:name="Medium Shading 1 Accent 2"/>
+    <w:lsdException w:name="Medium Shading 2 Accent 2"/>
+    <w:lsdException w:name="Medium List 1 Accent 2"/>
+    <w:lsdException w:name="Medium List 2 Accent 2"/>
+    <w:lsdException w:name="Medium Grid 1 Accent 2"/>
+    <w:lsdException w:name="Medium Grid 2 Accent 2"/>
+    <w:lsdException w:name="Medium Grid 3 Accent 2"/>
+    <w:lsdException w:name="Dark List Accent 2"/>
+    <w:lsdException w:name="Colorful Shading Accent 2"/>
+    <w:lsdException w:name="Colorful List Accent 2"/>
+    <w:lsdException w:name="Colorful Grid Accent 2"/>
+    <w:lsdException w:name="Light Shading Accent 3"/>
+    <w:lsdException w:name="Light List Accent 3"/>
+    <w:lsdException w:name="Light Grid Accent 3"/>
+    <w:lsdException w:name="Medium Shading 1 Accent 3"/>
+    <w:lsdException w:name="Medium Shading 2 Accent 3"/>
+    <w:lsdException w:name="Medium List 1 Accent 3"/>
+    <w:lsdException w:name="Medium List 2 Accent 3"/>
+    <w:lsdException w:name="Medium Grid 1 Accent 3"/>
+    <w:lsdException w:name="Medium Grid 2 Accent 3"/>
+    <w:lsdException w:name="Medium Grid 3 Accent 3"/>
+    <w:lsdException w:name="Dark List Accent 3"/>
+    <w:lsdException w:name="Colorful Shading Accent 3"/>
+    <w:lsdException w:name="Colorful List Accent 3"/>
+    <w:lsdException w:name="Colorful Grid Accent 3"/>
+    <w:lsdException w:name="Light Shading Accent 4"/>
+    <w:lsdException w:name="Light List Accent 4"/>
+    <w:lsdException w:name="Light Grid Accent 4"/>
+    <w:lsdException w:name="Medium Shading 1 Accent 4"/>
+    <w:lsdException w:name="Medium Shading 2 Accent 4"/>
+    <w:lsdException w:name="Medium List 1 Accent 4"/>
+    <w:lsdException w:name="Medium List 2 Accent 4"/>
+    <w:lsdException w:name="Medium Grid 1 Accent 4"/>
+    <w:lsdException w:name="Medium Grid 2 Accent 4"/>
+    <w:lsdException w:name="Medium Grid 3 Accent 4"/>
+    <w:lsdException w:name="Dark List Accent 4"/>
+    <w:lsdException w:name="Colorful Shading Accent 4"/>
+    <w:lsdException w:name="Colorful List Accent 4"/>
+    <w:lsdException w:name="Colorful Grid Accent 4"/>
+    <w:lsdException w:name="Light Shading Accent 5"/>
+    <w:lsdException w:name="Light List Accent 5"/>
+    <w:lsdException w:name="Light Grid Accent 5"/>
+    <w:lsdException w:name="Medium Shading 1 Accent 5"/>
+    <w:lsdException w:name="Medium Shading 2 Accent 5"/>
+    <w:lsdException w:name="Medium List 1 Accent 5"/>
+    <w:lsdException w:name="Medium List 2 Accent 5"/>
+    <w:lsdException w:name="Medium Grid 1 Accent 5"/>
+    <w:lsdException w:name="Medium Grid 2 Accent 5"/>
+    <w:lsdException w:name="Medium Grid 3 Accent 5"/>
+    <w:lsdException w:name="Dark List Accent 5"/>
+    <w:lsdException w:name="Colorful Shading Accent 5"/>
+    <w:lsdException w:name="Colorful List Accent 5"/>
+    <w:lsdException w:name="Colorful Grid Accent 5"/>
+    <w:lsdException w:name="Light Shading Accent 6"/>
+    <w:lsdException w:name="Light List Accent 6"/>
+    <w:lsdException w:name="Light Grid Accent 6"/>
+    <w:lsdException w:name="Medium Shading 1 Accent 6"/>
+    <w:lsdException w:name="Medium Shading 2 Accent 6"/>
+    <w:lsdException w:name="Medium List 1 Accent 6"/>
+    <w:lsdException w:name="Medium List 2 Accent 6"/>
+    <w:lsdException w:name="Medium Grid 1 Accent 6"/>
+    <w:lsdException w:name="Medium Grid 2 Accent 6"/>
+    <w:lsdException w:name="Medium Grid 3 Accent 6"/>
+    <w:lsdException w:name="Dark List Accent 6"/>
+    <w:lsdException w:name="Colorful Shading Accent 6"/>
+    <w:lsdException w:name="Colorful List Accent 6"/>
+    <w:lsdException w:name="Colorful Grid Accent 6"/>
     <w:lsdException w:name="Subtle Emphasis" w:uiPriority="19" w:qFormat="1"/>
     <w:lsdException w:name="Intense Emphasis" w:uiPriority="21" w:qFormat="1"/>
     <w:lsdException w:name="Subtle Reference" w:uiPriority="31" w:qFormat="1"/>
@@ -3266,18 +3743,18 @@
     <w:lsdException w:name="List Table 5 Dark Accent 6" w:uiPriority="50"/>
     <w:lsdException w:name="List Table 6 Colorful Accent 6" w:uiPriority="51"/>
     <w:lsdException w:name="List Table 7 Colorful Accent 6" w:uiPriority="52"/>
-    <w:lsdException w:name="Mention" w:semiHidden="1" w:unhideWhenUsed="1"/>
-    <w:lsdException w:name="Smart Hyperlink" w:semiHidden="1" w:unhideWhenUsed="1"/>
-    <w:lsdException w:name="Hashtag" w:semiHidden="1" w:unhideWhenUsed="1"/>
-    <w:lsdException w:name="Unresolved Mention" w:semiHidden="1" w:unhideWhenUsed="1"/>
-    <w:lsdException w:name="Smart Link" w:semiHidden="1" w:unhideWhenUsed="1"/>
   </w:latentStyles>
   <w:style w:type="paragraph" w:default="1" w:styleId="Normal">
     <w:name w:val="Normal"/>
     <w:qFormat/>
-    <w:rsid w:val="007B480D"/>
+    <w:pPr>
+      <w:spacing w:after="160" w:line="259" w:lineRule="auto"/>
+    </w:pPr>
     <w:rPr>
-      <w:rFonts w:eastAsia="MS Mincho"/>
+      <w:rFonts w:asciiTheme="minorHAnsi" w:eastAsia="MS Mincho" w:hAnsiTheme="minorHAnsi" w:cstheme="minorBidi"/>
+      <w:sz w:val="22"/>
+      <w:szCs w:val="22"/>
+      <w:lang w:eastAsia="en-US"/>
     </w:rPr>
   </w:style>
   <w:style w:type="character" w:default="1" w:styleId="Fuentedeprrafopredeter">
@@ -3307,54 +3784,25 @@
     <w:semiHidden/>
     <w:unhideWhenUsed/>
   </w:style>
-  <w:style w:type="paragraph" w:styleId="Sinespaciado">
-    <w:name w:val="No Spacing"/>
-    <w:uiPriority w:val="1"/>
-    <w:qFormat/>
-    <w:rsid w:val="007B480D"/>
-    <w:pPr>
-      <w:spacing w:after="0" w:line="240" w:lineRule="auto"/>
-    </w:pPr>
-  </w:style>
   <w:style w:type="character" w:styleId="Refdecomentario">
     <w:name w:val="annotation reference"/>
     <w:basedOn w:val="Fuentedeprrafopredeter"/>
     <w:uiPriority w:val="99"/>
     <w:semiHidden/>
     <w:unhideWhenUsed/>
-    <w:rsid w:val="00EB52AC"/>
     <w:rPr>
       <w:sz w:val="16"/>
       <w:szCs w:val="16"/>
     </w:rPr>
   </w:style>
-  <w:style w:type="paragraph" w:styleId="Textocomentario">
-    <w:name w:val="annotation text"/>
-    <w:basedOn w:val="Normal"/>
-    <w:link w:val="TextocomentarioCar"/>
-    <w:uiPriority w:val="99"/>
-    <w:semiHidden/>
-    <w:unhideWhenUsed/>
-    <w:rsid w:val="00EB52AC"/>
-    <w:pPr>
-      <w:spacing w:line="240" w:lineRule="auto"/>
-    </w:pPr>
+  <w:style w:type="character" w:styleId="Textoennegrita">
+    <w:name w:val="Strong"/>
+    <w:basedOn w:val="Fuentedeprrafopredeter"/>
+    <w:uiPriority w:val="22"/>
+    <w:qFormat/>
     <w:rPr>
-      <w:sz w:val="20"/>
-      <w:szCs w:val="20"/>
-    </w:rPr>
-  </w:style>
-  <w:style w:type="character" w:customStyle="1" w:styleId="TextocomentarioCar">
-    <w:name w:val="Texto comentario Car"/>
-    <w:basedOn w:val="Fuentedeprrafopredeter"/>
-    <w:link w:val="Textocomentario"/>
-    <w:uiPriority w:val="99"/>
-    <w:semiHidden/>
-    <w:rsid w:val="00EB52AC"/>
-    <w:rPr>
-      <w:rFonts w:eastAsia="MS Mincho"/>
-      <w:sz w:val="20"/>
-      <w:szCs w:val="20"/>
+      <w:b/>
+      <w:bCs/>
     </w:rPr>
   </w:style>
   <w:style w:type="paragraph" w:styleId="Asuntodelcomentario">
@@ -3365,23 +3813,22 @@
     <w:uiPriority w:val="99"/>
     <w:semiHidden/>
     <w:unhideWhenUsed/>
-    <w:rsid w:val="00EB52AC"/>
     <w:rPr>
       <w:b/>
       <w:bCs/>
     </w:rPr>
   </w:style>
-  <w:style w:type="character" w:customStyle="1" w:styleId="AsuntodelcomentarioCar">
-    <w:name w:val="Asunto del comentario Car"/>
-    <w:basedOn w:val="TextocomentarioCar"/>
-    <w:link w:val="Asuntodelcomentario"/>
+  <w:style w:type="paragraph" w:styleId="Textocomentario">
+    <w:name w:val="annotation text"/>
+    <w:basedOn w:val="Normal"/>
+    <w:link w:val="TextocomentarioCar"/>
     <w:uiPriority w:val="99"/>
     <w:semiHidden/>
-    <w:rsid w:val="00EB52AC"/>
+    <w:unhideWhenUsed/>
+    <w:pPr>
+      <w:spacing w:line="240" w:lineRule="auto"/>
+    </w:pPr>
     <w:rPr>
-      <w:rFonts w:eastAsia="MS Mincho"/>
-      <w:b/>
-      <w:bCs/>
       <w:sz w:val="20"/>
       <w:szCs w:val="20"/>
     </w:rPr>
@@ -3393,7 +3840,6 @@
     <w:uiPriority w:val="99"/>
     <w:semiHidden/>
     <w:unhideWhenUsed/>
-    <w:rsid w:val="0005271C"/>
     <w:pPr>
       <w:spacing w:after="0" w:line="240" w:lineRule="auto"/>
     </w:pPr>
@@ -3403,32 +3849,10 @@
       <w:szCs w:val="18"/>
     </w:rPr>
   </w:style>
-  <w:style w:type="character" w:customStyle="1" w:styleId="TextodegloboCar">
-    <w:name w:val="Texto de globo Car"/>
-    <w:basedOn w:val="Fuentedeprrafopredeter"/>
-    <w:link w:val="Textodeglobo"/>
-    <w:uiPriority w:val="99"/>
-    <w:semiHidden/>
-    <w:rsid w:val="0005271C"/>
-    <w:rPr>
-      <w:rFonts w:ascii="Segoe UI" w:eastAsia="MS Mincho" w:hAnsi="Segoe UI" w:cs="Segoe UI"/>
-      <w:sz w:val="18"/>
-      <w:szCs w:val="18"/>
-    </w:rPr>
-  </w:style>
-  <w:style w:type="character" w:customStyle="1" w:styleId="oypena">
-    <w:name w:val="oypena"/>
-    <w:basedOn w:val="Fuentedeprrafopredeter"/>
-    <w:rsid w:val="003F5629"/>
-  </w:style>
   <w:style w:type="table" w:styleId="Tablaconcuadrcula">
     <w:name w:val="Table Grid"/>
     <w:basedOn w:val="Tablanormal"/>
     <w:uiPriority w:val="39"/>
-    <w:rsid w:val="00C251FB"/>
-    <w:pPr>
-      <w:spacing w:after="0" w:line="240" w:lineRule="auto"/>
-    </w:pPr>
     <w:tblPr>
       <w:tblBorders>
         <w:top w:val="single" w:sz="4" w:space="0" w:color="auto"/>
@@ -3440,15 +3864,74 @@
       </w:tblBorders>
     </w:tblPr>
   </w:style>
-  <w:style w:type="character" w:styleId="Textoennegrita">
-    <w:name w:val="Strong"/>
+  <w:style w:type="paragraph" w:styleId="Sinespaciado">
+    <w:name w:val="No Spacing"/>
+    <w:uiPriority w:val="1"/>
+    <w:qFormat/>
+    <w:rPr>
+      <w:rFonts w:asciiTheme="minorHAnsi" w:eastAsiaTheme="minorHAnsi" w:hAnsiTheme="minorHAnsi" w:cstheme="minorBidi"/>
+      <w:sz w:val="22"/>
+      <w:szCs w:val="22"/>
+      <w:lang w:eastAsia="en-US"/>
+    </w:rPr>
+  </w:style>
+  <w:style w:type="character" w:customStyle="1" w:styleId="TextocomentarioCar">
+    <w:name w:val="Texto comentario Car"/>
     <w:basedOn w:val="Fuentedeprrafopredeter"/>
-    <w:uiPriority w:val="22"/>
-    <w:qFormat/>
-    <w:rsid w:val="008B02C9"/>
+    <w:link w:val="Textocomentario"/>
+    <w:uiPriority w:val="99"/>
+    <w:semiHidden/>
     <w:rPr>
+      <w:rFonts w:eastAsia="MS Mincho"/>
+      <w:sz w:val="20"/>
+      <w:szCs w:val="20"/>
+    </w:rPr>
+  </w:style>
+  <w:style w:type="character" w:customStyle="1" w:styleId="AsuntodelcomentarioCar">
+    <w:name w:val="Asunto del comentario Car"/>
+    <w:basedOn w:val="TextocomentarioCar"/>
+    <w:link w:val="Asuntodelcomentario"/>
+    <w:uiPriority w:val="99"/>
+    <w:semiHidden/>
+    <w:rPr>
+      <w:rFonts w:eastAsia="MS Mincho"/>
       <w:b/>
       <w:bCs/>
+      <w:sz w:val="20"/>
+      <w:szCs w:val="20"/>
+    </w:rPr>
+  </w:style>
+  <w:style w:type="character" w:customStyle="1" w:styleId="TextodegloboCar">
+    <w:name w:val="Texto de globo Car"/>
+    <w:basedOn w:val="Fuentedeprrafopredeter"/>
+    <w:link w:val="Textodeglobo"/>
+    <w:uiPriority w:val="99"/>
+    <w:semiHidden/>
+    <w:rPr>
+      <w:rFonts w:ascii="Segoe UI" w:eastAsia="MS Mincho" w:hAnsi="Segoe UI" w:cs="Segoe UI"/>
+      <w:sz w:val="18"/>
+      <w:szCs w:val="18"/>
+    </w:rPr>
+  </w:style>
+  <w:style w:type="character" w:customStyle="1" w:styleId="oypena">
+    <w:name w:val="oypena"/>
+    <w:basedOn w:val="Fuentedeprrafopredeter"/>
+  </w:style>
+  <w:style w:type="paragraph" w:styleId="NormalWeb">
+    <w:name w:val="Normal (Web)"/>
+    <w:basedOn w:val="Normal"/>
+    <w:uiPriority w:val="99"/>
+    <w:semiHidden/>
+    <w:unhideWhenUsed/>
+    <w:rsid w:val="00CE5459"/>
+    <w:pPr>
+      <w:spacing w:before="100" w:beforeAutospacing="1" w:after="100" w:afterAutospacing="1" w:line="240" w:lineRule="auto"/>
+    </w:pPr>
+    <w:rPr>
+      <w:rFonts w:ascii="Times New Roman" w:eastAsia="Times New Roman" w:hAnsi="Times New Roman" w:cs="Times New Roman"/>
+      <w:sz w:val="24"/>
+      <w:szCs w:val="24"/>
+      <w:lang w:eastAsia="es-GT"/>
     </w:rPr>
   </w:style>
 </w:styles>
@@ -3497,7 +3980,7 @@
     </a:clrScheme>
     <a:fontScheme name="Office">
       <a:majorFont>
-        <a:latin typeface="Calibri Light" panose="020F0302020204030204"/>
+        <a:latin typeface="Calibri Light"/>
         <a:ea typeface=""/>
         <a:cs typeface=""/>
         <a:font script="Jpan" typeface="游ゴシック Light"/>
@@ -3530,26 +4013,9 @@
         <a:font script="Viet" typeface="Times New Roman"/>
         <a:font script="Uigh" typeface="Microsoft Uighur"/>
         <a:font script="Geor" typeface="Sylfaen"/>
-        <a:font script="Armn" typeface="Arial"/>
-        <a:font script="Bugi" typeface="Leelawadee UI"/>
-        <a:font script="Bopo" typeface="Microsoft JhengHei"/>
-        <a:font script="Java" typeface="Javanese Text"/>
-        <a:font script="Lisu" typeface="Segoe UI"/>
-        <a:font script="Mymr" typeface="Myanmar Text"/>
-        <a:font script="Nkoo" typeface="Ebrima"/>
-        <a:font script="Olck" typeface="Nirmala UI"/>
-        <a:font script="Osma" typeface="Ebrima"/>
-        <a:font script="Phag" typeface="Phagspa"/>
-        <a:font script="Syrn" typeface="Estrangelo Edessa"/>
-        <a:font script="Syrj" typeface="Estrangelo Edessa"/>
-        <a:font script="Syre" typeface="Estrangelo Edessa"/>
-        <a:font script="Sora" typeface="Nirmala UI"/>
-        <a:font script="Tale" typeface="Microsoft Tai Le"/>
-        <a:font script="Talu" typeface="Microsoft New Tai Lue"/>
-        <a:font script="Tfng" typeface="Ebrima"/>
       </a:majorFont>
       <a:minorFont>
-        <a:latin typeface="Calibri" panose="020F0502020204030204"/>
+        <a:latin typeface="Calibri"/>
         <a:ea typeface=""/>
         <a:cs typeface=""/>
         <a:font script="Jpan" typeface="游明朝"/>
@@ -3582,23 +4048,6 @@
         <a:font script="Viet" typeface="Arial"/>
         <a:font script="Uigh" typeface="Microsoft Uighur"/>
         <a:font script="Geor" typeface="Sylfaen"/>
-        <a:font script="Armn" typeface="Arial"/>
-        <a:font script="Bugi" typeface="Leelawadee UI"/>
-        <a:font script="Bopo" typeface="Microsoft JhengHei"/>
-        <a:font script="Java" typeface="Javanese Text"/>
-        <a:font script="Lisu" typeface="Segoe UI"/>
-        <a:font script="Mymr" typeface="Myanmar Text"/>
-        <a:font script="Nkoo" typeface="Ebrima"/>
-        <a:font script="Olck" typeface="Nirmala UI"/>
-        <a:font script="Osma" typeface="Ebrima"/>
-        <a:font script="Phag" typeface="Phagspa"/>
-        <a:font script="Syrn" typeface="Estrangelo Edessa"/>
-        <a:font script="Syrj" typeface="Estrangelo Edessa"/>
-        <a:font script="Syre" typeface="Estrangelo Edessa"/>
-        <a:font script="Sora" typeface="Nirmala UI"/>
-        <a:font script="Tale" typeface="Microsoft Tai Le"/>
-        <a:font script="Talu" typeface="Microsoft New Tai Lue"/>
-        <a:font script="Tfng" typeface="Ebrima"/>
       </a:minorFont>
     </a:fontScheme>
     <a:fmtScheme name="Office">
@@ -3741,10 +4190,5 @@
   </a:themeElements>
   <a:objectDefaults/>
   <a:extraClrSchemeLst/>
-  <a:extLst>
-    <a:ext uri="{05A4C25C-085E-4340-85A3-A5531E510DB2}">
-      <thm15:themeFamily xmlns:thm15="http://schemas.microsoft.com/office/thememl/2012/main" name="Office Theme" id="{62F939B6-93AF-4DB8-9C6B-D6C7DFDC589F}" vid="{4A3C46E8-61CC-4603-A589-7422A47A8E4A}"/>
-    </a:ext>
-  </a:extLst>
 </a:theme>
 </file>
</xml_diff>

<commit_message>
add: Agregar el modelo Inventario.java en la carpeta modelos
</commit_message>
<xml_diff>
--- a/EndOfLine.docx
+++ b/EndOfLine.docx
@@ -1,6 +1,6 @@
 
 <file path=word/document.xml><?xml version="1.0" encoding="utf-8"?>
-<w:document xmlns:wpc="http://schemas.microsoft.com/office/word/2010/wordprocessingCanvas" xmlns:cx="http://schemas.microsoft.com/office/drawing/2014/chartex" xmlns:cx1="http://schemas.microsoft.com/office/drawing/2015/9/8/chartex" xmlns:cx2="http://schemas.microsoft.com/office/drawing/2015/10/21/chartex" xmlns:cx3="http://schemas.microsoft.com/office/drawing/2016/5/9/chartex" xmlns:cx4="http://schemas.microsoft.com/office/drawing/2016/5/10/chartex" xmlns:cx5="http://schemas.microsoft.com/office/drawing/2016/5/11/chartex" xmlns:cx6="http://schemas.microsoft.com/office/drawing/2016/5/12/chartex" xmlns:cx7="http://schemas.microsoft.com/office/drawing/2016/5/13/chartex" xmlns:cx8="http://schemas.microsoft.com/office/drawing/2016/5/14/chartex" xmlns:mc="http://schemas.openxmlformats.org/markup-compatibility/2006" xmlns:aink="http://schemas.microsoft.com/office/drawing/2016/ink" xmlns:am3d="http://schemas.microsoft.com/office/drawing/2017/model3d" xmlns:o="urn:schemas-microsoft-com:office:office" xmlns:oel="http://schemas.microsoft.com/office/2019/extlst" xmlns:r="http://schemas.openxmlformats.org/officeDocument/2006/relationships" xmlns:m="http://schemas.openxmlformats.org/officeDocument/2006/math" xmlns:v="urn:schemas-microsoft-com:vml" xmlns:wp14="http://schemas.microsoft.com/office/word/2010/wordprocessingDrawing" xmlns:wp="http://schemas.openxmlformats.org/drawingml/2006/wordprocessingDrawing" xmlns:w10="urn:schemas-microsoft-com:office:word" xmlns:w="http://schemas.openxmlformats.org/wordprocessingml/2006/main" xmlns:w14="http://schemas.microsoft.com/office/word/2010/wordml" xmlns:w15="http://schemas.microsoft.com/office/word/2012/wordml" xmlns:w16cex="http://schemas.microsoft.com/office/word/2018/wordml/cex" xmlns:w16cid="http://schemas.microsoft.com/office/word/2016/wordml/cid" xmlns:w16="http://schemas.microsoft.com/office/word/2018/wordml" xmlns:w16du="http://schemas.microsoft.com/office/word/2023/wordml/word16du" xmlns:w16sdtdh="http://schemas.microsoft.com/office/word/2020/wordml/sdtdatahash" xmlns:w16sdtfl="http://schemas.microsoft.com/office/word/2024/wordml/sdtformatlock" xmlns:w16se="http://schemas.microsoft.com/office/word/2015/wordml/symex" xmlns:wpg="http://schemas.microsoft.com/office/word/2010/wordprocessingGroup" xmlns:wpi="http://schemas.microsoft.com/office/word/2010/wordprocessingInk" xmlns:wne="http://schemas.microsoft.com/office/word/2006/wordml" xmlns:wps="http://schemas.microsoft.com/office/word/2010/wordprocessingShape" mc:Ignorable="w14 w15 w16se w16cid w16 w16cex w16sdtdh w16sdtfl w16du wp14">
+<w:document xmlns:wpc="http://schemas.microsoft.com/office/word/2010/wordprocessingCanvas" xmlns:cx="http://schemas.microsoft.com/office/drawing/2014/chartex" xmlns:mc="http://schemas.openxmlformats.org/markup-compatibility/2006" xmlns:o="urn:schemas-microsoft-com:office:office" xmlns:r="http://schemas.openxmlformats.org/officeDocument/2006/relationships" xmlns:m="http://schemas.openxmlformats.org/officeDocument/2006/math" xmlns:v="urn:schemas-microsoft-com:vml" xmlns:wp14="http://schemas.microsoft.com/office/word/2010/wordprocessingDrawing" xmlns:wp="http://schemas.openxmlformats.org/drawingml/2006/wordprocessingDrawing" xmlns:w10="urn:schemas-microsoft-com:office:word" xmlns:w="http://schemas.openxmlformats.org/wordprocessingml/2006/main" xmlns:w14="http://schemas.microsoft.com/office/word/2010/wordml" xmlns:w15="http://schemas.microsoft.com/office/word/2012/wordml" xmlns:w16se="http://schemas.microsoft.com/office/word/2015/wordml/symex" xmlns:wpg="http://schemas.microsoft.com/office/word/2010/wordprocessingGroup" xmlns:wpi="http://schemas.microsoft.com/office/word/2010/wordprocessingInk" xmlns:wne="http://schemas.microsoft.com/office/word/2006/wordml" xmlns:wps="http://schemas.microsoft.com/office/word/2010/wordprocessingShape" mc:Ignorable="w14 w15 w16se wp14">
   <w:body>
     <w:p>
       <w:pPr>
@@ -19,8 +19,8 @@
           <w:lang w:val="es-ES" w:eastAsia="es-ES"/>
         </w:rPr>
         <w:drawing>
-          <wp:inline distT="0" distB="0" distL="0" distR="0" wp14:anchorId="61DA3BD1" wp14:editId="0C35A376">
-            <wp:extent cx="2249144" cy="847725"/>
+          <wp:inline distT="0" distB="0" distL="0" distR="0">
+            <wp:extent cx="2248535" cy="847725"/>
             <wp:effectExtent l="0" t="0" r="0" b="0"/>
             <wp:docPr id="2" name="Imagen 2"/>
             <wp:cNvGraphicFramePr>
@@ -30,13 +30,13 @@
               <a:graphicData uri="http://schemas.openxmlformats.org/drawingml/2006/picture">
                 <pic:pic xmlns:pic="http://schemas.openxmlformats.org/drawingml/2006/picture">
                   <pic:nvPicPr>
-                    <pic:cNvPr id="0" name="Picture 1"/>
+                    <pic:cNvPr id="2" name="Imagen 2"/>
                     <pic:cNvPicPr>
                       <a:picLocks noChangeAspect="1" noChangeArrowheads="1"/>
                     </pic:cNvPicPr>
                   </pic:nvPicPr>
                   <pic:blipFill>
-                    <a:blip r:embed="rId4" cstate="print">
+                    <a:blip r:embed="rId6" cstate="print">
                       <a:extLst>
                         <a:ext uri="{28A0092B-C50C-407E-A947-70E740481C1C}">
                           <a14:useLocalDpi xmlns:a14="http://schemas.microsoft.com/office/drawing/2010/main" val="0"/>
@@ -48,7 +48,7 @@
                       <a:fillRect/>
                     </a:stretch>
                   </pic:blipFill>
-                  <pic:spPr bwMode="auto">
+                  <pic:spPr>
                     <a:xfrm>
                       <a:off x="0" y="0"/>
                       <a:ext cx="2253277" cy="849283"/>
@@ -120,13 +120,7 @@
         <w:rPr>
           <w:rFonts w:ascii="Arial" w:hAnsi="Arial" w:cs="Arial"/>
         </w:rPr>
-        <w:t>5TO. PERITO EN INFORMATICA</w:t>
-      </w:r>
-      <w:r>
-        <w:rPr>
-          <w:rFonts w:ascii="Arial" w:hAnsi="Arial" w:cs="Arial"/>
-        </w:rPr>
-        <w:t xml:space="preserve"> </w:t>
+        <w:t xml:space="preserve">5TO. PERITO EN INFORMATICA </w:t>
       </w:r>
     </w:p>
     <w:p>
@@ -529,19 +523,7 @@
         <w:rPr>
           <w:rFonts w:ascii="Arial" w:hAnsi="Arial" w:cs="Arial"/>
         </w:rPr>
-        <w:t>2024</w:t>
-      </w:r>
-      <w:r>
-        <w:rPr>
-          <w:rFonts w:ascii="Arial" w:hAnsi="Arial" w:cs="Arial"/>
-        </w:rPr>
-        <w:t>-</w:t>
-      </w:r>
-      <w:r>
-        <w:rPr>
-          <w:rFonts w:ascii="Arial" w:hAnsi="Arial" w:cs="Arial"/>
-        </w:rPr>
-        <w:t>226</w:t>
+        <w:t>2024-226</w:t>
       </w:r>
     </w:p>
     <w:p>
@@ -572,56 +554,7 @@
           <w:rFonts w:ascii="Arial" w:hAnsi="Arial" w:cs="Arial"/>
           <w:sz w:val="24"/>
         </w:rPr>
-        <w:t xml:space="preserve">Guatemala, </w:t>
-      </w:r>
-      <w:r>
-        <w:rPr>
-          <w:rFonts w:ascii="Arial" w:hAnsi="Arial" w:cs="Arial"/>
-          <w:sz w:val="24"/>
-        </w:rPr>
-        <w:t xml:space="preserve">15 </w:t>
-      </w:r>
-      <w:r>
-        <w:rPr>
-          <w:rFonts w:ascii="Arial" w:hAnsi="Arial" w:cs="Arial"/>
-          <w:sz w:val="24"/>
-        </w:rPr>
-        <w:t xml:space="preserve">de </w:t>
-      </w:r>
-      <w:r>
-        <w:rPr>
-          <w:rFonts w:ascii="Arial" w:hAnsi="Arial" w:cs="Arial"/>
-          <w:sz w:val="24"/>
-        </w:rPr>
-        <w:t xml:space="preserve">Julio </w:t>
-      </w:r>
-      <w:r>
-        <w:rPr>
-          <w:rFonts w:ascii="Arial" w:hAnsi="Arial" w:cs="Arial"/>
-          <w:sz w:val="24"/>
-        </w:rPr>
-        <w:t>de 20</w:t>
-      </w:r>
-      <w:r>
-        <w:rPr>
-          <w:rFonts w:ascii="Arial" w:hAnsi="Arial" w:cs="Arial"/>
-          <w:sz w:val="24"/>
-        </w:rPr>
-        <w:t>2</w:t>
-      </w:r>
-      <w:r>
-        <w:rPr>
-          <w:rFonts w:ascii="Arial" w:hAnsi="Arial" w:cs="Arial"/>
-          <w:sz w:val="24"/>
-        </w:rPr>
-        <w:t>5</w:t>
-      </w:r>
-      <w:r>
-        <w:rPr>
-          <w:rFonts w:ascii="Arial" w:hAnsi="Arial" w:cs="Arial"/>
-          <w:sz w:val="24"/>
-        </w:rPr>
-        <w:t>.</w:t>
+        <w:t>Guatemala, 15 de Julio de 2025.</w:t>
       </w:r>
     </w:p>
     <w:p>
@@ -655,6 +588,7 @@
           </w:tcPr>
           <w:p>
             <w:pPr>
+              <w:spacing w:after="0" w:line="240" w:lineRule="auto"/>
               <w:jc w:val="center"/>
               <w:rPr>
                 <w:rFonts w:ascii="Arial" w:eastAsiaTheme="minorHAnsi" w:hAnsi="Arial" w:cs="Arial"/>
@@ -689,6 +623,7 @@
           </w:tcPr>
           <w:p>
             <w:pPr>
+              <w:spacing w:after="0" w:line="240" w:lineRule="auto"/>
               <w:jc w:val="center"/>
               <w:rPr>
                 <w:rFonts w:ascii="Arial" w:eastAsiaTheme="minorHAnsi" w:hAnsi="Arial" w:cs="Arial"/>
@@ -714,6 +649,7 @@
           </w:tcPr>
           <w:p>
             <w:pPr>
+              <w:spacing w:after="0" w:line="240" w:lineRule="auto"/>
               <w:jc w:val="center"/>
               <w:rPr>
                 <w:rFonts w:ascii="Arial" w:eastAsiaTheme="minorHAnsi" w:hAnsi="Arial" w:cs="Arial"/>
@@ -744,6 +680,7 @@
           </w:tcPr>
           <w:p>
             <w:pPr>
+              <w:spacing w:after="0" w:line="240" w:lineRule="auto"/>
               <w:jc w:val="center"/>
               <w:rPr>
                 <w:rFonts w:ascii="Arial" w:eastAsiaTheme="minorHAnsi" w:hAnsi="Arial" w:cs="Arial"/>
@@ -767,6 +704,7 @@
           </w:tcPr>
           <w:p>
             <w:pPr>
+              <w:spacing w:after="0" w:line="240" w:lineRule="auto"/>
               <w:jc w:val="center"/>
               <w:rPr>
                 <w:rFonts w:ascii="Arial" w:eastAsiaTheme="minorHAnsi" w:hAnsi="Arial" w:cs="Arial"/>
@@ -788,6 +726,7 @@
           </w:tcPr>
           <w:p>
             <w:pPr>
+              <w:spacing w:after="0" w:line="240" w:lineRule="auto"/>
               <w:jc w:val="center"/>
               <w:rPr>
                 <w:rFonts w:ascii="Arial" w:eastAsiaTheme="minorHAnsi" w:hAnsi="Arial" w:cs="Arial"/>
@@ -811,6 +750,7 @@
           </w:tcPr>
           <w:p>
             <w:pPr>
+              <w:spacing w:after="0" w:line="240" w:lineRule="auto"/>
               <w:jc w:val="center"/>
               <w:rPr>
                 <w:rFonts w:ascii="Arial" w:eastAsiaTheme="minorHAnsi" w:hAnsi="Arial" w:cs="Arial"/>
@@ -832,6 +772,7 @@
           </w:tcPr>
           <w:p>
             <w:pPr>
+              <w:spacing w:after="0" w:line="240" w:lineRule="auto"/>
               <w:jc w:val="center"/>
               <w:rPr>
                 <w:rFonts w:ascii="Arial" w:eastAsiaTheme="minorHAnsi" w:hAnsi="Arial" w:cs="Arial"/>
@@ -855,6 +796,7 @@
           </w:tcPr>
           <w:p>
             <w:pPr>
+              <w:spacing w:after="0" w:line="240" w:lineRule="auto"/>
               <w:jc w:val="center"/>
               <w:rPr>
                 <w:rFonts w:ascii="Arial" w:eastAsiaTheme="minorHAnsi" w:hAnsi="Arial" w:cs="Arial"/>
@@ -876,6 +818,7 @@
           </w:tcPr>
           <w:p>
             <w:pPr>
+              <w:spacing w:after="0" w:line="240" w:lineRule="auto"/>
               <w:jc w:val="center"/>
               <w:rPr>
                 <w:rFonts w:ascii="Arial" w:eastAsiaTheme="minorHAnsi" w:hAnsi="Arial" w:cs="Arial"/>
@@ -900,6 +843,7 @@
           </w:tcPr>
           <w:p>
             <w:pPr>
+              <w:spacing w:after="0" w:line="240" w:lineRule="auto"/>
               <w:jc w:val="center"/>
               <w:rPr>
                 <w:rFonts w:ascii="Arial" w:eastAsiaTheme="minorHAnsi" w:hAnsi="Arial" w:cs="Arial"/>
@@ -921,6 +865,7 @@
           </w:tcPr>
           <w:p>
             <w:pPr>
+              <w:spacing w:after="0" w:line="240" w:lineRule="auto"/>
               <w:jc w:val="center"/>
               <w:rPr>
                 <w:rFonts w:ascii="Arial" w:eastAsiaTheme="minorHAnsi" w:hAnsi="Arial" w:cs="Arial"/>
@@ -944,6 +889,7 @@
           </w:tcPr>
           <w:p>
             <w:pPr>
+              <w:spacing w:after="0" w:line="240" w:lineRule="auto"/>
               <w:jc w:val="center"/>
               <w:rPr>
                 <w:rFonts w:ascii="Arial" w:eastAsiaTheme="minorHAnsi" w:hAnsi="Arial" w:cs="Arial"/>
@@ -965,6 +911,7 @@
           </w:tcPr>
           <w:p>
             <w:pPr>
+              <w:spacing w:after="0" w:line="240" w:lineRule="auto"/>
               <w:jc w:val="center"/>
               <w:rPr>
                 <w:rFonts w:ascii="Arial" w:eastAsiaTheme="minorHAnsi" w:hAnsi="Arial" w:cs="Arial"/>
@@ -988,6 +935,7 @@
           </w:tcPr>
           <w:p>
             <w:pPr>
+              <w:spacing w:after="0" w:line="240" w:lineRule="auto"/>
               <w:jc w:val="center"/>
               <w:rPr>
                 <w:rFonts w:ascii="Arial" w:eastAsiaTheme="minorHAnsi" w:hAnsi="Arial" w:cs="Arial"/>
@@ -1009,6 +957,7 @@
           </w:tcPr>
           <w:p>
             <w:pPr>
+              <w:spacing w:after="0" w:line="240" w:lineRule="auto"/>
               <w:jc w:val="center"/>
               <w:rPr>
                 <w:rFonts w:ascii="Arial" w:eastAsiaTheme="minorHAnsi" w:hAnsi="Arial" w:cs="Arial"/>
@@ -1032,6 +981,7 @@
           </w:tcPr>
           <w:p>
             <w:pPr>
+              <w:spacing w:after="0" w:line="240" w:lineRule="auto"/>
               <w:jc w:val="center"/>
               <w:rPr>
                 <w:rFonts w:ascii="Arial" w:eastAsiaTheme="minorHAnsi" w:hAnsi="Arial" w:cs="Arial"/>
@@ -1053,6 +1003,7 @@
           </w:tcPr>
           <w:p>
             <w:pPr>
+              <w:spacing w:after="0" w:line="240" w:lineRule="auto"/>
               <w:jc w:val="center"/>
               <w:rPr>
                 <w:rFonts w:ascii="Arial" w:eastAsiaTheme="minorHAnsi" w:hAnsi="Arial" w:cs="Arial"/>
@@ -1076,6 +1027,7 @@
           </w:tcPr>
           <w:p>
             <w:pPr>
+              <w:spacing w:after="0" w:line="240" w:lineRule="auto"/>
               <w:jc w:val="center"/>
               <w:rPr>
                 <w:rFonts w:ascii="Arial" w:eastAsiaTheme="minorEastAsia" w:hAnsi="Arial" w:cs="Arial"/>
@@ -1099,6 +1051,7 @@
           </w:tcPr>
           <w:p>
             <w:pPr>
+              <w:spacing w:after="0" w:line="240" w:lineRule="auto"/>
               <w:jc w:val="center"/>
               <w:rPr>
                 <w:rFonts w:ascii="Arial" w:eastAsiaTheme="minorEastAsia" w:hAnsi="Arial" w:cs="Arial"/>
@@ -1124,6 +1077,7 @@
           </w:tcPr>
           <w:p>
             <w:pPr>
+              <w:spacing w:after="0" w:line="240" w:lineRule="auto"/>
               <w:jc w:val="center"/>
               <w:rPr>
                 <w:rFonts w:ascii="Arial" w:eastAsiaTheme="minorHAnsi" w:hAnsi="Arial" w:cs="Arial"/>
@@ -1145,6 +1099,7 @@
           </w:tcPr>
           <w:p>
             <w:pPr>
+              <w:spacing w:after="0" w:line="240" w:lineRule="auto"/>
               <w:jc w:val="center"/>
               <w:rPr>
                 <w:rFonts w:ascii="Arial" w:eastAsiaTheme="minorHAnsi" w:hAnsi="Arial" w:cs="Arial"/>
@@ -1168,6 +1123,7 @@
           </w:tcPr>
           <w:p>
             <w:pPr>
+              <w:spacing w:after="0" w:line="240" w:lineRule="auto"/>
               <w:jc w:val="center"/>
               <w:rPr>
                 <w:rFonts w:ascii="Arial" w:eastAsiaTheme="minorHAnsi" w:hAnsi="Arial" w:cs="Arial"/>
@@ -1189,6 +1145,7 @@
           </w:tcPr>
           <w:p>
             <w:pPr>
+              <w:spacing w:after="0" w:line="240" w:lineRule="auto"/>
               <w:jc w:val="center"/>
               <w:rPr>
                 <w:rFonts w:ascii="Arial" w:eastAsiaTheme="minorHAnsi" w:hAnsi="Arial" w:cs="Arial"/>
@@ -1212,6 +1169,7 @@
           </w:tcPr>
           <w:p>
             <w:pPr>
+              <w:spacing w:after="0" w:line="240" w:lineRule="auto"/>
               <w:jc w:val="center"/>
               <w:rPr>
                 <w:rFonts w:ascii="Arial" w:eastAsiaTheme="minorHAnsi" w:hAnsi="Arial" w:cs="Arial"/>
@@ -1233,6 +1191,7 @@
           </w:tcPr>
           <w:p>
             <w:pPr>
+              <w:spacing w:after="0" w:line="240" w:lineRule="auto"/>
               <w:jc w:val="center"/>
               <w:rPr>
                 <w:rFonts w:ascii="Arial" w:eastAsiaTheme="minorHAnsi" w:hAnsi="Arial" w:cs="Arial"/>
@@ -1442,13 +1401,7 @@
     </w:p>
     <w:p>
       <w:r>
-        <w:t>HUDV</w:t>
-      </w:r>
-      <w:r>
-        <w:t xml:space="preserve">-001 </w:t>
-      </w:r>
-      <w:r>
-        <w:t>Consulta de fecha</w:t>
+        <w:t>HUDV-001 Consulta de fecha</w:t>
       </w:r>
     </w:p>
     <w:p>
@@ -1468,13 +1421,7 @@
     </w:p>
     <w:p>
       <w:r>
-        <w:t>HUDV-002</w:t>
-      </w:r>
-      <w:r>
-        <w:t xml:space="preserve"> </w:t>
-      </w:r>
-      <w:r>
-        <w:t>Total de una factura</w:t>
+        <w:t>HUDV-002 Total de una factura</w:t>
       </w:r>
     </w:p>
     <w:p>
@@ -1515,13 +1462,7 @@
     <w:p/>
     <w:p>
       <w:r>
-        <w:t>HUDM-00</w:t>
-      </w:r>
-      <w:r>
-        <w:t>4</w:t>
-      </w:r>
-      <w:r>
-        <w:t xml:space="preserve"> Registro de nuevo proveedor</w:t>
+        <w:t>HUDM-004 Registro de nuevo proveedor</w:t>
       </w:r>
     </w:p>
     <w:p>
@@ -1587,33 +1528,12 @@
     <w:p>
       <w:r>
         <w:lastRenderedPageBreak/>
-        <w:t>HU</w:t>
-      </w:r>
-      <w:r>
-        <w:t>RM</w:t>
-      </w:r>
-      <w:r>
-        <w:t>-00</w:t>
-      </w:r>
-      <w:r>
-        <w:t>7</w:t>
-      </w:r>
-      <w:r>
-        <w:t xml:space="preserve"> Registro de nuevo Empleado</w:t>
-      </w:r>
-    </w:p>
-    <w:p>
-      <w:r>
-        <w:t xml:space="preserve">Como: </w:t>
-      </w:r>
-      <w:r>
-        <w:t>Empleado</w:t>
-      </w:r>
-      <w:r>
-        <w:t xml:space="preserve"> del </w:t>
-      </w:r>
-      <w:r>
-        <w:t>área</w:t>
+        <w:t>HURM-007 Registro de nuevo Empleado</w:t>
+      </w:r>
+    </w:p>
+    <w:p>
+      <w:r>
+        <w:t>Como: Empleado del área</w:t>
       </w:r>
       <w:r>
         <w:br/>
@@ -1636,33 +1556,12 @@
     <w:p/>
     <w:p>
       <w:r>
-        <w:t>HU</w:t>
-      </w:r>
-      <w:r>
-        <w:t>RM</w:t>
-      </w:r>
-      <w:r>
-        <w:t>-00</w:t>
-      </w:r>
-      <w:r>
-        <w:t>8</w:t>
-      </w:r>
-      <w:r>
-        <w:t xml:space="preserve"> Consulta de Empleado</w:t>
-      </w:r>
-    </w:p>
-    <w:p>
-      <w:r>
-        <w:t xml:space="preserve">Como: </w:t>
-      </w:r>
-      <w:r>
-        <w:t xml:space="preserve">Empleado </w:t>
-      </w:r>
-      <w:r>
-        <w:t xml:space="preserve">del </w:t>
-      </w:r>
-      <w:r>
-        <w:t>área</w:t>
+        <w:t>HURM-008 Consulta de Empleado</w:t>
+      </w:r>
+    </w:p>
+    <w:p>
+      <w:r>
+        <w:t>Como: Empleado del área</w:t>
       </w:r>
       <w:r>
         <w:br/>
@@ -1676,33 +1575,12 @@
     <w:p/>
     <w:p>
       <w:r>
-        <w:t>HU</w:t>
-      </w:r>
-      <w:r>
-        <w:t>RM</w:t>
-      </w:r>
-      <w:r>
-        <w:t>-00</w:t>
-      </w:r>
-      <w:r>
-        <w:t>9</w:t>
-      </w:r>
-      <w:r>
-        <w:t xml:space="preserve"> Actualización de Datos del Empleado</w:t>
-      </w:r>
-    </w:p>
-    <w:p>
-      <w:r>
-        <w:t xml:space="preserve">Como: </w:t>
-      </w:r>
-      <w:r>
-        <w:t xml:space="preserve">Empleado </w:t>
-      </w:r>
-      <w:r>
-        <w:t xml:space="preserve">del </w:t>
-      </w:r>
-      <w:r>
-        <w:t>área</w:t>
+        <w:t>HURM-009 Actualización de Datos del Empleado</w:t>
+      </w:r>
+    </w:p>
+    <w:p>
+      <w:r>
+        <w:t>Como: Empleado del área</w:t>
       </w:r>
       <w:r>
         <w:br/>
@@ -1716,22 +1594,7 @@
     <w:p/>
     <w:p>
       <w:r>
-        <w:t>HU</w:t>
-      </w:r>
-      <w:r>
-        <w:t>DL</w:t>
-      </w:r>
-      <w:r>
-        <w:t>-0</w:t>
-      </w:r>
-      <w:r>
-        <w:t>10</w:t>
-      </w:r>
-      <w:r>
-        <w:t xml:space="preserve"> </w:t>
-      </w:r>
-      <w:r>
-        <w:t>Consulta de Datos de los clientes</w:t>
+        <w:t>HUDL-010 Consulta de Datos de los clientes</w:t>
       </w:r>
     </w:p>
     <w:p>
@@ -1741,13 +1604,7 @@
     </w:p>
     <w:p>
       <w:r>
-        <w:t xml:space="preserve">Quiero: </w:t>
-      </w:r>
-      <w:r>
-        <w:t>Consultar</w:t>
-      </w:r>
-      <w:r>
-        <w:t xml:space="preserve"> el inventario completo de todos los vehículos, incluyendo el estado del vehículo si esta (disponible, reservado).</w:t>
+        <w:t>Quiero: Consultar el inventario completo de todos los vehículos, incluyendo el estado del vehículo si esta (disponible, reservado).</w:t>
       </w:r>
     </w:p>
     <w:p>
@@ -1762,25 +1619,7 @@
         </w:rPr>
       </w:pPr>
       <w:r>
-        <w:t>HU</w:t>
-      </w:r>
-      <w:r>
-        <w:t>DL</w:t>
-      </w:r>
-      <w:r>
-        <w:t>-0</w:t>
-      </w:r>
-      <w:r>
-        <w:t>1</w:t>
-      </w:r>
-      <w:r>
-        <w:t>1</w:t>
-      </w:r>
-      <w:r>
-        <w:t xml:space="preserve"> </w:t>
-      </w:r>
-      <w:r>
-        <w:t>Registro de datos de los clientes</w:t>
+        <w:t>HUDL-011 Registro de datos de los clientes</w:t>
       </w:r>
     </w:p>
     <w:p>
@@ -1800,25 +1639,7 @@
     </w:p>
     <w:p>
       <w:r>
-        <w:t>HU</w:t>
-      </w:r>
-      <w:r>
-        <w:t>DL</w:t>
-      </w:r>
-      <w:r>
-        <w:t>-0</w:t>
-      </w:r>
-      <w:r>
-        <w:t>1</w:t>
-      </w:r>
-      <w:r>
-        <w:t>2</w:t>
-      </w:r>
-      <w:r>
-        <w:t xml:space="preserve"> </w:t>
-      </w:r>
-      <w:r>
-        <w:t>Generador de reportes detallados</w:t>
+        <w:t>HUDL-012 Generador de reportes detallados</w:t>
       </w:r>
     </w:p>
     <w:p>
@@ -1844,11 +1665,1496 @@
       </w:pPr>
     </w:p>
     <w:p/>
+    <w:p>
+      <w:pPr>
+        <w:rPr>
+          <w:sz w:val="20"/>
+          <w:szCs w:val="20"/>
+        </w:rPr>
+      </w:pPr>
+      <w:r>
+        <w:rPr>
+          <w:sz w:val="20"/>
+          <w:szCs w:val="20"/>
+        </w:rPr>
+        <w:t>HUOD-013 Reserva Rapida</w:t>
+      </w:r>
+    </w:p>
+    <w:p>
+      <w:pPr>
+        <w:rPr>
+          <w:sz w:val="20"/>
+          <w:szCs w:val="20"/>
+        </w:rPr>
+      </w:pPr>
+      <w:r>
+        <w:rPr>
+          <w:sz w:val="20"/>
+          <w:szCs w:val="20"/>
+        </w:rPr>
+        <w:t>Como: Dueño</w:t>
+      </w:r>
+    </w:p>
+    <w:p>
+      <w:pPr>
+        <w:rPr>
+          <w:sz w:val="20"/>
+          <w:szCs w:val="20"/>
+        </w:rPr>
+      </w:pPr>
+      <w:r>
+        <w:rPr>
+          <w:sz w:val="20"/>
+          <w:szCs w:val="20"/>
+        </w:rPr>
+        <w:t>Quiero: Reservar las citas de los clientes por medio de correo.</w:t>
+      </w:r>
+    </w:p>
+    <w:p>
+      <w:pPr>
+        <w:rPr>
+          <w:sz w:val="20"/>
+          <w:szCs w:val="20"/>
+        </w:rPr>
+      </w:pPr>
+      <w:r>
+        <w:rPr>
+          <w:sz w:val="20"/>
+          <w:szCs w:val="20"/>
+        </w:rPr>
+        <w:t>Para: que no tenga que llamar ni esperar atención personalizada.</w:t>
+      </w:r>
+    </w:p>
     <w:p/>
+    <w:p>
+      <w:pPr>
+        <w:rPr>
+          <w:sz w:val="20"/>
+          <w:szCs w:val="20"/>
+        </w:rPr>
+      </w:pPr>
+      <w:r>
+        <w:rPr>
+          <w:sz w:val="20"/>
+          <w:szCs w:val="20"/>
+        </w:rPr>
+        <w:t>HUOD-014 Buscador de Concesionarios Mas Cercanos</w:t>
+      </w:r>
+    </w:p>
+    <w:p>
+      <w:pPr>
+        <w:rPr>
+          <w:sz w:val="20"/>
+          <w:szCs w:val="20"/>
+        </w:rPr>
+      </w:pPr>
+      <w:r>
+        <w:rPr>
+          <w:sz w:val="20"/>
+          <w:szCs w:val="20"/>
+        </w:rPr>
+        <w:t>Como: Usuario Interesado</w:t>
+      </w:r>
+    </w:p>
+    <w:p>
+      <w:pPr>
+        <w:rPr>
+          <w:sz w:val="20"/>
+          <w:szCs w:val="20"/>
+        </w:rPr>
+      </w:pPr>
+      <w:r>
+        <w:rPr>
+          <w:sz w:val="20"/>
+          <w:szCs w:val="20"/>
+        </w:rPr>
+        <w:t>Quiero: poder buscar concesionarios por ubicación.</w:t>
+      </w:r>
+    </w:p>
+    <w:p>
+      <w:pPr>
+        <w:rPr>
+          <w:sz w:val="20"/>
+          <w:szCs w:val="20"/>
+        </w:rPr>
+      </w:pPr>
+      <w:r>
+        <w:rPr>
+          <w:sz w:val="20"/>
+          <w:szCs w:val="20"/>
+        </w:rPr>
+        <w:t>Para: pueda encontrar fácilmente el más cercano a mí, ver su información de contacto y comunicarme si me interesa.</w:t>
+      </w:r>
+    </w:p>
+    <w:p>
+      <w:pPr>
+        <w:rPr>
+          <w:sz w:val="20"/>
+          <w:szCs w:val="20"/>
+        </w:rPr>
+      </w:pPr>
+    </w:p>
+    <w:p>
+      <w:pPr>
+        <w:ind w:left="720" w:hanging="720"/>
+        <w:rPr>
+          <w:sz w:val="20"/>
+          <w:szCs w:val="20"/>
+        </w:rPr>
+      </w:pPr>
+      <w:r>
+        <w:rPr>
+          <w:sz w:val="20"/>
+          <w:szCs w:val="20"/>
+        </w:rPr>
+        <w:t>HUOD-015 Formulario de contacto por nombre de Concesionario</w:t>
+      </w:r>
+    </w:p>
+    <w:p>
+      <w:pPr>
+        <w:rPr>
+          <w:sz w:val="20"/>
+          <w:szCs w:val="20"/>
+        </w:rPr>
+      </w:pPr>
+      <w:r>
+        <w:rPr>
+          <w:sz w:val="20"/>
+          <w:szCs w:val="20"/>
+        </w:rPr>
+        <w:t>Como: Visitante</w:t>
+      </w:r>
+    </w:p>
+    <w:p>
+      <w:pPr>
+        <w:rPr>
+          <w:sz w:val="20"/>
+          <w:szCs w:val="20"/>
+        </w:rPr>
+      </w:pPr>
+      <w:r>
+        <w:rPr>
+          <w:sz w:val="20"/>
+          <w:szCs w:val="20"/>
+        </w:rPr>
+        <w:t>Quiero: poder enviar un mensaje directamente a la sucursal especifica que me interesa.</w:t>
+      </w:r>
+    </w:p>
+    <w:p>
+      <w:pPr>
+        <w:rPr>
+          <w:sz w:val="20"/>
+          <w:szCs w:val="20"/>
+        </w:rPr>
+      </w:pPr>
+      <w:r>
+        <w:rPr>
+          <w:sz w:val="20"/>
+          <w:szCs w:val="20"/>
+        </w:rPr>
+        <w:t>Para: que un asesor me responda mis dudas sin tener que hacer una llamada.</w:t>
+      </w:r>
+      <w:r>
+        <w:rPr>
+          <w:sz w:val="20"/>
+          <w:szCs w:val="20"/>
+        </w:rPr>
+        <w:tab/>
+      </w:r>
+    </w:p>
+    <w:p>
+      <w:pPr>
+        <w:rPr>
+          <w:sz w:val="20"/>
+          <w:szCs w:val="20"/>
+        </w:rPr>
+      </w:pPr>
+    </w:p>
+    <w:p>
+      <w:pPr>
+        <w:rPr>
+          <w:sz w:val="20"/>
+          <w:szCs w:val="20"/>
+        </w:rPr>
+      </w:pPr>
+      <w:r>
+        <w:rPr>
+          <w:sz w:val="20"/>
+          <w:szCs w:val="20"/>
+        </w:rPr>
+        <w:t>HUCN-016 Ver los tipos de Membresías</w:t>
+      </w:r>
+    </w:p>
+    <w:p>
+      <w:pPr>
+        <w:rPr>
+          <w:sz w:val="20"/>
+          <w:szCs w:val="20"/>
+        </w:rPr>
+      </w:pPr>
+      <w:r>
+        <w:rPr>
+          <w:sz w:val="20"/>
+          <w:szCs w:val="20"/>
+        </w:rPr>
+        <w:t>Como: Empleado de logística.</w:t>
+      </w:r>
+    </w:p>
+    <w:p>
+      <w:pPr>
+        <w:rPr>
+          <w:sz w:val="20"/>
+          <w:szCs w:val="20"/>
+        </w:rPr>
+      </w:pPr>
+      <w:r>
+        <w:rPr>
+          <w:sz w:val="20"/>
+          <w:szCs w:val="20"/>
+        </w:rPr>
+        <w:t>Quiero: Mostrar los tipos de membresías que hay.</w:t>
+      </w:r>
+    </w:p>
+    <w:p>
+      <w:pPr>
+        <w:rPr>
+          <w:sz w:val="20"/>
+          <w:szCs w:val="20"/>
+        </w:rPr>
+      </w:pPr>
+      <w:r>
+        <w:rPr>
+          <w:sz w:val="20"/>
+          <w:szCs w:val="20"/>
+        </w:rPr>
+        <w:t>Para: Para que el cliente se interese mas en las membresías.</w:t>
+      </w:r>
+    </w:p>
+    <w:p>
+      <w:pPr>
+        <w:rPr>
+          <w:sz w:val="20"/>
+          <w:szCs w:val="20"/>
+        </w:rPr>
+      </w:pPr>
+    </w:p>
+    <w:p>
+      <w:pPr>
+        <w:rPr>
+          <w:sz w:val="20"/>
+          <w:szCs w:val="20"/>
+        </w:rPr>
+      </w:pPr>
+      <w:r>
+        <w:rPr>
+          <w:sz w:val="20"/>
+          <w:szCs w:val="20"/>
+        </w:rPr>
+        <w:t>HUCN-017 Gestionar las mensualidades</w:t>
+      </w:r>
+    </w:p>
+    <w:p>
+      <w:pPr>
+        <w:rPr>
+          <w:sz w:val="20"/>
+          <w:szCs w:val="20"/>
+        </w:rPr>
+      </w:pPr>
+      <w:r>
+        <w:rPr>
+          <w:sz w:val="20"/>
+          <w:szCs w:val="20"/>
+        </w:rPr>
+        <w:t>Como: Empleado de contabilidad.</w:t>
+      </w:r>
+    </w:p>
+    <w:p>
+      <w:pPr>
+        <w:rPr>
+          <w:sz w:val="20"/>
+          <w:szCs w:val="20"/>
+        </w:rPr>
+      </w:pPr>
+      <w:r>
+        <w:rPr>
+          <w:sz w:val="20"/>
+          <w:szCs w:val="20"/>
+        </w:rPr>
+        <w:t>Quiero: Tener un reporte de las mensualidades.</w:t>
+      </w:r>
+    </w:p>
+    <w:p>
+      <w:pPr>
+        <w:rPr>
+          <w:sz w:val="20"/>
+          <w:szCs w:val="20"/>
+        </w:rPr>
+      </w:pPr>
+      <w:r>
+        <w:rPr>
+          <w:sz w:val="20"/>
+          <w:szCs w:val="20"/>
+        </w:rPr>
+        <w:t>Para: Para tener recordatorio de las mensualidades que lleva desde que comenzó.</w:t>
+      </w:r>
+    </w:p>
+    <w:p>
+      <w:pPr>
+        <w:rPr>
+          <w:sz w:val="20"/>
+          <w:szCs w:val="20"/>
+        </w:rPr>
+      </w:pPr>
+    </w:p>
+    <w:p>
+      <w:pPr>
+        <w:rPr>
+          <w:sz w:val="20"/>
+          <w:szCs w:val="20"/>
+        </w:rPr>
+      </w:pPr>
+      <w:r>
+        <w:rPr>
+          <w:sz w:val="20"/>
+          <w:szCs w:val="20"/>
+        </w:rPr>
+        <w:t>HUCN-018 Recordatorio para los pagos</w:t>
+      </w:r>
+    </w:p>
+    <w:p>
+      <w:pPr>
+        <w:rPr>
+          <w:sz w:val="20"/>
+          <w:szCs w:val="20"/>
+        </w:rPr>
+      </w:pPr>
+      <w:r>
+        <w:rPr>
+          <w:sz w:val="20"/>
+          <w:szCs w:val="20"/>
+        </w:rPr>
+        <w:t>Como: Cliente olvidadizo.</w:t>
+      </w:r>
+    </w:p>
+    <w:p>
+      <w:pPr>
+        <w:rPr>
+          <w:sz w:val="20"/>
+          <w:szCs w:val="20"/>
+        </w:rPr>
+      </w:pPr>
+      <w:r>
+        <w:rPr>
+          <w:sz w:val="20"/>
+          <w:szCs w:val="20"/>
+        </w:rPr>
+        <w:t>Quiero: Tener un recordatorio antes de la fecha de vencimiento para hacer el pago.</w:t>
+      </w:r>
+    </w:p>
+    <w:p>
+      <w:pPr>
+        <w:rPr>
+          <w:sz w:val="20"/>
+          <w:szCs w:val="20"/>
+        </w:rPr>
+      </w:pPr>
+      <w:r>
+        <w:rPr>
+          <w:sz w:val="20"/>
+          <w:szCs w:val="20"/>
+        </w:rPr>
+        <w:t>Para: Para no atrasarse en los pagos y no tener recargos extras.</w:t>
+      </w:r>
+    </w:p>
+    <w:p>
+      <w:pPr>
+        <w:spacing w:before="100" w:beforeAutospacing="1" w:after="100" w:afterAutospacing="1" w:line="360" w:lineRule="auto"/>
+        <w:rPr>
+          <w:rFonts w:eastAsia="Times New Roman" w:cstheme="minorHAnsi"/>
+          <w:sz w:val="20"/>
+          <w:szCs w:val="20"/>
+          <w:lang w:eastAsia="es-GT"/>
+        </w:rPr>
+      </w:pPr>
+      <w:r>
+        <w:rPr>
+          <w:rFonts w:eastAsia="Times New Roman" w:cstheme="minorHAnsi"/>
+          <w:sz w:val="20"/>
+          <w:szCs w:val="20"/>
+          <w:lang w:eastAsia="es-GT"/>
+        </w:rPr>
+        <w:lastRenderedPageBreak/>
+        <w:t>HUIT-019 Visualización de publicidad activa</w:t>
+      </w:r>
+      <w:r>
+        <w:rPr>
+          <w:rFonts w:eastAsia="Times New Roman" w:cstheme="minorHAnsi"/>
+          <w:sz w:val="20"/>
+          <w:szCs w:val="20"/>
+          <w:lang w:eastAsia="es-GT"/>
+        </w:rPr>
+        <w:br/>
+        <w:t>Como: Cliente</w:t>
+      </w:r>
+      <w:r>
+        <w:rPr>
+          <w:rFonts w:eastAsia="Times New Roman" w:cstheme="minorHAnsi"/>
+          <w:sz w:val="20"/>
+          <w:szCs w:val="20"/>
+          <w:lang w:eastAsia="es-GT"/>
+        </w:rPr>
+        <w:br/>
+        <w:t>Quiero: Visualizar únicamente la publicidad que está activa y no la que ya expiró.</w:t>
+      </w:r>
+      <w:r>
+        <w:rPr>
+          <w:rFonts w:eastAsia="Times New Roman" w:cstheme="minorHAnsi"/>
+          <w:sz w:val="20"/>
+          <w:szCs w:val="20"/>
+          <w:lang w:eastAsia="es-GT"/>
+        </w:rPr>
+        <w:br/>
+        <w:t>Para: Evitar confusiones sobre promociones o anuncios que ya no están vigentes.</w:t>
+      </w:r>
+    </w:p>
+    <w:p>
+      <w:pPr>
+        <w:spacing w:before="100" w:beforeAutospacing="1" w:after="100" w:afterAutospacing="1" w:line="360" w:lineRule="auto"/>
+        <w:rPr>
+          <w:rFonts w:eastAsia="Times New Roman" w:cstheme="minorHAnsi"/>
+          <w:sz w:val="20"/>
+          <w:szCs w:val="20"/>
+          <w:lang w:eastAsia="es-GT"/>
+        </w:rPr>
+      </w:pPr>
+      <w:r>
+        <w:rPr>
+          <w:rFonts w:eastAsia="Times New Roman" w:cstheme="minorHAnsi"/>
+          <w:sz w:val="20"/>
+          <w:szCs w:val="20"/>
+          <w:lang w:eastAsia="es-GT"/>
+        </w:rPr>
+        <w:t>HUIT-020 Clasificación de publicidad por tipo</w:t>
+      </w:r>
+      <w:r>
+        <w:rPr>
+          <w:rFonts w:eastAsia="Times New Roman" w:cstheme="minorHAnsi"/>
+          <w:sz w:val="20"/>
+          <w:szCs w:val="20"/>
+          <w:lang w:eastAsia="es-GT"/>
+        </w:rPr>
+        <w:br/>
+        <w:t>Como: Administrador</w:t>
+      </w:r>
+      <w:r>
+        <w:rPr>
+          <w:rFonts w:eastAsia="Times New Roman" w:cstheme="minorHAnsi"/>
+          <w:sz w:val="20"/>
+          <w:szCs w:val="20"/>
+          <w:lang w:eastAsia="es-GT"/>
+        </w:rPr>
+        <w:br/>
+        <w:t>Quiero: Clasificar la publicidad por tipo, como nuevo lanzamiento, descuento, etc.</w:t>
+      </w:r>
+      <w:r>
+        <w:rPr>
+          <w:rFonts w:eastAsia="Times New Roman" w:cstheme="minorHAnsi"/>
+          <w:sz w:val="20"/>
+          <w:szCs w:val="20"/>
+          <w:lang w:eastAsia="es-GT"/>
+        </w:rPr>
+        <w:br/>
+        <w:t>Para: Llevar un mejor control y facilitar la búsqueda de la publicidad.</w:t>
+      </w:r>
+    </w:p>
+    <w:p>
+      <w:pPr>
+        <w:spacing w:before="100" w:beforeAutospacing="1" w:after="100" w:afterAutospacing="1" w:line="360" w:lineRule="auto"/>
+        <w:rPr>
+          <w:rFonts w:eastAsia="Times New Roman" w:cstheme="minorHAnsi"/>
+          <w:sz w:val="20"/>
+          <w:szCs w:val="20"/>
+          <w:lang w:eastAsia="es-GT"/>
+        </w:rPr>
+      </w:pPr>
+      <w:r>
+        <w:rPr>
+          <w:rFonts w:eastAsia="Times New Roman" w:cstheme="minorHAnsi"/>
+          <w:sz w:val="20"/>
+          <w:szCs w:val="20"/>
+          <w:lang w:eastAsia="es-GT"/>
+        </w:rPr>
+        <w:t>HUIT-021 Subir publicidad sencilla</w:t>
+      </w:r>
+      <w:r>
+        <w:rPr>
+          <w:rFonts w:eastAsia="Times New Roman" w:cstheme="minorHAnsi"/>
+          <w:sz w:val="20"/>
+          <w:szCs w:val="20"/>
+          <w:lang w:eastAsia="es-GT"/>
+        </w:rPr>
+        <w:br/>
+        <w:t>Como: Administrador</w:t>
+      </w:r>
+      <w:r>
+        <w:rPr>
+          <w:rFonts w:eastAsia="Times New Roman" w:cstheme="minorHAnsi"/>
+          <w:sz w:val="20"/>
+          <w:szCs w:val="20"/>
+          <w:lang w:eastAsia="es-GT"/>
+        </w:rPr>
+        <w:br/>
+        <w:t>Quiero: Tener un sistema fácil para subir la publicidad.</w:t>
+      </w:r>
+      <w:r>
+        <w:rPr>
+          <w:rFonts w:eastAsia="Times New Roman" w:cstheme="minorHAnsi"/>
+          <w:sz w:val="20"/>
+          <w:szCs w:val="20"/>
+          <w:lang w:eastAsia="es-GT"/>
+        </w:rPr>
+        <w:br/>
+        <w:t>Para: Que el proceso sea más rápido y sin complicaciones.</w:t>
+      </w:r>
+    </w:p>
+    <w:p>
+      <w:pPr>
+        <w:spacing w:before="100" w:beforeAutospacing="1" w:after="100" w:afterAutospacing="1" w:line="360" w:lineRule="auto"/>
+        <w:rPr>
+          <w:rFonts w:eastAsia="Times New Roman"/>
+          <w:sz w:val="20"/>
+          <w:szCs w:val="20"/>
+          <w:lang w:eastAsia="es-GT"/>
+        </w:rPr>
+      </w:pPr>
+    </w:p>
+    <w:p>
+      <w:pPr>
+        <w:spacing w:beforeAutospacing="1" w:afterAutospacing="1" w:line="360" w:lineRule="auto"/>
+        <w:rPr>
+          <w:rFonts w:eastAsia="Times New Roman"/>
+          <w:sz w:val="20"/>
+          <w:szCs w:val="20"/>
+          <w:lang w:eastAsia="es-GT"/>
+        </w:rPr>
+      </w:pPr>
+    </w:p>
+    <w:p>
+      <w:pPr>
+        <w:spacing w:beforeAutospacing="1" w:afterAutospacing="1" w:line="360" w:lineRule="auto"/>
+        <w:rPr>
+          <w:rFonts w:eastAsia="Times New Roman"/>
+          <w:sz w:val="20"/>
+          <w:szCs w:val="20"/>
+          <w:lang w:eastAsia="es-GT"/>
+        </w:rPr>
+      </w:pPr>
+      <w:r>
+        <w:rPr>
+          <w:rFonts w:eastAsia="Times New Roman"/>
+          <w:sz w:val="20"/>
+          <w:szCs w:val="20"/>
+          <w:lang w:eastAsia="es-GT"/>
+        </w:rPr>
+        <w:t xml:space="preserve">HOJS-022 Registros cliente </w:t>
+      </w:r>
+    </w:p>
+    <w:p>
+      <w:pPr>
+        <w:spacing w:beforeAutospacing="1" w:afterAutospacing="1" w:line="360" w:lineRule="auto"/>
+      </w:pPr>
+      <w:r>
+        <w:rPr>
+          <w:rFonts w:eastAsia="Times New Roman"/>
+          <w:sz w:val="20"/>
+          <w:szCs w:val="20"/>
+          <w:lang w:eastAsia="es-GT"/>
+        </w:rPr>
+        <w:t xml:space="preserve">Como: Desarrollador </w:t>
+      </w:r>
+    </w:p>
+    <w:p>
+      <w:pPr>
+        <w:spacing w:beforeAutospacing="1" w:afterAutospacing="1" w:line="360" w:lineRule="auto"/>
+      </w:pPr>
+      <w:r>
+        <w:rPr>
+          <w:rFonts w:eastAsia="Times New Roman"/>
+          <w:sz w:val="20"/>
+          <w:szCs w:val="20"/>
+          <w:lang w:eastAsia="es-GT"/>
+        </w:rPr>
+        <w:t xml:space="preserve">Quiero: poder almacenar los datos de los clientes </w:t>
+      </w:r>
+    </w:p>
+    <w:p>
+      <w:pPr>
+        <w:spacing w:beforeAutospacing="1" w:afterAutospacing="1" w:line="360" w:lineRule="auto"/>
+      </w:pPr>
+      <w:r>
+        <w:rPr>
+          <w:rFonts w:eastAsia="Times New Roman"/>
+          <w:sz w:val="20"/>
+          <w:szCs w:val="20"/>
+          <w:lang w:eastAsia="es-GT"/>
+        </w:rPr>
+        <w:t>Para: llevar un registro de sus compras y datos.</w:t>
+      </w:r>
+    </w:p>
+    <w:p>
+      <w:pPr>
+        <w:rPr>
+          <w:sz w:val="20"/>
+          <w:szCs w:val="20"/>
+        </w:rPr>
+      </w:pPr>
+    </w:p>
+    <w:p>
+      <w:r>
+        <w:t>HUJS-023 Servicios de clientes</w:t>
+      </w:r>
+    </w:p>
+    <w:p>
+      <w:r>
+        <w:t xml:space="preserve">Como: Desarrollador </w:t>
+      </w:r>
+    </w:p>
+    <w:p>
+      <w:r>
+        <w:t>Quiero: ofrecer a los clientes membrecías apropiadas para sus necesidades</w:t>
+      </w:r>
+    </w:p>
+    <w:p>
+      <w:r>
+        <w:t>Para: poder mejorar los servicios y la retención de clientes en el concesionario.</w:t>
+      </w:r>
+    </w:p>
     <w:p/>
+    <w:p>
+      <w:r>
+        <w:t>HUJS 024 Auditoría de clientes</w:t>
+      </w:r>
+    </w:p>
+    <w:p>
+      <w:r>
+        <w:t>Como: Desarrollador</w:t>
+      </w:r>
+    </w:p>
+    <w:p>
+      <w:r>
+        <w:t xml:space="preserve">Quiero: poder consultar el historial de cambios hechos a los datos de un cliente </w:t>
+      </w:r>
+    </w:p>
+    <w:p>
+      <w:r>
+        <w:lastRenderedPageBreak/>
+        <w:t>Para: poder llevar un control de cualquier cambio y modificación.</w:t>
+      </w:r>
+    </w:p>
     <w:p/>
+    <w:p>
+      <w:r>
+        <w:t>HULA-025 Registro de nuevo Taller</w:t>
+      </w:r>
+    </w:p>
+    <w:p>
+      <w:r>
+        <w:t>Como: Empleado del área</w:t>
+      </w:r>
+    </w:p>
+    <w:p>
+      <w:r>
+        <w:t>Quiero: Registrar o agregar los datos de un nuevo taller al sistema</w:t>
+      </w:r>
+    </w:p>
+    <w:p>
+      <w:r>
+        <w:t>Para: Tenerlo disponible para asignarlo a reparaciones o mantenimientos de vehículos</w:t>
+      </w:r>
+    </w:p>
+    <w:p>
+      <w:r>
+        <w:t>HULA-026 Actualización de datos del Taller</w:t>
+      </w:r>
+    </w:p>
+    <w:p>
+      <w:r>
+        <w:t>Como: Empleado del área</w:t>
+      </w:r>
+    </w:p>
+    <w:p>
+      <w:r>
+        <w:t>Quiero: Editar o actualizar la información de un taller ya registrado (como herramientas, repuestos o ubicación)</w:t>
+      </w:r>
+    </w:p>
+    <w:p>
+      <w:r>
+        <w:t>Para: Mantener la información actualizada para una mejor gestión del taller y sus recursos</w:t>
+      </w:r>
+    </w:p>
     <w:p/>
+    <w:p>
+      <w:r>
+        <w:t>HULA-027 Consulta de estado de carro en el Taller</w:t>
+      </w:r>
+    </w:p>
+    <w:p>
+      <w:r>
+        <w:t>Como: Empleado del área</w:t>
+      </w:r>
+    </w:p>
+    <w:p>
+      <w:r>
+        <w:t>Quiero: Consultar el estado del carro en el taller (estadocarro) y los repuestos disponibles</w:t>
+      </w:r>
+    </w:p>
+    <w:p>
+      <w:r>
+        <w:t>Para: Informar al cliente sobre el avance de la reparación y verificar disponibilidad de repuestos</w:t>
+      </w:r>
+    </w:p>
     <w:p/>
+    <w:p>
+      <w:pPr>
+        <w:spacing w:line="360" w:lineRule="auto"/>
+        <w:rPr>
+          <w:rFonts w:ascii="Calibri" w:eastAsia="SimSun" w:hAnsi="Calibri" w:cs="Calibri"/>
+        </w:rPr>
+      </w:pPr>
+      <w:r>
+        <w:rPr>
+          <w:rFonts w:ascii="Calibri" w:eastAsia="SimSun" w:hAnsi="Calibri" w:cs="Calibri"/>
+        </w:rPr>
+        <w:t>HUFM-0</w:t>
+      </w:r>
+      <w:r>
+        <w:rPr>
+          <w:rFonts w:ascii="Calibri" w:eastAsia="SimSun" w:hAnsi="Calibri" w:cs="Calibri"/>
+          <w:lang w:val="es-MX"/>
+        </w:rPr>
+        <w:t xml:space="preserve">28 </w:t>
+      </w:r>
+      <w:r>
+        <w:rPr>
+          <w:rFonts w:ascii="Calibri" w:eastAsia="SimSun" w:hAnsi="Calibri" w:cs="Calibri"/>
+        </w:rPr>
+        <w:t>Ver modelo del carro</w:t>
+      </w:r>
+      <w:r>
+        <w:rPr>
+          <w:rFonts w:ascii="Calibri" w:eastAsia="SimSun" w:hAnsi="Calibri" w:cs="Calibri"/>
+        </w:rPr>
+        <w:br/>
+        <w:t>Como: Comprador de un carro usado</w:t>
+      </w:r>
+      <w:r>
+        <w:rPr>
+          <w:rFonts w:ascii="Calibri" w:eastAsia="SimSun" w:hAnsi="Calibri" w:cs="Calibri"/>
+        </w:rPr>
+        <w:br/>
+        <w:t>Quiero: Ver claramente el modelo del carro antes de contactarme con el vendedor</w:t>
+      </w:r>
+      <w:r>
+        <w:rPr>
+          <w:rFonts w:ascii="Calibri" w:eastAsia="SimSun" w:hAnsi="Calibri" w:cs="Calibri"/>
+        </w:rPr>
+        <w:br/>
+        <w:t>Para: Asegurarme de que se ajusta a mis necesidades y comparar fácilmente con otros modelos similares</w:t>
+      </w:r>
+    </w:p>
+    <w:p>
+      <w:pPr>
+        <w:spacing w:line="360" w:lineRule="auto"/>
+        <w:rPr>
+          <w:rFonts w:ascii="Calibri" w:eastAsia="SimSun" w:hAnsi="Calibri" w:cs="Calibri"/>
+        </w:rPr>
+      </w:pPr>
+    </w:p>
+    <w:p>
+      <w:pPr>
+        <w:spacing w:line="360" w:lineRule="auto"/>
+        <w:rPr>
+          <w:rFonts w:ascii="Calibri" w:eastAsia="SimSun" w:hAnsi="Calibri" w:cs="Calibri"/>
+          <w:sz w:val="24"/>
+          <w:szCs w:val="24"/>
+        </w:rPr>
+      </w:pPr>
+      <w:r>
+        <w:rPr>
+          <w:rFonts w:ascii="Calibri" w:eastAsia="SimSun" w:hAnsi="Calibri" w:cs="Calibri"/>
+          <w:sz w:val="24"/>
+          <w:szCs w:val="24"/>
+        </w:rPr>
+        <w:t>HUFM-0</w:t>
+      </w:r>
+      <w:r>
+        <w:rPr>
+          <w:rFonts w:ascii="Calibri" w:eastAsia="SimSun" w:hAnsi="Calibri" w:cs="Calibri"/>
+          <w:sz w:val="24"/>
+          <w:szCs w:val="24"/>
+          <w:lang w:val="es-MX"/>
+        </w:rPr>
+        <w:t>29</w:t>
+      </w:r>
+      <w:r>
+        <w:rPr>
+          <w:rFonts w:ascii="Calibri" w:eastAsia="SimSun" w:hAnsi="Calibri" w:cs="Calibri"/>
+          <w:sz w:val="24"/>
+          <w:szCs w:val="24"/>
+        </w:rPr>
+        <w:t xml:space="preserve"> Registrar año del carro</w:t>
+      </w:r>
+      <w:r>
+        <w:rPr>
+          <w:rFonts w:ascii="Calibri" w:eastAsia="SimSun" w:hAnsi="Calibri" w:cs="Calibri"/>
+          <w:sz w:val="24"/>
+          <w:szCs w:val="24"/>
+        </w:rPr>
+        <w:br/>
+        <w:t>Como: Vendedor de carros</w:t>
+      </w:r>
+      <w:r>
+        <w:rPr>
+          <w:rFonts w:ascii="Calibri" w:eastAsia="SimSun" w:hAnsi="Calibri" w:cs="Calibri"/>
+          <w:sz w:val="24"/>
+          <w:szCs w:val="24"/>
+        </w:rPr>
+        <w:br/>
+        <w:t>Quiero: Registrar el año del carro de forma obligatoria al publicarlo</w:t>
+      </w:r>
+      <w:r>
+        <w:rPr>
+          <w:rFonts w:ascii="Calibri" w:eastAsia="SimSun" w:hAnsi="Calibri" w:cs="Calibri"/>
+          <w:sz w:val="24"/>
+          <w:szCs w:val="24"/>
+        </w:rPr>
+        <w:br/>
+        <w:t>Para: Que los compradores sepan cuánta antigüedad tiene el vehículo y evitar malentendidos</w:t>
+      </w:r>
+    </w:p>
+    <w:p>
+      <w:pPr>
+        <w:spacing w:line="360" w:lineRule="auto"/>
+        <w:rPr>
+          <w:rFonts w:ascii="Calibri" w:eastAsia="SimSun" w:hAnsi="Calibri" w:cs="Calibri"/>
+          <w:sz w:val="24"/>
+          <w:szCs w:val="24"/>
+        </w:rPr>
+      </w:pPr>
+    </w:p>
+    <w:p>
+      <w:pPr>
+        <w:spacing w:line="360" w:lineRule="auto"/>
+        <w:rPr>
+          <w:rFonts w:ascii="Calibri" w:eastAsia="SimSun" w:hAnsi="Calibri" w:cs="Calibri"/>
+        </w:rPr>
+      </w:pPr>
+      <w:r>
+        <w:rPr>
+          <w:rFonts w:ascii="Calibri" w:eastAsia="SimSun" w:hAnsi="Calibri" w:cs="Calibri"/>
+        </w:rPr>
+        <w:lastRenderedPageBreak/>
+        <w:t>HUFM-0</w:t>
+      </w:r>
+      <w:r>
+        <w:rPr>
+          <w:rFonts w:ascii="Calibri" w:eastAsia="SimSun" w:hAnsi="Calibri" w:cs="Calibri"/>
+          <w:lang w:val="es-MX"/>
+        </w:rPr>
+        <w:t>30</w:t>
+      </w:r>
+      <w:r>
+        <w:rPr>
+          <w:rFonts w:ascii="Calibri" w:eastAsia="SimSun" w:hAnsi="Calibri" w:cs="Calibri"/>
+        </w:rPr>
+        <w:t xml:space="preserve"> Acceder a la marca del carro</w:t>
+      </w:r>
+      <w:r>
+        <w:rPr>
+          <w:rFonts w:ascii="Calibri" w:eastAsia="SimSun" w:hAnsi="Calibri" w:cs="Calibri"/>
+        </w:rPr>
+        <w:br/>
+        <w:t>Como: Mecánico del concesionario</w:t>
+      </w:r>
+      <w:r>
+        <w:rPr>
+          <w:rFonts w:ascii="Calibri" w:eastAsia="SimSun" w:hAnsi="Calibri" w:cs="Calibri"/>
+        </w:rPr>
+        <w:br/>
+        <w:t>Quiero: Acceder rápidamente a la marca del carro cuando lo recibo en el taller</w:t>
+      </w:r>
+      <w:r>
+        <w:rPr>
+          <w:rFonts w:ascii="Calibri" w:eastAsia="SimSun" w:hAnsi="Calibri" w:cs="Calibri"/>
+        </w:rPr>
+        <w:br/>
+        <w:t>Para: Consultar los manuales y procedimientos específicos según el fabricante</w:t>
+      </w:r>
+    </w:p>
+    <w:p>
+      <w:pPr>
+        <w:spacing w:line="360" w:lineRule="auto"/>
+        <w:rPr>
+          <w:rFonts w:ascii="Calibri" w:eastAsia="SimSun" w:hAnsi="Calibri" w:cs="Calibri"/>
+        </w:rPr>
+      </w:pPr>
+    </w:p>
+    <w:p>
+      <w:pPr>
+        <w:spacing w:line="360" w:lineRule="auto"/>
+        <w:rPr>
+          <w:rFonts w:ascii="Calibri" w:eastAsia="SimSun" w:hAnsi="Calibri" w:cs="Calibri"/>
+        </w:rPr>
+      </w:pPr>
+      <w:r>
+        <w:rPr>
+          <w:rFonts w:ascii="Calibri" w:eastAsia="SimSun" w:hAnsi="Calibri" w:cs="Calibri"/>
+        </w:rPr>
+        <w:t>HUDL-031</w:t>
+      </w:r>
+      <w:r>
+        <w:rPr>
+          <w:rFonts w:ascii="Calibri" w:eastAsia="SimSun" w:hAnsi="Calibri" w:cs="Calibri"/>
+        </w:rPr>
+        <w:t xml:space="preserve"> Registrar servicio nuevo</w:t>
+      </w:r>
+    </w:p>
+    <w:p>
+      <w:pPr>
+        <w:spacing w:line="360" w:lineRule="auto"/>
+        <w:rPr>
+          <w:rFonts w:ascii="Calibri" w:eastAsia="SimSun" w:hAnsi="Calibri" w:cs="Calibri"/>
+        </w:rPr>
+      </w:pPr>
+      <w:r>
+        <w:rPr>
+          <w:rFonts w:ascii="Calibri" w:eastAsia="SimSun" w:hAnsi="Calibri" w:cs="Calibri"/>
+        </w:rPr>
+        <w:t>Como</w:t>
+      </w:r>
+      <w:r>
+        <w:rPr>
+          <w:rFonts w:ascii="Calibri" w:eastAsia="SimSun" w:hAnsi="Calibri" w:cs="Calibri"/>
+        </w:rPr>
+        <w:t>:</w:t>
+      </w:r>
+      <w:r>
+        <w:rPr>
+          <w:rFonts w:ascii="Calibri" w:eastAsia="SimSun" w:hAnsi="Calibri" w:cs="Calibri"/>
+        </w:rPr>
+        <w:t xml:space="preserve"> recepcionista del concesionario,</w:t>
+      </w:r>
+    </w:p>
+    <w:p>
+      <w:pPr>
+        <w:spacing w:line="360" w:lineRule="auto"/>
+        <w:rPr>
+          <w:rFonts w:ascii="Calibri" w:eastAsia="SimSun" w:hAnsi="Calibri" w:cs="Calibri"/>
+        </w:rPr>
+      </w:pPr>
+      <w:r>
+        <w:rPr>
+          <w:rFonts w:ascii="Calibri" w:eastAsia="SimSun" w:hAnsi="Calibri" w:cs="Calibri"/>
+        </w:rPr>
+        <w:t>Quiero</w:t>
+      </w:r>
+      <w:r>
+        <w:rPr>
+          <w:rFonts w:ascii="Calibri" w:eastAsia="SimSun" w:hAnsi="Calibri" w:cs="Calibri"/>
+        </w:rPr>
+        <w:t>:</w:t>
+      </w:r>
+      <w:r>
+        <w:rPr>
+          <w:rFonts w:ascii="Calibri" w:eastAsia="SimSun" w:hAnsi="Calibri" w:cs="Calibri"/>
+        </w:rPr>
+        <w:t xml:space="preserve"> registrar un nuevo servicio ingresando la fecha de ingreso, tipo de servicio, número de servicio y detalles,</w:t>
+      </w:r>
+    </w:p>
+    <w:p>
+      <w:pPr>
+        <w:spacing w:line="360" w:lineRule="auto"/>
+        <w:rPr>
+          <w:rFonts w:ascii="Calibri" w:eastAsia="SimSun" w:hAnsi="Calibri" w:cs="Calibri"/>
+        </w:rPr>
+      </w:pPr>
+      <w:r>
+        <w:rPr>
+          <w:rFonts w:ascii="Calibri" w:eastAsia="SimSun" w:hAnsi="Calibri" w:cs="Calibri"/>
+        </w:rPr>
+        <w:t>Para</w:t>
+      </w:r>
+      <w:r>
+        <w:rPr>
+          <w:rFonts w:ascii="Calibri" w:eastAsia="SimSun" w:hAnsi="Calibri" w:cs="Calibri"/>
+        </w:rPr>
+        <w:t>:</w:t>
+      </w:r>
+      <w:r>
+        <w:rPr>
+          <w:rFonts w:ascii="Calibri" w:eastAsia="SimSun" w:hAnsi="Calibri" w:cs="Calibri"/>
+        </w:rPr>
+        <w:t xml:space="preserve"> llevar un control organizado de cada vehículo que entra.</w:t>
+      </w:r>
+    </w:p>
+    <w:p>
+      <w:pPr>
+        <w:spacing w:line="360" w:lineRule="auto"/>
+        <w:rPr>
+          <w:rFonts w:ascii="Calibri" w:eastAsia="SimSun" w:hAnsi="Calibri" w:cs="Calibri"/>
+        </w:rPr>
+      </w:pPr>
+    </w:p>
+    <w:p>
+      <w:pPr>
+        <w:spacing w:line="360" w:lineRule="auto"/>
+        <w:rPr>
+          <w:rFonts w:ascii="Calibri" w:eastAsia="SimSun" w:hAnsi="Calibri" w:cs="Calibri"/>
+        </w:rPr>
+      </w:pPr>
+      <w:r>
+        <w:rPr>
+          <w:rFonts w:ascii="Calibri" w:eastAsia="SimSun" w:hAnsi="Calibri" w:cs="Calibri"/>
+        </w:rPr>
+        <w:t xml:space="preserve">HUDL-032 </w:t>
+      </w:r>
+      <w:r>
+        <w:rPr>
+          <w:rFonts w:ascii="Calibri" w:eastAsia="SimSun" w:hAnsi="Calibri" w:cs="Calibri"/>
+        </w:rPr>
+        <w:t>Consultar servicios activos</w:t>
+      </w:r>
+    </w:p>
+    <w:p>
+      <w:pPr>
+        <w:spacing w:line="360" w:lineRule="auto"/>
+        <w:rPr>
+          <w:rFonts w:ascii="Calibri" w:eastAsia="SimSun" w:hAnsi="Calibri" w:cs="Calibri"/>
+        </w:rPr>
+      </w:pPr>
+      <w:r>
+        <w:rPr>
+          <w:rFonts w:ascii="Calibri" w:eastAsia="SimSun" w:hAnsi="Calibri" w:cs="Calibri"/>
+        </w:rPr>
+        <w:t>Como</w:t>
+      </w:r>
+      <w:r>
+        <w:rPr>
+          <w:rFonts w:ascii="Calibri" w:eastAsia="SimSun" w:hAnsi="Calibri" w:cs="Calibri"/>
+        </w:rPr>
+        <w:t>:</w:t>
+      </w:r>
+      <w:r>
+        <w:rPr>
+          <w:rFonts w:ascii="Calibri" w:eastAsia="SimSun" w:hAnsi="Calibri" w:cs="Calibri"/>
+        </w:rPr>
+        <w:t xml:space="preserve"> técnico del taller,</w:t>
+      </w:r>
+    </w:p>
+    <w:p>
+      <w:pPr>
+        <w:spacing w:line="360" w:lineRule="auto"/>
+        <w:rPr>
+          <w:rFonts w:ascii="Calibri" w:eastAsia="SimSun" w:hAnsi="Calibri" w:cs="Calibri"/>
+        </w:rPr>
+      </w:pPr>
+      <w:r>
+        <w:rPr>
+          <w:rFonts w:ascii="Calibri" w:eastAsia="SimSun" w:hAnsi="Calibri" w:cs="Calibri"/>
+        </w:rPr>
+        <w:t>Quiero</w:t>
+      </w:r>
+      <w:r>
+        <w:rPr>
+          <w:rFonts w:ascii="Calibri" w:eastAsia="SimSun" w:hAnsi="Calibri" w:cs="Calibri"/>
+        </w:rPr>
+        <w:t>:</w:t>
+      </w:r>
+      <w:r>
+        <w:rPr>
+          <w:rFonts w:ascii="Calibri" w:eastAsia="SimSun" w:hAnsi="Calibri" w:cs="Calibri"/>
+        </w:rPr>
+        <w:t xml:space="preserve"> visualizar los servicios en curso con su fecha de ingreso, tipo y detalles,</w:t>
+      </w:r>
+    </w:p>
+    <w:p>
+      <w:pPr>
+        <w:spacing w:line="360" w:lineRule="auto"/>
+        <w:rPr>
+          <w:rFonts w:ascii="Calibri" w:eastAsia="SimSun" w:hAnsi="Calibri" w:cs="Calibri"/>
+        </w:rPr>
+      </w:pPr>
+      <w:r>
+        <w:rPr>
+          <w:rFonts w:ascii="Calibri" w:eastAsia="SimSun" w:hAnsi="Calibri" w:cs="Calibri"/>
+        </w:rPr>
+        <w:t>Para</w:t>
+      </w:r>
+      <w:r>
+        <w:rPr>
+          <w:rFonts w:ascii="Calibri" w:eastAsia="SimSun" w:hAnsi="Calibri" w:cs="Calibri"/>
+        </w:rPr>
+        <w:t>:</w:t>
+      </w:r>
+      <w:r>
+        <w:rPr>
+          <w:rFonts w:ascii="Calibri" w:eastAsia="SimSun" w:hAnsi="Calibri" w:cs="Calibri"/>
+        </w:rPr>
+        <w:t xml:space="preserve"> priorizar las tareas y planificar mi trabajo.</w:t>
+      </w:r>
+    </w:p>
+    <w:p>
+      <w:pPr>
+        <w:spacing w:line="360" w:lineRule="auto"/>
+        <w:rPr>
+          <w:rFonts w:ascii="Calibri" w:eastAsia="SimSun" w:hAnsi="Calibri" w:cs="Calibri"/>
+        </w:rPr>
+      </w:pPr>
+    </w:p>
+    <w:p>
+      <w:pPr>
+        <w:spacing w:line="360" w:lineRule="auto"/>
+        <w:rPr>
+          <w:rFonts w:ascii="Calibri" w:eastAsia="SimSun" w:hAnsi="Calibri" w:cs="Calibri"/>
+        </w:rPr>
+      </w:pPr>
+      <w:r>
+        <w:rPr>
+          <w:rFonts w:ascii="Calibri" w:eastAsia="SimSun" w:hAnsi="Calibri" w:cs="Calibri"/>
+        </w:rPr>
+        <w:t xml:space="preserve">HUDL-033 </w:t>
+      </w:r>
+      <w:r>
+        <w:rPr>
+          <w:rFonts w:ascii="Calibri" w:eastAsia="SimSun" w:hAnsi="Calibri" w:cs="Calibri"/>
+        </w:rPr>
+        <w:t>Actualizar datos de un servicio</w:t>
+      </w:r>
+    </w:p>
+    <w:p>
+      <w:pPr>
+        <w:spacing w:line="360" w:lineRule="auto"/>
+        <w:rPr>
+          <w:rFonts w:ascii="Calibri" w:eastAsia="SimSun" w:hAnsi="Calibri" w:cs="Calibri"/>
+        </w:rPr>
+      </w:pPr>
+      <w:r>
+        <w:rPr>
+          <w:rFonts w:ascii="Calibri" w:eastAsia="SimSun" w:hAnsi="Calibri" w:cs="Calibri"/>
+        </w:rPr>
+        <w:t>Como</w:t>
+      </w:r>
+      <w:r>
+        <w:rPr>
+          <w:rFonts w:ascii="Calibri" w:eastAsia="SimSun" w:hAnsi="Calibri" w:cs="Calibri"/>
+        </w:rPr>
+        <w:t>:</w:t>
+      </w:r>
+      <w:r>
+        <w:rPr>
+          <w:rFonts w:ascii="Calibri" w:eastAsia="SimSun" w:hAnsi="Calibri" w:cs="Calibri"/>
+        </w:rPr>
+        <w:t xml:space="preserve"> administrador del sistema,</w:t>
+      </w:r>
+    </w:p>
+    <w:p>
+      <w:pPr>
+        <w:spacing w:line="360" w:lineRule="auto"/>
+        <w:rPr>
+          <w:rFonts w:ascii="Calibri" w:eastAsia="SimSun" w:hAnsi="Calibri" w:cs="Calibri"/>
+        </w:rPr>
+      </w:pPr>
+      <w:r>
+        <w:rPr>
+          <w:rFonts w:ascii="Calibri" w:eastAsia="SimSun" w:hAnsi="Calibri" w:cs="Calibri"/>
+        </w:rPr>
+        <w:t>Quiero</w:t>
+      </w:r>
+      <w:r>
+        <w:rPr>
+          <w:rFonts w:ascii="Calibri" w:eastAsia="SimSun" w:hAnsi="Calibri" w:cs="Calibri"/>
+        </w:rPr>
+        <w:t>:</w:t>
+      </w:r>
+      <w:r>
+        <w:rPr>
+          <w:rFonts w:ascii="Calibri" w:eastAsia="SimSun" w:hAnsi="Calibri" w:cs="Calibri"/>
+        </w:rPr>
+        <w:t xml:space="preserve"> editar la fecha de salida y agregar más detalles al registro del servicio,</w:t>
+      </w:r>
+    </w:p>
+    <w:p>
+      <w:pPr>
+        <w:spacing w:line="360" w:lineRule="auto"/>
+        <w:rPr>
+          <w:rFonts w:ascii="Calibri" w:eastAsia="SimSun" w:hAnsi="Calibri" w:cs="Calibri"/>
+        </w:rPr>
+      </w:pPr>
+      <w:r>
+        <w:rPr>
+          <w:rFonts w:ascii="Calibri" w:eastAsia="SimSun" w:hAnsi="Calibri" w:cs="Calibri"/>
+        </w:rPr>
+        <w:t>Para</w:t>
+      </w:r>
+      <w:r>
+        <w:rPr>
+          <w:rFonts w:ascii="Calibri" w:eastAsia="SimSun" w:hAnsi="Calibri" w:cs="Calibri"/>
+        </w:rPr>
+        <w:t>:</w:t>
+      </w:r>
+      <w:r>
+        <w:rPr>
+          <w:rFonts w:ascii="Calibri" w:eastAsia="SimSun" w:hAnsi="Calibri" w:cs="Calibri"/>
+        </w:rPr>
+        <w:t xml:space="preserve"> reflejar correctamente cuándo se finalizó el trabajo.</w:t>
+      </w:r>
+    </w:p>
+    <w:p>
+      <w:pPr>
+        <w:spacing w:line="360" w:lineRule="auto"/>
+        <w:rPr>
+          <w:rFonts w:ascii="Calibri" w:eastAsia="SimSun" w:hAnsi="Calibri" w:cs="Calibri"/>
+        </w:rPr>
+      </w:pPr>
+    </w:p>
+    <w:p/>
+    <w:p>
+      <w:r>
+        <w:t>HURG-034</w:t>
+      </w:r>
+      <w:r>
+        <w:br/>
+        <w:t>Como: Empleado </w:t>
+      </w:r>
+      <w:r>
+        <w:br/>
+        <w:t>Quiero: Acceder y verificar la cláusula dentro del contrato registrado</w:t>
+      </w:r>
+      <w:r>
+        <w:br/>
+        <w:t>Para: Asegurarme que los términos estén correctamente documentados.</w:t>
+      </w:r>
+    </w:p>
+    <w:p/>
+    <w:p>
+      <w:r>
+        <w:t xml:space="preserve">HURG-035 </w:t>
+      </w:r>
+      <w:r>
+        <w:br/>
+        <w:t>Como: Vendedor de carros</w:t>
+      </w:r>
+      <w:r>
+        <w:br/>
+        <w:t>Quiero: poder ver el precio de venta de el vehículo</w:t>
+      </w:r>
+      <w:r>
+        <w:br/>
+        <w:t>Para poder llevar un control de datos</w:t>
+      </w:r>
+    </w:p>
+    <w:p/>
+    <w:p>
+      <w:pPr>
+        <w:spacing w:before="100" w:beforeAutospacing="1" w:after="100" w:afterAutospacing="1" w:line="240" w:lineRule="auto"/>
+        <w:rPr>
+          <w:rFonts w:ascii="Segoe UI" w:eastAsia="Times New Roman" w:hAnsi="Segoe UI" w:cs="Segoe UI"/>
+          <w:sz w:val="21"/>
+          <w:szCs w:val="21"/>
+          <w:lang w:eastAsia="es-GT"/>
+        </w:rPr>
+      </w:pPr>
+      <w:r>
+        <w:rPr>
+          <w:rFonts w:ascii="Segoe UI" w:eastAsia="Times New Roman" w:hAnsi="Segoe UI" w:cs="Segoe UI"/>
+          <w:sz w:val="21"/>
+          <w:szCs w:val="21"/>
+          <w:lang w:eastAsia="es-GT"/>
+        </w:rPr>
+        <w:t>HURG-034</w:t>
+      </w:r>
+      <w:r>
+        <w:rPr>
+          <w:rFonts w:ascii="Segoe UI" w:eastAsia="Times New Roman" w:hAnsi="Segoe UI" w:cs="Segoe UI"/>
+          <w:sz w:val="21"/>
+          <w:szCs w:val="21"/>
+          <w:lang w:eastAsia="es-GT"/>
+        </w:rPr>
+        <w:br/>
+        <w:t>Como: Empleado </w:t>
+      </w:r>
+      <w:r>
+        <w:rPr>
+          <w:rFonts w:ascii="Segoe UI" w:eastAsia="Times New Roman" w:hAnsi="Segoe UI" w:cs="Segoe UI"/>
+          <w:sz w:val="21"/>
+          <w:szCs w:val="21"/>
+          <w:lang w:eastAsia="es-GT"/>
+        </w:rPr>
+        <w:br/>
+        <w:t>Quiero: Acceder y verificar la cláusula dentro del contrato registrado</w:t>
+      </w:r>
+      <w:r>
+        <w:rPr>
+          <w:rFonts w:ascii="Segoe UI" w:eastAsia="Times New Roman" w:hAnsi="Segoe UI" w:cs="Segoe UI"/>
+          <w:sz w:val="21"/>
+          <w:szCs w:val="21"/>
+          <w:lang w:eastAsia="es-GT"/>
+        </w:rPr>
+        <w:br/>
+        <w:t>Para: Asegurarme que los términos estén correctamente documentados.</w:t>
+      </w:r>
+    </w:p>
+    <w:p>
+      <w:pPr>
+        <w:spacing w:before="100" w:beforeAutospacing="1" w:after="100" w:afterAutospacing="1" w:line="240" w:lineRule="auto"/>
+        <w:rPr>
+          <w:rFonts w:ascii="Segoe UI" w:eastAsia="Times New Roman" w:hAnsi="Segoe UI" w:cs="Segoe UI"/>
+          <w:sz w:val="21"/>
+          <w:szCs w:val="21"/>
+          <w:lang w:eastAsia="es-GT"/>
+        </w:rPr>
+      </w:pPr>
+      <w:r>
+        <w:rPr>
+          <w:rFonts w:ascii="Segoe UI" w:eastAsia="Times New Roman" w:hAnsi="Segoe UI" w:cs="Segoe UI"/>
+          <w:sz w:val="21"/>
+          <w:szCs w:val="21"/>
+          <w:lang w:eastAsia="es-GT"/>
+        </w:rPr>
+        <w:t> </w:t>
+      </w:r>
+    </w:p>
+    <w:p>
+      <w:pPr>
+        <w:spacing w:before="100" w:beforeAutospacing="1" w:after="100" w:afterAutospacing="1" w:line="240" w:lineRule="auto"/>
+        <w:rPr>
+          <w:rFonts w:ascii="Segoe UI" w:eastAsia="Times New Roman" w:hAnsi="Segoe UI" w:cs="Segoe UI"/>
+          <w:sz w:val="21"/>
+          <w:szCs w:val="21"/>
+          <w:lang w:eastAsia="es-GT"/>
+        </w:rPr>
+      </w:pPr>
+      <w:r>
+        <w:rPr>
+          <w:rFonts w:ascii="Segoe UI" w:eastAsia="Times New Roman" w:hAnsi="Segoe UI" w:cs="Segoe UI"/>
+          <w:sz w:val="21"/>
+          <w:szCs w:val="21"/>
+          <w:lang w:eastAsia="es-GT"/>
+        </w:rPr>
+        <w:t>HURG-035 *</w:t>
+      </w:r>
+      <w:r>
+        <w:rPr>
+          <w:rFonts w:ascii="Segoe UI" w:eastAsia="Times New Roman" w:hAnsi="Segoe UI" w:cs="Segoe UI"/>
+          <w:sz w:val="21"/>
+          <w:szCs w:val="21"/>
+          <w:lang w:eastAsia="es-GT"/>
+        </w:rPr>
+        <w:br/>
+        <w:t>Como: Vendedor de carros</w:t>
+      </w:r>
+      <w:r>
+        <w:rPr>
+          <w:rFonts w:ascii="Segoe UI" w:eastAsia="Times New Roman" w:hAnsi="Segoe UI" w:cs="Segoe UI"/>
+          <w:sz w:val="21"/>
+          <w:szCs w:val="21"/>
+          <w:lang w:eastAsia="es-GT"/>
+        </w:rPr>
+        <w:br/>
+        <w:t>Quiero: poder ver el precio de venta de el vehículo</w:t>
+      </w:r>
+      <w:r>
+        <w:rPr>
+          <w:rFonts w:ascii="Segoe UI" w:eastAsia="Times New Roman" w:hAnsi="Segoe UI" w:cs="Segoe UI"/>
+          <w:sz w:val="21"/>
+          <w:szCs w:val="21"/>
+          <w:lang w:eastAsia="es-GT"/>
+        </w:rPr>
+        <w:br/>
+        <w:t>Para poder llevar un control de datos</w:t>
+      </w:r>
+    </w:p>
+    <w:p>
+      <w:pPr>
+        <w:spacing w:before="100" w:beforeAutospacing="1" w:after="100" w:afterAutospacing="1" w:line="240" w:lineRule="auto"/>
+        <w:rPr>
+          <w:rFonts w:ascii="Segoe UI" w:eastAsia="Times New Roman" w:hAnsi="Segoe UI" w:cs="Segoe UI"/>
+          <w:sz w:val="21"/>
+          <w:szCs w:val="21"/>
+          <w:lang w:eastAsia="es-GT"/>
+        </w:rPr>
+      </w:pPr>
+      <w:r>
+        <w:rPr>
+          <w:rFonts w:ascii="Segoe UI" w:eastAsia="Times New Roman" w:hAnsi="Segoe UI" w:cs="Segoe UI"/>
+          <w:sz w:val="21"/>
+          <w:szCs w:val="21"/>
+          <w:lang w:eastAsia="es-GT"/>
+        </w:rPr>
+        <w:t> </w:t>
+      </w:r>
+    </w:p>
+    <w:p>
+      <w:pPr>
+        <w:spacing w:before="100" w:beforeAutospacing="1" w:after="100" w:afterAutospacing="1" w:line="240" w:lineRule="auto"/>
+        <w:rPr>
+          <w:rFonts w:ascii="Segoe UI" w:eastAsia="Times New Roman" w:hAnsi="Segoe UI" w:cs="Segoe UI"/>
+          <w:sz w:val="21"/>
+          <w:szCs w:val="21"/>
+          <w:lang w:eastAsia="es-GT"/>
+        </w:rPr>
+      </w:pPr>
+      <w:r>
+        <w:rPr>
+          <w:rFonts w:ascii="Segoe UI" w:eastAsia="Times New Roman" w:hAnsi="Segoe UI" w:cs="Segoe UI"/>
+          <w:sz w:val="21"/>
+          <w:szCs w:val="21"/>
+          <w:lang w:eastAsia="es-GT"/>
+        </w:rPr>
+        <w:t>HURG-036</w:t>
+      </w:r>
+      <w:r>
+        <w:rPr>
+          <w:rFonts w:ascii="Segoe UI" w:eastAsia="Times New Roman" w:hAnsi="Segoe UI" w:cs="Segoe UI"/>
+          <w:sz w:val="21"/>
+          <w:szCs w:val="21"/>
+          <w:lang w:eastAsia="es-GT"/>
+        </w:rPr>
+        <w:br/>
+        <w:t>Como: Gerente de venta</w:t>
+      </w:r>
+      <w:r>
+        <w:rPr>
+          <w:rFonts w:ascii="Segoe UI" w:eastAsia="Times New Roman" w:hAnsi="Segoe UI" w:cs="Segoe UI"/>
+          <w:sz w:val="21"/>
+          <w:szCs w:val="21"/>
+          <w:lang w:eastAsia="es-GT"/>
+        </w:rPr>
+        <w:br/>
+        <w:t>Quiero: Saber la fecha de inicio del contrato y su fecha de finalización</w:t>
+      </w:r>
+      <w:r>
+        <w:rPr>
+          <w:rFonts w:ascii="Segoe UI" w:eastAsia="Times New Roman" w:hAnsi="Segoe UI" w:cs="Segoe UI"/>
+          <w:sz w:val="21"/>
+          <w:szCs w:val="21"/>
+          <w:lang w:eastAsia="es-GT"/>
+        </w:rPr>
+        <w:br/>
+        <w:t>Para: llevar un calendario de los contratos.</w:t>
+      </w:r>
+    </w:p>
+    <w:p>
+      <w:r>
+        <w:rPr>
+          <w:rFonts w:ascii="Segoe UI" w:eastAsia="Times New Roman" w:hAnsi="Segoe UI" w:cs="Segoe UI"/>
+          <w:sz w:val="21"/>
+          <w:szCs w:val="21"/>
+          <w:lang w:eastAsia="es-GT"/>
+        </w:rPr>
+        <w:t> </w:t>
+      </w:r>
+    </w:p>
     <w:p/>
     <w:p>
       <w:pPr>
@@ -1857,6 +3163,145 @@
           <w:sz w:val="28"/>
         </w:rPr>
       </w:pPr>
+    </w:p>
+    <w:p>
+      <w:pPr>
+        <w:rPr>
+          <w:rFonts w:ascii="Arial" w:eastAsiaTheme="minorHAnsi" w:hAnsi="Arial" w:cs="Arial"/>
+          <w:sz w:val="28"/>
+        </w:rPr>
+      </w:pPr>
+    </w:p>
+    <w:p>
+      <w:pPr>
+        <w:rPr>
+          <w:rFonts w:ascii="Arial" w:eastAsiaTheme="minorHAnsi" w:hAnsi="Arial" w:cs="Arial"/>
+          <w:sz w:val="28"/>
+        </w:rPr>
+      </w:pPr>
+    </w:p>
+    <w:p>
+      <w:pPr>
+        <w:rPr>
+          <w:rFonts w:ascii="Arial" w:eastAsiaTheme="minorHAnsi" w:hAnsi="Arial" w:cs="Arial"/>
+          <w:sz w:val="28"/>
+        </w:rPr>
+      </w:pPr>
+    </w:p>
+    <w:p>
+      <w:pPr>
+        <w:rPr>
+          <w:rFonts w:ascii="Arial" w:eastAsiaTheme="minorHAnsi" w:hAnsi="Arial" w:cs="Arial"/>
+          <w:sz w:val="28"/>
+        </w:rPr>
+      </w:pPr>
+    </w:p>
+    <w:p>
+      <w:pPr>
+        <w:rPr>
+          <w:rFonts w:ascii="Arial" w:eastAsiaTheme="minorHAnsi" w:hAnsi="Arial" w:cs="Arial"/>
+          <w:sz w:val="28"/>
+        </w:rPr>
+      </w:pPr>
+    </w:p>
+    <w:p>
+      <w:pPr>
+        <w:rPr>
+          <w:rFonts w:ascii="Arial" w:eastAsiaTheme="minorHAnsi" w:hAnsi="Arial" w:cs="Arial"/>
+          <w:sz w:val="28"/>
+        </w:rPr>
+      </w:pPr>
+    </w:p>
+    <w:p>
+      <w:pPr>
+        <w:rPr>
+          <w:rFonts w:ascii="Arial" w:eastAsiaTheme="minorHAnsi" w:hAnsi="Arial" w:cs="Arial"/>
+          <w:sz w:val="28"/>
+        </w:rPr>
+      </w:pPr>
+    </w:p>
+    <w:p>
+      <w:pPr>
+        <w:rPr>
+          <w:rFonts w:ascii="Arial" w:eastAsiaTheme="minorHAnsi" w:hAnsi="Arial" w:cs="Arial"/>
+          <w:sz w:val="28"/>
+        </w:rPr>
+      </w:pPr>
+    </w:p>
+    <w:p>
+      <w:pPr>
+        <w:rPr>
+          <w:rFonts w:ascii="Arial" w:eastAsiaTheme="minorHAnsi" w:hAnsi="Arial" w:cs="Arial"/>
+          <w:sz w:val="28"/>
+        </w:rPr>
+      </w:pPr>
+      <w:r>
+        <w:rPr>
+          <w:rFonts w:ascii="Arial" w:eastAsiaTheme="minorHAnsi" w:hAnsi="Arial" w:cs="Arial"/>
+          <w:sz w:val="28"/>
+        </w:rPr>
+        <w:lastRenderedPageBreak/>
+        <w:t>Modelo Entidades</w:t>
+      </w:r>
+    </w:p>
+    <w:p>
+      <w:pPr>
+        <w:rPr>
+          <w:rFonts w:ascii="Arial" w:eastAsiaTheme="minorHAnsi" w:hAnsi="Arial" w:cs="Arial"/>
+          <w:sz w:val="28"/>
+        </w:rPr>
+      </w:pPr>
+      <w:bookmarkStart w:id="0" w:name="_GoBack"/>
+      <w:r>
+        <w:rPr>
+          <w:rFonts w:ascii="Arial" w:eastAsiaTheme="minorHAnsi" w:hAnsi="Arial" w:cs="Arial"/>
+          <w:noProof/>
+          <w:sz w:val="28"/>
+          <w:lang w:val="es-ES" w:eastAsia="es-ES"/>
+        </w:rPr>
+        <w:drawing>
+          <wp:inline distT="0" distB="0" distL="0" distR="0">
+            <wp:extent cx="5612130" cy="4285615"/>
+            <wp:effectExtent l="0" t="0" r="7620" b="635"/>
+            <wp:docPr id="1" name="Imagen 1"/>
+            <wp:cNvGraphicFramePr>
+              <a:graphicFrameLocks xmlns:a="http://schemas.openxmlformats.org/drawingml/2006/main" noChangeAspect="1"/>
+            </wp:cNvGraphicFramePr>
+            <a:graphic xmlns:a="http://schemas.openxmlformats.org/drawingml/2006/main">
+              <a:graphicData uri="http://schemas.openxmlformats.org/drawingml/2006/picture">
+                <pic:pic xmlns:pic="http://schemas.openxmlformats.org/drawingml/2006/picture">
+                  <pic:nvPicPr>
+                    <pic:cNvPr id="1" name="Modelo Entidades End Of Line.drawio.png"/>
+                    <pic:cNvPicPr/>
+                  </pic:nvPicPr>
+                  <pic:blipFill>
+                    <a:blip r:embed="rId7">
+                      <a:extLst>
+                        <a:ext uri="{28A0092B-C50C-407E-A947-70E740481C1C}">
+                          <a14:useLocalDpi xmlns:a14="http://schemas.microsoft.com/office/drawing/2010/main" val="0"/>
+                        </a:ext>
+                      </a:extLst>
+                    </a:blip>
+                    <a:stretch>
+                      <a:fillRect/>
+                    </a:stretch>
+                  </pic:blipFill>
+                  <pic:spPr>
+                    <a:xfrm>
+                      <a:off x="0" y="0"/>
+                      <a:ext cx="5612130" cy="4285615"/>
+                    </a:xfrm>
+                    <a:prstGeom prst="rect">
+                      <a:avLst/>
+                    </a:prstGeom>
+                  </pic:spPr>
+                </pic:pic>
+              </a:graphicData>
+            </a:graphic>
+          </wp:inline>
+        </w:drawing>
+      </w:r>
+      <w:bookmarkEnd w:id="0"/>
     </w:p>
     <w:sectPr>
       <w:pgSz w:w="12240" w:h="15840"/>
@@ -1868,24 +3313,68 @@
 </w:document>
 </file>
 
+<file path=word/endnotes.xml><?xml version="1.0" encoding="utf-8"?>
+<w:endnotes xmlns:wpc="http://schemas.microsoft.com/office/word/2010/wordprocessingCanvas" xmlns:cx="http://schemas.microsoft.com/office/drawing/2014/chartex" xmlns:mc="http://schemas.openxmlformats.org/markup-compatibility/2006" xmlns:o="urn:schemas-microsoft-com:office:office" xmlns:r="http://schemas.openxmlformats.org/officeDocument/2006/relationships" xmlns:m="http://schemas.openxmlformats.org/officeDocument/2006/math" xmlns:v="urn:schemas-microsoft-com:vml" xmlns:wp14="http://schemas.microsoft.com/office/word/2010/wordprocessingDrawing" xmlns:wp="http://schemas.openxmlformats.org/drawingml/2006/wordprocessingDrawing" xmlns:w10="urn:schemas-microsoft-com:office:word" xmlns:w="http://schemas.openxmlformats.org/wordprocessingml/2006/main" xmlns:w14="http://schemas.microsoft.com/office/word/2010/wordml" xmlns:w15="http://schemas.microsoft.com/office/word/2012/wordml" xmlns:w16se="http://schemas.microsoft.com/office/word/2015/wordml/symex" xmlns:wpg="http://schemas.microsoft.com/office/word/2010/wordprocessingGroup" xmlns:wpi="http://schemas.microsoft.com/office/word/2010/wordprocessingInk" xmlns:wne="http://schemas.microsoft.com/office/word/2006/wordml" xmlns:wps="http://schemas.microsoft.com/office/word/2010/wordprocessingShape" mc:Ignorable="w14 w15 w16se wp14">
+  <w:endnote w:type="separator" w:id="-1">
+    <w:p>
+      <w:pPr>
+        <w:spacing w:line="240" w:lineRule="auto"/>
+      </w:pPr>
+      <w:r>
+        <w:separator/>
+      </w:r>
+    </w:p>
+  </w:endnote>
+  <w:endnote w:type="continuationSeparator" w:id="0">
+    <w:p>
+      <w:pPr>
+        <w:spacing w:line="240" w:lineRule="auto"/>
+      </w:pPr>
+      <w:r>
+        <w:continuationSeparator/>
+      </w:r>
+    </w:p>
+  </w:endnote>
+</w:endnotes>
+</file>
+
+<file path=word/footnotes.xml><?xml version="1.0" encoding="utf-8"?>
+<w:footnotes xmlns:wpc="http://schemas.microsoft.com/office/word/2010/wordprocessingCanvas" xmlns:cx="http://schemas.microsoft.com/office/drawing/2014/chartex" xmlns:mc="http://schemas.openxmlformats.org/markup-compatibility/2006" xmlns:o="urn:schemas-microsoft-com:office:office" xmlns:r="http://schemas.openxmlformats.org/officeDocument/2006/relationships" xmlns:m="http://schemas.openxmlformats.org/officeDocument/2006/math" xmlns:v="urn:schemas-microsoft-com:vml" xmlns:wp14="http://schemas.microsoft.com/office/word/2010/wordprocessingDrawing" xmlns:wp="http://schemas.openxmlformats.org/drawingml/2006/wordprocessingDrawing" xmlns:w10="urn:schemas-microsoft-com:office:word" xmlns:w="http://schemas.openxmlformats.org/wordprocessingml/2006/main" xmlns:w14="http://schemas.microsoft.com/office/word/2010/wordml" xmlns:w15="http://schemas.microsoft.com/office/word/2012/wordml" xmlns:w16se="http://schemas.microsoft.com/office/word/2015/wordml/symex" xmlns:wpg="http://schemas.microsoft.com/office/word/2010/wordprocessingGroup" xmlns:wpi="http://schemas.microsoft.com/office/word/2010/wordprocessingInk" xmlns:wne="http://schemas.microsoft.com/office/word/2006/wordml" xmlns:wps="http://schemas.microsoft.com/office/word/2010/wordprocessingShape" mc:Ignorable="w14 w15 w16se wp14">
+  <w:footnote w:type="separator" w:id="-1">
+    <w:p>
+      <w:pPr>
+        <w:spacing w:after="0"/>
+      </w:pPr>
+      <w:r>
+        <w:separator/>
+      </w:r>
+    </w:p>
+  </w:footnote>
+  <w:footnote w:type="continuationSeparator" w:id="0">
+    <w:p>
+      <w:pPr>
+        <w:spacing w:after="0"/>
+      </w:pPr>
+      <w:r>
+        <w:continuationSeparator/>
+      </w:r>
+    </w:p>
+  </w:footnote>
+</w:footnotes>
+</file>
+
 <file path=word/styles.xml><?xml version="1.0" encoding="utf-8"?>
-<w:styles xmlns:mc="http://schemas.openxmlformats.org/markup-compatibility/2006" xmlns:r="http://schemas.openxmlformats.org/officeDocument/2006/relationships" xmlns:w="http://schemas.openxmlformats.org/wordprocessingml/2006/main" xmlns:w14="http://schemas.microsoft.com/office/word/2010/wordml" xmlns:w15="http://schemas.microsoft.com/office/word/2012/wordml" xmlns:w16cex="http://schemas.microsoft.com/office/word/2018/wordml/cex" xmlns:w16cid="http://schemas.microsoft.com/office/word/2016/wordml/cid" xmlns:w16="http://schemas.microsoft.com/office/word/2018/wordml" xmlns:w16du="http://schemas.microsoft.com/office/word/2023/wordml/word16du" xmlns:w16sdtdh="http://schemas.microsoft.com/office/word/2020/wordml/sdtdatahash" xmlns:w16sdtfl="http://schemas.microsoft.com/office/word/2024/wordml/sdtformatlock" xmlns:w16se="http://schemas.microsoft.com/office/word/2015/wordml/symex" mc:Ignorable="w14 w15 w16se w16cid w16 w16cex w16sdtdh w16sdtfl w16du">
+<w:styles xmlns:mc="http://schemas.openxmlformats.org/markup-compatibility/2006" xmlns:r="http://schemas.openxmlformats.org/officeDocument/2006/relationships" xmlns:w="http://schemas.openxmlformats.org/wordprocessingml/2006/main" xmlns:w14="http://schemas.microsoft.com/office/word/2010/wordml" xmlns:w15="http://schemas.microsoft.com/office/word/2012/wordml" xmlns:w16se="http://schemas.microsoft.com/office/word/2015/wordml/symex" mc:Ignorable="w14 w15 w16se">
   <w:docDefaults>
     <w:rPrDefault>
       <w:rPr>
-        <w:rFonts w:asciiTheme="minorHAnsi" w:eastAsiaTheme="minorHAnsi" w:hAnsiTheme="minorHAnsi" w:cstheme="minorBidi"/>
-        <w:sz w:val="22"/>
-        <w:szCs w:val="22"/>
-        <w:lang w:val="es-GT" w:eastAsia="en-US" w:bidi="ar-SA"/>
+        <w:rFonts w:ascii="Times New Roman" w:eastAsia="SimSun" w:hAnsi="Times New Roman" w:cs="Times New Roman"/>
+        <w:lang w:val="es-GT" w:eastAsia="es-GT" w:bidi="ar-SA"/>
       </w:rPr>
     </w:rPrDefault>
-    <w:pPrDefault>
-      <w:pPr>
-        <w:spacing w:after="160" w:line="259" w:lineRule="auto"/>
-      </w:pPr>
-    </w:pPrDefault>
+    <w:pPrDefault/>
   </w:docDefaults>
-  <w:latentStyles w:defLockedState="0" w:defUIPriority="99" w:defSemiHidden="0" w:defUnhideWhenUsed="0" w:defQFormat="0" w:count="376">
+  <w:latentStyles w:defLockedState="0" w:defUIPriority="99" w:defSemiHidden="0" w:defUnhideWhenUsed="0" w:defQFormat="0" w:count="371">
     <w:lsdException w:name="Normal" w:uiPriority="0" w:qFormat="1"/>
     <w:lsdException w:name="heading 1" w:uiPriority="9" w:qFormat="1"/>
     <w:lsdException w:name="heading 2" w:semiHidden="1" w:uiPriority="9" w:unhideWhenUsed="1" w:qFormat="1"/>
@@ -2044,108 +3533,105 @@
     <w:lsdException w:name="Table Theme" w:semiHidden="1" w:unhideWhenUsed="1"/>
     <w:lsdException w:name="Placeholder Text" w:semiHidden="1"/>
     <w:lsdException w:name="No Spacing" w:uiPriority="1" w:qFormat="1"/>
-    <w:lsdException w:name="Light Shading" w:uiPriority="60"/>
-    <w:lsdException w:name="Light List" w:uiPriority="61"/>
-    <w:lsdException w:name="Light Grid" w:uiPriority="62"/>
-    <w:lsdException w:name="Medium Shading 1" w:uiPriority="63"/>
-    <w:lsdException w:name="Medium Shading 2" w:uiPriority="64"/>
-    <w:lsdException w:name="Medium List 1" w:uiPriority="65"/>
-    <w:lsdException w:name="Medium List 2" w:uiPriority="66"/>
-    <w:lsdException w:name="Medium Grid 1" w:uiPriority="67"/>
-    <w:lsdException w:name="Medium Grid 2" w:uiPriority="68"/>
-    <w:lsdException w:name="Medium Grid 3" w:uiPriority="69"/>
-    <w:lsdException w:name="Dark List" w:uiPriority="70"/>
-    <w:lsdException w:name="Colorful Shading" w:uiPriority="71"/>
-    <w:lsdException w:name="Colorful List" w:uiPriority="72"/>
-    <w:lsdException w:name="Colorful Grid" w:uiPriority="73"/>
-    <w:lsdException w:name="Light Shading Accent 1" w:uiPriority="60"/>
-    <w:lsdException w:name="Light List Accent 1" w:uiPriority="61"/>
-    <w:lsdException w:name="Light Grid Accent 1" w:uiPriority="62"/>
-    <w:lsdException w:name="Medium Shading 1 Accent 1" w:uiPriority="63"/>
-    <w:lsdException w:name="Medium Shading 2 Accent 1" w:uiPriority="64"/>
-    <w:lsdException w:name="Medium List 1 Accent 1" w:uiPriority="65"/>
+    <w:lsdException w:name="Light Shading"/>
+    <w:lsdException w:name="Light List"/>
+    <w:lsdException w:name="Light Grid"/>
+    <w:lsdException w:name="Medium Shading 1"/>
+    <w:lsdException w:name="Medium Shading 2"/>
+    <w:lsdException w:name="Medium List 1"/>
+    <w:lsdException w:name="Medium List 2"/>
+    <w:lsdException w:name="Medium Grid 1"/>
+    <w:lsdException w:name="Medium Grid 2"/>
+    <w:lsdException w:name="Medium Grid 3"/>
+    <w:lsdException w:name="Dark List"/>
+    <w:lsdException w:name="Colorful Shading"/>
+    <w:lsdException w:name="Colorful List"/>
+    <w:lsdException w:name="Colorful Grid"/>
+    <w:lsdException w:name="Light Shading Accent 1"/>
+    <w:lsdException w:name="Light List Accent 1"/>
+    <w:lsdException w:name="Light Grid Accent 1"/>
+    <w:lsdException w:name="Medium Shading 1 Accent 1"/>
+    <w:lsdException w:name="Medium Shading 2 Accent 1"/>
+    <w:lsdException w:name="Medium List 1 Accent 1"/>
     <w:lsdException w:name="Revision" w:semiHidden="1"/>
-    <w:lsdException w:name="List Paragraph" w:uiPriority="34" w:qFormat="1"/>
-    <w:lsdException w:name="Quote" w:uiPriority="29" w:qFormat="1"/>
-    <w:lsdException w:name="Intense Quote" w:uiPriority="30" w:qFormat="1"/>
-    <w:lsdException w:name="Medium List 2 Accent 1" w:uiPriority="66"/>
-    <w:lsdException w:name="Medium Grid 1 Accent 1" w:uiPriority="67"/>
-    <w:lsdException w:name="Medium Grid 2 Accent 1" w:uiPriority="68"/>
-    <w:lsdException w:name="Medium Grid 3 Accent 1" w:uiPriority="69"/>
-    <w:lsdException w:name="Dark List Accent 1" w:uiPriority="70"/>
-    <w:lsdException w:name="Colorful Shading Accent 1" w:uiPriority="71"/>
-    <w:lsdException w:name="Colorful List Accent 1" w:uiPriority="72"/>
-    <w:lsdException w:name="Colorful Grid Accent 1" w:uiPriority="73"/>
-    <w:lsdException w:name="Light Shading Accent 2" w:uiPriority="60"/>
-    <w:lsdException w:name="Light List Accent 2" w:uiPriority="61"/>
-    <w:lsdException w:name="Light Grid Accent 2" w:uiPriority="62"/>
-    <w:lsdException w:name="Medium Shading 1 Accent 2" w:uiPriority="63"/>
-    <w:lsdException w:name="Medium Shading 2 Accent 2" w:uiPriority="64"/>
-    <w:lsdException w:name="Medium List 1 Accent 2" w:uiPriority="65"/>
-    <w:lsdException w:name="Medium List 2 Accent 2" w:uiPriority="66"/>
-    <w:lsdException w:name="Medium Grid 1 Accent 2" w:uiPriority="67"/>
-    <w:lsdException w:name="Medium Grid 2 Accent 2" w:uiPriority="68"/>
-    <w:lsdException w:name="Medium Grid 3 Accent 2" w:uiPriority="69"/>
-    <w:lsdException w:name="Dark List Accent 2" w:uiPriority="70"/>
-    <w:lsdException w:name="Colorful Shading Accent 2" w:uiPriority="71"/>
-    <w:lsdException w:name="Colorful List Accent 2" w:uiPriority="72"/>
-    <w:lsdException w:name="Colorful Grid Accent 2" w:uiPriority="73"/>
-    <w:lsdException w:name="Light Shading Accent 3" w:uiPriority="60"/>
-    <w:lsdException w:name="Light List Accent 3" w:uiPriority="61"/>
-    <w:lsdException w:name="Light Grid Accent 3" w:uiPriority="62"/>
-    <w:lsdException w:name="Medium Shading 1 Accent 3" w:uiPriority="63"/>
-    <w:lsdException w:name="Medium Shading 2 Accent 3" w:uiPriority="64"/>
-    <w:lsdException w:name="Medium List 1 Accent 3" w:uiPriority="65"/>
-    <w:lsdException w:name="Medium List 2 Accent 3" w:uiPriority="66"/>
-    <w:lsdException w:name="Medium Grid 1 Accent 3" w:uiPriority="67"/>
-    <w:lsdException w:name="Medium Grid 2 Accent 3" w:uiPriority="68"/>
-    <w:lsdException w:name="Medium Grid 3 Accent 3" w:uiPriority="69"/>
-    <w:lsdException w:name="Dark List Accent 3" w:uiPriority="70"/>
-    <w:lsdException w:name="Colorful Shading Accent 3" w:uiPriority="71"/>
-    <w:lsdException w:name="Colorful List Accent 3" w:uiPriority="72"/>
-    <w:lsdException w:name="Colorful Grid Accent 3" w:uiPriority="73"/>
-    <w:lsdException w:name="Light Shading Accent 4" w:uiPriority="60"/>
-    <w:lsdException w:name="Light List Accent 4" w:uiPriority="61"/>
-    <w:lsdException w:name="Light Grid Accent 4" w:uiPriority="62"/>
-    <w:lsdException w:name="Medium Shading 1 Accent 4" w:uiPriority="63"/>
-    <w:lsdException w:name="Medium Shading 2 Accent 4" w:uiPriority="64"/>
-    <w:lsdException w:name="Medium List 1 Accent 4" w:uiPriority="65"/>
-    <w:lsdException w:name="Medium List 2 Accent 4" w:uiPriority="66"/>
-    <w:lsdException w:name="Medium Grid 1 Accent 4" w:uiPriority="67"/>
-    <w:lsdException w:name="Medium Grid 2 Accent 4" w:uiPriority="68"/>
-    <w:lsdException w:name="Medium Grid 3 Accent 4" w:uiPriority="69"/>
-    <w:lsdException w:name="Dark List Accent 4" w:uiPriority="70"/>
-    <w:lsdException w:name="Colorful Shading Accent 4" w:uiPriority="71"/>
-    <w:lsdException w:name="Colorful List Accent 4" w:uiPriority="72"/>
-    <w:lsdException w:name="Colorful Grid Accent 4" w:uiPriority="73"/>
-    <w:lsdException w:name="Light Shading Accent 5" w:uiPriority="60"/>
-    <w:lsdException w:name="Light List Accent 5" w:uiPriority="61"/>
-    <w:lsdException w:name="Light Grid Accent 5" w:uiPriority="62"/>
-    <w:lsdException w:name="Medium Shading 1 Accent 5" w:uiPriority="63"/>
-    <w:lsdException w:name="Medium Shading 2 Accent 5" w:uiPriority="64"/>
-    <w:lsdException w:name="Medium List 1 Accent 5" w:uiPriority="65"/>
-    <w:lsdException w:name="Medium List 2 Accent 5" w:uiPriority="66"/>
-    <w:lsdException w:name="Medium Grid 1 Accent 5" w:uiPriority="67"/>
-    <w:lsdException w:name="Medium Grid 2 Accent 5" w:uiPriority="68"/>
-    <w:lsdException w:name="Medium Grid 3 Accent 5" w:uiPriority="69"/>
-    <w:lsdException w:name="Dark List Accent 5" w:uiPriority="70"/>
-    <w:lsdException w:name="Colorful Shading Accent 5" w:uiPriority="71"/>
-    <w:lsdException w:name="Colorful List Accent 5" w:uiPriority="72"/>
-    <w:lsdException w:name="Colorful Grid Accent 5" w:uiPriority="73"/>
-    <w:lsdException w:name="Light Shading Accent 6" w:uiPriority="60"/>
-    <w:lsdException w:name="Light List Accent 6" w:uiPriority="61"/>
-    <w:lsdException w:name="Light Grid Accent 6" w:uiPriority="62"/>
-    <w:lsdException w:name="Medium Shading 1 Accent 6" w:uiPriority="63"/>
-    <w:lsdException w:name="Medium Shading 2 Accent 6" w:uiPriority="64"/>
-    <w:lsdException w:name="Medium List 1 Accent 6" w:uiPriority="65"/>
-    <w:lsdException w:name="Medium List 2 Accent 6" w:uiPriority="66"/>
-    <w:lsdException w:name="Medium Grid 1 Accent 6" w:uiPriority="67"/>
-    <w:lsdException w:name="Medium Grid 2 Accent 6" w:uiPriority="68"/>
-    <w:lsdException w:name="Medium Grid 3 Accent 6" w:uiPriority="69"/>
-    <w:lsdException w:name="Dark List Accent 6" w:uiPriority="70"/>
-    <w:lsdException w:name="Colorful Shading Accent 6" w:uiPriority="71"/>
-    <w:lsdException w:name="Colorful List Accent 6" w:uiPriority="72"/>
-    <w:lsdException w:name="Colorful Grid Accent 6" w:uiPriority="73"/>
+    <w:lsdException w:name="Medium List 2 Accent 1"/>
+    <w:lsdException w:name="Medium Grid 1 Accent 1"/>
+    <w:lsdException w:name="Medium Grid 2 Accent 1"/>
+    <w:lsdException w:name="Medium Grid 3 Accent 1"/>
+    <w:lsdException w:name="Dark List Accent 1"/>
+    <w:lsdException w:name="Colorful Shading Accent 1"/>
+    <w:lsdException w:name="Colorful List Accent 1"/>
+    <w:lsdException w:name="Colorful Grid Accent 1"/>
+    <w:lsdException w:name="Light Shading Accent 2"/>
+    <w:lsdException w:name="Light List Accent 2"/>
+    <w:lsdException w:name="Light Grid Accent 2"/>
+    <w:lsdException w:name="Medium Shading 1 Accent 2"/>
+    <w:lsdException w:name="Medium Shading 2 Accent 2"/>
+    <w:lsdException w:name="Medium List 1 Accent 2"/>
+    <w:lsdException w:name="Medium List 2 Accent 2"/>
+    <w:lsdException w:name="Medium Grid 1 Accent 2"/>
+    <w:lsdException w:name="Medium Grid 2 Accent 2"/>
+    <w:lsdException w:name="Medium Grid 3 Accent 2"/>
+    <w:lsdException w:name="Dark List Accent 2"/>
+    <w:lsdException w:name="Colorful Shading Accent 2"/>
+    <w:lsdException w:name="Colorful List Accent 2"/>
+    <w:lsdException w:name="Colorful Grid Accent 2"/>
+    <w:lsdException w:name="Light Shading Accent 3"/>
+    <w:lsdException w:name="Light List Accent 3"/>
+    <w:lsdException w:name="Light Grid Accent 3"/>
+    <w:lsdException w:name="Medium Shading 1 Accent 3"/>
+    <w:lsdException w:name="Medium Shading 2 Accent 3"/>
+    <w:lsdException w:name="Medium List 1 Accent 3"/>
+    <w:lsdException w:name="Medium List 2 Accent 3"/>
+    <w:lsdException w:name="Medium Grid 1 Accent 3"/>
+    <w:lsdException w:name="Medium Grid 2 Accent 3"/>
+    <w:lsdException w:name="Medium Grid 3 Accent 3"/>
+    <w:lsdException w:name="Dark List Accent 3"/>
+    <w:lsdException w:name="Colorful Shading Accent 3"/>
+    <w:lsdException w:name="Colorful List Accent 3"/>
+    <w:lsdException w:name="Colorful Grid Accent 3"/>
+    <w:lsdException w:name="Light Shading Accent 4"/>
+    <w:lsdException w:name="Light List Accent 4"/>
+    <w:lsdException w:name="Light Grid Accent 4"/>
+    <w:lsdException w:name="Medium Shading 1 Accent 4"/>
+    <w:lsdException w:name="Medium Shading 2 Accent 4"/>
+    <w:lsdException w:name="Medium List 1 Accent 4"/>
+    <w:lsdException w:name="Medium List 2 Accent 4"/>
+    <w:lsdException w:name="Medium Grid 1 Accent 4"/>
+    <w:lsdException w:name="Medium Grid 2 Accent 4"/>
+    <w:lsdException w:name="Medium Grid 3 Accent 4"/>
+    <w:lsdException w:name="Dark List Accent 4"/>
+    <w:lsdException w:name="Colorful Shading Accent 4"/>
+    <w:lsdException w:name="Colorful List Accent 4"/>
+    <w:lsdException w:name="Colorful Grid Accent 4"/>
+    <w:lsdException w:name="Light Shading Accent 5"/>
+    <w:lsdException w:name="Light List Accent 5"/>
+    <w:lsdException w:name="Light Grid Accent 5"/>
+    <w:lsdException w:name="Medium Shading 1 Accent 5"/>
+    <w:lsdException w:name="Medium Shading 2 Accent 5"/>
+    <w:lsdException w:name="Medium List 1 Accent 5"/>
+    <w:lsdException w:name="Medium List 2 Accent 5"/>
+    <w:lsdException w:name="Medium Grid 1 Accent 5"/>
+    <w:lsdException w:name="Medium Grid 2 Accent 5"/>
+    <w:lsdException w:name="Medium Grid 3 Accent 5"/>
+    <w:lsdException w:name="Dark List Accent 5"/>
+    <w:lsdException w:name="Colorful Shading Accent 5"/>
+    <w:lsdException w:name="Colorful List Accent 5"/>
+    <w:lsdException w:name="Colorful Grid Accent 5"/>
+    <w:lsdException w:name="Light Shading Accent 6"/>
+    <w:lsdException w:name="Light List Accent 6"/>
+    <w:lsdException w:name="Light Grid Accent 6"/>
+    <w:lsdException w:name="Medium Shading 1 Accent 6"/>
+    <w:lsdException w:name="Medium Shading 2 Accent 6"/>
+    <w:lsdException w:name="Medium List 1 Accent 6"/>
+    <w:lsdException w:name="Medium List 2 Accent 6"/>
+    <w:lsdException w:name="Medium Grid 1 Accent 6"/>
+    <w:lsdException w:name="Medium Grid 2 Accent 6"/>
+    <w:lsdException w:name="Medium Grid 3 Accent 6"/>
+    <w:lsdException w:name="Dark List Accent 6"/>
+    <w:lsdException w:name="Colorful Shading Accent 6"/>
+    <w:lsdException w:name="Colorful List Accent 6"/>
+    <w:lsdException w:name="Colorful Grid Accent 6"/>
     <w:lsdException w:name="Subtle Emphasis" w:uiPriority="19" w:qFormat="1"/>
     <w:lsdException w:name="Intense Emphasis" w:uiPriority="21" w:qFormat="1"/>
     <w:lsdException w:name="Subtle Reference" w:uiPriority="31" w:qFormat="1"/>
@@ -2257,18 +3743,18 @@
     <w:lsdException w:name="List Table 5 Dark Accent 6" w:uiPriority="50"/>
     <w:lsdException w:name="List Table 6 Colorful Accent 6" w:uiPriority="51"/>
     <w:lsdException w:name="List Table 7 Colorful Accent 6" w:uiPriority="52"/>
-    <w:lsdException w:name="Mention" w:semiHidden="1" w:unhideWhenUsed="1"/>
-    <w:lsdException w:name="Smart Hyperlink" w:semiHidden="1" w:unhideWhenUsed="1"/>
-    <w:lsdException w:name="Hashtag" w:semiHidden="1" w:unhideWhenUsed="1"/>
-    <w:lsdException w:name="Unresolved Mention" w:semiHidden="1" w:unhideWhenUsed="1"/>
-    <w:lsdException w:name="Smart Link" w:semiHidden="1" w:unhideWhenUsed="1"/>
   </w:latentStyles>
   <w:style w:type="paragraph" w:default="1" w:styleId="Normal">
     <w:name w:val="Normal"/>
     <w:qFormat/>
-    <w:rsid w:val="007B480D"/>
+    <w:pPr>
+      <w:spacing w:after="160" w:line="259" w:lineRule="auto"/>
+    </w:pPr>
     <w:rPr>
-      <w:rFonts w:eastAsia="MS Mincho"/>
+      <w:rFonts w:asciiTheme="minorHAnsi" w:eastAsia="MS Mincho" w:hAnsiTheme="minorHAnsi" w:cstheme="minorBidi"/>
+      <w:sz w:val="22"/>
+      <w:szCs w:val="22"/>
+      <w:lang w:eastAsia="en-US"/>
     </w:rPr>
   </w:style>
   <w:style w:type="character" w:default="1" w:styleId="Fuentedeprrafopredeter">
@@ -2298,54 +3784,25 @@
     <w:semiHidden/>
     <w:unhideWhenUsed/>
   </w:style>
-  <w:style w:type="paragraph" w:styleId="Sinespaciado">
-    <w:name w:val="No Spacing"/>
-    <w:uiPriority w:val="1"/>
-    <w:qFormat/>
-    <w:rsid w:val="007B480D"/>
-    <w:pPr>
-      <w:spacing w:after="0" w:line="240" w:lineRule="auto"/>
-    </w:pPr>
-  </w:style>
   <w:style w:type="character" w:styleId="Refdecomentario">
     <w:name w:val="annotation reference"/>
     <w:basedOn w:val="Fuentedeprrafopredeter"/>
     <w:uiPriority w:val="99"/>
     <w:semiHidden/>
     <w:unhideWhenUsed/>
-    <w:rsid w:val="00EB52AC"/>
     <w:rPr>
       <w:sz w:val="16"/>
       <w:szCs w:val="16"/>
     </w:rPr>
   </w:style>
-  <w:style w:type="paragraph" w:styleId="Textocomentario">
-    <w:name w:val="annotation text"/>
-    <w:basedOn w:val="Normal"/>
-    <w:link w:val="TextocomentarioCar"/>
-    <w:uiPriority w:val="99"/>
-    <w:semiHidden/>
-    <w:unhideWhenUsed/>
-    <w:rsid w:val="00EB52AC"/>
-    <w:pPr>
-      <w:spacing w:line="240" w:lineRule="auto"/>
-    </w:pPr>
+  <w:style w:type="character" w:styleId="Textoennegrita">
+    <w:name w:val="Strong"/>
+    <w:basedOn w:val="Fuentedeprrafopredeter"/>
+    <w:uiPriority w:val="22"/>
+    <w:qFormat/>
     <w:rPr>
-      <w:sz w:val="20"/>
-      <w:szCs w:val="20"/>
-    </w:rPr>
-  </w:style>
-  <w:style w:type="character" w:customStyle="1" w:styleId="TextocomentarioCar">
-    <w:name w:val="Texto comentario Car"/>
-    <w:basedOn w:val="Fuentedeprrafopredeter"/>
-    <w:link w:val="Textocomentario"/>
-    <w:uiPriority w:val="99"/>
-    <w:semiHidden/>
-    <w:rsid w:val="00EB52AC"/>
-    <w:rPr>
-      <w:rFonts w:eastAsia="MS Mincho"/>
-      <w:sz w:val="20"/>
-      <w:szCs w:val="20"/>
+      <w:b/>
+      <w:bCs/>
     </w:rPr>
   </w:style>
   <w:style w:type="paragraph" w:styleId="Asuntodelcomentario">
@@ -2356,23 +3813,22 @@
     <w:uiPriority w:val="99"/>
     <w:semiHidden/>
     <w:unhideWhenUsed/>
-    <w:rsid w:val="00EB52AC"/>
     <w:rPr>
       <w:b/>
       <w:bCs/>
     </w:rPr>
   </w:style>
-  <w:style w:type="character" w:customStyle="1" w:styleId="AsuntodelcomentarioCar">
-    <w:name w:val="Asunto del comentario Car"/>
-    <w:basedOn w:val="TextocomentarioCar"/>
-    <w:link w:val="Asuntodelcomentario"/>
+  <w:style w:type="paragraph" w:styleId="Textocomentario">
+    <w:name w:val="annotation text"/>
+    <w:basedOn w:val="Normal"/>
+    <w:link w:val="TextocomentarioCar"/>
     <w:uiPriority w:val="99"/>
     <w:semiHidden/>
-    <w:rsid w:val="00EB52AC"/>
+    <w:unhideWhenUsed/>
+    <w:pPr>
+      <w:spacing w:line="240" w:lineRule="auto"/>
+    </w:pPr>
     <w:rPr>
-      <w:rFonts w:eastAsia="MS Mincho"/>
-      <w:b/>
-      <w:bCs/>
       <w:sz w:val="20"/>
       <w:szCs w:val="20"/>
     </w:rPr>
@@ -2384,7 +3840,6 @@
     <w:uiPriority w:val="99"/>
     <w:semiHidden/>
     <w:unhideWhenUsed/>
-    <w:rsid w:val="0005271C"/>
     <w:pPr>
       <w:spacing w:after="0" w:line="240" w:lineRule="auto"/>
     </w:pPr>
@@ -2394,32 +3849,10 @@
       <w:szCs w:val="18"/>
     </w:rPr>
   </w:style>
-  <w:style w:type="character" w:customStyle="1" w:styleId="TextodegloboCar">
-    <w:name w:val="Texto de globo Car"/>
-    <w:basedOn w:val="Fuentedeprrafopredeter"/>
-    <w:link w:val="Textodeglobo"/>
-    <w:uiPriority w:val="99"/>
-    <w:semiHidden/>
-    <w:rsid w:val="0005271C"/>
-    <w:rPr>
-      <w:rFonts w:ascii="Segoe UI" w:eastAsia="MS Mincho" w:hAnsi="Segoe UI" w:cs="Segoe UI"/>
-      <w:sz w:val="18"/>
-      <w:szCs w:val="18"/>
-    </w:rPr>
-  </w:style>
-  <w:style w:type="character" w:customStyle="1" w:styleId="oypena">
-    <w:name w:val="oypena"/>
-    <w:basedOn w:val="Fuentedeprrafopredeter"/>
-    <w:rsid w:val="003F5629"/>
-  </w:style>
   <w:style w:type="table" w:styleId="Tablaconcuadrcula">
     <w:name w:val="Table Grid"/>
     <w:basedOn w:val="Tablanormal"/>
     <w:uiPriority w:val="39"/>
-    <w:rsid w:val="00C251FB"/>
-    <w:pPr>
-      <w:spacing w:after="0" w:line="240" w:lineRule="auto"/>
-    </w:pPr>
     <w:tblPr>
       <w:tblBorders>
         <w:top w:val="single" w:sz="4" w:space="0" w:color="auto"/>
@@ -2431,15 +3864,74 @@
       </w:tblBorders>
     </w:tblPr>
   </w:style>
-  <w:style w:type="character" w:styleId="Textoennegrita">
-    <w:name w:val="Strong"/>
+  <w:style w:type="paragraph" w:styleId="Sinespaciado">
+    <w:name w:val="No Spacing"/>
+    <w:uiPriority w:val="1"/>
+    <w:qFormat/>
+    <w:rPr>
+      <w:rFonts w:asciiTheme="minorHAnsi" w:eastAsiaTheme="minorHAnsi" w:hAnsiTheme="minorHAnsi" w:cstheme="minorBidi"/>
+      <w:sz w:val="22"/>
+      <w:szCs w:val="22"/>
+      <w:lang w:eastAsia="en-US"/>
+    </w:rPr>
+  </w:style>
+  <w:style w:type="character" w:customStyle="1" w:styleId="TextocomentarioCar">
+    <w:name w:val="Texto comentario Car"/>
     <w:basedOn w:val="Fuentedeprrafopredeter"/>
-    <w:uiPriority w:val="22"/>
-    <w:qFormat/>
-    <w:rsid w:val="008B02C9"/>
+    <w:link w:val="Textocomentario"/>
+    <w:uiPriority w:val="99"/>
+    <w:semiHidden/>
     <w:rPr>
+      <w:rFonts w:eastAsia="MS Mincho"/>
+      <w:sz w:val="20"/>
+      <w:szCs w:val="20"/>
+    </w:rPr>
+  </w:style>
+  <w:style w:type="character" w:customStyle="1" w:styleId="AsuntodelcomentarioCar">
+    <w:name w:val="Asunto del comentario Car"/>
+    <w:basedOn w:val="TextocomentarioCar"/>
+    <w:link w:val="Asuntodelcomentario"/>
+    <w:uiPriority w:val="99"/>
+    <w:semiHidden/>
+    <w:rPr>
+      <w:rFonts w:eastAsia="MS Mincho"/>
       <w:b/>
       <w:bCs/>
+      <w:sz w:val="20"/>
+      <w:szCs w:val="20"/>
+    </w:rPr>
+  </w:style>
+  <w:style w:type="character" w:customStyle="1" w:styleId="TextodegloboCar">
+    <w:name w:val="Texto de globo Car"/>
+    <w:basedOn w:val="Fuentedeprrafopredeter"/>
+    <w:link w:val="Textodeglobo"/>
+    <w:uiPriority w:val="99"/>
+    <w:semiHidden/>
+    <w:rPr>
+      <w:rFonts w:ascii="Segoe UI" w:eastAsia="MS Mincho" w:hAnsi="Segoe UI" w:cs="Segoe UI"/>
+      <w:sz w:val="18"/>
+      <w:szCs w:val="18"/>
+    </w:rPr>
+  </w:style>
+  <w:style w:type="character" w:customStyle="1" w:styleId="oypena">
+    <w:name w:val="oypena"/>
+    <w:basedOn w:val="Fuentedeprrafopredeter"/>
+  </w:style>
+  <w:style w:type="paragraph" w:styleId="NormalWeb">
+    <w:name w:val="Normal (Web)"/>
+    <w:basedOn w:val="Normal"/>
+    <w:uiPriority w:val="99"/>
+    <w:semiHidden/>
+    <w:unhideWhenUsed/>
+    <w:rsid w:val="00CE5459"/>
+    <w:pPr>
+      <w:spacing w:before="100" w:beforeAutospacing="1" w:after="100" w:afterAutospacing="1" w:line="240" w:lineRule="auto"/>
+    </w:pPr>
+    <w:rPr>
+      <w:rFonts w:ascii="Times New Roman" w:eastAsia="Times New Roman" w:hAnsi="Times New Roman" w:cs="Times New Roman"/>
+      <w:sz w:val="24"/>
+      <w:szCs w:val="24"/>
+      <w:lang w:eastAsia="es-GT"/>
     </w:rPr>
   </w:style>
 </w:styles>
@@ -2488,7 +3980,7 @@
     </a:clrScheme>
     <a:fontScheme name="Office">
       <a:majorFont>
-        <a:latin typeface="Calibri Light" panose="020F0302020204030204"/>
+        <a:latin typeface="Calibri Light"/>
         <a:ea typeface=""/>
         <a:cs typeface=""/>
         <a:font script="Jpan" typeface="游ゴシック Light"/>
@@ -2521,26 +4013,9 @@
         <a:font script="Viet" typeface="Times New Roman"/>
         <a:font script="Uigh" typeface="Microsoft Uighur"/>
         <a:font script="Geor" typeface="Sylfaen"/>
-        <a:font script="Armn" typeface="Arial"/>
-        <a:font script="Bugi" typeface="Leelawadee UI"/>
-        <a:font script="Bopo" typeface="Microsoft JhengHei"/>
-        <a:font script="Java" typeface="Javanese Text"/>
-        <a:font script="Lisu" typeface="Segoe UI"/>
-        <a:font script="Mymr" typeface="Myanmar Text"/>
-        <a:font script="Nkoo" typeface="Ebrima"/>
-        <a:font script="Olck" typeface="Nirmala UI"/>
-        <a:font script="Osma" typeface="Ebrima"/>
-        <a:font script="Phag" typeface="Phagspa"/>
-        <a:font script="Syrn" typeface="Estrangelo Edessa"/>
-        <a:font script="Syrj" typeface="Estrangelo Edessa"/>
-        <a:font script="Syre" typeface="Estrangelo Edessa"/>
-        <a:font script="Sora" typeface="Nirmala UI"/>
-        <a:font script="Tale" typeface="Microsoft Tai Le"/>
-        <a:font script="Talu" typeface="Microsoft New Tai Lue"/>
-        <a:font script="Tfng" typeface="Ebrima"/>
       </a:majorFont>
       <a:minorFont>
-        <a:latin typeface="Calibri" panose="020F0502020204030204"/>
+        <a:latin typeface="Calibri"/>
         <a:ea typeface=""/>
         <a:cs typeface=""/>
         <a:font script="Jpan" typeface="游明朝"/>
@@ -2573,23 +4048,6 @@
         <a:font script="Viet" typeface="Arial"/>
         <a:font script="Uigh" typeface="Microsoft Uighur"/>
         <a:font script="Geor" typeface="Sylfaen"/>
-        <a:font script="Armn" typeface="Arial"/>
-        <a:font script="Bugi" typeface="Leelawadee UI"/>
-        <a:font script="Bopo" typeface="Microsoft JhengHei"/>
-        <a:font script="Java" typeface="Javanese Text"/>
-        <a:font script="Lisu" typeface="Segoe UI"/>
-        <a:font script="Mymr" typeface="Myanmar Text"/>
-        <a:font script="Nkoo" typeface="Ebrima"/>
-        <a:font script="Olck" typeface="Nirmala UI"/>
-        <a:font script="Osma" typeface="Ebrima"/>
-        <a:font script="Phag" typeface="Phagspa"/>
-        <a:font script="Syrn" typeface="Estrangelo Edessa"/>
-        <a:font script="Syrj" typeface="Estrangelo Edessa"/>
-        <a:font script="Syre" typeface="Estrangelo Edessa"/>
-        <a:font script="Sora" typeface="Nirmala UI"/>
-        <a:font script="Tale" typeface="Microsoft Tai Le"/>
-        <a:font script="Talu" typeface="Microsoft New Tai Lue"/>
-        <a:font script="Tfng" typeface="Ebrima"/>
       </a:minorFont>
     </a:fontScheme>
     <a:fmtScheme name="Office">
@@ -2732,10 +4190,5 @@
   </a:themeElements>
   <a:objectDefaults/>
   <a:extraClrSchemeLst/>
-  <a:extLst>
-    <a:ext uri="{05A4C25C-085E-4340-85A3-A5531E510DB2}">
-      <thm15:themeFamily xmlns:thm15="http://schemas.microsoft.com/office/thememl/2012/main" name="Office Theme" id="{62F939B6-93AF-4DB8-9C6B-D6C7DFDC589F}" vid="{4A3C46E8-61CC-4603-A589-7422A47A8E4A}"/>
-    </a:ext>
-  </a:extLst>
 </a:theme>
 </file>
</xml_diff>

<commit_message>
feat: Se agregó usuario y contraseña en la entidad Empleado en el archivo DBConcesionario.sql.
</commit_message>
<xml_diff>
--- a/EndOfLine.docx
+++ b/EndOfLine.docx
@@ -1,6 +1,6 @@
 
 <file path=word/document.xml><?xml version="1.0" encoding="utf-8"?>
-<w:document xmlns:wpc="http://schemas.microsoft.com/office/word/2010/wordprocessingCanvas" xmlns:cx="http://schemas.microsoft.com/office/drawing/2014/chartex" xmlns:cx1="http://schemas.microsoft.com/office/drawing/2015/9/8/chartex" xmlns:cx2="http://schemas.microsoft.com/office/drawing/2015/10/21/chartex" xmlns:cx3="http://schemas.microsoft.com/office/drawing/2016/5/9/chartex" xmlns:cx4="http://schemas.microsoft.com/office/drawing/2016/5/10/chartex" xmlns:cx5="http://schemas.microsoft.com/office/drawing/2016/5/11/chartex" xmlns:cx6="http://schemas.microsoft.com/office/drawing/2016/5/12/chartex" xmlns:cx7="http://schemas.microsoft.com/office/drawing/2016/5/13/chartex" xmlns:cx8="http://schemas.microsoft.com/office/drawing/2016/5/14/chartex" xmlns:mc="http://schemas.openxmlformats.org/markup-compatibility/2006" xmlns:aink="http://schemas.microsoft.com/office/drawing/2016/ink" xmlns:am3d="http://schemas.microsoft.com/office/drawing/2017/model3d" xmlns:o="urn:schemas-microsoft-com:office:office" xmlns:oel="http://schemas.microsoft.com/office/2019/extlst" xmlns:r="http://schemas.openxmlformats.org/officeDocument/2006/relationships" xmlns:m="http://schemas.openxmlformats.org/officeDocument/2006/math" xmlns:v="urn:schemas-microsoft-com:vml" xmlns:wp14="http://schemas.microsoft.com/office/word/2010/wordprocessingDrawing" xmlns:wp="http://schemas.openxmlformats.org/drawingml/2006/wordprocessingDrawing" xmlns:w10="urn:schemas-microsoft-com:office:word" xmlns:w="http://schemas.openxmlformats.org/wordprocessingml/2006/main" xmlns:w14="http://schemas.microsoft.com/office/word/2010/wordml" xmlns:w15="http://schemas.microsoft.com/office/word/2012/wordml" xmlns:w16cex="http://schemas.microsoft.com/office/word/2018/wordml/cex" xmlns:w16cid="http://schemas.microsoft.com/office/word/2016/wordml/cid" xmlns:w16="http://schemas.microsoft.com/office/word/2018/wordml" xmlns:w16du="http://schemas.microsoft.com/office/word/2023/wordml/word16du" xmlns:w16sdtdh="http://schemas.microsoft.com/office/word/2020/wordml/sdtdatahash" xmlns:w16sdtfl="http://schemas.microsoft.com/office/word/2024/wordml/sdtformatlock" xmlns:w16se="http://schemas.microsoft.com/office/word/2015/wordml/symex" xmlns:wpg="http://schemas.microsoft.com/office/word/2010/wordprocessingGroup" xmlns:wpi="http://schemas.microsoft.com/office/word/2010/wordprocessingInk" xmlns:wne="http://schemas.microsoft.com/office/word/2006/wordml" xmlns:wps="http://schemas.microsoft.com/office/word/2010/wordprocessingShape" mc:Ignorable="w14 w15 w16se w16cid w16 w16cex w16sdtdh w16sdtfl w16du wp14">
+<w:document xmlns:wpc="http://schemas.microsoft.com/office/word/2010/wordprocessingCanvas" xmlns:cx="http://schemas.microsoft.com/office/drawing/2014/chartex" xmlns:mc="http://schemas.openxmlformats.org/markup-compatibility/2006" xmlns:o="urn:schemas-microsoft-com:office:office" xmlns:r="http://schemas.openxmlformats.org/officeDocument/2006/relationships" xmlns:m="http://schemas.openxmlformats.org/officeDocument/2006/math" xmlns:v="urn:schemas-microsoft-com:vml" xmlns:wp14="http://schemas.microsoft.com/office/word/2010/wordprocessingDrawing" xmlns:wp="http://schemas.openxmlformats.org/drawingml/2006/wordprocessingDrawing" xmlns:w10="urn:schemas-microsoft-com:office:word" xmlns:w="http://schemas.openxmlformats.org/wordprocessingml/2006/main" xmlns:w14="http://schemas.microsoft.com/office/word/2010/wordml" xmlns:w15="http://schemas.microsoft.com/office/word/2012/wordml" xmlns:w16se="http://schemas.microsoft.com/office/word/2015/wordml/symex" xmlns:wpg="http://schemas.microsoft.com/office/word/2010/wordprocessingGroup" xmlns:wpi="http://schemas.microsoft.com/office/word/2010/wordprocessingInk" xmlns:wne="http://schemas.microsoft.com/office/word/2006/wordml" xmlns:wps="http://schemas.microsoft.com/office/word/2010/wordprocessingShape" mc:Ignorable="w14 w15 w16se wp14">
   <w:body>
     <w:p>
       <w:pPr>
@@ -19,8 +19,8 @@
           <w:lang w:val="es-ES" w:eastAsia="es-ES"/>
         </w:rPr>
         <w:drawing>
-          <wp:inline distT="0" distB="0" distL="0" distR="0" wp14:anchorId="61DA3BD1" wp14:editId="0C35A376">
-            <wp:extent cx="2249144" cy="847725"/>
+          <wp:inline distT="0" distB="0" distL="0" distR="0">
+            <wp:extent cx="2248535" cy="847725"/>
             <wp:effectExtent l="0" t="0" r="0" b="0"/>
             <wp:docPr id="2" name="Imagen 2"/>
             <wp:cNvGraphicFramePr>
@@ -30,13 +30,13 @@
               <a:graphicData uri="http://schemas.openxmlformats.org/drawingml/2006/picture">
                 <pic:pic xmlns:pic="http://schemas.openxmlformats.org/drawingml/2006/picture">
                   <pic:nvPicPr>
-                    <pic:cNvPr id="0" name="Picture 1"/>
+                    <pic:cNvPr id="2" name="Imagen 2"/>
                     <pic:cNvPicPr>
                       <a:picLocks noChangeAspect="1" noChangeArrowheads="1"/>
                     </pic:cNvPicPr>
                   </pic:nvPicPr>
                   <pic:blipFill>
-                    <a:blip r:embed="rId4" cstate="print">
+                    <a:blip r:embed="rId6" cstate="print">
                       <a:extLst>
                         <a:ext uri="{28A0092B-C50C-407E-A947-70E740481C1C}">
                           <a14:useLocalDpi xmlns:a14="http://schemas.microsoft.com/office/drawing/2010/main" val="0"/>
@@ -48,7 +48,7 @@
                       <a:fillRect/>
                     </a:stretch>
                   </pic:blipFill>
-                  <pic:spPr bwMode="auto">
+                  <pic:spPr>
                     <a:xfrm>
                       <a:off x="0" y="0"/>
                       <a:ext cx="2253277" cy="849283"/>
@@ -120,13 +120,7 @@
         <w:rPr>
           <w:rFonts w:ascii="Arial" w:hAnsi="Arial" w:cs="Arial"/>
         </w:rPr>
-        <w:t>5TO. PERITO EN INFORMATICA</w:t>
-      </w:r>
-      <w:r>
-        <w:rPr>
-          <w:rFonts w:ascii="Arial" w:hAnsi="Arial" w:cs="Arial"/>
-        </w:rPr>
-        <w:t xml:space="preserve"> </w:t>
+        <w:t xml:space="preserve">5TO. PERITO EN INFORMATICA </w:t>
       </w:r>
     </w:p>
     <w:p>
@@ -529,19 +523,7 @@
         <w:rPr>
           <w:rFonts w:ascii="Arial" w:hAnsi="Arial" w:cs="Arial"/>
         </w:rPr>
-        <w:t>2024</w:t>
-      </w:r>
-      <w:r>
-        <w:rPr>
-          <w:rFonts w:ascii="Arial" w:hAnsi="Arial" w:cs="Arial"/>
-        </w:rPr>
-        <w:t>-</w:t>
-      </w:r>
-      <w:r>
-        <w:rPr>
-          <w:rFonts w:ascii="Arial" w:hAnsi="Arial" w:cs="Arial"/>
-        </w:rPr>
-        <w:t>226</w:t>
+        <w:t>2024-226</w:t>
       </w:r>
     </w:p>
     <w:p>
@@ -572,56 +554,7 @@
           <w:rFonts w:ascii="Arial" w:hAnsi="Arial" w:cs="Arial"/>
           <w:sz w:val="24"/>
         </w:rPr>
-        <w:t xml:space="preserve">Guatemala, </w:t>
-      </w:r>
-      <w:r>
-        <w:rPr>
-          <w:rFonts w:ascii="Arial" w:hAnsi="Arial" w:cs="Arial"/>
-          <w:sz w:val="24"/>
-        </w:rPr>
-        <w:t xml:space="preserve">15 </w:t>
-      </w:r>
-      <w:r>
-        <w:rPr>
-          <w:rFonts w:ascii="Arial" w:hAnsi="Arial" w:cs="Arial"/>
-          <w:sz w:val="24"/>
-        </w:rPr>
-        <w:t xml:space="preserve">de </w:t>
-      </w:r>
-      <w:r>
-        <w:rPr>
-          <w:rFonts w:ascii="Arial" w:hAnsi="Arial" w:cs="Arial"/>
-          <w:sz w:val="24"/>
-        </w:rPr>
-        <w:t xml:space="preserve">Julio </w:t>
-      </w:r>
-      <w:r>
-        <w:rPr>
-          <w:rFonts w:ascii="Arial" w:hAnsi="Arial" w:cs="Arial"/>
-          <w:sz w:val="24"/>
-        </w:rPr>
-        <w:t>de 20</w:t>
-      </w:r>
-      <w:r>
-        <w:rPr>
-          <w:rFonts w:ascii="Arial" w:hAnsi="Arial" w:cs="Arial"/>
-          <w:sz w:val="24"/>
-        </w:rPr>
-        <w:t>2</w:t>
-      </w:r>
-      <w:r>
-        <w:rPr>
-          <w:rFonts w:ascii="Arial" w:hAnsi="Arial" w:cs="Arial"/>
-          <w:sz w:val="24"/>
-        </w:rPr>
-        <w:t>5</w:t>
-      </w:r>
-      <w:r>
-        <w:rPr>
-          <w:rFonts w:ascii="Arial" w:hAnsi="Arial" w:cs="Arial"/>
-          <w:sz w:val="24"/>
-        </w:rPr>
-        <w:t>.</w:t>
+        <w:t>Guatemala, 15 de Julio de 2025.</w:t>
       </w:r>
     </w:p>
     <w:p>
@@ -655,6 +588,7 @@
           </w:tcPr>
           <w:p>
             <w:pPr>
+              <w:spacing w:after="0" w:line="240" w:lineRule="auto"/>
               <w:jc w:val="center"/>
               <w:rPr>
                 <w:rFonts w:ascii="Arial" w:eastAsiaTheme="minorHAnsi" w:hAnsi="Arial" w:cs="Arial"/>
@@ -689,6 +623,7 @@
           </w:tcPr>
           <w:p>
             <w:pPr>
+              <w:spacing w:after="0" w:line="240" w:lineRule="auto"/>
               <w:jc w:val="center"/>
               <w:rPr>
                 <w:rFonts w:ascii="Arial" w:eastAsiaTheme="minorHAnsi" w:hAnsi="Arial" w:cs="Arial"/>
@@ -714,6 +649,7 @@
           </w:tcPr>
           <w:p>
             <w:pPr>
+              <w:spacing w:after="0" w:line="240" w:lineRule="auto"/>
               <w:jc w:val="center"/>
               <w:rPr>
                 <w:rFonts w:ascii="Arial" w:eastAsiaTheme="minorHAnsi" w:hAnsi="Arial" w:cs="Arial"/>
@@ -744,6 +680,7 @@
           </w:tcPr>
           <w:p>
             <w:pPr>
+              <w:spacing w:after="0" w:line="240" w:lineRule="auto"/>
               <w:jc w:val="center"/>
               <w:rPr>
                 <w:rFonts w:ascii="Arial" w:eastAsiaTheme="minorHAnsi" w:hAnsi="Arial" w:cs="Arial"/>
@@ -767,6 +704,7 @@
           </w:tcPr>
           <w:p>
             <w:pPr>
+              <w:spacing w:after="0" w:line="240" w:lineRule="auto"/>
               <w:jc w:val="center"/>
               <w:rPr>
                 <w:rFonts w:ascii="Arial" w:eastAsiaTheme="minorHAnsi" w:hAnsi="Arial" w:cs="Arial"/>
@@ -788,6 +726,7 @@
           </w:tcPr>
           <w:p>
             <w:pPr>
+              <w:spacing w:after="0" w:line="240" w:lineRule="auto"/>
               <w:jc w:val="center"/>
               <w:rPr>
                 <w:rFonts w:ascii="Arial" w:eastAsiaTheme="minorHAnsi" w:hAnsi="Arial" w:cs="Arial"/>
@@ -811,6 +750,7 @@
           </w:tcPr>
           <w:p>
             <w:pPr>
+              <w:spacing w:after="0" w:line="240" w:lineRule="auto"/>
               <w:jc w:val="center"/>
               <w:rPr>
                 <w:rFonts w:ascii="Arial" w:eastAsiaTheme="minorHAnsi" w:hAnsi="Arial" w:cs="Arial"/>
@@ -832,6 +772,7 @@
           </w:tcPr>
           <w:p>
             <w:pPr>
+              <w:spacing w:after="0" w:line="240" w:lineRule="auto"/>
               <w:jc w:val="center"/>
               <w:rPr>
                 <w:rFonts w:ascii="Arial" w:eastAsiaTheme="minorHAnsi" w:hAnsi="Arial" w:cs="Arial"/>
@@ -855,6 +796,7 @@
           </w:tcPr>
           <w:p>
             <w:pPr>
+              <w:spacing w:after="0" w:line="240" w:lineRule="auto"/>
               <w:jc w:val="center"/>
               <w:rPr>
                 <w:rFonts w:ascii="Arial" w:eastAsiaTheme="minorHAnsi" w:hAnsi="Arial" w:cs="Arial"/>
@@ -876,6 +818,7 @@
           </w:tcPr>
           <w:p>
             <w:pPr>
+              <w:spacing w:after="0" w:line="240" w:lineRule="auto"/>
               <w:jc w:val="center"/>
               <w:rPr>
                 <w:rFonts w:ascii="Arial" w:eastAsiaTheme="minorHAnsi" w:hAnsi="Arial" w:cs="Arial"/>
@@ -900,6 +843,7 @@
           </w:tcPr>
           <w:p>
             <w:pPr>
+              <w:spacing w:after="0" w:line="240" w:lineRule="auto"/>
               <w:jc w:val="center"/>
               <w:rPr>
                 <w:rFonts w:ascii="Arial" w:eastAsiaTheme="minorHAnsi" w:hAnsi="Arial" w:cs="Arial"/>
@@ -921,6 +865,7 @@
           </w:tcPr>
           <w:p>
             <w:pPr>
+              <w:spacing w:after="0" w:line="240" w:lineRule="auto"/>
               <w:jc w:val="center"/>
               <w:rPr>
                 <w:rFonts w:ascii="Arial" w:eastAsiaTheme="minorHAnsi" w:hAnsi="Arial" w:cs="Arial"/>
@@ -944,6 +889,7 @@
           </w:tcPr>
           <w:p>
             <w:pPr>
+              <w:spacing w:after="0" w:line="240" w:lineRule="auto"/>
               <w:jc w:val="center"/>
               <w:rPr>
                 <w:rFonts w:ascii="Arial" w:eastAsiaTheme="minorHAnsi" w:hAnsi="Arial" w:cs="Arial"/>
@@ -965,6 +911,7 @@
           </w:tcPr>
           <w:p>
             <w:pPr>
+              <w:spacing w:after="0" w:line="240" w:lineRule="auto"/>
               <w:jc w:val="center"/>
               <w:rPr>
                 <w:rFonts w:ascii="Arial" w:eastAsiaTheme="minorHAnsi" w:hAnsi="Arial" w:cs="Arial"/>
@@ -988,6 +935,7 @@
           </w:tcPr>
           <w:p>
             <w:pPr>
+              <w:spacing w:after="0" w:line="240" w:lineRule="auto"/>
               <w:jc w:val="center"/>
               <w:rPr>
                 <w:rFonts w:ascii="Arial" w:eastAsiaTheme="minorHAnsi" w:hAnsi="Arial" w:cs="Arial"/>
@@ -1009,6 +957,7 @@
           </w:tcPr>
           <w:p>
             <w:pPr>
+              <w:spacing w:after="0" w:line="240" w:lineRule="auto"/>
               <w:jc w:val="center"/>
               <w:rPr>
                 <w:rFonts w:ascii="Arial" w:eastAsiaTheme="minorHAnsi" w:hAnsi="Arial" w:cs="Arial"/>
@@ -1032,6 +981,7 @@
           </w:tcPr>
           <w:p>
             <w:pPr>
+              <w:spacing w:after="0" w:line="240" w:lineRule="auto"/>
               <w:jc w:val="center"/>
               <w:rPr>
                 <w:rFonts w:ascii="Arial" w:eastAsiaTheme="minorHAnsi" w:hAnsi="Arial" w:cs="Arial"/>
@@ -1053,6 +1003,7 @@
           </w:tcPr>
           <w:p>
             <w:pPr>
+              <w:spacing w:after="0" w:line="240" w:lineRule="auto"/>
               <w:jc w:val="center"/>
               <w:rPr>
                 <w:rFonts w:ascii="Arial" w:eastAsiaTheme="minorHAnsi" w:hAnsi="Arial" w:cs="Arial"/>
@@ -1076,6 +1027,7 @@
           </w:tcPr>
           <w:p>
             <w:pPr>
+              <w:spacing w:after="0" w:line="240" w:lineRule="auto"/>
               <w:jc w:val="center"/>
               <w:rPr>
                 <w:rFonts w:ascii="Arial" w:eastAsiaTheme="minorEastAsia" w:hAnsi="Arial" w:cs="Arial"/>
@@ -1099,6 +1051,7 @@
           </w:tcPr>
           <w:p>
             <w:pPr>
+              <w:spacing w:after="0" w:line="240" w:lineRule="auto"/>
               <w:jc w:val="center"/>
               <w:rPr>
                 <w:rFonts w:ascii="Arial" w:eastAsiaTheme="minorEastAsia" w:hAnsi="Arial" w:cs="Arial"/>
@@ -1124,6 +1077,7 @@
           </w:tcPr>
           <w:p>
             <w:pPr>
+              <w:spacing w:after="0" w:line="240" w:lineRule="auto"/>
               <w:jc w:val="center"/>
               <w:rPr>
                 <w:rFonts w:ascii="Arial" w:eastAsiaTheme="minorHAnsi" w:hAnsi="Arial" w:cs="Arial"/>
@@ -1145,6 +1099,7 @@
           </w:tcPr>
           <w:p>
             <w:pPr>
+              <w:spacing w:after="0" w:line="240" w:lineRule="auto"/>
               <w:jc w:val="center"/>
               <w:rPr>
                 <w:rFonts w:ascii="Arial" w:eastAsiaTheme="minorHAnsi" w:hAnsi="Arial" w:cs="Arial"/>
@@ -1168,6 +1123,7 @@
           </w:tcPr>
           <w:p>
             <w:pPr>
+              <w:spacing w:after="0" w:line="240" w:lineRule="auto"/>
               <w:jc w:val="center"/>
               <w:rPr>
                 <w:rFonts w:ascii="Arial" w:eastAsiaTheme="minorHAnsi" w:hAnsi="Arial" w:cs="Arial"/>
@@ -1189,6 +1145,7 @@
           </w:tcPr>
           <w:p>
             <w:pPr>
+              <w:spacing w:after="0" w:line="240" w:lineRule="auto"/>
               <w:jc w:val="center"/>
               <w:rPr>
                 <w:rFonts w:ascii="Arial" w:eastAsiaTheme="minorHAnsi" w:hAnsi="Arial" w:cs="Arial"/>
@@ -1212,6 +1169,7 @@
           </w:tcPr>
           <w:p>
             <w:pPr>
+              <w:spacing w:after="0" w:line="240" w:lineRule="auto"/>
               <w:jc w:val="center"/>
               <w:rPr>
                 <w:rFonts w:ascii="Arial" w:eastAsiaTheme="minorHAnsi" w:hAnsi="Arial" w:cs="Arial"/>
@@ -1233,6 +1191,7 @@
           </w:tcPr>
           <w:p>
             <w:pPr>
+              <w:spacing w:after="0" w:line="240" w:lineRule="auto"/>
               <w:jc w:val="center"/>
               <w:rPr>
                 <w:rFonts w:ascii="Arial" w:eastAsiaTheme="minorHAnsi" w:hAnsi="Arial" w:cs="Arial"/>
@@ -1442,13 +1401,7 @@
     </w:p>
     <w:p>
       <w:r>
-        <w:t>HUDV</w:t>
-      </w:r>
-      <w:r>
-        <w:t xml:space="preserve">-001 </w:t>
-      </w:r>
-      <w:r>
-        <w:t>Consulta de fecha</w:t>
+        <w:t>HUDV-001 Consulta de fecha</w:t>
       </w:r>
     </w:p>
     <w:p>
@@ -1468,13 +1421,7 @@
     </w:p>
     <w:p>
       <w:r>
-        <w:t>HUDV-002</w:t>
-      </w:r>
-      <w:r>
-        <w:t xml:space="preserve"> </w:t>
-      </w:r>
-      <w:r>
-        <w:t>Total de una factura</w:t>
+        <w:t>HUDV-002 Total de una factura</w:t>
       </w:r>
     </w:p>
     <w:p>
@@ -1515,13 +1462,7 @@
     <w:p/>
     <w:p>
       <w:r>
-        <w:t>HUDM-00</w:t>
-      </w:r>
-      <w:r>
-        <w:t>4</w:t>
-      </w:r>
-      <w:r>
-        <w:t xml:space="preserve"> Registro de nuevo proveedor</w:t>
+        <w:t>HUDM-004 Registro de nuevo proveedor</w:t>
       </w:r>
     </w:p>
     <w:p>
@@ -1587,33 +1528,12 @@
     <w:p>
       <w:r>
         <w:lastRenderedPageBreak/>
-        <w:t>HU</w:t>
-      </w:r>
-      <w:r>
-        <w:t>RM</w:t>
-      </w:r>
-      <w:r>
-        <w:t>-00</w:t>
-      </w:r>
-      <w:r>
-        <w:t>7</w:t>
-      </w:r>
-      <w:r>
-        <w:t xml:space="preserve"> Registro de nuevo Empleado</w:t>
-      </w:r>
-    </w:p>
-    <w:p>
-      <w:r>
-        <w:t xml:space="preserve">Como: </w:t>
-      </w:r>
-      <w:r>
-        <w:t>Empleado</w:t>
-      </w:r>
-      <w:r>
-        <w:t xml:space="preserve"> del </w:t>
-      </w:r>
-      <w:r>
-        <w:t>área</w:t>
+        <w:t>HURM-007 Registro de nuevo Empleado</w:t>
+      </w:r>
+    </w:p>
+    <w:p>
+      <w:r>
+        <w:t>Como: Empleado del área</w:t>
       </w:r>
       <w:r>
         <w:br/>
@@ -1636,33 +1556,12 @@
     <w:p/>
     <w:p>
       <w:r>
-        <w:t>HU</w:t>
-      </w:r>
-      <w:r>
-        <w:t>RM</w:t>
-      </w:r>
-      <w:r>
-        <w:t>-00</w:t>
-      </w:r>
-      <w:r>
-        <w:t>8</w:t>
-      </w:r>
-      <w:r>
-        <w:t xml:space="preserve"> Consulta de Empleado</w:t>
-      </w:r>
-    </w:p>
-    <w:p>
-      <w:r>
-        <w:t xml:space="preserve">Como: </w:t>
-      </w:r>
-      <w:r>
-        <w:t xml:space="preserve">Empleado </w:t>
-      </w:r>
-      <w:r>
-        <w:t xml:space="preserve">del </w:t>
-      </w:r>
-      <w:r>
-        <w:t>área</w:t>
+        <w:t>HURM-008 Consulta de Empleado</w:t>
+      </w:r>
+    </w:p>
+    <w:p>
+      <w:r>
+        <w:t>Como: Empleado del área</w:t>
       </w:r>
       <w:r>
         <w:br/>
@@ -1676,33 +1575,12 @@
     <w:p/>
     <w:p>
       <w:r>
-        <w:t>HU</w:t>
-      </w:r>
-      <w:r>
-        <w:t>RM</w:t>
-      </w:r>
-      <w:r>
-        <w:t>-00</w:t>
-      </w:r>
-      <w:r>
-        <w:t>9</w:t>
-      </w:r>
-      <w:r>
-        <w:t xml:space="preserve"> Actualización de Datos del Empleado</w:t>
-      </w:r>
-    </w:p>
-    <w:p>
-      <w:r>
-        <w:t xml:space="preserve">Como: </w:t>
-      </w:r>
-      <w:r>
-        <w:t xml:space="preserve">Empleado </w:t>
-      </w:r>
-      <w:r>
-        <w:t xml:space="preserve">del </w:t>
-      </w:r>
-      <w:r>
-        <w:t>área</w:t>
+        <w:t>HURM-009 Actualización de Datos del Empleado</w:t>
+      </w:r>
+    </w:p>
+    <w:p>
+      <w:r>
+        <w:t>Como: Empleado del área</w:t>
       </w:r>
       <w:r>
         <w:br/>
@@ -1716,22 +1594,7 @@
     <w:p/>
     <w:p>
       <w:r>
-        <w:t>HU</w:t>
-      </w:r>
-      <w:r>
-        <w:t>DL</w:t>
-      </w:r>
-      <w:r>
-        <w:t>-0</w:t>
-      </w:r>
-      <w:r>
-        <w:t>10</w:t>
-      </w:r>
-      <w:r>
-        <w:t xml:space="preserve"> </w:t>
-      </w:r>
-      <w:r>
-        <w:t>Consulta de Datos de los clientes</w:t>
+        <w:t>HUDL-010 Consulta de Datos de los clientes</w:t>
       </w:r>
     </w:p>
     <w:p>
@@ -1741,13 +1604,7 @@
     </w:p>
     <w:p>
       <w:r>
-        <w:t xml:space="preserve">Quiero: </w:t>
-      </w:r>
-      <w:r>
-        <w:t>Consultar</w:t>
-      </w:r>
-      <w:r>
-        <w:t xml:space="preserve"> el inventario completo de todos los vehículos, incluyendo el estado del vehículo si esta (disponible, reservado).</w:t>
+        <w:t>Quiero: Consultar el inventario completo de todos los vehículos, incluyendo el estado del vehículo si esta (disponible, reservado).</w:t>
       </w:r>
     </w:p>
     <w:p>
@@ -1762,25 +1619,7 @@
         </w:rPr>
       </w:pPr>
       <w:r>
-        <w:t>HU</w:t>
-      </w:r>
-      <w:r>
-        <w:t>DL</w:t>
-      </w:r>
-      <w:r>
-        <w:t>-0</w:t>
-      </w:r>
-      <w:r>
-        <w:t>1</w:t>
-      </w:r>
-      <w:r>
-        <w:t>1</w:t>
-      </w:r>
-      <w:r>
-        <w:t xml:space="preserve"> </w:t>
-      </w:r>
-      <w:r>
-        <w:t>Registro de datos de los clientes</w:t>
+        <w:t>HUDL-011 Registro de datos de los clientes</w:t>
       </w:r>
     </w:p>
     <w:p>
@@ -1800,25 +1639,7 @@
     </w:p>
     <w:p>
       <w:r>
-        <w:t>HU</w:t>
-      </w:r>
-      <w:r>
-        <w:t>DL</w:t>
-      </w:r>
-      <w:r>
-        <w:t>-0</w:t>
-      </w:r>
-      <w:r>
-        <w:t>1</w:t>
-      </w:r>
-      <w:r>
-        <w:t>2</w:t>
-      </w:r>
-      <w:r>
-        <w:t xml:space="preserve"> </w:t>
-      </w:r>
-      <w:r>
-        <w:t>Generador de reportes detallados</w:t>
+        <w:t>HUDL-012 Generador de reportes detallados</w:t>
       </w:r>
     </w:p>
     <w:p>
@@ -1844,11 +1665,1496 @@
       </w:pPr>
     </w:p>
     <w:p/>
+    <w:p>
+      <w:pPr>
+        <w:rPr>
+          <w:sz w:val="20"/>
+          <w:szCs w:val="20"/>
+        </w:rPr>
+      </w:pPr>
+      <w:r>
+        <w:rPr>
+          <w:sz w:val="20"/>
+          <w:szCs w:val="20"/>
+        </w:rPr>
+        <w:t>HUOD-013 Reserva Rapida</w:t>
+      </w:r>
+    </w:p>
+    <w:p>
+      <w:pPr>
+        <w:rPr>
+          <w:sz w:val="20"/>
+          <w:szCs w:val="20"/>
+        </w:rPr>
+      </w:pPr>
+      <w:r>
+        <w:rPr>
+          <w:sz w:val="20"/>
+          <w:szCs w:val="20"/>
+        </w:rPr>
+        <w:t>Como: Dueño</w:t>
+      </w:r>
+    </w:p>
+    <w:p>
+      <w:pPr>
+        <w:rPr>
+          <w:sz w:val="20"/>
+          <w:szCs w:val="20"/>
+        </w:rPr>
+      </w:pPr>
+      <w:r>
+        <w:rPr>
+          <w:sz w:val="20"/>
+          <w:szCs w:val="20"/>
+        </w:rPr>
+        <w:t>Quiero: Reservar las citas de los clientes por medio de correo.</w:t>
+      </w:r>
+    </w:p>
+    <w:p>
+      <w:pPr>
+        <w:rPr>
+          <w:sz w:val="20"/>
+          <w:szCs w:val="20"/>
+        </w:rPr>
+      </w:pPr>
+      <w:r>
+        <w:rPr>
+          <w:sz w:val="20"/>
+          <w:szCs w:val="20"/>
+        </w:rPr>
+        <w:t>Para: que no tenga que llamar ni esperar atención personalizada.</w:t>
+      </w:r>
+    </w:p>
     <w:p/>
+    <w:p>
+      <w:pPr>
+        <w:rPr>
+          <w:sz w:val="20"/>
+          <w:szCs w:val="20"/>
+        </w:rPr>
+      </w:pPr>
+      <w:r>
+        <w:rPr>
+          <w:sz w:val="20"/>
+          <w:szCs w:val="20"/>
+        </w:rPr>
+        <w:t>HUOD-014 Buscador de Concesionarios Mas Cercanos</w:t>
+      </w:r>
+    </w:p>
+    <w:p>
+      <w:pPr>
+        <w:rPr>
+          <w:sz w:val="20"/>
+          <w:szCs w:val="20"/>
+        </w:rPr>
+      </w:pPr>
+      <w:r>
+        <w:rPr>
+          <w:sz w:val="20"/>
+          <w:szCs w:val="20"/>
+        </w:rPr>
+        <w:t>Como: Usuario Interesado</w:t>
+      </w:r>
+    </w:p>
+    <w:p>
+      <w:pPr>
+        <w:rPr>
+          <w:sz w:val="20"/>
+          <w:szCs w:val="20"/>
+        </w:rPr>
+      </w:pPr>
+      <w:r>
+        <w:rPr>
+          <w:sz w:val="20"/>
+          <w:szCs w:val="20"/>
+        </w:rPr>
+        <w:t>Quiero: poder buscar concesionarios por ubicación.</w:t>
+      </w:r>
+    </w:p>
+    <w:p>
+      <w:pPr>
+        <w:rPr>
+          <w:sz w:val="20"/>
+          <w:szCs w:val="20"/>
+        </w:rPr>
+      </w:pPr>
+      <w:r>
+        <w:rPr>
+          <w:sz w:val="20"/>
+          <w:szCs w:val="20"/>
+        </w:rPr>
+        <w:t>Para: pueda encontrar fácilmente el más cercano a mí, ver su información de contacto y comunicarme si me interesa.</w:t>
+      </w:r>
+    </w:p>
+    <w:p>
+      <w:pPr>
+        <w:rPr>
+          <w:sz w:val="20"/>
+          <w:szCs w:val="20"/>
+        </w:rPr>
+      </w:pPr>
+    </w:p>
+    <w:p>
+      <w:pPr>
+        <w:ind w:left="720" w:hanging="720"/>
+        <w:rPr>
+          <w:sz w:val="20"/>
+          <w:szCs w:val="20"/>
+        </w:rPr>
+      </w:pPr>
+      <w:r>
+        <w:rPr>
+          <w:sz w:val="20"/>
+          <w:szCs w:val="20"/>
+        </w:rPr>
+        <w:t>HUOD-015 Formulario de contacto por nombre de Concesionario</w:t>
+      </w:r>
+    </w:p>
+    <w:p>
+      <w:pPr>
+        <w:rPr>
+          <w:sz w:val="20"/>
+          <w:szCs w:val="20"/>
+        </w:rPr>
+      </w:pPr>
+      <w:r>
+        <w:rPr>
+          <w:sz w:val="20"/>
+          <w:szCs w:val="20"/>
+        </w:rPr>
+        <w:t>Como: Visitante</w:t>
+      </w:r>
+    </w:p>
+    <w:p>
+      <w:pPr>
+        <w:rPr>
+          <w:sz w:val="20"/>
+          <w:szCs w:val="20"/>
+        </w:rPr>
+      </w:pPr>
+      <w:r>
+        <w:rPr>
+          <w:sz w:val="20"/>
+          <w:szCs w:val="20"/>
+        </w:rPr>
+        <w:t>Quiero: poder enviar un mensaje directamente a la sucursal especifica que me interesa.</w:t>
+      </w:r>
+    </w:p>
+    <w:p>
+      <w:pPr>
+        <w:rPr>
+          <w:sz w:val="20"/>
+          <w:szCs w:val="20"/>
+        </w:rPr>
+      </w:pPr>
+      <w:r>
+        <w:rPr>
+          <w:sz w:val="20"/>
+          <w:szCs w:val="20"/>
+        </w:rPr>
+        <w:t>Para: que un asesor me responda mis dudas sin tener que hacer una llamada.</w:t>
+      </w:r>
+      <w:r>
+        <w:rPr>
+          <w:sz w:val="20"/>
+          <w:szCs w:val="20"/>
+        </w:rPr>
+        <w:tab/>
+      </w:r>
+    </w:p>
+    <w:p>
+      <w:pPr>
+        <w:rPr>
+          <w:sz w:val="20"/>
+          <w:szCs w:val="20"/>
+        </w:rPr>
+      </w:pPr>
+    </w:p>
+    <w:p>
+      <w:pPr>
+        <w:rPr>
+          <w:sz w:val="20"/>
+          <w:szCs w:val="20"/>
+        </w:rPr>
+      </w:pPr>
+      <w:r>
+        <w:rPr>
+          <w:sz w:val="20"/>
+          <w:szCs w:val="20"/>
+        </w:rPr>
+        <w:t>HUCN-016 Ver los tipos de Membresías</w:t>
+      </w:r>
+    </w:p>
+    <w:p>
+      <w:pPr>
+        <w:rPr>
+          <w:sz w:val="20"/>
+          <w:szCs w:val="20"/>
+        </w:rPr>
+      </w:pPr>
+      <w:r>
+        <w:rPr>
+          <w:sz w:val="20"/>
+          <w:szCs w:val="20"/>
+        </w:rPr>
+        <w:t>Como: Empleado de logística.</w:t>
+      </w:r>
+    </w:p>
+    <w:p>
+      <w:pPr>
+        <w:rPr>
+          <w:sz w:val="20"/>
+          <w:szCs w:val="20"/>
+        </w:rPr>
+      </w:pPr>
+      <w:r>
+        <w:rPr>
+          <w:sz w:val="20"/>
+          <w:szCs w:val="20"/>
+        </w:rPr>
+        <w:t>Quiero: Mostrar los tipos de membresías que hay.</w:t>
+      </w:r>
+    </w:p>
+    <w:p>
+      <w:pPr>
+        <w:rPr>
+          <w:sz w:val="20"/>
+          <w:szCs w:val="20"/>
+        </w:rPr>
+      </w:pPr>
+      <w:r>
+        <w:rPr>
+          <w:sz w:val="20"/>
+          <w:szCs w:val="20"/>
+        </w:rPr>
+        <w:t>Para: Para que el cliente se interese mas en las membresías.</w:t>
+      </w:r>
+    </w:p>
+    <w:p>
+      <w:pPr>
+        <w:rPr>
+          <w:sz w:val="20"/>
+          <w:szCs w:val="20"/>
+        </w:rPr>
+      </w:pPr>
+    </w:p>
+    <w:p>
+      <w:pPr>
+        <w:rPr>
+          <w:sz w:val="20"/>
+          <w:szCs w:val="20"/>
+        </w:rPr>
+      </w:pPr>
+      <w:r>
+        <w:rPr>
+          <w:sz w:val="20"/>
+          <w:szCs w:val="20"/>
+        </w:rPr>
+        <w:t>HUCN-017 Gestionar las mensualidades</w:t>
+      </w:r>
+    </w:p>
+    <w:p>
+      <w:pPr>
+        <w:rPr>
+          <w:sz w:val="20"/>
+          <w:szCs w:val="20"/>
+        </w:rPr>
+      </w:pPr>
+      <w:r>
+        <w:rPr>
+          <w:sz w:val="20"/>
+          <w:szCs w:val="20"/>
+        </w:rPr>
+        <w:t>Como: Empleado de contabilidad.</w:t>
+      </w:r>
+    </w:p>
+    <w:p>
+      <w:pPr>
+        <w:rPr>
+          <w:sz w:val="20"/>
+          <w:szCs w:val="20"/>
+        </w:rPr>
+      </w:pPr>
+      <w:r>
+        <w:rPr>
+          <w:sz w:val="20"/>
+          <w:szCs w:val="20"/>
+        </w:rPr>
+        <w:t>Quiero: Tener un reporte de las mensualidades.</w:t>
+      </w:r>
+    </w:p>
+    <w:p>
+      <w:pPr>
+        <w:rPr>
+          <w:sz w:val="20"/>
+          <w:szCs w:val="20"/>
+        </w:rPr>
+      </w:pPr>
+      <w:r>
+        <w:rPr>
+          <w:sz w:val="20"/>
+          <w:szCs w:val="20"/>
+        </w:rPr>
+        <w:t>Para: Para tener recordatorio de las mensualidades que lleva desde que comenzó.</w:t>
+      </w:r>
+    </w:p>
+    <w:p>
+      <w:pPr>
+        <w:rPr>
+          <w:sz w:val="20"/>
+          <w:szCs w:val="20"/>
+        </w:rPr>
+      </w:pPr>
+    </w:p>
+    <w:p>
+      <w:pPr>
+        <w:rPr>
+          <w:sz w:val="20"/>
+          <w:szCs w:val="20"/>
+        </w:rPr>
+      </w:pPr>
+      <w:r>
+        <w:rPr>
+          <w:sz w:val="20"/>
+          <w:szCs w:val="20"/>
+        </w:rPr>
+        <w:t>HUCN-018 Recordatorio para los pagos</w:t>
+      </w:r>
+    </w:p>
+    <w:p>
+      <w:pPr>
+        <w:rPr>
+          <w:sz w:val="20"/>
+          <w:szCs w:val="20"/>
+        </w:rPr>
+      </w:pPr>
+      <w:r>
+        <w:rPr>
+          <w:sz w:val="20"/>
+          <w:szCs w:val="20"/>
+        </w:rPr>
+        <w:t>Como: Cliente olvidadizo.</w:t>
+      </w:r>
+    </w:p>
+    <w:p>
+      <w:pPr>
+        <w:rPr>
+          <w:sz w:val="20"/>
+          <w:szCs w:val="20"/>
+        </w:rPr>
+      </w:pPr>
+      <w:r>
+        <w:rPr>
+          <w:sz w:val="20"/>
+          <w:szCs w:val="20"/>
+        </w:rPr>
+        <w:t>Quiero: Tener un recordatorio antes de la fecha de vencimiento para hacer el pago.</w:t>
+      </w:r>
+    </w:p>
+    <w:p>
+      <w:pPr>
+        <w:rPr>
+          <w:sz w:val="20"/>
+          <w:szCs w:val="20"/>
+        </w:rPr>
+      </w:pPr>
+      <w:r>
+        <w:rPr>
+          <w:sz w:val="20"/>
+          <w:szCs w:val="20"/>
+        </w:rPr>
+        <w:t>Para: Para no atrasarse en los pagos y no tener recargos extras.</w:t>
+      </w:r>
+    </w:p>
+    <w:p>
+      <w:pPr>
+        <w:spacing w:before="100" w:beforeAutospacing="1" w:after="100" w:afterAutospacing="1" w:line="360" w:lineRule="auto"/>
+        <w:rPr>
+          <w:rFonts w:eastAsia="Times New Roman" w:cstheme="minorHAnsi"/>
+          <w:sz w:val="20"/>
+          <w:szCs w:val="20"/>
+          <w:lang w:eastAsia="es-GT"/>
+        </w:rPr>
+      </w:pPr>
+      <w:r>
+        <w:rPr>
+          <w:rFonts w:eastAsia="Times New Roman" w:cstheme="minorHAnsi"/>
+          <w:sz w:val="20"/>
+          <w:szCs w:val="20"/>
+          <w:lang w:eastAsia="es-GT"/>
+        </w:rPr>
+        <w:lastRenderedPageBreak/>
+        <w:t>HUIT-019 Visualización de publicidad activa</w:t>
+      </w:r>
+      <w:r>
+        <w:rPr>
+          <w:rFonts w:eastAsia="Times New Roman" w:cstheme="minorHAnsi"/>
+          <w:sz w:val="20"/>
+          <w:szCs w:val="20"/>
+          <w:lang w:eastAsia="es-GT"/>
+        </w:rPr>
+        <w:br/>
+        <w:t>Como: Cliente</w:t>
+      </w:r>
+      <w:r>
+        <w:rPr>
+          <w:rFonts w:eastAsia="Times New Roman" w:cstheme="minorHAnsi"/>
+          <w:sz w:val="20"/>
+          <w:szCs w:val="20"/>
+          <w:lang w:eastAsia="es-GT"/>
+        </w:rPr>
+        <w:br/>
+        <w:t>Quiero: Visualizar únicamente la publicidad que está activa y no la que ya expiró.</w:t>
+      </w:r>
+      <w:r>
+        <w:rPr>
+          <w:rFonts w:eastAsia="Times New Roman" w:cstheme="minorHAnsi"/>
+          <w:sz w:val="20"/>
+          <w:szCs w:val="20"/>
+          <w:lang w:eastAsia="es-GT"/>
+        </w:rPr>
+        <w:br/>
+        <w:t>Para: Evitar confusiones sobre promociones o anuncios que ya no están vigentes.</w:t>
+      </w:r>
+    </w:p>
+    <w:p>
+      <w:pPr>
+        <w:spacing w:before="100" w:beforeAutospacing="1" w:after="100" w:afterAutospacing="1" w:line="360" w:lineRule="auto"/>
+        <w:rPr>
+          <w:rFonts w:eastAsia="Times New Roman" w:cstheme="minorHAnsi"/>
+          <w:sz w:val="20"/>
+          <w:szCs w:val="20"/>
+          <w:lang w:eastAsia="es-GT"/>
+        </w:rPr>
+      </w:pPr>
+      <w:r>
+        <w:rPr>
+          <w:rFonts w:eastAsia="Times New Roman" w:cstheme="minorHAnsi"/>
+          <w:sz w:val="20"/>
+          <w:szCs w:val="20"/>
+          <w:lang w:eastAsia="es-GT"/>
+        </w:rPr>
+        <w:t>HUIT-020 Clasificación de publicidad por tipo</w:t>
+      </w:r>
+      <w:r>
+        <w:rPr>
+          <w:rFonts w:eastAsia="Times New Roman" w:cstheme="minorHAnsi"/>
+          <w:sz w:val="20"/>
+          <w:szCs w:val="20"/>
+          <w:lang w:eastAsia="es-GT"/>
+        </w:rPr>
+        <w:br/>
+        <w:t>Como: Administrador</w:t>
+      </w:r>
+      <w:r>
+        <w:rPr>
+          <w:rFonts w:eastAsia="Times New Roman" w:cstheme="minorHAnsi"/>
+          <w:sz w:val="20"/>
+          <w:szCs w:val="20"/>
+          <w:lang w:eastAsia="es-GT"/>
+        </w:rPr>
+        <w:br/>
+        <w:t>Quiero: Clasificar la publicidad por tipo, como nuevo lanzamiento, descuento, etc.</w:t>
+      </w:r>
+      <w:r>
+        <w:rPr>
+          <w:rFonts w:eastAsia="Times New Roman" w:cstheme="minorHAnsi"/>
+          <w:sz w:val="20"/>
+          <w:szCs w:val="20"/>
+          <w:lang w:eastAsia="es-GT"/>
+        </w:rPr>
+        <w:br/>
+        <w:t>Para: Llevar un mejor control y facilitar la búsqueda de la publicidad.</w:t>
+      </w:r>
+    </w:p>
+    <w:p>
+      <w:pPr>
+        <w:spacing w:before="100" w:beforeAutospacing="1" w:after="100" w:afterAutospacing="1" w:line="360" w:lineRule="auto"/>
+        <w:rPr>
+          <w:rFonts w:eastAsia="Times New Roman" w:cstheme="minorHAnsi"/>
+          <w:sz w:val="20"/>
+          <w:szCs w:val="20"/>
+          <w:lang w:eastAsia="es-GT"/>
+        </w:rPr>
+      </w:pPr>
+      <w:r>
+        <w:rPr>
+          <w:rFonts w:eastAsia="Times New Roman" w:cstheme="minorHAnsi"/>
+          <w:sz w:val="20"/>
+          <w:szCs w:val="20"/>
+          <w:lang w:eastAsia="es-GT"/>
+        </w:rPr>
+        <w:t>HUIT-021 Subir publicidad sencilla</w:t>
+      </w:r>
+      <w:r>
+        <w:rPr>
+          <w:rFonts w:eastAsia="Times New Roman" w:cstheme="minorHAnsi"/>
+          <w:sz w:val="20"/>
+          <w:szCs w:val="20"/>
+          <w:lang w:eastAsia="es-GT"/>
+        </w:rPr>
+        <w:br/>
+        <w:t>Como: Administrador</w:t>
+      </w:r>
+      <w:r>
+        <w:rPr>
+          <w:rFonts w:eastAsia="Times New Roman" w:cstheme="minorHAnsi"/>
+          <w:sz w:val="20"/>
+          <w:szCs w:val="20"/>
+          <w:lang w:eastAsia="es-GT"/>
+        </w:rPr>
+        <w:br/>
+        <w:t>Quiero: Tener un sistema fácil para subir la publicidad.</w:t>
+      </w:r>
+      <w:r>
+        <w:rPr>
+          <w:rFonts w:eastAsia="Times New Roman" w:cstheme="minorHAnsi"/>
+          <w:sz w:val="20"/>
+          <w:szCs w:val="20"/>
+          <w:lang w:eastAsia="es-GT"/>
+        </w:rPr>
+        <w:br/>
+        <w:t>Para: Que el proceso sea más rápido y sin complicaciones.</w:t>
+      </w:r>
+    </w:p>
+    <w:p>
+      <w:pPr>
+        <w:spacing w:before="100" w:beforeAutospacing="1" w:after="100" w:afterAutospacing="1" w:line="360" w:lineRule="auto"/>
+        <w:rPr>
+          <w:rFonts w:eastAsia="Times New Roman"/>
+          <w:sz w:val="20"/>
+          <w:szCs w:val="20"/>
+          <w:lang w:eastAsia="es-GT"/>
+        </w:rPr>
+      </w:pPr>
+    </w:p>
+    <w:p>
+      <w:pPr>
+        <w:spacing w:beforeAutospacing="1" w:afterAutospacing="1" w:line="360" w:lineRule="auto"/>
+        <w:rPr>
+          <w:rFonts w:eastAsia="Times New Roman"/>
+          <w:sz w:val="20"/>
+          <w:szCs w:val="20"/>
+          <w:lang w:eastAsia="es-GT"/>
+        </w:rPr>
+      </w:pPr>
+    </w:p>
+    <w:p>
+      <w:pPr>
+        <w:spacing w:beforeAutospacing="1" w:afterAutospacing="1" w:line="360" w:lineRule="auto"/>
+        <w:rPr>
+          <w:rFonts w:eastAsia="Times New Roman"/>
+          <w:sz w:val="20"/>
+          <w:szCs w:val="20"/>
+          <w:lang w:eastAsia="es-GT"/>
+        </w:rPr>
+      </w:pPr>
+      <w:r>
+        <w:rPr>
+          <w:rFonts w:eastAsia="Times New Roman"/>
+          <w:sz w:val="20"/>
+          <w:szCs w:val="20"/>
+          <w:lang w:eastAsia="es-GT"/>
+        </w:rPr>
+        <w:t xml:space="preserve">HOJS-022 Registros cliente </w:t>
+      </w:r>
+    </w:p>
+    <w:p>
+      <w:pPr>
+        <w:spacing w:beforeAutospacing="1" w:afterAutospacing="1" w:line="360" w:lineRule="auto"/>
+      </w:pPr>
+      <w:r>
+        <w:rPr>
+          <w:rFonts w:eastAsia="Times New Roman"/>
+          <w:sz w:val="20"/>
+          <w:szCs w:val="20"/>
+          <w:lang w:eastAsia="es-GT"/>
+        </w:rPr>
+        <w:t xml:space="preserve">Como: Desarrollador </w:t>
+      </w:r>
+    </w:p>
+    <w:p>
+      <w:pPr>
+        <w:spacing w:beforeAutospacing="1" w:afterAutospacing="1" w:line="360" w:lineRule="auto"/>
+      </w:pPr>
+      <w:r>
+        <w:rPr>
+          <w:rFonts w:eastAsia="Times New Roman"/>
+          <w:sz w:val="20"/>
+          <w:szCs w:val="20"/>
+          <w:lang w:eastAsia="es-GT"/>
+        </w:rPr>
+        <w:t xml:space="preserve">Quiero: poder almacenar los datos de los clientes </w:t>
+      </w:r>
+    </w:p>
+    <w:p>
+      <w:pPr>
+        <w:spacing w:beforeAutospacing="1" w:afterAutospacing="1" w:line="360" w:lineRule="auto"/>
+      </w:pPr>
+      <w:r>
+        <w:rPr>
+          <w:rFonts w:eastAsia="Times New Roman"/>
+          <w:sz w:val="20"/>
+          <w:szCs w:val="20"/>
+          <w:lang w:eastAsia="es-GT"/>
+        </w:rPr>
+        <w:t>Para: llevar un registro de sus compras y datos.</w:t>
+      </w:r>
+    </w:p>
+    <w:p>
+      <w:pPr>
+        <w:rPr>
+          <w:sz w:val="20"/>
+          <w:szCs w:val="20"/>
+        </w:rPr>
+      </w:pPr>
+    </w:p>
+    <w:p>
+      <w:r>
+        <w:t>HUJS-023 Servicios de clientes</w:t>
+      </w:r>
+    </w:p>
+    <w:p>
+      <w:r>
+        <w:t xml:space="preserve">Como: Desarrollador </w:t>
+      </w:r>
+    </w:p>
+    <w:p>
+      <w:r>
+        <w:t>Quiero: ofrecer a los clientes membrecías apropiadas para sus necesidades</w:t>
+      </w:r>
+    </w:p>
+    <w:p>
+      <w:r>
+        <w:t>Para: poder mejorar los servicios y la retención de clientes en el concesionario.</w:t>
+      </w:r>
+    </w:p>
     <w:p/>
+    <w:p>
+      <w:r>
+        <w:t>HUJS 024 Auditoría de clientes</w:t>
+      </w:r>
+    </w:p>
+    <w:p>
+      <w:r>
+        <w:t>Como: Desarrollador</w:t>
+      </w:r>
+    </w:p>
+    <w:p>
+      <w:r>
+        <w:t xml:space="preserve">Quiero: poder consultar el historial de cambios hechos a los datos de un cliente </w:t>
+      </w:r>
+    </w:p>
+    <w:p>
+      <w:r>
+        <w:lastRenderedPageBreak/>
+        <w:t>Para: poder llevar un control de cualquier cambio y modificación.</w:t>
+      </w:r>
+    </w:p>
     <w:p/>
+    <w:p>
+      <w:r>
+        <w:t>HULA-025 Registro de nuevo Taller</w:t>
+      </w:r>
+    </w:p>
+    <w:p>
+      <w:r>
+        <w:t>Como: Empleado del área</w:t>
+      </w:r>
+    </w:p>
+    <w:p>
+      <w:r>
+        <w:t>Quiero: Registrar o agregar los datos de un nuevo taller al sistema</w:t>
+      </w:r>
+    </w:p>
+    <w:p>
+      <w:r>
+        <w:t>Para: Tenerlo disponible para asignarlo a reparaciones o mantenimientos de vehículos</w:t>
+      </w:r>
+    </w:p>
+    <w:p>
+      <w:r>
+        <w:t>HULA-026 Actualización de datos del Taller</w:t>
+      </w:r>
+    </w:p>
+    <w:p>
+      <w:r>
+        <w:t>Como: Empleado del área</w:t>
+      </w:r>
+    </w:p>
+    <w:p>
+      <w:r>
+        <w:t>Quiero: Editar o actualizar la información de un taller ya registrado (como herramientas, repuestos o ubicación)</w:t>
+      </w:r>
+    </w:p>
+    <w:p>
+      <w:r>
+        <w:t>Para: Mantener la información actualizada para una mejor gestión del taller y sus recursos</w:t>
+      </w:r>
+    </w:p>
     <w:p/>
+    <w:p>
+      <w:r>
+        <w:t>HULA-027 Consulta de estado de carro en el Taller</w:t>
+      </w:r>
+    </w:p>
+    <w:p>
+      <w:r>
+        <w:t>Como: Empleado del área</w:t>
+      </w:r>
+    </w:p>
+    <w:p>
+      <w:r>
+        <w:t>Quiero: Consultar el estado del carro en el taller (estadocarro) y los repuestos disponibles</w:t>
+      </w:r>
+    </w:p>
+    <w:p>
+      <w:r>
+        <w:t>Para: Informar al cliente sobre el avance de la reparación y verificar disponibilidad de repuestos</w:t>
+      </w:r>
+    </w:p>
     <w:p/>
+    <w:p>
+      <w:pPr>
+        <w:spacing w:line="360" w:lineRule="auto"/>
+        <w:rPr>
+          <w:rFonts w:ascii="Calibri" w:eastAsia="SimSun" w:hAnsi="Calibri" w:cs="Calibri"/>
+        </w:rPr>
+      </w:pPr>
+      <w:r>
+        <w:rPr>
+          <w:rFonts w:ascii="Calibri" w:eastAsia="SimSun" w:hAnsi="Calibri" w:cs="Calibri"/>
+        </w:rPr>
+        <w:t>HUFM-0</w:t>
+      </w:r>
+      <w:r>
+        <w:rPr>
+          <w:rFonts w:ascii="Calibri" w:eastAsia="SimSun" w:hAnsi="Calibri" w:cs="Calibri"/>
+          <w:lang w:val="es-MX"/>
+        </w:rPr>
+        <w:t xml:space="preserve">28 </w:t>
+      </w:r>
+      <w:r>
+        <w:rPr>
+          <w:rFonts w:ascii="Calibri" w:eastAsia="SimSun" w:hAnsi="Calibri" w:cs="Calibri"/>
+        </w:rPr>
+        <w:t>Ver modelo del carro</w:t>
+      </w:r>
+      <w:r>
+        <w:rPr>
+          <w:rFonts w:ascii="Calibri" w:eastAsia="SimSun" w:hAnsi="Calibri" w:cs="Calibri"/>
+        </w:rPr>
+        <w:br/>
+        <w:t>Como: Comprador de un carro usado</w:t>
+      </w:r>
+      <w:r>
+        <w:rPr>
+          <w:rFonts w:ascii="Calibri" w:eastAsia="SimSun" w:hAnsi="Calibri" w:cs="Calibri"/>
+        </w:rPr>
+        <w:br/>
+        <w:t>Quiero: Ver claramente el modelo del carro antes de contactarme con el vendedor</w:t>
+      </w:r>
+      <w:r>
+        <w:rPr>
+          <w:rFonts w:ascii="Calibri" w:eastAsia="SimSun" w:hAnsi="Calibri" w:cs="Calibri"/>
+        </w:rPr>
+        <w:br/>
+        <w:t>Para: Asegurarme de que se ajusta a mis necesidades y comparar fácilmente con otros modelos similares</w:t>
+      </w:r>
+    </w:p>
+    <w:p>
+      <w:pPr>
+        <w:spacing w:line="360" w:lineRule="auto"/>
+        <w:rPr>
+          <w:rFonts w:ascii="Calibri" w:eastAsia="SimSun" w:hAnsi="Calibri" w:cs="Calibri"/>
+        </w:rPr>
+      </w:pPr>
+    </w:p>
+    <w:p>
+      <w:pPr>
+        <w:spacing w:line="360" w:lineRule="auto"/>
+        <w:rPr>
+          <w:rFonts w:ascii="Calibri" w:eastAsia="SimSun" w:hAnsi="Calibri" w:cs="Calibri"/>
+          <w:sz w:val="24"/>
+          <w:szCs w:val="24"/>
+        </w:rPr>
+      </w:pPr>
+      <w:r>
+        <w:rPr>
+          <w:rFonts w:ascii="Calibri" w:eastAsia="SimSun" w:hAnsi="Calibri" w:cs="Calibri"/>
+          <w:sz w:val="24"/>
+          <w:szCs w:val="24"/>
+        </w:rPr>
+        <w:t>HUFM-0</w:t>
+      </w:r>
+      <w:r>
+        <w:rPr>
+          <w:rFonts w:ascii="Calibri" w:eastAsia="SimSun" w:hAnsi="Calibri" w:cs="Calibri"/>
+          <w:sz w:val="24"/>
+          <w:szCs w:val="24"/>
+          <w:lang w:val="es-MX"/>
+        </w:rPr>
+        <w:t>29</w:t>
+      </w:r>
+      <w:r>
+        <w:rPr>
+          <w:rFonts w:ascii="Calibri" w:eastAsia="SimSun" w:hAnsi="Calibri" w:cs="Calibri"/>
+          <w:sz w:val="24"/>
+          <w:szCs w:val="24"/>
+        </w:rPr>
+        <w:t xml:space="preserve"> Registrar año del carro</w:t>
+      </w:r>
+      <w:r>
+        <w:rPr>
+          <w:rFonts w:ascii="Calibri" w:eastAsia="SimSun" w:hAnsi="Calibri" w:cs="Calibri"/>
+          <w:sz w:val="24"/>
+          <w:szCs w:val="24"/>
+        </w:rPr>
+        <w:br/>
+        <w:t>Como: Vendedor de carros</w:t>
+      </w:r>
+      <w:r>
+        <w:rPr>
+          <w:rFonts w:ascii="Calibri" w:eastAsia="SimSun" w:hAnsi="Calibri" w:cs="Calibri"/>
+          <w:sz w:val="24"/>
+          <w:szCs w:val="24"/>
+        </w:rPr>
+        <w:br/>
+        <w:t>Quiero: Registrar el año del carro de forma obligatoria al publicarlo</w:t>
+      </w:r>
+      <w:r>
+        <w:rPr>
+          <w:rFonts w:ascii="Calibri" w:eastAsia="SimSun" w:hAnsi="Calibri" w:cs="Calibri"/>
+          <w:sz w:val="24"/>
+          <w:szCs w:val="24"/>
+        </w:rPr>
+        <w:br/>
+        <w:t>Para: Que los compradores sepan cuánta antigüedad tiene el vehículo y evitar malentendidos</w:t>
+      </w:r>
+    </w:p>
+    <w:p>
+      <w:pPr>
+        <w:spacing w:line="360" w:lineRule="auto"/>
+        <w:rPr>
+          <w:rFonts w:ascii="Calibri" w:eastAsia="SimSun" w:hAnsi="Calibri" w:cs="Calibri"/>
+          <w:sz w:val="24"/>
+          <w:szCs w:val="24"/>
+        </w:rPr>
+      </w:pPr>
+    </w:p>
+    <w:p>
+      <w:pPr>
+        <w:spacing w:line="360" w:lineRule="auto"/>
+        <w:rPr>
+          <w:rFonts w:ascii="Calibri" w:eastAsia="SimSun" w:hAnsi="Calibri" w:cs="Calibri"/>
+        </w:rPr>
+      </w:pPr>
+      <w:r>
+        <w:rPr>
+          <w:rFonts w:ascii="Calibri" w:eastAsia="SimSun" w:hAnsi="Calibri" w:cs="Calibri"/>
+        </w:rPr>
+        <w:lastRenderedPageBreak/>
+        <w:t>HUFM-0</w:t>
+      </w:r>
+      <w:r>
+        <w:rPr>
+          <w:rFonts w:ascii="Calibri" w:eastAsia="SimSun" w:hAnsi="Calibri" w:cs="Calibri"/>
+          <w:lang w:val="es-MX"/>
+        </w:rPr>
+        <w:t>30</w:t>
+      </w:r>
+      <w:r>
+        <w:rPr>
+          <w:rFonts w:ascii="Calibri" w:eastAsia="SimSun" w:hAnsi="Calibri" w:cs="Calibri"/>
+        </w:rPr>
+        <w:t xml:space="preserve"> Acceder a la marca del carro</w:t>
+      </w:r>
+      <w:r>
+        <w:rPr>
+          <w:rFonts w:ascii="Calibri" w:eastAsia="SimSun" w:hAnsi="Calibri" w:cs="Calibri"/>
+        </w:rPr>
+        <w:br/>
+        <w:t>Como: Mecánico del concesionario</w:t>
+      </w:r>
+      <w:r>
+        <w:rPr>
+          <w:rFonts w:ascii="Calibri" w:eastAsia="SimSun" w:hAnsi="Calibri" w:cs="Calibri"/>
+        </w:rPr>
+        <w:br/>
+        <w:t>Quiero: Acceder rápidamente a la marca del carro cuando lo recibo en el taller</w:t>
+      </w:r>
+      <w:r>
+        <w:rPr>
+          <w:rFonts w:ascii="Calibri" w:eastAsia="SimSun" w:hAnsi="Calibri" w:cs="Calibri"/>
+        </w:rPr>
+        <w:br/>
+        <w:t>Para: Consultar los manuales y procedimientos específicos según el fabricante</w:t>
+      </w:r>
+    </w:p>
+    <w:p>
+      <w:pPr>
+        <w:spacing w:line="360" w:lineRule="auto"/>
+        <w:rPr>
+          <w:rFonts w:ascii="Calibri" w:eastAsia="SimSun" w:hAnsi="Calibri" w:cs="Calibri"/>
+        </w:rPr>
+      </w:pPr>
+    </w:p>
+    <w:p>
+      <w:pPr>
+        <w:spacing w:line="360" w:lineRule="auto"/>
+        <w:rPr>
+          <w:rFonts w:ascii="Calibri" w:eastAsia="SimSun" w:hAnsi="Calibri" w:cs="Calibri"/>
+        </w:rPr>
+      </w:pPr>
+      <w:r>
+        <w:rPr>
+          <w:rFonts w:ascii="Calibri" w:eastAsia="SimSun" w:hAnsi="Calibri" w:cs="Calibri"/>
+        </w:rPr>
+        <w:t>HUDL-031</w:t>
+      </w:r>
+      <w:r>
+        <w:rPr>
+          <w:rFonts w:ascii="Calibri" w:eastAsia="SimSun" w:hAnsi="Calibri" w:cs="Calibri"/>
+        </w:rPr>
+        <w:t xml:space="preserve"> Registrar servicio nuevo</w:t>
+      </w:r>
+    </w:p>
+    <w:p>
+      <w:pPr>
+        <w:spacing w:line="360" w:lineRule="auto"/>
+        <w:rPr>
+          <w:rFonts w:ascii="Calibri" w:eastAsia="SimSun" w:hAnsi="Calibri" w:cs="Calibri"/>
+        </w:rPr>
+      </w:pPr>
+      <w:r>
+        <w:rPr>
+          <w:rFonts w:ascii="Calibri" w:eastAsia="SimSun" w:hAnsi="Calibri" w:cs="Calibri"/>
+        </w:rPr>
+        <w:t>Como</w:t>
+      </w:r>
+      <w:r>
+        <w:rPr>
+          <w:rFonts w:ascii="Calibri" w:eastAsia="SimSun" w:hAnsi="Calibri" w:cs="Calibri"/>
+        </w:rPr>
+        <w:t>:</w:t>
+      </w:r>
+      <w:r>
+        <w:rPr>
+          <w:rFonts w:ascii="Calibri" w:eastAsia="SimSun" w:hAnsi="Calibri" w:cs="Calibri"/>
+        </w:rPr>
+        <w:t xml:space="preserve"> recepcionista del concesionario,</w:t>
+      </w:r>
+    </w:p>
+    <w:p>
+      <w:pPr>
+        <w:spacing w:line="360" w:lineRule="auto"/>
+        <w:rPr>
+          <w:rFonts w:ascii="Calibri" w:eastAsia="SimSun" w:hAnsi="Calibri" w:cs="Calibri"/>
+        </w:rPr>
+      </w:pPr>
+      <w:r>
+        <w:rPr>
+          <w:rFonts w:ascii="Calibri" w:eastAsia="SimSun" w:hAnsi="Calibri" w:cs="Calibri"/>
+        </w:rPr>
+        <w:t>Quiero</w:t>
+      </w:r>
+      <w:r>
+        <w:rPr>
+          <w:rFonts w:ascii="Calibri" w:eastAsia="SimSun" w:hAnsi="Calibri" w:cs="Calibri"/>
+        </w:rPr>
+        <w:t>:</w:t>
+      </w:r>
+      <w:r>
+        <w:rPr>
+          <w:rFonts w:ascii="Calibri" w:eastAsia="SimSun" w:hAnsi="Calibri" w:cs="Calibri"/>
+        </w:rPr>
+        <w:t xml:space="preserve"> registrar un nuevo servicio ingresando la fecha de ingreso, tipo de servicio, número de servicio y detalles,</w:t>
+      </w:r>
+    </w:p>
+    <w:p>
+      <w:pPr>
+        <w:spacing w:line="360" w:lineRule="auto"/>
+        <w:rPr>
+          <w:rFonts w:ascii="Calibri" w:eastAsia="SimSun" w:hAnsi="Calibri" w:cs="Calibri"/>
+        </w:rPr>
+      </w:pPr>
+      <w:r>
+        <w:rPr>
+          <w:rFonts w:ascii="Calibri" w:eastAsia="SimSun" w:hAnsi="Calibri" w:cs="Calibri"/>
+        </w:rPr>
+        <w:t>Para</w:t>
+      </w:r>
+      <w:r>
+        <w:rPr>
+          <w:rFonts w:ascii="Calibri" w:eastAsia="SimSun" w:hAnsi="Calibri" w:cs="Calibri"/>
+        </w:rPr>
+        <w:t>:</w:t>
+      </w:r>
+      <w:r>
+        <w:rPr>
+          <w:rFonts w:ascii="Calibri" w:eastAsia="SimSun" w:hAnsi="Calibri" w:cs="Calibri"/>
+        </w:rPr>
+        <w:t xml:space="preserve"> llevar un control organizado de cada vehículo que entra.</w:t>
+      </w:r>
+    </w:p>
+    <w:p>
+      <w:pPr>
+        <w:spacing w:line="360" w:lineRule="auto"/>
+        <w:rPr>
+          <w:rFonts w:ascii="Calibri" w:eastAsia="SimSun" w:hAnsi="Calibri" w:cs="Calibri"/>
+        </w:rPr>
+      </w:pPr>
+    </w:p>
+    <w:p>
+      <w:pPr>
+        <w:spacing w:line="360" w:lineRule="auto"/>
+        <w:rPr>
+          <w:rFonts w:ascii="Calibri" w:eastAsia="SimSun" w:hAnsi="Calibri" w:cs="Calibri"/>
+        </w:rPr>
+      </w:pPr>
+      <w:r>
+        <w:rPr>
+          <w:rFonts w:ascii="Calibri" w:eastAsia="SimSun" w:hAnsi="Calibri" w:cs="Calibri"/>
+        </w:rPr>
+        <w:t xml:space="preserve">HUDL-032 </w:t>
+      </w:r>
+      <w:r>
+        <w:rPr>
+          <w:rFonts w:ascii="Calibri" w:eastAsia="SimSun" w:hAnsi="Calibri" w:cs="Calibri"/>
+        </w:rPr>
+        <w:t>Consultar servicios activos</w:t>
+      </w:r>
+    </w:p>
+    <w:p>
+      <w:pPr>
+        <w:spacing w:line="360" w:lineRule="auto"/>
+        <w:rPr>
+          <w:rFonts w:ascii="Calibri" w:eastAsia="SimSun" w:hAnsi="Calibri" w:cs="Calibri"/>
+        </w:rPr>
+      </w:pPr>
+      <w:r>
+        <w:rPr>
+          <w:rFonts w:ascii="Calibri" w:eastAsia="SimSun" w:hAnsi="Calibri" w:cs="Calibri"/>
+        </w:rPr>
+        <w:t>Como</w:t>
+      </w:r>
+      <w:r>
+        <w:rPr>
+          <w:rFonts w:ascii="Calibri" w:eastAsia="SimSun" w:hAnsi="Calibri" w:cs="Calibri"/>
+        </w:rPr>
+        <w:t>:</w:t>
+      </w:r>
+      <w:r>
+        <w:rPr>
+          <w:rFonts w:ascii="Calibri" w:eastAsia="SimSun" w:hAnsi="Calibri" w:cs="Calibri"/>
+        </w:rPr>
+        <w:t xml:space="preserve"> técnico del taller,</w:t>
+      </w:r>
+    </w:p>
+    <w:p>
+      <w:pPr>
+        <w:spacing w:line="360" w:lineRule="auto"/>
+        <w:rPr>
+          <w:rFonts w:ascii="Calibri" w:eastAsia="SimSun" w:hAnsi="Calibri" w:cs="Calibri"/>
+        </w:rPr>
+      </w:pPr>
+      <w:r>
+        <w:rPr>
+          <w:rFonts w:ascii="Calibri" w:eastAsia="SimSun" w:hAnsi="Calibri" w:cs="Calibri"/>
+        </w:rPr>
+        <w:t>Quiero</w:t>
+      </w:r>
+      <w:r>
+        <w:rPr>
+          <w:rFonts w:ascii="Calibri" w:eastAsia="SimSun" w:hAnsi="Calibri" w:cs="Calibri"/>
+        </w:rPr>
+        <w:t>:</w:t>
+      </w:r>
+      <w:r>
+        <w:rPr>
+          <w:rFonts w:ascii="Calibri" w:eastAsia="SimSun" w:hAnsi="Calibri" w:cs="Calibri"/>
+        </w:rPr>
+        <w:t xml:space="preserve"> visualizar los servicios en curso con su fecha de ingreso, tipo y detalles,</w:t>
+      </w:r>
+    </w:p>
+    <w:p>
+      <w:pPr>
+        <w:spacing w:line="360" w:lineRule="auto"/>
+        <w:rPr>
+          <w:rFonts w:ascii="Calibri" w:eastAsia="SimSun" w:hAnsi="Calibri" w:cs="Calibri"/>
+        </w:rPr>
+      </w:pPr>
+      <w:r>
+        <w:rPr>
+          <w:rFonts w:ascii="Calibri" w:eastAsia="SimSun" w:hAnsi="Calibri" w:cs="Calibri"/>
+        </w:rPr>
+        <w:t>Para</w:t>
+      </w:r>
+      <w:r>
+        <w:rPr>
+          <w:rFonts w:ascii="Calibri" w:eastAsia="SimSun" w:hAnsi="Calibri" w:cs="Calibri"/>
+        </w:rPr>
+        <w:t>:</w:t>
+      </w:r>
+      <w:r>
+        <w:rPr>
+          <w:rFonts w:ascii="Calibri" w:eastAsia="SimSun" w:hAnsi="Calibri" w:cs="Calibri"/>
+        </w:rPr>
+        <w:t xml:space="preserve"> priorizar las tareas y planificar mi trabajo.</w:t>
+      </w:r>
+    </w:p>
+    <w:p>
+      <w:pPr>
+        <w:spacing w:line="360" w:lineRule="auto"/>
+        <w:rPr>
+          <w:rFonts w:ascii="Calibri" w:eastAsia="SimSun" w:hAnsi="Calibri" w:cs="Calibri"/>
+        </w:rPr>
+      </w:pPr>
+    </w:p>
+    <w:p>
+      <w:pPr>
+        <w:spacing w:line="360" w:lineRule="auto"/>
+        <w:rPr>
+          <w:rFonts w:ascii="Calibri" w:eastAsia="SimSun" w:hAnsi="Calibri" w:cs="Calibri"/>
+        </w:rPr>
+      </w:pPr>
+      <w:r>
+        <w:rPr>
+          <w:rFonts w:ascii="Calibri" w:eastAsia="SimSun" w:hAnsi="Calibri" w:cs="Calibri"/>
+        </w:rPr>
+        <w:t xml:space="preserve">HUDL-033 </w:t>
+      </w:r>
+      <w:r>
+        <w:rPr>
+          <w:rFonts w:ascii="Calibri" w:eastAsia="SimSun" w:hAnsi="Calibri" w:cs="Calibri"/>
+        </w:rPr>
+        <w:t>Actualizar datos de un servicio</w:t>
+      </w:r>
+    </w:p>
+    <w:p>
+      <w:pPr>
+        <w:spacing w:line="360" w:lineRule="auto"/>
+        <w:rPr>
+          <w:rFonts w:ascii="Calibri" w:eastAsia="SimSun" w:hAnsi="Calibri" w:cs="Calibri"/>
+        </w:rPr>
+      </w:pPr>
+      <w:r>
+        <w:rPr>
+          <w:rFonts w:ascii="Calibri" w:eastAsia="SimSun" w:hAnsi="Calibri" w:cs="Calibri"/>
+        </w:rPr>
+        <w:t>Como</w:t>
+      </w:r>
+      <w:r>
+        <w:rPr>
+          <w:rFonts w:ascii="Calibri" w:eastAsia="SimSun" w:hAnsi="Calibri" w:cs="Calibri"/>
+        </w:rPr>
+        <w:t>:</w:t>
+      </w:r>
+      <w:r>
+        <w:rPr>
+          <w:rFonts w:ascii="Calibri" w:eastAsia="SimSun" w:hAnsi="Calibri" w:cs="Calibri"/>
+        </w:rPr>
+        <w:t xml:space="preserve"> administrador del sistema,</w:t>
+      </w:r>
+    </w:p>
+    <w:p>
+      <w:pPr>
+        <w:spacing w:line="360" w:lineRule="auto"/>
+        <w:rPr>
+          <w:rFonts w:ascii="Calibri" w:eastAsia="SimSun" w:hAnsi="Calibri" w:cs="Calibri"/>
+        </w:rPr>
+      </w:pPr>
+      <w:r>
+        <w:rPr>
+          <w:rFonts w:ascii="Calibri" w:eastAsia="SimSun" w:hAnsi="Calibri" w:cs="Calibri"/>
+        </w:rPr>
+        <w:t>Quiero</w:t>
+      </w:r>
+      <w:r>
+        <w:rPr>
+          <w:rFonts w:ascii="Calibri" w:eastAsia="SimSun" w:hAnsi="Calibri" w:cs="Calibri"/>
+        </w:rPr>
+        <w:t>:</w:t>
+      </w:r>
+      <w:r>
+        <w:rPr>
+          <w:rFonts w:ascii="Calibri" w:eastAsia="SimSun" w:hAnsi="Calibri" w:cs="Calibri"/>
+        </w:rPr>
+        <w:t xml:space="preserve"> editar la fecha de salida y agregar más detalles al registro del servicio,</w:t>
+      </w:r>
+    </w:p>
+    <w:p>
+      <w:pPr>
+        <w:spacing w:line="360" w:lineRule="auto"/>
+        <w:rPr>
+          <w:rFonts w:ascii="Calibri" w:eastAsia="SimSun" w:hAnsi="Calibri" w:cs="Calibri"/>
+        </w:rPr>
+      </w:pPr>
+      <w:r>
+        <w:rPr>
+          <w:rFonts w:ascii="Calibri" w:eastAsia="SimSun" w:hAnsi="Calibri" w:cs="Calibri"/>
+        </w:rPr>
+        <w:t>Para</w:t>
+      </w:r>
+      <w:r>
+        <w:rPr>
+          <w:rFonts w:ascii="Calibri" w:eastAsia="SimSun" w:hAnsi="Calibri" w:cs="Calibri"/>
+        </w:rPr>
+        <w:t>:</w:t>
+      </w:r>
+      <w:r>
+        <w:rPr>
+          <w:rFonts w:ascii="Calibri" w:eastAsia="SimSun" w:hAnsi="Calibri" w:cs="Calibri"/>
+        </w:rPr>
+        <w:t xml:space="preserve"> reflejar correctamente cuándo se finalizó el trabajo.</w:t>
+      </w:r>
+    </w:p>
+    <w:p>
+      <w:pPr>
+        <w:spacing w:line="360" w:lineRule="auto"/>
+        <w:rPr>
+          <w:rFonts w:ascii="Calibri" w:eastAsia="SimSun" w:hAnsi="Calibri" w:cs="Calibri"/>
+        </w:rPr>
+      </w:pPr>
+    </w:p>
+    <w:p/>
+    <w:p>
+      <w:r>
+        <w:t>HURG-034</w:t>
+      </w:r>
+      <w:r>
+        <w:br/>
+        <w:t>Como: Empleado </w:t>
+      </w:r>
+      <w:r>
+        <w:br/>
+        <w:t>Quiero: Acceder y verificar la cláusula dentro del contrato registrado</w:t>
+      </w:r>
+      <w:r>
+        <w:br/>
+        <w:t>Para: Asegurarme que los términos estén correctamente documentados.</w:t>
+      </w:r>
+    </w:p>
+    <w:p/>
+    <w:p>
+      <w:r>
+        <w:t xml:space="preserve">HURG-035 </w:t>
+      </w:r>
+      <w:r>
+        <w:br/>
+        <w:t>Como: Vendedor de carros</w:t>
+      </w:r>
+      <w:r>
+        <w:br/>
+        <w:t>Quiero: poder ver el precio de venta de el vehículo</w:t>
+      </w:r>
+      <w:r>
+        <w:br/>
+        <w:t>Para poder llevar un control de datos</w:t>
+      </w:r>
+    </w:p>
+    <w:p/>
+    <w:p>
+      <w:pPr>
+        <w:spacing w:before="100" w:beforeAutospacing="1" w:after="100" w:afterAutospacing="1" w:line="240" w:lineRule="auto"/>
+        <w:rPr>
+          <w:rFonts w:ascii="Segoe UI" w:eastAsia="Times New Roman" w:hAnsi="Segoe UI" w:cs="Segoe UI"/>
+          <w:sz w:val="21"/>
+          <w:szCs w:val="21"/>
+          <w:lang w:eastAsia="es-GT"/>
+        </w:rPr>
+      </w:pPr>
+      <w:r>
+        <w:rPr>
+          <w:rFonts w:ascii="Segoe UI" w:eastAsia="Times New Roman" w:hAnsi="Segoe UI" w:cs="Segoe UI"/>
+          <w:sz w:val="21"/>
+          <w:szCs w:val="21"/>
+          <w:lang w:eastAsia="es-GT"/>
+        </w:rPr>
+        <w:t>HURG-034</w:t>
+      </w:r>
+      <w:r>
+        <w:rPr>
+          <w:rFonts w:ascii="Segoe UI" w:eastAsia="Times New Roman" w:hAnsi="Segoe UI" w:cs="Segoe UI"/>
+          <w:sz w:val="21"/>
+          <w:szCs w:val="21"/>
+          <w:lang w:eastAsia="es-GT"/>
+        </w:rPr>
+        <w:br/>
+        <w:t>Como: Empleado </w:t>
+      </w:r>
+      <w:r>
+        <w:rPr>
+          <w:rFonts w:ascii="Segoe UI" w:eastAsia="Times New Roman" w:hAnsi="Segoe UI" w:cs="Segoe UI"/>
+          <w:sz w:val="21"/>
+          <w:szCs w:val="21"/>
+          <w:lang w:eastAsia="es-GT"/>
+        </w:rPr>
+        <w:br/>
+        <w:t>Quiero: Acceder y verificar la cláusula dentro del contrato registrado</w:t>
+      </w:r>
+      <w:r>
+        <w:rPr>
+          <w:rFonts w:ascii="Segoe UI" w:eastAsia="Times New Roman" w:hAnsi="Segoe UI" w:cs="Segoe UI"/>
+          <w:sz w:val="21"/>
+          <w:szCs w:val="21"/>
+          <w:lang w:eastAsia="es-GT"/>
+        </w:rPr>
+        <w:br/>
+        <w:t>Para: Asegurarme que los términos estén correctamente documentados.</w:t>
+      </w:r>
+    </w:p>
+    <w:p>
+      <w:pPr>
+        <w:spacing w:before="100" w:beforeAutospacing="1" w:after="100" w:afterAutospacing="1" w:line="240" w:lineRule="auto"/>
+        <w:rPr>
+          <w:rFonts w:ascii="Segoe UI" w:eastAsia="Times New Roman" w:hAnsi="Segoe UI" w:cs="Segoe UI"/>
+          <w:sz w:val="21"/>
+          <w:szCs w:val="21"/>
+          <w:lang w:eastAsia="es-GT"/>
+        </w:rPr>
+      </w:pPr>
+      <w:r>
+        <w:rPr>
+          <w:rFonts w:ascii="Segoe UI" w:eastAsia="Times New Roman" w:hAnsi="Segoe UI" w:cs="Segoe UI"/>
+          <w:sz w:val="21"/>
+          <w:szCs w:val="21"/>
+          <w:lang w:eastAsia="es-GT"/>
+        </w:rPr>
+        <w:t> </w:t>
+      </w:r>
+    </w:p>
+    <w:p>
+      <w:pPr>
+        <w:spacing w:before="100" w:beforeAutospacing="1" w:after="100" w:afterAutospacing="1" w:line="240" w:lineRule="auto"/>
+        <w:rPr>
+          <w:rFonts w:ascii="Segoe UI" w:eastAsia="Times New Roman" w:hAnsi="Segoe UI" w:cs="Segoe UI"/>
+          <w:sz w:val="21"/>
+          <w:szCs w:val="21"/>
+          <w:lang w:eastAsia="es-GT"/>
+        </w:rPr>
+      </w:pPr>
+      <w:r>
+        <w:rPr>
+          <w:rFonts w:ascii="Segoe UI" w:eastAsia="Times New Roman" w:hAnsi="Segoe UI" w:cs="Segoe UI"/>
+          <w:sz w:val="21"/>
+          <w:szCs w:val="21"/>
+          <w:lang w:eastAsia="es-GT"/>
+        </w:rPr>
+        <w:t>HURG-035 *</w:t>
+      </w:r>
+      <w:r>
+        <w:rPr>
+          <w:rFonts w:ascii="Segoe UI" w:eastAsia="Times New Roman" w:hAnsi="Segoe UI" w:cs="Segoe UI"/>
+          <w:sz w:val="21"/>
+          <w:szCs w:val="21"/>
+          <w:lang w:eastAsia="es-GT"/>
+        </w:rPr>
+        <w:br/>
+        <w:t>Como: Vendedor de carros</w:t>
+      </w:r>
+      <w:r>
+        <w:rPr>
+          <w:rFonts w:ascii="Segoe UI" w:eastAsia="Times New Roman" w:hAnsi="Segoe UI" w:cs="Segoe UI"/>
+          <w:sz w:val="21"/>
+          <w:szCs w:val="21"/>
+          <w:lang w:eastAsia="es-GT"/>
+        </w:rPr>
+        <w:br/>
+        <w:t>Quiero: poder ver el precio de venta de el vehículo</w:t>
+      </w:r>
+      <w:r>
+        <w:rPr>
+          <w:rFonts w:ascii="Segoe UI" w:eastAsia="Times New Roman" w:hAnsi="Segoe UI" w:cs="Segoe UI"/>
+          <w:sz w:val="21"/>
+          <w:szCs w:val="21"/>
+          <w:lang w:eastAsia="es-GT"/>
+        </w:rPr>
+        <w:br/>
+        <w:t>Para poder llevar un control de datos</w:t>
+      </w:r>
+    </w:p>
+    <w:p>
+      <w:pPr>
+        <w:spacing w:before="100" w:beforeAutospacing="1" w:after="100" w:afterAutospacing="1" w:line="240" w:lineRule="auto"/>
+        <w:rPr>
+          <w:rFonts w:ascii="Segoe UI" w:eastAsia="Times New Roman" w:hAnsi="Segoe UI" w:cs="Segoe UI"/>
+          <w:sz w:val="21"/>
+          <w:szCs w:val="21"/>
+          <w:lang w:eastAsia="es-GT"/>
+        </w:rPr>
+      </w:pPr>
+      <w:r>
+        <w:rPr>
+          <w:rFonts w:ascii="Segoe UI" w:eastAsia="Times New Roman" w:hAnsi="Segoe UI" w:cs="Segoe UI"/>
+          <w:sz w:val="21"/>
+          <w:szCs w:val="21"/>
+          <w:lang w:eastAsia="es-GT"/>
+        </w:rPr>
+        <w:t> </w:t>
+      </w:r>
+    </w:p>
+    <w:p>
+      <w:pPr>
+        <w:spacing w:before="100" w:beforeAutospacing="1" w:after="100" w:afterAutospacing="1" w:line="240" w:lineRule="auto"/>
+        <w:rPr>
+          <w:rFonts w:ascii="Segoe UI" w:eastAsia="Times New Roman" w:hAnsi="Segoe UI" w:cs="Segoe UI"/>
+          <w:sz w:val="21"/>
+          <w:szCs w:val="21"/>
+          <w:lang w:eastAsia="es-GT"/>
+        </w:rPr>
+      </w:pPr>
+      <w:r>
+        <w:rPr>
+          <w:rFonts w:ascii="Segoe UI" w:eastAsia="Times New Roman" w:hAnsi="Segoe UI" w:cs="Segoe UI"/>
+          <w:sz w:val="21"/>
+          <w:szCs w:val="21"/>
+          <w:lang w:eastAsia="es-GT"/>
+        </w:rPr>
+        <w:t>HURG-036</w:t>
+      </w:r>
+      <w:r>
+        <w:rPr>
+          <w:rFonts w:ascii="Segoe UI" w:eastAsia="Times New Roman" w:hAnsi="Segoe UI" w:cs="Segoe UI"/>
+          <w:sz w:val="21"/>
+          <w:szCs w:val="21"/>
+          <w:lang w:eastAsia="es-GT"/>
+        </w:rPr>
+        <w:br/>
+        <w:t>Como: Gerente de venta</w:t>
+      </w:r>
+      <w:r>
+        <w:rPr>
+          <w:rFonts w:ascii="Segoe UI" w:eastAsia="Times New Roman" w:hAnsi="Segoe UI" w:cs="Segoe UI"/>
+          <w:sz w:val="21"/>
+          <w:szCs w:val="21"/>
+          <w:lang w:eastAsia="es-GT"/>
+        </w:rPr>
+        <w:br/>
+        <w:t>Quiero: Saber la fecha de inicio del contrato y su fecha de finalización</w:t>
+      </w:r>
+      <w:r>
+        <w:rPr>
+          <w:rFonts w:ascii="Segoe UI" w:eastAsia="Times New Roman" w:hAnsi="Segoe UI" w:cs="Segoe UI"/>
+          <w:sz w:val="21"/>
+          <w:szCs w:val="21"/>
+          <w:lang w:eastAsia="es-GT"/>
+        </w:rPr>
+        <w:br/>
+        <w:t>Para: llevar un calendario de los contratos.</w:t>
+      </w:r>
+    </w:p>
+    <w:p>
+      <w:r>
+        <w:rPr>
+          <w:rFonts w:ascii="Segoe UI" w:eastAsia="Times New Roman" w:hAnsi="Segoe UI" w:cs="Segoe UI"/>
+          <w:sz w:val="21"/>
+          <w:szCs w:val="21"/>
+          <w:lang w:eastAsia="es-GT"/>
+        </w:rPr>
+        <w:t> </w:t>
+      </w:r>
+    </w:p>
     <w:p/>
     <w:p>
       <w:pPr>
@@ -1857,6 +3163,145 @@
           <w:sz w:val="28"/>
         </w:rPr>
       </w:pPr>
+    </w:p>
+    <w:p>
+      <w:pPr>
+        <w:rPr>
+          <w:rFonts w:ascii="Arial" w:eastAsiaTheme="minorHAnsi" w:hAnsi="Arial" w:cs="Arial"/>
+          <w:sz w:val="28"/>
+        </w:rPr>
+      </w:pPr>
+    </w:p>
+    <w:p>
+      <w:pPr>
+        <w:rPr>
+          <w:rFonts w:ascii="Arial" w:eastAsiaTheme="minorHAnsi" w:hAnsi="Arial" w:cs="Arial"/>
+          <w:sz w:val="28"/>
+        </w:rPr>
+      </w:pPr>
+    </w:p>
+    <w:p>
+      <w:pPr>
+        <w:rPr>
+          <w:rFonts w:ascii="Arial" w:eastAsiaTheme="minorHAnsi" w:hAnsi="Arial" w:cs="Arial"/>
+          <w:sz w:val="28"/>
+        </w:rPr>
+      </w:pPr>
+    </w:p>
+    <w:p>
+      <w:pPr>
+        <w:rPr>
+          <w:rFonts w:ascii="Arial" w:eastAsiaTheme="minorHAnsi" w:hAnsi="Arial" w:cs="Arial"/>
+          <w:sz w:val="28"/>
+        </w:rPr>
+      </w:pPr>
+    </w:p>
+    <w:p>
+      <w:pPr>
+        <w:rPr>
+          <w:rFonts w:ascii="Arial" w:eastAsiaTheme="minorHAnsi" w:hAnsi="Arial" w:cs="Arial"/>
+          <w:sz w:val="28"/>
+        </w:rPr>
+      </w:pPr>
+    </w:p>
+    <w:p>
+      <w:pPr>
+        <w:rPr>
+          <w:rFonts w:ascii="Arial" w:eastAsiaTheme="minorHAnsi" w:hAnsi="Arial" w:cs="Arial"/>
+          <w:sz w:val="28"/>
+        </w:rPr>
+      </w:pPr>
+    </w:p>
+    <w:p>
+      <w:pPr>
+        <w:rPr>
+          <w:rFonts w:ascii="Arial" w:eastAsiaTheme="minorHAnsi" w:hAnsi="Arial" w:cs="Arial"/>
+          <w:sz w:val="28"/>
+        </w:rPr>
+      </w:pPr>
+    </w:p>
+    <w:p>
+      <w:pPr>
+        <w:rPr>
+          <w:rFonts w:ascii="Arial" w:eastAsiaTheme="minorHAnsi" w:hAnsi="Arial" w:cs="Arial"/>
+          <w:sz w:val="28"/>
+        </w:rPr>
+      </w:pPr>
+    </w:p>
+    <w:p>
+      <w:pPr>
+        <w:rPr>
+          <w:rFonts w:ascii="Arial" w:eastAsiaTheme="minorHAnsi" w:hAnsi="Arial" w:cs="Arial"/>
+          <w:sz w:val="28"/>
+        </w:rPr>
+      </w:pPr>
+      <w:r>
+        <w:rPr>
+          <w:rFonts w:ascii="Arial" w:eastAsiaTheme="minorHAnsi" w:hAnsi="Arial" w:cs="Arial"/>
+          <w:sz w:val="28"/>
+        </w:rPr>
+        <w:lastRenderedPageBreak/>
+        <w:t>Modelo Entidades</w:t>
+      </w:r>
+    </w:p>
+    <w:p>
+      <w:pPr>
+        <w:rPr>
+          <w:rFonts w:ascii="Arial" w:eastAsiaTheme="minorHAnsi" w:hAnsi="Arial" w:cs="Arial"/>
+          <w:sz w:val="28"/>
+        </w:rPr>
+      </w:pPr>
+      <w:bookmarkStart w:id="0" w:name="_GoBack"/>
+      <w:r>
+        <w:rPr>
+          <w:rFonts w:ascii="Arial" w:eastAsiaTheme="minorHAnsi" w:hAnsi="Arial" w:cs="Arial"/>
+          <w:noProof/>
+          <w:sz w:val="28"/>
+          <w:lang w:val="es-ES" w:eastAsia="es-ES"/>
+        </w:rPr>
+        <w:drawing>
+          <wp:inline distT="0" distB="0" distL="0" distR="0">
+            <wp:extent cx="5612130" cy="4285615"/>
+            <wp:effectExtent l="0" t="0" r="7620" b="635"/>
+            <wp:docPr id="1" name="Imagen 1"/>
+            <wp:cNvGraphicFramePr>
+              <a:graphicFrameLocks xmlns:a="http://schemas.openxmlformats.org/drawingml/2006/main" noChangeAspect="1"/>
+            </wp:cNvGraphicFramePr>
+            <a:graphic xmlns:a="http://schemas.openxmlformats.org/drawingml/2006/main">
+              <a:graphicData uri="http://schemas.openxmlformats.org/drawingml/2006/picture">
+                <pic:pic xmlns:pic="http://schemas.openxmlformats.org/drawingml/2006/picture">
+                  <pic:nvPicPr>
+                    <pic:cNvPr id="1" name="Modelo Entidades End Of Line.drawio.png"/>
+                    <pic:cNvPicPr/>
+                  </pic:nvPicPr>
+                  <pic:blipFill>
+                    <a:blip r:embed="rId7">
+                      <a:extLst>
+                        <a:ext uri="{28A0092B-C50C-407E-A947-70E740481C1C}">
+                          <a14:useLocalDpi xmlns:a14="http://schemas.microsoft.com/office/drawing/2010/main" val="0"/>
+                        </a:ext>
+                      </a:extLst>
+                    </a:blip>
+                    <a:stretch>
+                      <a:fillRect/>
+                    </a:stretch>
+                  </pic:blipFill>
+                  <pic:spPr>
+                    <a:xfrm>
+                      <a:off x="0" y="0"/>
+                      <a:ext cx="5612130" cy="4285615"/>
+                    </a:xfrm>
+                    <a:prstGeom prst="rect">
+                      <a:avLst/>
+                    </a:prstGeom>
+                  </pic:spPr>
+                </pic:pic>
+              </a:graphicData>
+            </a:graphic>
+          </wp:inline>
+        </w:drawing>
+      </w:r>
+      <w:bookmarkEnd w:id="0"/>
     </w:p>
     <w:sectPr>
       <w:pgSz w:w="12240" w:h="15840"/>
@@ -1868,24 +3313,68 @@
 </w:document>
 </file>
 
+<file path=word/endnotes.xml><?xml version="1.0" encoding="utf-8"?>
+<w:endnotes xmlns:wpc="http://schemas.microsoft.com/office/word/2010/wordprocessingCanvas" xmlns:cx="http://schemas.microsoft.com/office/drawing/2014/chartex" xmlns:mc="http://schemas.openxmlformats.org/markup-compatibility/2006" xmlns:o="urn:schemas-microsoft-com:office:office" xmlns:r="http://schemas.openxmlformats.org/officeDocument/2006/relationships" xmlns:m="http://schemas.openxmlformats.org/officeDocument/2006/math" xmlns:v="urn:schemas-microsoft-com:vml" xmlns:wp14="http://schemas.microsoft.com/office/word/2010/wordprocessingDrawing" xmlns:wp="http://schemas.openxmlformats.org/drawingml/2006/wordprocessingDrawing" xmlns:w10="urn:schemas-microsoft-com:office:word" xmlns:w="http://schemas.openxmlformats.org/wordprocessingml/2006/main" xmlns:w14="http://schemas.microsoft.com/office/word/2010/wordml" xmlns:w15="http://schemas.microsoft.com/office/word/2012/wordml" xmlns:w16se="http://schemas.microsoft.com/office/word/2015/wordml/symex" xmlns:wpg="http://schemas.microsoft.com/office/word/2010/wordprocessingGroup" xmlns:wpi="http://schemas.microsoft.com/office/word/2010/wordprocessingInk" xmlns:wne="http://schemas.microsoft.com/office/word/2006/wordml" xmlns:wps="http://schemas.microsoft.com/office/word/2010/wordprocessingShape" mc:Ignorable="w14 w15 w16se wp14">
+  <w:endnote w:type="separator" w:id="-1">
+    <w:p>
+      <w:pPr>
+        <w:spacing w:line="240" w:lineRule="auto"/>
+      </w:pPr>
+      <w:r>
+        <w:separator/>
+      </w:r>
+    </w:p>
+  </w:endnote>
+  <w:endnote w:type="continuationSeparator" w:id="0">
+    <w:p>
+      <w:pPr>
+        <w:spacing w:line="240" w:lineRule="auto"/>
+      </w:pPr>
+      <w:r>
+        <w:continuationSeparator/>
+      </w:r>
+    </w:p>
+  </w:endnote>
+</w:endnotes>
+</file>
+
+<file path=word/footnotes.xml><?xml version="1.0" encoding="utf-8"?>
+<w:footnotes xmlns:wpc="http://schemas.microsoft.com/office/word/2010/wordprocessingCanvas" xmlns:cx="http://schemas.microsoft.com/office/drawing/2014/chartex" xmlns:mc="http://schemas.openxmlformats.org/markup-compatibility/2006" xmlns:o="urn:schemas-microsoft-com:office:office" xmlns:r="http://schemas.openxmlformats.org/officeDocument/2006/relationships" xmlns:m="http://schemas.openxmlformats.org/officeDocument/2006/math" xmlns:v="urn:schemas-microsoft-com:vml" xmlns:wp14="http://schemas.microsoft.com/office/word/2010/wordprocessingDrawing" xmlns:wp="http://schemas.openxmlformats.org/drawingml/2006/wordprocessingDrawing" xmlns:w10="urn:schemas-microsoft-com:office:word" xmlns:w="http://schemas.openxmlformats.org/wordprocessingml/2006/main" xmlns:w14="http://schemas.microsoft.com/office/word/2010/wordml" xmlns:w15="http://schemas.microsoft.com/office/word/2012/wordml" xmlns:w16se="http://schemas.microsoft.com/office/word/2015/wordml/symex" xmlns:wpg="http://schemas.microsoft.com/office/word/2010/wordprocessingGroup" xmlns:wpi="http://schemas.microsoft.com/office/word/2010/wordprocessingInk" xmlns:wne="http://schemas.microsoft.com/office/word/2006/wordml" xmlns:wps="http://schemas.microsoft.com/office/word/2010/wordprocessingShape" mc:Ignorable="w14 w15 w16se wp14">
+  <w:footnote w:type="separator" w:id="-1">
+    <w:p>
+      <w:pPr>
+        <w:spacing w:after="0"/>
+      </w:pPr>
+      <w:r>
+        <w:separator/>
+      </w:r>
+    </w:p>
+  </w:footnote>
+  <w:footnote w:type="continuationSeparator" w:id="0">
+    <w:p>
+      <w:pPr>
+        <w:spacing w:after="0"/>
+      </w:pPr>
+      <w:r>
+        <w:continuationSeparator/>
+      </w:r>
+    </w:p>
+  </w:footnote>
+</w:footnotes>
+</file>
+
 <file path=word/styles.xml><?xml version="1.0" encoding="utf-8"?>
-<w:styles xmlns:mc="http://schemas.openxmlformats.org/markup-compatibility/2006" xmlns:r="http://schemas.openxmlformats.org/officeDocument/2006/relationships" xmlns:w="http://schemas.openxmlformats.org/wordprocessingml/2006/main" xmlns:w14="http://schemas.microsoft.com/office/word/2010/wordml" xmlns:w15="http://schemas.microsoft.com/office/word/2012/wordml" xmlns:w16cex="http://schemas.microsoft.com/office/word/2018/wordml/cex" xmlns:w16cid="http://schemas.microsoft.com/office/word/2016/wordml/cid" xmlns:w16="http://schemas.microsoft.com/office/word/2018/wordml" xmlns:w16du="http://schemas.microsoft.com/office/word/2023/wordml/word16du" xmlns:w16sdtdh="http://schemas.microsoft.com/office/word/2020/wordml/sdtdatahash" xmlns:w16sdtfl="http://schemas.microsoft.com/office/word/2024/wordml/sdtformatlock" xmlns:w16se="http://schemas.microsoft.com/office/word/2015/wordml/symex" mc:Ignorable="w14 w15 w16se w16cid w16 w16cex w16sdtdh w16sdtfl w16du">
+<w:styles xmlns:mc="http://schemas.openxmlformats.org/markup-compatibility/2006" xmlns:r="http://schemas.openxmlformats.org/officeDocument/2006/relationships" xmlns:w="http://schemas.openxmlformats.org/wordprocessingml/2006/main" xmlns:w14="http://schemas.microsoft.com/office/word/2010/wordml" xmlns:w15="http://schemas.microsoft.com/office/word/2012/wordml" xmlns:w16se="http://schemas.microsoft.com/office/word/2015/wordml/symex" mc:Ignorable="w14 w15 w16se">
   <w:docDefaults>
     <w:rPrDefault>
       <w:rPr>
-        <w:rFonts w:asciiTheme="minorHAnsi" w:eastAsiaTheme="minorHAnsi" w:hAnsiTheme="minorHAnsi" w:cstheme="minorBidi"/>
-        <w:sz w:val="22"/>
-        <w:szCs w:val="22"/>
-        <w:lang w:val="es-GT" w:eastAsia="en-US" w:bidi="ar-SA"/>
+        <w:rFonts w:ascii="Times New Roman" w:eastAsia="SimSun" w:hAnsi="Times New Roman" w:cs="Times New Roman"/>
+        <w:lang w:val="es-GT" w:eastAsia="es-GT" w:bidi="ar-SA"/>
       </w:rPr>
     </w:rPrDefault>
-    <w:pPrDefault>
-      <w:pPr>
-        <w:spacing w:after="160" w:line="259" w:lineRule="auto"/>
-      </w:pPr>
-    </w:pPrDefault>
+    <w:pPrDefault/>
   </w:docDefaults>
-  <w:latentStyles w:defLockedState="0" w:defUIPriority="99" w:defSemiHidden="0" w:defUnhideWhenUsed="0" w:defQFormat="0" w:count="376">
+  <w:latentStyles w:defLockedState="0" w:defUIPriority="99" w:defSemiHidden="0" w:defUnhideWhenUsed="0" w:defQFormat="0" w:count="371">
     <w:lsdException w:name="Normal" w:uiPriority="0" w:qFormat="1"/>
     <w:lsdException w:name="heading 1" w:uiPriority="9" w:qFormat="1"/>
     <w:lsdException w:name="heading 2" w:semiHidden="1" w:uiPriority="9" w:unhideWhenUsed="1" w:qFormat="1"/>
@@ -2044,108 +3533,105 @@
     <w:lsdException w:name="Table Theme" w:semiHidden="1" w:unhideWhenUsed="1"/>
     <w:lsdException w:name="Placeholder Text" w:semiHidden="1"/>
     <w:lsdException w:name="No Spacing" w:uiPriority="1" w:qFormat="1"/>
-    <w:lsdException w:name="Light Shading" w:uiPriority="60"/>
-    <w:lsdException w:name="Light List" w:uiPriority="61"/>
-    <w:lsdException w:name="Light Grid" w:uiPriority="62"/>
-    <w:lsdException w:name="Medium Shading 1" w:uiPriority="63"/>
-    <w:lsdException w:name="Medium Shading 2" w:uiPriority="64"/>
-    <w:lsdException w:name="Medium List 1" w:uiPriority="65"/>
-    <w:lsdException w:name="Medium List 2" w:uiPriority="66"/>
-    <w:lsdException w:name="Medium Grid 1" w:uiPriority="67"/>
-    <w:lsdException w:name="Medium Grid 2" w:uiPriority="68"/>
-    <w:lsdException w:name="Medium Grid 3" w:uiPriority="69"/>
-    <w:lsdException w:name="Dark List" w:uiPriority="70"/>
-    <w:lsdException w:name="Colorful Shading" w:uiPriority="71"/>
-    <w:lsdException w:name="Colorful List" w:uiPriority="72"/>
-    <w:lsdException w:name="Colorful Grid" w:uiPriority="73"/>
-    <w:lsdException w:name="Light Shading Accent 1" w:uiPriority="60"/>
-    <w:lsdException w:name="Light List Accent 1" w:uiPriority="61"/>
-    <w:lsdException w:name="Light Grid Accent 1" w:uiPriority="62"/>
-    <w:lsdException w:name="Medium Shading 1 Accent 1" w:uiPriority="63"/>
-    <w:lsdException w:name="Medium Shading 2 Accent 1" w:uiPriority="64"/>
-    <w:lsdException w:name="Medium List 1 Accent 1" w:uiPriority="65"/>
+    <w:lsdException w:name="Light Shading"/>
+    <w:lsdException w:name="Light List"/>
+    <w:lsdException w:name="Light Grid"/>
+    <w:lsdException w:name="Medium Shading 1"/>
+    <w:lsdException w:name="Medium Shading 2"/>
+    <w:lsdException w:name="Medium List 1"/>
+    <w:lsdException w:name="Medium List 2"/>
+    <w:lsdException w:name="Medium Grid 1"/>
+    <w:lsdException w:name="Medium Grid 2"/>
+    <w:lsdException w:name="Medium Grid 3"/>
+    <w:lsdException w:name="Dark List"/>
+    <w:lsdException w:name="Colorful Shading"/>
+    <w:lsdException w:name="Colorful List"/>
+    <w:lsdException w:name="Colorful Grid"/>
+    <w:lsdException w:name="Light Shading Accent 1"/>
+    <w:lsdException w:name="Light List Accent 1"/>
+    <w:lsdException w:name="Light Grid Accent 1"/>
+    <w:lsdException w:name="Medium Shading 1 Accent 1"/>
+    <w:lsdException w:name="Medium Shading 2 Accent 1"/>
+    <w:lsdException w:name="Medium List 1 Accent 1"/>
     <w:lsdException w:name="Revision" w:semiHidden="1"/>
-    <w:lsdException w:name="List Paragraph" w:uiPriority="34" w:qFormat="1"/>
-    <w:lsdException w:name="Quote" w:uiPriority="29" w:qFormat="1"/>
-    <w:lsdException w:name="Intense Quote" w:uiPriority="30" w:qFormat="1"/>
-    <w:lsdException w:name="Medium List 2 Accent 1" w:uiPriority="66"/>
-    <w:lsdException w:name="Medium Grid 1 Accent 1" w:uiPriority="67"/>
-    <w:lsdException w:name="Medium Grid 2 Accent 1" w:uiPriority="68"/>
-    <w:lsdException w:name="Medium Grid 3 Accent 1" w:uiPriority="69"/>
-    <w:lsdException w:name="Dark List Accent 1" w:uiPriority="70"/>
-    <w:lsdException w:name="Colorful Shading Accent 1" w:uiPriority="71"/>
-    <w:lsdException w:name="Colorful List Accent 1" w:uiPriority="72"/>
-    <w:lsdException w:name="Colorful Grid Accent 1" w:uiPriority="73"/>
-    <w:lsdException w:name="Light Shading Accent 2" w:uiPriority="60"/>
-    <w:lsdException w:name="Light List Accent 2" w:uiPriority="61"/>
-    <w:lsdException w:name="Light Grid Accent 2" w:uiPriority="62"/>
-    <w:lsdException w:name="Medium Shading 1 Accent 2" w:uiPriority="63"/>
-    <w:lsdException w:name="Medium Shading 2 Accent 2" w:uiPriority="64"/>
-    <w:lsdException w:name="Medium List 1 Accent 2" w:uiPriority="65"/>
-    <w:lsdException w:name="Medium List 2 Accent 2" w:uiPriority="66"/>
-    <w:lsdException w:name="Medium Grid 1 Accent 2" w:uiPriority="67"/>
-    <w:lsdException w:name="Medium Grid 2 Accent 2" w:uiPriority="68"/>
-    <w:lsdException w:name="Medium Grid 3 Accent 2" w:uiPriority="69"/>
-    <w:lsdException w:name="Dark List Accent 2" w:uiPriority="70"/>
-    <w:lsdException w:name="Colorful Shading Accent 2" w:uiPriority="71"/>
-    <w:lsdException w:name="Colorful List Accent 2" w:uiPriority="72"/>
-    <w:lsdException w:name="Colorful Grid Accent 2" w:uiPriority="73"/>
-    <w:lsdException w:name="Light Shading Accent 3" w:uiPriority="60"/>
-    <w:lsdException w:name="Light List Accent 3" w:uiPriority="61"/>
-    <w:lsdException w:name="Light Grid Accent 3" w:uiPriority="62"/>
-    <w:lsdException w:name="Medium Shading 1 Accent 3" w:uiPriority="63"/>
-    <w:lsdException w:name="Medium Shading 2 Accent 3" w:uiPriority="64"/>
-    <w:lsdException w:name="Medium List 1 Accent 3" w:uiPriority="65"/>
-    <w:lsdException w:name="Medium List 2 Accent 3" w:uiPriority="66"/>
-    <w:lsdException w:name="Medium Grid 1 Accent 3" w:uiPriority="67"/>
-    <w:lsdException w:name="Medium Grid 2 Accent 3" w:uiPriority="68"/>
-    <w:lsdException w:name="Medium Grid 3 Accent 3" w:uiPriority="69"/>
-    <w:lsdException w:name="Dark List Accent 3" w:uiPriority="70"/>
-    <w:lsdException w:name="Colorful Shading Accent 3" w:uiPriority="71"/>
-    <w:lsdException w:name="Colorful List Accent 3" w:uiPriority="72"/>
-    <w:lsdException w:name="Colorful Grid Accent 3" w:uiPriority="73"/>
-    <w:lsdException w:name="Light Shading Accent 4" w:uiPriority="60"/>
-    <w:lsdException w:name="Light List Accent 4" w:uiPriority="61"/>
-    <w:lsdException w:name="Light Grid Accent 4" w:uiPriority="62"/>
-    <w:lsdException w:name="Medium Shading 1 Accent 4" w:uiPriority="63"/>
-    <w:lsdException w:name="Medium Shading 2 Accent 4" w:uiPriority="64"/>
-    <w:lsdException w:name="Medium List 1 Accent 4" w:uiPriority="65"/>
-    <w:lsdException w:name="Medium List 2 Accent 4" w:uiPriority="66"/>
-    <w:lsdException w:name="Medium Grid 1 Accent 4" w:uiPriority="67"/>
-    <w:lsdException w:name="Medium Grid 2 Accent 4" w:uiPriority="68"/>
-    <w:lsdException w:name="Medium Grid 3 Accent 4" w:uiPriority="69"/>
-    <w:lsdException w:name="Dark List Accent 4" w:uiPriority="70"/>
-    <w:lsdException w:name="Colorful Shading Accent 4" w:uiPriority="71"/>
-    <w:lsdException w:name="Colorful List Accent 4" w:uiPriority="72"/>
-    <w:lsdException w:name="Colorful Grid Accent 4" w:uiPriority="73"/>
-    <w:lsdException w:name="Light Shading Accent 5" w:uiPriority="60"/>
-    <w:lsdException w:name="Light List Accent 5" w:uiPriority="61"/>
-    <w:lsdException w:name="Light Grid Accent 5" w:uiPriority="62"/>
-    <w:lsdException w:name="Medium Shading 1 Accent 5" w:uiPriority="63"/>
-    <w:lsdException w:name="Medium Shading 2 Accent 5" w:uiPriority="64"/>
-    <w:lsdException w:name="Medium List 1 Accent 5" w:uiPriority="65"/>
-    <w:lsdException w:name="Medium List 2 Accent 5" w:uiPriority="66"/>
-    <w:lsdException w:name="Medium Grid 1 Accent 5" w:uiPriority="67"/>
-    <w:lsdException w:name="Medium Grid 2 Accent 5" w:uiPriority="68"/>
-    <w:lsdException w:name="Medium Grid 3 Accent 5" w:uiPriority="69"/>
-    <w:lsdException w:name="Dark List Accent 5" w:uiPriority="70"/>
-    <w:lsdException w:name="Colorful Shading Accent 5" w:uiPriority="71"/>
-    <w:lsdException w:name="Colorful List Accent 5" w:uiPriority="72"/>
-    <w:lsdException w:name="Colorful Grid Accent 5" w:uiPriority="73"/>
-    <w:lsdException w:name="Light Shading Accent 6" w:uiPriority="60"/>
-    <w:lsdException w:name="Light List Accent 6" w:uiPriority="61"/>
-    <w:lsdException w:name="Light Grid Accent 6" w:uiPriority="62"/>
-    <w:lsdException w:name="Medium Shading 1 Accent 6" w:uiPriority="63"/>
-    <w:lsdException w:name="Medium Shading 2 Accent 6" w:uiPriority="64"/>
-    <w:lsdException w:name="Medium List 1 Accent 6" w:uiPriority="65"/>
-    <w:lsdException w:name="Medium List 2 Accent 6" w:uiPriority="66"/>
-    <w:lsdException w:name="Medium Grid 1 Accent 6" w:uiPriority="67"/>
-    <w:lsdException w:name="Medium Grid 2 Accent 6" w:uiPriority="68"/>
-    <w:lsdException w:name="Medium Grid 3 Accent 6" w:uiPriority="69"/>
-    <w:lsdException w:name="Dark List Accent 6" w:uiPriority="70"/>
-    <w:lsdException w:name="Colorful Shading Accent 6" w:uiPriority="71"/>
-    <w:lsdException w:name="Colorful List Accent 6" w:uiPriority="72"/>
-    <w:lsdException w:name="Colorful Grid Accent 6" w:uiPriority="73"/>
+    <w:lsdException w:name="Medium List 2 Accent 1"/>
+    <w:lsdException w:name="Medium Grid 1 Accent 1"/>
+    <w:lsdException w:name="Medium Grid 2 Accent 1"/>
+    <w:lsdException w:name="Medium Grid 3 Accent 1"/>
+    <w:lsdException w:name="Dark List Accent 1"/>
+    <w:lsdException w:name="Colorful Shading Accent 1"/>
+    <w:lsdException w:name="Colorful List Accent 1"/>
+    <w:lsdException w:name="Colorful Grid Accent 1"/>
+    <w:lsdException w:name="Light Shading Accent 2"/>
+    <w:lsdException w:name="Light List Accent 2"/>
+    <w:lsdException w:name="Light Grid Accent 2"/>
+    <w:lsdException w:name="Medium Shading 1 Accent 2"/>
+    <w:lsdException w:name="Medium Shading 2 Accent 2"/>
+    <w:lsdException w:name="Medium List 1 Accent 2"/>
+    <w:lsdException w:name="Medium List 2 Accent 2"/>
+    <w:lsdException w:name="Medium Grid 1 Accent 2"/>
+    <w:lsdException w:name="Medium Grid 2 Accent 2"/>
+    <w:lsdException w:name="Medium Grid 3 Accent 2"/>
+    <w:lsdException w:name="Dark List Accent 2"/>
+    <w:lsdException w:name="Colorful Shading Accent 2"/>
+    <w:lsdException w:name="Colorful List Accent 2"/>
+    <w:lsdException w:name="Colorful Grid Accent 2"/>
+    <w:lsdException w:name="Light Shading Accent 3"/>
+    <w:lsdException w:name="Light List Accent 3"/>
+    <w:lsdException w:name="Light Grid Accent 3"/>
+    <w:lsdException w:name="Medium Shading 1 Accent 3"/>
+    <w:lsdException w:name="Medium Shading 2 Accent 3"/>
+    <w:lsdException w:name="Medium List 1 Accent 3"/>
+    <w:lsdException w:name="Medium List 2 Accent 3"/>
+    <w:lsdException w:name="Medium Grid 1 Accent 3"/>
+    <w:lsdException w:name="Medium Grid 2 Accent 3"/>
+    <w:lsdException w:name="Medium Grid 3 Accent 3"/>
+    <w:lsdException w:name="Dark List Accent 3"/>
+    <w:lsdException w:name="Colorful Shading Accent 3"/>
+    <w:lsdException w:name="Colorful List Accent 3"/>
+    <w:lsdException w:name="Colorful Grid Accent 3"/>
+    <w:lsdException w:name="Light Shading Accent 4"/>
+    <w:lsdException w:name="Light List Accent 4"/>
+    <w:lsdException w:name="Light Grid Accent 4"/>
+    <w:lsdException w:name="Medium Shading 1 Accent 4"/>
+    <w:lsdException w:name="Medium Shading 2 Accent 4"/>
+    <w:lsdException w:name="Medium List 1 Accent 4"/>
+    <w:lsdException w:name="Medium List 2 Accent 4"/>
+    <w:lsdException w:name="Medium Grid 1 Accent 4"/>
+    <w:lsdException w:name="Medium Grid 2 Accent 4"/>
+    <w:lsdException w:name="Medium Grid 3 Accent 4"/>
+    <w:lsdException w:name="Dark List Accent 4"/>
+    <w:lsdException w:name="Colorful Shading Accent 4"/>
+    <w:lsdException w:name="Colorful List Accent 4"/>
+    <w:lsdException w:name="Colorful Grid Accent 4"/>
+    <w:lsdException w:name="Light Shading Accent 5"/>
+    <w:lsdException w:name="Light List Accent 5"/>
+    <w:lsdException w:name="Light Grid Accent 5"/>
+    <w:lsdException w:name="Medium Shading 1 Accent 5"/>
+    <w:lsdException w:name="Medium Shading 2 Accent 5"/>
+    <w:lsdException w:name="Medium List 1 Accent 5"/>
+    <w:lsdException w:name="Medium List 2 Accent 5"/>
+    <w:lsdException w:name="Medium Grid 1 Accent 5"/>
+    <w:lsdException w:name="Medium Grid 2 Accent 5"/>
+    <w:lsdException w:name="Medium Grid 3 Accent 5"/>
+    <w:lsdException w:name="Dark List Accent 5"/>
+    <w:lsdException w:name="Colorful Shading Accent 5"/>
+    <w:lsdException w:name="Colorful List Accent 5"/>
+    <w:lsdException w:name="Colorful Grid Accent 5"/>
+    <w:lsdException w:name="Light Shading Accent 6"/>
+    <w:lsdException w:name="Light List Accent 6"/>
+    <w:lsdException w:name="Light Grid Accent 6"/>
+    <w:lsdException w:name="Medium Shading 1 Accent 6"/>
+    <w:lsdException w:name="Medium Shading 2 Accent 6"/>
+    <w:lsdException w:name="Medium List 1 Accent 6"/>
+    <w:lsdException w:name="Medium List 2 Accent 6"/>
+    <w:lsdException w:name="Medium Grid 1 Accent 6"/>
+    <w:lsdException w:name="Medium Grid 2 Accent 6"/>
+    <w:lsdException w:name="Medium Grid 3 Accent 6"/>
+    <w:lsdException w:name="Dark List Accent 6"/>
+    <w:lsdException w:name="Colorful Shading Accent 6"/>
+    <w:lsdException w:name="Colorful List Accent 6"/>
+    <w:lsdException w:name="Colorful Grid Accent 6"/>
     <w:lsdException w:name="Subtle Emphasis" w:uiPriority="19" w:qFormat="1"/>
     <w:lsdException w:name="Intense Emphasis" w:uiPriority="21" w:qFormat="1"/>
     <w:lsdException w:name="Subtle Reference" w:uiPriority="31" w:qFormat="1"/>
@@ -2257,18 +3743,18 @@
     <w:lsdException w:name="List Table 5 Dark Accent 6" w:uiPriority="50"/>
     <w:lsdException w:name="List Table 6 Colorful Accent 6" w:uiPriority="51"/>
     <w:lsdException w:name="List Table 7 Colorful Accent 6" w:uiPriority="52"/>
-    <w:lsdException w:name="Mention" w:semiHidden="1" w:unhideWhenUsed="1"/>
-    <w:lsdException w:name="Smart Hyperlink" w:semiHidden="1" w:unhideWhenUsed="1"/>
-    <w:lsdException w:name="Hashtag" w:semiHidden="1" w:unhideWhenUsed="1"/>
-    <w:lsdException w:name="Unresolved Mention" w:semiHidden="1" w:unhideWhenUsed="1"/>
-    <w:lsdException w:name="Smart Link" w:semiHidden="1" w:unhideWhenUsed="1"/>
   </w:latentStyles>
   <w:style w:type="paragraph" w:default="1" w:styleId="Normal">
     <w:name w:val="Normal"/>
     <w:qFormat/>
-    <w:rsid w:val="007B480D"/>
+    <w:pPr>
+      <w:spacing w:after="160" w:line="259" w:lineRule="auto"/>
+    </w:pPr>
     <w:rPr>
-      <w:rFonts w:eastAsia="MS Mincho"/>
+      <w:rFonts w:asciiTheme="minorHAnsi" w:eastAsia="MS Mincho" w:hAnsiTheme="minorHAnsi" w:cstheme="minorBidi"/>
+      <w:sz w:val="22"/>
+      <w:szCs w:val="22"/>
+      <w:lang w:eastAsia="en-US"/>
     </w:rPr>
   </w:style>
   <w:style w:type="character" w:default="1" w:styleId="Fuentedeprrafopredeter">
@@ -2298,54 +3784,25 @@
     <w:semiHidden/>
     <w:unhideWhenUsed/>
   </w:style>
-  <w:style w:type="paragraph" w:styleId="Sinespaciado">
-    <w:name w:val="No Spacing"/>
-    <w:uiPriority w:val="1"/>
-    <w:qFormat/>
-    <w:rsid w:val="007B480D"/>
-    <w:pPr>
-      <w:spacing w:after="0" w:line="240" w:lineRule="auto"/>
-    </w:pPr>
-  </w:style>
   <w:style w:type="character" w:styleId="Refdecomentario">
     <w:name w:val="annotation reference"/>
     <w:basedOn w:val="Fuentedeprrafopredeter"/>
     <w:uiPriority w:val="99"/>
     <w:semiHidden/>
     <w:unhideWhenUsed/>
-    <w:rsid w:val="00EB52AC"/>
     <w:rPr>
       <w:sz w:val="16"/>
       <w:szCs w:val="16"/>
     </w:rPr>
   </w:style>
-  <w:style w:type="paragraph" w:styleId="Textocomentario">
-    <w:name w:val="annotation text"/>
-    <w:basedOn w:val="Normal"/>
-    <w:link w:val="TextocomentarioCar"/>
-    <w:uiPriority w:val="99"/>
-    <w:semiHidden/>
-    <w:unhideWhenUsed/>
-    <w:rsid w:val="00EB52AC"/>
-    <w:pPr>
-      <w:spacing w:line="240" w:lineRule="auto"/>
-    </w:pPr>
+  <w:style w:type="character" w:styleId="Textoennegrita">
+    <w:name w:val="Strong"/>
+    <w:basedOn w:val="Fuentedeprrafopredeter"/>
+    <w:uiPriority w:val="22"/>
+    <w:qFormat/>
     <w:rPr>
-      <w:sz w:val="20"/>
-      <w:szCs w:val="20"/>
-    </w:rPr>
-  </w:style>
-  <w:style w:type="character" w:customStyle="1" w:styleId="TextocomentarioCar">
-    <w:name w:val="Texto comentario Car"/>
-    <w:basedOn w:val="Fuentedeprrafopredeter"/>
-    <w:link w:val="Textocomentario"/>
-    <w:uiPriority w:val="99"/>
-    <w:semiHidden/>
-    <w:rsid w:val="00EB52AC"/>
-    <w:rPr>
-      <w:rFonts w:eastAsia="MS Mincho"/>
-      <w:sz w:val="20"/>
-      <w:szCs w:val="20"/>
+      <w:b/>
+      <w:bCs/>
     </w:rPr>
   </w:style>
   <w:style w:type="paragraph" w:styleId="Asuntodelcomentario">
@@ -2356,23 +3813,22 @@
     <w:uiPriority w:val="99"/>
     <w:semiHidden/>
     <w:unhideWhenUsed/>
-    <w:rsid w:val="00EB52AC"/>
     <w:rPr>
       <w:b/>
       <w:bCs/>
     </w:rPr>
   </w:style>
-  <w:style w:type="character" w:customStyle="1" w:styleId="AsuntodelcomentarioCar">
-    <w:name w:val="Asunto del comentario Car"/>
-    <w:basedOn w:val="TextocomentarioCar"/>
-    <w:link w:val="Asuntodelcomentario"/>
+  <w:style w:type="paragraph" w:styleId="Textocomentario">
+    <w:name w:val="annotation text"/>
+    <w:basedOn w:val="Normal"/>
+    <w:link w:val="TextocomentarioCar"/>
     <w:uiPriority w:val="99"/>
     <w:semiHidden/>
-    <w:rsid w:val="00EB52AC"/>
+    <w:unhideWhenUsed/>
+    <w:pPr>
+      <w:spacing w:line="240" w:lineRule="auto"/>
+    </w:pPr>
     <w:rPr>
-      <w:rFonts w:eastAsia="MS Mincho"/>
-      <w:b/>
-      <w:bCs/>
       <w:sz w:val="20"/>
       <w:szCs w:val="20"/>
     </w:rPr>
@@ -2384,7 +3840,6 @@
     <w:uiPriority w:val="99"/>
     <w:semiHidden/>
     <w:unhideWhenUsed/>
-    <w:rsid w:val="0005271C"/>
     <w:pPr>
       <w:spacing w:after="0" w:line="240" w:lineRule="auto"/>
     </w:pPr>
@@ -2394,32 +3849,10 @@
       <w:szCs w:val="18"/>
     </w:rPr>
   </w:style>
-  <w:style w:type="character" w:customStyle="1" w:styleId="TextodegloboCar">
-    <w:name w:val="Texto de globo Car"/>
-    <w:basedOn w:val="Fuentedeprrafopredeter"/>
-    <w:link w:val="Textodeglobo"/>
-    <w:uiPriority w:val="99"/>
-    <w:semiHidden/>
-    <w:rsid w:val="0005271C"/>
-    <w:rPr>
-      <w:rFonts w:ascii="Segoe UI" w:eastAsia="MS Mincho" w:hAnsi="Segoe UI" w:cs="Segoe UI"/>
-      <w:sz w:val="18"/>
-      <w:szCs w:val="18"/>
-    </w:rPr>
-  </w:style>
-  <w:style w:type="character" w:customStyle="1" w:styleId="oypena">
-    <w:name w:val="oypena"/>
-    <w:basedOn w:val="Fuentedeprrafopredeter"/>
-    <w:rsid w:val="003F5629"/>
-  </w:style>
   <w:style w:type="table" w:styleId="Tablaconcuadrcula">
     <w:name w:val="Table Grid"/>
     <w:basedOn w:val="Tablanormal"/>
     <w:uiPriority w:val="39"/>
-    <w:rsid w:val="00C251FB"/>
-    <w:pPr>
-      <w:spacing w:after="0" w:line="240" w:lineRule="auto"/>
-    </w:pPr>
     <w:tblPr>
       <w:tblBorders>
         <w:top w:val="single" w:sz="4" w:space="0" w:color="auto"/>
@@ -2431,15 +3864,74 @@
       </w:tblBorders>
     </w:tblPr>
   </w:style>
-  <w:style w:type="character" w:styleId="Textoennegrita">
-    <w:name w:val="Strong"/>
+  <w:style w:type="paragraph" w:styleId="Sinespaciado">
+    <w:name w:val="No Spacing"/>
+    <w:uiPriority w:val="1"/>
+    <w:qFormat/>
+    <w:rPr>
+      <w:rFonts w:asciiTheme="minorHAnsi" w:eastAsiaTheme="minorHAnsi" w:hAnsiTheme="minorHAnsi" w:cstheme="minorBidi"/>
+      <w:sz w:val="22"/>
+      <w:szCs w:val="22"/>
+      <w:lang w:eastAsia="en-US"/>
+    </w:rPr>
+  </w:style>
+  <w:style w:type="character" w:customStyle="1" w:styleId="TextocomentarioCar">
+    <w:name w:val="Texto comentario Car"/>
     <w:basedOn w:val="Fuentedeprrafopredeter"/>
-    <w:uiPriority w:val="22"/>
-    <w:qFormat/>
-    <w:rsid w:val="008B02C9"/>
+    <w:link w:val="Textocomentario"/>
+    <w:uiPriority w:val="99"/>
+    <w:semiHidden/>
     <w:rPr>
+      <w:rFonts w:eastAsia="MS Mincho"/>
+      <w:sz w:val="20"/>
+      <w:szCs w:val="20"/>
+    </w:rPr>
+  </w:style>
+  <w:style w:type="character" w:customStyle="1" w:styleId="AsuntodelcomentarioCar">
+    <w:name w:val="Asunto del comentario Car"/>
+    <w:basedOn w:val="TextocomentarioCar"/>
+    <w:link w:val="Asuntodelcomentario"/>
+    <w:uiPriority w:val="99"/>
+    <w:semiHidden/>
+    <w:rPr>
+      <w:rFonts w:eastAsia="MS Mincho"/>
       <w:b/>
       <w:bCs/>
+      <w:sz w:val="20"/>
+      <w:szCs w:val="20"/>
+    </w:rPr>
+  </w:style>
+  <w:style w:type="character" w:customStyle="1" w:styleId="TextodegloboCar">
+    <w:name w:val="Texto de globo Car"/>
+    <w:basedOn w:val="Fuentedeprrafopredeter"/>
+    <w:link w:val="Textodeglobo"/>
+    <w:uiPriority w:val="99"/>
+    <w:semiHidden/>
+    <w:rPr>
+      <w:rFonts w:ascii="Segoe UI" w:eastAsia="MS Mincho" w:hAnsi="Segoe UI" w:cs="Segoe UI"/>
+      <w:sz w:val="18"/>
+      <w:szCs w:val="18"/>
+    </w:rPr>
+  </w:style>
+  <w:style w:type="character" w:customStyle="1" w:styleId="oypena">
+    <w:name w:val="oypena"/>
+    <w:basedOn w:val="Fuentedeprrafopredeter"/>
+  </w:style>
+  <w:style w:type="paragraph" w:styleId="NormalWeb">
+    <w:name w:val="Normal (Web)"/>
+    <w:basedOn w:val="Normal"/>
+    <w:uiPriority w:val="99"/>
+    <w:semiHidden/>
+    <w:unhideWhenUsed/>
+    <w:rsid w:val="00CE5459"/>
+    <w:pPr>
+      <w:spacing w:before="100" w:beforeAutospacing="1" w:after="100" w:afterAutospacing="1" w:line="240" w:lineRule="auto"/>
+    </w:pPr>
+    <w:rPr>
+      <w:rFonts w:ascii="Times New Roman" w:eastAsia="Times New Roman" w:hAnsi="Times New Roman" w:cs="Times New Roman"/>
+      <w:sz w:val="24"/>
+      <w:szCs w:val="24"/>
+      <w:lang w:eastAsia="es-GT"/>
     </w:rPr>
   </w:style>
 </w:styles>
@@ -2488,7 +3980,7 @@
     </a:clrScheme>
     <a:fontScheme name="Office">
       <a:majorFont>
-        <a:latin typeface="Calibri Light" panose="020F0302020204030204"/>
+        <a:latin typeface="Calibri Light"/>
         <a:ea typeface=""/>
         <a:cs typeface=""/>
         <a:font script="Jpan" typeface="游ゴシック Light"/>
@@ -2521,26 +4013,9 @@
         <a:font script="Viet" typeface="Times New Roman"/>
         <a:font script="Uigh" typeface="Microsoft Uighur"/>
         <a:font script="Geor" typeface="Sylfaen"/>
-        <a:font script="Armn" typeface="Arial"/>
-        <a:font script="Bugi" typeface="Leelawadee UI"/>
-        <a:font script="Bopo" typeface="Microsoft JhengHei"/>
-        <a:font script="Java" typeface="Javanese Text"/>
-        <a:font script="Lisu" typeface="Segoe UI"/>
-        <a:font script="Mymr" typeface="Myanmar Text"/>
-        <a:font script="Nkoo" typeface="Ebrima"/>
-        <a:font script="Olck" typeface="Nirmala UI"/>
-        <a:font script="Osma" typeface="Ebrima"/>
-        <a:font script="Phag" typeface="Phagspa"/>
-        <a:font script="Syrn" typeface="Estrangelo Edessa"/>
-        <a:font script="Syrj" typeface="Estrangelo Edessa"/>
-        <a:font script="Syre" typeface="Estrangelo Edessa"/>
-        <a:font script="Sora" typeface="Nirmala UI"/>
-        <a:font script="Tale" typeface="Microsoft Tai Le"/>
-        <a:font script="Talu" typeface="Microsoft New Tai Lue"/>
-        <a:font script="Tfng" typeface="Ebrima"/>
       </a:majorFont>
       <a:minorFont>
-        <a:latin typeface="Calibri" panose="020F0502020204030204"/>
+        <a:latin typeface="Calibri"/>
         <a:ea typeface=""/>
         <a:cs typeface=""/>
         <a:font script="Jpan" typeface="游明朝"/>
@@ -2573,23 +4048,6 @@
         <a:font script="Viet" typeface="Arial"/>
         <a:font script="Uigh" typeface="Microsoft Uighur"/>
         <a:font script="Geor" typeface="Sylfaen"/>
-        <a:font script="Armn" typeface="Arial"/>
-        <a:font script="Bugi" typeface="Leelawadee UI"/>
-        <a:font script="Bopo" typeface="Microsoft JhengHei"/>
-        <a:font script="Java" typeface="Javanese Text"/>
-        <a:font script="Lisu" typeface="Segoe UI"/>
-        <a:font script="Mymr" typeface="Myanmar Text"/>
-        <a:font script="Nkoo" typeface="Ebrima"/>
-        <a:font script="Olck" typeface="Nirmala UI"/>
-        <a:font script="Osma" typeface="Ebrima"/>
-        <a:font script="Phag" typeface="Phagspa"/>
-        <a:font script="Syrn" typeface="Estrangelo Edessa"/>
-        <a:font script="Syrj" typeface="Estrangelo Edessa"/>
-        <a:font script="Syre" typeface="Estrangelo Edessa"/>
-        <a:font script="Sora" typeface="Nirmala UI"/>
-        <a:font script="Tale" typeface="Microsoft Tai Le"/>
-        <a:font script="Talu" typeface="Microsoft New Tai Lue"/>
-        <a:font script="Tfng" typeface="Ebrima"/>
       </a:minorFont>
     </a:fontScheme>
     <a:fmtScheme name="Office">
@@ -2732,10 +4190,5 @@
   </a:themeElements>
   <a:objectDefaults/>
   <a:extraClrSchemeLst/>
-  <a:extLst>
-    <a:ext uri="{05A4C25C-085E-4340-85A3-A5531E510DB2}">
-      <thm15:themeFamily xmlns:thm15="http://schemas.microsoft.com/office/thememl/2012/main" name="Office Theme" id="{62F939B6-93AF-4DB8-9C6B-D6C7DFDC589F}" vid="{4A3C46E8-61CC-4603-A589-7422A47A8E4A}"/>
-    </a:ext>
-  </a:extLst>
 </a:theme>
 </file>
</xml_diff>

<commit_message>
Add: Agregar modelo Taller.java en carpeta modelo
</commit_message>
<xml_diff>
--- a/EndOfLine.docx
+++ b/EndOfLine.docx
@@ -1,6 +1,6 @@
 
 <file path=word/document.xml><?xml version="1.0" encoding="utf-8"?>
-<w:document xmlns:wpc="http://schemas.microsoft.com/office/word/2010/wordprocessingCanvas" xmlns:mc="http://schemas.openxmlformats.org/markup-compatibility/2006" xmlns:o="urn:schemas-microsoft-com:office:office" xmlns:r="http://schemas.openxmlformats.org/officeDocument/2006/relationships" xmlns:m="http://schemas.openxmlformats.org/officeDocument/2006/math" xmlns:v="urn:schemas-microsoft-com:vml" xmlns:wp14="http://schemas.microsoft.com/office/word/2010/wordprocessingDrawing" xmlns:wp="http://schemas.openxmlformats.org/drawingml/2006/wordprocessingDrawing" xmlns:w10="urn:schemas-microsoft-com:office:word" xmlns:w="http://schemas.openxmlformats.org/wordprocessingml/2006/main" xmlns:w14="http://schemas.microsoft.com/office/word/2010/wordml" xmlns:w15="http://schemas.microsoft.com/office/word/2012/wordml" xmlns:wpg="http://schemas.microsoft.com/office/word/2010/wordprocessingGroup" xmlns:wpi="http://schemas.microsoft.com/office/word/2010/wordprocessingInk" xmlns:wne="http://schemas.microsoft.com/office/word/2006/wordml" xmlns:wps="http://schemas.microsoft.com/office/word/2010/wordprocessingShape" mc:Ignorable="w14 w15 wp14">
+<w:document xmlns:wpc="http://schemas.microsoft.com/office/word/2010/wordprocessingCanvas" xmlns:cx="http://schemas.microsoft.com/office/drawing/2014/chartex" xmlns:mc="http://schemas.openxmlformats.org/markup-compatibility/2006" xmlns:o="urn:schemas-microsoft-com:office:office" xmlns:r="http://schemas.openxmlformats.org/officeDocument/2006/relationships" xmlns:m="http://schemas.openxmlformats.org/officeDocument/2006/math" xmlns:v="urn:schemas-microsoft-com:vml" xmlns:wp14="http://schemas.microsoft.com/office/word/2010/wordprocessingDrawing" xmlns:wp="http://schemas.openxmlformats.org/drawingml/2006/wordprocessingDrawing" xmlns:w10="urn:schemas-microsoft-com:office:word" xmlns:w="http://schemas.openxmlformats.org/wordprocessingml/2006/main" xmlns:w14="http://schemas.microsoft.com/office/word/2010/wordml" xmlns:w15="http://schemas.microsoft.com/office/word/2012/wordml" xmlns:w16se="http://schemas.microsoft.com/office/word/2015/wordml/symex" xmlns:wpg="http://schemas.microsoft.com/office/word/2010/wordprocessingGroup" xmlns:wpi="http://schemas.microsoft.com/office/word/2010/wordprocessingInk" xmlns:wne="http://schemas.microsoft.com/office/word/2006/wordml" xmlns:wps="http://schemas.microsoft.com/office/word/2010/wordprocessingShape" mc:Ignorable="w14 w15 w16se wp14">
   <w:body>
     <w:p>
       <w:pPr>
@@ -11,13 +11,12 @@
           <w:rFonts w:ascii="Arial" w:hAnsi="Arial" w:cs="Arial"/>
         </w:rPr>
       </w:pPr>
-      <w:bookmarkStart w:id="0" w:name="_GoBack"/>
       <w:r>
         <w:rPr>
           <w:rFonts w:ascii="Arial" w:hAnsi="Arial" w:cs="Arial"/>
           <w:b/>
           <w:noProof/>
-          <w:lang w:eastAsia="es-GT"/>
+          <w:lang w:val="es-ES" w:eastAsia="es-ES"/>
         </w:rPr>
         <w:drawing>
           <wp:inline distT="0" distB="0" distL="0" distR="0">
@@ -274,7 +273,6 @@
           <w:rFonts w:ascii="Arial" w:hAnsi="Arial" w:cs="Arial"/>
         </w:rPr>
       </w:pPr>
-      <w:proofErr w:type="spellStart"/>
       <w:r>
         <w:rPr>
           <w:rStyle w:val="oypena"/>
@@ -282,17 +280,7 @@
           <w:color w:val="000000"/>
           <w:sz w:val="40"/>
         </w:rPr>
-        <w:t>End</w:t>
-      </w:r>
-      <w:proofErr w:type="spellEnd"/>
-      <w:r>
-        <w:rPr>
-          <w:rStyle w:val="oypena"/>
-          <w:rFonts w:ascii="Arial" w:hAnsi="Arial" w:cs="Arial"/>
-          <w:color w:val="000000"/>
-          <w:sz w:val="40"/>
-        </w:rPr>
-        <w:t xml:space="preserve"> of Line</w:t>
+        <w:t>End of Line</w:t>
       </w:r>
     </w:p>
     <w:p>
@@ -503,16 +491,7 @@
           <w:b/>
           <w:sz w:val="24"/>
         </w:rPr>
-        <w:t xml:space="preserve">Diego Alejandro </w:t>
-      </w:r>
-      <w:proofErr w:type="spellStart"/>
-      <w:r>
-        <w:rPr>
-          <w:rFonts w:ascii="Arial" w:hAnsi="Arial" w:cs="Arial"/>
-          <w:b/>
-          <w:sz w:val="24"/>
-        </w:rPr>
-        <w:t>Vel</w:t>
+        <w:t>Diego Alejandro Vel</w:t>
       </w:r>
       <w:r>
         <w:rPr>
@@ -521,29 +500,8 @@
           <w:sz w:val="24"/>
           <w:lang w:val="es-ES"/>
         </w:rPr>
-        <w:t>ásquez</w:t>
-      </w:r>
-      <w:proofErr w:type="spellEnd"/>
-      <w:r>
-        <w:rPr>
-          <w:rFonts w:ascii="Arial" w:hAnsi="Arial" w:cs="Arial"/>
-          <w:b/>
-          <w:sz w:val="24"/>
-          <w:lang w:val="es-ES"/>
-        </w:rPr>
-        <w:t xml:space="preserve"> </w:t>
-      </w:r>
-      <w:proofErr w:type="spellStart"/>
-      <w:r>
-        <w:rPr>
-          <w:rFonts w:ascii="Arial" w:hAnsi="Arial" w:cs="Arial"/>
-          <w:b/>
-          <w:sz w:val="24"/>
-          <w:lang w:val="es-ES"/>
-        </w:rPr>
-        <w:t>Cuté</w:t>
-      </w:r>
-      <w:proofErr w:type="spellEnd"/>
+        <w:t>ásquez Cuté</w:t>
+      </w:r>
     </w:p>
     <w:p>
       <w:pPr>
@@ -704,15 +662,7 @@
                 <w:rFonts w:ascii="Arial" w:eastAsiaTheme="minorHAnsi" w:hAnsi="Arial" w:cs="Arial"/>
                 <w:sz w:val="24"/>
               </w:rPr>
-              <w:t xml:space="preserve">Diego Alejandro </w:t>
-            </w:r>
-            <w:proofErr w:type="spellStart"/>
-            <w:r>
-              <w:rPr>
-                <w:rFonts w:ascii="Arial" w:eastAsiaTheme="minorHAnsi" w:hAnsi="Arial" w:cs="Arial"/>
-                <w:sz w:val="24"/>
-              </w:rPr>
-              <w:t>Vel</w:t>
+              <w:t>Diego Alejandro Vel</w:t>
             </w:r>
             <w:r>
               <w:rPr>
@@ -720,27 +670,8 @@
                 <w:sz w:val="24"/>
                 <w:lang w:val="es-ES"/>
               </w:rPr>
-              <w:t>ásquez</w:t>
+              <w:t>ásquez Cuté</w:t>
             </w:r>
-            <w:proofErr w:type="spellEnd"/>
-            <w:r>
-              <w:rPr>
-                <w:rFonts w:ascii="Arial" w:eastAsiaTheme="minorHAnsi" w:hAnsi="Arial" w:cs="Arial"/>
-                <w:sz w:val="24"/>
-                <w:lang w:val="es-ES"/>
-              </w:rPr>
-              <w:t xml:space="preserve"> </w:t>
-            </w:r>
-            <w:proofErr w:type="spellStart"/>
-            <w:r>
-              <w:rPr>
-                <w:rFonts w:ascii="Arial" w:eastAsiaTheme="minorHAnsi" w:hAnsi="Arial" w:cs="Arial"/>
-                <w:sz w:val="24"/>
-                <w:lang w:val="es-ES"/>
-              </w:rPr>
-              <w:t>Cuté</w:t>
-            </w:r>
-            <w:proofErr w:type="spellEnd"/>
           </w:p>
         </w:tc>
         <w:tc>
@@ -756,21 +687,12 @@
                 <w:sz w:val="24"/>
               </w:rPr>
             </w:pPr>
-            <w:proofErr w:type="spellStart"/>
             <w:r>
               <w:rPr>
                 <w:rFonts w:ascii="Arial" w:eastAsiaTheme="minorHAnsi" w:hAnsi="Arial" w:cs="Arial"/>
                 <w:sz w:val="24"/>
               </w:rPr>
-              <w:t>Scrum</w:t>
-            </w:r>
-            <w:proofErr w:type="spellEnd"/>
-            <w:r>
-              <w:rPr>
-                <w:rFonts w:ascii="Arial" w:eastAsiaTheme="minorHAnsi" w:hAnsi="Arial" w:cs="Arial"/>
-                <w:sz w:val="24"/>
-              </w:rPr>
-              <w:t xml:space="preserve"> Master</w:t>
+              <w:t>Scrum Master</w:t>
             </w:r>
           </w:p>
         </w:tc>
@@ -794,23 +716,7 @@
                 <w:rFonts w:ascii="Arial" w:eastAsiaTheme="minorHAnsi" w:hAnsi="Arial" w:cs="Arial"/>
                 <w:sz w:val="24"/>
               </w:rPr>
-              <w:t xml:space="preserve">Diego Alejandro </w:t>
-            </w:r>
-            <w:proofErr w:type="spellStart"/>
-            <w:r>
-              <w:rPr>
-                <w:rFonts w:ascii="Arial" w:eastAsiaTheme="minorHAnsi" w:hAnsi="Arial" w:cs="Arial"/>
-                <w:sz w:val="24"/>
-              </w:rPr>
-              <w:t>Monterroso</w:t>
-            </w:r>
-            <w:proofErr w:type="spellEnd"/>
-            <w:r>
-              <w:rPr>
-                <w:rFonts w:ascii="Arial" w:eastAsiaTheme="minorHAnsi" w:hAnsi="Arial" w:cs="Arial"/>
-                <w:sz w:val="24"/>
-              </w:rPr>
-              <w:t xml:space="preserve"> Domínguez</w:t>
+              <w:t>Diego Alejandro Monterroso Domínguez</w:t>
             </w:r>
           </w:p>
         </w:tc>
@@ -856,49 +762,8 @@
                 <w:rFonts w:ascii="Arial" w:eastAsiaTheme="minorHAnsi" w:hAnsi="Arial" w:cs="Arial"/>
                 <w:sz w:val="24"/>
               </w:rPr>
-              <w:t xml:space="preserve">Ricardo </w:t>
+              <w:t>Ricardo Andre Marroquin Lopez</w:t>
             </w:r>
-            <w:proofErr w:type="spellStart"/>
-            <w:r>
-              <w:rPr>
-                <w:rFonts w:ascii="Arial" w:eastAsiaTheme="minorHAnsi" w:hAnsi="Arial" w:cs="Arial"/>
-                <w:sz w:val="24"/>
-              </w:rPr>
-              <w:t>Andre</w:t>
-            </w:r>
-            <w:proofErr w:type="spellEnd"/>
-            <w:r>
-              <w:rPr>
-                <w:rFonts w:ascii="Arial" w:eastAsiaTheme="minorHAnsi" w:hAnsi="Arial" w:cs="Arial"/>
-                <w:sz w:val="24"/>
-              </w:rPr>
-              <w:t xml:space="preserve"> </w:t>
-            </w:r>
-            <w:proofErr w:type="spellStart"/>
-            <w:r>
-              <w:rPr>
-                <w:rFonts w:ascii="Arial" w:eastAsiaTheme="minorHAnsi" w:hAnsi="Arial" w:cs="Arial"/>
-                <w:sz w:val="24"/>
-              </w:rPr>
-              <w:t>Marroquin</w:t>
-            </w:r>
-            <w:proofErr w:type="spellEnd"/>
-            <w:r>
-              <w:rPr>
-                <w:rFonts w:ascii="Arial" w:eastAsiaTheme="minorHAnsi" w:hAnsi="Arial" w:cs="Arial"/>
-                <w:sz w:val="24"/>
-              </w:rPr>
-              <w:t xml:space="preserve"> </w:t>
-            </w:r>
-            <w:proofErr w:type="spellStart"/>
-            <w:r>
-              <w:rPr>
-                <w:rFonts w:ascii="Arial" w:eastAsiaTheme="minorHAnsi" w:hAnsi="Arial" w:cs="Arial"/>
-                <w:sz w:val="24"/>
-              </w:rPr>
-              <w:t>Lopez</w:t>
-            </w:r>
-            <w:proofErr w:type="spellEnd"/>
           </w:p>
         </w:tc>
         <w:tc>
@@ -943,23 +808,7 @@
                 <w:rFonts w:ascii="Arial" w:eastAsiaTheme="minorHAnsi" w:hAnsi="Arial" w:cs="Arial"/>
                 <w:sz w:val="24"/>
               </w:rPr>
-              <w:t xml:space="preserve">Rigoberto </w:t>
-            </w:r>
-            <w:proofErr w:type="spellStart"/>
-            <w:r>
-              <w:rPr>
-                <w:rFonts w:ascii="Arial" w:eastAsiaTheme="minorHAnsi" w:hAnsi="Arial" w:cs="Arial"/>
-                <w:sz w:val="24"/>
-              </w:rPr>
-              <w:t>Godinez</w:t>
-            </w:r>
-            <w:proofErr w:type="spellEnd"/>
-            <w:r>
-              <w:rPr>
-                <w:rFonts w:ascii="Arial" w:eastAsiaTheme="minorHAnsi" w:hAnsi="Arial" w:cs="Arial"/>
-                <w:sz w:val="24"/>
-              </w:rPr>
-              <w:t xml:space="preserve"> Fajardo</w:t>
+              <w:t>Rigoberto Godinez Fajardo</w:t>
             </w:r>
           </w:p>
         </w:tc>
@@ -1006,23 +855,7 @@
                 <w:rFonts w:ascii="Arial" w:eastAsiaTheme="minorHAnsi" w:hAnsi="Arial" w:cs="Arial"/>
                 <w:sz w:val="24"/>
               </w:rPr>
-              <w:t xml:space="preserve">Dany </w:t>
-            </w:r>
-            <w:proofErr w:type="spellStart"/>
-            <w:r>
-              <w:rPr>
-                <w:rFonts w:ascii="Arial" w:eastAsiaTheme="minorHAnsi" w:hAnsi="Arial" w:cs="Arial"/>
-                <w:sz w:val="24"/>
-              </w:rPr>
-              <w:t>Ixbalanqué</w:t>
-            </w:r>
-            <w:proofErr w:type="spellEnd"/>
-            <w:r>
-              <w:rPr>
-                <w:rFonts w:ascii="Arial" w:eastAsiaTheme="minorHAnsi" w:hAnsi="Arial" w:cs="Arial"/>
-                <w:sz w:val="24"/>
-              </w:rPr>
-              <w:t xml:space="preserve"> Lucas Vicente</w:t>
+              <w:t>Dany Ixbalanqué Lucas Vicente</w:t>
             </w:r>
           </w:p>
         </w:tc>
@@ -1068,39 +901,7 @@
                 <w:rFonts w:ascii="Arial" w:eastAsiaTheme="minorHAnsi" w:hAnsi="Arial" w:cs="Arial"/>
                 <w:sz w:val="24"/>
               </w:rPr>
-              <w:t xml:space="preserve">Otto </w:t>
-            </w:r>
-            <w:proofErr w:type="spellStart"/>
-            <w:r>
-              <w:rPr>
-                <w:rFonts w:ascii="Arial" w:eastAsiaTheme="minorHAnsi" w:hAnsi="Arial" w:cs="Arial"/>
-                <w:sz w:val="24"/>
-              </w:rPr>
-              <w:t>Raul</w:t>
-            </w:r>
-            <w:proofErr w:type="spellEnd"/>
-            <w:r>
-              <w:rPr>
-                <w:rFonts w:ascii="Arial" w:eastAsiaTheme="minorHAnsi" w:hAnsi="Arial" w:cs="Arial"/>
-                <w:sz w:val="24"/>
-              </w:rPr>
-              <w:t xml:space="preserve"> </w:t>
-            </w:r>
-            <w:proofErr w:type="spellStart"/>
-            <w:r>
-              <w:rPr>
-                <w:rFonts w:ascii="Arial" w:eastAsiaTheme="minorHAnsi" w:hAnsi="Arial" w:cs="Arial"/>
-                <w:sz w:val="24"/>
-              </w:rPr>
-              <w:t>Diaz</w:t>
-            </w:r>
-            <w:proofErr w:type="spellEnd"/>
-            <w:r>
-              <w:rPr>
-                <w:rFonts w:ascii="Arial" w:eastAsiaTheme="minorHAnsi" w:hAnsi="Arial" w:cs="Arial"/>
-                <w:sz w:val="24"/>
-              </w:rPr>
-              <w:t xml:space="preserve"> Batres</w:t>
+              <w:t>Otto Raul Diaz Batres</w:t>
             </w:r>
           </w:p>
         </w:tc>
@@ -1146,23 +947,7 @@
                 <w:rFonts w:ascii="Arial" w:eastAsiaTheme="minorHAnsi" w:hAnsi="Arial" w:cs="Arial"/>
                 <w:sz w:val="24"/>
               </w:rPr>
-              <w:t xml:space="preserve">Carlos Emilio Navarro </w:t>
-            </w:r>
-            <w:proofErr w:type="spellStart"/>
-            <w:r>
-              <w:rPr>
-                <w:rFonts w:ascii="Arial" w:eastAsiaTheme="minorHAnsi" w:hAnsi="Arial" w:cs="Arial"/>
-                <w:sz w:val="24"/>
-              </w:rPr>
-              <w:t>Sifontes</w:t>
-            </w:r>
-            <w:proofErr w:type="spellEnd"/>
-            <w:r>
-              <w:rPr>
-                <w:rFonts w:ascii="Arial" w:eastAsiaTheme="minorHAnsi" w:hAnsi="Arial" w:cs="Arial"/>
-                <w:sz w:val="24"/>
-              </w:rPr>
-              <w:t xml:space="preserve"> </w:t>
+              <w:t xml:space="preserve">Carlos Emilio Navarro Sifontes </w:t>
             </w:r>
           </w:p>
         </w:tc>
@@ -1208,33 +993,8 @@
                 <w:rFonts w:ascii="Arial" w:eastAsiaTheme="minorHAnsi" w:hAnsi="Arial" w:cs="Arial"/>
                 <w:sz w:val="24"/>
               </w:rPr>
-              <w:t xml:space="preserve">Isaac </w:t>
+              <w:t>Isaac Tiguilá Véliz</w:t>
             </w:r>
-            <w:proofErr w:type="spellStart"/>
-            <w:r>
-              <w:rPr>
-                <w:rFonts w:ascii="Arial" w:eastAsiaTheme="minorHAnsi" w:hAnsi="Arial" w:cs="Arial"/>
-                <w:sz w:val="24"/>
-              </w:rPr>
-              <w:t>Tiguilá</w:t>
-            </w:r>
-            <w:proofErr w:type="spellEnd"/>
-            <w:r>
-              <w:rPr>
-                <w:rFonts w:ascii="Arial" w:eastAsiaTheme="minorHAnsi" w:hAnsi="Arial" w:cs="Arial"/>
-                <w:sz w:val="24"/>
-              </w:rPr>
-              <w:t xml:space="preserve"> </w:t>
-            </w:r>
-            <w:proofErr w:type="spellStart"/>
-            <w:r>
-              <w:rPr>
-                <w:rFonts w:ascii="Arial" w:eastAsiaTheme="minorHAnsi" w:hAnsi="Arial" w:cs="Arial"/>
-                <w:sz w:val="24"/>
-              </w:rPr>
-              <w:t>Véliz</w:t>
-            </w:r>
-            <w:proofErr w:type="spellEnd"/>
           </w:p>
         </w:tc>
         <w:tc>
@@ -1275,52 +1035,14 @@
                 <w:szCs w:val="24"/>
               </w:rPr>
             </w:pPr>
-            <w:proofErr w:type="spellStart"/>
             <w:r>
               <w:rPr>
                 <w:rFonts w:ascii="Arial" w:eastAsiaTheme="minorEastAsia" w:hAnsi="Arial" w:cs="Arial"/>
                 <w:sz w:val="24"/>
                 <w:szCs w:val="24"/>
               </w:rPr>
-              <w:t>Josue</w:t>
+              <w:t>Josue David Sajche Boror</w:t>
             </w:r>
-            <w:proofErr w:type="spellEnd"/>
-            <w:r>
-              <w:rPr>
-                <w:rFonts w:ascii="Arial" w:eastAsiaTheme="minorEastAsia" w:hAnsi="Arial" w:cs="Arial"/>
-                <w:sz w:val="24"/>
-                <w:szCs w:val="24"/>
-              </w:rPr>
-              <w:t xml:space="preserve"> David </w:t>
-            </w:r>
-            <w:proofErr w:type="spellStart"/>
-            <w:r>
-              <w:rPr>
-                <w:rFonts w:ascii="Arial" w:eastAsiaTheme="minorEastAsia" w:hAnsi="Arial" w:cs="Arial"/>
-                <w:sz w:val="24"/>
-                <w:szCs w:val="24"/>
-              </w:rPr>
-              <w:t>Sajche</w:t>
-            </w:r>
-            <w:proofErr w:type="spellEnd"/>
-            <w:r>
-              <w:rPr>
-                <w:rFonts w:ascii="Arial" w:eastAsiaTheme="minorEastAsia" w:hAnsi="Arial" w:cs="Arial"/>
-                <w:sz w:val="24"/>
-                <w:szCs w:val="24"/>
-              </w:rPr>
-              <w:t xml:space="preserve"> </w:t>
-            </w:r>
-            <w:proofErr w:type="spellStart"/>
-            <w:r>
-              <w:rPr>
-                <w:rFonts w:ascii="Arial" w:eastAsiaTheme="minorEastAsia" w:hAnsi="Arial" w:cs="Arial"/>
-                <w:sz w:val="24"/>
-                <w:szCs w:val="24"/>
-              </w:rPr>
-              <w:t>Boror</w:t>
-            </w:r>
-            <w:proofErr w:type="spellEnd"/>
           </w:p>
         </w:tc>
         <w:tc>
@@ -1367,33 +1089,8 @@
                 <w:rFonts w:ascii="Arial" w:eastAsiaTheme="minorHAnsi" w:hAnsi="Arial" w:cs="Arial"/>
                 <w:sz w:val="24"/>
               </w:rPr>
-              <w:t xml:space="preserve">Francisco Emanuel </w:t>
+              <w:t>Francisco Emanuel Milian Gonzalez</w:t>
             </w:r>
-            <w:proofErr w:type="spellStart"/>
-            <w:r>
-              <w:rPr>
-                <w:rFonts w:ascii="Arial" w:eastAsiaTheme="minorHAnsi" w:hAnsi="Arial" w:cs="Arial"/>
-                <w:sz w:val="24"/>
-              </w:rPr>
-              <w:t>Milian</w:t>
-            </w:r>
-            <w:proofErr w:type="spellEnd"/>
-            <w:r>
-              <w:rPr>
-                <w:rFonts w:ascii="Arial" w:eastAsiaTheme="minorHAnsi" w:hAnsi="Arial" w:cs="Arial"/>
-                <w:sz w:val="24"/>
-              </w:rPr>
-              <w:t xml:space="preserve"> </w:t>
-            </w:r>
-            <w:proofErr w:type="spellStart"/>
-            <w:r>
-              <w:rPr>
-                <w:rFonts w:ascii="Arial" w:eastAsiaTheme="minorHAnsi" w:hAnsi="Arial" w:cs="Arial"/>
-                <w:sz w:val="24"/>
-              </w:rPr>
-              <w:t>Gonzalez</w:t>
-            </w:r>
-            <w:proofErr w:type="spellEnd"/>
           </w:p>
         </w:tc>
         <w:tc>
@@ -1438,23 +1135,7 @@
                 <w:rFonts w:ascii="Arial" w:eastAsiaTheme="minorHAnsi" w:hAnsi="Arial" w:cs="Arial"/>
                 <w:sz w:val="24"/>
               </w:rPr>
-              <w:t xml:space="preserve">Luis Pedro </w:t>
-            </w:r>
-            <w:proofErr w:type="spellStart"/>
-            <w:r>
-              <w:rPr>
-                <w:rFonts w:ascii="Arial" w:eastAsiaTheme="minorHAnsi" w:hAnsi="Arial" w:cs="Arial"/>
-                <w:sz w:val="24"/>
-              </w:rPr>
-              <w:t>Alay</w:t>
-            </w:r>
-            <w:proofErr w:type="spellEnd"/>
-            <w:r>
-              <w:rPr>
-                <w:rFonts w:ascii="Arial" w:eastAsiaTheme="minorHAnsi" w:hAnsi="Arial" w:cs="Arial"/>
-                <w:sz w:val="24"/>
-              </w:rPr>
-              <w:t xml:space="preserve"> López</w:t>
+              <w:t>Luis Pedro Alay López</w:t>
             </w:r>
           </w:p>
         </w:tc>
@@ -1500,17 +1181,8 @@
                 <w:rFonts w:ascii="Arial" w:eastAsiaTheme="minorHAnsi" w:hAnsi="Arial" w:cs="Arial"/>
                 <w:sz w:val="24"/>
               </w:rPr>
-              <w:t xml:space="preserve">David Francisco López </w:t>
+              <w:t>David Francisco López Sicá</w:t>
             </w:r>
-            <w:proofErr w:type="spellStart"/>
-            <w:r>
-              <w:rPr>
-                <w:rFonts w:ascii="Arial" w:eastAsiaTheme="minorHAnsi" w:hAnsi="Arial" w:cs="Arial"/>
-                <w:sz w:val="24"/>
-              </w:rPr>
-              <w:t>Sicá</w:t>
-            </w:r>
-            <w:proofErr w:type="spellEnd"/>
           </w:p>
         </w:tc>
         <w:tc>
@@ -1916,15 +1588,7 @@
       </w:r>
       <w:r>
         <w:br/>
-        <w:t xml:space="preserve">Para: Mantener la información del </w:t>
-      </w:r>
-      <w:proofErr w:type="spellStart"/>
-      <w:r>
-        <w:t>personal</w:t>
-      </w:r>
-      <w:proofErr w:type="spellEnd"/>
-      <w:r>
-        <w:t xml:space="preserve"> siempre actualizada</w:t>
+        <w:t>Para: Mantener la información del personal siempre actualizada</w:t>
       </w:r>
     </w:p>
     <w:p/>
@@ -2013,17 +1677,8 @@
           <w:sz w:val="20"/>
           <w:szCs w:val="20"/>
         </w:rPr>
-        <w:t xml:space="preserve">HUOD-013 Reserva </w:t>
-      </w:r>
-      <w:proofErr w:type="spellStart"/>
-      <w:r>
-        <w:rPr>
-          <w:sz w:val="20"/>
-          <w:szCs w:val="20"/>
-        </w:rPr>
-        <w:t>Rapida</w:t>
-      </w:r>
-      <w:proofErr w:type="spellEnd"/>
+        <w:t>HUOD-013 Reserva Rapida</w:t>
+      </w:r>
     </w:p>
     <w:p>
       <w:pPr>
@@ -2083,25 +1738,7 @@
           <w:sz w:val="20"/>
           <w:szCs w:val="20"/>
         </w:rPr>
-        <w:t xml:space="preserve">HUOD-014 Buscador de Concesionarios </w:t>
-      </w:r>
-      <w:proofErr w:type="spellStart"/>
-      <w:proofErr w:type="gramStart"/>
-      <w:r>
-        <w:rPr>
-          <w:sz w:val="20"/>
-          <w:szCs w:val="20"/>
-        </w:rPr>
-        <w:t>Mas</w:t>
-      </w:r>
-      <w:proofErr w:type="spellEnd"/>
-      <w:proofErr w:type="gramEnd"/>
-      <w:r>
-        <w:rPr>
-          <w:sz w:val="20"/>
-          <w:szCs w:val="20"/>
-        </w:rPr>
-        <w:t xml:space="preserve"> Cercanos</w:t>
+        <w:t>HUOD-014 Buscador de Concesionarios Mas Cercanos</w:t>
       </w:r>
     </w:p>
     <w:p>
@@ -2200,23 +1837,7 @@
           <w:sz w:val="20"/>
           <w:szCs w:val="20"/>
         </w:rPr>
-        <w:t xml:space="preserve">Quiero: poder enviar un mensaje directamente a la sucursal </w:t>
-      </w:r>
-      <w:proofErr w:type="gramStart"/>
-      <w:r>
-        <w:rPr>
-          <w:sz w:val="20"/>
-          <w:szCs w:val="20"/>
-        </w:rPr>
-        <w:t>especifica</w:t>
-      </w:r>
-      <w:proofErr w:type="gramEnd"/>
-      <w:r>
-        <w:rPr>
-          <w:sz w:val="20"/>
-          <w:szCs w:val="20"/>
-        </w:rPr>
-        <w:t xml:space="preserve"> que me interesa.</w:t>
+        <w:t>Quiero: poder enviar un mensaje directamente a la sucursal especifica que me interesa.</w:t>
       </w:r>
     </w:p>
     <w:p>
@@ -2306,25 +1927,7 @@
           <w:sz w:val="20"/>
           <w:szCs w:val="20"/>
         </w:rPr>
-        <w:t xml:space="preserve">Para: Para que el cliente se interese </w:t>
-      </w:r>
-      <w:proofErr w:type="spellStart"/>
-      <w:proofErr w:type="gramStart"/>
-      <w:r>
-        <w:rPr>
-          <w:sz w:val="20"/>
-          <w:szCs w:val="20"/>
-        </w:rPr>
-        <w:t>mas</w:t>
-      </w:r>
-      <w:proofErr w:type="spellEnd"/>
-      <w:proofErr w:type="gramEnd"/>
-      <w:r>
-        <w:rPr>
-          <w:sz w:val="20"/>
-          <w:szCs w:val="20"/>
-        </w:rPr>
-        <w:t xml:space="preserve"> en las membresías.</w:t>
+        <w:t>Para: Para que el cliente se interese mas en las membresías.</w:t>
       </w:r>
     </w:p>
     <w:p>
@@ -2802,15 +2405,7 @@
     </w:p>
     <w:p>
       <w:r>
-        <w:t>Quiero: Consultar el estado del carro en el taller (</w:t>
-      </w:r>
-      <w:proofErr w:type="spellStart"/>
-      <w:r>
-        <w:t>estadocarro</w:t>
-      </w:r>
-      <w:proofErr w:type="spellEnd"/>
-      <w:r>
-        <w:t>) y los repuestos disponibles</w:t>
+        <w:t>Quiero: Consultar el estado del carro en el taller (estadocarro) y los repuestos disponibles</w:t>
       </w:r>
     </w:p>
     <w:p>
@@ -3351,15 +2946,7 @@
       </w:r>
       <w:r>
         <w:br/>
-        <w:t xml:space="preserve">Quiero: poder ver el precio de venta </w:t>
-      </w:r>
-      <w:proofErr w:type="spellStart"/>
-      <w:r>
-        <w:t>de el</w:t>
-      </w:r>
-      <w:proofErr w:type="spellEnd"/>
-      <w:r>
-        <w:t xml:space="preserve"> vehículo</w:t>
+        <w:t>Quiero: poder ver el precio de venta de el vehículo</w:t>
       </w:r>
       <w:r>
         <w:br/>
@@ -3474,9 +3061,8 @@
           <w:lang w:eastAsia="es-GT"/>
         </w:rPr>
         <w:br/>
-        <w:t xml:space="preserve">Quiero: poder ver el precio de venta </w:t>
-      </w:r>
-      <w:proofErr w:type="spellStart"/>
+        <w:t>Quiero: poder ver el precio de venta de el vehículo</w:t>
+      </w:r>
       <w:r>
         <w:rPr>
           <w:rFonts w:ascii="Segoe UI" w:eastAsia="Times New Roman" w:hAnsi="Segoe UI" w:cs="Segoe UI"/>
@@ -3484,18 +3070,20 @@
           <w:szCs w:val="21"/>
           <w:lang w:eastAsia="es-GT"/>
         </w:rPr>
-        <w:t>de el</w:t>
-      </w:r>
-      <w:proofErr w:type="spellEnd"/>
-      <w:r>
+        <w:br/>
+        <w:t>Para poder llevar un control de datos</w:t>
+      </w:r>
+    </w:p>
+    <w:p>
+      <w:pPr>
+        <w:spacing w:before="100" w:beforeAutospacing="1" w:after="100" w:afterAutospacing="1" w:line="240" w:lineRule="auto"/>
         <w:rPr>
           <w:rFonts w:ascii="Segoe UI" w:eastAsia="Times New Roman" w:hAnsi="Segoe UI" w:cs="Segoe UI"/>
           <w:sz w:val="21"/>
           <w:szCs w:val="21"/>
           <w:lang w:eastAsia="es-GT"/>
         </w:rPr>
-        <w:t xml:space="preserve"> vehículo</w:t>
-      </w:r>
+      </w:pPr>
       <w:r>
         <w:rPr>
           <w:rFonts w:ascii="Segoe UI" w:eastAsia="Times New Roman" w:hAnsi="Segoe UI" w:cs="Segoe UI"/>
@@ -3503,8 +3091,7 @@
           <w:szCs w:val="21"/>
           <w:lang w:eastAsia="es-GT"/>
         </w:rPr>
-        <w:br/>
-        <w:t>Para poder llevar un control de datos</w:t>
+        <w:t> </w:t>
       </w:r>
     </w:p>
     <w:p>
@@ -3524,19 +3111,18 @@
           <w:szCs w:val="21"/>
           <w:lang w:eastAsia="es-GT"/>
         </w:rPr>
-        <w:t> </w:t>
-      </w:r>
-    </w:p>
-    <w:p>
-      <w:pPr>
-        <w:spacing w:before="100" w:beforeAutospacing="1" w:after="100" w:afterAutospacing="1" w:line="240" w:lineRule="auto"/>
+        <w:t>HURG-036</w:t>
+      </w:r>
+      <w:r>
         <w:rPr>
           <w:rFonts w:ascii="Segoe UI" w:eastAsia="Times New Roman" w:hAnsi="Segoe UI" w:cs="Segoe UI"/>
           <w:sz w:val="21"/>
           <w:szCs w:val="21"/>
           <w:lang w:eastAsia="es-GT"/>
         </w:rPr>
-      </w:pPr>
+        <w:br/>
+        <w:t>Como: Gerente de venta</w:t>
+      </w:r>
       <w:r>
         <w:rPr>
           <w:rFonts w:ascii="Segoe UI" w:eastAsia="Times New Roman" w:hAnsi="Segoe UI" w:cs="Segoe UI"/>
@@ -3544,7 +3130,8 @@
           <w:szCs w:val="21"/>
           <w:lang w:eastAsia="es-GT"/>
         </w:rPr>
-        <w:t>HURG-036</w:t>
+        <w:br/>
+        <w:t>Quiero: Saber la fecha de inicio del contrato y su fecha de finalización</w:t>
       </w:r>
       <w:r>
         <w:rPr>
@@ -3554,8 +3141,10 @@
           <w:lang w:eastAsia="es-GT"/>
         </w:rPr>
         <w:br/>
-        <w:t>Como: Gerente de venta</w:t>
-      </w:r>
+        <w:t>Para: llevar un calendario de los contratos.</w:t>
+      </w:r>
+    </w:p>
+    <w:p>
       <w:r>
         <w:rPr>
           <w:rFonts w:ascii="Segoe UI" w:eastAsia="Times New Roman" w:hAnsi="Segoe UI" w:cs="Segoe UI"/>
@@ -3563,28 +3152,6 @@
           <w:szCs w:val="21"/>
           <w:lang w:eastAsia="es-GT"/>
         </w:rPr>
-        <w:br/>
-        <w:t>Quiero: Saber la fecha de inicio del contrato y su fecha de finalización</w:t>
-      </w:r>
-      <w:r>
-        <w:rPr>
-          <w:rFonts w:ascii="Segoe UI" w:eastAsia="Times New Roman" w:hAnsi="Segoe UI" w:cs="Segoe UI"/>
-          <w:sz w:val="21"/>
-          <w:szCs w:val="21"/>
-          <w:lang w:eastAsia="es-GT"/>
-        </w:rPr>
-        <w:br/>
-        <w:t>Para: llevar un calendario de los contratos.</w:t>
-      </w:r>
-    </w:p>
-    <w:p>
-      <w:r>
-        <w:rPr>
-          <w:rFonts w:ascii="Segoe UI" w:eastAsia="Times New Roman" w:hAnsi="Segoe UI" w:cs="Segoe UI"/>
-          <w:sz w:val="21"/>
-          <w:szCs w:val="21"/>
-          <w:lang w:eastAsia="es-GT"/>
-        </w:rPr>
         <w:t> </w:t>
       </w:r>
     </w:p>
@@ -3684,12 +3251,13 @@
           <w:sz w:val="28"/>
         </w:rPr>
       </w:pPr>
+      <w:bookmarkStart w:id="0" w:name="_GoBack"/>
       <w:r>
         <w:rPr>
           <w:rFonts w:ascii="Arial" w:eastAsiaTheme="minorHAnsi" w:hAnsi="Arial" w:cs="Arial"/>
           <w:noProof/>
           <w:sz w:val="28"/>
-          <w:lang w:eastAsia="es-GT"/>
+          <w:lang w:val="es-ES" w:eastAsia="es-ES"/>
         </w:rPr>
         <w:drawing>
           <wp:inline distT="0" distB="0" distL="0" distR="0">
@@ -3733,489 +3301,6 @@
           </wp:inline>
         </w:drawing>
       </w:r>
-    </w:p>
-    <w:p>
-      <w:pPr>
-        <w:rPr>
-          <w:rFonts w:ascii="Arial" w:eastAsiaTheme="minorHAnsi" w:hAnsi="Arial" w:cs="Arial"/>
-          <w:sz w:val="28"/>
-        </w:rPr>
-      </w:pPr>
-    </w:p>
-    <w:p>
-      <w:pPr>
-        <w:rPr>
-          <w:rFonts w:ascii="Arial" w:eastAsiaTheme="minorHAnsi" w:hAnsi="Arial" w:cs="Arial"/>
-          <w:sz w:val="28"/>
-        </w:rPr>
-      </w:pPr>
-    </w:p>
-    <w:p>
-      <w:pPr>
-        <w:rPr>
-          <w:rFonts w:ascii="Arial" w:eastAsiaTheme="minorHAnsi" w:hAnsi="Arial" w:cs="Arial"/>
-          <w:sz w:val="28"/>
-        </w:rPr>
-      </w:pPr>
-    </w:p>
-    <w:p>
-      <w:pPr>
-        <w:rPr>
-          <w:rFonts w:ascii="Arial" w:eastAsiaTheme="minorHAnsi" w:hAnsi="Arial" w:cs="Arial"/>
-          <w:sz w:val="28"/>
-        </w:rPr>
-      </w:pPr>
-    </w:p>
-    <w:p>
-      <w:pPr>
-        <w:rPr>
-          <w:rFonts w:ascii="Arial" w:eastAsiaTheme="minorHAnsi" w:hAnsi="Arial" w:cs="Arial"/>
-          <w:sz w:val="28"/>
-        </w:rPr>
-      </w:pPr>
-    </w:p>
-    <w:p>
-      <w:pPr>
-        <w:rPr>
-          <w:rFonts w:ascii="Arial" w:eastAsiaTheme="minorHAnsi" w:hAnsi="Arial" w:cs="Arial"/>
-          <w:sz w:val="28"/>
-        </w:rPr>
-      </w:pPr>
-    </w:p>
-    <w:p>
-      <w:pPr>
-        <w:rPr>
-          <w:rFonts w:ascii="Arial" w:eastAsiaTheme="minorHAnsi" w:hAnsi="Arial" w:cs="Arial"/>
-          <w:sz w:val="28"/>
-        </w:rPr>
-      </w:pPr>
-    </w:p>
-    <w:p>
-      <w:pPr>
-        <w:rPr>
-          <w:rFonts w:ascii="Arial" w:eastAsiaTheme="minorHAnsi" w:hAnsi="Arial" w:cs="Arial"/>
-          <w:sz w:val="28"/>
-        </w:rPr>
-      </w:pPr>
-    </w:p>
-    <w:p>
-      <w:pPr>
-        <w:rPr>
-          <w:rFonts w:ascii="Arial" w:eastAsiaTheme="minorHAnsi" w:hAnsi="Arial" w:cs="Arial"/>
-          <w:sz w:val="28"/>
-        </w:rPr>
-      </w:pPr>
-    </w:p>
-    <w:p>
-      <w:pPr>
-        <w:rPr>
-          <w:rFonts w:ascii="Arial" w:eastAsiaTheme="minorHAnsi" w:hAnsi="Arial" w:cs="Arial"/>
-          <w:sz w:val="28"/>
-        </w:rPr>
-      </w:pPr>
-    </w:p>
-    <w:p>
-      <w:pPr>
-        <w:rPr>
-          <w:rFonts w:ascii="Arial" w:eastAsiaTheme="minorHAnsi" w:hAnsi="Arial" w:cs="Arial"/>
-          <w:sz w:val="28"/>
-        </w:rPr>
-      </w:pPr>
-    </w:p>
-    <w:p>
-      <w:pPr>
-        <w:rPr>
-          <w:rFonts w:ascii="Arial" w:eastAsiaTheme="minorHAnsi" w:hAnsi="Arial" w:cs="Arial"/>
-          <w:sz w:val="28"/>
-        </w:rPr>
-      </w:pPr>
-      <w:r>
-        <w:rPr>
-          <w:rFonts w:ascii="Arial" w:eastAsiaTheme="minorHAnsi" w:hAnsi="Arial" w:cs="Arial"/>
-          <w:sz w:val="28"/>
-        </w:rPr>
-        <w:lastRenderedPageBreak/>
-        <w:t>Modelo Entidad Relación</w:t>
-      </w:r>
-    </w:p>
-    <w:p>
-      <w:pPr>
-        <w:rPr>
-          <w:rFonts w:ascii="Arial" w:eastAsiaTheme="minorHAnsi" w:hAnsi="Arial" w:cs="Arial"/>
-          <w:sz w:val="28"/>
-        </w:rPr>
-      </w:pPr>
-      <w:r>
-        <w:rPr>
-          <w:rFonts w:ascii="Arial" w:eastAsiaTheme="minorHAnsi" w:hAnsi="Arial" w:cs="Arial"/>
-          <w:noProof/>
-          <w:sz w:val="28"/>
-          <w:lang w:eastAsia="es-GT"/>
-        </w:rPr>
-        <w:drawing>
-          <wp:anchor distT="0" distB="0" distL="114300" distR="114300" simplePos="0" relativeHeight="251658240" behindDoc="1" locked="0" layoutInCell="1" allowOverlap="1" wp14:anchorId="687FE3B1" wp14:editId="0D4EF484">
-            <wp:simplePos x="0" y="0"/>
-            <wp:positionH relativeFrom="margin">
-              <wp:posOffset>243840</wp:posOffset>
-            </wp:positionH>
-            <wp:positionV relativeFrom="paragraph">
-              <wp:posOffset>10160</wp:posOffset>
-            </wp:positionV>
-            <wp:extent cx="4420870" cy="8589010"/>
-            <wp:effectExtent l="0" t="0" r="0" b="2540"/>
-            <wp:wrapNone/>
-            <wp:docPr id="3" name="Imagen 3" descr="C:\Users\Informatica\Downloads\Modelo ER End Of Line.drawio.png"/>
-            <wp:cNvGraphicFramePr>
-              <a:graphicFrameLocks xmlns:a="http://schemas.openxmlformats.org/drawingml/2006/main" noChangeAspect="1"/>
-            </wp:cNvGraphicFramePr>
-            <a:graphic xmlns:a="http://schemas.openxmlformats.org/drawingml/2006/main">
-              <a:graphicData uri="http://schemas.openxmlformats.org/drawingml/2006/picture">
-                <pic:pic xmlns:pic="http://schemas.openxmlformats.org/drawingml/2006/picture">
-                  <pic:nvPicPr>
-                    <pic:cNvPr id="0" name="Picture 1" descr="C:\Users\Informatica\Downloads\Modelo ER End Of Line.drawio.png"/>
-                    <pic:cNvPicPr>
-                      <a:picLocks noChangeAspect="1" noChangeArrowheads="1"/>
-                    </pic:cNvPicPr>
-                  </pic:nvPicPr>
-                  <pic:blipFill>
-                    <a:blip r:embed="rId8">
-                      <a:extLst>
-                        <a:ext uri="{28A0092B-C50C-407E-A947-70E740481C1C}">
-                          <a14:useLocalDpi xmlns:a14="http://schemas.microsoft.com/office/drawing/2010/main" val="0"/>
-                        </a:ext>
-                      </a:extLst>
-                    </a:blip>
-                    <a:srcRect/>
-                    <a:stretch>
-                      <a:fillRect/>
-                    </a:stretch>
-                  </pic:blipFill>
-                  <pic:spPr bwMode="auto">
-                    <a:xfrm>
-                      <a:off x="0" y="0"/>
-                      <a:ext cx="4420870" cy="8589010"/>
-                    </a:xfrm>
-                    <a:prstGeom prst="rect">
-                      <a:avLst/>
-                    </a:prstGeom>
-                    <a:noFill/>
-                    <a:ln>
-                      <a:noFill/>
-                    </a:ln>
-                  </pic:spPr>
-                </pic:pic>
-              </a:graphicData>
-            </a:graphic>
-            <wp14:sizeRelH relativeFrom="margin">
-              <wp14:pctWidth>0</wp14:pctWidth>
-            </wp14:sizeRelH>
-            <wp14:sizeRelV relativeFrom="margin">
-              <wp14:pctHeight>0</wp14:pctHeight>
-            </wp14:sizeRelV>
-          </wp:anchor>
-        </w:drawing>
-      </w:r>
-    </w:p>
-    <w:p>
-      <w:pPr>
-        <w:rPr>
-          <w:rFonts w:ascii="Arial" w:eastAsiaTheme="minorHAnsi" w:hAnsi="Arial" w:cs="Arial"/>
-          <w:sz w:val="28"/>
-        </w:rPr>
-      </w:pPr>
-    </w:p>
-    <w:p>
-      <w:pPr>
-        <w:rPr>
-          <w:rFonts w:ascii="Arial" w:eastAsiaTheme="minorHAnsi" w:hAnsi="Arial" w:cs="Arial"/>
-          <w:sz w:val="28"/>
-        </w:rPr>
-      </w:pPr>
-    </w:p>
-    <w:p>
-      <w:pPr>
-        <w:rPr>
-          <w:rFonts w:ascii="Arial" w:eastAsiaTheme="minorHAnsi" w:hAnsi="Arial" w:cs="Arial"/>
-          <w:sz w:val="28"/>
-        </w:rPr>
-      </w:pPr>
-    </w:p>
-    <w:p>
-      <w:pPr>
-        <w:rPr>
-          <w:rFonts w:ascii="Arial" w:eastAsiaTheme="minorHAnsi" w:hAnsi="Arial" w:cs="Arial"/>
-          <w:sz w:val="28"/>
-        </w:rPr>
-      </w:pPr>
-    </w:p>
-    <w:p>
-      <w:pPr>
-        <w:rPr>
-          <w:rFonts w:ascii="Arial" w:eastAsiaTheme="minorHAnsi" w:hAnsi="Arial" w:cs="Arial"/>
-          <w:sz w:val="28"/>
-        </w:rPr>
-      </w:pPr>
-    </w:p>
-    <w:p>
-      <w:pPr>
-        <w:rPr>
-          <w:rFonts w:ascii="Arial" w:eastAsiaTheme="minorHAnsi" w:hAnsi="Arial" w:cs="Arial"/>
-          <w:sz w:val="28"/>
-        </w:rPr>
-      </w:pPr>
-    </w:p>
-    <w:p>
-      <w:pPr>
-        <w:rPr>
-          <w:rFonts w:ascii="Arial" w:eastAsiaTheme="minorHAnsi" w:hAnsi="Arial" w:cs="Arial"/>
-          <w:sz w:val="28"/>
-        </w:rPr>
-      </w:pPr>
-    </w:p>
-    <w:p>
-      <w:pPr>
-        <w:rPr>
-          <w:rFonts w:ascii="Arial" w:eastAsiaTheme="minorHAnsi" w:hAnsi="Arial" w:cs="Arial"/>
-          <w:sz w:val="28"/>
-        </w:rPr>
-      </w:pPr>
-    </w:p>
-    <w:p>
-      <w:pPr>
-        <w:rPr>
-          <w:rFonts w:ascii="Arial" w:eastAsiaTheme="minorHAnsi" w:hAnsi="Arial" w:cs="Arial"/>
-          <w:sz w:val="28"/>
-        </w:rPr>
-      </w:pPr>
-    </w:p>
-    <w:p>
-      <w:pPr>
-        <w:rPr>
-          <w:rFonts w:ascii="Arial" w:eastAsiaTheme="minorHAnsi" w:hAnsi="Arial" w:cs="Arial"/>
-          <w:sz w:val="28"/>
-        </w:rPr>
-      </w:pPr>
-    </w:p>
-    <w:p>
-      <w:pPr>
-        <w:rPr>
-          <w:rFonts w:ascii="Arial" w:eastAsiaTheme="minorHAnsi" w:hAnsi="Arial" w:cs="Arial"/>
-          <w:sz w:val="28"/>
-        </w:rPr>
-      </w:pPr>
-    </w:p>
-    <w:p>
-      <w:pPr>
-        <w:rPr>
-          <w:rFonts w:ascii="Arial" w:eastAsiaTheme="minorHAnsi" w:hAnsi="Arial" w:cs="Arial"/>
-          <w:sz w:val="28"/>
-        </w:rPr>
-      </w:pPr>
-    </w:p>
-    <w:p>
-      <w:pPr>
-        <w:rPr>
-          <w:rFonts w:ascii="Arial" w:eastAsiaTheme="minorHAnsi" w:hAnsi="Arial" w:cs="Arial"/>
-          <w:sz w:val="28"/>
-        </w:rPr>
-      </w:pPr>
-    </w:p>
-    <w:p>
-      <w:pPr>
-        <w:rPr>
-          <w:rFonts w:ascii="Arial" w:eastAsiaTheme="minorHAnsi" w:hAnsi="Arial" w:cs="Arial"/>
-          <w:sz w:val="28"/>
-        </w:rPr>
-      </w:pPr>
-    </w:p>
-    <w:p>
-      <w:pPr>
-        <w:rPr>
-          <w:rFonts w:ascii="Arial" w:eastAsiaTheme="minorHAnsi" w:hAnsi="Arial" w:cs="Arial"/>
-          <w:sz w:val="28"/>
-        </w:rPr>
-      </w:pPr>
-    </w:p>
-    <w:p>
-      <w:pPr>
-        <w:rPr>
-          <w:rFonts w:ascii="Arial" w:eastAsiaTheme="minorHAnsi" w:hAnsi="Arial" w:cs="Arial"/>
-          <w:sz w:val="28"/>
-        </w:rPr>
-      </w:pPr>
-    </w:p>
-    <w:p>
-      <w:pPr>
-        <w:rPr>
-          <w:rFonts w:ascii="Arial" w:eastAsiaTheme="minorHAnsi" w:hAnsi="Arial" w:cs="Arial"/>
-          <w:sz w:val="28"/>
-        </w:rPr>
-      </w:pPr>
-    </w:p>
-    <w:p>
-      <w:pPr>
-        <w:rPr>
-          <w:rFonts w:ascii="Arial" w:eastAsiaTheme="minorHAnsi" w:hAnsi="Arial" w:cs="Arial"/>
-          <w:sz w:val="28"/>
-        </w:rPr>
-      </w:pPr>
-    </w:p>
-    <w:p>
-      <w:pPr>
-        <w:rPr>
-          <w:rFonts w:ascii="Arial" w:eastAsiaTheme="minorHAnsi" w:hAnsi="Arial" w:cs="Arial"/>
-          <w:sz w:val="28"/>
-        </w:rPr>
-      </w:pPr>
-    </w:p>
-    <w:p>
-      <w:pPr>
-        <w:rPr>
-          <w:rFonts w:ascii="Arial" w:eastAsiaTheme="minorHAnsi" w:hAnsi="Arial" w:cs="Arial"/>
-          <w:sz w:val="28"/>
-        </w:rPr>
-      </w:pPr>
-    </w:p>
-    <w:p>
-      <w:pPr>
-        <w:rPr>
-          <w:rFonts w:ascii="Arial" w:eastAsiaTheme="minorHAnsi" w:hAnsi="Arial" w:cs="Arial"/>
-          <w:sz w:val="28"/>
-        </w:rPr>
-      </w:pPr>
-    </w:p>
-    <w:p>
-      <w:pPr>
-        <w:rPr>
-          <w:rFonts w:ascii="Arial" w:eastAsiaTheme="minorHAnsi" w:hAnsi="Arial" w:cs="Arial"/>
-          <w:sz w:val="28"/>
-        </w:rPr>
-      </w:pPr>
-    </w:p>
-    <w:p>
-      <w:pPr>
-        <w:tabs>
-          <w:tab w:val="left" w:pos="7650"/>
-        </w:tabs>
-        <w:rPr>
-          <w:rFonts w:ascii="Arial" w:eastAsiaTheme="minorHAnsi" w:hAnsi="Arial" w:cs="Arial"/>
-          <w:sz w:val="28"/>
-        </w:rPr>
-      </w:pPr>
-      <w:r>
-        <w:rPr>
-          <w:rFonts w:ascii="Arial" w:eastAsiaTheme="minorHAnsi" w:hAnsi="Arial" w:cs="Arial"/>
-          <w:sz w:val="28"/>
-        </w:rPr>
-        <w:tab/>
-      </w:r>
-    </w:p>
-    <w:p>
-      <w:pPr>
-        <w:tabs>
-          <w:tab w:val="left" w:pos="7650"/>
-        </w:tabs>
-        <w:rPr>
-          <w:rFonts w:ascii="Arial" w:eastAsiaTheme="minorHAnsi" w:hAnsi="Arial" w:cs="Arial"/>
-          <w:sz w:val="28"/>
-        </w:rPr>
-      </w:pPr>
-      <w:r>
-        <w:rPr>
-          <w:rFonts w:ascii="Arial" w:eastAsiaTheme="minorHAnsi" w:hAnsi="Arial" w:cs="Arial"/>
-          <w:noProof/>
-          <w:sz w:val="28"/>
-          <w:lang w:eastAsia="es-GT"/>
-        </w:rPr>
-        <w:lastRenderedPageBreak/>
-        <w:drawing>
-          <wp:anchor distT="0" distB="0" distL="114300" distR="114300" simplePos="0" relativeHeight="251659264" behindDoc="0" locked="0" layoutInCell="1" allowOverlap="1" wp14:anchorId="0E6C3934" wp14:editId="68DB4426">
-            <wp:simplePos x="0" y="0"/>
-            <wp:positionH relativeFrom="margin">
-              <wp:align>left</wp:align>
-            </wp:positionH>
-            <wp:positionV relativeFrom="paragraph">
-              <wp:posOffset>319405</wp:posOffset>
-            </wp:positionV>
-            <wp:extent cx="6099270" cy="8648700"/>
-            <wp:effectExtent l="0" t="0" r="0" b="0"/>
-            <wp:wrapNone/>
-            <wp:docPr id="4" name="Imagen 4" descr="C:\Users\Informatica\Downloads\Diagrama entidad relacion BDEndOfLine.png"/>
-            <wp:cNvGraphicFramePr>
-              <a:graphicFrameLocks xmlns:a="http://schemas.openxmlformats.org/drawingml/2006/main" noChangeAspect="1"/>
-            </wp:cNvGraphicFramePr>
-            <a:graphic xmlns:a="http://schemas.openxmlformats.org/drawingml/2006/main">
-              <a:graphicData uri="http://schemas.openxmlformats.org/drawingml/2006/picture">
-                <pic:pic xmlns:pic="http://schemas.openxmlformats.org/drawingml/2006/picture">
-                  <pic:nvPicPr>
-                    <pic:cNvPr id="0" name="Picture 1" descr="C:\Users\Informatica\Downloads\Diagrama entidad relacion BDEndOfLine.png"/>
-                    <pic:cNvPicPr>
-                      <a:picLocks noChangeAspect="1" noChangeArrowheads="1"/>
-                    </pic:cNvPicPr>
-                  </pic:nvPicPr>
-                  <pic:blipFill>
-                    <a:blip r:embed="rId9">
-                      <a:extLst>
-                        <a:ext uri="{28A0092B-C50C-407E-A947-70E740481C1C}">
-                          <a14:useLocalDpi xmlns:a14="http://schemas.microsoft.com/office/drawing/2010/main" val="0"/>
-                        </a:ext>
-                      </a:extLst>
-                    </a:blip>
-                    <a:srcRect/>
-                    <a:stretch>
-                      <a:fillRect/>
-                    </a:stretch>
-                  </pic:blipFill>
-                  <pic:spPr bwMode="auto">
-                    <a:xfrm>
-                      <a:off x="0" y="0"/>
-                      <a:ext cx="6099270" cy="8648700"/>
-                    </a:xfrm>
-                    <a:prstGeom prst="rect">
-                      <a:avLst/>
-                    </a:prstGeom>
-                    <a:noFill/>
-                    <a:ln>
-                      <a:noFill/>
-                    </a:ln>
-                  </pic:spPr>
-                </pic:pic>
-              </a:graphicData>
-            </a:graphic>
-            <wp14:sizeRelH relativeFrom="margin">
-              <wp14:pctWidth>0</wp14:pctWidth>
-            </wp14:sizeRelH>
-            <wp14:sizeRelV relativeFrom="margin">
-              <wp14:pctHeight>0</wp14:pctHeight>
-            </wp14:sizeRelV>
-          </wp:anchor>
-        </w:drawing>
-      </w:r>
-      <w:r>
-        <w:rPr>
-          <w:rFonts w:ascii="Arial" w:eastAsiaTheme="minorHAnsi" w:hAnsi="Arial" w:cs="Arial"/>
-          <w:sz w:val="28"/>
-        </w:rPr>
-        <w:t>Diagrama de Entidad Relación</w:t>
-      </w:r>
-    </w:p>
-    <w:p>
-      <w:pPr>
-        <w:tabs>
-          <w:tab w:val="left" w:pos="7650"/>
-        </w:tabs>
-        <w:rPr>
-          <w:rFonts w:ascii="Arial" w:eastAsiaTheme="minorHAnsi" w:hAnsi="Arial" w:cs="Arial"/>
-          <w:sz w:val="28"/>
-        </w:rPr>
-      </w:pPr>
-      <w:r>
-        <w:rPr>
-          <w:rFonts w:ascii="Arial" w:eastAsiaTheme="minorHAnsi" w:hAnsi="Arial" w:cs="Arial"/>
-          <w:sz w:val="28"/>
-        </w:rPr>
-        <w:t xml:space="preserve"> </w:t>
-      </w:r>
       <w:bookmarkEnd w:id="0"/>
     </w:p>
     <w:sectPr>
@@ -4229,7 +3314,7 @@
 </file>
 
 <file path=word/endnotes.xml><?xml version="1.0" encoding="utf-8"?>
-<w:endnotes xmlns:wpc="http://schemas.microsoft.com/office/word/2010/wordprocessingCanvas" xmlns:mc="http://schemas.openxmlformats.org/markup-compatibility/2006" xmlns:o="urn:schemas-microsoft-com:office:office" xmlns:r="http://schemas.openxmlformats.org/officeDocument/2006/relationships" xmlns:m="http://schemas.openxmlformats.org/officeDocument/2006/math" xmlns:v="urn:schemas-microsoft-com:vml" xmlns:wp14="http://schemas.microsoft.com/office/word/2010/wordprocessingDrawing" xmlns:wp="http://schemas.openxmlformats.org/drawingml/2006/wordprocessingDrawing" xmlns:w10="urn:schemas-microsoft-com:office:word" xmlns:w="http://schemas.openxmlformats.org/wordprocessingml/2006/main" xmlns:w14="http://schemas.microsoft.com/office/word/2010/wordml" xmlns:w15="http://schemas.microsoft.com/office/word/2012/wordml" xmlns:wpg="http://schemas.microsoft.com/office/word/2010/wordprocessingGroup" xmlns:wpi="http://schemas.microsoft.com/office/word/2010/wordprocessingInk" xmlns:wne="http://schemas.microsoft.com/office/word/2006/wordml" xmlns:wps="http://schemas.microsoft.com/office/word/2010/wordprocessingShape" mc:Ignorable="w14 w15 wp14">
+<w:endnotes xmlns:wpc="http://schemas.microsoft.com/office/word/2010/wordprocessingCanvas" xmlns:cx="http://schemas.microsoft.com/office/drawing/2014/chartex" xmlns:mc="http://schemas.openxmlformats.org/markup-compatibility/2006" xmlns:o="urn:schemas-microsoft-com:office:office" xmlns:r="http://schemas.openxmlformats.org/officeDocument/2006/relationships" xmlns:m="http://schemas.openxmlformats.org/officeDocument/2006/math" xmlns:v="urn:schemas-microsoft-com:vml" xmlns:wp14="http://schemas.microsoft.com/office/word/2010/wordprocessingDrawing" xmlns:wp="http://schemas.openxmlformats.org/drawingml/2006/wordprocessingDrawing" xmlns:w10="urn:schemas-microsoft-com:office:word" xmlns:w="http://schemas.openxmlformats.org/wordprocessingml/2006/main" xmlns:w14="http://schemas.microsoft.com/office/word/2010/wordml" xmlns:w15="http://schemas.microsoft.com/office/word/2012/wordml" xmlns:w16se="http://schemas.microsoft.com/office/word/2015/wordml/symex" xmlns:wpg="http://schemas.microsoft.com/office/word/2010/wordprocessingGroup" xmlns:wpi="http://schemas.microsoft.com/office/word/2010/wordprocessingInk" xmlns:wne="http://schemas.microsoft.com/office/word/2006/wordml" xmlns:wps="http://schemas.microsoft.com/office/word/2010/wordprocessingShape" mc:Ignorable="w14 w15 w16se wp14">
   <w:endnote w:type="separator" w:id="-1">
     <w:p>
       <w:pPr>
@@ -4254,7 +3339,7 @@
 </file>
 
 <file path=word/footnotes.xml><?xml version="1.0" encoding="utf-8"?>
-<w:footnotes xmlns:wpc="http://schemas.microsoft.com/office/word/2010/wordprocessingCanvas" xmlns:mc="http://schemas.openxmlformats.org/markup-compatibility/2006" xmlns:o="urn:schemas-microsoft-com:office:office" xmlns:r="http://schemas.openxmlformats.org/officeDocument/2006/relationships" xmlns:m="http://schemas.openxmlformats.org/officeDocument/2006/math" xmlns:v="urn:schemas-microsoft-com:vml" xmlns:wp14="http://schemas.microsoft.com/office/word/2010/wordprocessingDrawing" xmlns:wp="http://schemas.openxmlformats.org/drawingml/2006/wordprocessingDrawing" xmlns:w10="urn:schemas-microsoft-com:office:word" xmlns:w="http://schemas.openxmlformats.org/wordprocessingml/2006/main" xmlns:w14="http://schemas.microsoft.com/office/word/2010/wordml" xmlns:w15="http://schemas.microsoft.com/office/word/2012/wordml" xmlns:wpg="http://schemas.microsoft.com/office/word/2010/wordprocessingGroup" xmlns:wpi="http://schemas.microsoft.com/office/word/2010/wordprocessingInk" xmlns:wne="http://schemas.microsoft.com/office/word/2006/wordml" xmlns:wps="http://schemas.microsoft.com/office/word/2010/wordprocessingShape" mc:Ignorable="w14 w15 wp14">
+<w:footnotes xmlns:wpc="http://schemas.microsoft.com/office/word/2010/wordprocessingCanvas" xmlns:cx="http://schemas.microsoft.com/office/drawing/2014/chartex" xmlns:mc="http://schemas.openxmlformats.org/markup-compatibility/2006" xmlns:o="urn:schemas-microsoft-com:office:office" xmlns:r="http://schemas.openxmlformats.org/officeDocument/2006/relationships" xmlns:m="http://schemas.openxmlformats.org/officeDocument/2006/math" xmlns:v="urn:schemas-microsoft-com:vml" xmlns:wp14="http://schemas.microsoft.com/office/word/2010/wordprocessingDrawing" xmlns:wp="http://schemas.openxmlformats.org/drawingml/2006/wordprocessingDrawing" xmlns:w10="urn:schemas-microsoft-com:office:word" xmlns:w="http://schemas.openxmlformats.org/wordprocessingml/2006/main" xmlns:w14="http://schemas.microsoft.com/office/word/2010/wordml" xmlns:w15="http://schemas.microsoft.com/office/word/2012/wordml" xmlns:w16se="http://schemas.microsoft.com/office/word/2015/wordml/symex" xmlns:wpg="http://schemas.microsoft.com/office/word/2010/wordprocessingGroup" xmlns:wpi="http://schemas.microsoft.com/office/word/2010/wordprocessingInk" xmlns:wne="http://schemas.microsoft.com/office/word/2006/wordml" xmlns:wps="http://schemas.microsoft.com/office/word/2010/wordprocessingShape" mc:Ignorable="w14 w15 w16se wp14">
   <w:footnote w:type="separator" w:id="-1">
     <w:p>
       <w:pPr>
@@ -4279,7 +3364,7 @@
 </file>
 
 <file path=word/styles.xml><?xml version="1.0" encoding="utf-8"?>
-<w:styles xmlns:mc="http://schemas.openxmlformats.org/markup-compatibility/2006" xmlns:r="http://schemas.openxmlformats.org/officeDocument/2006/relationships" xmlns:w="http://schemas.openxmlformats.org/wordprocessingml/2006/main" xmlns:w14="http://schemas.microsoft.com/office/word/2010/wordml" xmlns:w15="http://schemas.microsoft.com/office/word/2012/wordml" mc:Ignorable="w14 w15">
+<w:styles xmlns:mc="http://schemas.openxmlformats.org/markup-compatibility/2006" xmlns:r="http://schemas.openxmlformats.org/officeDocument/2006/relationships" xmlns:w="http://schemas.openxmlformats.org/wordprocessingml/2006/main" xmlns:w14="http://schemas.microsoft.com/office/word/2010/wordml" xmlns:w15="http://schemas.microsoft.com/office/word/2012/wordml" xmlns:w16se="http://schemas.microsoft.com/office/word/2015/wordml/symex" mc:Ignorable="w14 w15 w16se">
   <w:docDefaults>
     <w:rPrDefault>
       <w:rPr>
@@ -4769,7 +3854,6 @@
     <w:basedOn w:val="Tablanormal"/>
     <w:uiPriority w:val="39"/>
     <w:tblPr>
-      <w:tblInd w:w="0" w:type="dxa"/>
       <w:tblBorders>
         <w:top w:val="single" w:sz="4" w:space="0" w:color="auto"/>
         <w:left w:val="single" w:sz="4" w:space="0" w:color="auto"/>
@@ -4778,12 +3862,6 @@
         <w:insideH w:val="single" w:sz="4" w:space="0" w:color="auto"/>
         <w:insideV w:val="single" w:sz="4" w:space="0" w:color="auto"/>
       </w:tblBorders>
-      <w:tblCellMar>
-        <w:top w:w="0" w:type="dxa"/>
-        <w:left w:w="108" w:type="dxa"/>
-        <w:bottom w:w="0" w:type="dxa"/>
-        <w:right w:w="108" w:type="dxa"/>
-      </w:tblCellMar>
     </w:tblPr>
   </w:style>
   <w:style w:type="paragraph" w:styleId="Sinespaciado">
@@ -4854,62 +3932,6 @@
       <w:sz w:val="24"/>
       <w:szCs w:val="24"/>
       <w:lang w:eastAsia="es-GT"/>
-    </w:rPr>
-  </w:style>
-  <w:style w:type="paragraph" w:styleId="Encabezado">
-    <w:name w:val="header"/>
-    <w:basedOn w:val="Normal"/>
-    <w:link w:val="EncabezadoCar"/>
-    <w:uiPriority w:val="99"/>
-    <w:unhideWhenUsed/>
-    <w:rsid w:val="00F0101B"/>
-    <w:pPr>
-      <w:tabs>
-        <w:tab w:val="center" w:pos="4419"/>
-        <w:tab w:val="right" w:pos="8838"/>
-      </w:tabs>
-      <w:spacing w:after="0" w:line="240" w:lineRule="auto"/>
-    </w:pPr>
-  </w:style>
-  <w:style w:type="character" w:customStyle="1" w:styleId="EncabezadoCar">
-    <w:name w:val="Encabezado Car"/>
-    <w:basedOn w:val="Fuentedeprrafopredeter"/>
-    <w:link w:val="Encabezado"/>
-    <w:uiPriority w:val="99"/>
-    <w:rsid w:val="00F0101B"/>
-    <w:rPr>
-      <w:rFonts w:asciiTheme="minorHAnsi" w:eastAsia="MS Mincho" w:hAnsiTheme="minorHAnsi" w:cstheme="minorBidi"/>
-      <w:sz w:val="22"/>
-      <w:szCs w:val="22"/>
-      <w:lang w:eastAsia="en-US"/>
-    </w:rPr>
-  </w:style>
-  <w:style w:type="paragraph" w:styleId="Piedepgina">
-    <w:name w:val="footer"/>
-    <w:basedOn w:val="Normal"/>
-    <w:link w:val="PiedepginaCar"/>
-    <w:uiPriority w:val="99"/>
-    <w:unhideWhenUsed/>
-    <w:rsid w:val="00F0101B"/>
-    <w:pPr>
-      <w:tabs>
-        <w:tab w:val="center" w:pos="4419"/>
-        <w:tab w:val="right" w:pos="8838"/>
-      </w:tabs>
-      <w:spacing w:after="0" w:line="240" w:lineRule="auto"/>
-    </w:pPr>
-  </w:style>
-  <w:style w:type="character" w:customStyle="1" w:styleId="PiedepginaCar">
-    <w:name w:val="Pie de página Car"/>
-    <w:basedOn w:val="Fuentedeprrafopredeter"/>
-    <w:link w:val="Piedepgina"/>
-    <w:uiPriority w:val="99"/>
-    <w:rsid w:val="00F0101B"/>
-    <w:rPr>
-      <w:rFonts w:asciiTheme="minorHAnsi" w:eastAsia="MS Mincho" w:hAnsiTheme="minorHAnsi" w:cstheme="minorBidi"/>
-      <w:sz w:val="22"/>
-      <w:szCs w:val="22"/>
-      <w:lang w:eastAsia="en-US"/>
     </w:rPr>
   </w:style>
 </w:styles>

</xml_diff>

<commit_message>
Add: Agregar modelo Carro.java en carpeta modelo
</commit_message>
<xml_diff>
--- a/EndOfLine.docx
+++ b/EndOfLine.docx
@@ -1,10 +1,10 @@
 
 <file path=word/document.xml><?xml version="1.0" encoding="utf-8"?>
-<w:document xmlns:wpc="http://schemas.microsoft.com/office/word/2010/wordprocessingCanvas" xmlns:mc="http://schemas.openxmlformats.org/markup-compatibility/2006" xmlns:o="urn:schemas-microsoft-com:office:office" xmlns:r="http://schemas.openxmlformats.org/officeDocument/2006/relationships" xmlns:m="http://schemas.openxmlformats.org/officeDocument/2006/math" xmlns:v="urn:schemas-microsoft-com:vml" xmlns:wp14="http://schemas.microsoft.com/office/word/2010/wordprocessingDrawing" xmlns:wp="http://schemas.openxmlformats.org/drawingml/2006/wordprocessingDrawing" xmlns:w="http://schemas.openxmlformats.org/wordprocessingml/2006/main" xmlns:w14="http://schemas.microsoft.com/office/word/2010/wordml" xmlns:w10="urn:schemas-microsoft-com:office:word" xmlns:w15="http://schemas.microsoft.com/office/word/2012/wordml" xmlns:wpg="http://schemas.microsoft.com/office/word/2010/wordprocessingGroup" xmlns:wpi="http://schemas.microsoft.com/office/word/2010/wordprocessingInk" xmlns:wne="http://schemas.microsoft.com/office/word/2006/wordml" xmlns:wps="http://schemas.microsoft.com/office/word/2010/wordprocessingShape" xmlns:wpsCustomData="http://www.wps.cn/officeDocument/2013/wpsCustomData" mc:Ignorable="w14 w15 wp14">
+<w:document xmlns:wpc="http://schemas.microsoft.com/office/word/2010/wordprocessingCanvas" xmlns:cx="http://schemas.microsoft.com/office/drawing/2014/chartex" xmlns:mc="http://schemas.openxmlformats.org/markup-compatibility/2006" xmlns:o="urn:schemas-microsoft-com:office:office" xmlns:r="http://schemas.openxmlformats.org/officeDocument/2006/relationships" xmlns:m="http://schemas.openxmlformats.org/officeDocument/2006/math" xmlns:v="urn:schemas-microsoft-com:vml" xmlns:wp14="http://schemas.microsoft.com/office/word/2010/wordprocessingDrawing" xmlns:wp="http://schemas.openxmlformats.org/drawingml/2006/wordprocessingDrawing" xmlns:w10="urn:schemas-microsoft-com:office:word" xmlns:w="http://schemas.openxmlformats.org/wordprocessingml/2006/main" xmlns:w14="http://schemas.microsoft.com/office/word/2010/wordml" xmlns:w15="http://schemas.microsoft.com/office/word/2012/wordml" xmlns:w16se="http://schemas.microsoft.com/office/word/2015/wordml/symex" xmlns:wpg="http://schemas.microsoft.com/office/word/2010/wordprocessingGroup" xmlns:wpi="http://schemas.microsoft.com/office/word/2010/wordprocessingInk" xmlns:wne="http://schemas.microsoft.com/office/word/2006/wordml" xmlns:wps="http://schemas.microsoft.com/office/word/2010/wordprocessingShape" mc:Ignorable="w14 w15 w16se wp14">
   <w:body>
     <w:p>
       <w:pPr>
-        <w:pStyle w:val="10"/>
+        <w:pStyle w:val="Sinespaciado"/>
         <w:spacing w:line="276" w:lineRule="auto"/>
         <w:jc w:val="center"/>
         <w:rPr>
@@ -15,6 +15,7 @@
         <w:rPr>
           <w:rFonts w:ascii="Arial" w:hAnsi="Arial" w:cs="Arial"/>
           <w:b/>
+          <w:noProof/>
           <w:lang w:val="es-ES" w:eastAsia="es-ES"/>
         </w:rPr>
         <w:drawing>
@@ -69,7 +70,7 @@
     </w:p>
     <w:p>
       <w:pPr>
-        <w:pStyle w:val="10"/>
+        <w:pStyle w:val="Sinespaciado"/>
         <w:spacing w:line="276" w:lineRule="auto"/>
         <w:jc w:val="center"/>
         <w:rPr>
@@ -80,7 +81,7 @@
     </w:p>
     <w:p>
       <w:pPr>
-        <w:pStyle w:val="10"/>
+        <w:pStyle w:val="Sinespaciado"/>
         <w:spacing w:line="276" w:lineRule="auto"/>
         <w:jc w:val="center"/>
         <w:rPr>
@@ -98,7 +99,7 @@
     </w:p>
     <w:p>
       <w:pPr>
-        <w:pStyle w:val="10"/>
+        <w:pStyle w:val="Sinespaciado"/>
         <w:spacing w:line="276" w:lineRule="auto"/>
         <w:rPr>
           <w:rFonts w:ascii="Arial" w:hAnsi="Arial" w:cs="Arial"/>
@@ -108,7 +109,7 @@
     </w:p>
     <w:p>
       <w:pPr>
-        <w:pStyle w:val="10"/>
+        <w:pStyle w:val="Sinespaciado"/>
         <w:spacing w:line="276" w:lineRule="auto"/>
         <w:jc w:val="center"/>
         <w:rPr>
@@ -124,7 +125,7 @@
     </w:p>
     <w:p>
       <w:pPr>
-        <w:pStyle w:val="10"/>
+        <w:pStyle w:val="Sinespaciado"/>
         <w:spacing w:line="276" w:lineRule="auto"/>
         <w:jc w:val="center"/>
         <w:rPr>
@@ -134,7 +135,7 @@
     </w:p>
     <w:p>
       <w:pPr>
-        <w:pStyle w:val="10"/>
+        <w:pStyle w:val="Sinespaciado"/>
         <w:spacing w:line="276" w:lineRule="auto"/>
         <w:jc w:val="center"/>
         <w:rPr>
@@ -145,7 +146,7 @@
     </w:p>
     <w:p>
       <w:pPr>
-        <w:pStyle w:val="10"/>
+        <w:pStyle w:val="Sinespaciado"/>
         <w:spacing w:line="276" w:lineRule="auto"/>
         <w:jc w:val="center"/>
         <w:rPr>
@@ -155,7 +156,7 @@
     </w:p>
     <w:p>
       <w:pPr>
-        <w:pStyle w:val="10"/>
+        <w:pStyle w:val="Sinespaciado"/>
         <w:spacing w:line="276" w:lineRule="auto"/>
         <w:jc w:val="center"/>
         <w:rPr>
@@ -165,7 +166,7 @@
     </w:p>
     <w:p>
       <w:pPr>
-        <w:pStyle w:val="10"/>
+        <w:pStyle w:val="Sinespaciado"/>
         <w:spacing w:line="276" w:lineRule="auto"/>
         <w:jc w:val="center"/>
         <w:rPr>
@@ -175,7 +176,7 @@
     </w:p>
     <w:p>
       <w:pPr>
-        <w:pStyle w:val="10"/>
+        <w:pStyle w:val="Sinespaciado"/>
         <w:spacing w:line="276" w:lineRule="auto"/>
         <w:jc w:val="center"/>
         <w:rPr>
@@ -185,7 +186,7 @@
     </w:p>
     <w:p>
       <w:pPr>
-        <w:pStyle w:val="10"/>
+        <w:pStyle w:val="Sinespaciado"/>
         <w:spacing w:line="276" w:lineRule="auto"/>
         <w:jc w:val="center"/>
         <w:rPr>
@@ -195,7 +196,7 @@
     </w:p>
     <w:p>
       <w:pPr>
-        <w:pStyle w:val="10"/>
+        <w:pStyle w:val="Sinespaciado"/>
         <w:spacing w:line="276" w:lineRule="auto"/>
         <w:jc w:val="center"/>
         <w:rPr>
@@ -205,7 +206,7 @@
     </w:p>
     <w:p>
       <w:pPr>
-        <w:pStyle w:val="10"/>
+        <w:pStyle w:val="Sinespaciado"/>
         <w:spacing w:line="276" w:lineRule="auto"/>
         <w:jc w:val="center"/>
         <w:rPr>
@@ -215,7 +216,7 @@
     </w:p>
     <w:p>
       <w:pPr>
-        <w:pStyle w:val="10"/>
+        <w:pStyle w:val="Sinespaciado"/>
         <w:spacing w:line="276" w:lineRule="auto"/>
         <w:jc w:val="center"/>
         <w:rPr>
@@ -225,7 +226,7 @@
     </w:p>
     <w:p>
       <w:pPr>
-        <w:pStyle w:val="10"/>
+        <w:pStyle w:val="Sinespaciado"/>
         <w:spacing w:line="276" w:lineRule="auto"/>
         <w:jc w:val="center"/>
         <w:rPr>
@@ -235,7 +236,7 @@
     </w:p>
     <w:p>
       <w:pPr>
-        <w:pStyle w:val="10"/>
+        <w:pStyle w:val="Sinespaciado"/>
         <w:spacing w:line="276" w:lineRule="auto"/>
         <w:jc w:val="center"/>
         <w:rPr>
@@ -245,7 +246,7 @@
     </w:p>
     <w:p>
       <w:pPr>
-        <w:pStyle w:val="10"/>
+        <w:pStyle w:val="Sinespaciado"/>
         <w:spacing w:line="276" w:lineRule="auto"/>
         <w:jc w:val="center"/>
         <w:rPr>
@@ -255,7 +256,7 @@
     </w:p>
     <w:p>
       <w:pPr>
-        <w:pStyle w:val="10"/>
+        <w:pStyle w:val="Sinespaciado"/>
         <w:spacing w:line="276" w:lineRule="auto"/>
         <w:jc w:val="center"/>
         <w:rPr>
@@ -265,7 +266,7 @@
     </w:p>
     <w:p>
       <w:pPr>
-        <w:pStyle w:val="10"/>
+        <w:pStyle w:val="Sinespaciado"/>
         <w:spacing w:line="276" w:lineRule="auto"/>
         <w:jc w:val="center"/>
         <w:rPr>
@@ -274,7 +275,7 @@
       </w:pPr>
       <w:r>
         <w:rPr>
-          <w:rStyle w:val="14"/>
+          <w:rStyle w:val="oypena"/>
           <w:rFonts w:ascii="Arial" w:hAnsi="Arial" w:cs="Arial"/>
           <w:color w:val="000000"/>
           <w:sz w:val="40"/>
@@ -284,7 +285,7 @@
     </w:p>
     <w:p>
       <w:pPr>
-        <w:pStyle w:val="10"/>
+        <w:pStyle w:val="Sinespaciado"/>
         <w:spacing w:line="276" w:lineRule="auto"/>
         <w:jc w:val="center"/>
         <w:rPr>
@@ -294,7 +295,7 @@
     </w:p>
     <w:p>
       <w:pPr>
-        <w:pStyle w:val="10"/>
+        <w:pStyle w:val="Sinespaciado"/>
         <w:spacing w:line="276" w:lineRule="auto"/>
         <w:jc w:val="center"/>
         <w:rPr>
@@ -304,7 +305,7 @@
     </w:p>
     <w:p>
       <w:pPr>
-        <w:pStyle w:val="10"/>
+        <w:pStyle w:val="Sinespaciado"/>
         <w:spacing w:line="276" w:lineRule="auto"/>
         <w:jc w:val="center"/>
         <w:rPr>
@@ -314,7 +315,7 @@
     </w:p>
     <w:p>
       <w:pPr>
-        <w:pStyle w:val="10"/>
+        <w:pStyle w:val="Sinespaciado"/>
         <w:spacing w:line="276" w:lineRule="auto"/>
         <w:jc w:val="center"/>
         <w:rPr>
@@ -324,7 +325,7 @@
     </w:p>
     <w:p>
       <w:pPr>
-        <w:pStyle w:val="10"/>
+        <w:pStyle w:val="Sinespaciado"/>
         <w:spacing w:line="276" w:lineRule="auto"/>
         <w:jc w:val="center"/>
         <w:rPr>
@@ -334,7 +335,7 @@
     </w:p>
     <w:p>
       <w:pPr>
-        <w:pStyle w:val="10"/>
+        <w:pStyle w:val="Sinespaciado"/>
         <w:spacing w:line="276" w:lineRule="auto"/>
         <w:jc w:val="center"/>
         <w:rPr>
@@ -344,7 +345,7 @@
     </w:p>
     <w:p>
       <w:pPr>
-        <w:pStyle w:val="10"/>
+        <w:pStyle w:val="Sinespaciado"/>
         <w:spacing w:line="276" w:lineRule="auto"/>
         <w:jc w:val="center"/>
         <w:rPr>
@@ -354,7 +355,7 @@
     </w:p>
     <w:p>
       <w:pPr>
-        <w:pStyle w:val="10"/>
+        <w:pStyle w:val="Sinespaciado"/>
         <w:spacing w:line="276" w:lineRule="auto"/>
         <w:jc w:val="center"/>
         <w:rPr>
@@ -364,7 +365,7 @@
     </w:p>
     <w:p>
       <w:pPr>
-        <w:pStyle w:val="10"/>
+        <w:pStyle w:val="Sinespaciado"/>
         <w:spacing w:line="276" w:lineRule="auto"/>
         <w:jc w:val="center"/>
         <w:rPr>
@@ -374,7 +375,7 @@
     </w:p>
     <w:p>
       <w:pPr>
-        <w:pStyle w:val="10"/>
+        <w:pStyle w:val="Sinespaciado"/>
         <w:spacing w:line="276" w:lineRule="auto"/>
         <w:jc w:val="center"/>
         <w:rPr>
@@ -384,7 +385,7 @@
     </w:p>
     <w:p>
       <w:pPr>
-        <w:pStyle w:val="10"/>
+        <w:pStyle w:val="Sinespaciado"/>
         <w:spacing w:line="276" w:lineRule="auto"/>
         <w:jc w:val="center"/>
         <w:rPr>
@@ -394,7 +395,7 @@
     </w:p>
     <w:p>
       <w:pPr>
-        <w:pStyle w:val="10"/>
+        <w:pStyle w:val="Sinespaciado"/>
         <w:spacing w:line="276" w:lineRule="auto"/>
         <w:jc w:val="center"/>
         <w:rPr>
@@ -404,7 +405,7 @@
     </w:p>
     <w:p>
       <w:pPr>
-        <w:pStyle w:val="10"/>
+        <w:pStyle w:val="Sinespaciado"/>
         <w:spacing w:line="276" w:lineRule="auto"/>
         <w:jc w:val="center"/>
         <w:rPr>
@@ -414,7 +415,7 @@
     </w:p>
     <w:p>
       <w:pPr>
-        <w:pStyle w:val="10"/>
+        <w:pStyle w:val="Sinespaciado"/>
         <w:spacing w:line="276" w:lineRule="auto"/>
         <w:jc w:val="center"/>
         <w:rPr>
@@ -424,7 +425,7 @@
     </w:p>
     <w:p>
       <w:pPr>
-        <w:pStyle w:val="10"/>
+        <w:pStyle w:val="Sinespaciado"/>
         <w:spacing w:line="276" w:lineRule="auto"/>
         <w:jc w:val="center"/>
         <w:rPr>
@@ -434,7 +435,7 @@
     </w:p>
     <w:p>
       <w:pPr>
-        <w:pStyle w:val="10"/>
+        <w:pStyle w:val="Sinespaciado"/>
         <w:spacing w:line="276" w:lineRule="auto"/>
         <w:jc w:val="center"/>
         <w:rPr>
@@ -445,7 +446,7 @@
     </w:p>
     <w:p>
       <w:pPr>
-        <w:pStyle w:val="10"/>
+        <w:pStyle w:val="Sinespaciado"/>
         <w:spacing w:line="276" w:lineRule="auto"/>
         <w:jc w:val="center"/>
         <w:rPr>
@@ -455,7 +456,7 @@
     </w:p>
     <w:p>
       <w:pPr>
-        <w:pStyle w:val="10"/>
+        <w:pStyle w:val="Sinespaciado"/>
         <w:spacing w:line="276" w:lineRule="auto"/>
         <w:jc w:val="center"/>
         <w:rPr>
@@ -473,7 +474,7 @@
     </w:p>
     <w:p>
       <w:pPr>
-        <w:pStyle w:val="10"/>
+        <w:pStyle w:val="Sinespaciado"/>
         <w:spacing w:line="276" w:lineRule="auto"/>
         <w:jc w:val="center"/>
         <w:rPr>
@@ -504,7 +505,7 @@
     </w:p>
     <w:p>
       <w:pPr>
-        <w:pStyle w:val="10"/>
+        <w:pStyle w:val="Sinespaciado"/>
         <w:spacing w:line="276" w:lineRule="auto"/>
         <w:jc w:val="center"/>
         <w:rPr>
@@ -527,7 +528,7 @@
     </w:p>
     <w:p>
       <w:pPr>
-        <w:pStyle w:val="10"/>
+        <w:pStyle w:val="Sinespaciado"/>
         <w:spacing w:line="276" w:lineRule="auto"/>
         <w:jc w:val="center"/>
         <w:rPr>
@@ -537,7 +538,7 @@
     </w:p>
     <w:p>
       <w:pPr>
-        <w:pStyle w:val="10"/>
+        <w:pStyle w:val="Sinespaciado"/>
         <w:tabs>
           <w:tab w:val="left" w:pos="5670"/>
         </w:tabs>
@@ -559,59 +560,28 @@
     <w:p>
       <w:pPr>
         <w:rPr>
-          <w:rFonts w:ascii="Arial" w:hAnsi="Arial" w:cs="Arial" w:eastAsiaTheme="minorHAnsi"/>
+          <w:rFonts w:ascii="Arial" w:eastAsiaTheme="minorHAnsi" w:hAnsi="Arial" w:cs="Arial"/>
           <w:sz w:val="24"/>
         </w:rPr>
         <w:sectPr>
           <w:pgSz w:w="12240" w:h="15840"/>
           <w:pgMar w:top="720" w:right="720" w:bottom="720" w:left="720" w:header="708" w:footer="708" w:gutter="0"/>
-          <w:cols w:space="708" w:num="1"/>
-          <w:docGrid w:linePitch="360" w:charSpace="0"/>
+          <w:cols w:space="708"/>
+          <w:docGrid w:linePitch="360"/>
         </w:sectPr>
       </w:pPr>
     </w:p>
     <w:tbl>
       <w:tblPr>
-        <w:tblStyle w:val="9"/>
+        <w:tblStyle w:val="Tablaconcuadrcula"/>
         <w:tblW w:w="0" w:type="auto"/>
-        <w:tblInd w:w="0" w:type="dxa"/>
-        <w:tblBorders>
-          <w:top w:val="single" w:color="auto" w:sz="4" w:space="0"/>
-          <w:left w:val="single" w:color="auto" w:sz="4" w:space="0"/>
-          <w:bottom w:val="single" w:color="auto" w:sz="4" w:space="0"/>
-          <w:right w:val="single" w:color="auto" w:sz="4" w:space="0"/>
-          <w:insideH w:val="single" w:color="auto" w:sz="4" w:space="0"/>
-          <w:insideV w:val="single" w:color="auto" w:sz="4" w:space="0"/>
-        </w:tblBorders>
-        <w:tblLayout w:type="autofit"/>
-        <w:tblCellMar>
-          <w:top w:w="0" w:type="dxa"/>
-          <w:left w:w="108" w:type="dxa"/>
-          <w:bottom w:w="0" w:type="dxa"/>
-          <w:right w:w="108" w:type="dxa"/>
-        </w:tblCellMar>
+        <w:tblLook w:val="04A0" w:firstRow="1" w:lastRow="0" w:firstColumn="1" w:lastColumn="0" w:noHBand="0" w:noVBand="1"/>
       </w:tblPr>
       <w:tblGrid>
-        <w:gridCol w:w="4508"/>
-        <w:gridCol w:w="4546"/>
+        <w:gridCol w:w="4392"/>
+        <w:gridCol w:w="4436"/>
       </w:tblGrid>
       <w:tr>
-        <w:tblPrEx>
-          <w:tblBorders>
-            <w:top w:val="single" w:color="auto" w:sz="4" w:space="0"/>
-            <w:left w:val="single" w:color="auto" w:sz="4" w:space="0"/>
-            <w:bottom w:val="single" w:color="auto" w:sz="4" w:space="0"/>
-            <w:right w:val="single" w:color="auto" w:sz="4" w:space="0"/>
-            <w:insideH w:val="single" w:color="auto" w:sz="4" w:space="0"/>
-            <w:insideV w:val="single" w:color="auto" w:sz="4" w:space="0"/>
-          </w:tblBorders>
-          <w:tblCellMar>
-            <w:top w:w="0" w:type="dxa"/>
-            <w:left w:w="108" w:type="dxa"/>
-            <w:bottom w:w="0" w:type="dxa"/>
-            <w:right w:w="108" w:type="dxa"/>
-          </w:tblCellMar>
-        </w:tblPrEx>
         <w:tc>
           <w:tcPr>
             <w:tcW w:w="5395" w:type="dxa"/>
@@ -621,7 +591,7 @@
               <w:spacing w:after="0" w:line="240" w:lineRule="auto"/>
               <w:jc w:val="center"/>
               <w:rPr>
-                <w:rFonts w:ascii="Arial" w:hAnsi="Arial" w:cs="Arial" w:eastAsiaTheme="minorHAnsi"/>
+                <w:rFonts w:ascii="Arial" w:eastAsiaTheme="minorHAnsi" w:hAnsi="Arial" w:cs="Arial"/>
                 <w:b/>
                 <w:sz w:val="24"/>
                 <w:lang w:val="es-ES"/>
@@ -629,15 +599,16 @@
             </w:pPr>
             <w:r>
               <w:rPr>
-                <w:rFonts w:ascii="Arial" w:hAnsi="Arial" w:cs="Arial" w:eastAsiaTheme="minorHAnsi"/>
+                <w:rFonts w:ascii="Arial" w:eastAsiaTheme="minorHAnsi" w:hAnsi="Arial" w:cs="Arial"/>
                 <w:b/>
                 <w:sz w:val="24"/>
               </w:rPr>
+              <w:lastRenderedPageBreak/>
               <w:t xml:space="preserve">Nombre </w:t>
             </w:r>
             <w:r>
               <w:rPr>
-                <w:rFonts w:ascii="Arial" w:hAnsi="Arial" w:cs="Arial" w:eastAsiaTheme="minorHAnsi"/>
+                <w:rFonts w:ascii="Arial" w:eastAsiaTheme="minorHAnsi" w:hAnsi="Arial" w:cs="Arial"/>
                 <w:b/>
                 <w:sz w:val="24"/>
                 <w:lang w:val="es-ES"/>
@@ -655,14 +626,14 @@
               <w:spacing w:after="0" w:line="240" w:lineRule="auto"/>
               <w:jc w:val="center"/>
               <w:rPr>
-                <w:rFonts w:ascii="Arial" w:hAnsi="Arial" w:cs="Arial" w:eastAsiaTheme="minorHAnsi"/>
+                <w:rFonts w:ascii="Arial" w:eastAsiaTheme="minorHAnsi" w:hAnsi="Arial" w:cs="Arial"/>
                 <w:b/>
                 <w:sz w:val="24"/>
               </w:rPr>
             </w:pPr>
             <w:r>
               <w:rPr>
-                <w:rFonts w:ascii="Arial" w:hAnsi="Arial" w:cs="Arial" w:eastAsiaTheme="minorHAnsi"/>
+                <w:rFonts w:ascii="Arial" w:eastAsiaTheme="minorHAnsi" w:hAnsi="Arial" w:cs="Arial"/>
                 <w:b/>
                 <w:sz w:val="24"/>
               </w:rPr>
@@ -672,22 +643,6 @@
         </w:tc>
       </w:tr>
       <w:tr>
-        <w:tblPrEx>
-          <w:tblBorders>
-            <w:top w:val="single" w:color="auto" w:sz="4" w:space="0"/>
-            <w:left w:val="single" w:color="auto" w:sz="4" w:space="0"/>
-            <w:bottom w:val="single" w:color="auto" w:sz="4" w:space="0"/>
-            <w:right w:val="single" w:color="auto" w:sz="4" w:space="0"/>
-            <w:insideH w:val="single" w:color="auto" w:sz="4" w:space="0"/>
-            <w:insideV w:val="single" w:color="auto" w:sz="4" w:space="0"/>
-          </w:tblBorders>
-          <w:tblCellMar>
-            <w:top w:w="0" w:type="dxa"/>
-            <w:left w:w="108" w:type="dxa"/>
-            <w:bottom w:w="0" w:type="dxa"/>
-            <w:right w:w="108" w:type="dxa"/>
-          </w:tblCellMar>
-        </w:tblPrEx>
         <w:tc>
           <w:tcPr>
             <w:tcW w:w="5395" w:type="dxa"/>
@@ -697,21 +652,21 @@
               <w:spacing w:after="0" w:line="240" w:lineRule="auto"/>
               <w:jc w:val="center"/>
               <w:rPr>
-                <w:rFonts w:ascii="Arial" w:hAnsi="Arial" w:cs="Arial" w:eastAsiaTheme="minorHAnsi"/>
+                <w:rFonts w:ascii="Arial" w:eastAsiaTheme="minorHAnsi" w:hAnsi="Arial" w:cs="Arial"/>
                 <w:sz w:val="24"/>
                 <w:lang w:val="es-ES"/>
               </w:rPr>
             </w:pPr>
             <w:r>
               <w:rPr>
-                <w:rFonts w:ascii="Arial" w:hAnsi="Arial" w:cs="Arial" w:eastAsiaTheme="minorHAnsi"/>
+                <w:rFonts w:ascii="Arial" w:eastAsiaTheme="minorHAnsi" w:hAnsi="Arial" w:cs="Arial"/>
                 <w:sz w:val="24"/>
               </w:rPr>
               <w:t>Diego Alejandro Vel</w:t>
             </w:r>
             <w:r>
               <w:rPr>
-                <w:rFonts w:ascii="Arial" w:hAnsi="Arial" w:cs="Arial" w:eastAsiaTheme="minorHAnsi"/>
+                <w:rFonts w:ascii="Arial" w:eastAsiaTheme="minorHAnsi" w:hAnsi="Arial" w:cs="Arial"/>
                 <w:sz w:val="24"/>
                 <w:lang w:val="es-ES"/>
               </w:rPr>
@@ -728,13 +683,13 @@
               <w:spacing w:after="0" w:line="240" w:lineRule="auto"/>
               <w:jc w:val="center"/>
               <w:rPr>
-                <w:rFonts w:ascii="Arial" w:hAnsi="Arial" w:cs="Arial" w:eastAsiaTheme="minorHAnsi"/>
+                <w:rFonts w:ascii="Arial" w:eastAsiaTheme="minorHAnsi" w:hAnsi="Arial" w:cs="Arial"/>
                 <w:sz w:val="24"/>
               </w:rPr>
             </w:pPr>
             <w:r>
               <w:rPr>
-                <w:rFonts w:ascii="Arial" w:hAnsi="Arial" w:cs="Arial" w:eastAsiaTheme="minorHAnsi"/>
+                <w:rFonts w:ascii="Arial" w:eastAsiaTheme="minorHAnsi" w:hAnsi="Arial" w:cs="Arial"/>
                 <w:sz w:val="24"/>
               </w:rPr>
               <w:t>Scrum Master</w:t>
@@ -743,22 +698,6 @@
         </w:tc>
       </w:tr>
       <w:tr>
-        <w:tblPrEx>
-          <w:tblBorders>
-            <w:top w:val="single" w:color="auto" w:sz="4" w:space="0"/>
-            <w:left w:val="single" w:color="auto" w:sz="4" w:space="0"/>
-            <w:bottom w:val="single" w:color="auto" w:sz="4" w:space="0"/>
-            <w:right w:val="single" w:color="auto" w:sz="4" w:space="0"/>
-            <w:insideH w:val="single" w:color="auto" w:sz="4" w:space="0"/>
-            <w:insideV w:val="single" w:color="auto" w:sz="4" w:space="0"/>
-          </w:tblBorders>
-          <w:tblCellMar>
-            <w:top w:w="0" w:type="dxa"/>
-            <w:left w:w="108" w:type="dxa"/>
-            <w:bottom w:w="0" w:type="dxa"/>
-            <w:right w:w="108" w:type="dxa"/>
-          </w:tblCellMar>
-        </w:tblPrEx>
         <w:tc>
           <w:tcPr>
             <w:tcW w:w="5395" w:type="dxa"/>
@@ -768,13 +707,13 @@
               <w:spacing w:after="0" w:line="240" w:lineRule="auto"/>
               <w:jc w:val="center"/>
               <w:rPr>
-                <w:rFonts w:ascii="Arial" w:hAnsi="Arial" w:cs="Arial" w:eastAsiaTheme="minorHAnsi"/>
+                <w:rFonts w:ascii="Arial" w:eastAsiaTheme="minorHAnsi" w:hAnsi="Arial" w:cs="Arial"/>
                 <w:sz w:val="24"/>
               </w:rPr>
             </w:pPr>
             <w:r>
               <w:rPr>
-                <w:rFonts w:ascii="Arial" w:hAnsi="Arial" w:cs="Arial" w:eastAsiaTheme="minorHAnsi"/>
+                <w:rFonts w:ascii="Arial" w:eastAsiaTheme="minorHAnsi" w:hAnsi="Arial" w:cs="Arial"/>
                 <w:sz w:val="24"/>
               </w:rPr>
               <w:t>Diego Alejandro Monterroso Domínguez</w:t>
@@ -790,13 +729,13 @@
               <w:spacing w:after="0" w:line="240" w:lineRule="auto"/>
               <w:jc w:val="center"/>
               <w:rPr>
-                <w:rFonts w:ascii="Arial" w:hAnsi="Arial" w:cs="Arial" w:eastAsiaTheme="minorHAnsi"/>
+                <w:rFonts w:ascii="Arial" w:eastAsiaTheme="minorHAnsi" w:hAnsi="Arial" w:cs="Arial"/>
                 <w:sz w:val="24"/>
               </w:rPr>
             </w:pPr>
             <w:r>
               <w:rPr>
-                <w:rFonts w:ascii="Arial" w:hAnsi="Arial" w:cs="Arial" w:eastAsiaTheme="minorHAnsi"/>
+                <w:rFonts w:ascii="Arial" w:eastAsiaTheme="minorHAnsi" w:hAnsi="Arial" w:cs="Arial"/>
                 <w:sz w:val="24"/>
               </w:rPr>
               <w:t>Programador</w:t>
@@ -805,22 +744,6 @@
         </w:tc>
       </w:tr>
       <w:tr>
-        <w:tblPrEx>
-          <w:tblBorders>
-            <w:top w:val="single" w:color="auto" w:sz="4" w:space="0"/>
-            <w:left w:val="single" w:color="auto" w:sz="4" w:space="0"/>
-            <w:bottom w:val="single" w:color="auto" w:sz="4" w:space="0"/>
-            <w:right w:val="single" w:color="auto" w:sz="4" w:space="0"/>
-            <w:insideH w:val="single" w:color="auto" w:sz="4" w:space="0"/>
-            <w:insideV w:val="single" w:color="auto" w:sz="4" w:space="0"/>
-          </w:tblBorders>
-          <w:tblCellMar>
-            <w:top w:w="0" w:type="dxa"/>
-            <w:left w:w="108" w:type="dxa"/>
-            <w:bottom w:w="0" w:type="dxa"/>
-            <w:right w:w="108" w:type="dxa"/>
-          </w:tblCellMar>
-        </w:tblPrEx>
         <w:tc>
           <w:tcPr>
             <w:tcW w:w="5395" w:type="dxa"/>
@@ -830,13 +753,13 @@
               <w:spacing w:after="0" w:line="240" w:lineRule="auto"/>
               <w:jc w:val="center"/>
               <w:rPr>
-                <w:rFonts w:ascii="Arial" w:hAnsi="Arial" w:cs="Arial" w:eastAsiaTheme="minorHAnsi"/>
+                <w:rFonts w:ascii="Arial" w:eastAsiaTheme="minorHAnsi" w:hAnsi="Arial" w:cs="Arial"/>
                 <w:sz w:val="24"/>
               </w:rPr>
             </w:pPr>
             <w:r>
               <w:rPr>
-                <w:rFonts w:ascii="Arial" w:hAnsi="Arial" w:cs="Arial" w:eastAsiaTheme="minorHAnsi"/>
+                <w:rFonts w:ascii="Arial" w:eastAsiaTheme="minorHAnsi" w:hAnsi="Arial" w:cs="Arial"/>
                 <w:sz w:val="24"/>
               </w:rPr>
               <w:t>Ricardo Andre Marroquin Lopez</w:t>
@@ -852,13 +775,13 @@
               <w:spacing w:after="0" w:line="240" w:lineRule="auto"/>
               <w:jc w:val="center"/>
               <w:rPr>
-                <w:rFonts w:ascii="Arial" w:hAnsi="Arial" w:cs="Arial" w:eastAsiaTheme="minorHAnsi"/>
+                <w:rFonts w:ascii="Arial" w:eastAsiaTheme="minorHAnsi" w:hAnsi="Arial" w:cs="Arial"/>
                 <w:sz w:val="24"/>
               </w:rPr>
             </w:pPr>
             <w:r>
               <w:rPr>
-                <w:rFonts w:ascii="Arial" w:hAnsi="Arial" w:cs="Arial" w:eastAsiaTheme="minorHAnsi"/>
+                <w:rFonts w:ascii="Arial" w:eastAsiaTheme="minorHAnsi" w:hAnsi="Arial" w:cs="Arial"/>
                 <w:sz w:val="24"/>
               </w:rPr>
               <w:t>Programador</w:t>
@@ -867,22 +790,6 @@
         </w:tc>
       </w:tr>
       <w:tr>
-        <w:tblPrEx>
-          <w:tblBorders>
-            <w:top w:val="single" w:color="auto" w:sz="4" w:space="0"/>
-            <w:left w:val="single" w:color="auto" w:sz="4" w:space="0"/>
-            <w:bottom w:val="single" w:color="auto" w:sz="4" w:space="0"/>
-            <w:right w:val="single" w:color="auto" w:sz="4" w:space="0"/>
-            <w:insideH w:val="single" w:color="auto" w:sz="4" w:space="0"/>
-            <w:insideV w:val="single" w:color="auto" w:sz="4" w:space="0"/>
-          </w:tblBorders>
-          <w:tblCellMar>
-            <w:top w:w="0" w:type="dxa"/>
-            <w:left w:w="108" w:type="dxa"/>
-            <w:bottom w:w="0" w:type="dxa"/>
-            <w:right w:w="108" w:type="dxa"/>
-          </w:tblCellMar>
-        </w:tblPrEx>
         <w:tc>
           <w:tcPr>
             <w:tcW w:w="5395" w:type="dxa"/>
@@ -892,13 +799,13 @@
               <w:spacing w:after="0" w:line="240" w:lineRule="auto"/>
               <w:jc w:val="center"/>
               <w:rPr>
-                <w:rFonts w:ascii="Arial" w:hAnsi="Arial" w:cs="Arial" w:eastAsiaTheme="minorHAnsi"/>
+                <w:rFonts w:ascii="Arial" w:eastAsiaTheme="minorHAnsi" w:hAnsi="Arial" w:cs="Arial"/>
                 <w:sz w:val="24"/>
               </w:rPr>
             </w:pPr>
             <w:r>
               <w:rPr>
-                <w:rFonts w:ascii="Arial" w:hAnsi="Arial" w:cs="Arial" w:eastAsiaTheme="minorHAnsi"/>
+                <w:rFonts w:ascii="Arial" w:eastAsiaTheme="minorHAnsi" w:hAnsi="Arial" w:cs="Arial"/>
                 <w:sz w:val="24"/>
               </w:rPr>
               <w:t>Rigoberto Godinez Fajardo</w:t>
@@ -914,14 +821,14 @@
               <w:spacing w:after="0" w:line="240" w:lineRule="auto"/>
               <w:jc w:val="center"/>
               <w:rPr>
-                <w:rFonts w:ascii="Arial" w:hAnsi="Arial" w:cs="Arial" w:eastAsiaTheme="minorHAnsi"/>
+                <w:rFonts w:ascii="Arial" w:eastAsiaTheme="minorHAnsi" w:hAnsi="Arial" w:cs="Arial"/>
                 <w:sz w:val="24"/>
                 <w:u w:val="single"/>
               </w:rPr>
             </w:pPr>
             <w:r>
               <w:rPr>
-                <w:rFonts w:ascii="Arial" w:hAnsi="Arial" w:cs="Arial" w:eastAsiaTheme="minorHAnsi"/>
+                <w:rFonts w:ascii="Arial" w:eastAsiaTheme="minorHAnsi" w:hAnsi="Arial" w:cs="Arial"/>
                 <w:sz w:val="24"/>
               </w:rPr>
               <w:t>Programador</w:t>
@@ -930,22 +837,6 @@
         </w:tc>
       </w:tr>
       <w:tr>
-        <w:tblPrEx>
-          <w:tblBorders>
-            <w:top w:val="single" w:color="auto" w:sz="4" w:space="0"/>
-            <w:left w:val="single" w:color="auto" w:sz="4" w:space="0"/>
-            <w:bottom w:val="single" w:color="auto" w:sz="4" w:space="0"/>
-            <w:right w:val="single" w:color="auto" w:sz="4" w:space="0"/>
-            <w:insideH w:val="single" w:color="auto" w:sz="4" w:space="0"/>
-            <w:insideV w:val="single" w:color="auto" w:sz="4" w:space="0"/>
-          </w:tblBorders>
-          <w:tblCellMar>
-            <w:top w:w="0" w:type="dxa"/>
-            <w:left w:w="108" w:type="dxa"/>
-            <w:bottom w:w="0" w:type="dxa"/>
-            <w:right w:w="108" w:type="dxa"/>
-          </w:tblCellMar>
-        </w:tblPrEx>
         <w:tc>
           <w:tcPr>
             <w:tcW w:w="5395" w:type="dxa"/>
@@ -955,13 +846,13 @@
               <w:spacing w:after="0" w:line="240" w:lineRule="auto"/>
               <w:jc w:val="center"/>
               <w:rPr>
-                <w:rFonts w:ascii="Arial" w:hAnsi="Arial" w:cs="Arial" w:eastAsiaTheme="minorHAnsi"/>
+                <w:rFonts w:ascii="Arial" w:eastAsiaTheme="minorHAnsi" w:hAnsi="Arial" w:cs="Arial"/>
                 <w:sz w:val="24"/>
               </w:rPr>
             </w:pPr>
             <w:r>
               <w:rPr>
-                <w:rFonts w:ascii="Arial" w:hAnsi="Arial" w:cs="Arial" w:eastAsiaTheme="minorHAnsi"/>
+                <w:rFonts w:ascii="Arial" w:eastAsiaTheme="minorHAnsi" w:hAnsi="Arial" w:cs="Arial"/>
                 <w:sz w:val="24"/>
               </w:rPr>
               <w:t>Dany Ixbalanqué Lucas Vicente</w:t>
@@ -977,13 +868,13 @@
               <w:spacing w:after="0" w:line="240" w:lineRule="auto"/>
               <w:jc w:val="center"/>
               <w:rPr>
-                <w:rFonts w:ascii="Arial" w:hAnsi="Arial" w:cs="Arial" w:eastAsiaTheme="minorHAnsi"/>
+                <w:rFonts w:ascii="Arial" w:eastAsiaTheme="minorHAnsi" w:hAnsi="Arial" w:cs="Arial"/>
                 <w:sz w:val="24"/>
               </w:rPr>
             </w:pPr>
             <w:r>
               <w:rPr>
-                <w:rFonts w:ascii="Arial" w:hAnsi="Arial" w:cs="Arial" w:eastAsiaTheme="minorHAnsi"/>
+                <w:rFonts w:ascii="Arial" w:eastAsiaTheme="minorHAnsi" w:hAnsi="Arial" w:cs="Arial"/>
                 <w:sz w:val="24"/>
               </w:rPr>
               <w:t>Programador</w:t>
@@ -992,22 +883,6 @@
         </w:tc>
       </w:tr>
       <w:tr>
-        <w:tblPrEx>
-          <w:tblBorders>
-            <w:top w:val="single" w:color="auto" w:sz="4" w:space="0"/>
-            <w:left w:val="single" w:color="auto" w:sz="4" w:space="0"/>
-            <w:bottom w:val="single" w:color="auto" w:sz="4" w:space="0"/>
-            <w:right w:val="single" w:color="auto" w:sz="4" w:space="0"/>
-            <w:insideH w:val="single" w:color="auto" w:sz="4" w:space="0"/>
-            <w:insideV w:val="single" w:color="auto" w:sz="4" w:space="0"/>
-          </w:tblBorders>
-          <w:tblCellMar>
-            <w:top w:w="0" w:type="dxa"/>
-            <w:left w:w="108" w:type="dxa"/>
-            <w:bottom w:w="0" w:type="dxa"/>
-            <w:right w:w="108" w:type="dxa"/>
-          </w:tblCellMar>
-        </w:tblPrEx>
         <w:tc>
           <w:tcPr>
             <w:tcW w:w="5395" w:type="dxa"/>
@@ -1017,13 +892,13 @@
               <w:spacing w:after="0" w:line="240" w:lineRule="auto"/>
               <w:jc w:val="center"/>
               <w:rPr>
-                <w:rFonts w:ascii="Arial" w:hAnsi="Arial" w:cs="Arial" w:eastAsiaTheme="minorHAnsi"/>
+                <w:rFonts w:ascii="Arial" w:eastAsiaTheme="minorHAnsi" w:hAnsi="Arial" w:cs="Arial"/>
                 <w:sz w:val="24"/>
               </w:rPr>
             </w:pPr>
             <w:r>
               <w:rPr>
-                <w:rFonts w:ascii="Arial" w:hAnsi="Arial" w:cs="Arial" w:eastAsiaTheme="minorHAnsi"/>
+                <w:rFonts w:ascii="Arial" w:eastAsiaTheme="minorHAnsi" w:hAnsi="Arial" w:cs="Arial"/>
                 <w:sz w:val="24"/>
               </w:rPr>
               <w:t>Otto Raul Diaz Batres</w:t>
@@ -1039,13 +914,13 @@
               <w:spacing w:after="0" w:line="240" w:lineRule="auto"/>
               <w:jc w:val="center"/>
               <w:rPr>
-                <w:rFonts w:ascii="Arial" w:hAnsi="Arial" w:cs="Arial" w:eastAsiaTheme="minorHAnsi"/>
+                <w:rFonts w:ascii="Arial" w:eastAsiaTheme="minorHAnsi" w:hAnsi="Arial" w:cs="Arial"/>
                 <w:sz w:val="24"/>
               </w:rPr>
             </w:pPr>
             <w:r>
               <w:rPr>
-                <w:rFonts w:ascii="Arial" w:hAnsi="Arial" w:cs="Arial" w:eastAsiaTheme="minorHAnsi"/>
+                <w:rFonts w:ascii="Arial" w:eastAsiaTheme="minorHAnsi" w:hAnsi="Arial" w:cs="Arial"/>
                 <w:sz w:val="24"/>
               </w:rPr>
               <w:t>Programador</w:t>
@@ -1054,22 +929,6 @@
         </w:tc>
       </w:tr>
       <w:tr>
-        <w:tblPrEx>
-          <w:tblBorders>
-            <w:top w:val="single" w:color="auto" w:sz="4" w:space="0"/>
-            <w:left w:val="single" w:color="auto" w:sz="4" w:space="0"/>
-            <w:bottom w:val="single" w:color="auto" w:sz="4" w:space="0"/>
-            <w:right w:val="single" w:color="auto" w:sz="4" w:space="0"/>
-            <w:insideH w:val="single" w:color="auto" w:sz="4" w:space="0"/>
-            <w:insideV w:val="single" w:color="auto" w:sz="4" w:space="0"/>
-          </w:tblBorders>
-          <w:tblCellMar>
-            <w:top w:w="0" w:type="dxa"/>
-            <w:left w:w="108" w:type="dxa"/>
-            <w:bottom w:w="0" w:type="dxa"/>
-            <w:right w:w="108" w:type="dxa"/>
-          </w:tblCellMar>
-        </w:tblPrEx>
         <w:tc>
           <w:tcPr>
             <w:tcW w:w="5395" w:type="dxa"/>
@@ -1079,13 +938,13 @@
               <w:spacing w:after="0" w:line="240" w:lineRule="auto"/>
               <w:jc w:val="center"/>
               <w:rPr>
-                <w:rFonts w:ascii="Arial" w:hAnsi="Arial" w:cs="Arial" w:eastAsiaTheme="minorHAnsi"/>
+                <w:rFonts w:ascii="Arial" w:eastAsiaTheme="minorHAnsi" w:hAnsi="Arial" w:cs="Arial"/>
                 <w:sz w:val="24"/>
               </w:rPr>
             </w:pPr>
             <w:r>
               <w:rPr>
-                <w:rFonts w:ascii="Arial" w:hAnsi="Arial" w:cs="Arial" w:eastAsiaTheme="minorHAnsi"/>
+                <w:rFonts w:ascii="Arial" w:eastAsiaTheme="minorHAnsi" w:hAnsi="Arial" w:cs="Arial"/>
                 <w:sz w:val="24"/>
               </w:rPr>
               <w:t xml:space="preserve">Carlos Emilio Navarro Sifontes </w:t>
@@ -1101,13 +960,13 @@
               <w:spacing w:after="0" w:line="240" w:lineRule="auto"/>
               <w:jc w:val="center"/>
               <w:rPr>
-                <w:rFonts w:ascii="Arial" w:hAnsi="Arial" w:cs="Arial" w:eastAsiaTheme="minorHAnsi"/>
+                <w:rFonts w:ascii="Arial" w:eastAsiaTheme="minorHAnsi" w:hAnsi="Arial" w:cs="Arial"/>
                 <w:sz w:val="24"/>
               </w:rPr>
             </w:pPr>
             <w:r>
               <w:rPr>
-                <w:rFonts w:ascii="Arial" w:hAnsi="Arial" w:cs="Arial" w:eastAsiaTheme="minorHAnsi"/>
+                <w:rFonts w:ascii="Arial" w:eastAsiaTheme="minorHAnsi" w:hAnsi="Arial" w:cs="Arial"/>
                 <w:sz w:val="24"/>
               </w:rPr>
               <w:t>Programador</w:t>
@@ -1116,22 +975,6 @@
         </w:tc>
       </w:tr>
       <w:tr>
-        <w:tblPrEx>
-          <w:tblBorders>
-            <w:top w:val="single" w:color="auto" w:sz="4" w:space="0"/>
-            <w:left w:val="single" w:color="auto" w:sz="4" w:space="0"/>
-            <w:bottom w:val="single" w:color="auto" w:sz="4" w:space="0"/>
-            <w:right w:val="single" w:color="auto" w:sz="4" w:space="0"/>
-            <w:insideH w:val="single" w:color="auto" w:sz="4" w:space="0"/>
-            <w:insideV w:val="single" w:color="auto" w:sz="4" w:space="0"/>
-          </w:tblBorders>
-          <w:tblCellMar>
-            <w:top w:w="0" w:type="dxa"/>
-            <w:left w:w="108" w:type="dxa"/>
-            <w:bottom w:w="0" w:type="dxa"/>
-            <w:right w:w="108" w:type="dxa"/>
-          </w:tblCellMar>
-        </w:tblPrEx>
         <w:tc>
           <w:tcPr>
             <w:tcW w:w="5395" w:type="dxa"/>
@@ -1141,13 +984,13 @@
               <w:spacing w:after="0" w:line="240" w:lineRule="auto"/>
               <w:jc w:val="center"/>
               <w:rPr>
-                <w:rFonts w:ascii="Arial" w:hAnsi="Arial" w:cs="Arial" w:eastAsiaTheme="minorHAnsi"/>
+                <w:rFonts w:ascii="Arial" w:eastAsiaTheme="minorHAnsi" w:hAnsi="Arial" w:cs="Arial"/>
                 <w:sz w:val="24"/>
               </w:rPr>
             </w:pPr>
             <w:r>
               <w:rPr>
-                <w:rFonts w:ascii="Arial" w:hAnsi="Arial" w:cs="Arial" w:eastAsiaTheme="minorHAnsi"/>
+                <w:rFonts w:ascii="Arial" w:eastAsiaTheme="minorHAnsi" w:hAnsi="Arial" w:cs="Arial"/>
                 <w:sz w:val="24"/>
               </w:rPr>
               <w:t>Isaac Tiguilá Véliz</w:t>
@@ -1163,13 +1006,13 @@
               <w:spacing w:after="0" w:line="240" w:lineRule="auto"/>
               <w:jc w:val="center"/>
               <w:rPr>
-                <w:rFonts w:ascii="Arial" w:hAnsi="Arial" w:cs="Arial" w:eastAsiaTheme="minorHAnsi"/>
+                <w:rFonts w:ascii="Arial" w:eastAsiaTheme="minorHAnsi" w:hAnsi="Arial" w:cs="Arial"/>
                 <w:sz w:val="24"/>
               </w:rPr>
             </w:pPr>
             <w:r>
               <w:rPr>
-                <w:rFonts w:ascii="Arial" w:hAnsi="Arial" w:cs="Arial" w:eastAsiaTheme="minorHAnsi"/>
+                <w:rFonts w:ascii="Arial" w:eastAsiaTheme="minorHAnsi" w:hAnsi="Arial" w:cs="Arial"/>
                 <w:sz w:val="24"/>
               </w:rPr>
               <w:t>Programador</w:t>
@@ -1178,22 +1021,6 @@
         </w:tc>
       </w:tr>
       <w:tr>
-        <w:tblPrEx>
-          <w:tblBorders>
-            <w:top w:val="single" w:color="auto" w:sz="4" w:space="0"/>
-            <w:left w:val="single" w:color="auto" w:sz="4" w:space="0"/>
-            <w:bottom w:val="single" w:color="auto" w:sz="4" w:space="0"/>
-            <w:right w:val="single" w:color="auto" w:sz="4" w:space="0"/>
-            <w:insideH w:val="single" w:color="auto" w:sz="4" w:space="0"/>
-            <w:insideV w:val="single" w:color="auto" w:sz="4" w:space="0"/>
-          </w:tblBorders>
-          <w:tblCellMar>
-            <w:top w:w="0" w:type="dxa"/>
-            <w:left w:w="108" w:type="dxa"/>
-            <w:bottom w:w="0" w:type="dxa"/>
-            <w:right w:w="108" w:type="dxa"/>
-          </w:tblCellMar>
-        </w:tblPrEx>
         <w:tc>
           <w:tcPr>
             <w:tcW w:w="5395" w:type="dxa"/>
@@ -1203,14 +1030,14 @@
               <w:spacing w:after="0" w:line="240" w:lineRule="auto"/>
               <w:jc w:val="center"/>
               <w:rPr>
-                <w:rFonts w:ascii="Arial" w:hAnsi="Arial" w:cs="Arial" w:eastAsiaTheme="minorEastAsia"/>
+                <w:rFonts w:ascii="Arial" w:eastAsiaTheme="minorEastAsia" w:hAnsi="Arial" w:cs="Arial"/>
                 <w:sz w:val="24"/>
                 <w:szCs w:val="24"/>
               </w:rPr>
             </w:pPr>
             <w:r>
               <w:rPr>
-                <w:rFonts w:ascii="Arial" w:hAnsi="Arial" w:cs="Arial" w:eastAsiaTheme="minorEastAsia"/>
+                <w:rFonts w:ascii="Arial" w:eastAsiaTheme="minorEastAsia" w:hAnsi="Arial" w:cs="Arial"/>
                 <w:sz w:val="24"/>
                 <w:szCs w:val="24"/>
               </w:rPr>
@@ -1227,14 +1054,14 @@
               <w:spacing w:after="0" w:line="240" w:lineRule="auto"/>
               <w:jc w:val="center"/>
               <w:rPr>
-                <w:rFonts w:ascii="Arial" w:hAnsi="Arial" w:cs="Arial" w:eastAsiaTheme="minorEastAsia"/>
+                <w:rFonts w:ascii="Arial" w:eastAsiaTheme="minorEastAsia" w:hAnsi="Arial" w:cs="Arial"/>
                 <w:sz w:val="24"/>
                 <w:szCs w:val="24"/>
               </w:rPr>
             </w:pPr>
             <w:r>
               <w:rPr>
-                <w:rFonts w:ascii="Arial" w:hAnsi="Arial" w:cs="Arial" w:eastAsiaTheme="minorEastAsia"/>
+                <w:rFonts w:ascii="Arial" w:eastAsiaTheme="minorEastAsia" w:hAnsi="Arial" w:cs="Arial"/>
                 <w:sz w:val="24"/>
                 <w:szCs w:val="24"/>
               </w:rPr>
@@ -1244,22 +1071,6 @@
         </w:tc>
       </w:tr>
       <w:tr>
-        <w:tblPrEx>
-          <w:tblBorders>
-            <w:top w:val="single" w:color="auto" w:sz="4" w:space="0"/>
-            <w:left w:val="single" w:color="auto" w:sz="4" w:space="0"/>
-            <w:bottom w:val="single" w:color="auto" w:sz="4" w:space="0"/>
-            <w:right w:val="single" w:color="auto" w:sz="4" w:space="0"/>
-            <w:insideH w:val="single" w:color="auto" w:sz="4" w:space="0"/>
-            <w:insideV w:val="single" w:color="auto" w:sz="4" w:space="0"/>
-          </w:tblBorders>
-          <w:tblCellMar>
-            <w:top w:w="0" w:type="dxa"/>
-            <w:left w:w="108" w:type="dxa"/>
-            <w:bottom w:w="0" w:type="dxa"/>
-            <w:right w:w="108" w:type="dxa"/>
-          </w:tblCellMar>
-        </w:tblPrEx>
         <w:tc>
           <w:tcPr>
             <w:tcW w:w="5395" w:type="dxa"/>
@@ -1269,13 +1080,13 @@
               <w:spacing w:after="0" w:line="240" w:lineRule="auto"/>
               <w:jc w:val="center"/>
               <w:rPr>
-                <w:rFonts w:ascii="Arial" w:hAnsi="Arial" w:cs="Arial" w:eastAsiaTheme="minorHAnsi"/>
+                <w:rFonts w:ascii="Arial" w:eastAsiaTheme="minorHAnsi" w:hAnsi="Arial" w:cs="Arial"/>
                 <w:sz w:val="24"/>
               </w:rPr>
             </w:pPr>
             <w:r>
               <w:rPr>
-                <w:rFonts w:ascii="Arial" w:hAnsi="Arial" w:cs="Arial" w:eastAsiaTheme="minorHAnsi"/>
+                <w:rFonts w:ascii="Arial" w:eastAsiaTheme="minorHAnsi" w:hAnsi="Arial" w:cs="Arial"/>
                 <w:sz w:val="24"/>
               </w:rPr>
               <w:t>Francisco Emanuel Milian Gonzalez</w:t>
@@ -1291,13 +1102,13 @@
               <w:spacing w:after="0" w:line="240" w:lineRule="auto"/>
               <w:jc w:val="center"/>
               <w:rPr>
-                <w:rFonts w:ascii="Arial" w:hAnsi="Arial" w:cs="Arial" w:eastAsiaTheme="minorHAnsi"/>
+                <w:rFonts w:ascii="Arial" w:eastAsiaTheme="minorHAnsi" w:hAnsi="Arial" w:cs="Arial"/>
                 <w:sz w:val="24"/>
               </w:rPr>
             </w:pPr>
             <w:r>
               <w:rPr>
-                <w:rFonts w:ascii="Arial" w:hAnsi="Arial" w:cs="Arial" w:eastAsiaTheme="minorHAnsi"/>
+                <w:rFonts w:ascii="Arial" w:eastAsiaTheme="minorHAnsi" w:hAnsi="Arial" w:cs="Arial"/>
                 <w:sz w:val="24"/>
               </w:rPr>
               <w:t>Programador</w:t>
@@ -1306,22 +1117,6 @@
         </w:tc>
       </w:tr>
       <w:tr>
-        <w:tblPrEx>
-          <w:tblBorders>
-            <w:top w:val="single" w:color="auto" w:sz="4" w:space="0"/>
-            <w:left w:val="single" w:color="auto" w:sz="4" w:space="0"/>
-            <w:bottom w:val="single" w:color="auto" w:sz="4" w:space="0"/>
-            <w:right w:val="single" w:color="auto" w:sz="4" w:space="0"/>
-            <w:insideH w:val="single" w:color="auto" w:sz="4" w:space="0"/>
-            <w:insideV w:val="single" w:color="auto" w:sz="4" w:space="0"/>
-          </w:tblBorders>
-          <w:tblCellMar>
-            <w:top w:w="0" w:type="dxa"/>
-            <w:left w:w="108" w:type="dxa"/>
-            <w:bottom w:w="0" w:type="dxa"/>
-            <w:right w:w="108" w:type="dxa"/>
-          </w:tblCellMar>
-        </w:tblPrEx>
         <w:tc>
           <w:tcPr>
             <w:tcW w:w="5395" w:type="dxa"/>
@@ -1331,13 +1126,13 @@
               <w:spacing w:after="0" w:line="240" w:lineRule="auto"/>
               <w:jc w:val="center"/>
               <w:rPr>
-                <w:rFonts w:ascii="Arial" w:hAnsi="Arial" w:cs="Arial" w:eastAsiaTheme="minorHAnsi"/>
+                <w:rFonts w:ascii="Arial" w:eastAsiaTheme="minorHAnsi" w:hAnsi="Arial" w:cs="Arial"/>
                 <w:sz w:val="24"/>
               </w:rPr>
             </w:pPr>
             <w:r>
               <w:rPr>
-                <w:rFonts w:ascii="Arial" w:hAnsi="Arial" w:cs="Arial" w:eastAsiaTheme="minorHAnsi"/>
+                <w:rFonts w:ascii="Arial" w:eastAsiaTheme="minorHAnsi" w:hAnsi="Arial" w:cs="Arial"/>
                 <w:sz w:val="24"/>
               </w:rPr>
               <w:t>Luis Pedro Alay López</w:t>
@@ -1353,13 +1148,13 @@
               <w:spacing w:after="0" w:line="240" w:lineRule="auto"/>
               <w:jc w:val="center"/>
               <w:rPr>
-                <w:rFonts w:ascii="Arial" w:hAnsi="Arial" w:cs="Arial" w:eastAsiaTheme="minorHAnsi"/>
+                <w:rFonts w:ascii="Arial" w:eastAsiaTheme="minorHAnsi" w:hAnsi="Arial" w:cs="Arial"/>
                 <w:sz w:val="24"/>
               </w:rPr>
             </w:pPr>
             <w:r>
               <w:rPr>
-                <w:rFonts w:ascii="Arial" w:hAnsi="Arial" w:cs="Arial" w:eastAsiaTheme="minorHAnsi"/>
+                <w:rFonts w:ascii="Arial" w:eastAsiaTheme="minorHAnsi" w:hAnsi="Arial" w:cs="Arial"/>
                 <w:sz w:val="24"/>
               </w:rPr>
               <w:t>Programador</w:t>
@@ -1368,22 +1163,6 @@
         </w:tc>
       </w:tr>
       <w:tr>
-        <w:tblPrEx>
-          <w:tblBorders>
-            <w:top w:val="single" w:color="auto" w:sz="4" w:space="0"/>
-            <w:left w:val="single" w:color="auto" w:sz="4" w:space="0"/>
-            <w:bottom w:val="single" w:color="auto" w:sz="4" w:space="0"/>
-            <w:right w:val="single" w:color="auto" w:sz="4" w:space="0"/>
-            <w:insideH w:val="single" w:color="auto" w:sz="4" w:space="0"/>
-            <w:insideV w:val="single" w:color="auto" w:sz="4" w:space="0"/>
-          </w:tblBorders>
-          <w:tblCellMar>
-            <w:top w:w="0" w:type="dxa"/>
-            <w:left w:w="108" w:type="dxa"/>
-            <w:bottom w:w="0" w:type="dxa"/>
-            <w:right w:w="108" w:type="dxa"/>
-          </w:tblCellMar>
-        </w:tblPrEx>
         <w:tc>
           <w:tcPr>
             <w:tcW w:w="5395" w:type="dxa"/>
@@ -1393,13 +1172,13 @@
               <w:spacing w:after="0" w:line="240" w:lineRule="auto"/>
               <w:jc w:val="center"/>
               <w:rPr>
-                <w:rFonts w:ascii="Arial" w:hAnsi="Arial" w:cs="Arial" w:eastAsiaTheme="minorHAnsi"/>
+                <w:rFonts w:ascii="Arial" w:eastAsiaTheme="minorHAnsi" w:hAnsi="Arial" w:cs="Arial"/>
                 <w:sz w:val="24"/>
               </w:rPr>
             </w:pPr>
             <w:r>
               <w:rPr>
-                <w:rFonts w:ascii="Arial" w:hAnsi="Arial" w:cs="Arial" w:eastAsiaTheme="minorHAnsi"/>
+                <w:rFonts w:ascii="Arial" w:eastAsiaTheme="minorHAnsi" w:hAnsi="Arial" w:cs="Arial"/>
                 <w:sz w:val="24"/>
               </w:rPr>
               <w:t>David Francisco López Sicá</w:t>
@@ -1415,13 +1194,13 @@
               <w:spacing w:after="0" w:line="240" w:lineRule="auto"/>
               <w:jc w:val="center"/>
               <w:rPr>
-                <w:rFonts w:ascii="Arial" w:hAnsi="Arial" w:cs="Arial" w:eastAsiaTheme="minorHAnsi"/>
+                <w:rFonts w:ascii="Arial" w:eastAsiaTheme="minorHAnsi" w:hAnsi="Arial" w:cs="Arial"/>
                 <w:sz w:val="24"/>
               </w:rPr>
             </w:pPr>
             <w:r>
               <w:rPr>
-                <w:rFonts w:ascii="Arial" w:hAnsi="Arial" w:cs="Arial" w:eastAsiaTheme="minorHAnsi"/>
+                <w:rFonts w:ascii="Arial" w:eastAsiaTheme="minorHAnsi" w:hAnsi="Arial" w:cs="Arial"/>
                 <w:sz w:val="24"/>
               </w:rPr>
               <w:t>Programador</w:t>
@@ -1434,7 +1213,7 @@
       <w:pPr>
         <w:jc w:val="center"/>
         <w:rPr>
-          <w:rFonts w:ascii="Arial" w:hAnsi="Arial" w:cs="Arial" w:eastAsiaTheme="minorHAnsi"/>
+          <w:rFonts w:ascii="Arial" w:eastAsiaTheme="minorHAnsi" w:hAnsi="Arial" w:cs="Arial"/>
           <w:sz w:val="24"/>
         </w:rPr>
       </w:pPr>
@@ -1443,7 +1222,7 @@
       <w:pPr>
         <w:jc w:val="center"/>
         <w:rPr>
-          <w:rFonts w:ascii="Arial" w:hAnsi="Arial" w:cs="Arial" w:eastAsiaTheme="minorHAnsi"/>
+          <w:rFonts w:ascii="Arial" w:eastAsiaTheme="minorHAnsi" w:hAnsi="Arial" w:cs="Arial"/>
           <w:sz w:val="24"/>
         </w:rPr>
       </w:pPr>
@@ -1452,7 +1231,7 @@
       <w:pPr>
         <w:jc w:val="center"/>
         <w:rPr>
-          <w:rFonts w:ascii="Arial" w:hAnsi="Arial" w:cs="Arial" w:eastAsiaTheme="minorHAnsi"/>
+          <w:rFonts w:ascii="Arial" w:eastAsiaTheme="minorHAnsi" w:hAnsi="Arial" w:cs="Arial"/>
           <w:sz w:val="24"/>
         </w:rPr>
       </w:pPr>
@@ -1461,7 +1240,7 @@
       <w:pPr>
         <w:jc w:val="center"/>
         <w:rPr>
-          <w:rFonts w:ascii="Arial" w:hAnsi="Arial" w:cs="Arial" w:eastAsiaTheme="minorHAnsi"/>
+          <w:rFonts w:ascii="Arial" w:eastAsiaTheme="minorHAnsi" w:hAnsi="Arial" w:cs="Arial"/>
           <w:sz w:val="24"/>
         </w:rPr>
       </w:pPr>
@@ -1470,7 +1249,7 @@
       <w:pPr>
         <w:jc w:val="center"/>
         <w:rPr>
-          <w:rFonts w:ascii="Arial" w:hAnsi="Arial" w:cs="Arial" w:eastAsiaTheme="minorHAnsi"/>
+          <w:rFonts w:ascii="Arial" w:eastAsiaTheme="minorHAnsi" w:hAnsi="Arial" w:cs="Arial"/>
           <w:sz w:val="24"/>
         </w:rPr>
       </w:pPr>
@@ -1479,7 +1258,7 @@
       <w:pPr>
         <w:jc w:val="center"/>
         <w:rPr>
-          <w:rFonts w:ascii="Arial" w:hAnsi="Arial" w:cs="Arial" w:eastAsiaTheme="minorHAnsi"/>
+          <w:rFonts w:ascii="Arial" w:eastAsiaTheme="minorHAnsi" w:hAnsi="Arial" w:cs="Arial"/>
           <w:sz w:val="24"/>
         </w:rPr>
       </w:pPr>
@@ -1488,7 +1267,7 @@
       <w:pPr>
         <w:jc w:val="center"/>
         <w:rPr>
-          <w:rFonts w:ascii="Arial" w:hAnsi="Arial" w:cs="Arial" w:eastAsiaTheme="minorHAnsi"/>
+          <w:rFonts w:ascii="Arial" w:eastAsiaTheme="minorHAnsi" w:hAnsi="Arial" w:cs="Arial"/>
           <w:sz w:val="24"/>
         </w:rPr>
       </w:pPr>
@@ -1497,7 +1276,7 @@
       <w:pPr>
         <w:jc w:val="center"/>
         <w:rPr>
-          <w:rFonts w:ascii="Arial" w:hAnsi="Arial" w:cs="Arial" w:eastAsiaTheme="minorHAnsi"/>
+          <w:rFonts w:ascii="Arial" w:eastAsiaTheme="minorHAnsi" w:hAnsi="Arial" w:cs="Arial"/>
           <w:sz w:val="24"/>
         </w:rPr>
       </w:pPr>
@@ -1506,7 +1285,7 @@
       <w:pPr>
         <w:jc w:val="center"/>
         <w:rPr>
-          <w:rFonts w:ascii="Arial" w:hAnsi="Arial" w:cs="Arial" w:eastAsiaTheme="minorHAnsi"/>
+          <w:rFonts w:ascii="Arial" w:eastAsiaTheme="minorHAnsi" w:hAnsi="Arial" w:cs="Arial"/>
           <w:sz w:val="24"/>
         </w:rPr>
       </w:pPr>
@@ -1515,7 +1294,7 @@
       <w:pPr>
         <w:jc w:val="center"/>
         <w:rPr>
-          <w:rFonts w:ascii="Arial" w:hAnsi="Arial" w:cs="Arial" w:eastAsiaTheme="minorHAnsi"/>
+          <w:rFonts w:ascii="Arial" w:eastAsiaTheme="minorHAnsi" w:hAnsi="Arial" w:cs="Arial"/>
           <w:sz w:val="24"/>
         </w:rPr>
       </w:pPr>
@@ -1524,7 +1303,7 @@
       <w:pPr>
         <w:jc w:val="center"/>
         <w:rPr>
-          <w:rFonts w:ascii="Arial" w:hAnsi="Arial" w:cs="Arial" w:eastAsiaTheme="minorHAnsi"/>
+          <w:rFonts w:ascii="Arial" w:eastAsiaTheme="minorHAnsi" w:hAnsi="Arial" w:cs="Arial"/>
           <w:sz w:val="24"/>
         </w:rPr>
       </w:pPr>
@@ -1533,7 +1312,7 @@
       <w:pPr>
         <w:jc w:val="center"/>
         <w:rPr>
-          <w:rFonts w:ascii="Arial" w:hAnsi="Arial" w:cs="Arial" w:eastAsiaTheme="minorHAnsi"/>
+          <w:rFonts w:ascii="Arial" w:eastAsiaTheme="minorHAnsi" w:hAnsi="Arial" w:cs="Arial"/>
           <w:sz w:val="24"/>
         </w:rPr>
       </w:pPr>
@@ -1542,7 +1321,7 @@
       <w:pPr>
         <w:jc w:val="center"/>
         <w:rPr>
-          <w:rFonts w:ascii="Arial" w:hAnsi="Arial" w:cs="Arial" w:eastAsiaTheme="minorHAnsi"/>
+          <w:rFonts w:ascii="Arial" w:eastAsiaTheme="minorHAnsi" w:hAnsi="Arial" w:cs="Arial"/>
           <w:sz w:val="24"/>
         </w:rPr>
       </w:pPr>
@@ -1551,7 +1330,7 @@
       <w:pPr>
         <w:jc w:val="center"/>
         <w:rPr>
-          <w:rFonts w:ascii="Arial" w:hAnsi="Arial" w:cs="Arial" w:eastAsiaTheme="minorHAnsi"/>
+          <w:rFonts w:ascii="Arial" w:eastAsiaTheme="minorHAnsi" w:hAnsi="Arial" w:cs="Arial"/>
           <w:sz w:val="24"/>
         </w:rPr>
       </w:pPr>
@@ -1560,7 +1339,7 @@
       <w:pPr>
         <w:jc w:val="center"/>
         <w:rPr>
-          <w:rFonts w:ascii="Arial" w:hAnsi="Arial" w:cs="Arial" w:eastAsiaTheme="minorHAnsi"/>
+          <w:rFonts w:ascii="Arial" w:eastAsiaTheme="minorHAnsi" w:hAnsi="Arial" w:cs="Arial"/>
           <w:sz w:val="24"/>
         </w:rPr>
       </w:pPr>
@@ -1569,7 +1348,7 @@
       <w:pPr>
         <w:jc w:val="center"/>
         <w:rPr>
-          <w:rFonts w:ascii="Arial" w:hAnsi="Arial" w:cs="Arial" w:eastAsiaTheme="minorHAnsi"/>
+          <w:rFonts w:ascii="Arial" w:eastAsiaTheme="minorHAnsi" w:hAnsi="Arial" w:cs="Arial"/>
           <w:sz w:val="24"/>
         </w:rPr>
       </w:pPr>
@@ -1578,7 +1357,7 @@
       <w:pPr>
         <w:jc w:val="center"/>
         <w:rPr>
-          <w:rFonts w:ascii="Arial" w:hAnsi="Arial" w:cs="Arial" w:eastAsiaTheme="minorHAnsi"/>
+          <w:rFonts w:ascii="Arial" w:eastAsiaTheme="minorHAnsi" w:hAnsi="Arial" w:cs="Arial"/>
           <w:sz w:val="24"/>
         </w:rPr>
       </w:pPr>
@@ -1587,7 +1366,7 @@
       <w:pPr>
         <w:jc w:val="center"/>
         <w:rPr>
-          <w:rFonts w:ascii="Arial" w:hAnsi="Arial" w:cs="Arial" w:eastAsiaTheme="minorHAnsi"/>
+          <w:rFonts w:ascii="Arial" w:eastAsiaTheme="minorHAnsi" w:hAnsi="Arial" w:cs="Arial"/>
           <w:sz w:val="24"/>
         </w:rPr>
       </w:pPr>
@@ -1596,7 +1375,7 @@
       <w:pPr>
         <w:jc w:val="center"/>
         <w:rPr>
-          <w:rFonts w:ascii="Arial" w:hAnsi="Arial" w:cs="Arial" w:eastAsiaTheme="minorHAnsi"/>
+          <w:rFonts w:ascii="Arial" w:eastAsiaTheme="minorHAnsi" w:hAnsi="Arial" w:cs="Arial"/>
           <w:sz w:val="24"/>
         </w:rPr>
       </w:pPr>
@@ -1605,17 +1384,18 @@
       <w:pPr>
         <w:jc w:val="center"/>
         <w:rPr>
-          <w:rFonts w:ascii="Arial" w:hAnsi="Arial" w:cs="Arial" w:eastAsiaTheme="minorHAnsi"/>
+          <w:rFonts w:ascii="Arial" w:eastAsiaTheme="minorHAnsi" w:hAnsi="Arial" w:cs="Arial"/>
           <w:b/>
           <w:sz w:val="40"/>
         </w:rPr>
       </w:pPr>
       <w:r>
         <w:rPr>
-          <w:rFonts w:ascii="Arial" w:hAnsi="Arial" w:cs="Arial" w:eastAsiaTheme="minorHAnsi"/>
+          <w:rFonts w:ascii="Arial" w:eastAsiaTheme="minorHAnsi" w:hAnsi="Arial" w:cs="Arial"/>
           <w:b/>
           <w:sz w:val="40"/>
         </w:rPr>
+        <w:lastRenderedPageBreak/>
         <w:t>Historias De Usuario</w:t>
       </w:r>
     </w:p>
@@ -1716,8 +1496,6 @@
       </w:r>
       <w:r>
         <w:tab/>
-      </w:r>
-      <w:r>
         <w:t>Buscar proveedores por su nombre o apellido</w:t>
       </w:r>
     </w:p>
@@ -1749,6 +1527,7 @@
     <w:p/>
     <w:p>
       <w:r>
+        <w:lastRenderedPageBreak/>
         <w:t>HURM-007 Registro de nuevo Empleado</w:t>
       </w:r>
     </w:p>
@@ -1757,20 +1536,16 @@
         <w:t>Como: Empleado del área</w:t>
       </w:r>
       <w:r>
-        <w:br w:type="textWrapping"/>
-      </w:r>
-      <w:r>
+        <w:br/>
         <w:t>Quiero: Registrar o agregar los datos de un nuevo empleado al sistema</w:t>
       </w:r>
       <w:r>
-        <w:br w:type="textWrapping"/>
-      </w:r>
-      <w:r>
+        <w:br/>
         <w:t>Para</w:t>
       </w:r>
       <w:r>
         <w:rPr>
-          <w:rStyle w:val="5"/>
+          <w:rStyle w:val="Textoennegrita"/>
         </w:rPr>
         <w:t>:</w:t>
       </w:r>
@@ -1789,15 +1564,11 @@
         <w:t>Como: Empleado del área</w:t>
       </w:r>
       <w:r>
-        <w:br w:type="textWrapping"/>
-      </w:r>
-      <w:r>
+        <w:br/>
         <w:t>Quiero: Consultar los datos de un empleado registrado</w:t>
       </w:r>
       <w:r>
-        <w:br w:type="textWrapping"/>
-      </w:r>
-      <w:r>
+        <w:br/>
         <w:t>Para: Verificar su información o actualizarla si es necesario</w:t>
       </w:r>
     </w:p>
@@ -1812,15 +1583,11 @@
         <w:t>Como: Empleado del área</w:t>
       </w:r>
       <w:r>
-        <w:br w:type="textWrapping"/>
-      </w:r>
-      <w:r>
+        <w:br/>
         <w:t>Quiero: Modificar o actualizar los datos de un empleado existente</w:t>
       </w:r>
       <w:r>
-        <w:br w:type="textWrapping"/>
-      </w:r>
-      <w:r>
+        <w:br/>
         <w:t>Para: Mantener la información del personal siempre actualizada</w:t>
       </w:r>
     </w:p>
@@ -2316,6 +2083,7 @@
           <w:szCs w:val="20"/>
           <w:lang w:eastAsia="es-GT"/>
         </w:rPr>
+        <w:lastRenderedPageBreak/>
         <w:t>HUIT-019 Visualización de publicidad activa</w:t>
       </w:r>
       <w:r>
@@ -2325,7 +2093,8 @@
           <w:szCs w:val="20"/>
           <w:lang w:eastAsia="es-GT"/>
         </w:rPr>
-        <w:br w:type="textWrapping"/>
+        <w:br/>
+        <w:t>Como: Cliente</w:t>
       </w:r>
       <w:r>
         <w:rPr>
@@ -2334,7 +2103,8 @@
           <w:szCs w:val="20"/>
           <w:lang w:eastAsia="es-GT"/>
         </w:rPr>
-        <w:t>Como: Cliente</w:t>
+        <w:br/>
+        <w:t>Quiero: Visualizar únicamente la publicidad que está activa y no la que ya expiró.</w:t>
       </w:r>
       <w:r>
         <w:rPr>
@@ -2343,17 +2113,20 @@
           <w:szCs w:val="20"/>
           <w:lang w:eastAsia="es-GT"/>
         </w:rPr>
-        <w:br w:type="textWrapping"/>
-      </w:r>
-      <w:r>
+        <w:br/>
+        <w:t>Para: Evitar confusiones sobre promociones o anuncios que ya no están vigentes.</w:t>
+      </w:r>
+    </w:p>
+    <w:p>
+      <w:pPr>
+        <w:spacing w:before="100" w:beforeAutospacing="1" w:after="100" w:afterAutospacing="1" w:line="360" w:lineRule="auto"/>
         <w:rPr>
           <w:rFonts w:eastAsia="Times New Roman" w:cstheme="minorHAnsi"/>
           <w:sz w:val="20"/>
           <w:szCs w:val="20"/>
           <w:lang w:eastAsia="es-GT"/>
         </w:rPr>
-        <w:t>Quiero: Visualizar únicamente la publicidad que está activa y no la que ya expiró.</w:t>
-      </w:r>
+      </w:pPr>
       <w:r>
         <w:rPr>
           <w:rFonts w:eastAsia="Times New Roman" w:cstheme="minorHAnsi"/>
@@ -2361,7 +2134,7 @@
           <w:szCs w:val="20"/>
           <w:lang w:eastAsia="es-GT"/>
         </w:rPr>
-        <w:br w:type="textWrapping"/>
+        <w:t>HUIT-020 Clasificación de publicidad por tipo</w:t>
       </w:r>
       <w:r>
         <w:rPr>
@@ -2370,7 +2143,28 @@
           <w:szCs w:val="20"/>
           <w:lang w:eastAsia="es-GT"/>
         </w:rPr>
-        <w:t>Para: Evitar confusiones sobre promociones o anuncios que ya no están vigentes.</w:t>
+        <w:br/>
+        <w:t>Como: Administrador</w:t>
+      </w:r>
+      <w:r>
+        <w:rPr>
+          <w:rFonts w:eastAsia="Times New Roman" w:cstheme="minorHAnsi"/>
+          <w:sz w:val="20"/>
+          <w:szCs w:val="20"/>
+          <w:lang w:eastAsia="es-GT"/>
+        </w:rPr>
+        <w:br/>
+        <w:t>Quiero: Clasificar la publicidad por tipo, como nuevo lanzamiento, descuento, etc.</w:t>
+      </w:r>
+      <w:r>
+        <w:rPr>
+          <w:rFonts w:eastAsia="Times New Roman" w:cstheme="minorHAnsi"/>
+          <w:sz w:val="20"/>
+          <w:szCs w:val="20"/>
+          <w:lang w:eastAsia="es-GT"/>
+        </w:rPr>
+        <w:br/>
+        <w:t>Para: Llevar un mejor control y facilitar la búsqueda de la publicidad.</w:t>
       </w:r>
     </w:p>
     <w:p>
@@ -2390,7 +2184,7 @@
           <w:szCs w:val="20"/>
           <w:lang w:eastAsia="es-GT"/>
         </w:rPr>
-        <w:t>HUIT-020 Clasificación de publicidad por tipo</w:t>
+        <w:t>HUIT-021 Subir publicidad sencilla</w:t>
       </w:r>
       <w:r>
         <w:rPr>
@@ -2399,7 +2193,8 @@
           <w:szCs w:val="20"/>
           <w:lang w:eastAsia="es-GT"/>
         </w:rPr>
-        <w:br w:type="textWrapping"/>
+        <w:br/>
+        <w:t>Como: Administrador</w:t>
       </w:r>
       <w:r>
         <w:rPr>
@@ -2408,7 +2203,8 @@
           <w:szCs w:val="20"/>
           <w:lang w:eastAsia="es-GT"/>
         </w:rPr>
-        <w:t>Como: Administrador</w:t>
+        <w:br/>
+        <w:t>Quiero: Tener un sistema fácil para subir la publicidad.</w:t>
       </w:r>
       <w:r>
         <w:rPr>
@@ -2417,213 +2213,113 @@
           <w:szCs w:val="20"/>
           <w:lang w:eastAsia="es-GT"/>
         </w:rPr>
-        <w:br w:type="textWrapping"/>
-      </w:r>
-      <w:r>
-        <w:rPr>
-          <w:rFonts w:eastAsia="Times New Roman" w:cstheme="minorHAnsi"/>
+        <w:br/>
+        <w:t>Para: Que el proceso sea más rápido y sin complicaciones.</w:t>
+      </w:r>
+    </w:p>
+    <w:p>
+      <w:pPr>
+        <w:spacing w:before="100" w:beforeAutospacing="1" w:after="100" w:afterAutospacing="1" w:line="360" w:lineRule="auto"/>
+        <w:rPr>
+          <w:rFonts w:eastAsia="Times New Roman"/>
           <w:sz w:val="20"/>
           <w:szCs w:val="20"/>
           <w:lang w:eastAsia="es-GT"/>
         </w:rPr>
-        <w:t>Quiero: Clasificar la publicidad por tipo, como nuevo lanzamiento, descuento, etc.</w:t>
-      </w:r>
-      <w:r>
-        <w:rPr>
-          <w:rFonts w:eastAsia="Times New Roman" w:cstheme="minorHAnsi"/>
+      </w:pPr>
+    </w:p>
+    <w:p>
+      <w:pPr>
+        <w:spacing w:beforeAutospacing="1" w:afterAutospacing="1" w:line="360" w:lineRule="auto"/>
+        <w:rPr>
+          <w:rFonts w:eastAsia="Times New Roman"/>
           <w:sz w:val="20"/>
           <w:szCs w:val="20"/>
           <w:lang w:eastAsia="es-GT"/>
         </w:rPr>
-        <w:br w:type="textWrapping"/>
-      </w:r>
-      <w:r>
-        <w:rPr>
-          <w:rFonts w:eastAsia="Times New Roman" w:cstheme="minorHAnsi"/>
+      </w:pPr>
+    </w:p>
+    <w:p>
+      <w:pPr>
+        <w:spacing w:beforeAutospacing="1" w:afterAutospacing="1" w:line="360" w:lineRule="auto"/>
+        <w:rPr>
+          <w:rFonts w:eastAsia="Times New Roman"/>
           <w:sz w:val="20"/>
           <w:szCs w:val="20"/>
           <w:lang w:eastAsia="es-GT"/>
         </w:rPr>
-        <w:t>Para: Llevar un mejor control y facilitar la búsqueda de la publicidad.</w:t>
-      </w:r>
-    </w:p>
-    <w:p>
-      <w:pPr>
-        <w:spacing w:before="100" w:beforeAutospacing="1" w:after="100" w:afterAutospacing="1" w:line="360" w:lineRule="auto"/>
-        <w:rPr>
-          <w:rFonts w:eastAsia="Times New Roman" w:cstheme="minorHAnsi"/>
+      </w:pPr>
+      <w:r>
+        <w:rPr>
+          <w:rFonts w:eastAsia="Times New Roman"/>
           <w:sz w:val="20"/>
           <w:szCs w:val="20"/>
           <w:lang w:eastAsia="es-GT"/>
         </w:rPr>
-      </w:pPr>
-      <w:r>
-        <w:rPr>
-          <w:rFonts w:eastAsia="Times New Roman" w:cstheme="minorHAnsi"/>
+        <w:t xml:space="preserve">HOJS-022 Registros cliente </w:t>
+      </w:r>
+    </w:p>
+    <w:p>
+      <w:pPr>
+        <w:spacing w:beforeAutospacing="1" w:afterAutospacing="1" w:line="360" w:lineRule="auto"/>
+      </w:pPr>
+      <w:r>
+        <w:rPr>
+          <w:rFonts w:eastAsia="Times New Roman"/>
           <w:sz w:val="20"/>
           <w:szCs w:val="20"/>
           <w:lang w:eastAsia="es-GT"/>
         </w:rPr>
-        <w:t>HUIT-021 Subir publicidad sencilla</w:t>
-      </w:r>
-      <w:r>
-        <w:rPr>
-          <w:rFonts w:eastAsia="Times New Roman" w:cstheme="minorHAnsi"/>
+        <w:t xml:space="preserve">Como: Desarrollador </w:t>
+      </w:r>
+    </w:p>
+    <w:p>
+      <w:pPr>
+        <w:spacing w:beforeAutospacing="1" w:afterAutospacing="1" w:line="360" w:lineRule="auto"/>
+      </w:pPr>
+      <w:r>
+        <w:rPr>
+          <w:rFonts w:eastAsia="Times New Roman"/>
           <w:sz w:val="20"/>
           <w:szCs w:val="20"/>
           <w:lang w:eastAsia="es-GT"/>
         </w:rPr>
-        <w:br w:type="textWrapping"/>
-      </w:r>
-      <w:r>
-        <w:rPr>
-          <w:rFonts w:eastAsia="Times New Roman" w:cstheme="minorHAnsi"/>
+        <w:t xml:space="preserve">Quiero: poder almacenar los datos de los clientes </w:t>
+      </w:r>
+    </w:p>
+    <w:p>
+      <w:pPr>
+        <w:spacing w:beforeAutospacing="1" w:afterAutospacing="1" w:line="360" w:lineRule="auto"/>
+      </w:pPr>
+      <w:r>
+        <w:rPr>
+          <w:rFonts w:eastAsia="Times New Roman"/>
           <w:sz w:val="20"/>
           <w:szCs w:val="20"/>
           <w:lang w:eastAsia="es-GT"/>
         </w:rPr>
-        <w:t>Como: Administrador</w:t>
-      </w:r>
-      <w:r>
-        <w:rPr>
-          <w:rFonts w:eastAsia="Times New Roman" w:cstheme="minorHAnsi"/>
-          <w:sz w:val="20"/>
-          <w:szCs w:val="20"/>
-          <w:lang w:eastAsia="es-GT"/>
-        </w:rPr>
-        <w:br w:type="textWrapping"/>
-      </w:r>
-      <w:r>
-        <w:rPr>
-          <w:rFonts w:eastAsia="Times New Roman" w:cstheme="minorHAnsi"/>
-          <w:sz w:val="20"/>
-          <w:szCs w:val="20"/>
-          <w:lang w:eastAsia="es-GT"/>
-        </w:rPr>
-        <w:t>Quiero: Tener un sistema fácil para subir la publicidad.</w:t>
-      </w:r>
-      <w:r>
-        <w:rPr>
-          <w:rFonts w:eastAsia="Times New Roman" w:cstheme="minorHAnsi"/>
-          <w:sz w:val="20"/>
-          <w:szCs w:val="20"/>
-          <w:lang w:eastAsia="es-GT"/>
-        </w:rPr>
-        <w:br w:type="textWrapping"/>
-      </w:r>
-      <w:r>
-        <w:rPr>
-          <w:rFonts w:eastAsia="Times New Roman" w:cstheme="minorHAnsi"/>
-          <w:sz w:val="20"/>
-          <w:szCs w:val="20"/>
-          <w:lang w:eastAsia="es-GT"/>
-        </w:rPr>
-        <w:t>Para: Que el proceso sea más rápido y sin complicaciones.</w:t>
-      </w:r>
-    </w:p>
-    <w:p>
-      <w:pPr>
-        <w:spacing w:before="100" w:beforeAutospacing="1" w:after="100" w:afterAutospacing="1" w:line="360" w:lineRule="auto"/>
-        <w:rPr>
-          <w:rFonts w:eastAsia="Times New Roman" w:cstheme="minorAscii"/>
-          <w:sz w:val="20"/>
-          <w:szCs w:val="20"/>
-          <w:lang w:eastAsia="es-GT"/>
-        </w:rPr>
-      </w:pPr>
-    </w:p>
-    <w:p>
-      <w:pPr>
-        <w:spacing w:beforeAutospacing="1" w:afterAutospacing="1" w:line="360" w:lineRule="auto"/>
-        <w:rPr>
-          <w:rFonts w:eastAsia="Times New Roman" w:cstheme="minorAscii"/>
-          <w:sz w:val="20"/>
-          <w:szCs w:val="20"/>
-          <w:lang w:eastAsia="es-GT"/>
-        </w:rPr>
-      </w:pPr>
-    </w:p>
-    <w:p>
-      <w:pPr>
-        <w:spacing w:beforeAutospacing="1" w:afterAutospacing="1" w:line="360" w:lineRule="auto"/>
-        <w:rPr>
-          <w:rFonts w:eastAsia="Times New Roman" w:cstheme="minorAscii"/>
-          <w:sz w:val="20"/>
-          <w:szCs w:val="20"/>
-          <w:lang w:eastAsia="es-GT"/>
-        </w:rPr>
-      </w:pPr>
-      <w:r>
-        <w:rPr>
-          <w:rFonts w:eastAsia="Times New Roman" w:cstheme="minorAscii"/>
-          <w:sz w:val="20"/>
-          <w:szCs w:val="20"/>
-          <w:lang w:eastAsia="es-GT"/>
-        </w:rPr>
-        <w:t xml:space="preserve">HOJS-022 Registros cliente </w:t>
-      </w:r>
-    </w:p>
-    <w:p>
-      <w:pPr>
-        <w:spacing w:beforeAutospacing="1" w:afterAutospacing="1" w:line="360" w:lineRule="auto"/>
-      </w:pPr>
-      <w:r>
-        <w:rPr>
-          <w:rFonts w:eastAsia="Times New Roman" w:cstheme="minorAscii"/>
-          <w:sz w:val="20"/>
-          <w:szCs w:val="20"/>
-          <w:lang w:eastAsia="es-GT"/>
-        </w:rPr>
+        <w:t>Para: llevar un registro de sus compras y datos.</w:t>
+      </w:r>
+    </w:p>
+    <w:p>
+      <w:pPr>
+        <w:rPr>
+          <w:sz w:val="20"/>
+          <w:szCs w:val="20"/>
+        </w:rPr>
+      </w:pPr>
+    </w:p>
+    <w:p>
+      <w:r>
+        <w:t>HUJS-023 Servicios de clientes</w:t>
+      </w:r>
+    </w:p>
+    <w:p>
+      <w:r>
         <w:t xml:space="preserve">Como: Desarrollador </w:t>
       </w:r>
     </w:p>
     <w:p>
-      <w:pPr>
-        <w:spacing w:beforeAutospacing="1" w:afterAutospacing="1" w:line="360" w:lineRule="auto"/>
-      </w:pPr>
-      <w:r>
-        <w:rPr>
-          <w:rFonts w:eastAsia="Times New Roman" w:cstheme="minorAscii"/>
-          <w:sz w:val="20"/>
-          <w:szCs w:val="20"/>
-          <w:lang w:eastAsia="es-GT"/>
-        </w:rPr>
-        <w:t xml:space="preserve">Quiero: poder almacenar los datos de los clientes </w:t>
-      </w:r>
-    </w:p>
-    <w:p>
-      <w:pPr>
-        <w:spacing w:beforeAutospacing="1" w:afterAutospacing="1" w:line="360" w:lineRule="auto"/>
-      </w:pPr>
-      <w:r>
-        <w:rPr>
-          <w:rFonts w:eastAsia="Times New Roman" w:cstheme="minorAscii"/>
-          <w:sz w:val="20"/>
-          <w:szCs w:val="20"/>
-          <w:lang w:eastAsia="es-GT"/>
-        </w:rPr>
-        <w:t>Para: llevar un registro de sus compras y datos.</w:t>
-      </w:r>
-    </w:p>
-    <w:p>
-      <w:pPr>
-        <w:rPr>
-          <w:sz w:val="20"/>
-          <w:szCs w:val="20"/>
-        </w:rPr>
-      </w:pPr>
-    </w:p>
-    <w:p>
-      <w:r>
-        <w:t>HUJS-023 Servicios de clientes</w:t>
-      </w:r>
-    </w:p>
-    <w:p>
-      <w:r>
-        <w:t xml:space="preserve">Como: Desarrollador </w:t>
-      </w:r>
-    </w:p>
-    <w:p>
       <w:r>
         <w:t>Quiero: ofrecer a los clientes membrecías apropiadas para sus necesidades</w:t>
       </w:r>
@@ -2635,13 +2331,6 @@
     </w:p>
     <w:p/>
     <w:p>
-      <w:pPr>
-        <w:suppressLineNumbers w:val="0"/>
-        <w:bidi w:val="0"/>
-        <w:spacing w:before="0" w:beforeAutospacing="0" w:after="160" w:afterAutospacing="0" w:line="259" w:lineRule="auto"/>
-        <w:ind w:left="0" w:right="0"/>
-        <w:jc w:val="left"/>
-      </w:pPr>
       <w:r>
         <w:t>HUJS 024 Auditoría de clientes</w:t>
       </w:r>
@@ -2658,6 +2347,7 @@
     </w:p>
     <w:p>
       <w:r>
+        <w:lastRenderedPageBreak/>
         <w:t>Para: poder llevar un control de cualquier cambio y modificación.</w:t>
       </w:r>
     </w:p>
@@ -2728,82 +2418,47 @@
       <w:pPr>
         <w:spacing w:line="360" w:lineRule="auto"/>
         <w:rPr>
-          <w:rFonts w:hint="default" w:ascii="Calibri" w:hAnsi="Calibri" w:eastAsia="SimSun" w:cs="Calibri"/>
-          <w:sz w:val="22"/>
-          <w:szCs w:val="22"/>
-        </w:rPr>
-      </w:pPr>
-      <w:r>
-        <w:rPr>
-          <w:rFonts w:hint="default" w:ascii="Calibri" w:hAnsi="Calibri" w:eastAsia="SimSun" w:cs="Calibri"/>
-          <w:sz w:val="22"/>
-          <w:szCs w:val="22"/>
+          <w:rFonts w:ascii="Calibri" w:eastAsia="SimSun" w:hAnsi="Calibri" w:cs="Calibri"/>
+        </w:rPr>
+      </w:pPr>
+      <w:r>
+        <w:rPr>
+          <w:rFonts w:ascii="Calibri" w:eastAsia="SimSun" w:hAnsi="Calibri" w:cs="Calibri"/>
         </w:rPr>
         <w:t>HUFM-0</w:t>
       </w:r>
       <w:r>
         <w:rPr>
-          <w:rFonts w:hint="default" w:ascii="Calibri" w:hAnsi="Calibri" w:eastAsia="SimSun" w:cs="Calibri"/>
-          <w:sz w:val="22"/>
-          <w:szCs w:val="22"/>
+          <w:rFonts w:ascii="Calibri" w:eastAsia="SimSun" w:hAnsi="Calibri" w:cs="Calibri"/>
           <w:lang w:val="es-MX"/>
         </w:rPr>
         <w:t xml:space="preserve">28 </w:t>
       </w:r>
       <w:r>
         <w:rPr>
-          <w:rFonts w:hint="default" w:ascii="Calibri" w:hAnsi="Calibri" w:eastAsia="SimSun" w:cs="Calibri"/>
-          <w:sz w:val="22"/>
-          <w:szCs w:val="22"/>
+          <w:rFonts w:ascii="Calibri" w:eastAsia="SimSun" w:hAnsi="Calibri" w:cs="Calibri"/>
         </w:rPr>
         <w:t>Ver modelo del carro</w:t>
       </w:r>
       <w:r>
         <w:rPr>
-          <w:rFonts w:hint="default" w:ascii="Calibri" w:hAnsi="Calibri" w:eastAsia="SimSun" w:cs="Calibri"/>
-          <w:sz w:val="22"/>
-          <w:szCs w:val="22"/>
-        </w:rPr>
-        <w:br w:type="textWrapping"/>
-      </w:r>
-      <w:r>
-        <w:rPr>
-          <w:rFonts w:hint="default" w:ascii="Calibri" w:hAnsi="Calibri" w:eastAsia="SimSun" w:cs="Calibri"/>
-          <w:sz w:val="22"/>
-          <w:szCs w:val="22"/>
-        </w:rPr>
+          <w:rFonts w:ascii="Calibri" w:eastAsia="SimSun" w:hAnsi="Calibri" w:cs="Calibri"/>
+        </w:rPr>
+        <w:br/>
         <w:t>Como: Comprador de un carro usado</w:t>
       </w:r>
       <w:r>
         <w:rPr>
-          <w:rFonts w:hint="default" w:ascii="Calibri" w:hAnsi="Calibri" w:eastAsia="SimSun" w:cs="Calibri"/>
-          <w:sz w:val="22"/>
-          <w:szCs w:val="22"/>
-        </w:rPr>
-        <w:br w:type="textWrapping"/>
-      </w:r>
-      <w:r>
-        <w:rPr>
-          <w:rFonts w:hint="default" w:ascii="Calibri" w:hAnsi="Calibri" w:eastAsia="SimSun" w:cs="Calibri"/>
-          <w:sz w:val="22"/>
-          <w:szCs w:val="22"/>
-        </w:rPr>
+          <w:rFonts w:ascii="Calibri" w:eastAsia="SimSun" w:hAnsi="Calibri" w:cs="Calibri"/>
+        </w:rPr>
+        <w:br/>
         <w:t>Quiero: Ver claramente el modelo del carro antes de contactarme con el vendedor</w:t>
       </w:r>
       <w:r>
         <w:rPr>
-          <w:rFonts w:hint="default" w:ascii="Calibri" w:hAnsi="Calibri" w:eastAsia="SimSun" w:cs="Calibri"/>
-          <w:sz w:val="22"/>
-          <w:szCs w:val="22"/>
-        </w:rPr>
-        <w:br w:type="textWrapping"/>
-      </w:r>
-      <w:r>
-        <w:rPr>
-          <w:rFonts w:hint="default" w:ascii="Calibri" w:hAnsi="Calibri" w:eastAsia="SimSun" w:cs="Calibri"/>
-          <w:sz w:val="22"/>
-          <w:szCs w:val="22"/>
-        </w:rPr>
+          <w:rFonts w:ascii="Calibri" w:eastAsia="SimSun" w:hAnsi="Calibri" w:cs="Calibri"/>
+        </w:rPr>
+        <w:br/>
         <w:t>Para: Asegurarme de que se ajusta a mis necesidades y comparar fácilmente con otros modelos similares</w:t>
       </w:r>
     </w:p>
@@ -2811,9 +2466,7 @@
       <w:pPr>
         <w:spacing w:line="360" w:lineRule="auto"/>
         <w:rPr>
-          <w:rFonts w:hint="default" w:ascii="Calibri" w:hAnsi="Calibri" w:eastAsia="SimSun" w:cs="Calibri"/>
-          <w:sz w:val="22"/>
-          <w:szCs w:val="22"/>
+          <w:rFonts w:ascii="Calibri" w:eastAsia="SimSun" w:hAnsi="Calibri" w:cs="Calibri"/>
         </w:rPr>
       </w:pPr>
     </w:p>
@@ -2821,14 +2474,14 @@
       <w:pPr>
         <w:spacing w:line="360" w:lineRule="auto"/>
         <w:rPr>
-          <w:rFonts w:hint="default" w:ascii="Calibri" w:hAnsi="Calibri" w:eastAsia="SimSun" w:cs="Calibri"/>
+          <w:rFonts w:ascii="Calibri" w:eastAsia="SimSun" w:hAnsi="Calibri" w:cs="Calibri"/>
           <w:sz w:val="24"/>
           <w:szCs w:val="24"/>
         </w:rPr>
       </w:pPr>
       <w:r>
         <w:rPr>
-          <w:rFonts w:hint="default" w:ascii="Calibri" w:hAnsi="Calibri" w:eastAsia="SimSun" w:cs="Calibri"/>
+          <w:rFonts w:ascii="Calibri" w:eastAsia="SimSun" w:hAnsi="Calibri" w:cs="Calibri"/>
           <w:sz w:val="24"/>
           <w:szCs w:val="24"/>
         </w:rPr>
@@ -2836,7 +2489,7 @@
       </w:r>
       <w:r>
         <w:rPr>
-          <w:rFonts w:hint="default" w:ascii="Calibri" w:hAnsi="Calibri" w:eastAsia="SimSun" w:cs="Calibri"/>
+          <w:rFonts w:ascii="Calibri" w:eastAsia="SimSun" w:hAnsi="Calibri" w:cs="Calibri"/>
           <w:sz w:val="24"/>
           <w:szCs w:val="24"/>
           <w:lang w:val="es-MX"/>
@@ -2845,7 +2498,7 @@
       </w:r>
       <w:r>
         <w:rPr>
-          <w:rFonts w:hint="default" w:ascii="Calibri" w:hAnsi="Calibri" w:eastAsia="SimSun" w:cs="Calibri"/>
+          <w:rFonts w:ascii="Calibri" w:eastAsia="SimSun" w:hAnsi="Calibri" w:cs="Calibri"/>
           <w:sz w:val="24"/>
           <w:szCs w:val="24"/>
         </w:rPr>
@@ -2853,192 +2506,816 @@
       </w:r>
       <w:r>
         <w:rPr>
-          <w:rFonts w:hint="default" w:ascii="Calibri" w:hAnsi="Calibri" w:eastAsia="SimSun" w:cs="Calibri"/>
+          <w:rFonts w:ascii="Calibri" w:eastAsia="SimSun" w:hAnsi="Calibri" w:cs="Calibri"/>
           <w:sz w:val="24"/>
           <w:szCs w:val="24"/>
         </w:rPr>
-        <w:br w:type="textWrapping"/>
-      </w:r>
-      <w:r>
-        <w:rPr>
-          <w:rFonts w:hint="default" w:ascii="Calibri" w:hAnsi="Calibri" w:eastAsia="SimSun" w:cs="Calibri"/>
+        <w:br/>
+        <w:t>Como: Vendedor de carros</w:t>
+      </w:r>
+      <w:r>
+        <w:rPr>
+          <w:rFonts w:ascii="Calibri" w:eastAsia="SimSun" w:hAnsi="Calibri" w:cs="Calibri"/>
           <w:sz w:val="24"/>
           <w:szCs w:val="24"/>
         </w:rPr>
-        <w:t>Como: Vendedor de carros</w:t>
-      </w:r>
-      <w:r>
-        <w:rPr>
-          <w:rFonts w:hint="default" w:ascii="Calibri" w:hAnsi="Calibri" w:eastAsia="SimSun" w:cs="Calibri"/>
+        <w:br/>
+        <w:t>Quiero: Registrar el año del carro de forma obligatoria al publicarlo</w:t>
+      </w:r>
+      <w:r>
+        <w:rPr>
+          <w:rFonts w:ascii="Calibri" w:eastAsia="SimSun" w:hAnsi="Calibri" w:cs="Calibri"/>
           <w:sz w:val="24"/>
           <w:szCs w:val="24"/>
         </w:rPr>
-        <w:br w:type="textWrapping"/>
-      </w:r>
-      <w:r>
-        <w:rPr>
-          <w:rFonts w:hint="default" w:ascii="Calibri" w:hAnsi="Calibri" w:eastAsia="SimSun" w:cs="Calibri"/>
+        <w:br/>
+        <w:t>Para: Que los compradores sepan cuánta antigüedad tiene el vehículo y evitar malentendidos</w:t>
+      </w:r>
+    </w:p>
+    <w:p>
+      <w:pPr>
+        <w:spacing w:line="360" w:lineRule="auto"/>
+        <w:rPr>
+          <w:rFonts w:ascii="Calibri" w:eastAsia="SimSun" w:hAnsi="Calibri" w:cs="Calibri"/>
           <w:sz w:val="24"/>
           <w:szCs w:val="24"/>
         </w:rPr>
-        <w:t>Quiero: Registrar el año del carro de forma obligatoria al publicarlo</w:t>
-      </w:r>
-      <w:r>
-        <w:rPr>
-          <w:rFonts w:hint="default" w:ascii="Calibri" w:hAnsi="Calibri" w:eastAsia="SimSun" w:cs="Calibri"/>
-          <w:sz w:val="24"/>
-          <w:szCs w:val="24"/>
-        </w:rPr>
-        <w:br w:type="textWrapping"/>
-      </w:r>
-      <w:r>
-        <w:rPr>
-          <w:rFonts w:hint="default" w:ascii="Calibri" w:hAnsi="Calibri" w:eastAsia="SimSun" w:cs="Calibri"/>
-          <w:sz w:val="24"/>
-          <w:szCs w:val="24"/>
-        </w:rPr>
-        <w:t>Para: Que los compradores sepan cuánta antigüedad tiene el vehículo y evitar malentendidos</w:t>
-      </w:r>
+      </w:pPr>
     </w:p>
     <w:p>
       <w:pPr>
         <w:spacing w:line="360" w:lineRule="auto"/>
         <w:rPr>
-          <w:rFonts w:hint="default" w:ascii="Calibri" w:hAnsi="Calibri" w:eastAsia="SimSun" w:cs="Calibri"/>
-          <w:sz w:val="24"/>
-          <w:szCs w:val="24"/>
-        </w:rPr>
-      </w:pPr>
+          <w:rFonts w:ascii="Calibri" w:eastAsia="SimSun" w:hAnsi="Calibri" w:cs="Calibri"/>
+        </w:rPr>
+      </w:pPr>
+      <w:r>
+        <w:rPr>
+          <w:rFonts w:ascii="Calibri" w:eastAsia="SimSun" w:hAnsi="Calibri" w:cs="Calibri"/>
+        </w:rPr>
+        <w:lastRenderedPageBreak/>
+        <w:t>HUFM-0</w:t>
+      </w:r>
+      <w:r>
+        <w:rPr>
+          <w:rFonts w:ascii="Calibri" w:eastAsia="SimSun" w:hAnsi="Calibri" w:cs="Calibri"/>
+          <w:lang w:val="es-MX"/>
+        </w:rPr>
+        <w:t>30</w:t>
+      </w:r>
+      <w:r>
+        <w:rPr>
+          <w:rFonts w:ascii="Calibri" w:eastAsia="SimSun" w:hAnsi="Calibri" w:cs="Calibri"/>
+        </w:rPr>
+        <w:t xml:space="preserve"> Acceder a la marca del carro</w:t>
+      </w:r>
+      <w:r>
+        <w:rPr>
+          <w:rFonts w:ascii="Calibri" w:eastAsia="SimSun" w:hAnsi="Calibri" w:cs="Calibri"/>
+        </w:rPr>
+        <w:br/>
+        <w:t>Como: Mecánico del concesionario</w:t>
+      </w:r>
+      <w:r>
+        <w:rPr>
+          <w:rFonts w:ascii="Calibri" w:eastAsia="SimSun" w:hAnsi="Calibri" w:cs="Calibri"/>
+        </w:rPr>
+        <w:br/>
+        <w:t>Quiero: Acceder rápidamente a la marca del carro cuando lo recibo en el taller</w:t>
+      </w:r>
+      <w:r>
+        <w:rPr>
+          <w:rFonts w:ascii="Calibri" w:eastAsia="SimSun" w:hAnsi="Calibri" w:cs="Calibri"/>
+        </w:rPr>
+        <w:br/>
+        <w:t>Para: Consultar los manuales y procedimientos específicos según el fabricante</w:t>
+      </w:r>
     </w:p>
     <w:p>
       <w:pPr>
         <w:spacing w:line="360" w:lineRule="auto"/>
         <w:rPr>
-          <w:rFonts w:hint="default" w:ascii="Calibri" w:hAnsi="Calibri" w:eastAsia="SimSun" w:cs="Calibri"/>
-          <w:sz w:val="22"/>
-          <w:szCs w:val="22"/>
-        </w:rPr>
-      </w:pPr>
-      <w:r>
-        <w:rPr>
-          <w:rFonts w:hint="default" w:ascii="Calibri" w:hAnsi="Calibri" w:eastAsia="SimSun" w:cs="Calibri"/>
-          <w:sz w:val="22"/>
-          <w:szCs w:val="22"/>
-        </w:rPr>
-        <w:t>HUFM-0</w:t>
-      </w:r>
-      <w:r>
-        <w:rPr>
-          <w:rFonts w:hint="default" w:ascii="Calibri" w:hAnsi="Calibri" w:eastAsia="SimSun" w:cs="Calibri"/>
-          <w:sz w:val="22"/>
-          <w:szCs w:val="22"/>
-          <w:lang w:val="es-MX"/>
-        </w:rPr>
-        <w:t>30</w:t>
-      </w:r>
+          <w:rFonts w:ascii="Calibri" w:eastAsia="SimSun" w:hAnsi="Calibri" w:cs="Calibri"/>
+        </w:rPr>
+      </w:pPr>
+    </w:p>
+    <w:p>
+      <w:pPr>
+        <w:spacing w:line="360" w:lineRule="auto"/>
+        <w:rPr>
+          <w:rFonts w:ascii="Calibri" w:eastAsia="SimSun" w:hAnsi="Calibri" w:cs="Calibri"/>
+        </w:rPr>
+      </w:pPr>
+      <w:r>
+        <w:rPr>
+          <w:rFonts w:ascii="Calibri" w:eastAsia="SimSun" w:hAnsi="Calibri" w:cs="Calibri"/>
+        </w:rPr>
+        <w:t>HUDL-031</w:t>
+      </w:r>
+      <w:r>
+        <w:rPr>
+          <w:rFonts w:ascii="Calibri" w:eastAsia="SimSun" w:hAnsi="Calibri" w:cs="Calibri"/>
+        </w:rPr>
+        <w:t xml:space="preserve"> Registrar servicio nuevo</w:t>
+      </w:r>
+    </w:p>
+    <w:p>
+      <w:pPr>
+        <w:spacing w:line="360" w:lineRule="auto"/>
+        <w:rPr>
+          <w:rFonts w:ascii="Calibri" w:eastAsia="SimSun" w:hAnsi="Calibri" w:cs="Calibri"/>
+        </w:rPr>
+      </w:pPr>
+      <w:r>
+        <w:rPr>
+          <w:rFonts w:ascii="Calibri" w:eastAsia="SimSun" w:hAnsi="Calibri" w:cs="Calibri"/>
+        </w:rPr>
+        <w:t>Como</w:t>
+      </w:r>
+      <w:r>
+        <w:rPr>
+          <w:rFonts w:ascii="Calibri" w:eastAsia="SimSun" w:hAnsi="Calibri" w:cs="Calibri"/>
+        </w:rPr>
+        <w:t>:</w:t>
+      </w:r>
+      <w:r>
+        <w:rPr>
+          <w:rFonts w:ascii="Calibri" w:eastAsia="SimSun" w:hAnsi="Calibri" w:cs="Calibri"/>
+        </w:rPr>
+        <w:t xml:space="preserve"> recepcionista del concesionario,</w:t>
+      </w:r>
+    </w:p>
+    <w:p>
+      <w:pPr>
+        <w:spacing w:line="360" w:lineRule="auto"/>
+        <w:rPr>
+          <w:rFonts w:ascii="Calibri" w:eastAsia="SimSun" w:hAnsi="Calibri" w:cs="Calibri"/>
+        </w:rPr>
+      </w:pPr>
+      <w:r>
+        <w:rPr>
+          <w:rFonts w:ascii="Calibri" w:eastAsia="SimSun" w:hAnsi="Calibri" w:cs="Calibri"/>
+        </w:rPr>
+        <w:t>Quiero</w:t>
+      </w:r>
+      <w:r>
+        <w:rPr>
+          <w:rFonts w:ascii="Calibri" w:eastAsia="SimSun" w:hAnsi="Calibri" w:cs="Calibri"/>
+        </w:rPr>
+        <w:t>:</w:t>
+      </w:r>
+      <w:r>
+        <w:rPr>
+          <w:rFonts w:ascii="Calibri" w:eastAsia="SimSun" w:hAnsi="Calibri" w:cs="Calibri"/>
+        </w:rPr>
+        <w:t xml:space="preserve"> registrar un nuevo servicio ingresando la fecha de ingreso, tipo de servicio, número de servicio y detalles,</w:t>
+      </w:r>
+    </w:p>
+    <w:p>
+      <w:pPr>
+        <w:spacing w:line="360" w:lineRule="auto"/>
+        <w:rPr>
+          <w:rFonts w:ascii="Calibri" w:eastAsia="SimSun" w:hAnsi="Calibri" w:cs="Calibri"/>
+        </w:rPr>
+      </w:pPr>
+      <w:r>
+        <w:rPr>
+          <w:rFonts w:ascii="Calibri" w:eastAsia="SimSun" w:hAnsi="Calibri" w:cs="Calibri"/>
+        </w:rPr>
+        <w:t>Para</w:t>
+      </w:r>
+      <w:r>
+        <w:rPr>
+          <w:rFonts w:ascii="Calibri" w:eastAsia="SimSun" w:hAnsi="Calibri" w:cs="Calibri"/>
+        </w:rPr>
+        <w:t>:</w:t>
+      </w:r>
+      <w:r>
+        <w:rPr>
+          <w:rFonts w:ascii="Calibri" w:eastAsia="SimSun" w:hAnsi="Calibri" w:cs="Calibri"/>
+        </w:rPr>
+        <w:t xml:space="preserve"> llevar un control organizado de cada vehículo que entra.</w:t>
+      </w:r>
+    </w:p>
+    <w:p>
+      <w:pPr>
+        <w:spacing w:line="360" w:lineRule="auto"/>
+        <w:rPr>
+          <w:rFonts w:ascii="Calibri" w:eastAsia="SimSun" w:hAnsi="Calibri" w:cs="Calibri"/>
+        </w:rPr>
+      </w:pPr>
+    </w:p>
+    <w:p>
+      <w:pPr>
+        <w:spacing w:line="360" w:lineRule="auto"/>
+        <w:rPr>
+          <w:rFonts w:ascii="Calibri" w:eastAsia="SimSun" w:hAnsi="Calibri" w:cs="Calibri"/>
+        </w:rPr>
+      </w:pPr>
+      <w:r>
+        <w:rPr>
+          <w:rFonts w:ascii="Calibri" w:eastAsia="SimSun" w:hAnsi="Calibri" w:cs="Calibri"/>
+        </w:rPr>
+        <w:t xml:space="preserve">HUDL-032 </w:t>
+      </w:r>
+      <w:r>
+        <w:rPr>
+          <w:rFonts w:ascii="Calibri" w:eastAsia="SimSun" w:hAnsi="Calibri" w:cs="Calibri"/>
+        </w:rPr>
+        <w:t>Consultar servicios activos</w:t>
+      </w:r>
+    </w:p>
+    <w:p>
+      <w:pPr>
+        <w:spacing w:line="360" w:lineRule="auto"/>
+        <w:rPr>
+          <w:rFonts w:ascii="Calibri" w:eastAsia="SimSun" w:hAnsi="Calibri" w:cs="Calibri"/>
+        </w:rPr>
+      </w:pPr>
+      <w:r>
+        <w:rPr>
+          <w:rFonts w:ascii="Calibri" w:eastAsia="SimSun" w:hAnsi="Calibri" w:cs="Calibri"/>
+        </w:rPr>
+        <w:t>Como</w:t>
+      </w:r>
+      <w:r>
+        <w:rPr>
+          <w:rFonts w:ascii="Calibri" w:eastAsia="SimSun" w:hAnsi="Calibri" w:cs="Calibri"/>
+        </w:rPr>
+        <w:t>:</w:t>
+      </w:r>
+      <w:r>
+        <w:rPr>
+          <w:rFonts w:ascii="Calibri" w:eastAsia="SimSun" w:hAnsi="Calibri" w:cs="Calibri"/>
+        </w:rPr>
+        <w:t xml:space="preserve"> técnico del taller,</w:t>
+      </w:r>
+    </w:p>
+    <w:p>
+      <w:pPr>
+        <w:spacing w:line="360" w:lineRule="auto"/>
+        <w:rPr>
+          <w:rFonts w:ascii="Calibri" w:eastAsia="SimSun" w:hAnsi="Calibri" w:cs="Calibri"/>
+        </w:rPr>
+      </w:pPr>
+      <w:r>
+        <w:rPr>
+          <w:rFonts w:ascii="Calibri" w:eastAsia="SimSun" w:hAnsi="Calibri" w:cs="Calibri"/>
+        </w:rPr>
+        <w:t>Quiero</w:t>
+      </w:r>
+      <w:r>
+        <w:rPr>
+          <w:rFonts w:ascii="Calibri" w:eastAsia="SimSun" w:hAnsi="Calibri" w:cs="Calibri"/>
+        </w:rPr>
+        <w:t>:</w:t>
+      </w:r>
+      <w:r>
+        <w:rPr>
+          <w:rFonts w:ascii="Calibri" w:eastAsia="SimSun" w:hAnsi="Calibri" w:cs="Calibri"/>
+        </w:rPr>
+        <w:t xml:space="preserve"> visualizar los servicios en curso con su fecha de ingreso, tipo y detalles,</w:t>
+      </w:r>
+    </w:p>
+    <w:p>
+      <w:pPr>
+        <w:spacing w:line="360" w:lineRule="auto"/>
+        <w:rPr>
+          <w:rFonts w:ascii="Calibri" w:eastAsia="SimSun" w:hAnsi="Calibri" w:cs="Calibri"/>
+        </w:rPr>
+      </w:pPr>
+      <w:r>
+        <w:rPr>
+          <w:rFonts w:ascii="Calibri" w:eastAsia="SimSun" w:hAnsi="Calibri" w:cs="Calibri"/>
+        </w:rPr>
+        <w:t>Para</w:t>
+      </w:r>
+      <w:r>
+        <w:rPr>
+          <w:rFonts w:ascii="Calibri" w:eastAsia="SimSun" w:hAnsi="Calibri" w:cs="Calibri"/>
+        </w:rPr>
+        <w:t>:</w:t>
+      </w:r>
+      <w:r>
+        <w:rPr>
+          <w:rFonts w:ascii="Calibri" w:eastAsia="SimSun" w:hAnsi="Calibri" w:cs="Calibri"/>
+        </w:rPr>
+        <w:t xml:space="preserve"> priorizar las tareas y planificar mi trabajo.</w:t>
+      </w:r>
+    </w:p>
+    <w:p>
+      <w:pPr>
+        <w:spacing w:line="360" w:lineRule="auto"/>
+        <w:rPr>
+          <w:rFonts w:ascii="Calibri" w:eastAsia="SimSun" w:hAnsi="Calibri" w:cs="Calibri"/>
+        </w:rPr>
+      </w:pPr>
+    </w:p>
+    <w:p>
+      <w:pPr>
+        <w:spacing w:line="360" w:lineRule="auto"/>
+        <w:rPr>
+          <w:rFonts w:ascii="Calibri" w:eastAsia="SimSun" w:hAnsi="Calibri" w:cs="Calibri"/>
+        </w:rPr>
+      </w:pPr>
+      <w:r>
+        <w:rPr>
+          <w:rFonts w:ascii="Calibri" w:eastAsia="SimSun" w:hAnsi="Calibri" w:cs="Calibri"/>
+        </w:rPr>
+        <w:t xml:space="preserve">HUDL-033 </w:t>
+      </w:r>
+      <w:r>
+        <w:rPr>
+          <w:rFonts w:ascii="Calibri" w:eastAsia="SimSun" w:hAnsi="Calibri" w:cs="Calibri"/>
+        </w:rPr>
+        <w:t>Actualizar datos de un servicio</w:t>
+      </w:r>
+    </w:p>
+    <w:p>
+      <w:pPr>
+        <w:spacing w:line="360" w:lineRule="auto"/>
+        <w:rPr>
+          <w:rFonts w:ascii="Calibri" w:eastAsia="SimSun" w:hAnsi="Calibri" w:cs="Calibri"/>
+        </w:rPr>
+      </w:pPr>
+      <w:r>
+        <w:rPr>
+          <w:rFonts w:ascii="Calibri" w:eastAsia="SimSun" w:hAnsi="Calibri" w:cs="Calibri"/>
+        </w:rPr>
+        <w:t>Como</w:t>
+      </w:r>
+      <w:r>
+        <w:rPr>
+          <w:rFonts w:ascii="Calibri" w:eastAsia="SimSun" w:hAnsi="Calibri" w:cs="Calibri"/>
+        </w:rPr>
+        <w:t>:</w:t>
+      </w:r>
+      <w:r>
+        <w:rPr>
+          <w:rFonts w:ascii="Calibri" w:eastAsia="SimSun" w:hAnsi="Calibri" w:cs="Calibri"/>
+        </w:rPr>
+        <w:t xml:space="preserve"> administrador del sistema,</w:t>
+      </w:r>
+    </w:p>
+    <w:p>
+      <w:pPr>
+        <w:spacing w:line="360" w:lineRule="auto"/>
+        <w:rPr>
+          <w:rFonts w:ascii="Calibri" w:eastAsia="SimSun" w:hAnsi="Calibri" w:cs="Calibri"/>
+        </w:rPr>
+      </w:pPr>
+      <w:r>
+        <w:rPr>
+          <w:rFonts w:ascii="Calibri" w:eastAsia="SimSun" w:hAnsi="Calibri" w:cs="Calibri"/>
+        </w:rPr>
+        <w:t>Quiero</w:t>
+      </w:r>
+      <w:r>
+        <w:rPr>
+          <w:rFonts w:ascii="Calibri" w:eastAsia="SimSun" w:hAnsi="Calibri" w:cs="Calibri"/>
+        </w:rPr>
+        <w:t>:</w:t>
+      </w:r>
+      <w:r>
+        <w:rPr>
+          <w:rFonts w:ascii="Calibri" w:eastAsia="SimSun" w:hAnsi="Calibri" w:cs="Calibri"/>
+        </w:rPr>
+        <w:t xml:space="preserve"> editar la fecha de salida y agregar más detalles al registro del servicio,</w:t>
+      </w:r>
+    </w:p>
+    <w:p>
+      <w:pPr>
+        <w:spacing w:line="360" w:lineRule="auto"/>
+        <w:rPr>
+          <w:rFonts w:ascii="Calibri" w:eastAsia="SimSun" w:hAnsi="Calibri" w:cs="Calibri"/>
+        </w:rPr>
+      </w:pPr>
+      <w:r>
+        <w:rPr>
+          <w:rFonts w:ascii="Calibri" w:eastAsia="SimSun" w:hAnsi="Calibri" w:cs="Calibri"/>
+        </w:rPr>
+        <w:t>Para</w:t>
+      </w:r>
+      <w:r>
+        <w:rPr>
+          <w:rFonts w:ascii="Calibri" w:eastAsia="SimSun" w:hAnsi="Calibri" w:cs="Calibri"/>
+        </w:rPr>
+        <w:t>:</w:t>
+      </w:r>
+      <w:r>
+        <w:rPr>
+          <w:rFonts w:ascii="Calibri" w:eastAsia="SimSun" w:hAnsi="Calibri" w:cs="Calibri"/>
+        </w:rPr>
+        <w:t xml:space="preserve"> reflejar correctamente cuándo se finalizó el trabajo.</w:t>
+      </w:r>
+    </w:p>
+    <w:p>
+      <w:pPr>
+        <w:spacing w:line="360" w:lineRule="auto"/>
+        <w:rPr>
+          <w:rFonts w:ascii="Calibri" w:eastAsia="SimSun" w:hAnsi="Calibri" w:cs="Calibri"/>
+        </w:rPr>
+      </w:pPr>
+    </w:p>
+    <w:p/>
+    <w:p>
+      <w:r>
+        <w:t>HURG-034</w:t>
+      </w:r>
+      <w:r>
+        <w:br/>
+        <w:t>Como: Empleado </w:t>
+      </w:r>
+      <w:r>
+        <w:br/>
+        <w:t>Quiero: Acceder y verificar la cláusula dentro del contrato registrado</w:t>
+      </w:r>
+      <w:r>
+        <w:br/>
+        <w:t>Para: Asegurarme que los términos estén correctamente documentados.</w:t>
+      </w:r>
+    </w:p>
+    <w:p/>
+    <w:p>
+      <w:r>
+        <w:t xml:space="preserve">HURG-035 </w:t>
+      </w:r>
+      <w:r>
+        <w:br/>
+        <w:t>Como: Vendedor de carros</w:t>
+      </w:r>
+      <w:r>
+        <w:br/>
+        <w:t>Quiero: poder ver el precio de venta de el vehículo</w:t>
+      </w:r>
+      <w:r>
+        <w:br/>
+        <w:t>Para poder llevar un control de datos</w:t>
+      </w:r>
+    </w:p>
+    <w:p/>
+    <w:p>
+      <w:pPr>
+        <w:spacing w:before="100" w:beforeAutospacing="1" w:after="100" w:afterAutospacing="1" w:line="240" w:lineRule="auto"/>
+        <w:rPr>
+          <w:rFonts w:ascii="Segoe UI" w:eastAsia="Times New Roman" w:hAnsi="Segoe UI" w:cs="Segoe UI"/>
+          <w:sz w:val="21"/>
+          <w:szCs w:val="21"/>
+          <w:lang w:eastAsia="es-GT"/>
+        </w:rPr>
+      </w:pPr>
+      <w:r>
+        <w:rPr>
+          <w:rFonts w:ascii="Segoe UI" w:eastAsia="Times New Roman" w:hAnsi="Segoe UI" w:cs="Segoe UI"/>
+          <w:sz w:val="21"/>
+          <w:szCs w:val="21"/>
+          <w:lang w:eastAsia="es-GT"/>
+        </w:rPr>
+        <w:t>HURG-034</w:t>
+      </w:r>
+      <w:r>
+        <w:rPr>
+          <w:rFonts w:ascii="Segoe UI" w:eastAsia="Times New Roman" w:hAnsi="Segoe UI" w:cs="Segoe UI"/>
+          <w:sz w:val="21"/>
+          <w:szCs w:val="21"/>
+          <w:lang w:eastAsia="es-GT"/>
+        </w:rPr>
+        <w:br/>
+        <w:t>Como: Empleado </w:t>
+      </w:r>
+      <w:r>
+        <w:rPr>
+          <w:rFonts w:ascii="Segoe UI" w:eastAsia="Times New Roman" w:hAnsi="Segoe UI" w:cs="Segoe UI"/>
+          <w:sz w:val="21"/>
+          <w:szCs w:val="21"/>
+          <w:lang w:eastAsia="es-GT"/>
+        </w:rPr>
+        <w:br/>
+        <w:t>Quiero: Acceder y verificar la cláusula dentro del contrato registrado</w:t>
+      </w:r>
+      <w:r>
+        <w:rPr>
+          <w:rFonts w:ascii="Segoe UI" w:eastAsia="Times New Roman" w:hAnsi="Segoe UI" w:cs="Segoe UI"/>
+          <w:sz w:val="21"/>
+          <w:szCs w:val="21"/>
+          <w:lang w:eastAsia="es-GT"/>
+        </w:rPr>
+        <w:br/>
+        <w:t>Para: Asegurarme que los términos estén correctamente documentados.</w:t>
+      </w:r>
+    </w:p>
+    <w:p>
+      <w:pPr>
+        <w:spacing w:before="100" w:beforeAutospacing="1" w:after="100" w:afterAutospacing="1" w:line="240" w:lineRule="auto"/>
+        <w:rPr>
+          <w:rFonts w:ascii="Segoe UI" w:eastAsia="Times New Roman" w:hAnsi="Segoe UI" w:cs="Segoe UI"/>
+          <w:sz w:val="21"/>
+          <w:szCs w:val="21"/>
+          <w:lang w:eastAsia="es-GT"/>
+        </w:rPr>
+      </w:pPr>
+      <w:r>
+        <w:rPr>
+          <w:rFonts w:ascii="Segoe UI" w:eastAsia="Times New Roman" w:hAnsi="Segoe UI" w:cs="Segoe UI"/>
+          <w:sz w:val="21"/>
+          <w:szCs w:val="21"/>
+          <w:lang w:eastAsia="es-GT"/>
+        </w:rPr>
+        <w:t> </w:t>
+      </w:r>
+    </w:p>
+    <w:p>
+      <w:pPr>
+        <w:spacing w:before="100" w:beforeAutospacing="1" w:after="100" w:afterAutospacing="1" w:line="240" w:lineRule="auto"/>
+        <w:rPr>
+          <w:rFonts w:ascii="Segoe UI" w:eastAsia="Times New Roman" w:hAnsi="Segoe UI" w:cs="Segoe UI"/>
+          <w:sz w:val="21"/>
+          <w:szCs w:val="21"/>
+          <w:lang w:eastAsia="es-GT"/>
+        </w:rPr>
+      </w:pPr>
+      <w:r>
+        <w:rPr>
+          <w:rFonts w:ascii="Segoe UI" w:eastAsia="Times New Roman" w:hAnsi="Segoe UI" w:cs="Segoe UI"/>
+          <w:sz w:val="21"/>
+          <w:szCs w:val="21"/>
+          <w:lang w:eastAsia="es-GT"/>
+        </w:rPr>
+        <w:t>HURG-035 *</w:t>
+      </w:r>
+      <w:r>
+        <w:rPr>
+          <w:rFonts w:ascii="Segoe UI" w:eastAsia="Times New Roman" w:hAnsi="Segoe UI" w:cs="Segoe UI"/>
+          <w:sz w:val="21"/>
+          <w:szCs w:val="21"/>
+          <w:lang w:eastAsia="es-GT"/>
+        </w:rPr>
+        <w:br/>
+        <w:t>Como: Vendedor de carros</w:t>
+      </w:r>
+      <w:r>
+        <w:rPr>
+          <w:rFonts w:ascii="Segoe UI" w:eastAsia="Times New Roman" w:hAnsi="Segoe UI" w:cs="Segoe UI"/>
+          <w:sz w:val="21"/>
+          <w:szCs w:val="21"/>
+          <w:lang w:eastAsia="es-GT"/>
+        </w:rPr>
+        <w:br/>
+        <w:t>Quiero: poder ver el precio de venta de el vehículo</w:t>
+      </w:r>
+      <w:r>
+        <w:rPr>
+          <w:rFonts w:ascii="Segoe UI" w:eastAsia="Times New Roman" w:hAnsi="Segoe UI" w:cs="Segoe UI"/>
+          <w:sz w:val="21"/>
+          <w:szCs w:val="21"/>
+          <w:lang w:eastAsia="es-GT"/>
+        </w:rPr>
+        <w:br/>
+        <w:t>Para poder llevar un control de datos</w:t>
+      </w:r>
+    </w:p>
+    <w:p>
+      <w:pPr>
+        <w:spacing w:before="100" w:beforeAutospacing="1" w:after="100" w:afterAutospacing="1" w:line="240" w:lineRule="auto"/>
+        <w:rPr>
+          <w:rFonts w:ascii="Segoe UI" w:eastAsia="Times New Roman" w:hAnsi="Segoe UI" w:cs="Segoe UI"/>
+          <w:sz w:val="21"/>
+          <w:szCs w:val="21"/>
+          <w:lang w:eastAsia="es-GT"/>
+        </w:rPr>
+      </w:pPr>
+      <w:r>
+        <w:rPr>
+          <w:rFonts w:ascii="Segoe UI" w:eastAsia="Times New Roman" w:hAnsi="Segoe UI" w:cs="Segoe UI"/>
+          <w:sz w:val="21"/>
+          <w:szCs w:val="21"/>
+          <w:lang w:eastAsia="es-GT"/>
+        </w:rPr>
+        <w:t> </w:t>
+      </w:r>
+    </w:p>
+    <w:p>
+      <w:pPr>
+        <w:spacing w:before="100" w:beforeAutospacing="1" w:after="100" w:afterAutospacing="1" w:line="240" w:lineRule="auto"/>
+        <w:rPr>
+          <w:rFonts w:ascii="Segoe UI" w:eastAsia="Times New Roman" w:hAnsi="Segoe UI" w:cs="Segoe UI"/>
+          <w:sz w:val="21"/>
+          <w:szCs w:val="21"/>
+          <w:lang w:eastAsia="es-GT"/>
+        </w:rPr>
+      </w:pPr>
+      <w:r>
+        <w:rPr>
+          <w:rFonts w:ascii="Segoe UI" w:eastAsia="Times New Roman" w:hAnsi="Segoe UI" w:cs="Segoe UI"/>
+          <w:sz w:val="21"/>
+          <w:szCs w:val="21"/>
+          <w:lang w:eastAsia="es-GT"/>
+        </w:rPr>
+        <w:t>HURG-036</w:t>
+      </w:r>
+      <w:r>
+        <w:rPr>
+          <w:rFonts w:ascii="Segoe UI" w:eastAsia="Times New Roman" w:hAnsi="Segoe UI" w:cs="Segoe UI"/>
+          <w:sz w:val="21"/>
+          <w:szCs w:val="21"/>
+          <w:lang w:eastAsia="es-GT"/>
+        </w:rPr>
+        <w:br/>
+        <w:t>Como: Gerente de venta</w:t>
+      </w:r>
+      <w:r>
+        <w:rPr>
+          <w:rFonts w:ascii="Segoe UI" w:eastAsia="Times New Roman" w:hAnsi="Segoe UI" w:cs="Segoe UI"/>
+          <w:sz w:val="21"/>
+          <w:szCs w:val="21"/>
+          <w:lang w:eastAsia="es-GT"/>
+        </w:rPr>
+        <w:br/>
+        <w:t>Quiero: Saber la fecha de inicio del contrato y su fecha de finalización</w:t>
+      </w:r>
+      <w:r>
+        <w:rPr>
+          <w:rFonts w:ascii="Segoe UI" w:eastAsia="Times New Roman" w:hAnsi="Segoe UI" w:cs="Segoe UI"/>
+          <w:sz w:val="21"/>
+          <w:szCs w:val="21"/>
+          <w:lang w:eastAsia="es-GT"/>
+        </w:rPr>
+        <w:br/>
+        <w:t>Para: llevar un calendario de los contratos.</w:t>
+      </w:r>
+    </w:p>
+    <w:p>
+      <w:r>
+        <w:rPr>
+          <w:rFonts w:ascii="Segoe UI" w:eastAsia="Times New Roman" w:hAnsi="Segoe UI" w:cs="Segoe UI"/>
+          <w:sz w:val="21"/>
+          <w:szCs w:val="21"/>
+          <w:lang w:eastAsia="es-GT"/>
+        </w:rPr>
+        <w:t> </w:t>
+      </w:r>
+    </w:p>
+    <w:p/>
+    <w:p>
+      <w:pPr>
+        <w:rPr>
+          <w:rFonts w:ascii="Arial" w:eastAsiaTheme="minorHAnsi" w:hAnsi="Arial" w:cs="Arial"/>
+          <w:sz w:val="28"/>
+        </w:rPr>
+      </w:pPr>
+    </w:p>
+    <w:p>
+      <w:pPr>
+        <w:rPr>
+          <w:rFonts w:ascii="Arial" w:eastAsiaTheme="minorHAnsi" w:hAnsi="Arial" w:cs="Arial"/>
+          <w:sz w:val="28"/>
+        </w:rPr>
+      </w:pPr>
+    </w:p>
+    <w:p>
+      <w:pPr>
+        <w:rPr>
+          <w:rFonts w:ascii="Arial" w:eastAsiaTheme="minorHAnsi" w:hAnsi="Arial" w:cs="Arial"/>
+          <w:sz w:val="28"/>
+        </w:rPr>
+      </w:pPr>
+    </w:p>
+    <w:p>
+      <w:pPr>
+        <w:rPr>
+          <w:rFonts w:ascii="Arial" w:eastAsiaTheme="minorHAnsi" w:hAnsi="Arial" w:cs="Arial"/>
+          <w:sz w:val="28"/>
+        </w:rPr>
+      </w:pPr>
+    </w:p>
+    <w:p>
+      <w:pPr>
+        <w:rPr>
+          <w:rFonts w:ascii="Arial" w:eastAsiaTheme="minorHAnsi" w:hAnsi="Arial" w:cs="Arial"/>
+          <w:sz w:val="28"/>
+        </w:rPr>
+      </w:pPr>
+    </w:p>
+    <w:p>
+      <w:pPr>
+        <w:rPr>
+          <w:rFonts w:ascii="Arial" w:eastAsiaTheme="minorHAnsi" w:hAnsi="Arial" w:cs="Arial"/>
+          <w:sz w:val="28"/>
+        </w:rPr>
+      </w:pPr>
+    </w:p>
+    <w:p>
+      <w:pPr>
+        <w:rPr>
+          <w:rFonts w:ascii="Arial" w:eastAsiaTheme="minorHAnsi" w:hAnsi="Arial" w:cs="Arial"/>
+          <w:sz w:val="28"/>
+        </w:rPr>
+      </w:pPr>
+    </w:p>
+    <w:p>
+      <w:pPr>
+        <w:rPr>
+          <w:rFonts w:ascii="Arial" w:eastAsiaTheme="minorHAnsi" w:hAnsi="Arial" w:cs="Arial"/>
+          <w:sz w:val="28"/>
+        </w:rPr>
+      </w:pPr>
+    </w:p>
+    <w:p>
+      <w:pPr>
+        <w:rPr>
+          <w:rFonts w:ascii="Arial" w:eastAsiaTheme="minorHAnsi" w:hAnsi="Arial" w:cs="Arial"/>
+          <w:sz w:val="28"/>
+        </w:rPr>
+      </w:pPr>
+    </w:p>
+    <w:p>
+      <w:pPr>
+        <w:rPr>
+          <w:rFonts w:ascii="Arial" w:eastAsiaTheme="minorHAnsi" w:hAnsi="Arial" w:cs="Arial"/>
+          <w:sz w:val="28"/>
+        </w:rPr>
+      </w:pPr>
+      <w:r>
+        <w:rPr>
+          <w:rFonts w:ascii="Arial" w:eastAsiaTheme="minorHAnsi" w:hAnsi="Arial" w:cs="Arial"/>
+          <w:sz w:val="28"/>
+        </w:rPr>
+        <w:lastRenderedPageBreak/>
+        <w:t>Modelo Entidades</w:t>
+      </w:r>
+    </w:p>
+    <w:p>
+      <w:pPr>
+        <w:rPr>
+          <w:rFonts w:ascii="Arial" w:eastAsiaTheme="minorHAnsi" w:hAnsi="Arial" w:cs="Arial"/>
+          <w:sz w:val="28"/>
+        </w:rPr>
+      </w:pPr>
       <w:bookmarkStart w:id="0" w:name="_GoBack"/>
+      <w:r>
+        <w:rPr>
+          <w:rFonts w:ascii="Arial" w:eastAsiaTheme="minorHAnsi" w:hAnsi="Arial" w:cs="Arial"/>
+          <w:noProof/>
+          <w:sz w:val="28"/>
+          <w:lang w:val="es-ES" w:eastAsia="es-ES"/>
+        </w:rPr>
+        <w:drawing>
+          <wp:inline distT="0" distB="0" distL="0" distR="0">
+            <wp:extent cx="5612130" cy="4285615"/>
+            <wp:effectExtent l="0" t="0" r="7620" b="635"/>
+            <wp:docPr id="1" name="Imagen 1"/>
+            <wp:cNvGraphicFramePr>
+              <a:graphicFrameLocks xmlns:a="http://schemas.openxmlformats.org/drawingml/2006/main" noChangeAspect="1"/>
+            </wp:cNvGraphicFramePr>
+            <a:graphic xmlns:a="http://schemas.openxmlformats.org/drawingml/2006/main">
+              <a:graphicData uri="http://schemas.openxmlformats.org/drawingml/2006/picture">
+                <pic:pic xmlns:pic="http://schemas.openxmlformats.org/drawingml/2006/picture">
+                  <pic:nvPicPr>
+                    <pic:cNvPr id="1" name="Modelo Entidades End Of Line.drawio.png"/>
+                    <pic:cNvPicPr/>
+                  </pic:nvPicPr>
+                  <pic:blipFill>
+                    <a:blip r:embed="rId7">
+                      <a:extLst>
+                        <a:ext uri="{28A0092B-C50C-407E-A947-70E740481C1C}">
+                          <a14:useLocalDpi xmlns:a14="http://schemas.microsoft.com/office/drawing/2010/main" val="0"/>
+                        </a:ext>
+                      </a:extLst>
+                    </a:blip>
+                    <a:stretch>
+                      <a:fillRect/>
+                    </a:stretch>
+                  </pic:blipFill>
+                  <pic:spPr>
+                    <a:xfrm>
+                      <a:off x="0" y="0"/>
+                      <a:ext cx="5612130" cy="4285615"/>
+                    </a:xfrm>
+                    <a:prstGeom prst="rect">
+                      <a:avLst/>
+                    </a:prstGeom>
+                  </pic:spPr>
+                </pic:pic>
+              </a:graphicData>
+            </a:graphic>
+          </wp:inline>
+        </w:drawing>
+      </w:r>
       <w:bookmarkEnd w:id="0"/>
-      <w:r>
-        <w:rPr>
-          <w:rFonts w:hint="default" w:ascii="Calibri" w:hAnsi="Calibri" w:eastAsia="SimSun" w:cs="Calibri"/>
-          <w:sz w:val="22"/>
-          <w:szCs w:val="22"/>
-        </w:rPr>
-        <w:t xml:space="preserve"> Acceder a la marca del carro</w:t>
-      </w:r>
-      <w:r>
-        <w:rPr>
-          <w:rFonts w:hint="default" w:ascii="Calibri" w:hAnsi="Calibri" w:eastAsia="SimSun" w:cs="Calibri"/>
-          <w:sz w:val="22"/>
-          <w:szCs w:val="22"/>
-        </w:rPr>
-        <w:br w:type="textWrapping"/>
-      </w:r>
-      <w:r>
-        <w:rPr>
-          <w:rFonts w:hint="default" w:ascii="Calibri" w:hAnsi="Calibri" w:eastAsia="SimSun" w:cs="Calibri"/>
-          <w:sz w:val="22"/>
-          <w:szCs w:val="22"/>
-        </w:rPr>
-        <w:t>Como: Mecánico del concesionario</w:t>
-      </w:r>
-      <w:r>
-        <w:rPr>
-          <w:rFonts w:hint="default" w:ascii="Calibri" w:hAnsi="Calibri" w:eastAsia="SimSun" w:cs="Calibri"/>
-          <w:sz w:val="22"/>
-          <w:szCs w:val="22"/>
-        </w:rPr>
-        <w:br w:type="textWrapping"/>
-      </w:r>
-      <w:r>
-        <w:rPr>
-          <w:rFonts w:hint="default" w:ascii="Calibri" w:hAnsi="Calibri" w:eastAsia="SimSun" w:cs="Calibri"/>
-          <w:sz w:val="22"/>
-          <w:szCs w:val="22"/>
-        </w:rPr>
-        <w:t>Quiero: Acceder rápidamente a la marca del carro cuando lo recibo en el taller</w:t>
-      </w:r>
-      <w:r>
-        <w:rPr>
-          <w:rFonts w:hint="default" w:ascii="Calibri" w:hAnsi="Calibri" w:eastAsia="SimSun" w:cs="Calibri"/>
-          <w:sz w:val="22"/>
-          <w:szCs w:val="22"/>
-        </w:rPr>
-        <w:br w:type="textWrapping"/>
-      </w:r>
-      <w:r>
-        <w:rPr>
-          <w:rFonts w:hint="default" w:ascii="Calibri" w:hAnsi="Calibri" w:eastAsia="SimSun" w:cs="Calibri"/>
-          <w:sz w:val="22"/>
-          <w:szCs w:val="22"/>
-        </w:rPr>
-        <w:t>Para: Consultar los manuales y procedimientos específicos según el fabricante</w:t>
-      </w:r>
-    </w:p>
-    <w:p>
-      <w:pPr>
-        <w:spacing w:line="360" w:lineRule="auto"/>
-        <w:rPr>
-          <w:rFonts w:hint="default" w:ascii="Calibri" w:hAnsi="Calibri" w:eastAsia="SimSun" w:cs="Calibri"/>
-          <w:sz w:val="22"/>
-          <w:szCs w:val="22"/>
-        </w:rPr>
-      </w:pPr>
-    </w:p>
-    <w:p>
-      <w:pPr>
-        <w:spacing w:line="360" w:lineRule="auto"/>
-        <w:rPr>
-          <w:rFonts w:hint="default" w:ascii="Calibri" w:hAnsi="Calibri" w:eastAsia="SimSun" w:cs="Calibri"/>
-          <w:sz w:val="22"/>
-          <w:szCs w:val="22"/>
-        </w:rPr>
-      </w:pPr>
-    </w:p>
-    <w:p/>
-    <w:p/>
-    <w:p/>
-    <w:p>
-      <w:pPr>
-        <w:rPr>
-          <w:rFonts w:ascii="Arial" w:hAnsi="Arial" w:cs="Arial" w:eastAsiaTheme="minorHAnsi"/>
-          <w:sz w:val="28"/>
-        </w:rPr>
-      </w:pPr>
     </w:p>
     <w:sectPr>
       <w:pgSz w:w="12240" w:h="15840"/>
       <w:pgMar w:top="1417" w:right="1701" w:bottom="1417" w:left="1701" w:header="708" w:footer="708" w:gutter="0"/>
-      <w:cols w:space="708" w:num="1"/>
-      <w:docGrid w:linePitch="360" w:charSpace="0"/>
+      <w:cols w:space="708"/>
+      <w:docGrid w:linePitch="360"/>
     </w:sectPr>
   </w:body>
 </w:document>
 </file>
 
 <file path=word/endnotes.xml><?xml version="1.0" encoding="utf-8"?>
-<w:endnotes xmlns:wpc="http://schemas.microsoft.com/office/word/2010/wordprocessingCanvas" xmlns:mc="http://schemas.openxmlformats.org/markup-compatibility/2006" xmlns:o="urn:schemas-microsoft-com:office:office" xmlns:r="http://schemas.openxmlformats.org/officeDocument/2006/relationships" xmlns:m="http://schemas.openxmlformats.org/officeDocument/2006/math" xmlns:v="urn:schemas-microsoft-com:vml" xmlns:wp14="http://schemas.microsoft.com/office/word/2010/wordprocessingDrawing" xmlns:wp="http://schemas.openxmlformats.org/drawingml/2006/wordprocessingDrawing" xmlns:w="http://schemas.openxmlformats.org/wordprocessingml/2006/main" xmlns:w14="http://schemas.microsoft.com/office/word/2010/wordml" xmlns:w15="http://schemas.microsoft.com/office/word/2012/wordml" xmlns:w10="urn:schemas-microsoft-com:office:word" xmlns:wpg="http://schemas.microsoft.com/office/word/2010/wordprocessingGroup" xmlns:wpi="http://schemas.microsoft.com/office/word/2010/wordprocessingInk" xmlns:wne="http://schemas.microsoft.com/office/word/2006/wordml" xmlns:wps="http://schemas.microsoft.com/office/word/2010/wordprocessingShape" xmlns:wpsCustomData="http://www.wps.cn/officeDocument/2013/wpsCustomData" mc:Ignorable="w14 w15 wp14">
-  <w:endnote w:type="separator" w:id="0">
+<w:endnotes xmlns:wpc="http://schemas.microsoft.com/office/word/2010/wordprocessingCanvas" xmlns:cx="http://schemas.microsoft.com/office/drawing/2014/chartex" xmlns:mc="http://schemas.openxmlformats.org/markup-compatibility/2006" xmlns:o="urn:schemas-microsoft-com:office:office" xmlns:r="http://schemas.openxmlformats.org/officeDocument/2006/relationships" xmlns:m="http://schemas.openxmlformats.org/officeDocument/2006/math" xmlns:v="urn:schemas-microsoft-com:vml" xmlns:wp14="http://schemas.microsoft.com/office/word/2010/wordprocessingDrawing" xmlns:wp="http://schemas.openxmlformats.org/drawingml/2006/wordprocessingDrawing" xmlns:w10="urn:schemas-microsoft-com:office:word" xmlns:w="http://schemas.openxmlformats.org/wordprocessingml/2006/main" xmlns:w14="http://schemas.microsoft.com/office/word/2010/wordml" xmlns:w15="http://schemas.microsoft.com/office/word/2012/wordml" xmlns:w16se="http://schemas.microsoft.com/office/word/2015/wordml/symex" xmlns:wpg="http://schemas.microsoft.com/office/word/2010/wordprocessingGroup" xmlns:wpi="http://schemas.microsoft.com/office/word/2010/wordprocessingInk" xmlns:wne="http://schemas.microsoft.com/office/word/2006/wordml" xmlns:wps="http://schemas.microsoft.com/office/word/2010/wordprocessingShape" mc:Ignorable="w14 w15 w16se wp14">
+  <w:endnote w:type="separator" w:id="-1">
     <w:p>
       <w:pPr>
         <w:spacing w:line="240" w:lineRule="auto"/>
@@ -3048,7 +3325,7 @@
       </w:r>
     </w:p>
   </w:endnote>
-  <w:endnote w:type="continuationSeparator" w:id="1">
+  <w:endnote w:type="continuationSeparator" w:id="0">
     <w:p>
       <w:pPr>
         <w:spacing w:line="240" w:lineRule="auto"/>
@@ -3062,21 +3339,21 @@
 </file>
 
 <file path=word/footnotes.xml><?xml version="1.0" encoding="utf-8"?>
-<w:footnotes xmlns:wpc="http://schemas.microsoft.com/office/word/2010/wordprocessingCanvas" xmlns:mc="http://schemas.openxmlformats.org/markup-compatibility/2006" xmlns:o="urn:schemas-microsoft-com:office:office" xmlns:r="http://schemas.openxmlformats.org/officeDocument/2006/relationships" xmlns:m="http://schemas.openxmlformats.org/officeDocument/2006/math" xmlns:v="urn:schemas-microsoft-com:vml" xmlns:wp14="http://schemas.microsoft.com/office/word/2010/wordprocessingDrawing" xmlns:wp="http://schemas.openxmlformats.org/drawingml/2006/wordprocessingDrawing" xmlns:w="http://schemas.openxmlformats.org/wordprocessingml/2006/main" xmlns:w14="http://schemas.microsoft.com/office/word/2010/wordml" xmlns:w15="http://schemas.microsoft.com/office/word/2012/wordml" xmlns:w10="urn:schemas-microsoft-com:office:word" xmlns:wpg="http://schemas.microsoft.com/office/word/2010/wordprocessingGroup" xmlns:wpi="http://schemas.microsoft.com/office/word/2010/wordprocessingInk" xmlns:wne="http://schemas.microsoft.com/office/word/2006/wordml" xmlns:wps="http://schemas.microsoft.com/office/word/2010/wordprocessingShape" xmlns:wpsCustomData="http://www.wps.cn/officeDocument/2013/wpsCustomData" mc:Ignorable="w14 w15 wp14">
-  <w:footnote w:type="separator" w:id="0">
-    <w:p>
-      <w:pPr>
-        <w:spacing w:before="0" w:after="0" w:line="259" w:lineRule="auto"/>
+<w:footnotes xmlns:wpc="http://schemas.microsoft.com/office/word/2010/wordprocessingCanvas" xmlns:cx="http://schemas.microsoft.com/office/drawing/2014/chartex" xmlns:mc="http://schemas.openxmlformats.org/markup-compatibility/2006" xmlns:o="urn:schemas-microsoft-com:office:office" xmlns:r="http://schemas.openxmlformats.org/officeDocument/2006/relationships" xmlns:m="http://schemas.openxmlformats.org/officeDocument/2006/math" xmlns:v="urn:schemas-microsoft-com:vml" xmlns:wp14="http://schemas.microsoft.com/office/word/2010/wordprocessingDrawing" xmlns:wp="http://schemas.openxmlformats.org/drawingml/2006/wordprocessingDrawing" xmlns:w10="urn:schemas-microsoft-com:office:word" xmlns:w="http://schemas.openxmlformats.org/wordprocessingml/2006/main" xmlns:w14="http://schemas.microsoft.com/office/word/2010/wordml" xmlns:w15="http://schemas.microsoft.com/office/word/2012/wordml" xmlns:w16se="http://schemas.microsoft.com/office/word/2015/wordml/symex" xmlns:wpg="http://schemas.microsoft.com/office/word/2010/wordprocessingGroup" xmlns:wpi="http://schemas.microsoft.com/office/word/2010/wordprocessingInk" xmlns:wne="http://schemas.microsoft.com/office/word/2006/wordml" xmlns:wps="http://schemas.microsoft.com/office/word/2010/wordprocessingShape" mc:Ignorable="w14 w15 w16se wp14">
+  <w:footnote w:type="separator" w:id="-1">
+    <w:p>
+      <w:pPr>
+        <w:spacing w:after="0"/>
       </w:pPr>
       <w:r>
         <w:separator/>
       </w:r>
     </w:p>
   </w:footnote>
-  <w:footnote w:type="continuationSeparator" w:id="1">
-    <w:p>
-      <w:pPr>
-        <w:spacing w:before="0" w:after="0" w:line="259" w:lineRule="auto"/>
+  <w:footnote w:type="continuationSeparator" w:id="0">
+    <w:p>
+      <w:pPr>
+        <w:spacing w:after="0"/>
       </w:pPr>
       <w:r>
         <w:continuationSeparator/>
@@ -3087,194 +3364,412 @@
 </file>
 
 <file path=word/styles.xml><?xml version="1.0" encoding="utf-8"?>
-<w:styles xmlns:mc="http://schemas.openxmlformats.org/markup-compatibility/2006" xmlns:o="urn:schemas-microsoft-com:office:office" xmlns:r="http://schemas.openxmlformats.org/officeDocument/2006/relationships" xmlns:m="http://schemas.openxmlformats.org/officeDocument/2006/math" xmlns:v="urn:schemas-microsoft-com:vml" xmlns:w="http://schemas.openxmlformats.org/wordprocessingml/2006/main" xmlns:w14="http://schemas.microsoft.com/office/word/2010/wordml" xmlns:w10="urn:schemas-microsoft-com:office:word" xmlns:sl="http://schemas.openxmlformats.org/schemaLibrary/2006/main" xmlns:wpsCustomData="http://www.wps.cn/officeDocument/2013/wpsCustomData" mc:Ignorable="w14">
+<w:styles xmlns:mc="http://schemas.openxmlformats.org/markup-compatibility/2006" xmlns:r="http://schemas.openxmlformats.org/officeDocument/2006/relationships" xmlns:w="http://schemas.openxmlformats.org/wordprocessingml/2006/main" xmlns:w14="http://schemas.microsoft.com/office/word/2010/wordml" xmlns:w15="http://schemas.microsoft.com/office/word/2012/wordml" xmlns:w16se="http://schemas.microsoft.com/office/word/2015/wordml/symex" mc:Ignorable="w14 w15 w16se">
   <w:docDefaults>
     <w:rPrDefault>
       <w:rPr>
-        <w:rFonts w:ascii="Times New Roman" w:hAnsi="Times New Roman" w:eastAsia="SimSun" w:cs="Times New Roman"/>
+        <w:rFonts w:ascii="Times New Roman" w:eastAsia="SimSun" w:hAnsi="Times New Roman" w:cs="Times New Roman"/>
+        <w:lang w:val="es-GT" w:eastAsia="es-GT" w:bidi="ar-SA"/>
       </w:rPr>
     </w:rPrDefault>
     <w:pPrDefault/>
   </w:docDefaults>
-  <w:latentStyles w:count="260" w:defQFormat="0" w:defUnhideWhenUsed="1" w:defSemiHidden="1" w:defUIPriority="99" w:defLockedState="0">
-    <w:lsdException w:qFormat="1" w:unhideWhenUsed="0" w:uiPriority="0" w:semiHidden="0" w:name="Normal"/>
-    <w:lsdException w:qFormat="1" w:unhideWhenUsed="0" w:uiPriority="9" w:semiHidden="0" w:name="heading 1"/>
-    <w:lsdException w:qFormat="1" w:uiPriority="9" w:name="heading 2"/>
-    <w:lsdException w:qFormat="1" w:uiPriority="9" w:name="heading 3"/>
-    <w:lsdException w:qFormat="1" w:uiPriority="9" w:name="heading 4"/>
-    <w:lsdException w:qFormat="1" w:uiPriority="9" w:name="heading 5"/>
-    <w:lsdException w:qFormat="1" w:uiPriority="9" w:name="heading 6"/>
-    <w:lsdException w:qFormat="1" w:uiPriority="9" w:name="heading 7"/>
-    <w:lsdException w:qFormat="1" w:uiPriority="9" w:name="heading 8"/>
-    <w:lsdException w:qFormat="1" w:uiPriority="9" w:name="heading 9"/>
-    <w:lsdException w:uiPriority="99" w:name="index 1"/>
-    <w:lsdException w:uiPriority="99" w:name="index 2"/>
-    <w:lsdException w:uiPriority="99" w:name="index 3"/>
-    <w:lsdException w:uiPriority="99" w:name="index 4"/>
-    <w:lsdException w:uiPriority="99" w:name="index 5"/>
-    <w:lsdException w:uiPriority="99" w:name="index 6"/>
-    <w:lsdException w:uiPriority="99" w:name="index 7"/>
-    <w:lsdException w:uiPriority="99" w:name="index 8"/>
-    <w:lsdException w:uiPriority="99" w:name="index 9"/>
-    <w:lsdException w:uiPriority="39" w:name="toc 1"/>
-    <w:lsdException w:uiPriority="39" w:name="toc 2"/>
-    <w:lsdException w:uiPriority="39" w:name="toc 3"/>
-    <w:lsdException w:uiPriority="39" w:name="toc 4"/>
-    <w:lsdException w:uiPriority="39" w:name="toc 5"/>
-    <w:lsdException w:uiPriority="39" w:name="toc 6"/>
-    <w:lsdException w:uiPriority="39" w:name="toc 7"/>
-    <w:lsdException w:uiPriority="39" w:name="toc 8"/>
-    <w:lsdException w:uiPriority="39" w:name="toc 9"/>
-    <w:lsdException w:uiPriority="99" w:name="Normal Indent"/>
-    <w:lsdException w:uiPriority="99" w:name="footnote text"/>
-    <w:lsdException w:uiPriority="99" w:name="annotation text"/>
-    <w:lsdException w:uiPriority="99" w:name="header"/>
-    <w:lsdException w:uiPriority="99" w:name="footer"/>
-    <w:lsdException w:uiPriority="99" w:name="index heading"/>
-    <w:lsdException w:qFormat="1" w:uiPriority="35" w:name="caption"/>
-    <w:lsdException w:uiPriority="99" w:name="table of figures"/>
-    <w:lsdException w:uiPriority="99" w:name="envelope address"/>
-    <w:lsdException w:uiPriority="99" w:name="envelope return"/>
-    <w:lsdException w:uiPriority="99" w:name="footnote reference"/>
-    <w:lsdException w:uiPriority="99" w:name="annotation reference"/>
-    <w:lsdException w:uiPriority="99" w:name="line number"/>
-    <w:lsdException w:uiPriority="99" w:name="page number"/>
-    <w:lsdException w:uiPriority="99" w:name="endnote reference"/>
-    <w:lsdException w:uiPriority="99" w:name="endnote text"/>
-    <w:lsdException w:uiPriority="99" w:name="table of authorities"/>
-    <w:lsdException w:uiPriority="99" w:name="macro"/>
-    <w:lsdException w:uiPriority="99" w:name="toa heading"/>
-    <w:lsdException w:uiPriority="99" w:name="List"/>
-    <w:lsdException w:uiPriority="99" w:name="List Bullet"/>
-    <w:lsdException w:uiPriority="99" w:name="List Number"/>
-    <w:lsdException w:uiPriority="99" w:name="List 2"/>
-    <w:lsdException w:uiPriority="99" w:name="List 3"/>
-    <w:lsdException w:uiPriority="99" w:name="List 4"/>
-    <w:lsdException w:uiPriority="99" w:name="List 5"/>
-    <w:lsdException w:uiPriority="99" w:name="List Bullet 2"/>
-    <w:lsdException w:uiPriority="99" w:name="List Bullet 3"/>
-    <w:lsdException w:uiPriority="99" w:name="List Bullet 4"/>
-    <w:lsdException w:uiPriority="99" w:name="List Bullet 5"/>
-    <w:lsdException w:uiPriority="99" w:name="List Number 2"/>
-    <w:lsdException w:uiPriority="99" w:name="List Number 3"/>
-    <w:lsdException w:uiPriority="99" w:name="List Number 4"/>
-    <w:lsdException w:uiPriority="99" w:name="List Number 5"/>
-    <w:lsdException w:qFormat="1" w:unhideWhenUsed="0" w:uiPriority="10" w:semiHidden="0" w:name="Title"/>
-    <w:lsdException w:uiPriority="99" w:name="Closing"/>
-    <w:lsdException w:uiPriority="99" w:name="Signature"/>
-    <w:lsdException w:uiPriority="1" w:name="Default Paragraph Font"/>
-    <w:lsdException w:uiPriority="99" w:name="Body Text"/>
-    <w:lsdException w:uiPriority="99" w:name="Body Text Indent"/>
-    <w:lsdException w:uiPriority="99" w:name="List Continue"/>
-    <w:lsdException w:uiPriority="99" w:name="List Continue 2"/>
-    <w:lsdException w:uiPriority="99" w:name="List Continue 3"/>
-    <w:lsdException w:uiPriority="99" w:name="List Continue 4"/>
-    <w:lsdException w:uiPriority="99" w:name="List Continue 5"/>
-    <w:lsdException w:uiPriority="99" w:name="Message Header"/>
-    <w:lsdException w:qFormat="1" w:unhideWhenUsed="0" w:uiPriority="11" w:semiHidden="0" w:name="Subtitle"/>
-    <w:lsdException w:uiPriority="99" w:name="Salutation"/>
-    <w:lsdException w:uiPriority="99" w:name="Date"/>
-    <w:lsdException w:uiPriority="99" w:name="Body Text First Indent"/>
-    <w:lsdException w:uiPriority="99" w:name="Body Text First Indent 2"/>
-    <w:lsdException w:uiPriority="99" w:name="Note Heading"/>
-    <w:lsdException w:uiPriority="99" w:name="Body Text 2"/>
-    <w:lsdException w:uiPriority="99" w:name="Body Text 3"/>
-    <w:lsdException w:uiPriority="99" w:name="Body Text Indent 2"/>
-    <w:lsdException w:uiPriority="99" w:name="Body Text Indent 3"/>
-    <w:lsdException w:uiPriority="99" w:name="Block Text"/>
-    <w:lsdException w:uiPriority="99" w:name="Hyperlink"/>
-    <w:lsdException w:uiPriority="99" w:name="FollowedHyperlink"/>
-    <w:lsdException w:qFormat="1" w:unhideWhenUsed="0" w:uiPriority="22" w:semiHidden="0" w:name="Strong"/>
-    <w:lsdException w:qFormat="1" w:unhideWhenUsed="0" w:uiPriority="20" w:semiHidden="0" w:name="Emphasis"/>
-    <w:lsdException w:uiPriority="99" w:name="Document Map"/>
-    <w:lsdException w:uiPriority="99" w:name="Plain Text"/>
-    <w:lsdException w:uiPriority="99" w:name="E-mail Signature"/>
-    <w:lsdException w:uiPriority="99" w:name="Normal (Web)"/>
-    <w:lsdException w:uiPriority="99" w:name="HTML Acronym"/>
-    <w:lsdException w:uiPriority="99" w:name="HTML Address"/>
-    <w:lsdException w:uiPriority="99" w:name="HTML Cite"/>
-    <w:lsdException w:uiPriority="99" w:name="HTML Code"/>
-    <w:lsdException w:uiPriority="99" w:name="HTML Definition"/>
-    <w:lsdException w:uiPriority="99" w:name="HTML Keyboard"/>
-    <w:lsdException w:uiPriority="99" w:name="HTML Preformatted"/>
-    <w:lsdException w:uiPriority="99" w:name="HTML Sample"/>
-    <w:lsdException w:uiPriority="99" w:name="HTML Typewriter"/>
-    <w:lsdException w:uiPriority="99" w:name="HTML Variable"/>
-    <w:lsdException w:uiPriority="99" w:name="Normal Table"/>
-    <w:lsdException w:uiPriority="99" w:name="annotation subject"/>
-    <w:lsdException w:uiPriority="99" w:name="Table Simple 1"/>
-    <w:lsdException w:uiPriority="99" w:name="Table Simple 2"/>
-    <w:lsdException w:uiPriority="99" w:name="Table Simple 3"/>
-    <w:lsdException w:uiPriority="99" w:name="Table Classic 1"/>
-    <w:lsdException w:uiPriority="99" w:name="Table Classic 2"/>
-    <w:lsdException w:uiPriority="99" w:name="Table Classic 3"/>
-    <w:lsdException w:uiPriority="99" w:name="Table Classic 4"/>
-    <w:lsdException w:uiPriority="99" w:name="Table Colorful 1"/>
-    <w:lsdException w:uiPriority="99" w:name="Table Colorful 2"/>
-    <w:lsdException w:uiPriority="99" w:name="Table Colorful 3"/>
-    <w:lsdException w:uiPriority="99" w:name="Table Columns 1"/>
-    <w:lsdException w:uiPriority="99" w:name="Table Columns 2"/>
-    <w:lsdException w:uiPriority="99" w:name="Table Columns 3"/>
-    <w:lsdException w:uiPriority="99" w:name="Table Columns 4"/>
-    <w:lsdException w:uiPriority="99" w:name="Table Columns 5"/>
-    <w:lsdException w:uiPriority="99" w:name="Table Grid 1"/>
-    <w:lsdException w:uiPriority="99" w:name="Table Grid 2"/>
-    <w:lsdException w:uiPriority="99" w:name="Table Grid 3"/>
-    <w:lsdException w:uiPriority="99" w:name="Table Grid 4"/>
-    <w:lsdException w:uiPriority="99" w:name="Table Grid 5"/>
-    <w:lsdException w:uiPriority="99" w:name="Table Grid 6"/>
-    <w:lsdException w:uiPriority="99" w:name="Table Grid 7"/>
-    <w:lsdException w:uiPriority="99" w:name="Table Grid 8"/>
-    <w:lsdException w:uiPriority="99" w:name="Table List 1"/>
-    <w:lsdException w:uiPriority="99" w:name="Table List 2"/>
-    <w:lsdException w:uiPriority="99" w:name="Table List 3"/>
-    <w:lsdException w:uiPriority="99" w:name="Table List 4"/>
-    <w:lsdException w:uiPriority="99" w:name="Table List 5"/>
-    <w:lsdException w:uiPriority="99" w:name="Table List 6"/>
-    <w:lsdException w:uiPriority="99" w:name="Table List 7"/>
-    <w:lsdException w:uiPriority="99" w:name="Table List 8"/>
-    <w:lsdException w:uiPriority="99" w:name="Table 3D effects 1"/>
-    <w:lsdException w:uiPriority="99" w:name="Table 3D effects 2"/>
-    <w:lsdException w:uiPriority="99" w:name="Table 3D effects 3"/>
-    <w:lsdException w:uiPriority="99" w:name="Table Contemporary"/>
-    <w:lsdException w:uiPriority="99" w:name="Table Elegant"/>
-    <w:lsdException w:uiPriority="99" w:name="Table Professional"/>
-    <w:lsdException w:uiPriority="99" w:name="Table Subtle 1"/>
-    <w:lsdException w:uiPriority="99" w:name="Table Subtle 2"/>
-    <w:lsdException w:uiPriority="99" w:name="Table Web 1"/>
-    <w:lsdException w:uiPriority="99" w:name="Table Web 2"/>
-    <w:lsdException w:uiPriority="99" w:name="Table Web 3"/>
-    <w:lsdException w:uiPriority="99" w:name="Balloon Text"/>
-    <w:lsdException w:unhideWhenUsed="0" w:uiPriority="39" w:semiHidden="0" w:name="Table Grid"/>
-    <w:lsdException w:uiPriority="99" w:name="Table Theme"/>
-    <w:lsdException w:qFormat="1" w:unhideWhenUsed="0" w:uiPriority="1" w:semiHidden="0" w:name="No Spacing"/>
+  <w:latentStyles w:defLockedState="0" w:defUIPriority="99" w:defSemiHidden="0" w:defUnhideWhenUsed="0" w:defQFormat="0" w:count="371">
+    <w:lsdException w:name="Normal" w:uiPriority="0" w:qFormat="1"/>
+    <w:lsdException w:name="heading 1" w:uiPriority="9" w:qFormat="1"/>
+    <w:lsdException w:name="heading 2" w:semiHidden="1" w:uiPriority="9" w:unhideWhenUsed="1" w:qFormat="1"/>
+    <w:lsdException w:name="heading 3" w:semiHidden="1" w:uiPriority="9" w:unhideWhenUsed="1" w:qFormat="1"/>
+    <w:lsdException w:name="heading 4" w:semiHidden="1" w:uiPriority="9" w:unhideWhenUsed="1" w:qFormat="1"/>
+    <w:lsdException w:name="heading 5" w:semiHidden="1" w:uiPriority="9" w:unhideWhenUsed="1" w:qFormat="1"/>
+    <w:lsdException w:name="heading 6" w:semiHidden="1" w:uiPriority="9" w:unhideWhenUsed="1" w:qFormat="1"/>
+    <w:lsdException w:name="heading 7" w:semiHidden="1" w:uiPriority="9" w:unhideWhenUsed="1" w:qFormat="1"/>
+    <w:lsdException w:name="heading 8" w:semiHidden="1" w:uiPriority="9" w:unhideWhenUsed="1" w:qFormat="1"/>
+    <w:lsdException w:name="heading 9" w:semiHidden="1" w:uiPriority="9" w:unhideWhenUsed="1" w:qFormat="1"/>
+    <w:lsdException w:name="index 1" w:semiHidden="1" w:unhideWhenUsed="1"/>
+    <w:lsdException w:name="index 2" w:semiHidden="1" w:unhideWhenUsed="1"/>
+    <w:lsdException w:name="index 3" w:semiHidden="1" w:unhideWhenUsed="1"/>
+    <w:lsdException w:name="index 4" w:semiHidden="1" w:unhideWhenUsed="1"/>
+    <w:lsdException w:name="index 5" w:semiHidden="1" w:unhideWhenUsed="1"/>
+    <w:lsdException w:name="index 6" w:semiHidden="1" w:unhideWhenUsed="1"/>
+    <w:lsdException w:name="index 7" w:semiHidden="1" w:unhideWhenUsed="1"/>
+    <w:lsdException w:name="index 8" w:semiHidden="1" w:unhideWhenUsed="1"/>
+    <w:lsdException w:name="index 9" w:semiHidden="1" w:unhideWhenUsed="1"/>
+    <w:lsdException w:name="toc 1" w:semiHidden="1" w:uiPriority="39" w:unhideWhenUsed="1"/>
+    <w:lsdException w:name="toc 2" w:semiHidden="1" w:uiPriority="39" w:unhideWhenUsed="1"/>
+    <w:lsdException w:name="toc 3" w:semiHidden="1" w:uiPriority="39" w:unhideWhenUsed="1"/>
+    <w:lsdException w:name="toc 4" w:semiHidden="1" w:uiPriority="39" w:unhideWhenUsed="1"/>
+    <w:lsdException w:name="toc 5" w:semiHidden="1" w:uiPriority="39" w:unhideWhenUsed="1"/>
+    <w:lsdException w:name="toc 6" w:semiHidden="1" w:uiPriority="39" w:unhideWhenUsed="1"/>
+    <w:lsdException w:name="toc 7" w:semiHidden="1" w:uiPriority="39" w:unhideWhenUsed="1"/>
+    <w:lsdException w:name="toc 8" w:semiHidden="1" w:uiPriority="39" w:unhideWhenUsed="1"/>
+    <w:lsdException w:name="toc 9" w:semiHidden="1" w:uiPriority="39" w:unhideWhenUsed="1"/>
+    <w:lsdException w:name="Normal Indent" w:semiHidden="1" w:unhideWhenUsed="1"/>
+    <w:lsdException w:name="footnote text" w:semiHidden="1" w:unhideWhenUsed="1"/>
+    <w:lsdException w:name="annotation text" w:semiHidden="1" w:unhideWhenUsed="1"/>
+    <w:lsdException w:name="header" w:semiHidden="1" w:unhideWhenUsed="1"/>
+    <w:lsdException w:name="footer" w:semiHidden="1" w:unhideWhenUsed="1"/>
+    <w:lsdException w:name="index heading" w:semiHidden="1" w:unhideWhenUsed="1"/>
+    <w:lsdException w:name="caption" w:semiHidden="1" w:uiPriority="35" w:unhideWhenUsed="1" w:qFormat="1"/>
+    <w:lsdException w:name="table of figures" w:semiHidden="1" w:unhideWhenUsed="1"/>
+    <w:lsdException w:name="envelope address" w:semiHidden="1" w:unhideWhenUsed="1"/>
+    <w:lsdException w:name="envelope return" w:semiHidden="1" w:unhideWhenUsed="1"/>
+    <w:lsdException w:name="footnote reference" w:semiHidden="1" w:unhideWhenUsed="1"/>
+    <w:lsdException w:name="annotation reference" w:semiHidden="1" w:unhideWhenUsed="1"/>
+    <w:lsdException w:name="line number" w:semiHidden="1" w:unhideWhenUsed="1"/>
+    <w:lsdException w:name="page number" w:semiHidden="1" w:unhideWhenUsed="1"/>
+    <w:lsdException w:name="endnote reference" w:semiHidden="1" w:unhideWhenUsed="1"/>
+    <w:lsdException w:name="endnote text" w:semiHidden="1" w:unhideWhenUsed="1"/>
+    <w:lsdException w:name="table of authorities" w:semiHidden="1" w:unhideWhenUsed="1"/>
+    <w:lsdException w:name="macro" w:semiHidden="1" w:unhideWhenUsed="1"/>
+    <w:lsdException w:name="toa heading" w:semiHidden="1" w:unhideWhenUsed="1"/>
+    <w:lsdException w:name="List" w:semiHidden="1" w:unhideWhenUsed="1"/>
+    <w:lsdException w:name="List Bullet" w:semiHidden="1" w:unhideWhenUsed="1"/>
+    <w:lsdException w:name="List Number" w:semiHidden="1" w:unhideWhenUsed="1"/>
+    <w:lsdException w:name="List 2" w:semiHidden="1" w:unhideWhenUsed="1"/>
+    <w:lsdException w:name="List 3" w:semiHidden="1" w:unhideWhenUsed="1"/>
+    <w:lsdException w:name="List 4" w:semiHidden="1" w:unhideWhenUsed="1"/>
+    <w:lsdException w:name="List 5" w:semiHidden="1" w:unhideWhenUsed="1"/>
+    <w:lsdException w:name="List Bullet 2" w:semiHidden="1" w:unhideWhenUsed="1"/>
+    <w:lsdException w:name="List Bullet 3" w:semiHidden="1" w:unhideWhenUsed="1"/>
+    <w:lsdException w:name="List Bullet 4" w:semiHidden="1" w:unhideWhenUsed="1"/>
+    <w:lsdException w:name="List Bullet 5" w:semiHidden="1" w:unhideWhenUsed="1"/>
+    <w:lsdException w:name="List Number 2" w:semiHidden="1" w:unhideWhenUsed="1"/>
+    <w:lsdException w:name="List Number 3" w:semiHidden="1" w:unhideWhenUsed="1"/>
+    <w:lsdException w:name="List Number 4" w:semiHidden="1" w:unhideWhenUsed="1"/>
+    <w:lsdException w:name="List Number 5" w:semiHidden="1" w:unhideWhenUsed="1"/>
+    <w:lsdException w:name="Title" w:uiPriority="10" w:qFormat="1"/>
+    <w:lsdException w:name="Closing" w:semiHidden="1" w:unhideWhenUsed="1"/>
+    <w:lsdException w:name="Signature" w:semiHidden="1" w:unhideWhenUsed="1"/>
+    <w:lsdException w:name="Default Paragraph Font" w:semiHidden="1" w:uiPriority="1" w:unhideWhenUsed="1"/>
+    <w:lsdException w:name="Body Text" w:semiHidden="1" w:unhideWhenUsed="1"/>
+    <w:lsdException w:name="Body Text Indent" w:semiHidden="1" w:unhideWhenUsed="1"/>
+    <w:lsdException w:name="List Continue" w:semiHidden="1" w:unhideWhenUsed="1"/>
+    <w:lsdException w:name="List Continue 2" w:semiHidden="1" w:unhideWhenUsed="1"/>
+    <w:lsdException w:name="List Continue 3" w:semiHidden="1" w:unhideWhenUsed="1"/>
+    <w:lsdException w:name="List Continue 4" w:semiHidden="1" w:unhideWhenUsed="1"/>
+    <w:lsdException w:name="List Continue 5" w:semiHidden="1" w:unhideWhenUsed="1"/>
+    <w:lsdException w:name="Message Header" w:semiHidden="1" w:unhideWhenUsed="1"/>
+    <w:lsdException w:name="Subtitle" w:uiPriority="11" w:qFormat="1"/>
+    <w:lsdException w:name="Salutation" w:semiHidden="1" w:unhideWhenUsed="1"/>
+    <w:lsdException w:name="Date" w:semiHidden="1" w:unhideWhenUsed="1"/>
+    <w:lsdException w:name="Body Text First Indent" w:semiHidden="1" w:unhideWhenUsed="1"/>
+    <w:lsdException w:name="Body Text First Indent 2" w:semiHidden="1" w:unhideWhenUsed="1"/>
+    <w:lsdException w:name="Note Heading" w:semiHidden="1" w:unhideWhenUsed="1"/>
+    <w:lsdException w:name="Body Text 2" w:semiHidden="1" w:unhideWhenUsed="1"/>
+    <w:lsdException w:name="Body Text 3" w:semiHidden="1" w:unhideWhenUsed="1"/>
+    <w:lsdException w:name="Body Text Indent 2" w:semiHidden="1" w:unhideWhenUsed="1"/>
+    <w:lsdException w:name="Body Text Indent 3" w:semiHidden="1" w:unhideWhenUsed="1"/>
+    <w:lsdException w:name="Block Text" w:semiHidden="1" w:unhideWhenUsed="1"/>
+    <w:lsdException w:name="Hyperlink" w:semiHidden="1" w:unhideWhenUsed="1"/>
+    <w:lsdException w:name="FollowedHyperlink" w:semiHidden="1" w:unhideWhenUsed="1"/>
+    <w:lsdException w:name="Strong" w:uiPriority="22" w:qFormat="1"/>
+    <w:lsdException w:name="Emphasis" w:uiPriority="20" w:qFormat="1"/>
+    <w:lsdException w:name="Document Map" w:semiHidden="1" w:unhideWhenUsed="1"/>
+    <w:lsdException w:name="Plain Text" w:semiHidden="1" w:unhideWhenUsed="1"/>
+    <w:lsdException w:name="E-mail Signature" w:semiHidden="1" w:unhideWhenUsed="1"/>
+    <w:lsdException w:name="HTML Top of Form" w:semiHidden="1" w:unhideWhenUsed="1"/>
+    <w:lsdException w:name="HTML Bottom of Form" w:semiHidden="1" w:unhideWhenUsed="1"/>
+    <w:lsdException w:name="Normal (Web)" w:semiHidden="1" w:unhideWhenUsed="1"/>
+    <w:lsdException w:name="HTML Acronym" w:semiHidden="1" w:unhideWhenUsed="1"/>
+    <w:lsdException w:name="HTML Address" w:semiHidden="1" w:unhideWhenUsed="1"/>
+    <w:lsdException w:name="HTML Cite" w:semiHidden="1" w:unhideWhenUsed="1"/>
+    <w:lsdException w:name="HTML Code" w:semiHidden="1" w:unhideWhenUsed="1"/>
+    <w:lsdException w:name="HTML Definition" w:semiHidden="1" w:unhideWhenUsed="1"/>
+    <w:lsdException w:name="HTML Keyboard" w:semiHidden="1" w:unhideWhenUsed="1"/>
+    <w:lsdException w:name="HTML Preformatted" w:semiHidden="1" w:unhideWhenUsed="1"/>
+    <w:lsdException w:name="HTML Sample" w:semiHidden="1" w:unhideWhenUsed="1"/>
+    <w:lsdException w:name="HTML Typewriter" w:semiHidden="1" w:unhideWhenUsed="1"/>
+    <w:lsdException w:name="HTML Variable" w:semiHidden="1" w:unhideWhenUsed="1"/>
+    <w:lsdException w:name="Normal Table" w:semiHidden="1" w:unhideWhenUsed="1"/>
+    <w:lsdException w:name="annotation subject" w:semiHidden="1" w:unhideWhenUsed="1"/>
+    <w:lsdException w:name="No List" w:semiHidden="1" w:unhideWhenUsed="1"/>
+    <w:lsdException w:name="Outline List 1" w:semiHidden="1" w:unhideWhenUsed="1"/>
+    <w:lsdException w:name="Outline List 2" w:semiHidden="1" w:unhideWhenUsed="1"/>
+    <w:lsdException w:name="Outline List 3" w:semiHidden="1" w:unhideWhenUsed="1"/>
+    <w:lsdException w:name="Table Simple 1" w:semiHidden="1" w:unhideWhenUsed="1"/>
+    <w:lsdException w:name="Table Simple 2" w:semiHidden="1" w:unhideWhenUsed="1"/>
+    <w:lsdException w:name="Table Simple 3" w:semiHidden="1" w:unhideWhenUsed="1"/>
+    <w:lsdException w:name="Table Classic 1" w:semiHidden="1" w:unhideWhenUsed="1"/>
+    <w:lsdException w:name="Table Classic 2" w:semiHidden="1" w:unhideWhenUsed="1"/>
+    <w:lsdException w:name="Table Classic 3" w:semiHidden="1" w:unhideWhenUsed="1"/>
+    <w:lsdException w:name="Table Classic 4" w:semiHidden="1" w:unhideWhenUsed="1"/>
+    <w:lsdException w:name="Table Colorful 1" w:semiHidden="1" w:unhideWhenUsed="1"/>
+    <w:lsdException w:name="Table Colorful 2" w:semiHidden="1" w:unhideWhenUsed="1"/>
+    <w:lsdException w:name="Table Colorful 3" w:semiHidden="1" w:unhideWhenUsed="1"/>
+    <w:lsdException w:name="Table Columns 1" w:semiHidden="1" w:unhideWhenUsed="1"/>
+    <w:lsdException w:name="Table Columns 2" w:semiHidden="1" w:unhideWhenUsed="1"/>
+    <w:lsdException w:name="Table Columns 3" w:semiHidden="1" w:unhideWhenUsed="1"/>
+    <w:lsdException w:name="Table Columns 4" w:semiHidden="1" w:unhideWhenUsed="1"/>
+    <w:lsdException w:name="Table Columns 5" w:semiHidden="1" w:unhideWhenUsed="1"/>
+    <w:lsdException w:name="Table Grid 1" w:semiHidden="1" w:unhideWhenUsed="1"/>
+    <w:lsdException w:name="Table Grid 2" w:semiHidden="1" w:unhideWhenUsed="1"/>
+    <w:lsdException w:name="Table Grid 3" w:semiHidden="1" w:unhideWhenUsed="1"/>
+    <w:lsdException w:name="Table Grid 4" w:semiHidden="1" w:unhideWhenUsed="1"/>
+    <w:lsdException w:name="Table Grid 5" w:semiHidden="1" w:unhideWhenUsed="1"/>
+    <w:lsdException w:name="Table Grid 6" w:semiHidden="1" w:unhideWhenUsed="1"/>
+    <w:lsdException w:name="Table Grid 7" w:semiHidden="1" w:unhideWhenUsed="1"/>
+    <w:lsdException w:name="Table Grid 8" w:semiHidden="1" w:unhideWhenUsed="1"/>
+    <w:lsdException w:name="Table List 1" w:semiHidden="1" w:unhideWhenUsed="1"/>
+    <w:lsdException w:name="Table List 2" w:semiHidden="1" w:unhideWhenUsed="1"/>
+    <w:lsdException w:name="Table List 3" w:semiHidden="1" w:unhideWhenUsed="1"/>
+    <w:lsdException w:name="Table List 4" w:semiHidden="1" w:unhideWhenUsed="1"/>
+    <w:lsdException w:name="Table List 5" w:semiHidden="1" w:unhideWhenUsed="1"/>
+    <w:lsdException w:name="Table List 6" w:semiHidden="1" w:unhideWhenUsed="1"/>
+    <w:lsdException w:name="Table List 7" w:semiHidden="1" w:unhideWhenUsed="1"/>
+    <w:lsdException w:name="Table List 8" w:semiHidden="1" w:unhideWhenUsed="1"/>
+    <w:lsdException w:name="Table 3D effects 1" w:semiHidden="1" w:unhideWhenUsed="1"/>
+    <w:lsdException w:name="Table 3D effects 2" w:semiHidden="1" w:unhideWhenUsed="1"/>
+    <w:lsdException w:name="Table 3D effects 3" w:semiHidden="1" w:unhideWhenUsed="1"/>
+    <w:lsdException w:name="Table Contemporary" w:semiHidden="1" w:unhideWhenUsed="1"/>
+    <w:lsdException w:name="Table Elegant" w:semiHidden="1" w:unhideWhenUsed="1"/>
+    <w:lsdException w:name="Table Professional" w:semiHidden="1" w:unhideWhenUsed="1"/>
+    <w:lsdException w:name="Table Subtle 1" w:semiHidden="1" w:unhideWhenUsed="1"/>
+    <w:lsdException w:name="Table Subtle 2" w:semiHidden="1" w:unhideWhenUsed="1"/>
+    <w:lsdException w:name="Table Web 1" w:semiHidden="1" w:unhideWhenUsed="1"/>
+    <w:lsdException w:name="Table Web 2" w:semiHidden="1" w:unhideWhenUsed="1"/>
+    <w:lsdException w:name="Table Web 3" w:semiHidden="1" w:unhideWhenUsed="1"/>
+    <w:lsdException w:name="Balloon Text" w:semiHidden="1" w:unhideWhenUsed="1"/>
+    <w:lsdException w:name="Table Grid" w:uiPriority="39"/>
+    <w:lsdException w:name="Table Theme" w:semiHidden="1" w:unhideWhenUsed="1"/>
+    <w:lsdException w:name="Placeholder Text" w:semiHidden="1"/>
+    <w:lsdException w:name="No Spacing" w:uiPriority="1" w:qFormat="1"/>
+    <w:lsdException w:name="Light Shading"/>
+    <w:lsdException w:name="Light List"/>
+    <w:lsdException w:name="Light Grid"/>
+    <w:lsdException w:name="Medium Shading 1"/>
+    <w:lsdException w:name="Medium Shading 2"/>
+    <w:lsdException w:name="Medium List 1"/>
+    <w:lsdException w:name="Medium List 2"/>
+    <w:lsdException w:name="Medium Grid 1"/>
+    <w:lsdException w:name="Medium Grid 2"/>
+    <w:lsdException w:name="Medium Grid 3"/>
+    <w:lsdException w:name="Dark List"/>
+    <w:lsdException w:name="Colorful Shading"/>
+    <w:lsdException w:name="Colorful List"/>
+    <w:lsdException w:name="Colorful Grid"/>
+    <w:lsdException w:name="Light Shading Accent 1"/>
+    <w:lsdException w:name="Light List Accent 1"/>
+    <w:lsdException w:name="Light Grid Accent 1"/>
+    <w:lsdException w:name="Medium Shading 1 Accent 1"/>
+    <w:lsdException w:name="Medium Shading 2 Accent 1"/>
+    <w:lsdException w:name="Medium List 1 Accent 1"/>
+    <w:lsdException w:name="Revision" w:semiHidden="1"/>
+    <w:lsdException w:name="Medium List 2 Accent 1"/>
+    <w:lsdException w:name="Medium Grid 1 Accent 1"/>
+    <w:lsdException w:name="Medium Grid 2 Accent 1"/>
+    <w:lsdException w:name="Medium Grid 3 Accent 1"/>
+    <w:lsdException w:name="Dark List Accent 1"/>
+    <w:lsdException w:name="Colorful Shading Accent 1"/>
+    <w:lsdException w:name="Colorful List Accent 1"/>
+    <w:lsdException w:name="Colorful Grid Accent 1"/>
+    <w:lsdException w:name="Light Shading Accent 2"/>
+    <w:lsdException w:name="Light List Accent 2"/>
+    <w:lsdException w:name="Light Grid Accent 2"/>
+    <w:lsdException w:name="Medium Shading 1 Accent 2"/>
+    <w:lsdException w:name="Medium Shading 2 Accent 2"/>
+    <w:lsdException w:name="Medium List 1 Accent 2"/>
+    <w:lsdException w:name="Medium List 2 Accent 2"/>
+    <w:lsdException w:name="Medium Grid 1 Accent 2"/>
+    <w:lsdException w:name="Medium Grid 2 Accent 2"/>
+    <w:lsdException w:name="Medium Grid 3 Accent 2"/>
+    <w:lsdException w:name="Dark List Accent 2"/>
+    <w:lsdException w:name="Colorful Shading Accent 2"/>
+    <w:lsdException w:name="Colorful List Accent 2"/>
+    <w:lsdException w:name="Colorful Grid Accent 2"/>
+    <w:lsdException w:name="Light Shading Accent 3"/>
+    <w:lsdException w:name="Light List Accent 3"/>
+    <w:lsdException w:name="Light Grid Accent 3"/>
+    <w:lsdException w:name="Medium Shading 1 Accent 3"/>
+    <w:lsdException w:name="Medium Shading 2 Accent 3"/>
+    <w:lsdException w:name="Medium List 1 Accent 3"/>
+    <w:lsdException w:name="Medium List 2 Accent 3"/>
+    <w:lsdException w:name="Medium Grid 1 Accent 3"/>
+    <w:lsdException w:name="Medium Grid 2 Accent 3"/>
+    <w:lsdException w:name="Medium Grid 3 Accent 3"/>
+    <w:lsdException w:name="Dark List Accent 3"/>
+    <w:lsdException w:name="Colorful Shading Accent 3"/>
+    <w:lsdException w:name="Colorful List Accent 3"/>
+    <w:lsdException w:name="Colorful Grid Accent 3"/>
+    <w:lsdException w:name="Light Shading Accent 4"/>
+    <w:lsdException w:name="Light List Accent 4"/>
+    <w:lsdException w:name="Light Grid Accent 4"/>
+    <w:lsdException w:name="Medium Shading 1 Accent 4"/>
+    <w:lsdException w:name="Medium Shading 2 Accent 4"/>
+    <w:lsdException w:name="Medium List 1 Accent 4"/>
+    <w:lsdException w:name="Medium List 2 Accent 4"/>
+    <w:lsdException w:name="Medium Grid 1 Accent 4"/>
+    <w:lsdException w:name="Medium Grid 2 Accent 4"/>
+    <w:lsdException w:name="Medium Grid 3 Accent 4"/>
+    <w:lsdException w:name="Dark List Accent 4"/>
+    <w:lsdException w:name="Colorful Shading Accent 4"/>
+    <w:lsdException w:name="Colorful List Accent 4"/>
+    <w:lsdException w:name="Colorful Grid Accent 4"/>
+    <w:lsdException w:name="Light Shading Accent 5"/>
+    <w:lsdException w:name="Light List Accent 5"/>
+    <w:lsdException w:name="Light Grid Accent 5"/>
+    <w:lsdException w:name="Medium Shading 1 Accent 5"/>
+    <w:lsdException w:name="Medium Shading 2 Accent 5"/>
+    <w:lsdException w:name="Medium List 1 Accent 5"/>
+    <w:lsdException w:name="Medium List 2 Accent 5"/>
+    <w:lsdException w:name="Medium Grid 1 Accent 5"/>
+    <w:lsdException w:name="Medium Grid 2 Accent 5"/>
+    <w:lsdException w:name="Medium Grid 3 Accent 5"/>
+    <w:lsdException w:name="Dark List Accent 5"/>
+    <w:lsdException w:name="Colorful Shading Accent 5"/>
+    <w:lsdException w:name="Colorful List Accent 5"/>
+    <w:lsdException w:name="Colorful Grid Accent 5"/>
+    <w:lsdException w:name="Light Shading Accent 6"/>
+    <w:lsdException w:name="Light List Accent 6"/>
+    <w:lsdException w:name="Light Grid Accent 6"/>
+    <w:lsdException w:name="Medium Shading 1 Accent 6"/>
+    <w:lsdException w:name="Medium Shading 2 Accent 6"/>
+    <w:lsdException w:name="Medium List 1 Accent 6"/>
+    <w:lsdException w:name="Medium List 2 Accent 6"/>
+    <w:lsdException w:name="Medium Grid 1 Accent 6"/>
+    <w:lsdException w:name="Medium Grid 2 Accent 6"/>
+    <w:lsdException w:name="Medium Grid 3 Accent 6"/>
+    <w:lsdException w:name="Dark List Accent 6"/>
+    <w:lsdException w:name="Colorful Shading Accent 6"/>
+    <w:lsdException w:name="Colorful List Accent 6"/>
+    <w:lsdException w:name="Colorful Grid Accent 6"/>
+    <w:lsdException w:name="Subtle Emphasis" w:uiPriority="19" w:qFormat="1"/>
+    <w:lsdException w:name="Intense Emphasis" w:uiPriority="21" w:qFormat="1"/>
+    <w:lsdException w:name="Subtle Reference" w:uiPriority="31" w:qFormat="1"/>
+    <w:lsdException w:name="Intense Reference" w:uiPriority="32" w:qFormat="1"/>
+    <w:lsdException w:name="Book Title" w:uiPriority="33" w:qFormat="1"/>
+    <w:lsdException w:name="Bibliography" w:semiHidden="1" w:uiPriority="37" w:unhideWhenUsed="1"/>
+    <w:lsdException w:name="TOC Heading" w:semiHidden="1" w:uiPriority="39" w:unhideWhenUsed="1" w:qFormat="1"/>
+    <w:lsdException w:name="Plain Table 1" w:uiPriority="41"/>
+    <w:lsdException w:name="Plain Table 2" w:uiPriority="42"/>
+    <w:lsdException w:name="Plain Table 3" w:uiPriority="43"/>
+    <w:lsdException w:name="Plain Table 4" w:uiPriority="44"/>
+    <w:lsdException w:name="Plain Table 5" w:uiPriority="45"/>
+    <w:lsdException w:name="Grid Table Light" w:uiPriority="40"/>
+    <w:lsdException w:name="Grid Table 1 Light" w:uiPriority="46"/>
+    <w:lsdException w:name="Grid Table 2" w:uiPriority="47"/>
+    <w:lsdException w:name="Grid Table 3" w:uiPriority="48"/>
+    <w:lsdException w:name="Grid Table 4" w:uiPriority="49"/>
+    <w:lsdException w:name="Grid Table 5 Dark" w:uiPriority="50"/>
+    <w:lsdException w:name="Grid Table 6 Colorful" w:uiPriority="51"/>
+    <w:lsdException w:name="Grid Table 7 Colorful" w:uiPriority="52"/>
+    <w:lsdException w:name="Grid Table 1 Light Accent 1" w:uiPriority="46"/>
+    <w:lsdException w:name="Grid Table 2 Accent 1" w:uiPriority="47"/>
+    <w:lsdException w:name="Grid Table 3 Accent 1" w:uiPriority="48"/>
+    <w:lsdException w:name="Grid Table 4 Accent 1" w:uiPriority="49"/>
+    <w:lsdException w:name="Grid Table 5 Dark Accent 1" w:uiPriority="50"/>
+    <w:lsdException w:name="Grid Table 6 Colorful Accent 1" w:uiPriority="51"/>
+    <w:lsdException w:name="Grid Table 7 Colorful Accent 1" w:uiPriority="52"/>
+    <w:lsdException w:name="Grid Table 1 Light Accent 2" w:uiPriority="46"/>
+    <w:lsdException w:name="Grid Table 2 Accent 2" w:uiPriority="47"/>
+    <w:lsdException w:name="Grid Table 3 Accent 2" w:uiPriority="48"/>
+    <w:lsdException w:name="Grid Table 4 Accent 2" w:uiPriority="49"/>
+    <w:lsdException w:name="Grid Table 5 Dark Accent 2" w:uiPriority="50"/>
+    <w:lsdException w:name="Grid Table 6 Colorful Accent 2" w:uiPriority="51"/>
+    <w:lsdException w:name="Grid Table 7 Colorful Accent 2" w:uiPriority="52"/>
+    <w:lsdException w:name="Grid Table 1 Light Accent 3" w:uiPriority="46"/>
+    <w:lsdException w:name="Grid Table 2 Accent 3" w:uiPriority="47"/>
+    <w:lsdException w:name="Grid Table 3 Accent 3" w:uiPriority="48"/>
+    <w:lsdException w:name="Grid Table 4 Accent 3" w:uiPriority="49"/>
+    <w:lsdException w:name="Grid Table 5 Dark Accent 3" w:uiPriority="50"/>
+    <w:lsdException w:name="Grid Table 6 Colorful Accent 3" w:uiPriority="51"/>
+    <w:lsdException w:name="Grid Table 7 Colorful Accent 3" w:uiPriority="52"/>
+    <w:lsdException w:name="Grid Table 1 Light Accent 4" w:uiPriority="46"/>
+    <w:lsdException w:name="Grid Table 2 Accent 4" w:uiPriority="47"/>
+    <w:lsdException w:name="Grid Table 3 Accent 4" w:uiPriority="48"/>
+    <w:lsdException w:name="Grid Table 4 Accent 4" w:uiPriority="49"/>
+    <w:lsdException w:name="Grid Table 5 Dark Accent 4" w:uiPriority="50"/>
+    <w:lsdException w:name="Grid Table 6 Colorful Accent 4" w:uiPriority="51"/>
+    <w:lsdException w:name="Grid Table 7 Colorful Accent 4" w:uiPriority="52"/>
+    <w:lsdException w:name="Grid Table 1 Light Accent 5" w:uiPriority="46"/>
+    <w:lsdException w:name="Grid Table 2 Accent 5" w:uiPriority="47"/>
+    <w:lsdException w:name="Grid Table 3 Accent 5" w:uiPriority="48"/>
+    <w:lsdException w:name="Grid Table 4 Accent 5" w:uiPriority="49"/>
+    <w:lsdException w:name="Grid Table 5 Dark Accent 5" w:uiPriority="50"/>
+    <w:lsdException w:name="Grid Table 6 Colorful Accent 5" w:uiPriority="51"/>
+    <w:lsdException w:name="Grid Table 7 Colorful Accent 5" w:uiPriority="52"/>
+    <w:lsdException w:name="Grid Table 1 Light Accent 6" w:uiPriority="46"/>
+    <w:lsdException w:name="Grid Table 2 Accent 6" w:uiPriority="47"/>
+    <w:lsdException w:name="Grid Table 3 Accent 6" w:uiPriority="48"/>
+    <w:lsdException w:name="Grid Table 4 Accent 6" w:uiPriority="49"/>
+    <w:lsdException w:name="Grid Table 5 Dark Accent 6" w:uiPriority="50"/>
+    <w:lsdException w:name="Grid Table 6 Colorful Accent 6" w:uiPriority="51"/>
+    <w:lsdException w:name="Grid Table 7 Colorful Accent 6" w:uiPriority="52"/>
+    <w:lsdException w:name="List Table 1 Light" w:uiPriority="46"/>
+    <w:lsdException w:name="List Table 2" w:uiPriority="47"/>
+    <w:lsdException w:name="List Table 3" w:uiPriority="48"/>
+    <w:lsdException w:name="List Table 4" w:uiPriority="49"/>
+    <w:lsdException w:name="List Table 5 Dark" w:uiPriority="50"/>
+    <w:lsdException w:name="List Table 6 Colorful" w:uiPriority="51"/>
+    <w:lsdException w:name="List Table 7 Colorful" w:uiPriority="52"/>
+    <w:lsdException w:name="List Table 1 Light Accent 1" w:uiPriority="46"/>
+    <w:lsdException w:name="List Table 2 Accent 1" w:uiPriority="47"/>
+    <w:lsdException w:name="List Table 3 Accent 1" w:uiPriority="48"/>
+    <w:lsdException w:name="List Table 4 Accent 1" w:uiPriority="49"/>
+    <w:lsdException w:name="List Table 5 Dark Accent 1" w:uiPriority="50"/>
+    <w:lsdException w:name="List Table 6 Colorful Accent 1" w:uiPriority="51"/>
+    <w:lsdException w:name="List Table 7 Colorful Accent 1" w:uiPriority="52"/>
+    <w:lsdException w:name="List Table 1 Light Accent 2" w:uiPriority="46"/>
+    <w:lsdException w:name="List Table 2 Accent 2" w:uiPriority="47"/>
+    <w:lsdException w:name="List Table 3 Accent 2" w:uiPriority="48"/>
+    <w:lsdException w:name="List Table 4 Accent 2" w:uiPriority="49"/>
+    <w:lsdException w:name="List Table 5 Dark Accent 2" w:uiPriority="50"/>
+    <w:lsdException w:name="List Table 6 Colorful Accent 2" w:uiPriority="51"/>
+    <w:lsdException w:name="List Table 7 Colorful Accent 2" w:uiPriority="52"/>
+    <w:lsdException w:name="List Table 1 Light Accent 3" w:uiPriority="46"/>
+    <w:lsdException w:name="List Table 2 Accent 3" w:uiPriority="47"/>
+    <w:lsdException w:name="List Table 3 Accent 3" w:uiPriority="48"/>
+    <w:lsdException w:name="List Table 4 Accent 3" w:uiPriority="49"/>
+    <w:lsdException w:name="List Table 5 Dark Accent 3" w:uiPriority="50"/>
+    <w:lsdException w:name="List Table 6 Colorful Accent 3" w:uiPriority="51"/>
+    <w:lsdException w:name="List Table 7 Colorful Accent 3" w:uiPriority="52"/>
+    <w:lsdException w:name="List Table 1 Light Accent 4" w:uiPriority="46"/>
+    <w:lsdException w:name="List Table 2 Accent 4" w:uiPriority="47"/>
+    <w:lsdException w:name="List Table 3 Accent 4" w:uiPriority="48"/>
+    <w:lsdException w:name="List Table 4 Accent 4" w:uiPriority="49"/>
+    <w:lsdException w:name="List Table 5 Dark Accent 4" w:uiPriority="50"/>
+    <w:lsdException w:name="List Table 6 Colorful Accent 4" w:uiPriority="51"/>
+    <w:lsdException w:name="List Table 7 Colorful Accent 4" w:uiPriority="52"/>
+    <w:lsdException w:name="List Table 1 Light Accent 5" w:uiPriority="46"/>
+    <w:lsdException w:name="List Table 2 Accent 5" w:uiPriority="47"/>
+    <w:lsdException w:name="List Table 3 Accent 5" w:uiPriority="48"/>
+    <w:lsdException w:name="List Table 4 Accent 5" w:uiPriority="49"/>
+    <w:lsdException w:name="List Table 5 Dark Accent 5" w:uiPriority="50"/>
+    <w:lsdException w:name="List Table 6 Colorful Accent 5" w:uiPriority="51"/>
+    <w:lsdException w:name="List Table 7 Colorful Accent 5" w:uiPriority="52"/>
+    <w:lsdException w:name="List Table 1 Light Accent 6" w:uiPriority="46"/>
+    <w:lsdException w:name="List Table 2 Accent 6" w:uiPriority="47"/>
+    <w:lsdException w:name="List Table 3 Accent 6" w:uiPriority="48"/>
+    <w:lsdException w:name="List Table 4 Accent 6" w:uiPriority="49"/>
+    <w:lsdException w:name="List Table 5 Dark Accent 6" w:uiPriority="50"/>
+    <w:lsdException w:name="List Table 6 Colorful Accent 6" w:uiPriority="51"/>
+    <w:lsdException w:name="List Table 7 Colorful Accent 6" w:uiPriority="52"/>
   </w:latentStyles>
-  <w:style w:type="paragraph" w:default="1" w:styleId="1">
+  <w:style w:type="paragraph" w:default="1" w:styleId="Normal">
     <w:name w:val="Normal"/>
     <w:qFormat/>
-    <w:uiPriority w:val="0"/>
     <w:pPr>
       <w:spacing w:after="160" w:line="259" w:lineRule="auto"/>
     </w:pPr>
     <w:rPr>
-      <w:rFonts w:eastAsia="MS Mincho" w:asciiTheme="minorHAnsi" w:hAnsiTheme="minorHAnsi" w:cstheme="minorBidi"/>
+      <w:rFonts w:asciiTheme="minorHAnsi" w:eastAsia="MS Mincho" w:hAnsiTheme="minorHAnsi" w:cstheme="minorBidi"/>
       <w:sz w:val="22"/>
       <w:szCs w:val="22"/>
-      <w:lang w:val="es-GT" w:eastAsia="en-US" w:bidi="ar-SA"/>
+      <w:lang w:eastAsia="en-US"/>
     </w:rPr>
   </w:style>
-  <w:style w:type="character" w:default="1" w:styleId="2">
+  <w:style w:type="character" w:default="1" w:styleId="Fuentedeprrafopredeter">
     <w:name w:val="Default Paragraph Font"/>
+    <w:uiPriority w:val="1"/>
     <w:semiHidden/>
     <w:unhideWhenUsed/>
-    <w:uiPriority w:val="1"/>
   </w:style>
-  <w:style w:type="table" w:default="1" w:styleId="3">
+  <w:style w:type="table" w:default="1" w:styleId="Tablanormal">
     <w:name w:val="Normal Table"/>
+    <w:uiPriority w:val="99"/>
     <w:semiHidden/>
     <w:unhideWhenUsed/>
-    <w:uiPriority w:val="99"/>
     <w:tblPr>
+      <w:tblInd w:w="0" w:type="dxa"/>
       <w:tblCellMar>
         <w:top w:w="0" w:type="dxa"/>
         <w:left w:w="108" w:type="dxa"/>
@@ -3283,47 +3778,53 @@
       </w:tblCellMar>
     </w:tblPr>
   </w:style>
-  <w:style w:type="character" w:styleId="4">
-    <w:name w:val="annotation reference"/>
-    <w:basedOn w:val="2"/>
+  <w:style w:type="numbering" w:default="1" w:styleId="Sinlista">
+    <w:name w:val="No List"/>
+    <w:uiPriority w:val="99"/>
     <w:semiHidden/>
     <w:unhideWhenUsed/>
+  </w:style>
+  <w:style w:type="character" w:styleId="Refdecomentario">
+    <w:name w:val="annotation reference"/>
+    <w:basedOn w:val="Fuentedeprrafopredeter"/>
     <w:uiPriority w:val="99"/>
+    <w:semiHidden/>
+    <w:unhideWhenUsed/>
     <w:rPr>
       <w:sz w:val="16"/>
       <w:szCs w:val="16"/>
     </w:rPr>
   </w:style>
-  <w:style w:type="character" w:styleId="5">
+  <w:style w:type="character" w:styleId="Textoennegrita">
     <w:name w:val="Strong"/>
-    <w:basedOn w:val="2"/>
+    <w:basedOn w:val="Fuentedeprrafopredeter"/>
+    <w:uiPriority w:val="22"/>
     <w:qFormat/>
-    <w:uiPriority w:val="22"/>
     <w:rPr>
       <w:b/>
       <w:bCs/>
     </w:rPr>
   </w:style>
-  <w:style w:type="paragraph" w:styleId="6">
+  <w:style w:type="paragraph" w:styleId="Asuntodelcomentario">
     <w:name w:val="annotation subject"/>
-    <w:basedOn w:val="7"/>
-    <w:next w:val="7"/>
-    <w:link w:val="12"/>
+    <w:basedOn w:val="Textocomentario"/>
+    <w:next w:val="Textocomentario"/>
+    <w:link w:val="AsuntodelcomentarioCar"/>
+    <w:uiPriority w:val="99"/>
     <w:semiHidden/>
     <w:unhideWhenUsed/>
-    <w:uiPriority w:val="99"/>
     <w:rPr>
       <w:b/>
       <w:bCs/>
     </w:rPr>
   </w:style>
-  <w:style w:type="paragraph" w:styleId="7">
+  <w:style w:type="paragraph" w:styleId="Textocomentario">
     <w:name w:val="annotation text"/>
-    <w:basedOn w:val="1"/>
-    <w:link w:val="11"/>
+    <w:basedOn w:val="Normal"/>
+    <w:link w:val="TextocomentarioCar"/>
+    <w:uiPriority w:val="99"/>
     <w:semiHidden/>
     <w:unhideWhenUsed/>
-    <w:uiPriority w:val="99"/>
     <w:pPr>
       <w:spacing w:line="240" w:lineRule="auto"/>
     </w:pPr>
@@ -3332,13 +3833,13 @@
       <w:szCs w:val="20"/>
     </w:rPr>
   </w:style>
-  <w:style w:type="paragraph" w:styleId="8">
+  <w:style w:type="paragraph" w:styleId="Textodeglobo">
     <w:name w:val="Balloon Text"/>
-    <w:basedOn w:val="1"/>
-    <w:link w:val="13"/>
+    <w:basedOn w:val="Normal"/>
+    <w:link w:val="TextodegloboCar"/>
+    <w:uiPriority w:val="99"/>
     <w:semiHidden/>
     <w:unhideWhenUsed/>
-    <w:uiPriority w:val="99"/>
     <w:pPr>
       <w:spacing w:after="0" w:line="240" w:lineRule="auto"/>
     </w:pPr>
@@ -3348,56 +3849,50 @@
       <w:szCs w:val="18"/>
     </w:rPr>
   </w:style>
-  <w:style w:type="table" w:styleId="9">
+  <w:style w:type="table" w:styleId="Tablaconcuadrcula">
     <w:name w:val="Table Grid"/>
-    <w:basedOn w:val="3"/>
+    <w:basedOn w:val="Tablanormal"/>
     <w:uiPriority w:val="39"/>
-    <w:pPr>
-      <w:spacing w:after="0" w:line="240" w:lineRule="auto"/>
-    </w:pPr>
     <w:tblPr>
       <w:tblBorders>
-        <w:top w:val="single" w:color="auto" w:sz="4" w:space="0"/>
-        <w:left w:val="single" w:color="auto" w:sz="4" w:space="0"/>
-        <w:bottom w:val="single" w:color="auto" w:sz="4" w:space="0"/>
-        <w:right w:val="single" w:color="auto" w:sz="4" w:space="0"/>
-        <w:insideH w:val="single" w:color="auto" w:sz="4" w:space="0"/>
-        <w:insideV w:val="single" w:color="auto" w:sz="4" w:space="0"/>
+        <w:top w:val="single" w:sz="4" w:space="0" w:color="auto"/>
+        <w:left w:val="single" w:sz="4" w:space="0" w:color="auto"/>
+        <w:bottom w:val="single" w:sz="4" w:space="0" w:color="auto"/>
+        <w:right w:val="single" w:sz="4" w:space="0" w:color="auto"/>
+        <w:insideH w:val="single" w:sz="4" w:space="0" w:color="auto"/>
+        <w:insideV w:val="single" w:sz="4" w:space="0" w:color="auto"/>
       </w:tblBorders>
     </w:tblPr>
   </w:style>
-  <w:style w:type="paragraph" w:styleId="10">
+  <w:style w:type="paragraph" w:styleId="Sinespaciado">
     <w:name w:val="No Spacing"/>
+    <w:uiPriority w:val="1"/>
     <w:qFormat/>
-    <w:uiPriority w:val="1"/>
-    <w:pPr>
-      <w:spacing w:after="0" w:line="240" w:lineRule="auto"/>
-    </w:pPr>
     <w:rPr>
-      <w:rFonts w:asciiTheme="minorHAnsi" w:hAnsiTheme="minorHAnsi" w:eastAsiaTheme="minorHAnsi" w:cstheme="minorBidi"/>
+      <w:rFonts w:asciiTheme="minorHAnsi" w:eastAsiaTheme="minorHAnsi" w:hAnsiTheme="minorHAnsi" w:cstheme="minorBidi"/>
       <w:sz w:val="22"/>
       <w:szCs w:val="22"/>
-      <w:lang w:val="es-GT" w:eastAsia="en-US" w:bidi="ar-SA"/>
+      <w:lang w:eastAsia="en-US"/>
     </w:rPr>
   </w:style>
-  <w:style w:type="character" w:customStyle="1" w:styleId="11">
+  <w:style w:type="character" w:customStyle="1" w:styleId="TextocomentarioCar">
     <w:name w:val="Texto comentario Car"/>
-    <w:basedOn w:val="2"/>
-    <w:link w:val="7"/>
+    <w:basedOn w:val="Fuentedeprrafopredeter"/>
+    <w:link w:val="Textocomentario"/>
+    <w:uiPriority w:val="99"/>
     <w:semiHidden/>
-    <w:uiPriority w:val="99"/>
     <w:rPr>
       <w:rFonts w:eastAsia="MS Mincho"/>
       <w:sz w:val="20"/>
       <w:szCs w:val="20"/>
     </w:rPr>
   </w:style>
-  <w:style w:type="character" w:customStyle="1" w:styleId="12">
+  <w:style w:type="character" w:customStyle="1" w:styleId="AsuntodelcomentarioCar">
     <w:name w:val="Asunto del comentario Car"/>
-    <w:basedOn w:val="11"/>
-    <w:link w:val="6"/>
+    <w:basedOn w:val="TextocomentarioCar"/>
+    <w:link w:val="Asuntodelcomentario"/>
+    <w:uiPriority w:val="99"/>
     <w:semiHidden/>
-    <w:uiPriority w:val="99"/>
     <w:rPr>
       <w:rFonts w:eastAsia="MS Mincho"/>
       <w:b/>
@@ -3406,22 +3901,38 @@
       <w:szCs w:val="20"/>
     </w:rPr>
   </w:style>
-  <w:style w:type="character" w:customStyle="1" w:styleId="13">
+  <w:style w:type="character" w:customStyle="1" w:styleId="TextodegloboCar">
     <w:name w:val="Texto de globo Car"/>
-    <w:basedOn w:val="2"/>
-    <w:link w:val="8"/>
+    <w:basedOn w:val="Fuentedeprrafopredeter"/>
+    <w:link w:val="Textodeglobo"/>
+    <w:uiPriority w:val="99"/>
     <w:semiHidden/>
-    <w:uiPriority w:val="99"/>
     <w:rPr>
-      <w:rFonts w:ascii="Segoe UI" w:hAnsi="Segoe UI" w:eastAsia="MS Mincho" w:cs="Segoe UI"/>
+      <w:rFonts w:ascii="Segoe UI" w:eastAsia="MS Mincho" w:hAnsi="Segoe UI" w:cs="Segoe UI"/>
       <w:sz w:val="18"/>
       <w:szCs w:val="18"/>
     </w:rPr>
   </w:style>
-  <w:style w:type="character" w:customStyle="1" w:styleId="14">
+  <w:style w:type="character" w:customStyle="1" w:styleId="oypena">
     <w:name w:val="oypena"/>
-    <w:basedOn w:val="2"/>
-    <w:uiPriority w:val="0"/>
+    <w:basedOn w:val="Fuentedeprrafopredeter"/>
+  </w:style>
+  <w:style w:type="paragraph" w:styleId="NormalWeb">
+    <w:name w:val="Normal (Web)"/>
+    <w:basedOn w:val="Normal"/>
+    <w:uiPriority w:val="99"/>
+    <w:semiHidden/>
+    <w:unhideWhenUsed/>
+    <w:rsid w:val="00CE5459"/>
+    <w:pPr>
+      <w:spacing w:before="100" w:beforeAutospacing="1" w:after="100" w:afterAutospacing="1" w:line="240" w:lineRule="auto"/>
+    </w:pPr>
+    <w:rPr>
+      <w:rFonts w:ascii="Times New Roman" w:eastAsia="Times New Roman" w:hAnsi="Times New Roman" w:cs="Times New Roman"/>
+      <w:sz w:val="24"/>
+      <w:szCs w:val="24"/>
+      <w:lang w:eastAsia="es-GT"/>
+    </w:rPr>
   </w:style>
 </w:styles>
 </file>
@@ -3678,5 +4189,6 @@
     </a:fmtScheme>
   </a:themeElements>
   <a:objectDefaults/>
+  <a:extraClrSchemeLst/>
 </a:theme>
 </file>
</xml_diff>

<commit_message>
Add: Agregar modelo Concesionario.java en carpeta modelo
</commit_message>
<xml_diff>
--- a/EndOfLine.docx
+++ b/EndOfLine.docx
@@ -1,6 +1,6 @@
 
 <file path=word/document.xml><?xml version="1.0" encoding="utf-8"?>
-<w:document xmlns:wpc="http://schemas.microsoft.com/office/word/2010/wordprocessingCanvas" xmlns:mc="http://schemas.openxmlformats.org/markup-compatibility/2006" xmlns:o="urn:schemas-microsoft-com:office:office" xmlns:r="http://schemas.openxmlformats.org/officeDocument/2006/relationships" xmlns:m="http://schemas.openxmlformats.org/officeDocument/2006/math" xmlns:v="urn:schemas-microsoft-com:vml" xmlns:wp14="http://schemas.microsoft.com/office/word/2010/wordprocessingDrawing" xmlns:wp="http://schemas.openxmlformats.org/drawingml/2006/wordprocessingDrawing" xmlns:w10="urn:schemas-microsoft-com:office:word" xmlns:w="http://schemas.openxmlformats.org/wordprocessingml/2006/main" xmlns:w14="http://schemas.microsoft.com/office/word/2010/wordml" xmlns:w15="http://schemas.microsoft.com/office/word/2012/wordml" xmlns:wpg="http://schemas.microsoft.com/office/word/2010/wordprocessingGroup" xmlns:wpi="http://schemas.microsoft.com/office/word/2010/wordprocessingInk" xmlns:wne="http://schemas.microsoft.com/office/word/2006/wordml" xmlns:wps="http://schemas.microsoft.com/office/word/2010/wordprocessingShape" mc:Ignorable="w14 w15 wp14">
+<w:document xmlns:wpc="http://schemas.microsoft.com/office/word/2010/wordprocessingCanvas" xmlns:cx="http://schemas.microsoft.com/office/drawing/2014/chartex" xmlns:mc="http://schemas.openxmlformats.org/markup-compatibility/2006" xmlns:o="urn:schemas-microsoft-com:office:office" xmlns:r="http://schemas.openxmlformats.org/officeDocument/2006/relationships" xmlns:m="http://schemas.openxmlformats.org/officeDocument/2006/math" xmlns:v="urn:schemas-microsoft-com:vml" xmlns:wp14="http://schemas.microsoft.com/office/word/2010/wordprocessingDrawing" xmlns:wp="http://schemas.openxmlformats.org/drawingml/2006/wordprocessingDrawing" xmlns:w10="urn:schemas-microsoft-com:office:word" xmlns:w="http://schemas.openxmlformats.org/wordprocessingml/2006/main" xmlns:w14="http://schemas.microsoft.com/office/word/2010/wordml" xmlns:w15="http://schemas.microsoft.com/office/word/2012/wordml" xmlns:w16se="http://schemas.microsoft.com/office/word/2015/wordml/symex" xmlns:wpg="http://schemas.microsoft.com/office/word/2010/wordprocessingGroup" xmlns:wpi="http://schemas.microsoft.com/office/word/2010/wordprocessingInk" xmlns:wne="http://schemas.microsoft.com/office/word/2006/wordml" xmlns:wps="http://schemas.microsoft.com/office/word/2010/wordprocessingShape" mc:Ignorable="w14 w15 w16se wp14">
   <w:body>
     <w:p>
       <w:pPr>
@@ -16,7 +16,7 @@
           <w:rFonts w:ascii="Arial" w:hAnsi="Arial" w:cs="Arial"/>
           <w:b/>
           <w:noProof/>
-          <w:lang w:val="es-MX" w:eastAsia="es-MX"/>
+          <w:lang w:val="es-ES" w:eastAsia="es-ES"/>
         </w:rPr>
         <w:drawing>
           <wp:inline distT="0" distB="0" distL="0" distR="0">
@@ -3251,12 +3251,13 @@
           <w:sz w:val="28"/>
         </w:rPr>
       </w:pPr>
+      <w:bookmarkStart w:id="0" w:name="_GoBack"/>
       <w:r>
         <w:rPr>
           <w:rFonts w:ascii="Arial" w:eastAsiaTheme="minorHAnsi" w:hAnsi="Arial" w:cs="Arial"/>
           <w:noProof/>
           <w:sz w:val="28"/>
-          <w:lang w:val="es-MX" w:eastAsia="es-MX"/>
+          <w:lang w:val="es-ES" w:eastAsia="es-ES"/>
         </w:rPr>
         <w:drawing>
           <wp:inline distT="0" distB="0" distL="0" distR="0">
@@ -3300,198 +3301,7 @@
           </wp:inline>
         </w:drawing>
       </w:r>
-    </w:p>
-    <w:p>
-      <w:pPr>
-        <w:rPr>
-          <w:rFonts w:ascii="Arial" w:eastAsiaTheme="minorHAnsi" w:hAnsi="Arial" w:cs="Arial"/>
-          <w:sz w:val="28"/>
-        </w:rPr>
-      </w:pPr>
-    </w:p>
-    <w:p>
-      <w:pPr>
-        <w:rPr>
-          <w:rFonts w:ascii="Arial" w:eastAsiaTheme="minorHAnsi" w:hAnsi="Arial" w:cs="Arial"/>
-          <w:sz w:val="28"/>
-        </w:rPr>
-      </w:pPr>
-    </w:p>
-    <w:p>
-      <w:pPr>
-        <w:rPr>
-          <w:rFonts w:ascii="Arial" w:eastAsiaTheme="minorHAnsi" w:hAnsi="Arial" w:cs="Arial"/>
-          <w:sz w:val="28"/>
-        </w:rPr>
-      </w:pPr>
-    </w:p>
-    <w:p>
-      <w:pPr>
-        <w:rPr>
-          <w:rFonts w:ascii="Arial" w:eastAsiaTheme="minorHAnsi" w:hAnsi="Arial" w:cs="Arial"/>
-          <w:sz w:val="28"/>
-        </w:rPr>
-      </w:pPr>
-    </w:p>
-    <w:p>
-      <w:pPr>
-        <w:rPr>
-          <w:rFonts w:ascii="Arial" w:eastAsiaTheme="minorHAnsi" w:hAnsi="Arial" w:cs="Arial"/>
-          <w:sz w:val="28"/>
-        </w:rPr>
-      </w:pPr>
-    </w:p>
-    <w:p>
-      <w:pPr>
-        <w:rPr>
-          <w:rFonts w:ascii="Arial" w:eastAsiaTheme="minorHAnsi" w:hAnsi="Arial" w:cs="Arial"/>
-          <w:sz w:val="28"/>
-        </w:rPr>
-      </w:pPr>
-    </w:p>
-    <w:p>
-      <w:pPr>
-        <w:rPr>
-          <w:rFonts w:ascii="Arial" w:eastAsiaTheme="minorHAnsi" w:hAnsi="Arial" w:cs="Arial"/>
-          <w:sz w:val="28"/>
-        </w:rPr>
-      </w:pPr>
-    </w:p>
-    <w:p>
-      <w:pPr>
-        <w:rPr>
-          <w:rFonts w:ascii="Arial" w:eastAsiaTheme="minorHAnsi" w:hAnsi="Arial" w:cs="Arial"/>
-          <w:sz w:val="28"/>
-        </w:rPr>
-      </w:pPr>
-    </w:p>
-    <w:p>
-      <w:pPr>
-        <w:rPr>
-          <w:rFonts w:ascii="Arial" w:eastAsiaTheme="minorHAnsi" w:hAnsi="Arial" w:cs="Arial"/>
-          <w:sz w:val="28"/>
-        </w:rPr>
-      </w:pPr>
-    </w:p>
-    <w:p>
-      <w:pPr>
-        <w:rPr>
-          <w:rFonts w:ascii="Arial" w:eastAsiaTheme="minorHAnsi" w:hAnsi="Arial" w:cs="Arial"/>
-          <w:sz w:val="28"/>
-        </w:rPr>
-      </w:pPr>
-    </w:p>
-    <w:p>
-      <w:pPr>
-        <w:rPr>
-          <w:rFonts w:ascii="Arial" w:eastAsiaTheme="minorHAnsi" w:hAnsi="Arial" w:cs="Arial"/>
-          <w:sz w:val="28"/>
-        </w:rPr>
-      </w:pPr>
-    </w:p>
-    <w:p>
-      <w:pPr>
-        <w:rPr>
-          <w:rFonts w:ascii="Arial" w:eastAsiaTheme="minorHAnsi" w:hAnsi="Arial" w:cs="Arial"/>
-          <w:sz w:val="28"/>
-        </w:rPr>
-      </w:pPr>
-      <w:r>
-        <w:rPr>
-          <w:rFonts w:ascii="Arial" w:eastAsiaTheme="minorHAnsi" w:hAnsi="Arial" w:cs="Arial"/>
-          <w:sz w:val="28"/>
-        </w:rPr>
-        <w:lastRenderedPageBreak/>
-        <w:t>Modelo Entidad Relación</w:t>
-      </w:r>
-    </w:p>
-    <w:p>
-      <w:pPr>
-        <w:rPr>
-          <w:rFonts w:ascii="Arial" w:eastAsiaTheme="minorHAnsi" w:hAnsi="Arial" w:cs="Arial"/>
-          <w:sz w:val="28"/>
-        </w:rPr>
-      </w:pPr>
-      <w:bookmarkStart w:id="0" w:name="_GoBack"/>
-      <w:r>
-        <w:rPr>
-          <w:rFonts w:ascii="Arial" w:eastAsiaTheme="minorHAnsi" w:hAnsi="Arial" w:cs="Arial"/>
-          <w:noProof/>
-          <w:sz w:val="28"/>
-          <w:lang w:val="es-MX" w:eastAsia="es-MX"/>
-        </w:rPr>
-        <w:drawing>
-          <wp:anchor distT="0" distB="0" distL="114300" distR="114300" simplePos="0" relativeHeight="251658240" behindDoc="1" locked="0" layoutInCell="1" allowOverlap="1" wp14:anchorId="687FE3B1" wp14:editId="0D4EF484">
-            <wp:simplePos x="0" y="0"/>
-            <wp:positionH relativeFrom="margin">
-              <wp:posOffset>243840</wp:posOffset>
-            </wp:positionH>
-            <wp:positionV relativeFrom="paragraph">
-              <wp:posOffset>10160</wp:posOffset>
-            </wp:positionV>
-            <wp:extent cx="4420870" cy="8589010"/>
-            <wp:effectExtent l="0" t="0" r="0" b="2540"/>
-            <wp:wrapNone/>
-            <wp:docPr id="3" name="Imagen 3" descr="C:\Users\Informatica\Downloads\Modelo ER End Of Line.drawio.png"/>
-            <wp:cNvGraphicFramePr>
-              <a:graphicFrameLocks xmlns:a="http://schemas.openxmlformats.org/drawingml/2006/main" noChangeAspect="1"/>
-            </wp:cNvGraphicFramePr>
-            <a:graphic xmlns:a="http://schemas.openxmlformats.org/drawingml/2006/main">
-              <a:graphicData uri="http://schemas.openxmlformats.org/drawingml/2006/picture">
-                <pic:pic xmlns:pic="http://schemas.openxmlformats.org/drawingml/2006/picture">
-                  <pic:nvPicPr>
-                    <pic:cNvPr id="0" name="Picture 1" descr="C:\Users\Informatica\Downloads\Modelo ER End Of Line.drawio.png"/>
-                    <pic:cNvPicPr>
-                      <a:picLocks noChang